<commit_message>
KARRO: Working on manuscript.
</commit_message>
<xml_diff>
--- a/manuscript/Genomics.docx
+++ b/manuscript/Genomics.docx
@@ -91,140 +91,120 @@
           <w:sz w:val="24"/>
           <w:vertAlign w:val="superscript"/>
         </w:rPr>
+        <w:t>1,</w:t>
+      </w:r>
+      <w:r>
+        <w:rPr>
+          <w:b/>
+          <w:sz w:val="24"/>
+          <w:vertAlign w:val="superscript"/>
+        </w:rPr>
+        <w:t>2,</w:t>
+      </w:r>
+      <w:r>
+        <w:rPr>
+          <w:vertAlign w:val="superscript"/>
+        </w:rPr>
+        <w:t xml:space="preserve"> </w:t>
+      </w:r>
+      <w:r>
+        <w:rPr>
+          <w:vertAlign w:val="superscript"/>
+        </w:rPr>
+        <w:t>§</w:t>
+      </w:r>
+      <w:r>
+        <w:rPr>
+          <w:b/>
+          <w:sz w:val="24"/>
+        </w:rPr>
+        <w:t>, John E. Karro</w:t>
+      </w:r>
+      <w:r>
+        <w:rPr>
+          <w:b/>
+          <w:sz w:val="24"/>
+          <w:vertAlign w:val="superscript"/>
+        </w:rPr>
+        <w:t>1,3,</w:t>
+      </w:r>
+      <w:r>
+        <w:rPr>
+          <w:b/>
+          <w:sz w:val="24"/>
+          <w:vertAlign w:val="superscript"/>
+        </w:rPr>
+        <w:t>4,</w:t>
+      </w:r>
+      <w:r>
+        <w:rPr>
+          <w:vertAlign w:val="superscript"/>
+        </w:rPr>
+        <w:t xml:space="preserve"> </w:t>
+      </w:r>
+      <w:r>
+        <w:rPr>
+          <w:vertAlign w:val="superscript"/>
+        </w:rPr>
+        <w:t>§</w:t>
+      </w:r>
+    </w:p>
+    <w:p/>
+    <w:p>
+      <w:pPr>
+        <w:pStyle w:val="Affilation"/>
+      </w:pPr>
+      <w:r>
+        <w:rPr>
+          <w:vertAlign w:val="superscript"/>
+        </w:rPr>
         <w:t>1</w:t>
       </w:r>
-      <w:proofErr w:type="gramStart"/>
-      <w:r>
-        <w:rPr>
-          <w:b/>
-          <w:sz w:val="24"/>
+      <w:r>
+        <w:t xml:space="preserve">Department of </w:t>
+      </w:r>
+      <w:r>
+        <w:rPr>
           <w:vertAlign w:val="superscript"/>
         </w:rPr>
-        <w:t>,</w:t>
-      </w:r>
-      <w:r>
-        <w:rPr>
-          <w:b/>
-          <w:sz w:val="24"/>
+        <w:t>1</w:t>
+      </w:r>
+      <w:r>
+        <w:t xml:space="preserve">Computer Science and Software Engineering, </w:t>
+      </w:r>
+      <w:r>
+        <w:rPr>
           <w:vertAlign w:val="superscript"/>
         </w:rPr>
         <w:t>2</w:t>
       </w:r>
-      <w:proofErr w:type="gramEnd"/>
-      <w:r>
-        <w:rPr>
-          <w:b/>
-          <w:sz w:val="24"/>
+      <w:r>
+        <w:t>B</w:t>
+      </w:r>
+      <w:r>
+        <w:t>iology</w:t>
+      </w:r>
+      <w:r>
+        <w:t xml:space="preserve">, </w:t>
+      </w:r>
+      <w:r>
+        <w:rPr>
           <w:vertAlign w:val="superscript"/>
         </w:rPr>
-        <w:t>,</w:t>
+        <w:t>3</w:t>
+      </w:r>
+      <w:r>
+        <w:t xml:space="preserve">Microbiology, and </w:t>
       </w:r>
       <w:r>
         <w:rPr>
           <w:vertAlign w:val="superscript"/>
         </w:rPr>
-        <w:t xml:space="preserve"> </w:t>
-      </w:r>
-      <w:r>
-        <w:rPr>
-          <w:vertAlign w:val="superscript"/>
-        </w:rPr>
-        <w:t>§</w:t>
-      </w:r>
-      <w:r>
-        <w:rPr>
-          <w:b/>
-          <w:sz w:val="24"/>
-        </w:rPr>
-        <w:t>, John E. Karro</w:t>
-      </w:r>
-      <w:r>
-        <w:rPr>
-          <w:b/>
-          <w:sz w:val="24"/>
-          <w:vertAlign w:val="superscript"/>
-        </w:rPr>
-        <w:t>1,3,</w:t>
-      </w:r>
-      <w:r>
-        <w:rPr>
-          <w:b/>
-          <w:sz w:val="24"/>
-          <w:vertAlign w:val="superscript"/>
-        </w:rPr>
-        <w:t>4,</w:t>
-      </w:r>
-      <w:r>
-        <w:rPr>
-          <w:vertAlign w:val="superscript"/>
-        </w:rPr>
-        <w:t xml:space="preserve"> </w:t>
-      </w:r>
-      <w:r>
-        <w:rPr>
-          <w:vertAlign w:val="superscript"/>
-        </w:rPr>
-        <w:t>§</w:t>
-      </w:r>
-    </w:p>
-    <w:p/>
-    <w:p>
-      <w:pPr>
-        <w:pStyle w:val="Affilation"/>
-      </w:pPr>
-      <w:proofErr w:type="gramStart"/>
-      <w:r>
-        <w:rPr>
-          <w:vertAlign w:val="superscript"/>
-        </w:rPr>
-        <w:t>1</w:t>
-      </w:r>
-      <w:r>
-        <w:t xml:space="preserve">Department of </w:t>
-      </w:r>
-      <w:r>
-        <w:rPr>
-          <w:vertAlign w:val="superscript"/>
-        </w:rPr>
-        <w:t>1</w:t>
-      </w:r>
-      <w:r>
-        <w:t xml:space="preserve">Computer Science and Software Engineering, </w:t>
-      </w:r>
-      <w:r>
-        <w:rPr>
-          <w:vertAlign w:val="superscript"/>
-        </w:rPr>
-        <w:t>2</w:t>
-      </w:r>
-      <w:r>
-        <w:t>B</w:t>
-      </w:r>
-      <w:r>
-        <w:t>iology</w:t>
-      </w:r>
-      <w:r>
-        <w:t xml:space="preserve">, </w:t>
-      </w:r>
-      <w:r>
-        <w:rPr>
-          <w:vertAlign w:val="superscript"/>
-        </w:rPr>
-        <w:t>3</w:t>
-      </w:r>
-      <w:r>
-        <w:t xml:space="preserve">Microbiology, and </w:t>
-      </w:r>
-      <w:r>
-        <w:rPr>
-          <w:vertAlign w:val="superscript"/>
-        </w:rPr>
         <w:t>4</w:t>
       </w:r>
       <w:r>
         <w:t>Statistics, Miami University, Oxford, Ohio, USA.</w:t>
       </w:r>
-      <w:proofErr w:type="gramEnd"/>
     </w:p>
     <w:p/>
     <w:p>
@@ -387,248 +367,127 @@
           <w:sz w:val="24"/>
           <w:szCs w:val="24"/>
         </w:rPr>
-        <w:t xml:space="preserve">mRNA </w:t>
-      </w:r>
-      <w:proofErr w:type="spellStart"/>
+        <w:t xml:space="preserve">mRNA polyadenylation, the addition of a poly(A) tail to the 3’-end of pre-mRNA, is a process critical to gene expression and regulation in eukaryotes.  To understand the molecular mechanisms governing polyadenylation and other relevant biological processes, it is important to identify these poly(A) tails accurately in transcriptome sequencing data and differentiate them from </w:t>
+      </w:r>
       <w:r>
         <w:rPr>
           <w:sz w:val="24"/>
           <w:szCs w:val="24"/>
         </w:rPr>
-        <w:t>polyadenylation</w:t>
-      </w:r>
-      <w:proofErr w:type="spellEnd"/>
+        <w:t>artificial</w:t>
+      </w:r>
       <w:r>
         <w:rPr>
           <w:sz w:val="24"/>
           <w:szCs w:val="24"/>
         </w:rPr>
-        <w:t xml:space="preserve">, the addition of a </w:t>
-      </w:r>
-      <w:proofErr w:type="gramStart"/>
+        <w:t xml:space="preserve"> adapter sequences added in the sequencing process. But the annotation of these tails is complicated by the presence of sequencing errors and potential post-transcriptional modifications.  Conventional seed-and-extend algorithms struggle to accuratel</w:t>
+      </w:r>
       <w:r>
         <w:rPr>
           <w:sz w:val="24"/>
           <w:szCs w:val="24"/>
         </w:rPr>
-        <w:t>poly(</w:t>
-      </w:r>
-      <w:proofErr w:type="gramEnd"/>
+        <w:t>y identify these poly(A) tails. A</w:t>
+      </w:r>
       <w:r>
         <w:rPr>
           <w:sz w:val="24"/>
           <w:szCs w:val="24"/>
         </w:rPr>
-        <w:t xml:space="preserve">A) tail to the 3’-end of pre-mRNA, is a process critical to gene expression and regulation in eukaryotes.  To understand the molecular mechanisms governing </w:t>
-      </w:r>
-      <w:proofErr w:type="spellStart"/>
+        <w:t xml:space="preserve">ll </w:t>
+      </w:r>
       <w:r>
         <w:rPr>
           <w:sz w:val="24"/>
           <w:szCs w:val="24"/>
         </w:rPr>
-        <w:t>polyadenylation</w:t>
-      </w:r>
-      <w:proofErr w:type="spellEnd"/>
+        <w:t xml:space="preserve">existing tools </w:t>
+      </w:r>
       <w:r>
         <w:rPr>
           <w:sz w:val="24"/>
           <w:szCs w:val="24"/>
         </w:rPr>
-        <w:t xml:space="preserve"> and other relevant biological processes, it is important to identify these </w:t>
-      </w:r>
-      <w:proofErr w:type="gramStart"/>
+        <w:t xml:space="preserve">that we are aware of </w:t>
+      </w:r>
       <w:r>
         <w:rPr>
           <w:sz w:val="24"/>
           <w:szCs w:val="24"/>
         </w:rPr>
-        <w:t>poly(</w:t>
-      </w:r>
-      <w:proofErr w:type="gramEnd"/>
+        <w:t xml:space="preserve">focus </w:t>
+      </w:r>
       <w:r>
         <w:rPr>
           <w:sz w:val="24"/>
           <w:szCs w:val="24"/>
         </w:rPr>
-        <w:t xml:space="preserve">A) tails accurately in </w:t>
-      </w:r>
-      <w:proofErr w:type="spellStart"/>
+        <w:t>exclusively on the</w:t>
+      </w:r>
       <w:r>
         <w:rPr>
           <w:sz w:val="24"/>
           <w:szCs w:val="24"/>
         </w:rPr>
-        <w:t>transcriptome</w:t>
-      </w:r>
-      <w:proofErr w:type="spellEnd"/>
+        <w:t xml:space="preserve"> </w:t>
+      </w:r>
       <w:r>
         <w:rPr>
           <w:sz w:val="24"/>
           <w:szCs w:val="24"/>
         </w:rPr>
-        <w:t xml:space="preserve"> sequencing data and differentiate them from </w:t>
+        <w:t>identification and trimming</w:t>
       </w:r>
       <w:r>
         <w:rPr>
           <w:sz w:val="24"/>
           <w:szCs w:val="24"/>
         </w:rPr>
-        <w:t>artificial</w:t>
+        <w:t xml:space="preserve"> of poly(A) tails</w:t>
       </w:r>
       <w:r>
         <w:rPr>
           <w:sz w:val="24"/>
           <w:szCs w:val="24"/>
         </w:rPr>
-        <w:t xml:space="preserve"> adapter sequences added in the sequencing process. But the annotation of these tails is complicated by the presence of sequencing errors and potential post-transcriptional modifications.  Conventional seed-and-extend algorithms struggle to accuratel</w:t>
+        <w:t>, failing to</w:t>
       </w:r>
       <w:r>
         <w:rPr>
           <w:sz w:val="24"/>
           <w:szCs w:val="24"/>
         </w:rPr>
-        <w:t xml:space="preserve">y identify these </w:t>
-      </w:r>
-      <w:proofErr w:type="gramStart"/>
+        <w:t xml:space="preserve"> </w:t>
+      </w:r>
       <w:r>
         <w:rPr>
           <w:sz w:val="24"/>
           <w:szCs w:val="24"/>
         </w:rPr>
-        <w:t>poly(</w:t>
-      </w:r>
-      <w:proofErr w:type="gramEnd"/>
+        <w:t>provide the</w:t>
+      </w:r>
       <w:r>
         <w:rPr>
           <w:sz w:val="24"/>
           <w:szCs w:val="24"/>
         </w:rPr>
-        <w:t>A) tails. A</w:t>
+        <w:t xml:space="preserve"> detailed information needed for </w:t>
       </w:r>
       <w:r>
         <w:rPr>
           <w:sz w:val="24"/>
           <w:szCs w:val="24"/>
         </w:rPr>
-        <w:t xml:space="preserve">ll </w:t>
+        <w:t>studying the</w:t>
       </w:r>
       <w:r>
         <w:rPr>
           <w:sz w:val="24"/>
           <w:szCs w:val="24"/>
         </w:rPr>
-        <w:t xml:space="preserve">existing tools </w:t>
-      </w:r>
-      <w:r>
-        <w:rPr>
-          <w:sz w:val="24"/>
-          <w:szCs w:val="24"/>
-        </w:rPr>
-        <w:t xml:space="preserve">that we are aware of </w:t>
-      </w:r>
-      <w:r>
-        <w:rPr>
-          <w:sz w:val="24"/>
-          <w:szCs w:val="24"/>
-        </w:rPr>
-        <w:t xml:space="preserve">focus </w:t>
-      </w:r>
-      <w:r>
-        <w:rPr>
-          <w:sz w:val="24"/>
-          <w:szCs w:val="24"/>
-        </w:rPr>
-        <w:t>exclusively on the</w:t>
-      </w:r>
-      <w:r>
-        <w:rPr>
-          <w:sz w:val="24"/>
-          <w:szCs w:val="24"/>
-        </w:rPr>
-        <w:t xml:space="preserve"> </w:t>
-      </w:r>
-      <w:r>
-        <w:rPr>
-          <w:sz w:val="24"/>
-          <w:szCs w:val="24"/>
-        </w:rPr>
-        <w:t>identification and trimming</w:t>
-      </w:r>
-      <w:r>
-        <w:rPr>
-          <w:sz w:val="24"/>
-          <w:szCs w:val="24"/>
-        </w:rPr>
-        <w:t xml:space="preserve"> of </w:t>
-      </w:r>
-      <w:proofErr w:type="gramStart"/>
-      <w:r>
-        <w:rPr>
-          <w:sz w:val="24"/>
-          <w:szCs w:val="24"/>
-        </w:rPr>
-        <w:t>poly(</w:t>
-      </w:r>
-      <w:proofErr w:type="gramEnd"/>
-      <w:r>
-        <w:rPr>
-          <w:sz w:val="24"/>
-          <w:szCs w:val="24"/>
-        </w:rPr>
-        <w:t>A) tails</w:t>
-      </w:r>
-      <w:r>
-        <w:rPr>
-          <w:sz w:val="24"/>
-          <w:szCs w:val="24"/>
-        </w:rPr>
-        <w:t>, failing to</w:t>
-      </w:r>
-      <w:r>
-        <w:rPr>
-          <w:sz w:val="24"/>
-          <w:szCs w:val="24"/>
-        </w:rPr>
-        <w:t xml:space="preserve"> </w:t>
-      </w:r>
-      <w:r>
-        <w:rPr>
-          <w:sz w:val="24"/>
-          <w:szCs w:val="24"/>
-        </w:rPr>
-        <w:t>provide the</w:t>
-      </w:r>
-      <w:r>
-        <w:rPr>
-          <w:sz w:val="24"/>
-          <w:szCs w:val="24"/>
-        </w:rPr>
-        <w:t xml:space="preserve"> detailed information needed for </w:t>
-      </w:r>
-      <w:r>
-        <w:rPr>
-          <w:sz w:val="24"/>
-          <w:szCs w:val="24"/>
-        </w:rPr>
-        <w:t>studying the</w:t>
-      </w:r>
-      <w:r>
-        <w:rPr>
-          <w:sz w:val="24"/>
-          <w:szCs w:val="24"/>
-        </w:rPr>
-        <w:t xml:space="preserve"> </w:t>
-      </w:r>
-      <w:proofErr w:type="spellStart"/>
-      <w:r>
-        <w:rPr>
-          <w:sz w:val="24"/>
-          <w:szCs w:val="24"/>
-        </w:rPr>
-        <w:t>polyadenylation</w:t>
-      </w:r>
-      <w:proofErr w:type="spellEnd"/>
+        <w:t xml:space="preserve"> polyadenylation</w:t>
+      </w:r>
       <w:r>
         <w:rPr>
           <w:sz w:val="24"/>
@@ -689,178 +548,98 @@
           <w:sz w:val="24"/>
           <w:szCs w:val="24"/>
         </w:rPr>
-        <w:t xml:space="preserve"> To address this problem we have created SCOPE++</w:t>
-      </w:r>
-      <w:proofErr w:type="gramStart"/>
+        <w:t xml:space="preserve"> To address this problem we have created SCOPE++, a </w:t>
+      </w:r>
       <w:r>
         <w:rPr>
           <w:sz w:val="24"/>
           <w:szCs w:val="24"/>
         </w:rPr>
-        <w:t>,</w:t>
-      </w:r>
-      <w:proofErr w:type="gramEnd"/>
+        <w:t>tool for finding the precise bo</w:t>
+      </w:r>
       <w:r>
         <w:rPr>
           <w:sz w:val="24"/>
           <w:szCs w:val="24"/>
         </w:rPr>
-        <w:t xml:space="preserve"> a </w:t>
+        <w:t xml:space="preserve">rder of homopolymers in </w:t>
       </w:r>
       <w:r>
         <w:rPr>
           <w:sz w:val="24"/>
           <w:szCs w:val="24"/>
         </w:rPr>
-        <w:t>tool for finding the precise bo</w:t>
+        <w:t xml:space="preserve">raw mRNA </w:t>
       </w:r>
       <w:r>
         <w:rPr>
           <w:sz w:val="24"/>
           <w:szCs w:val="24"/>
         </w:rPr>
-        <w:t xml:space="preserve">rder of </w:t>
-      </w:r>
-      <w:proofErr w:type="spellStart"/>
+        <w:t>sequence reads</w:t>
+      </w:r>
       <w:r>
         <w:rPr>
           <w:sz w:val="24"/>
           <w:szCs w:val="24"/>
         </w:rPr>
-        <w:t>homopolymers</w:t>
-      </w:r>
-      <w:proofErr w:type="spellEnd"/>
+        <w:t>. Based on a Hidd</w:t>
+      </w:r>
       <w:r>
         <w:rPr>
           <w:sz w:val="24"/>
           <w:szCs w:val="24"/>
         </w:rPr>
-        <w:t xml:space="preserve"> in </w:t>
+        <w:t>en Markov Model (HMM) approach</w:t>
       </w:r>
       <w:r>
         <w:rPr>
           <w:sz w:val="24"/>
           <w:szCs w:val="24"/>
         </w:rPr>
-        <w:t xml:space="preserve">raw mRNA </w:t>
+        <w:t xml:space="preserve">, </w:t>
       </w:r>
       <w:r>
         <w:rPr>
           <w:sz w:val="24"/>
           <w:szCs w:val="24"/>
         </w:rPr>
-        <w:t>sequence reads</w:t>
+        <w:t xml:space="preserve">SCOPE++ </w:t>
       </w:r>
       <w:r>
         <w:rPr>
           <w:sz w:val="24"/>
           <w:szCs w:val="24"/>
         </w:rPr>
-        <w:t>. Based on a Hidd</w:t>
+        <w:t>accurately identifies</w:t>
       </w:r>
       <w:r>
         <w:rPr>
           <w:sz w:val="24"/>
           <w:szCs w:val="24"/>
         </w:rPr>
-        <w:t>en Markov Model (HMM) approach</w:t>
+        <w:t xml:space="preserve"> </w:t>
       </w:r>
       <w:r>
         <w:rPr>
           <w:sz w:val="24"/>
           <w:szCs w:val="24"/>
         </w:rPr>
-        <w:t xml:space="preserve">, </w:t>
+        <w:t>specific homopolymer sequences</w:t>
       </w:r>
       <w:r>
         <w:rPr>
           <w:sz w:val="24"/>
           <w:szCs w:val="24"/>
         </w:rPr>
-        <w:t xml:space="preserve">SCOPE++ </w:t>
+        <w:t xml:space="preserve"> in error-prone </w:t>
       </w:r>
       <w:r>
         <w:rPr>
           <w:sz w:val="24"/>
           <w:szCs w:val="24"/>
         </w:rPr>
-        <w:t>accurately identifies</w:t>
-      </w:r>
-      <w:r>
-        <w:rPr>
-          <w:sz w:val="24"/>
-          <w:szCs w:val="24"/>
-        </w:rPr>
-        <w:t xml:space="preserve"> </w:t>
-      </w:r>
-      <w:r>
-        <w:rPr>
-          <w:sz w:val="24"/>
-          <w:szCs w:val="24"/>
-        </w:rPr>
-        <w:t xml:space="preserve">specific </w:t>
-      </w:r>
-      <w:proofErr w:type="spellStart"/>
-      <w:r>
-        <w:rPr>
-          <w:sz w:val="24"/>
-          <w:szCs w:val="24"/>
-        </w:rPr>
-        <w:t>homopolymer</w:t>
-      </w:r>
-      <w:proofErr w:type="spellEnd"/>
-      <w:r>
-        <w:rPr>
-          <w:sz w:val="24"/>
-          <w:szCs w:val="24"/>
-        </w:rPr>
-        <w:t xml:space="preserve"> sequences</w:t>
-      </w:r>
-      <w:r>
-        <w:rPr>
-          <w:sz w:val="24"/>
-          <w:szCs w:val="24"/>
-        </w:rPr>
-        <w:t xml:space="preserve"> in error-prone </w:t>
-      </w:r>
-      <w:r>
-        <w:rPr>
-          <w:sz w:val="24"/>
-          <w:szCs w:val="24"/>
-        </w:rPr>
-        <w:t>EST/</w:t>
-      </w:r>
-      <w:proofErr w:type="spellStart"/>
-      <w:r>
-        <w:rPr>
-          <w:sz w:val="24"/>
-          <w:szCs w:val="24"/>
-        </w:rPr>
-        <w:t>cDNA</w:t>
-      </w:r>
-      <w:proofErr w:type="spellEnd"/>
-      <w:r>
-        <w:rPr>
-          <w:sz w:val="24"/>
-          <w:szCs w:val="24"/>
-        </w:rPr>
-        <w:t xml:space="preserve"> data or RNA-</w:t>
-      </w:r>
-      <w:proofErr w:type="spellStart"/>
-      <w:r>
-        <w:rPr>
-          <w:sz w:val="24"/>
-          <w:szCs w:val="24"/>
-        </w:rPr>
-        <w:t>Seq</w:t>
-      </w:r>
-      <w:proofErr w:type="spellEnd"/>
-      <w:r>
-        <w:rPr>
-          <w:sz w:val="24"/>
-          <w:szCs w:val="24"/>
-        </w:rPr>
-        <w:t xml:space="preserve"> data</w:t>
+        <w:t>EST/cDNA data or RNA-Seq data</w:t>
       </w:r>
       <w:r>
         <w:rPr>
@@ -928,39 +707,7 @@
           <w:sz w:val="24"/>
           <w:szCs w:val="24"/>
         </w:rPr>
-        <w:t xml:space="preserve"> and simulation-based tests, we demonstrate that our tool can precisely identify </w:t>
-      </w:r>
-      <w:proofErr w:type="gramStart"/>
-      <w:r>
-        <w:rPr>
-          <w:sz w:val="24"/>
-          <w:szCs w:val="24"/>
-        </w:rPr>
-        <w:t>poly(</w:t>
-      </w:r>
-      <w:proofErr w:type="gramEnd"/>
-      <w:r>
-        <w:rPr>
-          <w:sz w:val="24"/>
-          <w:szCs w:val="24"/>
-        </w:rPr>
-        <w:t xml:space="preserve">A) tails with near perfect accuracy at the speed needed for high-throughput applications, providing a valuable  resource for  </w:t>
-      </w:r>
-      <w:proofErr w:type="spellStart"/>
-      <w:r>
-        <w:rPr>
-          <w:sz w:val="24"/>
-          <w:szCs w:val="24"/>
-        </w:rPr>
-        <w:t>polyadenylation</w:t>
-      </w:r>
-      <w:proofErr w:type="spellEnd"/>
-      <w:r>
-        <w:rPr>
-          <w:sz w:val="24"/>
-          <w:szCs w:val="24"/>
-        </w:rPr>
-        <w:t xml:space="preserve"> research. </w:t>
+        <w:t xml:space="preserve"> and simulation-based tests, we demonstrate that our tool can precisely identify poly(A) tails with near perfect accuracy at the speed needed for high-throughput applications, providing a valuable  resource for  polyadenylation research. </w:t>
       </w:r>
     </w:p>
     <w:p>
@@ -1231,61 +978,19 @@
         <w:rPr>
           <w:noProof w:val="0"/>
         </w:rPr>
-        <w:t xml:space="preserve"> precise information on the presence and characteristics of </w:t>
-      </w:r>
-      <w:proofErr w:type="spellStart"/>
-      <w:r>
-        <w:rPr>
-          <w:noProof w:val="0"/>
-        </w:rPr>
-        <w:t>polyadenylated</w:t>
-      </w:r>
-      <w:proofErr w:type="spellEnd"/>
-      <w:r>
-        <w:rPr>
-          <w:noProof w:val="0"/>
-        </w:rPr>
-        <w:t xml:space="preserve"> (</w:t>
-      </w:r>
-      <w:proofErr w:type="gramStart"/>
-      <w:r>
-        <w:rPr>
-          <w:noProof w:val="0"/>
-        </w:rPr>
-        <w:t>poly(</w:t>
-      </w:r>
-      <w:proofErr w:type="gramEnd"/>
-      <w:r>
-        <w:rPr>
-          <w:noProof w:val="0"/>
-        </w:rPr>
-        <w:t>A)) tails</w:t>
-      </w:r>
-      <w:r>
-        <w:rPr>
-          <w:noProof w:val="0"/>
-        </w:rPr>
-        <w:t xml:space="preserve"> in </w:t>
-      </w:r>
-      <w:proofErr w:type="spellStart"/>
-      <w:r>
-        <w:rPr>
-          <w:noProof w:val="0"/>
-        </w:rPr>
-        <w:t>transcr</w:t>
-      </w:r>
-      <w:r>
-        <w:rPr>
-          <w:noProof w:val="0"/>
-        </w:rPr>
-        <w:t>iptomics</w:t>
-      </w:r>
-      <w:proofErr w:type="spellEnd"/>
-      <w:r>
-        <w:rPr>
-          <w:noProof w:val="0"/>
-        </w:rPr>
-        <w:t xml:space="preserve"> data.  While finding a significantly long stretch of adenine bases in a sequence transcript is not difficult, the challenge deepens when you try to account for sequence modifications that could obscure the tail sequence (e.g. base-call errors, the effect of processes such as RNA editing, or sequencing artifacts</w:t>
+        <w:t xml:space="preserve"> precise information on the presence and characteristics of polyadenylated (poly(A)) tails</w:t>
+      </w:r>
+      <w:r>
+        <w:rPr>
+          <w:noProof w:val="0"/>
+        </w:rPr>
+        <w:t xml:space="preserve"> in transcr</w:t>
+      </w:r>
+      <w:r>
+        <w:rPr>
+          <w:noProof w:val="0"/>
+        </w:rPr>
+        <w:t>iptomics data.  While finding a significantly long stretch of adenine bases in a sequence transcript is not difficult, the challenge deepens when you try to account for sequence modifications that could obscure the tail sequence (e.g. base-call errors, the effect of processes such as RNA editing, or sequencing artifacts</w:t>
       </w:r>
       <w:r>
         <w:rPr>
@@ -1297,16 +1002,8 @@
         <w:rPr>
           <w:noProof w:val="0"/>
         </w:rPr>
-        <w:t xml:space="preserve">.  Tools such as </w:t>
-      </w:r>
-      <w:proofErr w:type="spellStart"/>
-      <w:r>
-        <w:rPr>
-          <w:noProof w:val="0"/>
-        </w:rPr>
-        <w:t>SeqClean</w:t>
-      </w:r>
-      <w:proofErr w:type="spellEnd"/>
+        <w:t>.  Tools such as SeqClean</w:t>
+      </w:r>
       <w:r>
         <w:rPr>
           <w:noProof w:val="0"/>
@@ -1323,7 +1020,7 @@
         <w:rPr>
           <w:noProof w:val="0"/>
         </w:rPr>
-        <w:instrText xml:space="preserve"> ADDIN PAPERS2_CITATIONS &lt;citation&gt;&lt;uuid&gt;E1DE924C-1ECD-411D-B4E3-1837CDF909CD&lt;/uuid&gt;&lt;priority&gt;0&lt;/priority&gt;&lt;publications&gt;&lt;publication&gt;&lt;title&gt;DFCI Gene Indices Software Tool&lt;/title&gt;&lt;type&gt;400&lt;/type&gt;&lt;subtype&gt;403&lt;/subtype&gt;&lt;uuid&gt;48B56B82-E673-4709-9761-3A1A570D81B2&lt;/uuid&gt;&lt;bundle&gt;&lt;publication&gt;&lt;title&gt;compbio.dfci.harvard.edutgisoftware&lt;/title&gt;&lt;type&gt;-300&lt;/type&gt;&lt;subtype&gt;-300&lt;/subtype&gt;&lt;uuid&gt;DAF5533F-6BE9-4249-9E72-A6C2A160FE73&lt;/uuid&gt;&lt;/publication&gt;&lt;/bundle&gt;&lt;/publication&gt;&lt;/publications&gt;&lt;cites&gt;&lt;/cites&gt;&lt;/citation&gt;</w:instrText>
+        <w:instrText xml:space="preserve"> ADDIN PAPERS2_CITATIONS &lt;citation&gt;&lt;uuid&gt;2A29760F-BD70-4B60-98F7-3E2E4C6826B1&lt;/uuid&gt;&lt;priority&gt;0&lt;/priority&gt;&lt;publications&gt;&lt;publication&gt;&lt;title&gt;DFCI Gene Indices Software Tool&lt;/title&gt;&lt;type&gt;400&lt;/type&gt;&lt;subtype&gt;403&lt;/subtype&gt;&lt;uuid&gt;2328FD5E-DF1E-49A6-83EC-DD20D088D932&lt;/uuid&gt;&lt;/publication&gt;&lt;/publications&gt;&lt;cites&gt;&lt;/cites&gt;&lt;/citation&gt;</w:instrText>
       </w:r>
       <w:r>
         <w:rPr>
@@ -1335,21 +1032,7 @@
         <w:rPr>
           <w:noProof w:val="0"/>
         </w:rPr>
-        <w:t>{</w:t>
-      </w:r>
-      <w:proofErr w:type="spellStart"/>
-      <w:r>
-        <w:rPr>
-          <w:noProof w:val="0"/>
-        </w:rPr>
-        <w:t>Anonymous:SLVrguZz</w:t>
-      </w:r>
-      <w:proofErr w:type="spellEnd"/>
-      <w:r>
-        <w:rPr>
-          <w:noProof w:val="0"/>
-        </w:rPr>
-        <w:t>}</w:t>
+        <w:t>{Anonymous:SLVrguZz}</w:t>
       </w:r>
       <w:r>
         <w:rPr>
@@ -1361,16 +1044,8 @@
         <w:rPr>
           <w:noProof w:val="0"/>
         </w:rPr>
-        <w:t xml:space="preserve">, </w:t>
-      </w:r>
-      <w:proofErr w:type="spellStart"/>
-      <w:r>
-        <w:rPr>
-          <w:noProof w:val="0"/>
-        </w:rPr>
-        <w:t>TrimEst</w:t>
-      </w:r>
-      <w:proofErr w:type="spellEnd"/>
+        <w:t>, TrimEst</w:t>
+      </w:r>
       <w:r>
         <w:rPr>
           <w:noProof w:val="0"/>
@@ -1387,7 +1062,7 @@
         <w:rPr>
           <w:noProof w:val="0"/>
         </w:rPr>
-        <w:instrText xml:space="preserve"> ADDIN PAPERS2_CITATIONS &lt;citation&gt;&lt;uuid&gt;6FAE4D4F-3421-4EC2-9841-4C55F2550BF6&lt;/uuid&gt;&lt;priority&gt;0&lt;/priority&gt;&lt;publications&gt;&lt;publication&gt;&lt;volume&gt;16&lt;/volume&gt;&lt;publication_date&gt;99200006001200000000220000&lt;/publication_date&gt;&lt;number&gt;6&lt;/number&gt;&lt;institution&gt;The Sanger Centre, Wellcome Trust Genome Campus, Hinxton, Cambridge, UK CB10 1SA.&lt;/institution&gt;&lt;startpage&gt;276&lt;/startpage&gt;&lt;title&gt;EMBOSS: the European Molecular Biology Open Software Suite.&lt;/title&gt;&lt;uuid&gt;1ACD792B-02DD-4BD0-B20D-78F61929BCB9&lt;/uuid&gt;&lt;subtype&gt;400&lt;/subtype&gt;&lt;endpage&gt;277&lt;/endpage&gt;&lt;type&gt;400&lt;/type&gt;&lt;url&gt;http://eutils.ncbi.nlm.nih.gov/entrez/eutils/elink.fcgi?dbfrom=pubmed&amp;amp;id=10827456&amp;amp;retmode=ref&amp;amp;cmd=prlinks&lt;/url&gt;&lt;bundle&gt;&lt;publication&gt;&lt;title&gt;Trends in genetics : TIG&lt;/title&gt;&lt;type&gt;-100&lt;/type&gt;&lt;subtype&gt;-100&lt;/subtype&gt;&lt;uuid&gt;71E49CAD-3018-4275-A189-823F8DCE704D&lt;/uuid&gt;&lt;/publication&gt;&lt;/bundle&gt;&lt;authors&gt;&lt;author&gt;&lt;firstName&gt;P&lt;/firstName&gt;&lt;lastName&gt;Rice&lt;/lastName&gt;&lt;/author&gt;&lt;author&gt;&lt;firstName&gt;I&lt;/firstName&gt;&lt;lastName&gt;Longden&lt;/lastName&gt;&lt;/author&gt;&lt;author&gt;&lt;firstName&gt;A&lt;/firstName&gt;&lt;lastName&gt;Bleasby&lt;/lastName&gt;&lt;/author&gt;&lt;/authors&gt;&lt;/publication&gt;&lt;/publications&gt;&lt;cites&gt;&lt;/cites&gt;&lt;/citation&gt;</w:instrText>
+        <w:instrText xml:space="preserve"> ADDIN PAPERS2_CITATIONS &lt;citation&gt;&lt;uuid&gt;613138CB-C4E0-4CF3-B48F-E7C4E07434E4&lt;/uuid&gt;&lt;priority&gt;0&lt;/priority&gt;&lt;publications&gt;&lt;publication&gt;&lt;volume&gt;16&lt;/volume&gt;&lt;publication_date&gt;99200006001200000000220000&lt;/publication_date&gt;&lt;number&gt;6&lt;/number&gt;&lt;institution&gt;The Sanger Centre, Wellcome Trust Genome Campus, Hinxton, Cambridge, UK CB10 1SA.&lt;/institution&gt;&lt;startpage&gt;276&lt;/startpage&gt;&lt;title&gt;EMBOSS: the European Molecular Biology Open Software Suite.&lt;/title&gt;&lt;uuid&gt;16806F4C-8B7A-4BA4-BFCC-F7366F95DE66&lt;/uuid&gt;&lt;subtype&gt;400&lt;/subtype&gt;&lt;endpage&gt;277&lt;/endpage&gt;&lt;type&gt;400&lt;/type&gt;&lt;url&gt;http://eutils.ncbi.nlm.nih.gov/entrez/eutils/elink.fcgi?dbfrom=pubmed&amp;amp;id=10827456&amp;amp;retmode=ref&amp;amp;cmd=prlinks&lt;/url&gt;&lt;authors&gt;&lt;author&gt;&lt;firstName&gt;P&lt;/firstName&gt;&lt;lastName&gt;Rice&lt;/lastName&gt;&lt;/author&gt;&lt;author&gt;&lt;firstName&gt;I&lt;/firstName&gt;&lt;lastName&gt;Longden&lt;/lastName&gt;&lt;/author&gt;&lt;author&gt;&lt;firstName&gt;A&lt;/firstName&gt;&lt;lastName&gt;Bleasby&lt;/lastName&gt;&lt;/author&gt;&lt;/authors&gt;&lt;/publication&gt;&lt;/publications&gt;&lt;cites&gt;&lt;/cites&gt;&lt;/citation&gt;</w:instrText>
       </w:r>
       <w:r>
         <w:rPr>
@@ -1411,37 +1086,183 @@
         <w:rPr>
           <w:noProof w:val="0"/>
         </w:rPr>
-        <w:t xml:space="preserve">, or </w:t>
-      </w:r>
-      <w:proofErr w:type="spellStart"/>
-      <w:r>
-        <w:rPr>
-          <w:noProof w:val="0"/>
-        </w:rPr>
-        <w:t>SeqTrim</w:t>
-      </w:r>
-      <w:proofErr w:type="spellEnd"/>
-      <w:r>
-        <w:rPr>
-          <w:noProof w:val="0"/>
+        <w:t xml:space="preserve">, or SeqTrim </w:t>
+      </w:r>
+      <w:r>
+        <w:rPr>
+          <w:noProof w:val="0"/>
+        </w:rPr>
+        <w:fldChar w:fldCharType="begin"/>
+      </w:r>
+      <w:r>
+        <w:rPr>
+          <w:noProof w:val="0"/>
+        </w:rPr>
+        <w:instrText xml:space="preserve"> ADDIN PAPERS2_CITATIONS &lt;citation&gt;&lt;uuid&gt;7E4B52D9-57C2-4EA0-BEFB-A62633167732&lt;/uuid&gt;&lt;priority&gt;0&lt;/priority&gt;&lt;publications&gt;&lt;publication&gt;&lt;uuid&gt;61AA3520-BED8-4082-A29D-122795C13362&lt;/uuid&gt;&lt;volume&gt;11&lt;/volume&gt;&lt;accepted_date&gt;99201001201200000000222000&lt;/accepted_date&gt;&lt;doi&gt;10.1186/1471-2105-11-38&lt;/doi&gt;&lt;startpage&gt;38&lt;/startpage&gt;&lt;publication_date&gt;99201000001200000000200000&lt;/publication_date&gt;&lt;url&gt;http://www.biomedcentral.com/1471-2105/11/38&lt;/url&gt;&lt;type&gt;400&lt;/type&gt;&lt;title&gt;SeqTrim: a high-throughput pipeline for pre-processing any type of sequence read.&lt;/title&gt;&lt;publisher&gt;BioMed Central Ltd&lt;/publisher&gt;&lt;submission_date&gt;99200906041200000000222000&lt;/submission_date&gt;&lt;number&gt;1&lt;/number&gt;&lt;institution&gt;Departamento de Lenguajes y Ciencias de la Computación, Universidad de Málaga, Málaga, Spain.&lt;/institution&gt;&lt;subtype&gt;400&lt;/subtype&gt;&lt;authors&gt;&lt;author&gt;&lt;firstName&gt;Juan&lt;/firstName&gt;&lt;lastName&gt;Falgueras&lt;/lastName&gt;&lt;/author&gt;&lt;author&gt;&lt;firstName&gt;Antonio&lt;/firstName&gt;&lt;middleNames&gt;J&lt;/middleNames&gt;&lt;lastName&gt;Lara&lt;/lastName&gt;&lt;/author&gt;&lt;author&gt;&lt;firstName&gt;Noé&lt;/firstName&gt;&lt;lastName&gt;Fernández-Pozo&lt;/lastName&gt;&lt;/author&gt;&lt;author&gt;&lt;firstName&gt;Francisco&lt;/firstName&gt;&lt;middleNames&gt;R&lt;/middleNames&gt;&lt;lastName&gt;Cantón&lt;/lastName&gt;&lt;/author&gt;&lt;author&gt;&lt;firstName&gt;Guillermo&lt;/firstName&gt;&lt;lastName&gt;Pérez-Trabado&lt;/lastName&gt;&lt;/author&gt;&lt;author&gt;&lt;firstName&gt;M&lt;/firstName&gt;&lt;middleNames&gt;Gonzalo&lt;/middleNames&gt;&lt;lastName&gt;Claros&lt;/lastName&gt;&lt;/author&gt;&lt;/authors&gt;&lt;/publication&gt;&lt;/publications&gt;&lt;cites&gt;&lt;/cites&gt;&lt;/citation&gt;</w:instrText>
+      </w:r>
+      <w:r>
+        <w:rPr>
+          <w:noProof w:val="0"/>
+        </w:rPr>
+        <w:fldChar w:fldCharType="separate"/>
+      </w:r>
+      <w:r>
+        <w:rPr>
+          <w:noProof w:val="0"/>
+        </w:rPr>
+        <w:t>{Falgueras:2010bf}</w:t>
+      </w:r>
+      <w:r>
+        <w:rPr>
+          <w:noProof w:val="0"/>
+        </w:rPr>
+        <w:fldChar w:fldCharType="end"/>
+      </w:r>
+      <w:r>
+        <w:rPr>
+          <w:noProof w:val="0"/>
+        </w:rPr>
+        <w:t xml:space="preserve"> are able to effectively remove poly(A) tails via truncation, but cannot recover the </w:t>
+      </w:r>
+      <w:r>
+        <w:rPr>
+          <w:noProof w:val="0"/>
+        </w:rPr>
+        <w:lastRenderedPageBreak/>
+        <w:t xml:space="preserve">detailed information needed for such studies.   We instead require a tool that is able to identify poly(A) tail boundaries and length, and is robust to disruptions in the homopolymer sequence. </w:t>
+      </w:r>
+    </w:p>
+    <w:p>
+      <w:pPr>
+        <w:ind w:firstLine="360"/>
+        <w:rPr>
+          <w:szCs w:val="18"/>
+        </w:rPr>
+      </w:pPr>
+      <w:r>
+        <w:rPr>
+          <w:szCs w:val="18"/>
+        </w:rPr>
+        <w:t xml:space="preserve">Polyadenylation is </w:t>
+      </w:r>
+      <w:r>
+        <w:rPr>
+          <w:szCs w:val="18"/>
+        </w:rPr>
+        <w:t>a</w:t>
+      </w:r>
+      <w:r>
+        <w:rPr>
+          <w:szCs w:val="18"/>
         </w:rPr>
         <w:t xml:space="preserve"> </w:t>
       </w:r>
       <w:r>
         <w:rPr>
-          <w:noProof w:val="0"/>
+          <w:szCs w:val="18"/>
+        </w:rPr>
+        <w:t>post-</w:t>
+      </w:r>
+      <w:r>
+        <w:rPr>
+          <w:szCs w:val="18"/>
+        </w:rPr>
+        <w:t xml:space="preserve">transcriptional process in which the 3’-end of a pre-mRNA is cleaved and replaced with a poly(A) tail to form a mature mRNA.  </w:t>
+      </w:r>
+      <w:r>
+        <w:rPr>
+          <w:szCs w:val="18"/>
+        </w:rPr>
+        <w:t>Specifically</w:t>
+      </w:r>
+      <w:r>
+        <w:rPr>
+          <w:szCs w:val="18"/>
+        </w:rPr>
+        <w:t>, the polyadenylation protein c</w:t>
+      </w:r>
+      <w:r>
+        <w:rPr>
+          <w:szCs w:val="18"/>
+        </w:rPr>
+        <w:t>omplex binds to poly(A) signals, cleaves the sequence</w:t>
+      </w:r>
+      <w:r>
+        <w:rPr>
+          <w:szCs w:val="18"/>
+        </w:rPr>
+        <w:t xml:space="preserve"> at a </w:t>
+      </w:r>
+      <w:r>
+        <w:rPr>
+          <w:i/>
+          <w:szCs w:val="18"/>
+        </w:rPr>
+        <w:t>poly(A) site</w:t>
+      </w:r>
+      <w:r>
+        <w:rPr>
+          <w:szCs w:val="18"/>
+        </w:rPr>
+        <w:t>,</w:t>
+      </w:r>
+      <w:r>
+        <w:rPr>
+          <w:szCs w:val="18"/>
+        </w:rPr>
+        <w:t xml:space="preserve"> and </w:t>
+      </w:r>
+      <w:r>
+        <w:rPr>
+          <w:szCs w:val="18"/>
+        </w:rPr>
+        <w:t xml:space="preserve">collaborates with the poly(A) polymerase to perform </w:t>
+      </w:r>
+      <w:r>
+        <w:rPr>
+          <w:szCs w:val="18"/>
+        </w:rPr>
+        <w:t>no</w:t>
+      </w:r>
+      <w:r>
+        <w:rPr>
+          <w:szCs w:val="18"/>
+        </w:rPr>
+        <w:t xml:space="preserve">n-templated adenine addition </w:t>
+      </w:r>
+      <w:r>
+        <w:rPr>
+          <w:szCs w:val="18"/>
+        </w:rPr>
+        <w:t xml:space="preserve">a few bases downstream of the appropriate </w:t>
+      </w:r>
+      <w:r>
+        <w:rPr>
+          <w:szCs w:val="18"/>
+        </w:rPr>
+        <w:t>poly(A) signals</w:t>
+      </w:r>
+      <w:r>
+        <w:rPr>
+          <w:szCs w:val="18"/>
+        </w:rPr>
+        <w:t xml:space="preserve"> </w:t>
+      </w:r>
+      <w:r>
+        <w:rPr>
+          <w:szCs w:val="18"/>
         </w:rPr>
         <w:fldChar w:fldCharType="begin"/>
       </w:r>
       <w:r>
         <w:rPr>
-          <w:noProof w:val="0"/>
-        </w:rPr>
-        <w:instrText xml:space="preserve"> ADDIN PAPERS2_CITATIONS &lt;citation&gt;&lt;uuid&gt;60F67ECA-D8EB-41C4-AB02-D9602F42E85C&lt;/uuid&gt;&lt;priority&gt;0&lt;/priority&gt;&lt;publications&gt;&lt;publication&gt;&lt;uuid&gt;D4E0E99F-CCEB-4F61-BBF7-17245B66BF71&lt;/uuid&gt;&lt;volume&gt;11&lt;/volume&gt;&lt;accepted_date&gt;99201001201200000000222000&lt;/accepted_date&gt;&lt;doi&gt;10.1186/1471-2105-11-38&lt;/doi&gt;&lt;startpage&gt;38&lt;/startpage&gt;&lt;publication_date&gt;99201000001200000000200000&lt;/publication_date&gt;&lt;url&gt;http://www.biomedcentral.com/1471-2105/11/38&lt;/url&gt;&lt;type&gt;400&lt;/type&gt;&lt;title&gt;SeqTrim: a high-throughput pipeline for pre-processing any type of sequence read.&lt;/title&gt;&lt;publisher&gt;BioMed Central Ltd&lt;/publisher&gt;&lt;submission_date&gt;99200906041200000000222000&lt;/submission_date&gt;&lt;number&gt;1&lt;/number&gt;&lt;institution&gt;Departamento de Lenguajes y Ciencias de la Computación, Universidad de Málaga, Málaga, Spain.&lt;/institution&gt;&lt;subtype&gt;400&lt;/subtype&gt;&lt;bundle&gt;&lt;publication&gt;&lt;title&gt;BMC bioinformatics&lt;/title&gt;&lt;type&gt;-100&lt;/type&gt;&lt;subtype&gt;-100&lt;/subtype&gt;&lt;uuid&gt;73769F01-777A-4723-A6BA-DBB3B3562042&lt;/uuid&gt;&lt;/publication&gt;&lt;/bundle&gt;&lt;authors&gt;&lt;author&gt;&lt;firstName&gt;Juan&lt;/firstName&gt;&lt;lastName&gt;Falgueras&lt;/lastName&gt;&lt;/author&gt;&lt;author&gt;&lt;firstName&gt;Antonio&lt;/firstName&gt;&lt;middleNames&gt;J&lt;/middleNames&gt;&lt;lastName&gt;Lara&lt;/lastName&gt;&lt;/author&gt;&lt;author&gt;&lt;firstName&gt;Noé&lt;/firstName&gt;&lt;lastName&gt;Fernández-Pozo&lt;/lastName&gt;&lt;/author&gt;&lt;author&gt;&lt;firstName&gt;Francisco&lt;/firstName&gt;&lt;middleNames&gt;R&lt;/middleNames&gt;&lt;lastName&gt;Cantón&lt;/lastName&gt;&lt;/author&gt;&lt;author&gt;&lt;firstName&gt;Guillermo&lt;/firstName&gt;&lt;lastName&gt;Pérez-Trabado&lt;/lastName&gt;&lt;/author&gt;&lt;author&gt;&lt;firstName&gt;M&lt;/firstName&gt;&lt;middleNames&gt;Gonzalo&lt;/middleNames&gt;&lt;lastName&gt;Claros&lt;/lastName&gt;&lt;/author&gt;&lt;/authors&gt;&lt;/publication&gt;&lt;/publications&gt;&lt;cites&gt;&lt;/cites&gt;&lt;/citation&gt;</w:instrText>
-      </w:r>
-      <w:r>
-        <w:rPr>
-          <w:noProof w:val="0"/>
+          <w:szCs w:val="18"/>
+        </w:rPr>
+        <w:instrText xml:space="preserve"> ADDIN PAPERS2_CITATIONS &lt;citation&gt;&lt;uuid&gt;41D15EBD-4607-49EE-A747-05B6C98CBC59&lt;/uuid&gt;&lt;priority&gt;0&lt;/priority&gt;&lt;publications&gt;&lt;publication&gt;&lt;uuid&gt;F911DCD1-3C79-453C-B5BD-C2BB0FE5A0D3&lt;/uuid&gt;&lt;volume&gt;25&lt;/volume&gt;&lt;doi&gt;10.1101/gad.17268411&lt;/doi&gt;&lt;startpage&gt;1770&lt;/startpage&gt;&lt;publication_date&gt;99201109011200000000222000&lt;/publication_date&gt;&lt;url&gt;http://genesdev.cshlp.org/cgi/doi/10.1101/gad.17268411&lt;/url&gt;&lt;type&gt;400&lt;/type&gt;&lt;title&gt;Ending the message: poly(A) signals then and now.&lt;/title&gt;&lt;publisher&gt;Cold Spring Harbor Lab&lt;/publisher&gt;&lt;institution&gt;Sir William Dunn School of Pathology, University of Oxford, Oxford OX1 3RE, United Kingdom. nicholas.proudfoot@path.ox.ac.uk&lt;/institution&gt;&lt;number&gt;17&lt;/number&gt;&lt;subtype&gt;400&lt;/subtype&gt;&lt;endpage&gt;1782&lt;/endpage&gt;&lt;bundle&gt;&lt;title&gt;Genes &amp;amp; development&lt;/title&gt;&lt;uuid&gt;F9F72C98-A36D-4A68-AA71-1745E4DE4CE5&lt;/uuid&gt;&lt;subtype&gt;-100&lt;/subtype&gt;&lt;type&gt;-100&lt;/type&gt;&lt;/bundle&gt;&lt;authors&gt;&lt;author&gt;&lt;firstName&gt;Nick&lt;/firstName&gt;&lt;middleNames&gt;J&lt;/middleNames&gt;&lt;lastName&gt;Proudfoot&lt;/lastName&gt;&lt;/author&gt;&lt;/authors&gt;&lt;/publication&gt;&lt;/publications&gt;&lt;cites&gt;&lt;/cites&gt;&lt;/citation&gt;</w:instrText>
+      </w:r>
+      <w:r>
+        <w:rPr>
+          <w:szCs w:val="18"/>
         </w:rPr>
         <w:fldChar w:fldCharType="separate"/>
       </w:r>
@@ -1449,74 +1270,91 @@
         <w:rPr>
           <w:noProof w:val="0"/>
         </w:rPr>
-        <w:t>{Falgueras:2010bf}</w:t>
-      </w:r>
-      <w:r>
-        <w:rPr>
-          <w:noProof w:val="0"/>
+        <w:t>{Proudfoot:2011ke}</w:t>
+      </w:r>
+      <w:r>
+        <w:rPr>
+          <w:szCs w:val="18"/>
         </w:rPr>
         <w:fldChar w:fldCharType="end"/>
       </w:r>
       <w:r>
         <w:rPr>
-          <w:noProof w:val="0"/>
-        </w:rPr>
-        <w:t xml:space="preserve"> are able to effectively remove poly(A) tails via truncation, but cannot recover the </w:t>
-      </w:r>
-      <w:r>
-        <w:rPr>
-          <w:noProof w:val="0"/>
-        </w:rPr>
-        <w:lastRenderedPageBreak/>
-        <w:t xml:space="preserve">detailed information needed for such studies.   We instead require a tool that is able to identify </w:t>
-      </w:r>
-      <w:proofErr w:type="gramStart"/>
-      <w:r>
-        <w:rPr>
-          <w:noProof w:val="0"/>
-        </w:rPr>
-        <w:t>poly(</w:t>
-      </w:r>
-      <w:proofErr w:type="gramEnd"/>
-      <w:r>
-        <w:rPr>
-          <w:noProof w:val="0"/>
-        </w:rPr>
-        <w:t xml:space="preserve">A) tail boundaries and length, and is robust to disruptions in the </w:t>
-      </w:r>
-      <w:proofErr w:type="spellStart"/>
-      <w:r>
-        <w:rPr>
-          <w:noProof w:val="0"/>
-        </w:rPr>
-        <w:t>homopolymer</w:t>
-      </w:r>
-      <w:proofErr w:type="spellEnd"/>
-      <w:r>
-        <w:rPr>
-          <w:noProof w:val="0"/>
-        </w:rPr>
-        <w:t xml:space="preserve"> sequence. </w:t>
-      </w:r>
-    </w:p>
-    <w:p>
-      <w:pPr>
-        <w:ind w:firstLine="360"/>
-        <w:rPr>
-          <w:szCs w:val="18"/>
-        </w:rPr>
-      </w:pPr>
-      <w:r>
-        <w:rPr>
-          <w:szCs w:val="18"/>
-        </w:rPr>
-        <w:t xml:space="preserve">Polyadenylation is </w:t>
-      </w:r>
-      <w:r>
-        <w:rPr>
-          <w:szCs w:val="18"/>
-        </w:rPr>
-        <w:t>a</w:t>
+          <w:szCs w:val="18"/>
+        </w:rPr>
+        <w:t xml:space="preserve">.  The poly(A) tail at the 3’ end of </w:t>
+      </w:r>
+      <w:r>
+        <w:rPr>
+          <w:szCs w:val="18"/>
+        </w:rPr>
+        <w:t xml:space="preserve">the </w:t>
+      </w:r>
+      <w:r>
+        <w:rPr>
+          <w:szCs w:val="18"/>
+        </w:rPr>
+        <w:t xml:space="preserve">mRNA </w:t>
+      </w:r>
+      <w:r>
+        <w:rPr>
+          <w:szCs w:val="18"/>
+        </w:rPr>
+        <w:t>is the</w:t>
+      </w:r>
+      <w:r>
+        <w:rPr>
+          <w:szCs w:val="18"/>
+        </w:rPr>
+        <w:t xml:space="preserve"> hallmark of</w:t>
+      </w:r>
+      <w:r>
+        <w:rPr>
+          <w:szCs w:val="18"/>
+        </w:rPr>
+        <w:t xml:space="preserve"> mRNA maturation</w:t>
+      </w:r>
+      <w:r>
+        <w:rPr>
+          <w:szCs w:val="18"/>
+        </w:rPr>
+        <w:t xml:space="preserve">, and </w:t>
+      </w:r>
+      <w:r>
+        <w:rPr>
+          <w:szCs w:val="18"/>
+        </w:rPr>
+        <w:t xml:space="preserve">also serves </w:t>
+      </w:r>
+      <w:r>
+        <w:rPr>
+          <w:szCs w:val="18"/>
+        </w:rPr>
+        <w:t xml:space="preserve">as </w:t>
+      </w:r>
+      <w:r>
+        <w:rPr>
+          <w:szCs w:val="18"/>
+        </w:rPr>
+        <w:t>a regulatory signal that is critical for mRNA nucleu</w:t>
+      </w:r>
+      <w:r>
+        <w:rPr>
+          <w:szCs w:val="18"/>
+        </w:rPr>
+        <w:t xml:space="preserve">s-to-cytoplasm transportation, </w:t>
+      </w:r>
+      <w:r>
+        <w:rPr>
+          <w:szCs w:val="18"/>
+        </w:rPr>
+        <w:t>mRNA stabilit</w:t>
+      </w:r>
+      <w:r>
+        <w:rPr>
+          <w:szCs w:val="18"/>
+        </w:rPr>
+        <w:t>y, and protein translation</w:t>
       </w:r>
       <w:r>
         <w:rPr>
@@ -1528,86 +1366,86 @@
         <w:rPr>
           <w:szCs w:val="18"/>
         </w:rPr>
-        <w:t>post-</w:t>
-      </w:r>
-      <w:r>
-        <w:rPr>
-          <w:szCs w:val="18"/>
-        </w:rPr>
-        <w:t xml:space="preserve">transcriptional process in which the 3’-end of a pre-mRNA is cleaved and replaced with a poly(A) tail to form a mature mRNA.  </w:t>
-      </w:r>
-      <w:r>
-        <w:rPr>
-          <w:szCs w:val="18"/>
-        </w:rPr>
-        <w:t>Specifically</w:t>
-      </w:r>
-      <w:r>
-        <w:rPr>
-          <w:szCs w:val="18"/>
-        </w:rPr>
-        <w:t>, the polyadenylation protein c</w:t>
-      </w:r>
-      <w:r>
-        <w:rPr>
-          <w:szCs w:val="18"/>
-        </w:rPr>
-        <w:t>omplex binds to poly(A) signals, cleaves the sequence</w:t>
-      </w:r>
-      <w:r>
-        <w:rPr>
-          <w:szCs w:val="18"/>
-        </w:rPr>
-        <w:t xml:space="preserve"> at a </w:t>
+        <w:fldChar w:fldCharType="begin"/>
+      </w:r>
+      <w:r>
+        <w:rPr>
+          <w:szCs w:val="18"/>
+        </w:rPr>
+        <w:instrText xml:space="preserve"> ADDIN PAPERS2_CITATIONS &lt;citation&gt;&lt;uuid&gt;0479EEF1-420A-4346-877B-21BFA401BEC9&lt;/uuid&gt;&lt;priority&gt;0&lt;/priority&gt;&lt;publications&gt;&lt;publication&gt;&lt;uuid&gt;82782E38-B2E6-4DD3-A0F2-94A7A82B051D&lt;/uuid&gt;&lt;volume&gt;25&lt;/volume&gt;&lt;doi&gt;10.1101/gad.17268411&lt;/doi&gt;&lt;startpage&gt;1770&lt;/startpage&gt;&lt;publication_date&gt;99201109011200000000222000&lt;/publication_date&gt;&lt;url&gt;http://genesdev.cshlp.org/cgi/doi/10.1101/gad.17268411&lt;/url&gt;&lt;type&gt;400&lt;/type&gt;&lt;title&gt;Ending the message: poly(A) signals then and now.&lt;/title&gt;&lt;publisher&gt;Cold Spring Harbor Lab&lt;/publisher&gt;&lt;institution&gt;Sir William Dunn School of Pathology, University of Oxford, Oxford OX1 3RE, United Kingdom. nicholas.proudfoot@path.ox.ac.uk&lt;/institution&gt;&lt;number&gt;17&lt;/number&gt;&lt;subtype&gt;400&lt;/subtype&gt;&lt;endpage&gt;1782&lt;/endpage&gt;&lt;bundle&gt;&lt;publication&gt;&lt;title&gt;Genes &amp;amp; development&lt;/title&gt;&lt;type&gt;-100&lt;/type&gt;&lt;subtype&gt;-100&lt;/subtype&gt;&lt;uuid&gt;9FCF7052-42A5-4A47-A7C4-9B6D82A6BEF2&lt;/uuid&gt;&lt;/publication&gt;&lt;/bundle&gt;&lt;authors&gt;&lt;author&gt;&lt;firstName&gt;Nick&lt;/firstName&gt;&lt;middleNames&gt;J&lt;/middleNames&gt;&lt;lastName&gt;Proudfoot&lt;/lastName&gt;&lt;/author&gt;&lt;/authors&gt;&lt;/publication&gt;&lt;/publications&gt;&lt;cites&gt;&lt;/cites&gt;&lt;/citation&gt;</w:instrText>
+      </w:r>
+      <w:r>
+        <w:rPr>
+          <w:szCs w:val="18"/>
+        </w:rPr>
+        <w:fldChar w:fldCharType="separate"/>
+      </w:r>
+      <w:r>
+        <w:rPr>
+          <w:noProof w:val="0"/>
+        </w:rPr>
+        <w:t>{Proudfoot:2011ke}</w:t>
+      </w:r>
+      <w:r>
+        <w:rPr>
+          <w:szCs w:val="18"/>
+        </w:rPr>
+        <w:fldChar w:fldCharType="end"/>
+      </w:r>
+      <w:r>
+        <w:rPr>
+          <w:szCs w:val="18"/>
+        </w:rPr>
+        <w:fldChar w:fldCharType="begin"/>
+      </w:r>
+      <w:r>
+        <w:rPr>
+          <w:szCs w:val="18"/>
+        </w:rPr>
+        <w:instrText xml:space="preserve"> ADDIN PAPERS2_CITATIONS &lt;citation&gt;&lt;uuid&gt;9EB20048-C60B-4854-90E1-B7B5A9930135&lt;/uuid&gt;&lt;priority&gt;0&lt;/priority&gt;&lt;publications&gt;&lt;publication&gt;&lt;uuid&gt;F1FEA78B-45E7-4466-B5C2-904F7D268DE5&lt;/uuid&gt;&lt;volume&gt;2&lt;/volume&gt;&lt;doi&gt;10.1002/wrna.59&lt;/doi&gt;&lt;startpage&gt;445&lt;/startpage&gt;&lt;publication_date&gt;99201105001200000000220000&lt;/publication_date&gt;&lt;url&gt;http://doi.wiley.com/10.1002/wrna.59&lt;/url&gt;&lt;type&gt;400&lt;/type&gt;&lt;title&gt;Alternative polyadenylation and gene expression regulation in plants.&lt;/title&gt;&lt;publisher&gt;John Wiley &amp;amp; Sons, Inc.&lt;/publisher&gt;&lt;institution&gt;Department of Botany, Miami University, Oxford, OH, USA.&lt;/institution&gt;&lt;number&gt;3&lt;/number&gt;&lt;subtype&gt;400&lt;/subtype&gt;&lt;endpage&gt;458&lt;/endpage&gt;&lt;bundle&gt;&lt;publication&gt;&lt;title&gt;Wiley interdisciplinary reviews. RNA&lt;/title&gt;&lt;type&gt;-100&lt;/type&gt;&lt;subtype&gt;-100&lt;/subtype&gt;&lt;uuid&gt;0EE66775-2CE5-4220-AEF8-0215B1E48E62&lt;/uuid&gt;&lt;/publication&gt;&lt;/bundle&gt;&lt;authors&gt;&lt;author&gt;&lt;firstName&gt;Denghui&lt;/firstName&gt;&lt;lastName&gt;Xing&lt;/lastName&gt;&lt;/author&gt;&lt;author&gt;&lt;firstName&gt;Qingshun&lt;/firstName&gt;&lt;middleNames&gt;Quinn&lt;/middleNames&gt;&lt;lastName&gt;Li&lt;/lastName&gt;&lt;/author&gt;&lt;/authors&gt;&lt;/publication&gt;&lt;/publications&gt;&lt;cites&gt;&lt;/cites&gt;&lt;/citation&gt;</w:instrText>
+      </w:r>
+      <w:r>
+        <w:rPr>
+          <w:szCs w:val="18"/>
+        </w:rPr>
+        <w:fldChar w:fldCharType="separate"/>
+      </w:r>
+      <w:r>
+        <w:rPr>
+          <w:noProof w:val="0"/>
+        </w:rPr>
+        <w:t>{Xing:2011cn}</w:t>
+      </w:r>
+      <w:r>
+        <w:rPr>
+          <w:szCs w:val="18"/>
+        </w:rPr>
+        <w:fldChar w:fldCharType="end"/>
+      </w:r>
+      <w:r>
+        <w:rPr>
+          <w:szCs w:val="18"/>
+        </w:rPr>
+        <w:t xml:space="preserve">.  Recent research suggests that many eukaryotic genes employ </w:t>
       </w:r>
       <w:r>
         <w:rPr>
           <w:i/>
           <w:szCs w:val="18"/>
         </w:rPr>
-        <w:t>poly(A) site</w:t>
-      </w:r>
-      <w:r>
-        <w:rPr>
-          <w:szCs w:val="18"/>
-        </w:rPr>
-        <w:t>,</w:t>
-      </w:r>
-      <w:r>
-        <w:rPr>
-          <w:szCs w:val="18"/>
-        </w:rPr>
-        <w:t xml:space="preserve"> and </w:t>
-      </w:r>
-      <w:r>
-        <w:rPr>
-          <w:szCs w:val="18"/>
-        </w:rPr>
-        <w:t xml:space="preserve">collaborates with the poly(A) polymerase to perform </w:t>
-      </w:r>
-      <w:r>
-        <w:rPr>
-          <w:szCs w:val="18"/>
-        </w:rPr>
-        <w:t>no</w:t>
-      </w:r>
-      <w:r>
-        <w:rPr>
-          <w:szCs w:val="18"/>
-        </w:rPr>
-        <w:t xml:space="preserve">n-templated adenine addition </w:t>
-      </w:r>
-      <w:r>
-        <w:rPr>
-          <w:szCs w:val="18"/>
-        </w:rPr>
-        <w:t xml:space="preserve">a few bases downstream of the appropriate </w:t>
-      </w:r>
-      <w:r>
-        <w:rPr>
-          <w:szCs w:val="18"/>
-        </w:rPr>
-        <w:t>poly(A) signals</w:t>
+        <w:t xml:space="preserve">alternative polyadenylation </w:t>
+      </w:r>
+      <w:r>
+        <w:rPr>
+          <w:szCs w:val="18"/>
+        </w:rPr>
+        <w:t xml:space="preserve">(APA), in which </w:t>
+      </w:r>
+      <w:r>
+        <w:rPr>
+          <w:szCs w:val="18"/>
+        </w:rPr>
+        <w:t>multiple</w:t>
       </w:r>
       <w:r>
         <w:rPr>
@@ -1619,13 +1457,49 @@
         <w:rPr>
           <w:szCs w:val="18"/>
         </w:rPr>
+        <w:t xml:space="preserve">distinctive poly(A) </w:t>
+      </w:r>
+      <w:r>
+        <w:rPr>
+          <w:szCs w:val="18"/>
+        </w:rPr>
+        <w:t xml:space="preserve">sites are </w:t>
+      </w:r>
+      <w:r>
+        <w:rPr>
+          <w:szCs w:val="18"/>
+        </w:rPr>
+        <w:t>utilized</w:t>
+      </w:r>
+      <w:r>
+        <w:rPr>
+          <w:szCs w:val="18"/>
+        </w:rPr>
+        <w:t xml:space="preserve"> to create different transcript</w:t>
+      </w:r>
+      <w:r>
+        <w:rPr>
+          <w:szCs w:val="18"/>
+        </w:rPr>
+        <w:t xml:space="preserve"> isoforms from the same gene</w:t>
+      </w:r>
+      <w:r>
+        <w:rPr>
+          <w:szCs w:val="18"/>
+        </w:rPr>
+        <w:t xml:space="preserve"> </w:t>
+      </w:r>
+      <w:r>
+        <w:rPr>
+          <w:szCs w:val="18"/>
+        </w:rPr>
         <w:fldChar w:fldCharType="begin"/>
       </w:r>
       <w:r>
         <w:rPr>
           <w:szCs w:val="18"/>
         </w:rPr>
-        <w:instrText xml:space="preserve"> ADDIN PAPERS2_CITATIONS &lt;citation&gt;&lt;uuid&gt;A405A311-E8EF-4CF7-AA69-46459B19BEDA&lt;/uuid&gt;&lt;priority&gt;0&lt;/priority&gt;&lt;publications&gt;&lt;publication&gt;&lt;uuid&gt;82782E38-B2E6-4DD3-A0F2-94A7A82B051D&lt;/uuid&gt;&lt;volume&gt;25&lt;/volume&gt;&lt;doi&gt;10.1101/gad.17268411&lt;/doi&gt;&lt;startpage&gt;1770&lt;/startpage&gt;&lt;publication_date&gt;99201109011200000000222000&lt;/publication_date&gt;&lt;url&gt;http://genesdev.cshlp.org/cgi/doi/10.1101/gad.17268411&lt;/url&gt;&lt;type&gt;400&lt;/type&gt;&lt;title&gt;Ending the message: poly(A) signals then and now.&lt;/title&gt;&lt;publisher&gt;Cold Spring Harbor Lab&lt;/publisher&gt;&lt;institution&gt;Sir William Dunn School of Pathology, University of Oxford, Oxford OX1 3RE, United Kingdom. nicholas.proudfoot@path.ox.ac.uk&lt;/institution&gt;&lt;number&gt;17&lt;/number&gt;&lt;subtype&gt;400&lt;/subtype&gt;&lt;endpage&gt;1782&lt;/endpage&gt;&lt;bundle&gt;&lt;publication&gt;&lt;title&gt;Genes &amp;amp; development&lt;/title&gt;&lt;type&gt;-100&lt;/type&gt;&lt;subtype&gt;-100&lt;/subtype&gt;&lt;uuid&gt;9FCF7052-42A5-4A47-A7C4-9B6D82A6BEF2&lt;/uuid&gt;&lt;/publication&gt;&lt;/bundle&gt;&lt;authors&gt;&lt;author&gt;&lt;firstName&gt;Nick&lt;/firstName&gt;&lt;middleNames&gt;J&lt;/middleNames&gt;&lt;lastName&gt;Proudfoot&lt;/lastName&gt;&lt;/author&gt;&lt;/authors&gt;&lt;/publication&gt;&lt;/publications&gt;&lt;cites&gt;&lt;/cites&gt;&lt;/citation&gt;</w:instrText>
+        <w:instrText xml:space="preserve"> ADDIN PAPERS2_CITATIONS &lt;citation&gt;&lt;uuid&gt;D09F5903-B577-4A64-93FA-4941CD1511E3&lt;/uuid&gt;&lt;priority&gt;0&lt;/priority&gt;&lt;publications&gt;&lt;publication&gt;&lt;uuid&gt;82782E38-B2E6-4DD3-A0F2-94A7A82B051D&lt;/uuid&gt;&lt;volume&gt;25&lt;/volume&gt;&lt;doi&gt;10.1101/gad.17268411&lt;/doi&gt;&lt;startpage&gt;1770&lt;/startpage&gt;&lt;publication_date&gt;99201109011200000000222000&lt;/publication_date&gt;&lt;url&gt;http://genesdev.cshlp.org/cgi/doi/10.1101/gad.17268411&lt;/url&gt;&lt;type&gt;400&lt;/type&gt;&lt;title&gt;Ending the message: poly(A) signals then and now.&lt;/title&gt;&lt;publisher&gt;Cold Spring Harbor Lab&lt;/publisher&gt;&lt;institution&gt;Sir William Dunn School of Pathology, University of Oxford, Oxford OX1 3RE, United Kingdom. nicholas.proudfoot@path.ox.ac.uk&lt;/institution&gt;&lt;number&gt;17&lt;/number&gt;&lt;subtype&gt;400&lt;/subtype&gt;&lt;endpage&gt;1782&lt;/endpage&gt;&lt;bundle&gt;&lt;publication&gt;&lt;title&gt;Genes &amp;amp; development&lt;/title&gt;&lt;type&gt;-100&lt;/type&gt;&lt;subtype&gt;-100&lt;/subtype&gt;&lt;uuid&gt;9FCF7052-42A5-4A47-A7C4-9B6D82A6BEF2&lt;/uuid&gt;&lt;/publication&gt;&lt;/bundle&gt;&lt;authors&gt;&lt;author&gt;&lt;firstName&gt;Nick&lt;/firstName&gt;&lt;middleNames&gt;J&lt;/middleNames&gt;&lt;lastName&gt;Proudfoot&lt;/lastName&gt;&lt;/author&gt;&lt;/authors&gt;&lt;/publication&gt;&lt;/publications&gt;&lt;cites&gt;&lt;/cites&gt;&lt;/citation&gt;</w:instrText>
       </w:r>
       <w:r>
         <w:rPr>
@@ -1649,79 +1523,79 @@
         <w:rPr>
           <w:szCs w:val="18"/>
         </w:rPr>
-        <w:t xml:space="preserve">.  The poly(A) tail at the 3’ end of </w:t>
-      </w:r>
-      <w:r>
-        <w:rPr>
-          <w:szCs w:val="18"/>
-        </w:rPr>
-        <w:t xml:space="preserve">the </w:t>
-      </w:r>
-      <w:r>
-        <w:rPr>
-          <w:szCs w:val="18"/>
-        </w:rPr>
-        <w:t xml:space="preserve">mRNA </w:t>
-      </w:r>
-      <w:r>
-        <w:rPr>
-          <w:szCs w:val="18"/>
-        </w:rPr>
-        <w:t>is the</w:t>
-      </w:r>
-      <w:r>
-        <w:rPr>
-          <w:szCs w:val="18"/>
-        </w:rPr>
-        <w:t xml:space="preserve"> hallmark of</w:t>
-      </w:r>
-      <w:r>
-        <w:rPr>
-          <w:szCs w:val="18"/>
-        </w:rPr>
-        <w:t xml:space="preserve"> mRNA maturation</w:t>
-      </w:r>
-      <w:r>
-        <w:rPr>
-          <w:szCs w:val="18"/>
-        </w:rPr>
-        <w:t xml:space="preserve">, and </w:t>
-      </w:r>
-      <w:r>
-        <w:rPr>
-          <w:szCs w:val="18"/>
-        </w:rPr>
-        <w:t xml:space="preserve">also serves </w:t>
-      </w:r>
-      <w:r>
-        <w:rPr>
-          <w:szCs w:val="18"/>
-        </w:rPr>
-        <w:t xml:space="preserve">as </w:t>
-      </w:r>
-      <w:r>
-        <w:rPr>
-          <w:szCs w:val="18"/>
-        </w:rPr>
-        <w:t>a regulatory signal that is critical for mRNA nucleu</w:t>
-      </w:r>
-      <w:r>
-        <w:rPr>
-          <w:szCs w:val="18"/>
-        </w:rPr>
-        <w:t xml:space="preserve">s-to-cytoplasm transportation, </w:t>
-      </w:r>
-      <w:r>
-        <w:rPr>
-          <w:szCs w:val="18"/>
-        </w:rPr>
-        <w:t>mRNA stabilit</w:t>
-      </w:r>
-      <w:r>
-        <w:rPr>
-          <w:szCs w:val="18"/>
-        </w:rPr>
-        <w:t>y, and protein translation</w:t>
+        <w:fldChar w:fldCharType="begin"/>
+      </w:r>
+      <w:r>
+        <w:rPr>
+          <w:szCs w:val="18"/>
+        </w:rPr>
+        <w:instrText xml:space="preserve"> ADDIN PAPERS2_CITATIONS &lt;citation&gt;&lt;uuid&gt;930B4989-27F4-4AC5-AC0D-7C636F020650&lt;/uuid&gt;&lt;priority&gt;0&lt;/priority&gt;&lt;publications&gt;&lt;publication&gt;&lt;uuid&gt;F1FEA78B-45E7-4466-B5C2-904F7D268DE5&lt;/uuid&gt;&lt;volume&gt;2&lt;/volume&gt;&lt;doi&gt;10.1002/wrna.59&lt;/doi&gt;&lt;startpage&gt;445&lt;/startpage&gt;&lt;publication_date&gt;99201105001200000000220000&lt;/publication_date&gt;&lt;url&gt;http://doi.wiley.com/10.1002/wrna.59&lt;/url&gt;&lt;type&gt;400&lt;/type&gt;&lt;title&gt;Alternative polyadenylation and gene expression regulation in plants.&lt;/title&gt;&lt;publisher&gt;John Wiley &amp;amp; Sons, Inc.&lt;/publisher&gt;&lt;institution&gt;Department of Botany, Miami University, Oxford, OH, USA.&lt;/institution&gt;&lt;number&gt;3&lt;/number&gt;&lt;subtype&gt;400&lt;/subtype&gt;&lt;endpage&gt;458&lt;/endpage&gt;&lt;bundle&gt;&lt;publication&gt;&lt;title&gt;Wiley interdisciplinary reviews. RNA&lt;/title&gt;&lt;type&gt;-100&lt;/type&gt;&lt;subtype&gt;-100&lt;/subtype&gt;&lt;uuid&gt;0EE66775-2CE5-4220-AEF8-0215B1E48E62&lt;/uuid&gt;&lt;/publication&gt;&lt;/bundle&gt;&lt;authors&gt;&lt;author&gt;&lt;firstName&gt;Denghui&lt;/firstName&gt;&lt;lastName&gt;Xing&lt;/lastName&gt;&lt;/author&gt;&lt;author&gt;&lt;firstName&gt;Qingshun&lt;/firstName&gt;&lt;middleNames&gt;Quinn&lt;/middleNames&gt;&lt;lastName&gt;Li&lt;/lastName&gt;&lt;/author&gt;&lt;/authors&gt;&lt;/publication&gt;&lt;/publications&gt;&lt;cites&gt;&lt;/cites&gt;&lt;/citation&gt;</w:instrText>
+      </w:r>
+      <w:r>
+        <w:rPr>
+          <w:szCs w:val="18"/>
+        </w:rPr>
+        <w:fldChar w:fldCharType="separate"/>
+      </w:r>
+      <w:r>
+        <w:rPr>
+          <w:noProof w:val="0"/>
+        </w:rPr>
+        <w:t>{Xing:2011cn}</w:t>
+      </w:r>
+      <w:r>
+        <w:rPr>
+          <w:szCs w:val="18"/>
+        </w:rPr>
+        <w:fldChar w:fldCharType="end"/>
+      </w:r>
+      <w:r>
+        <w:rPr>
+          <w:szCs w:val="18"/>
+        </w:rPr>
+        <w:fldChar w:fldCharType="begin"/>
+      </w:r>
+      <w:r>
+        <w:rPr>
+          <w:szCs w:val="18"/>
+        </w:rPr>
+        <w:instrText xml:space="preserve"> ADDIN PAPERS2_CITATIONS &lt;citation&gt;&lt;uuid&gt;7A65A6A0-03E6-4709-82FE-2755E7C855B8&lt;/uuid&gt;&lt;priority&gt;0&lt;/priority&gt;&lt;publications&gt;&lt;publication&gt;&lt;uuid&gt;564B53FC-AD81-461B-A3A6-7928C525886B&lt;/uuid&gt;&lt;volume&gt;43&lt;/volume&gt;&lt;accepted_date&gt;99201108091200000000222000&lt;/accepted_date&gt;&lt;doi&gt;10.1016/j.molcel.2011.08.017&lt;/doi&gt;&lt;startpage&gt;853&lt;/startpage&gt;&lt;revision_date&gt;99201108021200000000222000&lt;/revision_date&gt;&lt;publication_date&gt;99201109161200000000222000&lt;/publication_date&gt;&lt;url&gt;http://linkinghub.elsevier.com/retrieve/pii/S1097276511006356&lt;/url&gt;&lt;type&gt;400&lt;/type&gt;&lt;title&gt;Mechanisms and consequences of alternative polyadenylation.&lt;/title&gt;&lt;submission_date&gt;99201106281200000000222000&lt;/submission_date&gt;&lt;number&gt;6&lt;/number&gt;&lt;institution&gt;Department of Biological Sciences, Columbia University, New York, NY 10027, USA.&lt;/institution&gt;&lt;subtype&gt;400&lt;/subtype&gt;&lt;endpage&gt;866&lt;/endpage&gt;&lt;bundle&gt;&lt;publication&gt;&lt;title&gt;Molecular cell&lt;/title&gt;&lt;type&gt;-100&lt;/type&gt;&lt;subtype&gt;-100&lt;/subtype&gt;&lt;uuid&gt;023B7267-746C-4F24-AE9B-5BD6254571EB&lt;/uuid&gt;&lt;/publication&gt;&lt;/bundle&gt;&lt;authors&gt;&lt;author&gt;&lt;lastName&gt;Giammartino&lt;/lastName&gt;&lt;nonDroppingParticle&gt;Di&lt;/nonDroppingParticle&gt;&lt;firstName&gt;Dafne&lt;/firstName&gt;&lt;middleNames&gt;Campigli&lt;/middleNames&gt;&lt;/author&gt;&lt;author&gt;&lt;firstName&gt;Kensei&lt;/firstName&gt;&lt;lastName&gt;Nishida&lt;/lastName&gt;&lt;/author&gt;&lt;author&gt;&lt;firstName&gt;James&lt;/firstName&gt;&lt;middleNames&gt;L&lt;/middleNames&gt;&lt;lastName&gt;Manley&lt;/lastName&gt;&lt;/author&gt;&lt;/authors&gt;&lt;/publication&gt;&lt;/publications&gt;&lt;cites&gt;&lt;/cites&gt;&lt;/citation&gt;</w:instrText>
+      </w:r>
+      <w:r>
+        <w:rPr>
+          <w:szCs w:val="18"/>
+        </w:rPr>
+        <w:fldChar w:fldCharType="separate"/>
+      </w:r>
+      <w:r>
+        <w:rPr>
+          <w:noProof w:val="0"/>
+        </w:rPr>
+        <w:t>{DiGiammartino:2011ez}</w:t>
+      </w:r>
+      <w:r>
+        <w:rPr>
+          <w:szCs w:val="18"/>
+        </w:rPr>
+        <w:fldChar w:fldCharType="end"/>
+      </w:r>
+      <w:r>
+        <w:rPr>
+          <w:szCs w:val="18"/>
+        </w:rPr>
+        <w:t xml:space="preserve">.   It is clear that APA is an important regulator in eukaryote </w:t>
+      </w:r>
+      <w:r>
+        <w:rPr>
+          <w:szCs w:val="18"/>
+        </w:rPr>
+        <w:t>gene expression and regulation. F</w:t>
+      </w:r>
+      <w:r>
+        <w:rPr>
+          <w:szCs w:val="18"/>
+        </w:rPr>
+        <w:t>or example,</w:t>
       </w:r>
       <w:r>
         <w:rPr>
@@ -1733,272 +1607,31 @@
         <w:rPr>
           <w:szCs w:val="18"/>
         </w:rPr>
+        <w:t xml:space="preserve">3’-UTR shortening by </w:t>
+      </w:r>
+      <w:r>
+        <w:rPr>
+          <w:szCs w:val="18"/>
+        </w:rPr>
+        <w:t>APA appears to be h</w:t>
+      </w:r>
+      <w:r>
+        <w:rPr>
+          <w:szCs w:val="18"/>
+        </w:rPr>
+        <w:t>ighly active in cancer cells</w:t>
+      </w:r>
+      <w:r>
+        <w:rPr>
+          <w:szCs w:val="18"/>
+        </w:rPr>
         <w:fldChar w:fldCharType="begin"/>
       </w:r>
       <w:r>
         <w:rPr>
           <w:szCs w:val="18"/>
         </w:rPr>
-        <w:instrText xml:space="preserve"> ADDIN PAPERS2_CITATIONS &lt;citation&gt;&lt;uuid&gt;0479EEF1-420A-4346-877B-21BFA401BEC9&lt;/uuid&gt;&lt;priority&gt;0&lt;/priority&gt;&lt;publications&gt;&lt;publication&gt;&lt;uuid&gt;82782E38-B2E6-4DD3-A0F2-94A7A82B051D&lt;/uuid&gt;&lt;volume&gt;25&lt;/volume&gt;&lt;doi&gt;10.1101/gad.17268411&lt;/doi&gt;&lt;startpage&gt;1770&lt;/startpage&gt;&lt;publication_date&gt;99201109011200000000222000&lt;/publication_date&gt;&lt;url&gt;http://genesdev.cshlp.org/cgi/doi/10.1101/gad.17268411&lt;/url&gt;&lt;type&gt;400&lt;/type&gt;&lt;title&gt;Ending the message: poly(A) signals then and now.&lt;/title&gt;&lt;publisher&gt;Cold Spring Harbor Lab&lt;/publisher&gt;&lt;institution&gt;Sir William Dunn School of Pathology, University of Oxford, Oxford OX1 3RE, United Kingdom. nicholas.proudfoot@path.ox.ac.uk&lt;/institution&gt;&lt;number&gt;17&lt;/number&gt;&lt;subtype&gt;400&lt;/subtype&gt;&lt;endpage&gt;1782&lt;/endpage&gt;&lt;bundle&gt;&lt;publication&gt;&lt;title&gt;Genes &amp;amp; development&lt;/title&gt;&lt;type&gt;-100&lt;/type&gt;&lt;subtype&gt;-100&lt;/subtype&gt;&lt;uuid&gt;9FCF7052-42A5-4A47-A7C4-9B6D82A6BEF2&lt;/uuid&gt;&lt;/publication&gt;&lt;/bundle&gt;&lt;authors&gt;&lt;author&gt;&lt;firstName&gt;Nick&lt;/firstName&gt;&lt;middleNames&gt;J&lt;/middleNames&gt;&lt;lastName&gt;Proudfoot&lt;/lastName&gt;&lt;/author&gt;&lt;/authors&gt;&lt;/publication&gt;&lt;/publications&gt;&lt;cites&gt;&lt;/cites&gt;&lt;/citation&gt;</w:instrText>
-      </w:r>
-      <w:r>
-        <w:rPr>
-          <w:szCs w:val="18"/>
-        </w:rPr>
-        <w:fldChar w:fldCharType="separate"/>
-      </w:r>
-      <w:r>
-        <w:rPr>
-          <w:noProof w:val="0"/>
-        </w:rPr>
-        <w:t>{Proudfoot:2011ke}</w:t>
-      </w:r>
-      <w:r>
-        <w:rPr>
-          <w:szCs w:val="18"/>
-        </w:rPr>
-        <w:fldChar w:fldCharType="end"/>
-      </w:r>
-      <w:r>
-        <w:rPr>
-          <w:szCs w:val="18"/>
-        </w:rPr>
-        <w:fldChar w:fldCharType="begin"/>
-      </w:r>
-      <w:r>
-        <w:rPr>
-          <w:szCs w:val="18"/>
-        </w:rPr>
-        <w:instrText xml:space="preserve"> ADDIN PAPERS2_CITATIONS &lt;citation&gt;&lt;uuid&gt;9EB20048-C60B-4854-90E1-B7B5A9930135&lt;/uuid&gt;&lt;priority&gt;0&lt;/priority&gt;&lt;publications&gt;&lt;publication&gt;&lt;uuid&gt;F1FEA78B-45E7-4466-B5C2-904F7D268DE5&lt;/uuid&gt;&lt;volume&gt;2&lt;/volume&gt;&lt;doi&gt;10.1002/wrna.59&lt;/doi&gt;&lt;startpage&gt;445&lt;/startpage&gt;&lt;publication_date&gt;99201105001200000000220000&lt;/publication_date&gt;&lt;url&gt;http://doi.wiley.com/10.1002/wrna.59&lt;/url&gt;&lt;type&gt;400&lt;/type&gt;&lt;title&gt;Alternative polyadenylation and gene expression regulation in plants.&lt;/title&gt;&lt;publisher&gt;John Wiley &amp;amp; Sons, Inc.&lt;/publisher&gt;&lt;institution&gt;Department of Botany, Miami University, Oxford, OH, USA.&lt;/institution&gt;&lt;number&gt;3&lt;/number&gt;&lt;subtype&gt;400&lt;/subtype&gt;&lt;endpage&gt;458&lt;/endpage&gt;&lt;bundle&gt;&lt;publication&gt;&lt;title&gt;Wiley interdisciplinary reviews. RNA&lt;/title&gt;&lt;type&gt;-100&lt;/type&gt;&lt;subtype&gt;-100&lt;/subtype&gt;&lt;uuid&gt;0EE66775-2CE5-4220-AEF8-0215B1E48E62&lt;/uuid&gt;&lt;/publication&gt;&lt;/bundle&gt;&lt;authors&gt;&lt;author&gt;&lt;firstName&gt;Denghui&lt;/firstName&gt;&lt;lastName&gt;Xing&lt;/lastName&gt;&lt;/author&gt;&lt;author&gt;&lt;firstName&gt;Qingshun&lt;/firstName&gt;&lt;middleNames&gt;Quinn&lt;/middleNames&gt;&lt;lastName&gt;Li&lt;/lastName&gt;&lt;/author&gt;&lt;/authors&gt;&lt;/publication&gt;&lt;/publications&gt;&lt;cites&gt;&lt;/cites&gt;&lt;/citation&gt;</w:instrText>
-      </w:r>
-      <w:r>
-        <w:rPr>
-          <w:szCs w:val="18"/>
-        </w:rPr>
-        <w:fldChar w:fldCharType="separate"/>
-      </w:r>
-      <w:r>
-        <w:rPr>
-          <w:noProof w:val="0"/>
-        </w:rPr>
-        <w:t>{Xing:2011cn}</w:t>
-      </w:r>
-      <w:r>
-        <w:rPr>
-          <w:szCs w:val="18"/>
-        </w:rPr>
-        <w:fldChar w:fldCharType="end"/>
-      </w:r>
-      <w:r>
-        <w:rPr>
-          <w:szCs w:val="18"/>
-        </w:rPr>
-        <w:t xml:space="preserve">.  Recent research suggests that many eukaryotic genes employ </w:t>
-      </w:r>
-      <w:r>
-        <w:rPr>
-          <w:i/>
-          <w:szCs w:val="18"/>
-        </w:rPr>
-        <w:t xml:space="preserve">alternative polyadenylation </w:t>
-      </w:r>
-      <w:r>
-        <w:rPr>
-          <w:szCs w:val="18"/>
-        </w:rPr>
-        <w:t xml:space="preserve">(APA), in which </w:t>
-      </w:r>
-      <w:r>
-        <w:rPr>
-          <w:szCs w:val="18"/>
-        </w:rPr>
-        <w:t>multiple</w:t>
-      </w:r>
-      <w:r>
-        <w:rPr>
-          <w:szCs w:val="18"/>
-        </w:rPr>
-        <w:t xml:space="preserve"> </w:t>
-      </w:r>
-      <w:r>
-        <w:rPr>
-          <w:szCs w:val="18"/>
-        </w:rPr>
-        <w:t xml:space="preserve">distinctive poly(A) </w:t>
-      </w:r>
-      <w:r>
-        <w:rPr>
-          <w:szCs w:val="18"/>
-        </w:rPr>
-        <w:t xml:space="preserve">sites are </w:t>
-      </w:r>
-      <w:r>
-        <w:rPr>
-          <w:szCs w:val="18"/>
-        </w:rPr>
-        <w:t>utilized</w:t>
-      </w:r>
-      <w:r>
-        <w:rPr>
-          <w:szCs w:val="18"/>
-        </w:rPr>
-        <w:t xml:space="preserve"> to create different transcript</w:t>
-      </w:r>
-      <w:r>
-        <w:rPr>
-          <w:szCs w:val="18"/>
-        </w:rPr>
-        <w:t xml:space="preserve"> isoforms from the same gene</w:t>
-      </w:r>
-      <w:r>
-        <w:rPr>
-          <w:szCs w:val="18"/>
-        </w:rPr>
-        <w:t xml:space="preserve"> </w:t>
-      </w:r>
-      <w:r>
-        <w:rPr>
-          <w:szCs w:val="18"/>
-        </w:rPr>
-        <w:fldChar w:fldCharType="begin"/>
-      </w:r>
-      <w:r>
-        <w:rPr>
-          <w:szCs w:val="18"/>
-        </w:rPr>
-        <w:instrText xml:space="preserve"> ADDIN PAPERS2_CITATIONS &lt;citation&gt;&lt;uuid&gt;D09F5903-B577-4A64-93FA-4941CD1511E3&lt;/uuid&gt;&lt;priority&gt;0&lt;/priority&gt;&lt;publications&gt;&lt;publication&gt;&lt;uuid&gt;82782E38-B2E6-4DD3-A0F2-94A7A82B051D&lt;/uuid&gt;&lt;volume&gt;25&lt;/volume&gt;&lt;doi&gt;10.1101/gad.17268411&lt;/doi&gt;&lt;startpage&gt;1770&lt;/startpage&gt;&lt;publication_date&gt;99201109011200000000222000&lt;/publication_date&gt;&lt;url&gt;http://genesdev.cshlp.org/cgi/doi/10.1101/gad.17268411&lt;/url&gt;&lt;type&gt;400&lt;/type&gt;&lt;title&gt;Ending the message: poly(A) signals then and now.&lt;/title&gt;&lt;publisher&gt;Cold Spring Harbor Lab&lt;/publisher&gt;&lt;institution&gt;Sir William Dunn School of Pathology, University of Oxford, Oxford OX1 3RE, United Kingdom. nicholas.proudfoot@path.ox.ac.uk&lt;/institution&gt;&lt;number&gt;17&lt;/number&gt;&lt;subtype&gt;400&lt;/subtype&gt;&lt;endpage&gt;1782&lt;/endpage&gt;&lt;bundle&gt;&lt;publication&gt;&lt;title&gt;Genes &amp;amp; development&lt;/title&gt;&lt;type&gt;-100&lt;/type&gt;&lt;subtype&gt;-100&lt;/subtype&gt;&lt;uuid&gt;9FCF7052-42A5-4A47-A7C4-9B6D82A6BEF2&lt;/uuid&gt;&lt;/publication&gt;&lt;/bundle&gt;&lt;authors&gt;&lt;author&gt;&lt;firstName&gt;Nick&lt;/firstName&gt;&lt;middleNames&gt;J&lt;/middleNames&gt;&lt;lastName&gt;Proudfoot&lt;/lastName&gt;&lt;/author&gt;&lt;/authors&gt;&lt;/publication&gt;&lt;/publications&gt;&lt;cites&gt;&lt;/cites&gt;&lt;/citation&gt;</w:instrText>
-      </w:r>
-      <w:r>
-        <w:rPr>
-          <w:szCs w:val="18"/>
-        </w:rPr>
-        <w:fldChar w:fldCharType="separate"/>
-      </w:r>
-      <w:r>
-        <w:rPr>
-          <w:noProof w:val="0"/>
-        </w:rPr>
-        <w:t>{Proudfoot:2011ke}</w:t>
-      </w:r>
-      <w:r>
-        <w:rPr>
-          <w:szCs w:val="18"/>
-        </w:rPr>
-        <w:fldChar w:fldCharType="end"/>
-      </w:r>
-      <w:r>
-        <w:rPr>
-          <w:szCs w:val="18"/>
-        </w:rPr>
-        <w:fldChar w:fldCharType="begin"/>
-      </w:r>
-      <w:r>
-        <w:rPr>
-          <w:szCs w:val="18"/>
-        </w:rPr>
-        <w:instrText xml:space="preserve"> ADDIN PAPERS2_CITATIONS &lt;citation&gt;&lt;uuid&gt;930B4989-27F4-4AC5-AC0D-7C636F020650&lt;/uuid&gt;&lt;priority&gt;0&lt;/priority&gt;&lt;publications&gt;&lt;publication&gt;&lt;uuid&gt;F1FEA78B-45E7-4466-B5C2-904F7D268DE5&lt;/uuid&gt;&lt;volume&gt;2&lt;/volume&gt;&lt;doi&gt;10.1002/wrna.59&lt;/doi&gt;&lt;startpage&gt;445&lt;/startpage&gt;&lt;publication_date&gt;99201105001200000000220000&lt;/publication_date&gt;&lt;url&gt;http://doi.wiley.com/10.1002/wrna.59&lt;/url&gt;&lt;type&gt;400&lt;/type&gt;&lt;title&gt;Alternative polyadenylation and gene expression regulation in plants.&lt;/title&gt;&lt;publisher&gt;John Wiley &amp;amp; Sons, Inc.&lt;/publisher&gt;&lt;institution&gt;Department of Botany, Miami University, Oxford, OH, USA.&lt;/institution&gt;&lt;number&gt;3&lt;/number&gt;&lt;subtype&gt;400&lt;/subtype&gt;&lt;endpage&gt;458&lt;/endpage&gt;&lt;bundle&gt;&lt;publication&gt;&lt;title&gt;Wiley interdisciplinary reviews. RNA&lt;/title&gt;&lt;type&gt;-100&lt;/type&gt;&lt;subtype&gt;-100&lt;/subtype&gt;&lt;uuid&gt;0EE66775-2CE5-4220-AEF8-0215B1E48E62&lt;/uuid&gt;&lt;/publication&gt;&lt;/bundle&gt;&lt;authors&gt;&lt;author&gt;&lt;firstName&gt;Denghui&lt;/firstName&gt;&lt;lastName&gt;Xing&lt;/lastName&gt;&lt;/author&gt;&lt;author&gt;&lt;firstName&gt;Qingshun&lt;/firstName&gt;&lt;middleNames&gt;Quinn&lt;/middleNames&gt;&lt;lastName&gt;Li&lt;/lastName&gt;&lt;/author&gt;&lt;/authors&gt;&lt;/publication&gt;&lt;/publications&gt;&lt;cites&gt;&lt;/cites&gt;&lt;/citation&gt;</w:instrText>
-      </w:r>
-      <w:r>
-        <w:rPr>
-          <w:szCs w:val="18"/>
-        </w:rPr>
-        <w:fldChar w:fldCharType="separate"/>
-      </w:r>
-      <w:r>
-        <w:rPr>
-          <w:noProof w:val="0"/>
-        </w:rPr>
-        <w:t>{Xing:2011cn}</w:t>
-      </w:r>
-      <w:r>
-        <w:rPr>
-          <w:szCs w:val="18"/>
-        </w:rPr>
-        <w:fldChar w:fldCharType="end"/>
-      </w:r>
-      <w:r>
-        <w:rPr>
-          <w:szCs w:val="18"/>
-        </w:rPr>
-        <w:fldChar w:fldCharType="begin"/>
-      </w:r>
-      <w:r>
-        <w:rPr>
-          <w:szCs w:val="18"/>
-        </w:rPr>
-        <w:instrText xml:space="preserve"> ADDIN PAPERS2_CITATIONS &lt;citation&gt;&lt;uuid&gt;7A65A6A0-03E6-4709-82FE-2755E7C855B8&lt;/uuid&gt;&lt;priority&gt;0&lt;/priority&gt;&lt;publications&gt;&lt;publication&gt;&lt;uuid&gt;564B53FC-AD81-461B-A3A6-7928C525886B&lt;/uuid&gt;&lt;volume&gt;43&lt;/volume&gt;&lt;accepted_date&gt;99201108091200000000222000&lt;/accepted_date&gt;&lt;doi&gt;10.1016/j.molcel.2011.08.017&lt;/doi&gt;&lt;startpage&gt;853&lt;/startpage&gt;&lt;revision_date&gt;99201108021200000000222000&lt;/revision_date&gt;&lt;publication_date&gt;99201109161200000000222000&lt;/publication_date&gt;&lt;url&gt;http://linkinghub.elsevier.com/retrieve/pii/S1097276511006356&lt;/url&gt;&lt;type&gt;400&lt;/type&gt;&lt;title&gt;Mechanisms and consequences of alternative polyadenylation.&lt;/title&gt;&lt;submission_date&gt;99201106281200000000222000&lt;/submission_date&gt;&lt;number&gt;6&lt;/number&gt;&lt;institution&gt;Department of Biological Sciences, Columbia University, New York, NY 10027, USA.&lt;/institution&gt;&lt;subtype&gt;400&lt;/subtype&gt;&lt;endpage&gt;866&lt;/endpage&gt;&lt;bundle&gt;&lt;publication&gt;&lt;title&gt;Molecular cell&lt;/title&gt;&lt;type&gt;-100&lt;/type&gt;&lt;subtype&gt;-100&lt;/subtype&gt;&lt;uuid&gt;023B7267-746C-4F24-AE9B-5BD6254571EB&lt;/uuid&gt;&lt;/publication&gt;&lt;/bundle&gt;&lt;authors&gt;&lt;author&gt;&lt;lastName&gt;Giammartino&lt;/lastName&gt;&lt;nonDroppingParticle&gt;Di&lt;/nonDroppingParticle&gt;&lt;firstName&gt;Dafne&lt;/firstName&gt;&lt;middleNames&gt;Campigli&lt;/middleNames&gt;&lt;/author&gt;&lt;author&gt;&lt;firstName&gt;Kensei&lt;/firstName&gt;&lt;lastName&gt;Nishida&lt;/lastName&gt;&lt;/author&gt;&lt;author&gt;&lt;firstName&gt;James&lt;/firstName&gt;&lt;middleNames&gt;L&lt;/middleNames&gt;&lt;lastName&gt;Manley&lt;/lastName&gt;&lt;/author&gt;&lt;/authors&gt;&lt;/publication&gt;&lt;/publications&gt;&lt;cites&gt;&lt;/cites&gt;&lt;/citation&gt;</w:instrText>
-      </w:r>
-      <w:r>
-        <w:rPr>
-          <w:szCs w:val="18"/>
-        </w:rPr>
-        <w:fldChar w:fldCharType="separate"/>
-      </w:r>
-      <w:r>
-        <w:rPr>
-          <w:noProof w:val="0"/>
-        </w:rPr>
-        <w:t>{DiGiammartino:2011ez}</w:t>
-      </w:r>
-      <w:r>
-        <w:rPr>
-          <w:szCs w:val="18"/>
-        </w:rPr>
-        <w:fldChar w:fldCharType="end"/>
-      </w:r>
-      <w:r>
-        <w:rPr>
-          <w:szCs w:val="18"/>
-        </w:rPr>
-        <w:t xml:space="preserve">.   It is clear that APA is an important regulator in eukaryote </w:t>
-      </w:r>
-      <w:r>
-        <w:rPr>
-          <w:szCs w:val="18"/>
-        </w:rPr>
-        <w:t>gene expression and regulation. F</w:t>
-      </w:r>
-      <w:r>
-        <w:rPr>
-          <w:szCs w:val="18"/>
-        </w:rPr>
-        <w:t>or example,</w:t>
-      </w:r>
-      <w:r>
-        <w:rPr>
-          <w:szCs w:val="18"/>
-        </w:rPr>
-        <w:t xml:space="preserve"> </w:t>
-      </w:r>
-      <w:r>
-        <w:rPr>
-          <w:szCs w:val="18"/>
-        </w:rPr>
-        <w:t xml:space="preserve">3’-UTR shortening by </w:t>
-      </w:r>
-      <w:r>
-        <w:rPr>
-          <w:szCs w:val="18"/>
-        </w:rPr>
-        <w:t>APA appears to be h</w:t>
-      </w:r>
-      <w:r>
-        <w:rPr>
-          <w:szCs w:val="18"/>
-        </w:rPr>
-        <w:t>ighly active in cancer cells</w:t>
-      </w:r>
-      <w:r>
-        <w:rPr>
-          <w:szCs w:val="18"/>
-        </w:rPr>
-        <w:fldChar w:fldCharType="begin"/>
-      </w:r>
-      <w:r>
-        <w:rPr>
-          <w:szCs w:val="18"/>
-        </w:rPr>
-        <w:instrText xml:space="preserve"> ADDIN PAPERS2_CITATIONS &lt;citation&gt;&lt;uuid&gt;BDA6FF1B-1D69-4A9C-8E63-DAB55CB422DB&lt;/uuid&gt;&lt;priority&gt;0&lt;/priority&gt;&lt;publications&gt;&lt;publication&gt;&lt;uuid&gt;80740C09-BC4B-459B-B663-98B1AA6BF639&lt;/uuid&gt;&lt;volume&gt;138&lt;/volume&gt;&lt;accepted_date&gt;99200906091200000000222000&lt;/accepted_date&gt;&lt;doi&gt;10.1016/j.cell.2009.06.016&lt;/doi&gt;&lt;startpage&gt;673&lt;/startpage&gt;&lt;revision_date&gt;99200904211200000000222000&lt;/revision_date&gt;&lt;publication_date&gt;99200908211200000000222000&lt;/publication_date&gt;&lt;url&gt;http://linkinghub.elsevier.com/retrieve/pii/S0092867409007168&lt;/url&gt;&lt;type&gt;400&lt;/type&gt;&lt;title&gt;Widespread shortening of 3'UTRs by alternative cleavage and polyadenylation activates oncogenes in cancer cells.&lt;/title&gt;&lt;submission_date&gt;99200901121200000000222000&lt;/submission_date&gt;&lt;number&gt;4&lt;/number&gt;&lt;institution&gt;Howard Hughes Medical Institute, USA. mayrc@mskcc.org&lt;/institution&gt;&lt;subtype&gt;400&lt;/subtype&gt;&lt;endpage&gt;684&lt;/endpage&gt;&lt;bundle&gt;&lt;publication&gt;&lt;title&gt;Cell&lt;/title&gt;&lt;type&gt;-100&lt;/type&gt;&lt;subtype&gt;-100&lt;/subtype&gt;&lt;uuid&gt;583BABAA-E5D9-42DB-84DE-D6608BFA92D3&lt;/uuid&gt;&lt;/publication&gt;&lt;/bundle&gt;&lt;authors&gt;&lt;author&gt;&lt;firstName&gt;Christine&lt;/firstName&gt;&lt;lastName&gt;Mayr&lt;/lastName&gt;&lt;/author&gt;&lt;author&gt;&lt;firstName&gt;David&lt;/firstName&gt;&lt;middleNames&gt;P&lt;/middleNames&gt;&lt;lastName&gt;Bartel&lt;/lastName&gt;&lt;/author&gt;&lt;/authors&gt;&lt;/publication&gt;&lt;/publications&gt;&lt;cites&gt;&lt;/cites&gt;&lt;/citation&gt;</w:instrText>
+        <w:instrText xml:space="preserve"> ADDIN PAPERS2_CITATIONS &lt;citation&gt;&lt;uuid&gt;977EE2DD-B885-4107-BAA0-3A3D5AA61989&lt;/uuid&gt;&lt;priority&gt;0&lt;/priority&gt;&lt;publications&gt;&lt;publication&gt;&lt;uuid&gt;D1B3892A-ED79-4C28-80E3-66F326FDA5D6&lt;/uuid&gt;&lt;volume&gt;138&lt;/volume&gt;&lt;accepted_date&gt;99200906091200000000222000&lt;/accepted_date&gt;&lt;doi&gt;10.1016/j.cell.2009.06.016&lt;/doi&gt;&lt;startpage&gt;673&lt;/startpage&gt;&lt;revision_date&gt;99200904211200000000222000&lt;/revision_date&gt;&lt;publication_date&gt;99200908211200000000222000&lt;/publication_date&gt;&lt;url&gt;http://linkinghub.elsevier.com/retrieve/pii/S0092867409007168&lt;/url&gt;&lt;type&gt;400&lt;/type&gt;&lt;title&gt;Widespread shortening of 3'UTRs by alternative cleavage and polyadenylation activates oncogenes in cancer cells.&lt;/title&gt;&lt;submission_date&gt;99200901121200000000222000&lt;/submission_date&gt;&lt;number&gt;4&lt;/number&gt;&lt;institution&gt;Howard Hughes Medical Institute, USA. mayrc@mskcc.org&lt;/institution&gt;&lt;subtype&gt;400&lt;/subtype&gt;&lt;endpage&gt;684&lt;/endpage&gt;&lt;bundle&gt;&lt;title&gt;Cell&lt;/title&gt;&lt;uuid&gt;3DACE2A1-6BA0-4D49-B0B9-A27A47AF1FA3&lt;/uuid&gt;&lt;subtype&gt;-100&lt;/subtype&gt;&lt;type&gt;-100&lt;/type&gt;&lt;/bundle&gt;&lt;authors&gt;&lt;author&gt;&lt;firstName&gt;Christine&lt;/firstName&gt;&lt;lastName&gt;Mayr&lt;/lastName&gt;&lt;/author&gt;&lt;author&gt;&lt;firstName&gt;David&lt;/firstName&gt;&lt;middleNames&gt;P&lt;/middleNames&gt;&lt;lastName&gt;Bartel&lt;/lastName&gt;&lt;/author&gt;&lt;/authors&gt;&lt;/publication&gt;&lt;/publications&gt;&lt;cites&gt;&lt;/cites&gt;&lt;/citation&gt;</w:instrText>
       </w:r>
       <w:r>
         <w:rPr>
@@ -2300,71 +1933,7 @@
           <w:sz w:val="24"/>
           <w:szCs w:val="18"/>
         </w:rPr>
-        <w:t xml:space="preserve">To study the role of </w:t>
-      </w:r>
-      <w:proofErr w:type="spellStart"/>
-      <w:r>
-        <w:rPr>
-          <w:sz w:val="24"/>
-          <w:szCs w:val="18"/>
-        </w:rPr>
-        <w:t>polyadenylation</w:t>
-      </w:r>
-      <w:proofErr w:type="spellEnd"/>
-      <w:r>
-        <w:rPr>
-          <w:sz w:val="24"/>
-          <w:szCs w:val="18"/>
-        </w:rPr>
-        <w:t xml:space="preserve"> in gene regulation we need data on characteristics of </w:t>
-      </w:r>
-      <w:proofErr w:type="gramStart"/>
-      <w:r>
-        <w:rPr>
-          <w:sz w:val="24"/>
-          <w:szCs w:val="18"/>
-        </w:rPr>
-        <w:t>poly(</w:t>
-      </w:r>
-      <w:proofErr w:type="gramEnd"/>
-      <w:r>
-        <w:rPr>
-          <w:sz w:val="24"/>
-          <w:szCs w:val="18"/>
-        </w:rPr>
-        <w:t xml:space="preserve">A) tails inserted into mRNAs – data best collected from sequenced mRNA and </w:t>
-      </w:r>
-      <w:proofErr w:type="spellStart"/>
-      <w:r>
-        <w:rPr>
-          <w:sz w:val="24"/>
-          <w:szCs w:val="18"/>
-        </w:rPr>
-        <w:t>cDNA</w:t>
-      </w:r>
-      <w:proofErr w:type="spellEnd"/>
-      <w:r>
-        <w:rPr>
-          <w:sz w:val="24"/>
-          <w:szCs w:val="18"/>
-        </w:rPr>
-        <w:t xml:space="preserve"> sequences.  However, the identification of </w:t>
-      </w:r>
-      <w:proofErr w:type="gramStart"/>
-      <w:r>
-        <w:rPr>
-          <w:sz w:val="24"/>
-          <w:szCs w:val="18"/>
-        </w:rPr>
-        <w:t>poly(</w:t>
-      </w:r>
-      <w:proofErr w:type="gramEnd"/>
-      <w:r>
-        <w:rPr>
-          <w:sz w:val="24"/>
-          <w:szCs w:val="18"/>
-        </w:rPr>
-        <w:t xml:space="preserve">A) tails </w:t>
+        <w:t xml:space="preserve">To study the role of polyadenylation in gene regulation we need data on characteristics of poly(A) tails inserted into mRNAs – data best collected from sequenced mRNA and cDNA sequences.  However, the identification of poly(A) tails </w:t>
       </w:r>
       <w:r>
         <w:rPr>
@@ -2485,7 +2054,6 @@
         </w:rPr>
         <w:t>. Sequencing errors and poorly understood biological processes (such as RNA editing and non-</w:t>
       </w:r>
-      <w:proofErr w:type="spellStart"/>
       <w:r>
         <w:rPr>
           <w:sz w:val="24"/>
@@ -2493,7 +2061,6 @@
         </w:rPr>
         <w:t>templated</w:t>
       </w:r>
-      <w:proofErr w:type="spellEnd"/>
       <w:r>
         <w:rPr>
           <w:sz w:val="24"/>
@@ -2660,14 +2227,12 @@
         </w:rPr>
         <w:t xml:space="preserve">Tools such as </w:t>
       </w:r>
-      <w:proofErr w:type="spellStart"/>
       <w:r>
         <w:rPr>
           <w:sz w:val="24"/>
         </w:rPr>
         <w:t>SeqClean</w:t>
       </w:r>
-      <w:proofErr w:type="spellEnd"/>
       <w:r>
         <w:rPr>
           <w:sz w:val="24"/>
@@ -2684,7 +2249,7 @@
         <w:rPr>
           <w:sz w:val="24"/>
         </w:rPr>
-        <w:instrText xml:space="preserve"> ADDIN PAPERS2_CITATIONS &lt;citation&gt;&lt;uuid&gt;1D1B0590-C652-4597-B5FC-65BB02F5FBA5&lt;/uuid&gt;&lt;priority&gt;0&lt;/priority&gt;&lt;publications&gt;&lt;publication&gt;&lt;title&gt;DFCI Gene Indices Software Tool&lt;/title&gt;&lt;type&gt;400&lt;/type&gt;&lt;subtype&gt;403&lt;/subtype&gt;&lt;uuid&gt;48B56B82-E673-4709-9761-3A1A570D81B2&lt;/uuid&gt;&lt;bundle&gt;&lt;publication&gt;&lt;title&gt;compbio.dfci.harvard.edutgisoftware&lt;/title&gt;&lt;type&gt;-300&lt;/type&gt;&lt;subtype&gt;-300&lt;/subtype&gt;&lt;uuid&gt;DAF5533F-6BE9-4249-9E72-A6C2A160FE73&lt;/uuid&gt;&lt;/publication&gt;&lt;/bundle&gt;&lt;/publication&gt;&lt;/publications&gt;&lt;cites&gt;&lt;/cites&gt;&lt;/citation&gt;</w:instrText>
+        <w:instrText xml:space="preserve"> ADDIN PAPERS2_CITATIONS &lt;citation&gt;&lt;uuid&gt;CB4BF9DD-2635-4BD7-B10E-349E9DBF7218&lt;/uuid&gt;&lt;priority&gt;0&lt;/priority&gt;&lt;publications&gt;&lt;publication&gt;&lt;title&gt;DFCI Gene Indices Software Tool&lt;/title&gt;&lt;type&gt;400&lt;/type&gt;&lt;subtype&gt;403&lt;/subtype&gt;&lt;uuid&gt;2328FD5E-DF1E-49A6-83EC-DD20D088D932&lt;/uuid&gt;&lt;/publication&gt;&lt;/publications&gt;&lt;cites&gt;&lt;/cites&gt;&lt;/citation&gt;</w:instrText>
       </w:r>
       <w:r>
         <w:rPr>
@@ -2696,21 +2261,7 @@
         <w:rPr>
           <w:sz w:val="24"/>
         </w:rPr>
-        <w:t>{</w:t>
-      </w:r>
-      <w:proofErr w:type="spellStart"/>
-      <w:r>
-        <w:rPr>
-          <w:sz w:val="24"/>
-        </w:rPr>
-        <w:t>Anonymous:SLVrguZz</w:t>
-      </w:r>
-      <w:proofErr w:type="spellEnd"/>
-      <w:r>
-        <w:rPr>
-          <w:sz w:val="24"/>
-        </w:rPr>
-        <w:t>}</w:t>
+        <w:t>{Anonymous:SLVrguZz}</w:t>
       </w:r>
       <w:r>
         <w:rPr>
@@ -2722,16 +2273,8 @@
         <w:rPr>
           <w:sz w:val="24"/>
         </w:rPr>
-        <w:t xml:space="preserve">, </w:t>
-      </w:r>
-      <w:proofErr w:type="spellStart"/>
-      <w:r>
-        <w:rPr>
-          <w:sz w:val="24"/>
-        </w:rPr>
-        <w:t>TrimEST</w:t>
-      </w:r>
-      <w:proofErr w:type="spellEnd"/>
+        <w:t>, TrimEST</w:t>
+      </w:r>
       <w:r>
         <w:rPr>
           <w:sz w:val="24"/>
@@ -2748,7 +2291,7 @@
         <w:rPr>
           <w:sz w:val="24"/>
         </w:rPr>
-        <w:instrText xml:space="preserve"> ADDIN PAPERS2_CITATIONS &lt;citation&gt;&lt;uuid&gt;DD29D7B4-E341-4363-889E-1A109CD298C4&lt;/uuid&gt;&lt;priority&gt;0&lt;/priority&gt;&lt;publications&gt;&lt;publication&gt;&lt;volume&gt;16&lt;/volume&gt;&lt;publication_date&gt;99200006001200000000220000&lt;/publication_date&gt;&lt;number&gt;6&lt;/number&gt;&lt;institution&gt;The Sanger Centre, Wellcome Trust Genome Campus, Hinxton, Cambridge, UK CB10 1SA.&lt;/institution&gt;&lt;startpage&gt;276&lt;/startpage&gt;&lt;title&gt;EMBOSS: the European Molecular Biology Open Software Suite.&lt;/title&gt;&lt;uuid&gt;1ACD792B-02DD-4BD0-B20D-78F61929BCB9&lt;/uuid&gt;&lt;subtype&gt;400&lt;/subtype&gt;&lt;endpage&gt;277&lt;/endpage&gt;&lt;type&gt;400&lt;/type&gt;&lt;url&gt;http://eutils.ncbi.nlm.nih.gov/entrez/eutils/elink.fcgi?dbfrom=pubmed&amp;amp;id=10827456&amp;amp;retmode=ref&amp;amp;cmd=prlinks&lt;/url&gt;&lt;bundle&gt;&lt;publication&gt;&lt;title&gt;Trends in genetics : TIG&lt;/title&gt;&lt;type&gt;-100&lt;/type&gt;&lt;subtype&gt;-100&lt;/subtype&gt;&lt;uuid&gt;71E49CAD-3018-4275-A189-823F8DCE704D&lt;/uuid&gt;&lt;/publication&gt;&lt;/bundle&gt;&lt;authors&gt;&lt;author&gt;&lt;firstName&gt;P&lt;/firstName&gt;&lt;lastName&gt;Rice&lt;/lastName&gt;&lt;/author&gt;&lt;author&gt;&lt;firstName&gt;I&lt;/firstName&gt;&lt;lastName&gt;Longden&lt;/lastName&gt;&lt;/author&gt;&lt;author&gt;&lt;firstName&gt;A&lt;/firstName&gt;&lt;lastName&gt;Bleasby&lt;/lastName&gt;&lt;/author&gt;&lt;/authors&gt;&lt;/publication&gt;&lt;/publications&gt;&lt;cites&gt;&lt;/cites&gt;&lt;/citation&gt;</w:instrText>
+        <w:instrText xml:space="preserve"> ADDIN PAPERS2_CITATIONS &lt;citation&gt;&lt;uuid&gt;F466643A-3572-430D-AD24-348A71027109&lt;/uuid&gt;&lt;priority&gt;0&lt;/priority&gt;&lt;publications&gt;&lt;publication&gt;&lt;volume&gt;16&lt;/volume&gt;&lt;publication_date&gt;99200006001200000000220000&lt;/publication_date&gt;&lt;number&gt;6&lt;/number&gt;&lt;institution&gt;The Sanger Centre, Wellcome Trust Genome Campus, Hinxton, Cambridge, UK CB10 1SA.&lt;/institution&gt;&lt;startpage&gt;276&lt;/startpage&gt;&lt;title&gt;EMBOSS: the European Molecular Biology Open Software Suite.&lt;/title&gt;&lt;uuid&gt;16806F4C-8B7A-4BA4-BFCC-F7366F95DE66&lt;/uuid&gt;&lt;subtype&gt;400&lt;/subtype&gt;&lt;endpage&gt;277&lt;/endpage&gt;&lt;type&gt;400&lt;/type&gt;&lt;url&gt;http://eutils.ncbi.nlm.nih.gov/entrez/eutils/elink.fcgi?dbfrom=pubmed&amp;amp;id=10827456&amp;amp;retmode=ref&amp;amp;cmd=prlinks&lt;/url&gt;&lt;authors&gt;&lt;author&gt;&lt;firstName&gt;P&lt;/firstName&gt;&lt;lastName&gt;Rice&lt;/lastName&gt;&lt;/author&gt;&lt;author&gt;&lt;firstName&gt;I&lt;/firstName&gt;&lt;lastName&gt;Longden&lt;/lastName&gt;&lt;/author&gt;&lt;author&gt;&lt;firstName&gt;A&lt;/firstName&gt;&lt;lastName&gt;Bleasby&lt;/lastName&gt;&lt;/author&gt;&lt;/authors&gt;&lt;/publication&gt;&lt;/publications&gt;&lt;cites&gt;&lt;/cites&gt;&lt;/citation&gt;</w:instrText>
       </w:r>
       <w:r>
         <w:rPr>
@@ -2772,21 +2315,7 @@
         <w:rPr>
           <w:sz w:val="24"/>
         </w:rPr>
-        <w:t xml:space="preserve">, </w:t>
-      </w:r>
-      <w:proofErr w:type="spellStart"/>
-      <w:r>
-        <w:rPr>
-          <w:sz w:val="24"/>
-        </w:rPr>
-        <w:t>SeqTrim</w:t>
-      </w:r>
-      <w:proofErr w:type="spellEnd"/>
-      <w:r>
-        <w:rPr>
-          <w:sz w:val="24"/>
-        </w:rPr>
-        <w:t xml:space="preserve"> </w:t>
+        <w:t xml:space="preserve">, SeqTrim </w:t>
       </w:r>
       <w:r>
         <w:rPr>
@@ -2798,7 +2327,7 @@
         <w:rPr>
           <w:sz w:val="24"/>
         </w:rPr>
-        <w:instrText xml:space="preserve"> ADDIN PAPERS2_CITATIONS &lt;citation&gt;&lt;uuid&gt;E2697D83-3258-4F2A-AD69-A0A8D6FF16B1&lt;/uuid&gt;&lt;priority&gt;0&lt;/priority&gt;&lt;publications&gt;&lt;publication&gt;&lt;uuid&gt;D4E0E99F-CCEB-4F61-BBF7-17245B66BF71&lt;/uuid&gt;&lt;volume&gt;11&lt;/volume&gt;&lt;accepted_date&gt;99201001201200000000222000&lt;/accepted_date&gt;&lt;doi&gt;10.1186/1471-2105-11-38&lt;/doi&gt;&lt;startpage&gt;38&lt;/startpage&gt;&lt;publication_date&gt;99201000001200000000200000&lt;/publication_date&gt;&lt;url&gt;http://www.biomedcentral.com/1471-2105/11/38&lt;/url&gt;&lt;type&gt;400&lt;/type&gt;&lt;title&gt;SeqTrim: a high-throughput pipeline for pre-processing any type of sequence read.&lt;/title&gt;&lt;publisher&gt;BioMed Central Ltd&lt;/publisher&gt;&lt;submission_date&gt;99200906041200000000222000&lt;/submission_date&gt;&lt;number&gt;1&lt;/number&gt;&lt;institution&gt;Departamento de Lenguajes y Ciencias de la Computación, Universidad de Málaga, Málaga, Spain.&lt;/institution&gt;&lt;subtype&gt;400&lt;/subtype&gt;&lt;bundle&gt;&lt;publication&gt;&lt;title&gt;BMC bioinformatics&lt;/title&gt;&lt;type&gt;-100&lt;/type&gt;&lt;subtype&gt;-100&lt;/subtype&gt;&lt;uuid&gt;73769F01-777A-4723-A6BA-DBB3B3562042&lt;/uuid&gt;&lt;/publication&gt;&lt;/bundle&gt;&lt;authors&gt;&lt;author&gt;&lt;firstName&gt;Juan&lt;/firstName&gt;&lt;lastName&gt;Falgueras&lt;/lastName&gt;&lt;/author&gt;&lt;author&gt;&lt;firstName&gt;Antonio&lt;/firstName&gt;&lt;middleNames&gt;J&lt;/middleNames&gt;&lt;lastName&gt;Lara&lt;/lastName&gt;&lt;/author&gt;&lt;author&gt;&lt;firstName&gt;Noé&lt;/firstName&gt;&lt;lastName&gt;Fernández-Pozo&lt;/lastName&gt;&lt;/author&gt;&lt;author&gt;&lt;firstName&gt;Francisco&lt;/firstName&gt;&lt;middleNames&gt;R&lt;/middleNames&gt;&lt;lastName&gt;Cantón&lt;/lastName&gt;&lt;/author&gt;&lt;author&gt;&lt;firstName&gt;Guillermo&lt;/firstName&gt;&lt;lastName&gt;Pérez-Trabado&lt;/lastName&gt;&lt;/author&gt;&lt;author&gt;&lt;firstName&gt;M&lt;/firstName&gt;&lt;middleNames&gt;Gonzalo&lt;/middleNames&gt;&lt;lastName&gt;Claros&lt;/lastName&gt;&lt;/author&gt;&lt;/authors&gt;&lt;/publication&gt;&lt;/publications&gt;&lt;cites&gt;&lt;/cites&gt;&lt;/citation&gt;</w:instrText>
+        <w:instrText xml:space="preserve"> ADDIN PAPERS2_CITATIONS &lt;citation&gt;&lt;uuid&gt;D62C1317-0AF2-4AE4-961C-ADEDF9C037A8&lt;/uuid&gt;&lt;priority&gt;0&lt;/priority&gt;&lt;publications&gt;&lt;publication&gt;&lt;uuid&gt;61AA3520-BED8-4082-A29D-122795C13362&lt;/uuid&gt;&lt;volume&gt;11&lt;/volume&gt;&lt;accepted_date&gt;99201001201200000000222000&lt;/accepted_date&gt;&lt;doi&gt;10.1186/1471-2105-11-38&lt;/doi&gt;&lt;startpage&gt;38&lt;/startpage&gt;&lt;publication_date&gt;99201000001200000000200000&lt;/publication_date&gt;&lt;url&gt;http://www.biomedcentral.com/1471-2105/11/38&lt;/url&gt;&lt;type&gt;400&lt;/type&gt;&lt;title&gt;SeqTrim: a high-throughput pipeline for pre-processing any type of sequence read.&lt;/title&gt;&lt;publisher&gt;BioMed Central Ltd&lt;/publisher&gt;&lt;submission_date&gt;99200906041200000000222000&lt;/submission_date&gt;&lt;number&gt;1&lt;/number&gt;&lt;institution&gt;Departamento de Lenguajes y Ciencias de la Computación, Universidad de Málaga, Málaga, Spain.&lt;/institution&gt;&lt;subtype&gt;400&lt;/subtype&gt;&lt;authors&gt;&lt;author&gt;&lt;firstName&gt;Juan&lt;/firstName&gt;&lt;lastName&gt;Falgueras&lt;/lastName&gt;&lt;/author&gt;&lt;author&gt;&lt;firstName&gt;Antonio&lt;/firstName&gt;&lt;middleNames&gt;J&lt;/middleNames&gt;&lt;lastName&gt;Lara&lt;/lastName&gt;&lt;/author&gt;&lt;author&gt;&lt;firstName&gt;Noé&lt;/firstName&gt;&lt;lastName&gt;Fernández-Pozo&lt;/lastName&gt;&lt;/author&gt;&lt;author&gt;&lt;firstName&gt;Francisco&lt;/firstName&gt;&lt;middleNames&gt;R&lt;/middleNames&gt;&lt;lastName&gt;Cantón&lt;/lastName&gt;&lt;/author&gt;&lt;author&gt;&lt;firstName&gt;Guillermo&lt;/firstName&gt;&lt;lastName&gt;Pérez-Trabado&lt;/lastName&gt;&lt;/author&gt;&lt;author&gt;&lt;firstName&gt;M&lt;/firstName&gt;&lt;middleNames&gt;Gonzalo&lt;/middleNames&gt;&lt;lastName&gt;Claros&lt;/lastName&gt;&lt;/author&gt;&lt;/authors&gt;&lt;/publication&gt;&lt;/publications&gt;&lt;cites&gt;&lt;/cites&gt;&lt;/citation&gt;</w:instrText>
       </w:r>
       <w:r>
         <w:rPr>
@@ -2860,23 +2389,7 @@
           <w:sz w:val="24"/>
           <w:szCs w:val="18"/>
         </w:rPr>
-        <w:t xml:space="preserve"> </w:t>
-      </w:r>
-      <w:proofErr w:type="spellStart"/>
-      <w:r>
-        <w:rPr>
-          <w:sz w:val="24"/>
-          <w:szCs w:val="18"/>
-        </w:rPr>
-        <w:t>polyadenylation</w:t>
-      </w:r>
-      <w:proofErr w:type="spellEnd"/>
-      <w:r>
-        <w:rPr>
-          <w:sz w:val="24"/>
-          <w:szCs w:val="18"/>
-        </w:rPr>
-        <w:t xml:space="preserve"> process itself</w:t>
+        <w:t xml:space="preserve"> polyadenylation process itself</w:t>
       </w:r>
       <w:r>
         <w:rPr>
@@ -2937,46 +2450,14 @@
           <w:sz w:val="24"/>
           <w:szCs w:val="18"/>
         </w:rPr>
-        <w:t xml:space="preserve">of </w:t>
-      </w:r>
-      <w:proofErr w:type="gramStart"/>
-      <w:r>
-        <w:rPr>
-          <w:sz w:val="24"/>
-          <w:szCs w:val="18"/>
-        </w:rPr>
-        <w:t>poly(</w:t>
-      </w:r>
-      <w:proofErr w:type="gramEnd"/>
-      <w:r>
-        <w:rPr>
-          <w:sz w:val="24"/>
-          <w:szCs w:val="18"/>
-        </w:rPr>
-        <w:t xml:space="preserve">A) tails and </w:t>
-      </w:r>
-      <w:r>
-        <w:rPr>
-          <w:sz w:val="24"/>
-          <w:szCs w:val="18"/>
-        </w:rPr>
-        <w:t xml:space="preserve">other </w:t>
-      </w:r>
-      <w:proofErr w:type="spellStart"/>
-      <w:r>
-        <w:rPr>
-          <w:sz w:val="24"/>
-          <w:szCs w:val="18"/>
-        </w:rPr>
-        <w:t>homopolymers</w:t>
-      </w:r>
-      <w:proofErr w:type="spellEnd"/>
-      <w:r>
-        <w:rPr>
-          <w:sz w:val="24"/>
-          <w:szCs w:val="18"/>
-        </w:rPr>
-        <w:t xml:space="preserve"> in sequence reads at a </w:t>
+        <w:t xml:space="preserve">of poly(A) tails and </w:t>
+      </w:r>
+      <w:r>
+        <w:rPr>
+          <w:sz w:val="24"/>
+          <w:szCs w:val="18"/>
+        </w:rPr>
+        <w:t xml:space="preserve">other homopolymers in sequence reads at a </w:t>
       </w:r>
       <w:r>
         <w:rPr>
@@ -3026,23 +2507,7 @@
           <w:szCs w:val="18"/>
         </w:rPr>
         <w:lastRenderedPageBreak/>
-        <w:t xml:space="preserve">our tool is designed to accurately detect </w:t>
-      </w:r>
-      <w:proofErr w:type="gramStart"/>
-      <w:r>
-        <w:rPr>
-          <w:sz w:val="24"/>
-          <w:szCs w:val="18"/>
-        </w:rPr>
-        <w:t>poly(</w:t>
-      </w:r>
-      <w:proofErr w:type="gramEnd"/>
-      <w:r>
-        <w:rPr>
-          <w:sz w:val="24"/>
-          <w:szCs w:val="18"/>
-        </w:rPr>
-        <w:t xml:space="preserve">A) tails </w:t>
+        <w:t xml:space="preserve">our tool is designed to accurately detect poly(A) tails </w:t>
       </w:r>
       <w:r>
         <w:rPr>
@@ -3126,13 +2591,55 @@
         <w:t>potentially</w:t>
       </w:r>
       <w:r>
-        <w:t xml:space="preserve"> imperfect poly(A) tracts to a specific Hidden Markov Model topology.  Using sliding windows to initialize HMM parameter values, SCOPE++ utilizes the Viterbi algorithm</w:t>
-      </w:r>
-      <w:r>
-        <w:t xml:space="preserve"> [CITATION]</w:t>
-      </w:r>
-      <w:r>
-        <w:t xml:space="preserve"> to approximate the most likely position of a poly(A) tail within any given fragment.  </w:t>
+        <w:t xml:space="preserve"> imperfect poly(A) tracts to a </w:t>
+      </w:r>
+      <w:r>
+        <w:t xml:space="preserve">predefined </w:t>
+      </w:r>
+      <w:r>
+        <w:t>Hidden Markov Model topology</w:t>
+      </w:r>
+      <w:r>
+        <w:t xml:space="preserve"> </w:t>
+      </w:r>
+      <w:r>
+        <w:fldChar w:fldCharType="begin"/>
+      </w:r>
+      <w:r>
+        <w:instrText xml:space="preserve"> ADDIN PAPERS2_CITATIONS &lt;citation&gt;&lt;uuid&gt;1DCC1B28-20DE-4726-A468-7A4F1E0F8120&lt;/uuid&gt;&lt;priority&gt;0&lt;/priority&gt;&lt;publications&gt;&lt;publication&gt;&lt;publication_date&gt;99199804231200000000222000&lt;/publication_date&gt;&lt;subtitle&gt;Probabilistic Models of Proteins and Nucleic Acids&lt;/subtitle&gt;&lt;title&gt;Biological Sequence Analysis&lt;/title&gt;&lt;uuid&gt;F7B110F6-59A6-43E3-ADB9-0AA4BFD814A7&lt;/uuid&gt;&lt;subtype&gt;0&lt;/subtype&gt;&lt;publisher&gt;Cambridge University Press&lt;/publisher&gt;&lt;type&gt;0&lt;/type&gt;&lt;url&gt;http://books.google.com/books?id=HUUhAwAAQBAJ&amp;amp;printsec=frontcover&amp;amp;dq=Durbin+Biological+Sequence+Analysis+Probabilistic+Models+of+Proteins+and+Nucleic+Acids&amp;amp;hl=&amp;amp;cd=2&amp;amp;source=gbs_api&lt;/url&gt;&lt;authors&gt;&lt;author&gt;&lt;firstName&gt;Richard&lt;/firstName&gt;&lt;lastName&gt;Durbin&lt;/lastName&gt;&lt;/author&gt;&lt;author&gt;&lt;firstName&gt;Sean&lt;/firstName&gt;&lt;middleNames&gt;R&lt;/middleNames&gt;&lt;lastName&gt;Eddy&lt;/lastName&gt;&lt;/author&gt;&lt;author&gt;&lt;firstName&gt;Anders&lt;/firstName&gt;&lt;lastName&gt;Krogh&lt;/lastName&gt;&lt;/author&gt;&lt;author&gt;&lt;firstName&gt;Graeme&lt;/firstName&gt;&lt;lastName&gt;Mitchison&lt;/lastName&gt;&lt;/author&gt;&lt;/authors&gt;&lt;/publication&gt;&lt;/publications&gt;&lt;cites&gt;&lt;/cites&gt;&lt;/citation&gt;</w:instrText>
+      </w:r>
+      <w:r>
+        <w:fldChar w:fldCharType="separate"/>
+      </w:r>
+      <w:r>
+        <w:rPr>
+          <w:noProof w:val="0"/>
+        </w:rPr>
+        <w:t>{Durbin:1998wq}</w:t>
+      </w:r>
+      <w:r>
+        <w:fldChar w:fldCharType="end"/>
+      </w:r>
+      <w:r>
+        <w:t xml:space="preserve">.  </w:t>
+      </w:r>
+      <w:r>
+        <w:t>Employing</w:t>
+      </w:r>
+      <w:r>
+        <w:t xml:space="preserve"> sliding windows to initialize HMM parameter values</w:t>
+      </w:r>
+      <w:r>
+        <w:t xml:space="preserve"> tailored to the dataset</w:t>
+      </w:r>
+      <w:r>
+        <w:t>, SCOPE++ utilizes the Viterbi algorithm</w:t>
+      </w:r>
+      <w:r>
+        <w:t xml:space="preserve"> </w:t>
+      </w:r>
+      <w:r>
+        <w:t xml:space="preserve">to approximate the most likely position of a poly(A) tail within any given fragment.  </w:t>
       </w:r>
     </w:p>
     <w:p>
@@ -3171,15 +2678,42 @@
         <w:t>SCOPE++ identifies poly(A) tails using a variable-state Hidden Markov Model</w:t>
       </w:r>
       <w:r>
-        <w:t xml:space="preserve"> [CITATION]</w:t>
-      </w:r>
-      <w:r>
-        <w:t xml:space="preserve"> conforming to the topology illustrated in Figure 1. This Hidden Markov Model allows for the identification of both perfect and imperfect poly(A) tails in raw sequence reads. Using sliding windows along a random sampling of the input as training data for initial parameter values (optionally coupled with Baum-Welch training for HMM parameter optimization), SCOPE++ utilizes the Viterbi algorithm to approximate the most likely position of a poly(A) tail within any given fragment. In  Figure 1 we see the HMM topology, and in </w:t>
+        <w:t xml:space="preserve"> </w:t>
       </w:r>
       <w:r>
         <w:fldChar w:fldCharType="begin"/>
       </w:r>
       <w:r>
+        <w:instrText xml:space="preserve"> ADDIN PAPERS2_CITATIONS &lt;citation&gt;&lt;uuid&gt;8A66CA10-6F13-4656-8EE1-E9EC6EF32DF9&lt;/uuid&gt;&lt;priority&gt;0&lt;/priority&gt;&lt;publications&gt;&lt;publication&gt;&lt;publication_date&gt;99199804231200000000222000&lt;/publication_date&gt;&lt;subtitle&gt;Probabilistic Models of Proteins and Nucleic Acids&lt;/subtitle&gt;&lt;title&gt;Biological Sequence Analysis&lt;/title&gt;&lt;uuid&gt;F7B110F6-59A6-43E3-ADB9-0AA4BFD814A7&lt;/uuid&gt;&lt;subtype&gt;0&lt;/subtype&gt;&lt;publisher&gt;Cambridge University Press&lt;/publisher&gt;&lt;type&gt;0&lt;/type&gt;&lt;url&gt;http://books.google.com/books?id=HUUhAwAAQBAJ&amp;amp;printsec=frontcover&amp;amp;dq=Durbin+Biological+Sequence+Analysis+Probabilistic+Models+of+Proteins+and+Nucleic+Acids&amp;amp;hl=&amp;amp;cd=2&amp;amp;source=gbs_api&lt;/url&gt;&lt;authors&gt;&lt;author&gt;&lt;firstName&gt;Richard&lt;/firstName&gt;&lt;lastName&gt;Durbin&lt;/lastName&gt;&lt;/author&gt;&lt;author&gt;&lt;firstName&gt;Sean&lt;/firstName&gt;&lt;middleNames&gt;R&lt;/middleNames&gt;&lt;lastName&gt;Eddy&lt;/lastName&gt;&lt;/author&gt;&lt;author&gt;&lt;firstName&gt;Anders&lt;/firstName&gt;&lt;lastName&gt;Krogh&lt;/lastName&gt;&lt;/author&gt;&lt;author&gt;&lt;firstName&gt;Graeme&lt;/firstName&gt;&lt;lastName&gt;Mitchison&lt;/lastName&gt;&lt;/author&gt;&lt;/authors&gt;&lt;/publication&gt;&lt;/publications&gt;&lt;cites&gt;&lt;/cites&gt;&lt;/citation&gt;</w:instrText>
+      </w:r>
+      <w:r>
+        <w:fldChar w:fldCharType="separate"/>
+      </w:r>
+      <w:r>
+        <w:rPr>
+          <w:noProof w:val="0"/>
+        </w:rPr>
+        <w:t>{Durbin:1998wq}</w:t>
+      </w:r>
+      <w:r>
+        <w:fldChar w:fldCharType="end"/>
+      </w:r>
+      <w:r>
+        <w:t xml:space="preserve"> </w:t>
+      </w:r>
+      <w:r>
+        <w:t>conforming to the topology illustrated in Figure 1</w:t>
+      </w:r>
+      <w:r>
+        <w:t>, allowing</w:t>
+      </w:r>
+      <w:r>
+        <w:t xml:space="preserve"> for the identification of both perfect and imperfect poly(A) tails in raw sequence reads. Using sliding windows along a random sampling of the input as training data for initial parameter values (optionally coupled with Baum-Welch training for HMM parameter optimization), SCOPE++ utilizes the Viterbi algorithm to approximate the most likely position of a poly(A) tail within any given fragment. In  Figure 1 we see the HMM topology, and in </w:t>
+      </w:r>
+      <w:r>
+        <w:fldChar w:fldCharType="begin"/>
+      </w:r>
+      <w:r>
         <w:instrText xml:space="preserve"> REF _Ref230423963 \h </w:instrText>
       </w:r>
       <w:r>
@@ -3195,7 +2729,10 @@
         <w:t xml:space="preserve"> the decomposition of a fragment.  In the alignment of the fragment each base will be assigned to either: the poly(A) state (thus indicating it is a member of a poly(A) tail); a background state (thus indicating it is not); or one of the intermediate A states.  These middle states serve as tail boundary bases, which we require to be error free</w:t>
       </w:r>
       <w:r>
-        <w:t>; increasing the num</w:t>
+        <w:t>. I</w:t>
+      </w:r>
+      <w:r>
+        <w:t>ncreasing the num</w:t>
       </w:r>
       <w:r>
         <w:t xml:space="preserve">ber of such states can increase the </w:t>
@@ -3204,7 +2741,13 @@
         <w:t xml:space="preserve">precision </w:t>
       </w:r>
       <w:r>
-        <w:t xml:space="preserve">of boundary identification </w:t>
+        <w:t>of boundary identification</w:t>
+      </w:r>
+      <w:r>
+        <w:t>,</w:t>
+      </w:r>
+      <w:r>
+        <w:t xml:space="preserve"> </w:t>
       </w:r>
       <w:r>
         <w:t>at the cost of sensitivity as base-call error</w:t>
@@ -3327,7 +2870,19 @@
         <w:t xml:space="preserve">M </w:t>
       </w:r>
       <w:r>
-        <w:t xml:space="preserve">to a random sample of the input data. Each window is scored by calculating the difference in the number of adenine and non-adenine bases.  We identify a window </w:t>
+        <w:t xml:space="preserve">to </w:t>
+      </w:r>
+      <w:r>
+        <w:t>a random sampling</w:t>
+      </w:r>
+      <w:r>
+        <w:t xml:space="preserve"> of the input data. Each window is scored by calculating the difference in the number of adenine and non-adenine bases.  </w:t>
+      </w:r>
+      <w:r>
+        <w:t xml:space="preserve">(Or thymine v. non-thymine: the tool is able to search for poly(T) tails as well, though for purposes of this discussion we will confine ourselves to discussing poly(A) searches.)  </w:t>
+      </w:r>
+      <w:r>
+        <w:t xml:space="preserve">We identify a window </w:t>
       </w:r>
       <w:r>
         <w:rPr>
@@ -3458,11 +3013,23 @@
         <w:t xml:space="preserve">. </w:t>
       </w:r>
       <w:r>
-        <w:t xml:space="preserve">(We note that this method intentionally tends towards the over-estimation of the actual boundaries, allowing us to compensate for the presence of base-call errors at the ends of the poly(A) tail.)  From these putative sets we can then estimate the HMM parameters: transition probabilities are based on </w:t>
+        <w:t xml:space="preserve">(We note that this method intentionally tends towards the over-estimation of the actual boundaries, allowing us to compensate for </w:t>
       </w:r>
       <w:r>
         <w:lastRenderedPageBreak/>
-        <w:t>mean tail length and the assumption of a geometric distribution, while emission probabilities are sampled directly from the contents of the putative fragments.</w:t>
+        <w:t>the presence of base-call errors at the ends of the poly(A) tail.)  From these putative sets we can then estimate the HMM parameters: transition probabilities are based on mean tai</w:t>
+      </w:r>
+      <w:r>
+        <w:t>l length and the assumption that the length is</w:t>
+      </w:r>
+      <w:r>
+        <w:t xml:space="preserve"> geometric</w:t>
+      </w:r>
+      <w:r>
+        <w:t>ly distributed</w:t>
+      </w:r>
+      <w:r>
+        <w:t>, while emission probabilities are sampled directly from the contents of the putative fragments.</w:t>
       </w:r>
     </w:p>
     <w:p>
@@ -3475,7 +3042,31 @@
         <w:jc w:val="both"/>
       </w:pPr>
       <w:r>
-        <w:t>Following this, estimates can be further refined using the Baum-Welch algorithm, an optional step in our implementation.  In practice, we find that use of Baum-Welch increases runtime with a neg</w:t>
+        <w:t>Following this, estimates can be further refined using the Baum-Welch algorithm</w:t>
+      </w:r>
+      <w:r>
+        <w:t xml:space="preserve"> </w:t>
+      </w:r>
+      <w:r>
+        <w:fldChar w:fldCharType="begin"/>
+      </w:r>
+      <w:r>
+        <w:instrText xml:space="preserve"> ADDIN PAPERS2_CITATIONS &lt;citation&gt;&lt;uuid&gt;BAA7FACD-3752-46EB-8F20-8359805B9D06&lt;/uuid&gt;&lt;priority&gt;0&lt;/priority&gt;&lt;publications&gt;&lt;publication&gt;&lt;publication_date&gt;99199804231200000000222000&lt;/publication_date&gt;&lt;subtitle&gt;Probabilistic Models of Proteins and Nucleic Acids&lt;/subtitle&gt;&lt;title&gt;Biological Sequence Analysis&lt;/title&gt;&lt;uuid&gt;F7B110F6-59A6-43E3-ADB9-0AA4BFD814A7&lt;/uuid&gt;&lt;subtype&gt;0&lt;/subtype&gt;&lt;publisher&gt;Cambridge University Press&lt;/publisher&gt;&lt;type&gt;0&lt;/type&gt;&lt;url&gt;http://books.google.com/books?id=HUUhAwAAQBAJ&amp;amp;printsec=frontcover&amp;amp;dq=Durbin+Biological+Sequence+Analysis+Probabilistic+Models+of+Proteins+and+Nucleic+Acids&amp;amp;hl=&amp;amp;cd=2&amp;amp;source=gbs_api&lt;/url&gt;&lt;authors&gt;&lt;author&gt;&lt;firstName&gt;Richard&lt;/firstName&gt;&lt;lastName&gt;Durbin&lt;/lastName&gt;&lt;/author&gt;&lt;author&gt;&lt;firstName&gt;Sean&lt;/firstName&gt;&lt;middleNames&gt;R&lt;/middleNames&gt;&lt;lastName&gt;Eddy&lt;/lastName&gt;&lt;/author&gt;&lt;author&gt;&lt;firstName&gt;Anders&lt;/firstName&gt;&lt;lastName&gt;Krogh&lt;/lastName&gt;&lt;/author&gt;&lt;author&gt;&lt;firstName&gt;Graeme&lt;/firstName&gt;&lt;lastName&gt;Mitchison&lt;/lastName&gt;&lt;/author&gt;&lt;/authors&gt;&lt;/publication&gt;&lt;/publications&gt;&lt;cites&gt;&lt;/cites&gt;&lt;/citation&gt;</w:instrText>
+      </w:r>
+      <w:r>
+        <w:fldChar w:fldCharType="separate"/>
+      </w:r>
+      <w:r>
+        <w:rPr>
+          <w:noProof w:val="0"/>
+        </w:rPr>
+        <w:t>{Durbin:1998wq}</w:t>
+      </w:r>
+      <w:r>
+        <w:fldChar w:fldCharType="end"/>
+      </w:r>
+      <w:r>
+        <w:t>, an optional step in our implementation.  In practice, we find that use of Baum-Welch increases runtime with a neg</w:t>
       </w:r>
       <w:r>
         <w:t>ligible improvement in results.  Therefore we have configured</w:t>
@@ -3488,12 +3079,98 @@
       <w:pPr>
         <w:ind w:firstLine="720"/>
         <w:jc w:val="both"/>
+      </w:pPr>
+      <w:r>
+        <w:t>Once the above is completed, the remainder of the algorithm consists of independent applications of the Viterbi algorithm</w:t>
+      </w:r>
+      <w:r>
+        <w:t xml:space="preserve"> </w:t>
+      </w:r>
+      <w:r>
+        <w:fldChar w:fldCharType="begin"/>
+      </w:r>
+      <w:r>
+        <w:instrText xml:space="preserve"> ADDIN PAPERS2_CITATIONS &lt;citation&gt;&lt;uuid&gt;BC41EE70-E28B-4443-B14D-7FC718E97456&lt;/uuid&gt;&lt;priority&gt;0&lt;/priority&gt;&lt;publications&gt;&lt;publication&gt;&lt;publication_date&gt;99199804231200000000222000&lt;/publication_date&gt;&lt;subtitle&gt;Probabilistic Models of Proteins and Nucleic Acids&lt;/subtitle&gt;&lt;title&gt;Biological Sequence Analysis&lt;/title&gt;&lt;uuid&gt;F7B110F6-59A6-43E3-ADB9-0AA4BFD814A7&lt;/uuid&gt;&lt;subtype&gt;0&lt;/subtype&gt;&lt;publisher&gt;Cambridge University Press&lt;/publisher&gt;&lt;type&gt;0&lt;/type&gt;&lt;url&gt;http://books.google.com/books?id=HUUhAwAAQBAJ&amp;amp;printsec=frontcover&amp;amp;dq=Durbin+Biological+Sequence+Analysis+Probabilistic+Models+of+Proteins+and+Nucleic+Acids&amp;amp;hl=&amp;amp;cd=2&amp;amp;source=gbs_api&lt;/url&gt;&lt;authors&gt;&lt;author&gt;&lt;firstName&gt;Richard&lt;/firstName&gt;&lt;lastName&gt;Durbin&lt;/lastName&gt;&lt;/author&gt;&lt;author&gt;&lt;firstName&gt;Sean&lt;/firstName&gt;&lt;middleNames&gt;R&lt;/middleNames&gt;&lt;lastName&gt;Eddy&lt;/lastName&gt;&lt;/author&gt;&lt;author&gt;&lt;firstName&gt;Anders&lt;/firstName&gt;&lt;lastName&gt;Krogh&lt;/lastName&gt;&lt;/author&gt;&lt;author&gt;&lt;firstName&gt;Graeme&lt;/firstName&gt;&lt;lastName&gt;Mitchison&lt;/lastName&gt;&lt;/author&gt;&lt;/authors&gt;&lt;/publication&gt;&lt;/publications&gt;&lt;cites&gt;&lt;/cites&gt;&lt;/citation&gt;</w:instrText>
+      </w:r>
+      <w:r>
+        <w:fldChar w:fldCharType="separate"/>
+      </w:r>
+      <w:r>
+        <w:rPr>
+          <w:noProof w:val="0"/>
+        </w:rPr>
+        <w:t>{Durbin:1998wq}</w:t>
+      </w:r>
+      <w:r>
+        <w:fldChar w:fldCharType="end"/>
+      </w:r>
+      <w:r>
+        <w:t xml:space="preserve"> for each sequence.  While Viterbi can frequently be time consuming, in this situation that is not the case.  Because of the limited number of states, and the even more limited number of state transitions, the algorithm will run in time linear in the size of the fragment being analyzed.</w:t>
+      </w:r>
+    </w:p>
+    <w:p>
+      <w:pPr>
+        <w:jc w:val="both"/>
+        <w:rPr>
+          <w:u w:val="single"/>
+        </w:rPr>
+      </w:pPr>
+    </w:p>
+    <w:p>
+      <w:pPr>
+        <w:jc w:val="both"/>
+      </w:pPr>
+      <w:r>
+        <w:rPr>
+          <w:u w:val="single"/>
+        </w:rPr>
+        <w:t>Benchmark Sets</w:t>
+      </w:r>
+      <w:r>
+        <w:t xml:space="preserve"> To test the quality of results against other tools we require benchmark sets sequenced transcript fragments in which the exactly location of the tail is known – allowing us to calculate tool error.  However, as no such sets were available, we generated </w:t>
+      </w:r>
+      <w:r>
         <w:rPr>
           <w:i/>
         </w:rPr>
-      </w:pPr>
-      <w:r>
-        <w:t>Once the above is completed, the remainder of the algorithm consists of independent applications of the Viterbi algorithm for each sequence.  While Viterbi can frequently be time consuming, in this situation that is not the case.  Because of the limited number of states, and the even more limited number of state transitions, the algorithm will run in time linear in the size of the fragment being analyzed.</w:t>
+        <w:t>partially</w:t>
+      </w:r>
+      <w:r>
+        <w:t xml:space="preserve"> </w:t>
+      </w:r>
+      <w:r>
+        <w:rPr>
+          <w:i/>
+        </w:rPr>
+        <w:t>synthetic</w:t>
+      </w:r>
+      <w:r>
+        <w:t xml:space="preserve"> benchmarks for as follows.  Using six different data sets of sequenced </w:t>
+      </w:r>
+      <w:r>
+        <w:t xml:space="preserve">cDNA sequences from three different organisms (human, arabidopsis, and chlymydominus [CITE]), for each data set we randomly picked 500 squences and annotated them for poly(A) tails based on human inspection.  Or each sequence on which the human found a sequence with a high concerntration of </w:t>
+      </w:r>
+      <w:r>
+        <w:lastRenderedPageBreak/>
+        <w:t>As, we then “purified” the sequence by replacing all non-A bases with As – thus giving us a possibly synthetic pure poly(A) tail any tool sould be able to find at the position be believe t</w:t>
+      </w:r>
+      <w:r>
+        <w:t xml:space="preserve">o contain a real poly(A) tail. </w:t>
+      </w:r>
+      <w:r>
+        <w:t xml:space="preserve">Finally, we simulated base-call errors </w:t>
+      </w:r>
+      <w:r>
+        <w:t xml:space="preserve">in the poly(A) taill by replacing each A base with another with probability </w:t>
+      </w:r>
+      <w:r>
+        <w:rPr>
+          <w:i/>
+        </w:rPr>
+        <w:t>p</w:t>
+      </w:r>
+      <w:r>
+        <w:t>.  At the end, we have a real sequenced coding sequence with an embded poly(A) based on a human estimated annotation and artifical errors, that will allow us to compute result quality over a modle that should be very close to reality.</w:t>
       </w:r>
     </w:p>
     <w:p>
@@ -3509,7 +3186,39 @@
         <w:ind w:firstLine="720"/>
       </w:pPr>
       <w:r>
-        <w:t xml:space="preserve">In assessing the quality of SCOPE++ results we look at three metrics: its ability to correctly identify poly(A) tails (sensitivity), its ability to avoid incorrectly identifying a sequence as containing a tail (specificity), and its precision in identifying tail boundaries.  </w:t>
+        <w:t xml:space="preserve">In assessing the quality of SCOPE++ results we look at three metrics: its ability to correctly identify poly(A) tails (sensitivity), its ability to avoid incorrectly identifying a sequence as containing a tail (specificity), and its precision in identifying tail boundaries. </w:t>
+      </w:r>
+      <w:r>
+        <w:t xml:space="preserve">To assess a tool’s precision in boundary estimation, we measure result quality in two ways: </w:t>
+      </w:r>
+      <w:r>
+        <w:rPr>
+          <w:i/>
+        </w:rPr>
+        <w:t>% correct</w:t>
+      </w:r>
+      <w:r>
+        <w:t xml:space="preserve"> and </w:t>
+      </w:r>
+      <w:r>
+        <w:rPr>
+          <w:i/>
+        </w:rPr>
+        <w:t>sum of squares error</w:t>
+      </w:r>
+      <w:r>
+        <w:t>.  The first is the fraction of tails with correctly-identified end points, while the second is computed by looking at the average square of the boundary identification error.  We use sum-of-squares error to reflect that the seriousness of boundary error increases super-linearly with the error (e.g. being off by four bases is more than twice as bad as being off by two bases), given the effect of such error on downstream analysis.</w:t>
+      </w:r>
+      <w:r>
+        <w:t xml:space="preserve">  </w:t>
+      </w:r>
+    </w:p>
+    <w:p>
+      <w:pPr>
+        <w:ind w:firstLine="720"/>
+      </w:pPr>
+      <w:r>
+        <w:t xml:space="preserve"> </w:t>
       </w:r>
       <w:r>
         <w:t xml:space="preserve">For comparison we look at the TrimPoly module of SeqClean </w:t>
@@ -3518,7 +3227,7 @@
         <w:fldChar w:fldCharType="begin"/>
       </w:r>
       <w:r>
-        <w:instrText xml:space="preserve"> ADDIN PAPERS2_CITATIONS &lt;citation&gt;&lt;uuid&gt;BF220EF7-791E-46BD-B97A-90B1B6290AAC&lt;/uuid&gt;&lt;priority&gt;0&lt;/priority&gt;&lt;publications&gt;&lt;publication&gt;&lt;title&gt;DFCI Gene Indices Software Tool&lt;/title&gt;&lt;type&gt;400&lt;/type&gt;&lt;subtype&gt;403&lt;/subtype&gt;&lt;uuid&gt;48B56B82-E673-4709-9761-3A1A570D81B2&lt;/uuid&gt;&lt;bundle&gt;&lt;publication&gt;&lt;title&gt;compbio.dfci.harvard.edutgisoftware&lt;/title&gt;&lt;type&gt;-300&lt;/type&gt;&lt;subtype&gt;-300&lt;/subtype&gt;&lt;uuid&gt;DAF5533F-6BE9-4249-9E72-A6C2A160FE73&lt;/uuid&gt;&lt;/publication&gt;&lt;/bundle&gt;&lt;/publication&gt;&lt;/publications&gt;&lt;cites&gt;&lt;/cites&gt;&lt;/citation&gt;</w:instrText>
+        <w:instrText xml:space="preserve"> ADDIN PAPERS2_CITATIONS &lt;citation&gt;&lt;uuid&gt;607B8D1F-CD43-4E98-9E38-5857FB29B744&lt;/uuid&gt;&lt;priority&gt;0&lt;/priority&gt;&lt;publications&gt;&lt;publication&gt;&lt;title&gt;DFCI Gene Indices Software Tool&lt;/title&gt;&lt;type&gt;400&lt;/type&gt;&lt;subtype&gt;403&lt;/subtype&gt;&lt;uuid&gt;2328FD5E-DF1E-49A6-83EC-DD20D088D932&lt;/uuid&gt;&lt;/publication&gt;&lt;/publications&gt;&lt;cites&gt;&lt;/cites&gt;&lt;/citation&gt;</w:instrText>
       </w:r>
       <w:r>
         <w:fldChar w:fldCharType="separate"/>
@@ -3527,21 +3236,7 @@
         <w:rPr>
           <w:noProof w:val="0"/>
         </w:rPr>
-        <w:t>{</w:t>
-      </w:r>
-      <w:proofErr w:type="spellStart"/>
-      <w:r>
-        <w:rPr>
-          <w:noProof w:val="0"/>
-        </w:rPr>
-        <w:t>Anonymous:SLVrguZz</w:t>
-      </w:r>
-      <w:proofErr w:type="spellEnd"/>
-      <w:r>
-        <w:rPr>
-          <w:noProof w:val="0"/>
-        </w:rPr>
-        <w:t>}</w:t>
+        <w:t>{Anonymous:SLVrguZz}</w:t>
       </w:r>
       <w:r>
         <w:fldChar w:fldCharType="end"/>
@@ -3553,7 +3248,7 @@
         <w:fldChar w:fldCharType="begin"/>
       </w:r>
       <w:r>
-        <w:instrText xml:space="preserve"> ADDIN PAPERS2_CITATIONS &lt;citation&gt;&lt;uuid&gt;C46ADB58-A801-46C5-9FB6-BAA97DF80C0C&lt;/uuid&gt;&lt;priority&gt;0&lt;/priority&gt;&lt;publications&gt;&lt;publication&gt;&lt;volume&gt;16&lt;/volume&gt;&lt;publication_date&gt;99200006001200000000220000&lt;/publication_date&gt;&lt;number&gt;6&lt;/number&gt;&lt;institution&gt;The Sanger Centre, Wellcome Trust Genome Campus, Hinxton, Cambridge, UK CB10 1SA.&lt;/institution&gt;&lt;startpage&gt;276&lt;/startpage&gt;&lt;title&gt;EMBOSS: the European Molecular Biology Open Software Suite.&lt;/title&gt;&lt;uuid&gt;1ACD792B-02DD-4BD0-B20D-78F61929BCB9&lt;/uuid&gt;&lt;subtype&gt;400&lt;/subtype&gt;&lt;endpage&gt;277&lt;/endpage&gt;&lt;type&gt;400&lt;/type&gt;&lt;url&gt;http://eutils.ncbi.nlm.nih.gov/entrez/eutils/elink.fcgi?dbfrom=pubmed&amp;amp;id=10827456&amp;amp;retmode=ref&amp;amp;cmd=prlinks&lt;/url&gt;&lt;bundle&gt;&lt;publication&gt;&lt;title&gt;Trends in genetics : TIG&lt;/title&gt;&lt;type&gt;-100&lt;/type&gt;&lt;subtype&gt;-100&lt;/subtype&gt;&lt;uuid&gt;71E49CAD-3018-4275-A189-823F8DCE704D&lt;/uuid&gt;&lt;/publication&gt;&lt;/bundle&gt;&lt;authors&gt;&lt;author&gt;&lt;firstName&gt;P&lt;/firstName&gt;&lt;lastName&gt;Rice&lt;/lastName&gt;&lt;/author&gt;&lt;author&gt;&lt;firstName&gt;I&lt;/firstName&gt;&lt;lastName&gt;Longden&lt;/lastName&gt;&lt;/author&gt;&lt;author&gt;&lt;firstName&gt;A&lt;/firstName&gt;&lt;lastName&gt;Bleasby&lt;/lastName&gt;&lt;/author&gt;&lt;/authors&gt;&lt;/publication&gt;&lt;/publications&gt;&lt;cites&gt;&lt;/cites&gt;&lt;/citation&gt;</w:instrText>
+        <w:instrText xml:space="preserve"> ADDIN PAPERS2_CITATIONS &lt;citation&gt;&lt;uuid&gt;252D8F4C-A3E0-4992-B666-5F1A61A166C9&lt;/uuid&gt;&lt;priority&gt;0&lt;/priority&gt;&lt;publications&gt;&lt;publication&gt;&lt;volume&gt;16&lt;/volume&gt;&lt;publication_date&gt;99200006001200000000220000&lt;/publication_date&gt;&lt;number&gt;6&lt;/number&gt;&lt;institution&gt;The Sanger Centre, Wellcome Trust Genome Campus, Hinxton, Cambridge, UK CB10 1SA.&lt;/institution&gt;&lt;startpage&gt;276&lt;/startpage&gt;&lt;title&gt;EMBOSS: the European Molecular Biology Open Software Suite.&lt;/title&gt;&lt;uuid&gt;16806F4C-8B7A-4BA4-BFCC-F7366F95DE66&lt;/uuid&gt;&lt;subtype&gt;400&lt;/subtype&gt;&lt;endpage&gt;277&lt;/endpage&gt;&lt;type&gt;400&lt;/type&gt;&lt;url&gt;http://eutils.ncbi.nlm.nih.gov/entrez/eutils/elink.fcgi?dbfrom=pubmed&amp;amp;id=10827456&amp;amp;retmode=ref&amp;amp;cmd=prlinks&lt;/url&gt;&lt;authors&gt;&lt;author&gt;&lt;firstName&gt;P&lt;/firstName&gt;&lt;lastName&gt;Rice&lt;/lastName&gt;&lt;/author&gt;&lt;author&gt;&lt;firstName&gt;I&lt;/firstName&gt;&lt;lastName&gt;Longden&lt;/lastName&gt;&lt;/author&gt;&lt;author&gt;&lt;firstName&gt;A&lt;/firstName&gt;&lt;lastName&gt;Bleasby&lt;/lastName&gt;&lt;/author&gt;&lt;/authors&gt;&lt;/publication&gt;&lt;/publications&gt;&lt;cites&gt;&lt;/cites&gt;&lt;/citation&gt;</w:instrText>
       </w:r>
       <w:r>
         <w:fldChar w:fldCharType="separate"/>
@@ -3574,7 +3269,7 @@
         <w:fldChar w:fldCharType="begin"/>
       </w:r>
       <w:r>
-        <w:instrText xml:space="preserve"> ADDIN PAPERS2_CITATIONS &lt;citation&gt;&lt;uuid&gt;A75EBF9D-B687-4C32-92FE-3544CB51EA01&lt;/uuid&gt;&lt;priority&gt;0&lt;/priority&gt;&lt;publications&gt;&lt;publication&gt;&lt;uuid&gt;D4E0E99F-CCEB-4F61-BBF7-17245B66BF71&lt;/uuid&gt;&lt;volume&gt;11&lt;/volume&gt;&lt;accepted_date&gt;99201001201200000000222000&lt;/accepted_date&gt;&lt;doi&gt;10.1186/1471-2105-11-38&lt;/doi&gt;&lt;startpage&gt;38&lt;/startpage&gt;&lt;publication_date&gt;99201000001200000000200000&lt;/publication_date&gt;&lt;url&gt;http://www.biomedcentral.com/1471-2105/11/38&lt;/url&gt;&lt;type&gt;400&lt;/type&gt;&lt;title&gt;SeqTrim: a high-throughput pipeline for pre-processing any type of sequence read.&lt;/title&gt;&lt;publisher&gt;BioMed Central Ltd&lt;/publisher&gt;&lt;submission_date&gt;99200906041200000000222000&lt;/submission_date&gt;&lt;number&gt;1&lt;/number&gt;&lt;institution&gt;Departamento de Lenguajes y Ciencias de la Computación, Universidad de Málaga, Málaga, Spain.&lt;/institution&gt;&lt;subtype&gt;400&lt;/subtype&gt;&lt;bundle&gt;&lt;publication&gt;&lt;title&gt;BMC bioinformatics&lt;/title&gt;&lt;type&gt;-100&lt;/type&gt;&lt;subtype&gt;-100&lt;/subtype&gt;&lt;uuid&gt;73769F01-777A-4723-A6BA-DBB3B3562042&lt;/uuid&gt;&lt;/publication&gt;&lt;/bundle&gt;&lt;authors&gt;&lt;author&gt;&lt;firstName&gt;Juan&lt;/firstName&gt;&lt;lastName&gt;Falgueras&lt;/lastName&gt;&lt;/author&gt;&lt;author&gt;&lt;firstName&gt;Antonio&lt;/firstName&gt;&lt;middleNames&gt;J&lt;/middleNames&gt;&lt;lastName&gt;Lara&lt;/lastName&gt;&lt;/author&gt;&lt;author&gt;&lt;firstName&gt;Noé&lt;/firstName&gt;&lt;lastName&gt;Fernández-Pozo&lt;/lastName&gt;&lt;/author&gt;&lt;author&gt;&lt;firstName&gt;Francisco&lt;/firstName&gt;&lt;middleNames&gt;R&lt;/middleNames&gt;&lt;lastName&gt;Cantón&lt;/lastName&gt;&lt;/author&gt;&lt;author&gt;&lt;firstName&gt;Guillermo&lt;/firstName&gt;&lt;lastName&gt;Pérez-Trabado&lt;/lastName&gt;&lt;/author&gt;&lt;author&gt;&lt;firstName&gt;M&lt;/firstName&gt;&lt;middleNames&gt;Gonzalo&lt;/middleNames&gt;&lt;lastName&gt;Claros&lt;/lastName&gt;&lt;/author&gt;&lt;/authors&gt;&lt;/publication&gt;&lt;/publications&gt;&lt;cites&gt;&lt;/cites&gt;&lt;/citation&gt;</w:instrText>
+        <w:instrText xml:space="preserve"> ADDIN PAPERS2_CITATIONS &lt;citation&gt;&lt;uuid&gt;1293725F-BB99-4C19-BF48-C27823EF96D5&lt;/uuid&gt;&lt;priority&gt;0&lt;/priority&gt;&lt;publications&gt;&lt;publication&gt;&lt;uuid&gt;61AA3520-BED8-4082-A29D-122795C13362&lt;/uuid&gt;&lt;volume&gt;11&lt;/volume&gt;&lt;accepted_date&gt;99201001201200000000222000&lt;/accepted_date&gt;&lt;doi&gt;10.1186/1471-2105-11-38&lt;/doi&gt;&lt;startpage&gt;38&lt;/startpage&gt;&lt;publication_date&gt;99201000001200000000200000&lt;/publication_date&gt;&lt;url&gt;http://www.biomedcentral.com/1471-2105/11/38&lt;/url&gt;&lt;type&gt;400&lt;/type&gt;&lt;title&gt;SeqTrim: a high-throughput pipeline for pre-processing any type of sequence read.&lt;/title&gt;&lt;publisher&gt;BioMed Central Ltd&lt;/publisher&gt;&lt;submission_date&gt;99200906041200000000222000&lt;/submission_date&gt;&lt;number&gt;1&lt;/number&gt;&lt;institution&gt;Departamento de Lenguajes y Ciencias de la Computación, Universidad de Málaga, Málaga, Spain.&lt;/institution&gt;&lt;subtype&gt;400&lt;/subtype&gt;&lt;authors&gt;&lt;author&gt;&lt;firstName&gt;Juan&lt;/firstName&gt;&lt;lastName&gt;Falgueras&lt;/lastName&gt;&lt;/author&gt;&lt;author&gt;&lt;firstName&gt;Antonio&lt;/firstName&gt;&lt;middleNames&gt;J&lt;/middleNames&gt;&lt;lastName&gt;Lara&lt;/lastName&gt;&lt;/author&gt;&lt;author&gt;&lt;firstName&gt;Noé&lt;/firstName&gt;&lt;lastName&gt;Fernández-Pozo&lt;/lastName&gt;&lt;/author&gt;&lt;author&gt;&lt;firstName&gt;Francisco&lt;/firstName&gt;&lt;middleNames&gt;R&lt;/middleNames&gt;&lt;lastName&gt;Cantón&lt;/lastName&gt;&lt;/author&gt;&lt;author&gt;&lt;firstName&gt;Guillermo&lt;/firstName&gt;&lt;lastName&gt;Pérez-Trabado&lt;/lastName&gt;&lt;/author&gt;&lt;author&gt;&lt;firstName&gt;M&lt;/firstName&gt;&lt;middleNames&gt;Gonzalo&lt;/middleNames&gt;&lt;lastName&gt;Claros&lt;/lastName&gt;&lt;/author&gt;&lt;/authors&gt;&lt;/publication&gt;&lt;/publications&gt;&lt;cites&gt;&lt;/cites&gt;&lt;/citation&gt;</w:instrText>
       </w:r>
       <w:r>
         <w:fldChar w:fldCharType="separate"/>
@@ -3589,7 +3284,85 @@
         <w:fldChar w:fldCharType="end"/>
       </w:r>
       <w:r>
-        <w:t xml:space="preserve"> was not used to to its slower runtime. </w:t>
+        <w:t xml:space="preserve"> was not used </w:t>
+      </w:r>
+      <w:r>
+        <w:t>due</w:t>
+      </w:r>
+      <w:r>
+        <w:t xml:space="preserve"> to its slower runtime. </w:t>
+      </w:r>
+      <w:r>
+        <w:t xml:space="preserve"> </w:t>
+      </w:r>
+      <w:r>
+        <w:t>In Table 1 we see the average sensitivity and specificity of SCOPE++, TrimPoly,</w:t>
+      </w:r>
+      <w:r>
+        <w:t xml:space="preserve"> and TrimEST </w:t>
+      </w:r>
+      <w:r>
+        <w:fldChar w:fldCharType="begin"/>
+      </w:r>
+      <w:r>
+        <w:instrText xml:space="preserve"> ADDIN PAPERS2_CITATIONS &lt;citation&gt;&lt;uuid&gt;18C14C64-D8F3-474D-B276-B9DD780CC25B&lt;/uuid&gt;&lt;priority&gt;0&lt;/priority&gt;&lt;publications&gt;&lt;publication&gt;&lt;volume&gt;16&lt;/volume&gt;&lt;publication_date&gt;99200006001200000000220000&lt;/publication_date&gt;&lt;number&gt;6&lt;/number&gt;&lt;institution&gt;The Sanger Centre, Wellcome Trust Genome Campus, Hinxton, Cambridge, UK CB10 1SA.&lt;/institution&gt;&lt;startpage&gt;276&lt;/startpage&gt;&lt;title&gt;EMBOSS: the European Molecular Biology Open Software Suite.&lt;/title&gt;&lt;uuid&gt;16806F4C-8B7A-4BA4-BFCC-F7366F95DE66&lt;/uuid&gt;&lt;subtype&gt;400&lt;/subtype&gt;&lt;endpage&gt;277&lt;/endpage&gt;&lt;type&gt;400&lt;/type&gt;&lt;url&gt;http://eutils.ncbi.nlm.nih.gov/entrez/eutils/elink.fcgi?dbfrom=pubmed&amp;amp;id=10827456&amp;amp;retmode=ref&amp;amp;cmd=prlinks&lt;/url&gt;&lt;authors&gt;&lt;author&gt;&lt;firstName&gt;P&lt;/firstName&gt;&lt;lastName&gt;Rice&lt;/lastName&gt;&lt;/author&gt;&lt;author&gt;&lt;firstName&gt;I&lt;/firstName&gt;&lt;lastName&gt;Longden&lt;/lastName&gt;&lt;/author&gt;&lt;author&gt;&lt;firstName&gt;A&lt;/firstName&gt;&lt;lastName&gt;Bleasby&lt;/lastName&gt;&lt;/author&gt;&lt;/authors&gt;&lt;/publication&gt;&lt;/publications&gt;&lt;cites&gt;&lt;/cites&gt;&lt;/citation&gt;</w:instrText>
+      </w:r>
+      <w:r>
+        <w:fldChar w:fldCharType="separate"/>
+      </w:r>
+      <w:r>
+        <w:rPr>
+          <w:noProof w:val="0"/>
+        </w:rPr>
+        <w:t>{Rice:2000wr}</w:t>
+      </w:r>
+      <w:r>
+        <w:fldChar w:fldCharType="end"/>
+      </w:r>
+      <w:r>
+        <w:t xml:space="preserve"> over the six different semi-synthetic data sets (described in Methods).  </w:t>
+      </w:r>
+      <w:r>
+        <w:t>For e</w:t>
+      </w:r>
+      <w:r>
+        <w:t>ach simulation we started with our bechmark</w:t>
+      </w:r>
+      <w:r>
+        <w:t xml:space="preserve"> data</w:t>
+      </w:r>
+      <w:r>
+        <w:t>set</w:t>
+      </w:r>
+      <w:r>
+        <w:t xml:space="preserve"> of 500 </w:t>
+      </w:r>
+      <w:r>
+        <w:t>sequences, and  f</w:t>
+      </w:r>
+      <w:r>
+        <w:t xml:space="preserve">or each sequence we randomly generated 200 simulated sequences by </w:t>
+      </w:r>
+      <w:r>
+        <w:t xml:space="preserve">stochastically </w:t>
+      </w:r>
+      <w:r>
+        <w:t xml:space="preserve">introducing error </w:t>
+      </w:r>
+      <w:r>
+        <w:t xml:space="preserve">into the poly(A) tail, </w:t>
+      </w:r>
+      <w:r>
+        <w:t>as well as</w:t>
+      </w:r>
+      <w:r>
+        <w:t xml:space="preserve"> 200 sequences without tails by random sampling from the non-tail portion of the sequence – leaving us with 10,000 tail-containing fragments derived directly from actual fragments and 10,000 tail-omitted fragments based on similar base distributions.  </w:t>
+      </w:r>
+      <w:r>
+        <w:t xml:space="preserve">On these results </w:t>
+      </w:r>
+      <w:r>
+        <w:t xml:space="preserve">we see almost perfect sensitivity and specificity in both the SCOPE++ and TrimPoly tools. </w:t>
       </w:r>
     </w:p>
     <w:p>
@@ -3597,485 +3370,172 @@
         <w:ind w:firstLine="720"/>
       </w:pPr>
       <w:r>
-        <w:t>As we no good benchmark set for measuring result quality (that is, sufficiently large sets of sequences with fully annotated poly(A) tails, we instead developed benchmark as follows: we randomly choose 500 sequences from a given data set of sequenced transcripts</w:t>
-      </w:r>
-      <w:r>
-        <w:t xml:space="preserve"> encoded in cDNA</w:t>
-      </w:r>
-      <w:r>
-        <w:t xml:space="preserve"> (using six different data sets from three different organisms), and annotated the poly(A) tails by hand (or poly(T) tails </w:t>
-      </w:r>
-      <w:r>
-        <w:t>for 3’ samples)</w:t>
-      </w:r>
-      <w:r>
-        <w:t>.  Then, acknowleding that human identififcation may be faulty, w</w:t>
-      </w:r>
-      <w:r>
-        <w:t>e took each tail and removed all impurities to result in an artifical “pure” poly(A) tail that should be identified by any tool.  Finally, we then introded simulated impurities by changing each base in this taill with some specified probability.  As a result we have a “semi-simulated” sequence.  That is, a sequence containing actual coding sequence before the poly(A) tail, actual post-tail sequence, and a putitve poly(A) sequence with simulated impurities.</w:t>
-      </w:r>
-      <w:bookmarkStart w:id="0" w:name="_GoBack"/>
-      <w:bookmarkEnd w:id="0"/>
+        <w:t xml:space="preserve">However, when looking at the </w:t>
+      </w:r>
+      <w:r>
+        <w:rPr>
+          <w:i/>
+        </w:rPr>
+        <w:t>precision</w:t>
+      </w:r>
+      <w:r>
+        <w:t xml:space="preserve"> at which boundaries can be identified, we see a different story.  </w:t>
+      </w:r>
+      <w:r>
+        <w:t xml:space="preserve">We find that </w:t>
+      </w:r>
+      <w:r>
+        <w:t xml:space="preserve">SCOPE++ </w:t>
+      </w:r>
+      <w:r>
+        <w:t>identified the</w:t>
+      </w:r>
+      <w:r>
+        <w:t xml:space="preserve"> correct </w:t>
+      </w:r>
+      <w:r>
+        <w:t xml:space="preserve">boundaries </w:t>
+      </w:r>
+      <w:r>
+        <w:t>a significantly higher number of tails (averaging 77% of the dataset, as opposed to 28% of for TrimPoly on data with a 3% error rate), and has a significantly smaller average sum-of-squares error rate.  In short, SCOPE++ is considerably more precise.</w:t>
+      </w:r>
     </w:p>
     <w:p>
       <w:pPr>
         <w:ind w:firstLine="720"/>
       </w:pPr>
       <w:r>
-        <w:t xml:space="preserve">There are several tools with the capability of </w:t>
-      </w:r>
-      <w:r>
-        <w:t>trimming</w:t>
-      </w:r>
-      <w:r>
-        <w:t xml:space="preserve"> poly(A) tail</w:t>
-      </w:r>
-      <w:r>
-        <w:t>s</w:t>
-      </w:r>
-      <w:r>
-        <w:t xml:space="preserve"> (e.g. </w:t>
-      </w:r>
-      <w:r>
-        <w:t xml:space="preserve">SeqClean, </w:t>
-      </w:r>
-      <w:r>
-        <w:t xml:space="preserve">SeqTrim, </w:t>
-      </w:r>
-      <w:r>
-        <w:t xml:space="preserve">and TrimEST </w:t>
+        <w:t>We also looked at the performance of SCOPE++ and TrimPoly as a function of both tail length and the length of adjacent sequencing adapter sequence (</w:t>
+      </w:r>
+      <w:r>
+        <w:t xml:space="preserve">a portion of the fragment </w:t>
+      </w:r>
+      <w:r>
+        <w:t xml:space="preserve">added </w:t>
+      </w:r>
+      <w:r>
+        <w:t xml:space="preserve">downsteam of </w:t>
+      </w:r>
+      <w:r>
+        <w:t xml:space="preserve"> the tail as an artifact of the sequencing process).  We find that, while TrimPoly performs better </w:t>
+      </w:r>
+      <w:r>
+        <w:t>for identifying very short poly(A) tails</w:t>
+      </w:r>
+      <w:r>
+        <w:t xml:space="preserve"> (&lt; 20 bp), it is highly sensitive to the </w:t>
+      </w:r>
+      <w:r>
+        <w:t xml:space="preserve">length of any adapter </w:t>
+      </w:r>
+      <w:r>
+        <w:t xml:space="preserve">remaining on the fragment – </w:t>
+      </w:r>
+      <w:r>
+        <w:t xml:space="preserve"> while SCOPE++ is completely robust to such interference.  By augmenting the length of tails or adjacent sequencing adapters fragments of real data in simulation, we</w:t>
+      </w:r>
+      <w:r>
+        <w:t xml:space="preserve"> can</w:t>
+      </w:r>
+      <w:r>
+        <w:t xml:space="preserve"> examine the effects of tail length and a</w:t>
+      </w:r>
+      <w:r>
+        <w:t xml:space="preserve">dapter length on sensitivity (see </w:t>
+      </w:r>
+      <w:r>
+        <w:t>Figure 4</w:t>
+      </w:r>
+      <w:r>
+        <w:t>(a)</w:t>
+      </w:r>
+      <w:r>
+        <w:t xml:space="preserve">).  We observe </w:t>
+      </w:r>
+      <w:r>
+        <w:t xml:space="preserve">a significant decrease in the sensitivity of TrimPoly as the adapter length grows beyond </w:t>
+      </w:r>
+      <w:r>
+        <w:lastRenderedPageBreak/>
+        <w:t xml:space="preserve">the length of the tail – a factor having no effect on the significance of SCOPE++.  In </w:t>
+      </w:r>
+      <w:r>
+        <w:t>Figure 4</w:t>
+      </w:r>
+      <w:r>
+        <w:t xml:space="preserve">(b) we plot sensitivity as a function of tail length for fixed adapter segment length.  Once again, while SCOPE++ can handle any such values, TrimPoly suffers </w:t>
+      </w:r>
+      <w:r>
+        <w:t>in the presence of</w:t>
+      </w:r>
+      <w:r>
+        <w:t xml:space="preserve"> adapter </w:t>
+      </w:r>
+      <w:r>
+        <w:t>segments longer than</w:t>
+      </w:r>
+      <w:r>
+        <w:t xml:space="preserve"> 250</w:t>
+      </w:r>
+      <w:r>
+        <w:t xml:space="preserve"> bp – falling </w:t>
+      </w:r>
+      <w:r>
+        <w:t xml:space="preserve">to a sensitivity of less than 0.4.  In </w:t>
       </w:r>
       <w:r>
         <w:fldChar w:fldCharType="begin"/>
       </w:r>
       <w:r>
-        <w:instrText xml:space="preserve"> ADDIN PAPERS2_CITATIONS &lt;citation&gt;&lt;uuid&gt;C7B7A383-AFF8-49E3-ADA6-D78C0D6D6BF2&lt;/uuid&gt;&lt;priority&gt;0&lt;/priority&gt;&lt;publications&gt;&lt;publication&gt;&lt;title&gt;DFCI Gene Indices Software Tool&lt;/title&gt;&lt;type&gt;400&lt;/type&gt;&lt;subtype&gt;403&lt;/subtype&gt;&lt;uuid&gt;48B56B82-E673-4709-9761-3A1A570D81B2&lt;/uuid&gt;&lt;bundle&gt;&lt;publication&gt;&lt;title&gt;compbio.dfci.harvard.edutgisoftware&lt;/title&gt;&lt;type&gt;-300&lt;/type&gt;&lt;subtype&gt;-300&lt;/subtype&gt;&lt;uuid&gt;DAF5533F-6BE9-4249-9E72-A6C2A160FE73&lt;/uuid&gt;&lt;/publication&gt;&lt;/bundle&gt;&lt;/publication&gt;&lt;/publications&gt;&lt;cites&gt;&lt;/cites&gt;&lt;/citation&gt;</w:instrText>
+        <w:instrText xml:space="preserve"> REF _Ref230927977 \h </w:instrText>
       </w:r>
       <w:r>
         <w:fldChar w:fldCharType="separate"/>
       </w:r>
       <w:r>
-        <w:rPr>
-          <w:noProof w:val="0"/>
-        </w:rPr>
-        <w:t>{</w:t>
-      </w:r>
-      <w:proofErr w:type="spellStart"/>
-      <w:r>
-        <w:rPr>
-          <w:noProof w:val="0"/>
-        </w:rPr>
-        <w:t>Anonymous:SLVrguZz</w:t>
-      </w:r>
-      <w:proofErr w:type="spellEnd"/>
-      <w:r>
-        <w:rPr>
-          <w:noProof w:val="0"/>
-        </w:rPr>
-        <w:t>}</w:t>
+        <w:t>Figure 5</w:t>
       </w:r>
       <w:r>
         <w:fldChar w:fldCharType="end"/>
       </w:r>
       <w:r>
+        <w:t xml:space="preserve"> we verify this assertion with real data – data set </w:t>
+      </w:r>
+      <w:r>
+        <w:t>ERR125556</w:t>
+      </w:r>
+      <w:r>
+        <w:t xml:space="preserve"> </w:t>
+      </w:r>
+      <w:r>
+        <w:rPr>
+          <w:highlight w:val="yellow"/>
+        </w:rPr>
         <w:fldChar w:fldCharType="begin"/>
       </w:r>
       <w:r>
-        <w:instrText xml:space="preserve"> ADDIN PAPERS2_CITATIONS &lt;citation&gt;&lt;uuid&gt;6B11FEC5-1DD1-4005-93DE-B105DA6D6911&lt;/uuid&gt;&lt;priority&gt;0&lt;/priority&gt;&lt;publications&gt;&lt;publication&gt;&lt;volume&gt;16&lt;/volume&gt;&lt;publication_date&gt;99200006001200000000220000&lt;/publication_date&gt;&lt;number&gt;6&lt;/number&gt;&lt;institution&gt;The Sanger Centre, Wellcome Trust Genome Campus, Hinxton, Cambridge, UK CB10 1SA.&lt;/institution&gt;&lt;startpage&gt;276&lt;/startpage&gt;&lt;title&gt;EMBOSS: the European Molecular Biology Open Software Suite.&lt;/title&gt;&lt;uuid&gt;1ACD792B-02DD-4BD0-B20D-78F61929BCB9&lt;/uuid&gt;&lt;subtype&gt;400&lt;/subtype&gt;&lt;endpage&gt;277&lt;/endpage&gt;&lt;type&gt;400&lt;/type&gt;&lt;url&gt;http://eutils.ncbi.nlm.nih.gov/entrez/eutils/elink.fcgi?dbfrom=pubmed&amp;amp;id=10827456&amp;amp;retmode=ref&amp;amp;cmd=prlinks&lt;/url&gt;&lt;bundle&gt;&lt;publication&gt;&lt;title&gt;Trends in genetics : TIG&lt;/title&gt;&lt;type&gt;-100&lt;/type&gt;&lt;subtype&gt;-100&lt;/subtype&gt;&lt;uuid&gt;71E49CAD-3018-4275-A189-823F8DCE704D&lt;/uuid&gt;&lt;/publication&gt;&lt;/bundle&gt;&lt;authors&gt;&lt;author&gt;&lt;firstName&gt;P&lt;/firstName&gt;&lt;lastName&gt;Rice&lt;/lastName&gt;&lt;/author&gt;&lt;author&gt;&lt;firstName&gt;I&lt;/firstName&gt;&lt;lastName&gt;Longden&lt;/lastName&gt;&lt;/author&gt;&lt;author&gt;&lt;firstName&gt;A&lt;/firstName&gt;&lt;lastName&gt;Bleasby&lt;/lastName&gt;&lt;/author&gt;&lt;/authors&gt;&lt;/publication&gt;&lt;/publications&gt;&lt;cites&gt;&lt;/cites&gt;&lt;/citation&gt;</w:instrText>
-      </w:r>
-      <w:r>
+        <w:rPr>
+          <w:highlight w:val="yellow"/>
+        </w:rPr>
+        <w:instrText xml:space="preserve"> ADDIN PAPERS2_CITATIONS &lt;citation&gt;&lt;uuid&gt;B5AB483F-70EB-45F1-B583-09AFA34A080D&lt;/uuid&gt;&lt;priority&gt;20&lt;/priority&gt;&lt;publications&gt;&lt;publication&gt;&lt;url&gt;http://www.ncbi.nlm.nih.gov/sra/?term=ERR125556&lt;/url&gt;&lt;title&gt;Triticum aestivum&lt;/title&gt;&lt;type&gt;-300&lt;/type&gt;&lt;subtype&gt;-300&lt;/subtype&gt;&lt;uuid&gt;A576F40B-1777-4BC6-B9FA-FA64B47070F0&lt;/uuid&gt;&lt;/publication&gt;&lt;/publications&gt;&lt;cites&gt;&lt;/cites&gt;&lt;/citation&gt;</w:instrText>
+      </w:r>
+      <w:r>
+        <w:rPr>
+          <w:highlight w:val="yellow"/>
+        </w:rPr>
         <w:fldChar w:fldCharType="separate"/>
       </w:r>
       <w:r>
         <w:rPr>
           <w:noProof w:val="0"/>
-        </w:rPr>
-        <w:t>{Rice:2000wr}</w:t>
-      </w:r>
-      <w:r>
-        <w:fldChar w:fldCharType="end"/>
-      </w:r>
-      <w:r>
-        <w:fldChar w:fldCharType="begin"/>
-      </w:r>
-      <w:r>
-        <w:instrText xml:space="preserve"> ADDIN PAPERS2_CITATIONS &lt;citation&gt;&lt;uuid&gt;C15A2968-7C7E-41E7-8279-BEF734AF3980&lt;/uuid&gt;&lt;priority&gt;0&lt;/priority&gt;&lt;publications&gt;&lt;publication&gt;&lt;uuid&gt;D4E0E99F-CCEB-4F61-BBF7-17245B66BF71&lt;/uuid&gt;&lt;volume&gt;11&lt;/volume&gt;&lt;accepted_date&gt;99201001201200000000222000&lt;/accepted_date&gt;&lt;doi&gt;10.1186/1471-2105-11-38&lt;/doi&gt;&lt;startpage&gt;38&lt;/startpage&gt;&lt;publication_date&gt;99201000001200000000200000&lt;/publication_date&gt;&lt;url&gt;http://www.biomedcentral.com/1471-2105/11/38&lt;/url&gt;&lt;type&gt;400&lt;/type&gt;&lt;title&gt;SeqTrim: a high-throughput pipeline for pre-processing any type of sequence read.&lt;/title&gt;&lt;publisher&gt;BioMed Central Ltd&lt;/publisher&gt;&lt;submission_date&gt;99200906041200000000222000&lt;/submission_date&gt;&lt;number&gt;1&lt;/number&gt;&lt;institution&gt;Departamento de Lenguajes y Ciencias de la Computación, Universidad de Málaga, Málaga, Spain.&lt;/institution&gt;&lt;subtype&gt;400&lt;/subtype&gt;&lt;bundle&gt;&lt;publication&gt;&lt;title&gt;BMC bioinformatics&lt;/title&gt;&lt;type&gt;-100&lt;/type&gt;&lt;subtype&gt;-100&lt;/subtype&gt;&lt;uuid&gt;73769F01-777A-4723-A6BA-DBB3B3562042&lt;/uuid&gt;&lt;/publication&gt;&lt;/bundle&gt;&lt;authors&gt;&lt;author&gt;&lt;firstName&gt;Juan&lt;/firstName&gt;&lt;lastName&gt;Falgueras&lt;/lastName&gt;&lt;/author&gt;&lt;author&gt;&lt;firstName&gt;Antonio&lt;/firstName&gt;&lt;middleNames&gt;J&lt;/middleNames&gt;&lt;lastName&gt;Lara&lt;/lastName&gt;&lt;/author&gt;&lt;author&gt;&lt;firstName&gt;Noé&lt;/firstName&gt;&lt;lastName&gt;Fernández-Pozo&lt;/lastName&gt;&lt;/author&gt;&lt;author&gt;&lt;firstName&gt;Francisco&lt;/firstName&gt;&lt;middleNames&gt;R&lt;/middleNames&gt;&lt;lastName&gt;Cantón&lt;/lastName&gt;&lt;/author&gt;&lt;author&gt;&lt;firstName&gt;Guillermo&lt;/firstName&gt;&lt;lastName&gt;Pérez-Trabado&lt;/lastName&gt;&lt;/author&gt;&lt;author&gt;&lt;firstName&gt;M&lt;/firstName&gt;&lt;middleNames&gt;Gonzalo&lt;/middleNames&gt;&lt;lastName&gt;Claros&lt;/lastName&gt;&lt;/author&gt;&lt;/authors&gt;&lt;/publication&gt;&lt;/publications&gt;&lt;cites&gt;&lt;/cites&gt;&lt;/citation&gt;</w:instrText>
-      </w:r>
-      <w:r>
-        <w:fldChar w:fldCharType="separate"/>
-      </w:r>
-      <w:r>
-        <w:rPr>
-          <w:noProof w:val="0"/>
-        </w:rPr>
-        <w:t>{Falgueras:2010bf}</w:t>
-      </w:r>
-      <w:r>
-        <w:fldChar w:fldCharType="end"/>
-      </w:r>
-      <w:r>
-        <w:t xml:space="preserve">), </w:t>
-      </w:r>
-      <w:r>
-        <w:t>allow</w:t>
-      </w:r>
-      <w:r>
-        <w:t>ing</w:t>
-      </w:r>
-      <w:r>
-        <w:t xml:space="preserve"> focus on the coding sequence</w:t>
-      </w:r>
-      <w:r>
-        <w:t xml:space="preserve">.  While useful for </w:t>
-      </w:r>
-      <w:r>
-        <w:t>coding-sequence studies</w:t>
-      </w:r>
-      <w:r>
-        <w:t>, this does not provide us with the information we need in polyadenylation studies</w:t>
-      </w:r>
-      <w:r>
-        <w:t>: specifcially, identification of both ends of the poly(A) tail.</w:t>
-      </w:r>
-      <w:r>
-        <w:t xml:space="preserve">  </w:t>
-      </w:r>
-      <w:r>
-        <w:t>To assess a tool’s precision in boundary estimation, w</w:t>
-      </w:r>
-      <w:r>
-        <w:t xml:space="preserve">e </w:t>
-      </w:r>
-      <w:r>
-        <w:t>measure result quality in two ways</w:t>
-      </w:r>
-      <w:r>
-        <w:t xml:space="preserve">: </w:t>
-      </w:r>
-      <w:r>
-        <w:rPr>
-          <w:i/>
-        </w:rPr>
-        <w:t>% correct</w:t>
-      </w:r>
-      <w:r>
-        <w:t xml:space="preserve"> and </w:t>
-      </w:r>
-      <w:r>
-        <w:rPr>
-          <w:i/>
-        </w:rPr>
-        <w:t>sum of squares error</w:t>
-      </w:r>
-      <w:r>
-        <w:t xml:space="preserve">.  The first is </w:t>
-      </w:r>
-      <w:r>
-        <w:lastRenderedPageBreak/>
-        <w:t>the fraction of tails with correctly-identified end points, while the second is computed by looking at the average square of the boundary identification error</w:t>
-      </w:r>
-      <w:r>
-        <w:t xml:space="preserve">.  We use sum-of-squares error </w:t>
-      </w:r>
-      <w:r>
-        <w:t>to reflect that the seriousness of boundary error increases sup</w:t>
-      </w:r>
-      <w:r>
-        <w:t>er-linearly with the error (e.g.</w:t>
-      </w:r>
-      <w:r>
-        <w:t xml:space="preserve"> being off by four bases is more than twice as bad as being off by two bases), given the effect of such error on downstream analysis.</w:t>
-      </w:r>
-    </w:p>
-    <w:p>
-      <w:pPr>
-        <w:ind w:firstLine="720"/>
-      </w:pPr>
-      <w:r>
-        <w:t xml:space="preserve">In Table 1 we see the average sensitivity and specificity of </w:t>
-      </w:r>
-      <w:r>
-        <w:t xml:space="preserve">SCOPE++, </w:t>
-      </w:r>
-      <w:r>
-        <w:t xml:space="preserve">the </w:t>
-      </w:r>
-      <w:r>
-        <w:t>TrimPoly</w:t>
-      </w:r>
-      <w:r>
-        <w:t xml:space="preserve"> module of Seqclean</w:t>
-      </w:r>
-      <w:r>
-        <w:t xml:space="preserve"> </w:t>
-      </w:r>
-      <w:r>
-        <w:fldChar w:fldCharType="begin"/>
-      </w:r>
-      <w:r>
-        <w:instrText xml:space="preserve"> ADDIN PAPERS2_CITATIONS &lt;citation&gt;&lt;uuid&gt;41D19097-C4DA-45A9-B768-0A068B0D6B3D&lt;/uuid&gt;&lt;priority&gt;0&lt;/priority&gt;&lt;publications&gt;&lt;publication&gt;&lt;title&gt;DFCI Gene Indices Software Tool&lt;/title&gt;&lt;type&gt;400&lt;/type&gt;&lt;subtype&gt;403&lt;/subtype&gt;&lt;uuid&gt;48B56B82-E673-4709-9761-3A1A570D81B2&lt;/uuid&gt;&lt;bundle&gt;&lt;publication&gt;&lt;title&gt;compbio.dfci.harvard.edutgisoftware&lt;/title&gt;&lt;type&gt;-300&lt;/type&gt;&lt;subtype&gt;-300&lt;/subtype&gt;&lt;uuid&gt;DAF5533F-6BE9-4249-9E72-A6C2A160FE73&lt;/uuid&gt;&lt;/publication&gt;&lt;/bundle&gt;&lt;/publication&gt;&lt;/publications&gt;&lt;cites&gt;&lt;/cites&gt;&lt;/citation&gt;</w:instrText>
-      </w:r>
-      <w:r>
-        <w:fldChar w:fldCharType="separate"/>
-      </w:r>
-      <w:r>
-        <w:rPr>
-          <w:noProof w:val="0"/>
-        </w:rPr>
-        <w:t>{</w:t>
-      </w:r>
-      <w:proofErr w:type="spellStart"/>
-      <w:r>
-        <w:rPr>
-          <w:noProof w:val="0"/>
-        </w:rPr>
-        <w:t>Anonymous:SLVrguZz</w:t>
-      </w:r>
-      <w:proofErr w:type="spellEnd"/>
-      <w:r>
-        <w:rPr>
-          <w:noProof w:val="0"/>
-        </w:rPr>
-        <w:t>}</w:t>
-      </w:r>
-      <w:r>
-        <w:fldChar w:fldCharType="end"/>
-      </w:r>
-      <w:r>
-        <w:t>, and TrimEST</w:t>
-      </w:r>
-      <w:r>
-        <w:t xml:space="preserve"> </w:t>
-      </w:r>
-      <w:r>
-        <w:fldChar w:fldCharType="begin"/>
-      </w:r>
-      <w:r>
-        <w:instrText xml:space="preserve"> ADDIN PAPERS2_CITATIONS &lt;citation&gt;&lt;uuid&gt;6BEBFE3C-3ECA-43EC-AA12-3A949AE6EA4D&lt;/uuid&gt;&lt;priority&gt;0&lt;/priority&gt;&lt;publications&gt;&lt;publication&gt;&lt;volume&gt;16&lt;/volume&gt;&lt;publication_date&gt;99200006001200000000220000&lt;/publication_date&gt;&lt;number&gt;6&lt;/number&gt;&lt;institution&gt;The Sanger Centre, Wellcome Trust Genome Campus, Hinxton, Cambridge, UK CB10 1SA.&lt;/institution&gt;&lt;startpage&gt;276&lt;/startpage&gt;&lt;title&gt;EMBOSS: the European Molecular Biology Open Software Suite.&lt;/title&gt;&lt;uuid&gt;1ACD792B-02DD-4BD0-B20D-78F61929BCB9&lt;/uuid&gt;&lt;subtype&gt;400&lt;/subtype&gt;&lt;endpage&gt;277&lt;/endpage&gt;&lt;type&gt;400&lt;/type&gt;&lt;url&gt;http://eutils.ncbi.nlm.nih.gov/entrez/eutils/elink.fcgi?dbfrom=pubmed&amp;amp;id=10827456&amp;amp;retmode=ref&amp;amp;cmd=prlinks&lt;/url&gt;&lt;bundle&gt;&lt;publication&gt;&lt;title&gt;Trends in genetics : TIG&lt;/title&gt;&lt;type&gt;-100&lt;/type&gt;&lt;subtype&gt;-100&lt;/subtype&gt;&lt;uuid&gt;71E49CAD-3018-4275-A189-823F8DCE704D&lt;/uuid&gt;&lt;/publication&gt;&lt;/bundle&gt;&lt;authors&gt;&lt;author&gt;&lt;firstName&gt;P&lt;/firstName&gt;&lt;lastName&gt;Rice&lt;/lastName&gt;&lt;/author&gt;&lt;author&gt;&lt;firstName&gt;I&lt;/firstName&gt;&lt;lastName&gt;Longden&lt;/lastName&gt;&lt;/author&gt;&lt;author&gt;&lt;firstName&gt;A&lt;/firstName&gt;&lt;lastName&gt;Bleasby&lt;/lastName&gt;&lt;/author&gt;&lt;/authors&gt;&lt;/publication&gt;&lt;/publications&gt;&lt;cites&gt;&lt;/cites&gt;&lt;/citation&gt;</w:instrText>
-      </w:r>
-      <w:r>
-        <w:fldChar w:fldCharType="separate"/>
-      </w:r>
-      <w:r>
-        <w:rPr>
-          <w:noProof w:val="0"/>
-        </w:rPr>
-        <w:t>{Rice:2000wr}</w:t>
-      </w:r>
-      <w:r>
-        <w:fldChar w:fldCharType="end"/>
-      </w:r>
-      <w:r>
-        <w:t xml:space="preserve">; </w:t>
-      </w:r>
-      <w:r>
-        <w:t>SeqTri</w:t>
-      </w:r>
-      <w:r>
-        <w:t xml:space="preserve">m </w:t>
-      </w:r>
-      <w:r>
-        <w:fldChar w:fldCharType="begin"/>
-      </w:r>
-      <w:r>
-        <w:instrText xml:space="preserve"> ADDIN PAPERS2_CITATIONS &lt;citation&gt;&lt;uuid&gt;DBE51E2F-0983-4B18-B7DF-1B36CB392362&lt;/uuid&gt;&lt;priority&gt;0&lt;/priority&gt;&lt;publications&gt;&lt;publication&gt;&lt;uuid&gt;D4E0E99F-CCEB-4F61-BBF7-17245B66BF71&lt;/uuid&gt;&lt;volume&gt;11&lt;/volume&gt;&lt;accepted_date&gt;99201001201200000000222000&lt;/accepted_date&gt;&lt;doi&gt;10.1186/1471-2105-11-38&lt;/doi&gt;&lt;startpage&gt;38&lt;/startpage&gt;&lt;publication_date&gt;99201000001200000000200000&lt;/publication_date&gt;&lt;url&gt;http://www.biomedcentral.com/1471-2105/11/38&lt;/url&gt;&lt;type&gt;400&lt;/type&gt;&lt;title&gt;SeqTrim: a high-throughput pipeline for pre-processing any type of sequence read.&lt;/title&gt;&lt;publisher&gt;BioMed Central Ltd&lt;/publisher&gt;&lt;submission_date&gt;99200906041200000000222000&lt;/submission_date&gt;&lt;number&gt;1&lt;/number&gt;&lt;institution&gt;Departamento de Lenguajes y Ciencias de la Computación, Universidad de Málaga, Málaga, Spain.&lt;/institution&gt;&lt;subtype&gt;400&lt;/subtype&gt;&lt;bundle&gt;&lt;publication&gt;&lt;title&gt;BMC bioinformatics&lt;/title&gt;&lt;type&gt;-100&lt;/type&gt;&lt;subtype&gt;-100&lt;/subtype&gt;&lt;uuid&gt;73769F01-777A-4723-A6BA-DBB3B3562042&lt;/uuid&gt;&lt;/publication&gt;&lt;/bundle&gt;&lt;authors&gt;&lt;author&gt;&lt;firstName&gt;Juan&lt;/firstName&gt;&lt;lastName&gt;Falgueras&lt;/lastName&gt;&lt;/author&gt;&lt;author&gt;&lt;firstName&gt;Antonio&lt;/firstName&gt;&lt;middleNames&gt;J&lt;/middleNames&gt;&lt;lastName&gt;Lara&lt;/lastName&gt;&lt;/author&gt;&lt;author&gt;&lt;firstName&gt;Noé&lt;/firstName&gt;&lt;lastName&gt;Fernández-Pozo&lt;/lastName&gt;&lt;/author&gt;&lt;author&gt;&lt;firstName&gt;Francisco&lt;/firstName&gt;&lt;middleNames&gt;R&lt;/middleNames&gt;&lt;lastName&gt;Cantón&lt;/lastName&gt;&lt;/author&gt;&lt;author&gt;&lt;firstName&gt;Guillermo&lt;/firstName&gt;&lt;lastName&gt;Pérez-Trabado&lt;/lastName&gt;&lt;/author&gt;&lt;author&gt;&lt;firstName&gt;M&lt;/firstName&gt;&lt;middleNames&gt;Gonzalo&lt;/middleNames&gt;&lt;lastName&gt;Claros&lt;/lastName&gt;&lt;/author&gt;&lt;/authors&gt;&lt;/publication&gt;&lt;/publications&gt;&lt;cites&gt;&lt;/cites&gt;&lt;/citation&gt;</w:instrText>
-      </w:r>
-      <w:r>
-        <w:fldChar w:fldCharType="separate"/>
-      </w:r>
-      <w:r>
-        <w:rPr>
-          <w:noProof w:val="0"/>
-        </w:rPr>
-        <w:t>{Falgueras:2010bf}</w:t>
-      </w:r>
-      <w:r>
-        <w:fldChar w:fldCharType="end"/>
-      </w:r>
-      <w:r>
-        <w:t xml:space="preserve"> </w:t>
-      </w:r>
-      <w:r>
-        <w:t>was not used due to its slow runtime.  W</w:t>
-      </w:r>
-      <w:r>
-        <w:t>hen applied to six different simulated data</w:t>
-      </w:r>
-      <w:r>
-        <w:t xml:space="preserve"> sets</w:t>
-      </w:r>
-      <w:r>
-        <w:t>, based on real sequence data with base-call errors introduced at the appropriate rate.  We see that both SCOPE++ and TrimPoly are near perfect in both sensitivity and specificity, making either valid options for the simple identification of</w:t>
-      </w:r>
-      <w:r>
-        <w:t xml:space="preserve"> tails in a fragment.</w:t>
-      </w:r>
-    </w:p>
-    <w:p>
-      <w:pPr>
-        <w:ind w:firstLine="720"/>
-      </w:pPr>
-      <w:r>
-        <w:t xml:space="preserve">In order to test on each tool on a solution with known correct answers, we developed six simulated benchmark sets derived directly from real datasets.  For each simulation we started with a real data of 500 randomly chosen sequenced fragments, </w:t>
-      </w:r>
-      <w:r>
-        <w:t xml:space="preserve">we </w:t>
-      </w:r>
-      <w:r>
-        <w:t xml:space="preserve">annotated homopolymer tails by hand, and </w:t>
-      </w:r>
-      <w:r>
-        <w:t xml:space="preserve">we then </w:t>
-      </w:r>
-      <w:r>
-        <w:t>“cleaned” each set of errors in the human-annotated poly(</w:t>
-      </w:r>
-      <w:r>
-        <w:t xml:space="preserve">A) tail.  For each sequence we randomly generated 200 simulated sequences by randomly introducing error </w:t>
-      </w:r>
-      <w:r>
-        <w:t xml:space="preserve">into the poly(A) tail, and 200 sequences without tails by random sampling from the non-tail portion of the sequence – leaving us with 10,000 tail-containing fragments derived directly from actual fragments and 10,000 tail-omitted fragments based on similar base distributions.  Here we see almost perfect sensitivity and specificity in both the SCOPE++ and TrimPoly tools. </w:t>
-      </w:r>
-    </w:p>
-    <w:p>
-      <w:pPr>
-        <w:ind w:firstLine="720"/>
-      </w:pPr>
-      <w:r>
-        <w:t xml:space="preserve">However, when looking at the </w:t>
-      </w:r>
-      <w:r>
-        <w:rPr>
-          <w:i/>
-        </w:rPr>
-        <w:t>precision</w:t>
-      </w:r>
-      <w:r>
-        <w:t xml:space="preserve"> at which boundaries can be identified, we see a different story.  SCOPE++ </w:t>
-      </w:r>
-      <w:r>
-        <w:t>identified the</w:t>
-      </w:r>
-      <w:r>
-        <w:t xml:space="preserve"> correct </w:t>
-      </w:r>
-      <w:r>
-        <w:t xml:space="preserve">boundaries </w:t>
-      </w:r>
-      <w:r>
-        <w:t>a significantly higher number of tails (averaging 77% of the dataset, as opposed to 28% of for TrimPoly on data with a 3% error rate), and has a significantly smaller average sum-of-squares error rate.  In short, SCOPE++ is considerably more precise.</w:t>
-      </w:r>
-    </w:p>
-    <w:p>
-      <w:pPr>
-        <w:ind w:firstLine="720"/>
-      </w:pPr>
-      <w:r>
-        <w:t>We also looked at the performance of SCOPE++ and TrimPoly as a function of both tail length and the length of adjacent sequencing adapter sequence (</w:t>
-      </w:r>
-      <w:r>
-        <w:t xml:space="preserve">a portion of the fragment </w:t>
-      </w:r>
-      <w:r>
-        <w:t xml:space="preserve">added </w:t>
-      </w:r>
-      <w:r>
-        <w:t xml:space="preserve">downsteam of </w:t>
-      </w:r>
-      <w:r>
-        <w:t xml:space="preserve"> the tail as an artifact of the sequencing process).  We find that, while TrimPoly performs better for very short tails (&lt; 20 bp), it is highly sensitive to the </w:t>
-      </w:r>
-      <w:r>
-        <w:t>length of any adapter left on the fragment,</w:t>
-      </w:r>
-      <w:r>
-        <w:t xml:space="preserve"> while SCOPE++ is completely robust to such interference.  By augmenting the length of tails or adjacent sequencing adapters fragments of real data in simulation, we</w:t>
-      </w:r>
-      <w:r>
-        <w:t xml:space="preserve"> can</w:t>
-      </w:r>
-      <w:r>
-        <w:t xml:space="preserve"> examine the effects of tail length and a</w:t>
-      </w:r>
-      <w:r>
-        <w:t xml:space="preserve">dapter length on sensitivity (see </w:t>
-      </w:r>
-      <w:r>
-        <w:t>Figure 4</w:t>
-      </w:r>
-      <w:r>
-        <w:t>(a)</w:t>
-      </w:r>
-      <w:r>
-        <w:t xml:space="preserve">).  We observe </w:t>
-      </w:r>
-      <w:r>
-        <w:t xml:space="preserve">a significant decrease in the sensitivity of TrimPoly as the adapter length grows beyond the length of the tail – a factor having no effect on the significance of SCOPE++.  In </w:t>
-      </w:r>
-      <w:r>
-        <w:t>Figure 4</w:t>
-      </w:r>
-      <w:r>
-        <w:t xml:space="preserve">(b) we plot sensitivity as a function of tail length for fixed adapter segment length.  Once again, while SCOPE++ can handle any such values, TrimPoly suffers </w:t>
-      </w:r>
-      <w:r>
-        <w:t>in the presence of</w:t>
-      </w:r>
-      <w:r>
-        <w:t xml:space="preserve"> adapter </w:t>
-      </w:r>
-      <w:r>
-        <w:t>segments longer than</w:t>
-      </w:r>
-      <w:r>
-        <w:t xml:space="preserve"> 250</w:t>
-      </w:r>
-      <w:r>
-        <w:t xml:space="preserve"> bp – falling </w:t>
-      </w:r>
-      <w:r>
-        <w:t xml:space="preserve">to a sensitivity of less than 0.4.  In </w:t>
-      </w:r>
-      <w:r>
-        <w:fldChar w:fldCharType="begin"/>
-      </w:r>
-      <w:r>
-        <w:instrText xml:space="preserve"> REF _Ref230927977 \h </w:instrText>
-      </w:r>
-      <w:r>
-        <w:fldChar w:fldCharType="separate"/>
-      </w:r>
-      <w:r>
-        <w:t>Figure 5</w:t>
-      </w:r>
-      <w:r>
-        <w:fldChar w:fldCharType="end"/>
-      </w:r>
-      <w:r>
-        <w:t xml:space="preserve"> we verify this assertion with real data – data set </w:t>
-      </w:r>
-      <w:r>
-        <w:t>ERR125556</w:t>
-      </w:r>
-      <w:r>
-        <w:t xml:space="preserve"> </w:t>
-      </w:r>
-      <w:r>
-        <w:fldChar w:fldCharType="begin"/>
-      </w:r>
-      <w:r>
-        <w:instrText xml:space="preserve"> ADDIN PAPERS2_CITATIONS &lt;citation&gt;&lt;uuid&gt;E3E9833C-D91E-4C19-B9A7-EE9A0CDC64F1&lt;/uuid&gt;&lt;priority&gt;20&lt;/priority&gt;&lt;publications&gt;&lt;publication&gt;&lt;url&gt;http://www.ncbi.nlm.nih.gov/sra/?term=ERR125556&lt;/url&gt;&lt;title&gt;Triticum aestivum&lt;/title&gt;&lt;type&gt;-300&lt;/type&gt;&lt;subtype&gt;-300&lt;/subtype&gt;&lt;uuid&gt;832D29E6-4FF9-4FE6-931D-4306179F2976&lt;/uuid&gt;&lt;/publication&gt;&lt;/publications&gt;&lt;cites&gt;&lt;/cites&gt;&lt;/citation&gt;</w:instrText>
-      </w:r>
-      <w:r>
-        <w:fldChar w:fldCharType="separate"/>
-      </w:r>
-      <w:r>
-        <w:rPr>
-          <w:noProof w:val="0"/>
+          <w:highlight w:val="yellow"/>
         </w:rPr>
         <w:t>[15]</w:t>
       </w:r>
       <w:r>
+        <w:rPr>
+          <w:highlight w:val="yellow"/>
+        </w:rPr>
         <w:fldChar w:fldCharType="end"/>
       </w:r>
       <w:r>
@@ -4154,7 +3614,16 @@
         <w:t xml:space="preserve">[CITE: Arabidopsos]. </w:t>
       </w:r>
       <w:r>
-        <w:t xml:space="preserve">The Arabidopsis data set was developed using poly(T) tag sequencing and it was estimated that around 60% of the reads contained poly(T) tails.  Our tool discovered that 59.6% of all of the reads contained poly(T) tails, which is very close to the initial estimate.  </w:t>
+        <w:t xml:space="preserve">The Arabidopsis data set was developed using poly(T) tag sequencing </w:t>
+      </w:r>
+      <w:r>
+        <w:rPr>
+          <w:highlight w:val="yellow"/>
+        </w:rPr>
+        <w:t>and it was estimated that around 60% of the reads contained poly(T) tails</w:t>
+      </w:r>
+      <w:r>
+        <w:t xml:space="preserve">.  Our tool discovered that 59.6% of all of the reads contained poly(T) tails, which is very close to the initial estimate.  </w:t>
       </w:r>
       <w:r>
         <w:t>A quick search for sequences containing short homopolymers returns only</w:t>
@@ -4223,6 +3692,7 @@
         <w:rPr>
           <w:sz w:val="24"/>
         </w:rPr>
+        <w:lastRenderedPageBreak/>
         <w:t xml:space="preserve">Our software can be found at </w:t>
       </w:r>
       <w:hyperlink r:id="rId13" w:history="1">
@@ -4296,7 +3766,21 @@
         <w:rPr>
           <w:szCs w:val="18"/>
         </w:rPr>
-        <w:t>From our tests, we have verified that SCOPE++ performs on par with existing poly(A) trimming tools in terms of speed, while showing considerably more accuracy in terms of identifying end-point boundaries and predicting tails buried further away from the fragment ends.  As a result, we conclude that SCOPE++ is the best tool for  poly(A) studies, where accurate positional and ends information</w:t>
+        <w:t xml:space="preserve">From our tests, we have verified that SCOPE++ performs on par with existing poly(A) trimming tools in terms of speed, while showing considerably more accuracy in terms of identifying end-point boundaries and predicting tails buried further away from the fragment ends.  As a result, we conclude that SCOPE++ is the best tool for  poly(A) studies, where accurate positional and </w:t>
+      </w:r>
+      <w:r>
+        <w:rPr>
+          <w:szCs w:val="18"/>
+        </w:rPr>
+        <w:t>boundary</w:t>
+      </w:r>
+      <w:bookmarkStart w:id="0" w:name="_GoBack"/>
+      <w:bookmarkEnd w:id="0"/>
+      <w:r>
+        <w:rPr>
+          <w:szCs w:val="18"/>
+        </w:rPr>
+        <w:t xml:space="preserve"> information</w:t>
       </w:r>
       <w:r>
         <w:rPr>
@@ -4411,6 +3895,7 @@
         <w:pStyle w:val="Heading1"/>
       </w:pPr>
       <w:r>
+        <w:lastRenderedPageBreak/>
         <w:t>Figures</w:t>
       </w:r>
     </w:p>
@@ -4459,7 +3944,6 @@
           <w:szCs w:val="16"/>
         </w:rPr>
       </w:pPr>
-      <w:proofErr w:type="gramStart"/>
       <w:r>
         <w:t xml:space="preserve">Figure </w:t>
       </w:r>
@@ -4487,7 +3971,6 @@
         </w:rPr>
         <w:t>A generalization of the HMM topology used for identification.</w:t>
       </w:r>
-      <w:proofErr w:type="gramEnd"/>
       <w:r>
         <w:rPr>
           <w:szCs w:val="16"/>
@@ -4499,23 +3982,7 @@
           <w:b w:val="0"/>
           <w:szCs w:val="16"/>
         </w:rPr>
-        <w:t xml:space="preserve">The number of A states between the background and </w:t>
-      </w:r>
-      <w:proofErr w:type="gramStart"/>
-      <w:r>
-        <w:rPr>
-          <w:b w:val="0"/>
-          <w:szCs w:val="16"/>
-        </w:rPr>
-        <w:t>poly(</w:t>
-      </w:r>
-      <w:proofErr w:type="gramEnd"/>
-      <w:r>
-        <w:rPr>
-          <w:b w:val="0"/>
-          <w:szCs w:val="16"/>
-        </w:rPr>
-        <w:t>A) states can be varied depending on user priorities, with a larger number of states leading to more precise boundary identification but loss of overall sensitivity.  Using a total of four states (split two and two) achieves a reasonable balance in practice.</w:t>
+        <w:t>The number of A states between the background and poly(A) states can be varied depending on user priorities, with a larger number of states leading to more precise boundary identification but loss of overall sensitivity.  Using a total of four states (split two and two) achieves a reasonable balance in practice.</w:t>
       </w:r>
     </w:p>
     <w:p/>
@@ -4579,23 +4046,7 @@
           <w:b w:val="0"/>
           <w:sz w:val="18"/>
         </w:rPr>
-        <w:t xml:space="preserve">Example of a sequence read containing an identified </w:t>
-      </w:r>
-      <w:proofErr w:type="gramStart"/>
-      <w:r>
-        <w:rPr>
-          <w:b w:val="0"/>
-          <w:sz w:val="18"/>
-        </w:rPr>
-        <w:t>poly(</w:t>
-      </w:r>
-      <w:proofErr w:type="gramEnd"/>
-      <w:r>
-        <w:rPr>
-          <w:b w:val="0"/>
-          <w:sz w:val="18"/>
-        </w:rPr>
-        <w:t xml:space="preserve">A) tail that has been divided into four types of segment: background (bases not part of the poly(A) tail), upstream tail-ends (tail bases within </w:t>
+        <w:t xml:space="preserve">Example of a sequence read containing an identified poly(A) tail that has been divided into four types of segment: background (bases not part of the poly(A) tail), upstream tail-ends (tail bases within </w:t>
       </w:r>
       <w:r>
         <w:rPr>
@@ -4671,6 +4122,7 @@
       </w:pPr>
       <w:bookmarkStart w:id="2" w:name="_Ref230927869"/>
       <w:r>
+        <w:lastRenderedPageBreak/>
         <w:t xml:space="preserve">Figure </w:t>
       </w:r>
       <w:fldSimple w:instr=" SEQ Figure \* ARABIC ">
@@ -4703,7 +4155,6 @@
         </w:rPr>
         <w:t xml:space="preserve">.  (a) Illustration of score calculation.  (b) Finding </w:t>
       </w:r>
-      <w:proofErr w:type="spellStart"/>
       <w:r>
         <w:rPr>
           <w:b w:val="0"/>
@@ -4719,7 +4170,6 @@
         </w:rPr>
         <w:t>center</w:t>
       </w:r>
-      <w:proofErr w:type="spellEnd"/>
       <w:r>
         <w:rPr>
           <w:b w:val="0"/>
@@ -4762,21 +4212,7 @@
         <w:rPr>
           <w:b w:val="0"/>
         </w:rPr>
-        <w:t xml:space="preserve">: (a) Plot of tool sensitivity as a function of the ratio of adapter segment length to tail length: while SCOPE++ is robust to this ratio, </w:t>
-      </w:r>
-      <w:proofErr w:type="spellStart"/>
-      <w:r>
-        <w:rPr>
-          <w:b w:val="0"/>
-        </w:rPr>
-        <w:t>TrimPoly</w:t>
-      </w:r>
-      <w:proofErr w:type="spellEnd"/>
-      <w:r>
-        <w:rPr>
-          <w:b w:val="0"/>
-        </w:rPr>
-        <w:t xml:space="preserve"> sensitivity deteriorates as the length of the adapter segment becomes longer than that of the tail. </w:t>
+        <w:t xml:space="preserve">: (a) Plot of tool sensitivity as a function of the ratio of adapter segment length to tail length: while SCOPE++ is robust to this ratio, TrimPoly sensitivity deteriorates as the length of the adapter segment becomes longer than that of the tail. </w:t>
       </w:r>
     </w:p>
     <w:p>
@@ -4963,141 +4399,85 @@
         <w:rPr>
           <w:b w:val="0"/>
         </w:rPr>
-        <w:t xml:space="preserve">Application of tools to the </w:t>
-      </w:r>
-      <w:proofErr w:type="spellStart"/>
+        <w:t xml:space="preserve">Application of tools to the Triticum aestivum </w:t>
+      </w:r>
       <w:r>
         <w:rPr>
           <w:b w:val="0"/>
         </w:rPr>
-        <w:t>Triticum</w:t>
-      </w:r>
-      <w:proofErr w:type="spellEnd"/>
+        <w:t>ERR125556 fragment set</w:t>
+      </w:r>
       <w:r>
         <w:rPr>
           <w:b w:val="0"/>
         </w:rPr>
         <w:t xml:space="preserve"> </w:t>
       </w:r>
-      <w:proofErr w:type="spellStart"/>
       <w:r>
         <w:rPr>
           <w:b w:val="0"/>
         </w:rPr>
-        <w:t>aestivum</w:t>
-      </w:r>
-      <w:proofErr w:type="spellEnd"/>
+        <w:fldChar w:fldCharType="begin"/>
+      </w:r>
       <w:r>
         <w:rPr>
           <w:b w:val="0"/>
         </w:rPr>
-        <w:t xml:space="preserve"> </w:t>
+        <w:instrText xml:space="preserve"> ADDIN PAPERS2_CITATIONS &lt;citation&gt;&lt;uuid&gt;5CF5AD25-A196-4B92-83ED-D25F71A7FB25&lt;/uuid&gt;&lt;priority&gt;0&lt;/priority&gt;&lt;publications&gt;&lt;publication&gt;&lt;title&gt;Triticum Aestivum&lt;/title&gt;&lt;type&gt;400&lt;/type&gt;&lt;subtype&gt;403&lt;/subtype&gt;&lt;uuid&gt;B6A4A763-0922-4E21-A848-39A79788459F&lt;/uuid&gt;&lt;/publication&gt;&lt;/publications&gt;&lt;cites&gt;&lt;/cites&gt;&lt;/citation&gt;</w:instrText>
       </w:r>
       <w:r>
         <w:rPr>
           <w:b w:val="0"/>
         </w:rPr>
-        <w:t>ERR125556 fragment set</w:t>
+        <w:fldChar w:fldCharType="separate"/>
       </w:r>
       <w:r>
         <w:rPr>
           <w:b w:val="0"/>
         </w:rPr>
-        <w:t xml:space="preserve"> </w:t>
+        <w:t>{Anonymous:JztaqS8u}</w:t>
       </w:r>
       <w:r>
         <w:rPr>
           <w:b w:val="0"/>
         </w:rPr>
-        <w:fldChar w:fldCharType="begin"/>
+        <w:fldChar w:fldCharType="end"/>
       </w:r>
       <w:r>
         <w:rPr>
           <w:b w:val="0"/>
         </w:rPr>
-        <w:instrText xml:space="preserve"> ADDIN PAPERS2_CITATIONS &lt;citation&gt;&lt;uuid&gt;B26E8B68-6772-47A0-BADE-FC382D269F51&lt;/uuid&gt;&lt;priority&gt;0&lt;/priority&gt;&lt;publications&gt;&lt;publication&gt;&lt;title&gt;Triticum Aestivum&lt;/title&gt;&lt;type&gt;400&lt;/type&gt;&lt;subtype&gt;403&lt;/subtype&gt;&lt;uuid&gt;273B5AA9-2F2E-4EF1-BF40-6B62AA141F46&lt;/uuid&gt;&lt;bundle&gt;&lt;publication&gt;&lt;subtype&gt;-300&lt;/subtype&gt;&lt;type&gt;-300&lt;/type&gt;&lt;uuid&gt;8233FA28-36E4-4BCB-A2A8-7F746D8A8DAB&lt;/uuid&gt;&lt;/publication&gt;&lt;/bundle&gt;&lt;/publication&gt;&lt;/publications&gt;&lt;cites&gt;&lt;/cites&gt;&lt;/citation&gt;</w:instrText>
+        <w:t>.  With 140,000 tail-containing sequences</w:t>
       </w:r>
       <w:r>
         <w:rPr>
           <w:b w:val="0"/>
         </w:rPr>
-        <w:fldChar w:fldCharType="separate"/>
+        <w:t xml:space="preserve"> identified, (a) shows the number of sequences with adapter segments of length ≥ </w:t>
       </w:r>
       <w:r>
         <w:rPr>
           <w:b w:val="0"/>
         </w:rPr>
-        <w:t>{Anonymous:JztaqS8u}</w:t>
+        <w:t>m</w:t>
       </w:r>
       <w:r>
         <w:rPr>
           <w:b w:val="0"/>
         </w:rPr>
-        <w:fldChar w:fldCharType="end"/>
+        <w:t xml:space="preserve"> that are </w:t>
       </w:r>
       <w:r>
         <w:rPr>
           <w:b w:val="0"/>
         </w:rPr>
-        <w:t>.  With 140,000 tail-containing sequences</w:t>
+        <w:t>identified</w:t>
       </w:r>
       <w:r>
         <w:rPr>
           <w:b w:val="0"/>
         </w:rPr>
-        <w:t xml:space="preserve"> identified, (a) shows the number of sequences with adapter segments of length ≥ </w:t>
-      </w:r>
-      <w:r>
-        <w:rPr>
-          <w:b w:val="0"/>
-        </w:rPr>
-        <w:t>m</w:t>
-      </w:r>
-      <w:r>
-        <w:rPr>
-          <w:b w:val="0"/>
-        </w:rPr>
-        <w:t xml:space="preserve"> that are </w:t>
-      </w:r>
-      <w:r>
-        <w:rPr>
-          <w:b w:val="0"/>
-        </w:rPr>
-        <w:t>identified</w:t>
-      </w:r>
-      <w:r>
-        <w:rPr>
-          <w:b w:val="0"/>
-        </w:rPr>
-        <w:t xml:space="preserve"> by SCOPE++, </w:t>
-      </w:r>
-      <w:proofErr w:type="spellStart"/>
-      <w:r>
-        <w:rPr>
-          <w:b w:val="0"/>
-        </w:rPr>
-        <w:t>TrimPoly</w:t>
-      </w:r>
-      <w:proofErr w:type="spellEnd"/>
-      <w:r>
-        <w:rPr>
-          <w:b w:val="0"/>
-        </w:rPr>
-        <w:t xml:space="preserve">, or both.  In (b) we see the percentage of those sequences that were identified only by SCOPE++ or </w:t>
-      </w:r>
-      <w:proofErr w:type="spellStart"/>
-      <w:r>
-        <w:rPr>
-          <w:b w:val="0"/>
-        </w:rPr>
-        <w:t>TrimPoly</w:t>
-      </w:r>
-      <w:proofErr w:type="spellEnd"/>
-      <w:r>
-        <w:rPr>
-          <w:b w:val="0"/>
-        </w:rPr>
-        <w:t>.</w:t>
+        <w:t xml:space="preserve"> by SCOPE++, TrimPoly, or both.  In (b) we see the percentage of those sequences that were identified only by SCOPE++ or TrimPoly.</w:t>
       </w:r>
     </w:p>
     <w:p>
@@ -5161,6 +4541,7 @@
           <w:sz w:val="20"/>
           <w:szCs w:val="20"/>
         </w:rPr>
+        <w:lastRenderedPageBreak/>
         <w:t>Table 1:</w:t>
       </w:r>
       <w:r>
@@ -5238,7 +4619,7 @@
           <w:sz w:val="20"/>
           <w:szCs w:val="20"/>
         </w:rPr>
-        <w:instrText xml:space="preserve"> ADDIN PAPERS2_CITATIONS &lt;citation&gt;&lt;uuid&gt;97D969DA-4D3A-46D6-938D-90F7405EE9C5&lt;/uuid&gt;&lt;priority&gt;0&lt;/priority&gt;&lt;publications&gt;&lt;publication&gt;&lt;title&gt;DFCI Gene Indices Software Tool&lt;/title&gt;&lt;type&gt;400&lt;/type&gt;&lt;subtype&gt;403&lt;/subtype&gt;&lt;uuid&gt;48B56B82-E673-4709-9761-3A1A570D81B2&lt;/uuid&gt;&lt;bundle&gt;&lt;publication&gt;&lt;title&gt;compbio.dfci.harvard.edutgisoftware&lt;/title&gt;&lt;type&gt;-300&lt;/type&gt;&lt;subtype&gt;-300&lt;/subtype&gt;&lt;uuid&gt;DAF5533F-6BE9-4249-9E72-A6C2A160FE73&lt;/uuid&gt;&lt;/publication&gt;&lt;/bundle&gt;&lt;/publication&gt;&lt;/publications&gt;&lt;cites&gt;&lt;/cites&gt;&lt;/citation&gt;</w:instrText>
+        <w:instrText xml:space="preserve"> ADDIN PAPERS2_CITATIONS &lt;citation&gt;&lt;uuid&gt;37A5CCE5-6D39-4CF8-BE5F-6C79B6CA4D00&lt;/uuid&gt;&lt;priority&gt;0&lt;/priority&gt;&lt;publications&gt;&lt;publication&gt;&lt;title&gt;DFCI Gene Indices Software Tool&lt;/title&gt;&lt;type&gt;400&lt;/type&gt;&lt;subtype&gt;403&lt;/subtype&gt;&lt;uuid&gt;2328FD5E-DF1E-49A6-83EC-DD20D088D932&lt;/uuid&gt;&lt;/publication&gt;&lt;/publications&gt;&lt;cites&gt;&lt;/cites&gt;&lt;/citation&gt;</w:instrText>
       </w:r>
       <w:r>
         <w:rPr>
@@ -5253,110 +4634,92 @@
           <w:sz w:val="20"/>
           <w:szCs w:val="20"/>
         </w:rPr>
-        <w:t>{</w:t>
-      </w:r>
-      <w:proofErr w:type="spellStart"/>
-      <w:r>
-        <w:rPr>
-          <w:noProof w:val="0"/>
+        <w:t>{Anonymous:SLVrguZz}</w:t>
+      </w:r>
+      <w:r>
+        <w:rPr>
           <w:sz w:val="20"/>
           <w:szCs w:val="20"/>
         </w:rPr>
-        <w:t>Anonymous:SLVrguZz</w:t>
-      </w:r>
-      <w:proofErr w:type="spellEnd"/>
-      <w:r>
-        <w:rPr>
-          <w:noProof w:val="0"/>
+        <w:fldChar w:fldCharType="end"/>
+      </w:r>
+      <w:r>
+        <w:rPr>
           <w:sz w:val="20"/>
           <w:szCs w:val="20"/>
         </w:rPr>
-        <w:t>}</w:t>
+        <w:t>, and TrimEst</w:t>
       </w:r>
       <w:r>
         <w:rPr>
           <w:sz w:val="20"/>
           <w:szCs w:val="20"/>
         </w:rPr>
-        <w:fldChar w:fldCharType="end"/>
+        <w:t xml:space="preserve"> </w:t>
       </w:r>
       <w:r>
         <w:rPr>
           <w:sz w:val="20"/>
           <w:szCs w:val="20"/>
         </w:rPr>
-        <w:t>, and TrimEst</w:t>
+        <w:fldChar w:fldCharType="begin"/>
       </w:r>
       <w:r>
         <w:rPr>
           <w:sz w:val="20"/>
           <w:szCs w:val="20"/>
         </w:rPr>
-        <w:t xml:space="preserve"> </w:t>
+        <w:instrText xml:space="preserve"> ADDIN PAPERS2_CITATIONS &lt;citation&gt;&lt;uuid&gt;6393403C-B657-4212-98EA-64C62439F684&lt;/uuid&gt;&lt;priority&gt;0&lt;/priority&gt;&lt;publications&gt;&lt;publication&gt;&lt;volume&gt;16&lt;/volume&gt;&lt;publication_date&gt;99200006001200000000220000&lt;/publication_date&gt;&lt;number&gt;6&lt;/number&gt;&lt;institution&gt;The Sanger Centre, Wellcome Trust Genome Campus, Hinxton, Cambridge, UK CB10 1SA.&lt;/institution&gt;&lt;startpage&gt;276&lt;/startpage&gt;&lt;title&gt;EMBOSS: the European Molecular Biology Open Software Suite.&lt;/title&gt;&lt;uuid&gt;16806F4C-8B7A-4BA4-BFCC-F7366F95DE66&lt;/uuid&gt;&lt;subtype&gt;400&lt;/subtype&gt;&lt;endpage&gt;277&lt;/endpage&gt;&lt;type&gt;400&lt;/type&gt;&lt;url&gt;http://eutils.ncbi.nlm.nih.gov/entrez/eutils/elink.fcgi?dbfrom=pubmed&amp;amp;id=10827456&amp;amp;retmode=ref&amp;amp;cmd=prlinks&lt;/url&gt;&lt;authors&gt;&lt;author&gt;&lt;firstName&gt;P&lt;/firstName&gt;&lt;lastName&gt;Rice&lt;/lastName&gt;&lt;/author&gt;&lt;author&gt;&lt;firstName&gt;I&lt;/firstName&gt;&lt;lastName&gt;Longden&lt;/lastName&gt;&lt;/author&gt;&lt;author&gt;&lt;firstName&gt;A&lt;/firstName&gt;&lt;lastName&gt;Bleasby&lt;/lastName&gt;&lt;/author&gt;&lt;/authors&gt;&lt;/publication&gt;&lt;/publications&gt;&lt;cites&gt;&lt;/cites&gt;&lt;/citation&gt;</w:instrText>
       </w:r>
       <w:r>
         <w:rPr>
           <w:sz w:val="20"/>
           <w:szCs w:val="20"/>
         </w:rPr>
-        <w:fldChar w:fldCharType="begin"/>
-      </w:r>
-      <w:r>
-        <w:rPr>
+        <w:fldChar w:fldCharType="separate"/>
+      </w:r>
+      <w:r>
+        <w:rPr>
+          <w:noProof w:val="0"/>
           <w:sz w:val="20"/>
           <w:szCs w:val="20"/>
         </w:rPr>
-        <w:instrText xml:space="preserve"> ADDIN PAPERS2_CITATIONS &lt;citation&gt;&lt;uuid&gt;4E4E76B7-5575-4BF3-94C0-8AC0F0BDA6A5&lt;/uuid&gt;&lt;priority&gt;0&lt;/priority&gt;&lt;publications&gt;&lt;publication&gt;&lt;volume&gt;16&lt;/volume&gt;&lt;publication_date&gt;99200006001200000000220000&lt;/publication_date&gt;&lt;number&gt;6&lt;/number&gt;&lt;institution&gt;The Sanger Centre, Wellcome Trust Genome Campus, Hinxton, Cambridge, UK CB10 1SA.&lt;/institution&gt;&lt;startpage&gt;276&lt;/startpage&gt;&lt;title&gt;EMBOSS: the European Molecular Biology Open Software Suite.&lt;/title&gt;&lt;uuid&gt;1ACD792B-02DD-4BD0-B20D-78F61929BCB9&lt;/uuid&gt;&lt;subtype&gt;400&lt;/subtype&gt;&lt;endpage&gt;277&lt;/endpage&gt;&lt;type&gt;400&lt;/type&gt;&lt;url&gt;http://eutils.ncbi.nlm.nih.gov/entrez/eutils/elink.fcgi?dbfrom=pubmed&amp;amp;id=10827456&amp;amp;retmode=ref&amp;amp;cmd=prlinks&lt;/url&gt;&lt;bundle&gt;&lt;publication&gt;&lt;title&gt;Trends in genetics : TIG&lt;/title&gt;&lt;type&gt;-100&lt;/type&gt;&lt;subtype&gt;-100&lt;/subtype&gt;&lt;uuid&gt;71E49CAD-3018-4275-A189-823F8DCE704D&lt;/uuid&gt;&lt;/publication&gt;&lt;/bundle&gt;&lt;authors&gt;&lt;author&gt;&lt;firstName&gt;P&lt;/firstName&gt;&lt;lastName&gt;Rice&lt;/lastName&gt;&lt;/author&gt;&lt;author&gt;&lt;firstName&gt;I&lt;/firstName&gt;&lt;lastName&gt;Longden&lt;/lastName&gt;&lt;/author&gt;&lt;author&gt;&lt;firstName&gt;A&lt;/firstName&gt;&lt;lastName&gt;Bleasby&lt;/lastName&gt;&lt;/author&gt;&lt;/authors&gt;&lt;/publication&gt;&lt;/publications&gt;&lt;cites&gt;&lt;/cites&gt;&lt;/citation&gt;</w:instrText>
+        <w:t>{Rice:2000wr}</w:t>
       </w:r>
       <w:r>
         <w:rPr>
           <w:sz w:val="20"/>
           <w:szCs w:val="20"/>
         </w:rPr>
-        <w:fldChar w:fldCharType="separate"/>
-      </w:r>
-      <w:r>
-        <w:rPr>
-          <w:noProof w:val="0"/>
+        <w:fldChar w:fldCharType="end"/>
+      </w:r>
+      <w:r>
+        <w:rPr>
           <w:sz w:val="20"/>
           <w:szCs w:val="20"/>
         </w:rPr>
-        <w:t>{Rice:2000wr}</w:t>
+        <w:t>;</w:t>
       </w:r>
       <w:r>
         <w:rPr>
           <w:sz w:val="20"/>
           <w:szCs w:val="20"/>
         </w:rPr>
-        <w:fldChar w:fldCharType="end"/>
+        <w:t xml:space="preserve"> SeqTrim </w:t>
       </w:r>
       <w:r>
         <w:rPr>
           <w:sz w:val="20"/>
           <w:szCs w:val="20"/>
         </w:rPr>
-        <w:t>;</w:t>
+        <w:fldChar w:fldCharType="begin"/>
       </w:r>
       <w:r>
         <w:rPr>
           <w:sz w:val="20"/>
           <w:szCs w:val="20"/>
         </w:rPr>
-        <w:t xml:space="preserve"> SeqTrim </w:t>
-      </w:r>
-      <w:r>
-        <w:rPr>
-          <w:sz w:val="20"/>
-          <w:szCs w:val="20"/>
-        </w:rPr>
-        <w:fldChar w:fldCharType="begin"/>
-      </w:r>
-      <w:r>
-        <w:rPr>
-          <w:sz w:val="20"/>
-          <w:szCs w:val="20"/>
-        </w:rPr>
-        <w:instrText xml:space="preserve"> ADDIN PAPERS2_CITATIONS &lt;citation&gt;&lt;uuid&gt;0EAA9EA3-A791-4826-8520-EC8A1A6810BD&lt;/uuid&gt;&lt;priority&gt;0&lt;/priority&gt;&lt;publications&gt;&lt;publication&gt;&lt;uuid&gt;D4E0E99F-CCEB-4F61-BBF7-17245B66BF71&lt;/uuid&gt;&lt;volume&gt;11&lt;/volume&gt;&lt;accepted_date&gt;99201001201200000000222000&lt;/accepted_date&gt;&lt;doi&gt;10.1186/1471-2105-11-38&lt;/doi&gt;&lt;startpage&gt;38&lt;/startpage&gt;&lt;publication_date&gt;99201000001200000000200000&lt;/publication_date&gt;&lt;url&gt;http://www.biomedcentral.com/1471-2105/11/38&lt;/url&gt;&lt;type&gt;400&lt;/type&gt;&lt;title&gt;SeqTrim: a high-throughput pipeline for pre-processing any type of sequence read.&lt;/title&gt;&lt;publisher&gt;BioMed Central Ltd&lt;/publisher&gt;&lt;submission_date&gt;99200906041200000000222000&lt;/submission_date&gt;&lt;number&gt;1&lt;/number&gt;&lt;institution&gt;Departamento de Lenguajes y Ciencias de la Computación, Universidad de Málaga, Málaga, Spain.&lt;/institution&gt;&lt;subtype&gt;400&lt;/subtype&gt;&lt;bundle&gt;&lt;publication&gt;&lt;title&gt;BMC bioinformatics&lt;/title&gt;&lt;type&gt;-100&lt;/type&gt;&lt;subtype&gt;-100&lt;/subtype&gt;&lt;uuid&gt;73769F01-777A-4723-A6BA-DBB3B3562042&lt;/uuid&gt;&lt;/publication&gt;&lt;/bundle&gt;&lt;authors&gt;&lt;author&gt;&lt;firstName&gt;Juan&lt;/firstName&gt;&lt;lastName&gt;Falgueras&lt;/lastName&gt;&lt;/author&gt;&lt;author&gt;&lt;firstName&gt;Antonio&lt;/firstName&gt;&lt;middleNames&gt;J&lt;/middleNames&gt;&lt;lastName&gt;Lara&lt;/lastName&gt;&lt;/author&gt;&lt;author&gt;&lt;firstName&gt;Noé&lt;/firstName&gt;&lt;lastName&gt;Fernández-Pozo&lt;/lastName&gt;&lt;/author&gt;&lt;author&gt;&lt;firstName&gt;Francisco&lt;/firstName&gt;&lt;middleNames&gt;R&lt;/middleNames&gt;&lt;lastName&gt;Cantón&lt;/lastName&gt;&lt;/author&gt;&lt;author&gt;&lt;firstName&gt;Guillermo&lt;/firstName&gt;&lt;lastName&gt;Pérez-Trabado&lt;/lastName&gt;&lt;/author&gt;&lt;author&gt;&lt;firstName&gt;M&lt;/firstName&gt;&lt;middleNames&gt;Gonzalo&lt;/middleNames&gt;&lt;lastName&gt;Claros&lt;/lastName&gt;&lt;/author&gt;&lt;/authors&gt;&lt;/publication&gt;&lt;/publications&gt;&lt;cites&gt;&lt;/cites&gt;&lt;/citation&gt;</w:instrText>
+        <w:instrText xml:space="preserve"> ADDIN PAPERS2_CITATIONS &lt;citation&gt;&lt;uuid&gt;921EDD23-44A3-44DF-BA3E-671F0F89B481&lt;/uuid&gt;&lt;priority&gt;0&lt;/priority&gt;&lt;publications&gt;&lt;publication&gt;&lt;uuid&gt;61AA3520-BED8-4082-A29D-122795C13362&lt;/uuid&gt;&lt;volume&gt;11&lt;/volume&gt;&lt;accepted_date&gt;99201001201200000000222000&lt;/accepted_date&gt;&lt;doi&gt;10.1186/1471-2105-11-38&lt;/doi&gt;&lt;startpage&gt;38&lt;/startpage&gt;&lt;publication_date&gt;99201000001200000000200000&lt;/publication_date&gt;&lt;url&gt;http://www.biomedcentral.com/1471-2105/11/38&lt;/url&gt;&lt;type&gt;400&lt;/type&gt;&lt;title&gt;SeqTrim: a high-throughput pipeline for pre-processing any type of sequence read.&lt;/title&gt;&lt;publisher&gt;BioMed Central Ltd&lt;/publisher&gt;&lt;submission_date&gt;99200906041200000000222000&lt;/submission_date&gt;&lt;number&gt;1&lt;/number&gt;&lt;institution&gt;Departamento de Lenguajes y Ciencias de la Computación, Universidad de Málaga, Málaga, Spain.&lt;/institution&gt;&lt;subtype&gt;400&lt;/subtype&gt;&lt;authors&gt;&lt;author&gt;&lt;firstName&gt;Juan&lt;/firstName&gt;&lt;lastName&gt;Falgueras&lt;/lastName&gt;&lt;/author&gt;&lt;author&gt;&lt;firstName&gt;Antonio&lt;/firstName&gt;&lt;middleNames&gt;J&lt;/middleNames&gt;&lt;lastName&gt;Lara&lt;/lastName&gt;&lt;/author&gt;&lt;author&gt;&lt;firstName&gt;Noé&lt;/firstName&gt;&lt;lastName&gt;Fernández-Pozo&lt;/lastName&gt;&lt;/author&gt;&lt;author&gt;&lt;firstName&gt;Francisco&lt;/firstName&gt;&lt;middleNames&gt;R&lt;/middleNames&gt;&lt;lastName&gt;Cantón&lt;/lastName&gt;&lt;/author&gt;&lt;author&gt;&lt;firstName&gt;Guillermo&lt;/firstName&gt;&lt;lastName&gt;Pérez-Trabado&lt;/lastName&gt;&lt;/author&gt;&lt;author&gt;&lt;firstName&gt;M&lt;/firstName&gt;&lt;middleNames&gt;Gonzalo&lt;/middleNames&gt;&lt;lastName&gt;Claros&lt;/lastName&gt;&lt;/author&gt;&lt;/authors&gt;&lt;/publication&gt;&lt;/publications&gt;&lt;cites&gt;&lt;/cites&gt;&lt;/citation&gt;</w:instrText>
       </w:r>
       <w:r>
         <w:rPr>
@@ -5523,6 +4886,7 @@
         </w:rPr>
       </w:pPr>
       <w:r>
+        <w:lastRenderedPageBreak/>
         <w:t xml:space="preserve">Table </w:t>
       </w:r>
       <w:bookmarkEnd w:id="5"/>
@@ -5533,59 +4897,31 @@
         <w:rPr>
           <w:b w:val="0"/>
         </w:rPr>
-        <w:t xml:space="preserve">In SCOPE++ trim option, </w:t>
-      </w:r>
-      <w:proofErr w:type="gramStart"/>
+        <w:t xml:space="preserve">In SCOPE++ trim option, poly(A) tails and poly(T) tails can be simultaneously trimmed. The table below lists all possible arrangements of poly(A) </w:t>
+      </w:r>
       <w:r>
         <w:rPr>
           <w:b w:val="0"/>
         </w:rPr>
-        <w:t>poly(</w:t>
-      </w:r>
-      <w:proofErr w:type="gramEnd"/>
+        <w:t>and poly(T) tails within a single read and the frequencies in which they appear in the actual dataset</w:t>
+      </w:r>
       <w:r>
         <w:rPr>
           <w:b w:val="0"/>
         </w:rPr>
-        <w:t xml:space="preserve">A) tails and poly(T) tails can be simultaneously trimmed. The table below lists all possible arrangements of </w:t>
-      </w:r>
-      <w:proofErr w:type="gramStart"/>
+        <w:t xml:space="preserve"> </w:t>
+      </w:r>
       <w:r>
         <w:rPr>
           <w:b w:val="0"/>
         </w:rPr>
-        <w:t>poly(</w:t>
-      </w:r>
-      <w:proofErr w:type="gramEnd"/>
+        <w:fldChar w:fldCharType="begin"/>
+      </w:r>
       <w:r>
         <w:rPr>
           <w:b w:val="0"/>
         </w:rPr>
-        <w:t xml:space="preserve">A) </w:t>
-      </w:r>
-      <w:r>
-        <w:rPr>
-          <w:b w:val="0"/>
-        </w:rPr>
-        <w:t>and poly(T) tails within a single read and the frequencies in which they appear in the actual dataset</w:t>
-      </w:r>
-      <w:r>
-        <w:rPr>
-          <w:b w:val="0"/>
-        </w:rPr>
-        <w:t xml:space="preserve"> </w:t>
-      </w:r>
-      <w:r>
-        <w:rPr>
-          <w:b w:val="0"/>
-        </w:rPr>
-        <w:fldChar w:fldCharType="begin"/>
-      </w:r>
-      <w:r>
-        <w:rPr>
-          <w:b w:val="0"/>
-        </w:rPr>
-        <w:instrText xml:space="preserve"> ADDIN PAPERS2_CITATIONS &lt;citation&gt;&lt;uuid&gt;02617D46-8891-4E45-AE1D-A0D6519C70E8&lt;/uuid&gt;&lt;priority&gt;0&lt;/priority&gt;&lt;publications&gt;&lt;publication&gt;&lt;title&gt;SCOPE++: Github Repository&lt;/title&gt;&lt;type&gt;400&lt;/type&gt;&lt;subtype&gt;403&lt;/subtype&gt;&lt;uuid&gt;F45ACABB-7D61-4A5A-82C2-49F9A8939622&lt;/uuid&gt;&lt;bundle&gt;&lt;publication&gt;&lt;subtype&gt;-300&lt;/subtype&gt;&lt;type&gt;-300&lt;/type&gt;&lt;uuid&gt;DEDDC3B9-2DA0-4A9B-B68D-7EFF99074ADC&lt;/uuid&gt;&lt;/publication&gt;&lt;/bundle&gt;&lt;/publication&gt;&lt;/publications&gt;&lt;cites&gt;&lt;/cites&gt;&lt;/citation&gt;</w:instrText>
+        <w:instrText xml:space="preserve"> ADDIN PAPERS2_CITATIONS &lt;citation&gt;&lt;uuid&gt;9549A4E9-6BD7-4665-933A-9E8BCF06C89E&lt;/uuid&gt;&lt;priority&gt;0&lt;/priority&gt;&lt;publications&gt;&lt;publication&gt;&lt;title&gt;SCOPE++: Github Repository&lt;/title&gt;&lt;type&gt;400&lt;/type&gt;&lt;subtype&gt;403&lt;/subtype&gt;&lt;uuid&gt;60AB52CA-19F3-4E8B-AB08-B96920F80D03&lt;/uuid&gt;&lt;/publication&gt;&lt;/publications&gt;&lt;cites&gt;&lt;/cites&gt;&lt;/citation&gt;</w:instrText>
       </w:r>
       <w:r>
         <w:rPr>
@@ -6384,7 +5720,7 @@
       <w:fldChar w:fldCharType="separate"/>
     </w:r>
     <w:r>
-      <w:t>8</w:t>
+      <w:t>11</w:t>
     </w:r>
     <w:r>
       <w:fldChar w:fldCharType="end"/>

</xml_diff>

<commit_message>
Corrected some typos and added comments
</commit_message>
<xml_diff>
--- a/manuscript/Genomics.docx
+++ b/manuscript/Genomics.docx
@@ -1,6 +1,6 @@
 
 <file path=word/document.xml><?xml version="1.0" encoding="utf-8"?>
-<w:document xmlns:wpc="http://schemas.microsoft.com/office/word/2010/wordprocessingCanvas" xmlns:mo="http://schemas.microsoft.com/office/mac/office/2008/main" xmlns:mc="http://schemas.openxmlformats.org/markup-compatibility/2006" xmlns:mv="urn:schemas-microsoft-com:mac:vml" xmlns:o="urn:schemas-microsoft-com:office:office" xmlns:r="http://schemas.openxmlformats.org/officeDocument/2006/relationships" xmlns:m="http://schemas.openxmlformats.org/officeDocument/2006/math" xmlns:v="urn:schemas-microsoft-com:vml" xmlns:wp14="http://schemas.microsoft.com/office/word/2010/wordprocessingDrawing" xmlns:wp="http://schemas.openxmlformats.org/drawingml/2006/wordprocessingDrawing" xmlns:w10="urn:schemas-microsoft-com:office:word" xmlns:w="http://schemas.openxmlformats.org/wordprocessingml/2006/main" xmlns:w14="http://schemas.microsoft.com/office/word/2010/wordml" xmlns:wpg="http://schemas.microsoft.com/office/word/2010/wordprocessingGroup" xmlns:wpi="http://schemas.microsoft.com/office/word/2010/wordprocessingInk" xmlns:wne="http://schemas.microsoft.com/office/word/2006/wordml" xmlns:wps="http://schemas.microsoft.com/office/word/2010/wordprocessingShape" mc:Ignorable="w14 wp14">
+<w:document xmlns:wpc="http://schemas.microsoft.com/office/word/2010/wordprocessingCanvas" xmlns:mc="http://schemas.openxmlformats.org/markup-compatibility/2006" xmlns:o="urn:schemas-microsoft-com:office:office" xmlns:r="http://schemas.openxmlformats.org/officeDocument/2006/relationships" xmlns:m="http://schemas.openxmlformats.org/officeDocument/2006/math" xmlns:v="urn:schemas-microsoft-com:vml" xmlns:wp14="http://schemas.microsoft.com/office/word/2010/wordprocessingDrawing" xmlns:wp="http://schemas.openxmlformats.org/drawingml/2006/wordprocessingDrawing" xmlns:w10="urn:schemas-microsoft-com:office:word" xmlns:w="http://schemas.openxmlformats.org/wordprocessingml/2006/main" xmlns:w14="http://schemas.microsoft.com/office/word/2010/wordml" xmlns:wpg="http://schemas.microsoft.com/office/word/2010/wordprocessingGroup" xmlns:wpi="http://schemas.microsoft.com/office/word/2010/wordprocessingInk" xmlns:wne="http://schemas.microsoft.com/office/word/2006/wordml" xmlns:wps="http://schemas.microsoft.com/office/word/2010/wordprocessingShape" mc:Ignorable="w14 wp14">
   <w:body>
     <w:p>
       <w:pPr>
@@ -179,13 +179,7 @@
         <w:t>2</w:t>
       </w:r>
       <w:r>
-        <w:t>B</w:t>
-      </w:r>
-      <w:r>
-        <w:t>iology</w:t>
-      </w:r>
-      <w:r>
-        <w:t xml:space="preserve">, </w:t>
+        <w:t xml:space="preserve">Biology, </w:t>
       </w:r>
       <w:r>
         <w:rPr>
@@ -302,13 +296,7 @@
         <w:ind w:left="720"/>
       </w:pPr>
       <w:r>
-        <w:t>J</w:t>
-      </w:r>
-      <w:r>
-        <w:t>E</w:t>
-      </w:r>
-      <w:r>
-        <w:t xml:space="preserve">K: </w:t>
+        <w:t xml:space="preserve">JEK: </w:t>
       </w:r>
       <w:hyperlink r:id="rId12" w:history="1">
         <w:r>
@@ -367,13 +355,21 @@
           <w:sz w:val="24"/>
           <w:szCs w:val="24"/>
         </w:rPr>
-        <w:t xml:space="preserve">mRNA polyadenylation, the addition of a poly(A) tail to the 3’-end of pre-mRNA, is a process critical to gene expression and regulation in eukaryotes.  To understand the molecular mechanisms governing polyadenylation and other relevant biological processes, it is important to identify these poly(A) tails accurately in transcriptome sequencing data and differentiate them from </w:t>
-      </w:r>
+        <w:t xml:space="preserve">mRNA polyadenylation, the addition of a poly(A) tail to the 3’-end of pre-mRNA, is a process critical to gene expression and regulation in eukaryotes.  To understand the molecular mechanisms governing polyadenylation and other relevant biological processes, it is important to identify these poly(A) tails accurately in transcriptome sequencing data </w:t>
+      </w:r>
+      <w:commentRangeStart w:id="0"/>
       <w:r>
         <w:rPr>
           <w:sz w:val="24"/>
           <w:szCs w:val="24"/>
         </w:rPr>
+        <w:t xml:space="preserve">and differentiate them from </w:t>
+      </w:r>
+      <w:r>
+        <w:rPr>
+          <w:sz w:val="24"/>
+          <w:szCs w:val="24"/>
+        </w:rPr>
         <w:t>artificial</w:t>
       </w:r>
       <w:r>
@@ -381,126 +377,28 @@
           <w:sz w:val="24"/>
           <w:szCs w:val="24"/>
         </w:rPr>
-        <w:t xml:space="preserve"> adapter sequences added in the sequencing process. But the annotation of these tails is complicated by the presence of sequencing errors and potential post-transcriptional modifications.  Conventional seed-and-extend algorithms struggle to accuratel</w:t>
+        <w:t xml:space="preserve"> adapter sequences added in the sequencing process</w:t>
+      </w:r>
+      <w:commentRangeEnd w:id="0"/>
+      <w:r>
+        <w:rPr>
+          <w:rStyle w:val="CommentReference"/>
+        </w:rPr>
+        <w:commentReference w:id="0"/>
       </w:r>
       <w:r>
         <w:rPr>
           <w:sz w:val="24"/>
           <w:szCs w:val="24"/>
         </w:rPr>
-        <w:t>y identify these poly(A) tails. A</w:t>
+        <w:t>. But the annotation of these tails is complicated by the presence of sequencing errors and post-transcriptional modifications.  Conventional seed-and-extend algorithms struggle to accuratel</w:t>
       </w:r>
       <w:r>
         <w:rPr>
           <w:sz w:val="24"/>
           <w:szCs w:val="24"/>
         </w:rPr>
-        <w:t xml:space="preserve">ll </w:t>
-      </w:r>
-      <w:r>
-        <w:rPr>
-          <w:sz w:val="24"/>
-          <w:szCs w:val="24"/>
-        </w:rPr>
-        <w:t xml:space="preserve">existing tools </w:t>
-      </w:r>
-      <w:r>
-        <w:rPr>
-          <w:sz w:val="24"/>
-          <w:szCs w:val="24"/>
-        </w:rPr>
-        <w:t xml:space="preserve">that we are aware of </w:t>
-      </w:r>
-      <w:r>
-        <w:rPr>
-          <w:sz w:val="24"/>
-          <w:szCs w:val="24"/>
-        </w:rPr>
-        <w:t xml:space="preserve">focus </w:t>
-      </w:r>
-      <w:r>
-        <w:rPr>
-          <w:sz w:val="24"/>
-          <w:szCs w:val="24"/>
-        </w:rPr>
-        <w:t>exclusively on the</w:t>
-      </w:r>
-      <w:r>
-        <w:rPr>
-          <w:sz w:val="24"/>
-          <w:szCs w:val="24"/>
-        </w:rPr>
-        <w:t xml:space="preserve"> </w:t>
-      </w:r>
-      <w:r>
-        <w:rPr>
-          <w:sz w:val="24"/>
-          <w:szCs w:val="24"/>
-        </w:rPr>
-        <w:t>identification and trimming</w:t>
-      </w:r>
-      <w:r>
-        <w:rPr>
-          <w:sz w:val="24"/>
-          <w:szCs w:val="24"/>
-        </w:rPr>
-        <w:t xml:space="preserve"> of poly(A) tails</w:t>
-      </w:r>
-      <w:r>
-        <w:rPr>
-          <w:sz w:val="24"/>
-          <w:szCs w:val="24"/>
-        </w:rPr>
-        <w:t>, failing to</w:t>
-      </w:r>
-      <w:r>
-        <w:rPr>
-          <w:sz w:val="24"/>
-          <w:szCs w:val="24"/>
-        </w:rPr>
-        <w:t xml:space="preserve"> </w:t>
-      </w:r>
-      <w:r>
-        <w:rPr>
-          <w:sz w:val="24"/>
-          <w:szCs w:val="24"/>
-        </w:rPr>
-        <w:t>provide the</w:t>
-      </w:r>
-      <w:r>
-        <w:rPr>
-          <w:sz w:val="24"/>
-          <w:szCs w:val="24"/>
-        </w:rPr>
-        <w:t xml:space="preserve"> detailed information needed for </w:t>
-      </w:r>
-      <w:r>
-        <w:rPr>
-          <w:sz w:val="24"/>
-          <w:szCs w:val="24"/>
-        </w:rPr>
-        <w:t>studying the</w:t>
-      </w:r>
-      <w:r>
-        <w:rPr>
-          <w:sz w:val="24"/>
-          <w:szCs w:val="24"/>
-        </w:rPr>
-        <w:t xml:space="preserve"> polyadenylation</w:t>
-      </w:r>
-      <w:r>
-        <w:rPr>
-          <w:sz w:val="24"/>
-          <w:szCs w:val="24"/>
-        </w:rPr>
-        <w:t xml:space="preserve"> process</w:t>
-      </w:r>
-      <w:r>
-        <w:rPr>
-          <w:sz w:val="24"/>
-          <w:szCs w:val="24"/>
-        </w:rPr>
-        <w:t xml:space="preserve">. </w:t>
+        <w:t xml:space="preserve">y identify these poly(A) tails. All existing tools that we are aware of focus exclusively on the identification and trimming of poly(A) tails, failing to provide the detailed information needed for studying the polyadenylation process. </w:t>
       </w:r>
     </w:p>
     <w:p>
@@ -569,35 +467,21 @@
           <w:sz w:val="24"/>
           <w:szCs w:val="24"/>
         </w:rPr>
-        <w:t xml:space="preserve">raw mRNA </w:t>
+        <w:t>raw mRNA sequence reads</w:t>
       </w:r>
       <w:r>
         <w:rPr>
           <w:sz w:val="24"/>
           <w:szCs w:val="24"/>
         </w:rPr>
-        <w:t>sequence reads</w:t>
+        <w:t>. Based on a Hidd</w:t>
       </w:r>
       <w:r>
         <w:rPr>
           <w:sz w:val="24"/>
           <w:szCs w:val="24"/>
         </w:rPr>
-        <w:t>. Based on a Hidd</w:t>
-      </w:r>
-      <w:r>
-        <w:rPr>
-          <w:sz w:val="24"/>
-          <w:szCs w:val="24"/>
-        </w:rPr>
-        <w:t>en Markov Model (HMM) approach</w:t>
-      </w:r>
-      <w:r>
-        <w:rPr>
-          <w:sz w:val="24"/>
-          <w:szCs w:val="24"/>
-        </w:rPr>
-        <w:t xml:space="preserve">, </w:t>
+        <w:t xml:space="preserve">en Markov Model (HMM) approach, </w:t>
       </w:r>
       <w:r>
         <w:rPr>
@@ -730,32 +614,19 @@
           <w:i/>
           <w:szCs w:val="18"/>
         </w:rPr>
-        <w:t>A</w:t>
+        <w:t>Alternative polyadenylation</w:t>
+      </w:r>
+      <w:r>
+        <w:rPr>
+          <w:szCs w:val="18"/>
+        </w:rPr>
+        <w:t xml:space="preserve"> (APA) and </w:t>
       </w:r>
       <w:r>
         <w:rPr>
           <w:i/>
           <w:szCs w:val="18"/>
         </w:rPr>
-        <w:t>lternative polyadenylation</w:t>
-      </w:r>
-      <w:r>
-        <w:rPr>
-          <w:szCs w:val="18"/>
-        </w:rPr>
-        <w:t xml:space="preserve"> (APA) </w:t>
-      </w:r>
-      <w:r>
-        <w:rPr>
-          <w:szCs w:val="18"/>
-        </w:rPr>
-        <w:t xml:space="preserve">and </w:t>
-      </w:r>
-      <w:r>
-        <w:rPr>
-          <w:i/>
-          <w:szCs w:val="18"/>
-        </w:rPr>
         <w:t>polyadenylated tail length variability</w:t>
       </w:r>
       <w:r>
@@ -770,6 +641,7 @@
         </w:rPr>
         <w:t xml:space="preserve"> </w:t>
       </w:r>
+      <w:commentRangeStart w:id="1"/>
       <w:r>
         <w:rPr>
           <w:noProof w:val="0"/>
@@ -800,6 +672,14 @@
         </w:rPr>
         <w:fldChar w:fldCharType="end"/>
       </w:r>
+      <w:commentRangeEnd w:id="1"/>
+      <w:r>
+        <w:rPr>
+          <w:rStyle w:val="CommentReference"/>
+          <w:noProof w:val="0"/>
+        </w:rPr>
+        <w:commentReference w:id="1"/>
+      </w:r>
       <w:r>
         <w:rPr>
           <w:noProof w:val="0"/>
@@ -954,61 +834,7 @@
         <w:rPr>
           <w:noProof w:val="0"/>
         </w:rPr>
-        <w:t xml:space="preserve">.  But studying </w:t>
-      </w:r>
-      <w:r>
-        <w:rPr>
-          <w:noProof w:val="0"/>
-        </w:rPr>
-        <w:t>their</w:t>
-      </w:r>
-      <w:r>
-        <w:rPr>
-          <w:noProof w:val="0"/>
-        </w:rPr>
-        <w:t xml:space="preserve"> exact role in the regulation process has </w:t>
-      </w:r>
-      <w:r>
-        <w:rPr>
-          <w:noProof w:val="0"/>
-        </w:rPr>
-        <w:t>been made difficulty be the challenges in collecting</w:t>
-      </w:r>
-      <w:r>
-        <w:rPr>
-          <w:noProof w:val="0"/>
-        </w:rPr>
-        <w:t xml:space="preserve"> precise information on the presence and characteristics of polyadenylated (poly(A)) tails</w:t>
-      </w:r>
-      <w:r>
-        <w:rPr>
-          <w:noProof w:val="0"/>
-        </w:rPr>
-        <w:t xml:space="preserve"> in transcr</w:t>
-      </w:r>
-      <w:r>
-        <w:rPr>
-          <w:noProof w:val="0"/>
-        </w:rPr>
-        <w:t>iptomics data.  While finding a significantly long stretch of adenine bases in a sequence transcript is not difficult, the challenge deepens when you try to account for sequence modifications that could obscure the tail sequence (e.g. base-call errors, the effect of processes such as RNA editing, or sequencing artifacts</w:t>
-      </w:r>
-      <w:r>
-        <w:rPr>
-          <w:noProof w:val="0"/>
-        </w:rPr>
-        <w:t>)</w:t>
-      </w:r>
-      <w:r>
-        <w:rPr>
-          <w:noProof w:val="0"/>
-        </w:rPr>
-        <w:t>.  Tools such as SeqClean</w:t>
-      </w:r>
-      <w:r>
-        <w:rPr>
-          <w:noProof w:val="0"/>
-        </w:rPr>
-        <w:t xml:space="preserve"> </w:t>
+        <w:t xml:space="preserve">.  But studying their exact role in the regulation process has been made difficulty be the challenges in collecting precise information on the presence and characteristics of polyadenylated (poly(A)) tails in transcriptom data.  While finding a significantly long stretch of adenine bases in a sequence transcript is not difficult, the challenge deepens when you try to account for sequence modifications that could obscure the tail sequence (e.g. base-call errors, the effect of processes such as RNA editing, or sequencing artifacts).  Tools such as SeqClean </w:t>
       </w:r>
       <w:r>
         <w:rPr>
@@ -1044,13 +870,7 @@
         <w:rPr>
           <w:noProof w:val="0"/>
         </w:rPr>
-        <w:t>, TrimEst</w:t>
-      </w:r>
-      <w:r>
-        <w:rPr>
-          <w:noProof w:val="0"/>
-        </w:rPr>
-        <w:t xml:space="preserve"> </w:t>
+        <w:t xml:space="preserve">, TrimEst </w:t>
       </w:r>
       <w:r>
         <w:rPr>
@@ -1185,13 +1005,7 @@
         <w:rPr>
           <w:szCs w:val="18"/>
         </w:rPr>
-        <w:t>omplex binds to poly(A) signals, cleaves the sequence</w:t>
-      </w:r>
-      <w:r>
-        <w:rPr>
-          <w:szCs w:val="18"/>
-        </w:rPr>
-        <w:t xml:space="preserve"> at a </w:t>
+        <w:t xml:space="preserve">omplex binds to poly(A) signals, cleaves the sequence at a </w:t>
       </w:r>
       <w:r>
         <w:rPr>
@@ -1240,7 +1054,182 @@
         <w:rPr>
           <w:szCs w:val="18"/>
         </w:rPr>
-        <w:t>poly(A) signals</w:t>
+        <w:t xml:space="preserve">poly(A) signals </w:t>
+      </w:r>
+      <w:r>
+        <w:rPr>
+          <w:szCs w:val="18"/>
+        </w:rPr>
+        <w:fldChar w:fldCharType="begin"/>
+      </w:r>
+      <w:r>
+        <w:rPr>
+          <w:szCs w:val="18"/>
+        </w:rPr>
+        <w:instrText xml:space="preserve"> ADDIN PAPERS2_CITATIONS &lt;citation&gt;&lt;uuid&gt;41D15EBD-4607-49EE-A747-05B6C98CBC59&lt;/uuid&gt;&lt;priority&gt;0&lt;/priority&gt;&lt;publications&gt;&lt;publication&gt;&lt;uuid&gt;F911DCD1-3C79-453C-B5BD-C2BB0FE5A0D3&lt;/uuid&gt;&lt;volume&gt;25&lt;/volume&gt;&lt;doi&gt;10.1101/gad.17268411&lt;/doi&gt;&lt;startpage&gt;1770&lt;/startpage&gt;&lt;publication_date&gt;99201109011200000000222000&lt;/publication_date&gt;&lt;url&gt;http://genesdev.cshlp.org/cgi/doi/10.1101/gad.17268411&lt;/url&gt;&lt;type&gt;400&lt;/type&gt;&lt;title&gt;Ending the message: poly(A) signals then and now.&lt;/title&gt;&lt;publisher&gt;Cold Spring Harbor Lab&lt;/publisher&gt;&lt;institution&gt;Sir William Dunn School of Pathology, University of Oxford, Oxford OX1 3RE, United Kingdom. nicholas.proudfoot@path.ox.ac.uk&lt;/institution&gt;&lt;number&gt;17&lt;/number&gt;&lt;subtype&gt;400&lt;/subtype&gt;&lt;endpage&gt;1782&lt;/endpage&gt;&lt;bundle&gt;&lt;title&gt;Genes &amp;amp; development&lt;/title&gt;&lt;uuid&gt;F9F72C98-A36D-4A68-AA71-1745E4DE4CE5&lt;/uuid&gt;&lt;subtype&gt;-100&lt;/subtype&gt;&lt;type&gt;-100&lt;/type&gt;&lt;/bundle&gt;&lt;authors&gt;&lt;author&gt;&lt;firstName&gt;Nick&lt;/firstName&gt;&lt;middleNames&gt;J&lt;/middleNames&gt;&lt;lastName&gt;Proudfoot&lt;/lastName&gt;&lt;/author&gt;&lt;/authors&gt;&lt;/publication&gt;&lt;/publications&gt;&lt;cites&gt;&lt;/cites&gt;&lt;/citation&gt;</w:instrText>
+      </w:r>
+      <w:r>
+        <w:rPr>
+          <w:szCs w:val="18"/>
+        </w:rPr>
+        <w:fldChar w:fldCharType="separate"/>
+      </w:r>
+      <w:r>
+        <w:rPr>
+          <w:noProof w:val="0"/>
+        </w:rPr>
+        <w:t>{Proudfoot:2011ke}</w:t>
+      </w:r>
+      <w:r>
+        <w:rPr>
+          <w:szCs w:val="18"/>
+        </w:rPr>
+        <w:fldChar w:fldCharType="end"/>
+      </w:r>
+      <w:r>
+        <w:rPr>
+          <w:szCs w:val="18"/>
+        </w:rPr>
+        <w:t xml:space="preserve">.  The poly(A) tail at the 3’ end of </w:t>
+      </w:r>
+      <w:r>
+        <w:rPr>
+          <w:szCs w:val="18"/>
+        </w:rPr>
+        <w:t xml:space="preserve">the </w:t>
+      </w:r>
+      <w:r>
+        <w:rPr>
+          <w:szCs w:val="18"/>
+        </w:rPr>
+        <w:t xml:space="preserve">mRNA </w:t>
+      </w:r>
+      <w:r>
+        <w:rPr>
+          <w:szCs w:val="18"/>
+        </w:rPr>
+        <w:t xml:space="preserve">is the hallmark of mRNA maturation, and </w:t>
+      </w:r>
+      <w:r>
+        <w:rPr>
+          <w:szCs w:val="18"/>
+        </w:rPr>
+        <w:t xml:space="preserve">also serves </w:t>
+      </w:r>
+      <w:r>
+        <w:rPr>
+          <w:szCs w:val="18"/>
+        </w:rPr>
+        <w:t xml:space="preserve">as </w:t>
+      </w:r>
+      <w:r>
+        <w:rPr>
+          <w:szCs w:val="18"/>
+        </w:rPr>
+        <w:t>a regulatory signal that is critical for mRNA nucleu</w:t>
+      </w:r>
+      <w:r>
+        <w:rPr>
+          <w:szCs w:val="18"/>
+        </w:rPr>
+        <w:t xml:space="preserve">s-to-cytoplasm transportation, </w:t>
+      </w:r>
+      <w:r>
+        <w:rPr>
+          <w:szCs w:val="18"/>
+        </w:rPr>
+        <w:t>mRNA stabilit</w:t>
+      </w:r>
+      <w:r>
+        <w:rPr>
+          <w:szCs w:val="18"/>
+        </w:rPr>
+        <w:t xml:space="preserve">y, and protein translation </w:t>
+      </w:r>
+      <w:r>
+        <w:rPr>
+          <w:szCs w:val="18"/>
+        </w:rPr>
+        <w:fldChar w:fldCharType="begin"/>
+      </w:r>
+      <w:r>
+        <w:rPr>
+          <w:szCs w:val="18"/>
+        </w:rPr>
+        <w:instrText xml:space="preserve"> ADDIN PAPERS2_CITATIONS &lt;citation&gt;&lt;uuid&gt;0479EEF1-420A-4346-877B-21BFA401BEC9&lt;/uuid&gt;&lt;priority&gt;0&lt;/priority&gt;&lt;publications&gt;&lt;publication&gt;&lt;uuid&gt;82782E38-B2E6-4DD3-A0F2-94A7A82B051D&lt;/uuid&gt;&lt;volume&gt;25&lt;/volume&gt;&lt;doi&gt;10.1101/gad.17268411&lt;/doi&gt;&lt;startpage&gt;1770&lt;/startpage&gt;&lt;publication_date&gt;99201109011200000000222000&lt;/publication_date&gt;&lt;url&gt;http://genesdev.cshlp.org/cgi/doi/10.1101/gad.17268411&lt;/url&gt;&lt;type&gt;400&lt;/type&gt;&lt;title&gt;Ending the message: poly(A) signals then and now.&lt;/title&gt;&lt;publisher&gt;Cold Spring Harbor Lab&lt;/publisher&gt;&lt;institution&gt;Sir William Dunn School of Pathology, University of Oxford, Oxford OX1 3RE, United Kingdom. nicholas.proudfoot@path.ox.ac.uk&lt;/institution&gt;&lt;number&gt;17&lt;/number&gt;&lt;subtype&gt;400&lt;/subtype&gt;&lt;endpage&gt;1782&lt;/endpage&gt;&lt;bundle&gt;&lt;publication&gt;&lt;title&gt;Genes &amp;amp; development&lt;/title&gt;&lt;type&gt;-100&lt;/type&gt;&lt;subtype&gt;-100&lt;/subtype&gt;&lt;uuid&gt;9FCF7052-42A5-4A47-A7C4-9B6D82A6BEF2&lt;/uuid&gt;&lt;/publication&gt;&lt;/bundle&gt;&lt;authors&gt;&lt;author&gt;&lt;firstName&gt;Nick&lt;/firstName&gt;&lt;middleNames&gt;J&lt;/middleNames&gt;&lt;lastName&gt;Proudfoot&lt;/lastName&gt;&lt;/author&gt;&lt;/authors&gt;&lt;/publication&gt;&lt;/publications&gt;&lt;cites&gt;&lt;/cites&gt;&lt;/citation&gt;</w:instrText>
+      </w:r>
+      <w:r>
+        <w:rPr>
+          <w:szCs w:val="18"/>
+        </w:rPr>
+        <w:fldChar w:fldCharType="separate"/>
+      </w:r>
+      <w:r>
+        <w:rPr>
+          <w:noProof w:val="0"/>
+        </w:rPr>
+        <w:t>{Proudfoot:2011ke}</w:t>
+      </w:r>
+      <w:r>
+        <w:rPr>
+          <w:szCs w:val="18"/>
+        </w:rPr>
+        <w:fldChar w:fldCharType="end"/>
+      </w:r>
+      <w:r>
+        <w:rPr>
+          <w:szCs w:val="18"/>
+        </w:rPr>
+        <w:fldChar w:fldCharType="begin"/>
+      </w:r>
+      <w:r>
+        <w:rPr>
+          <w:szCs w:val="18"/>
+        </w:rPr>
+        <w:instrText xml:space="preserve"> ADDIN PAPERS2_CITATIONS &lt;citation&gt;&lt;uuid&gt;9EB20048-C60B-4854-90E1-B7B5A9930135&lt;/uuid&gt;&lt;priority&gt;0&lt;/priority&gt;&lt;publications&gt;&lt;publication&gt;&lt;uuid&gt;F1FEA78B-45E7-4466-B5C2-904F7D268DE5&lt;/uuid&gt;&lt;volume&gt;2&lt;/volume&gt;&lt;doi&gt;10.1002/wrna.59&lt;/doi&gt;&lt;startpage&gt;445&lt;/startpage&gt;&lt;publication_date&gt;99201105001200000000220000&lt;/publication_date&gt;&lt;url&gt;http://doi.wiley.com/10.1002/wrna.59&lt;/url&gt;&lt;type&gt;400&lt;/type&gt;&lt;title&gt;Alternative polyadenylation and gene expression regulation in plants.&lt;/title&gt;&lt;publisher&gt;John Wiley &amp;amp; Sons, Inc.&lt;/publisher&gt;&lt;institution&gt;Department of Botany, Miami University, Oxford, OH, USA.&lt;/institution&gt;&lt;number&gt;3&lt;/number&gt;&lt;subtype&gt;400&lt;/subtype&gt;&lt;endpage&gt;458&lt;/endpage&gt;&lt;bundle&gt;&lt;publication&gt;&lt;title&gt;Wiley interdisciplinary reviews. RNA&lt;/title&gt;&lt;type&gt;-100&lt;/type&gt;&lt;subtype&gt;-100&lt;/subtype&gt;&lt;uuid&gt;0EE66775-2CE5-4220-AEF8-0215B1E48E62&lt;/uuid&gt;&lt;/publication&gt;&lt;/bundle&gt;&lt;authors&gt;&lt;author&gt;&lt;firstName&gt;Denghui&lt;/firstName&gt;&lt;lastName&gt;Xing&lt;/lastName&gt;&lt;/author&gt;&lt;author&gt;&lt;firstName&gt;Qingshun&lt;/firstName&gt;&lt;middleNames&gt;Quinn&lt;/middleNames&gt;&lt;lastName&gt;Li&lt;/lastName&gt;&lt;/author&gt;&lt;/authors&gt;&lt;/publication&gt;&lt;/publications&gt;&lt;cites&gt;&lt;/cites&gt;&lt;/citation&gt;</w:instrText>
+      </w:r>
+      <w:r>
+        <w:rPr>
+          <w:szCs w:val="18"/>
+        </w:rPr>
+        <w:fldChar w:fldCharType="separate"/>
+      </w:r>
+      <w:r>
+        <w:rPr>
+          <w:noProof w:val="0"/>
+        </w:rPr>
+        <w:t>{Xing:2011cn}</w:t>
+      </w:r>
+      <w:r>
+        <w:rPr>
+          <w:szCs w:val="18"/>
+        </w:rPr>
+        <w:fldChar w:fldCharType="end"/>
+      </w:r>
+      <w:r>
+        <w:rPr>
+          <w:szCs w:val="18"/>
+        </w:rPr>
+        <w:t xml:space="preserve">.  Recent research suggests that many eukaryotic genes employ </w:t>
+      </w:r>
+      <w:r>
+        <w:rPr>
+          <w:i/>
+          <w:szCs w:val="18"/>
+        </w:rPr>
+        <w:t xml:space="preserve">alternative polyadenylation </w:t>
+      </w:r>
+      <w:r>
+        <w:rPr>
+          <w:szCs w:val="18"/>
+        </w:rPr>
+        <w:t xml:space="preserve">(APA), in which </w:t>
+      </w:r>
+      <w:r>
+        <w:rPr>
+          <w:szCs w:val="18"/>
+        </w:rPr>
+        <w:t>multiple</w:t>
       </w:r>
       <w:r>
         <w:rPr>
@@ -1252,13 +1241,43 @@
         <w:rPr>
           <w:szCs w:val="18"/>
         </w:rPr>
+        <w:t xml:space="preserve">distinctive poly(A) </w:t>
+      </w:r>
+      <w:r>
+        <w:rPr>
+          <w:szCs w:val="18"/>
+        </w:rPr>
+        <w:t xml:space="preserve">sites are </w:t>
+      </w:r>
+      <w:r>
+        <w:rPr>
+          <w:szCs w:val="18"/>
+        </w:rPr>
+        <w:t>utilized</w:t>
+      </w:r>
+      <w:r>
+        <w:rPr>
+          <w:szCs w:val="18"/>
+        </w:rPr>
+        <w:t xml:space="preserve"> to create different transcript</w:t>
+      </w:r>
+      <w:r>
+        <w:rPr>
+          <w:szCs w:val="18"/>
+        </w:rPr>
+        <w:t xml:space="preserve"> isoforms from the same gene </w:t>
+      </w:r>
+      <w:r>
+        <w:rPr>
+          <w:szCs w:val="18"/>
+        </w:rPr>
         <w:fldChar w:fldCharType="begin"/>
       </w:r>
       <w:r>
         <w:rPr>
           <w:szCs w:val="18"/>
         </w:rPr>
-        <w:instrText xml:space="preserve"> ADDIN PAPERS2_CITATIONS &lt;citation&gt;&lt;uuid&gt;41D15EBD-4607-49EE-A747-05B6C98CBC59&lt;/uuid&gt;&lt;priority&gt;0&lt;/priority&gt;&lt;publications&gt;&lt;publication&gt;&lt;uuid&gt;F911DCD1-3C79-453C-B5BD-C2BB0FE5A0D3&lt;/uuid&gt;&lt;volume&gt;25&lt;/volume&gt;&lt;doi&gt;10.1101/gad.17268411&lt;/doi&gt;&lt;startpage&gt;1770&lt;/startpage&gt;&lt;publication_date&gt;99201109011200000000222000&lt;/publication_date&gt;&lt;url&gt;http://genesdev.cshlp.org/cgi/doi/10.1101/gad.17268411&lt;/url&gt;&lt;type&gt;400&lt;/type&gt;&lt;title&gt;Ending the message: poly(A) signals then and now.&lt;/title&gt;&lt;publisher&gt;Cold Spring Harbor Lab&lt;/publisher&gt;&lt;institution&gt;Sir William Dunn School of Pathology, University of Oxford, Oxford OX1 3RE, United Kingdom. nicholas.proudfoot@path.ox.ac.uk&lt;/institution&gt;&lt;number&gt;17&lt;/number&gt;&lt;subtype&gt;400&lt;/subtype&gt;&lt;endpage&gt;1782&lt;/endpage&gt;&lt;bundle&gt;&lt;title&gt;Genes &amp;amp; development&lt;/title&gt;&lt;uuid&gt;F9F72C98-A36D-4A68-AA71-1745E4DE4CE5&lt;/uuid&gt;&lt;subtype&gt;-100&lt;/subtype&gt;&lt;type&gt;-100&lt;/type&gt;&lt;/bundle&gt;&lt;authors&gt;&lt;author&gt;&lt;firstName&gt;Nick&lt;/firstName&gt;&lt;middleNames&gt;J&lt;/middleNames&gt;&lt;lastName&gt;Proudfoot&lt;/lastName&gt;&lt;/author&gt;&lt;/authors&gt;&lt;/publication&gt;&lt;/publications&gt;&lt;cites&gt;&lt;/cites&gt;&lt;/citation&gt;</w:instrText>
+        <w:instrText xml:space="preserve"> ADDIN PAPERS2_CITATIONS &lt;citation&gt;&lt;uuid&gt;D09F5903-B577-4A64-93FA-4941CD1511E3&lt;/uuid&gt;&lt;priority&gt;0&lt;/priority&gt;&lt;publications&gt;&lt;publication&gt;&lt;uuid&gt;82782E38-B2E6-4DD3-A0F2-94A7A82B051D&lt;/uuid&gt;&lt;volume&gt;25&lt;/volume&gt;&lt;doi&gt;10.1101/gad.17268411&lt;/doi&gt;&lt;startpage&gt;1770&lt;/startpage&gt;&lt;publication_date&gt;99201109011200000000222000&lt;/publication_date&gt;&lt;url&gt;http://genesdev.cshlp.org/cgi/doi/10.1101/gad.17268411&lt;/url&gt;&lt;type&gt;400&lt;/type&gt;&lt;title&gt;Ending the message: poly(A) signals then and now.&lt;/title&gt;&lt;publisher&gt;Cold Spring Harbor Lab&lt;/publisher&gt;&lt;institution&gt;Sir William Dunn School of Pathology, University of Oxford, Oxford OX1 3RE, United Kingdom. nicholas.proudfoot@path.ox.ac.uk&lt;/institution&gt;&lt;number&gt;17&lt;/number&gt;&lt;subtype&gt;400&lt;/subtype&gt;&lt;endpage&gt;1782&lt;/endpage&gt;&lt;bundle&gt;&lt;publication&gt;&lt;title&gt;Genes &amp;amp; development&lt;/title&gt;&lt;type&gt;-100&lt;/type&gt;&lt;subtype&gt;-100&lt;/subtype&gt;&lt;uuid&gt;9FCF7052-42A5-4A47-A7C4-9B6D82A6BEF2&lt;/uuid&gt;&lt;/publication&gt;&lt;/bundle&gt;&lt;authors&gt;&lt;author&gt;&lt;firstName&gt;Nick&lt;/firstName&gt;&lt;middleNames&gt;J&lt;/middleNames&gt;&lt;lastName&gt;Proudfoot&lt;/lastName&gt;&lt;/author&gt;&lt;/authors&gt;&lt;/publication&gt;&lt;/publications&gt;&lt;cites&gt;&lt;/cites&gt;&lt;/citation&gt;</w:instrText>
       </w:r>
       <w:r>
         <w:rPr>
@@ -1282,79 +1301,73 @@
         <w:rPr>
           <w:szCs w:val="18"/>
         </w:rPr>
-        <w:t xml:space="preserve">.  The poly(A) tail at the 3’ end of </w:t>
-      </w:r>
-      <w:r>
-        <w:rPr>
-          <w:szCs w:val="18"/>
-        </w:rPr>
-        <w:t xml:space="preserve">the </w:t>
-      </w:r>
-      <w:r>
-        <w:rPr>
-          <w:szCs w:val="18"/>
-        </w:rPr>
-        <w:t xml:space="preserve">mRNA </w:t>
-      </w:r>
-      <w:r>
-        <w:rPr>
-          <w:szCs w:val="18"/>
-        </w:rPr>
-        <w:t>is the</w:t>
-      </w:r>
-      <w:r>
-        <w:rPr>
-          <w:szCs w:val="18"/>
-        </w:rPr>
-        <w:t xml:space="preserve"> hallmark of</w:t>
-      </w:r>
-      <w:r>
-        <w:rPr>
-          <w:szCs w:val="18"/>
-        </w:rPr>
-        <w:t xml:space="preserve"> mRNA maturation</w:t>
-      </w:r>
-      <w:r>
-        <w:rPr>
-          <w:szCs w:val="18"/>
-        </w:rPr>
-        <w:t xml:space="preserve">, and </w:t>
-      </w:r>
-      <w:r>
-        <w:rPr>
-          <w:szCs w:val="18"/>
-        </w:rPr>
-        <w:t xml:space="preserve">also serves </w:t>
-      </w:r>
-      <w:r>
-        <w:rPr>
-          <w:szCs w:val="18"/>
-        </w:rPr>
-        <w:t xml:space="preserve">as </w:t>
-      </w:r>
-      <w:r>
-        <w:rPr>
-          <w:szCs w:val="18"/>
-        </w:rPr>
-        <w:t>a regulatory signal that is critical for mRNA nucleu</w:t>
-      </w:r>
-      <w:r>
-        <w:rPr>
-          <w:szCs w:val="18"/>
-        </w:rPr>
-        <w:t xml:space="preserve">s-to-cytoplasm transportation, </w:t>
-      </w:r>
-      <w:r>
-        <w:rPr>
-          <w:szCs w:val="18"/>
-        </w:rPr>
-        <w:t>mRNA stabilit</w:t>
-      </w:r>
-      <w:r>
-        <w:rPr>
-          <w:szCs w:val="18"/>
-        </w:rPr>
-        <w:t>y, and protein translation</w:t>
+        <w:fldChar w:fldCharType="begin"/>
+      </w:r>
+      <w:r>
+        <w:rPr>
+          <w:szCs w:val="18"/>
+        </w:rPr>
+        <w:instrText xml:space="preserve"> ADDIN PAPERS2_CITATIONS &lt;citation&gt;&lt;uuid&gt;930B4989-27F4-4AC5-AC0D-7C636F020650&lt;/uuid&gt;&lt;priority&gt;0&lt;/priority&gt;&lt;publications&gt;&lt;publication&gt;&lt;uuid&gt;F1FEA78B-45E7-4466-B5C2-904F7D268DE5&lt;/uuid&gt;&lt;volume&gt;2&lt;/volume&gt;&lt;doi&gt;10.1002/wrna.59&lt;/doi&gt;&lt;startpage&gt;445&lt;/startpage&gt;&lt;publication_date&gt;99201105001200000000220000&lt;/publication_date&gt;&lt;url&gt;http://doi.wiley.com/10.1002/wrna.59&lt;/url&gt;&lt;type&gt;400&lt;/type&gt;&lt;title&gt;Alternative polyadenylation and gene expression regulation in plants.&lt;/title&gt;&lt;publisher&gt;John Wiley &amp;amp; Sons, Inc.&lt;/publisher&gt;&lt;institution&gt;Department of Botany, Miami University, Oxford, OH, USA.&lt;/institution&gt;&lt;number&gt;3&lt;/number&gt;&lt;subtype&gt;400&lt;/subtype&gt;&lt;endpage&gt;458&lt;/endpage&gt;&lt;bundle&gt;&lt;publication&gt;&lt;title&gt;Wiley interdisciplinary reviews. RNA&lt;/title&gt;&lt;type&gt;-100&lt;/type&gt;&lt;subtype&gt;-100&lt;/subtype&gt;&lt;uuid&gt;0EE66775-2CE5-4220-AEF8-0215B1E48E62&lt;/uuid&gt;&lt;/publication&gt;&lt;/bundle&gt;&lt;authors&gt;&lt;author&gt;&lt;firstName&gt;Denghui&lt;/firstName&gt;&lt;lastName&gt;Xing&lt;/lastName&gt;&lt;/author&gt;&lt;author&gt;&lt;firstName&gt;Qingshun&lt;/firstName&gt;&lt;middleNames&gt;Quinn&lt;/middleNames&gt;&lt;lastName&gt;Li&lt;/lastName&gt;&lt;/author&gt;&lt;/authors&gt;&lt;/publication&gt;&lt;/publications&gt;&lt;cites&gt;&lt;/cites&gt;&lt;/citation&gt;</w:instrText>
+      </w:r>
+      <w:r>
+        <w:rPr>
+          <w:szCs w:val="18"/>
+        </w:rPr>
+        <w:fldChar w:fldCharType="separate"/>
+      </w:r>
+      <w:r>
+        <w:rPr>
+          <w:noProof w:val="0"/>
+        </w:rPr>
+        <w:t>{Xing:2011cn}</w:t>
+      </w:r>
+      <w:r>
+        <w:rPr>
+          <w:szCs w:val="18"/>
+        </w:rPr>
+        <w:fldChar w:fldCharType="end"/>
+      </w:r>
+      <w:r>
+        <w:rPr>
+          <w:szCs w:val="18"/>
+        </w:rPr>
+        <w:fldChar w:fldCharType="begin"/>
+      </w:r>
+      <w:r>
+        <w:rPr>
+          <w:szCs w:val="18"/>
+        </w:rPr>
+        <w:instrText xml:space="preserve"> ADDIN PAPERS2_CITATIONS &lt;citation&gt;&lt;uuid&gt;7A65A6A0-03E6-4709-82FE-2755E7C855B8&lt;/uuid&gt;&lt;priority&gt;0&lt;/priority&gt;&lt;publications&gt;&lt;publication&gt;&lt;uuid&gt;564B53FC-AD81-461B-A3A6-7928C525886B&lt;/uuid&gt;&lt;volume&gt;43&lt;/volume&gt;&lt;accepted_date&gt;99201108091200000000222000&lt;/accepted_date&gt;&lt;doi&gt;10.1016/j.molcel.2011.08.017&lt;/doi&gt;&lt;startpage&gt;853&lt;/startpage&gt;&lt;revision_date&gt;99201108021200000000222000&lt;/revision_date&gt;&lt;publication_date&gt;99201109161200000000222000&lt;/publication_date&gt;&lt;url&gt;http://linkinghub.elsevier.com/retrieve/pii/S1097276511006356&lt;/url&gt;&lt;type&gt;400&lt;/type&gt;&lt;title&gt;Mechanisms and consequences of alternative polyadenylation.&lt;/title&gt;&lt;submission_date&gt;99201106281200000000222000&lt;/submission_date&gt;&lt;number&gt;6&lt;/number&gt;&lt;institution&gt;Department of Biological Sciences, Columbia University, New York, NY 10027, USA.&lt;/institution&gt;&lt;subtype&gt;400&lt;/subtype&gt;&lt;endpage&gt;866&lt;/endpage&gt;&lt;bundle&gt;&lt;publication&gt;&lt;title&gt;Molecular cell&lt;/title&gt;&lt;type&gt;-100&lt;/type&gt;&lt;subtype&gt;-100&lt;/subtype&gt;&lt;uuid&gt;023B7267-746C-4F24-AE9B-5BD6254571EB&lt;/uuid&gt;&lt;/publication&gt;&lt;/bundle&gt;&lt;authors&gt;&lt;author&gt;&lt;lastName&gt;Giammartino&lt;/lastName&gt;&lt;nonDroppingParticle&gt;Di&lt;/nonDroppingParticle&gt;&lt;firstName&gt;Dafne&lt;/firstName&gt;&lt;middleNames&gt;Campigli&lt;/middleNames&gt;&lt;/author&gt;&lt;author&gt;&lt;firstName&gt;Kensei&lt;/firstName&gt;&lt;lastName&gt;Nishida&lt;/lastName&gt;&lt;/author&gt;&lt;author&gt;&lt;firstName&gt;James&lt;/firstName&gt;&lt;middleNames&gt;L&lt;/middleNames&gt;&lt;lastName&gt;Manley&lt;/lastName&gt;&lt;/author&gt;&lt;/authors&gt;&lt;/publication&gt;&lt;/publications&gt;&lt;cites&gt;&lt;/cites&gt;&lt;/citation&gt;</w:instrText>
+      </w:r>
+      <w:r>
+        <w:rPr>
+          <w:szCs w:val="18"/>
+        </w:rPr>
+        <w:fldChar w:fldCharType="separate"/>
+      </w:r>
+      <w:r>
+        <w:rPr>
+          <w:noProof w:val="0"/>
+        </w:rPr>
+        <w:t>{DiGiammartino:2011ez}</w:t>
+      </w:r>
+      <w:r>
+        <w:rPr>
+          <w:szCs w:val="18"/>
+        </w:rPr>
+        <w:fldChar w:fldCharType="end"/>
+      </w:r>
+      <w:r>
+        <w:rPr>
+          <w:szCs w:val="18"/>
+        </w:rPr>
+        <w:t xml:space="preserve">.   It is clear that APA is an important regulator in eukaryote </w:t>
+      </w:r>
+      <w:r>
+        <w:rPr>
+          <w:szCs w:val="18"/>
+        </w:rPr>
+        <w:t>gene expression and regulation. For example,</w:t>
       </w:r>
       <w:r>
         <w:rPr>
@@ -1366,13 +1379,31 @@
         <w:rPr>
           <w:szCs w:val="18"/>
         </w:rPr>
+        <w:t xml:space="preserve">3’-UTR shortening by </w:t>
+      </w:r>
+      <w:r>
+        <w:rPr>
+          <w:szCs w:val="18"/>
+        </w:rPr>
+        <w:t>APA appears to be h</w:t>
+      </w:r>
+      <w:r>
+        <w:rPr>
+          <w:szCs w:val="18"/>
+        </w:rPr>
+        <w:t>ighly active in cancer cells</w:t>
+      </w:r>
+      <w:r>
+        <w:rPr>
+          <w:szCs w:val="18"/>
+        </w:rPr>
         <w:fldChar w:fldCharType="begin"/>
       </w:r>
       <w:r>
         <w:rPr>
           <w:szCs w:val="18"/>
         </w:rPr>
-        <w:instrText xml:space="preserve"> ADDIN PAPERS2_CITATIONS &lt;citation&gt;&lt;uuid&gt;0479EEF1-420A-4346-877B-21BFA401BEC9&lt;/uuid&gt;&lt;priority&gt;0&lt;/priority&gt;&lt;publications&gt;&lt;publication&gt;&lt;uuid&gt;82782E38-B2E6-4DD3-A0F2-94A7A82B051D&lt;/uuid&gt;&lt;volume&gt;25&lt;/volume&gt;&lt;doi&gt;10.1101/gad.17268411&lt;/doi&gt;&lt;startpage&gt;1770&lt;/startpage&gt;&lt;publication_date&gt;99201109011200000000222000&lt;/publication_date&gt;&lt;url&gt;http://genesdev.cshlp.org/cgi/doi/10.1101/gad.17268411&lt;/url&gt;&lt;type&gt;400&lt;/type&gt;&lt;title&gt;Ending the message: poly(A) signals then and now.&lt;/title&gt;&lt;publisher&gt;Cold Spring Harbor Lab&lt;/publisher&gt;&lt;institution&gt;Sir William Dunn School of Pathology, University of Oxford, Oxford OX1 3RE, United Kingdom. nicholas.proudfoot@path.ox.ac.uk&lt;/institution&gt;&lt;number&gt;17&lt;/number&gt;&lt;subtype&gt;400&lt;/subtype&gt;&lt;endpage&gt;1782&lt;/endpage&gt;&lt;bundle&gt;&lt;publication&gt;&lt;title&gt;Genes &amp;amp; development&lt;/title&gt;&lt;type&gt;-100&lt;/type&gt;&lt;subtype&gt;-100&lt;/subtype&gt;&lt;uuid&gt;9FCF7052-42A5-4A47-A7C4-9B6D82A6BEF2&lt;/uuid&gt;&lt;/publication&gt;&lt;/bundle&gt;&lt;authors&gt;&lt;author&gt;&lt;firstName&gt;Nick&lt;/firstName&gt;&lt;middleNames&gt;J&lt;/middleNames&gt;&lt;lastName&gt;Proudfoot&lt;/lastName&gt;&lt;/author&gt;&lt;/authors&gt;&lt;/publication&gt;&lt;/publications&gt;&lt;cites&gt;&lt;/cites&gt;&lt;/citation&gt;</w:instrText>
+        <w:instrText xml:space="preserve"> ADDIN PAPERS2_CITATIONS &lt;citation&gt;&lt;uuid&gt;977EE2DD-B885-4107-BAA0-3A3D5AA61989&lt;/uuid&gt;&lt;priority&gt;0&lt;/priority&gt;&lt;publications&gt;&lt;publication&gt;&lt;uuid&gt;D1B3892A-ED79-4C28-80E3-66F326FDA5D6&lt;/uuid&gt;&lt;volume&gt;138&lt;/volume&gt;&lt;accepted_date&gt;99200906091200000000222000&lt;/accepted_date&gt;&lt;doi&gt;10.1016/j.cell.2009.06.016&lt;/doi&gt;&lt;startpage&gt;673&lt;/startpage&gt;&lt;revision_date&gt;99200904211200000000222000&lt;/revision_date&gt;&lt;publication_date&gt;99200908211200000000222000&lt;/publication_date&gt;&lt;url&gt;http://linkinghub.elsevier.com/retrieve/pii/S0092867409007168&lt;/url&gt;&lt;type&gt;400&lt;/type&gt;&lt;title&gt;Widespread shortening of 3'UTRs by alternative cleavage and polyadenylation activates oncogenes in cancer cells.&lt;/title&gt;&lt;submission_date&gt;99200901121200000000222000&lt;/submission_date&gt;&lt;number&gt;4&lt;/number&gt;&lt;institution&gt;Howard Hughes Medical Institute, USA. mayrc@mskcc.org&lt;/institution&gt;&lt;subtype&gt;400&lt;/subtype&gt;&lt;endpage&gt;684&lt;/endpage&gt;&lt;bundle&gt;&lt;title&gt;Cell&lt;/title&gt;&lt;uuid&gt;3DACE2A1-6BA0-4D49-B0B9-A27A47AF1FA3&lt;/uuid&gt;&lt;subtype&gt;-100&lt;/subtype&gt;&lt;type&gt;-100&lt;/type&gt;&lt;/bundle&gt;&lt;authors&gt;&lt;author&gt;&lt;firstName&gt;Christine&lt;/firstName&gt;&lt;lastName&gt;Mayr&lt;/lastName&gt;&lt;/author&gt;&lt;author&gt;&lt;firstName&gt;David&lt;/firstName&gt;&lt;middleNames&gt;P&lt;/middleNames&gt;&lt;lastName&gt;Bartel&lt;/lastName&gt;&lt;/author&gt;&lt;/authors&gt;&lt;/publication&gt;&lt;/publications&gt;&lt;cites&gt;&lt;/cites&gt;&lt;/citation&gt;</w:instrText>
       </w:r>
       <w:r>
         <w:rPr>
@@ -1384,7 +1415,7 @@
         <w:rPr>
           <w:noProof w:val="0"/>
         </w:rPr>
-        <w:t>{Proudfoot:2011ke}</w:t>
+        <w:t>{Mayr:2009fd}</w:t>
       </w:r>
       <w:r>
         <w:rPr>
@@ -1396,13 +1427,49 @@
         <w:rPr>
           <w:szCs w:val="18"/>
         </w:rPr>
+        <w:t xml:space="preserve">.  To </w:t>
+      </w:r>
+      <w:r>
+        <w:rPr>
+          <w:szCs w:val="18"/>
+        </w:rPr>
+        <w:t>increase our understanding of</w:t>
+      </w:r>
+      <w:r>
+        <w:rPr>
+          <w:szCs w:val="18"/>
+        </w:rPr>
+        <w:t xml:space="preserve"> the underlying molecular and biological mechanisms governing polyadenylation and other relevant processes</w:t>
+      </w:r>
+      <w:r>
+        <w:rPr>
+          <w:szCs w:val="18"/>
+        </w:rPr>
+        <w:t>,  RNA-seq</w:t>
+      </w:r>
+      <w:r>
+        <w:rPr>
+          <w:szCs w:val="18"/>
+        </w:rPr>
+        <w:t xml:space="preserve"> data is continually being generated to query the junctions of the 3</w:t>
+      </w:r>
+      <w:r>
+        <w:rPr>
+          <w:szCs w:val="18"/>
+        </w:rPr>
+        <w:t xml:space="preserve">’-UTR and the poly(A) tail </w:t>
+      </w:r>
+      <w:r>
+        <w:rPr>
+          <w:szCs w:val="18"/>
+        </w:rPr>
         <w:fldChar w:fldCharType="begin"/>
       </w:r>
       <w:r>
         <w:rPr>
           <w:szCs w:val="18"/>
         </w:rPr>
-        <w:instrText xml:space="preserve"> ADDIN PAPERS2_CITATIONS &lt;citation&gt;&lt;uuid&gt;9EB20048-C60B-4854-90E1-B7B5A9930135&lt;/uuid&gt;&lt;priority&gt;0&lt;/priority&gt;&lt;publications&gt;&lt;publication&gt;&lt;uuid&gt;F1FEA78B-45E7-4466-B5C2-904F7D268DE5&lt;/uuid&gt;&lt;volume&gt;2&lt;/volume&gt;&lt;doi&gt;10.1002/wrna.59&lt;/doi&gt;&lt;startpage&gt;445&lt;/startpage&gt;&lt;publication_date&gt;99201105001200000000220000&lt;/publication_date&gt;&lt;url&gt;http://doi.wiley.com/10.1002/wrna.59&lt;/url&gt;&lt;type&gt;400&lt;/type&gt;&lt;title&gt;Alternative polyadenylation and gene expression regulation in plants.&lt;/title&gt;&lt;publisher&gt;John Wiley &amp;amp; Sons, Inc.&lt;/publisher&gt;&lt;institution&gt;Department of Botany, Miami University, Oxford, OH, USA.&lt;/institution&gt;&lt;number&gt;3&lt;/number&gt;&lt;subtype&gt;400&lt;/subtype&gt;&lt;endpage&gt;458&lt;/endpage&gt;&lt;bundle&gt;&lt;publication&gt;&lt;title&gt;Wiley interdisciplinary reviews. RNA&lt;/title&gt;&lt;type&gt;-100&lt;/type&gt;&lt;subtype&gt;-100&lt;/subtype&gt;&lt;uuid&gt;0EE66775-2CE5-4220-AEF8-0215B1E48E62&lt;/uuid&gt;&lt;/publication&gt;&lt;/bundle&gt;&lt;authors&gt;&lt;author&gt;&lt;firstName&gt;Denghui&lt;/firstName&gt;&lt;lastName&gt;Xing&lt;/lastName&gt;&lt;/author&gt;&lt;author&gt;&lt;firstName&gt;Qingshun&lt;/firstName&gt;&lt;middleNames&gt;Quinn&lt;/middleNames&gt;&lt;lastName&gt;Li&lt;/lastName&gt;&lt;/author&gt;&lt;/authors&gt;&lt;/publication&gt;&lt;/publications&gt;&lt;cites&gt;&lt;/cites&gt;&lt;/citation&gt;</w:instrText>
+        <w:instrText xml:space="preserve"> ADDIN PAPERS2_CITATIONS &lt;citation&gt;&lt;uuid&gt;9D767CE7-F921-4EBA-A03A-79C5AB209D83&lt;/uuid&gt;&lt;priority&gt;0&lt;/priority&gt;&lt;publications&gt;&lt;publication&gt;&lt;uuid&gt;E8E36D10-ED19-4AA1-B5D4-3BAA9E1B8267&lt;/uuid&gt;&lt;volume&gt;108&lt;/volume&gt;&lt;doi&gt;10.1073/pnas.1019732108&lt;/doi&gt;&lt;startpage&gt;12533&lt;/startpage&gt;&lt;publication_date&gt;99201107261200000000222000&lt;/publication_date&gt;&lt;url&gt;http://www.pnas.org/cgi/doi/10.1073/pnas.1019732108&lt;/url&gt;&lt;type&gt;400&lt;/type&gt;&lt;title&gt;Genome-wide landscape of polyadenylation in Arabidopsis provides evidence for extensive alternative polyadenylation.&lt;/title&gt;&lt;publisher&gt;National Acad Sciences&lt;/publisher&gt;&lt;institution&gt;Department of Botany, Miami University, Oxford, OH 45056, USA.&lt;/institution&gt;&lt;number&gt;30&lt;/number&gt;&lt;subtype&gt;400&lt;/subtype&gt;&lt;endpage&gt;12538&lt;/endpage&gt;&lt;bundle&gt;&lt;publication&gt;&lt;title&gt;Proceedings of the National Academy of Sciences of the United States of America&lt;/title&gt;&lt;type&gt;-100&lt;/type&gt;&lt;subtype&gt;-100&lt;/subtype&gt;&lt;uuid&gt;224F28A3-66CF-42EC-95D1-7FE8916682B5&lt;/uuid&gt;&lt;/publication&gt;&lt;/bundle&gt;&lt;authors&gt;&lt;author&gt;&lt;firstName&gt;Xiaohui&lt;/firstName&gt;&lt;lastName&gt;Wu&lt;/lastName&gt;&lt;/author&gt;&lt;author&gt;&lt;firstName&gt;Man&lt;/firstName&gt;&lt;lastName&gt;Liu&lt;/lastName&gt;&lt;/author&gt;&lt;author&gt;&lt;firstName&gt;Bruce&lt;/firstName&gt;&lt;lastName&gt;Downie&lt;/lastName&gt;&lt;/author&gt;&lt;author&gt;&lt;firstName&gt;Chun&lt;/firstName&gt;&lt;lastName&gt;Liang&lt;/lastName&gt;&lt;/author&gt;&lt;author&gt;&lt;firstName&gt;Guoli&lt;/firstName&gt;&lt;lastName&gt;Ji&lt;/lastName&gt;&lt;/author&gt;&lt;author&gt;&lt;firstName&gt;Qingshun&lt;/firstName&gt;&lt;middleNames&gt;Q&lt;/middleNames&gt;&lt;lastName&gt;Li&lt;/lastName&gt;&lt;/author&gt;&lt;author&gt;&lt;firstName&gt;Arthur&lt;/firstName&gt;&lt;middleNames&gt;G&lt;/middleNames&gt;&lt;lastName&gt;Hunt&lt;/lastName&gt;&lt;/author&gt;&lt;/authors&gt;&lt;/publication&gt;&lt;/publications&gt;&lt;cites&gt;&lt;/cites&gt;&lt;/citation&gt;</w:instrText>
       </w:r>
       <w:r>
         <w:rPr>
@@ -1414,7 +1481,7 @@
         <w:rPr>
           <w:noProof w:val="0"/>
         </w:rPr>
-        <w:t>{Xing:2011cn}</w:t>
+        <w:t>{Wu:2011eu}</w:t>
       </w:r>
       <w:r>
         <w:rPr>
@@ -1426,26 +1493,37 @@
         <w:rPr>
           <w:szCs w:val="18"/>
         </w:rPr>
-        <w:t xml:space="preserve">.  Recent research suggests that many eukaryotic genes employ </w:t>
-      </w:r>
-      <w:r>
-        <w:rPr>
-          <w:i/>
-          <w:szCs w:val="18"/>
-        </w:rPr>
-        <w:t xml:space="preserve">alternative polyadenylation </w:t>
-      </w:r>
-      <w:r>
-        <w:rPr>
-          <w:szCs w:val="18"/>
-        </w:rPr>
-        <w:t xml:space="preserve">(APA), in which </w:t>
-      </w:r>
-      <w:r>
-        <w:rPr>
-          <w:szCs w:val="18"/>
-        </w:rPr>
-        <w:t>multiple</w:t>
+        <w:fldChar w:fldCharType="begin"/>
+      </w:r>
+      <w:r>
+        <w:rPr>
+          <w:szCs w:val="18"/>
+        </w:rPr>
+        <w:instrText xml:space="preserve"> ADDIN PAPERS2_CITATIONS &lt;citation&gt;&lt;uuid&gt;61E58D51-82B6-4391-8C4F-11D04D1C06D5&lt;/uuid&gt;&lt;priority&gt;0&lt;/priority&gt;&lt;publications&gt;&lt;publication&gt;&lt;uuid&gt;28912C15-80D8-4D88-9A22-4A5BF8F42EF9&lt;/uuid&gt;&lt;volume&gt;143&lt;/volume&gt;&lt;accepted_date&gt;99201011091200000000222000&lt;/accepted_date&gt;&lt;doi&gt;10.1016/j.cell.2010.11.020&lt;/doi&gt;&lt;startpage&gt;1018&lt;/startpage&gt;&lt;revision_date&gt;99201009281200000000222000&lt;/revision_date&gt;&lt;publication_date&gt;99201012101200000000222000&lt;/publication_date&gt;&lt;url&gt;http://linkinghub.elsevier.com/retrieve/pii/S0092867410013000&lt;/url&gt;&lt;type&gt;400&lt;/type&gt;&lt;title&gt;Comprehensive polyadenylation site maps in yeast and human reveal pervasive alternative polyadenylation.&lt;/title&gt;&lt;publisher&gt;Elsevier&lt;/publisher&gt;&lt;submission_date&gt;99201005261200000000222000&lt;/submission_date&gt;&lt;number&gt;6&lt;/number&gt;&lt;institution&gt;Helicos BioSciences Corporation, Cambridge, MA 02139, USA. fatihozsolak@gmail.com&lt;/institution&gt;&lt;subtype&gt;400&lt;/subtype&gt;&lt;endpage&gt;1029&lt;/endpage&gt;&lt;bundle&gt;&lt;publication&gt;&lt;title&gt;Cell&lt;/title&gt;&lt;type&gt;-100&lt;/type&gt;&lt;subtype&gt;-100&lt;/subtype&gt;&lt;uuid&gt;583BABAA-E5D9-42DB-84DE-D6608BFA92D3&lt;/uuid&gt;&lt;/publication&gt;&lt;/bundle&gt;&lt;authors&gt;&lt;author&gt;&lt;firstName&gt;Fatih&lt;/firstName&gt;&lt;lastName&gt;Ozsolak&lt;/lastName&gt;&lt;/author&gt;&lt;author&gt;&lt;firstName&gt;Philipp&lt;/firstName&gt;&lt;lastName&gt;Kapranov&lt;/lastName&gt;&lt;/author&gt;&lt;author&gt;&lt;firstName&gt;Sylvain&lt;/firstName&gt;&lt;lastName&gt;Foissac&lt;/lastName&gt;&lt;/author&gt;&lt;author&gt;&lt;firstName&gt;Sang&lt;/firstName&gt;&lt;middleNames&gt;Woo&lt;/middleNames&gt;&lt;lastName&gt;Kim&lt;/lastName&gt;&lt;/author&gt;&lt;author&gt;&lt;firstName&gt;Elane&lt;/firstName&gt;&lt;lastName&gt;Fishilevich&lt;/lastName&gt;&lt;/author&gt;&lt;author&gt;&lt;firstName&gt;A&lt;/firstName&gt;&lt;middleNames&gt;Paula&lt;/middleNames&gt;&lt;lastName&gt;Monaghan&lt;/lastName&gt;&lt;/author&gt;&lt;author&gt;&lt;firstName&gt;Bino&lt;/firstName&gt;&lt;lastName&gt;John&lt;/lastName&gt;&lt;/author&gt;&lt;author&gt;&lt;firstName&gt;Patrice&lt;/firstName&gt;&lt;middleNames&gt;M&lt;/middleNames&gt;&lt;lastName&gt;Milos&lt;/lastName&gt;&lt;/author&gt;&lt;/authors&gt;&lt;/publication&gt;&lt;/publications&gt;&lt;cites&gt;&lt;/cites&gt;&lt;/citation&gt;</w:instrText>
+      </w:r>
+      <w:r>
+        <w:rPr>
+          <w:szCs w:val="18"/>
+        </w:rPr>
+        <w:fldChar w:fldCharType="separate"/>
+      </w:r>
+      <w:r>
+        <w:rPr>
+          <w:noProof w:val="0"/>
+        </w:rPr>
+        <w:t>{Ozsolak:2010jm}</w:t>
+      </w:r>
+      <w:r>
+        <w:rPr>
+          <w:szCs w:val="18"/>
+        </w:rPr>
+        <w:fldChar w:fldCharType="end"/>
+      </w:r>
+      <w:r>
+        <w:rPr>
+          <w:szCs w:val="18"/>
+        </w:rPr>
+        <w:t>.</w:t>
       </w:r>
       <w:r>
         <w:rPr>
@@ -1457,37 +1535,7 @@
         <w:rPr>
           <w:szCs w:val="18"/>
         </w:rPr>
-        <w:t xml:space="preserve">distinctive poly(A) </w:t>
-      </w:r>
-      <w:r>
-        <w:rPr>
-          <w:szCs w:val="18"/>
-        </w:rPr>
-        <w:t xml:space="preserve">sites are </w:t>
-      </w:r>
-      <w:r>
-        <w:rPr>
-          <w:szCs w:val="18"/>
-        </w:rPr>
-        <w:t>utilized</w:t>
-      </w:r>
-      <w:r>
-        <w:rPr>
-          <w:szCs w:val="18"/>
-        </w:rPr>
-        <w:t xml:space="preserve"> to create different transcript</w:t>
-      </w:r>
-      <w:r>
-        <w:rPr>
-          <w:szCs w:val="18"/>
-        </w:rPr>
-        <w:t xml:space="preserve"> isoforms from the same gene</w:t>
-      </w:r>
-      <w:r>
-        <w:rPr>
-          <w:szCs w:val="18"/>
-        </w:rPr>
-        <w:t xml:space="preserve"> </w:t>
+        <w:t>Moreover, 3’-end tagging (i.e., addition of non-templated U or C/U-rich tags) or 3’-oligouridylation (i.e., poly(U) tails) have been shown to affect mRNA degradation and are common in many eukaryotic species</w:t>
       </w:r>
       <w:r>
         <w:rPr>
@@ -1499,7 +1547,7 @@
         <w:rPr>
           <w:szCs w:val="18"/>
         </w:rPr>
-        <w:instrText xml:space="preserve"> ADDIN PAPERS2_CITATIONS &lt;citation&gt;&lt;uuid&gt;D09F5903-B577-4A64-93FA-4941CD1511E3&lt;/uuid&gt;&lt;priority&gt;0&lt;/priority&gt;&lt;publications&gt;&lt;publication&gt;&lt;uuid&gt;82782E38-B2E6-4DD3-A0F2-94A7A82B051D&lt;/uuid&gt;&lt;volume&gt;25&lt;/volume&gt;&lt;doi&gt;10.1101/gad.17268411&lt;/doi&gt;&lt;startpage&gt;1770&lt;/startpage&gt;&lt;publication_date&gt;99201109011200000000222000&lt;/publication_date&gt;&lt;url&gt;http://genesdev.cshlp.org/cgi/doi/10.1101/gad.17268411&lt;/url&gt;&lt;type&gt;400&lt;/type&gt;&lt;title&gt;Ending the message: poly(A) signals then and now.&lt;/title&gt;&lt;publisher&gt;Cold Spring Harbor Lab&lt;/publisher&gt;&lt;institution&gt;Sir William Dunn School of Pathology, University of Oxford, Oxford OX1 3RE, United Kingdom. nicholas.proudfoot@path.ox.ac.uk&lt;/institution&gt;&lt;number&gt;17&lt;/number&gt;&lt;subtype&gt;400&lt;/subtype&gt;&lt;endpage&gt;1782&lt;/endpage&gt;&lt;bundle&gt;&lt;publication&gt;&lt;title&gt;Genes &amp;amp; development&lt;/title&gt;&lt;type&gt;-100&lt;/type&gt;&lt;subtype&gt;-100&lt;/subtype&gt;&lt;uuid&gt;9FCF7052-42A5-4A47-A7C4-9B6D82A6BEF2&lt;/uuid&gt;&lt;/publication&gt;&lt;/bundle&gt;&lt;authors&gt;&lt;author&gt;&lt;firstName&gt;Nick&lt;/firstName&gt;&lt;middleNames&gt;J&lt;/middleNames&gt;&lt;lastName&gt;Proudfoot&lt;/lastName&gt;&lt;/author&gt;&lt;/authors&gt;&lt;/publication&gt;&lt;/publications&gt;&lt;cites&gt;&lt;/cites&gt;&lt;/citation&gt;</w:instrText>
+        <w:instrText xml:space="preserve"> ADDIN PAPERS2_CITATIONS &lt;citation&gt;&lt;uuid&gt;F4AC62BD-212D-4E6B-98FC-2C20A1506030&lt;/uuid&gt;&lt;priority&gt;0&lt;/priority&gt;&lt;publications&gt;&lt;publication&gt;&lt;uuid&gt;A42EE778-7AEE-4C56-BF7C-B05955E4EE5A&lt;/uuid&gt;&lt;volume&gt;18&lt;/volume&gt;&lt;doi&gt;10.1261/rna.029306.111&lt;/doi&gt;&lt;startpage&gt;394&lt;/startpage&gt;&lt;publication_date&gt;99201203001200000000220000&lt;/publication_date&gt;&lt;url&gt;http://rnajournal.cshlp.org/cgi/doi/10.1261/rna.029306.111&lt;/url&gt;&lt;type&gt;400&lt;/type&gt;&lt;title&gt;Widespread RNA 3'-end oligouridylation in mammals.&lt;/title&gt;&lt;publisher&gt;Cold Spring Harbor Lab&lt;/publisher&gt;&lt;institution&gt;Biomedical Sciences Graduate Program, University of California, San Francisco, San Francisco, California 94143, USA.&lt;/institution&gt;&lt;number&gt;3&lt;/number&gt;&lt;subtype&gt;400&lt;/subtype&gt;&lt;endpage&gt;401&lt;/endpage&gt;&lt;bundle&gt;&lt;publication&gt;&lt;title&gt;RNA (New York, N.Y.)&lt;/title&gt;&lt;type&gt;-100&lt;/type&gt;&lt;subtype&gt;-100&lt;/subtype&gt;&lt;uuid&gt;58C9F878-2FFD-44B6-92E1-4E553E97016C&lt;/uuid&gt;&lt;/publication&gt;&lt;/bundle&gt;&lt;authors&gt;&lt;author&gt;&lt;firstName&gt;Yun&lt;/firstName&gt;&lt;middleNames&gt;S&lt;/middleNames&gt;&lt;lastName&gt;Choi&lt;/lastName&gt;&lt;/author&gt;&lt;author&gt;&lt;firstName&gt;Weronika&lt;/firstName&gt;&lt;lastName&gt;Patena&lt;/lastName&gt;&lt;/author&gt;&lt;author&gt;&lt;firstName&gt;Andrew&lt;/firstName&gt;&lt;middleNames&gt;D&lt;/middleNames&gt;&lt;lastName&gt;Leavitt&lt;/lastName&gt;&lt;/author&gt;&lt;author&gt;&lt;firstName&gt;Michael&lt;/firstName&gt;&lt;middleNames&gt;T&lt;/middleNames&gt;&lt;lastName&gt;McManus&lt;/lastName&gt;&lt;/author&gt;&lt;/authors&gt;&lt;/publication&gt;&lt;/publications&gt;&lt;cites&gt;&lt;/cites&gt;&lt;/citation&gt;</w:instrText>
       </w:r>
       <w:r>
         <w:rPr>
@@ -1511,7 +1559,7 @@
         <w:rPr>
           <w:noProof w:val="0"/>
         </w:rPr>
-        <w:t>{Proudfoot:2011ke}</w:t>
+        <w:t>{Choi:2012ip}</w:t>
       </w:r>
       <w:r>
         <w:rPr>
@@ -1529,7 +1577,7 @@
         <w:rPr>
           <w:szCs w:val="18"/>
         </w:rPr>
-        <w:instrText xml:space="preserve"> ADDIN PAPERS2_CITATIONS &lt;citation&gt;&lt;uuid&gt;930B4989-27F4-4AC5-AC0D-7C636F020650&lt;/uuid&gt;&lt;priority&gt;0&lt;/priority&gt;&lt;publications&gt;&lt;publication&gt;&lt;uuid&gt;F1FEA78B-45E7-4466-B5C2-904F7D268DE5&lt;/uuid&gt;&lt;volume&gt;2&lt;/volume&gt;&lt;doi&gt;10.1002/wrna.59&lt;/doi&gt;&lt;startpage&gt;445&lt;/startpage&gt;&lt;publication_date&gt;99201105001200000000220000&lt;/publication_date&gt;&lt;url&gt;http://doi.wiley.com/10.1002/wrna.59&lt;/url&gt;&lt;type&gt;400&lt;/type&gt;&lt;title&gt;Alternative polyadenylation and gene expression regulation in plants.&lt;/title&gt;&lt;publisher&gt;John Wiley &amp;amp; Sons, Inc.&lt;/publisher&gt;&lt;institution&gt;Department of Botany, Miami University, Oxford, OH, USA.&lt;/institution&gt;&lt;number&gt;3&lt;/number&gt;&lt;subtype&gt;400&lt;/subtype&gt;&lt;endpage&gt;458&lt;/endpage&gt;&lt;bundle&gt;&lt;publication&gt;&lt;title&gt;Wiley interdisciplinary reviews. RNA&lt;/title&gt;&lt;type&gt;-100&lt;/type&gt;&lt;subtype&gt;-100&lt;/subtype&gt;&lt;uuid&gt;0EE66775-2CE5-4220-AEF8-0215B1E48E62&lt;/uuid&gt;&lt;/publication&gt;&lt;/bundle&gt;&lt;authors&gt;&lt;author&gt;&lt;firstName&gt;Denghui&lt;/firstName&gt;&lt;lastName&gt;Xing&lt;/lastName&gt;&lt;/author&gt;&lt;author&gt;&lt;firstName&gt;Qingshun&lt;/firstName&gt;&lt;middleNames&gt;Quinn&lt;/middleNames&gt;&lt;lastName&gt;Li&lt;/lastName&gt;&lt;/author&gt;&lt;/authors&gt;&lt;/publication&gt;&lt;/publications&gt;&lt;cites&gt;&lt;/cites&gt;&lt;/citation&gt;</w:instrText>
+        <w:instrText xml:space="preserve"> ADDIN PAPERS2_CITATIONS &lt;citation&gt;&lt;uuid&gt;C5E3DCFF-D830-42B3-A063-070172C3121F&lt;/uuid&gt;&lt;priority&gt;0&lt;/priority&gt;&lt;publications&gt;&lt;publication&gt;&lt;volume&gt;16&lt;/volume&gt;&lt;publication_date&gt;99200006001200000000220000&lt;/publication_date&gt;&lt;number&gt;6&lt;/number&gt;&lt;institution&gt;The Sanger Centre, Wellcome Trust Genome Campus, Hinxton, Cambridge, UK CB10 1SA.&lt;/institution&gt;&lt;startpage&gt;276&lt;/startpage&gt;&lt;title&gt;EMBOSS: the European Molecular Biology Open Software Suite.&lt;/title&gt;&lt;uuid&gt;1ACD792B-02DD-4BD0-B20D-78F61929BCB9&lt;/uuid&gt;&lt;subtype&gt;400&lt;/subtype&gt;&lt;endpage&gt;277&lt;/endpage&gt;&lt;type&gt;400&lt;/type&gt;&lt;url&gt;http://eutils.ncbi.nlm.nih.gov/entrez/eutils/elink.fcgi?dbfrom=pubmed&amp;amp;id=10827456&amp;amp;retmode=ref&amp;amp;cmd=prlinks&lt;/url&gt;&lt;bundle&gt;&lt;publication&gt;&lt;title&gt;Trends in genetics : TIG&lt;/title&gt;&lt;type&gt;-100&lt;/type&gt;&lt;subtype&gt;-100&lt;/subtype&gt;&lt;uuid&gt;71E49CAD-3018-4275-A189-823F8DCE704D&lt;/uuid&gt;&lt;/publication&gt;&lt;/bundle&gt;&lt;authors&gt;&lt;author&gt;&lt;firstName&gt;P&lt;/firstName&gt;&lt;lastName&gt;Rice&lt;/lastName&gt;&lt;/author&gt;&lt;author&gt;&lt;firstName&gt;I&lt;/firstName&gt;&lt;lastName&gt;Longden&lt;/lastName&gt;&lt;/author&gt;&lt;author&gt;&lt;firstName&gt;A&lt;/firstName&gt;&lt;lastName&gt;Bleasby&lt;/lastName&gt;&lt;/author&gt;&lt;/authors&gt;&lt;/publication&gt;&lt;/publications&gt;&lt;cites&gt;&lt;/cites&gt;&lt;/citation&gt;</w:instrText>
       </w:r>
       <w:r>
         <w:rPr>
@@ -1541,7 +1589,7 @@
         <w:rPr>
           <w:noProof w:val="0"/>
         </w:rPr>
-        <w:t>{Xing:2011cn}</w:t>
+        <w:t>{Rice:2000wr}</w:t>
       </w:r>
       <w:r>
         <w:rPr>
@@ -1553,288 +1601,6 @@
         <w:rPr>
           <w:szCs w:val="18"/>
         </w:rPr>
-        <w:fldChar w:fldCharType="begin"/>
-      </w:r>
-      <w:r>
-        <w:rPr>
-          <w:szCs w:val="18"/>
-        </w:rPr>
-        <w:instrText xml:space="preserve"> ADDIN PAPERS2_CITATIONS &lt;citation&gt;&lt;uuid&gt;7A65A6A0-03E6-4709-82FE-2755E7C855B8&lt;/uuid&gt;&lt;priority&gt;0&lt;/priority&gt;&lt;publications&gt;&lt;publication&gt;&lt;uuid&gt;564B53FC-AD81-461B-A3A6-7928C525886B&lt;/uuid&gt;&lt;volume&gt;43&lt;/volume&gt;&lt;accepted_date&gt;99201108091200000000222000&lt;/accepted_date&gt;&lt;doi&gt;10.1016/j.molcel.2011.08.017&lt;/doi&gt;&lt;startpage&gt;853&lt;/startpage&gt;&lt;revision_date&gt;99201108021200000000222000&lt;/revision_date&gt;&lt;publication_date&gt;99201109161200000000222000&lt;/publication_date&gt;&lt;url&gt;http://linkinghub.elsevier.com/retrieve/pii/S1097276511006356&lt;/url&gt;&lt;type&gt;400&lt;/type&gt;&lt;title&gt;Mechanisms and consequences of alternative polyadenylation.&lt;/title&gt;&lt;submission_date&gt;99201106281200000000222000&lt;/submission_date&gt;&lt;number&gt;6&lt;/number&gt;&lt;institution&gt;Department of Biological Sciences, Columbia University, New York, NY 10027, USA.&lt;/institution&gt;&lt;subtype&gt;400&lt;/subtype&gt;&lt;endpage&gt;866&lt;/endpage&gt;&lt;bundle&gt;&lt;publication&gt;&lt;title&gt;Molecular cell&lt;/title&gt;&lt;type&gt;-100&lt;/type&gt;&lt;subtype&gt;-100&lt;/subtype&gt;&lt;uuid&gt;023B7267-746C-4F24-AE9B-5BD6254571EB&lt;/uuid&gt;&lt;/publication&gt;&lt;/bundle&gt;&lt;authors&gt;&lt;author&gt;&lt;lastName&gt;Giammartino&lt;/lastName&gt;&lt;nonDroppingParticle&gt;Di&lt;/nonDroppingParticle&gt;&lt;firstName&gt;Dafne&lt;/firstName&gt;&lt;middleNames&gt;Campigli&lt;/middleNames&gt;&lt;/author&gt;&lt;author&gt;&lt;firstName&gt;Kensei&lt;/firstName&gt;&lt;lastName&gt;Nishida&lt;/lastName&gt;&lt;/author&gt;&lt;author&gt;&lt;firstName&gt;James&lt;/firstName&gt;&lt;middleNames&gt;L&lt;/middleNames&gt;&lt;lastName&gt;Manley&lt;/lastName&gt;&lt;/author&gt;&lt;/authors&gt;&lt;/publication&gt;&lt;/publications&gt;&lt;cites&gt;&lt;/cites&gt;&lt;/citation&gt;</w:instrText>
-      </w:r>
-      <w:r>
-        <w:rPr>
-          <w:szCs w:val="18"/>
-        </w:rPr>
-        <w:fldChar w:fldCharType="separate"/>
-      </w:r>
-      <w:r>
-        <w:rPr>
-          <w:noProof w:val="0"/>
-        </w:rPr>
-        <w:t>{DiGiammartino:2011ez}</w:t>
-      </w:r>
-      <w:r>
-        <w:rPr>
-          <w:szCs w:val="18"/>
-        </w:rPr>
-        <w:fldChar w:fldCharType="end"/>
-      </w:r>
-      <w:r>
-        <w:rPr>
-          <w:szCs w:val="18"/>
-        </w:rPr>
-        <w:t xml:space="preserve">.   It is clear that APA is an important regulator in eukaryote </w:t>
-      </w:r>
-      <w:r>
-        <w:rPr>
-          <w:szCs w:val="18"/>
-        </w:rPr>
-        <w:t>gene expression and regulation. F</w:t>
-      </w:r>
-      <w:r>
-        <w:rPr>
-          <w:szCs w:val="18"/>
-        </w:rPr>
-        <w:t>or example,</w:t>
-      </w:r>
-      <w:r>
-        <w:rPr>
-          <w:szCs w:val="18"/>
-        </w:rPr>
-        <w:t xml:space="preserve"> </w:t>
-      </w:r>
-      <w:r>
-        <w:rPr>
-          <w:szCs w:val="18"/>
-        </w:rPr>
-        <w:t xml:space="preserve">3’-UTR shortening by </w:t>
-      </w:r>
-      <w:r>
-        <w:rPr>
-          <w:szCs w:val="18"/>
-        </w:rPr>
-        <w:t>APA appears to be h</w:t>
-      </w:r>
-      <w:r>
-        <w:rPr>
-          <w:szCs w:val="18"/>
-        </w:rPr>
-        <w:t>ighly active in cancer cells</w:t>
-      </w:r>
-      <w:r>
-        <w:rPr>
-          <w:szCs w:val="18"/>
-        </w:rPr>
-        <w:fldChar w:fldCharType="begin"/>
-      </w:r>
-      <w:r>
-        <w:rPr>
-          <w:szCs w:val="18"/>
-        </w:rPr>
-        <w:instrText xml:space="preserve"> ADDIN PAPERS2_CITATIONS &lt;citation&gt;&lt;uuid&gt;977EE2DD-B885-4107-BAA0-3A3D5AA61989&lt;/uuid&gt;&lt;priority&gt;0&lt;/priority&gt;&lt;publications&gt;&lt;publication&gt;&lt;uuid&gt;D1B3892A-ED79-4C28-80E3-66F326FDA5D6&lt;/uuid&gt;&lt;volume&gt;138&lt;/volume&gt;&lt;accepted_date&gt;99200906091200000000222000&lt;/accepted_date&gt;&lt;doi&gt;10.1016/j.cell.2009.06.016&lt;/doi&gt;&lt;startpage&gt;673&lt;/startpage&gt;&lt;revision_date&gt;99200904211200000000222000&lt;/revision_date&gt;&lt;publication_date&gt;99200908211200000000222000&lt;/publication_date&gt;&lt;url&gt;http://linkinghub.elsevier.com/retrieve/pii/S0092867409007168&lt;/url&gt;&lt;type&gt;400&lt;/type&gt;&lt;title&gt;Widespread shortening of 3'UTRs by alternative cleavage and polyadenylation activates oncogenes in cancer cells.&lt;/title&gt;&lt;submission_date&gt;99200901121200000000222000&lt;/submission_date&gt;&lt;number&gt;4&lt;/number&gt;&lt;institution&gt;Howard Hughes Medical Institute, USA. mayrc@mskcc.org&lt;/institution&gt;&lt;subtype&gt;400&lt;/subtype&gt;&lt;endpage&gt;684&lt;/endpage&gt;&lt;bundle&gt;&lt;title&gt;Cell&lt;/title&gt;&lt;uuid&gt;3DACE2A1-6BA0-4D49-B0B9-A27A47AF1FA3&lt;/uuid&gt;&lt;subtype&gt;-100&lt;/subtype&gt;&lt;type&gt;-100&lt;/type&gt;&lt;/bundle&gt;&lt;authors&gt;&lt;author&gt;&lt;firstName&gt;Christine&lt;/firstName&gt;&lt;lastName&gt;Mayr&lt;/lastName&gt;&lt;/author&gt;&lt;author&gt;&lt;firstName&gt;David&lt;/firstName&gt;&lt;middleNames&gt;P&lt;/middleNames&gt;&lt;lastName&gt;Bartel&lt;/lastName&gt;&lt;/author&gt;&lt;/authors&gt;&lt;/publication&gt;&lt;/publications&gt;&lt;cites&gt;&lt;/cites&gt;&lt;/citation&gt;</w:instrText>
-      </w:r>
-      <w:r>
-        <w:rPr>
-          <w:szCs w:val="18"/>
-        </w:rPr>
-        <w:fldChar w:fldCharType="separate"/>
-      </w:r>
-      <w:r>
-        <w:rPr>
-          <w:noProof w:val="0"/>
-        </w:rPr>
-        <w:t>{Mayr:2009fd}</w:t>
-      </w:r>
-      <w:r>
-        <w:rPr>
-          <w:szCs w:val="18"/>
-        </w:rPr>
-        <w:fldChar w:fldCharType="end"/>
-      </w:r>
-      <w:r>
-        <w:rPr>
-          <w:szCs w:val="18"/>
-        </w:rPr>
-        <w:t xml:space="preserve">.  To </w:t>
-      </w:r>
-      <w:r>
-        <w:rPr>
-          <w:szCs w:val="18"/>
-        </w:rPr>
-        <w:t>increase our understanding of</w:t>
-      </w:r>
-      <w:r>
-        <w:rPr>
-          <w:szCs w:val="18"/>
-        </w:rPr>
-        <w:t xml:space="preserve"> the underlying molecular and biological mechanisms governing polyadenylation and other relevant processes</w:t>
-      </w:r>
-      <w:r>
-        <w:rPr>
-          <w:szCs w:val="18"/>
-        </w:rPr>
-        <w:t>,  RNA-seq</w:t>
-      </w:r>
-      <w:r>
-        <w:rPr>
-          <w:szCs w:val="18"/>
-        </w:rPr>
-        <w:t xml:space="preserve"> data is continually being generated to query the junctions of the 3</w:t>
-      </w:r>
-      <w:r>
-        <w:rPr>
-          <w:szCs w:val="18"/>
-        </w:rPr>
-        <w:t>’-UTR and the poly(A) tail</w:t>
-      </w:r>
-      <w:r>
-        <w:rPr>
-          <w:szCs w:val="18"/>
-        </w:rPr>
-        <w:t xml:space="preserve"> </w:t>
-      </w:r>
-      <w:r>
-        <w:rPr>
-          <w:szCs w:val="18"/>
-        </w:rPr>
-        <w:fldChar w:fldCharType="begin"/>
-      </w:r>
-      <w:r>
-        <w:rPr>
-          <w:szCs w:val="18"/>
-        </w:rPr>
-        <w:instrText xml:space="preserve"> ADDIN PAPERS2_CITATIONS &lt;citation&gt;&lt;uuid&gt;9D767CE7-F921-4EBA-A03A-79C5AB209D83&lt;/uuid&gt;&lt;priority&gt;0&lt;/priority&gt;&lt;publications&gt;&lt;publication&gt;&lt;uuid&gt;E8E36D10-ED19-4AA1-B5D4-3BAA9E1B8267&lt;/uuid&gt;&lt;volume&gt;108&lt;/volume&gt;&lt;doi&gt;10.1073/pnas.1019732108&lt;/doi&gt;&lt;startpage&gt;12533&lt;/startpage&gt;&lt;publication_date&gt;99201107261200000000222000&lt;/publication_date&gt;&lt;url&gt;http://www.pnas.org/cgi/doi/10.1073/pnas.1019732108&lt;/url&gt;&lt;type&gt;400&lt;/type&gt;&lt;title&gt;Genome-wide landscape of polyadenylation in Arabidopsis provides evidence for extensive alternative polyadenylation.&lt;/title&gt;&lt;publisher&gt;National Acad Sciences&lt;/publisher&gt;&lt;institution&gt;Department of Botany, Miami University, Oxford, OH 45056, USA.&lt;/institution&gt;&lt;number&gt;30&lt;/number&gt;&lt;subtype&gt;400&lt;/subtype&gt;&lt;endpage&gt;12538&lt;/endpage&gt;&lt;bundle&gt;&lt;publication&gt;&lt;title&gt;Proceedings of the National Academy of Sciences of the United States of America&lt;/title&gt;&lt;type&gt;-100&lt;/type&gt;&lt;subtype&gt;-100&lt;/subtype&gt;&lt;uuid&gt;224F28A3-66CF-42EC-95D1-7FE8916682B5&lt;/uuid&gt;&lt;/publication&gt;&lt;/bundle&gt;&lt;authors&gt;&lt;author&gt;&lt;firstName&gt;Xiaohui&lt;/firstName&gt;&lt;lastName&gt;Wu&lt;/lastName&gt;&lt;/author&gt;&lt;author&gt;&lt;firstName&gt;Man&lt;/firstName&gt;&lt;lastName&gt;Liu&lt;/lastName&gt;&lt;/author&gt;&lt;author&gt;&lt;firstName&gt;Bruce&lt;/firstName&gt;&lt;lastName&gt;Downie&lt;/lastName&gt;&lt;/author&gt;&lt;author&gt;&lt;firstName&gt;Chun&lt;/firstName&gt;&lt;lastName&gt;Liang&lt;/lastName&gt;&lt;/author&gt;&lt;author&gt;&lt;firstName&gt;Guoli&lt;/firstName&gt;&lt;lastName&gt;Ji&lt;/lastName&gt;&lt;/author&gt;&lt;author&gt;&lt;firstName&gt;Qingshun&lt;/firstName&gt;&lt;middleNames&gt;Q&lt;/middleNames&gt;&lt;lastName&gt;Li&lt;/lastName&gt;&lt;/author&gt;&lt;author&gt;&lt;firstName&gt;Arthur&lt;/firstName&gt;&lt;middleNames&gt;G&lt;/middleNames&gt;&lt;lastName&gt;Hunt&lt;/lastName&gt;&lt;/author&gt;&lt;/authors&gt;&lt;/publication&gt;&lt;/publications&gt;&lt;cites&gt;&lt;/cites&gt;&lt;/citation&gt;</w:instrText>
-      </w:r>
-      <w:r>
-        <w:rPr>
-          <w:szCs w:val="18"/>
-        </w:rPr>
-        <w:fldChar w:fldCharType="separate"/>
-      </w:r>
-      <w:r>
-        <w:rPr>
-          <w:noProof w:val="0"/>
-        </w:rPr>
-        <w:t>{Wu:2011eu}</w:t>
-      </w:r>
-      <w:r>
-        <w:rPr>
-          <w:szCs w:val="18"/>
-        </w:rPr>
-        <w:fldChar w:fldCharType="end"/>
-      </w:r>
-      <w:r>
-        <w:rPr>
-          <w:szCs w:val="18"/>
-        </w:rPr>
-        <w:fldChar w:fldCharType="begin"/>
-      </w:r>
-      <w:r>
-        <w:rPr>
-          <w:szCs w:val="18"/>
-        </w:rPr>
-        <w:instrText xml:space="preserve"> ADDIN PAPERS2_CITATIONS &lt;citation&gt;&lt;uuid&gt;61E58D51-82B6-4391-8C4F-11D04D1C06D5&lt;/uuid&gt;&lt;priority&gt;0&lt;/priority&gt;&lt;publications&gt;&lt;publication&gt;&lt;uuid&gt;28912C15-80D8-4D88-9A22-4A5BF8F42EF9&lt;/uuid&gt;&lt;volume&gt;143&lt;/volume&gt;&lt;accepted_date&gt;99201011091200000000222000&lt;/accepted_date&gt;&lt;doi&gt;10.1016/j.cell.2010.11.020&lt;/doi&gt;&lt;startpage&gt;1018&lt;/startpage&gt;&lt;revision_date&gt;99201009281200000000222000&lt;/revision_date&gt;&lt;publication_date&gt;99201012101200000000222000&lt;/publication_date&gt;&lt;url&gt;http://linkinghub.elsevier.com/retrieve/pii/S0092867410013000&lt;/url&gt;&lt;type&gt;400&lt;/type&gt;&lt;title&gt;Comprehensive polyadenylation site maps in yeast and human reveal pervasive alternative polyadenylation.&lt;/title&gt;&lt;publisher&gt;Elsevier&lt;/publisher&gt;&lt;submission_date&gt;99201005261200000000222000&lt;/submission_date&gt;&lt;number&gt;6&lt;/number&gt;&lt;institution&gt;Helicos BioSciences Corporation, Cambridge, MA 02139, USA. fatihozsolak@gmail.com&lt;/institution&gt;&lt;subtype&gt;400&lt;/subtype&gt;&lt;endpage&gt;1029&lt;/endpage&gt;&lt;bundle&gt;&lt;publication&gt;&lt;title&gt;Cell&lt;/title&gt;&lt;type&gt;-100&lt;/type&gt;&lt;subtype&gt;-100&lt;/subtype&gt;&lt;uuid&gt;583BABAA-E5D9-42DB-84DE-D6608BFA92D3&lt;/uuid&gt;&lt;/publication&gt;&lt;/bundle&gt;&lt;authors&gt;&lt;author&gt;&lt;firstName&gt;Fatih&lt;/firstName&gt;&lt;lastName&gt;Ozsolak&lt;/lastName&gt;&lt;/author&gt;&lt;author&gt;&lt;firstName&gt;Philipp&lt;/firstName&gt;&lt;lastName&gt;Kapranov&lt;/lastName&gt;&lt;/author&gt;&lt;author&gt;&lt;firstName&gt;Sylvain&lt;/firstName&gt;&lt;lastName&gt;Foissac&lt;/lastName&gt;&lt;/author&gt;&lt;author&gt;&lt;firstName&gt;Sang&lt;/firstName&gt;&lt;middleNames&gt;Woo&lt;/middleNames&gt;&lt;lastName&gt;Kim&lt;/lastName&gt;&lt;/author&gt;&lt;author&gt;&lt;firstName&gt;Elane&lt;/firstName&gt;&lt;lastName&gt;Fishilevich&lt;/lastName&gt;&lt;/author&gt;&lt;author&gt;&lt;firstName&gt;A&lt;/firstName&gt;&lt;middleNames&gt;Paula&lt;/middleNames&gt;&lt;lastName&gt;Monaghan&lt;/lastName&gt;&lt;/author&gt;&lt;author&gt;&lt;firstName&gt;Bino&lt;/firstName&gt;&lt;lastName&gt;John&lt;/lastName&gt;&lt;/author&gt;&lt;author&gt;&lt;firstName&gt;Patrice&lt;/firstName&gt;&lt;middleNames&gt;M&lt;/middleNames&gt;&lt;lastName&gt;Milos&lt;/lastName&gt;&lt;/author&gt;&lt;/authors&gt;&lt;/publication&gt;&lt;/publications&gt;&lt;cites&gt;&lt;/cites&gt;&lt;/citation&gt;</w:instrText>
-      </w:r>
-      <w:r>
-        <w:rPr>
-          <w:szCs w:val="18"/>
-        </w:rPr>
-        <w:fldChar w:fldCharType="separate"/>
-      </w:r>
-      <w:r>
-        <w:rPr>
-          <w:noProof w:val="0"/>
-        </w:rPr>
-        <w:t>{Ozsolak:2010jm}</w:t>
-      </w:r>
-      <w:r>
-        <w:rPr>
-          <w:szCs w:val="18"/>
-        </w:rPr>
-        <w:fldChar w:fldCharType="end"/>
-      </w:r>
-      <w:r>
-        <w:rPr>
-          <w:szCs w:val="18"/>
-        </w:rPr>
-        <w:t>.</w:t>
-      </w:r>
-      <w:r>
-        <w:rPr>
-          <w:szCs w:val="18"/>
-        </w:rPr>
-        <w:t xml:space="preserve"> </w:t>
-      </w:r>
-      <w:r>
-        <w:rPr>
-          <w:szCs w:val="18"/>
-        </w:rPr>
-        <w:t>Moreover, 3’-end tagging (i.e., addition of non-templated U or C/U-rich tags) or 3’-oligouridylation (i.e., poly(U) tails) have been shown to affect mRNA degradation and are common in many eukaryotic species</w:t>
-      </w:r>
-      <w:r>
-        <w:rPr>
-          <w:szCs w:val="18"/>
-        </w:rPr>
-        <w:fldChar w:fldCharType="begin"/>
-      </w:r>
-      <w:r>
-        <w:rPr>
-          <w:szCs w:val="18"/>
-        </w:rPr>
-        <w:instrText xml:space="preserve"> ADDIN PAPERS2_CITATIONS &lt;citation&gt;&lt;uuid&gt;F4AC62BD-212D-4E6B-98FC-2C20A1506030&lt;/uuid&gt;&lt;priority&gt;0&lt;/priority&gt;&lt;publications&gt;&lt;publication&gt;&lt;uuid&gt;A42EE778-7AEE-4C56-BF7C-B05955E4EE5A&lt;/uuid&gt;&lt;volume&gt;18&lt;/volume&gt;&lt;doi&gt;10.1261/rna.029306.111&lt;/doi&gt;&lt;startpage&gt;394&lt;/startpage&gt;&lt;publication_date&gt;99201203001200000000220000&lt;/publication_date&gt;&lt;url&gt;http://rnajournal.cshlp.org/cgi/doi/10.1261/rna.029306.111&lt;/url&gt;&lt;type&gt;400&lt;/type&gt;&lt;title&gt;Widespread RNA 3'-end oligouridylation in mammals.&lt;/title&gt;&lt;publisher&gt;Cold Spring Harbor Lab&lt;/publisher&gt;&lt;institution&gt;Biomedical Sciences Graduate Program, University of California, San Francisco, San Francisco, California 94143, USA.&lt;/institution&gt;&lt;number&gt;3&lt;/number&gt;&lt;subtype&gt;400&lt;/subtype&gt;&lt;endpage&gt;401&lt;/endpage&gt;&lt;bundle&gt;&lt;publication&gt;&lt;title&gt;RNA (New York, N.Y.)&lt;/title&gt;&lt;type&gt;-100&lt;/type&gt;&lt;subtype&gt;-100&lt;/subtype&gt;&lt;uuid&gt;58C9F878-2FFD-44B6-92E1-4E553E97016C&lt;/uuid&gt;&lt;/publication&gt;&lt;/bundle&gt;&lt;authors&gt;&lt;author&gt;&lt;firstName&gt;Yun&lt;/firstName&gt;&lt;middleNames&gt;S&lt;/middleNames&gt;&lt;lastName&gt;Choi&lt;/lastName&gt;&lt;/author&gt;&lt;author&gt;&lt;firstName&gt;Weronika&lt;/firstName&gt;&lt;lastName&gt;Patena&lt;/lastName&gt;&lt;/author&gt;&lt;author&gt;&lt;firstName&gt;Andrew&lt;/firstName&gt;&lt;middleNames&gt;D&lt;/middleNames&gt;&lt;lastName&gt;Leavitt&lt;/lastName&gt;&lt;/author&gt;&lt;author&gt;&lt;firstName&gt;Michael&lt;/firstName&gt;&lt;middleNames&gt;T&lt;/middleNames&gt;&lt;lastName&gt;McManus&lt;/lastName&gt;&lt;/author&gt;&lt;/authors&gt;&lt;/publication&gt;&lt;/publications&gt;&lt;cites&gt;&lt;/cites&gt;&lt;/citation&gt;</w:instrText>
-      </w:r>
-      <w:r>
-        <w:rPr>
-          <w:szCs w:val="18"/>
-        </w:rPr>
-        <w:fldChar w:fldCharType="separate"/>
-      </w:r>
-      <w:r>
-        <w:rPr>
-          <w:noProof w:val="0"/>
-        </w:rPr>
-        <w:t>{Choi:2012ip}</w:t>
-      </w:r>
-      <w:r>
-        <w:rPr>
-          <w:szCs w:val="18"/>
-        </w:rPr>
-        <w:fldChar w:fldCharType="end"/>
-      </w:r>
-      <w:r>
-        <w:rPr>
-          <w:szCs w:val="18"/>
-        </w:rPr>
-        <w:fldChar w:fldCharType="begin"/>
-      </w:r>
-      <w:r>
-        <w:rPr>
-          <w:szCs w:val="18"/>
-        </w:rPr>
-        <w:instrText xml:space="preserve"> ADDIN PAPERS2_CITATIONS &lt;citation&gt;&lt;uuid&gt;C5E3DCFF-D830-42B3-A063-070172C3121F&lt;/uuid&gt;&lt;priority&gt;0&lt;/priority&gt;&lt;publications&gt;&lt;publication&gt;&lt;volume&gt;16&lt;/volume&gt;&lt;publication_date&gt;99200006001200000000220000&lt;/publication_date&gt;&lt;number&gt;6&lt;/number&gt;&lt;institution&gt;The Sanger Centre, Wellcome Trust Genome Campus, Hinxton, Cambridge, UK CB10 1SA.&lt;/institution&gt;&lt;startpage&gt;276&lt;/startpage&gt;&lt;title&gt;EMBOSS: the European Molecular Biology Open Software Suite.&lt;/title&gt;&lt;uuid&gt;1ACD792B-02DD-4BD0-B20D-78F61929BCB9&lt;/uuid&gt;&lt;subtype&gt;400&lt;/subtype&gt;&lt;endpage&gt;277&lt;/endpage&gt;&lt;type&gt;400&lt;/type&gt;&lt;url&gt;http://eutils.ncbi.nlm.nih.gov/entrez/eutils/elink.fcgi?dbfrom=pubmed&amp;amp;id=10827456&amp;amp;retmode=ref&amp;amp;cmd=prlinks&lt;/url&gt;&lt;bundle&gt;&lt;publication&gt;&lt;title&gt;Trends in genetics : TIG&lt;/title&gt;&lt;type&gt;-100&lt;/type&gt;&lt;subtype&gt;-100&lt;/subtype&gt;&lt;uuid&gt;71E49CAD-3018-4275-A189-823F8DCE704D&lt;/uuid&gt;&lt;/publication&gt;&lt;/bundle&gt;&lt;authors&gt;&lt;author&gt;&lt;firstName&gt;P&lt;/firstName&gt;&lt;lastName&gt;Rice&lt;/lastName&gt;&lt;/author&gt;&lt;author&gt;&lt;firstName&gt;I&lt;/firstName&gt;&lt;lastName&gt;Longden&lt;/lastName&gt;&lt;/author&gt;&lt;author&gt;&lt;firstName&gt;A&lt;/firstName&gt;&lt;lastName&gt;Bleasby&lt;/lastName&gt;&lt;/author&gt;&lt;/authors&gt;&lt;/publication&gt;&lt;/publications&gt;&lt;cites&gt;&lt;/cites&gt;&lt;/citation&gt;</w:instrText>
-      </w:r>
-      <w:r>
-        <w:rPr>
-          <w:szCs w:val="18"/>
-        </w:rPr>
-        <w:fldChar w:fldCharType="separate"/>
-      </w:r>
-      <w:r>
-        <w:rPr>
-          <w:noProof w:val="0"/>
-        </w:rPr>
-        <w:t>{Rice:2000wr}</w:t>
-      </w:r>
-      <w:r>
-        <w:rPr>
-          <w:szCs w:val="18"/>
-        </w:rPr>
-        <w:fldChar w:fldCharType="end"/>
-      </w:r>
-      <w:r>
-        <w:rPr>
-          <w:szCs w:val="18"/>
-        </w:rPr>
         <w:t xml:space="preserve">.  Studies have also shown that the length of the poly(A) tail has a direct effect on mRNA stability, and mRNAs with </w:t>
       </w:r>
       <w:r>
@@ -1842,13 +1608,7 @@
           <w:szCs w:val="18"/>
         </w:rPr>
         <w:lastRenderedPageBreak/>
-        <w:t>short poly(A) tails can be stored in cytoplasm and reactivated later for translation by a re-polyadenylation process that elongates the tail lengths</w:t>
-      </w:r>
-      <w:r>
-        <w:rPr>
-          <w:szCs w:val="18"/>
-        </w:rPr>
-        <w:t xml:space="preserve"> </w:t>
+        <w:t xml:space="preserve">short poly(A) tails can be stored in cytoplasm and reactivated later for translation by a re-polyadenylation process that elongates the tail lengths </w:t>
       </w:r>
       <w:r>
         <w:rPr>
@@ -1933,35 +1693,7 @@
           <w:sz w:val="24"/>
           <w:szCs w:val="18"/>
         </w:rPr>
-        <w:t xml:space="preserve">To study the role of polyadenylation in gene regulation we need data on characteristics of poly(A) tails inserted into mRNAs – data best collected from sequenced mRNA and cDNA sequences.  However, the identification of poly(A) tails </w:t>
-      </w:r>
-      <w:r>
-        <w:rPr>
-          <w:sz w:val="24"/>
-          <w:szCs w:val="18"/>
-        </w:rPr>
-        <w:t xml:space="preserve">embedded </w:t>
-      </w:r>
-      <w:r>
-        <w:rPr>
-          <w:sz w:val="24"/>
-          <w:szCs w:val="18"/>
-        </w:rPr>
-        <w:t>withi</w:t>
-      </w:r>
-      <w:r>
-        <w:rPr>
-          <w:sz w:val="24"/>
-          <w:szCs w:val="18"/>
-        </w:rPr>
-        <w:t xml:space="preserve">n those sequences is harder then might first be assumed, </w:t>
-      </w:r>
-      <w:r>
-        <w:rPr>
-          <w:sz w:val="24"/>
-          <w:szCs w:val="18"/>
-        </w:rPr>
-        <w:t xml:space="preserve">the search for a contiguous sequence of adenine bases </w:t>
+        <w:t xml:space="preserve">To study the role of polyadenylation in gene regulation we need data on characteristics of poly(A) tails inserted into mRNAs – data best collected from sequenced mRNA and cDNA sequences.  However, the identification of poly(A) tails embedded within those sequences is a challenge, the search for a contiguous sequence of adenine bases </w:t>
       </w:r>
       <w:r>
         <w:rPr>
@@ -2003,49 +1735,7 @@
           <w:sz w:val="24"/>
           <w:szCs w:val="18"/>
         </w:rPr>
-        <w:t xml:space="preserve"> and the presence of artificial sequences </w:t>
-      </w:r>
-      <w:r>
-        <w:rPr>
-          <w:sz w:val="24"/>
-          <w:szCs w:val="18"/>
-        </w:rPr>
-        <w:t>(e.g.</w:t>
-      </w:r>
-      <w:r>
-        <w:rPr>
-          <w:sz w:val="24"/>
-          <w:szCs w:val="18"/>
-        </w:rPr>
-        <w:t xml:space="preserve">, adapters, linkers and primers) added near </w:t>
-      </w:r>
-      <w:r>
-        <w:rPr>
-          <w:sz w:val="24"/>
-          <w:szCs w:val="18"/>
-        </w:rPr>
-        <w:t>the poly(A)</w:t>
-      </w:r>
-      <w:r>
-        <w:rPr>
-          <w:sz w:val="24"/>
-          <w:szCs w:val="18"/>
-        </w:rPr>
-        <w:t xml:space="preserve"> tails during </w:t>
-      </w:r>
-      <w:r>
-        <w:rPr>
-          <w:sz w:val="24"/>
-          <w:szCs w:val="18"/>
-        </w:rPr>
-        <w:t xml:space="preserve">the </w:t>
-      </w:r>
-      <w:r>
-        <w:rPr>
-          <w:sz w:val="24"/>
-          <w:szCs w:val="18"/>
-        </w:rPr>
-        <w:t>sequencing process</w:t>
+        <w:t xml:space="preserve"> and the presence of artificial sequences (e.g., adapters, linkers and primers) added near the poly(A) tails during the sequencing process</w:t>
       </w:r>
       <w:r>
         <w:rPr>
@@ -2059,30 +1749,137 @@
           <w:sz w:val="24"/>
           <w:szCs w:val="18"/>
         </w:rPr>
-        <w:t>templated</w:t>
-      </w:r>
-      <w:r>
-        <w:rPr>
-          <w:sz w:val="24"/>
-          <w:szCs w:val="18"/>
-        </w:rPr>
-        <w:t xml:space="preserve"> nucleotide </w:t>
-      </w:r>
-      <w:r>
-        <w:rPr>
-          <w:sz w:val="24"/>
-        </w:rPr>
-        <w:t>addition</w:t>
-      </w:r>
-      <w:r>
-        <w:rPr>
-          <w:sz w:val="24"/>
+        <w:t xml:space="preserve">templated nucleotide </w:t>
+      </w:r>
+      <w:r>
+        <w:rPr>
+          <w:sz w:val="24"/>
+        </w:rPr>
+        <w:t xml:space="preserve">addition </w:t>
+      </w:r>
+      <w:r>
+        <w:rPr>
+          <w:sz w:val="24"/>
+        </w:rPr>
+        <w:fldChar w:fldCharType="begin"/>
+      </w:r>
+      <w:r>
+        <w:rPr>
+          <w:sz w:val="24"/>
+        </w:rPr>
+        <w:instrText xml:space="preserve"> ADDIN PAPERS2_CITATIONS &lt;citation&gt;&lt;uuid&gt;47FC68F1-9175-4B7D-9B35-63E440C115B1&lt;/uuid&gt;&lt;priority&gt;0&lt;/priority&gt;&lt;publications&gt;&lt;publication&gt;&lt;uuid&gt;23D05F0C-CC31-4FC9-A838-4C0BE9E65452&lt;/uuid&gt;&lt;volume&gt;20&lt;/volume&gt;&lt;doi&gt;10.1093/emboj/20.6.1405&lt;/doi&gt;&lt;startpage&gt;1405&lt;/startpage&gt;&lt;publication_date&gt;99200103151200000000222000&lt;/publication_date&gt;&lt;url&gt;http://emboj.embopress.org/cgi/doi/10.1093/emboj/20.6.1405&lt;/url&gt;&lt;type&gt;400&lt;/type&gt;&lt;title&gt;Non-templated addition of nucleotides to the 3' end of nascent RNA during RNA editing in Physarum.&lt;/title&gt;&lt;institution&gt;Center for RNA Molecular Biology, Department of Molecular Biology and Microbiology, Case Western Reserve University School of Medicine, 10900 Euclid Avenue, Cleveland, OH 44106, USA.&lt;/institution&gt;&lt;number&gt;6&lt;/number&gt;&lt;subtype&gt;400&lt;/subtype&gt;&lt;endpage&gt;1414&lt;/endpage&gt;&lt;bundle&gt;&lt;publication&gt;&lt;title&gt;The EMBO journal&lt;/title&gt;&lt;type&gt;-100&lt;/type&gt;&lt;subtype&gt;-100&lt;/subtype&gt;&lt;uuid&gt;BED26FD3-FA8C-4831-AE9C-A509EFF48F65&lt;/uuid&gt;&lt;/publication&gt;&lt;/bundle&gt;&lt;authors&gt;&lt;author&gt;&lt;firstName&gt;Y&lt;/firstName&gt;&lt;middleNames&gt;W&lt;/middleNames&gt;&lt;lastName&gt;Cheng&lt;/lastName&gt;&lt;/author&gt;&lt;author&gt;&lt;firstName&gt;L&lt;/firstName&gt;&lt;middleNames&gt;M&lt;/middleNames&gt;&lt;lastName&gt;Visomirski-Robic&lt;/lastName&gt;&lt;/author&gt;&lt;author&gt;&lt;firstName&gt;J&lt;/firstName&gt;&lt;middleNames&gt;M&lt;/middleNames&gt;&lt;lastName&gt;Gott&lt;/lastName&gt;&lt;/author&gt;&lt;/authors&gt;&lt;/publication&gt;&lt;/publications&gt;&lt;cites&gt;&lt;/cites&gt;&lt;/citation&gt;</w:instrText>
+      </w:r>
+      <w:r>
+        <w:rPr>
+          <w:sz w:val="24"/>
+        </w:rPr>
+        <w:fldChar w:fldCharType="separate"/>
+      </w:r>
+      <w:r>
+        <w:rPr>
+          <w:sz w:val="24"/>
+        </w:rPr>
+        <w:t>{Cheng:2001jl}</w:t>
+      </w:r>
+      <w:r>
+        <w:rPr>
+          <w:sz w:val="24"/>
+        </w:rPr>
+        <w:fldChar w:fldCharType="end"/>
+      </w:r>
+      <w:r>
+        <w:rPr>
+          <w:sz w:val="24"/>
+        </w:rPr>
+        <w:fldChar w:fldCharType="begin"/>
+      </w:r>
+      <w:r>
+        <w:rPr>
+          <w:sz w:val="24"/>
+        </w:rPr>
+        <w:instrText xml:space="preserve"> ADDIN PAPERS2_CITATIONS &lt;citation&gt;&lt;uuid&gt;6499D42D-166F-474D-A749-2BB291250592&lt;/uuid&gt;&lt;priority&gt;0&lt;/priority&gt;&lt;publications&gt;&lt;publication&gt;&lt;uuid&gt;A51BC4C6-DAD3-4252-B5C7-07C21EBBB517&lt;/uuid&gt;&lt;volume&gt;10&lt;/volume&gt;&lt;doi&gt;10.1261/rna.7610404&lt;/doi&gt;&lt;startpage&gt;1695&lt;/startpage&gt;&lt;publication_date&gt;99200411001200000000220000&lt;/publication_date&gt;&lt;url&gt;http://www.rnajournal.org/cgi/doi/10.1261/rna.7610404&lt;/url&gt;&lt;type&gt;400&lt;/type&gt;&lt;title&gt;Nontemplated nucleotide addition prior to polyadenylation: a comparison of Arabidopsis cDNA and genomic sequences.&lt;/title&gt;&lt;publisher&gt;Cold Spring Harbor Lab&lt;/publisher&gt;&lt;institution&gt;Institute of Biochemistry, Zhejiang University (Huajiachi Campus), Hangzhou, Zhejiang ZJ310029, People's Republic of China. jinyf@zju.edu.cn.&lt;/institution&gt;&lt;number&gt;11&lt;/number&gt;&lt;subtype&gt;400&lt;/subtype&gt;&lt;endpage&gt;1697&lt;/endpage&gt;&lt;bundle&gt;&lt;publication&gt;&lt;title&gt;RNA (New York, N.Y.)&lt;/title&gt;&lt;type&gt;-100&lt;/type&gt;&lt;subtype&gt;-100&lt;/subtype&gt;&lt;uuid&gt;58C9F878-2FFD-44B6-92E1-4E553E97016C&lt;/uuid&gt;&lt;/publication&gt;&lt;/bundle&gt;&lt;authors&gt;&lt;author&gt;&lt;firstName&gt;Yongfeng&lt;/firstName&gt;&lt;lastName&gt;Jin&lt;/lastName&gt;&lt;/author&gt;&lt;author&gt;&lt;firstName&gt;Tengfei&lt;/firstName&gt;&lt;lastName&gt;Bian&lt;/lastName&gt;&lt;/author&gt;&lt;/authors&gt;&lt;/publication&gt;&lt;/publications&gt;&lt;cites&gt;&lt;/cites&gt;&lt;/citation&gt;</w:instrText>
+      </w:r>
+      <w:r>
+        <w:rPr>
+          <w:sz w:val="24"/>
+        </w:rPr>
+        <w:fldChar w:fldCharType="separate"/>
+      </w:r>
+      <w:r>
+        <w:rPr>
+          <w:sz w:val="24"/>
+        </w:rPr>
+        <w:t>{Jin:2004ih}</w:t>
+      </w:r>
+      <w:r>
+        <w:rPr>
+          <w:sz w:val="24"/>
+        </w:rPr>
+        <w:fldChar w:fldCharType="end"/>
+      </w:r>
+      <w:r>
+        <w:rPr>
+          <w:sz w:val="24"/>
+        </w:rPr>
+        <w:t>)</w:t>
+      </w:r>
+      <w:r>
+        <w:rPr>
+          <w:sz w:val="24"/>
+        </w:rPr>
+        <w:t xml:space="preserve"> can disguise</w:t>
+      </w:r>
+      <w:r>
+        <w:rPr>
+          <w:sz w:val="24"/>
+          <w:szCs w:val="18"/>
+        </w:rPr>
+        <w:t xml:space="preserve"> the characteristic adenine sequence and </w:t>
+      </w:r>
+      <w:r>
+        <w:rPr>
+          <w:sz w:val="24"/>
+          <w:szCs w:val="18"/>
+        </w:rPr>
+        <w:t xml:space="preserve">result in impurity in the poly(A) tails, </w:t>
+      </w:r>
+      <w:r>
+        <w:rPr>
+          <w:sz w:val="24"/>
+          <w:szCs w:val="18"/>
+        </w:rPr>
+        <w:t>frustrat</w:t>
+      </w:r>
+      <w:r>
+        <w:rPr>
+          <w:sz w:val="24"/>
+          <w:szCs w:val="18"/>
+        </w:rPr>
+        <w:t>ing traditional</w:t>
+      </w:r>
+      <w:r>
+        <w:rPr>
+          <w:sz w:val="24"/>
+          <w:szCs w:val="18"/>
         </w:rPr>
         <w:t xml:space="preserve"> </w:t>
       </w:r>
       <w:r>
         <w:rPr>
           <w:sz w:val="24"/>
+          <w:szCs w:val="18"/>
+        </w:rPr>
+        <w:t xml:space="preserve">seed-and-extend </w:t>
+      </w:r>
+      <w:r>
+        <w:rPr>
+          <w:sz w:val="24"/>
+        </w:rPr>
+        <w:t xml:space="preserve">algorithms. Tools such as SeqClean </w:t>
+      </w:r>
+      <w:r>
+        <w:rPr>
+          <w:sz w:val="24"/>
         </w:rPr>
         <w:fldChar w:fldCharType="begin"/>
       </w:r>
@@ -2090,7 +1887,7 @@
         <w:rPr>
           <w:sz w:val="24"/>
         </w:rPr>
-        <w:instrText xml:space="preserve"> ADDIN PAPERS2_CITATIONS &lt;citation&gt;&lt;uuid&gt;47FC68F1-9175-4B7D-9B35-63E440C115B1&lt;/uuid&gt;&lt;priority&gt;0&lt;/priority&gt;&lt;publications&gt;&lt;publication&gt;&lt;uuid&gt;23D05F0C-CC31-4FC9-A838-4C0BE9E65452&lt;/uuid&gt;&lt;volume&gt;20&lt;/volume&gt;&lt;doi&gt;10.1093/emboj/20.6.1405&lt;/doi&gt;&lt;startpage&gt;1405&lt;/startpage&gt;&lt;publication_date&gt;99200103151200000000222000&lt;/publication_date&gt;&lt;url&gt;http://emboj.embopress.org/cgi/doi/10.1093/emboj/20.6.1405&lt;/url&gt;&lt;type&gt;400&lt;/type&gt;&lt;title&gt;Non-templated addition of nucleotides to the 3' end of nascent RNA during RNA editing in Physarum.&lt;/title&gt;&lt;institution&gt;Center for RNA Molecular Biology, Department of Molecular Biology and Microbiology, Case Western Reserve University School of Medicine, 10900 Euclid Avenue, Cleveland, OH 44106, USA.&lt;/institution&gt;&lt;number&gt;6&lt;/number&gt;&lt;subtype&gt;400&lt;/subtype&gt;&lt;endpage&gt;1414&lt;/endpage&gt;&lt;bundle&gt;&lt;publication&gt;&lt;title&gt;The EMBO journal&lt;/title&gt;&lt;type&gt;-100&lt;/type&gt;&lt;subtype&gt;-100&lt;/subtype&gt;&lt;uuid&gt;BED26FD3-FA8C-4831-AE9C-A509EFF48F65&lt;/uuid&gt;&lt;/publication&gt;&lt;/bundle&gt;&lt;authors&gt;&lt;author&gt;&lt;firstName&gt;Y&lt;/firstName&gt;&lt;middleNames&gt;W&lt;/middleNames&gt;&lt;lastName&gt;Cheng&lt;/lastName&gt;&lt;/author&gt;&lt;author&gt;&lt;firstName&gt;L&lt;/firstName&gt;&lt;middleNames&gt;M&lt;/middleNames&gt;&lt;lastName&gt;Visomirski-Robic&lt;/lastName&gt;&lt;/author&gt;&lt;author&gt;&lt;firstName&gt;J&lt;/firstName&gt;&lt;middleNames&gt;M&lt;/middleNames&gt;&lt;lastName&gt;Gott&lt;/lastName&gt;&lt;/author&gt;&lt;/authors&gt;&lt;/publication&gt;&lt;/publications&gt;&lt;cites&gt;&lt;/cites&gt;&lt;/citation&gt;</w:instrText>
+        <w:instrText xml:space="preserve"> ADDIN PAPERS2_CITATIONS &lt;citation&gt;&lt;uuid&gt;CB4BF9DD-2635-4BD7-B10E-349E9DBF7218&lt;/uuid&gt;&lt;priority&gt;0&lt;/priority&gt;&lt;publications&gt;&lt;publication&gt;&lt;title&gt;DFCI Gene Indices Software Tool&lt;/title&gt;&lt;type&gt;400&lt;/type&gt;&lt;subtype&gt;403&lt;/subtype&gt;&lt;uuid&gt;2328FD5E-DF1E-49A6-83EC-DD20D088D932&lt;/uuid&gt;&lt;/publication&gt;&lt;/publications&gt;&lt;cites&gt;&lt;/cites&gt;&lt;/citation&gt;</w:instrText>
       </w:r>
       <w:r>
         <w:rPr>
@@ -2102,7 +1899,7 @@
         <w:rPr>
           <w:sz w:val="24"/>
         </w:rPr>
-        <w:t>{Cheng:2001jl}</w:t>
+        <w:t>{Anonymous:SLVrguZz}</w:t>
       </w:r>
       <w:r>
         <w:rPr>
@@ -2114,13 +1911,19 @@
         <w:rPr>
           <w:sz w:val="24"/>
         </w:rPr>
+        <w:t xml:space="preserve">, TrimEST </w:t>
+      </w:r>
+      <w:r>
+        <w:rPr>
+          <w:sz w:val="24"/>
+        </w:rPr>
         <w:fldChar w:fldCharType="begin"/>
       </w:r>
       <w:r>
         <w:rPr>
           <w:sz w:val="24"/>
         </w:rPr>
-        <w:instrText xml:space="preserve"> ADDIN PAPERS2_CITATIONS &lt;citation&gt;&lt;uuid&gt;6499D42D-166F-474D-A749-2BB291250592&lt;/uuid&gt;&lt;priority&gt;0&lt;/priority&gt;&lt;publications&gt;&lt;publication&gt;&lt;uuid&gt;A51BC4C6-DAD3-4252-B5C7-07C21EBBB517&lt;/uuid&gt;&lt;volume&gt;10&lt;/volume&gt;&lt;doi&gt;10.1261/rna.7610404&lt;/doi&gt;&lt;startpage&gt;1695&lt;/startpage&gt;&lt;publication_date&gt;99200411001200000000220000&lt;/publication_date&gt;&lt;url&gt;http://www.rnajournal.org/cgi/doi/10.1261/rna.7610404&lt;/url&gt;&lt;type&gt;400&lt;/type&gt;&lt;title&gt;Nontemplated nucleotide addition prior to polyadenylation: a comparison of Arabidopsis cDNA and genomic sequences.&lt;/title&gt;&lt;publisher&gt;Cold Spring Harbor Lab&lt;/publisher&gt;&lt;institution&gt;Institute of Biochemistry, Zhejiang University (Huajiachi Campus), Hangzhou, Zhejiang ZJ310029, People's Republic of China. jinyf@zju.edu.cn.&lt;/institution&gt;&lt;number&gt;11&lt;/number&gt;&lt;subtype&gt;400&lt;/subtype&gt;&lt;endpage&gt;1697&lt;/endpage&gt;&lt;bundle&gt;&lt;publication&gt;&lt;title&gt;RNA (New York, N.Y.)&lt;/title&gt;&lt;type&gt;-100&lt;/type&gt;&lt;subtype&gt;-100&lt;/subtype&gt;&lt;uuid&gt;58C9F878-2FFD-44B6-92E1-4E553E97016C&lt;/uuid&gt;&lt;/publication&gt;&lt;/bundle&gt;&lt;authors&gt;&lt;author&gt;&lt;firstName&gt;Yongfeng&lt;/firstName&gt;&lt;lastName&gt;Jin&lt;/lastName&gt;&lt;/author&gt;&lt;author&gt;&lt;firstName&gt;Tengfei&lt;/firstName&gt;&lt;lastName&gt;Bian&lt;/lastName&gt;&lt;/author&gt;&lt;/authors&gt;&lt;/publication&gt;&lt;/publications&gt;&lt;cites&gt;&lt;/cites&gt;&lt;/citation&gt;</w:instrText>
+        <w:instrText xml:space="preserve"> ADDIN PAPERS2_CITATIONS &lt;citation&gt;&lt;uuid&gt;F466643A-3572-430D-AD24-348A71027109&lt;/uuid&gt;&lt;priority&gt;0&lt;/priority&gt;&lt;publications&gt;&lt;publication&gt;&lt;volume&gt;16&lt;/volume&gt;&lt;publication_date&gt;99200006001200000000220000&lt;/publication_date&gt;&lt;number&gt;6&lt;/number&gt;&lt;institution&gt;The Sanger Centre, Wellcome Trust Genome Campus, Hinxton, Cambridge, UK CB10 1SA.&lt;/institution&gt;&lt;startpage&gt;276&lt;/startpage&gt;&lt;title&gt;EMBOSS: the European Molecular Biology Open Software Suite.&lt;/title&gt;&lt;uuid&gt;16806F4C-8B7A-4BA4-BFCC-F7366F95DE66&lt;/uuid&gt;&lt;subtype&gt;400&lt;/subtype&gt;&lt;endpage&gt;277&lt;/endpage&gt;&lt;type&gt;400&lt;/type&gt;&lt;url&gt;http://eutils.ncbi.nlm.nih.gov/entrez/eutils/elink.fcgi?dbfrom=pubmed&amp;amp;id=10827456&amp;amp;retmode=ref&amp;amp;cmd=prlinks&lt;/url&gt;&lt;authors&gt;&lt;author&gt;&lt;firstName&gt;P&lt;/firstName&gt;&lt;lastName&gt;Rice&lt;/lastName&gt;&lt;/author&gt;&lt;author&gt;&lt;firstName&gt;I&lt;/firstName&gt;&lt;lastName&gt;Longden&lt;/lastName&gt;&lt;/author&gt;&lt;author&gt;&lt;firstName&gt;A&lt;/firstName&gt;&lt;lastName&gt;Bleasby&lt;/lastName&gt;&lt;/author&gt;&lt;/authors&gt;&lt;/publication&gt;&lt;/publications&gt;&lt;cites&gt;&lt;/cites&gt;&lt;/citation&gt;</w:instrText>
       </w:r>
       <w:r>
         <w:rPr>
@@ -2132,7 +1935,7 @@
         <w:rPr>
           <w:sz w:val="24"/>
         </w:rPr>
-        <w:t>{Jin:2004ih}</w:t>
+        <w:t>{Rice:2000wr}</w:t>
       </w:r>
       <w:r>
         <w:rPr>
@@ -2144,100 +1947,7 @@
         <w:rPr>
           <w:sz w:val="24"/>
         </w:rPr>
-        <w:t>)</w:t>
-      </w:r>
-      <w:r>
-        <w:rPr>
-          <w:sz w:val="24"/>
-        </w:rPr>
-        <w:t xml:space="preserve"> can disguise</w:t>
-      </w:r>
-      <w:r>
-        <w:rPr>
-          <w:sz w:val="24"/>
-          <w:szCs w:val="18"/>
-        </w:rPr>
-        <w:t xml:space="preserve"> the characteristic adenine sequence and </w:t>
-      </w:r>
-      <w:r>
-        <w:rPr>
-          <w:sz w:val="24"/>
-          <w:szCs w:val="18"/>
-        </w:rPr>
-        <w:t xml:space="preserve">result in impurity </w:t>
-      </w:r>
-      <w:r>
-        <w:rPr>
-          <w:sz w:val="24"/>
-          <w:szCs w:val="18"/>
-        </w:rPr>
-        <w:t>in the</w:t>
-      </w:r>
-      <w:r>
-        <w:rPr>
-          <w:sz w:val="24"/>
-          <w:szCs w:val="18"/>
-        </w:rPr>
-        <w:t xml:space="preserve"> poly(A) tails, </w:t>
-      </w:r>
-      <w:r>
-        <w:rPr>
-          <w:sz w:val="24"/>
-          <w:szCs w:val="18"/>
-        </w:rPr>
-        <w:t>frustrat</w:t>
-      </w:r>
-      <w:r>
-        <w:rPr>
-          <w:sz w:val="24"/>
-          <w:szCs w:val="18"/>
-        </w:rPr>
-        <w:t>ing</w:t>
-      </w:r>
-      <w:r>
-        <w:rPr>
-          <w:sz w:val="24"/>
-          <w:szCs w:val="18"/>
-        </w:rPr>
-        <w:t xml:space="preserve"> traditional</w:t>
-      </w:r>
-      <w:r>
-        <w:rPr>
-          <w:sz w:val="24"/>
-          <w:szCs w:val="18"/>
-        </w:rPr>
-        <w:t xml:space="preserve"> </w:t>
-      </w:r>
-      <w:r>
-        <w:rPr>
-          <w:sz w:val="24"/>
-          <w:szCs w:val="18"/>
-        </w:rPr>
-        <w:t xml:space="preserve">seed-and-extend </w:t>
-      </w:r>
-      <w:r>
-        <w:rPr>
-          <w:sz w:val="24"/>
-        </w:rPr>
-        <w:t xml:space="preserve">algorithms. </w:t>
-      </w:r>
-      <w:r>
-        <w:rPr>
-          <w:sz w:val="24"/>
-        </w:rPr>
-        <w:t xml:space="preserve">Tools such as </w:t>
-      </w:r>
-      <w:r>
-        <w:rPr>
-          <w:sz w:val="24"/>
-        </w:rPr>
-        <w:t>SeqClean</w:t>
-      </w:r>
-      <w:r>
-        <w:rPr>
-          <w:sz w:val="24"/>
-        </w:rPr>
-        <w:t xml:space="preserve"> </w:t>
+        <w:t xml:space="preserve">, SeqTrim </w:t>
       </w:r>
       <w:r>
         <w:rPr>
@@ -2249,7 +1959,7 @@
         <w:rPr>
           <w:sz w:val="24"/>
         </w:rPr>
-        <w:instrText xml:space="preserve"> ADDIN PAPERS2_CITATIONS &lt;citation&gt;&lt;uuid&gt;CB4BF9DD-2635-4BD7-B10E-349E9DBF7218&lt;/uuid&gt;&lt;priority&gt;0&lt;/priority&gt;&lt;publications&gt;&lt;publication&gt;&lt;title&gt;DFCI Gene Indices Software Tool&lt;/title&gt;&lt;type&gt;400&lt;/type&gt;&lt;subtype&gt;403&lt;/subtype&gt;&lt;uuid&gt;2328FD5E-DF1E-49A6-83EC-DD20D088D932&lt;/uuid&gt;&lt;/publication&gt;&lt;/publications&gt;&lt;cites&gt;&lt;/cites&gt;&lt;/citation&gt;</w:instrText>
+        <w:instrText xml:space="preserve"> ADDIN PAPERS2_CITATIONS &lt;citation&gt;&lt;uuid&gt;D62C1317-0AF2-4AE4-961C-ADEDF9C037A8&lt;/uuid&gt;&lt;priority&gt;0&lt;/priority&gt;&lt;publications&gt;&lt;publication&gt;&lt;uuid&gt;61AA3520-BED8-4082-A29D-122795C13362&lt;/uuid&gt;&lt;volume&gt;11&lt;/volume&gt;&lt;accepted_date&gt;99201001201200000000222000&lt;/accepted_date&gt;&lt;doi&gt;10.1186/1471-2105-11-38&lt;/doi&gt;&lt;startpage&gt;38&lt;/startpage&gt;&lt;publication_date&gt;99201000001200000000200000&lt;/publication_date&gt;&lt;url&gt;http://www.biomedcentral.com/1471-2105/11/38&lt;/url&gt;&lt;type&gt;400&lt;/type&gt;&lt;title&gt;SeqTrim: a high-throughput pipeline for pre-processing any type of sequence read.&lt;/title&gt;&lt;publisher&gt;BioMed Central Ltd&lt;/publisher&gt;&lt;submission_date&gt;99200906041200000000222000&lt;/submission_date&gt;&lt;number&gt;1&lt;/number&gt;&lt;institution&gt;Departamento de Lenguajes y Ciencias de la Computación, Universidad de Málaga, Málaga, Spain.&lt;/institution&gt;&lt;subtype&gt;400&lt;/subtype&gt;&lt;authors&gt;&lt;author&gt;&lt;firstName&gt;Juan&lt;/firstName&gt;&lt;lastName&gt;Falgueras&lt;/lastName&gt;&lt;/author&gt;&lt;author&gt;&lt;firstName&gt;Antonio&lt;/firstName&gt;&lt;middleNames&gt;J&lt;/middleNames&gt;&lt;lastName&gt;Lara&lt;/lastName&gt;&lt;/author&gt;&lt;author&gt;&lt;firstName&gt;Noé&lt;/firstName&gt;&lt;lastName&gt;Fernández-Pozo&lt;/lastName&gt;&lt;/author&gt;&lt;author&gt;&lt;firstName&gt;Francisco&lt;/firstName&gt;&lt;middleNames&gt;R&lt;/middleNames&gt;&lt;lastName&gt;Cantón&lt;/lastName&gt;&lt;/author&gt;&lt;author&gt;&lt;firstName&gt;Guillermo&lt;/firstName&gt;&lt;lastName&gt;Pérez-Trabado&lt;/lastName&gt;&lt;/author&gt;&lt;author&gt;&lt;firstName&gt;M&lt;/firstName&gt;&lt;middleNames&gt;Gonzalo&lt;/middleNames&gt;&lt;lastName&gt;Claros&lt;/lastName&gt;&lt;/author&gt;&lt;/authors&gt;&lt;/publication&gt;&lt;/publications&gt;&lt;cites&gt;&lt;/cites&gt;&lt;/citation&gt;</w:instrText>
       </w:r>
       <w:r>
         <w:rPr>
@@ -2261,7 +1971,7 @@
         <w:rPr>
           <w:sz w:val="24"/>
         </w:rPr>
-        <w:t>{Anonymous:SLVrguZz}</w:t>
+        <w:t>{Falgueras:2010bf}</w:t>
       </w:r>
       <w:r>
         <w:rPr>
@@ -2273,84 +1983,6 @@
         <w:rPr>
           <w:sz w:val="24"/>
         </w:rPr>
-        <w:t>, TrimEST</w:t>
-      </w:r>
-      <w:r>
-        <w:rPr>
-          <w:sz w:val="24"/>
-        </w:rPr>
-        <w:t xml:space="preserve"> </w:t>
-      </w:r>
-      <w:r>
-        <w:rPr>
-          <w:sz w:val="24"/>
-        </w:rPr>
-        <w:fldChar w:fldCharType="begin"/>
-      </w:r>
-      <w:r>
-        <w:rPr>
-          <w:sz w:val="24"/>
-        </w:rPr>
-        <w:instrText xml:space="preserve"> ADDIN PAPERS2_CITATIONS &lt;citation&gt;&lt;uuid&gt;F466643A-3572-430D-AD24-348A71027109&lt;/uuid&gt;&lt;priority&gt;0&lt;/priority&gt;&lt;publications&gt;&lt;publication&gt;&lt;volume&gt;16&lt;/volume&gt;&lt;publication_date&gt;99200006001200000000220000&lt;/publication_date&gt;&lt;number&gt;6&lt;/number&gt;&lt;institution&gt;The Sanger Centre, Wellcome Trust Genome Campus, Hinxton, Cambridge, UK CB10 1SA.&lt;/institution&gt;&lt;startpage&gt;276&lt;/startpage&gt;&lt;title&gt;EMBOSS: the European Molecular Biology Open Software Suite.&lt;/title&gt;&lt;uuid&gt;16806F4C-8B7A-4BA4-BFCC-F7366F95DE66&lt;/uuid&gt;&lt;subtype&gt;400&lt;/subtype&gt;&lt;endpage&gt;277&lt;/endpage&gt;&lt;type&gt;400&lt;/type&gt;&lt;url&gt;http://eutils.ncbi.nlm.nih.gov/entrez/eutils/elink.fcgi?dbfrom=pubmed&amp;amp;id=10827456&amp;amp;retmode=ref&amp;amp;cmd=prlinks&lt;/url&gt;&lt;authors&gt;&lt;author&gt;&lt;firstName&gt;P&lt;/firstName&gt;&lt;lastName&gt;Rice&lt;/lastName&gt;&lt;/author&gt;&lt;author&gt;&lt;firstName&gt;I&lt;/firstName&gt;&lt;lastName&gt;Longden&lt;/lastName&gt;&lt;/author&gt;&lt;author&gt;&lt;firstName&gt;A&lt;/firstName&gt;&lt;lastName&gt;Bleasby&lt;/lastName&gt;&lt;/author&gt;&lt;/authors&gt;&lt;/publication&gt;&lt;/publications&gt;&lt;cites&gt;&lt;/cites&gt;&lt;/citation&gt;</w:instrText>
-      </w:r>
-      <w:r>
-        <w:rPr>
-          <w:sz w:val="24"/>
-        </w:rPr>
-        <w:fldChar w:fldCharType="separate"/>
-      </w:r>
-      <w:r>
-        <w:rPr>
-          <w:sz w:val="24"/>
-        </w:rPr>
-        <w:t>{Rice:2000wr}</w:t>
-      </w:r>
-      <w:r>
-        <w:rPr>
-          <w:sz w:val="24"/>
-        </w:rPr>
-        <w:fldChar w:fldCharType="end"/>
-      </w:r>
-      <w:r>
-        <w:rPr>
-          <w:sz w:val="24"/>
-        </w:rPr>
-        <w:t xml:space="preserve">, SeqTrim </w:t>
-      </w:r>
-      <w:r>
-        <w:rPr>
-          <w:sz w:val="24"/>
-        </w:rPr>
-        <w:fldChar w:fldCharType="begin"/>
-      </w:r>
-      <w:r>
-        <w:rPr>
-          <w:sz w:val="24"/>
-        </w:rPr>
-        <w:instrText xml:space="preserve"> ADDIN PAPERS2_CITATIONS &lt;citation&gt;&lt;uuid&gt;D62C1317-0AF2-4AE4-961C-ADEDF9C037A8&lt;/uuid&gt;&lt;priority&gt;0&lt;/priority&gt;&lt;publications&gt;&lt;publication&gt;&lt;uuid&gt;61AA3520-BED8-4082-A29D-122795C13362&lt;/uuid&gt;&lt;volume&gt;11&lt;/volume&gt;&lt;accepted_date&gt;99201001201200000000222000&lt;/accepted_date&gt;&lt;doi&gt;10.1186/1471-2105-11-38&lt;/doi&gt;&lt;startpage&gt;38&lt;/startpage&gt;&lt;publication_date&gt;99201000001200000000200000&lt;/publication_date&gt;&lt;url&gt;http://www.biomedcentral.com/1471-2105/11/38&lt;/url&gt;&lt;type&gt;400&lt;/type&gt;&lt;title&gt;SeqTrim: a high-throughput pipeline for pre-processing any type of sequence read.&lt;/title&gt;&lt;publisher&gt;BioMed Central Ltd&lt;/publisher&gt;&lt;submission_date&gt;99200906041200000000222000&lt;/submission_date&gt;&lt;number&gt;1&lt;/number&gt;&lt;institution&gt;Departamento de Lenguajes y Ciencias de la Computación, Universidad de Málaga, Málaga, Spain.&lt;/institution&gt;&lt;subtype&gt;400&lt;/subtype&gt;&lt;authors&gt;&lt;author&gt;&lt;firstName&gt;Juan&lt;/firstName&gt;&lt;lastName&gt;Falgueras&lt;/lastName&gt;&lt;/author&gt;&lt;author&gt;&lt;firstName&gt;Antonio&lt;/firstName&gt;&lt;middleNames&gt;J&lt;/middleNames&gt;&lt;lastName&gt;Lara&lt;/lastName&gt;&lt;/author&gt;&lt;author&gt;&lt;firstName&gt;Noé&lt;/firstName&gt;&lt;lastName&gt;Fernández-Pozo&lt;/lastName&gt;&lt;/author&gt;&lt;author&gt;&lt;firstName&gt;Francisco&lt;/firstName&gt;&lt;middleNames&gt;R&lt;/middleNames&gt;&lt;lastName&gt;Cantón&lt;/lastName&gt;&lt;/author&gt;&lt;author&gt;&lt;firstName&gt;Guillermo&lt;/firstName&gt;&lt;lastName&gt;Pérez-Trabado&lt;/lastName&gt;&lt;/author&gt;&lt;author&gt;&lt;firstName&gt;M&lt;/firstName&gt;&lt;middleNames&gt;Gonzalo&lt;/middleNames&gt;&lt;lastName&gt;Claros&lt;/lastName&gt;&lt;/author&gt;&lt;/authors&gt;&lt;/publication&gt;&lt;/publications&gt;&lt;cites&gt;&lt;/cites&gt;&lt;/citation&gt;</w:instrText>
-      </w:r>
-      <w:r>
-        <w:rPr>
-          <w:sz w:val="24"/>
-        </w:rPr>
-        <w:fldChar w:fldCharType="separate"/>
-      </w:r>
-      <w:r>
-        <w:rPr>
-          <w:sz w:val="24"/>
-        </w:rPr>
-        <w:t>{Falgueras:2010bf}</w:t>
-      </w:r>
-      <w:r>
-        <w:rPr>
-          <w:sz w:val="24"/>
-        </w:rPr>
-        <w:fldChar w:fldCharType="end"/>
-      </w:r>
-      <w:r>
-        <w:rPr>
-          <w:sz w:val="24"/>
-        </w:rPr>
         <w:t xml:space="preserve"> are able to reliably remove such tails by identifying</w:t>
       </w:r>
       <w:r>
@@ -2363,40 +1995,14 @@
         <w:rPr>
           <w:sz w:val="24"/>
         </w:rPr>
-        <w:t xml:space="preserve"> are not able to provide </w:t>
-      </w:r>
-      <w:r>
-        <w:rPr>
-          <w:sz w:val="24"/>
-        </w:rPr>
-        <w:t xml:space="preserve">the </w:t>
-      </w:r>
-      <w:r>
-        <w:rPr>
-          <w:sz w:val="24"/>
-        </w:rPr>
-        <w:t>inf</w:t>
-      </w:r>
-      <w:r>
-        <w:rPr>
-          <w:sz w:val="24"/>
-          <w:szCs w:val="18"/>
-        </w:rPr>
-        <w:t>ormation needed to study the</w:t>
-      </w:r>
-      <w:r>
-        <w:rPr>
-          <w:sz w:val="24"/>
-          <w:szCs w:val="18"/>
-        </w:rPr>
-        <w:t xml:space="preserve"> polyadenylation process itself</w:t>
-      </w:r>
-      <w:r>
-        <w:rPr>
-          <w:sz w:val="24"/>
-          <w:szCs w:val="18"/>
-        </w:rPr>
-        <w:t xml:space="preserve">. </w:t>
+        <w:t xml:space="preserve"> are not able to provide the inf</w:t>
+      </w:r>
+      <w:r>
+        <w:rPr>
+          <w:sz w:val="24"/>
+          <w:szCs w:val="18"/>
+        </w:rPr>
+        <w:t xml:space="preserve">ormation needed to study the polyadenylation process itself. </w:t>
       </w:r>
     </w:p>
     <w:p>
@@ -2436,21 +2042,7 @@
           <w:sz w:val="24"/>
           <w:szCs w:val="18"/>
         </w:rPr>
-        <w:t xml:space="preserve"> for the boundaries </w:t>
-      </w:r>
-      <w:r>
-        <w:rPr>
-          <w:sz w:val="24"/>
-          <w:szCs w:val="18"/>
-        </w:rPr>
-        <w:t xml:space="preserve">and length </w:t>
-      </w:r>
-      <w:r>
-        <w:rPr>
-          <w:sz w:val="24"/>
-          <w:szCs w:val="18"/>
-        </w:rPr>
-        <w:t xml:space="preserve">of poly(A) tails and </w:t>
+        <w:t xml:space="preserve"> for the boundaries and length of poly(A) tails and </w:t>
       </w:r>
       <w:r>
         <w:rPr>
@@ -2478,28 +2070,7 @@
           <w:sz w:val="24"/>
           <w:szCs w:val="18"/>
         </w:rPr>
-        <w:t>, with a capability to self-tailor its computational model to the characteristics of a given dataset through the use of machine learning algorithms – thus making possible the precise study of tail length and alternative expression and their rol</w:t>
-      </w:r>
-      <w:r>
-        <w:rPr>
-          <w:sz w:val="24"/>
-          <w:szCs w:val="18"/>
-        </w:rPr>
-        <w:t>e</w:t>
-      </w:r>
-      <w:r>
-        <w:rPr>
-          <w:sz w:val="24"/>
-          <w:szCs w:val="18"/>
-        </w:rPr>
-        <w:t xml:space="preserve"> in regulating gene expression.</w:t>
-      </w:r>
-      <w:r>
-        <w:rPr>
-          <w:sz w:val="24"/>
-          <w:szCs w:val="18"/>
-        </w:rPr>
-        <w:t xml:space="preserve">  In particular, </w:t>
+        <w:t xml:space="preserve">, with a capability to self-tailor its computational model to the characteristics of a given dataset through the use of machine learning algorithms – thus making possible the precise study of tail length and alternative expression and their role in regulating gene expression.  In particular, </w:t>
       </w:r>
       <w:r>
         <w:rPr>
@@ -2507,63 +2078,7 @@
           <w:szCs w:val="18"/>
         </w:rPr>
         <w:lastRenderedPageBreak/>
-        <w:t xml:space="preserve">our tool is designed to accurately detect poly(A) tails </w:t>
-      </w:r>
-      <w:r>
-        <w:rPr>
-          <w:sz w:val="24"/>
-          <w:szCs w:val="18"/>
-        </w:rPr>
-        <w:t>of lower</w:t>
-      </w:r>
-      <w:r>
-        <w:rPr>
-          <w:sz w:val="24"/>
-          <w:szCs w:val="18"/>
-        </w:rPr>
-        <w:t xml:space="preserve"> purity</w:t>
-      </w:r>
-      <w:r>
-        <w:rPr>
-          <w:sz w:val="24"/>
-          <w:szCs w:val="18"/>
-        </w:rPr>
-        <w:t>,</w:t>
-      </w:r>
-      <w:r>
-        <w:rPr>
-          <w:sz w:val="24"/>
-          <w:szCs w:val="18"/>
-        </w:rPr>
-        <w:t xml:space="preserve"> where tail boundaries will be difficult to </w:t>
-      </w:r>
-      <w:r>
-        <w:rPr>
-          <w:sz w:val="24"/>
-          <w:szCs w:val="18"/>
-        </w:rPr>
-        <w:t>identify</w:t>
-      </w:r>
-      <w:r>
-        <w:rPr>
-          <w:sz w:val="24"/>
-          <w:szCs w:val="18"/>
-        </w:rPr>
-        <w:t xml:space="preserve"> using conventi</w:t>
-      </w:r>
-      <w:r>
-        <w:rPr>
-          <w:sz w:val="24"/>
-          <w:szCs w:val="18"/>
-        </w:rPr>
-        <w:t>on</w:t>
-      </w:r>
-      <w:r>
-        <w:rPr>
-          <w:sz w:val="24"/>
-          <w:szCs w:val="18"/>
-        </w:rPr>
-        <w:t xml:space="preserve">al algorithms. </w:t>
+        <w:t xml:space="preserve">our tool is designed to accurately detect poly(A) tails of lower purity, where tail boundaries will be difficult to identify using conventional algorithms. </w:t>
       </w:r>
     </w:p>
     <w:p>
@@ -2585,22 +2100,7 @@
         <w:jc w:val="both"/>
       </w:pPr>
       <w:r>
-        <w:t xml:space="preserve">SCOPE++ identifies poly(A) tails through the alignment of sequence reads with </w:t>
-      </w:r>
-      <w:r>
-        <w:t>potentially</w:t>
-      </w:r>
-      <w:r>
-        <w:t xml:space="preserve"> imperfect poly(A) tracts to a </w:t>
-      </w:r>
-      <w:r>
-        <w:t xml:space="preserve">predefined </w:t>
-      </w:r>
-      <w:r>
-        <w:t>Hidden Markov Model topology</w:t>
-      </w:r>
-      <w:r>
-        <w:t xml:space="preserve"> </w:t>
+        <w:t xml:space="preserve">SCOPE++ identifies poly(A) tails through the alignment of sequence reads with potentially imperfect poly(A) tracts to a predefined Hidden Markov Model topology </w:t>
       </w:r>
       <w:r>
         <w:fldChar w:fldCharType="begin"/>
@@ -2621,25 +2121,7 @@
         <w:fldChar w:fldCharType="end"/>
       </w:r>
       <w:r>
-        <w:t xml:space="preserve">.  </w:t>
-      </w:r>
-      <w:r>
-        <w:t>Employing</w:t>
-      </w:r>
-      <w:r>
-        <w:t xml:space="preserve"> sliding windows to initialize HMM parameter values</w:t>
-      </w:r>
-      <w:r>
-        <w:t xml:space="preserve"> tailored to the dataset</w:t>
-      </w:r>
-      <w:r>
-        <w:t>, SCOPE++ utilizes the Viterbi algorithm</w:t>
-      </w:r>
-      <w:r>
-        <w:t xml:space="preserve"> </w:t>
-      </w:r>
-      <w:r>
-        <w:t xml:space="preserve">to approximate the most likely position of a poly(A) tail within any given fragment.  </w:t>
+        <w:t xml:space="preserve">.  Employing sliding windows to initialize HMM parameter values tailored to the dataset, SCOPE++ utilizes the Viterbi algorithm to approximate the most likely position of a poly(A) tail within any given fragment.  </w:t>
       </w:r>
     </w:p>
     <w:p>
@@ -2674,11 +2156,9 @@
         <w:ind w:firstLine="720"/>
         <w:jc w:val="both"/>
       </w:pPr>
-      <w:r>
-        <w:t>SCOPE++ identifies poly(A) tails using a variable-state Hidden Markov Model</w:t>
-      </w:r>
-      <w:r>
-        <w:t xml:space="preserve"> </w:t>
+      <w:commentRangeStart w:id="2"/>
+      <w:r>
+        <w:t xml:space="preserve">SCOPE++ identifies poly(A) tails using a variable-state Hidden Markov Model </w:t>
       </w:r>
       <w:r>
         <w:fldChar w:fldCharType="begin"/>
@@ -2699,16 +2179,33 @@
         <w:fldChar w:fldCharType="end"/>
       </w:r>
       <w:r>
-        <w:t xml:space="preserve"> </w:t>
-      </w:r>
-      <w:r>
-        <w:t>conforming to the topology illustrated in Figure 1</w:t>
-      </w:r>
-      <w:r>
-        <w:t>, allowing</w:t>
-      </w:r>
-      <w:r>
-        <w:t xml:space="preserve"> for the identification of both perfect and imperfect poly(A) tails in raw sequence reads. Using sliding windows along a random sampling of the input as training data for initial parameter values (optionally coupled with Baum-Welch training for HMM parameter optimization), SCOPE++ utilizes the Viterbi algorithm to approximate the most likely position of a poly(A) tail within any given fragment. In  Figure 1 we see the HMM topology, and in </w:t>
+        <w:t xml:space="preserve"> conforming to the topology illustrated in Figure 1, allowing for the identification of both perfect and imperfect poly(A) tails in raw sequence reads.</w:t>
+      </w:r>
+      <w:commentRangeEnd w:id="2"/>
+      <w:r>
+        <w:rPr>
+          <w:rStyle w:val="CommentReference"/>
+          <w:noProof w:val="0"/>
+        </w:rPr>
+        <w:commentReference w:id="2"/>
+      </w:r>
+      <w:r>
+        <w:t xml:space="preserve"> Using sliding windows along a random sampling of the input as training data for initial parameter values (optionally coupled with Baum-Welch training for HMM parameter optimization), SCOPE++ utilizes the </w:t>
+      </w:r>
+      <w:commentRangeStart w:id="3"/>
+      <w:r>
+        <w:t xml:space="preserve">Viterbi algorithm </w:t>
+      </w:r>
+      <w:commentRangeEnd w:id="3"/>
+      <w:r>
+        <w:rPr>
+          <w:rStyle w:val="CommentReference"/>
+          <w:noProof w:val="0"/>
+        </w:rPr>
+        <w:commentReference w:id="3"/>
+      </w:r>
+      <w:r>
+        <w:t xml:space="preserve">to approximate the most likely position of a poly(A) tail within any given fragment. In  Figure 1 we see the HMM topology, and in </w:t>
       </w:r>
       <w:r>
         <w:fldChar w:fldCharType="begin"/>
@@ -2726,10 +2223,7 @@
         <w:fldChar w:fldCharType="end"/>
       </w:r>
       <w:r>
-        <w:t xml:space="preserve"> the decomposition of a fragment.  In the alignment of the fragment each base will be assigned to either: the poly(A) state (thus indicating it is a member of a poly(A) tail); a background state (thus indicating it is not); or one of the intermediate A states.  These middle states serve as tail boundary bases, which we require to be error free</w:t>
-      </w:r>
-      <w:r>
-        <w:t>. I</w:t>
+        <w:t xml:space="preserve"> the decomposition of a fragment.  In the alignment of the fragment each base will be assigned to either: the poly(A) state (thus indicating it is a member of a poly(A) tail); a background state (thus indicating it is not); or one of the intermediate A states.  These middle states serve as tail boundary bases, which we require to be error free. I</w:t>
       </w:r>
       <w:r>
         <w:t>ncreasing the num</w:t>
@@ -2741,13 +2235,7 @@
         <w:t xml:space="preserve">precision </w:t>
       </w:r>
       <w:r>
-        <w:t>of boundary identification</w:t>
-      </w:r>
-      <w:r>
-        <w:t>,</w:t>
-      </w:r>
-      <w:r>
-        <w:t xml:space="preserve"> </w:t>
+        <w:t xml:space="preserve">of boundary identification, </w:t>
       </w:r>
       <w:r>
         <w:t>at the cost of sensitivity as base-call error</w:t>
@@ -2795,25 +2283,7 @@
         <w:t>Starting</w:t>
       </w:r>
       <w:r>
-        <w:t xml:space="preserve"> with this fixed topology and a set of fragments, we need to estimate several parameters for the HMM which may be dependent on the characteristics of the biological data or the sequencing processes.  Specifically, we need transition probabilities (the probability of moving between the homopolymer and background regions in the fragments), and emission probabilities (the base distribution for each fragment type).  Note that the probabilities involving the end-segment states (the “A” states) are fixed: each of these states must transition to the next state with </w:t>
-      </w:r>
-      <w:r>
-        <w:t xml:space="preserve">a </w:t>
-      </w:r>
-      <w:r>
-        <w:t>probability</w:t>
-      </w:r>
-      <w:r>
-        <w:t xml:space="preserve"> of</w:t>
-      </w:r>
-      <w:r>
-        <w:t xml:space="preserve"> 1.  </w:t>
-      </w:r>
-      <w:r>
-        <w:t>In otherwords</w:t>
-      </w:r>
-      <w:r>
-        <w:t xml:space="preserve">, we require that </w:t>
+        <w:t xml:space="preserve"> with this fixed topology and a set of fragments, we need to estimate several parameters for the HMM which may be dependent on the characteristics of the biological data or the sequencing processes.  Specifically, we need transition probabilities (the probability of moving between the homopolymer and background regions in the fragments), and emission probabilities (the base distribution for each fragment type).  Note that the probabilities involving the end-segment states (the “A” states) are fixed: each of these states must transition to the next state with a probability of 1.  In otherwords, we require that </w:t>
       </w:r>
       <w:r>
         <w:rPr>
@@ -2855,13 +2325,7 @@
         <w:jc w:val="both"/>
       </w:pPr>
       <w:r>
-        <w:t xml:space="preserve">Given a large set of input data and the fixed HMM topology, we estimate the remaining parameters by taking a sampling of the fragments, determining the approximate location of the poly(A) tails. Specifically: we employ a sliding-window scoring filter of user-specified </w:t>
-      </w:r>
-      <w:r>
-        <w:t xml:space="preserve">width </w:t>
-      </w:r>
-      <w:r>
-        <w:t xml:space="preserve">with </w:t>
+        <w:t xml:space="preserve">Given a large set of input data and the fixed HMM topology, we estimate the remaining parameters by taking a sampling of the fragments, determining the approximate location of the poly(A) tails. Specifically: we employ a sliding-window scoring filter of user-specified width with </w:t>
       </w:r>
       <w:r>
         <w:rPr>
@@ -2870,19 +2334,7 @@
         <w:t xml:space="preserve">M </w:t>
       </w:r>
       <w:r>
-        <w:t xml:space="preserve">to </w:t>
-      </w:r>
-      <w:r>
-        <w:t>a random sampling</w:t>
-      </w:r>
-      <w:r>
-        <w:t xml:space="preserve"> of the input data. Each window is scored by calculating the difference in the number of adenine and non-adenine bases.  </w:t>
-      </w:r>
-      <w:r>
-        <w:t xml:space="preserve">(Or thymine v. non-thymine: the tool is able to search for poly(T) tails as well, though for purposes of this discussion we will confine ourselves to discussing poly(A) searches.)  </w:t>
-      </w:r>
-      <w:r>
-        <w:t xml:space="preserve">We identify a window </w:t>
+        <w:t xml:space="preserve">to a random sampling of the input data. Each window is scored by calculating the difference in the number of adenine and non-adenine bases.  (Or thymine v. non-thymine: the tool is able to search for poly(T) tails as well, though for purposes of this discussion we will confine ourselves to discussing poly(A) searches.)  We identify a window </w:t>
       </w:r>
       <w:r>
         <w:rPr>
@@ -2946,13 +2398,7 @@
         <w:t>Center</w:t>
       </w:r>
       <w:r>
-        <w:t xml:space="preserve">, leaving us with a window </w:t>
-      </w:r>
-      <w:r>
-        <w:t>contining a high</w:t>
-      </w:r>
-      <w:r>
-        <w:t xml:space="preserve"> A content and thus labeled a putative tail. We illustrate the scoring in </w:t>
+        <w:t xml:space="preserve">, leaving us with a window contining a high A content and thus labeled a putative tail. We illustrate the scoring in </w:t>
       </w:r>
       <w:r>
         <w:fldChar w:fldCharType="begin"/>
@@ -3017,19 +2463,7 @@
       </w:r>
       <w:r>
         <w:lastRenderedPageBreak/>
-        <w:t>the presence of base-call errors at the ends of the poly(A) tail.)  From these putative sets we can then estimate the HMM parameters: transition probabilities are based on mean tai</w:t>
-      </w:r>
-      <w:r>
-        <w:t>l length and the assumption that the length is</w:t>
-      </w:r>
-      <w:r>
-        <w:t xml:space="preserve"> geometric</w:t>
-      </w:r>
-      <w:r>
-        <w:t>ly distributed</w:t>
-      </w:r>
-      <w:r>
-        <w:t>, while emission probabilities are sampled directly from the contents of the putative fragments.</w:t>
+        <w:t>the presence of base-call errors at the ends of the poly(A) tail.)  From these putative sets we can then estimate the HMM parameters: transition probabilities are based on mean tail length and the assumption that the length is geometricly distributed, while emission probabilities are sampled directly from the contents of the putative fragments.</w:t>
       </w:r>
     </w:p>
     <w:p>
@@ -3042,10 +2476,7 @@
         <w:jc w:val="both"/>
       </w:pPr>
       <w:r>
-        <w:t>Following this, estimates can be further refined using the Baum-Welch algorithm</w:t>
-      </w:r>
-      <w:r>
-        <w:t xml:space="preserve"> </w:t>
+        <w:t xml:space="preserve">Following this, estimates can be further refined using the Baum-Welch algorithm </w:t>
       </w:r>
       <w:r>
         <w:fldChar w:fldCharType="begin"/>
@@ -3066,13 +2497,7 @@
         <w:fldChar w:fldCharType="end"/>
       </w:r>
       <w:r>
-        <w:t>, an optional step in our implementation.  In practice, we find that use of Baum-Welch increases runtime with a neg</w:t>
-      </w:r>
-      <w:r>
-        <w:t>ligible improvement in results.  Therefore we have configured</w:t>
-      </w:r>
-      <w:r>
-        <w:t xml:space="preserve"> the tool to skip it by default.</w:t>
+        <w:t>, an optional step in our implementation.  In practice, we find that use of Baum-Welch increases runtime with a negligible improvement in results.  Therefore we have configured the tool to skip it by default.</w:t>
       </w:r>
     </w:p>
     <w:p>
@@ -3081,16 +2506,147 @@
         <w:jc w:val="both"/>
       </w:pPr>
       <w:r>
-        <w:t>Once the above is completed, the remainder of the algorithm consists of independent applications of the Viterbi algorithm</w:t>
+        <w:t xml:space="preserve">Once the above is completed, the remainder of the algorithm consists of independent applications of the Viterbi algorithm </w:t>
+      </w:r>
+      <w:r>
+        <w:fldChar w:fldCharType="begin"/>
+      </w:r>
+      <w:r>
+        <w:instrText xml:space="preserve"> ADDIN PAPERS2_CITATIONS &lt;citation&gt;&lt;uuid&gt;BC41EE70-E28B-4443-B14D-7FC718E97456&lt;/uuid&gt;&lt;priority&gt;0&lt;/priority&gt;&lt;publications&gt;&lt;publication&gt;&lt;publication_date&gt;99199804231200000000222000&lt;/publication_date&gt;&lt;subtitle&gt;Probabilistic Models of Proteins and Nucleic Acids&lt;/subtitle&gt;&lt;title&gt;Biological Sequence Analysis&lt;/title&gt;&lt;uuid&gt;F7B110F6-59A6-43E3-ADB9-0AA4BFD814A7&lt;/uuid&gt;&lt;subtype&gt;0&lt;/subtype&gt;&lt;publisher&gt;Cambridge University Press&lt;/publisher&gt;&lt;type&gt;0&lt;/type&gt;&lt;url&gt;http://books.google.com/books?id=HUUhAwAAQBAJ&amp;amp;printsec=frontcover&amp;amp;dq=Durbin+Biological+Sequence+Analysis+Probabilistic+Models+of+Proteins+and+Nucleic+Acids&amp;amp;hl=&amp;amp;cd=2&amp;amp;source=gbs_api&lt;/url&gt;&lt;authors&gt;&lt;author&gt;&lt;firstName&gt;Richard&lt;/firstName&gt;&lt;lastName&gt;Durbin&lt;/lastName&gt;&lt;/author&gt;&lt;author&gt;&lt;firstName&gt;Sean&lt;/firstName&gt;&lt;middleNames&gt;R&lt;/middleNames&gt;&lt;lastName&gt;Eddy&lt;/lastName&gt;&lt;/author&gt;&lt;author&gt;&lt;firstName&gt;Anders&lt;/firstName&gt;&lt;lastName&gt;Krogh&lt;/lastName&gt;&lt;/author&gt;&lt;author&gt;&lt;firstName&gt;Graeme&lt;/firstName&gt;&lt;lastName&gt;Mitchison&lt;/lastName&gt;&lt;/author&gt;&lt;/authors&gt;&lt;/publication&gt;&lt;/publications&gt;&lt;cites&gt;&lt;/cites&gt;&lt;/citation&gt;</w:instrText>
+      </w:r>
+      <w:r>
+        <w:fldChar w:fldCharType="separate"/>
+      </w:r>
+      <w:r>
+        <w:rPr>
+          <w:noProof w:val="0"/>
+        </w:rPr>
+        <w:t>{Durbin:1998wq}</w:t>
+      </w:r>
+      <w:r>
+        <w:fldChar w:fldCharType="end"/>
+      </w:r>
+      <w:r>
+        <w:t xml:space="preserve"> for each sequence.  While Viterbi can frequently be time consuming, in this situation that is not the case.  Because of the limited number of states, and the even more limited number of state transitions, the algorithm will run in time linear in the size of the fragment being analyzed.</w:t>
+      </w:r>
+    </w:p>
+    <w:p>
+      <w:pPr>
+        <w:jc w:val="both"/>
+        <w:rPr>
+          <w:u w:val="single"/>
+        </w:rPr>
+      </w:pPr>
+    </w:p>
+    <w:p>
+      <w:pPr>
+        <w:jc w:val="both"/>
+      </w:pPr>
+      <w:r>
+        <w:rPr>
+          <w:u w:val="single"/>
+        </w:rPr>
+        <w:t>Benchmark Sets</w:t>
+      </w:r>
+      <w:r>
+        <w:t xml:space="preserve"> To test the quality of results against other tools we require benchmark sets sequenced transcript fragments in which the exactly location of the tail is known – allowing us to calculate tool error.  However, as no such sets were available, we generated </w:t>
+      </w:r>
+      <w:r>
+        <w:rPr>
+          <w:i/>
+        </w:rPr>
+        <w:t>partially</w:t>
       </w:r>
       <w:r>
         <w:t xml:space="preserve"> </w:t>
       </w:r>
       <w:r>
+        <w:rPr>
+          <w:i/>
+        </w:rPr>
+        <w:t>synthetic</w:t>
+      </w:r>
+      <w:r>
+        <w:t xml:space="preserve"> benchmarks for as follows.  Using six different data sets of sequenced cDNA sequences from three different organisms (human, arabidopsis, and chlymydominus </w:t>
+      </w:r>
+      <w:commentRangeStart w:id="4"/>
+      <w:r>
+        <w:t xml:space="preserve">[CITE] </w:t>
+      </w:r>
+      <w:commentRangeEnd w:id="4"/>
+      <w:r>
+        <w:rPr>
+          <w:rStyle w:val="CommentReference"/>
+          <w:noProof w:val="0"/>
+        </w:rPr>
+        <w:commentReference w:id="4"/>
+      </w:r>
+      <w:r>
+        <w:t xml:space="preserve">), for each data set we randomly picked 500 squences and annotated them for poly(A) tails based on human inspection.  For each sequence on which the human found a sequence with a high concentration of </w:t>
+      </w:r>
+      <w:r>
+        <w:lastRenderedPageBreak/>
+        <w:t xml:space="preserve">As, we then “purified” the sequence by replacing all non-A bases with As – thus giving us a possibly synthetic pure poly(A) tail any tool should be able to find at the position be believe to contain a real poly(A) tail. Finally, we simulated base-call errors in the poly(A) tail by replacing each A base with another with probability </w:t>
+      </w:r>
+      <w:r>
+        <w:rPr>
+          <w:i/>
+        </w:rPr>
+        <w:t>p</w:t>
+      </w:r>
+      <w:r>
+        <w:t>.  At the end, we have a real sequenced coding sequence with an embedded poly(A) based on a human estimated annotation and artifical errors, that will allow us to compute result quality over a modle that should be very close to reality. Granted that human inspection is prone to transcription errors and other mistakes, this step of validation can be used to estimate the distribution of poly(A) tail lengths and positions required to build a model for simulating poly(A) tails.</w:t>
+      </w:r>
+    </w:p>
+    <w:p>
+      <w:pPr>
+        <w:pStyle w:val="Heading1"/>
+      </w:pPr>
+      <w:r>
+        <w:t xml:space="preserve">Results </w:t>
+      </w:r>
+    </w:p>
+    <w:p>
+      <w:pPr>
+        <w:ind w:firstLine="720"/>
+      </w:pPr>
+      <w:r>
+        <w:t xml:space="preserve">In assessing the quality of SCOPE++ results we look at three metrics: its ability to correctly identify poly(A) tails (sensitivity), its ability to avoid incorrectly identifying a sequence as containing a tail (specificity), and its precision in identifying tail boundaries. To assess a tool’s precision in boundary estimation, we measure result quality in two ways: </w:t>
+      </w:r>
+      <w:r>
+        <w:rPr>
+          <w:i/>
+        </w:rPr>
+        <w:t>% correct</w:t>
+      </w:r>
+      <w:r>
+        <w:t xml:space="preserve"> and </w:t>
+      </w:r>
+      <w:r>
+        <w:rPr>
+          <w:i/>
+        </w:rPr>
+        <w:t>sum of squares error</w:t>
+      </w:r>
+      <w:r>
+        <w:t xml:space="preserve">.  The first is the fraction of tails with correctly-identified end points, while the second is computed by looking at the average square of the boundary identification error.  We use sum-of-squares error to reflect that the seriousness of boundary error increases super-linearly with the error (e.g. being off by four bases is more than twice as bad as being off by two bases), given the effect of such error on downstream analysis.  </w:t>
+      </w:r>
+    </w:p>
+    <w:p>
+      <w:pPr>
+        <w:ind w:firstLine="720"/>
+      </w:pPr>
+      <w:r>
+        <w:t xml:space="preserve"> </w:t>
+      </w:r>
+      <w:r>
+        <w:t xml:space="preserve">For comparison we look at the TrimPoly module of SeqClean </w:t>
+      </w:r>
+      <w:r>
         <w:fldChar w:fldCharType="begin"/>
       </w:r>
       <w:r>
-        <w:instrText xml:space="preserve"> ADDIN PAPERS2_CITATIONS &lt;citation&gt;&lt;uuid&gt;BC41EE70-E28B-4443-B14D-7FC718E97456&lt;/uuid&gt;&lt;priority&gt;0&lt;/priority&gt;&lt;publications&gt;&lt;publication&gt;&lt;publication_date&gt;99199804231200000000222000&lt;/publication_date&gt;&lt;subtitle&gt;Probabilistic Models of Proteins and Nucleic Acids&lt;/subtitle&gt;&lt;title&gt;Biological Sequence Analysis&lt;/title&gt;&lt;uuid&gt;F7B110F6-59A6-43E3-ADB9-0AA4BFD814A7&lt;/uuid&gt;&lt;subtype&gt;0&lt;/subtype&gt;&lt;publisher&gt;Cambridge University Press&lt;/publisher&gt;&lt;type&gt;0&lt;/type&gt;&lt;url&gt;http://books.google.com/books?id=HUUhAwAAQBAJ&amp;amp;printsec=frontcover&amp;amp;dq=Durbin+Biological+Sequence+Analysis+Probabilistic+Models+of+Proteins+and+Nucleic+Acids&amp;amp;hl=&amp;amp;cd=2&amp;amp;source=gbs_api&lt;/url&gt;&lt;authors&gt;&lt;author&gt;&lt;firstName&gt;Richard&lt;/firstName&gt;&lt;lastName&gt;Durbin&lt;/lastName&gt;&lt;/author&gt;&lt;author&gt;&lt;firstName&gt;Sean&lt;/firstName&gt;&lt;middleNames&gt;R&lt;/middleNames&gt;&lt;lastName&gt;Eddy&lt;/lastName&gt;&lt;/author&gt;&lt;author&gt;&lt;firstName&gt;Anders&lt;/firstName&gt;&lt;lastName&gt;Krogh&lt;/lastName&gt;&lt;/author&gt;&lt;author&gt;&lt;firstName&gt;Graeme&lt;/firstName&gt;&lt;lastName&gt;Mitchison&lt;/lastName&gt;&lt;/author&gt;&lt;/authors&gt;&lt;/publication&gt;&lt;/publications&gt;&lt;cites&gt;&lt;/cites&gt;&lt;/citation&gt;</w:instrText>
+        <w:instrText xml:space="preserve"> ADDIN PAPERS2_CITATIONS &lt;citation&gt;&lt;uuid&gt;607B8D1F-CD43-4E98-9E38-5857FB29B744&lt;/uuid&gt;&lt;priority&gt;0&lt;/priority&gt;&lt;publications&gt;&lt;publication&gt;&lt;title&gt;DFCI Gene Indices Software Tool&lt;/title&gt;&lt;type&gt;400&lt;/type&gt;&lt;subtype&gt;403&lt;/subtype&gt;&lt;uuid&gt;2328FD5E-DF1E-49A6-83EC-DD20D088D932&lt;/uuid&gt;&lt;/publication&gt;&lt;/publications&gt;&lt;cites&gt;&lt;/cites&gt;&lt;/citation&gt;</w:instrText>
       </w:r>
       <w:r>
         <w:fldChar w:fldCharType="separate"/>
@@ -3099,459 +2655,212 @@
         <w:rPr>
           <w:noProof w:val="0"/>
         </w:rPr>
-        <w:t>{Durbin:1998wq}</w:t>
+        <w:t>{Anonymous:SLVrguZz}</w:t>
       </w:r>
       <w:r>
         <w:fldChar w:fldCharType="end"/>
       </w:r>
       <w:r>
-        <w:t xml:space="preserve"> for each sequence.  While Viterbi can frequently be time consuming, in this situation that is not the case.  Because of the limited number of states, and the even more limited number of state transitions, the algorithm will run in time linear in the size of the fragment being analyzed.</w:t>
-      </w:r>
-    </w:p>
-    <w:p>
-      <w:pPr>
-        <w:jc w:val="both"/>
-        <w:rPr>
-          <w:u w:val="single"/>
-        </w:rPr>
-      </w:pPr>
-    </w:p>
-    <w:p>
-      <w:pPr>
-        <w:jc w:val="both"/>
-      </w:pPr>
-      <w:r>
-        <w:rPr>
-          <w:u w:val="single"/>
-        </w:rPr>
-        <w:t>Benchmark Sets</w:t>
-      </w:r>
-      <w:r>
-        <w:t xml:space="preserve"> To test the quality of results against other tools we require benchmark sets sequenced transcript fragments in which the exactly location of the tail is known – allowing us to calculate tool error.  However, as no such sets were available, we generated </w:t>
+        <w:t xml:space="preserve"> and TrimEST </w:t>
+      </w:r>
+      <w:r>
+        <w:fldChar w:fldCharType="begin"/>
+      </w:r>
+      <w:r>
+        <w:instrText xml:space="preserve"> ADDIN PAPERS2_CITATIONS &lt;citation&gt;&lt;uuid&gt;252D8F4C-A3E0-4992-B666-5F1A61A166C9&lt;/uuid&gt;&lt;priority&gt;0&lt;/priority&gt;&lt;publications&gt;&lt;publication&gt;&lt;volume&gt;16&lt;/volume&gt;&lt;publication_date&gt;99200006001200000000220000&lt;/publication_date&gt;&lt;number&gt;6&lt;/number&gt;&lt;institution&gt;The Sanger Centre, Wellcome Trust Genome Campus, Hinxton, Cambridge, UK CB10 1SA.&lt;/institution&gt;&lt;startpage&gt;276&lt;/startpage&gt;&lt;title&gt;EMBOSS: the European Molecular Biology Open Software Suite.&lt;/title&gt;&lt;uuid&gt;16806F4C-8B7A-4BA4-BFCC-F7366F95DE66&lt;/uuid&gt;&lt;subtype&gt;400&lt;/subtype&gt;&lt;endpage&gt;277&lt;/endpage&gt;&lt;type&gt;400&lt;/type&gt;&lt;url&gt;http://eutils.ncbi.nlm.nih.gov/entrez/eutils/elink.fcgi?dbfrom=pubmed&amp;amp;id=10827456&amp;amp;retmode=ref&amp;amp;cmd=prlinks&lt;/url&gt;&lt;authors&gt;&lt;author&gt;&lt;firstName&gt;P&lt;/firstName&gt;&lt;lastName&gt;Rice&lt;/lastName&gt;&lt;/author&gt;&lt;author&gt;&lt;firstName&gt;I&lt;/firstName&gt;&lt;lastName&gt;Longden&lt;/lastName&gt;&lt;/author&gt;&lt;author&gt;&lt;firstName&gt;A&lt;/firstName&gt;&lt;lastName&gt;Bleasby&lt;/lastName&gt;&lt;/author&gt;&lt;/authors&gt;&lt;/publication&gt;&lt;/publications&gt;&lt;cites&gt;&lt;/cites&gt;&lt;/citation&gt;</w:instrText>
+      </w:r>
+      <w:r>
+        <w:fldChar w:fldCharType="separate"/>
+      </w:r>
+      <w:r>
+        <w:rPr>
+          <w:noProof w:val="0"/>
+        </w:rPr>
+        <w:t>{Rice:2000wr}</w:t>
+      </w:r>
+      <w:r>
+        <w:fldChar w:fldCharType="end"/>
+      </w:r>
+      <w:r>
+        <w:t xml:space="preserve">; SeqTrim  </w:t>
+      </w:r>
+      <w:r>
+        <w:fldChar w:fldCharType="begin"/>
+      </w:r>
+      <w:r>
+        <w:instrText xml:space="preserve"> ADDIN PAPERS2_CITATIONS &lt;citation&gt;&lt;uuid&gt;1293725F-BB99-4C19-BF48-C27823EF96D5&lt;/uuid&gt;&lt;priority&gt;0&lt;/priority&gt;&lt;publications&gt;&lt;publication&gt;&lt;uuid&gt;61AA3520-BED8-4082-A29D-122795C13362&lt;/uuid&gt;&lt;volume&gt;11&lt;/volume&gt;&lt;accepted_date&gt;99201001201200000000222000&lt;/accepted_date&gt;&lt;doi&gt;10.1186/1471-2105-11-38&lt;/doi&gt;&lt;startpage&gt;38&lt;/startpage&gt;&lt;publication_date&gt;99201000001200000000200000&lt;/publication_date&gt;&lt;url&gt;http://www.biomedcentral.com/1471-2105/11/38&lt;/url&gt;&lt;type&gt;400&lt;/type&gt;&lt;title&gt;SeqTrim: a high-throughput pipeline for pre-processing any type of sequence read.&lt;/title&gt;&lt;publisher&gt;BioMed Central Ltd&lt;/publisher&gt;&lt;submission_date&gt;99200906041200000000222000&lt;/submission_date&gt;&lt;number&gt;1&lt;/number&gt;&lt;institution&gt;Departamento de Lenguajes y Ciencias de la Computación, Universidad de Málaga, Málaga, Spain.&lt;/institution&gt;&lt;subtype&gt;400&lt;/subtype&gt;&lt;authors&gt;&lt;author&gt;&lt;firstName&gt;Juan&lt;/firstName&gt;&lt;lastName&gt;Falgueras&lt;/lastName&gt;&lt;/author&gt;&lt;author&gt;&lt;firstName&gt;Antonio&lt;/firstName&gt;&lt;middleNames&gt;J&lt;/middleNames&gt;&lt;lastName&gt;Lara&lt;/lastName&gt;&lt;/author&gt;&lt;author&gt;&lt;firstName&gt;Noé&lt;/firstName&gt;&lt;lastName&gt;Fernández-Pozo&lt;/lastName&gt;&lt;/author&gt;&lt;author&gt;&lt;firstName&gt;Francisco&lt;/firstName&gt;&lt;middleNames&gt;R&lt;/middleNames&gt;&lt;lastName&gt;Cantón&lt;/lastName&gt;&lt;/author&gt;&lt;author&gt;&lt;firstName&gt;Guillermo&lt;/firstName&gt;&lt;lastName&gt;Pérez-Trabado&lt;/lastName&gt;&lt;/author&gt;&lt;author&gt;&lt;firstName&gt;M&lt;/firstName&gt;&lt;middleNames&gt;Gonzalo&lt;/middleNames&gt;&lt;lastName&gt;Claros&lt;/lastName&gt;&lt;/author&gt;&lt;/authors&gt;&lt;/publication&gt;&lt;/publications&gt;&lt;cites&gt;&lt;/cites&gt;&lt;/citation&gt;</w:instrText>
+      </w:r>
+      <w:r>
+        <w:fldChar w:fldCharType="separate"/>
+      </w:r>
+      <w:r>
+        <w:rPr>
+          <w:noProof w:val="0"/>
+        </w:rPr>
+        <w:t>{Falgueras:2010bf}</w:t>
+      </w:r>
+      <w:r>
+        <w:fldChar w:fldCharType="end"/>
+      </w:r>
+      <w:r>
+        <w:t xml:space="preserve"> was not used due to its slower runtime.  In Table 1 we see the average sensitivity and specificity of SCOPE++, TrimPoly,</w:t>
+      </w:r>
+      <w:r>
+        <w:t xml:space="preserve"> and TrimEST </w:t>
+      </w:r>
+      <w:r>
+        <w:lastRenderedPageBreak/>
+        <w:fldChar w:fldCharType="begin"/>
+      </w:r>
+      <w:r>
+        <w:instrText xml:space="preserve"> ADDIN PAPERS2_CITATIONS &lt;citation&gt;&lt;uuid&gt;18C14C64-D8F3-474D-B276-B9DD780CC25B&lt;/uuid&gt;&lt;priority&gt;0&lt;/priority&gt;&lt;publications&gt;&lt;publication&gt;&lt;volume&gt;16&lt;/volume&gt;&lt;publication_date&gt;99200006001200000000220000&lt;/publication_date&gt;&lt;number&gt;6&lt;/number&gt;&lt;institution&gt;The Sanger Centre, Wellcome Trust Genome Campus, Hinxton, Cambridge, UK CB10 1SA.&lt;/institution&gt;&lt;startpage&gt;276&lt;/startpage&gt;&lt;title&gt;EMBOSS: the European Molecular Biology Open Software Suite.&lt;/title&gt;&lt;uuid&gt;16806F4C-8B7A-4BA4-BFCC-F7366F95DE66&lt;/uuid&gt;&lt;subtype&gt;400&lt;/subtype&gt;&lt;endpage&gt;277&lt;/endpage&gt;&lt;type&gt;400&lt;/type&gt;&lt;url&gt;http://eutils.ncbi.nlm.nih.gov/entrez/eutils/elink.fcgi?dbfrom=pubmed&amp;amp;id=10827456&amp;amp;retmode=ref&amp;amp;cmd=prlinks&lt;/url&gt;&lt;authors&gt;&lt;author&gt;&lt;firstName&gt;P&lt;/firstName&gt;&lt;lastName&gt;Rice&lt;/lastName&gt;&lt;/author&gt;&lt;author&gt;&lt;firstName&gt;I&lt;/firstName&gt;&lt;lastName&gt;Longden&lt;/lastName&gt;&lt;/author&gt;&lt;author&gt;&lt;firstName&gt;A&lt;/firstName&gt;&lt;lastName&gt;Bleasby&lt;/lastName&gt;&lt;/author&gt;&lt;/authors&gt;&lt;/publication&gt;&lt;/publications&gt;&lt;cites&gt;&lt;/cites&gt;&lt;/citation&gt;</w:instrText>
+      </w:r>
+      <w:r>
+        <w:fldChar w:fldCharType="separate"/>
+      </w:r>
+      <w:r>
+        <w:rPr>
+          <w:noProof w:val="0"/>
+        </w:rPr>
+        <w:t>{Rice:2000wr}</w:t>
+      </w:r>
+      <w:r>
+        <w:fldChar w:fldCharType="end"/>
+      </w:r>
+      <w:r>
+        <w:t xml:space="preserve"> over the six different semi-synthetic data sets (described in Methods).  </w:t>
+      </w:r>
+      <w:r>
+        <w:t>For e</w:t>
+      </w:r>
+      <w:r>
+        <w:t>ach simulation we started with our bechmark</w:t>
+      </w:r>
+      <w:r>
+        <w:t xml:space="preserve"> data</w:t>
+      </w:r>
+      <w:r>
+        <w:t>set</w:t>
+      </w:r>
+      <w:r>
+        <w:t xml:space="preserve"> of 500 </w:t>
+      </w:r>
+      <w:r>
+        <w:t>sequences, and  f</w:t>
+      </w:r>
+      <w:r>
+        <w:t xml:space="preserve">or each sequence we randomly generated 200 simulated sequences by </w:t>
+      </w:r>
+      <w:r>
+        <w:t xml:space="preserve">stochastically </w:t>
+      </w:r>
+      <w:r>
+        <w:t xml:space="preserve">introducing error </w:t>
+      </w:r>
+      <w:r>
+        <w:t xml:space="preserve">into the poly(A) tail, </w:t>
+      </w:r>
+      <w:r>
+        <w:t>as well as</w:t>
+      </w:r>
+      <w:r>
+        <w:t xml:space="preserve"> 200 sequences without tails by random sampling from the non-tail portion of the sequence – leaving us with 10,000 tail-containing fragments derived directly from actual fragments and 10,000 tail-omitted fragments based on similar base distributions.  </w:t>
+      </w:r>
+      <w:r>
+        <w:t xml:space="preserve">On these results </w:t>
+      </w:r>
+      <w:r>
+        <w:t xml:space="preserve">we see almost perfect sensitivity and specificity in both the SCOPE++ and TrimPoly tools. </w:t>
+      </w:r>
+    </w:p>
+    <w:p>
+      <w:pPr>
+        <w:ind w:firstLine="720"/>
+      </w:pPr>
+      <w:r>
+        <w:t xml:space="preserve">However, when looking at the </w:t>
       </w:r>
       <w:r>
         <w:rPr>
           <w:i/>
         </w:rPr>
-        <w:t>partially</w:t>
+        <w:t>precision</w:t>
+      </w:r>
+      <w:r>
+        <w:t xml:space="preserve"> at which boundaries can be identified, we see a different story.  We find that SCOPE++ identified the correct boundaries a significantly higher number of tails (averaging 77% of the dataset, as opposed to 28% of for TrimPoly on data with a 3% error rate), and has a significantly smaller average sum-of-squares error rate.  In short, SCOPE++ is considerably more precise.</w:t>
+      </w:r>
+    </w:p>
+    <w:p>
+      <w:pPr>
+        <w:ind w:firstLine="720"/>
+      </w:pPr>
+      <w:r>
+        <w:t xml:space="preserve">We also looked at the performance of SCOPE++ and TrimPoly as a function of both tail length and the length of adjacent sequencing adapter sequence (a portion of the fragment added downsteam of  the tail as an artifact of the sequencing process).  We find that, while TrimPoly performs better for identifying very short poly(A) tails (&lt; 20 bp), it is highly sensitive to the length of any adapter remaining on the fragment –  while SCOPE++ is completely robust to such interference.  By augmenting the length of tails or adjacent sequencing adapters fragments of real data in simulation, we can examine the effects of tail length and adapter length on sensitivity (see Figure 4(a)).  We observe a significant decrease in the sensitivity of TrimPoly as the adapter length grows beyond the length of the tail – a factor having no effect on the significance of SCOPE++.  In Figure 4(b) we plot sensitivity as a function of tail length for fixed adapter segment length.  Once again, while SCOPE++ can handle any </w:t>
+      </w:r>
+      <w:r>
+        <w:lastRenderedPageBreak/>
+        <w:t xml:space="preserve">such values, TrimPoly suffers in the presence of adapter segments longer than 250 bp – falling to a sensitivity of less than 0.4.  In </w:t>
+      </w:r>
+      <w:r>
+        <w:fldChar w:fldCharType="begin"/>
+      </w:r>
+      <w:r>
+        <w:instrText xml:space="preserve"> REF _Ref230927977 \h </w:instrText>
+      </w:r>
+      <w:r>
+        <w:fldChar w:fldCharType="separate"/>
+      </w:r>
+      <w:r>
+        <w:t>Figure 5</w:t>
+      </w:r>
+      <w:r>
+        <w:fldChar w:fldCharType="end"/>
+      </w:r>
+      <w:r>
+        <w:t xml:space="preserve"> we verify this assertion with real data – data set </w:t>
+      </w:r>
+      <w:r>
+        <w:t>ERR125556</w:t>
       </w:r>
       <w:r>
         <w:t xml:space="preserve"> </w:t>
       </w:r>
       <w:r>
         <w:rPr>
-          <w:i/>
-        </w:rPr>
-        <w:t>synthetic</w:t>
-      </w:r>
-      <w:r>
-        <w:t xml:space="preserve"> benchmarks for as follows.  Using six different data sets of sequenced </w:t>
-      </w:r>
-      <w:r>
-        <w:t xml:space="preserve">cDNA sequences from three different organisms (human, arabidopsis, and chlymydominus [CITE]), for each data set we randomly picked 500 squences and annotated them for poly(A) tails based on human inspection.  Or each sequence on which the human found a sequence with a high concerntration of </w:t>
-      </w:r>
-      <w:r>
-        <w:lastRenderedPageBreak/>
-        <w:t>As, we then “purified” the sequence by replacing all non-A bases with As – thus giving us a possibly synthetic pure poly(A) tail any tool sould be able to find at the position be believe t</w:t>
-      </w:r>
-      <w:r>
-        <w:t xml:space="preserve">o contain a real poly(A) tail. </w:t>
-      </w:r>
-      <w:r>
-        <w:t xml:space="preserve">Finally, we simulated base-call errors </w:t>
-      </w:r>
-      <w:r>
-        <w:t xml:space="preserve">in the poly(A) taill by replacing each A base with another with probability </w:t>
-      </w:r>
-      <w:r>
-        <w:rPr>
-          <w:i/>
-        </w:rPr>
-        <w:t>p</w:t>
-      </w:r>
-      <w:r>
-        <w:t>.  At the end, we have a real sequenced coding sequence with an embded poly(A) based on a human estimated annotation and artifical errors, that will allow us to compute result quality over a modle that should be very close to reality.</w:t>
-      </w:r>
-    </w:p>
-    <w:p>
-      <w:pPr>
-        <w:pStyle w:val="Heading1"/>
-      </w:pPr>
-      <w:r>
-        <w:t xml:space="preserve">Results </w:t>
-      </w:r>
-    </w:p>
-    <w:p>
-      <w:pPr>
-        <w:ind w:firstLine="720"/>
-      </w:pPr>
-      <w:r>
-        <w:t xml:space="preserve">In assessing the quality of SCOPE++ results we look at three metrics: its ability to correctly identify poly(A) tails (sensitivity), its ability to avoid incorrectly identifying a sequence as containing a tail (specificity), and its precision in identifying tail boundaries. </w:t>
-      </w:r>
-      <w:r>
-        <w:t xml:space="preserve">To assess a tool’s precision in boundary estimation, we measure result quality in two ways: </w:t>
-      </w:r>
-      <w:r>
-        <w:rPr>
-          <w:i/>
-        </w:rPr>
-        <w:t>% correct</w:t>
-      </w:r>
-      <w:r>
-        <w:t xml:space="preserve"> and </w:t>
-      </w:r>
-      <w:r>
-        <w:rPr>
-          <w:i/>
-        </w:rPr>
-        <w:t>sum of squares error</w:t>
-      </w:r>
-      <w:r>
-        <w:t>.  The first is the fraction of tails with correctly-identified end points, while the second is computed by looking at the average square of the boundary identification error.  We use sum-of-squares error to reflect that the seriousness of boundary error increases super-linearly with the error (e.g. being off by four bases is more than twice as bad as being off by two bases), given the effect of such error on downstream analysis.</w:t>
-      </w:r>
-      <w:r>
-        <w:t xml:space="preserve">  </w:t>
-      </w:r>
-    </w:p>
-    <w:p>
-      <w:pPr>
-        <w:ind w:firstLine="720"/>
-      </w:pPr>
-      <w:r>
-        <w:t xml:space="preserve"> </w:t>
-      </w:r>
-      <w:r>
-        <w:t xml:space="preserve">For comparison we look at the TrimPoly module of SeqClean </w:t>
-      </w:r>
-      <w:r>
+          <w:highlight w:val="yellow"/>
+        </w:rPr>
         <w:fldChar w:fldCharType="begin"/>
       </w:r>
       <w:r>
-        <w:instrText xml:space="preserve"> ADDIN PAPERS2_CITATIONS &lt;citation&gt;&lt;uuid&gt;607B8D1F-CD43-4E98-9E38-5857FB29B744&lt;/uuid&gt;&lt;priority&gt;0&lt;/priority&gt;&lt;publications&gt;&lt;publication&gt;&lt;title&gt;DFCI Gene Indices Software Tool&lt;/title&gt;&lt;type&gt;400&lt;/type&gt;&lt;subtype&gt;403&lt;/subtype&gt;&lt;uuid&gt;2328FD5E-DF1E-49A6-83EC-DD20D088D932&lt;/uuid&gt;&lt;/publication&gt;&lt;/publications&gt;&lt;cites&gt;&lt;/cites&gt;&lt;/citation&gt;</w:instrText>
-      </w:r>
-      <w:r>
+        <w:rPr>
+          <w:highlight w:val="yellow"/>
+        </w:rPr>
+        <w:instrText xml:space="preserve"> ADDIN PAPERS2_CITATIONS &lt;citation&gt;&lt;uuid&gt;B5AB483F-70EB-45F1-B583-09AFA34A080D&lt;/uuid&gt;&lt;priority&gt;20&lt;/priority&gt;&lt;publications&gt;&lt;publication&gt;&lt;url&gt;http://www.ncbi.nlm.nih.gov/sra/?term=ERR125556&lt;/url&gt;&lt;title&gt;Triticum aestivum&lt;/title&gt;&lt;type&gt;-300&lt;/type&gt;&lt;subtype&gt;-300&lt;/subtype&gt;&lt;uuid&gt;A576F40B-1777-4BC6-B9FA-FA64B47070F0&lt;/uuid&gt;&lt;/publication&gt;&lt;/publications&gt;&lt;cites&gt;&lt;/cites&gt;&lt;/citation&gt;</w:instrText>
+      </w:r>
+      <w:r>
+        <w:rPr>
+          <w:highlight w:val="yellow"/>
+        </w:rPr>
         <w:fldChar w:fldCharType="separate"/>
       </w:r>
       <w:r>
         <w:rPr>
           <w:noProof w:val="0"/>
-        </w:rPr>
-        <w:t>{Anonymous:SLVrguZz}</w:t>
-      </w:r>
-      <w:r>
+          <w:highlight w:val="yellow"/>
+        </w:rPr>
+        <w:t>[15]</w:t>
+      </w:r>
+      <w:r>
+        <w:rPr>
+          <w:highlight w:val="yellow"/>
+        </w:rPr>
         <w:fldChar w:fldCharType="end"/>
       </w:r>
       <w:r>
-        <w:t xml:space="preserve"> and TrimEST </w:t>
-      </w:r>
-      <w:r>
-        <w:fldChar w:fldCharType="begin"/>
-      </w:r>
-      <w:r>
-        <w:instrText xml:space="preserve"> ADDIN PAPERS2_CITATIONS &lt;citation&gt;&lt;uuid&gt;252D8F4C-A3E0-4992-B666-5F1A61A166C9&lt;/uuid&gt;&lt;priority&gt;0&lt;/priority&gt;&lt;publications&gt;&lt;publication&gt;&lt;volume&gt;16&lt;/volume&gt;&lt;publication_date&gt;99200006001200000000220000&lt;/publication_date&gt;&lt;number&gt;6&lt;/number&gt;&lt;institution&gt;The Sanger Centre, Wellcome Trust Genome Campus, Hinxton, Cambridge, UK CB10 1SA.&lt;/institution&gt;&lt;startpage&gt;276&lt;/startpage&gt;&lt;title&gt;EMBOSS: the European Molecular Biology Open Software Suite.&lt;/title&gt;&lt;uuid&gt;16806F4C-8B7A-4BA4-BFCC-F7366F95DE66&lt;/uuid&gt;&lt;subtype&gt;400&lt;/subtype&gt;&lt;endpage&gt;277&lt;/endpage&gt;&lt;type&gt;400&lt;/type&gt;&lt;url&gt;http://eutils.ncbi.nlm.nih.gov/entrez/eutils/elink.fcgi?dbfrom=pubmed&amp;amp;id=10827456&amp;amp;retmode=ref&amp;amp;cmd=prlinks&lt;/url&gt;&lt;authors&gt;&lt;author&gt;&lt;firstName&gt;P&lt;/firstName&gt;&lt;lastName&gt;Rice&lt;/lastName&gt;&lt;/author&gt;&lt;author&gt;&lt;firstName&gt;I&lt;/firstName&gt;&lt;lastName&gt;Longden&lt;/lastName&gt;&lt;/author&gt;&lt;author&gt;&lt;firstName&gt;A&lt;/firstName&gt;&lt;lastName&gt;Bleasby&lt;/lastName&gt;&lt;/author&gt;&lt;/authors&gt;&lt;/publication&gt;&lt;/publications&gt;&lt;cites&gt;&lt;/cites&gt;&lt;/citation&gt;</w:instrText>
-      </w:r>
-      <w:r>
-        <w:fldChar w:fldCharType="separate"/>
-      </w:r>
-      <w:r>
-        <w:rPr>
-          <w:noProof w:val="0"/>
-        </w:rPr>
-        <w:t>{Rice:2000wr}</w:t>
-      </w:r>
-      <w:r>
-        <w:fldChar w:fldCharType="end"/>
-      </w:r>
-      <w:r>
-        <w:t xml:space="preserve">; SeqTrim  </w:t>
-      </w:r>
-      <w:r>
-        <w:fldChar w:fldCharType="begin"/>
-      </w:r>
-      <w:r>
-        <w:instrText xml:space="preserve"> ADDIN PAPERS2_CITATIONS &lt;citation&gt;&lt;uuid&gt;1293725F-BB99-4C19-BF48-C27823EF96D5&lt;/uuid&gt;&lt;priority&gt;0&lt;/priority&gt;&lt;publications&gt;&lt;publication&gt;&lt;uuid&gt;61AA3520-BED8-4082-A29D-122795C13362&lt;/uuid&gt;&lt;volume&gt;11&lt;/volume&gt;&lt;accepted_date&gt;99201001201200000000222000&lt;/accepted_date&gt;&lt;doi&gt;10.1186/1471-2105-11-38&lt;/doi&gt;&lt;startpage&gt;38&lt;/startpage&gt;&lt;publication_date&gt;99201000001200000000200000&lt;/publication_date&gt;&lt;url&gt;http://www.biomedcentral.com/1471-2105/11/38&lt;/url&gt;&lt;type&gt;400&lt;/type&gt;&lt;title&gt;SeqTrim: a high-throughput pipeline for pre-processing any type of sequence read.&lt;/title&gt;&lt;publisher&gt;BioMed Central Ltd&lt;/publisher&gt;&lt;submission_date&gt;99200906041200000000222000&lt;/submission_date&gt;&lt;number&gt;1&lt;/number&gt;&lt;institution&gt;Departamento de Lenguajes y Ciencias de la Computación, Universidad de Málaga, Málaga, Spain.&lt;/institution&gt;&lt;subtype&gt;400&lt;/subtype&gt;&lt;authors&gt;&lt;author&gt;&lt;firstName&gt;Juan&lt;/firstName&gt;&lt;lastName&gt;Falgueras&lt;/lastName&gt;&lt;/author&gt;&lt;author&gt;&lt;firstName&gt;Antonio&lt;/firstName&gt;&lt;middleNames&gt;J&lt;/middleNames&gt;&lt;lastName&gt;Lara&lt;/lastName&gt;&lt;/author&gt;&lt;author&gt;&lt;firstName&gt;Noé&lt;/firstName&gt;&lt;lastName&gt;Fernández-Pozo&lt;/lastName&gt;&lt;/author&gt;&lt;author&gt;&lt;firstName&gt;Francisco&lt;/firstName&gt;&lt;middleNames&gt;R&lt;/middleNames&gt;&lt;lastName&gt;Cantón&lt;/lastName&gt;&lt;/author&gt;&lt;author&gt;&lt;firstName&gt;Guillermo&lt;/firstName&gt;&lt;lastName&gt;Pérez-Trabado&lt;/lastName&gt;&lt;/author&gt;&lt;author&gt;&lt;firstName&gt;M&lt;/firstName&gt;&lt;middleNames&gt;Gonzalo&lt;/middleNames&gt;&lt;lastName&gt;Claros&lt;/lastName&gt;&lt;/author&gt;&lt;/authors&gt;&lt;/publication&gt;&lt;/publications&gt;&lt;cites&gt;&lt;/cites&gt;&lt;/citation&gt;</w:instrText>
-      </w:r>
-      <w:r>
-        <w:fldChar w:fldCharType="separate"/>
-      </w:r>
-      <w:r>
-        <w:rPr>
-          <w:noProof w:val="0"/>
-        </w:rPr>
-        <w:t>{Falgueras:2010bf}</w:t>
-      </w:r>
-      <w:r>
-        <w:fldChar w:fldCharType="end"/>
-      </w:r>
-      <w:r>
-        <w:t xml:space="preserve"> was not used </w:t>
-      </w:r>
-      <w:r>
-        <w:t>due</w:t>
-      </w:r>
-      <w:r>
-        <w:t xml:space="preserve"> to its slower runtime. </w:t>
-      </w:r>
-      <w:r>
-        <w:t xml:space="preserve"> </w:t>
-      </w:r>
-      <w:r>
-        <w:t>In Table 1 we see the average sensitivity and specificity of SCOPE++, TrimPoly,</w:t>
-      </w:r>
-      <w:r>
-        <w:t xml:space="preserve"> and TrimEST </w:t>
-      </w:r>
-      <w:r>
-        <w:fldChar w:fldCharType="begin"/>
-      </w:r>
-      <w:r>
-        <w:instrText xml:space="preserve"> ADDIN PAPERS2_CITATIONS &lt;citation&gt;&lt;uuid&gt;18C14C64-D8F3-474D-B276-B9DD780CC25B&lt;/uuid&gt;&lt;priority&gt;0&lt;/priority&gt;&lt;publications&gt;&lt;publication&gt;&lt;volume&gt;16&lt;/volume&gt;&lt;publication_date&gt;99200006001200000000220000&lt;/publication_date&gt;&lt;number&gt;6&lt;/number&gt;&lt;institution&gt;The Sanger Centre, Wellcome Trust Genome Campus, Hinxton, Cambridge, UK CB10 1SA.&lt;/institution&gt;&lt;startpage&gt;276&lt;/startpage&gt;&lt;title&gt;EMBOSS: the European Molecular Biology Open Software Suite.&lt;/title&gt;&lt;uuid&gt;16806F4C-8B7A-4BA4-BFCC-F7366F95DE66&lt;/uuid&gt;&lt;subtype&gt;400&lt;/subtype&gt;&lt;endpage&gt;277&lt;/endpage&gt;&lt;type&gt;400&lt;/type&gt;&lt;url&gt;http://eutils.ncbi.nlm.nih.gov/entrez/eutils/elink.fcgi?dbfrom=pubmed&amp;amp;id=10827456&amp;amp;retmode=ref&amp;amp;cmd=prlinks&lt;/url&gt;&lt;authors&gt;&lt;author&gt;&lt;firstName&gt;P&lt;/firstName&gt;&lt;lastName&gt;Rice&lt;/lastName&gt;&lt;/author&gt;&lt;author&gt;&lt;firstName&gt;I&lt;/firstName&gt;&lt;lastName&gt;Longden&lt;/lastName&gt;&lt;/author&gt;&lt;author&gt;&lt;firstName&gt;A&lt;/firstName&gt;&lt;lastName&gt;Bleasby&lt;/lastName&gt;&lt;/author&gt;&lt;/authors&gt;&lt;/publication&gt;&lt;/publications&gt;&lt;cites&gt;&lt;/cites&gt;&lt;/citation&gt;</w:instrText>
-      </w:r>
-      <w:r>
-        <w:fldChar w:fldCharType="separate"/>
-      </w:r>
-      <w:r>
-        <w:rPr>
-          <w:noProof w:val="0"/>
-        </w:rPr>
-        <w:t>{Rice:2000wr}</w:t>
-      </w:r>
-      <w:r>
-        <w:fldChar w:fldCharType="end"/>
-      </w:r>
-      <w:r>
-        <w:t xml:space="preserve"> over the six different semi-synthetic data sets (described in Methods).  </w:t>
-      </w:r>
-      <w:r>
-        <w:t>For e</w:t>
-      </w:r>
-      <w:r>
-        <w:t>ach simulation we started with our bechmark</w:t>
-      </w:r>
-      <w:r>
-        <w:t xml:space="preserve"> data</w:t>
-      </w:r>
-      <w:r>
-        <w:t>set</w:t>
-      </w:r>
-      <w:r>
-        <w:t xml:space="preserve"> of 500 </w:t>
-      </w:r>
-      <w:r>
-        <w:t>sequences, and  f</w:t>
-      </w:r>
-      <w:r>
-        <w:t xml:space="preserve">or each sequence we randomly generated 200 simulated sequences by </w:t>
-      </w:r>
-      <w:r>
-        <w:t xml:space="preserve">stochastically </w:t>
-      </w:r>
-      <w:r>
-        <w:t xml:space="preserve">introducing error </w:t>
-      </w:r>
-      <w:r>
-        <w:t xml:space="preserve">into the poly(A) tail, </w:t>
-      </w:r>
-      <w:r>
-        <w:t>as well as</w:t>
-      </w:r>
-      <w:r>
-        <w:t xml:space="preserve"> 200 sequences without tails by random sampling from the non-tail portion of the sequence – leaving us with 10,000 tail-containing fragments derived directly from actual fragments and 10,000 tail-omitted fragments based on similar base distributions.  </w:t>
-      </w:r>
-      <w:r>
-        <w:t xml:space="preserve">On these results </w:t>
-      </w:r>
-      <w:r>
-        <w:t xml:space="preserve">we see almost perfect sensitivity and specificity in both the SCOPE++ and TrimPoly tools. </w:t>
-      </w:r>
-    </w:p>
-    <w:p>
-      <w:pPr>
-        <w:ind w:firstLine="720"/>
-      </w:pPr>
-      <w:r>
-        <w:t xml:space="preserve">However, when looking at the </w:t>
-      </w:r>
-      <w:r>
-        <w:rPr>
-          <w:i/>
-        </w:rPr>
-        <w:t>precision</w:t>
-      </w:r>
-      <w:r>
-        <w:t xml:space="preserve"> at which boundaries can be identified, we see a different story.  </w:t>
-      </w:r>
-      <w:r>
-        <w:t xml:space="preserve">We find that </w:t>
-      </w:r>
-      <w:r>
-        <w:t xml:space="preserve">SCOPE++ </w:t>
-      </w:r>
-      <w:r>
-        <w:t>identified the</w:t>
-      </w:r>
-      <w:r>
-        <w:t xml:space="preserve"> correct </w:t>
-      </w:r>
-      <w:r>
-        <w:t xml:space="preserve">boundaries </w:t>
-      </w:r>
-      <w:r>
-        <w:t>a significantly higher number of tails (averaging 77% of the dataset, as opposed to 28% of for TrimPoly on data with a 3% error rate), and has a significantly smaller average sum-of-squares error rate.  In short, SCOPE++ is considerably more precise.</w:t>
-      </w:r>
-    </w:p>
-    <w:p>
-      <w:pPr>
-        <w:ind w:firstLine="720"/>
-      </w:pPr>
-      <w:r>
-        <w:t>We also looked at the performance of SCOPE++ and TrimPoly as a function of both tail length and the length of adjacent sequencing adapter sequence (</w:t>
-      </w:r>
-      <w:r>
-        <w:t xml:space="preserve">a portion of the fragment </w:t>
-      </w:r>
-      <w:r>
-        <w:t xml:space="preserve">added </w:t>
-      </w:r>
-      <w:r>
-        <w:t xml:space="preserve">downsteam of </w:t>
-      </w:r>
-      <w:r>
-        <w:t xml:space="preserve"> the tail as an artifact of the sequencing process).  We find that, while TrimPoly performs better </w:t>
-      </w:r>
-      <w:r>
-        <w:t>for identifying very short poly(A) tails</w:t>
-      </w:r>
-      <w:r>
-        <w:t xml:space="preserve"> (&lt; 20 bp), it is highly sensitive to the </w:t>
-      </w:r>
-      <w:r>
-        <w:t xml:space="preserve">length of any adapter </w:t>
-      </w:r>
-      <w:r>
-        <w:t xml:space="preserve">remaining on the fragment – </w:t>
-      </w:r>
-      <w:r>
-        <w:t xml:space="preserve"> while SCOPE++ is completely robust to such interference.  By augmenting the length of tails or adjacent sequencing adapters fragments of real data in simulation, we</w:t>
-      </w:r>
-      <w:r>
-        <w:t xml:space="preserve"> can</w:t>
-      </w:r>
-      <w:r>
-        <w:t xml:space="preserve"> examine the effects of tail length and a</w:t>
-      </w:r>
-      <w:r>
-        <w:t xml:space="preserve">dapter length on sensitivity (see </w:t>
-      </w:r>
-      <w:r>
-        <w:t>Figure 4</w:t>
-      </w:r>
-      <w:r>
-        <w:t>(a)</w:t>
-      </w:r>
-      <w:r>
-        <w:t xml:space="preserve">).  We observe </w:t>
-      </w:r>
-      <w:r>
-        <w:t xml:space="preserve">a significant decrease in the sensitivity of TrimPoly as the adapter length grows beyond </w:t>
-      </w:r>
-      <w:r>
-        <w:lastRenderedPageBreak/>
-        <w:t xml:space="preserve">the length of the tail – a factor having no effect on the significance of SCOPE++.  In </w:t>
-      </w:r>
-      <w:r>
-        <w:t>Figure 4</w:t>
-      </w:r>
-      <w:r>
-        <w:t xml:space="preserve">(b) we plot sensitivity as a function of tail length for fixed adapter segment length.  Once again, while SCOPE++ can handle any such values, TrimPoly suffers </w:t>
-      </w:r>
-      <w:r>
-        <w:t>in the presence of</w:t>
-      </w:r>
-      <w:r>
-        <w:t xml:space="preserve"> adapter </w:t>
-      </w:r>
-      <w:r>
-        <w:t>segments longer than</w:t>
-      </w:r>
-      <w:r>
-        <w:t xml:space="preserve"> 250</w:t>
-      </w:r>
-      <w:r>
-        <w:t xml:space="preserve"> bp – falling </w:t>
-      </w:r>
-      <w:r>
-        <w:t xml:space="preserve">to a sensitivity of less than 0.4.  In </w:t>
-      </w:r>
-      <w:r>
-        <w:fldChar w:fldCharType="begin"/>
-      </w:r>
-      <w:r>
-        <w:instrText xml:space="preserve"> REF _Ref230927977 \h </w:instrText>
-      </w:r>
-      <w:r>
-        <w:fldChar w:fldCharType="separate"/>
-      </w:r>
-      <w:r>
-        <w:t>Figure 5</w:t>
-      </w:r>
-      <w:r>
-        <w:fldChar w:fldCharType="end"/>
-      </w:r>
-      <w:r>
-        <w:t xml:space="preserve"> we verify this assertion with real data – data set </w:t>
-      </w:r>
-      <w:r>
-        <w:t>ERR125556</w:t>
-      </w:r>
-      <w:r>
-        <w:t xml:space="preserve"> </w:t>
-      </w:r>
-      <w:r>
-        <w:rPr>
-          <w:highlight w:val="yellow"/>
-        </w:rPr>
-        <w:fldChar w:fldCharType="begin"/>
-      </w:r>
-      <w:r>
-        <w:rPr>
-          <w:highlight w:val="yellow"/>
-        </w:rPr>
-        <w:instrText xml:space="preserve"> ADDIN PAPERS2_CITATIONS &lt;citation&gt;&lt;uuid&gt;B5AB483F-70EB-45F1-B583-09AFA34A080D&lt;/uuid&gt;&lt;priority&gt;20&lt;/priority&gt;&lt;publications&gt;&lt;publication&gt;&lt;url&gt;http://www.ncbi.nlm.nih.gov/sra/?term=ERR125556&lt;/url&gt;&lt;title&gt;Triticum aestivum&lt;/title&gt;&lt;type&gt;-300&lt;/type&gt;&lt;subtype&gt;-300&lt;/subtype&gt;&lt;uuid&gt;A576F40B-1777-4BC6-B9FA-FA64B47070F0&lt;/uuid&gt;&lt;/publication&gt;&lt;/publications&gt;&lt;cites&gt;&lt;/cites&gt;&lt;/citation&gt;</w:instrText>
-      </w:r>
-      <w:r>
-        <w:rPr>
-          <w:highlight w:val="yellow"/>
-        </w:rPr>
-        <w:fldChar w:fldCharType="separate"/>
-      </w:r>
-      <w:r>
-        <w:rPr>
-          <w:noProof w:val="0"/>
-          <w:highlight w:val="yellow"/>
-        </w:rPr>
-        <w:t>[15]</w:t>
-      </w:r>
-      <w:r>
-        <w:rPr>
-          <w:highlight w:val="yellow"/>
-        </w:rPr>
-        <w:fldChar w:fldCharType="end"/>
-      </w:r>
-      <w:r>
         <w:t>.</w:t>
       </w:r>
       <w:r>
-        <w:t xml:space="preserve">  In Figure 5(a) </w:t>
-      </w:r>
-      <w:r>
-        <w:t xml:space="preserve">we see the </w:t>
-      </w:r>
-      <w:r>
-        <w:t xml:space="preserve">number of fragments identified as containing a tail and an adapater of length ≥ m (with adapter lengths for TrimPoly identified sequences determined by an ad-hoc post processing scan), </w:t>
-      </w:r>
-      <w:r>
-        <w:t xml:space="preserve">while in the second we see the same information as a percentage of the total identified.  The </w:t>
+        <w:t xml:space="preserve">  In Figure 5(a) we see the number of fragments identified as containing a tail and an adapater of length ≥ m (with adapter lengths for TrimPoly identified sequences determined by an ad-hoc post processing scan), while in the second we see the same information as a percentage of the total identified.  The </w:t>
       </w:r>
       <w:r>
         <w:t>findings are consistent with the simulation: as the tails shift deeper into the fragment, the relative ability of TrimPoly to identify them diminishes significantly.</w:t>
@@ -3607,14 +2916,9 @@
           <w:u w:val="single"/>
         </w:rPr>
       </w:pPr>
-      <w:r>
-        <w:t xml:space="preserve">To verify the simulated analysis of our tool, SCOPE++ was run against a 17 GB Arabidopsis dataset </w:t>
-      </w:r>
-      <w:r>
-        <w:t xml:space="preserve">[CITE: Arabidopsos]. </w:t>
-      </w:r>
-      <w:r>
-        <w:t xml:space="preserve">The Arabidopsis data set was developed using poly(T) tag sequencing </w:t>
+      <w:commentRangeStart w:id="5"/>
+      <w:r>
+        <w:t xml:space="preserve">To verify the simulated analysis of our tool, SCOPE++ was run against a 17 GB Arabidopsis dataset [CITE: Arabidopsos]. The Arabidopsis data set was developed using poly(T) tag sequencing </w:t>
       </w:r>
       <w:r>
         <w:rPr>
@@ -3623,25 +2927,15 @@
         <w:t>and it was estimated that around 60% of the reads contained poly(T) tails</w:t>
       </w:r>
       <w:r>
-        <w:t xml:space="preserve">.  Our tool discovered that 59.6% of all of the reads contained poly(T) tails, which is very close to the initial estimate.  </w:t>
-      </w:r>
-      <w:r>
-        <w:t>A quick search for sequences containing short homopolymers returns only</w:t>
-      </w:r>
-      <w:r>
-        <w:t xml:space="preserve"> 12</w:t>
-      </w:r>
-      <w:r>
-        <w:t>6 clear false negatives</w:t>
-      </w:r>
-      <w:r>
-        <w:t xml:space="preserve">, all of </w:t>
-      </w:r>
-      <w:r>
-        <w:t>which</w:t>
-      </w:r>
-      <w:r>
-        <w:t xml:space="preserve"> were present in low quality regions and probably would have been trashed anyway.</w:t>
+        <w:t>.  Our tool discovered that 59.6% of all of the reads contained poly(T) tails, which is very close to the initial estimate.  A quick search for sequences containing short homopolymers returns only 126 clear false negatives, all of which were present in low quality regions and probably would have been trashed anyway.</w:t>
+      </w:r>
+      <w:commentRangeEnd w:id="5"/>
+      <w:r>
+        <w:rPr>
+          <w:rStyle w:val="CommentReference"/>
+          <w:noProof w:val="0"/>
+        </w:rPr>
+        <w:commentReference w:id="5"/>
       </w:r>
     </w:p>
     <w:p>
@@ -3668,14 +2962,7 @@
           <w:sz w:val="22"/>
           <w:szCs w:val="20"/>
         </w:rPr>
-        <w:t>Availability and R</w:t>
-      </w:r>
-      <w:r>
-        <w:rPr>
-          <w:sz w:val="22"/>
-          <w:szCs w:val="20"/>
-        </w:rPr>
-        <w:t>equirements</w:t>
+        <w:t>Availability and Requirements</w:t>
       </w:r>
     </w:p>
     <w:p/>
@@ -3692,29 +2979,35 @@
         <w:rPr>
           <w:sz w:val="24"/>
         </w:rPr>
-        <w:lastRenderedPageBreak/>
-        <w:t xml:space="preserve">Our software can be found at </w:t>
-      </w:r>
-      <w:hyperlink r:id="rId13" w:history="1">
+        <w:t>Our software can be found at</w:t>
+      </w:r>
+      <w:r>
+        <w:rPr>
+          <w:sz w:val="24"/>
+        </w:rPr>
+        <w:t xml:space="preserve"> </w:t>
+      </w:r>
+      <w:hyperlink r:id="rId14" w:history="1">
         <w:r>
           <w:rPr>
             <w:rStyle w:val="Hyperlink"/>
             <w:sz w:val="24"/>
           </w:rPr>
-          <w:t>http://code.google.com/p/scopeplusplus/</w:t>
+          <w:t>https://github.com/mortonjt/SCOPE</w:t>
         </w:r>
       </w:hyperlink>
       <w:r>
         <w:rPr>
           <w:sz w:val="24"/>
         </w:rPr>
-        <w:t>, with code to be d</w:t>
-      </w:r>
-      <w:r>
-        <w:rPr>
-          <w:sz w:val="24"/>
-        </w:rPr>
-        <w:t xml:space="preserve">istributed as open source.  SCOPE++ was implemented in C++11, and has been tested using the gnu g++ compiler (v. 4.6) on both OS X and Ubuntu Linux.  </w:t>
+        <w:t xml:space="preserve">, with code to be distributed as open source.  SCOPE++ was implemented in </w:t>
+      </w:r>
+      <w:r>
+        <w:rPr>
+          <w:sz w:val="24"/>
+        </w:rPr>
+        <w:lastRenderedPageBreak/>
+        <w:t xml:space="preserve">C++11, and has been tested using the gnu g++ compiler (v. 4.6) on both OS X and Ubuntu Linux.  </w:t>
       </w:r>
     </w:p>
     <w:p>
@@ -3766,33 +3059,7 @@
         <w:rPr>
           <w:szCs w:val="18"/>
         </w:rPr>
-        <w:t xml:space="preserve">From our tests, we have verified that SCOPE++ performs on par with existing poly(A) trimming tools in terms of speed, while showing considerably more accuracy in terms of identifying end-point boundaries and predicting tails buried further away from the fragment ends.  As a result, we conclude that SCOPE++ is the best tool for  poly(A) studies, where accurate positional and </w:t>
-      </w:r>
-      <w:r>
-        <w:rPr>
-          <w:szCs w:val="18"/>
-        </w:rPr>
-        <w:t>boundary</w:t>
-      </w:r>
-      <w:bookmarkStart w:id="0" w:name="_GoBack"/>
-      <w:bookmarkEnd w:id="0"/>
-      <w:r>
-        <w:rPr>
-          <w:szCs w:val="18"/>
-        </w:rPr>
-        <w:t xml:space="preserve"> information</w:t>
-      </w:r>
-      <w:r>
-        <w:rPr>
-          <w:szCs w:val="18"/>
-        </w:rPr>
-        <w:t xml:space="preserve"> of poly(A) tails are mandatory</w:t>
-      </w:r>
-      <w:r>
-        <w:rPr>
-          <w:szCs w:val="18"/>
-        </w:rPr>
-        <w:t>.</w:t>
+        <w:t>From our tests, we have verified that SCOPE++ performs on par with existing poly(A) trimming tools in terms of speed, while showing considerably more accuracy in terms of identifying end-point boundaries and predicting tails buried further away from the fragment ends.  As a result, we conclude that SCOPE++ is the best tool for  poly(A) studies, where accurate positional and boundary information of poly(A) tails are mandatory.</w:t>
       </w:r>
       <w:r>
         <w:t xml:space="preserve"> </w:t>
@@ -3887,6 +3154,7 @@
         </w:rPr>
       </w:pPr>
       <w:r>
+        <w:lastRenderedPageBreak/>
         <w:br w:type="page"/>
       </w:r>
     </w:p>
@@ -3947,14 +3215,27 @@
       <w:r>
         <w:t xml:space="preserve">Figure </w:t>
       </w:r>
-      <w:fldSimple w:instr=" SEQ Figure \* ARABIC ">
-        <w:r>
-          <w:rPr>
-            <w:noProof/>
-          </w:rPr>
-          <w:t>1</w:t>
-        </w:r>
-      </w:fldSimple>
+      <w:r>
+        <w:fldChar w:fldCharType="begin"/>
+      </w:r>
+      <w:r>
+        <w:instrText xml:space="preserve"> SEQ Figure \* ARABIC </w:instrText>
+      </w:r>
+      <w:r>
+        <w:fldChar w:fldCharType="separate"/>
+      </w:r>
+      <w:r>
+        <w:rPr>
+          <w:noProof/>
+        </w:rPr>
+        <w:t>1</w:t>
+      </w:r>
+      <w:r>
+        <w:rPr>
+          <w:noProof/>
+        </w:rPr>
+        <w:fldChar w:fldCharType="end"/>
+      </w:r>
       <w:r>
         <w:t>:</w:t>
       </w:r>
@@ -4022,19 +3303,32 @@
           <w:sz w:val="18"/>
         </w:rPr>
       </w:pPr>
-      <w:bookmarkStart w:id="1" w:name="_Ref230423963"/>
+      <w:bookmarkStart w:id="6" w:name="_Ref230423963"/>
       <w:r>
         <w:t xml:space="preserve">Figure </w:t>
       </w:r>
-      <w:fldSimple w:instr=" SEQ Figure \* ARABIC ">
-        <w:r>
-          <w:rPr>
-            <w:noProof/>
-          </w:rPr>
-          <w:t>2</w:t>
-        </w:r>
-      </w:fldSimple>
-      <w:bookmarkEnd w:id="1"/>
+      <w:r>
+        <w:fldChar w:fldCharType="begin"/>
+      </w:r>
+      <w:r>
+        <w:instrText xml:space="preserve"> SEQ Figure \* ARABIC </w:instrText>
+      </w:r>
+      <w:r>
+        <w:fldChar w:fldCharType="separate"/>
+      </w:r>
+      <w:r>
+        <w:rPr>
+          <w:noProof/>
+        </w:rPr>
+        <w:t>2</w:t>
+      </w:r>
+      <w:r>
+        <w:rPr>
+          <w:noProof/>
+        </w:rPr>
+        <w:fldChar w:fldCharType="end"/>
+      </w:r>
+      <w:bookmarkEnd w:id="6"/>
       <w:r>
         <w:rPr>
           <w:sz w:val="18"/>
@@ -4120,20 +3414,33 @@
         <w:keepNext/>
         <w:ind w:left="720"/>
       </w:pPr>
-      <w:bookmarkStart w:id="2" w:name="_Ref230927869"/>
+      <w:bookmarkStart w:id="7" w:name="_Ref230927869"/>
       <w:r>
         <w:lastRenderedPageBreak/>
         <w:t xml:space="preserve">Figure </w:t>
       </w:r>
-      <w:fldSimple w:instr=" SEQ Figure \* ARABIC ">
-        <w:r>
-          <w:rPr>
-            <w:noProof/>
-          </w:rPr>
-          <w:t>3</w:t>
-        </w:r>
-      </w:fldSimple>
-      <w:bookmarkEnd w:id="2"/>
+      <w:r>
+        <w:fldChar w:fldCharType="begin"/>
+      </w:r>
+      <w:r>
+        <w:instrText xml:space="preserve"> SEQ Figure \* ARABIC </w:instrText>
+      </w:r>
+      <w:r>
+        <w:fldChar w:fldCharType="separate"/>
+      </w:r>
+      <w:r>
+        <w:rPr>
+          <w:noProof/>
+        </w:rPr>
+        <w:t>3</w:t>
+      </w:r>
+      <w:r>
+        <w:rPr>
+          <w:noProof/>
+        </w:rPr>
+        <w:fldChar w:fldCharType="end"/>
+      </w:r>
+      <w:bookmarkEnd w:id="7"/>
       <w:r>
         <w:t xml:space="preserve">: </w:t>
       </w:r>
@@ -4147,13 +3454,7 @@
         <w:rPr>
           <w:b w:val="0"/>
         </w:rPr>
-        <w:t xml:space="preserve"> used to provide an estimate of the HMM parameters</w:t>
-      </w:r>
-      <w:r>
-        <w:rPr>
-          <w:b w:val="0"/>
-        </w:rPr>
-        <w:t xml:space="preserve">.  (a) Illustration of score calculation.  (b) Finding </w:t>
+        <w:t xml:space="preserve"> used to provide an estimate of the HMM parameters.  (a) Illustration of score calculation.  (b) Finding </w:t>
       </w:r>
       <w:r>
         <w:rPr>
@@ -4195,19 +3496,32 @@
           <w:b w:val="0"/>
         </w:rPr>
       </w:pPr>
-      <w:bookmarkStart w:id="3" w:name="_Ref230927906"/>
+      <w:bookmarkStart w:id="8" w:name="_Ref230927906"/>
       <w:r>
         <w:t xml:space="preserve">Figure </w:t>
       </w:r>
-      <w:fldSimple w:instr=" SEQ Figure \* ARABIC ">
-        <w:r>
-          <w:rPr>
-            <w:noProof/>
-          </w:rPr>
-          <w:t>4</w:t>
-        </w:r>
-      </w:fldSimple>
-      <w:bookmarkEnd w:id="3"/>
+      <w:r>
+        <w:fldChar w:fldCharType="begin"/>
+      </w:r>
+      <w:r>
+        <w:instrText xml:space="preserve"> SEQ Figure \* ARABIC </w:instrText>
+      </w:r>
+      <w:r>
+        <w:fldChar w:fldCharType="separate"/>
+      </w:r>
+      <w:r>
+        <w:rPr>
+          <w:noProof/>
+        </w:rPr>
+        <w:t>4</w:t>
+      </w:r>
+      <w:r>
+        <w:rPr>
+          <w:noProof/>
+        </w:rPr>
+        <w:fldChar w:fldCharType="end"/>
+      </w:r>
+      <w:bookmarkEnd w:id="8"/>
       <w:r>
         <w:rPr>
           <w:b w:val="0"/>
@@ -4322,7 +3636,7 @@
           <w:sz w:val="36"/>
         </w:rPr>
         <w:drawing>
-          <wp:inline distT="0" distB="0" distL="0" distR="0" wp14:anchorId="38811871" wp14:editId="4B937247">
+          <wp:inline distT="0" distB="0" distL="0" distR="0" wp14:anchorId="7E59AAC8" wp14:editId="50F9A37B">
             <wp:extent cx="6400800" cy="2667000"/>
             <wp:effectExtent l="0" t="0" r="0" b="0"/>
             <wp:docPr id="8" name="Picture 5"/>
@@ -4339,7 +3653,7 @@
                     </pic:cNvPicPr>
                   </pic:nvPicPr>
                   <pic:blipFill>
-                    <a:blip r:embed="rId14">
+                    <a:blip r:embed="rId15">
                       <a:extLst>
                         <a:ext uri="{28A0092B-C50C-407E-A947-70E740481C1C}">
                           <a14:useLocalDpi xmlns:a14="http://schemas.microsoft.com/office/drawing/2010/main" val="0"/>
@@ -4379,19 +3693,32 @@
           <w:sz w:val="36"/>
         </w:rPr>
       </w:pPr>
-      <w:bookmarkStart w:id="4" w:name="_Ref230927977"/>
+      <w:bookmarkStart w:id="9" w:name="_Ref230927977"/>
       <w:r>
         <w:t xml:space="preserve">Figure </w:t>
       </w:r>
-      <w:fldSimple w:instr=" SEQ Figure \* ARABIC ">
-        <w:r>
-          <w:rPr>
-            <w:noProof/>
-          </w:rPr>
-          <w:t>5</w:t>
-        </w:r>
-      </w:fldSimple>
-      <w:bookmarkEnd w:id="4"/>
+      <w:r>
+        <w:fldChar w:fldCharType="begin"/>
+      </w:r>
+      <w:r>
+        <w:instrText xml:space="preserve"> SEQ Figure \* ARABIC </w:instrText>
+      </w:r>
+      <w:r>
+        <w:fldChar w:fldCharType="separate"/>
+      </w:r>
+      <w:r>
+        <w:rPr>
+          <w:noProof/>
+        </w:rPr>
+        <w:t>5</w:t>
+      </w:r>
+      <w:r>
+        <w:rPr>
+          <w:noProof/>
+        </w:rPr>
+        <w:fldChar w:fldCharType="end"/>
+      </w:r>
+      <w:bookmarkEnd w:id="9"/>
       <w:r>
         <w:t xml:space="preserve">: </w:t>
       </w:r>
@@ -4405,13 +3732,7 @@
         <w:rPr>
           <w:b w:val="0"/>
         </w:rPr>
-        <w:t>ERR125556 fragment set</w:t>
-      </w:r>
-      <w:r>
-        <w:rPr>
-          <w:b w:val="0"/>
-        </w:rPr>
-        <w:t xml:space="preserve"> </w:t>
+        <w:t xml:space="preserve">ERR125556 fragment set </w:t>
       </w:r>
       <w:r>
         <w:rPr>
@@ -4570,92 +3891,93 @@
           <w:sz w:val="20"/>
           <w:szCs w:val="20"/>
         </w:rPr>
-        <w:t>sets</w:t>
+        <w:t xml:space="preserve">sets using SCOPE++, the TrimPoly component of SeqClean </w:t>
       </w:r>
       <w:r>
         <w:rPr>
           <w:sz w:val="20"/>
           <w:szCs w:val="20"/>
         </w:rPr>
-        <w:t xml:space="preserve"> using SCOPE++, </w:t>
+        <w:fldChar w:fldCharType="begin"/>
       </w:r>
       <w:r>
         <w:rPr>
           <w:sz w:val="20"/>
           <w:szCs w:val="20"/>
         </w:rPr>
-        <w:t xml:space="preserve">the </w:t>
+        <w:instrText xml:space="preserve"> ADDIN PAPERS2_CITATIONS &lt;citation&gt;&lt;uuid&gt;37A5CCE5-6D39-4CF8-BE5F-6C79B6CA4D00&lt;/uuid&gt;&lt;priority&gt;0&lt;/priority&gt;&lt;publications&gt;&lt;publication&gt;&lt;title&gt;DFCI Gene Indices Software Tool&lt;/title&gt;&lt;type&gt;400&lt;/type&gt;&lt;subtype&gt;403&lt;/subtype&gt;&lt;uuid&gt;2328FD5E-DF1E-49A6-83EC-DD20D088D932&lt;/uuid&gt;&lt;/publication&gt;&lt;/publications&gt;&lt;cites&gt;&lt;/cites&gt;&lt;/citation&gt;</w:instrText>
       </w:r>
       <w:r>
         <w:rPr>
           <w:sz w:val="20"/>
           <w:szCs w:val="20"/>
         </w:rPr>
-        <w:t>Trim</w:t>
-      </w:r>
-      <w:r>
-        <w:rPr>
+        <w:fldChar w:fldCharType="separate"/>
+      </w:r>
+      <w:r>
+        <w:rPr>
+          <w:noProof w:val="0"/>
           <w:sz w:val="20"/>
           <w:szCs w:val="20"/>
         </w:rPr>
-        <w:t>Poly component of SeqClean</w:t>
+        <w:t>{Anonymous:SLVrguZz}</w:t>
       </w:r>
       <w:r>
         <w:rPr>
           <w:sz w:val="20"/>
           <w:szCs w:val="20"/>
         </w:rPr>
-        <w:t xml:space="preserve"> </w:t>
+        <w:fldChar w:fldCharType="end"/>
       </w:r>
       <w:r>
         <w:rPr>
           <w:sz w:val="20"/>
           <w:szCs w:val="20"/>
         </w:rPr>
-        <w:fldChar w:fldCharType="begin"/>
+        <w:t xml:space="preserve">, and TrimEst </w:t>
       </w:r>
       <w:r>
         <w:rPr>
           <w:sz w:val="20"/>
           <w:szCs w:val="20"/>
         </w:rPr>
-        <w:instrText xml:space="preserve"> ADDIN PAPERS2_CITATIONS &lt;citation&gt;&lt;uuid&gt;37A5CCE5-6D39-4CF8-BE5F-6C79B6CA4D00&lt;/uuid&gt;&lt;priority&gt;0&lt;/priority&gt;&lt;publications&gt;&lt;publication&gt;&lt;title&gt;DFCI Gene Indices Software Tool&lt;/title&gt;&lt;type&gt;400&lt;/type&gt;&lt;subtype&gt;403&lt;/subtype&gt;&lt;uuid&gt;2328FD5E-DF1E-49A6-83EC-DD20D088D932&lt;/uuid&gt;&lt;/publication&gt;&lt;/publications&gt;&lt;cites&gt;&lt;/cites&gt;&lt;/citation&gt;</w:instrText>
+        <w:fldChar w:fldCharType="begin"/>
       </w:r>
       <w:r>
         <w:rPr>
           <w:sz w:val="20"/>
           <w:szCs w:val="20"/>
         </w:rPr>
-        <w:fldChar w:fldCharType="separate"/>
-      </w:r>
-      <w:r>
-        <w:rPr>
-          <w:noProof w:val="0"/>
+        <w:instrText xml:space="preserve"> ADDIN PAPERS2_CITATIONS &lt;citation&gt;&lt;uuid&gt;6393403C-B657-4212-98EA-64C62439F684&lt;/uuid&gt;&lt;priority&gt;0&lt;/priority&gt;&lt;publications&gt;&lt;publication&gt;&lt;volume&gt;16&lt;/volume&gt;&lt;publication_date&gt;99200006001200000000220000&lt;/publication_date&gt;&lt;number&gt;6&lt;/number&gt;&lt;institution&gt;The Sanger Centre, Wellcome Trust Genome Campus, Hinxton, Cambridge, UK CB10 1SA.&lt;/institution&gt;&lt;startpage&gt;276&lt;/startpage&gt;&lt;title&gt;EMBOSS: the European Molecular Biology Open Software Suite.&lt;/title&gt;&lt;uuid&gt;16806F4C-8B7A-4BA4-BFCC-F7366F95DE66&lt;/uuid&gt;&lt;subtype&gt;400&lt;/subtype&gt;&lt;endpage&gt;277&lt;/endpage&gt;&lt;type&gt;400&lt;/type&gt;&lt;url&gt;http://eutils.ncbi.nlm.nih.gov/entrez/eutils/elink.fcgi?dbfrom=pubmed&amp;amp;id=10827456&amp;amp;retmode=ref&amp;amp;cmd=prlinks&lt;/url&gt;&lt;authors&gt;&lt;author&gt;&lt;firstName&gt;P&lt;/firstName&gt;&lt;lastName&gt;Rice&lt;/lastName&gt;&lt;/author&gt;&lt;author&gt;&lt;firstName&gt;I&lt;/firstName&gt;&lt;lastName&gt;Longden&lt;/lastName&gt;&lt;/author&gt;&lt;author&gt;&lt;firstName&gt;A&lt;/firstName&gt;&lt;lastName&gt;Bleasby&lt;/lastName&gt;&lt;/author&gt;&lt;/authors&gt;&lt;/publication&gt;&lt;/publications&gt;&lt;cites&gt;&lt;/cites&gt;&lt;/citation&gt;</w:instrText>
+      </w:r>
+      <w:r>
+        <w:rPr>
           <w:sz w:val="20"/>
           <w:szCs w:val="20"/>
         </w:rPr>
-        <w:t>{Anonymous:SLVrguZz}</w:t>
-      </w:r>
-      <w:r>
-        <w:rPr>
+        <w:fldChar w:fldCharType="separate"/>
+      </w:r>
+      <w:r>
+        <w:rPr>
+          <w:noProof w:val="0"/>
           <w:sz w:val="20"/>
           <w:szCs w:val="20"/>
         </w:rPr>
-        <w:fldChar w:fldCharType="end"/>
+        <w:t>{Rice:2000wr}</w:t>
       </w:r>
       <w:r>
         <w:rPr>
           <w:sz w:val="20"/>
           <w:szCs w:val="20"/>
         </w:rPr>
-        <w:t>, and TrimEst</w:t>
+        <w:fldChar w:fldCharType="end"/>
       </w:r>
       <w:r>
         <w:rPr>
           <w:sz w:val="20"/>
           <w:szCs w:val="20"/>
         </w:rPr>
-        <w:t xml:space="preserve"> </w:t>
+        <w:t xml:space="preserve">; SeqTrim </w:t>
       </w:r>
       <w:r>
         <w:rPr>
@@ -4669,7 +3991,7 @@
           <w:sz w:val="20"/>
           <w:szCs w:val="20"/>
         </w:rPr>
-        <w:instrText xml:space="preserve"> ADDIN PAPERS2_CITATIONS &lt;citation&gt;&lt;uuid&gt;6393403C-B657-4212-98EA-64C62439F684&lt;/uuid&gt;&lt;priority&gt;0&lt;/priority&gt;&lt;publications&gt;&lt;publication&gt;&lt;volume&gt;16&lt;/volume&gt;&lt;publication_date&gt;99200006001200000000220000&lt;/publication_date&gt;&lt;number&gt;6&lt;/number&gt;&lt;institution&gt;The Sanger Centre, Wellcome Trust Genome Campus, Hinxton, Cambridge, UK CB10 1SA.&lt;/institution&gt;&lt;startpage&gt;276&lt;/startpage&gt;&lt;title&gt;EMBOSS: the European Molecular Biology Open Software Suite.&lt;/title&gt;&lt;uuid&gt;16806F4C-8B7A-4BA4-BFCC-F7366F95DE66&lt;/uuid&gt;&lt;subtype&gt;400&lt;/subtype&gt;&lt;endpage&gt;277&lt;/endpage&gt;&lt;type&gt;400&lt;/type&gt;&lt;url&gt;http://eutils.ncbi.nlm.nih.gov/entrez/eutils/elink.fcgi?dbfrom=pubmed&amp;amp;id=10827456&amp;amp;retmode=ref&amp;amp;cmd=prlinks&lt;/url&gt;&lt;authors&gt;&lt;author&gt;&lt;firstName&gt;P&lt;/firstName&gt;&lt;lastName&gt;Rice&lt;/lastName&gt;&lt;/author&gt;&lt;author&gt;&lt;firstName&gt;I&lt;/firstName&gt;&lt;lastName&gt;Longden&lt;/lastName&gt;&lt;/author&gt;&lt;author&gt;&lt;firstName&gt;A&lt;/firstName&gt;&lt;lastName&gt;Bleasby&lt;/lastName&gt;&lt;/author&gt;&lt;/authors&gt;&lt;/publication&gt;&lt;/publications&gt;&lt;cites&gt;&lt;/cites&gt;&lt;/citation&gt;</w:instrText>
+        <w:instrText xml:space="preserve"> ADDIN PAPERS2_CITATIONS &lt;citation&gt;&lt;uuid&gt;921EDD23-44A3-44DF-BA3E-671F0F89B481&lt;/uuid&gt;&lt;priority&gt;0&lt;/priority&gt;&lt;publications&gt;&lt;publication&gt;&lt;uuid&gt;61AA3520-BED8-4082-A29D-122795C13362&lt;/uuid&gt;&lt;volume&gt;11&lt;/volume&gt;&lt;accepted_date&gt;99201001201200000000222000&lt;/accepted_date&gt;&lt;doi&gt;10.1186/1471-2105-11-38&lt;/doi&gt;&lt;startpage&gt;38&lt;/startpage&gt;&lt;publication_date&gt;99201000001200000000200000&lt;/publication_date&gt;&lt;url&gt;http://www.biomedcentral.com/1471-2105/11/38&lt;/url&gt;&lt;type&gt;400&lt;/type&gt;&lt;title&gt;SeqTrim: a high-throughput pipeline for pre-processing any type of sequence read.&lt;/title&gt;&lt;publisher&gt;BioMed Central Ltd&lt;/publisher&gt;&lt;submission_date&gt;99200906041200000000222000&lt;/submission_date&gt;&lt;number&gt;1&lt;/number&gt;&lt;institution&gt;Departamento de Lenguajes y Ciencias de la Computación, Universidad de Málaga, Málaga, Spain.&lt;/institution&gt;&lt;subtype&gt;400&lt;/subtype&gt;&lt;authors&gt;&lt;author&gt;&lt;firstName&gt;Juan&lt;/firstName&gt;&lt;lastName&gt;Falgueras&lt;/lastName&gt;&lt;/author&gt;&lt;author&gt;&lt;firstName&gt;Antonio&lt;/firstName&gt;&lt;middleNames&gt;J&lt;/middleNames&gt;&lt;lastName&gt;Lara&lt;/lastName&gt;&lt;/author&gt;&lt;author&gt;&lt;firstName&gt;Noé&lt;/firstName&gt;&lt;lastName&gt;Fernández-Pozo&lt;/lastName&gt;&lt;/author&gt;&lt;author&gt;&lt;firstName&gt;Francisco&lt;/firstName&gt;&lt;middleNames&gt;R&lt;/middleNames&gt;&lt;lastName&gt;Cantón&lt;/lastName&gt;&lt;/author&gt;&lt;author&gt;&lt;firstName&gt;Guillermo&lt;/firstName&gt;&lt;lastName&gt;Pérez-Trabado&lt;/lastName&gt;&lt;/author&gt;&lt;author&gt;&lt;firstName&gt;M&lt;/firstName&gt;&lt;middleNames&gt;Gonzalo&lt;/middleNames&gt;&lt;lastName&gt;Claros&lt;/lastName&gt;&lt;/author&gt;&lt;/authors&gt;&lt;/publication&gt;&lt;/publications&gt;&lt;cites&gt;&lt;/cites&gt;&lt;/citation&gt;</w:instrText>
       </w:r>
       <w:r>
         <w:rPr>
@@ -4684,7 +4006,7 @@
           <w:sz w:val="20"/>
           <w:szCs w:val="20"/>
         </w:rPr>
-        <w:t>{Rice:2000wr}</w:t>
+        <w:t>{Falgueras:2010bf}</w:t>
       </w:r>
       <w:r>
         <w:rPr>
@@ -4698,91 +4020,13 @@
           <w:sz w:val="20"/>
           <w:szCs w:val="20"/>
         </w:rPr>
-        <w:t>;</w:t>
-      </w:r>
-      <w:r>
-        <w:rPr>
-          <w:sz w:val="20"/>
-          <w:szCs w:val="20"/>
-        </w:rPr>
-        <w:t xml:space="preserve"> SeqTrim </w:t>
-      </w:r>
-      <w:r>
-        <w:rPr>
-          <w:sz w:val="20"/>
-          <w:szCs w:val="20"/>
-        </w:rPr>
-        <w:fldChar w:fldCharType="begin"/>
-      </w:r>
-      <w:r>
-        <w:rPr>
-          <w:sz w:val="20"/>
-          <w:szCs w:val="20"/>
-        </w:rPr>
-        <w:instrText xml:space="preserve"> ADDIN PAPERS2_CITATIONS &lt;citation&gt;&lt;uuid&gt;921EDD23-44A3-44DF-BA3E-671F0F89B481&lt;/uuid&gt;&lt;priority&gt;0&lt;/priority&gt;&lt;publications&gt;&lt;publication&gt;&lt;uuid&gt;61AA3520-BED8-4082-A29D-122795C13362&lt;/uuid&gt;&lt;volume&gt;11&lt;/volume&gt;&lt;accepted_date&gt;99201001201200000000222000&lt;/accepted_date&gt;&lt;doi&gt;10.1186/1471-2105-11-38&lt;/doi&gt;&lt;startpage&gt;38&lt;/startpage&gt;&lt;publication_date&gt;99201000001200000000200000&lt;/publication_date&gt;&lt;url&gt;http://www.biomedcentral.com/1471-2105/11/38&lt;/url&gt;&lt;type&gt;400&lt;/type&gt;&lt;title&gt;SeqTrim: a high-throughput pipeline for pre-processing any type of sequence read.&lt;/title&gt;&lt;publisher&gt;BioMed Central Ltd&lt;/publisher&gt;&lt;submission_date&gt;99200906041200000000222000&lt;/submission_date&gt;&lt;number&gt;1&lt;/number&gt;&lt;institution&gt;Departamento de Lenguajes y Ciencias de la Computación, Universidad de Málaga, Málaga, Spain.&lt;/institution&gt;&lt;subtype&gt;400&lt;/subtype&gt;&lt;authors&gt;&lt;author&gt;&lt;firstName&gt;Juan&lt;/firstName&gt;&lt;lastName&gt;Falgueras&lt;/lastName&gt;&lt;/author&gt;&lt;author&gt;&lt;firstName&gt;Antonio&lt;/firstName&gt;&lt;middleNames&gt;J&lt;/middleNames&gt;&lt;lastName&gt;Lara&lt;/lastName&gt;&lt;/author&gt;&lt;author&gt;&lt;firstName&gt;Noé&lt;/firstName&gt;&lt;lastName&gt;Fernández-Pozo&lt;/lastName&gt;&lt;/author&gt;&lt;author&gt;&lt;firstName&gt;Francisco&lt;/firstName&gt;&lt;middleNames&gt;R&lt;/middleNames&gt;&lt;lastName&gt;Cantón&lt;/lastName&gt;&lt;/author&gt;&lt;author&gt;&lt;firstName&gt;Guillermo&lt;/firstName&gt;&lt;lastName&gt;Pérez-Trabado&lt;/lastName&gt;&lt;/author&gt;&lt;author&gt;&lt;firstName&gt;M&lt;/firstName&gt;&lt;middleNames&gt;Gonzalo&lt;/middleNames&gt;&lt;lastName&gt;Claros&lt;/lastName&gt;&lt;/author&gt;&lt;/authors&gt;&lt;/publication&gt;&lt;/publications&gt;&lt;cites&gt;&lt;/cites&gt;&lt;/citation&gt;</w:instrText>
-      </w:r>
-      <w:r>
-        <w:rPr>
-          <w:sz w:val="20"/>
-          <w:szCs w:val="20"/>
-        </w:rPr>
-        <w:fldChar w:fldCharType="separate"/>
-      </w:r>
-      <w:r>
-        <w:rPr>
-          <w:noProof w:val="0"/>
-          <w:sz w:val="20"/>
-          <w:szCs w:val="20"/>
-        </w:rPr>
-        <w:t>{Falgueras:2010bf}</w:t>
-      </w:r>
-      <w:r>
-        <w:rPr>
-          <w:sz w:val="20"/>
-          <w:szCs w:val="20"/>
-        </w:rPr>
-        <w:fldChar w:fldCharType="end"/>
-      </w:r>
-      <w:r>
-        <w:rPr>
-          <w:sz w:val="20"/>
-          <w:szCs w:val="20"/>
-        </w:rPr>
-        <w:t xml:space="preserve"> </w:t>
-      </w:r>
-      <w:r>
-        <w:rPr>
-          <w:sz w:val="20"/>
-          <w:szCs w:val="20"/>
-        </w:rPr>
-        <w:t>was too slow for testing at the necessary scale</w:t>
-      </w:r>
-      <w:r>
-        <w:rPr>
-          <w:sz w:val="20"/>
-          <w:szCs w:val="20"/>
-        </w:rPr>
-        <w:t>.  Starting with a set of 500 human-annotated sequenced transcript fragments (Illumina-sequenced Arabidopsis, 454-sequences Chalamydomons, and Sanger-sequence Human</w:t>
-      </w:r>
-      <w:r>
-        <w:rPr>
-          <w:sz w:val="20"/>
-          <w:szCs w:val="20"/>
-        </w:rPr>
-        <w:t xml:space="preserve"> [CITE: Conifergdb]</w:t>
-      </w:r>
-      <w:r>
-        <w:rPr>
-          <w:sz w:val="20"/>
-          <w:szCs w:val="20"/>
-        </w:rPr>
-        <w:t>), we remove all sequencing errors within the human identified poly(A) or poly(T) tails, then introduce simulated error into those tails to allow the testing of sensitivity and boundary condition at a controlled error rate.  For specificity we generate sequences using the base distribution of the non-tail segments of the sequences in the set.  Applying each tool to the set, we then have a reference solution that allows us to compute result qualities.</w:t>
+        <w:t xml:space="preserve"> was too slow for testing at the necessary scale.  Starting with a set of 500 human-annotated sequenced transcript fragments (Illumina-sequenced Arabidopsis, 454-sequences Chalamydomons, and Sanger-sequence Human [CITE: Conifergdb]), we remove all sequencing errors within the human identified poly(A) or poly(T) tails, then introduce simulated error into those tails to allow the testing of sensitivity and boundary condition at a controlled error rate.  For specificity we generate sequences using the base distribution of the non-tail segments of the sequences in the set.  Applying each tool to the set, we then have a reference solution that allows us to compute result qualities.</w:t>
       </w:r>
     </w:p>
     <w:p>
       <w:r>
         <w:drawing>
-          <wp:inline distT="0" distB="0" distL="0" distR="0" wp14:anchorId="7293F5B7" wp14:editId="31466B36">
+          <wp:inline distT="0" distB="0" distL="0" distR="0" wp14:anchorId="14018405" wp14:editId="19328198">
             <wp:extent cx="5853396" cy="3572539"/>
             <wp:effectExtent l="0" t="0" r="0" b="8890"/>
             <wp:docPr id="7" name="Picture 7" descr="\\VBOXSVR\jamie\Documents\Miami_bio\SCOPA\manuscript\table.png"/>
@@ -4799,7 +4043,7 @@
                     </pic:cNvPicPr>
                   </pic:nvPicPr>
                   <pic:blipFill>
-                    <a:blip r:embed="rId15">
+                    <a:blip r:embed="rId16">
                       <a:extLst>
                         <a:ext uri="{28A0092B-C50C-407E-A947-70E740481C1C}">
                           <a14:useLocalDpi xmlns:a14="http://schemas.microsoft.com/office/drawing/2010/main" val="0"/>
@@ -4837,7 +4081,7 @@
         <w:keepNext/>
         <w:ind w:left="810"/>
       </w:pPr>
-      <w:bookmarkStart w:id="5" w:name="_Ref229121257"/>
+      <w:bookmarkStart w:id="10" w:name="_Ref229121257"/>
     </w:p>
     <w:p>
       <w:pPr>
@@ -4889,7 +4133,7 @@
         <w:lastRenderedPageBreak/>
         <w:t xml:space="preserve">Table </w:t>
       </w:r>
-      <w:bookmarkEnd w:id="5"/>
+      <w:bookmarkEnd w:id="10"/>
       <w:r>
         <w:t xml:space="preserve">2: </w:t>
       </w:r>
@@ -4903,13 +4147,7 @@
         <w:rPr>
           <w:b w:val="0"/>
         </w:rPr>
-        <w:t>and poly(T) tails within a single read and the frequencies in which they appear in the actual dataset</w:t>
-      </w:r>
-      <w:r>
-        <w:rPr>
-          <w:b w:val="0"/>
-        </w:rPr>
-        <w:t xml:space="preserve"> </w:t>
+        <w:t xml:space="preserve">and poly(T) tails within a single read and the frequencies in which they appear in the actual dataset </w:t>
       </w:r>
       <w:r>
         <w:rPr>
@@ -5664,8 +4902,12 @@
     </w:p>
     <w:p/>
     <w:p/>
+    <w:p>
+      <w:bookmarkStart w:id="11" w:name="_GoBack"/>
+      <w:bookmarkEnd w:id="11"/>
+    </w:p>
     <w:sectPr>
-      <w:footerReference w:type="default" r:id="rId16"/>
+      <w:footerReference w:type="default" r:id="rId17"/>
       <w:pgSz w:w="11906" w:h="16838"/>
       <w:pgMar w:top="1440" w:right="1800" w:bottom="1440" w:left="1800" w:header="708" w:footer="708" w:gutter="0"/>
       <w:cols w:space="708"/>
@@ -5675,8 +4917,119 @@
 </w:document>
 </file>
 
+<file path=word/comments.xml><?xml version="1.0" encoding="utf-8"?>
+<w:comments xmlns:wpc="http://schemas.microsoft.com/office/word/2010/wordprocessingCanvas" xmlns:mc="http://schemas.openxmlformats.org/markup-compatibility/2006" xmlns:o="urn:schemas-microsoft-com:office:office" xmlns:r="http://schemas.openxmlformats.org/officeDocument/2006/relationships" xmlns:m="http://schemas.openxmlformats.org/officeDocument/2006/math" xmlns:v="urn:schemas-microsoft-com:vml" xmlns:wp14="http://schemas.microsoft.com/office/word/2010/wordprocessingDrawing" xmlns:wp="http://schemas.openxmlformats.org/drawingml/2006/wordprocessingDrawing" xmlns:w10="urn:schemas-microsoft-com:office:word" xmlns:w="http://schemas.openxmlformats.org/wordprocessingml/2006/main" xmlns:w14="http://schemas.microsoft.com/office/word/2010/wordml" xmlns:wpg="http://schemas.microsoft.com/office/word/2010/wordprocessingGroup" xmlns:wpi="http://schemas.microsoft.com/office/word/2010/wordprocessingInk" xmlns:wne="http://schemas.microsoft.com/office/word/2006/wordml" xmlns:wps="http://schemas.microsoft.com/office/word/2010/wordprocessingShape" mc:Ignorable="w14 wp14">
+  <w:comment w:id="0" w:author="Morton" w:date="2014-06-13T13:16:00Z" w:initials="M">
+    <w:p>
+      <w:pPr>
+        <w:pStyle w:val="CommentText"/>
+      </w:pPr>
+      <w:r>
+        <w:rPr>
+          <w:rStyle w:val="CommentReference"/>
+        </w:rPr>
+        <w:annotationRef/>
+      </w:r>
+      <w:r>
+        <w:t>I’m not sure if this is entirely accurate …</w:t>
+      </w:r>
+    </w:p>
+  </w:comment>
+  <w:comment w:id="1" w:author="Morton" w:date="2014-06-13T13:16:00Z" w:initials="M">
+    <w:p>
+      <w:pPr>
+        <w:pStyle w:val="CommentText"/>
+      </w:pPr>
+      <w:r>
+        <w:rPr>
+          <w:rStyle w:val="CommentReference"/>
+        </w:rPr>
+        <w:annotationRef/>
+      </w:r>
+      <w:r>
+        <w:t>This citations are a bit weird.  For the final draft, we’ll want to change this</w:t>
+      </w:r>
+    </w:p>
+  </w:comment>
+  <w:comment w:id="2" w:author="Morton" w:date="2014-06-13T13:16:00Z" w:initials="M">
+    <w:p>
+      <w:pPr>
+        <w:pStyle w:val="CommentText"/>
+      </w:pPr>
+      <w:r>
+        <w:rPr>
+          <w:rStyle w:val="CommentReference"/>
+        </w:rPr>
+        <w:annotationRef/>
+      </w:r>
+      <w:r>
+        <w:t>We will want to state why we chose this model. We will also want to state the running times of the Viterbi algorithm</w:t>
+      </w:r>
+    </w:p>
+  </w:comment>
+  <w:comment w:id="3" w:author="Morton" w:date="2014-06-13T13:16:00Z" w:initials="M">
+    <w:p>
+      <w:pPr>
+        <w:pStyle w:val="CommentText"/>
+      </w:pPr>
+      <w:r>
+        <w:rPr>
+          <w:rStyle w:val="CommentReference"/>
+        </w:rPr>
+        <w:annotationRef/>
+      </w:r>
+      <w:r>
+        <w:t>We will want to cite these algorithms</w:t>
+      </w:r>
+    </w:p>
+    <w:p>
+      <w:pPr>
+        <w:pStyle w:val="CommentText"/>
+      </w:pPr>
+    </w:p>
+    <w:p>
+      <w:pPr>
+        <w:pStyle w:val="CommentText"/>
+      </w:pPr>
+    </w:p>
+  </w:comment>
+  <w:comment w:id="4" w:author="Morton" w:date="2014-06-13T13:16:00Z" w:initials="M">
+    <w:p>
+      <w:pPr>
+        <w:pStyle w:val="CommentText"/>
+      </w:pPr>
+      <w:r>
+        <w:rPr>
+          <w:rStyle w:val="CommentReference"/>
+        </w:rPr>
+        <w:annotationRef/>
+      </w:r>
+      <w:r>
+        <w:t>Cite?</w:t>
+      </w:r>
+    </w:p>
+  </w:comment>
+  <w:comment w:id="5" w:author="Morton" w:date="2014-06-13T13:16:00Z" w:initials="M">
+    <w:p>
+      <w:pPr>
+        <w:pStyle w:val="CommentText"/>
+      </w:pPr>
+      <w:r>
+        <w:rPr>
+          <w:rStyle w:val="CommentReference"/>
+        </w:rPr>
+        <w:annotationRef/>
+      </w:r>
+      <w:r>
+        <w:t>Either need to elaborate on this, or completely omit.</w:t>
+      </w:r>
+    </w:p>
+  </w:comment>
+</w:comments>
+</file>
+
 <file path=word/endnotes.xml><?xml version="1.0" encoding="utf-8"?>
-<w:endnotes xmlns:wpc="http://schemas.microsoft.com/office/word/2010/wordprocessingCanvas" xmlns:mo="http://schemas.microsoft.com/office/mac/office/2008/main" xmlns:mc="http://schemas.openxmlformats.org/markup-compatibility/2006" xmlns:mv="urn:schemas-microsoft-com:mac:vml" xmlns:o="urn:schemas-microsoft-com:office:office" xmlns:r="http://schemas.openxmlformats.org/officeDocument/2006/relationships" xmlns:m="http://schemas.openxmlformats.org/officeDocument/2006/math" xmlns:v="urn:schemas-microsoft-com:vml" xmlns:wp14="http://schemas.microsoft.com/office/word/2010/wordprocessingDrawing" xmlns:wp="http://schemas.openxmlformats.org/drawingml/2006/wordprocessingDrawing" xmlns:w10="urn:schemas-microsoft-com:office:word" xmlns:w="http://schemas.openxmlformats.org/wordprocessingml/2006/main" xmlns:w14="http://schemas.microsoft.com/office/word/2010/wordml" xmlns:wpg="http://schemas.microsoft.com/office/word/2010/wordprocessingGroup" xmlns:wpi="http://schemas.microsoft.com/office/word/2010/wordprocessingInk" xmlns:wne="http://schemas.microsoft.com/office/word/2006/wordml" xmlns:wps="http://schemas.microsoft.com/office/word/2010/wordprocessingShape" mc:Ignorable="w14 wp14">
+<w:endnotes xmlns:wpc="http://schemas.microsoft.com/office/word/2010/wordprocessingCanvas" xmlns:mc="http://schemas.openxmlformats.org/markup-compatibility/2006" xmlns:o="urn:schemas-microsoft-com:office:office" xmlns:r="http://schemas.openxmlformats.org/officeDocument/2006/relationships" xmlns:m="http://schemas.openxmlformats.org/officeDocument/2006/math" xmlns:v="urn:schemas-microsoft-com:vml" xmlns:wp14="http://schemas.microsoft.com/office/word/2010/wordprocessingDrawing" xmlns:wp="http://schemas.openxmlformats.org/drawingml/2006/wordprocessingDrawing" xmlns:w10="urn:schemas-microsoft-com:office:word" xmlns:w="http://schemas.openxmlformats.org/wordprocessingml/2006/main" xmlns:w14="http://schemas.microsoft.com/office/word/2010/wordml" xmlns:wpg="http://schemas.microsoft.com/office/word/2010/wordprocessingGroup" xmlns:wpi="http://schemas.microsoft.com/office/word/2010/wordprocessingInk" xmlns:wne="http://schemas.microsoft.com/office/word/2006/wordml" xmlns:wps="http://schemas.microsoft.com/office/word/2010/wordprocessingShape" mc:Ignorable="w14 wp14">
   <w:endnote w:type="separator" w:id="-1">
     <w:p>
       <w:pPr>
@@ -5701,7 +5054,7 @@
 </file>
 
 <file path=word/footer1.xml><?xml version="1.0" encoding="utf-8"?>
-<w:ftr xmlns:wpc="http://schemas.microsoft.com/office/word/2010/wordprocessingCanvas" xmlns:mo="http://schemas.microsoft.com/office/mac/office/2008/main" xmlns:mc="http://schemas.openxmlformats.org/markup-compatibility/2006" xmlns:mv="urn:schemas-microsoft-com:mac:vml" xmlns:o="urn:schemas-microsoft-com:office:office" xmlns:r="http://schemas.openxmlformats.org/officeDocument/2006/relationships" xmlns:m="http://schemas.openxmlformats.org/officeDocument/2006/math" xmlns:v="urn:schemas-microsoft-com:vml" xmlns:wp14="http://schemas.microsoft.com/office/word/2010/wordprocessingDrawing" xmlns:wp="http://schemas.openxmlformats.org/drawingml/2006/wordprocessingDrawing" xmlns:w10="urn:schemas-microsoft-com:office:word" xmlns:w="http://schemas.openxmlformats.org/wordprocessingml/2006/main" xmlns:w14="http://schemas.microsoft.com/office/word/2010/wordml" xmlns:wpg="http://schemas.microsoft.com/office/word/2010/wordprocessingGroup" xmlns:wpi="http://schemas.microsoft.com/office/word/2010/wordprocessingInk" xmlns:wne="http://schemas.microsoft.com/office/word/2006/wordml" xmlns:wps="http://schemas.microsoft.com/office/word/2010/wordprocessingShape" mc:Ignorable="w14 wp14">
+<w:ftr xmlns:wpc="http://schemas.microsoft.com/office/word/2010/wordprocessingCanvas" xmlns:mc="http://schemas.openxmlformats.org/markup-compatibility/2006" xmlns:o="urn:schemas-microsoft-com:office:office" xmlns:r="http://schemas.openxmlformats.org/officeDocument/2006/relationships" xmlns:m="http://schemas.openxmlformats.org/officeDocument/2006/math" xmlns:v="urn:schemas-microsoft-com:vml" xmlns:wp14="http://schemas.microsoft.com/office/word/2010/wordprocessingDrawing" xmlns:wp="http://schemas.openxmlformats.org/drawingml/2006/wordprocessingDrawing" xmlns:w10="urn:schemas-microsoft-com:office:word" xmlns:w="http://schemas.openxmlformats.org/wordprocessingml/2006/main" xmlns:w14="http://schemas.microsoft.com/office/word/2010/wordml" xmlns:wpg="http://schemas.microsoft.com/office/word/2010/wordprocessingGroup" xmlns:wpi="http://schemas.microsoft.com/office/word/2010/wordprocessingInk" xmlns:wne="http://schemas.microsoft.com/office/word/2006/wordml" xmlns:wps="http://schemas.microsoft.com/office/word/2010/wordprocessingShape" mc:Ignorable="w14 wp14">
   <w:p>
     <w:pPr>
       <w:pStyle w:val="Footer"/>
@@ -5720,7 +5073,7 @@
       <w:fldChar w:fldCharType="separate"/>
     </w:r>
     <w:r>
-      <w:t>11</w:t>
+      <w:t>16</w:t>
     </w:r>
     <w:r>
       <w:fldChar w:fldCharType="end"/>
@@ -5733,7 +5086,7 @@
 </file>
 
 <file path=word/footnotes.xml><?xml version="1.0" encoding="utf-8"?>
-<w:footnotes xmlns:wpc="http://schemas.microsoft.com/office/word/2010/wordprocessingCanvas" xmlns:mo="http://schemas.microsoft.com/office/mac/office/2008/main" xmlns:mc="http://schemas.openxmlformats.org/markup-compatibility/2006" xmlns:mv="urn:schemas-microsoft-com:mac:vml" xmlns:o="urn:schemas-microsoft-com:office:office" xmlns:r="http://schemas.openxmlformats.org/officeDocument/2006/relationships" xmlns:m="http://schemas.openxmlformats.org/officeDocument/2006/math" xmlns:v="urn:schemas-microsoft-com:vml" xmlns:wp14="http://schemas.microsoft.com/office/word/2010/wordprocessingDrawing" xmlns:wp="http://schemas.openxmlformats.org/drawingml/2006/wordprocessingDrawing" xmlns:w10="urn:schemas-microsoft-com:office:word" xmlns:w="http://schemas.openxmlformats.org/wordprocessingml/2006/main" xmlns:w14="http://schemas.microsoft.com/office/word/2010/wordml" xmlns:wpg="http://schemas.microsoft.com/office/word/2010/wordprocessingGroup" xmlns:wpi="http://schemas.microsoft.com/office/word/2010/wordprocessingInk" xmlns:wne="http://schemas.microsoft.com/office/word/2006/wordml" xmlns:wps="http://schemas.microsoft.com/office/word/2010/wordprocessingShape" mc:Ignorable="w14 wp14">
+<w:footnotes xmlns:wpc="http://schemas.microsoft.com/office/word/2010/wordprocessingCanvas" xmlns:mc="http://schemas.openxmlformats.org/markup-compatibility/2006" xmlns:o="urn:schemas-microsoft-com:office:office" xmlns:r="http://schemas.openxmlformats.org/officeDocument/2006/relationships" xmlns:m="http://schemas.openxmlformats.org/officeDocument/2006/math" xmlns:v="urn:schemas-microsoft-com:vml" xmlns:wp14="http://schemas.microsoft.com/office/word/2010/wordprocessingDrawing" xmlns:wp="http://schemas.openxmlformats.org/drawingml/2006/wordprocessingDrawing" xmlns:w10="urn:schemas-microsoft-com:office:word" xmlns:w="http://schemas.openxmlformats.org/wordprocessingml/2006/main" xmlns:w14="http://schemas.microsoft.com/office/word/2010/wordml" xmlns:wpg="http://schemas.microsoft.com/office/word/2010/wordprocessingGroup" xmlns:wpi="http://schemas.microsoft.com/office/word/2010/wordprocessingInk" xmlns:wne="http://schemas.microsoft.com/office/word/2006/wordml" xmlns:wps="http://schemas.microsoft.com/office/word/2010/wordprocessingShape" mc:Ignorable="w14 wp14">
   <w:footnote w:type="separator" w:id="-1">
     <w:p>
       <w:pPr>
@@ -5758,7 +5111,7 @@
 </file>
 
 <file path=word/numbering.xml><?xml version="1.0" encoding="utf-8"?>
-<w:numbering xmlns:wpc="http://schemas.microsoft.com/office/word/2010/wordprocessingCanvas" xmlns:mo="http://schemas.microsoft.com/office/mac/office/2008/main" xmlns:mc="http://schemas.openxmlformats.org/markup-compatibility/2006" xmlns:mv="urn:schemas-microsoft-com:mac:vml" xmlns:o="urn:schemas-microsoft-com:office:office" xmlns:r="http://schemas.openxmlformats.org/officeDocument/2006/relationships" xmlns:m="http://schemas.openxmlformats.org/officeDocument/2006/math" xmlns:v="urn:schemas-microsoft-com:vml" xmlns:wp14="http://schemas.microsoft.com/office/word/2010/wordprocessingDrawing" xmlns:wp="http://schemas.openxmlformats.org/drawingml/2006/wordprocessingDrawing" xmlns:w10="urn:schemas-microsoft-com:office:word" xmlns:w="http://schemas.openxmlformats.org/wordprocessingml/2006/main" xmlns:w14="http://schemas.microsoft.com/office/word/2010/wordml" xmlns:wpg="http://schemas.microsoft.com/office/word/2010/wordprocessingGroup" xmlns:wpi="http://schemas.microsoft.com/office/word/2010/wordprocessingInk" xmlns:wne="http://schemas.microsoft.com/office/word/2006/wordml" xmlns:wps="http://schemas.microsoft.com/office/word/2010/wordprocessingShape" mc:Ignorable="w14 wp14">
+<w:numbering xmlns:wpc="http://schemas.microsoft.com/office/word/2010/wordprocessingCanvas" xmlns:mc="http://schemas.openxmlformats.org/markup-compatibility/2006" xmlns:o="urn:schemas-microsoft-com:office:office" xmlns:r="http://schemas.openxmlformats.org/officeDocument/2006/relationships" xmlns:m="http://schemas.openxmlformats.org/officeDocument/2006/math" xmlns:v="urn:schemas-microsoft-com:vml" xmlns:wp14="http://schemas.microsoft.com/office/word/2010/wordprocessingDrawing" xmlns:wp="http://schemas.openxmlformats.org/drawingml/2006/wordprocessingDrawing" xmlns:w10="urn:schemas-microsoft-com:office:word" xmlns:w="http://schemas.openxmlformats.org/wordprocessingml/2006/main" xmlns:w14="http://schemas.microsoft.com/office/word/2010/wordml" xmlns:wpg="http://schemas.microsoft.com/office/word/2010/wordprocessingGroup" xmlns:wpi="http://schemas.microsoft.com/office/word/2010/wordprocessingInk" xmlns:wne="http://schemas.microsoft.com/office/word/2006/wordml" xmlns:wps="http://schemas.microsoft.com/office/word/2010/wordprocessingShape" mc:Ignorable="w14 wp14">
   <w:abstractNum w:abstractNumId="0">
     <w:nsid w:val="33E21725"/>
     <w:multiLevelType w:val="hybridMultilevel"/>
@@ -5889,7 +5242,7 @@
     </w:rPrDefault>
     <w:pPrDefault/>
   </w:docDefaults>
-  <w:latentStyles w:defLockedState="0" w:defUIPriority="99" w:defSemiHidden="1" w:defUnhideWhenUsed="1" w:defQFormat="0" w:count="276">
+  <w:latentStyles w:defLockedState="0" w:defUIPriority="99" w:defSemiHidden="1" w:defUnhideWhenUsed="1" w:defQFormat="0" w:count="267">
     <w:lsdException w:name="Normal" w:semiHidden="0" w:uiPriority="0" w:unhideWhenUsed="0" w:qFormat="1"/>
     <w:lsdException w:name="heading 1" w:semiHidden="0" w:uiPriority="9" w:unhideWhenUsed="0" w:qFormat="1"/>
     <w:lsdException w:name="heading 2" w:semiHidden="0" w:uiPriority="9" w:unhideWhenUsed="0" w:qFormat="1"/>
@@ -6401,7 +5754,7 @@
 </file>
 
 <file path=word/stylesWithEffects.xml><?xml version="1.0" encoding="utf-8"?>
-<w:styles xmlns:wpc="http://schemas.microsoft.com/office/word/2010/wordprocessingCanvas" xmlns:mo="http://schemas.microsoft.com/office/mac/office/2008/main" xmlns:mc="http://schemas.openxmlformats.org/markup-compatibility/2006" xmlns:mv="urn:schemas-microsoft-com:mac:vml" xmlns:o="urn:schemas-microsoft-com:office:office" xmlns:r="http://schemas.openxmlformats.org/officeDocument/2006/relationships" xmlns:m="http://schemas.openxmlformats.org/officeDocument/2006/math" xmlns:v="urn:schemas-microsoft-com:vml" xmlns:wp14="http://schemas.microsoft.com/office/word/2010/wordprocessingDrawing" xmlns:wp="http://schemas.openxmlformats.org/drawingml/2006/wordprocessingDrawing" xmlns:w10="urn:schemas-microsoft-com:office:word" xmlns:w="http://schemas.openxmlformats.org/wordprocessingml/2006/main" xmlns:w14="http://schemas.microsoft.com/office/word/2010/wordml" xmlns:wpg="http://schemas.microsoft.com/office/word/2010/wordprocessingGroup" xmlns:wpi="http://schemas.microsoft.com/office/word/2010/wordprocessingInk" xmlns:wne="http://schemas.microsoft.com/office/word/2006/wordml" xmlns:wps="http://schemas.microsoft.com/office/word/2010/wordprocessingShape" mc:Ignorable="w14 wp14">
+<w:styles xmlns:wpc="http://schemas.microsoft.com/office/word/2010/wordprocessingCanvas" xmlns:mc="http://schemas.openxmlformats.org/markup-compatibility/2006" xmlns:o="urn:schemas-microsoft-com:office:office" xmlns:r="http://schemas.openxmlformats.org/officeDocument/2006/relationships" xmlns:m="http://schemas.openxmlformats.org/officeDocument/2006/math" xmlns:v="urn:schemas-microsoft-com:vml" xmlns:wp14="http://schemas.microsoft.com/office/word/2010/wordprocessingDrawing" xmlns:wp="http://schemas.openxmlformats.org/drawingml/2006/wordprocessingDrawing" xmlns:w10="urn:schemas-microsoft-com:office:word" xmlns:w="http://schemas.openxmlformats.org/wordprocessingml/2006/main" xmlns:w14="http://schemas.microsoft.com/office/word/2010/wordml" xmlns:wpg="http://schemas.microsoft.com/office/word/2010/wordprocessingGroup" xmlns:wpi="http://schemas.microsoft.com/office/word/2010/wordprocessingInk" xmlns:wne="http://schemas.microsoft.com/office/word/2006/wordml" xmlns:wps="http://schemas.microsoft.com/office/word/2010/wordprocessingShape" mc:Ignorable="w14 wp14">
   <w:docDefaults>
     <w:rPrDefault>
       <w:rPr>
@@ -6411,7 +5764,7 @@
     </w:rPrDefault>
     <w:pPrDefault/>
   </w:docDefaults>
-  <w:latentStyles w:defLockedState="0" w:defUIPriority="99" w:defSemiHidden="1" w:defUnhideWhenUsed="1" w:defQFormat="0" w:count="276">
+  <w:latentStyles w:defLockedState="0" w:defUIPriority="99" w:defSemiHidden="1" w:defUnhideWhenUsed="1" w:defQFormat="0" w:count="267">
     <w:lsdException w:name="Normal" w:semiHidden="0" w:uiPriority="0" w:unhideWhenUsed="0" w:qFormat="1"/>
     <w:lsdException w:name="heading 1" w:semiHidden="0" w:uiPriority="9" w:unhideWhenUsed="0" w:qFormat="1"/>
     <w:lsdException w:name="heading 2" w:semiHidden="0" w:uiPriority="9" w:unhideWhenUsed="0" w:qFormat="1"/>

</xml_diff>

<commit_message>
Mnuscript changes, modification to karro_sim.py and analysis.R.
</commit_message>
<xml_diff>
--- a/manuscript/Genomics.docx
+++ b/manuscript/Genomics.docx
@@ -679,7 +679,7 @@
         <w:rPr>
           <w:noProof w:val="0"/>
         </w:rPr>
-        <w:instrText xml:space="preserve"> ADDIN PAPERS2_CITATIONS &lt;citation&gt;&lt;uuid&gt;C4082456-CA63-4C4A-BF86-9E53DF8D3231&lt;/uuid&gt;&lt;priority&gt;0&lt;/priority&gt;&lt;publications&gt;&lt;publication&gt;&lt;uuid&gt;05E52548-3922-40D1-A1BC-4E97A913712F&lt;/uuid&gt;&lt;volume&gt;25&lt;/volume&gt;&lt;doi&gt;10.1101/gad.17268411&lt;/doi&gt;&lt;startpage&gt;1770&lt;/startpage&gt;&lt;publication_date&gt;99201109011200000000222000&lt;/publication_date&gt;&lt;url&gt;http://genesdev.cshlp.org/cgi/doi/10.1101/gad.17268411&lt;/url&gt;&lt;type&gt;400&lt;/type&gt;&lt;title&gt;Ending the message: poly(A) signals then and now.&lt;/title&gt;&lt;publisher&gt;Cold Spring Harbor Lab&lt;/publisher&gt;&lt;location&gt;&amp;lt;html&amp;gt;&amp;lt;head&amp;gt;&amp;lt;meta http-equiv="content-type" content="text/html; charset=utf-8"/&amp;gt;&amp;lt;title&amp;gt;Sorry...&amp;lt;/title&amp;gt;&amp;lt;style&amp;gt; body { font-family: verdana, arial, sans-serif; background-color: #fff; color: #000; }&amp;lt;/style&amp;gt;&amp;lt;/head&amp;gt;&amp;lt;body&amp;gt;&amp;lt;div&amp;gt;&amp;lt;table&amp;gt;&amp;lt;tr&amp;gt;&amp;lt;td&amp;gt;&amp;lt;b&amp;gt;&amp;lt;font face=times color=#0039b6 size=10&amp;gt;G&amp;lt;/font&amp;gt;&amp;lt;font face=times color=#c41200 size=10&amp;gt;o&amp;lt;/font&amp;gt;&amp;lt;font face=times color=#f3c518 size=10&amp;gt;o&amp;lt;/font&amp;gt;&amp;lt;font face=times color=#0039b6 size=10&amp;gt;g&amp;lt;/font&amp;gt;&amp;lt;font face=times color=#30a72f size=10&amp;gt;l&amp;lt;/font&amp;gt;&amp;lt;font face=times color=#c41200 size=10&amp;gt;e&amp;lt;/font&amp;gt;&amp;lt;/b&amp;gt;&amp;lt;/td&amp;gt;&amp;lt;td style="text-align: left; vertical-align: bottom; padding-bottom: 15px; width: 50%"&amp;gt;&amp;lt;div style="border-bottom: 1px solid #dfdfdf;"&amp;gt;Sorry...&amp;lt;/div&amp;gt;&amp;lt;/td&amp;gt;&amp;lt;/tr&amp;gt;&amp;lt;/table&amp;gt;&amp;lt;/div&amp;gt;&amp;lt;div style="margin-left: 4em;"&amp;gt;&amp;lt;h1&amp;gt;We're sorry...&amp;lt;/h1&amp;gt;&amp;lt;p&amp;gt;... but your computer or network may be sending automated queries. To protect our users, we can't process your request right now.&amp;lt;/p&amp;gt;&amp;lt;/div&amp;gt;&amp;lt;div style="margin-left: 4em;"&amp;gt;See &amp;lt;a href="https://support.google.com/websearch/answer/86640"&amp;gt;Google Help&amp;lt;/a&amp;gt; for more information.&amp;lt;br/&amp;gt;&amp;lt;br/&amp;gt;&amp;lt;/div&amp;gt;&amp;lt;div style="text-align: center; border-top: 1px solid #dfdfdf;"&amp;gt;&amp;amp;copy; 2013 Google - &amp;lt;a href="https://www.google.com"&amp;gt;Google Home&amp;lt;/a&amp;gt;&amp;lt;/div&amp;gt;&amp;lt;/body&amp;gt;&amp;lt;/html&amp;gt;&lt;/location&gt;&lt;institution&gt;Sir William Dunn School of Pathology, University of Oxford, Oxford OX1 3RE, United Kingdom. nicholas.proudfoot@path.ox.ac.uk&lt;/institution&gt;&lt;number&gt;17&lt;/number&gt;&lt;subtype&gt;400&lt;/subtype&gt;&lt;endpage&gt;1782&lt;/endpage&gt;&lt;bundle&gt;&lt;publication&gt;&lt;publisher&gt;Cold Spring Harbor Lab&lt;/publisher&gt;&lt;url&gt;http://genesdev.cshlp.org/&lt;/url&gt;&lt;title&gt;Genes &amp;amp; Development&lt;/title&gt;&lt;type&gt;-100&lt;/type&gt;&lt;subtype&gt;-100&lt;/subtype&gt;&lt;uuid&gt;C616FA86-4C50-4C2F-98FA-7240C35954CF&lt;/uuid&gt;&lt;/publication&gt;&lt;/bundle&gt;&lt;authors&gt;&lt;author&gt;&lt;firstName&gt;Nick&lt;/firstName&gt;&lt;middleNames&gt;J&lt;/middleNames&gt;&lt;lastName&gt;Proudfoot&lt;/lastName&gt;&lt;/author&gt;&lt;/authors&gt;&lt;/publication&gt;&lt;/publications&gt;&lt;cites&gt;&lt;/cites&gt;&lt;/citation&gt;</w:instrText>
+        <w:instrText xml:space="preserve"> ADDIN PAPERS2_CITATIONS &lt;citation&gt;&lt;uuid&gt;0FEBFA95-11CA-4417-83D8-7423C77005FF&lt;/uuid&gt;&lt;priority&gt;0&lt;/priority&gt;&lt;publications&gt;&lt;publication&gt;&lt;uuid&gt;05E52548-3922-40D1-A1BC-4E97A913712F&lt;/uuid&gt;&lt;volume&gt;25&lt;/volume&gt;&lt;doi&gt;10.1101/gad.17268411&lt;/doi&gt;&lt;startpage&gt;1770&lt;/startpage&gt;&lt;publication_date&gt;99201109011200000000222000&lt;/publication_date&gt;&lt;url&gt;http://genesdev.cshlp.org/cgi/doi/10.1101/gad.17268411&lt;/url&gt;&lt;type&gt;400&lt;/type&gt;&lt;title&gt;Ending the message: poly(A) signals then and now.&lt;/title&gt;&lt;publisher&gt;Cold Spring Harbor Lab&lt;/publisher&gt;&lt;location&gt;&amp;lt;html&amp;gt;&amp;lt;head&amp;gt;&amp;lt;meta http-equiv="content-type" content="text/html; charset=utf-8"/&amp;gt;&amp;lt;title&amp;gt;Sorry...&amp;lt;/title&amp;gt;&amp;lt;style&amp;gt; body { font-family: verdana, arial, sans-serif; background-color: #fff; color: #000; }&amp;lt;/style&amp;gt;&amp;lt;/head&amp;gt;&amp;lt;body&amp;gt;&amp;lt;div&amp;gt;&amp;lt;table&amp;gt;&amp;lt;tr&amp;gt;&amp;lt;td&amp;gt;&amp;lt;b&amp;gt;&amp;lt;font face=times color=#0039b6 size=10&amp;gt;G&amp;lt;/font&amp;gt;&amp;lt;font face=times color=#c41200 size=10&amp;gt;o&amp;lt;/font&amp;gt;&amp;lt;font face=times color=#f3c518 size=10&amp;gt;o&amp;lt;/font&amp;gt;&amp;lt;font face=times color=#0039b6 size=10&amp;gt;g&amp;lt;/font&amp;gt;&amp;lt;font face=times color=#30a72f size=10&amp;gt;l&amp;lt;/font&amp;gt;&amp;lt;font face=times color=#c41200 size=10&amp;gt;e&amp;lt;/font&amp;gt;&amp;lt;/b&amp;gt;&amp;lt;/td&amp;gt;&amp;lt;td style="text-align: left; vertical-align: bottom; padding-bottom: 15px; width: 50%"&amp;gt;&amp;lt;div style="border-bottom: 1px solid #dfdfdf;"&amp;gt;Sorry...&amp;lt;/div&amp;gt;&amp;lt;/td&amp;gt;&amp;lt;/tr&amp;gt;&amp;lt;/table&amp;gt;&amp;lt;/div&amp;gt;&amp;lt;div style="margin-left: 4em;"&amp;gt;&amp;lt;h1&amp;gt;We're sorry...&amp;lt;/h1&amp;gt;&amp;lt;p&amp;gt;... but your computer or network may be sending automated queries. To protect our users, we can't process your request right now.&amp;lt;/p&amp;gt;&amp;lt;/div&amp;gt;&amp;lt;div style="margin-left: 4em;"&amp;gt;See &amp;lt;a href="https://support.google.com/websearch/answer/86640"&amp;gt;Google Help&amp;lt;/a&amp;gt; for more information.&amp;lt;br/&amp;gt;&amp;lt;br/&amp;gt;&amp;lt;/div&amp;gt;&amp;lt;div style="text-align: center; border-top: 1px solid #dfdfdf;"&amp;gt;&amp;amp;copy; 2013 Google - &amp;lt;a href="https://www.google.com"&amp;gt;Google Home&amp;lt;/a&amp;gt;&amp;lt;/div&amp;gt;&amp;lt;/body&amp;gt;&amp;lt;/html&amp;gt;&lt;/location&gt;&lt;institution&gt;Sir William Dunn School of Pathology, University of Oxford, Oxford OX1 3RE, United Kingdom. nicholas.proudfoot@path.ox.ac.uk&lt;/institution&gt;&lt;number&gt;17&lt;/number&gt;&lt;subtype&gt;400&lt;/subtype&gt;&lt;endpage&gt;1782&lt;/endpage&gt;&lt;bundle&gt;&lt;publication&gt;&lt;publisher&gt;Cold Spring Harbor Lab&lt;/publisher&gt;&lt;url&gt;http://genesdev.cshlp.org/&lt;/url&gt;&lt;title&gt;Genes &amp;amp; Development&lt;/title&gt;&lt;type&gt;-100&lt;/type&gt;&lt;subtype&gt;-100&lt;/subtype&gt;&lt;uuid&gt;C616FA86-4C50-4C2F-98FA-7240C35954CF&lt;/uuid&gt;&lt;/publication&gt;&lt;/bundle&gt;&lt;authors&gt;&lt;author&gt;&lt;firstName&gt;Nick&lt;/firstName&gt;&lt;middleNames&gt;J&lt;/middleNames&gt;&lt;lastName&gt;Proudfoot&lt;/lastName&gt;&lt;/author&gt;&lt;/authors&gt;&lt;/publication&gt;&lt;/publications&gt;&lt;cites&gt;&lt;/cites&gt;&lt;/citation&gt;</w:instrText>
       </w:r>
       <w:r>
         <w:rPr>
@@ -921,7 +921,7 @@
         <w:rPr>
           <w:noProof w:val="0"/>
         </w:rPr>
-        <w:instrText xml:space="preserve"> ADDIN PAPERS2_CITATIONS &lt;citation&gt;&lt;uuid&gt;E1A4F5F6-6F5C-4D2E-9E8D-0A023C3346BD&lt;/uuid&gt;&lt;priority&gt;0&lt;/priority&gt;&lt;publications&gt;&lt;publication&gt;&lt;title&gt;DFCI Gene Indices Software Tool&lt;/title&gt;&lt;type&gt;400&lt;/type&gt;&lt;subtype&gt;403&lt;/subtype&gt;&lt;uuid&gt;13068C25-2E8B-4E85-BD4C-360FD54C5622&lt;/uuid&gt;&lt;/publication&gt;&lt;/publications&gt;&lt;cites&gt;&lt;/cites&gt;&lt;/citation&gt;</w:instrText>
+        <w:instrText xml:space="preserve"> ADDIN PAPERS2_CITATIONS &lt;citation&gt;&lt;uuid&gt;ED5E8E13-24E4-4A8E-B450-20F1A391F6EC&lt;/uuid&gt;&lt;priority&gt;0&lt;/priority&gt;&lt;publications&gt;&lt;publication&gt;&lt;title&gt;DFCI Gene Indices Software Tool&lt;/title&gt;&lt;type&gt;400&lt;/type&gt;&lt;subtype&gt;403&lt;/subtype&gt;&lt;uuid&gt;13068C25-2E8B-4E85-BD4C-360FD54C5622&lt;/uuid&gt;&lt;/publication&gt;&lt;/publications&gt;&lt;cites&gt;&lt;/cites&gt;&lt;/citation&gt;</w:instrText>
       </w:r>
       <w:r>
         <w:rPr>
@@ -957,7 +957,7 @@
         <w:rPr>
           <w:noProof w:val="0"/>
         </w:rPr>
-        <w:instrText xml:space="preserve"> ADDIN PAPERS2_CITATIONS &lt;citation&gt;&lt;uuid&gt;C174BA85-448E-44C1-A49A-12A46BF4091B&lt;/uuid&gt;&lt;priority&gt;0&lt;/priority&gt;&lt;publications&gt;&lt;publication&gt;&lt;volume&gt;16&lt;/volume&gt;&lt;publication_date&gt;99200006001200000000220000&lt;/publication_date&gt;&lt;number&gt;6&lt;/number&gt;&lt;institution&gt;The Sanger Centre, Wellcome Trust Genome Campus, Hinxton, Cambridge, UK CB10 1SA.&lt;/institution&gt;&lt;startpage&gt;276&lt;/startpage&gt;&lt;title&gt;EMBOSS: the European Molecular Biology Open Software Suite.&lt;/title&gt;&lt;uuid&gt;B4A8ACAC-7795-47A8-9C7B-56408911CBB2&lt;/uuid&gt;&lt;subtype&gt;400&lt;/subtype&gt;&lt;endpage&gt;277&lt;/endpage&gt;&lt;type&gt;400&lt;/type&gt;&lt;url&gt;http://eutils.ncbi.nlm.nih.gov/entrez/eutils/elink.fcgi?dbfrom=pubmed&amp;amp;id=10827456&amp;amp;retmode=ref&amp;amp;cmd=prlinks&lt;/url&gt;&lt;bundle&gt;&lt;publication&gt;&lt;url&gt;http://www.cell.com/trends/genetics/&lt;/url&gt;&lt;title&gt;Trends in genetics : TIG&lt;/title&gt;&lt;type&gt;-100&lt;/type&gt;&lt;subtype&gt;-100&lt;/subtype&gt;&lt;uuid&gt;90B9A025-259A-437B-86DB-74B64E24675F&lt;/uuid&gt;&lt;/publication&gt;&lt;/bundle&gt;&lt;authors&gt;&lt;author&gt;&lt;firstName&gt;P&lt;/firstName&gt;&lt;lastName&gt;Rice&lt;/lastName&gt;&lt;/author&gt;&lt;author&gt;&lt;firstName&gt;I&lt;/firstName&gt;&lt;lastName&gt;Longden&lt;/lastName&gt;&lt;/author&gt;&lt;author&gt;&lt;firstName&gt;A&lt;/firstName&gt;&lt;lastName&gt;Bleasby&lt;/lastName&gt;&lt;/author&gt;&lt;/authors&gt;&lt;/publication&gt;&lt;/publications&gt;&lt;cites&gt;&lt;/cites&gt;&lt;/citation&gt;</w:instrText>
+        <w:instrText xml:space="preserve"> ADDIN PAPERS2_CITATIONS &lt;citation&gt;&lt;uuid&gt;E9C98D96-B136-4390-8553-D9FD91E10155&lt;/uuid&gt;&lt;priority&gt;0&lt;/priority&gt;&lt;publications&gt;&lt;publication&gt;&lt;volume&gt;16&lt;/volume&gt;&lt;publication_date&gt;99200006001200000000220000&lt;/publication_date&gt;&lt;number&gt;6&lt;/number&gt;&lt;institution&gt;The Sanger Centre, Wellcome Trust Genome Campus, Hinxton, Cambridge, UK CB10 1SA.&lt;/institution&gt;&lt;startpage&gt;276&lt;/startpage&gt;&lt;title&gt;EMBOSS: the European Molecular Biology Open Software Suite.&lt;/title&gt;&lt;uuid&gt;B4A8ACAC-7795-47A8-9C7B-56408911CBB2&lt;/uuid&gt;&lt;subtype&gt;400&lt;/subtype&gt;&lt;endpage&gt;277&lt;/endpage&gt;&lt;type&gt;400&lt;/type&gt;&lt;url&gt;http://eutils.ncbi.nlm.nih.gov/entrez/eutils/elink.fcgi?dbfrom=pubmed&amp;amp;id=10827456&amp;amp;retmode=ref&amp;amp;cmd=prlinks&lt;/url&gt;&lt;bundle&gt;&lt;publication&gt;&lt;url&gt;http://www.cell.com/trends/genetics/&lt;/url&gt;&lt;title&gt;Trends in genetics : TIG&lt;/title&gt;&lt;type&gt;-100&lt;/type&gt;&lt;subtype&gt;-100&lt;/subtype&gt;&lt;uuid&gt;90B9A025-259A-437B-86DB-74B64E24675F&lt;/uuid&gt;&lt;/publication&gt;&lt;/bundle&gt;&lt;authors&gt;&lt;author&gt;&lt;firstName&gt;P&lt;/firstName&gt;&lt;lastName&gt;Rice&lt;/lastName&gt;&lt;/author&gt;&lt;author&gt;&lt;firstName&gt;I&lt;/firstName&gt;&lt;lastName&gt;Longden&lt;/lastName&gt;&lt;/author&gt;&lt;author&gt;&lt;firstName&gt;A&lt;/firstName&gt;&lt;lastName&gt;Bleasby&lt;/lastName&gt;&lt;/author&gt;&lt;/authors&gt;&lt;/publication&gt;&lt;/publications&gt;&lt;cites&gt;&lt;/cites&gt;&lt;/citation&gt;</w:instrText>
       </w:r>
       <w:r>
         <w:rPr>
@@ -993,7 +993,7 @@
         <w:rPr>
           <w:noProof w:val="0"/>
         </w:rPr>
-        <w:instrText xml:space="preserve"> ADDIN PAPERS2_CITATIONS &lt;citation&gt;&lt;uuid&gt;7996B9B6-FC33-41A0-ADF6-15DB6CCD9501&lt;/uuid&gt;&lt;priority&gt;0&lt;/priority&gt;&lt;publications&gt;&lt;publication&gt;&lt;volume&gt;11&lt;/volume&gt;&lt;publication_date&gt;99201000001200000000200000&lt;/publication_date&gt;&lt;number&gt;1&lt;/number&gt;&lt;doi&gt;10.1186/1471-2105-11-38&lt;/doi&gt;&lt;startpage&gt;38&lt;/startpage&gt;&lt;title&gt;SeqTrim: a high-throughput pipeline for preprocessing any type of sequence reads&lt;/title&gt;&lt;uuid&gt;2C1C26E7-FAFC-49FA-89EA-303EC44B059B&lt;/uuid&gt;&lt;subtype&gt;400&lt;/subtype&gt;&lt;type&gt;400&lt;/type&gt;&lt;url&gt;http://www.biomedcentral.com/1471-2105/11/38&lt;/url&gt;&lt;bundle&gt;&lt;publication&gt;&lt;publisher&gt;BioMed Central Ltd&lt;/publisher&gt;&lt;title&gt;BMC bioinformatics&lt;/title&gt;&lt;type&gt;-100&lt;/type&gt;&lt;subtype&gt;-100&lt;/subtype&gt;&lt;uuid&gt;7B9B5D5A-7A68-478D-9DE8-B20F430160D0&lt;/uuid&gt;&lt;/publication&gt;&lt;/bundle&gt;&lt;authors&gt;&lt;author&gt;&lt;firstName&gt;Juan&lt;/firstName&gt;&lt;lastName&gt;Falgueras&lt;/lastName&gt;&lt;/author&gt;&lt;author&gt;&lt;firstName&gt;Antonio&lt;/firstName&gt;&lt;middleNames&gt;J&lt;/middleNames&gt;&lt;lastName&gt;Lara&lt;/lastName&gt;&lt;/author&gt;&lt;author&gt;&lt;firstName&gt;Noé&lt;/firstName&gt;&lt;lastName&gt;Fernández-Pozo&lt;/lastName&gt;&lt;/author&gt;&lt;author&gt;&lt;firstName&gt;Francisco&lt;/firstName&gt;&lt;middleNames&gt;R&lt;/middleNames&gt;&lt;lastName&gt;Cantón&lt;/lastName&gt;&lt;/author&gt;&lt;author&gt;&lt;firstName&gt;Guillermo&lt;/firstName&gt;&lt;lastName&gt;Pérez-Trabado&lt;/lastName&gt;&lt;/author&gt;&lt;author&gt;&lt;firstName&gt;M&lt;/firstName&gt;&lt;middleNames&gt;Gonzalo&lt;/middleNames&gt;&lt;lastName&gt;Claros&lt;/lastName&gt;&lt;/author&gt;&lt;/authors&gt;&lt;/publication&gt;&lt;/publications&gt;&lt;cites&gt;&lt;/cites&gt;&lt;/citation&gt;</w:instrText>
+        <w:instrText xml:space="preserve"> ADDIN PAPERS2_CITATIONS &lt;citation&gt;&lt;uuid&gt;89608401-16A6-4D78-BD06-81256BE8ACC3&lt;/uuid&gt;&lt;priority&gt;0&lt;/priority&gt;&lt;publications&gt;&lt;publication&gt;&lt;volume&gt;11&lt;/volume&gt;&lt;publication_date&gt;99201000001200000000200000&lt;/publication_date&gt;&lt;number&gt;1&lt;/number&gt;&lt;doi&gt;10.1186/1471-2105-11-38&lt;/doi&gt;&lt;startpage&gt;38&lt;/startpage&gt;&lt;title&gt;SeqTrim: a high-throughput pipeline for preprocessing any type of sequence reads&lt;/title&gt;&lt;uuid&gt;2C1C26E7-FAFC-49FA-89EA-303EC44B059B&lt;/uuid&gt;&lt;subtype&gt;400&lt;/subtype&gt;&lt;type&gt;400&lt;/type&gt;&lt;url&gt;http://www.biomedcentral.com/1471-2105/11/38&lt;/url&gt;&lt;bundle&gt;&lt;publication&gt;&lt;publisher&gt;BioMed Central Ltd&lt;/publisher&gt;&lt;title&gt;BMC bioinformatics&lt;/title&gt;&lt;type&gt;-100&lt;/type&gt;&lt;subtype&gt;-100&lt;/subtype&gt;&lt;uuid&gt;7B9B5D5A-7A68-478D-9DE8-B20F430160D0&lt;/uuid&gt;&lt;/publication&gt;&lt;/bundle&gt;&lt;authors&gt;&lt;author&gt;&lt;firstName&gt;Juan&lt;/firstName&gt;&lt;lastName&gt;Falgueras&lt;/lastName&gt;&lt;/author&gt;&lt;author&gt;&lt;firstName&gt;Antonio&lt;/firstName&gt;&lt;middleNames&gt;J&lt;/middleNames&gt;&lt;lastName&gt;Lara&lt;/lastName&gt;&lt;/author&gt;&lt;author&gt;&lt;firstName&gt;Noé&lt;/firstName&gt;&lt;lastName&gt;Fernández-Pozo&lt;/lastName&gt;&lt;/author&gt;&lt;author&gt;&lt;firstName&gt;Francisco&lt;/firstName&gt;&lt;middleNames&gt;R&lt;/middleNames&gt;&lt;lastName&gt;Cantón&lt;/lastName&gt;&lt;/author&gt;&lt;author&gt;&lt;firstName&gt;Guillermo&lt;/firstName&gt;&lt;lastName&gt;Pérez-Trabado&lt;/lastName&gt;&lt;/author&gt;&lt;author&gt;&lt;firstName&gt;M&lt;/firstName&gt;&lt;middleNames&gt;Gonzalo&lt;/middleNames&gt;&lt;lastName&gt;Claros&lt;/lastName&gt;&lt;/author&gt;&lt;/authors&gt;&lt;/publication&gt;&lt;/publications&gt;&lt;cites&gt;&lt;/cites&gt;&lt;/citation&gt;</w:instrText>
       </w:r>
       <w:r>
         <w:rPr>
@@ -1153,7 +1153,7 @@
         <w:rPr>
           <w:szCs w:val="18"/>
         </w:rPr>
-        <w:instrText xml:space="preserve"> ADDIN PAPERS2_CITATIONS &lt;citation&gt;&lt;uuid&gt;892ED12D-ABB4-453A-994D-9E9A29006F4F&lt;/uuid&gt;&lt;priority&gt;0&lt;/priority&gt;&lt;publications&gt;&lt;publication&gt;&lt;uuid&gt;05E52548-3922-40D1-A1BC-4E97A913712F&lt;/uuid&gt;&lt;volume&gt;25&lt;/volume&gt;&lt;doi&gt;10.1101/gad.17268411&lt;/doi&gt;&lt;startpage&gt;1770&lt;/startpage&gt;&lt;publication_date&gt;99201109011200000000222000&lt;/publication_date&gt;&lt;url&gt;http://genesdev.cshlp.org/cgi/doi/10.1101/gad.17268411&lt;/url&gt;&lt;type&gt;400&lt;/type&gt;&lt;title&gt;Ending the message: poly(A) signals then and now.&lt;/title&gt;&lt;publisher&gt;Cold Spring Harbor Lab&lt;/publisher&gt;&lt;location&gt;&amp;lt;html&amp;gt;&amp;lt;head&amp;gt;&amp;lt;meta http-equiv="content-type" content="text/html; charset=utf-8"/&amp;gt;&amp;lt;title&amp;gt;Sorry...&amp;lt;/title&amp;gt;&amp;lt;style&amp;gt; body { font-family: verdana, arial, sans-serif; background-color: #fff; color: #000; }&amp;lt;/style&amp;gt;&amp;lt;/head&amp;gt;&amp;lt;body&amp;gt;&amp;lt;div&amp;gt;&amp;lt;table&amp;gt;&amp;lt;tr&amp;gt;&amp;lt;td&amp;gt;&amp;lt;b&amp;gt;&amp;lt;font face=times color=#0039b6 size=10&amp;gt;G&amp;lt;/font&amp;gt;&amp;lt;font face=times color=#c41200 size=10&amp;gt;o&amp;lt;/font&amp;gt;&amp;lt;font face=times color=#f3c518 size=10&amp;gt;o&amp;lt;/font&amp;gt;&amp;lt;font face=times color=#0039b6 size=10&amp;gt;g&amp;lt;/font&amp;gt;&amp;lt;font face=times color=#30a72f size=10&amp;gt;l&amp;lt;/font&amp;gt;&amp;lt;font face=times color=#c41200 size=10&amp;gt;e&amp;lt;/font&amp;gt;&amp;lt;/b&amp;gt;&amp;lt;/td&amp;gt;&amp;lt;td style="text-align: left; vertical-align: bottom; padding-bottom: 15px; width: 50%"&amp;gt;&amp;lt;div style="border-bottom: 1px solid #dfdfdf;"&amp;gt;Sorry...&amp;lt;/div&amp;gt;&amp;lt;/td&amp;gt;&amp;lt;/tr&amp;gt;&amp;lt;/table&amp;gt;&amp;lt;/div&amp;gt;&amp;lt;div style="margin-left: 4em;"&amp;gt;&amp;lt;h1&amp;gt;We're sorry...&amp;lt;/h1&amp;gt;&amp;lt;p&amp;gt;... but your computer or network may be sending automated queries. To protect our users, we can't process your request right now.&amp;lt;/p&amp;gt;&amp;lt;/div&amp;gt;&amp;lt;div style="margin-left: 4em;"&amp;gt;See &amp;lt;a href="https://support.google.com/websearch/answer/86640"&amp;gt;Google Help&amp;lt;/a&amp;gt; for more information.&amp;lt;br/&amp;gt;&amp;lt;br/&amp;gt;&amp;lt;/div&amp;gt;&amp;lt;div style="text-align: center; border-top: 1px solid #dfdfdf;"&amp;gt;&amp;amp;copy; 2013 Google - &amp;lt;a href="https://www.google.com"&amp;gt;Google Home&amp;lt;/a&amp;gt;&amp;lt;/div&amp;gt;&amp;lt;/body&amp;gt;&amp;lt;/html&amp;gt;&lt;/location&gt;&lt;institution&gt;Sir William Dunn School of Pathology, University of Oxford, Oxford OX1 3RE, United Kingdom. nicholas.proudfoot@path.ox.ac.uk&lt;/institution&gt;&lt;number&gt;17&lt;/number&gt;&lt;subtype&gt;400&lt;/subtype&gt;&lt;endpage&gt;1782&lt;/endpage&gt;&lt;bundle&gt;&lt;publication&gt;&lt;publisher&gt;Cold Spring Harbor Lab&lt;/publisher&gt;&lt;url&gt;http://genesdev.cshlp.org/&lt;/url&gt;&lt;title&gt;Genes &amp;amp; Development&lt;/title&gt;&lt;type&gt;-100&lt;/type&gt;&lt;subtype&gt;-100&lt;/subtype&gt;&lt;uuid&gt;C616FA86-4C50-4C2F-98FA-7240C35954CF&lt;/uuid&gt;&lt;/publication&gt;&lt;/bundle&gt;&lt;authors&gt;&lt;author&gt;&lt;firstName&gt;Nick&lt;/firstName&gt;&lt;middleNames&gt;J&lt;/middleNames&gt;&lt;lastName&gt;Proudfoot&lt;/lastName&gt;&lt;/author&gt;&lt;/authors&gt;&lt;/publication&gt;&lt;/publications&gt;&lt;cites&gt;&lt;/cites&gt;&lt;/citation&gt;</w:instrText>
+        <w:instrText xml:space="preserve"> ADDIN PAPERS2_CITATIONS &lt;citation&gt;&lt;uuid&gt;9980D795-088F-4E88-AD96-23249BD03095&lt;/uuid&gt;&lt;priority&gt;0&lt;/priority&gt;&lt;publications&gt;&lt;publication&gt;&lt;uuid&gt;05E52548-3922-40D1-A1BC-4E97A913712F&lt;/uuid&gt;&lt;volume&gt;25&lt;/volume&gt;&lt;doi&gt;10.1101/gad.17268411&lt;/doi&gt;&lt;startpage&gt;1770&lt;/startpage&gt;&lt;publication_date&gt;99201109011200000000222000&lt;/publication_date&gt;&lt;url&gt;http://genesdev.cshlp.org/cgi/doi/10.1101/gad.17268411&lt;/url&gt;&lt;type&gt;400&lt;/type&gt;&lt;title&gt;Ending the message: poly(A) signals then and now.&lt;/title&gt;&lt;publisher&gt;Cold Spring Harbor Lab&lt;/publisher&gt;&lt;location&gt;&amp;lt;html&amp;gt;&amp;lt;head&amp;gt;&amp;lt;meta http-equiv="content-type" content="text/html; charset=utf-8"/&amp;gt;&amp;lt;title&amp;gt;Sorry...&amp;lt;/title&amp;gt;&amp;lt;style&amp;gt; body { font-family: verdana, arial, sans-serif; background-color: #fff; color: #000; }&amp;lt;/style&amp;gt;&amp;lt;/head&amp;gt;&amp;lt;body&amp;gt;&amp;lt;div&amp;gt;&amp;lt;table&amp;gt;&amp;lt;tr&amp;gt;&amp;lt;td&amp;gt;&amp;lt;b&amp;gt;&amp;lt;font face=times color=#0039b6 size=10&amp;gt;G&amp;lt;/font&amp;gt;&amp;lt;font face=times color=#c41200 size=10&amp;gt;o&amp;lt;/font&amp;gt;&amp;lt;font face=times color=#f3c518 size=10&amp;gt;o&amp;lt;/font&amp;gt;&amp;lt;font face=times color=#0039b6 size=10&amp;gt;g&amp;lt;/font&amp;gt;&amp;lt;font face=times color=#30a72f size=10&amp;gt;l&amp;lt;/font&amp;gt;&amp;lt;font face=times color=#c41200 size=10&amp;gt;e&amp;lt;/font&amp;gt;&amp;lt;/b&amp;gt;&amp;lt;/td&amp;gt;&amp;lt;td style="text-align: left; vertical-align: bottom; padding-bottom: 15px; width: 50%"&amp;gt;&amp;lt;div style="border-bottom: 1px solid #dfdfdf;"&amp;gt;Sorry...&amp;lt;/div&amp;gt;&amp;lt;/td&amp;gt;&amp;lt;/tr&amp;gt;&amp;lt;/table&amp;gt;&amp;lt;/div&amp;gt;&amp;lt;div style="margin-left: 4em;"&amp;gt;&amp;lt;h1&amp;gt;We're sorry...&amp;lt;/h1&amp;gt;&amp;lt;p&amp;gt;... but your computer or network may be sending automated queries. To protect our users, we can't process your request right now.&amp;lt;/p&amp;gt;&amp;lt;/div&amp;gt;&amp;lt;div style="margin-left: 4em;"&amp;gt;See &amp;lt;a href="https://support.google.com/websearch/answer/86640"&amp;gt;Google Help&amp;lt;/a&amp;gt; for more information.&amp;lt;br/&amp;gt;&amp;lt;br/&amp;gt;&amp;lt;/div&amp;gt;&amp;lt;div style="text-align: center; border-top: 1px solid #dfdfdf;"&amp;gt;&amp;amp;copy; 2013 Google - &amp;lt;a href="https://www.google.com"&amp;gt;Google Home&amp;lt;/a&amp;gt;&amp;lt;/div&amp;gt;&amp;lt;/body&amp;gt;&amp;lt;/html&amp;gt;&lt;/location&gt;&lt;institution&gt;Sir William Dunn School of Pathology, University of Oxford, Oxford OX1 3RE, United Kingdom. nicholas.proudfoot@path.ox.ac.uk&lt;/institution&gt;&lt;number&gt;17&lt;/number&gt;&lt;subtype&gt;400&lt;/subtype&gt;&lt;endpage&gt;1782&lt;/endpage&gt;&lt;bundle&gt;&lt;publication&gt;&lt;publisher&gt;Cold Spring Harbor Lab&lt;/publisher&gt;&lt;url&gt;http://genesdev.cshlp.org/&lt;/url&gt;&lt;title&gt;Genes &amp;amp; Development&lt;/title&gt;&lt;type&gt;-100&lt;/type&gt;&lt;subtype&gt;-100&lt;/subtype&gt;&lt;uuid&gt;C616FA86-4C50-4C2F-98FA-7240C35954CF&lt;/uuid&gt;&lt;/publication&gt;&lt;/bundle&gt;&lt;authors&gt;&lt;author&gt;&lt;firstName&gt;Nick&lt;/firstName&gt;&lt;middleNames&gt;J&lt;/middleNames&gt;&lt;lastName&gt;Proudfoot&lt;/lastName&gt;&lt;/author&gt;&lt;/authors&gt;&lt;/publication&gt;&lt;/publications&gt;&lt;cites&gt;&lt;/cites&gt;&lt;/citation&gt;</w:instrText>
       </w:r>
       <w:r>
         <w:rPr>
@@ -1490,7 +1490,7 @@
         <w:rPr>
           <w:szCs w:val="18"/>
         </w:rPr>
-        <w:instrText xml:space="preserve"> ADDIN PAPERS2_CITATIONS &lt;citation&gt;&lt;uuid&gt;21A2401F-914F-4658-ADA5-64979D236D7A&lt;/uuid&gt;&lt;priority&gt;0&lt;/priority&gt;&lt;publications&gt;&lt;publication&gt;&lt;uuid&gt;DE1A3CE6-62ED-49F0-BD9D-20A3785ECF19&lt;/uuid&gt;&lt;volume&gt;138&lt;/volume&gt;&lt;accepted_date&gt;99200906091200000000222000&lt;/accepted_date&gt;&lt;doi&gt;10.1016/j.cell.2009.06.016&lt;/doi&gt;&lt;startpage&gt;673&lt;/startpage&gt;&lt;revision_date&gt;99200904211200000000222000&lt;/revision_date&gt;&lt;publication_date&gt;99200908211200000000222000&lt;/publication_date&gt;&lt;url&gt;http://linkinghub.elsevier.com/retrieve/pii/S0092867409007168&lt;/url&gt;&lt;type&gt;400&lt;/type&gt;&lt;title&gt;Widespread shortening of 3'UTRs by alternative cleavage and polyadenylation activates oncogenes in cancer cells.&lt;/title&gt;&lt;location&gt;&amp;lt;html&amp;gt;&amp;lt;head&amp;gt;&amp;lt;meta http-equiv="content-type" content="text/html; charset=utf-8"/&amp;gt;&amp;lt;title&amp;gt;Sorry...&amp;lt;/title&amp;gt;&amp;lt;style&amp;gt; body { font-family: verdana, arial, sans-serif; background-color: #fff; color: #000; }&amp;lt;/style&amp;gt;&amp;lt;/head&amp;gt;&amp;lt;body&amp;gt;&amp;lt;div&amp;gt;&amp;lt;table&amp;gt;&amp;lt;tr&amp;gt;&amp;lt;td&amp;gt;&amp;lt;b&amp;gt;&amp;lt;font face=times color=#0039b6 size=10&amp;gt;G&amp;lt;/font&amp;gt;&amp;lt;font face=times color=#c41200 size=10&amp;gt;o&amp;lt;/font&amp;gt;&amp;lt;font face=times color=#f3c518 size=10&amp;gt;o&amp;lt;/font&amp;gt;&amp;lt;font face=times color=#0039b6 size=10&amp;gt;g&amp;lt;/font&amp;gt;&amp;lt;font face=times color=#30a72f size=10&amp;gt;l&amp;lt;/font&amp;gt;&amp;lt;font face=times color=#c41200 size=10&amp;gt;e&amp;lt;/font&amp;gt;&amp;lt;/b&amp;gt;&amp;lt;/td&amp;gt;&amp;lt;td style="text-align: left; vertical-align: bottom; padding-bottom: 15px; width: 50%"&amp;gt;&amp;lt;div style="border-bottom: 1px solid #dfdfdf;"&amp;gt;Sorry...&amp;lt;/div&amp;gt;&amp;lt;/td&amp;gt;&amp;lt;/tr&amp;gt;&amp;lt;/table&amp;gt;&amp;lt;/div&amp;gt;&amp;lt;div style="margin-left: 4em;"&amp;gt;&amp;lt;h1&amp;gt;We're sorry...&amp;lt;/h1&amp;gt;&amp;lt;p&amp;gt;... but your computer or network may be sending automated queries. To protect our users, we can't process your request right now.&amp;lt;/p&amp;gt;&amp;lt;/div&amp;gt;&amp;lt;div style="margin-left: 4em;"&amp;gt;See &amp;lt;a href="https://support.google.com/websearch/answer/86640"&amp;gt;Google Help&amp;lt;/a&amp;gt; for more information.&amp;lt;br/&amp;gt;&amp;lt;br/&amp;gt;&amp;lt;/div&amp;gt;&amp;lt;div style="text-align: center; border-top: 1px solid #dfdfdf;"&amp;gt;&amp;amp;copy; 2013 Google - &amp;lt;a href="https://www.google.com"&amp;gt;Google Home&amp;lt;/a&amp;gt;&amp;lt;/div&amp;gt;&amp;lt;/body&amp;gt;&amp;lt;/html&amp;gt;&lt;/location&gt;&lt;submission_date&gt;99200901121200000000222000&lt;/submission_date&gt;&lt;number&gt;4&lt;/number&gt;&lt;institution&gt;Howard Hughes Medical Institute, USA. mayrc@mskcc.org&lt;/institution&gt;&lt;subtype&gt;400&lt;/subtype&gt;&lt;endpage&gt;684&lt;/endpage&gt;&lt;bundle&gt;&lt;publication&gt;&lt;publisher&gt;Elsevier&lt;/publisher&gt;&lt;title&gt;Cell&lt;/title&gt;&lt;type&gt;-100&lt;/type&gt;&lt;subtype&gt;-100&lt;/subtype&gt;&lt;uuid&gt;878621D1-229F-47C4-900C-949B5773C8B4&lt;/uuid&gt;&lt;/publication&gt;&lt;/bundle&gt;&lt;authors&gt;&lt;author&gt;&lt;firstName&gt;Christine&lt;/firstName&gt;&lt;lastName&gt;Mayr&lt;/lastName&gt;&lt;/author&gt;&lt;author&gt;&lt;firstName&gt;David&lt;/firstName&gt;&lt;middleNames&gt;P&lt;/middleNames&gt;&lt;lastName&gt;Bartel&lt;/lastName&gt;&lt;/author&gt;&lt;/authors&gt;&lt;/publication&gt;&lt;/publications&gt;&lt;cites&gt;&lt;/cites&gt;&lt;/citation&gt;</w:instrText>
+        <w:instrText xml:space="preserve"> ADDIN PAPERS2_CITATIONS &lt;citation&gt;&lt;uuid&gt;DD25BEC5-FF7F-44E8-8E04-74D9FD8BC93A&lt;/uuid&gt;&lt;priority&gt;0&lt;/priority&gt;&lt;publications&gt;&lt;publication&gt;&lt;uuid&gt;DE1A3CE6-62ED-49F0-BD9D-20A3785ECF19&lt;/uuid&gt;&lt;volume&gt;138&lt;/volume&gt;&lt;accepted_date&gt;99200906091200000000222000&lt;/accepted_date&gt;&lt;doi&gt;10.1016/j.cell.2009.06.016&lt;/doi&gt;&lt;startpage&gt;673&lt;/startpage&gt;&lt;revision_date&gt;99200904211200000000222000&lt;/revision_date&gt;&lt;publication_date&gt;99200908211200000000222000&lt;/publication_date&gt;&lt;url&gt;http://linkinghub.elsevier.com/retrieve/pii/S0092867409007168&lt;/url&gt;&lt;type&gt;400&lt;/type&gt;&lt;title&gt;Widespread shortening of 3'UTRs by alternative cleavage and polyadenylation activates oncogenes in cancer cells.&lt;/title&gt;&lt;location&gt;&amp;lt;html&amp;gt;&amp;lt;head&amp;gt;&amp;lt;meta http-equiv="content-type" content="text/html; charset=utf-8"/&amp;gt;&amp;lt;title&amp;gt;Sorry...&amp;lt;/title&amp;gt;&amp;lt;style&amp;gt; body { font-family: verdana, arial, sans-serif; background-color: #fff; color: #000; }&amp;lt;/style&amp;gt;&amp;lt;/head&amp;gt;&amp;lt;body&amp;gt;&amp;lt;div&amp;gt;&amp;lt;table&amp;gt;&amp;lt;tr&amp;gt;&amp;lt;td&amp;gt;&amp;lt;b&amp;gt;&amp;lt;font face=times color=#0039b6 size=10&amp;gt;G&amp;lt;/font&amp;gt;&amp;lt;font face=times color=#c41200 size=10&amp;gt;o&amp;lt;/font&amp;gt;&amp;lt;font face=times color=#f3c518 size=10&amp;gt;o&amp;lt;/font&amp;gt;&amp;lt;font face=times color=#0039b6 size=10&amp;gt;g&amp;lt;/font&amp;gt;&amp;lt;font face=times color=#30a72f size=10&amp;gt;l&amp;lt;/font&amp;gt;&amp;lt;font face=times color=#c41200 size=10&amp;gt;e&amp;lt;/font&amp;gt;&amp;lt;/b&amp;gt;&amp;lt;/td&amp;gt;&amp;lt;td style="text-align: left; vertical-align: bottom; padding-bottom: 15px; width: 50%"&amp;gt;&amp;lt;div style="border-bottom: 1px solid #dfdfdf;"&amp;gt;Sorry...&amp;lt;/div&amp;gt;&amp;lt;/td&amp;gt;&amp;lt;/tr&amp;gt;&amp;lt;/table&amp;gt;&amp;lt;/div&amp;gt;&amp;lt;div style="margin-left: 4em;"&amp;gt;&amp;lt;h1&amp;gt;We're sorry...&amp;lt;/h1&amp;gt;&amp;lt;p&amp;gt;... but your computer or network may be sending automated queries. To protect our users, we can't process your request right now.&amp;lt;/p&amp;gt;&amp;lt;/div&amp;gt;&amp;lt;div style="margin-left: 4em;"&amp;gt;See &amp;lt;a href="https://support.google.com/websearch/answer/86640"&amp;gt;Google Help&amp;lt;/a&amp;gt; for more information.&amp;lt;br/&amp;gt;&amp;lt;br/&amp;gt;&amp;lt;/div&amp;gt;&amp;lt;div style="text-align: center; border-top: 1px solid #dfdfdf;"&amp;gt;&amp;amp;copy; 2013 Google - &amp;lt;a href="https://www.google.com"&amp;gt;Google Home&amp;lt;/a&amp;gt;&amp;lt;/div&amp;gt;&amp;lt;/body&amp;gt;&amp;lt;/html&amp;gt;&lt;/location&gt;&lt;submission_date&gt;99200901121200000000222000&lt;/submission_date&gt;&lt;number&gt;4&lt;/number&gt;&lt;institution&gt;Howard Hughes Medical Institute, USA. mayrc@mskcc.org&lt;/institution&gt;&lt;subtype&gt;400&lt;/subtype&gt;&lt;endpage&gt;684&lt;/endpage&gt;&lt;bundle&gt;&lt;publication&gt;&lt;publisher&gt;Elsevier&lt;/publisher&gt;&lt;title&gt;Cell&lt;/title&gt;&lt;type&gt;-100&lt;/type&gt;&lt;subtype&gt;-100&lt;/subtype&gt;&lt;uuid&gt;878621D1-229F-47C4-900C-949B5773C8B4&lt;/uuid&gt;&lt;/publication&gt;&lt;/bundle&gt;&lt;authors&gt;&lt;author&gt;&lt;firstName&gt;Christine&lt;/firstName&gt;&lt;lastName&gt;Mayr&lt;/lastName&gt;&lt;/author&gt;&lt;author&gt;&lt;firstName&gt;David&lt;/firstName&gt;&lt;middleNames&gt;P&lt;/middleNames&gt;&lt;lastName&gt;Bartel&lt;/lastName&gt;&lt;/author&gt;&lt;/authors&gt;&lt;/publication&gt;&lt;/publications&gt;&lt;cites&gt;&lt;/cites&gt;&lt;/citation&gt;</w:instrText>
       </w:r>
       <w:r>
         <w:rPr>
@@ -2088,7 +2088,7 @@
         <w:rPr>
           <w:sz w:val="24"/>
         </w:rPr>
-        <w:instrText xml:space="preserve"> ADDIN PAPERS2_CITATIONS &lt;citation&gt;&lt;uuid&gt;032B0766-A27E-4594-9E90-1805072430E8&lt;/uuid&gt;&lt;priority&gt;0&lt;/priority&gt;&lt;publications&gt;&lt;publication&gt;&lt;title&gt;DFCI Gene Indices Software Tool&lt;/title&gt;&lt;type&gt;400&lt;/type&gt;&lt;subtype&gt;403&lt;/subtype&gt;&lt;uuid&gt;13068C25-2E8B-4E85-BD4C-360FD54C5622&lt;/uuid&gt;&lt;/publication&gt;&lt;/publications&gt;&lt;cites&gt;&lt;/cites&gt;&lt;/citation&gt;</w:instrText>
+        <w:instrText xml:space="preserve"> ADDIN PAPERS2_CITATIONS &lt;citation&gt;&lt;uuid&gt;285862A2-9A36-4CC1-B5A3-C49F85F6DC35&lt;/uuid&gt;&lt;priority&gt;0&lt;/priority&gt;&lt;publications&gt;&lt;publication&gt;&lt;title&gt;DFCI Gene Indices Software Tool&lt;/title&gt;&lt;type&gt;400&lt;/type&gt;&lt;subtype&gt;403&lt;/subtype&gt;&lt;uuid&gt;13068C25-2E8B-4E85-BD4C-360FD54C5622&lt;/uuid&gt;&lt;/publication&gt;&lt;/publications&gt;&lt;cites&gt;&lt;/cites&gt;&lt;/citation&gt;</w:instrText>
       </w:r>
       <w:r>
         <w:rPr>
@@ -2124,7 +2124,7 @@
         <w:rPr>
           <w:sz w:val="24"/>
         </w:rPr>
-        <w:instrText xml:space="preserve"> ADDIN PAPERS2_CITATIONS &lt;citation&gt;&lt;uuid&gt;7F247311-FE5F-40CE-84AB-8C5700655FD7&lt;/uuid&gt;&lt;priority&gt;0&lt;/priority&gt;&lt;publications&gt;&lt;publication&gt;&lt;volume&gt;16&lt;/volume&gt;&lt;publication_date&gt;99200006001200000000220000&lt;/publication_date&gt;&lt;number&gt;6&lt;/number&gt;&lt;institution&gt;The Sanger Centre, Wellcome Trust Genome Campus, Hinxton, Cambridge, UK CB10 1SA.&lt;/institution&gt;&lt;startpage&gt;276&lt;/startpage&gt;&lt;title&gt;EMBOSS: the European Molecular Biology Open Software Suite.&lt;/title&gt;&lt;uuid&gt;B4A8ACAC-7795-47A8-9C7B-56408911CBB2&lt;/uuid&gt;&lt;subtype&gt;400&lt;/subtype&gt;&lt;endpage&gt;277&lt;/endpage&gt;&lt;type&gt;400&lt;/type&gt;&lt;url&gt;http://eutils.ncbi.nlm.nih.gov/entrez/eutils/elink.fcgi?dbfrom=pubmed&amp;amp;id=10827456&amp;amp;retmode=ref&amp;amp;cmd=prlinks&lt;/url&gt;&lt;bundle&gt;&lt;publication&gt;&lt;url&gt;http://www.cell.com/trends/genetics/&lt;/url&gt;&lt;title&gt;Trends in genetics : TIG&lt;/title&gt;&lt;type&gt;-100&lt;/type&gt;&lt;subtype&gt;-100&lt;/subtype&gt;&lt;uuid&gt;90B9A025-259A-437B-86DB-74B64E24675F&lt;/uuid&gt;&lt;/publication&gt;&lt;/bundle&gt;&lt;authors&gt;&lt;author&gt;&lt;firstName&gt;P&lt;/firstName&gt;&lt;lastName&gt;Rice&lt;/lastName&gt;&lt;/author&gt;&lt;author&gt;&lt;firstName&gt;I&lt;/firstName&gt;&lt;lastName&gt;Longden&lt;/lastName&gt;&lt;/author&gt;&lt;author&gt;&lt;firstName&gt;A&lt;/firstName&gt;&lt;lastName&gt;Bleasby&lt;/lastName&gt;&lt;/author&gt;&lt;/authors&gt;&lt;/publication&gt;&lt;/publications&gt;&lt;cites&gt;&lt;/cites&gt;&lt;/citation&gt;</w:instrText>
+        <w:instrText xml:space="preserve"> ADDIN PAPERS2_CITATIONS &lt;citation&gt;&lt;uuid&gt;C475C4D2-A60A-4447-9140-FBF9772D3DB5&lt;/uuid&gt;&lt;priority&gt;0&lt;/priority&gt;&lt;publications&gt;&lt;publication&gt;&lt;volume&gt;16&lt;/volume&gt;&lt;publication_date&gt;99200006001200000000220000&lt;/publication_date&gt;&lt;number&gt;6&lt;/number&gt;&lt;institution&gt;The Sanger Centre, Wellcome Trust Genome Campus, Hinxton, Cambridge, UK CB10 1SA.&lt;/institution&gt;&lt;startpage&gt;276&lt;/startpage&gt;&lt;title&gt;EMBOSS: the European Molecular Biology Open Software Suite.&lt;/title&gt;&lt;uuid&gt;B4A8ACAC-7795-47A8-9C7B-56408911CBB2&lt;/uuid&gt;&lt;subtype&gt;400&lt;/subtype&gt;&lt;endpage&gt;277&lt;/endpage&gt;&lt;type&gt;400&lt;/type&gt;&lt;url&gt;http://eutils.ncbi.nlm.nih.gov/entrez/eutils/elink.fcgi?dbfrom=pubmed&amp;amp;id=10827456&amp;amp;retmode=ref&amp;amp;cmd=prlinks&lt;/url&gt;&lt;bundle&gt;&lt;publication&gt;&lt;url&gt;http://www.cell.com/trends/genetics/&lt;/url&gt;&lt;title&gt;Trends in genetics : TIG&lt;/title&gt;&lt;type&gt;-100&lt;/type&gt;&lt;subtype&gt;-100&lt;/subtype&gt;&lt;uuid&gt;90B9A025-259A-437B-86DB-74B64E24675F&lt;/uuid&gt;&lt;/publication&gt;&lt;/bundle&gt;&lt;authors&gt;&lt;author&gt;&lt;firstName&gt;P&lt;/firstName&gt;&lt;lastName&gt;Rice&lt;/lastName&gt;&lt;/author&gt;&lt;author&gt;&lt;firstName&gt;I&lt;/firstName&gt;&lt;lastName&gt;Longden&lt;/lastName&gt;&lt;/author&gt;&lt;author&gt;&lt;firstName&gt;A&lt;/firstName&gt;&lt;lastName&gt;Bleasby&lt;/lastName&gt;&lt;/author&gt;&lt;/authors&gt;&lt;/publication&gt;&lt;/publications&gt;&lt;cites&gt;&lt;/cites&gt;&lt;/citation&gt;</w:instrText>
       </w:r>
       <w:r>
         <w:rPr>
@@ -2172,7 +2172,7 @@
         <w:rPr>
           <w:sz w:val="24"/>
         </w:rPr>
-        <w:instrText xml:space="preserve"> ADDIN PAPERS2_CITATIONS &lt;citation&gt;&lt;uuid&gt;E8682E93-2BB0-4D36-A778-0C8C43AFC530&lt;/uuid&gt;&lt;priority&gt;0&lt;/priority&gt;&lt;publications&gt;&lt;publication&gt;&lt;volume&gt;11&lt;/volume&gt;&lt;publication_date&gt;99201000001200000000200000&lt;/publication_date&gt;&lt;number&gt;1&lt;/number&gt;&lt;doi&gt;10.1186/1471-2105-11-38&lt;/doi&gt;&lt;startpage&gt;38&lt;/startpage&gt;&lt;title&gt;SeqTrim: a high-throughput pipeline for preprocessing any type of sequence reads&lt;/title&gt;&lt;uuid&gt;2C1C26E7-FAFC-49FA-89EA-303EC44B059B&lt;/uuid&gt;&lt;subtype&gt;400&lt;/subtype&gt;&lt;type&gt;400&lt;/type&gt;&lt;url&gt;http://www.biomedcentral.com/1471-2105/11/38&lt;/url&gt;&lt;bundle&gt;&lt;publication&gt;&lt;publisher&gt;BioMed Central Ltd&lt;/publisher&gt;&lt;title&gt;BMC bioinformatics&lt;/title&gt;&lt;type&gt;-100&lt;/type&gt;&lt;subtype&gt;-100&lt;/subtype&gt;&lt;uuid&gt;7B9B5D5A-7A68-478D-9DE8-B20F430160D0&lt;/uuid&gt;&lt;/publication&gt;&lt;/bundle&gt;&lt;authors&gt;&lt;author&gt;&lt;firstName&gt;Juan&lt;/firstName&gt;&lt;lastName&gt;Falgueras&lt;/lastName&gt;&lt;/author&gt;&lt;author&gt;&lt;firstName&gt;Antonio&lt;/firstName&gt;&lt;middleNames&gt;J&lt;/middleNames&gt;&lt;lastName&gt;Lara&lt;/lastName&gt;&lt;/author&gt;&lt;author&gt;&lt;firstName&gt;Noé&lt;/firstName&gt;&lt;lastName&gt;Fernández-Pozo&lt;/lastName&gt;&lt;/author&gt;&lt;author&gt;&lt;firstName&gt;Francisco&lt;/firstName&gt;&lt;middleNames&gt;R&lt;/middleNames&gt;&lt;lastName&gt;Cantón&lt;/lastName&gt;&lt;/author&gt;&lt;author&gt;&lt;firstName&gt;Guillermo&lt;/firstName&gt;&lt;lastName&gt;Pérez-Trabado&lt;/lastName&gt;&lt;/author&gt;&lt;author&gt;&lt;firstName&gt;M&lt;/firstName&gt;&lt;middleNames&gt;Gonzalo&lt;/middleNames&gt;&lt;lastName&gt;Claros&lt;/lastName&gt;&lt;/author&gt;&lt;/authors&gt;&lt;/publication&gt;&lt;/publications&gt;&lt;cites&gt;&lt;/cites&gt;&lt;/citation&gt;</w:instrText>
+        <w:instrText xml:space="preserve"> ADDIN PAPERS2_CITATIONS &lt;citation&gt;&lt;uuid&gt;8DDE7C7A-6D8C-4E1F-A269-A18AD1DB660D&lt;/uuid&gt;&lt;priority&gt;0&lt;/priority&gt;&lt;publications&gt;&lt;publication&gt;&lt;volume&gt;11&lt;/volume&gt;&lt;publication_date&gt;99201000001200000000200000&lt;/publication_date&gt;&lt;number&gt;1&lt;/number&gt;&lt;doi&gt;10.1186/1471-2105-11-38&lt;/doi&gt;&lt;startpage&gt;38&lt;/startpage&gt;&lt;title&gt;SeqTrim: a high-throughput pipeline for preprocessing any type of sequence reads&lt;/title&gt;&lt;uuid&gt;2C1C26E7-FAFC-49FA-89EA-303EC44B059B&lt;/uuid&gt;&lt;subtype&gt;400&lt;/subtype&gt;&lt;type&gt;400&lt;/type&gt;&lt;url&gt;http://www.biomedcentral.com/1471-2105/11/38&lt;/url&gt;&lt;bundle&gt;&lt;publication&gt;&lt;publisher&gt;BioMed Central Ltd&lt;/publisher&gt;&lt;title&gt;BMC bioinformatics&lt;/title&gt;&lt;type&gt;-100&lt;/type&gt;&lt;subtype&gt;-100&lt;/subtype&gt;&lt;uuid&gt;7B9B5D5A-7A68-478D-9DE8-B20F430160D0&lt;/uuid&gt;&lt;/publication&gt;&lt;/bundle&gt;&lt;authors&gt;&lt;author&gt;&lt;firstName&gt;Juan&lt;/firstName&gt;&lt;lastName&gt;Falgueras&lt;/lastName&gt;&lt;/author&gt;&lt;author&gt;&lt;firstName&gt;Antonio&lt;/firstName&gt;&lt;middleNames&gt;J&lt;/middleNames&gt;&lt;lastName&gt;Lara&lt;/lastName&gt;&lt;/author&gt;&lt;author&gt;&lt;firstName&gt;Noé&lt;/firstName&gt;&lt;lastName&gt;Fernández-Pozo&lt;/lastName&gt;&lt;/author&gt;&lt;author&gt;&lt;firstName&gt;Francisco&lt;/firstName&gt;&lt;middleNames&gt;R&lt;/middleNames&gt;&lt;lastName&gt;Cantón&lt;/lastName&gt;&lt;/author&gt;&lt;author&gt;&lt;firstName&gt;Guillermo&lt;/firstName&gt;&lt;lastName&gt;Pérez-Trabado&lt;/lastName&gt;&lt;/author&gt;&lt;author&gt;&lt;firstName&gt;M&lt;/firstName&gt;&lt;middleNames&gt;Gonzalo&lt;/middleNames&gt;&lt;lastName&gt;Claros&lt;/lastName&gt;&lt;/author&gt;&lt;/authors&gt;&lt;/publication&gt;&lt;/publications&gt;&lt;cites&gt;&lt;/cites&gt;&lt;/citation&gt;</w:instrText>
       </w:r>
       <w:r>
         <w:rPr>
@@ -2457,12 +2457,24 @@
         <w:t>topology</w:t>
       </w:r>
       <w:r>
-        <w:t xml:space="preserve">.  (For interested readers unfamiliar with HMM, a useful </w:t>
+        <w:t xml:space="preserve"> using the Viterbi algorithm</w:t>
+      </w:r>
+      <w:r>
+        <w:t xml:space="preserve">.  (For interested readers unfamiliar with HMM, </w:t>
+      </w:r>
+      <w:r>
+        <w:t xml:space="preserve">the Viterbi algorith, or Baum-Welch Traiing, </w:t>
+      </w:r>
+      <w:r>
+        <w:t xml:space="preserve">a useful </w:t>
       </w:r>
       <w:r>
         <w:t>bioinformatics-</w:t>
       </w:r>
       <w:r>
+        <w:t xml:space="preserve">oriented </w:t>
+      </w:r>
+      <w:r>
         <w:t xml:space="preserve">overview is presented in </w:t>
       </w:r>
       <w:r>
@@ -2478,7 +2490,7 @@
         <w:fldChar w:fldCharType="begin"/>
       </w:r>
       <w:r>
-        <w:instrText xml:space="preserve"> ADDIN PAPERS2_CITATIONS &lt;citation&gt;&lt;uuid&gt;E92FFD14-8C66-49E8-933F-156B8463D581&lt;/uuid&gt;&lt;priority&gt;0&lt;/priority&gt;&lt;publications&gt;&lt;publication&gt;&lt;publication_date&gt;99199804231200000000222000&lt;/publication_date&gt;&lt;subtitle&gt;Probabilistic Models of Proteins and Nucleic Acids&lt;/subtitle&gt;&lt;title&gt;Biological Sequence Analysis&lt;/title&gt;&lt;uuid&gt;F7B110F6-59A6-43E3-ADB9-0AA4BFD814A7&lt;/uuid&gt;&lt;subtype&gt;0&lt;/subtype&gt;&lt;publisher&gt;Cambridge University Press&lt;/publisher&gt;&lt;type&gt;0&lt;/type&gt;&lt;url&gt;http://books.google.com/books?id=HUUhAwAAQBAJ&amp;amp;printsec=frontcover&amp;amp;dq=Durbin+Biological+Sequence+Analysis+Probabilistic+Models+of+Proteins+and+Nucleic+Acids&amp;amp;hl=&amp;amp;cd=2&amp;amp;source=gbs_api&lt;/url&gt;&lt;authors&gt;&lt;author&gt;&lt;firstName&gt;Richard&lt;/firstName&gt;&lt;lastName&gt;Durbin&lt;/lastName&gt;&lt;/author&gt;&lt;author&gt;&lt;firstName&gt;Sean&lt;/firstName&gt;&lt;middleNames&gt;R&lt;/middleNames&gt;&lt;lastName&gt;Eddy&lt;/lastName&gt;&lt;/author&gt;&lt;author&gt;&lt;firstName&gt;Anders&lt;/firstName&gt;&lt;lastName&gt;Krogh&lt;/lastName&gt;&lt;/author&gt;&lt;author&gt;&lt;firstName&gt;Graeme&lt;/firstName&gt;&lt;lastName&gt;Mitchison&lt;/lastName&gt;&lt;/author&gt;&lt;/authors&gt;&lt;/publication&gt;&lt;/publications&gt;&lt;cites&gt;&lt;/cites&gt;&lt;/citation&gt;</w:instrText>
+        <w:instrText xml:space="preserve"> ADDIN PAPERS2_CITATIONS &lt;citation&gt;&lt;uuid&gt;396F2287-C710-4770-9925-35939A30C203&lt;/uuid&gt;&lt;priority&gt;0&lt;/priority&gt;&lt;publications&gt;&lt;publication&gt;&lt;publication_date&gt;99199804231200000000222000&lt;/publication_date&gt;&lt;subtitle&gt;Probabilistic Models of Proteins and Nucleic Acids&lt;/subtitle&gt;&lt;title&gt;Biological Sequence Analysis&lt;/title&gt;&lt;uuid&gt;F7B110F6-59A6-43E3-ADB9-0AA4BFD814A7&lt;/uuid&gt;&lt;subtype&gt;0&lt;/subtype&gt;&lt;publisher&gt;Cambridge University Press&lt;/publisher&gt;&lt;type&gt;0&lt;/type&gt;&lt;url&gt;http://books.google.com/books?id=HUUhAwAAQBAJ&amp;amp;printsec=frontcover&amp;amp;dq=Durbin+Biological+Sequence+Analysis+Probabilistic+Models+of+Proteins+and+Nucleic+Acids&amp;amp;hl=&amp;amp;cd=2&amp;amp;source=gbs_api&lt;/url&gt;&lt;authors&gt;&lt;author&gt;&lt;firstName&gt;Richard&lt;/firstName&gt;&lt;lastName&gt;Durbin&lt;/lastName&gt;&lt;/author&gt;&lt;author&gt;&lt;firstName&gt;Sean&lt;/firstName&gt;&lt;middleNames&gt;R&lt;/middleNames&gt;&lt;lastName&gt;Eddy&lt;/lastName&gt;&lt;/author&gt;&lt;author&gt;&lt;firstName&gt;Anders&lt;/firstName&gt;&lt;lastName&gt;Krogh&lt;/lastName&gt;&lt;/author&gt;&lt;author&gt;&lt;firstName&gt;Graeme&lt;/firstName&gt;&lt;lastName&gt;Mitchison&lt;/lastName&gt;&lt;/author&gt;&lt;/authors&gt;&lt;/publication&gt;&lt;/publications&gt;&lt;cites&gt;&lt;/cites&gt;&lt;/citation&gt;</w:instrText>
       </w:r>
       <w:r>
         <w:fldChar w:fldCharType="separate"/>
@@ -2516,7 +2528,7 @@
         <w:fldChar w:fldCharType="begin"/>
       </w:r>
       <w:r>
-        <w:instrText xml:space="preserve"> ADDIN PAPERS2_CITATIONS &lt;citation&gt;&lt;uuid&gt;9A542879-82BC-4F4A-A98E-0EB18FA5E9D4&lt;/uuid&gt;&lt;priority&gt;0&lt;/priority&gt;&lt;publications&gt;&lt;publication&gt;&lt;uuid&gt;AD8C4069-BE2C-4F4E-8903-5A88B0259676&lt;/uuid&gt;&lt;volume&gt;3&lt;/volume&gt;&lt;doi&gt;10.1109/MASSP.1986.1165342&lt;/doi&gt;&lt;startpage&gt;4&lt;/startpage&gt;&lt;publication_date&gt;99198601011200000000222000&lt;/publication_date&gt;&lt;url&gt;http://ieeexplore.ieee.org/lpdocs/epic03/wrapper.htm?arnumber=1165342&lt;/url&gt;&lt;type&gt;400&lt;/type&gt;&lt;title&gt;An introduction to hidden Markov models&lt;/title&gt;&lt;publisher&gt;IEEE&lt;/publisher&gt;&lt;number&gt;1&lt;/number&gt;&lt;subtype&gt;400&lt;/subtype&gt;&lt;endpage&gt;16&lt;/endpage&gt;&lt;bundle&gt;&lt;publication&gt;&lt;publisher&gt;IEEE&lt;/publisher&gt;&lt;title&gt;ASSP Magazine, IEEE&lt;/title&gt;&lt;type&gt;-100&lt;/type&gt;&lt;subtype&gt;-100&lt;/subtype&gt;&lt;uuid&gt;74F08750-2FBE-41BB-A98F-AEF0BBE1EB19&lt;/uuid&gt;&lt;/publication&gt;&lt;/bundle&gt;&lt;authors&gt;&lt;author&gt;&lt;firstName&gt;L&lt;/firstName&gt;&lt;lastName&gt;Rabiner&lt;/lastName&gt;&lt;/author&gt;&lt;author&gt;&lt;firstName&gt;B&lt;/firstName&gt;&lt;middleNames&gt;H&lt;/middleNames&gt;&lt;lastName&gt;Juang&lt;/lastName&gt;&lt;/author&gt;&lt;/authors&gt;&lt;/publication&gt;&lt;/publications&gt;&lt;cites&gt;&lt;/cites&gt;&lt;/citation&gt;</w:instrText>
+        <w:instrText xml:space="preserve"> ADDIN PAPERS2_CITATIONS &lt;citation&gt;&lt;uuid&gt;C9480C1C-221D-42DB-9F03-565F8CB1AEB2&lt;/uuid&gt;&lt;priority&gt;0&lt;/priority&gt;&lt;publications&gt;&lt;publication&gt;&lt;uuid&gt;AD8C4069-BE2C-4F4E-8903-5A88B0259676&lt;/uuid&gt;&lt;volume&gt;3&lt;/volume&gt;&lt;doi&gt;10.1109/MASSP.1986.1165342&lt;/doi&gt;&lt;startpage&gt;4&lt;/startpage&gt;&lt;publication_date&gt;99198601011200000000222000&lt;/publication_date&gt;&lt;url&gt;http://ieeexplore.ieee.org/lpdocs/epic03/wrapper.htm?arnumber=1165342&lt;/url&gt;&lt;type&gt;400&lt;/type&gt;&lt;title&gt;An introduction to hidden Markov models&lt;/title&gt;&lt;publisher&gt;IEEE&lt;/publisher&gt;&lt;number&gt;1&lt;/number&gt;&lt;subtype&gt;400&lt;/subtype&gt;&lt;endpage&gt;16&lt;/endpage&gt;&lt;bundle&gt;&lt;publication&gt;&lt;publisher&gt;IEEE&lt;/publisher&gt;&lt;title&gt;ASSP Magazine, IEEE&lt;/title&gt;&lt;type&gt;-100&lt;/type&gt;&lt;subtype&gt;-100&lt;/subtype&gt;&lt;uuid&gt;74F08750-2FBE-41BB-A98F-AEF0BBE1EB19&lt;/uuid&gt;&lt;/publication&gt;&lt;/bundle&gt;&lt;authors&gt;&lt;author&gt;&lt;firstName&gt;L&lt;/firstName&gt;&lt;lastName&gt;Rabiner&lt;/lastName&gt;&lt;/author&gt;&lt;author&gt;&lt;firstName&gt;B&lt;/firstName&gt;&lt;middleNames&gt;H&lt;/middleNames&gt;&lt;lastName&gt;Juang&lt;/lastName&gt;&lt;/author&gt;&lt;/authors&gt;&lt;/publication&gt;&lt;/publications&gt;&lt;cites&gt;&lt;/cites&gt;&lt;/citation&gt;</w:instrText>
       </w:r>
       <w:r>
         <w:fldChar w:fldCharType="separate"/>
@@ -2531,7 +2543,31 @@
         <w:fldChar w:fldCharType="end"/>
       </w:r>
       <w:r>
-        <w:t xml:space="preserve">.  Employing sliding windows to initialize HMM parameter values tailored to the dataset, SCOPE++ utilizes the Viterbi algorithm to approximate the most likely position of a poly(A) tail within any given fragment.  </w:t>
+        <w:t>.  Employing sliding windows to initialize HMM parameter values tailored to the dataset, SCOPE++ utilizes the Viterbi algorithm to approximate the most likely position of a poly(A) tail within any given fragment.</w:t>
+      </w:r>
+      <w:r>
+        <w:t xml:space="preserve"> </w:t>
+      </w:r>
+      <w:r>
+        <w:fldChar w:fldCharType="begin"/>
+      </w:r>
+      <w:r>
+        <w:instrText xml:space="preserve"> ADDIN PAPERS2_CITATIONS &lt;citation&gt;&lt;uuid&gt;D733536C-215B-4C50-BBD9-D01AC3A751EA&lt;/uuid&gt;&lt;priority&gt;0&lt;/priority&gt;&lt;publications&gt;&lt;publication&gt;&lt;publication_date&gt;99199804231200000000222000&lt;/publication_date&gt;&lt;subtitle&gt;Probabilistic Models of Proteins and Nucleic Acids&lt;/subtitle&gt;&lt;title&gt;Biological Sequence Analysis&lt;/title&gt;&lt;uuid&gt;F7B110F6-59A6-43E3-ADB9-0AA4BFD814A7&lt;/uuid&gt;&lt;subtype&gt;0&lt;/subtype&gt;&lt;publisher&gt;Cambridge University Press&lt;/publisher&gt;&lt;type&gt;0&lt;/type&gt;&lt;url&gt;http://books.google.com/books?id=HUUhAwAAQBAJ&amp;amp;printsec=frontcover&amp;amp;dq=Durbin+Biological+Sequence+Analysis+Probabilistic+Models+of+Proteins+and+Nucleic+Acids&amp;amp;hl=&amp;amp;cd=2&amp;amp;source=gbs_api&lt;/url&gt;&lt;authors&gt;&lt;author&gt;&lt;firstName&gt;Richard&lt;/firstName&gt;&lt;lastName&gt;Durbin&lt;/lastName&gt;&lt;/author&gt;&lt;author&gt;&lt;firstName&gt;Sean&lt;/firstName&gt;&lt;middleNames&gt;R&lt;/middleNames&gt;&lt;lastName&gt;Eddy&lt;/lastName&gt;&lt;/author&gt;&lt;author&gt;&lt;firstName&gt;Anders&lt;/firstName&gt;&lt;lastName&gt;Krogh&lt;/lastName&gt;&lt;/author&gt;&lt;author&gt;&lt;firstName&gt;Graeme&lt;/firstName&gt;&lt;lastName&gt;Mitchison&lt;/lastName&gt;&lt;/author&gt;&lt;/authors&gt;&lt;/publication&gt;&lt;/publications&gt;&lt;cites&gt;&lt;/cites&gt;&lt;/citation&gt;</w:instrText>
+      </w:r>
+      <w:r>
+        <w:fldChar w:fldCharType="separate"/>
+      </w:r>
+      <w:r>
+        <w:rPr>
+          <w:noProof w:val="0"/>
+        </w:rPr>
+        <w:t>{Durbin:1998wq}</w:t>
+      </w:r>
+      <w:r>
+        <w:fldChar w:fldCharType="end"/>
+      </w:r>
+      <w:r>
+        <w:t xml:space="preserve">  </w:t>
       </w:r>
     </w:p>
     <w:p>
@@ -2573,7 +2609,7 @@
         <w:fldChar w:fldCharType="begin"/>
       </w:r>
       <w:r>
-        <w:instrText xml:space="preserve"> ADDIN PAPERS2_CITATIONS &lt;citation&gt;&lt;uuid&gt;4E9E4B20-926A-477F-86F0-C1E2CC8DC43F&lt;/uuid&gt;&lt;priority&gt;0&lt;/priority&gt;&lt;publications&gt;&lt;publication&gt;&lt;publication_date&gt;99199804231200000000222000&lt;/publication_date&gt;&lt;subtitle&gt;Probabilistic Models of Proteins and Nucleic Acids&lt;/subtitle&gt;&lt;title&gt;Biological Sequence Analysis&lt;/title&gt;&lt;uuid&gt;F7B110F6-59A6-43E3-ADB9-0AA4BFD814A7&lt;/uuid&gt;&lt;subtype&gt;0&lt;/subtype&gt;&lt;publisher&gt;Cambridge University Press&lt;/publisher&gt;&lt;type&gt;0&lt;/type&gt;&lt;url&gt;http://books.google.com/books?id=HUUhAwAAQBAJ&amp;amp;printsec=frontcover&amp;amp;dq=Durbin+Biological+Sequence+Analysis+Probabilistic+Models+of+Proteins+and+Nucleic+Acids&amp;amp;hl=&amp;amp;cd=2&amp;amp;source=gbs_api&lt;/url&gt;&lt;authors&gt;&lt;author&gt;&lt;firstName&gt;Richard&lt;/firstName&gt;&lt;lastName&gt;Durbin&lt;/lastName&gt;&lt;/author&gt;&lt;author&gt;&lt;firstName&gt;Sean&lt;/firstName&gt;&lt;middleNames&gt;R&lt;/middleNames&gt;&lt;lastName&gt;Eddy&lt;/lastName&gt;&lt;/author&gt;&lt;author&gt;&lt;firstName&gt;Anders&lt;/firstName&gt;&lt;lastName&gt;Krogh&lt;/lastName&gt;&lt;/author&gt;&lt;author&gt;&lt;firstName&gt;Graeme&lt;/firstName&gt;&lt;lastName&gt;Mitchison&lt;/lastName&gt;&lt;/author&gt;&lt;/authors&gt;&lt;/publication&gt;&lt;/publications&gt;&lt;cites&gt;&lt;/cites&gt;&lt;/citation&gt;</w:instrText>
+        <w:instrText xml:space="preserve"> ADDIN PAPERS2_CITATIONS &lt;citation&gt;&lt;uuid&gt;4E4F855E-680C-4D5E-A62D-414918CB7747&lt;/uuid&gt;&lt;priority&gt;0&lt;/priority&gt;&lt;publications&gt;&lt;publication&gt;&lt;publication_date&gt;99199804231200000000222000&lt;/publication_date&gt;&lt;subtitle&gt;Probabilistic Models of Proteins and Nucleic Acids&lt;/subtitle&gt;&lt;title&gt;Biological Sequence Analysis&lt;/title&gt;&lt;uuid&gt;F7B110F6-59A6-43E3-ADB9-0AA4BFD814A7&lt;/uuid&gt;&lt;subtype&gt;0&lt;/subtype&gt;&lt;publisher&gt;Cambridge University Press&lt;/publisher&gt;&lt;type&gt;0&lt;/type&gt;&lt;url&gt;http://books.google.com/books?id=HUUhAwAAQBAJ&amp;amp;printsec=frontcover&amp;amp;dq=Durbin+Biological+Sequence+Analysis+Probabilistic+Models+of+Proteins+and+Nucleic+Acids&amp;amp;hl=&amp;amp;cd=2&amp;amp;source=gbs_api&lt;/url&gt;&lt;authors&gt;&lt;author&gt;&lt;firstName&gt;Richard&lt;/firstName&gt;&lt;lastName&gt;Durbin&lt;/lastName&gt;&lt;/author&gt;&lt;author&gt;&lt;firstName&gt;Sean&lt;/firstName&gt;&lt;middleNames&gt;R&lt;/middleNames&gt;&lt;lastName&gt;Eddy&lt;/lastName&gt;&lt;/author&gt;&lt;author&gt;&lt;firstName&gt;Anders&lt;/firstName&gt;&lt;lastName&gt;Krogh&lt;/lastName&gt;&lt;/author&gt;&lt;author&gt;&lt;firstName&gt;Graeme&lt;/firstName&gt;&lt;lastName&gt;Mitchison&lt;/lastName&gt;&lt;/author&gt;&lt;/authors&gt;&lt;/publication&gt;&lt;/publications&gt;&lt;cites&gt;&lt;/cites&gt;&lt;/citation&gt;</w:instrText>
       </w:r>
       <w:r>
         <w:fldChar w:fldCharType="separate"/>
@@ -2588,7 +2624,16 @@
         <w:fldChar w:fldCharType="end"/>
       </w:r>
       <w:r>
-        <w:t xml:space="preserve"> conforming to the topology illustrated in Figure 1, allowing for the identification of both perfect and imperfect poly(A) tails in raw sequence reads. Using sliding windows along a random sampling of the input as training data for initial parameter values (optionally coupled with Baum-Welch training for HMM parameter optimization), SCOPE++ utilizes the Viterbi algorithm to approximate the most likely position of a poly(A) tail within any given fragment. In  Figure 1 we see the HMM topology, and in </w:t>
+        <w:t xml:space="preserve"> conforming to the topology illustrated in Figure 1, allowing for the identification of </w:t>
+      </w:r>
+      <w:r>
+        <w:t>potentially</w:t>
+      </w:r>
+      <w:r>
+        <w:t xml:space="preserve"> imperfect poly(A) tails in raw sequence reads. </w:t>
+      </w:r>
+      <w:r>
+        <w:t xml:space="preserve">In  Figure 1 we see the HMM topology, and in </w:t>
       </w:r>
       <w:r>
         <w:fldChar w:fldCharType="begin"/>
@@ -2606,13 +2651,76 @@
         <w:fldChar w:fldCharType="end"/>
       </w:r>
       <w:r>
-        <w:t xml:space="preserve"> the decomposition of a fragment.  In the alignment of the fragment each base will be assigned to either: the poly(A) state (thus indicating it is a member of a poly(A) tail); a background state (thus indicating it is not); or one of the intermediate A states.  These middle states serve as tail boundary bases, which we require to be error free. I</w:t>
+        <w:t xml:space="preserve"> the decomposition of a fragment. </w:t>
+      </w:r>
+      <w:r>
+        <w:t xml:space="preserve"> The objective is to assign each base of the fragment to a state of the HMM; a correct solution will assign each non-tail base to the “Background” state, the bases at each end of the poly(A) tail to the “A” states, and the rest of the tail bases to the “Poly(A) states.  Guiding us in the assignmen</w:t>
+      </w:r>
+      <w:r>
+        <w:t xml:space="preserve">t are associated probabilities.  Emission probability define the probability that of a given base type could be assoicate with a state (e.g. the probability that a cyctosine could be assigned to the poly(A) tail state).  Transition probabilities define the the likelihood of neighboring bases being assigned </w:t>
+      </w:r>
+      <w:r>
+        <w:lastRenderedPageBreak/>
+        <w:t xml:space="preserve">to state pairs (for example: the probability that a base could be assigned to the Poly(A) state given that its immediate predicessor was also assigned to the Poly(A) state.   Given these probability, the viterbi algorithm </w:t>
+      </w:r>
+      <w:r>
+        <w:fldChar w:fldCharType="begin"/>
+      </w:r>
+      <w:r>
+        <w:instrText xml:space="preserve"> ADDIN PAPERS2_CITATIONS &lt;citation&gt;&lt;uuid&gt;3CACCFFA-5146-4BF1-A707-1D99539569A6&lt;/uuid&gt;&lt;priority&gt;0&lt;/priority&gt;&lt;publications&gt;&lt;publication&gt;&lt;publication_date&gt;99199804231200000000222000&lt;/publication_date&gt;&lt;subtitle&gt;Probabilistic Models of Proteins and Nucleic Acids&lt;/subtitle&gt;&lt;title&gt;Biological Sequence Analysis&lt;/title&gt;&lt;uuid&gt;F7B110F6-59A6-43E3-ADB9-0AA4BFD814A7&lt;/uuid&gt;&lt;subtype&gt;0&lt;/subtype&gt;&lt;publisher&gt;Cambridge University Press&lt;/publisher&gt;&lt;type&gt;0&lt;/type&gt;&lt;url&gt;http://books.google.com/books?id=HUUhAwAAQBAJ&amp;amp;printsec=frontcover&amp;amp;dq=Durbin+Biological+Sequence+Analysis+Probabilistic+Models+of+Proteins+and+Nucleic+Acids&amp;amp;hl=&amp;amp;cd=2&amp;amp;source=gbs_api&lt;/url&gt;&lt;authors&gt;&lt;author&gt;&lt;firstName&gt;Richard&lt;/firstName&gt;&lt;lastName&gt;Durbin&lt;/lastName&gt;&lt;/author&gt;&lt;author&gt;&lt;firstName&gt;Sean&lt;/firstName&gt;&lt;middleNames&gt;R&lt;/middleNames&gt;&lt;lastName&gt;Eddy&lt;/lastName&gt;&lt;/author&gt;&lt;author&gt;&lt;firstName&gt;Anders&lt;/firstName&gt;&lt;lastName&gt;Krogh&lt;/lastName&gt;&lt;/author&gt;&lt;author&gt;&lt;firstName&gt;Graeme&lt;/firstName&gt;&lt;lastName&gt;Mitchison&lt;/lastName&gt;&lt;/author&gt;&lt;/authors&gt;&lt;/publication&gt;&lt;/publications&gt;&lt;cites&gt;&lt;/cites&gt;&lt;/citation&gt;</w:instrText>
+      </w:r>
+      <w:r>
+        <w:fldChar w:fldCharType="separate"/>
+      </w:r>
+      <w:r>
+        <w:rPr>
+          <w:noProof w:val="0"/>
+        </w:rPr>
+        <w:t>{Durbin:1998wq}</w:t>
+      </w:r>
+      <w:r>
+        <w:fldChar w:fldCharType="end"/>
+      </w:r>
+      <w:r>
+        <w:t xml:space="preserve"> will find the most likely path through the HMM – thus given us the most likely categorization of each base, and thus solution.</w:t>
+      </w:r>
+    </w:p>
+    <w:p>
+      <w:pPr>
+        <w:jc w:val="both"/>
+      </w:pPr>
+      <w:bookmarkStart w:id="4" w:name="_GoBack"/>
+      <w:bookmarkEnd w:id="4"/>
+      <w:r>
+        <w:t>Using sliding windows along a random sampling of the input as training data for initial parameter values (optionally coupled with Baum-Welch</w:t>
+      </w:r>
+      <w:r>
+        <w:t xml:space="preserve"> </w:t>
+      </w:r>
+      <w:r>
+        <w:t>training</w:t>
+      </w:r>
+      <w:r>
+        <w:t xml:space="preserve"> </w:t>
+      </w:r>
+      <w:r>
+        <w:t xml:space="preserve"> for HMM parameter optimization), SCOPE++ utilizes the Viterbi algorithm to approximate the most likely position of a poly(A) tail within any given fragment. In the alignment of the fragment </w:t>
+      </w:r>
+      <w:r>
+        <w:t xml:space="preserve">to the HMM </w:t>
+      </w:r>
+      <w:r>
+        <w:t>each base will be assigned to either: the poly(A) state (thus indicating it is a member of a poly(A) tail); a background state (thus indicating it is not); or one of the intermediate A states.  These middle states serve as tail boundary bases, which we require to be error free. I</w:t>
       </w:r>
       <w:r>
         <w:t>ncreasing the num</w:t>
       </w:r>
       <w:r>
-        <w:t xml:space="preserve">ber of such states can increase the </w:t>
+        <w:t xml:space="preserve">ber of such states can </w:t>
+      </w:r>
+      <w:r>
+        <w:lastRenderedPageBreak/>
+        <w:t xml:space="preserve">increase the </w:t>
       </w:r>
       <w:r>
         <w:t xml:space="preserve">precision </w:t>
@@ -2621,11 +2729,7 @@
         <w:t xml:space="preserve">of boundary identification, </w:t>
       </w:r>
       <w:r>
-        <w:t xml:space="preserve">at the cost of sensitivity as base-call </w:t>
-      </w:r>
-      <w:r>
-        <w:lastRenderedPageBreak/>
-        <w:t>error</w:t>
+        <w:t>at the cost of sensitivity as base-call error</w:t>
       </w:r>
       <w:r>
         <w:t>s</w:t>
@@ -2832,7 +2936,11 @@
         <w:t>Center</w:t>
       </w:r>
       <w:r>
-        <w:t>, leaving us with a window contin</w:t>
+        <w:t xml:space="preserve">, </w:t>
+      </w:r>
+      <w:r>
+        <w:lastRenderedPageBreak/>
+        <w:t>leaving us with a window contin</w:t>
       </w:r>
       <w:r>
         <w:t>u</w:t>
@@ -2878,11 +2986,7 @@
         <w:t xml:space="preserve">8, </w:t>
       </w:r>
       <w:r>
-        <w:t xml:space="preserve">and the choice </w:t>
-      </w:r>
-      <w:r>
-        <w:lastRenderedPageBreak/>
-        <w:t xml:space="preserve">of putative sequences in </w:t>
+        <w:t xml:space="preserve">and the choice of putative sequences in </w:t>
       </w:r>
       <w:r>
         <w:fldChar w:fldCharType="begin"/>
@@ -2930,7 +3034,7 @@
         <w:fldChar w:fldCharType="begin"/>
       </w:r>
       <w:r>
-        <w:instrText xml:space="preserve"> ADDIN PAPERS2_CITATIONS &lt;citation&gt;&lt;uuid&gt;B6AD1312-1D12-4B95-863B-C70233531D21&lt;/uuid&gt;&lt;priority&gt;0&lt;/priority&gt;&lt;publications&gt;&lt;publication&gt;&lt;publication_date&gt;99199804231200000000222000&lt;/publication_date&gt;&lt;subtitle&gt;Probabilistic Models of Proteins and Nucleic Acids&lt;/subtitle&gt;&lt;title&gt;Biological Sequence Analysis&lt;/title&gt;&lt;uuid&gt;F7B110F6-59A6-43E3-ADB9-0AA4BFD814A7&lt;/uuid&gt;&lt;subtype&gt;0&lt;/subtype&gt;&lt;publisher&gt;Cambridge University Press&lt;/publisher&gt;&lt;type&gt;0&lt;/type&gt;&lt;url&gt;http://books.google.com/books?id=HUUhAwAAQBAJ&amp;amp;printsec=frontcover&amp;amp;dq=Durbin+Biological+Sequence+Analysis+Probabilistic+Models+of+Proteins+and+Nucleic+Acids&amp;amp;hl=&amp;amp;cd=2&amp;amp;source=gbs_api&lt;/url&gt;&lt;authors&gt;&lt;author&gt;&lt;firstName&gt;Richard&lt;/firstName&gt;&lt;lastName&gt;Durbin&lt;/lastName&gt;&lt;/author&gt;&lt;author&gt;&lt;firstName&gt;Sean&lt;/firstName&gt;&lt;middleNames&gt;R&lt;/middleNames&gt;&lt;lastName&gt;Eddy&lt;/lastName&gt;&lt;/author&gt;&lt;author&gt;&lt;firstName&gt;Anders&lt;/firstName&gt;&lt;lastName&gt;Krogh&lt;/lastName&gt;&lt;/author&gt;&lt;author&gt;&lt;firstName&gt;Graeme&lt;/firstName&gt;&lt;lastName&gt;Mitchison&lt;/lastName&gt;&lt;/author&gt;&lt;/authors&gt;&lt;/publication&gt;&lt;/publications&gt;&lt;cites&gt;&lt;/cites&gt;&lt;/citation&gt;</w:instrText>
+        <w:instrText xml:space="preserve"> ADDIN PAPERS2_CITATIONS &lt;citation&gt;&lt;uuid&gt;EAA6EED1-9781-4117-B4CB-08805C4B6F2E&lt;/uuid&gt;&lt;priority&gt;0&lt;/priority&gt;&lt;publications&gt;&lt;publication&gt;&lt;publication_date&gt;99199804231200000000222000&lt;/publication_date&gt;&lt;subtitle&gt;Probabilistic Models of Proteins and Nucleic Acids&lt;/subtitle&gt;&lt;title&gt;Biological Sequence Analysis&lt;/title&gt;&lt;uuid&gt;F7B110F6-59A6-43E3-ADB9-0AA4BFD814A7&lt;/uuid&gt;&lt;subtype&gt;0&lt;/subtype&gt;&lt;publisher&gt;Cambridge University Press&lt;/publisher&gt;&lt;type&gt;0&lt;/type&gt;&lt;url&gt;http://books.google.com/books?id=HUUhAwAAQBAJ&amp;amp;printsec=frontcover&amp;amp;dq=Durbin+Biological+Sequence+Analysis+Probabilistic+Models+of+Proteins+and+Nucleic+Acids&amp;amp;hl=&amp;amp;cd=2&amp;amp;source=gbs_api&lt;/url&gt;&lt;authors&gt;&lt;author&gt;&lt;firstName&gt;Richard&lt;/firstName&gt;&lt;lastName&gt;Durbin&lt;/lastName&gt;&lt;/author&gt;&lt;author&gt;&lt;firstName&gt;Sean&lt;/firstName&gt;&lt;middleNames&gt;R&lt;/middleNames&gt;&lt;lastName&gt;Eddy&lt;/lastName&gt;&lt;/author&gt;&lt;author&gt;&lt;firstName&gt;Anders&lt;/firstName&gt;&lt;lastName&gt;Krogh&lt;/lastName&gt;&lt;/author&gt;&lt;author&gt;&lt;firstName&gt;Graeme&lt;/firstName&gt;&lt;lastName&gt;Mitchison&lt;/lastName&gt;&lt;/author&gt;&lt;/authors&gt;&lt;/publication&gt;&lt;/publications&gt;&lt;cites&gt;&lt;/cites&gt;&lt;/citation&gt;</w:instrText>
       </w:r>
       <w:r>
         <w:fldChar w:fldCharType="separate"/>
@@ -2984,7 +3088,7 @@
         <w:fldChar w:fldCharType="begin"/>
       </w:r>
       <w:r>
-        <w:instrText xml:space="preserve"> ADDIN PAPERS2_CITATIONS &lt;citation&gt;&lt;uuid&gt;97E16368-077A-4C4E-8919-AE84592AD083&lt;/uuid&gt;&lt;priority&gt;0&lt;/priority&gt;&lt;publications&gt;&lt;publication&gt;&lt;publication_date&gt;99199804231200000000222000&lt;/publication_date&gt;&lt;subtitle&gt;Probabilistic Models of Proteins and Nucleic Acids&lt;/subtitle&gt;&lt;title&gt;Biological Sequence Analysis&lt;/title&gt;&lt;uuid&gt;F7B110F6-59A6-43E3-ADB9-0AA4BFD814A7&lt;/uuid&gt;&lt;subtype&gt;0&lt;/subtype&gt;&lt;publisher&gt;Cambridge University Press&lt;/publisher&gt;&lt;type&gt;0&lt;/type&gt;&lt;url&gt;http://books.google.com/books?id=HUUhAwAAQBAJ&amp;amp;printsec=frontcover&amp;amp;dq=Durbin+Biological+Sequence+Analysis+Probabilistic+Models+of+Proteins+and+Nucleic+Acids&amp;amp;hl=&amp;amp;cd=2&amp;amp;source=gbs_api&lt;/url&gt;&lt;authors&gt;&lt;author&gt;&lt;firstName&gt;Richard&lt;/firstName&gt;&lt;lastName&gt;Durbin&lt;/lastName&gt;&lt;/author&gt;&lt;author&gt;&lt;firstName&gt;Sean&lt;/firstName&gt;&lt;middleNames&gt;R&lt;/middleNames&gt;&lt;lastName&gt;Eddy&lt;/lastName&gt;&lt;/author&gt;&lt;author&gt;&lt;firstName&gt;Anders&lt;/firstName&gt;&lt;lastName&gt;Krogh&lt;/lastName&gt;&lt;/author&gt;&lt;author&gt;&lt;firstName&gt;Graeme&lt;/firstName&gt;&lt;lastName&gt;Mitchison&lt;/lastName&gt;&lt;/author&gt;&lt;/authors&gt;&lt;/publication&gt;&lt;/publications&gt;&lt;cites&gt;&lt;/cites&gt;&lt;/citation&gt;</w:instrText>
+        <w:instrText xml:space="preserve"> ADDIN PAPERS2_CITATIONS &lt;citation&gt;&lt;uuid&gt;86013314-E60E-4E48-8322-4A84AA69EB7C&lt;/uuid&gt;&lt;priority&gt;0&lt;/priority&gt;&lt;publications&gt;&lt;publication&gt;&lt;publication_date&gt;99199804231200000000222000&lt;/publication_date&gt;&lt;subtitle&gt;Probabilistic Models of Proteins and Nucleic Acids&lt;/subtitle&gt;&lt;title&gt;Biological Sequence Analysis&lt;/title&gt;&lt;uuid&gt;F7B110F6-59A6-43E3-ADB9-0AA4BFD814A7&lt;/uuid&gt;&lt;subtype&gt;0&lt;/subtype&gt;&lt;publisher&gt;Cambridge University Press&lt;/publisher&gt;&lt;type&gt;0&lt;/type&gt;&lt;url&gt;http://books.google.com/books?id=HUUhAwAAQBAJ&amp;amp;printsec=frontcover&amp;amp;dq=Durbin+Biological+Sequence+Analysis+Probabilistic+Models+of+Proteins+and+Nucleic+Acids&amp;amp;hl=&amp;amp;cd=2&amp;amp;source=gbs_api&lt;/url&gt;&lt;authors&gt;&lt;author&gt;&lt;firstName&gt;Richard&lt;/firstName&gt;&lt;lastName&gt;Durbin&lt;/lastName&gt;&lt;/author&gt;&lt;author&gt;&lt;firstName&gt;Sean&lt;/firstName&gt;&lt;middleNames&gt;R&lt;/middleNames&gt;&lt;lastName&gt;Eddy&lt;/lastName&gt;&lt;/author&gt;&lt;author&gt;&lt;firstName&gt;Anders&lt;/firstName&gt;&lt;lastName&gt;Krogh&lt;/lastName&gt;&lt;/author&gt;&lt;author&gt;&lt;firstName&gt;Graeme&lt;/firstName&gt;&lt;lastName&gt;Mitchison&lt;/lastName&gt;&lt;/author&gt;&lt;/authors&gt;&lt;/publication&gt;&lt;/publications&gt;&lt;cites&gt;&lt;/cites&gt;&lt;/citation&gt;</w:instrText>
       </w:r>
       <w:r>
         <w:fldChar w:fldCharType="separate"/>
@@ -3010,12 +3114,12 @@
       <w:r>
         <w:t>.</w:t>
       </w:r>
-      <w:del w:id="4" w:author="Morton" w:date="2014-06-17T11:46:00Z">
+      <w:del w:id="5" w:author="Morton" w:date="2014-06-17T11:46:00Z">
         <w:r>
           <w:delText>.  Because of the limited number of states, and the even more limited number of state transitions, the algorithm will run in time linear in the size of the fragment being analyzed.</w:delText>
         </w:r>
       </w:del>
-      <w:ins w:id="5" w:author="Morton" w:date="2014-06-17T11:46:00Z">
+      <w:ins w:id="6" w:author="Morton" w:date="2014-06-17T11:46:00Z">
         <w:r>
           <w:t xml:space="preserve"> </w:t>
         </w:r>
@@ -3087,6 +3191,7 @@
         <w:rPr>
           <w:u w:val="single"/>
         </w:rPr>
+        <w:lastRenderedPageBreak/>
         <w:t>Benchmark Sets</w:t>
       </w:r>
       <w:r>
@@ -3116,99 +3221,56 @@
       <w:r>
         <w:t xml:space="preserve"> (that is: conver all non-adenine bases to adenine).  The result are synthetic sequence with characteristics highly correlated to real data.  While the human annotation is likely the subject of human error, by cleaning them of impurities we have essentially turned the human-identified tails into actual (simulated) tails that should be identified by our tool.  The non-tail portions of our synthetic fragments are direct copies of actual biological sequence, hence preserving and hidden sequence characteristics that might have an effect on the performance of the tool.  We can then introduce simulated base-call error at a controlled rate, providing large datasets with known tail locations on which to test and compare different tools.</w:t>
       </w:r>
-    </w:p>
-    <w:p>
-      <w:pPr>
-        <w:jc w:val="both"/>
-      </w:pPr>
-      <w:r>
-        <w:tab/>
-      </w:r>
-      <w:bookmarkStart w:id="6" w:name="_GoBack"/>
-      <w:bookmarkEnd w:id="6"/>
-    </w:p>
-    <w:p>
-      <w:pPr>
-        <w:jc w:val="both"/>
-      </w:pPr>
-      <w:r>
-        <w:t>To test the quality of results against other tools we require</w:t>
-      </w:r>
-      <w:r>
-        <w:t xml:space="preserve">d that the </w:t>
-      </w:r>
-      <w:r>
-        <w:t xml:space="preserve"> benchmark sets </w:t>
-      </w:r>
-      <w:r>
-        <w:t xml:space="preserve">contain </w:t>
-      </w:r>
-      <w:r>
-        <w:t xml:space="preserve">sequenced transcript fragments in which the exact location of the tail is known – allowing us to calculate tool error.  However, as no such sets were available, we generated </w:t>
+      <w:r>
+        <w:t xml:space="preserve">  There has been some work on experimentally identifying tails</w:t>
+      </w:r>
+      <w:r>
+        <w:fldChar w:fldCharType="begin"/>
+      </w:r>
+      <w:r>
+        <w:instrText xml:space="preserve"> ADDIN PAPERS2_CITATIONS &lt;citation&gt;&lt;uuid&gt;B2886ACB-95ED-4BB0-AA01-7A5B0B53927E&lt;/uuid&gt;&lt;priority&gt;0&lt;/priority&gt;&lt;publications&gt;&lt;publication&gt;&lt;uuid&gt;A803849C-FC6F-47FF-8271-3266EC8206A4&lt;/uuid&gt;&lt;volume&gt;508&lt;/volume&gt;&lt;accepted_date&gt;99201312231200000000222000&lt;/accepted_date&gt;&lt;doi&gt;10.1038/nature13007&lt;/doi&gt;&lt;startpage&gt;66&lt;/startpage&gt;&lt;publication_date&gt;99201404031200000000222000&lt;/publication_date&gt;&lt;url&gt;http://www.nature.com/doifinder/10.1038/nature13007&lt;/url&gt;&lt;type&gt;400&lt;/type&gt;&lt;title&gt;Poly(A)-tail profiling reveals an embryonic switch in translational control.&lt;/title&gt;&lt;submission_date&gt;99201307251200000000222000&lt;/submission_date&gt;&lt;number&gt;7494&lt;/number&gt;&lt;institution&gt;1] Howard Hughes Medical Institute, Massachusetts Institute of Technology, Cambridge, Massachusetts 02139, USA [2] Whitehead Institute for Biomedical Research, 9 Cambridge Center, Cambridge, Massachusetts 02142, USA [3] Department of Biology, Massachusetts Institute of Technology, Cambridge, Massachusetts 02139, USA [4] Harvard-MIT Division of Health Sciences and Technology, Cambridge, Massachusetts 02139, USA [5].&lt;/institution&gt;&lt;subtype&gt;400&lt;/subtype&gt;&lt;endpage&gt;71&lt;/endpage&gt;&lt;bundle&gt;&lt;publication&gt;&lt;title&gt;Nature&lt;/title&gt;&lt;type&gt;-100&lt;/type&gt;&lt;subtype&gt;-100&lt;/subtype&gt;&lt;uuid&gt;40C032BC-0F0D-418E-93CE-ED1F50F6F784&lt;/uuid&gt;&lt;/publication&gt;&lt;/bundle&gt;&lt;authors&gt;&lt;author&gt;&lt;firstName&gt;Alexander&lt;/firstName&gt;&lt;middleNames&gt;O&lt;/middleNames&gt;&lt;lastName&gt;Subtelny&lt;/lastName&gt;&lt;/author&gt;&lt;author&gt;&lt;firstName&gt;Stephen&lt;/firstName&gt;&lt;middleNames&gt;W&lt;/middleNames&gt;&lt;lastName&gt;Eichhorn&lt;/lastName&gt;&lt;/author&gt;&lt;author&gt;&lt;firstName&gt;Grace&lt;/firstName&gt;&lt;middleNames&gt;R&lt;/middleNames&gt;&lt;lastName&gt;Chen&lt;/lastName&gt;&lt;/author&gt;&lt;author&gt;&lt;firstName&gt;Hazel&lt;/firstName&gt;&lt;lastName&gt;Sive&lt;/lastName&gt;&lt;/author&gt;&lt;author&gt;&lt;firstName&gt;David&lt;/firstName&gt;&lt;middleNames&gt;P&lt;/middleNames&gt;&lt;lastName&gt;Bartel&lt;/lastName&gt;&lt;/author&gt;&lt;/authors&gt;&lt;/publication&gt;&lt;/publications&gt;&lt;cites&gt;&lt;/cites&gt;&lt;/citation&gt;</w:instrText>
+      </w:r>
+      <w:r>
+        <w:fldChar w:fldCharType="separate"/>
+      </w:r>
+      <w:r>
+        <w:rPr>
+          <w:noProof w:val="0"/>
+        </w:rPr>
+        <w:t>{Subtelny:2014id}</w:t>
+      </w:r>
+      <w:r>
+        <w:fldChar w:fldCharType="end"/>
+      </w:r>
+      <w:r>
+        <w:fldChar w:fldCharType="begin"/>
+      </w:r>
+      <w:r>
+        <w:instrText xml:space="preserve"> ADDIN PAPERS2_CITATIONS &lt;citation&gt;&lt;uuid&gt;D21F2467-DB66-42F8-BF5F-E65BB2D49BF0&lt;/uuid&gt;&lt;priority&gt;0&lt;/priority&gt;&lt;publications&gt;&lt;publication&gt;&lt;uuid&gt;4C04531B-DDDE-4ABD-B0F7-A2DAFC70C5B8&lt;/uuid&gt;&lt;volume&gt;53&lt;/volume&gt;&lt;accepted_date&gt;99201402031200000000222000&lt;/accepted_date&gt;&lt;doi&gt;10.1016/j.molcel.2014.02.007&lt;/doi&gt;&lt;startpage&gt;1044&lt;/startpage&gt;&lt;revision_date&gt;99201312231200000000222000&lt;/revision_date&gt;&lt;publication_date&gt;99201403201200000000222000&lt;/publication_date&gt;&lt;url&gt;http://linkinghub.elsevier.com/retrieve/pii/S109727651400121X&lt;/url&gt;&lt;type&gt;400&lt;/type&gt;&lt;title&gt;TAIL-seq: genome-wide determination of poly(A) tail length and 3' end modifications.&lt;/title&gt;&lt;submission_date&gt;99201311191200000000222000&lt;/submission_date&gt;&lt;number&gt;6&lt;/number&gt;&lt;institution&gt;Center for RNA Research, Institute for Basic Science, Seoul 151-742, Korea; School of Biological Sciences, Seoul National University, Seoul 151-742, Korea.&lt;/institution&gt;&lt;subtype&gt;400&lt;/subtype&gt;&lt;endpage&gt;1052&lt;/endpage&gt;&lt;bundle&gt;&lt;publication&gt;&lt;title&gt;Molecular cell&lt;/title&gt;&lt;type&gt;-100&lt;/type&gt;&lt;subtype&gt;-100&lt;/subtype&gt;&lt;uuid&gt;E1BCC988-5F54-46FB-8350-46F95B6BA024&lt;/uuid&gt;&lt;/publication&gt;&lt;/bundle&gt;&lt;authors&gt;&lt;author&gt;&lt;firstName&gt;Hyeshik&lt;/firstName&gt;&lt;lastName&gt;Chang&lt;/lastName&gt;&lt;/author&gt;&lt;author&gt;&lt;firstName&gt;Jaechul&lt;/firstName&gt;&lt;lastName&gt;Lim&lt;/lastName&gt;&lt;/author&gt;&lt;author&gt;&lt;firstName&gt;Minju&lt;/firstName&gt;&lt;lastName&gt;Ha&lt;/lastName&gt;&lt;/author&gt;&lt;author&gt;&lt;firstName&gt;V&lt;/firstName&gt;&lt;middleNames&gt;Narry&lt;/middleNames&gt;&lt;lastName&gt;Kim&lt;/lastName&gt;&lt;/author&gt;&lt;/authors&gt;&lt;/publication&gt;&lt;/publications&gt;&lt;cites&gt;&lt;/cites&gt;&lt;/citation&gt;</w:instrText>
+      </w:r>
+      <w:r>
+        <w:fldChar w:fldCharType="separate"/>
+      </w:r>
+      <w:r>
+        <w:rPr>
+          <w:noProof w:val="0"/>
+        </w:rPr>
+        <w:t>{Chang:2014dh}</w:t>
+      </w:r>
+      <w:r>
+        <w:fldChar w:fldCharType="end"/>
+      </w:r>
+      <w:r>
+        <w:t xml:space="preserve">,  but the informatin produced by the studies describe tail length </w:t>
       </w:r>
       <w:r>
         <w:rPr>
           <w:i/>
         </w:rPr>
-        <w:t>partially</w:t>
-      </w:r>
-      <w:r>
-        <w:t xml:space="preserve"> </w:t>
-      </w:r>
-      <w:r>
-        <w:rPr>
-          <w:i/>
-        </w:rPr>
-        <w:t>synthetic</w:t>
-      </w:r>
-      <w:r>
-        <w:t xml:space="preserve"> benchmarks for as follows.  Using six different data sets of sequenced cDNA sequences from three different organisms (human, arabidopsis, and chlymydominus </w:t>
-      </w:r>
-      <w:commentRangeStart w:id="7"/>
-      <w:r>
-        <w:t xml:space="preserve">[CITE] </w:t>
-      </w:r>
-      <w:commentRangeEnd w:id="7"/>
-      <w:r>
-        <w:rPr>
-          <w:rStyle w:val="CommentReference"/>
-          <w:noProof w:val="0"/>
-        </w:rPr>
-        <w:commentReference w:id="7"/>
-      </w:r>
-      <w:r>
-        <w:t xml:space="preserve">), for each data set we randomly picked 500 squences and annotated them for poly(A) tails based on human inspection.  For each sequence on which </w:t>
-      </w:r>
-      <w:r>
-        <w:t xml:space="preserve">a biologist </w:t>
-      </w:r>
-      <w:r>
-        <w:t xml:space="preserve">found a sequence with a high concentration of </w:t>
-      </w:r>
-      <w:r>
-        <w:lastRenderedPageBreak/>
-        <w:t xml:space="preserve">As, we then “purified” the sequence by replacing all non-A bases with As – thus giving us a possibly synthetic pure poly(A) tail any tool should be able to find at the position be believe to contain a real poly(A) tail. Finally, we simulated base-call errors in the poly(A) tail by replacing each A base with another with probability </w:t>
-      </w:r>
-      <w:r>
-        <w:rPr>
-          <w:i/>
-        </w:rPr>
-        <w:t>p</w:t>
-      </w:r>
-      <w:r>
-        <w:t>.  At the end, we have a real coding sequence with an embedded poly(A) based on a human estimated annotation and artifical errors</w:t>
-      </w:r>
-      <w:r>
-        <w:t>. This allowed us</w:t>
-      </w:r>
-      <w:r>
-        <w:t xml:space="preserve"> to compute result quality over a</w:t>
-      </w:r>
-      <w:r>
-        <w:t xml:space="preserve"> model</w:t>
-      </w:r>
-      <w:r>
-        <w:t xml:space="preserve"> that should be very close to reality. Granted that human inspection is prone to transcription errors and other mistakes, this step of validation can be used to estimate the distribution of poly(A) tail lengths and positions required to build a model for simulating poly(A) tails.</w:t>
+        <w:t>distribution</w:t>
+      </w:r>
+      <w:r>
+        <w:t>, not the indicual tail positions for which we are looking.</w:t>
       </w:r>
     </w:p>
     <w:p>
@@ -3231,7 +3293,25 @@
         <w:t>ed</w:t>
       </w:r>
       <w:r>
-        <w:t xml:space="preserve"> at three metrics: its ability to correctly identify poly(A) tails (sensitivity), its ability to avoid incorrectly identifying a sequence as containing a tail (specificity), and its precision in identifying tail boundaries. To assess a tool’s precision in boundary estimation, we measure</w:t>
+        <w:t xml:space="preserve"> at </w:t>
+      </w:r>
+      <w:r>
+        <w:t>two</w:t>
+      </w:r>
+      <w:r>
+        <w:t xml:space="preserve"> metrics: its ability to correctly identi</w:t>
+      </w:r>
+      <w:r>
+        <w:t>fy poly(A) tails (sensitivity)</w:t>
+      </w:r>
+      <w:r>
+        <w:t xml:space="preserve">, and its precision in identifying tail boundaries. </w:t>
+      </w:r>
+      <w:r>
+        <w:t xml:space="preserve">(While we looked at the specificity of each tool, we found them to be all near perfect; in this case, avoiding false-positives is not a difficult task for any tool, and not worth discussion here.)  </w:t>
+      </w:r>
+      <w:r>
+        <w:t>To assess a tool’s precision, we measure</w:t>
       </w:r>
       <w:r>
         <w:t>d</w:t>
@@ -3261,7 +3341,11 @@
         <w:t>d</w:t>
       </w:r>
       <w:r>
-        <w:t xml:space="preserve"> sum-of-squares error to reflect that the seriousness of boundary error increases super-linearly with the error (e.g. being off by four bases is more than twice as bad as being off by two bases), given the effect of such error on downstream analysis.  </w:t>
+        <w:t xml:space="preserve"> sum-of-squares error to reflect that the seriousness of boundary error increases super-linearly with the </w:t>
+      </w:r>
+      <w:r>
+        <w:lastRenderedPageBreak/>
+        <w:t xml:space="preserve">error (e.g. being off by four bases is more than twice as bad as being off by two bases), given the effect of such error on downstream analysis. </w:t>
       </w:r>
     </w:p>
     <w:p>
@@ -3269,8 +3353,19 @@
         <w:ind w:firstLine="720"/>
       </w:pPr>
       <w:r>
+        <w:t xml:space="preserve">Our first test was against a quickly implemented “basic algorithm”: specifically, finding </w:t>
+      </w:r>
+      <w:r>
         <w:t xml:space="preserve"> </w:t>
       </w:r>
+    </w:p>
+    <w:p>
+      <w:pPr>
+        <w:ind w:firstLine="720"/>
+      </w:pPr>
+      <w:r>
+        <w:t xml:space="preserve"> </w:t>
+      </w:r>
       <w:r>
         <w:t>For comparison we look</w:t>
       </w:r>
@@ -3284,7 +3379,7 @@
         <w:fldChar w:fldCharType="begin"/>
       </w:r>
       <w:r>
-        <w:instrText xml:space="preserve"> ADDIN PAPERS2_CITATIONS &lt;citation&gt;&lt;uuid&gt;2F7FD9E8-E820-411D-81B8-8C461E61AF78&lt;/uuid&gt;&lt;priority&gt;0&lt;/priority&gt;&lt;publications&gt;&lt;publication&gt;&lt;title&gt;DFCI Gene Indices Software Tool&lt;/title&gt;&lt;type&gt;400&lt;/type&gt;&lt;subtype&gt;403&lt;/subtype&gt;&lt;uuid&gt;13068C25-2E8B-4E85-BD4C-360FD54C5622&lt;/uuid&gt;&lt;/publication&gt;&lt;/publications&gt;&lt;cites&gt;&lt;/cites&gt;&lt;/citation&gt;</w:instrText>
+        <w:instrText xml:space="preserve"> ADDIN PAPERS2_CITATIONS &lt;citation&gt;&lt;uuid&gt;EA965E9C-2C26-4297-8016-ACD77232AC0C&lt;/uuid&gt;&lt;priority&gt;0&lt;/priority&gt;&lt;publications&gt;&lt;publication&gt;&lt;title&gt;DFCI Gene Indices Software Tool&lt;/title&gt;&lt;type&gt;400&lt;/type&gt;&lt;subtype&gt;403&lt;/subtype&gt;&lt;uuid&gt;13068C25-2E8B-4E85-BD4C-360FD54C5622&lt;/uuid&gt;&lt;/publication&gt;&lt;/publications&gt;&lt;cites&gt;&lt;/cites&gt;&lt;/citation&gt;</w:instrText>
       </w:r>
       <w:r>
         <w:fldChar w:fldCharType="separate"/>
@@ -3305,7 +3400,7 @@
         <w:fldChar w:fldCharType="begin"/>
       </w:r>
       <w:r>
-        <w:instrText xml:space="preserve"> ADDIN PAPERS2_CITATIONS &lt;citation&gt;&lt;uuid&gt;72CBA019-AAF7-4A83-946B-2872664DDC98&lt;/uuid&gt;&lt;priority&gt;0&lt;/priority&gt;&lt;publications&gt;&lt;publication&gt;&lt;volume&gt;16&lt;/volume&gt;&lt;publication_date&gt;99200006001200000000220000&lt;/publication_date&gt;&lt;number&gt;6&lt;/number&gt;&lt;institution&gt;The Sanger Centre, Wellcome Trust Genome Campus, Hinxton, Cambridge, UK CB10 1SA.&lt;/institution&gt;&lt;startpage&gt;276&lt;/startpage&gt;&lt;title&gt;EMBOSS: the European Molecular Biology Open Software Suite.&lt;/title&gt;&lt;uuid&gt;B4A8ACAC-7795-47A8-9C7B-56408911CBB2&lt;/uuid&gt;&lt;subtype&gt;400&lt;/subtype&gt;&lt;endpage&gt;277&lt;/endpage&gt;&lt;type&gt;400&lt;/type&gt;&lt;url&gt;http://eutils.ncbi.nlm.nih.gov/entrez/eutils/elink.fcgi?dbfrom=pubmed&amp;amp;id=10827456&amp;amp;retmode=ref&amp;amp;cmd=prlinks&lt;/url&gt;&lt;bundle&gt;&lt;publication&gt;&lt;url&gt;http://www.cell.com/trends/genetics/&lt;/url&gt;&lt;title&gt;Trends in genetics : TIG&lt;/title&gt;&lt;type&gt;-100&lt;/type&gt;&lt;subtype&gt;-100&lt;/subtype&gt;&lt;uuid&gt;90B9A025-259A-437B-86DB-74B64E24675F&lt;/uuid&gt;&lt;/publication&gt;&lt;/bundle&gt;&lt;authors&gt;&lt;author&gt;&lt;firstName&gt;P&lt;/firstName&gt;&lt;lastName&gt;Rice&lt;/lastName&gt;&lt;/author&gt;&lt;author&gt;&lt;firstName&gt;I&lt;/firstName&gt;&lt;lastName&gt;Longden&lt;/lastName&gt;&lt;/author&gt;&lt;author&gt;&lt;firstName&gt;A&lt;/firstName&gt;&lt;lastName&gt;Bleasby&lt;/lastName&gt;&lt;/author&gt;&lt;/authors&gt;&lt;/publication&gt;&lt;/publications&gt;&lt;cites&gt;&lt;/cites&gt;&lt;/citation&gt;</w:instrText>
+        <w:instrText xml:space="preserve"> ADDIN PAPERS2_CITATIONS &lt;citation&gt;&lt;uuid&gt;EAEF23BC-465B-4476-81EE-CB1BCC2B31B7&lt;/uuid&gt;&lt;priority&gt;0&lt;/priority&gt;&lt;publications&gt;&lt;publication&gt;&lt;volume&gt;16&lt;/volume&gt;&lt;publication_date&gt;99200006001200000000220000&lt;/publication_date&gt;&lt;number&gt;6&lt;/number&gt;&lt;institution&gt;The Sanger Centre, Wellcome Trust Genome Campus, Hinxton, Cambridge, UK CB10 1SA.&lt;/institution&gt;&lt;startpage&gt;276&lt;/startpage&gt;&lt;title&gt;EMBOSS: the European Molecular Biology Open Software Suite.&lt;/title&gt;&lt;uuid&gt;B4A8ACAC-7795-47A8-9C7B-56408911CBB2&lt;/uuid&gt;&lt;subtype&gt;400&lt;/subtype&gt;&lt;endpage&gt;277&lt;/endpage&gt;&lt;type&gt;400&lt;/type&gt;&lt;url&gt;http://eutils.ncbi.nlm.nih.gov/entrez/eutils/elink.fcgi?dbfrom=pubmed&amp;amp;id=10827456&amp;amp;retmode=ref&amp;amp;cmd=prlinks&lt;/url&gt;&lt;bundle&gt;&lt;publication&gt;&lt;url&gt;http://www.cell.com/trends/genetics/&lt;/url&gt;&lt;title&gt;Trends in genetics : TIG&lt;/title&gt;&lt;type&gt;-100&lt;/type&gt;&lt;subtype&gt;-100&lt;/subtype&gt;&lt;uuid&gt;90B9A025-259A-437B-86DB-74B64E24675F&lt;/uuid&gt;&lt;/publication&gt;&lt;/bundle&gt;&lt;authors&gt;&lt;author&gt;&lt;firstName&gt;P&lt;/firstName&gt;&lt;lastName&gt;Rice&lt;/lastName&gt;&lt;/author&gt;&lt;author&gt;&lt;firstName&gt;I&lt;/firstName&gt;&lt;lastName&gt;Longden&lt;/lastName&gt;&lt;/author&gt;&lt;author&gt;&lt;firstName&gt;A&lt;/firstName&gt;&lt;lastName&gt;Bleasby&lt;/lastName&gt;&lt;/author&gt;&lt;/authors&gt;&lt;/publication&gt;&lt;/publications&gt;&lt;cites&gt;&lt;/cites&gt;&lt;/citation&gt;</w:instrText>
       </w:r>
       <w:r>
         <w:fldChar w:fldCharType="separate"/>
@@ -3326,7 +3421,7 @@
         <w:fldChar w:fldCharType="begin"/>
       </w:r>
       <w:r>
-        <w:instrText xml:space="preserve"> ADDIN PAPERS2_CITATIONS &lt;citation&gt;&lt;uuid&gt;6FE38757-6B34-4AA8-A194-48579DD47A0D&lt;/uuid&gt;&lt;priority&gt;0&lt;/priority&gt;&lt;publications&gt;&lt;publication&gt;&lt;volume&gt;11&lt;/volume&gt;&lt;publication_date&gt;99201000001200000000200000&lt;/publication_date&gt;&lt;number&gt;1&lt;/number&gt;&lt;doi&gt;10.1186/1471-2105-11-38&lt;/doi&gt;&lt;startpage&gt;38&lt;/startpage&gt;&lt;title&gt;SeqTrim: a high-throughput pipeline for preprocessing any type of sequence reads&lt;/title&gt;&lt;uuid&gt;2C1C26E7-FAFC-49FA-89EA-303EC44B059B&lt;/uuid&gt;&lt;subtype&gt;400&lt;/subtype&gt;&lt;type&gt;400&lt;/type&gt;&lt;url&gt;http://www.biomedcentral.com/1471-2105/11/38&lt;/url&gt;&lt;bundle&gt;&lt;publication&gt;&lt;publisher&gt;BioMed Central Ltd&lt;/publisher&gt;&lt;title&gt;BMC bioinformatics&lt;/title&gt;&lt;type&gt;-100&lt;/type&gt;&lt;subtype&gt;-100&lt;/subtype&gt;&lt;uuid&gt;7B9B5D5A-7A68-478D-9DE8-B20F430160D0&lt;/uuid&gt;&lt;/publication&gt;&lt;/bundle&gt;&lt;authors&gt;&lt;author&gt;&lt;firstName&gt;Juan&lt;/firstName&gt;&lt;lastName&gt;Falgueras&lt;/lastName&gt;&lt;/author&gt;&lt;author&gt;&lt;firstName&gt;Antonio&lt;/firstName&gt;&lt;middleNames&gt;J&lt;/middleNames&gt;&lt;lastName&gt;Lara&lt;/lastName&gt;&lt;/author&gt;&lt;author&gt;&lt;firstName&gt;Noé&lt;/firstName&gt;&lt;lastName&gt;Fernández-Pozo&lt;/lastName&gt;&lt;/author&gt;&lt;author&gt;&lt;firstName&gt;Francisco&lt;/firstName&gt;&lt;middleNames&gt;R&lt;/middleNames&gt;&lt;lastName&gt;Cantón&lt;/lastName&gt;&lt;/author&gt;&lt;author&gt;&lt;firstName&gt;Guillermo&lt;/firstName&gt;&lt;lastName&gt;Pérez-Trabado&lt;/lastName&gt;&lt;/author&gt;&lt;author&gt;&lt;firstName&gt;M&lt;/firstName&gt;&lt;middleNames&gt;Gonzalo&lt;/middleNames&gt;&lt;lastName&gt;Claros&lt;/lastName&gt;&lt;/author&gt;&lt;/authors&gt;&lt;/publication&gt;&lt;/publications&gt;&lt;cites&gt;&lt;/cites&gt;&lt;/citation&gt;</w:instrText>
+        <w:instrText xml:space="preserve"> ADDIN PAPERS2_CITATIONS &lt;citation&gt;&lt;uuid&gt;E37104F1-53B3-4035-816B-53B5640F2885&lt;/uuid&gt;&lt;priority&gt;0&lt;/priority&gt;&lt;publications&gt;&lt;publication&gt;&lt;volume&gt;11&lt;/volume&gt;&lt;publication_date&gt;99201000001200000000200000&lt;/publication_date&gt;&lt;number&gt;1&lt;/number&gt;&lt;doi&gt;10.1186/1471-2105-11-38&lt;/doi&gt;&lt;startpage&gt;38&lt;/startpage&gt;&lt;title&gt;SeqTrim: a high-throughput pipeline for preprocessing any type of sequence reads&lt;/title&gt;&lt;uuid&gt;2C1C26E7-FAFC-49FA-89EA-303EC44B059B&lt;/uuid&gt;&lt;subtype&gt;400&lt;/subtype&gt;&lt;type&gt;400&lt;/type&gt;&lt;url&gt;http://www.biomedcentral.com/1471-2105/11/38&lt;/url&gt;&lt;bundle&gt;&lt;publication&gt;&lt;publisher&gt;BioMed Central Ltd&lt;/publisher&gt;&lt;title&gt;BMC bioinformatics&lt;/title&gt;&lt;type&gt;-100&lt;/type&gt;&lt;subtype&gt;-100&lt;/subtype&gt;&lt;uuid&gt;7B9B5D5A-7A68-478D-9DE8-B20F430160D0&lt;/uuid&gt;&lt;/publication&gt;&lt;/bundle&gt;&lt;authors&gt;&lt;author&gt;&lt;firstName&gt;Juan&lt;/firstName&gt;&lt;lastName&gt;Falgueras&lt;/lastName&gt;&lt;/author&gt;&lt;author&gt;&lt;firstName&gt;Antonio&lt;/firstName&gt;&lt;middleNames&gt;J&lt;/middleNames&gt;&lt;lastName&gt;Lara&lt;/lastName&gt;&lt;/author&gt;&lt;author&gt;&lt;firstName&gt;Noé&lt;/firstName&gt;&lt;lastName&gt;Fernández-Pozo&lt;/lastName&gt;&lt;/author&gt;&lt;author&gt;&lt;firstName&gt;Francisco&lt;/firstName&gt;&lt;middleNames&gt;R&lt;/middleNames&gt;&lt;lastName&gt;Cantón&lt;/lastName&gt;&lt;/author&gt;&lt;author&gt;&lt;firstName&gt;Guillermo&lt;/firstName&gt;&lt;lastName&gt;Pérez-Trabado&lt;/lastName&gt;&lt;/author&gt;&lt;author&gt;&lt;firstName&gt;M&lt;/firstName&gt;&lt;middleNames&gt;Gonzalo&lt;/middleNames&gt;&lt;lastName&gt;Claros&lt;/lastName&gt;&lt;/author&gt;&lt;/authors&gt;&lt;/publication&gt;&lt;/publications&gt;&lt;cites&gt;&lt;/cites&gt;&lt;/citation&gt;</w:instrText>
       </w:r>
       <w:r>
         <w:fldChar w:fldCharType="separate"/>
@@ -3341,166 +3436,207 @@
         <w:fldChar w:fldCharType="end"/>
       </w:r>
       <w:r>
-        <w:t xml:space="preserve"> was not used due to its slower runtime.  In Table 1 we </w:t>
+        <w:t xml:space="preserve"> was not used</w:t>
+      </w:r>
+      <w:r>
+        <w:t xml:space="preserve"> due to its slower runtime.  </w:t>
+      </w:r>
+      <w:r>
+        <w:t xml:space="preserve">Table 1 </w:t>
+      </w:r>
+      <w:r>
+        <w:t>displays</w:t>
+      </w:r>
+      <w:r>
+        <w:t xml:space="preserve"> the average sensitivity and specificity of SCOPE++, TrimPoly</w:t>
+      </w:r>
+      <w:r>
+        <w:t xml:space="preserve"> </w:t>
+      </w:r>
+      <w:r>
+        <w:fldChar w:fldCharType="begin"/>
+      </w:r>
+      <w:r>
+        <w:instrText xml:space="preserve"> ADDIN PAPERS2_CITATIONS &lt;citation&gt;&lt;uuid&gt;C2D1F92A-384E-4346-80CF-747859C418BB&lt;/uuid&gt;&lt;priority&gt;0&lt;/priority&gt;&lt;publications&gt;&lt;publication&gt;&lt;title&gt;DFCI Gene Indices Software Tool&lt;/title&gt;&lt;type&gt;400&lt;/type&gt;&lt;subtype&gt;403&lt;/subtype&gt;&lt;uuid&gt;13068C25-2E8B-4E85-BD4C-360FD54C5622&lt;/uuid&gt;&lt;/publication&gt;&lt;/publications&gt;&lt;cites&gt;&lt;/cites&gt;&lt;/citation&gt;</w:instrText>
+      </w:r>
+      <w:r>
+        <w:fldChar w:fldCharType="separate"/>
+      </w:r>
+      <w:r>
+        <w:rPr>
+          <w:noProof w:val="0"/>
+        </w:rPr>
+        <w:t>{Anonymous:SLVrguZz}</w:t>
+      </w:r>
+      <w:r>
+        <w:fldChar w:fldCharType="end"/>
+      </w:r>
+      <w:r>
+        <w:t>,</w:t>
+      </w:r>
+      <w:r>
+        <w:t xml:space="preserve"> and TrimEST </w:t>
+      </w:r>
+      <w:r>
+        <w:fldChar w:fldCharType="begin"/>
+      </w:r>
+      <w:r>
+        <w:instrText xml:space="preserve"> ADDIN PAPERS2_CITATIONS &lt;citation&gt;&lt;uuid&gt;C5DE7353-520A-4F7F-A114-4307C8599884&lt;/uuid&gt;&lt;priority&gt;0&lt;/priority&gt;&lt;publications&gt;&lt;publication&gt;&lt;volume&gt;16&lt;/volume&gt;&lt;publication_date&gt;99200006001200000000220000&lt;/publication_date&gt;&lt;number&gt;6&lt;/number&gt;&lt;institution&gt;The Sanger Centre, Wellcome Trust Genome Campus, Hinxton, Cambridge, UK CB10 1SA.&lt;/institution&gt;&lt;startpage&gt;276&lt;/startpage&gt;&lt;title&gt;EMBOSS: the European Molecular Biology Open Software Suite.&lt;/title&gt;&lt;uuid&gt;B4A8ACAC-7795-47A8-9C7B-56408911CBB2&lt;/uuid&gt;&lt;subtype&gt;400&lt;/subtype&gt;&lt;endpage&gt;277&lt;/endpage&gt;&lt;type&gt;400&lt;/type&gt;&lt;url&gt;http://eutils.ncbi.nlm.nih.gov/entrez/eutils/elink.fcgi?dbfrom=pubmed&amp;amp;id=10827456&amp;amp;retmode=ref&amp;amp;cmd=prlinks&lt;/url&gt;&lt;bundle&gt;&lt;publication&gt;&lt;url&gt;http://www.cell.com/trends/genetics/&lt;/url&gt;&lt;title&gt;Trends in genetics : TIG&lt;/title&gt;&lt;type&gt;-100&lt;/type&gt;&lt;subtype&gt;-100&lt;/subtype&gt;&lt;uuid&gt;90B9A025-259A-437B-86DB-74B64E24675F&lt;/uuid&gt;&lt;/publication&gt;&lt;/bundle&gt;&lt;authors&gt;&lt;author&gt;&lt;firstName&gt;P&lt;/firstName&gt;&lt;lastName&gt;Rice&lt;/lastName&gt;&lt;/author&gt;&lt;author&gt;&lt;firstName&gt;I&lt;/firstName&gt;&lt;lastName&gt;Longden&lt;/lastName&gt;&lt;/author&gt;&lt;author&gt;&lt;firstName&gt;A&lt;/firstName&gt;&lt;lastName&gt;Bleasby&lt;/lastName&gt;&lt;/author&gt;&lt;/authors&gt;&lt;/publication&gt;&lt;/publications&gt;&lt;cites&gt;&lt;/cites&gt;&lt;/citation&gt;</w:instrText>
+      </w:r>
+      <w:r>
+        <w:fldChar w:fldCharType="separate"/>
+      </w:r>
+      <w:r>
+        <w:rPr>
+          <w:noProof w:val="0"/>
+        </w:rPr>
+        <w:t>{Rice:2000wr}</w:t>
+      </w:r>
+      <w:r>
+        <w:fldChar w:fldCharType="end"/>
+      </w:r>
+      <w:r>
+        <w:t xml:space="preserve"> over the six different semi-synthetic data sets (described in Methods).  </w:t>
+      </w:r>
+      <w:r>
+        <w:t>For e</w:t>
+      </w:r>
+      <w:r>
+        <w:t>ach simulation we started with our be</w:t>
+      </w:r>
+      <w:r>
+        <w:t>n</w:t>
+      </w:r>
+      <w:r>
+        <w:t>chmark</w:t>
+      </w:r>
+      <w:r>
+        <w:t xml:space="preserve"> data</w:t>
+      </w:r>
+      <w:r>
+        <w:t>set</w:t>
+      </w:r>
+      <w:r>
+        <w:t xml:space="preserve"> of 500 </w:t>
+      </w:r>
+      <w:r>
+        <w:t>sequences, and  f</w:t>
+      </w:r>
+      <w:r>
+        <w:t xml:space="preserve">or each sequence we randomly generated 200 simulated sequences by </w:t>
+      </w:r>
+      <w:r>
+        <w:t xml:space="preserve">stochastically </w:t>
+      </w:r>
+      <w:r>
+        <w:t xml:space="preserve">introducing error </w:t>
+      </w:r>
+      <w:r>
+        <w:t xml:space="preserve">into the poly(A) tail, </w:t>
+      </w:r>
+      <w:r>
+        <w:t>as well as</w:t>
+      </w:r>
+      <w:r>
+        <w:t xml:space="preserve"> 200 sequences without tails by random</w:t>
+      </w:r>
+      <w:r>
+        <w:t>ly</w:t>
+      </w:r>
+      <w:r>
+        <w:t xml:space="preserve"> sampling from the non-tail portion of the sequence</w:t>
+      </w:r>
+      <w:r>
+        <w:t>. Altogether, this gives us</w:t>
+      </w:r>
+      <w:r>
+        <w:t xml:space="preserve">  10,000 tail-containing fragments derived directly from actual fragments and 10,000 tail-omitted fragments based on similar base distributions.  </w:t>
+      </w:r>
+      <w:r>
+        <w:t xml:space="preserve">On these results </w:t>
+      </w:r>
+      <w:r>
+        <w:t xml:space="preserve">we </w:t>
       </w:r>
       <w:r>
         <w:t>saw</w:t>
       </w:r>
       <w:r>
-        <w:t xml:space="preserve"> the average sensitivity and specificity of SCOPE++, TrimPoly,</w:t>
-      </w:r>
-      <w:r>
-        <w:t xml:space="preserve"> and TrimEST </w:t>
+        <w:t xml:space="preserve"> almost perfect sensitivity and specificity in both the SCOPE++ and TrimPoly tools. </w:t>
+      </w:r>
+    </w:p>
+    <w:p>
+      <w:pPr>
+        <w:ind w:firstLine="720"/>
+      </w:pPr>
+      <w:r>
+        <w:t xml:space="preserve">However, when looking at the </w:t>
+      </w:r>
+      <w:r>
+        <w:rPr>
+          <w:i/>
+        </w:rPr>
+        <w:t>precision</w:t>
+      </w:r>
+      <w:r>
+        <w:t xml:space="preserve"> at which boundaries can be identified, we see a different story.  We </w:t>
+      </w:r>
+      <w:r>
+        <w:t>found</w:t>
+      </w:r>
+      <w:r>
+        <w:t xml:space="preserve"> that SCOPE++ identified the correct boundaries a significantly higher number of tails (</w:t>
+      </w:r>
+      <w:r>
+        <w:t>using the 3% simulated error rate, SCOPE++ correctly identified an average of 77% of the sequence boundaries as averaged</w:t>
+      </w:r>
+      <w:r>
+        <w:t>, as opposed to 28% of for TrimPoly), and has a significantly smaller average sum-of-squares error rate.  In short, SCOPE++ is considerably more precise.</w:t>
+      </w:r>
+    </w:p>
+    <w:p>
+      <w:pPr>
+        <w:ind w:firstLine="720"/>
+      </w:pPr>
+      <w:r>
+        <w:t xml:space="preserve">We also looked at the performance of SCOPE++ and TrimPoly as a function of both tail length and the length of adjacent sequencing adapter sequence (a portion </w:t>
       </w:r>
       <w:r>
         <w:lastRenderedPageBreak/>
+        <w:t>of the fragment added downsteam of  the tail as an artifact of the sequencing process).  We find that, while TrimPoly performs better for identifying very short poly(A) tails (&lt; 20 bp), it is highly sensitive to the length of any ad</w:t>
+      </w:r>
+      <w:r>
+        <w:t xml:space="preserve">apter remaining on the fragment; </w:t>
+      </w:r>
+      <w:r>
+        <w:t>SCOPE++ is completely robust to such interference.  By augmenting the length of tails or adjacent sequencing adapters fragments of real data in simulation, we can examine the effects of tail length and adapter length on sensitivity (see Figure 4(a)).  We observe</w:t>
+      </w:r>
+      <w:r>
+        <w:t>d</w:t>
+      </w:r>
+      <w:r>
+        <w:t xml:space="preserve"> a significant decrease in the sensitivity of TrimPoly as the adapter length grows beyond the length of the tail – a factor having no effect on the significance of SCOPE++.  In Figure 4(b) we plot sensitivity as a function of tail length for fixed adapter segment length.  Once again, while SCOPE++ can handle any such values, TrimPoly suffers in the presence of adapter segments longer than 250 bp – falling to a sensitivity of less than 0.4.  In </w:t>
+      </w:r>
+      <w:r>
         <w:fldChar w:fldCharType="begin"/>
       </w:r>
       <w:r>
-        <w:instrText xml:space="preserve"> ADDIN PAPERS2_CITATIONS &lt;citation&gt;&lt;uuid&gt;0641107C-8A63-44D2-B3EA-BD206D26E0D2&lt;/uuid&gt;&lt;priority&gt;0&lt;/priority&gt;&lt;publications&gt;&lt;publication&gt;&lt;volume&gt;16&lt;/volume&gt;&lt;publication_date&gt;99200006001200000000220000&lt;/publication_date&gt;&lt;number&gt;6&lt;/number&gt;&lt;institution&gt;The Sanger Centre, Wellcome Trust Genome Campus, Hinxton, Cambridge, UK CB10 1SA.&lt;/institution&gt;&lt;startpage&gt;276&lt;/startpage&gt;&lt;title&gt;EMBOSS: the European Molecular Biology Open Software Suite.&lt;/title&gt;&lt;uuid&gt;B4A8ACAC-7795-47A8-9C7B-56408911CBB2&lt;/uuid&gt;&lt;subtype&gt;400&lt;/subtype&gt;&lt;endpage&gt;277&lt;/endpage&gt;&lt;type&gt;400&lt;/type&gt;&lt;url&gt;http://eutils.ncbi.nlm.nih.gov/entrez/eutils/elink.fcgi?dbfrom=pubmed&amp;amp;id=10827456&amp;amp;retmode=ref&amp;amp;cmd=prlinks&lt;/url&gt;&lt;bundle&gt;&lt;publication&gt;&lt;url&gt;http://www.cell.com/trends/genetics/&lt;/url&gt;&lt;title&gt;Trends in genetics : TIG&lt;/title&gt;&lt;type&gt;-100&lt;/type&gt;&lt;subtype&gt;-100&lt;/subtype&gt;&lt;uuid&gt;90B9A025-259A-437B-86DB-74B64E24675F&lt;/uuid&gt;&lt;/publication&gt;&lt;/bundle&gt;&lt;authors&gt;&lt;author&gt;&lt;firstName&gt;P&lt;/firstName&gt;&lt;lastName&gt;Rice&lt;/lastName&gt;&lt;/author&gt;&lt;author&gt;&lt;firstName&gt;I&lt;/firstName&gt;&lt;lastName&gt;Longden&lt;/lastName&gt;&lt;/author&gt;&lt;author&gt;&lt;firstName&gt;A&lt;/firstName&gt;&lt;lastName&gt;Bleasby&lt;/lastName&gt;&lt;/author&gt;&lt;/authors&gt;&lt;/publication&gt;&lt;/publications&gt;&lt;cites&gt;&lt;/cites&gt;&lt;/citation&gt;</w:instrText>
+        <w:instrText xml:space="preserve"> REF _Ref230927977 \h </w:instrText>
       </w:r>
       <w:r>
         <w:fldChar w:fldCharType="separate"/>
       </w:r>
       <w:r>
-        <w:rPr>
-          <w:noProof w:val="0"/>
-        </w:rPr>
-        <w:t>{Rice:2000wr}</w:t>
+        <w:t>Figure 5</w:t>
       </w:r>
       <w:r>
         <w:fldChar w:fldCharType="end"/>
       </w:r>
       <w:r>
-        <w:t xml:space="preserve"> over the six different semi-synthetic data sets (described in Methods).  </w:t>
-      </w:r>
-      <w:r>
-        <w:t>For e</w:t>
-      </w:r>
-      <w:r>
-        <w:t>ach simulation we started with our be</w:t>
-      </w:r>
-      <w:r>
-        <w:t>n</w:t>
-      </w:r>
-      <w:r>
-        <w:t>chmark</w:t>
-      </w:r>
-      <w:r>
-        <w:t xml:space="preserve"> data</w:t>
-      </w:r>
-      <w:r>
-        <w:t>set</w:t>
-      </w:r>
-      <w:r>
-        <w:t xml:space="preserve"> of 500 </w:t>
-      </w:r>
-      <w:r>
-        <w:t>sequences, and  f</w:t>
-      </w:r>
-      <w:r>
-        <w:t xml:space="preserve">or each sequence we randomly generated 200 simulated sequences by </w:t>
-      </w:r>
-      <w:r>
-        <w:t xml:space="preserve">stochastically </w:t>
-      </w:r>
-      <w:r>
-        <w:t xml:space="preserve">introducing error </w:t>
-      </w:r>
-      <w:r>
-        <w:t xml:space="preserve">into the poly(A) tail, </w:t>
-      </w:r>
-      <w:r>
-        <w:t>as well as</w:t>
-      </w:r>
-      <w:r>
-        <w:t xml:space="preserve"> 200 sequences without tails by random</w:t>
-      </w:r>
-      <w:r>
-        <w:t>ly</w:t>
-      </w:r>
-      <w:r>
-        <w:t xml:space="preserve"> sampling from the non-tail portion of the sequence</w:t>
-      </w:r>
-      <w:r>
-        <w:t>. Altogether, this gives us</w:t>
-      </w:r>
-      <w:r>
-        <w:t xml:space="preserve">  10,000 tail-containing fragments derived directly from actual fragments and 10,000 tail-omitted fragments based on similar base distributions.  </w:t>
-      </w:r>
-      <w:r>
-        <w:t xml:space="preserve">On these results </w:t>
-      </w:r>
-      <w:r>
-        <w:t xml:space="preserve">we </w:t>
-      </w:r>
-      <w:r>
-        <w:t>saw</w:t>
-      </w:r>
-      <w:r>
-        <w:t xml:space="preserve"> almost perfect sensitivity and specificity in both the SCOPE++ and TrimPoly tools. </w:t>
-      </w:r>
-    </w:p>
-    <w:p>
-      <w:pPr>
-        <w:ind w:firstLine="720"/>
-      </w:pPr>
-      <w:r>
-        <w:t xml:space="preserve">However, when looking at the </w:t>
-      </w:r>
-      <w:r>
-        <w:rPr>
-          <w:i/>
-        </w:rPr>
-        <w:t>precision</w:t>
-      </w:r>
-      <w:r>
-        <w:t xml:space="preserve"> at which boundaries can be identified, we see a different story.  We </w:t>
-      </w:r>
-      <w:r>
-        <w:t>found</w:t>
-      </w:r>
-      <w:r>
-        <w:t xml:space="preserve"> that SCOPE++ identified the correct boundaries a significantly higher number of tails (averaging 77% of the dataset, as opposed to 28% of for TrimPoly on data with a 3% error rate), and has a significantly smaller average sum-of-squares error rate.  In short, SCOPE++ is considerably more precise.</w:t>
-      </w:r>
-    </w:p>
-    <w:p>
-      <w:pPr>
-        <w:ind w:firstLine="720"/>
-      </w:pPr>
-      <w:r>
-        <w:t>We also looked at the performance of SCOPE++ and TrimPoly as a function of both tail length and the length of adjacent sequencing adapter sequence (a portion of the fragment added downsteam of  the tail as an artifact of the sequencing process).  We find that, while TrimPoly performs better for identifying very short poly(A) tails (&lt; 20 bp), it is highly sensitive to the length of any adapter remaining on the fragment –  while SCOPE++ is completely robust to such interference.  By augmenting the length of tails or adjacent sequencing adapters fragments of real data in simulation, we can examine the effects of tail length and adapter length on sensitivity (see Figure 4(a)).  We observe</w:t>
-      </w:r>
-      <w:r>
-        <w:t>d</w:t>
-      </w:r>
-      <w:r>
-        <w:t xml:space="preserve"> a significant decrease in the sensitivity of TrimPoly as the adapter length grows beyond the length of the tail – a factor having no effect on the significance of SCOPE++.  In Figure 4(b) we plot sensitivity as a function of tail length for fixed adapter segment length.  Once again, while SCOPE++ can handle any </w:t>
-      </w:r>
-      <w:r>
-        <w:lastRenderedPageBreak/>
-        <w:t xml:space="preserve">such values, TrimPoly suffers in the presence of adapter segments longer than 250 bp – falling to a sensitivity of less than 0.4.  In </w:t>
-      </w:r>
-      <w:r>
-        <w:fldChar w:fldCharType="begin"/>
-      </w:r>
-      <w:r>
-        <w:instrText xml:space="preserve"> REF _Ref230927977 \h </w:instrText>
-      </w:r>
-      <w:r>
-        <w:fldChar w:fldCharType="separate"/>
-      </w:r>
-      <w:r>
-        <w:t>Figure 5</w:t>
-      </w:r>
-      <w:r>
-        <w:fldChar w:fldCharType="end"/>
-      </w:r>
-      <w:r>
         <w:t xml:space="preserve"> we verif</w:t>
       </w:r>
       <w:r>
-        <w:t>ied</w:t>
+        <w:t>y</w:t>
       </w:r>
       <w:r>
         <w:t xml:space="preserve"> this assertion with real data – data set </w:t>
@@ -3509,38 +3645,7 @@
         <w:t>ERR125556</w:t>
       </w:r>
       <w:r>
-        <w:t xml:space="preserve"> </w:t>
-      </w:r>
-      <w:r>
-        <w:rPr>
-          <w:highlight w:val="yellow"/>
-        </w:rPr>
-        <w:fldChar w:fldCharType="begin"/>
-      </w:r>
-      <w:r>
-        <w:rPr>
-          <w:highlight w:val="yellow"/>
-        </w:rPr>
-        <w:instrText xml:space="preserve"> ADDIN PAPERS2_CITATIONS &lt;citation&gt;&lt;uuid&gt;C43EF615-0A9A-4163-BA53-6F6C6C8317F0&lt;/uuid&gt;&lt;priority&gt;20&lt;/priority&gt;&lt;publications&gt;&lt;publication&gt;&lt;url&gt;http://www.ncbi.nlm.nih.gov/sra/?term=ERR125556&lt;/url&gt;&lt;title&gt;Triticum aestivum&lt;/title&gt;&lt;type&gt;-300&lt;/type&gt;&lt;subtype&gt;-300&lt;/subtype&gt;&lt;uuid&gt;A576F40B-1777-4BC6-B9FA-FA64B47070F0&lt;/uuid&gt;&lt;/publication&gt;&lt;/publications&gt;&lt;cites&gt;&lt;/cites&gt;&lt;/citation&gt;</w:instrText>
-      </w:r>
-      <w:r>
-        <w:rPr>
-          <w:highlight w:val="yellow"/>
-        </w:rPr>
-        <w:fldChar w:fldCharType="separate"/>
-      </w:r>
-      <w:r>
-        <w:rPr>
-          <w:noProof w:val="0"/>
-          <w:highlight w:val="yellow"/>
-        </w:rPr>
-        <w:t>[15]</w:t>
-      </w:r>
-      <w:r>
-        <w:rPr>
-          <w:highlight w:val="yellow"/>
-        </w:rPr>
-        <w:fldChar w:fldCharType="end"/>
+        <w:t xml:space="preserve"> [CITE]</w:t>
       </w:r>
       <w:r>
         <w:t>.</w:t>
@@ -3549,13 +3654,19 @@
         <w:t xml:space="preserve">  In Figure 5(a) we </w:t>
       </w:r>
       <w:r>
-        <w:t>saw</w:t>
-      </w:r>
-      <w:r>
-        <w:t xml:space="preserve"> the number of fragments identified as containing a tail and an adapater of length ≥ m (with adapter lengths for TrimPoly identified sequences determined by an ad-hoc post processing scan), while in the second we </w:t>
-      </w:r>
-      <w:r>
-        <w:t>saw</w:t>
+        <w:t>see</w:t>
+      </w:r>
+      <w:r>
+        <w:t xml:space="preserve"> the number of fragments identified as containing a tail and an adapater of length ≥ m (with adapter lengths for TrimPoly identified sequences determined by an ad-hoc post processing scan), while in </w:t>
+      </w:r>
+      <w:r>
+        <w:t>Figure 5(b)</w:t>
+      </w:r>
+      <w:r>
+        <w:t xml:space="preserve"> we </w:t>
+      </w:r>
+      <w:r>
+        <w:t>see</w:t>
       </w:r>
       <w:r>
         <w:t xml:space="preserve"> the same information as a percentage of the total identified.  The </w:t>
@@ -3564,7 +3675,7 @@
         <w:t xml:space="preserve">findings </w:t>
       </w:r>
       <w:r>
-        <w:t>were</w:t>
+        <w:t>are</w:t>
       </w:r>
       <w:r>
         <w:t xml:space="preserve"> consistent with the simulation: as the tails shift deeper into the fragment, the relative ability of TrimPoly to identify them diminishes significantly.</w:t>
@@ -3639,7 +3750,14 @@
         <w:rPr>
           <w:highlight w:val="yellow"/>
         </w:rPr>
-        <w:t>and it was estimated that around 60% of the reads contained poly(T) tails</w:t>
+        <w:t xml:space="preserve">and it was estimated that around 60% of the reads </w:t>
+      </w:r>
+      <w:r>
+        <w:rPr>
+          <w:highlight w:val="yellow"/>
+        </w:rPr>
+        <w:lastRenderedPageBreak/>
+        <w:t>contained poly(T) tails</w:t>
       </w:r>
       <w:r>
         <w:t xml:space="preserve">.  Our tool discovered that 59.6% of all of the reads contained poly(T) tails, which </w:t>
@@ -3713,102 +3831,102 @@
         <w:rPr>
           <w:sz w:val="24"/>
         </w:rPr>
-        <w:t xml:space="preserve">, with code to be distributed as open source.  SCOPE++ was implemented in </w:t>
-      </w:r>
-      <w:r>
-        <w:rPr>
-          <w:sz w:val="24"/>
+        <w:t xml:space="preserve">, with code to be distributed as open source.  SCOPE++ was implemented in C++11, and has been tested using the gnu g++ compiler (v. 4.6) on both OS X and Ubuntu Linux.  </w:t>
+      </w:r>
+    </w:p>
+    <w:p>
+      <w:pPr>
+        <w:pStyle w:val="Heading1"/>
+      </w:pPr>
+      <w:r>
+        <w:t>Conclusions</w:t>
+      </w:r>
+    </w:p>
+    <w:p>
+      <w:pPr>
+        <w:ind w:firstLine="720"/>
+        <w:rPr>
+          <w:szCs w:val="18"/>
+        </w:rPr>
+      </w:pPr>
+      <w:r>
+        <w:rPr>
+          <w:szCs w:val="18"/>
+        </w:rPr>
+        <w:t xml:space="preserve">Here we have presented SCOPE++, </w:t>
+      </w:r>
+      <w:r>
+        <w:rPr>
+          <w:szCs w:val="18"/>
+        </w:rPr>
+        <w:t xml:space="preserve">a novel approach for </w:t>
+      </w:r>
+      <w:r>
+        <w:rPr>
+          <w:szCs w:val="18"/>
+        </w:rPr>
+        <w:t>identif</w:t>
+      </w:r>
+      <w:r>
+        <w:rPr>
+          <w:szCs w:val="18"/>
+        </w:rPr>
+        <w:t xml:space="preserve">ying </w:t>
+      </w:r>
+      <w:r>
+        <w:rPr>
+          <w:szCs w:val="18"/>
+        </w:rPr>
+        <w:t xml:space="preserve">imperfect </w:t>
+      </w:r>
+      <w:r>
+        <w:rPr>
+          <w:szCs w:val="18"/>
+        </w:rPr>
+        <w:t>homopolymers</w:t>
+      </w:r>
+      <w:r>
+        <w:rPr>
+          <w:szCs w:val="18"/>
+        </w:rPr>
+        <w:t xml:space="preserve">. In comparison to other tools, SCOPE++ has several advantages, including the ability to identify both end boundaries and to tailor/train its model parameters to fit different sequence technologies.  </w:t>
+      </w:r>
+      <w:r>
+        <w:rPr>
+          <w:szCs w:val="18"/>
+        </w:rPr>
+        <w:t>From our tests, we have verified that SCOPE++ performs on par with existing poly(A) trimming tools in terms of speed, while showing considerably more accuracy in terms of identifying end-point boundaries and predicting tails buried further away from the fragment ends.  As a result, we conclude that SCOPE++ is the best tool for  poly(A) studies, where accurate positional and boundary information of poly(A) tails are mandatory.</w:t>
+      </w:r>
+      <w:r>
+        <w:t xml:space="preserve"> </w:t>
+      </w:r>
+    </w:p>
+    <w:p>
+      <w:pPr>
+        <w:pStyle w:val="Heading1"/>
+      </w:pPr>
+      <w:r>
+        <w:t>Authors' contributions</w:t>
+      </w:r>
+    </w:p>
+    <w:p>
+      <w:pPr>
+        <w:rPr>
+          <w:sz w:val="30"/>
+        </w:rPr>
+      </w:pPr>
+      <w:r>
+        <w:rPr>
+          <w:rFonts w:eastAsiaTheme="minorHAnsi"/>
+        </w:rPr>
+        <w:t xml:space="preserve">JM designed, developed and implemented most of the software algorithms.  PA conducted human validation on the tests.  NF created found the optimal parameters of the software. JK coordinated this project and conducted all of the simulation tests and </w:t>
+      </w:r>
+      <w:r>
+        <w:rPr>
+          <w:rFonts w:eastAsiaTheme="minorHAnsi"/>
         </w:rPr>
         <w:lastRenderedPageBreak/>
-        <w:t xml:space="preserve">C++11, and has been tested using the gnu g++ compiler (v. 4.6) on both OS X and Ubuntu Linux.  </w:t>
-      </w:r>
-    </w:p>
-    <w:p>
-      <w:pPr>
-        <w:pStyle w:val="Heading1"/>
-      </w:pPr>
-      <w:r>
-        <w:t>Conclusions</w:t>
-      </w:r>
-    </w:p>
-    <w:p>
-      <w:pPr>
-        <w:ind w:firstLine="720"/>
-        <w:rPr>
-          <w:szCs w:val="18"/>
-        </w:rPr>
-      </w:pPr>
-      <w:r>
-        <w:rPr>
-          <w:szCs w:val="18"/>
-        </w:rPr>
-        <w:t xml:space="preserve">Here we have presented SCOPE++, </w:t>
-      </w:r>
-      <w:r>
-        <w:rPr>
-          <w:szCs w:val="18"/>
-        </w:rPr>
-        <w:t xml:space="preserve">a novel approach for </w:t>
-      </w:r>
-      <w:r>
-        <w:rPr>
-          <w:szCs w:val="18"/>
-        </w:rPr>
-        <w:t>identif</w:t>
-      </w:r>
-      <w:r>
-        <w:rPr>
-          <w:szCs w:val="18"/>
-        </w:rPr>
-        <w:t xml:space="preserve">ying </w:t>
-      </w:r>
-      <w:r>
-        <w:rPr>
-          <w:szCs w:val="18"/>
-        </w:rPr>
-        <w:t xml:space="preserve">imperfect </w:t>
-      </w:r>
-      <w:r>
-        <w:rPr>
-          <w:szCs w:val="18"/>
-        </w:rPr>
-        <w:t>homopolymers</w:t>
-      </w:r>
-      <w:r>
-        <w:rPr>
-          <w:szCs w:val="18"/>
-        </w:rPr>
-        <w:t xml:space="preserve">. In comparison to other tools, SCOPE++ has several advantages, including the ability to identify both end boundaries and to tailor/train its model parameters to fit different sequence technologies.  </w:t>
-      </w:r>
-      <w:r>
-        <w:rPr>
-          <w:szCs w:val="18"/>
-        </w:rPr>
-        <w:t>From our tests, we have verified that SCOPE++ performs on par with existing poly(A) trimming tools in terms of speed, while showing considerably more accuracy in terms of identifying end-point boundaries and predicting tails buried further away from the fragment ends.  As a result, we conclude that SCOPE++ is the best tool for  poly(A) studies, where accurate positional and boundary information of poly(A) tails are mandatory.</w:t>
-      </w:r>
-      <w:r>
-        <w:t xml:space="preserve"> </w:t>
-      </w:r>
-    </w:p>
-    <w:p>
-      <w:pPr>
-        <w:pStyle w:val="Heading1"/>
-      </w:pPr>
-      <w:r>
-        <w:t>Authors' contributions</w:t>
-      </w:r>
-    </w:p>
-    <w:p>
-      <w:pPr>
-        <w:rPr>
-          <w:sz w:val="30"/>
-        </w:rPr>
-      </w:pPr>
-      <w:r>
-        <w:rPr>
-          <w:rFonts w:eastAsiaTheme="minorHAnsi"/>
-        </w:rPr>
-        <w:t>JM designed, developed and implemented most of the software algorithms.  PA conducted human validation on the tests.  NF created found the optimal parameters of the software. JK coordinated this project and conducted all of the simulation tests and performed a statistical analysis on the results.  LC coordinated this project and conducted human validation on the results.  All authors read and approved the final manuscript.</w:t>
+        <w:t>performed a statistical analysis on the results.  LC coordinated this project and conducted human validation on the results.  All authors read and approved the final manuscript.</w:t>
       </w:r>
       <w:r>
         <w:rPr>
@@ -3879,7 +3997,6 @@
         </w:rPr>
       </w:pPr>
       <w:r>
-        <w:lastRenderedPageBreak/>
         <w:br w:type="page"/>
       </w:r>
     </w:p>
@@ -4015,7 +4132,7 @@
           <w:sz w:val="18"/>
         </w:rPr>
       </w:pPr>
-      <w:bookmarkStart w:id="8" w:name="_Ref230423963"/>
+      <w:bookmarkStart w:id="7" w:name="_Ref230423963"/>
       <w:r>
         <w:t xml:space="preserve">Figure </w:t>
       </w:r>
@@ -4027,7 +4144,7 @@
           <w:t>2</w:t>
         </w:r>
       </w:fldSimple>
-      <w:bookmarkEnd w:id="8"/>
+      <w:bookmarkEnd w:id="7"/>
       <w:r>
         <w:rPr>
           <w:sz w:val="18"/>
@@ -4113,7 +4230,7 @@
         <w:keepNext/>
         <w:ind w:left="720"/>
       </w:pPr>
-      <w:bookmarkStart w:id="9" w:name="_Ref230927869"/>
+      <w:bookmarkStart w:id="8" w:name="_Ref230927869"/>
       <w:r>
         <w:lastRenderedPageBreak/>
         <w:t xml:space="preserve">Figure </w:t>
@@ -4126,7 +4243,7 @@
           <w:t>3</w:t>
         </w:r>
       </w:fldSimple>
-      <w:bookmarkEnd w:id="9"/>
+      <w:bookmarkEnd w:id="8"/>
       <w:r>
         <w:t xml:space="preserve">: </w:t>
       </w:r>
@@ -4182,7 +4299,7 @@
           <w:b w:val="0"/>
         </w:rPr>
       </w:pPr>
-      <w:bookmarkStart w:id="10" w:name="_Ref230927906"/>
+      <w:bookmarkStart w:id="9" w:name="_Ref230927906"/>
       <w:r>
         <w:t xml:space="preserve">Figure </w:t>
       </w:r>
@@ -4194,7 +4311,7 @@
           <w:t>4</w:t>
         </w:r>
       </w:fldSimple>
-      <w:bookmarkEnd w:id="10"/>
+      <w:bookmarkEnd w:id="9"/>
       <w:r>
         <w:rPr>
           <w:b w:val="0"/>
@@ -4366,7 +4483,7 @@
           <w:sz w:val="36"/>
         </w:rPr>
       </w:pPr>
-      <w:bookmarkStart w:id="11" w:name="_Ref230927977"/>
+      <w:bookmarkStart w:id="10" w:name="_Ref230927977"/>
       <w:r>
         <w:t xml:space="preserve">Figure </w:t>
       </w:r>
@@ -4378,7 +4495,7 @@
           <w:t>5</w:t>
         </w:r>
       </w:fldSimple>
-      <w:bookmarkEnd w:id="11"/>
+      <w:bookmarkEnd w:id="10"/>
       <w:r>
         <w:t xml:space="preserve">: </w:t>
       </w:r>
@@ -4404,7 +4521,7 @@
         <w:rPr>
           <w:b w:val="0"/>
         </w:rPr>
-        <w:instrText xml:space="preserve"> ADDIN PAPERS2_CITATIONS &lt;citation&gt;&lt;uuid&gt;B9ABB825-364E-47DC-AE3D-4265FFB79BA9&lt;/uuid&gt;&lt;priority&gt;0&lt;/priority&gt;&lt;publications&gt;&lt;publication&gt;&lt;title&gt;Triticum Aestivum&lt;/title&gt;&lt;type&gt;400&lt;/type&gt;&lt;subtype&gt;403&lt;/subtype&gt;&lt;uuid&gt;B6A4A763-0922-4E21-A848-39A79788459F&lt;/uuid&gt;&lt;/publication&gt;&lt;/publications&gt;&lt;cites&gt;&lt;/cites&gt;&lt;/citation&gt;</w:instrText>
+        <w:instrText xml:space="preserve"> ADDIN PAPERS2_CITATIONS &lt;citation&gt;&lt;uuid&gt;A89080AE-2E95-4163-B52F-4D216F8E52CC&lt;/uuid&gt;&lt;priority&gt;0&lt;/priority&gt;&lt;publications&gt;&lt;publication&gt;&lt;title&gt;Triticum Aestivum&lt;/title&gt;&lt;type&gt;400&lt;/type&gt;&lt;subtype&gt;403&lt;/subtype&gt;&lt;uuid&gt;B6A4A763-0922-4E21-A848-39A79788459F&lt;/uuid&gt;&lt;/publication&gt;&lt;/publications&gt;&lt;cites&gt;&lt;/cites&gt;&lt;/citation&gt;</w:instrText>
       </w:r>
       <w:r>
         <w:rPr>
@@ -4565,7 +4682,7 @@
           <w:sz w:val="20"/>
           <w:szCs w:val="20"/>
         </w:rPr>
-        <w:instrText xml:space="preserve"> ADDIN PAPERS2_CITATIONS &lt;citation&gt;&lt;uuid&gt;B368F3AB-1BDF-4A22-818B-1AF41ABE1B2F&lt;/uuid&gt;&lt;priority&gt;0&lt;/priority&gt;&lt;publications&gt;&lt;publication&gt;&lt;title&gt;DFCI Gene Indices Software Tool&lt;/title&gt;&lt;type&gt;400&lt;/type&gt;&lt;subtype&gt;403&lt;/subtype&gt;&lt;uuid&gt;13068C25-2E8B-4E85-BD4C-360FD54C5622&lt;/uuid&gt;&lt;/publication&gt;&lt;/publications&gt;&lt;cites&gt;&lt;/cites&gt;&lt;/citation&gt;</w:instrText>
+        <w:instrText xml:space="preserve"> ADDIN PAPERS2_CITATIONS &lt;citation&gt;&lt;uuid&gt;76B8C179-EA57-4748-8DE1-593765911532&lt;/uuid&gt;&lt;priority&gt;0&lt;/priority&gt;&lt;publications&gt;&lt;publication&gt;&lt;title&gt;DFCI Gene Indices Software Tool&lt;/title&gt;&lt;type&gt;400&lt;/type&gt;&lt;subtype&gt;403&lt;/subtype&gt;&lt;uuid&gt;13068C25-2E8B-4E85-BD4C-360FD54C5622&lt;/uuid&gt;&lt;/publication&gt;&lt;/publications&gt;&lt;cites&gt;&lt;/cites&gt;&lt;/citation&gt;</w:instrText>
       </w:r>
       <w:r>
         <w:rPr>
@@ -4608,7 +4725,7 @@
           <w:sz w:val="20"/>
           <w:szCs w:val="20"/>
         </w:rPr>
-        <w:instrText xml:space="preserve"> ADDIN PAPERS2_CITATIONS &lt;citation&gt;&lt;uuid&gt;8666B2AD-5496-4049-9F54-03D4C6988C81&lt;/uuid&gt;&lt;priority&gt;0&lt;/priority&gt;&lt;publications&gt;&lt;publication&gt;&lt;volume&gt;16&lt;/volume&gt;&lt;publication_date&gt;99200006001200000000220000&lt;/publication_date&gt;&lt;number&gt;6&lt;/number&gt;&lt;institution&gt;The Sanger Centre, Wellcome Trust Genome Campus, Hinxton, Cambridge, UK CB10 1SA.&lt;/institution&gt;&lt;startpage&gt;276&lt;/startpage&gt;&lt;title&gt;EMBOSS: the European Molecular Biology Open Software Suite.&lt;/title&gt;&lt;uuid&gt;B4A8ACAC-7795-47A8-9C7B-56408911CBB2&lt;/uuid&gt;&lt;subtype&gt;400&lt;/subtype&gt;&lt;endpage&gt;277&lt;/endpage&gt;&lt;type&gt;400&lt;/type&gt;&lt;url&gt;http://eutils.ncbi.nlm.nih.gov/entrez/eutils/elink.fcgi?dbfrom=pubmed&amp;amp;id=10827456&amp;amp;retmode=ref&amp;amp;cmd=prlinks&lt;/url&gt;&lt;bundle&gt;&lt;publication&gt;&lt;url&gt;http://www.cell.com/trends/genetics/&lt;/url&gt;&lt;title&gt;Trends in genetics : TIG&lt;/title&gt;&lt;type&gt;-100&lt;/type&gt;&lt;subtype&gt;-100&lt;/subtype&gt;&lt;uuid&gt;90B9A025-259A-437B-86DB-74B64E24675F&lt;/uuid&gt;&lt;/publication&gt;&lt;/bundle&gt;&lt;authors&gt;&lt;author&gt;&lt;firstName&gt;P&lt;/firstName&gt;&lt;lastName&gt;Rice&lt;/lastName&gt;&lt;/author&gt;&lt;author&gt;&lt;firstName&gt;I&lt;/firstName&gt;&lt;lastName&gt;Longden&lt;/lastName&gt;&lt;/author&gt;&lt;author&gt;&lt;firstName&gt;A&lt;/firstName&gt;&lt;lastName&gt;Bleasby&lt;/lastName&gt;&lt;/author&gt;&lt;/authors&gt;&lt;/publication&gt;&lt;/publications&gt;&lt;cites&gt;&lt;/cites&gt;&lt;/citation&gt;</w:instrText>
+        <w:instrText xml:space="preserve"> ADDIN PAPERS2_CITATIONS &lt;citation&gt;&lt;uuid&gt;703848F2-225C-42A1-8EED-E4EA84E2BEC2&lt;/uuid&gt;&lt;priority&gt;0&lt;/priority&gt;&lt;publications&gt;&lt;publication&gt;&lt;volume&gt;16&lt;/volume&gt;&lt;publication_date&gt;99200006001200000000220000&lt;/publication_date&gt;&lt;number&gt;6&lt;/number&gt;&lt;institution&gt;The Sanger Centre, Wellcome Trust Genome Campus, Hinxton, Cambridge, UK CB10 1SA.&lt;/institution&gt;&lt;startpage&gt;276&lt;/startpage&gt;&lt;title&gt;EMBOSS: the European Molecular Biology Open Software Suite.&lt;/title&gt;&lt;uuid&gt;B4A8ACAC-7795-47A8-9C7B-56408911CBB2&lt;/uuid&gt;&lt;subtype&gt;400&lt;/subtype&gt;&lt;endpage&gt;277&lt;/endpage&gt;&lt;type&gt;400&lt;/type&gt;&lt;url&gt;http://eutils.ncbi.nlm.nih.gov/entrez/eutils/elink.fcgi?dbfrom=pubmed&amp;amp;id=10827456&amp;amp;retmode=ref&amp;amp;cmd=prlinks&lt;/url&gt;&lt;bundle&gt;&lt;publication&gt;&lt;url&gt;http://www.cell.com/trends/genetics/&lt;/url&gt;&lt;title&gt;Trends in genetics : TIG&lt;/title&gt;&lt;type&gt;-100&lt;/type&gt;&lt;subtype&gt;-100&lt;/subtype&gt;&lt;uuid&gt;90B9A025-259A-437B-86DB-74B64E24675F&lt;/uuid&gt;&lt;/publication&gt;&lt;/bundle&gt;&lt;authors&gt;&lt;author&gt;&lt;firstName&gt;P&lt;/firstName&gt;&lt;lastName&gt;Rice&lt;/lastName&gt;&lt;/author&gt;&lt;author&gt;&lt;firstName&gt;I&lt;/firstName&gt;&lt;lastName&gt;Longden&lt;/lastName&gt;&lt;/author&gt;&lt;author&gt;&lt;firstName&gt;A&lt;/firstName&gt;&lt;lastName&gt;Bleasby&lt;/lastName&gt;&lt;/author&gt;&lt;/authors&gt;&lt;/publication&gt;&lt;/publications&gt;&lt;cites&gt;&lt;/cites&gt;&lt;/citation&gt;</w:instrText>
       </w:r>
       <w:r>
         <w:rPr>
@@ -4651,7 +4768,7 @@
           <w:sz w:val="20"/>
           <w:szCs w:val="20"/>
         </w:rPr>
-        <w:instrText xml:space="preserve"> ADDIN PAPERS2_CITATIONS &lt;citation&gt;&lt;uuid&gt;5D1299AD-0B63-4075-BA21-6E68060C8ADE&lt;/uuid&gt;&lt;priority&gt;0&lt;/priority&gt;&lt;publications&gt;&lt;publication&gt;&lt;volume&gt;11&lt;/volume&gt;&lt;publication_date&gt;99201000001200000000200000&lt;/publication_date&gt;&lt;number&gt;1&lt;/number&gt;&lt;doi&gt;10.1186/1471-2105-11-38&lt;/doi&gt;&lt;startpage&gt;38&lt;/startpage&gt;&lt;title&gt;SeqTrim: a high-throughput pipeline for preprocessing any type of sequence reads&lt;/title&gt;&lt;uuid&gt;2C1C26E7-FAFC-49FA-89EA-303EC44B059B&lt;/uuid&gt;&lt;subtype&gt;400&lt;/subtype&gt;&lt;type&gt;400&lt;/type&gt;&lt;url&gt;http://www.biomedcentral.com/1471-2105/11/38&lt;/url&gt;&lt;bundle&gt;&lt;publication&gt;&lt;publisher&gt;BioMed Central Ltd&lt;/publisher&gt;&lt;title&gt;BMC bioinformatics&lt;/title&gt;&lt;type&gt;-100&lt;/type&gt;&lt;subtype&gt;-100&lt;/subtype&gt;&lt;uuid&gt;7B9B5D5A-7A68-478D-9DE8-B20F430160D0&lt;/uuid&gt;&lt;/publication&gt;&lt;/bundle&gt;&lt;authors&gt;&lt;author&gt;&lt;firstName&gt;Juan&lt;/firstName&gt;&lt;lastName&gt;Falgueras&lt;/lastName&gt;&lt;/author&gt;&lt;author&gt;&lt;firstName&gt;Antonio&lt;/firstName&gt;&lt;middleNames&gt;J&lt;/middleNames&gt;&lt;lastName&gt;Lara&lt;/lastName&gt;&lt;/author&gt;&lt;author&gt;&lt;firstName&gt;Noé&lt;/firstName&gt;&lt;lastName&gt;Fernández-Pozo&lt;/lastName&gt;&lt;/author&gt;&lt;author&gt;&lt;firstName&gt;Francisco&lt;/firstName&gt;&lt;middleNames&gt;R&lt;/middleNames&gt;&lt;lastName&gt;Cantón&lt;/lastName&gt;&lt;/author&gt;&lt;author&gt;&lt;firstName&gt;Guillermo&lt;/firstName&gt;&lt;lastName&gt;Pérez-Trabado&lt;/lastName&gt;&lt;/author&gt;&lt;author&gt;&lt;firstName&gt;M&lt;/firstName&gt;&lt;middleNames&gt;Gonzalo&lt;/middleNames&gt;&lt;lastName&gt;Claros&lt;/lastName&gt;&lt;/author&gt;&lt;/authors&gt;&lt;/publication&gt;&lt;/publications&gt;&lt;cites&gt;&lt;/cites&gt;&lt;/citation&gt;</w:instrText>
+        <w:instrText xml:space="preserve"> ADDIN PAPERS2_CITATIONS &lt;citation&gt;&lt;uuid&gt;4F971204-710B-48DE-87D0-2AA36730FE33&lt;/uuid&gt;&lt;priority&gt;0&lt;/priority&gt;&lt;publications&gt;&lt;publication&gt;&lt;volume&gt;11&lt;/volume&gt;&lt;publication_date&gt;99201000001200000000200000&lt;/publication_date&gt;&lt;number&gt;1&lt;/number&gt;&lt;doi&gt;10.1186/1471-2105-11-38&lt;/doi&gt;&lt;startpage&gt;38&lt;/startpage&gt;&lt;title&gt;SeqTrim: a high-throughput pipeline for preprocessing any type of sequence reads&lt;/title&gt;&lt;uuid&gt;2C1C26E7-FAFC-49FA-89EA-303EC44B059B&lt;/uuid&gt;&lt;subtype&gt;400&lt;/subtype&gt;&lt;type&gt;400&lt;/type&gt;&lt;url&gt;http://www.biomedcentral.com/1471-2105/11/38&lt;/url&gt;&lt;bundle&gt;&lt;publication&gt;&lt;publisher&gt;BioMed Central Ltd&lt;/publisher&gt;&lt;title&gt;BMC bioinformatics&lt;/title&gt;&lt;type&gt;-100&lt;/type&gt;&lt;subtype&gt;-100&lt;/subtype&gt;&lt;uuid&gt;7B9B5D5A-7A68-478D-9DE8-B20F430160D0&lt;/uuid&gt;&lt;/publication&gt;&lt;/bundle&gt;&lt;authors&gt;&lt;author&gt;&lt;firstName&gt;Juan&lt;/firstName&gt;&lt;lastName&gt;Falgueras&lt;/lastName&gt;&lt;/author&gt;&lt;author&gt;&lt;firstName&gt;Antonio&lt;/firstName&gt;&lt;middleNames&gt;J&lt;/middleNames&gt;&lt;lastName&gt;Lara&lt;/lastName&gt;&lt;/author&gt;&lt;author&gt;&lt;firstName&gt;Noé&lt;/firstName&gt;&lt;lastName&gt;Fernández-Pozo&lt;/lastName&gt;&lt;/author&gt;&lt;author&gt;&lt;firstName&gt;Francisco&lt;/firstName&gt;&lt;middleNames&gt;R&lt;/middleNames&gt;&lt;lastName&gt;Cantón&lt;/lastName&gt;&lt;/author&gt;&lt;author&gt;&lt;firstName&gt;Guillermo&lt;/firstName&gt;&lt;lastName&gt;Pérez-Trabado&lt;/lastName&gt;&lt;/author&gt;&lt;author&gt;&lt;firstName&gt;M&lt;/firstName&gt;&lt;middleNames&gt;Gonzalo&lt;/middleNames&gt;&lt;lastName&gt;Claros&lt;/lastName&gt;&lt;/author&gt;&lt;/authors&gt;&lt;/publication&gt;&lt;/publications&gt;&lt;cites&gt;&lt;/cites&gt;&lt;/citation&gt;</w:instrText>
       </w:r>
       <w:r>
         <w:rPr>
@@ -4741,7 +4858,7 @@
         <w:keepNext/>
         <w:ind w:left="810"/>
       </w:pPr>
-      <w:bookmarkStart w:id="12" w:name="_Ref229121257"/>
+      <w:bookmarkStart w:id="11" w:name="_Ref229121257"/>
     </w:p>
     <w:p>
       <w:pPr>
@@ -4793,7 +4910,7 @@
         <w:lastRenderedPageBreak/>
         <w:t xml:space="preserve">Table </w:t>
       </w:r>
-      <w:bookmarkEnd w:id="12"/>
+      <w:bookmarkEnd w:id="11"/>
       <w:r>
         <w:t xml:space="preserve">2: </w:t>
       </w:r>
@@ -4819,7 +4936,7 @@
         <w:rPr>
           <w:b w:val="0"/>
         </w:rPr>
-        <w:instrText xml:space="preserve"> ADDIN PAPERS2_CITATIONS &lt;citation&gt;&lt;uuid&gt;CC285C12-72DA-4685-AE7A-B4E17B12B421&lt;/uuid&gt;&lt;priority&gt;0&lt;/priority&gt;&lt;publications&gt;&lt;publication&gt;&lt;title&gt;SCOPE++: Github Repository&lt;/title&gt;&lt;type&gt;400&lt;/type&gt;&lt;subtype&gt;403&lt;/subtype&gt;&lt;uuid&gt;60AB52CA-19F3-4E8B-AB08-B96920F80D03&lt;/uuid&gt;&lt;/publication&gt;&lt;/publications&gt;&lt;cites&gt;&lt;/cites&gt;&lt;/citation&gt;</w:instrText>
+        <w:instrText xml:space="preserve"> ADDIN PAPERS2_CITATIONS &lt;citation&gt;&lt;uuid&gt;7B37A23B-DC76-459A-866E-83B3BFA094C8&lt;/uuid&gt;&lt;priority&gt;0&lt;/priority&gt;&lt;publications&gt;&lt;publication&gt;&lt;title&gt;SCOPE++: Github Repository&lt;/title&gt;&lt;type&gt;400&lt;/type&gt;&lt;subtype&gt;403&lt;/subtype&gt;&lt;uuid&gt;60AB52CA-19F3-4E8B-AB08-B96920F80D03&lt;/uuid&gt;&lt;/publication&gt;&lt;/publications&gt;&lt;cites&gt;&lt;/cites&gt;&lt;/citation&gt;</w:instrText>
       </w:r>
       <w:r>
         <w:rPr>
@@ -5647,35 +5764,6 @@
       </w:r>
     </w:p>
   </w:comment>
-  <w:comment w:id="7" w:author="Morton" w:date="2014-06-17T16:37:00Z" w:initials="M">
-    <w:p>
-      <w:pPr>
-        <w:pStyle w:val="CommentText"/>
-      </w:pPr>
-      <w:r>
-        <w:rPr>
-          <w:rStyle w:val="CommentReference"/>
-        </w:rPr>
-        <w:annotationRef/>
-      </w:r>
-      <w:r>
-        <w:t>Cite?</w:t>
-      </w:r>
-    </w:p>
-    <w:p>
-      <w:pPr>
-        <w:pStyle w:val="CommentText"/>
-      </w:pPr>
-    </w:p>
-    <w:p>
-      <w:pPr>
-        <w:pStyle w:val="CommentText"/>
-      </w:pPr>
-      <w:r>
-        <w:t>JOHN: This is a reminder that I need to look up the correct citation before submission.</w:t>
-      </w:r>
-    </w:p>
-  </w:comment>
 </w:comments>
 </file>
 
@@ -5724,7 +5812,7 @@
       <w:fldChar w:fldCharType="separate"/>
     </w:r>
     <w:r>
-      <w:t>9</w:t>
+      <w:t>6</w:t>
     </w:r>
     <w:r>
       <w:fldChar w:fldCharType="end"/>

</xml_diff>

<commit_message>
Added comments for citations in the manuscript
</commit_message>
<xml_diff>
--- a/manuscript/Genomics.docx
+++ b/manuscript/Genomics.docx
@@ -1,13 +1,21 @@
 
 <file path=word/document.xml><?xml version="1.0" encoding="utf-8"?>
-<w:document xmlns:wpc="http://schemas.microsoft.com/office/word/2010/wordprocessingCanvas" xmlns:mo="http://schemas.microsoft.com/office/mac/office/2008/main" xmlns:mc="http://schemas.openxmlformats.org/markup-compatibility/2006" xmlns:mv="urn:schemas-microsoft-com:mac:vml" xmlns:o="urn:schemas-microsoft-com:office:office" xmlns:r="http://schemas.openxmlformats.org/officeDocument/2006/relationships" xmlns:m="http://schemas.openxmlformats.org/officeDocument/2006/math" xmlns:v="urn:schemas-microsoft-com:vml" xmlns:wp14="http://schemas.microsoft.com/office/word/2010/wordprocessingDrawing" xmlns:wp="http://schemas.openxmlformats.org/drawingml/2006/wordprocessingDrawing" xmlns:w10="urn:schemas-microsoft-com:office:word" xmlns:w="http://schemas.openxmlformats.org/wordprocessingml/2006/main" xmlns:w14="http://schemas.microsoft.com/office/word/2010/wordml" xmlns:wpg="http://schemas.microsoft.com/office/word/2010/wordprocessingGroup" xmlns:wpi="http://schemas.microsoft.com/office/word/2010/wordprocessingInk" xmlns:wne="http://schemas.microsoft.com/office/word/2006/wordml" xmlns:wps="http://schemas.microsoft.com/office/word/2010/wordprocessingShape" mc:Ignorable="w14 wp14">
+<w:document xmlns:wpc="http://schemas.microsoft.com/office/word/2010/wordprocessingCanvas" xmlns:mc="http://schemas.openxmlformats.org/markup-compatibility/2006" xmlns:o="urn:schemas-microsoft-com:office:office" xmlns:r="http://schemas.openxmlformats.org/officeDocument/2006/relationships" xmlns:m="http://schemas.openxmlformats.org/officeDocument/2006/math" xmlns:v="urn:schemas-microsoft-com:vml" xmlns:wp14="http://schemas.microsoft.com/office/word/2010/wordprocessingDrawing" xmlns:wp="http://schemas.openxmlformats.org/drawingml/2006/wordprocessingDrawing" xmlns:w10="urn:schemas-microsoft-com:office:word" xmlns:w="http://schemas.openxmlformats.org/wordprocessingml/2006/main" xmlns:w14="http://schemas.microsoft.com/office/word/2010/wordml" xmlns:wpg="http://schemas.microsoft.com/office/word/2010/wordprocessingGroup" xmlns:wpi="http://schemas.microsoft.com/office/word/2010/wordprocessingInk" xmlns:wne="http://schemas.microsoft.com/office/word/2006/wordml" xmlns:wps="http://schemas.microsoft.com/office/word/2010/wordprocessingShape" mc:Ignorable="w14 wp14">
   <w:body>
     <w:p>
       <w:pPr>
         <w:pStyle w:val="Articletitle"/>
       </w:pPr>
       <w:r>
-        <w:t>SCOPE++: Sequence Classification Of homoPolymer Emissions</w:t>
+        <w:t xml:space="preserve">SCOPE++: Sequence Classification Of </w:t>
+      </w:r>
+      <w:proofErr w:type="spellStart"/>
+      <w:r>
+        <w:t>homoPolymer</w:t>
+      </w:r>
+      <w:proofErr w:type="spellEnd"/>
+      <w:r>
+        <w:t xml:space="preserve"> Emissions</w:t>
       </w:r>
     </w:p>
     <w:p/>
@@ -91,16 +99,26 @@
           <w:sz w:val="24"/>
           <w:vertAlign w:val="superscript"/>
         </w:rPr>
-        <w:t>1,</w:t>
-      </w:r>
+        <w:t>1</w:t>
+      </w:r>
+      <w:proofErr w:type="gramStart"/>
       <w:r>
         <w:rPr>
           <w:b/>
           <w:sz w:val="24"/>
           <w:vertAlign w:val="superscript"/>
         </w:rPr>
+        <w:t>,</w:t>
+      </w:r>
+      <w:r>
+        <w:rPr>
+          <w:b/>
+          <w:sz w:val="24"/>
+          <w:vertAlign w:val="superscript"/>
+        </w:rPr>
         <w:t>2</w:t>
       </w:r>
+      <w:proofErr w:type="gramEnd"/>
       <w:r>
         <w:rPr>
           <w:vertAlign w:val="superscript"/>
@@ -154,6 +172,7 @@
       <w:pPr>
         <w:pStyle w:val="Affilation"/>
       </w:pPr>
+      <w:proofErr w:type="gramStart"/>
       <w:r>
         <w:rPr>
           <w:vertAlign w:val="superscript"/>
@@ -199,6 +218,7 @@
       <w:r>
         <w:t>Statistics, Miami University, Oxford, Ohio, USA.</w:t>
       </w:r>
+      <w:proofErr w:type="gramEnd"/>
     </w:p>
     <w:p/>
     <w:p>
@@ -355,7 +375,39 @@
           <w:sz w:val="24"/>
           <w:szCs w:val="24"/>
         </w:rPr>
-        <w:t xml:space="preserve">mRNA polyadenylation, the addition of a poly(A) tail to the 3’-end of pre-mRNA, is a process critical to gene expression and regulation in eukaryotes.  To understand the molecular mechanisms governing polyadenylation and other relevant biological processes, it is important to identify these poly(A) tails accurately in transcriptome sequencing data </w:t>
+        <w:t xml:space="preserve">mRNA polyadenylation, the addition of a </w:t>
+      </w:r>
+      <w:proofErr w:type="gramStart"/>
+      <w:r>
+        <w:rPr>
+          <w:sz w:val="24"/>
+          <w:szCs w:val="24"/>
+        </w:rPr>
+        <w:t>poly(</w:t>
+      </w:r>
+      <w:proofErr w:type="gramEnd"/>
+      <w:r>
+        <w:rPr>
+          <w:sz w:val="24"/>
+          <w:szCs w:val="24"/>
+        </w:rPr>
+        <w:t xml:space="preserve">A) tail to the 3’-end of pre-mRNA, is a process critical to gene expression and regulation in eukaryotes.  To understand the molecular mechanisms governing polyadenylation and other relevant biological processes, it is important to identify these </w:t>
+      </w:r>
+      <w:proofErr w:type="gramStart"/>
+      <w:r>
+        <w:rPr>
+          <w:sz w:val="24"/>
+          <w:szCs w:val="24"/>
+        </w:rPr>
+        <w:t>poly(</w:t>
+      </w:r>
+      <w:proofErr w:type="gramEnd"/>
+      <w:r>
+        <w:rPr>
+          <w:sz w:val="24"/>
+          <w:szCs w:val="24"/>
+        </w:rPr>
+        <w:t xml:space="preserve">A) tails accurately in transcriptome sequencing data </w:t>
       </w:r>
       <w:commentRangeStart w:id="0"/>
       <w:r>
@@ -398,7 +450,23 @@
           <w:sz w:val="24"/>
           <w:szCs w:val="24"/>
         </w:rPr>
-        <w:t xml:space="preserve">y identify these poly(A) tails. All existing tools that we are aware of focus exclusively on the identification and trimming of poly(A) tails, failing to provide the detailed information needed for studying the polyadenylation process. </w:t>
+        <w:t xml:space="preserve">y identify these </w:t>
+      </w:r>
+      <w:proofErr w:type="gramStart"/>
+      <w:r>
+        <w:rPr>
+          <w:sz w:val="24"/>
+          <w:szCs w:val="24"/>
+        </w:rPr>
+        <w:t>poly(</w:t>
+      </w:r>
+      <w:proofErr w:type="gramEnd"/>
+      <w:r>
+        <w:rPr>
+          <w:sz w:val="24"/>
+          <w:szCs w:val="24"/>
+        </w:rPr>
+        <w:t xml:space="preserve">A) tails. All existing tools that we are aware of focus exclusively on the identification and trimming of poly(A) tails, failing to provide the detailed information needed for studying the polyadenylation process. </w:t>
       </w:r>
     </w:p>
     <w:p>
@@ -590,13 +658,29 @@
           <w:sz w:val="24"/>
           <w:szCs w:val="24"/>
         </w:rPr>
-        <w:t xml:space="preserve"> demonstrate that our tool can precisely identify poly(A) tails with near perfect accuracy at </w:t>
-      </w:r>
+        <w:t xml:space="preserve"> demonstrate that our tool can precisely identify </w:t>
+      </w:r>
+      <w:proofErr w:type="gramStart"/>
       <w:r>
         <w:rPr>
           <w:sz w:val="24"/>
           <w:szCs w:val="24"/>
         </w:rPr>
+        <w:t>poly(</w:t>
+      </w:r>
+      <w:proofErr w:type="gramEnd"/>
+      <w:r>
+        <w:rPr>
+          <w:sz w:val="24"/>
+          <w:szCs w:val="24"/>
+        </w:rPr>
+        <w:t xml:space="preserve">A) tails with near perfect accuracy at </w:t>
+      </w:r>
+      <w:r>
+        <w:rPr>
+          <w:sz w:val="24"/>
+          <w:szCs w:val="24"/>
+        </w:rPr>
         <w:t>the</w:t>
       </w:r>
       <w:r>
@@ -897,7 +981,21 @@
         <w:rPr>
           <w:noProof w:val="0"/>
         </w:rPr>
-        <w:t xml:space="preserve"> collecting precise information on the presence and characteristics of polyadenylated (poly(A)) tails in transcriptom</w:t>
+        <w:t xml:space="preserve"> collecting precise information on the presence and characteristics of polyadenylated (</w:t>
+      </w:r>
+      <w:proofErr w:type="gramStart"/>
+      <w:r>
+        <w:rPr>
+          <w:noProof w:val="0"/>
+        </w:rPr>
+        <w:t>poly(</w:t>
+      </w:r>
+      <w:proofErr w:type="gramEnd"/>
+      <w:r>
+        <w:rPr>
+          <w:noProof w:val="0"/>
+        </w:rPr>
+        <w:t>A)) tails in transcriptom</w:t>
       </w:r>
       <w:r>
         <w:rPr>
@@ -933,7 +1031,21 @@
         <w:rPr>
           <w:noProof w:val="0"/>
         </w:rPr>
-        <w:t>{Anonymous:SLVrguZz}</w:t>
+        <w:t>{</w:t>
+      </w:r>
+      <w:proofErr w:type="spellStart"/>
+      <w:r>
+        <w:rPr>
+          <w:noProof w:val="0"/>
+        </w:rPr>
+        <w:t>Anonymous:SLVrguZz</w:t>
+      </w:r>
+      <w:proofErr w:type="spellEnd"/>
+      <w:r>
+        <w:rPr>
+          <w:noProof w:val="0"/>
+        </w:rPr>
+        <w:t>}</w:t>
       </w:r>
       <w:r>
         <w:rPr>
@@ -1036,7 +1148,21 @@
           <w:noProof w:val="0"/>
         </w:rPr>
         <w:lastRenderedPageBreak/>
-        <w:t xml:space="preserve">require a tool that is able to identify poly(A) tail boundaries and length, and is robust to disruptions in the homopolymer sequence. </w:t>
+        <w:t xml:space="preserve">require a tool that is able to identify </w:t>
+      </w:r>
+      <w:proofErr w:type="gramStart"/>
+      <w:r>
+        <w:rPr>
+          <w:noProof w:val="0"/>
+        </w:rPr>
+        <w:t>poly(</w:t>
+      </w:r>
+      <w:proofErr w:type="gramEnd"/>
+      <w:r>
+        <w:rPr>
+          <w:noProof w:val="0"/>
+        </w:rPr>
+        <w:t xml:space="preserve">A) tail boundaries and length, and is robust to disruptions in the homopolymer sequence. </w:t>
       </w:r>
     </w:p>
     <w:p>
@@ -2100,7 +2226,21 @@
         <w:rPr>
           <w:sz w:val="24"/>
         </w:rPr>
-        <w:t>{Anonymous:SLVrguZz}</w:t>
+        <w:t>{</w:t>
+      </w:r>
+      <w:proofErr w:type="spellStart"/>
+      <w:r>
+        <w:rPr>
+          <w:sz w:val="24"/>
+        </w:rPr>
+        <w:t>Anonymous:SLVrguZz</w:t>
+      </w:r>
+      <w:proofErr w:type="spellEnd"/>
+      <w:r>
+        <w:rPr>
+          <w:sz w:val="24"/>
+        </w:rPr>
+        <w:t>}</w:t>
       </w:r>
       <w:r>
         <w:rPr>
@@ -2274,7 +2414,23 @@
           <w:sz w:val="24"/>
           <w:szCs w:val="18"/>
         </w:rPr>
-        <w:t xml:space="preserve"> for the boundaries and length of poly(A) tails and </w:t>
+        <w:t xml:space="preserve"> for the boundaries and length of </w:t>
+      </w:r>
+      <w:proofErr w:type="gramStart"/>
+      <w:r>
+        <w:rPr>
+          <w:sz w:val="24"/>
+          <w:szCs w:val="18"/>
+        </w:rPr>
+        <w:t>poly(</w:t>
+      </w:r>
+      <w:proofErr w:type="gramEnd"/>
+      <w:r>
+        <w:rPr>
+          <w:sz w:val="24"/>
+          <w:szCs w:val="18"/>
+        </w:rPr>
+        <w:t xml:space="preserve">A) tails and </w:t>
       </w:r>
       <w:r>
         <w:rPr>
@@ -2422,7 +2578,23 @@
           <w:szCs w:val="18"/>
         </w:rPr>
         <w:lastRenderedPageBreak/>
-        <w:t xml:space="preserve">particular, our tool is designed to accurately detect poly(A) tails of lower purity, where tail boundaries will be difficult to identify using conventional algorithms. </w:t>
+        <w:t xml:space="preserve">particular, our tool is designed to accurately detect </w:t>
+      </w:r>
+      <w:proofErr w:type="gramStart"/>
+      <w:r>
+        <w:rPr>
+          <w:sz w:val="24"/>
+          <w:szCs w:val="18"/>
+        </w:rPr>
+        <w:t>poly(</w:t>
+      </w:r>
+      <w:proofErr w:type="gramEnd"/>
+      <w:r>
+        <w:rPr>
+          <w:sz w:val="24"/>
+          <w:szCs w:val="18"/>
+        </w:rPr>
+        <w:t xml:space="preserve">A) tails of lower purity, where tail boundaries will be difficult to identify using conventional algorithms. </w:t>
       </w:r>
     </w:p>
     <w:p>
@@ -2561,7 +2733,21 @@
         <w:rPr>
           <w:noProof w:val="0"/>
         </w:rPr>
-        <w:t>{Durbin:1998wq}</w:t>
+        <w:t>{Durbin</w:t>
+      </w:r>
+      <w:proofErr w:type="gramStart"/>
+      <w:r>
+        <w:rPr>
+          <w:noProof w:val="0"/>
+        </w:rPr>
+        <w:t>:1998wq</w:t>
+      </w:r>
+      <w:proofErr w:type="gramEnd"/>
+      <w:r>
+        <w:rPr>
+          <w:noProof w:val="0"/>
+        </w:rPr>
+        <w:t>}</w:t>
       </w:r>
       <w:r>
         <w:fldChar w:fldCharType="end"/>
@@ -2689,8 +2875,6 @@
       <w:pPr>
         <w:jc w:val="both"/>
       </w:pPr>
-      <w:bookmarkStart w:id="4" w:name="_GoBack"/>
-      <w:bookmarkEnd w:id="4"/>
       <w:r>
         <w:t>Using sliding windows along a random sampling of the input as training data for initial parameter values (optionally coupled with Baum-Welch</w:t>
       </w:r>
@@ -2716,11 +2900,7 @@
         <w:t>ncreasing the num</w:t>
       </w:r>
       <w:r>
-        <w:t xml:space="preserve">ber of such states can </w:t>
-      </w:r>
-      <w:r>
-        <w:lastRenderedPageBreak/>
-        <w:t xml:space="preserve">increase the </w:t>
+        <w:t xml:space="preserve">ber of such states can increase the </w:t>
       </w:r>
       <w:r>
         <w:t xml:space="preserve">precision </w:t>
@@ -2797,7 +2977,11 @@
         <w:t>ed</w:t>
       </w:r>
       <w:r>
-        <w:t xml:space="preserve"> transition probabilities (the probability of moving between the homopolymer and background regions in the fragments), and emission probabilities (the base distribution for each fragment type).  Note that the probabilities involving the end-segment states (the “A” states) are fixed: each of these states must transition to the next state with a probability of 1.  In otherwords, we require</w:t>
+        <w:t xml:space="preserve"> transition probabilities (the probability of moving between the homopolymer and background regions in the fragments), and emission probabilities (the base distribution for each fragment type).  Note that the probabilities involving the end-segment states (the “A” states) are fixed: each of these states must transition to the next state with a </w:t>
+      </w:r>
+      <w:r>
+        <w:lastRenderedPageBreak/>
+        <w:t>probability of 1.  In otherwords, we require</w:t>
       </w:r>
       <w:r>
         <w:t>d</w:t>
@@ -2936,11 +3120,7 @@
         <w:t>Center</w:t>
       </w:r>
       <w:r>
-        <w:t xml:space="preserve">, </w:t>
-      </w:r>
-      <w:r>
-        <w:lastRenderedPageBreak/>
-        <w:t>leaving us with a window contin</w:t>
+        <w:t>, leaving us with a window contin</w:t>
       </w:r>
       <w:r>
         <w:t>u</w:t>
@@ -3055,13 +3235,32 @@
         <w:t xml:space="preserve">an algorithm designed to optimally fit an HMM model to a given training dataset. In </w:t>
       </w:r>
       <w:r>
-        <w:t>practice, we find that use of Baum-Welch increases runtime with a negligible improvement in results</w:t>
+        <w:t xml:space="preserve">practice, we find that use of Baum-Welch increases </w:t>
+      </w:r>
+      <w:r>
+        <w:lastRenderedPageBreak/>
+        <w:t>runtime with a negligible improvement in results</w:t>
       </w:r>
       <w:r>
         <w:t xml:space="preserve"> –</w:t>
       </w:r>
       <w:r>
-        <w:t xml:space="preserve"> it appears tat our initial estimate of the model if fairly close to that found by an application of Baum-Welch, hence the algortihm is generally not worth the text time.</w:t>
+        <w:t xml:space="preserve"> it appears tat our initial estimate of the model if fairly close to that found by an application of Baum-Welch, hence the algortihm is generally not worth the </w:t>
+      </w:r>
+      <w:commentRangeStart w:id="4"/>
+      <w:r>
+        <w:t>text time</w:t>
+      </w:r>
+      <w:commentRangeEnd w:id="4"/>
+      <w:r>
+        <w:rPr>
+          <w:rStyle w:val="CommentReference"/>
+          <w:noProof w:val="0"/>
+        </w:rPr>
+        <w:commentReference w:id="4"/>
+      </w:r>
+      <w:r>
+        <w:t>.</w:t>
       </w:r>
     </w:p>
     <w:p>
@@ -3078,6 +3277,8 @@
       <w:r>
         <w:t xml:space="preserve"> of the Viterbi algorithm</w:t>
       </w:r>
+      <w:bookmarkStart w:id="5" w:name="_GoBack"/>
+      <w:bookmarkEnd w:id="5"/>
       <w:r>
         <w:t>, used to find an optimized fit of the sequence to the model</w:t>
       </w:r>
@@ -3114,12 +3315,12 @@
       <w:r>
         <w:t>.</w:t>
       </w:r>
-      <w:del w:id="5" w:author="Morton" w:date="2014-06-17T11:46:00Z">
+      <w:del w:id="6" w:author="Morton" w:date="2014-06-17T11:46:00Z">
         <w:r>
           <w:delText>.  Because of the limited number of states, and the even more limited number of state transitions, the algorithm will run in time linear in the size of the fragment being analyzed.</w:delText>
         </w:r>
       </w:del>
-      <w:ins w:id="6" w:author="Morton" w:date="2014-06-17T11:46:00Z">
+      <w:ins w:id="7" w:author="Morton" w:date="2014-06-17T11:46:00Z">
         <w:r>
           <w:t xml:space="preserve"> </w:t>
         </w:r>
@@ -3191,35 +3392,38 @@
         <w:rPr>
           <w:u w:val="single"/>
         </w:rPr>
+        <w:t>Benchmark Sets</w:t>
+      </w:r>
+      <w:r>
+        <w:rPr>
+          <w:u w:val="single"/>
+        </w:rPr>
+        <w:t>:</w:t>
+      </w:r>
+      <w:r>
+        <w:t xml:space="preserve"> </w:t>
+      </w:r>
+      <w:r>
+        <w:t>Given the lack of benchmarks sets on which to compare tools, we have developed</w:t>
+      </w:r>
+      <w:r>
+        <w:t xml:space="preserve"> </w:t>
+      </w:r>
+      <w:r>
+        <w:t>a “semi-synthetic” benchmark set: namely, we have taken a set of real sequen</w:t>
+      </w:r>
+      <w:r>
+        <w:t>ces with human-identidied tails and</w:t>
+      </w:r>
+      <w:r>
+        <w:t xml:space="preserve"> artifically removed the tails of all impurities</w:t>
+      </w:r>
+      <w:r>
+        <w:t xml:space="preserve"> (that is: conver all non-adenine bases to adenine).  The result are synthetic sequence with characteristics highly correlated to real data.  While the human annotation is likely the subject of human error, by cleaning them of impurities we have essentially turned the human-identified tails into actual (simulated) tails that should be identified by our tool.  The non-tail portions of our synthetic fragments are direct copies of actual biological sequence, hence preserving and hidden sequence characteristics that might have an effect on the performance of the tool.  We can then </w:t>
+      </w:r>
+      <w:r>
         <w:lastRenderedPageBreak/>
-        <w:t>Benchmark Sets</w:t>
-      </w:r>
-      <w:r>
-        <w:rPr>
-          <w:u w:val="single"/>
-        </w:rPr>
-        <w:t>:</w:t>
-      </w:r>
-      <w:r>
-        <w:t xml:space="preserve"> </w:t>
-      </w:r>
-      <w:r>
-        <w:t>Given the lack of benchmarks sets on which to compare tools, we have developed</w:t>
-      </w:r>
-      <w:r>
-        <w:t xml:space="preserve"> </w:t>
-      </w:r>
-      <w:r>
-        <w:t>a “semi-synthetic” benchmark set: namely, we have taken a set of real sequen</w:t>
-      </w:r>
-      <w:r>
-        <w:t>ces with human-identidied tails and</w:t>
-      </w:r>
-      <w:r>
-        <w:t xml:space="preserve"> artifically removed the tails of all impurities</w:t>
-      </w:r>
-      <w:r>
-        <w:t xml:space="preserve"> (that is: conver all non-adenine bases to adenine).  The result are synthetic sequence with characteristics highly correlated to real data.  While the human annotation is likely the subject of human error, by cleaning them of impurities we have essentially turned the human-identified tails into actual (simulated) tails that should be identified by our tool.  The non-tail portions of our synthetic fragments are direct copies of actual biological sequence, hence preserving and hidden sequence characteristics that might have an effect on the performance of the tool.  We can then introduce simulated base-call error at a controlled rate, providing large datasets with known tail locations on which to test and compare different tools.</w:t>
+        <w:t>introduce simulated base-call error at a controlled rate, providing large datasets with known tail locations on which to test and compare different tools.</w:t>
       </w:r>
       <w:r>
         <w:t xml:space="preserve">  There has been some work on experimentally identifying tails</w:t>
@@ -3341,11 +3545,242 @@
         <w:t>d</w:t>
       </w:r>
       <w:r>
-        <w:t xml:space="preserve"> sum-of-squares error to reflect that the seriousness of boundary error increases super-linearly with the </w:t>
+        <w:t xml:space="preserve"> sum-of-squares error to reflect that the seriousness of boundary error increases super-linearly with the error (e.g. being off by four bases is more than twice as bad as being off by two bases), given the effect of such error on downstream analysis. </w:t>
+      </w:r>
+    </w:p>
+    <w:p>
+      <w:pPr>
+        <w:ind w:firstLine="720"/>
+      </w:pPr>
+      <w:r>
+        <w:t xml:space="preserve">Our first test was against a quickly implemented “basic algorithm”: specifically, finding </w:t>
+      </w:r>
+      <w:r>
+        <w:t xml:space="preserve"> </w:t>
+      </w:r>
+    </w:p>
+    <w:p>
+      <w:pPr>
+        <w:ind w:firstLine="720"/>
+      </w:pPr>
+      <w:r>
+        <w:t xml:space="preserve"> </w:t>
+      </w:r>
+      <w:r>
+        <w:t>For comparison we look</w:t>
+      </w:r>
+      <w:r>
+        <w:t>ed</w:t>
+      </w:r>
+      <w:r>
+        <w:t xml:space="preserve"> at the TrimPoly module of SeqClean </w:t>
+      </w:r>
+      <w:r>
+        <w:fldChar w:fldCharType="begin"/>
+      </w:r>
+      <w:r>
+        <w:instrText xml:space="preserve"> ADDIN PAPERS2_CITATIONS &lt;citation&gt;&lt;uuid&gt;EA965E9C-2C26-4297-8016-ACD77232AC0C&lt;/uuid&gt;&lt;priority&gt;0&lt;/priority&gt;&lt;publications&gt;&lt;publication&gt;&lt;title&gt;DFCI Gene Indices Software Tool&lt;/title&gt;&lt;type&gt;400&lt;/type&gt;&lt;subtype&gt;403&lt;/subtype&gt;&lt;uuid&gt;13068C25-2E8B-4E85-BD4C-360FD54C5622&lt;/uuid&gt;&lt;/publication&gt;&lt;/publications&gt;&lt;cites&gt;&lt;/cites&gt;&lt;/citation&gt;</w:instrText>
+      </w:r>
+      <w:r>
+        <w:fldChar w:fldCharType="separate"/>
+      </w:r>
+      <w:r>
+        <w:rPr>
+          <w:noProof w:val="0"/>
+        </w:rPr>
+        <w:t>{Anonymous:SLVrguZz}</w:t>
+      </w:r>
+      <w:r>
+        <w:fldChar w:fldCharType="end"/>
+      </w:r>
+      <w:r>
+        <w:t xml:space="preserve"> and TrimEST </w:t>
+      </w:r>
+      <w:r>
+        <w:fldChar w:fldCharType="begin"/>
+      </w:r>
+      <w:r>
+        <w:instrText xml:space="preserve"> ADDIN PAPERS2_CITATIONS &lt;citation&gt;&lt;uuid&gt;EAEF23BC-465B-4476-81EE-CB1BCC2B31B7&lt;/uuid&gt;&lt;priority&gt;0&lt;/priority&gt;&lt;publications&gt;&lt;publication&gt;&lt;volume&gt;16&lt;/volume&gt;&lt;publication_date&gt;99200006001200000000220000&lt;/publication_date&gt;&lt;number&gt;6&lt;/number&gt;&lt;institution&gt;The Sanger Centre, Wellcome Trust Genome Campus, Hinxton, Cambridge, UK CB10 1SA.&lt;/institution&gt;&lt;startpage&gt;276&lt;/startpage&gt;&lt;title&gt;EMBOSS: the European Molecular Biology Open Software Suite.&lt;/title&gt;&lt;uuid&gt;B4A8ACAC-7795-47A8-9C7B-56408911CBB2&lt;/uuid&gt;&lt;subtype&gt;400&lt;/subtype&gt;&lt;endpage&gt;277&lt;/endpage&gt;&lt;type&gt;400&lt;/type&gt;&lt;url&gt;http://eutils.ncbi.nlm.nih.gov/entrez/eutils/elink.fcgi?dbfrom=pubmed&amp;amp;id=10827456&amp;amp;retmode=ref&amp;amp;cmd=prlinks&lt;/url&gt;&lt;bundle&gt;&lt;publication&gt;&lt;url&gt;http://www.cell.com/trends/genetics/&lt;/url&gt;&lt;title&gt;Trends in genetics : TIG&lt;/title&gt;&lt;type&gt;-100&lt;/type&gt;&lt;subtype&gt;-100&lt;/subtype&gt;&lt;uuid&gt;90B9A025-259A-437B-86DB-74B64E24675F&lt;/uuid&gt;&lt;/publication&gt;&lt;/bundle&gt;&lt;authors&gt;&lt;author&gt;&lt;firstName&gt;P&lt;/firstName&gt;&lt;lastName&gt;Rice&lt;/lastName&gt;&lt;/author&gt;&lt;author&gt;&lt;firstName&gt;I&lt;/firstName&gt;&lt;lastName&gt;Longden&lt;/lastName&gt;&lt;/author&gt;&lt;author&gt;&lt;firstName&gt;A&lt;/firstName&gt;&lt;lastName&gt;Bleasby&lt;/lastName&gt;&lt;/author&gt;&lt;/authors&gt;&lt;/publication&gt;&lt;/publications&gt;&lt;cites&gt;&lt;/cites&gt;&lt;/citation&gt;</w:instrText>
+      </w:r>
+      <w:r>
+        <w:fldChar w:fldCharType="separate"/>
+      </w:r>
+      <w:r>
+        <w:rPr>
+          <w:noProof w:val="0"/>
+        </w:rPr>
+        <w:t>{Rice:2000wr}</w:t>
+      </w:r>
+      <w:r>
+        <w:fldChar w:fldCharType="end"/>
+      </w:r>
+      <w:r>
+        <w:t xml:space="preserve">; SeqTrim  </w:t>
+      </w:r>
+      <w:r>
+        <w:fldChar w:fldCharType="begin"/>
+      </w:r>
+      <w:r>
+        <w:instrText xml:space="preserve"> ADDIN PAPERS2_CITATIONS &lt;citation&gt;&lt;uuid&gt;E37104F1-53B3-4035-816B-53B5640F2885&lt;/uuid&gt;&lt;priority&gt;0&lt;/priority&gt;&lt;publications&gt;&lt;publication&gt;&lt;volume&gt;11&lt;/volume&gt;&lt;publication_date&gt;99201000001200000000200000&lt;/publication_date&gt;&lt;number&gt;1&lt;/number&gt;&lt;doi&gt;10.1186/1471-2105-11-38&lt;/doi&gt;&lt;startpage&gt;38&lt;/startpage&gt;&lt;title&gt;SeqTrim: a high-throughput pipeline for preprocessing any type of sequence reads&lt;/title&gt;&lt;uuid&gt;2C1C26E7-FAFC-49FA-89EA-303EC44B059B&lt;/uuid&gt;&lt;subtype&gt;400&lt;/subtype&gt;&lt;type&gt;400&lt;/type&gt;&lt;url&gt;http://www.biomedcentral.com/1471-2105/11/38&lt;/url&gt;&lt;bundle&gt;&lt;publication&gt;&lt;publisher&gt;BioMed Central Ltd&lt;/publisher&gt;&lt;title&gt;BMC bioinformatics&lt;/title&gt;&lt;type&gt;-100&lt;/type&gt;&lt;subtype&gt;-100&lt;/subtype&gt;&lt;uuid&gt;7B9B5D5A-7A68-478D-9DE8-B20F430160D0&lt;/uuid&gt;&lt;/publication&gt;&lt;/bundle&gt;&lt;authors&gt;&lt;author&gt;&lt;firstName&gt;Juan&lt;/firstName&gt;&lt;lastName&gt;Falgueras&lt;/lastName&gt;&lt;/author&gt;&lt;author&gt;&lt;firstName&gt;Antonio&lt;/firstName&gt;&lt;middleNames&gt;J&lt;/middleNames&gt;&lt;lastName&gt;Lara&lt;/lastName&gt;&lt;/author&gt;&lt;author&gt;&lt;firstName&gt;Noé&lt;/firstName&gt;&lt;lastName&gt;Fernández-Pozo&lt;/lastName&gt;&lt;/author&gt;&lt;author&gt;&lt;firstName&gt;Francisco&lt;/firstName&gt;&lt;middleNames&gt;R&lt;/middleNames&gt;&lt;lastName&gt;Cantón&lt;/lastName&gt;&lt;/author&gt;&lt;author&gt;&lt;firstName&gt;Guillermo&lt;/firstName&gt;&lt;lastName&gt;Pérez-Trabado&lt;/lastName&gt;&lt;/author&gt;&lt;author&gt;&lt;firstName&gt;M&lt;/firstName&gt;&lt;middleNames&gt;Gonzalo&lt;/middleNames&gt;&lt;lastName&gt;Claros&lt;/lastName&gt;&lt;/author&gt;&lt;/authors&gt;&lt;/publication&gt;&lt;/publications&gt;&lt;cites&gt;&lt;/cites&gt;&lt;/citation&gt;</w:instrText>
+      </w:r>
+      <w:r>
+        <w:fldChar w:fldCharType="separate"/>
+      </w:r>
+      <w:r>
+        <w:rPr>
+          <w:noProof w:val="0"/>
+        </w:rPr>
+        <w:t>{Falgueras:2010bf}</w:t>
+      </w:r>
+      <w:r>
+        <w:fldChar w:fldCharType="end"/>
+      </w:r>
+      <w:r>
+        <w:t xml:space="preserve"> was not used</w:t>
+      </w:r>
+      <w:r>
+        <w:t xml:space="preserve"> due to its slower runtime.  </w:t>
+      </w:r>
+      <w:r>
+        <w:t xml:space="preserve">Table 1 </w:t>
+      </w:r>
+      <w:r>
+        <w:t>displays</w:t>
+      </w:r>
+      <w:r>
+        <w:t xml:space="preserve"> the average sensitivity and specificity of SCOPE++, TrimPoly</w:t>
+      </w:r>
+      <w:r>
+        <w:t xml:space="preserve"> </w:t>
+      </w:r>
+      <w:r>
+        <w:fldChar w:fldCharType="begin"/>
+      </w:r>
+      <w:r>
+        <w:instrText xml:space="preserve"> ADDIN PAPERS2_CITATIONS &lt;citation&gt;&lt;uuid&gt;C2D1F92A-384E-4346-80CF-747859C418BB&lt;/uuid&gt;&lt;priority&gt;0&lt;/priority&gt;&lt;publications&gt;&lt;publication&gt;&lt;title&gt;DFCI Gene Indices Software Tool&lt;/title&gt;&lt;type&gt;400&lt;/type&gt;&lt;subtype&gt;403&lt;/subtype&gt;&lt;uuid&gt;13068C25-2E8B-4E85-BD4C-360FD54C5622&lt;/uuid&gt;&lt;/publication&gt;&lt;/publications&gt;&lt;cites&gt;&lt;/cites&gt;&lt;/citation&gt;</w:instrText>
+      </w:r>
+      <w:r>
+        <w:fldChar w:fldCharType="separate"/>
+      </w:r>
+      <w:r>
+        <w:rPr>
+          <w:noProof w:val="0"/>
+        </w:rPr>
+        <w:t>{</w:t>
+      </w:r>
+      <w:proofErr w:type="spellStart"/>
+      <w:r>
+        <w:rPr>
+          <w:noProof w:val="0"/>
+        </w:rPr>
+        <w:t>Anonymous:SLVrguZz</w:t>
+      </w:r>
+      <w:proofErr w:type="spellEnd"/>
+      <w:r>
+        <w:rPr>
+          <w:noProof w:val="0"/>
+        </w:rPr>
+        <w:t>}</w:t>
+      </w:r>
+      <w:r>
+        <w:fldChar w:fldCharType="end"/>
+      </w:r>
+      <w:r>
+        <w:t>,</w:t>
+      </w:r>
+      <w:r>
+        <w:t xml:space="preserve"> and TrimEST </w:t>
+      </w:r>
+      <w:r>
+        <w:fldChar w:fldCharType="begin"/>
+      </w:r>
+      <w:r>
+        <w:instrText xml:space="preserve"> ADDIN PAPERS2_CITATIONS &lt;citation&gt;&lt;uuid&gt;C5DE7353-520A-4F7F-A114-4307C8599884&lt;/uuid&gt;&lt;priority&gt;0&lt;/priority&gt;&lt;publications&gt;&lt;publication&gt;&lt;volume&gt;16&lt;/volume&gt;&lt;publication_date&gt;99200006001200000000220000&lt;/publication_date&gt;&lt;number&gt;6&lt;/number&gt;&lt;institution&gt;The Sanger Centre, Wellcome Trust Genome Campus, Hinxton, Cambridge, UK CB10 1SA.&lt;/institution&gt;&lt;startpage&gt;276&lt;/startpage&gt;&lt;title&gt;EMBOSS: the European Molecular Biology Open Software Suite.&lt;/title&gt;&lt;uuid&gt;B4A8ACAC-7795-47A8-9C7B-56408911CBB2&lt;/uuid&gt;&lt;subtype&gt;400&lt;/subtype&gt;&lt;endpage&gt;277&lt;/endpage&gt;&lt;type&gt;400&lt;/type&gt;&lt;url&gt;http://eutils.ncbi.nlm.nih.gov/entrez/eutils/elink.fcgi?dbfrom=pubmed&amp;amp;id=10827456&amp;amp;retmode=ref&amp;amp;cmd=prlinks&lt;/url&gt;&lt;bundle&gt;&lt;publication&gt;&lt;url&gt;http://www.cell.com/trends/genetics/&lt;/url&gt;&lt;title&gt;Trends in genetics : TIG&lt;/title&gt;&lt;type&gt;-100&lt;/type&gt;&lt;subtype&gt;-100&lt;/subtype&gt;&lt;uuid&gt;90B9A025-259A-437B-86DB-74B64E24675F&lt;/uuid&gt;&lt;/publication&gt;&lt;/bundle&gt;&lt;authors&gt;&lt;author&gt;&lt;firstName&gt;P&lt;/firstName&gt;&lt;lastName&gt;Rice&lt;/lastName&gt;&lt;/author&gt;&lt;author&gt;&lt;firstName&gt;I&lt;/firstName&gt;&lt;lastName&gt;Longden&lt;/lastName&gt;&lt;/author&gt;&lt;author&gt;&lt;firstName&gt;A&lt;/firstName&gt;&lt;lastName&gt;Bleasby&lt;/lastName&gt;&lt;/author&gt;&lt;/authors&gt;&lt;/publication&gt;&lt;/publications&gt;&lt;cites&gt;&lt;/cites&gt;&lt;/citation&gt;</w:instrText>
+      </w:r>
+      <w:r>
+        <w:fldChar w:fldCharType="separate"/>
+      </w:r>
+      <w:r>
+        <w:rPr>
+          <w:noProof w:val="0"/>
+        </w:rPr>
+        <w:t>{Rice:2000wr}</w:t>
+      </w:r>
+      <w:r>
+        <w:fldChar w:fldCharType="end"/>
+      </w:r>
+      <w:r>
+        <w:t xml:space="preserve"> over the six different semi-synthetic data sets (described in Methods).  </w:t>
+      </w:r>
+      <w:r>
+        <w:t>For e</w:t>
+      </w:r>
+      <w:r>
+        <w:t>ach simulation we started with our be</w:t>
+      </w:r>
+      <w:r>
+        <w:t>n</w:t>
+      </w:r>
+      <w:r>
+        <w:t>chmark</w:t>
+      </w:r>
+      <w:r>
+        <w:t xml:space="preserve"> data</w:t>
+      </w:r>
+      <w:r>
+        <w:t>set</w:t>
+      </w:r>
+      <w:r>
+        <w:t xml:space="preserve"> </w:t>
       </w:r>
       <w:r>
         <w:lastRenderedPageBreak/>
-        <w:t xml:space="preserve">error (e.g. being off by four bases is more than twice as bad as being off by two bases), given the effect of such error on downstream analysis. </w:t>
+        <w:t xml:space="preserve">of 500 </w:t>
+      </w:r>
+      <w:r>
+        <w:t>sequences, and  f</w:t>
+      </w:r>
+      <w:r>
+        <w:t xml:space="preserve">or each sequence we randomly generated 200 simulated sequences by </w:t>
+      </w:r>
+      <w:r>
+        <w:t xml:space="preserve">stochastically </w:t>
+      </w:r>
+      <w:r>
+        <w:t xml:space="preserve">introducing error </w:t>
+      </w:r>
+      <w:r>
+        <w:t xml:space="preserve">into the poly(A) tail, </w:t>
+      </w:r>
+      <w:r>
+        <w:t>as well as</w:t>
+      </w:r>
+      <w:r>
+        <w:t xml:space="preserve"> 200 sequences without tails by random</w:t>
+      </w:r>
+      <w:r>
+        <w:t>ly</w:t>
+      </w:r>
+      <w:r>
+        <w:t xml:space="preserve"> sampling from the non-tail portion of the sequence</w:t>
+      </w:r>
+      <w:r>
+        <w:t>. Altogether, this gives us</w:t>
+      </w:r>
+      <w:r>
+        <w:t xml:space="preserve">  10,000 tail-containing fragments derived directly from actual fragments and 10,000 tail-omitted fragments based on similar base distributions.  </w:t>
+      </w:r>
+      <w:r>
+        <w:t xml:space="preserve">On these results </w:t>
+      </w:r>
+      <w:r>
+        <w:t xml:space="preserve">we </w:t>
+      </w:r>
+      <w:r>
+        <w:t>saw</w:t>
+      </w:r>
+      <w:r>
+        <w:t xml:space="preserve"> almost perfect sensitivity and specificity in both the SCOPE++ and TrimPoly tools. </w:t>
       </w:r>
     </w:p>
     <w:p>
@@ -3353,305 +3788,103 @@
         <w:ind w:firstLine="720"/>
       </w:pPr>
       <w:r>
-        <w:t xml:space="preserve">Our first test was against a quickly implemented “basic algorithm”: specifically, finding </w:t>
+        <w:t xml:space="preserve">However, when looking at the </w:t>
+      </w:r>
+      <w:r>
+        <w:rPr>
+          <w:i/>
+        </w:rPr>
+        <w:t>precision</w:t>
+      </w:r>
+      <w:r>
+        <w:t xml:space="preserve"> at which boundaries can be identified, we see a different story.  We </w:t>
+      </w:r>
+      <w:r>
+        <w:t>found</w:t>
+      </w:r>
+      <w:r>
+        <w:t xml:space="preserve"> that SCOPE++ identified the correct boundaries a significantly higher number of tails (</w:t>
+      </w:r>
+      <w:r>
+        <w:t>using the 3% simulated error rate, SCOPE++ correctly identified an average of 77% of the sequence boundaries as averaged</w:t>
+      </w:r>
+      <w:r>
+        <w:t>, as opposed to 28% of for TrimPoly), and has a significantly smaller average sum-of-squares error rate.  In short, SCOPE++ is considerably more precise.</w:t>
+      </w:r>
+    </w:p>
+    <w:p>
+      <w:pPr>
+        <w:ind w:firstLine="720"/>
+      </w:pPr>
+      <w:r>
+        <w:t>We also looked at the performance of SCOPE++ and TrimPoly as a function of both tail length and the length of adjacent sequencing adapter sequence (a portion of the fragment added downsteam of  the tail as an artifact of the sequencing process).  We find that, while TrimPoly performs better for identifying very short poly(A) tails (&lt; 20 bp), it is highly sensitive to the length of any ad</w:t>
+      </w:r>
+      <w:r>
+        <w:t xml:space="preserve">apter remaining on the fragment; </w:t>
+      </w:r>
+      <w:r>
+        <w:t>SCOPE++ is completely robust to such interference.  By augmenting the length of tails or adjacent sequencing adapters fragments of real data in simulation, we can examine the effects of tail length and adapter length on sensitivity (see Figure 4(a)).  We observe</w:t>
+      </w:r>
+      <w:r>
+        <w:t>d</w:t>
+      </w:r>
+      <w:r>
+        <w:t xml:space="preserve"> a significant decrease in the sensitivity of TrimPoly as the adapter length grows beyond the length of the tail – a factor having no effect on the significance of SCOPE++.  In Figure 4(b) we plot sensitivity as a function of tail length for fixed adapter segment length.  Once again, while SCOPE++ can handle any </w:t>
+      </w:r>
+      <w:r>
+        <w:lastRenderedPageBreak/>
+        <w:t xml:space="preserve">such values, TrimPoly suffers in the presence of adapter segments longer than 250 bp – falling to a sensitivity of less than 0.4.  In </w:t>
+      </w:r>
+      <w:r>
+        <w:fldChar w:fldCharType="begin"/>
+      </w:r>
+      <w:r>
+        <w:instrText xml:space="preserve"> REF _Ref230927977 \h </w:instrText>
+      </w:r>
+      <w:r>
+        <w:fldChar w:fldCharType="separate"/>
+      </w:r>
+      <w:r>
+        <w:t>Figure 5</w:t>
+      </w:r>
+      <w:r>
+        <w:fldChar w:fldCharType="end"/>
+      </w:r>
+      <w:r>
+        <w:t xml:space="preserve"> we verif</w:t>
+      </w:r>
+      <w:r>
+        <w:t>y</w:t>
+      </w:r>
+      <w:r>
+        <w:t xml:space="preserve"> this assertion with real data – data set </w:t>
+      </w:r>
+      <w:r>
+        <w:t>ERR125556</w:t>
       </w:r>
       <w:r>
         <w:t xml:space="preserve"> </w:t>
       </w:r>
-    </w:p>
-    <w:p>
-      <w:pPr>
-        <w:ind w:firstLine="720"/>
-      </w:pPr>
-      <w:r>
-        <w:t xml:space="preserve"> </w:t>
-      </w:r>
-      <w:r>
-        <w:t>For comparison we look</w:t>
-      </w:r>
-      <w:r>
-        <w:t>ed</w:t>
-      </w:r>
-      <w:r>
-        <w:t xml:space="preserve"> at the TrimPoly module of SeqClean </w:t>
-      </w:r>
-      <w:r>
-        <w:fldChar w:fldCharType="begin"/>
-      </w:r>
-      <w:r>
-        <w:instrText xml:space="preserve"> ADDIN PAPERS2_CITATIONS &lt;citation&gt;&lt;uuid&gt;EA965E9C-2C26-4297-8016-ACD77232AC0C&lt;/uuid&gt;&lt;priority&gt;0&lt;/priority&gt;&lt;publications&gt;&lt;publication&gt;&lt;title&gt;DFCI Gene Indices Software Tool&lt;/title&gt;&lt;type&gt;400&lt;/type&gt;&lt;subtype&gt;403&lt;/subtype&gt;&lt;uuid&gt;13068C25-2E8B-4E85-BD4C-360FD54C5622&lt;/uuid&gt;&lt;/publication&gt;&lt;/publications&gt;&lt;cites&gt;&lt;/cites&gt;&lt;/citation&gt;</w:instrText>
-      </w:r>
-      <w:r>
-        <w:fldChar w:fldCharType="separate"/>
-      </w:r>
-      <w:r>
-        <w:rPr>
-          <w:noProof w:val="0"/>
-        </w:rPr>
-        <w:t>{Anonymous:SLVrguZz}</w:t>
-      </w:r>
-      <w:r>
-        <w:fldChar w:fldCharType="end"/>
-      </w:r>
-      <w:r>
-        <w:t xml:space="preserve"> and TrimEST </w:t>
-      </w:r>
-      <w:r>
-        <w:fldChar w:fldCharType="begin"/>
-      </w:r>
-      <w:r>
-        <w:instrText xml:space="preserve"> ADDIN PAPERS2_CITATIONS &lt;citation&gt;&lt;uuid&gt;EAEF23BC-465B-4476-81EE-CB1BCC2B31B7&lt;/uuid&gt;&lt;priority&gt;0&lt;/priority&gt;&lt;publications&gt;&lt;publication&gt;&lt;volume&gt;16&lt;/volume&gt;&lt;publication_date&gt;99200006001200000000220000&lt;/publication_date&gt;&lt;number&gt;6&lt;/number&gt;&lt;institution&gt;The Sanger Centre, Wellcome Trust Genome Campus, Hinxton, Cambridge, UK CB10 1SA.&lt;/institution&gt;&lt;startpage&gt;276&lt;/startpage&gt;&lt;title&gt;EMBOSS: the European Molecular Biology Open Software Suite.&lt;/title&gt;&lt;uuid&gt;B4A8ACAC-7795-47A8-9C7B-56408911CBB2&lt;/uuid&gt;&lt;subtype&gt;400&lt;/subtype&gt;&lt;endpage&gt;277&lt;/endpage&gt;&lt;type&gt;400&lt;/type&gt;&lt;url&gt;http://eutils.ncbi.nlm.nih.gov/entrez/eutils/elink.fcgi?dbfrom=pubmed&amp;amp;id=10827456&amp;amp;retmode=ref&amp;amp;cmd=prlinks&lt;/url&gt;&lt;bundle&gt;&lt;publication&gt;&lt;url&gt;http://www.cell.com/trends/genetics/&lt;/url&gt;&lt;title&gt;Trends in genetics : TIG&lt;/title&gt;&lt;type&gt;-100&lt;/type&gt;&lt;subtype&gt;-100&lt;/subtype&gt;&lt;uuid&gt;90B9A025-259A-437B-86DB-74B64E24675F&lt;/uuid&gt;&lt;/publication&gt;&lt;/bundle&gt;&lt;authors&gt;&lt;author&gt;&lt;firstName&gt;P&lt;/firstName&gt;&lt;lastName&gt;Rice&lt;/lastName&gt;&lt;/author&gt;&lt;author&gt;&lt;firstName&gt;I&lt;/firstName&gt;&lt;lastName&gt;Longden&lt;/lastName&gt;&lt;/author&gt;&lt;author&gt;&lt;firstName&gt;A&lt;/firstName&gt;&lt;lastName&gt;Bleasby&lt;/lastName&gt;&lt;/author&gt;&lt;/authors&gt;&lt;/publication&gt;&lt;/publications&gt;&lt;cites&gt;&lt;/cites&gt;&lt;/citation&gt;</w:instrText>
-      </w:r>
-      <w:r>
-        <w:fldChar w:fldCharType="separate"/>
-      </w:r>
-      <w:r>
-        <w:rPr>
-          <w:noProof w:val="0"/>
-        </w:rPr>
-        <w:t>{Rice:2000wr}</w:t>
-      </w:r>
-      <w:r>
-        <w:fldChar w:fldCharType="end"/>
-      </w:r>
-      <w:r>
-        <w:t xml:space="preserve">; SeqTrim  </w:t>
-      </w:r>
-      <w:r>
-        <w:fldChar w:fldCharType="begin"/>
-      </w:r>
-      <w:r>
-        <w:instrText xml:space="preserve"> ADDIN PAPERS2_CITATIONS &lt;citation&gt;&lt;uuid&gt;E37104F1-53B3-4035-816B-53B5640F2885&lt;/uuid&gt;&lt;priority&gt;0&lt;/priority&gt;&lt;publications&gt;&lt;publication&gt;&lt;volume&gt;11&lt;/volume&gt;&lt;publication_date&gt;99201000001200000000200000&lt;/publication_date&gt;&lt;number&gt;1&lt;/number&gt;&lt;doi&gt;10.1186/1471-2105-11-38&lt;/doi&gt;&lt;startpage&gt;38&lt;/startpage&gt;&lt;title&gt;SeqTrim: a high-throughput pipeline for preprocessing any type of sequence reads&lt;/title&gt;&lt;uuid&gt;2C1C26E7-FAFC-49FA-89EA-303EC44B059B&lt;/uuid&gt;&lt;subtype&gt;400&lt;/subtype&gt;&lt;type&gt;400&lt;/type&gt;&lt;url&gt;http://www.biomedcentral.com/1471-2105/11/38&lt;/url&gt;&lt;bundle&gt;&lt;publication&gt;&lt;publisher&gt;BioMed Central Ltd&lt;/publisher&gt;&lt;title&gt;BMC bioinformatics&lt;/title&gt;&lt;type&gt;-100&lt;/type&gt;&lt;subtype&gt;-100&lt;/subtype&gt;&lt;uuid&gt;7B9B5D5A-7A68-478D-9DE8-B20F430160D0&lt;/uuid&gt;&lt;/publication&gt;&lt;/bundle&gt;&lt;authors&gt;&lt;author&gt;&lt;firstName&gt;Juan&lt;/firstName&gt;&lt;lastName&gt;Falgueras&lt;/lastName&gt;&lt;/author&gt;&lt;author&gt;&lt;firstName&gt;Antonio&lt;/firstName&gt;&lt;middleNames&gt;J&lt;/middleNames&gt;&lt;lastName&gt;Lara&lt;/lastName&gt;&lt;/author&gt;&lt;author&gt;&lt;firstName&gt;Noé&lt;/firstName&gt;&lt;lastName&gt;Fernández-Pozo&lt;/lastName&gt;&lt;/author&gt;&lt;author&gt;&lt;firstName&gt;Francisco&lt;/firstName&gt;&lt;middleNames&gt;R&lt;/middleNames&gt;&lt;lastName&gt;Cantón&lt;/lastName&gt;&lt;/author&gt;&lt;author&gt;&lt;firstName&gt;Guillermo&lt;/firstName&gt;&lt;lastName&gt;Pérez-Trabado&lt;/lastName&gt;&lt;/author&gt;&lt;author&gt;&lt;firstName&gt;M&lt;/firstName&gt;&lt;middleNames&gt;Gonzalo&lt;/middleNames&gt;&lt;lastName&gt;Claros&lt;/lastName&gt;&lt;/author&gt;&lt;/authors&gt;&lt;/publication&gt;&lt;/publications&gt;&lt;cites&gt;&lt;/cites&gt;&lt;/citation&gt;</w:instrText>
-      </w:r>
-      <w:r>
-        <w:fldChar w:fldCharType="separate"/>
-      </w:r>
-      <w:r>
-        <w:rPr>
-          <w:noProof w:val="0"/>
-        </w:rPr>
-        <w:t>{Falgueras:2010bf}</w:t>
-      </w:r>
-      <w:r>
-        <w:fldChar w:fldCharType="end"/>
-      </w:r>
-      <w:r>
-        <w:t xml:space="preserve"> was not used</w:t>
-      </w:r>
-      <w:r>
-        <w:t xml:space="preserve"> due to its slower runtime.  </w:t>
-      </w:r>
-      <w:r>
-        <w:t xml:space="preserve">Table 1 </w:t>
-      </w:r>
-      <w:r>
-        <w:t>displays</w:t>
-      </w:r>
-      <w:r>
-        <w:t xml:space="preserve"> the average sensitivity and specificity of SCOPE++, TrimPoly</w:t>
-      </w:r>
-      <w:r>
-        <w:t xml:space="preserve"> </w:t>
-      </w:r>
-      <w:r>
-        <w:fldChar w:fldCharType="begin"/>
-      </w:r>
-      <w:r>
-        <w:instrText xml:space="preserve"> ADDIN PAPERS2_CITATIONS &lt;citation&gt;&lt;uuid&gt;C2D1F92A-384E-4346-80CF-747859C418BB&lt;/uuid&gt;&lt;priority&gt;0&lt;/priority&gt;&lt;publications&gt;&lt;publication&gt;&lt;title&gt;DFCI Gene Indices Software Tool&lt;/title&gt;&lt;type&gt;400&lt;/type&gt;&lt;subtype&gt;403&lt;/subtype&gt;&lt;uuid&gt;13068C25-2E8B-4E85-BD4C-360FD54C5622&lt;/uuid&gt;&lt;/publication&gt;&lt;/publications&gt;&lt;cites&gt;&lt;/cites&gt;&lt;/citation&gt;</w:instrText>
-      </w:r>
-      <w:r>
-        <w:fldChar w:fldCharType="separate"/>
-      </w:r>
-      <w:r>
-        <w:rPr>
-          <w:noProof w:val="0"/>
-        </w:rPr>
-        <w:t>{Anonymous:SLVrguZz}</w:t>
-      </w:r>
-      <w:r>
-        <w:fldChar w:fldCharType="end"/>
-      </w:r>
-      <w:r>
-        <w:t>,</w:t>
-      </w:r>
-      <w:r>
-        <w:t xml:space="preserve"> and TrimEST </w:t>
-      </w:r>
-      <w:r>
-        <w:fldChar w:fldCharType="begin"/>
-      </w:r>
-      <w:r>
-        <w:instrText xml:space="preserve"> ADDIN PAPERS2_CITATIONS &lt;citation&gt;&lt;uuid&gt;C5DE7353-520A-4F7F-A114-4307C8599884&lt;/uuid&gt;&lt;priority&gt;0&lt;/priority&gt;&lt;publications&gt;&lt;publication&gt;&lt;volume&gt;16&lt;/volume&gt;&lt;publication_date&gt;99200006001200000000220000&lt;/publication_date&gt;&lt;number&gt;6&lt;/number&gt;&lt;institution&gt;The Sanger Centre, Wellcome Trust Genome Campus, Hinxton, Cambridge, UK CB10 1SA.&lt;/institution&gt;&lt;startpage&gt;276&lt;/startpage&gt;&lt;title&gt;EMBOSS: the European Molecular Biology Open Software Suite.&lt;/title&gt;&lt;uuid&gt;B4A8ACAC-7795-47A8-9C7B-56408911CBB2&lt;/uuid&gt;&lt;subtype&gt;400&lt;/subtype&gt;&lt;endpage&gt;277&lt;/endpage&gt;&lt;type&gt;400&lt;/type&gt;&lt;url&gt;http://eutils.ncbi.nlm.nih.gov/entrez/eutils/elink.fcgi?dbfrom=pubmed&amp;amp;id=10827456&amp;amp;retmode=ref&amp;amp;cmd=prlinks&lt;/url&gt;&lt;bundle&gt;&lt;publication&gt;&lt;url&gt;http://www.cell.com/trends/genetics/&lt;/url&gt;&lt;title&gt;Trends in genetics : TIG&lt;/title&gt;&lt;type&gt;-100&lt;/type&gt;&lt;subtype&gt;-100&lt;/subtype&gt;&lt;uuid&gt;90B9A025-259A-437B-86DB-74B64E24675F&lt;/uuid&gt;&lt;/publication&gt;&lt;/bundle&gt;&lt;authors&gt;&lt;author&gt;&lt;firstName&gt;P&lt;/firstName&gt;&lt;lastName&gt;Rice&lt;/lastName&gt;&lt;/author&gt;&lt;author&gt;&lt;firstName&gt;I&lt;/firstName&gt;&lt;lastName&gt;Longden&lt;/lastName&gt;&lt;/author&gt;&lt;author&gt;&lt;firstName&gt;A&lt;/firstName&gt;&lt;lastName&gt;Bleasby&lt;/lastName&gt;&lt;/author&gt;&lt;/authors&gt;&lt;/publication&gt;&lt;/publications&gt;&lt;cites&gt;&lt;/cites&gt;&lt;/citation&gt;</w:instrText>
-      </w:r>
-      <w:r>
-        <w:fldChar w:fldCharType="separate"/>
-      </w:r>
-      <w:r>
-        <w:rPr>
-          <w:noProof w:val="0"/>
-        </w:rPr>
-        <w:t>{Rice:2000wr}</w:t>
-      </w:r>
-      <w:r>
-        <w:fldChar w:fldCharType="end"/>
-      </w:r>
-      <w:r>
-        <w:t xml:space="preserve"> over the six different semi-synthetic data sets (described in Methods).  </w:t>
-      </w:r>
-      <w:r>
-        <w:t>For e</w:t>
-      </w:r>
-      <w:r>
-        <w:t>ach simulation we started with our be</w:t>
-      </w:r>
-      <w:r>
-        <w:t>n</w:t>
-      </w:r>
-      <w:r>
-        <w:t>chmark</w:t>
-      </w:r>
-      <w:r>
-        <w:t xml:space="preserve"> data</w:t>
-      </w:r>
-      <w:r>
-        <w:t>set</w:t>
-      </w:r>
-      <w:r>
-        <w:t xml:space="preserve"> of 500 </w:t>
-      </w:r>
-      <w:r>
-        <w:t>sequences, and  f</w:t>
-      </w:r>
-      <w:r>
-        <w:t xml:space="preserve">or each sequence we randomly generated 200 simulated sequences by </w:t>
-      </w:r>
-      <w:r>
-        <w:t xml:space="preserve">stochastically </w:t>
-      </w:r>
-      <w:r>
-        <w:t xml:space="preserve">introducing error </w:t>
-      </w:r>
-      <w:r>
-        <w:t xml:space="preserve">into the poly(A) tail, </w:t>
-      </w:r>
-      <w:r>
-        <w:t>as well as</w:t>
-      </w:r>
-      <w:r>
-        <w:t xml:space="preserve"> 200 sequences without tails by random</w:t>
-      </w:r>
-      <w:r>
-        <w:t>ly</w:t>
-      </w:r>
-      <w:r>
-        <w:t xml:space="preserve"> sampling from the non-tail portion of the sequence</w:t>
-      </w:r>
-      <w:r>
-        <w:t>. Altogether, this gives us</w:t>
-      </w:r>
-      <w:r>
-        <w:t xml:space="preserve">  10,000 tail-containing fragments derived directly from actual fragments and 10,000 tail-omitted fragments based on similar base distributions.  </w:t>
-      </w:r>
-      <w:r>
-        <w:t xml:space="preserve">On these results </w:t>
-      </w:r>
-      <w:r>
-        <w:t xml:space="preserve">we </w:t>
-      </w:r>
-      <w:r>
-        <w:t>saw</w:t>
-      </w:r>
-      <w:r>
-        <w:t xml:space="preserve"> almost perfect sensitivity and specificity in both the SCOPE++ and TrimPoly tools. </w:t>
-      </w:r>
-    </w:p>
-    <w:p>
-      <w:pPr>
-        <w:ind w:firstLine="720"/>
-      </w:pPr>
-      <w:r>
-        <w:t xml:space="preserve">However, when looking at the </w:t>
-      </w:r>
-      <w:r>
-        <w:rPr>
-          <w:i/>
-        </w:rPr>
-        <w:t>precision</w:t>
-      </w:r>
-      <w:r>
-        <w:t xml:space="preserve"> at which boundaries can be identified, we see a different story.  We </w:t>
-      </w:r>
-      <w:r>
-        <w:t>found</w:t>
-      </w:r>
-      <w:r>
-        <w:t xml:space="preserve"> that SCOPE++ identified the correct boundaries a significantly higher number of tails (</w:t>
-      </w:r>
-      <w:r>
-        <w:t>using the 3% simulated error rate, SCOPE++ correctly identified an average of 77% of the sequence boundaries as averaged</w:t>
-      </w:r>
-      <w:r>
-        <w:t>, as opposed to 28% of for TrimPoly), and has a significantly smaller average sum-of-squares error rate.  In short, SCOPE++ is considerably more precise.</w:t>
-      </w:r>
-    </w:p>
-    <w:p>
-      <w:pPr>
-        <w:ind w:firstLine="720"/>
-      </w:pPr>
-      <w:r>
-        <w:t xml:space="preserve">We also looked at the performance of SCOPE++ and TrimPoly as a function of both tail length and the length of adjacent sequencing adapter sequence (a portion </w:t>
-      </w:r>
-      <w:r>
-        <w:lastRenderedPageBreak/>
-        <w:t>of the fragment added downsteam of  the tail as an artifact of the sequencing process).  We find that, while TrimPoly performs better for identifying very short poly(A) tails (&lt; 20 bp), it is highly sensitive to the length of any ad</w:t>
-      </w:r>
-      <w:r>
-        <w:t xml:space="preserve">apter remaining on the fragment; </w:t>
-      </w:r>
-      <w:r>
-        <w:t>SCOPE++ is completely robust to such interference.  By augmenting the length of tails or adjacent sequencing adapters fragments of real data in simulation, we can examine the effects of tail length and adapter length on sensitivity (see Figure 4(a)).  We observe</w:t>
-      </w:r>
-      <w:r>
-        <w:t>d</w:t>
-      </w:r>
-      <w:r>
-        <w:t xml:space="preserve"> a significant decrease in the sensitivity of TrimPoly as the adapter length grows beyond the length of the tail – a factor having no effect on the significance of SCOPE++.  In Figure 4(b) we plot sensitivity as a function of tail length for fixed adapter segment length.  Once again, while SCOPE++ can handle any such values, TrimPoly suffers in the presence of adapter segments longer than 250 bp – falling to a sensitivity of less than 0.4.  In </w:t>
-      </w:r>
-      <w:r>
-        <w:fldChar w:fldCharType="begin"/>
-      </w:r>
-      <w:r>
-        <w:instrText xml:space="preserve"> REF _Ref230927977 \h </w:instrText>
-      </w:r>
-      <w:r>
-        <w:fldChar w:fldCharType="separate"/>
-      </w:r>
-      <w:r>
-        <w:t>Figure 5</w:t>
-      </w:r>
-      <w:r>
-        <w:fldChar w:fldCharType="end"/>
-      </w:r>
-      <w:r>
-        <w:t xml:space="preserve"> we verif</w:t>
-      </w:r>
-      <w:r>
-        <w:t>y</w:t>
-      </w:r>
-      <w:r>
-        <w:t xml:space="preserve"> this assertion with real data – data set </w:t>
-      </w:r>
-      <w:r>
-        <w:t>ERR125556</w:t>
-      </w:r>
-      <w:r>
-        <w:t xml:space="preserve"> [CITE]</w:t>
+      <w:commentRangeStart w:id="8"/>
+      <w:r>
+        <w:t>[CITE]</w:t>
       </w:r>
       <w:r>
         <w:t>.</w:t>
       </w:r>
       <w:r>
-        <w:t xml:space="preserve">  In Figure 5(a) we </w:t>
+        <w:t xml:space="preserve">  </w:t>
+      </w:r>
+      <w:commentRangeEnd w:id="8"/>
+      <w:r>
+        <w:rPr>
+          <w:rStyle w:val="CommentReference"/>
+          <w:noProof w:val="0"/>
+        </w:rPr>
+        <w:commentReference w:id="8"/>
+      </w:r>
+      <w:r>
+        <w:t xml:space="preserve">In Figure 5(a) we </w:t>
       </w:r>
       <w:r>
         <w:t>see</w:t>
@@ -3750,14 +3983,7 @@
         <w:rPr>
           <w:highlight w:val="yellow"/>
         </w:rPr>
-        <w:t xml:space="preserve">and it was estimated that around 60% of the reads </w:t>
-      </w:r>
-      <w:r>
-        <w:rPr>
-          <w:highlight w:val="yellow"/>
-        </w:rPr>
-        <w:lastRenderedPageBreak/>
-        <w:t>contained poly(T) tails</w:t>
+        <w:t>and it was estimated that around 60% of the reads contained poly(T) tails</w:t>
       </w:r>
       <w:r>
         <w:t xml:space="preserve">.  Our tool discovered that 59.6% of all of the reads contained poly(T) tails, which </w:t>
@@ -3831,7 +4057,14 @@
         <w:rPr>
           <w:sz w:val="24"/>
         </w:rPr>
-        <w:t xml:space="preserve">, with code to be distributed as open source.  SCOPE++ was implemented in C++11, and has been tested using the gnu g++ compiler (v. 4.6) on both OS X and Ubuntu Linux.  </w:t>
+        <w:t xml:space="preserve">, with code to be distributed as open source.  SCOPE++ was implemented in </w:t>
+      </w:r>
+      <w:r>
+        <w:rPr>
+          <w:sz w:val="24"/>
+        </w:rPr>
+        <w:lastRenderedPageBreak/>
+        <w:t xml:space="preserve">C++11, and has been tested using the gnu g++ compiler (v. 4.6) on both OS X and Ubuntu Linux.  </w:t>
       </w:r>
     </w:p>
     <w:p>
@@ -3919,14 +4152,7 @@
         <w:rPr>
           <w:rFonts w:eastAsiaTheme="minorHAnsi"/>
         </w:rPr>
-        <w:t xml:space="preserve">JM designed, developed and implemented most of the software algorithms.  PA conducted human validation on the tests.  NF created found the optimal parameters of the software. JK coordinated this project and conducted all of the simulation tests and </w:t>
-      </w:r>
-      <w:r>
-        <w:rPr>
-          <w:rFonts w:eastAsiaTheme="minorHAnsi"/>
-        </w:rPr>
-        <w:lastRenderedPageBreak/>
-        <w:t>performed a statistical analysis on the results.  LC coordinated this project and conducted human validation on the results.  All authors read and approved the final manuscript.</w:t>
+        <w:t>JM designed, developed and implemented most of the software algorithms.  PA conducted human validation on the tests.  NF created found the optimal parameters of the software. JK coordinated this project and conducted all of the simulation tests and performed a statistical analysis on the results.  LC coordinated this project and conducted human validation on the results.  All authors read and approved the final manuscript.</w:t>
       </w:r>
       <w:r>
         <w:rPr>
@@ -3997,6 +4223,7 @@
         </w:rPr>
       </w:pPr>
       <w:r>
+        <w:lastRenderedPageBreak/>
         <w:br w:type="page"/>
       </w:r>
     </w:p>
@@ -4057,14 +4284,27 @@
       <w:r>
         <w:t xml:space="preserve">Figure </w:t>
       </w:r>
-      <w:fldSimple w:instr=" SEQ Figure \* ARABIC ">
-        <w:r>
-          <w:rPr>
-            <w:noProof/>
-          </w:rPr>
-          <w:t>1</w:t>
-        </w:r>
-      </w:fldSimple>
+      <w:r>
+        <w:fldChar w:fldCharType="begin"/>
+      </w:r>
+      <w:r>
+        <w:instrText xml:space="preserve"> SEQ Figure \* ARABIC </w:instrText>
+      </w:r>
+      <w:r>
+        <w:fldChar w:fldCharType="separate"/>
+      </w:r>
+      <w:r>
+        <w:rPr>
+          <w:noProof/>
+        </w:rPr>
+        <w:t>1</w:t>
+      </w:r>
+      <w:r>
+        <w:rPr>
+          <w:noProof/>
+        </w:rPr>
+        <w:fldChar w:fldCharType="end"/>
+      </w:r>
       <w:r>
         <w:t>:</w:t>
       </w:r>
@@ -4092,7 +4332,23 @@
           <w:b w:val="0"/>
           <w:szCs w:val="16"/>
         </w:rPr>
-        <w:t>The number of A states between the background and poly(A) states can be varied depending on user priorities, with a larger number of states leading to more precise boundary identification but loss of overall sensitivity.  Using a total of four states (split two and two) achieves a reasonable balance in practice.</w:t>
+        <w:t xml:space="preserve">The number of A states between the background and </w:t>
+      </w:r>
+      <w:proofErr w:type="gramStart"/>
+      <w:r>
+        <w:rPr>
+          <w:b w:val="0"/>
+          <w:szCs w:val="16"/>
+        </w:rPr>
+        <w:t>poly(</w:t>
+      </w:r>
+      <w:proofErr w:type="gramEnd"/>
+      <w:r>
+        <w:rPr>
+          <w:b w:val="0"/>
+          <w:szCs w:val="16"/>
+        </w:rPr>
+        <w:t>A) states can be varied depending on user priorities, with a larger number of states leading to more precise boundary identification but loss of overall sensitivity.  Using a total of four states (split two and two) achieves a reasonable balance in practice.</w:t>
       </w:r>
     </w:p>
     <w:p/>
@@ -4132,19 +4388,32 @@
           <w:sz w:val="18"/>
         </w:rPr>
       </w:pPr>
-      <w:bookmarkStart w:id="7" w:name="_Ref230423963"/>
+      <w:bookmarkStart w:id="9" w:name="_Ref230423963"/>
       <w:r>
         <w:t xml:space="preserve">Figure </w:t>
       </w:r>
-      <w:fldSimple w:instr=" SEQ Figure \* ARABIC ">
-        <w:r>
-          <w:rPr>
-            <w:noProof/>
-          </w:rPr>
-          <w:t>2</w:t>
-        </w:r>
-      </w:fldSimple>
-      <w:bookmarkEnd w:id="7"/>
+      <w:r>
+        <w:fldChar w:fldCharType="begin"/>
+      </w:r>
+      <w:r>
+        <w:instrText xml:space="preserve"> SEQ Figure \* ARABIC </w:instrText>
+      </w:r>
+      <w:r>
+        <w:fldChar w:fldCharType="separate"/>
+      </w:r>
+      <w:r>
+        <w:rPr>
+          <w:noProof/>
+        </w:rPr>
+        <w:t>2</w:t>
+      </w:r>
+      <w:r>
+        <w:rPr>
+          <w:noProof/>
+        </w:rPr>
+        <w:fldChar w:fldCharType="end"/>
+      </w:r>
+      <w:bookmarkEnd w:id="9"/>
       <w:r>
         <w:rPr>
           <w:sz w:val="18"/>
@@ -4230,20 +4499,33 @@
         <w:keepNext/>
         <w:ind w:left="720"/>
       </w:pPr>
-      <w:bookmarkStart w:id="8" w:name="_Ref230927869"/>
+      <w:bookmarkStart w:id="10" w:name="_Ref230927869"/>
       <w:r>
         <w:lastRenderedPageBreak/>
         <w:t xml:space="preserve">Figure </w:t>
       </w:r>
-      <w:fldSimple w:instr=" SEQ Figure \* ARABIC ">
-        <w:r>
-          <w:rPr>
-            <w:noProof/>
-          </w:rPr>
-          <w:t>3</w:t>
-        </w:r>
-      </w:fldSimple>
-      <w:bookmarkEnd w:id="8"/>
+      <w:r>
+        <w:fldChar w:fldCharType="begin"/>
+      </w:r>
+      <w:r>
+        <w:instrText xml:space="preserve"> SEQ Figure \* ARABIC </w:instrText>
+      </w:r>
+      <w:r>
+        <w:fldChar w:fldCharType="separate"/>
+      </w:r>
+      <w:r>
+        <w:rPr>
+          <w:noProof/>
+        </w:rPr>
+        <w:t>3</w:t>
+      </w:r>
+      <w:r>
+        <w:rPr>
+          <w:noProof/>
+        </w:rPr>
+        <w:fldChar w:fldCharType="end"/>
+      </w:r>
+      <w:bookmarkEnd w:id="10"/>
       <w:r>
         <w:t xml:space="preserve">: </w:t>
       </w:r>
@@ -4259,6 +4541,7 @@
         </w:rPr>
         <w:t xml:space="preserve"> used to provide an estimate of the HMM parameters.  (a) Illustration of score calculation.  (b) Finding </w:t>
       </w:r>
+      <w:proofErr w:type="spellStart"/>
       <w:r>
         <w:rPr>
           <w:b w:val="0"/>
@@ -4274,6 +4557,7 @@
         </w:rPr>
         <w:t>center</w:t>
       </w:r>
+      <w:proofErr w:type="spellEnd"/>
       <w:r>
         <w:rPr>
           <w:b w:val="0"/>
@@ -4299,19 +4583,32 @@
           <w:b w:val="0"/>
         </w:rPr>
       </w:pPr>
-      <w:bookmarkStart w:id="9" w:name="_Ref230927906"/>
+      <w:bookmarkStart w:id="11" w:name="_Ref230927906"/>
       <w:r>
         <w:t xml:space="preserve">Figure </w:t>
       </w:r>
-      <w:fldSimple w:instr=" SEQ Figure \* ARABIC ">
-        <w:r>
-          <w:rPr>
-            <w:noProof/>
-          </w:rPr>
-          <w:t>4</w:t>
-        </w:r>
-      </w:fldSimple>
-      <w:bookmarkEnd w:id="9"/>
+      <w:r>
+        <w:fldChar w:fldCharType="begin"/>
+      </w:r>
+      <w:r>
+        <w:instrText xml:space="preserve"> SEQ Figure \* ARABIC </w:instrText>
+      </w:r>
+      <w:r>
+        <w:fldChar w:fldCharType="separate"/>
+      </w:r>
+      <w:r>
+        <w:rPr>
+          <w:noProof/>
+        </w:rPr>
+        <w:t>4</w:t>
+      </w:r>
+      <w:r>
+        <w:rPr>
+          <w:noProof/>
+        </w:rPr>
+        <w:fldChar w:fldCharType="end"/>
+      </w:r>
+      <w:bookmarkEnd w:id="11"/>
       <w:r>
         <w:rPr>
           <w:b w:val="0"/>
@@ -4483,19 +4780,32 @@
           <w:sz w:val="36"/>
         </w:rPr>
       </w:pPr>
-      <w:bookmarkStart w:id="10" w:name="_Ref230927977"/>
+      <w:bookmarkStart w:id="12" w:name="_Ref230927977"/>
       <w:r>
         <w:t xml:space="preserve">Figure </w:t>
       </w:r>
-      <w:fldSimple w:instr=" SEQ Figure \* ARABIC ">
-        <w:r>
-          <w:rPr>
-            <w:noProof/>
-          </w:rPr>
-          <w:t>5</w:t>
-        </w:r>
-      </w:fldSimple>
-      <w:bookmarkEnd w:id="10"/>
+      <w:r>
+        <w:fldChar w:fldCharType="begin"/>
+      </w:r>
+      <w:r>
+        <w:instrText xml:space="preserve"> SEQ Figure \* ARABIC </w:instrText>
+      </w:r>
+      <w:r>
+        <w:fldChar w:fldCharType="separate"/>
+      </w:r>
+      <w:r>
+        <w:rPr>
+          <w:noProof/>
+        </w:rPr>
+        <w:t>5</w:t>
+      </w:r>
+      <w:r>
+        <w:rPr>
+          <w:noProof/>
+        </w:rPr>
+        <w:fldChar w:fldCharType="end"/>
+      </w:r>
+      <w:bookmarkEnd w:id="12"/>
       <w:r>
         <w:t xml:space="preserve">: </w:t>
       </w:r>
@@ -4503,12 +4813,40 @@
         <w:rPr>
           <w:b w:val="0"/>
         </w:rPr>
-        <w:t xml:space="preserve">Application of tools to the Triticum aestivum </w:t>
-      </w:r>
+        <w:t xml:space="preserve">Application of tools to the </w:t>
+      </w:r>
+      <w:proofErr w:type="spellStart"/>
       <w:r>
         <w:rPr>
           <w:b w:val="0"/>
         </w:rPr>
+        <w:t>Triticum</w:t>
+      </w:r>
+      <w:proofErr w:type="spellEnd"/>
+      <w:r>
+        <w:rPr>
+          <w:b w:val="0"/>
+        </w:rPr>
+        <w:t xml:space="preserve"> </w:t>
+      </w:r>
+      <w:proofErr w:type="spellStart"/>
+      <w:r>
+        <w:rPr>
+          <w:b w:val="0"/>
+        </w:rPr>
+        <w:t>aestivum</w:t>
+      </w:r>
+      <w:proofErr w:type="spellEnd"/>
+      <w:r>
+        <w:rPr>
+          <w:b w:val="0"/>
+        </w:rPr>
+        <w:t xml:space="preserve"> </w:t>
+      </w:r>
+      <w:r>
+        <w:rPr>
+          <w:b w:val="0"/>
+        </w:rPr>
         <w:t xml:space="preserve">ERR125556 fragment set </w:t>
       </w:r>
       <w:r>
@@ -4533,7 +4871,21 @@
         <w:rPr>
           <w:b w:val="0"/>
         </w:rPr>
-        <w:t>{Anonymous:JztaqS8u}</w:t>
+        <w:t>{Anonymous</w:t>
+      </w:r>
+      <w:proofErr w:type="gramStart"/>
+      <w:r>
+        <w:rPr>
+          <w:b w:val="0"/>
+        </w:rPr>
+        <w:t>:JztaqS8u</w:t>
+      </w:r>
+      <w:proofErr w:type="gramEnd"/>
+      <w:r>
+        <w:rPr>
+          <w:b w:val="0"/>
+        </w:rPr>
+        <w:t>}</w:t>
       </w:r>
       <w:r>
         <w:rPr>
@@ -4697,7 +5049,25 @@
           <w:sz w:val="20"/>
           <w:szCs w:val="20"/>
         </w:rPr>
-        <w:t>{Anonymous:SLVrguZz}</w:t>
+        <w:t>{</w:t>
+      </w:r>
+      <w:proofErr w:type="spellStart"/>
+      <w:r>
+        <w:rPr>
+          <w:noProof w:val="0"/>
+          <w:sz w:val="20"/>
+          <w:szCs w:val="20"/>
+        </w:rPr>
+        <w:t>Anonymous:SLVrguZz</w:t>
+      </w:r>
+      <w:proofErr w:type="spellEnd"/>
+      <w:r>
+        <w:rPr>
+          <w:noProof w:val="0"/>
+          <w:sz w:val="20"/>
+          <w:szCs w:val="20"/>
+        </w:rPr>
+        <w:t>}</w:t>
       </w:r>
       <w:r>
         <w:rPr>
@@ -4858,7 +5228,7 @@
         <w:keepNext/>
         <w:ind w:left="810"/>
       </w:pPr>
-      <w:bookmarkStart w:id="11" w:name="_Ref229121257"/>
+      <w:bookmarkStart w:id="13" w:name="_Ref229121257"/>
     </w:p>
     <w:p>
       <w:pPr>
@@ -4910,7 +5280,7 @@
         <w:lastRenderedPageBreak/>
         <w:t xml:space="preserve">Table </w:t>
       </w:r>
-      <w:bookmarkEnd w:id="11"/>
+      <w:bookmarkEnd w:id="13"/>
       <w:r>
         <w:t xml:space="preserve">2: </w:t>
       </w:r>
@@ -4918,7 +5288,21 @@
         <w:rPr>
           <w:b w:val="0"/>
         </w:rPr>
-        <w:t xml:space="preserve">In SCOPE++ trim option, poly(A) tails and poly(T) tails can be simultaneously trimmed. The table below lists all possible arrangements of poly(A) </w:t>
+        <w:t xml:space="preserve">In SCOPE++ trim option, </w:t>
+      </w:r>
+      <w:proofErr w:type="gramStart"/>
+      <w:r>
+        <w:rPr>
+          <w:b w:val="0"/>
+        </w:rPr>
+        <w:t>poly(</w:t>
+      </w:r>
+      <w:proofErr w:type="gramEnd"/>
+      <w:r>
+        <w:rPr>
+          <w:b w:val="0"/>
+        </w:rPr>
+        <w:t xml:space="preserve">A) tails and poly(T) tails can be simultaneously trimmed. The table below lists all possible arrangements of poly(A) </w:t>
       </w:r>
       <w:r>
         <w:rPr>
@@ -5692,7 +6076,7 @@
 </file>
 
 <file path=word/comments.xml><?xml version="1.0" encoding="utf-8"?>
-<w:comments xmlns:wpc="http://schemas.microsoft.com/office/word/2010/wordprocessingCanvas" xmlns:mo="http://schemas.microsoft.com/office/mac/office/2008/main" xmlns:mc="http://schemas.openxmlformats.org/markup-compatibility/2006" xmlns:mv="urn:schemas-microsoft-com:mac:vml" xmlns:o="urn:schemas-microsoft-com:office:office" xmlns:r="http://schemas.openxmlformats.org/officeDocument/2006/relationships" xmlns:m="http://schemas.openxmlformats.org/officeDocument/2006/math" xmlns:v="urn:schemas-microsoft-com:vml" xmlns:wp14="http://schemas.microsoft.com/office/word/2010/wordprocessingDrawing" xmlns:wp="http://schemas.openxmlformats.org/drawingml/2006/wordprocessingDrawing" xmlns:w10="urn:schemas-microsoft-com:office:word" xmlns:w="http://schemas.openxmlformats.org/wordprocessingml/2006/main" xmlns:w14="http://schemas.microsoft.com/office/word/2010/wordml" xmlns:wpg="http://schemas.microsoft.com/office/word/2010/wordprocessingGroup" xmlns:wpi="http://schemas.microsoft.com/office/word/2010/wordprocessingInk" xmlns:wne="http://schemas.microsoft.com/office/word/2006/wordml" xmlns:wps="http://schemas.microsoft.com/office/word/2010/wordprocessingShape" mc:Ignorable="w14 wp14">
+<w:comments xmlns:wpc="http://schemas.microsoft.com/office/word/2010/wordprocessingCanvas" xmlns:mc="http://schemas.openxmlformats.org/markup-compatibility/2006" xmlns:o="urn:schemas-microsoft-com:office:office" xmlns:r="http://schemas.openxmlformats.org/officeDocument/2006/relationships" xmlns:m="http://schemas.openxmlformats.org/officeDocument/2006/math" xmlns:v="urn:schemas-microsoft-com:vml" xmlns:wp14="http://schemas.microsoft.com/office/word/2010/wordprocessingDrawing" xmlns:wp="http://schemas.openxmlformats.org/drawingml/2006/wordprocessingDrawing" xmlns:w10="urn:schemas-microsoft-com:office:word" xmlns:w="http://schemas.openxmlformats.org/wordprocessingml/2006/main" xmlns:w14="http://schemas.microsoft.com/office/word/2010/wordml" xmlns:wpg="http://schemas.microsoft.com/office/word/2010/wordprocessingGroup" xmlns:wpi="http://schemas.microsoft.com/office/word/2010/wordprocessingInk" xmlns:wne="http://schemas.microsoft.com/office/word/2006/wordml" xmlns:wps="http://schemas.microsoft.com/office/word/2010/wordprocessingShape" mc:Ignorable="w14 wp14">
   <w:comment w:id="0" w:author="Morton" w:date="2014-06-13T13:16:00Z" w:initials="M">
     <w:p>
       <w:pPr>
@@ -5761,6 +6145,38 @@
       <w:r>
         <w:br/>
         <w:t>JOHN: Actually, I added this because of the reviewers comments.  It wasn’t there when he read it.</w:t>
+      </w:r>
+    </w:p>
+  </w:comment>
+  <w:comment w:id="4" w:author="Morton" w:date="2014-06-20T11:33:00Z" w:initials="M">
+    <w:p>
+      <w:pPr>
+        <w:pStyle w:val="CommentText"/>
+      </w:pPr>
+      <w:r>
+        <w:rPr>
+          <w:rStyle w:val="CommentReference"/>
+        </w:rPr>
+        <w:annotationRef/>
+      </w:r>
+      <w:r>
+        <w:t>What is text time?</w:t>
+      </w:r>
+    </w:p>
+  </w:comment>
+  <w:comment w:id="8" w:author="Morton" w:date="2014-06-20T11:30:00Z" w:initials="M">
+    <w:p>
+      <w:pPr>
+        <w:pStyle w:val="CommentText"/>
+      </w:pPr>
+      <w:r>
+        <w:rPr>
+          <w:rStyle w:val="CommentReference"/>
+        </w:rPr>
+        <w:annotationRef/>
+      </w:r>
+      <w:r>
+        <w:t>Don’t forget to cite this.</w:t>
       </w:r>
     </w:p>
   </w:comment>
@@ -5768,7 +6184,7 @@
 </file>
 
 <file path=word/endnotes.xml><?xml version="1.0" encoding="utf-8"?>
-<w:endnotes xmlns:wpc="http://schemas.microsoft.com/office/word/2010/wordprocessingCanvas" xmlns:mo="http://schemas.microsoft.com/office/mac/office/2008/main" xmlns:mc="http://schemas.openxmlformats.org/markup-compatibility/2006" xmlns:mv="urn:schemas-microsoft-com:mac:vml" xmlns:o="urn:schemas-microsoft-com:office:office" xmlns:r="http://schemas.openxmlformats.org/officeDocument/2006/relationships" xmlns:m="http://schemas.openxmlformats.org/officeDocument/2006/math" xmlns:v="urn:schemas-microsoft-com:vml" xmlns:wp14="http://schemas.microsoft.com/office/word/2010/wordprocessingDrawing" xmlns:wp="http://schemas.openxmlformats.org/drawingml/2006/wordprocessingDrawing" xmlns:w10="urn:schemas-microsoft-com:office:word" xmlns:w="http://schemas.openxmlformats.org/wordprocessingml/2006/main" xmlns:w14="http://schemas.microsoft.com/office/word/2010/wordml" xmlns:wpg="http://schemas.microsoft.com/office/word/2010/wordprocessingGroup" xmlns:wpi="http://schemas.microsoft.com/office/word/2010/wordprocessingInk" xmlns:wne="http://schemas.microsoft.com/office/word/2006/wordml" xmlns:wps="http://schemas.microsoft.com/office/word/2010/wordprocessingShape" mc:Ignorable="w14 wp14">
+<w:endnotes xmlns:wpc="http://schemas.microsoft.com/office/word/2010/wordprocessingCanvas" xmlns:mc="http://schemas.openxmlformats.org/markup-compatibility/2006" xmlns:o="urn:schemas-microsoft-com:office:office" xmlns:r="http://schemas.openxmlformats.org/officeDocument/2006/relationships" xmlns:m="http://schemas.openxmlformats.org/officeDocument/2006/math" xmlns:v="urn:schemas-microsoft-com:vml" xmlns:wp14="http://schemas.microsoft.com/office/word/2010/wordprocessingDrawing" xmlns:wp="http://schemas.openxmlformats.org/drawingml/2006/wordprocessingDrawing" xmlns:w10="urn:schemas-microsoft-com:office:word" xmlns:w="http://schemas.openxmlformats.org/wordprocessingml/2006/main" xmlns:w14="http://schemas.microsoft.com/office/word/2010/wordml" xmlns:wpg="http://schemas.microsoft.com/office/word/2010/wordprocessingGroup" xmlns:wpi="http://schemas.microsoft.com/office/word/2010/wordprocessingInk" xmlns:wne="http://schemas.microsoft.com/office/word/2006/wordml" xmlns:wps="http://schemas.microsoft.com/office/word/2010/wordprocessingShape" mc:Ignorable="w14 wp14">
   <w:endnote w:type="separator" w:id="-1">
     <w:p>
       <w:pPr>
@@ -5793,7 +6209,7 @@
 </file>
 
 <file path=word/footer1.xml><?xml version="1.0" encoding="utf-8"?>
-<w:ftr xmlns:wpc="http://schemas.microsoft.com/office/word/2010/wordprocessingCanvas" xmlns:mo="http://schemas.microsoft.com/office/mac/office/2008/main" xmlns:mc="http://schemas.openxmlformats.org/markup-compatibility/2006" xmlns:mv="urn:schemas-microsoft-com:mac:vml" xmlns:o="urn:schemas-microsoft-com:office:office" xmlns:r="http://schemas.openxmlformats.org/officeDocument/2006/relationships" xmlns:m="http://schemas.openxmlformats.org/officeDocument/2006/math" xmlns:v="urn:schemas-microsoft-com:vml" xmlns:wp14="http://schemas.microsoft.com/office/word/2010/wordprocessingDrawing" xmlns:wp="http://schemas.openxmlformats.org/drawingml/2006/wordprocessingDrawing" xmlns:w10="urn:schemas-microsoft-com:office:word" xmlns:w="http://schemas.openxmlformats.org/wordprocessingml/2006/main" xmlns:w14="http://schemas.microsoft.com/office/word/2010/wordml" xmlns:wpg="http://schemas.microsoft.com/office/word/2010/wordprocessingGroup" xmlns:wpi="http://schemas.microsoft.com/office/word/2010/wordprocessingInk" xmlns:wne="http://schemas.microsoft.com/office/word/2006/wordml" xmlns:wps="http://schemas.microsoft.com/office/word/2010/wordprocessingShape" mc:Ignorable="w14 wp14">
+<w:ftr xmlns:wpc="http://schemas.microsoft.com/office/word/2010/wordprocessingCanvas" xmlns:mc="http://schemas.openxmlformats.org/markup-compatibility/2006" xmlns:o="urn:schemas-microsoft-com:office:office" xmlns:r="http://schemas.openxmlformats.org/officeDocument/2006/relationships" xmlns:m="http://schemas.openxmlformats.org/officeDocument/2006/math" xmlns:v="urn:schemas-microsoft-com:vml" xmlns:wp14="http://schemas.microsoft.com/office/word/2010/wordprocessingDrawing" xmlns:wp="http://schemas.openxmlformats.org/drawingml/2006/wordprocessingDrawing" xmlns:w10="urn:schemas-microsoft-com:office:word" xmlns:w="http://schemas.openxmlformats.org/wordprocessingml/2006/main" xmlns:w14="http://schemas.microsoft.com/office/word/2010/wordml" xmlns:wpg="http://schemas.microsoft.com/office/word/2010/wordprocessingGroup" xmlns:wpi="http://schemas.microsoft.com/office/word/2010/wordprocessingInk" xmlns:wne="http://schemas.microsoft.com/office/word/2006/wordml" xmlns:wps="http://schemas.microsoft.com/office/word/2010/wordprocessingShape" mc:Ignorable="w14 wp14">
   <w:p>
     <w:pPr>
       <w:pStyle w:val="Footer"/>
@@ -5812,7 +6228,7 @@
       <w:fldChar w:fldCharType="separate"/>
     </w:r>
     <w:r>
-      <w:t>6</w:t>
+      <w:t>8</w:t>
     </w:r>
     <w:r>
       <w:fldChar w:fldCharType="end"/>
@@ -5825,7 +6241,7 @@
 </file>
 
 <file path=word/footnotes.xml><?xml version="1.0" encoding="utf-8"?>
-<w:footnotes xmlns:wpc="http://schemas.microsoft.com/office/word/2010/wordprocessingCanvas" xmlns:mo="http://schemas.microsoft.com/office/mac/office/2008/main" xmlns:mc="http://schemas.openxmlformats.org/markup-compatibility/2006" xmlns:mv="urn:schemas-microsoft-com:mac:vml" xmlns:o="urn:schemas-microsoft-com:office:office" xmlns:r="http://schemas.openxmlformats.org/officeDocument/2006/relationships" xmlns:m="http://schemas.openxmlformats.org/officeDocument/2006/math" xmlns:v="urn:schemas-microsoft-com:vml" xmlns:wp14="http://schemas.microsoft.com/office/word/2010/wordprocessingDrawing" xmlns:wp="http://schemas.openxmlformats.org/drawingml/2006/wordprocessingDrawing" xmlns:w10="urn:schemas-microsoft-com:office:word" xmlns:w="http://schemas.openxmlformats.org/wordprocessingml/2006/main" xmlns:w14="http://schemas.microsoft.com/office/word/2010/wordml" xmlns:wpg="http://schemas.microsoft.com/office/word/2010/wordprocessingGroup" xmlns:wpi="http://schemas.microsoft.com/office/word/2010/wordprocessingInk" xmlns:wne="http://schemas.microsoft.com/office/word/2006/wordml" xmlns:wps="http://schemas.microsoft.com/office/word/2010/wordprocessingShape" mc:Ignorable="w14 wp14">
+<w:footnotes xmlns:wpc="http://schemas.microsoft.com/office/word/2010/wordprocessingCanvas" xmlns:mc="http://schemas.openxmlformats.org/markup-compatibility/2006" xmlns:o="urn:schemas-microsoft-com:office:office" xmlns:r="http://schemas.openxmlformats.org/officeDocument/2006/relationships" xmlns:m="http://schemas.openxmlformats.org/officeDocument/2006/math" xmlns:v="urn:schemas-microsoft-com:vml" xmlns:wp14="http://schemas.microsoft.com/office/word/2010/wordprocessingDrawing" xmlns:wp="http://schemas.openxmlformats.org/drawingml/2006/wordprocessingDrawing" xmlns:w10="urn:schemas-microsoft-com:office:word" xmlns:w="http://schemas.openxmlformats.org/wordprocessingml/2006/main" xmlns:w14="http://schemas.microsoft.com/office/word/2010/wordml" xmlns:wpg="http://schemas.microsoft.com/office/word/2010/wordprocessingGroup" xmlns:wpi="http://schemas.microsoft.com/office/word/2010/wordprocessingInk" xmlns:wne="http://schemas.microsoft.com/office/word/2006/wordml" xmlns:wps="http://schemas.microsoft.com/office/word/2010/wordprocessingShape" mc:Ignorable="w14 wp14">
   <w:footnote w:type="separator" w:id="-1">
     <w:p>
       <w:pPr>
@@ -5850,7 +6266,7 @@
 </file>
 
 <file path=word/numbering.xml><?xml version="1.0" encoding="utf-8"?>
-<w:numbering xmlns:wpc="http://schemas.microsoft.com/office/word/2010/wordprocessingCanvas" xmlns:mo="http://schemas.microsoft.com/office/mac/office/2008/main" xmlns:mc="http://schemas.openxmlformats.org/markup-compatibility/2006" xmlns:mv="urn:schemas-microsoft-com:mac:vml" xmlns:o="urn:schemas-microsoft-com:office:office" xmlns:r="http://schemas.openxmlformats.org/officeDocument/2006/relationships" xmlns:m="http://schemas.openxmlformats.org/officeDocument/2006/math" xmlns:v="urn:schemas-microsoft-com:vml" xmlns:wp14="http://schemas.microsoft.com/office/word/2010/wordprocessingDrawing" xmlns:wp="http://schemas.openxmlformats.org/drawingml/2006/wordprocessingDrawing" xmlns:w10="urn:schemas-microsoft-com:office:word" xmlns:w="http://schemas.openxmlformats.org/wordprocessingml/2006/main" xmlns:w14="http://schemas.microsoft.com/office/word/2010/wordml" xmlns:wpg="http://schemas.microsoft.com/office/word/2010/wordprocessingGroup" xmlns:wpi="http://schemas.microsoft.com/office/word/2010/wordprocessingInk" xmlns:wne="http://schemas.microsoft.com/office/word/2006/wordml" xmlns:wps="http://schemas.microsoft.com/office/word/2010/wordprocessingShape" mc:Ignorable="w14 wp14">
+<w:numbering xmlns:wpc="http://schemas.microsoft.com/office/word/2010/wordprocessingCanvas" xmlns:mc="http://schemas.openxmlformats.org/markup-compatibility/2006" xmlns:o="urn:schemas-microsoft-com:office:office" xmlns:r="http://schemas.openxmlformats.org/officeDocument/2006/relationships" xmlns:m="http://schemas.openxmlformats.org/officeDocument/2006/math" xmlns:v="urn:schemas-microsoft-com:vml" xmlns:wp14="http://schemas.microsoft.com/office/word/2010/wordprocessingDrawing" xmlns:wp="http://schemas.openxmlformats.org/drawingml/2006/wordprocessingDrawing" xmlns:w10="urn:schemas-microsoft-com:office:word" xmlns:w="http://schemas.openxmlformats.org/wordprocessingml/2006/main" xmlns:w14="http://schemas.microsoft.com/office/word/2010/wordml" xmlns:wpg="http://schemas.microsoft.com/office/word/2010/wordprocessingGroup" xmlns:wpi="http://schemas.microsoft.com/office/word/2010/wordprocessingInk" xmlns:wne="http://schemas.microsoft.com/office/word/2006/wordml" xmlns:wps="http://schemas.microsoft.com/office/word/2010/wordprocessingShape" mc:Ignorable="w14 wp14">
   <w:abstractNum w:abstractNumId="0">
     <w:nsid w:val="33E21725"/>
     <w:multiLevelType w:val="hybridMultilevel"/>
@@ -5981,7 +6397,7 @@
     </w:rPrDefault>
     <w:pPrDefault/>
   </w:docDefaults>
-  <w:latentStyles w:defLockedState="0" w:defUIPriority="99" w:defSemiHidden="1" w:defUnhideWhenUsed="1" w:defQFormat="0" w:count="276">
+  <w:latentStyles w:defLockedState="0" w:defUIPriority="99" w:defSemiHidden="1" w:defUnhideWhenUsed="1" w:defQFormat="0" w:count="267">
     <w:lsdException w:name="Normal" w:semiHidden="0" w:uiPriority="0" w:unhideWhenUsed="0" w:qFormat="1"/>
     <w:lsdException w:name="heading 1" w:semiHidden="0" w:uiPriority="9" w:unhideWhenUsed="0" w:qFormat="1"/>
     <w:lsdException w:name="heading 2" w:semiHidden="0" w:uiPriority="9" w:unhideWhenUsed="0" w:qFormat="1"/>
@@ -6432,7 +6848,6 @@
       <w:szCs w:val="22"/>
     </w:rPr>
     <w:tblPr>
-      <w:tblInd w:w="0" w:type="dxa"/>
       <w:tblBorders>
         <w:top w:val="single" w:sz="4" w:space="0" w:color="auto"/>
         <w:left w:val="single" w:sz="4" w:space="0" w:color="auto"/>
@@ -6441,12 +6856,6 @@
         <w:insideH w:val="single" w:sz="4" w:space="0" w:color="auto"/>
         <w:insideV w:val="single" w:sz="4" w:space="0" w:color="auto"/>
       </w:tblBorders>
-      <w:tblCellMar>
-        <w:top w:w="0" w:type="dxa"/>
-        <w:left w:w="108" w:type="dxa"/>
-        <w:bottom w:w="0" w:type="dxa"/>
-        <w:right w:w="108" w:type="dxa"/>
-      </w:tblCellMar>
     </w:tblPr>
   </w:style>
   <w:style w:type="character" w:styleId="CommentReference">
@@ -6493,7 +6902,7 @@
 </file>
 
 <file path=word/stylesWithEffects.xml><?xml version="1.0" encoding="utf-8"?>
-<w:styles xmlns:wpc="http://schemas.microsoft.com/office/word/2010/wordprocessingCanvas" xmlns:mo="http://schemas.microsoft.com/office/mac/office/2008/main" xmlns:mc="http://schemas.openxmlformats.org/markup-compatibility/2006" xmlns:mv="urn:schemas-microsoft-com:mac:vml" xmlns:o="urn:schemas-microsoft-com:office:office" xmlns:r="http://schemas.openxmlformats.org/officeDocument/2006/relationships" xmlns:m="http://schemas.openxmlformats.org/officeDocument/2006/math" xmlns:v="urn:schemas-microsoft-com:vml" xmlns:wp14="http://schemas.microsoft.com/office/word/2010/wordprocessingDrawing" xmlns:wp="http://schemas.openxmlformats.org/drawingml/2006/wordprocessingDrawing" xmlns:w10="urn:schemas-microsoft-com:office:word" xmlns:w="http://schemas.openxmlformats.org/wordprocessingml/2006/main" xmlns:w14="http://schemas.microsoft.com/office/word/2010/wordml" xmlns:wpg="http://schemas.microsoft.com/office/word/2010/wordprocessingGroup" xmlns:wpi="http://schemas.microsoft.com/office/word/2010/wordprocessingInk" xmlns:wne="http://schemas.microsoft.com/office/word/2006/wordml" xmlns:wps="http://schemas.microsoft.com/office/word/2010/wordprocessingShape" mc:Ignorable="w14 wp14">
+<w:styles xmlns:wpc="http://schemas.microsoft.com/office/word/2010/wordprocessingCanvas" xmlns:mc="http://schemas.openxmlformats.org/markup-compatibility/2006" xmlns:o="urn:schemas-microsoft-com:office:office" xmlns:r="http://schemas.openxmlformats.org/officeDocument/2006/relationships" xmlns:m="http://schemas.openxmlformats.org/officeDocument/2006/math" xmlns:v="urn:schemas-microsoft-com:vml" xmlns:wp14="http://schemas.microsoft.com/office/word/2010/wordprocessingDrawing" xmlns:wp="http://schemas.openxmlformats.org/drawingml/2006/wordprocessingDrawing" xmlns:w10="urn:schemas-microsoft-com:office:word" xmlns:w="http://schemas.openxmlformats.org/wordprocessingml/2006/main" xmlns:w14="http://schemas.microsoft.com/office/word/2010/wordml" xmlns:wpg="http://schemas.microsoft.com/office/word/2010/wordprocessingGroup" xmlns:wpi="http://schemas.microsoft.com/office/word/2010/wordprocessingInk" xmlns:wne="http://schemas.microsoft.com/office/word/2006/wordml" xmlns:wps="http://schemas.microsoft.com/office/word/2010/wordprocessingShape" mc:Ignorable="w14 wp14">
   <w:docDefaults>
     <w:rPrDefault>
       <w:rPr>
@@ -6503,7 +6912,7 @@
     </w:rPrDefault>
     <w:pPrDefault/>
   </w:docDefaults>
-  <w:latentStyles w:defLockedState="0" w:defUIPriority="99" w:defSemiHidden="1" w:defUnhideWhenUsed="1" w:defQFormat="0" w:count="276">
+  <w:latentStyles w:defLockedState="0" w:defUIPriority="99" w:defSemiHidden="1" w:defUnhideWhenUsed="1" w:defQFormat="0" w:count="267">
     <w:lsdException w:name="Normal" w:semiHidden="0" w:uiPriority="0" w:unhideWhenUsed="0" w:qFormat="1"/>
     <w:lsdException w:name="heading 1" w:semiHidden="0" w:uiPriority="9" w:unhideWhenUsed="0" w:qFormat="1"/>
     <w:lsdException w:name="heading 2" w:semiHidden="0" w:uiPriority="9" w:unhideWhenUsed="0" w:qFormat="1"/>
@@ -6954,7 +7363,6 @@
       <w:szCs w:val="22"/>
     </w:rPr>
     <w:tblPr>
-      <w:tblInd w:w="0" w:type="dxa"/>
       <w:tblBorders>
         <w:top w:val="single" w:sz="4" w:space="0" w:color="auto"/>
         <w:left w:val="single" w:sz="4" w:space="0" w:color="auto"/>
@@ -6963,12 +7371,6 @@
         <w:insideH w:val="single" w:sz="4" w:space="0" w:color="auto"/>
         <w:insideV w:val="single" w:sz="4" w:space="0" w:color="auto"/>
       </w:tblBorders>
-      <w:tblCellMar>
-        <w:top w:w="0" w:type="dxa"/>
-        <w:left w:w="108" w:type="dxa"/>
-        <w:bottom w:w="0" w:type="dxa"/>
-        <w:right w:w="108" w:type="dxa"/>
-      </w:tblCellMar>
     </w:tblPr>
   </w:style>
   <w:style w:type="character" w:styleId="CommentReference">

</xml_diff>

<commit_message>
Updating Genomics.docx and the reviewer response.
</commit_message>
<xml_diff>
--- a/manuscript/Genomics.docx
+++ b/manuscript/Genomics.docx
@@ -7,7 +7,15 @@
         <w:pStyle w:val="Articletitle"/>
       </w:pPr>
       <w:r>
-        <w:t>SCOPE++: Sequence Classification Of homoPolymer Emissions</w:t>
+        <w:t xml:space="preserve">SCOPE++: Sequence Classification Of </w:t>
+      </w:r>
+      <w:proofErr w:type="spellStart"/>
+      <w:r>
+        <w:t>homoPolymer</w:t>
+      </w:r>
+      <w:proofErr w:type="spellEnd"/>
+      <w:r>
+        <w:t xml:space="preserve"> Emissions</w:t>
       </w:r>
     </w:p>
     <w:p/>
@@ -91,16 +99,26 @@
           <w:sz w:val="24"/>
           <w:vertAlign w:val="superscript"/>
         </w:rPr>
-        <w:t>1,</w:t>
-      </w:r>
+        <w:t>1</w:t>
+      </w:r>
+      <w:proofErr w:type="gramStart"/>
       <w:r>
         <w:rPr>
           <w:b/>
           <w:sz w:val="24"/>
           <w:vertAlign w:val="superscript"/>
         </w:rPr>
+        <w:t>,</w:t>
+      </w:r>
+      <w:r>
+        <w:rPr>
+          <w:b/>
+          <w:sz w:val="24"/>
+          <w:vertAlign w:val="superscript"/>
+        </w:rPr>
         <w:t>2</w:t>
       </w:r>
+      <w:proofErr w:type="gramEnd"/>
       <w:r>
         <w:rPr>
           <w:vertAlign w:val="superscript"/>
@@ -154,6 +172,7 @@
       <w:pPr>
         <w:pStyle w:val="Affilation"/>
       </w:pPr>
+      <w:proofErr w:type="gramStart"/>
       <w:r>
         <w:rPr>
           <w:vertAlign w:val="superscript"/>
@@ -199,6 +218,7 @@
       <w:r>
         <w:t>Statistics, Miami University, Oxford, Ohio, USA.</w:t>
       </w:r>
+      <w:proofErr w:type="gramEnd"/>
     </w:p>
     <w:p/>
     <w:p>
@@ -355,7 +375,87 @@
           <w:sz w:val="24"/>
           <w:szCs w:val="24"/>
         </w:rPr>
-        <w:t xml:space="preserve">mRNA polyadenylation, the addition of a poly(A) tail to the 3’-end of pre-mRNA, is a process critical to gene expression and regulation in eukaryotes.  To understand the molecular mechanisms governing polyadenylation and other relevant biological processes, it is important to identify these poly(A) tails accurately in transcriptome sequencing data </w:t>
+        <w:t xml:space="preserve">mRNA </w:t>
+      </w:r>
+      <w:proofErr w:type="spellStart"/>
+      <w:r>
+        <w:rPr>
+          <w:sz w:val="24"/>
+          <w:szCs w:val="24"/>
+        </w:rPr>
+        <w:t>polyadenylation</w:t>
+      </w:r>
+      <w:proofErr w:type="spellEnd"/>
+      <w:r>
+        <w:rPr>
+          <w:sz w:val="24"/>
+          <w:szCs w:val="24"/>
+        </w:rPr>
+        <w:t xml:space="preserve">, the addition of a </w:t>
+      </w:r>
+      <w:proofErr w:type="gramStart"/>
+      <w:r>
+        <w:rPr>
+          <w:sz w:val="24"/>
+          <w:szCs w:val="24"/>
+        </w:rPr>
+        <w:t>poly(</w:t>
+      </w:r>
+      <w:proofErr w:type="gramEnd"/>
+      <w:r>
+        <w:rPr>
+          <w:sz w:val="24"/>
+          <w:szCs w:val="24"/>
+        </w:rPr>
+        <w:t xml:space="preserve">A) tail to the 3’-end of pre-mRNA, is a process critical to gene expression and regulation in eukaryotes.  To understand the molecular mechanisms governing </w:t>
+      </w:r>
+      <w:proofErr w:type="spellStart"/>
+      <w:r>
+        <w:rPr>
+          <w:sz w:val="24"/>
+          <w:szCs w:val="24"/>
+        </w:rPr>
+        <w:t>polyadenylation</w:t>
+      </w:r>
+      <w:proofErr w:type="spellEnd"/>
+      <w:r>
+        <w:rPr>
+          <w:sz w:val="24"/>
+          <w:szCs w:val="24"/>
+        </w:rPr>
+        <w:t xml:space="preserve"> and other relevant biological processes, it is important to identify these </w:t>
+      </w:r>
+      <w:proofErr w:type="gramStart"/>
+      <w:r>
+        <w:rPr>
+          <w:sz w:val="24"/>
+          <w:szCs w:val="24"/>
+        </w:rPr>
+        <w:t>poly(</w:t>
+      </w:r>
+      <w:proofErr w:type="gramEnd"/>
+      <w:r>
+        <w:rPr>
+          <w:sz w:val="24"/>
+          <w:szCs w:val="24"/>
+        </w:rPr>
+        <w:t xml:space="preserve">A) tails accurately in </w:t>
+      </w:r>
+      <w:proofErr w:type="spellStart"/>
+      <w:r>
+        <w:rPr>
+          <w:sz w:val="24"/>
+          <w:szCs w:val="24"/>
+        </w:rPr>
+        <w:t>transcriptome</w:t>
+      </w:r>
+      <w:proofErr w:type="spellEnd"/>
+      <w:r>
+        <w:rPr>
+          <w:sz w:val="24"/>
+          <w:szCs w:val="24"/>
+        </w:rPr>
+        <w:t xml:space="preserve"> sequencing data </w:t>
       </w:r>
       <w:commentRangeStart w:id="0"/>
       <w:r>
@@ -398,7 +498,55 @@
           <w:sz w:val="24"/>
           <w:szCs w:val="24"/>
         </w:rPr>
-        <w:t xml:space="preserve">y identify these poly(A) tails. All existing tools that we are aware of focus exclusively on the identification and trimming of poly(A) tails, failing to provide the detailed information needed for studying the polyadenylation process. </w:t>
+        <w:t xml:space="preserve">y identify these </w:t>
+      </w:r>
+      <w:proofErr w:type="gramStart"/>
+      <w:r>
+        <w:rPr>
+          <w:sz w:val="24"/>
+          <w:szCs w:val="24"/>
+        </w:rPr>
+        <w:t>poly(</w:t>
+      </w:r>
+      <w:proofErr w:type="gramEnd"/>
+      <w:r>
+        <w:rPr>
+          <w:sz w:val="24"/>
+          <w:szCs w:val="24"/>
+        </w:rPr>
+        <w:t xml:space="preserve">A) tails. All existing tools that we are aware of focus exclusively on the identification and trimming of </w:t>
+      </w:r>
+      <w:proofErr w:type="gramStart"/>
+      <w:r>
+        <w:rPr>
+          <w:sz w:val="24"/>
+          <w:szCs w:val="24"/>
+        </w:rPr>
+        <w:t>poly(</w:t>
+      </w:r>
+      <w:proofErr w:type="gramEnd"/>
+      <w:r>
+        <w:rPr>
+          <w:sz w:val="24"/>
+          <w:szCs w:val="24"/>
+        </w:rPr>
+        <w:t xml:space="preserve">A) tails, failing to provide the detailed information needed for studying the </w:t>
+      </w:r>
+      <w:proofErr w:type="spellStart"/>
+      <w:r>
+        <w:rPr>
+          <w:sz w:val="24"/>
+          <w:szCs w:val="24"/>
+        </w:rPr>
+        <w:t>polyadenylation</w:t>
+      </w:r>
+      <w:proofErr w:type="spellEnd"/>
+      <w:r>
+        <w:rPr>
+          <w:sz w:val="24"/>
+          <w:szCs w:val="24"/>
+        </w:rPr>
+        <w:t xml:space="preserve"> process. </w:t>
       </w:r>
     </w:p>
     <w:p>
@@ -446,13 +594,29 @@
           <w:sz w:val="24"/>
           <w:szCs w:val="24"/>
         </w:rPr>
-        <w:t xml:space="preserve"> To address this problem we have created SCOPE++, a </w:t>
-      </w:r>
+        <w:t xml:space="preserve"> To address this problem we have created SCOPE++</w:t>
+      </w:r>
+      <w:proofErr w:type="gramStart"/>
       <w:r>
         <w:rPr>
           <w:sz w:val="24"/>
           <w:szCs w:val="24"/>
         </w:rPr>
+        <w:t>,</w:t>
+      </w:r>
+      <w:proofErr w:type="gramEnd"/>
+      <w:r>
+        <w:rPr>
+          <w:sz w:val="24"/>
+          <w:szCs w:val="24"/>
+        </w:rPr>
+        <w:t xml:space="preserve"> a </w:t>
+      </w:r>
+      <w:r>
+        <w:rPr>
+          <w:sz w:val="24"/>
+          <w:szCs w:val="24"/>
+        </w:rPr>
         <w:t>tool for finding the precise bo</w:t>
       </w:r>
       <w:r>
@@ -460,13 +624,29 @@
           <w:sz w:val="24"/>
           <w:szCs w:val="24"/>
         </w:rPr>
-        <w:t xml:space="preserve">rder of homopolymers in </w:t>
-      </w:r>
+        <w:t xml:space="preserve">rder of </w:t>
+      </w:r>
+      <w:proofErr w:type="spellStart"/>
       <w:r>
         <w:rPr>
           <w:sz w:val="24"/>
           <w:szCs w:val="24"/>
         </w:rPr>
+        <w:t>homopolymers</w:t>
+      </w:r>
+      <w:proofErr w:type="spellEnd"/>
+      <w:r>
+        <w:rPr>
+          <w:sz w:val="24"/>
+          <w:szCs w:val="24"/>
+        </w:rPr>
+        <w:t xml:space="preserve"> in </w:t>
+      </w:r>
+      <w:r>
+        <w:rPr>
+          <w:sz w:val="24"/>
+          <w:szCs w:val="24"/>
+        </w:rPr>
         <w:t>raw mRNA sequence reads</w:t>
       </w:r>
       <w:r>
@@ -509,13 +689,29 @@
           <w:sz w:val="24"/>
           <w:szCs w:val="24"/>
         </w:rPr>
-        <w:t>specific homopolymer sequences</w:t>
-      </w:r>
+        <w:t xml:space="preserve">specific </w:t>
+      </w:r>
+      <w:proofErr w:type="spellStart"/>
       <w:r>
         <w:rPr>
           <w:sz w:val="24"/>
           <w:szCs w:val="24"/>
         </w:rPr>
+        <w:t>homopolymer</w:t>
+      </w:r>
+      <w:proofErr w:type="spellEnd"/>
+      <w:r>
+        <w:rPr>
+          <w:sz w:val="24"/>
+          <w:szCs w:val="24"/>
+        </w:rPr>
+        <w:t xml:space="preserve"> sequences</w:t>
+      </w:r>
+      <w:r>
+        <w:rPr>
+          <w:sz w:val="24"/>
+          <w:szCs w:val="24"/>
+        </w:rPr>
         <w:t xml:space="preserve"> in error-prone </w:t>
       </w:r>
       <w:r>
@@ -523,7 +719,39 @@
           <w:sz w:val="24"/>
           <w:szCs w:val="24"/>
         </w:rPr>
-        <w:t>EST/cDNA data or RNA-Seq data</w:t>
+        <w:t>EST/</w:t>
+      </w:r>
+      <w:proofErr w:type="spellStart"/>
+      <w:r>
+        <w:rPr>
+          <w:sz w:val="24"/>
+          <w:szCs w:val="24"/>
+        </w:rPr>
+        <w:t>cDNA</w:t>
+      </w:r>
+      <w:proofErr w:type="spellEnd"/>
+      <w:r>
+        <w:rPr>
+          <w:sz w:val="24"/>
+          <w:szCs w:val="24"/>
+        </w:rPr>
+        <w:t xml:space="preserve"> data or RNA-</w:t>
+      </w:r>
+      <w:proofErr w:type="spellStart"/>
+      <w:r>
+        <w:rPr>
+          <w:sz w:val="24"/>
+          <w:szCs w:val="24"/>
+        </w:rPr>
+        <w:t>Seq</w:t>
+      </w:r>
+      <w:proofErr w:type="spellEnd"/>
+      <w:r>
+        <w:rPr>
+          <w:sz w:val="24"/>
+          <w:szCs w:val="24"/>
+        </w:rPr>
+        <w:t xml:space="preserve"> data</w:t>
       </w:r>
       <w:r>
         <w:rPr>
@@ -590,13 +818,29 @@
           <w:sz w:val="24"/>
           <w:szCs w:val="24"/>
         </w:rPr>
-        <w:t xml:space="preserve"> demonstrate that our tool can precisely identify poly(A) tails with near perfect accuracy at </w:t>
-      </w:r>
+        <w:t xml:space="preserve"> demonstrate that our tool can precisely identify </w:t>
+      </w:r>
+      <w:proofErr w:type="gramStart"/>
       <w:r>
         <w:rPr>
           <w:sz w:val="24"/>
           <w:szCs w:val="24"/>
         </w:rPr>
+        <w:t>poly(</w:t>
+      </w:r>
+      <w:proofErr w:type="gramEnd"/>
+      <w:r>
+        <w:rPr>
+          <w:sz w:val="24"/>
+          <w:szCs w:val="24"/>
+        </w:rPr>
+        <w:t xml:space="preserve">A) tails with near perfect accuracy at </w:t>
+      </w:r>
+      <w:r>
+        <w:rPr>
+          <w:sz w:val="24"/>
+          <w:szCs w:val="24"/>
+        </w:rPr>
         <w:t>the</w:t>
       </w:r>
       <w:r>
@@ -618,7 +862,23 @@
           <w:sz w:val="24"/>
           <w:szCs w:val="24"/>
         </w:rPr>
-        <w:t xml:space="preserve"> for high-throughput applications, providing a valuable  resource for  polyadenylation research. </w:t>
+        <w:t xml:space="preserve"> for high-throughput applications, providing a valuable  resource for  </w:t>
+      </w:r>
+      <w:proofErr w:type="spellStart"/>
+      <w:r>
+        <w:rPr>
+          <w:sz w:val="24"/>
+          <w:szCs w:val="24"/>
+        </w:rPr>
+        <w:t>polyadenylation</w:t>
+      </w:r>
+      <w:proofErr w:type="spellEnd"/>
+      <w:r>
+        <w:rPr>
+          <w:sz w:val="24"/>
+          <w:szCs w:val="24"/>
+        </w:rPr>
+        <w:t xml:space="preserve"> research. </w:t>
       </w:r>
     </w:p>
     <w:p>
@@ -897,7 +1157,42 @@
         <w:rPr>
           <w:noProof w:val="0"/>
         </w:rPr>
-        <w:t xml:space="preserve"> collecting precise information on the presence and characteristics of polyadenylated (poly(A)) tails in transcriptom</w:t>
+        <w:t xml:space="preserve"> collecting precise information on the presence and characteristics of </w:t>
+      </w:r>
+      <w:proofErr w:type="spellStart"/>
+      <w:r>
+        <w:rPr>
+          <w:noProof w:val="0"/>
+        </w:rPr>
+        <w:t>polyadenylated</w:t>
+      </w:r>
+      <w:proofErr w:type="spellEnd"/>
+      <w:r>
+        <w:rPr>
+          <w:noProof w:val="0"/>
+        </w:rPr>
+        <w:t xml:space="preserve"> (</w:t>
+      </w:r>
+      <w:proofErr w:type="gramStart"/>
+      <w:r>
+        <w:rPr>
+          <w:noProof w:val="0"/>
+        </w:rPr>
+        <w:t>poly(</w:t>
+      </w:r>
+      <w:proofErr w:type="gramEnd"/>
+      <w:r>
+        <w:rPr>
+          <w:noProof w:val="0"/>
+        </w:rPr>
+        <w:t xml:space="preserve">A)) tails in </w:t>
+      </w:r>
+      <w:proofErr w:type="spellStart"/>
+      <w:r>
+        <w:rPr>
+          <w:noProof w:val="0"/>
+        </w:rPr>
+        <w:t>transcriptom</w:t>
       </w:r>
       <w:r>
         <w:rPr>
@@ -905,11 +1200,26 @@
         </w:rPr>
         <w:t>e</w:t>
       </w:r>
-      <w:r>
-        <w:rPr>
-          <w:noProof w:val="0"/>
-        </w:rPr>
-        <w:t xml:space="preserve"> data.  While finding a significantly long stretch of adenine bases in a sequence transcript is not difficult, the challenge deepens when you try to account for sequence modifications that could obscure the tail sequence (e.g. base-call errors, the effect of processes such as RNA editing, or sequencing artifacts).  Tools such as SeqClean </w:t>
+      <w:proofErr w:type="spellEnd"/>
+      <w:r>
+        <w:rPr>
+          <w:noProof w:val="0"/>
+        </w:rPr>
+        <w:t xml:space="preserve"> data.  While finding a significantly long stretch of adenine bases in a sequence transcript is not difficult, the challenge deepens when you try to account for sequence modifications that could obscure the tail sequence (e.g. base-call errors, the effect of processes such as RNA editing, or sequencing artifacts).  Tools such as </w:t>
+      </w:r>
+      <w:proofErr w:type="spellStart"/>
+      <w:r>
+        <w:rPr>
+          <w:noProof w:val="0"/>
+        </w:rPr>
+        <w:t>SeqClean</w:t>
+      </w:r>
+      <w:proofErr w:type="spellEnd"/>
+      <w:r>
+        <w:rPr>
+          <w:noProof w:val="0"/>
+        </w:rPr>
+        <w:t xml:space="preserve"> </w:t>
       </w:r>
       <w:r>
         <w:rPr>
@@ -945,7 +1255,21 @@
         <w:rPr>
           <w:noProof w:val="0"/>
         </w:rPr>
-        <w:t xml:space="preserve">, TrimEst </w:t>
+        <w:t xml:space="preserve">, </w:t>
+      </w:r>
+      <w:proofErr w:type="spellStart"/>
+      <w:r>
+        <w:rPr>
+          <w:noProof w:val="0"/>
+        </w:rPr>
+        <w:t>TrimEst</w:t>
+      </w:r>
+      <w:proofErr w:type="spellEnd"/>
+      <w:r>
+        <w:rPr>
+          <w:noProof w:val="0"/>
+        </w:rPr>
+        <w:t xml:space="preserve"> </w:t>
       </w:r>
       <w:r>
         <w:rPr>
@@ -981,7 +1305,21 @@
         <w:rPr>
           <w:noProof w:val="0"/>
         </w:rPr>
-        <w:t xml:space="preserve">, or SeqTrim </w:t>
+        <w:t xml:space="preserve">, or </w:t>
+      </w:r>
+      <w:proofErr w:type="spellStart"/>
+      <w:r>
+        <w:rPr>
+          <w:noProof w:val="0"/>
+        </w:rPr>
+        <w:t>SeqTrim</w:t>
+      </w:r>
+      <w:proofErr w:type="spellEnd"/>
+      <w:r>
+        <w:rPr>
+          <w:noProof w:val="0"/>
+        </w:rPr>
+        <w:t xml:space="preserve"> </w:t>
       </w:r>
       <w:r>
         <w:rPr>
@@ -1036,7 +1374,35 @@
           <w:noProof w:val="0"/>
         </w:rPr>
         <w:lastRenderedPageBreak/>
-        <w:t xml:space="preserve">require a tool that is able to identify poly(A) tail boundaries and length, and is robust to disruptions in the homopolymer sequence. </w:t>
+        <w:t xml:space="preserve">require a tool that is able to identify </w:t>
+      </w:r>
+      <w:proofErr w:type="gramStart"/>
+      <w:r>
+        <w:rPr>
+          <w:noProof w:val="0"/>
+        </w:rPr>
+        <w:t>poly(</w:t>
+      </w:r>
+      <w:proofErr w:type="gramEnd"/>
+      <w:r>
+        <w:rPr>
+          <w:noProof w:val="0"/>
+        </w:rPr>
+        <w:t xml:space="preserve">A) tail boundaries and length, and is robust to disruptions in the </w:t>
+      </w:r>
+      <w:proofErr w:type="spellStart"/>
+      <w:r>
+        <w:rPr>
+          <w:noProof w:val="0"/>
+        </w:rPr>
+        <w:t>homopolymer</w:t>
+      </w:r>
+      <w:proofErr w:type="spellEnd"/>
+      <w:r>
+        <w:rPr>
+          <w:noProof w:val="0"/>
+        </w:rPr>
+        <w:t xml:space="preserve"> sequence. </w:t>
       </w:r>
     </w:p>
     <w:p>
@@ -1786,7 +2152,23 @@
           <w:sz w:val="24"/>
           <w:szCs w:val="18"/>
         </w:rPr>
-        <w:t xml:space="preserve"> the role of polyadenylation in gene regulation </w:t>
+        <w:t xml:space="preserve"> the role of </w:t>
+      </w:r>
+      <w:proofErr w:type="spellStart"/>
+      <w:r>
+        <w:rPr>
+          <w:sz w:val="24"/>
+          <w:szCs w:val="18"/>
+        </w:rPr>
+        <w:t>polyadenylation</w:t>
+      </w:r>
+      <w:proofErr w:type="spellEnd"/>
+      <w:r>
+        <w:rPr>
+          <w:sz w:val="24"/>
+          <w:szCs w:val="18"/>
+        </w:rPr>
+        <w:t xml:space="preserve"> in gene regulation </w:t>
       </w:r>
       <w:r>
         <w:rPr>
@@ -1800,7 +2182,23 @@
           <w:sz w:val="24"/>
           <w:szCs w:val="18"/>
         </w:rPr>
-        <w:t xml:space="preserve"> best collected from sequenced mRNA and cDNA sequences.  However, the </w:t>
+        <w:t xml:space="preserve"> best collected from sequenced mRNA and </w:t>
+      </w:r>
+      <w:proofErr w:type="spellStart"/>
+      <w:r>
+        <w:rPr>
+          <w:sz w:val="24"/>
+          <w:szCs w:val="18"/>
+        </w:rPr>
+        <w:t>cDNA</w:t>
+      </w:r>
+      <w:proofErr w:type="spellEnd"/>
+      <w:r>
+        <w:rPr>
+          <w:sz w:val="24"/>
+          <w:szCs w:val="18"/>
+        </w:rPr>
+        <w:t xml:space="preserve"> sequences.  However, the </w:t>
       </w:r>
       <w:r>
         <w:rPr>
@@ -1814,7 +2212,23 @@
           <w:sz w:val="24"/>
           <w:szCs w:val="18"/>
         </w:rPr>
-        <w:t xml:space="preserve">identification of poly(A) tails embedded within those sequences is a challenge, </w:t>
+        <w:t xml:space="preserve">identification of </w:t>
+      </w:r>
+      <w:proofErr w:type="gramStart"/>
+      <w:r>
+        <w:rPr>
+          <w:sz w:val="24"/>
+          <w:szCs w:val="18"/>
+        </w:rPr>
+        <w:t>poly(</w:t>
+      </w:r>
+      <w:proofErr w:type="gramEnd"/>
+      <w:r>
+        <w:rPr>
+          <w:sz w:val="24"/>
+          <w:szCs w:val="18"/>
+        </w:rPr>
+        <w:t xml:space="preserve">A) tails embedded within those sequences is a challenge, </w:t>
       </w:r>
       <w:r>
         <w:rPr>
@@ -1921,12 +2335,21 @@
         </w:rPr>
         <w:t xml:space="preserve"> poorly understood biological processes (such as RNA editing and non-</w:t>
       </w:r>
-      <w:r>
-        <w:rPr>
-          <w:sz w:val="24"/>
-          <w:szCs w:val="18"/>
-        </w:rPr>
-        <w:t xml:space="preserve">templated nucleotide </w:t>
+      <w:proofErr w:type="spellStart"/>
+      <w:r>
+        <w:rPr>
+          <w:sz w:val="24"/>
+          <w:szCs w:val="18"/>
+        </w:rPr>
+        <w:t>templated</w:t>
+      </w:r>
+      <w:proofErr w:type="spellEnd"/>
+      <w:r>
+        <w:rPr>
+          <w:sz w:val="24"/>
+          <w:szCs w:val="18"/>
+        </w:rPr>
+        <w:t xml:space="preserve"> nucleotide </w:t>
       </w:r>
       <w:r>
         <w:rPr>
@@ -2076,7 +2499,21 @@
         <w:rPr>
           <w:sz w:val="24"/>
         </w:rPr>
-        <w:t xml:space="preserve"> such as SeqClean </w:t>
+        <w:t xml:space="preserve"> such as </w:t>
+      </w:r>
+      <w:proofErr w:type="spellStart"/>
+      <w:r>
+        <w:rPr>
+          <w:sz w:val="24"/>
+        </w:rPr>
+        <w:t>SeqClean</w:t>
+      </w:r>
+      <w:proofErr w:type="spellEnd"/>
+      <w:r>
+        <w:rPr>
+          <w:sz w:val="24"/>
+        </w:rPr>
+        <w:t xml:space="preserve"> </w:t>
       </w:r>
       <w:r>
         <w:rPr>
@@ -2112,7 +2549,21 @@
         <w:rPr>
           <w:sz w:val="24"/>
         </w:rPr>
-        <w:t xml:space="preserve">, TrimEST </w:t>
+        <w:t xml:space="preserve">, </w:t>
+      </w:r>
+      <w:proofErr w:type="spellStart"/>
+      <w:r>
+        <w:rPr>
+          <w:sz w:val="24"/>
+        </w:rPr>
+        <w:t>TrimEST</w:t>
+      </w:r>
+      <w:proofErr w:type="spellEnd"/>
+      <w:r>
+        <w:rPr>
+          <w:sz w:val="24"/>
+        </w:rPr>
+        <w:t xml:space="preserve"> </w:t>
       </w:r>
       <w:r>
         <w:rPr>
@@ -2156,11 +2607,19 @@
         </w:rPr>
         <w:t xml:space="preserve">and </w:t>
       </w:r>
-      <w:r>
-        <w:rPr>
-          <w:sz w:val="24"/>
-        </w:rPr>
-        <w:t xml:space="preserve">SeqTrim </w:t>
+      <w:proofErr w:type="spellStart"/>
+      <w:r>
+        <w:rPr>
+          <w:sz w:val="24"/>
+        </w:rPr>
+        <w:t>SeqTrim</w:t>
+      </w:r>
+      <w:proofErr w:type="spellEnd"/>
+      <w:r>
+        <w:rPr>
+          <w:sz w:val="24"/>
+        </w:rPr>
+        <w:t xml:space="preserve"> </w:t>
       </w:r>
       <w:r>
         <w:rPr>
@@ -2233,7 +2692,23 @@
           <w:sz w:val="24"/>
           <w:szCs w:val="18"/>
         </w:rPr>
-        <w:t xml:space="preserve">ormation needed to study the polyadenylation process itself. </w:t>
+        <w:t xml:space="preserve">ormation needed to study the </w:t>
+      </w:r>
+      <w:proofErr w:type="spellStart"/>
+      <w:r>
+        <w:rPr>
+          <w:sz w:val="24"/>
+          <w:szCs w:val="18"/>
+        </w:rPr>
+        <w:t>polyadenylation</w:t>
+      </w:r>
+      <w:proofErr w:type="spellEnd"/>
+      <w:r>
+        <w:rPr>
+          <w:sz w:val="24"/>
+          <w:szCs w:val="18"/>
+        </w:rPr>
+        <w:t xml:space="preserve"> process itself. </w:t>
       </w:r>
     </w:p>
     <w:p>
@@ -2274,14 +2749,46 @@
           <w:sz w:val="24"/>
           <w:szCs w:val="18"/>
         </w:rPr>
-        <w:t xml:space="preserve"> for the boundaries and length of poly(A) tails and </w:t>
-      </w:r>
-      <w:r>
-        <w:rPr>
-          <w:sz w:val="24"/>
-          <w:szCs w:val="18"/>
-        </w:rPr>
-        <w:t>other homopolymers in sequence reads</w:t>
+        <w:t xml:space="preserve"> for the boundaries and length of </w:t>
+      </w:r>
+      <w:proofErr w:type="gramStart"/>
+      <w:r>
+        <w:rPr>
+          <w:sz w:val="24"/>
+          <w:szCs w:val="18"/>
+        </w:rPr>
+        <w:t>poly(</w:t>
+      </w:r>
+      <w:proofErr w:type="gramEnd"/>
+      <w:r>
+        <w:rPr>
+          <w:sz w:val="24"/>
+          <w:szCs w:val="18"/>
+        </w:rPr>
+        <w:t xml:space="preserve">A) tails and </w:t>
+      </w:r>
+      <w:r>
+        <w:rPr>
+          <w:sz w:val="24"/>
+          <w:szCs w:val="18"/>
+        </w:rPr>
+        <w:t xml:space="preserve">other </w:t>
+      </w:r>
+      <w:proofErr w:type="spellStart"/>
+      <w:r>
+        <w:rPr>
+          <w:sz w:val="24"/>
+          <w:szCs w:val="18"/>
+        </w:rPr>
+        <w:t>homopolymers</w:t>
+      </w:r>
+      <w:proofErr w:type="spellEnd"/>
+      <w:r>
+        <w:rPr>
+          <w:sz w:val="24"/>
+          <w:szCs w:val="18"/>
+        </w:rPr>
+        <w:t xml:space="preserve"> in sequence reads</w:t>
       </w:r>
       <w:r>
         <w:rPr>
@@ -2414,15 +2921,23 @@
           <w:sz w:val="24"/>
           <w:szCs w:val="18"/>
         </w:rPr>
-        <w:t xml:space="preserve">In </w:t>
-      </w:r>
-      <w:r>
-        <w:rPr>
-          <w:sz w:val="24"/>
-          <w:szCs w:val="18"/>
-        </w:rPr>
-        <w:lastRenderedPageBreak/>
-        <w:t xml:space="preserve">particular, our tool is designed to accurately detect poly(A) tails of lower purity, where tail boundaries will be difficult to identify using conventional algorithms. </w:t>
+        <w:t xml:space="preserve">In particular, our tool is designed to accurately detect </w:t>
+      </w:r>
+      <w:proofErr w:type="gramStart"/>
+      <w:r>
+        <w:rPr>
+          <w:sz w:val="24"/>
+          <w:szCs w:val="18"/>
+        </w:rPr>
+        <w:t>poly(</w:t>
+      </w:r>
+      <w:proofErr w:type="gramEnd"/>
+      <w:r>
+        <w:rPr>
+          <w:sz w:val="24"/>
+          <w:szCs w:val="18"/>
+        </w:rPr>
+        <w:t xml:space="preserve">A) tails of lower purity, where tail boundaries will be difficult to identify using conventional algorithms. </w:t>
       </w:r>
     </w:p>
     <w:p>
@@ -2511,6 +3026,9 @@
           <w:noProof w:val="0"/>
         </w:rPr>
         <w:commentReference w:id="3"/>
+      </w:r>
+      <w:r>
+        <w:t>)</w:t>
       </w:r>
       <w:r>
         <w:t xml:space="preserve">, with a more technical review in </w:t>
@@ -2609,7 +3127,7 @@
         <w:fldChar w:fldCharType="begin"/>
       </w:r>
       <w:r>
-        <w:instrText xml:space="preserve"> ADDIN PAPERS2_CITATIONS &lt;citation&gt;&lt;uuid&gt;4E4F855E-680C-4D5E-A62D-414918CB7747&lt;/uuid&gt;&lt;priority&gt;0&lt;/priority&gt;&lt;publications&gt;&lt;publication&gt;&lt;publication_date&gt;99199804231200000000222000&lt;/publication_date&gt;&lt;subtitle&gt;Probabilistic Models of Proteins and Nucleic Acids&lt;/subtitle&gt;&lt;title&gt;Biological Sequence Analysis&lt;/title&gt;&lt;uuid&gt;F7B110F6-59A6-43E3-ADB9-0AA4BFD814A7&lt;/uuid&gt;&lt;subtype&gt;0&lt;/subtype&gt;&lt;publisher&gt;Cambridge University Press&lt;/publisher&gt;&lt;type&gt;0&lt;/type&gt;&lt;url&gt;http://books.google.com/books?id=HUUhAwAAQBAJ&amp;amp;printsec=frontcover&amp;amp;dq=Durbin+Biological+Sequence+Analysis+Probabilistic+Models+of+Proteins+and+Nucleic+Acids&amp;amp;hl=&amp;amp;cd=2&amp;amp;source=gbs_api&lt;/url&gt;&lt;authors&gt;&lt;author&gt;&lt;firstName&gt;Richard&lt;/firstName&gt;&lt;lastName&gt;Durbin&lt;/lastName&gt;&lt;/author&gt;&lt;author&gt;&lt;firstName&gt;Sean&lt;/firstName&gt;&lt;middleNames&gt;R&lt;/middleNames&gt;&lt;lastName&gt;Eddy&lt;/lastName&gt;&lt;/author&gt;&lt;author&gt;&lt;firstName&gt;Anders&lt;/firstName&gt;&lt;lastName&gt;Krogh&lt;/lastName&gt;&lt;/author&gt;&lt;author&gt;&lt;firstName&gt;Graeme&lt;/firstName&gt;&lt;lastName&gt;Mitchison&lt;/lastName&gt;&lt;/author&gt;&lt;/authors&gt;&lt;/publication&gt;&lt;/publications&gt;&lt;cites&gt;&lt;/cites&gt;&lt;/citation&gt;</w:instrText>
+        <w:instrText xml:space="preserve"> ADDIN PAPERS2_CITATIONS &lt;citation&gt;&lt;uuid&gt;8A66CA10-6F13-4656-8EE1-E9EC6EF32DF9&lt;/uuid&gt;&lt;priority&gt;0&lt;/priority&gt;&lt;publications&gt;&lt;publication&gt;&lt;publication_date&gt;99199804231200000000222000&lt;/publication_date&gt;&lt;subtitle&gt;Probabilistic Models of Proteins and Nucleic Acids&lt;/subtitle&gt;&lt;title&gt;Biological Sequence Analysis&lt;/title&gt;&lt;uuid&gt;F7B110F6-59A6-43E3-ADB9-0AA4BFD814A7&lt;/uuid&gt;&lt;subtype&gt;0&lt;/subtype&gt;&lt;publisher&gt;Cambridge University Press&lt;/publisher&gt;&lt;type&gt;0&lt;/type&gt;&lt;url&gt;http://books.google.com/books?id=HUUhAwAAQBAJ&amp;amp;printsec=frontcover&amp;amp;dq=Durbin+Biological+Sequence+Analysis+Probabilistic+Models+of+Proteins+and+Nucleic+Acids&amp;amp;hl=&amp;amp;cd=2&amp;amp;source=gbs_api&lt;/url&gt;&lt;authors&gt;&lt;author&gt;&lt;firstName&gt;Richard&lt;/firstName&gt;&lt;lastName&gt;Durbin&lt;/lastName&gt;&lt;/author&gt;&lt;author&gt;&lt;firstName&gt;Sean&lt;/firstName&gt;&lt;middleNames&gt;R&lt;/middleNames&gt;&lt;lastName&gt;Eddy&lt;/lastName&gt;&lt;/author&gt;&lt;author&gt;&lt;firstName&gt;Anders&lt;/firstName&gt;&lt;lastName&gt;Krogh&lt;/lastName&gt;&lt;/author&gt;&lt;author&gt;&lt;firstName&gt;Graeme&lt;/firstName&gt;&lt;lastName&gt;Mitchison&lt;/lastName&gt;&lt;/author&gt;&lt;/authors&gt;&lt;/publication&gt;&lt;/publications&gt;&lt;cites&gt;&lt;/cites&gt;&lt;/citation&gt;</w:instrText>
       </w:r>
       <w:r>
         <w:fldChar w:fldCharType="separate"/>
@@ -2624,16 +3142,7 @@
         <w:fldChar w:fldCharType="end"/>
       </w:r>
       <w:r>
-        <w:t xml:space="preserve"> conforming to the topology illustrated in Figure 1, allowing for the identification of </w:t>
-      </w:r>
-      <w:r>
-        <w:t>potentially</w:t>
-      </w:r>
-      <w:r>
-        <w:t xml:space="preserve"> imperfect poly(A) tails in raw sequence reads. </w:t>
-      </w:r>
-      <w:r>
-        <w:t xml:space="preserve">In  Figure 1 we see the HMM topology, and in </w:t>
+        <w:t xml:space="preserve"> conforming to the topology illustrated in Figure 1, allowing for the identification of both perfect and imperfect poly(A) tails in raw sequence reads. Using sliding windows along a random sampling of the input as training data for initial parameter values (optionally coupled with Baum-Welch training for HMM parameter optimization), SCOPE++ utilizes the Viterbi algorithm to approximate the most likely position of a poly(A) tail within any given fragment. In  Figure 1 we see the HMM topology, and in </w:t>
       </w:r>
       <w:r>
         <w:fldChar w:fldCharType="begin"/>
@@ -2651,113 +3160,79 @@
         <w:fldChar w:fldCharType="end"/>
       </w:r>
       <w:r>
-        <w:t xml:space="preserve"> the decomposition of a fragment. </w:t>
-      </w:r>
-      <w:r>
-        <w:t xml:space="preserve"> The objective is to assign each base of the fragment to a state of the HMM; a correct solution will assign each non-tail base to the “Background” state, the bases at each end of the poly(A) tail to the “A” states, and the rest of the tail bases to the “Poly(A) states.  Guiding us in the assignmen</w:t>
-      </w:r>
-      <w:r>
-        <w:t xml:space="preserve">t are associated probabilities.  Emission probability define the probability that of a given base type could be assoicate with a state (e.g. the probability that a cyctosine could be assigned to the poly(A) tail state).  Transition probabilities define the the likelihood of neighboring bases being assigned </w:t>
-      </w:r>
-      <w:r>
-        <w:lastRenderedPageBreak/>
-        <w:t xml:space="preserve">to state pairs (for example: the probability that a base could be assigned to the Poly(A) state given that its immediate predicessor was also assigned to the Poly(A) state.   Given these probability, the viterbi algorithm </w:t>
-      </w:r>
-      <w:r>
-        <w:fldChar w:fldCharType="begin"/>
-      </w:r>
-      <w:r>
-        <w:instrText xml:space="preserve"> ADDIN PAPERS2_CITATIONS &lt;citation&gt;&lt;uuid&gt;3CACCFFA-5146-4BF1-A707-1D99539569A6&lt;/uuid&gt;&lt;priority&gt;0&lt;/priority&gt;&lt;publications&gt;&lt;publication&gt;&lt;publication_date&gt;99199804231200000000222000&lt;/publication_date&gt;&lt;subtitle&gt;Probabilistic Models of Proteins and Nucleic Acids&lt;/subtitle&gt;&lt;title&gt;Biological Sequence Analysis&lt;/title&gt;&lt;uuid&gt;F7B110F6-59A6-43E3-ADB9-0AA4BFD814A7&lt;/uuid&gt;&lt;subtype&gt;0&lt;/subtype&gt;&lt;publisher&gt;Cambridge University Press&lt;/publisher&gt;&lt;type&gt;0&lt;/type&gt;&lt;url&gt;http://books.google.com/books?id=HUUhAwAAQBAJ&amp;amp;printsec=frontcover&amp;amp;dq=Durbin+Biological+Sequence+Analysis+Probabilistic+Models+of+Proteins+and+Nucleic+Acids&amp;amp;hl=&amp;amp;cd=2&amp;amp;source=gbs_api&lt;/url&gt;&lt;authors&gt;&lt;author&gt;&lt;firstName&gt;Richard&lt;/firstName&gt;&lt;lastName&gt;Durbin&lt;/lastName&gt;&lt;/author&gt;&lt;author&gt;&lt;firstName&gt;Sean&lt;/firstName&gt;&lt;middleNames&gt;R&lt;/middleNames&gt;&lt;lastName&gt;Eddy&lt;/lastName&gt;&lt;/author&gt;&lt;author&gt;&lt;firstName&gt;Anders&lt;/firstName&gt;&lt;lastName&gt;Krogh&lt;/lastName&gt;&lt;/author&gt;&lt;author&gt;&lt;firstName&gt;Graeme&lt;/firstName&gt;&lt;lastName&gt;Mitchison&lt;/lastName&gt;&lt;/author&gt;&lt;/authors&gt;&lt;/publication&gt;&lt;/publications&gt;&lt;cites&gt;&lt;/cites&gt;&lt;/citation&gt;</w:instrText>
-      </w:r>
-      <w:r>
-        <w:fldChar w:fldCharType="separate"/>
-      </w:r>
-      <w:r>
-        <w:rPr>
-          <w:noProof w:val="0"/>
-        </w:rPr>
-        <w:t>{Durbin:1998wq}</w:t>
-      </w:r>
-      <w:r>
-        <w:fldChar w:fldCharType="end"/>
-      </w:r>
-      <w:r>
-        <w:t xml:space="preserve"> will find the most likely path through the HMM – thus given us the most likely categorization of each base, and thus solution.</w:t>
-      </w:r>
-    </w:p>
-    <w:p>
-      <w:pPr>
+        <w:t xml:space="preserve"> the decomposition of a fragment.  In the alignment of the fragment each base will be assigned to either: the poly(A) state (thus indicating it is a member of a poly(A) tail); a background state (thus indicating it is not); or one of the intermediate A states.  These middle states serve as tail boundary bases, which we require to be error free. I</w:t>
+      </w:r>
+      <w:r>
+        <w:t>ncreasing the num</w:t>
+      </w:r>
+      <w:r>
+        <w:t xml:space="preserve">ber of such states can increase the </w:t>
+      </w:r>
+      <w:r>
+        <w:t xml:space="preserve">precision </w:t>
+      </w:r>
+      <w:r>
+        <w:t xml:space="preserve">of boundary identification, </w:t>
+      </w:r>
+      <w:r>
+        <w:t>at the cost of sensitivity as base-call error</w:t>
+      </w:r>
+      <w:r>
+        <w:t>s</w:t>
+      </w:r>
+      <w:r>
+        <w:t xml:space="preserve"> become more likely to appear within the defined end region. </w:t>
+      </w:r>
+      <w:r>
+        <w:t xml:space="preserve"> </w:t>
+      </w:r>
+      <w:r>
+        <w:rPr>
+          <w:highlight w:val="yellow"/>
+        </w:rPr>
+        <w:t>Experiments indicate</w:t>
+      </w:r>
+      <w:r>
+        <w:rPr>
+          <w:highlight w:val="yellow"/>
+        </w:rPr>
+        <w:t>d</w:t>
+      </w:r>
+      <w:r>
+        <w:rPr>
+          <w:highlight w:val="yellow"/>
+        </w:rPr>
+        <w:t xml:space="preserve"> that using four such states (split two and two) achieves a reasonable balance.</w:t>
+      </w:r>
+    </w:p>
+    <w:p>
+      <w:pPr>
+        <w:ind w:firstLine="720"/>
         <w:jc w:val="both"/>
       </w:pPr>
+      <w:r>
+        <w:t xml:space="preserve">The topology of the HMM is fairly simple, but requires the fragment conform to a certainplate.  Specifically, any embeded tail must have </w:t>
+      </w:r>
+      <w:r>
+        <w:rPr>
+          <w:i/>
+        </w:rPr>
+        <w:t xml:space="preserve">x </w:t>
+      </w:r>
+      <w:r>
+        <w:t xml:space="preserve">error-free adenine bases at either end (where </w:t>
+      </w:r>
+      <w:r>
+        <w:rPr>
+          <w:i/>
+        </w:rPr>
+        <w:t>x=2</w:t>
+      </w:r>
+      <w:r>
+        <w:t xml:space="preserve"> in Figure 2), and the tolerance of non-adenine tail bases will be dictated by probabilities assigned in the poly(A) state. There is the possibility of a non-tail adenine sitting by chance close to the tail and being thus included in the tail.  However, there is virtually no way to distinguish such an abborant base based only on sequence content (or even establish whether or not that A should be outside the tail without wet-lab conformation), hence any tool like likely sufffer from this.  Simerly, two homolopolymers sitting in close proximitiy could be merged (with the interveining bases labeled as errors within the tail).  However, the occurance of several consecutive non-A bases will cause a bad fit to the model, and hence is unlikely.  In practice, the occurances of two homolopolymers actually occuring close enough to be a problem appears to be very small, so in practice this is unlikely to matter.</w:t>
+      </w:r>
       <w:bookmarkStart w:id="4" w:name="_GoBack"/>
       <w:bookmarkEnd w:id="4"/>
-      <w:r>
-        <w:t>Using sliding windows along a random sampling of the input as training data for initial parameter values (optionally coupled with Baum-Welch</w:t>
-      </w:r>
-      <w:r>
-        <w:t xml:space="preserve"> </w:t>
-      </w:r>
-      <w:r>
-        <w:t>training</w:t>
-      </w:r>
-      <w:r>
-        <w:t xml:space="preserve"> </w:t>
-      </w:r>
-      <w:r>
-        <w:t xml:space="preserve"> for HMM parameter optimization), SCOPE++ utilizes the Viterbi algorithm to approximate the most likely position of a poly(A) tail within any given fragment. In the alignment of the fragment </w:t>
-      </w:r>
-      <w:r>
-        <w:t xml:space="preserve">to the HMM </w:t>
-      </w:r>
-      <w:r>
-        <w:t>each base will be assigned to either: the poly(A) state (thus indicating it is a member of a poly(A) tail); a background state (thus indicating it is not); or one of the intermediate A states.  These middle states serve as tail boundary bases, which we require to be error free. I</w:t>
-      </w:r>
-      <w:r>
-        <w:t>ncreasing the num</w:t>
-      </w:r>
-      <w:r>
-        <w:t xml:space="preserve">ber of such states can </w:t>
-      </w:r>
-      <w:r>
-        <w:lastRenderedPageBreak/>
-        <w:t xml:space="preserve">increase the </w:t>
-      </w:r>
-      <w:r>
-        <w:t xml:space="preserve">precision </w:t>
-      </w:r>
-      <w:r>
-        <w:t xml:space="preserve">of boundary identification, </w:t>
-      </w:r>
-      <w:r>
-        <w:t>at the cost of sensitivity as base-call error</w:t>
-      </w:r>
-      <w:r>
-        <w:t>s</w:t>
-      </w:r>
-      <w:r>
-        <w:t xml:space="preserve"> become more likely to appear within the defined end region. </w:t>
-      </w:r>
-      <w:r>
-        <w:t xml:space="preserve"> </w:t>
-      </w:r>
-      <w:r>
-        <w:t>Computational e</w:t>
-      </w:r>
-      <w:r>
-        <w:t>xperiments indicate</w:t>
-      </w:r>
-      <w:r>
-        <w:t>d</w:t>
-      </w:r>
-      <w:r>
-        <w:t xml:space="preserve"> that using four such states (split two and two) achieves a reasonable balance</w:t>
-      </w:r>
-      <w:r>
-        <w:t xml:space="preserve"> (data not shown)</w:t>
-      </w:r>
-      <w:r>
-        <w:t>.</w:t>
-      </w:r>
     </w:p>
     <w:p>
       <w:pPr>
@@ -2936,11 +3411,7 @@
         <w:t>Center</w:t>
       </w:r>
       <w:r>
-        <w:t xml:space="preserve">, </w:t>
-      </w:r>
-      <w:r>
-        <w:lastRenderedPageBreak/>
-        <w:t>leaving us with a window contin</w:t>
+        <w:t>, leaving us with a window contin</w:t>
       </w:r>
       <w:r>
         <w:t>u</w:t>
@@ -3191,7 +3662,6 @@
         <w:rPr>
           <w:u w:val="single"/>
         </w:rPr>
-        <w:lastRenderedPageBreak/>
         <w:t>Benchmark Sets</w:t>
       </w:r>
       <w:r>
@@ -3341,11 +3811,7 @@
         <w:t>d</w:t>
       </w:r>
       <w:r>
-        <w:t xml:space="preserve"> sum-of-squares error to reflect that the seriousness of boundary error increases super-linearly with the </w:t>
-      </w:r>
-      <w:r>
-        <w:lastRenderedPageBreak/>
-        <w:t xml:space="preserve">error (e.g. being off by four bases is more than twice as bad as being off by two bases), given the effect of such error on downstream analysis. </w:t>
+        <w:t xml:space="preserve"> sum-of-squares error to reflect that the seriousness of boundary error increases super-linearly with the error (e.g. being off by four bases is more than twice as bad as being off by two bases), given the effect of such error on downstream analysis. </w:t>
       </w:r>
     </w:p>
     <w:p>
@@ -3353,33 +3819,278 @@
         <w:ind w:firstLine="720"/>
       </w:pPr>
       <w:r>
-        <w:t xml:space="preserve">Our first test was against a quickly implemented “basic algorithm”: specifically, finding </w:t>
+        <w:t xml:space="preserve">We start by showing that the complexity of SCOPE++ is warrented: it does better than a basic string search.  Using our semi-synthetic dataset, we compare against am </w:t>
+      </w:r>
+      <w:r>
+        <w:t xml:space="preserve">algorithim that </w:t>
+      </w:r>
+      <w:r>
+        <w:t>searches for</w:t>
+      </w:r>
+      <w:r>
+        <w:t xml:space="preserve"> maximumal substrings </w:t>
+      </w:r>
+      <w:r>
+        <w:rPr>
+          <w:i/>
+        </w:rPr>
+        <w:t>s</w:t>
+      </w:r>
+      <w:r>
+        <w:t xml:space="preserve"> that that: (1) </w:t>
+      </w:r>
+      <w:r>
+        <w:rPr>
+          <w:i/>
+        </w:rPr>
+        <w:t>s</w:t>
+      </w:r>
+      <w:r>
+        <w:t xml:space="preserve"> is no shorter than a fixed value </w:t>
+      </w:r>
+      <w:r>
+        <w:rPr>
+          <w:i/>
+        </w:rPr>
+        <w:t>m</w:t>
+      </w:r>
+      <w:r>
+        <w:t xml:space="preserve">, and the facation of non-adenine bases in </w:t>
+      </w:r>
+      <w:r>
+        <w:rPr>
+          <w:i/>
+        </w:rPr>
+        <w:t>(s)</w:t>
+      </w:r>
+      <w:r>
+        <w:t xml:space="preserve"> is no greater </w:t>
+      </w:r>
+      <w:r>
+        <w:t>than</w:t>
+      </w:r>
+      <w:r>
+        <w:t xml:space="preserve"> a fixed value </w:t>
+      </w:r>
+      <w:r>
+        <w:rPr>
+          <w:i/>
+        </w:rPr>
+        <w:t>p</w:t>
+      </w:r>
+      <w:r>
+        <w:t xml:space="preserve">. We find </w:t>
+      </w:r>
+      <w:r>
+        <w:t xml:space="preserve">that while </w:t>
+      </w:r>
+      <w:r>
+        <w:t>this</w:t>
+      </w:r>
+      <w:r>
+        <w:t xml:space="preserve"> basic algorihm can effectivally detect the presense of poly(A) tails, it cannot match SCOPE++ in </w:t>
+      </w:r>
+      <w:r>
+        <w:t>b</w:t>
+      </w:r>
+      <w:r>
+        <w:t>oundary detection accuracy.</w:t>
       </w:r>
       <w:r>
         <w:t xml:space="preserve"> </w:t>
       </w:r>
+      <w:r>
+        <w:t xml:space="preserve"> </w:t>
+      </w:r>
+      <w:r>
+        <w:t>Experiments indicte</w:t>
+      </w:r>
+      <w:r>
+        <w:t xml:space="preserve"> that a</w:t>
+      </w:r>
+      <w:r>
+        <w:t>n</w:t>
+      </w:r>
+      <w:r>
+        <w:t xml:space="preserve"> effective parameter assignment </w:t>
+      </w:r>
+      <w:r>
+        <w:t>is</w:t>
+      </w:r>
+      <w:r>
+        <w:t xml:space="preserve"> </w:t>
+      </w:r>
+      <w:r>
+        <w:rPr>
+          <w:i/>
+        </w:rPr>
+        <w:t>m=10</w:t>
+      </w:r>
+      <w:r>
+        <w:t xml:space="preserve"> and </w:t>
+      </w:r>
+      <w:r>
+        <w:rPr>
+          <w:i/>
+        </w:rPr>
+        <w:t>p=0.15</w:t>
+      </w:r>
+      <w:r>
+        <w:t>,  and with those values we find</w:t>
+      </w:r>
+      <w:r>
+        <w:t xml:space="preserve"> both tools have</w:t>
+      </w:r>
+      <w:r>
+        <w:t xml:space="preserve"> near-perfect sensistivy and specificty for </w:t>
+      </w:r>
+      <w:r>
+        <w:t>subjected to a base-call error rate</w:t>
+      </w:r>
+      <w:r>
+        <w:t xml:space="preserve"> ranging from 0 to 0.1 errors per base. </w:t>
+      </w:r>
+      <w:r>
+        <w:t>But the simple algorithm suffers in boundary precision.</w:t>
+      </w:r>
+      <w:r>
+        <w:t xml:space="preserve"> With a 0% errors rate (i.e. perfect tails), the simple tool is able to correctly identify boundaries less than 25% of the time, and over-extends the boundaries by an average of 8 bases; under these conditions SCOPE++ returns perfect results.  Bumping the error rate improves the simple tail results slightly (as more errors in the tail prevents over-extension), but even at a 5% error rate the tool can only identify 34% of the boundaries correctly, and over-extends by an average of 4.5 bases.  SCOPE++ correctily identifies end points 73% of the time, and those boundaries it misses are short by an avearge of 0.6 bases.  In short: the simple algorithm is useful if we are merely interested in determining if a poly(A) tail is present, but the complexity of SCOPE++ is required if percision is important.</w:t>
+      </w:r>
     </w:p>
     <w:p>
       <w:pPr>
         <w:ind w:firstLine="720"/>
       </w:pPr>
       <w:r>
+        <w:t xml:space="preserve">Our second experiment was to determine whether the complexity of the HMM was necessary.  We tested SCOPE++ as described (using </w:t>
+      </w:r>
+      <w:r>
+        <w:rPr>
+          <w:i/>
+        </w:rPr>
+        <w:t>x=2</w:t>
+      </w:r>
+      <w:r>
+        <w:t xml:space="preserve">, thus requiring each tail start and end with 2 As) against a basic two state HMM (containing a “poly(A)” sate and a “non-poly(A)” state).  While spotting poly(A) tails is appears to be a simple problem, it is not quite that simple.  Using the same </w:t>
+      </w:r>
+      <w:r>
+        <w:t>training prodecure for the simplified HMM, the tool tends to assign all bases to the non-poly(A) state – finding less than 10% of all tails (regardless of simulated error rate).</w:t>
+      </w:r>
+    </w:p>
+    <w:p>
+      <w:pPr>
+        <w:ind w:firstLine="720"/>
+      </w:pPr>
+      <w:r>
+        <w:t xml:space="preserve">Having justified the </w:t>
+      </w:r>
+      <w:r>
+        <w:t xml:space="preserve">necessity for the complexity of our model above simple string searches, we now move to a </w:t>
+      </w:r>
+      <w:r>
+        <w:t xml:space="preserve">comparison </w:t>
+      </w:r>
+      <w:r>
+        <w:t xml:space="preserve">to </w:t>
+      </w:r>
+      <w:r>
+        <w:t xml:space="preserve">against existing </w:t>
+      </w:r>
+      <w:r>
+        <w:t xml:space="preserve">tools </w:t>
+      </w:r>
+      <w:r>
+        <w:t>we look</w:t>
+      </w:r>
+      <w:r>
+        <w:t>ed</w:t>
+      </w:r>
+      <w:r>
+        <w:t xml:space="preserve"> at the TrimPoly module of SeqClean </w:t>
+      </w:r>
+      <w:r>
+        <w:fldChar w:fldCharType="begin"/>
+      </w:r>
+      <w:r>
+        <w:instrText xml:space="preserve"> ADDIN PAPERS2_CITATIONS &lt;citation&gt;&lt;uuid&gt;EA965E9C-2C26-4297-8016-ACD77232AC0C&lt;/uuid&gt;&lt;priority&gt;0&lt;/priority&gt;&lt;publications&gt;&lt;publication&gt;&lt;title&gt;DFCI Gene Indices Software Tool&lt;/title&gt;&lt;type&gt;400&lt;/type&gt;&lt;subtype&gt;403&lt;/subtype&gt;&lt;uuid&gt;13068C25-2E8B-4E85-BD4C-360FD54C5622&lt;/uuid&gt;&lt;/publication&gt;&lt;/publications&gt;&lt;cites&gt;&lt;/cites&gt;&lt;/citation&gt;</w:instrText>
+      </w:r>
+      <w:r>
+        <w:fldChar w:fldCharType="separate"/>
+      </w:r>
+      <w:r>
+        <w:rPr>
+          <w:noProof w:val="0"/>
+        </w:rPr>
+        <w:t>{Anonymous:SLVrguZz}</w:t>
+      </w:r>
+      <w:r>
+        <w:fldChar w:fldCharType="end"/>
+      </w:r>
+      <w:r>
+        <w:t xml:space="preserve"> and TrimEST </w:t>
+      </w:r>
+      <w:r>
+        <w:fldChar w:fldCharType="begin"/>
+      </w:r>
+      <w:r>
+        <w:instrText xml:space="preserve"> ADDIN PAPERS2_CITATIONS &lt;citation&gt;&lt;uuid&gt;EAEF23BC-465B-4476-81EE-CB1BCC2B31B7&lt;/uuid&gt;&lt;priority&gt;0&lt;/priority&gt;&lt;publications&gt;&lt;publication&gt;&lt;volume&gt;16&lt;/volume&gt;&lt;publication_date&gt;99200006001200000000220000&lt;/publication_date&gt;&lt;number&gt;6&lt;/number&gt;&lt;institution&gt;The Sanger Centre, Wellcome Trust Genome Campus, Hinxton, Cambridge, UK CB10 1SA.&lt;/institution&gt;&lt;startpage&gt;276&lt;/startpage&gt;&lt;title&gt;EMBOSS: the European Molecular Biology Open Software Suite.&lt;/title&gt;&lt;uuid&gt;B4A8ACAC-7795-47A8-9C7B-56408911CBB2&lt;/uuid&gt;&lt;subtype&gt;400&lt;/subtype&gt;&lt;endpage&gt;277&lt;/endpage&gt;&lt;type&gt;400&lt;/type&gt;&lt;url&gt;http://eutils.ncbi.nlm.nih.gov/entrez/eutils/elink.fcgi?dbfrom=pubmed&amp;amp;id=10827456&amp;amp;retmode=ref&amp;amp;cmd=prlinks&lt;/url&gt;&lt;bundle&gt;&lt;publication&gt;&lt;url&gt;http://www.cell.com/trends/genetics/&lt;/url&gt;&lt;title&gt;Trends in genetics : TIG&lt;/title&gt;&lt;type&gt;-100&lt;/type&gt;&lt;subtype&gt;-100&lt;/subtype&gt;&lt;uuid&gt;90B9A025-259A-437B-86DB-74B64E24675F&lt;/uuid&gt;&lt;/publication&gt;&lt;/bundle&gt;&lt;authors&gt;&lt;author&gt;&lt;firstName&gt;P&lt;/firstName&gt;&lt;lastName&gt;Rice&lt;/lastName&gt;&lt;/author&gt;&lt;author&gt;&lt;firstName&gt;I&lt;/firstName&gt;&lt;lastName&gt;Longden&lt;/lastName&gt;&lt;/author&gt;&lt;author&gt;&lt;firstName&gt;A&lt;/firstName&gt;&lt;lastName&gt;Bleasby&lt;/lastName&gt;&lt;/author&gt;&lt;/authors&gt;&lt;/publication&gt;&lt;/publications&gt;&lt;cites&gt;&lt;/cites&gt;&lt;/citation&gt;</w:instrText>
+      </w:r>
+      <w:r>
+        <w:fldChar w:fldCharType="separate"/>
+      </w:r>
+      <w:r>
+        <w:rPr>
+          <w:noProof w:val="0"/>
+        </w:rPr>
+        <w:t>{Rice:2000wr}</w:t>
+      </w:r>
+      <w:r>
+        <w:fldChar w:fldCharType="end"/>
+      </w:r>
+      <w:r>
+        <w:t xml:space="preserve">; SeqTrim  </w:t>
+      </w:r>
+      <w:r>
+        <w:fldChar w:fldCharType="begin"/>
+      </w:r>
+      <w:r>
+        <w:instrText xml:space="preserve"> ADDIN PAPERS2_CITATIONS &lt;citation&gt;&lt;uuid&gt;E37104F1-53B3-4035-816B-53B5640F2885&lt;/uuid&gt;&lt;priority&gt;0&lt;/priority&gt;&lt;publications&gt;&lt;publication&gt;&lt;volume&gt;11&lt;/volume&gt;&lt;publication_date&gt;99201000001200000000200000&lt;/publication_date&gt;&lt;number&gt;1&lt;/number&gt;&lt;doi&gt;10.1186/1471-2105-11-38&lt;/doi&gt;&lt;startpage&gt;38&lt;/startpage&gt;&lt;title&gt;SeqTrim: a high-throughput pipeline for preprocessing any type of sequence reads&lt;/title&gt;&lt;uuid&gt;2C1C26E7-FAFC-49FA-89EA-303EC44B059B&lt;/uuid&gt;&lt;subtype&gt;400&lt;/subtype&gt;&lt;type&gt;400&lt;/type&gt;&lt;url&gt;http://www.biomedcentral.com/1471-2105/11/38&lt;/url&gt;&lt;bundle&gt;&lt;publication&gt;&lt;publisher&gt;BioMed Central Ltd&lt;/publisher&gt;&lt;title&gt;BMC bioinformatics&lt;/title&gt;&lt;type&gt;-100&lt;/type&gt;&lt;subtype&gt;-100&lt;/subtype&gt;&lt;uuid&gt;7B9B5D5A-7A68-478D-9DE8-B20F430160D0&lt;/uuid&gt;&lt;/publication&gt;&lt;/bundle&gt;&lt;authors&gt;&lt;author&gt;&lt;firstName&gt;Juan&lt;/firstName&gt;&lt;lastName&gt;Falgueras&lt;/lastName&gt;&lt;/author&gt;&lt;author&gt;&lt;firstName&gt;Antonio&lt;/firstName&gt;&lt;middleNames&gt;J&lt;/middleNames&gt;&lt;lastName&gt;Lara&lt;/lastName&gt;&lt;/author&gt;&lt;author&gt;&lt;firstName&gt;Noé&lt;/firstName&gt;&lt;lastName&gt;Fernández-Pozo&lt;/lastName&gt;&lt;/author&gt;&lt;author&gt;&lt;firstName&gt;Francisco&lt;/firstName&gt;&lt;middleNames&gt;R&lt;/middleNames&gt;&lt;lastName&gt;Cantón&lt;/lastName&gt;&lt;/author&gt;&lt;author&gt;&lt;firstName&gt;Guillermo&lt;/firstName&gt;&lt;lastName&gt;Pérez-Trabado&lt;/lastName&gt;&lt;/author&gt;&lt;author&gt;&lt;firstName&gt;M&lt;/firstName&gt;&lt;middleNames&gt;Gonzalo&lt;/middleNames&gt;&lt;lastName&gt;Claros&lt;/lastName&gt;&lt;/author&gt;&lt;/authors&gt;&lt;/publication&gt;&lt;/publications&gt;&lt;cites&gt;&lt;/cites&gt;&lt;/citation&gt;</w:instrText>
+      </w:r>
+      <w:r>
+        <w:fldChar w:fldCharType="separate"/>
+      </w:r>
+      <w:r>
+        <w:rPr>
+          <w:noProof w:val="0"/>
+        </w:rPr>
+        <w:t>{Falgueras:2010bf}</w:t>
+      </w:r>
+      <w:r>
+        <w:fldChar w:fldCharType="end"/>
+      </w:r>
+      <w:r>
+        <w:t xml:space="preserve"> was not used</w:t>
+      </w:r>
+      <w:r>
+        <w:t xml:space="preserve"> due to its slower runtime.  </w:t>
+      </w:r>
+      <w:r>
+        <w:t xml:space="preserve">Table 1 </w:t>
+      </w:r>
+      <w:r>
+        <w:t>displays</w:t>
+      </w:r>
+      <w:r>
+        <w:t xml:space="preserve"> the average sensitivity and specificity of SCOPE++, TrimPoly</w:t>
+      </w:r>
+      <w:r>
         <w:t xml:space="preserve"> </w:t>
       </w:r>
       <w:r>
-        <w:t>For comparison we look</w:t>
-      </w:r>
-      <w:r>
-        <w:t>ed</w:t>
-      </w:r>
-      <w:r>
-        <w:t xml:space="preserve"> at the TrimPoly module of SeqClean </w:t>
-      </w:r>
-      <w:r>
         <w:fldChar w:fldCharType="begin"/>
       </w:r>
       <w:r>
-        <w:instrText xml:space="preserve"> ADDIN PAPERS2_CITATIONS &lt;citation&gt;&lt;uuid&gt;EA965E9C-2C26-4297-8016-ACD77232AC0C&lt;/uuid&gt;&lt;priority&gt;0&lt;/priority&gt;&lt;publications&gt;&lt;publication&gt;&lt;title&gt;DFCI Gene Indices Software Tool&lt;/title&gt;&lt;type&gt;400&lt;/type&gt;&lt;subtype&gt;403&lt;/subtype&gt;&lt;uuid&gt;13068C25-2E8B-4E85-BD4C-360FD54C5622&lt;/uuid&gt;&lt;/publication&gt;&lt;/publications&gt;&lt;cites&gt;&lt;/cites&gt;&lt;/citation&gt;</w:instrText>
+        <w:instrText xml:space="preserve"> ADDIN PAPERS2_CITATIONS &lt;citation&gt;&lt;uuid&gt;C2D1F92A-384E-4346-80CF-747859C418BB&lt;/uuid&gt;&lt;priority&gt;0&lt;/priority&gt;&lt;publications&gt;&lt;publication&gt;&lt;title&gt;DFCI Gene Indices Software Tool&lt;/title&gt;&lt;type&gt;400&lt;/type&gt;&lt;subtype&gt;403&lt;/subtype&gt;&lt;uuid&gt;13068C25-2E8B-4E85-BD4C-360FD54C5622&lt;/uuid&gt;&lt;/publication&gt;&lt;/publications&gt;&lt;cites&gt;&lt;/cites&gt;&lt;/citation&gt;</w:instrText>
       </w:r>
       <w:r>
         <w:fldChar w:fldCharType="separate"/>
@@ -3394,13 +4105,16 @@
         <w:fldChar w:fldCharType="end"/>
       </w:r>
       <w:r>
+        <w:t>,</w:t>
+      </w:r>
+      <w:r>
         <w:t xml:space="preserve"> and TrimEST </w:t>
       </w:r>
       <w:r>
         <w:fldChar w:fldCharType="begin"/>
       </w:r>
       <w:r>
-        <w:instrText xml:space="preserve"> ADDIN PAPERS2_CITATIONS &lt;citation&gt;&lt;uuid&gt;EAEF23BC-465B-4476-81EE-CB1BCC2B31B7&lt;/uuid&gt;&lt;priority&gt;0&lt;/priority&gt;&lt;publications&gt;&lt;publication&gt;&lt;volume&gt;16&lt;/volume&gt;&lt;publication_date&gt;99200006001200000000220000&lt;/publication_date&gt;&lt;number&gt;6&lt;/number&gt;&lt;institution&gt;The Sanger Centre, Wellcome Trust Genome Campus, Hinxton, Cambridge, UK CB10 1SA.&lt;/institution&gt;&lt;startpage&gt;276&lt;/startpage&gt;&lt;title&gt;EMBOSS: the European Molecular Biology Open Software Suite.&lt;/title&gt;&lt;uuid&gt;B4A8ACAC-7795-47A8-9C7B-56408911CBB2&lt;/uuid&gt;&lt;subtype&gt;400&lt;/subtype&gt;&lt;endpage&gt;277&lt;/endpage&gt;&lt;type&gt;400&lt;/type&gt;&lt;url&gt;http://eutils.ncbi.nlm.nih.gov/entrez/eutils/elink.fcgi?dbfrom=pubmed&amp;amp;id=10827456&amp;amp;retmode=ref&amp;amp;cmd=prlinks&lt;/url&gt;&lt;bundle&gt;&lt;publication&gt;&lt;url&gt;http://www.cell.com/trends/genetics/&lt;/url&gt;&lt;title&gt;Trends in genetics : TIG&lt;/title&gt;&lt;type&gt;-100&lt;/type&gt;&lt;subtype&gt;-100&lt;/subtype&gt;&lt;uuid&gt;90B9A025-259A-437B-86DB-74B64E24675F&lt;/uuid&gt;&lt;/publication&gt;&lt;/bundle&gt;&lt;authors&gt;&lt;author&gt;&lt;firstName&gt;P&lt;/firstName&gt;&lt;lastName&gt;Rice&lt;/lastName&gt;&lt;/author&gt;&lt;author&gt;&lt;firstName&gt;I&lt;/firstName&gt;&lt;lastName&gt;Longden&lt;/lastName&gt;&lt;/author&gt;&lt;author&gt;&lt;firstName&gt;A&lt;/firstName&gt;&lt;lastName&gt;Bleasby&lt;/lastName&gt;&lt;/author&gt;&lt;/authors&gt;&lt;/publication&gt;&lt;/publications&gt;&lt;cites&gt;&lt;/cites&gt;&lt;/citation&gt;</w:instrText>
+        <w:instrText xml:space="preserve"> ADDIN PAPERS2_CITATIONS &lt;citation&gt;&lt;uuid&gt;C5DE7353-520A-4F7F-A114-4307C8599884&lt;/uuid&gt;&lt;priority&gt;0&lt;/priority&gt;&lt;publications&gt;&lt;publication&gt;&lt;volume&gt;16&lt;/volume&gt;&lt;publication_date&gt;99200006001200000000220000&lt;/publication_date&gt;&lt;number&gt;6&lt;/number&gt;&lt;institution&gt;The Sanger Centre, Wellcome Trust Genome Campus, Hinxton, Cambridge, UK CB10 1SA.&lt;/institution&gt;&lt;startpage&gt;276&lt;/startpage&gt;&lt;title&gt;EMBOSS: the European Molecular Biology Open Software Suite.&lt;/title&gt;&lt;uuid&gt;B4A8ACAC-7795-47A8-9C7B-56408911CBB2&lt;/uuid&gt;&lt;subtype&gt;400&lt;/subtype&gt;&lt;endpage&gt;277&lt;/endpage&gt;&lt;type&gt;400&lt;/type&gt;&lt;url&gt;http://eutils.ncbi.nlm.nih.gov/entrez/eutils/elink.fcgi?dbfrom=pubmed&amp;amp;id=10827456&amp;amp;retmode=ref&amp;amp;cmd=prlinks&lt;/url&gt;&lt;bundle&gt;&lt;publication&gt;&lt;url&gt;http://www.cell.com/trends/genetics/&lt;/url&gt;&lt;title&gt;Trends in genetics : TIG&lt;/title&gt;&lt;type&gt;-100&lt;/type&gt;&lt;subtype&gt;-100&lt;/subtype&gt;&lt;uuid&gt;90B9A025-259A-437B-86DB-74B64E24675F&lt;/uuid&gt;&lt;/publication&gt;&lt;/bundle&gt;&lt;authors&gt;&lt;author&gt;&lt;firstName&gt;P&lt;/firstName&gt;&lt;lastName&gt;Rice&lt;/lastName&gt;&lt;/author&gt;&lt;author&gt;&lt;firstName&gt;I&lt;/firstName&gt;&lt;lastName&gt;Longden&lt;/lastName&gt;&lt;/author&gt;&lt;author&gt;&lt;firstName&gt;A&lt;/firstName&gt;&lt;lastName&gt;Bleasby&lt;/lastName&gt;&lt;/author&gt;&lt;/authors&gt;&lt;/publication&gt;&lt;/publications&gt;&lt;cites&gt;&lt;/cites&gt;&lt;/citation&gt;</w:instrText>
       </w:r>
       <w:r>
         <w:fldChar w:fldCharType="separate"/>
@@ -3415,87 +4129,6 @@
         <w:fldChar w:fldCharType="end"/>
       </w:r>
       <w:r>
-        <w:t xml:space="preserve">; SeqTrim  </w:t>
-      </w:r>
-      <w:r>
-        <w:fldChar w:fldCharType="begin"/>
-      </w:r>
-      <w:r>
-        <w:instrText xml:space="preserve"> ADDIN PAPERS2_CITATIONS &lt;citation&gt;&lt;uuid&gt;E37104F1-53B3-4035-816B-53B5640F2885&lt;/uuid&gt;&lt;priority&gt;0&lt;/priority&gt;&lt;publications&gt;&lt;publication&gt;&lt;volume&gt;11&lt;/volume&gt;&lt;publication_date&gt;99201000001200000000200000&lt;/publication_date&gt;&lt;number&gt;1&lt;/number&gt;&lt;doi&gt;10.1186/1471-2105-11-38&lt;/doi&gt;&lt;startpage&gt;38&lt;/startpage&gt;&lt;title&gt;SeqTrim: a high-throughput pipeline for preprocessing any type of sequence reads&lt;/title&gt;&lt;uuid&gt;2C1C26E7-FAFC-49FA-89EA-303EC44B059B&lt;/uuid&gt;&lt;subtype&gt;400&lt;/subtype&gt;&lt;type&gt;400&lt;/type&gt;&lt;url&gt;http://www.biomedcentral.com/1471-2105/11/38&lt;/url&gt;&lt;bundle&gt;&lt;publication&gt;&lt;publisher&gt;BioMed Central Ltd&lt;/publisher&gt;&lt;title&gt;BMC bioinformatics&lt;/title&gt;&lt;type&gt;-100&lt;/type&gt;&lt;subtype&gt;-100&lt;/subtype&gt;&lt;uuid&gt;7B9B5D5A-7A68-478D-9DE8-B20F430160D0&lt;/uuid&gt;&lt;/publication&gt;&lt;/bundle&gt;&lt;authors&gt;&lt;author&gt;&lt;firstName&gt;Juan&lt;/firstName&gt;&lt;lastName&gt;Falgueras&lt;/lastName&gt;&lt;/author&gt;&lt;author&gt;&lt;firstName&gt;Antonio&lt;/firstName&gt;&lt;middleNames&gt;J&lt;/middleNames&gt;&lt;lastName&gt;Lara&lt;/lastName&gt;&lt;/author&gt;&lt;author&gt;&lt;firstName&gt;Noé&lt;/firstName&gt;&lt;lastName&gt;Fernández-Pozo&lt;/lastName&gt;&lt;/author&gt;&lt;author&gt;&lt;firstName&gt;Francisco&lt;/firstName&gt;&lt;middleNames&gt;R&lt;/middleNames&gt;&lt;lastName&gt;Cantón&lt;/lastName&gt;&lt;/author&gt;&lt;author&gt;&lt;firstName&gt;Guillermo&lt;/firstName&gt;&lt;lastName&gt;Pérez-Trabado&lt;/lastName&gt;&lt;/author&gt;&lt;author&gt;&lt;firstName&gt;M&lt;/firstName&gt;&lt;middleNames&gt;Gonzalo&lt;/middleNames&gt;&lt;lastName&gt;Claros&lt;/lastName&gt;&lt;/author&gt;&lt;/authors&gt;&lt;/publication&gt;&lt;/publications&gt;&lt;cites&gt;&lt;/cites&gt;&lt;/citation&gt;</w:instrText>
-      </w:r>
-      <w:r>
-        <w:fldChar w:fldCharType="separate"/>
-      </w:r>
-      <w:r>
-        <w:rPr>
-          <w:noProof w:val="0"/>
-        </w:rPr>
-        <w:t>{Falgueras:2010bf}</w:t>
-      </w:r>
-      <w:r>
-        <w:fldChar w:fldCharType="end"/>
-      </w:r>
-      <w:r>
-        <w:t xml:space="preserve"> was not used</w:t>
-      </w:r>
-      <w:r>
-        <w:t xml:space="preserve"> due to its slower runtime.  </w:t>
-      </w:r>
-      <w:r>
-        <w:t xml:space="preserve">Table 1 </w:t>
-      </w:r>
-      <w:r>
-        <w:t>displays</w:t>
-      </w:r>
-      <w:r>
-        <w:t xml:space="preserve"> the average sensitivity and specificity of SCOPE++, TrimPoly</w:t>
-      </w:r>
-      <w:r>
-        <w:t xml:space="preserve"> </w:t>
-      </w:r>
-      <w:r>
-        <w:fldChar w:fldCharType="begin"/>
-      </w:r>
-      <w:r>
-        <w:instrText xml:space="preserve"> ADDIN PAPERS2_CITATIONS &lt;citation&gt;&lt;uuid&gt;C2D1F92A-384E-4346-80CF-747859C418BB&lt;/uuid&gt;&lt;priority&gt;0&lt;/priority&gt;&lt;publications&gt;&lt;publication&gt;&lt;title&gt;DFCI Gene Indices Software Tool&lt;/title&gt;&lt;type&gt;400&lt;/type&gt;&lt;subtype&gt;403&lt;/subtype&gt;&lt;uuid&gt;13068C25-2E8B-4E85-BD4C-360FD54C5622&lt;/uuid&gt;&lt;/publication&gt;&lt;/publications&gt;&lt;cites&gt;&lt;/cites&gt;&lt;/citation&gt;</w:instrText>
-      </w:r>
-      <w:r>
-        <w:fldChar w:fldCharType="separate"/>
-      </w:r>
-      <w:r>
-        <w:rPr>
-          <w:noProof w:val="0"/>
-        </w:rPr>
-        <w:t>{Anonymous:SLVrguZz}</w:t>
-      </w:r>
-      <w:r>
-        <w:fldChar w:fldCharType="end"/>
-      </w:r>
-      <w:r>
-        <w:t>,</w:t>
-      </w:r>
-      <w:r>
-        <w:t xml:space="preserve"> and TrimEST </w:t>
-      </w:r>
-      <w:r>
-        <w:fldChar w:fldCharType="begin"/>
-      </w:r>
-      <w:r>
-        <w:instrText xml:space="preserve"> ADDIN PAPERS2_CITATIONS &lt;citation&gt;&lt;uuid&gt;C5DE7353-520A-4F7F-A114-4307C8599884&lt;/uuid&gt;&lt;priority&gt;0&lt;/priority&gt;&lt;publications&gt;&lt;publication&gt;&lt;volume&gt;16&lt;/volume&gt;&lt;publication_date&gt;99200006001200000000220000&lt;/publication_date&gt;&lt;number&gt;6&lt;/number&gt;&lt;institution&gt;The Sanger Centre, Wellcome Trust Genome Campus, Hinxton, Cambridge, UK CB10 1SA.&lt;/institution&gt;&lt;startpage&gt;276&lt;/startpage&gt;&lt;title&gt;EMBOSS: the European Molecular Biology Open Software Suite.&lt;/title&gt;&lt;uuid&gt;B4A8ACAC-7795-47A8-9C7B-56408911CBB2&lt;/uuid&gt;&lt;subtype&gt;400&lt;/subtype&gt;&lt;endpage&gt;277&lt;/endpage&gt;&lt;type&gt;400&lt;/type&gt;&lt;url&gt;http://eutils.ncbi.nlm.nih.gov/entrez/eutils/elink.fcgi?dbfrom=pubmed&amp;amp;id=10827456&amp;amp;retmode=ref&amp;amp;cmd=prlinks&lt;/url&gt;&lt;bundle&gt;&lt;publication&gt;&lt;url&gt;http://www.cell.com/trends/genetics/&lt;/url&gt;&lt;title&gt;Trends in genetics : TIG&lt;/title&gt;&lt;type&gt;-100&lt;/type&gt;&lt;subtype&gt;-100&lt;/subtype&gt;&lt;uuid&gt;90B9A025-259A-437B-86DB-74B64E24675F&lt;/uuid&gt;&lt;/publication&gt;&lt;/bundle&gt;&lt;authors&gt;&lt;author&gt;&lt;firstName&gt;P&lt;/firstName&gt;&lt;lastName&gt;Rice&lt;/lastName&gt;&lt;/author&gt;&lt;author&gt;&lt;firstName&gt;I&lt;/firstName&gt;&lt;lastName&gt;Longden&lt;/lastName&gt;&lt;/author&gt;&lt;author&gt;&lt;firstName&gt;A&lt;/firstName&gt;&lt;lastName&gt;Bleasby&lt;/lastName&gt;&lt;/author&gt;&lt;/authors&gt;&lt;/publication&gt;&lt;/publications&gt;&lt;cites&gt;&lt;/cites&gt;&lt;/citation&gt;</w:instrText>
-      </w:r>
-      <w:r>
-        <w:fldChar w:fldCharType="separate"/>
-      </w:r>
-      <w:r>
-        <w:rPr>
-          <w:noProof w:val="0"/>
-        </w:rPr>
-        <w:t>{Rice:2000wr}</w:t>
-      </w:r>
-      <w:r>
-        <w:fldChar w:fldCharType="end"/>
-      </w:r>
-      <w:r>
         <w:t xml:space="preserve"> over the six different semi-synthetic data sets (described in Methods).  </w:t>
       </w:r>
       <w:r>
@@ -3599,11 +4232,7 @@
         <w:ind w:firstLine="720"/>
       </w:pPr>
       <w:r>
-        <w:t xml:space="preserve">We also looked at the performance of SCOPE++ and TrimPoly as a function of both tail length and the length of adjacent sequencing adapter sequence (a portion </w:t>
-      </w:r>
-      <w:r>
-        <w:lastRenderedPageBreak/>
-        <w:t>of the fragment added downsteam of  the tail as an artifact of the sequencing process).  We find that, while TrimPoly performs better for identifying very short poly(A) tails (&lt; 20 bp), it is highly sensitive to the length of any ad</w:t>
+        <w:t>We also looked at the performance of SCOPE++ and TrimPoly as a function of both tail length and the length of adjacent sequencing adapter sequence (a portion of the fragment added downsteam of  the tail as an artifact of the sequencing process).  We find that, while TrimPoly performs better for identifying very short poly(A) tails (&lt; 20 bp), it is highly sensitive to the length of any ad</w:t>
       </w:r>
       <w:r>
         <w:t xml:space="preserve">apter remaining on the fragment; </w:t>
@@ -3750,14 +4379,7 @@
         <w:rPr>
           <w:highlight w:val="yellow"/>
         </w:rPr>
-        <w:t xml:space="preserve">and it was estimated that around 60% of the reads </w:t>
-      </w:r>
-      <w:r>
-        <w:rPr>
-          <w:highlight w:val="yellow"/>
-        </w:rPr>
-        <w:lastRenderedPageBreak/>
-        <w:t>contained poly(T) tails</w:t>
+        <w:t>and it was estimated that around 60% of the reads contained poly(T) tails</w:t>
       </w:r>
       <w:r>
         <w:t xml:space="preserve">.  Our tool discovered that 59.6% of all of the reads contained poly(T) tails, which </w:t>
@@ -3889,17 +4511,72 @@
         <w:rPr>
           <w:szCs w:val="18"/>
         </w:rPr>
-        <w:t xml:space="preserve">. In comparison to other tools, SCOPE++ has several advantages, including the ability to identify both end boundaries and to tailor/train its model parameters to fit different sequence technologies.  </w:t>
-      </w:r>
-      <w:r>
-        <w:rPr>
-          <w:szCs w:val="18"/>
-        </w:rPr>
-        <w:t>From our tests, we have verified that SCOPE++ performs on par with existing poly(A) trimming tools in terms of speed, while showing considerably more accuracy in terms of identifying end-point boundaries and predicting tails buried further away from the fragment ends.  As a result, we conclude that SCOPE++ is the best tool for  poly(A) studies, where accurate positional and boundary information of poly(A) tails are mandatory.</w:t>
-      </w:r>
-      <w:r>
-        <w:t xml:space="preserve"> </w:t>
-      </w:r>
+        <w:t xml:space="preserve"> when end-point percision is important</w:t>
+      </w:r>
+      <w:r>
+        <w:rPr>
+          <w:szCs w:val="18"/>
+        </w:rPr>
+        <w:t xml:space="preserve">. </w:t>
+      </w:r>
+      <w:r>
+        <w:rPr>
+          <w:szCs w:val="18"/>
+        </w:rPr>
+        <w:t xml:space="preserve">We have compared SCOPE++ to simplier tools, and in doing so established the necessity of a more complex approach to what initilally seems like a simple problem. </w:t>
+      </w:r>
+      <w:r>
+        <w:rPr>
+          <w:szCs w:val="18"/>
+        </w:rPr>
+        <w:t xml:space="preserve">Unlikely other tools, SCOPE++ is able to identify </w:t>
+      </w:r>
+      <w:r>
+        <w:rPr>
+          <w:szCs w:val="18"/>
+        </w:rPr>
+        <w:t>both</w:t>
+      </w:r>
+      <w:r>
+        <w:rPr>
+          <w:szCs w:val="18"/>
+        </w:rPr>
+        <w:t xml:space="preserve"> end boundaries of a tail (as opposed to simple trimming trimming) and is able to train on data-specific model parameters.  Our tests have shown that the tool</w:t>
+      </w:r>
+      <w:r>
+        <w:rPr>
+          <w:szCs w:val="18"/>
+        </w:rPr>
+        <w:t xml:space="preserve"> performs on par with existing poly(A) trimming tools in terms of speed, while showing considerably more accuracy in terms of identifying end-point boundaries and predicting tails buried further away from the fragment ends. </w:t>
+      </w:r>
+    </w:p>
+    <w:p>
+      <w:pPr>
+        <w:ind w:firstLine="720"/>
+        <w:rPr>
+          <w:szCs w:val="18"/>
+        </w:rPr>
+      </w:pPr>
+      <w:r>
+        <w:rPr>
+          <w:szCs w:val="18"/>
+        </w:rPr>
+        <w:t xml:space="preserve">The success of SCOPE++ also indicates some potential for generalizing the approach to rellated problems, such as the </w:t>
+      </w:r>
+      <w:r>
+        <w:rPr>
+          <w:szCs w:val="18"/>
+        </w:rPr>
+        <w:t xml:space="preserve">idification of low-complexity repeats or simple artificats that might need to be weeded out of a sequence in a percise mannar.  While HMM approaches are fequently time consuming and appear to be over-kill for this sort of problems, in these cases where we can keep the complexity of the model fairly low and the state space small, the same principles might work to keep the runtime within reason. </w:t>
+      </w:r>
+    </w:p>
+    <w:p>
+      <w:pPr>
+        <w:ind w:firstLine="720"/>
+        <w:rPr>
+          <w:szCs w:val="18"/>
+        </w:rPr>
+      </w:pPr>
     </w:p>
     <w:p>
       <w:pPr>
@@ -3919,14 +4596,7 @@
         <w:rPr>
           <w:rFonts w:eastAsiaTheme="minorHAnsi"/>
         </w:rPr>
-        <w:t xml:space="preserve">JM designed, developed and implemented most of the software algorithms.  PA conducted human validation on the tests.  NF created found the optimal parameters of the software. JK coordinated this project and conducted all of the simulation tests and </w:t>
-      </w:r>
-      <w:r>
-        <w:rPr>
-          <w:rFonts w:eastAsiaTheme="minorHAnsi"/>
-        </w:rPr>
-        <w:lastRenderedPageBreak/>
-        <w:t>performed a statistical analysis on the results.  LC coordinated this project and conducted human validation on the results.  All authors read and approved the final manuscript.</w:t>
+        <w:t>JM designed, developed and implemented most of the software algorithms.  PA conducted human validation on the tests.  NF created found the optimal parameters of the software. JK coordinated this project and conducted all of the simulation tests and performed a statistical analysis on the results.  LC coordinated this project and conducted human validation on the results.  All authors read and approved the final manuscript.</w:t>
       </w:r>
       <w:r>
         <w:rPr>
@@ -4005,7 +4675,6 @@
         <w:pStyle w:val="Heading1"/>
       </w:pPr>
       <w:r>
-        <w:lastRenderedPageBreak/>
         <w:t>Figures</w:t>
       </w:r>
     </w:p>
@@ -4054,6 +4723,7 @@
           <w:szCs w:val="16"/>
         </w:rPr>
       </w:pPr>
+      <w:proofErr w:type="gramStart"/>
       <w:r>
         <w:t xml:space="preserve">Figure </w:t>
       </w:r>
@@ -4081,6 +4751,7 @@
         </w:rPr>
         <w:t>A generalization of the HMM topology used for identification.</w:t>
       </w:r>
+      <w:proofErr w:type="gramEnd"/>
       <w:r>
         <w:rPr>
           <w:szCs w:val="16"/>
@@ -4092,7 +4763,23 @@
           <w:b w:val="0"/>
           <w:szCs w:val="16"/>
         </w:rPr>
-        <w:t>The number of A states between the background and poly(A) states can be varied depending on user priorities, with a larger number of states leading to more precise boundary identification but loss of overall sensitivity.  Using a total of four states (split two and two) achieves a reasonable balance in practice.</w:t>
+        <w:t xml:space="preserve">The number of A states between the background and </w:t>
+      </w:r>
+      <w:proofErr w:type="gramStart"/>
+      <w:r>
+        <w:rPr>
+          <w:b w:val="0"/>
+          <w:szCs w:val="16"/>
+        </w:rPr>
+        <w:t>poly(</w:t>
+      </w:r>
+      <w:proofErr w:type="gramEnd"/>
+      <w:r>
+        <w:rPr>
+          <w:b w:val="0"/>
+          <w:szCs w:val="16"/>
+        </w:rPr>
+        <w:t>A) states can be varied depending on user priorities, with a larger number of states leading to more precise boundary identification but loss of overall sensitivity.  Using a total of four states (split two and two) achieves a reasonable balance in practice.</w:t>
       </w:r>
     </w:p>
     <w:p/>
@@ -4156,7 +4843,23 @@
           <w:b w:val="0"/>
           <w:sz w:val="18"/>
         </w:rPr>
-        <w:t xml:space="preserve">Example of a sequence read containing an identified poly(A) tail that has been divided into four types of segment: background (bases not part of the poly(A) tail), upstream tail-ends (tail bases within </w:t>
+        <w:t xml:space="preserve">Example of a sequence read containing an identified </w:t>
+      </w:r>
+      <w:proofErr w:type="gramStart"/>
+      <w:r>
+        <w:rPr>
+          <w:b w:val="0"/>
+          <w:sz w:val="18"/>
+        </w:rPr>
+        <w:t>poly(</w:t>
+      </w:r>
+      <w:proofErr w:type="gramEnd"/>
+      <w:r>
+        <w:rPr>
+          <w:b w:val="0"/>
+          <w:sz w:val="18"/>
+        </w:rPr>
+        <w:t xml:space="preserve">A) tail that has been divided into four types of segment: background (bases not part of the poly(A) tail), upstream tail-ends (tail bases within </w:t>
       </w:r>
       <w:r>
         <w:rPr>
@@ -4232,7 +4935,6 @@
       </w:pPr>
       <w:bookmarkStart w:id="8" w:name="_Ref230927869"/>
       <w:r>
-        <w:lastRenderedPageBreak/>
         <w:t xml:space="preserve">Figure </w:t>
       </w:r>
       <w:fldSimple w:instr=" SEQ Figure \* ARABIC ">
@@ -4259,6 +4961,7 @@
         </w:rPr>
         <w:t xml:space="preserve"> used to provide an estimate of the HMM parameters.  (a) Illustration of score calculation.  (b) Finding </w:t>
       </w:r>
+      <w:proofErr w:type="spellStart"/>
       <w:r>
         <w:rPr>
           <w:b w:val="0"/>
@@ -4274,6 +4977,7 @@
         </w:rPr>
         <w:t>center</w:t>
       </w:r>
+      <w:proofErr w:type="spellEnd"/>
       <w:r>
         <w:rPr>
           <w:b w:val="0"/>
@@ -4316,7 +5020,21 @@
         <w:rPr>
           <w:b w:val="0"/>
         </w:rPr>
-        <w:t xml:space="preserve">: (a) Plot of tool sensitivity as a function of the ratio of adapter segment length to tail length: while SCOPE++ is robust to this ratio, TrimPoly sensitivity deteriorates as the length of the adapter segment becomes longer than that of the tail. </w:t>
+        <w:t xml:space="preserve">: (a) Plot of tool sensitivity as a function of the ratio of adapter segment length to tail length: while SCOPE++ is robust to this ratio, </w:t>
+      </w:r>
+      <w:proofErr w:type="spellStart"/>
+      <w:r>
+        <w:rPr>
+          <w:b w:val="0"/>
+        </w:rPr>
+        <w:t>TrimPoly</w:t>
+      </w:r>
+      <w:proofErr w:type="spellEnd"/>
+      <w:r>
+        <w:rPr>
+          <w:b w:val="0"/>
+        </w:rPr>
+        <w:t xml:space="preserve"> sensitivity deteriorates as the length of the adapter segment becomes longer than that of the tail. </w:t>
       </w:r>
     </w:p>
     <w:p>
@@ -4503,12 +5221,40 @@
         <w:rPr>
           <w:b w:val="0"/>
         </w:rPr>
-        <w:t xml:space="preserve">Application of tools to the Triticum aestivum </w:t>
-      </w:r>
+        <w:t xml:space="preserve">Application of tools to the </w:t>
+      </w:r>
+      <w:proofErr w:type="spellStart"/>
       <w:r>
         <w:rPr>
           <w:b w:val="0"/>
         </w:rPr>
+        <w:t>Triticum</w:t>
+      </w:r>
+      <w:proofErr w:type="spellEnd"/>
+      <w:r>
+        <w:rPr>
+          <w:b w:val="0"/>
+        </w:rPr>
+        <w:t xml:space="preserve"> </w:t>
+      </w:r>
+      <w:proofErr w:type="spellStart"/>
+      <w:r>
+        <w:rPr>
+          <w:b w:val="0"/>
+        </w:rPr>
+        <w:t>aestivum</w:t>
+      </w:r>
+      <w:proofErr w:type="spellEnd"/>
+      <w:r>
+        <w:rPr>
+          <w:b w:val="0"/>
+        </w:rPr>
+        <w:t xml:space="preserve"> </w:t>
+      </w:r>
+      <w:r>
+        <w:rPr>
+          <w:b w:val="0"/>
+        </w:rPr>
         <w:t xml:space="preserve">ERR125556 fragment set </w:t>
       </w:r>
       <w:r>
@@ -4575,7 +5321,35 @@
         <w:rPr>
           <w:b w:val="0"/>
         </w:rPr>
-        <w:t xml:space="preserve"> by SCOPE++, TrimPoly, or both.  In (b) we see the percentage of those sequences that were identified only by SCOPE++ or TrimPoly.</w:t>
+        <w:t xml:space="preserve"> by SCOPE++, </w:t>
+      </w:r>
+      <w:proofErr w:type="spellStart"/>
+      <w:r>
+        <w:rPr>
+          <w:b w:val="0"/>
+        </w:rPr>
+        <w:t>TrimPoly</w:t>
+      </w:r>
+      <w:proofErr w:type="spellEnd"/>
+      <w:r>
+        <w:rPr>
+          <w:b w:val="0"/>
+        </w:rPr>
+        <w:t xml:space="preserve">, or both.  In (b) we see the percentage of those sequences that were identified only by SCOPE++ or </w:t>
+      </w:r>
+      <w:proofErr w:type="spellStart"/>
+      <w:r>
+        <w:rPr>
+          <w:b w:val="0"/>
+        </w:rPr>
+        <w:t>TrimPoly</w:t>
+      </w:r>
+      <w:proofErr w:type="spellEnd"/>
+      <w:r>
+        <w:rPr>
+          <w:b w:val="0"/>
+        </w:rPr>
+        <w:t>.</w:t>
       </w:r>
     </w:p>
     <w:p>
@@ -4639,7 +5413,6 @@
           <w:sz w:val="20"/>
           <w:szCs w:val="20"/>
         </w:rPr>
-        <w:lastRenderedPageBreak/>
         <w:t>Table 1:</w:t>
       </w:r>
       <w:r>
@@ -4907,7 +5680,6 @@
         </w:rPr>
       </w:pPr>
       <w:r>
-        <w:lastRenderedPageBreak/>
         <w:t xml:space="preserve">Table </w:t>
       </w:r>
       <w:bookmarkEnd w:id="11"/>
@@ -4918,7 +5690,35 @@
         <w:rPr>
           <w:b w:val="0"/>
         </w:rPr>
-        <w:t xml:space="preserve">In SCOPE++ trim option, poly(A) tails and poly(T) tails can be simultaneously trimmed. The table below lists all possible arrangements of poly(A) </w:t>
+        <w:t xml:space="preserve">In SCOPE++ trim option, </w:t>
+      </w:r>
+      <w:proofErr w:type="gramStart"/>
+      <w:r>
+        <w:rPr>
+          <w:b w:val="0"/>
+        </w:rPr>
+        <w:t>poly(</w:t>
+      </w:r>
+      <w:proofErr w:type="gramEnd"/>
+      <w:r>
+        <w:rPr>
+          <w:b w:val="0"/>
+        </w:rPr>
+        <w:t xml:space="preserve">A) tails and poly(T) tails can be simultaneously trimmed. The table below lists all possible arrangements of </w:t>
+      </w:r>
+      <w:proofErr w:type="gramStart"/>
+      <w:r>
+        <w:rPr>
+          <w:b w:val="0"/>
+        </w:rPr>
+        <w:t>poly(</w:t>
+      </w:r>
+      <w:proofErr w:type="gramEnd"/>
+      <w:r>
+        <w:rPr>
+          <w:b w:val="0"/>
+        </w:rPr>
+        <w:t xml:space="preserve">A) </w:t>
       </w:r>
       <w:r>
         <w:rPr>
@@ -5812,7 +6612,7 @@
       <w:fldChar w:fldCharType="separate"/>
     </w:r>
     <w:r>
-      <w:t>6</w:t>
+      <w:t>10</w:t>
     </w:r>
     <w:r>
       <w:fldChar w:fldCharType="end"/>

</xml_diff>

<commit_message>
Revisions to Genomics.docx and the reviewer response.
</commit_message>
<xml_diff>
--- a/manuscript/Genomics.docx
+++ b/manuscript/Genomics.docx
@@ -720,7 +720,8 @@
         </w:rPr>
         <w:t xml:space="preserve"> </w:t>
       </w:r>
-      <w:commentRangeStart w:id="1"/>
+      <w:bookmarkStart w:id="1" w:name="_GoBack"/>
+      <w:bookmarkEnd w:id="1"/>
       <w:r>
         <w:rPr>
           <w:noProof w:val="0"/>
@@ -731,7 +732,7 @@
         <w:rPr>
           <w:noProof w:val="0"/>
         </w:rPr>
-        <w:instrText xml:space="preserve"> ADDIN PAPERS2_CITATIONS &lt;citation&gt;&lt;uuid&gt;BDB0BEB0-FECE-49FE-B8EE-346E0C656365&lt;/uuid&gt;&lt;priority&gt;0&lt;/priority&gt;&lt;publications&gt;&lt;publication&gt;&lt;uuid&gt;05E52548-3922-40D1-A1BC-4E97A913712F&lt;/uuid&gt;&lt;volume&gt;25&lt;/volume&gt;&lt;doi&gt;10.1101/gad.17268411&lt;/doi&gt;&lt;startpage&gt;1770&lt;/startpage&gt;&lt;publication_date&gt;99201109011200000000222000&lt;/publication_date&gt;&lt;url&gt;http://genesdev.cshlp.org/cgi/doi/10.1101/gad.17268411&lt;/url&gt;&lt;type&gt;400&lt;/type&gt;&lt;title&gt;Ending the message: poly(A) signals then and now.&lt;/title&gt;&lt;publisher&gt;Cold Spring Harbor Lab&lt;/publisher&gt;&lt;location&gt;&amp;lt;html&amp;gt;&amp;lt;head&amp;gt;&amp;lt;meta http-equiv="content-type" content="text/html; charset=utf-8"/&amp;gt;&amp;lt;title&amp;gt;Sorry...&amp;lt;/title&amp;gt;&amp;lt;style&amp;gt; body { font-family: verdana, arial, sans-serif; background-color: #fff; color: #000; }&amp;lt;/style&amp;gt;&amp;lt;/head&amp;gt;&amp;lt;body&amp;gt;&amp;lt;div&amp;gt;&amp;lt;table&amp;gt;&amp;lt;tr&amp;gt;&amp;lt;td&amp;gt;&amp;lt;b&amp;gt;&amp;lt;font face=times color=#0039b6 size=10&amp;gt;G&amp;lt;/font&amp;gt;&amp;lt;font face=times color=#c41200 size=10&amp;gt;o&amp;lt;/font&amp;gt;&amp;lt;font face=times color=#f3c518 size=10&amp;gt;o&amp;lt;/font&amp;gt;&amp;lt;font face=times color=#0039b6 size=10&amp;gt;g&amp;lt;/font&amp;gt;&amp;lt;font face=times color=#30a72f size=10&amp;gt;l&amp;lt;/font&amp;gt;&amp;lt;font face=times color=#c41200 size=10&amp;gt;e&amp;lt;/font&amp;gt;&amp;lt;/b&amp;gt;&amp;lt;/td&amp;gt;&amp;lt;td style="text-align: left; vertical-align: bottom; padding-bottom: 15px; width: 50%"&amp;gt;&amp;lt;div style="border-bottom: 1px solid #dfdfdf;"&amp;gt;Sorry...&amp;lt;/div&amp;gt;&amp;lt;/td&amp;gt;&amp;lt;/tr&amp;gt;&amp;lt;/table&amp;gt;&amp;lt;/div&amp;gt;&amp;lt;div style="margin-left: 4em;"&amp;gt;&amp;lt;h1&amp;gt;We're sorry...&amp;lt;/h1&amp;gt;&amp;lt;p&amp;gt;... but your computer or network may be sending automated queries. To protect our users, we can't process your request right now.&amp;lt;/p&amp;gt;&amp;lt;/div&amp;gt;&amp;lt;div style="margin-left: 4em;"&amp;gt;See &amp;lt;a href="https://support.google.com/websearch/answer/86640"&amp;gt;Google Help&amp;lt;/a&amp;gt; for more information.&amp;lt;br/&amp;gt;&amp;lt;br/&amp;gt;&amp;lt;/div&amp;gt;&amp;lt;div style="text-align: center; border-top: 1px solid #dfdfdf;"&amp;gt;&amp;amp;copy; 2013 Google - &amp;lt;a href="https://www.google.com"&amp;gt;Google Home&amp;lt;/a&amp;gt;&amp;lt;/div&amp;gt;&amp;lt;/body&amp;gt;&amp;lt;/html&amp;gt;&lt;/location&gt;&lt;institution&gt;Sir William Dunn School of Pathology, University of Oxford, Oxford OX1 3RE, United Kingdom. nicholas.proudfoot@path.ox.ac.uk&lt;/institution&gt;&lt;number&gt;17&lt;/number&gt;&lt;subtype&gt;400&lt;/subtype&gt;&lt;endpage&gt;1782&lt;/endpage&gt;&lt;bundle&gt;&lt;publication&gt;&lt;publisher&gt;Cold Spring Harbor Lab&lt;/publisher&gt;&lt;url&gt;http://genesdev.cshlp.org/&lt;/url&gt;&lt;title&gt;Genes &amp;amp; Development&lt;/title&gt;&lt;type&gt;-100&lt;/type&gt;&lt;subtype&gt;-100&lt;/subtype&gt;&lt;uuid&gt;C616FA86-4C50-4C2F-98FA-7240C35954CF&lt;/uuid&gt;&lt;/publication&gt;&lt;/bundle&gt;&lt;authors&gt;&lt;author&gt;&lt;firstName&gt;Nick&lt;/firstName&gt;&lt;middleNames&gt;J&lt;/middleNames&gt;&lt;lastName&gt;Proudfoot&lt;/lastName&gt;&lt;/author&gt;&lt;/authors&gt;&lt;/publication&gt;&lt;/publications&gt;&lt;cites&gt;&lt;/cites&gt;&lt;/citation&gt;</w:instrText>
+        <w:instrText xml:space="preserve"> ADDIN PAPERS2_CITATIONS &lt;citation&gt;&lt;uuid&gt;809483F7-6035-42C4-8F64-C7DB890914EC&lt;/uuid&gt;&lt;priority&gt;0&lt;/priority&gt;&lt;publications&gt;&lt;publication&gt;&lt;uuid&gt;05E52548-3922-40D1-A1BC-4E97A913712F&lt;/uuid&gt;&lt;volume&gt;25&lt;/volume&gt;&lt;doi&gt;10.1101/gad.17268411&lt;/doi&gt;&lt;startpage&gt;1770&lt;/startpage&gt;&lt;publication_date&gt;99201109011200000000222000&lt;/publication_date&gt;&lt;url&gt;http://genesdev.cshlp.org/cgi/doi/10.1101/gad.17268411&lt;/url&gt;&lt;type&gt;400&lt;/type&gt;&lt;title&gt;Ending the message: poly(A) signals then and now.&lt;/title&gt;&lt;publisher&gt;Cold Spring Harbor Lab&lt;/publisher&gt;&lt;location&gt;&amp;lt;html&amp;gt;&amp;lt;head&amp;gt;&amp;lt;meta http-equiv="content-type" content="text/html; charset=utf-8"/&amp;gt;&amp;lt;title&amp;gt;Sorry...&amp;lt;/title&amp;gt;&amp;lt;style&amp;gt; body { font-family: verdana, arial, sans-serif; background-color: #fff; color: #000; }&amp;lt;/style&amp;gt;&amp;lt;/head&amp;gt;&amp;lt;body&amp;gt;&amp;lt;div&amp;gt;&amp;lt;table&amp;gt;&amp;lt;tr&amp;gt;&amp;lt;td&amp;gt;&amp;lt;b&amp;gt;&amp;lt;font face=times color=#0039b6 size=10&amp;gt;G&amp;lt;/font&amp;gt;&amp;lt;font face=times color=#c41200 size=10&amp;gt;o&amp;lt;/font&amp;gt;&amp;lt;font face=times color=#f3c518 size=10&amp;gt;o&amp;lt;/font&amp;gt;&amp;lt;font face=times color=#0039b6 size=10&amp;gt;g&amp;lt;/font&amp;gt;&amp;lt;font face=times color=#30a72f size=10&amp;gt;l&amp;lt;/font&amp;gt;&amp;lt;font face=times color=#c41200 size=10&amp;gt;e&amp;lt;/font&amp;gt;&amp;lt;/b&amp;gt;&amp;lt;/td&amp;gt;&amp;lt;td style="text-align: left; vertical-align: bottom; padding-bottom: 15px; width: 50%"&amp;gt;&amp;lt;div style="border-bottom: 1px solid #dfdfdf;"&amp;gt;Sorry...&amp;lt;/div&amp;gt;&amp;lt;/td&amp;gt;&amp;lt;/tr&amp;gt;&amp;lt;/table&amp;gt;&amp;lt;/div&amp;gt;&amp;lt;div style="margin-left: 4em;"&amp;gt;&amp;lt;h1&amp;gt;We're sorry...&amp;lt;/h1&amp;gt;&amp;lt;p&amp;gt;... but your computer or network may be sending automated queries. To protect our users, we can't process your request right now.&amp;lt;/p&amp;gt;&amp;lt;/div&amp;gt;&amp;lt;div style="margin-left: 4em;"&amp;gt;See &amp;lt;a href="https://support.google.com/websearch/answer/86640"&amp;gt;Google Help&amp;lt;/a&amp;gt; for more information.&amp;lt;br/&amp;gt;&amp;lt;br/&amp;gt;&amp;lt;/div&amp;gt;&amp;lt;div style="text-align: center; border-top: 1px solid #dfdfdf;"&amp;gt;&amp;amp;copy; 2013 Google - &amp;lt;a href="https://www.google.com"&amp;gt;Google Home&amp;lt;/a&amp;gt;&amp;lt;/div&amp;gt;&amp;lt;/body&amp;gt;&amp;lt;/html&amp;gt;&lt;/location&gt;&lt;institution&gt;Sir William Dunn School of Pathology, University of Oxford, Oxford OX1 3RE, United Kingdom. nicholas.proudfoot@path.ox.ac.uk&lt;/institution&gt;&lt;number&gt;17&lt;/number&gt;&lt;subtype&gt;400&lt;/subtype&gt;&lt;endpage&gt;1782&lt;/endpage&gt;&lt;bundle&gt;&lt;publication&gt;&lt;publisher&gt;Cold Spring Harbor Lab&lt;/publisher&gt;&lt;url&gt;http://genesdev.cshlp.org/&lt;/url&gt;&lt;title&gt;Genes &amp;amp; Development&lt;/title&gt;&lt;type&gt;-100&lt;/type&gt;&lt;subtype&gt;-100&lt;/subtype&gt;&lt;uuid&gt;C616FA86-4C50-4C2F-98FA-7240C35954CF&lt;/uuid&gt;&lt;/publication&gt;&lt;/bundle&gt;&lt;authors&gt;&lt;author&gt;&lt;firstName&gt;Nick&lt;/firstName&gt;&lt;middleNames&gt;J&lt;/middleNames&gt;&lt;lastName&gt;Proudfoot&lt;/lastName&gt;&lt;/author&gt;&lt;/authors&gt;&lt;/publication&gt;&lt;publication&gt;&lt;volume&gt;2&lt;/volume&gt;&lt;publication_date&gt;99201011091200000000222000&lt;/publication_date&gt;&lt;number&gt;3&lt;/number&gt;&lt;doi&gt;10.1002/wrna.59&lt;/doi&gt;&lt;startpage&gt;445&lt;/startpage&gt;&lt;title&gt;Alternative polyadenylation and gene expression regulation in plants&lt;/title&gt;&lt;uuid&gt;C5CDD5BC-D115-4093-AEF0-F47A14B25E36&lt;/uuid&gt;&lt;subtype&gt;400&lt;/subtype&gt;&lt;endpage&gt;458&lt;/endpage&gt;&lt;type&gt;400&lt;/type&gt;&lt;url&gt;http://doi.wiley.com/10.1002/wrna.59&lt;/url&gt;&lt;bundle&gt;&lt;publication&gt;&lt;title&gt;Wiley Interdisciplinary Reviews: RNA&lt;/title&gt;&lt;type&gt;-100&lt;/type&gt;&lt;subtype&gt;-100&lt;/subtype&gt;&lt;uuid&gt;D0BCA1D1-44C8-4C43-BA1A-9F778764BB23&lt;/uuid&gt;&lt;/publication&gt;&lt;/bundle&gt;&lt;authors&gt;&lt;author&gt;&lt;firstName&gt;Denghui&lt;/firstName&gt;&lt;lastName&gt;Xing&lt;/lastName&gt;&lt;/author&gt;&lt;author&gt;&lt;firstName&gt;Qingshun&lt;/firstName&gt;&lt;middleNames&gt;Quinn&lt;/middleNames&gt;&lt;lastName&gt;Li&lt;/lastName&gt;&lt;/author&gt;&lt;/authors&gt;&lt;/publication&gt;&lt;publication&gt;&lt;uuid&gt;B580DBF1-24F9-4B78-9DBE-48236DBE9C41&lt;/uuid&gt;&lt;volume&gt;43&lt;/volume&gt;&lt;accepted_date&gt;99201108091200000000222000&lt;/accepted_date&gt;&lt;doi&gt;10.1016/j.molcel.2011.08.017&lt;/doi&gt;&lt;startpage&gt;853&lt;/startpage&gt;&lt;revision_date&gt;99201108021200000000222000&lt;/revision_date&gt;&lt;publication_date&gt;99201109161200000000222000&lt;/publication_date&gt;&lt;url&gt;http://linkinghub.elsevier.com/retrieve/pii/S1097276511006356&lt;/url&gt;&lt;type&gt;400&lt;/type&gt;&lt;title&gt;Mechanisms and consequences of alternative polyadenylation.&lt;/title&gt;&lt;location&gt;&amp;lt;html&amp;gt;&amp;lt;head&amp;gt;&amp;lt;meta http-equiv="content-type" content="text/html; charset=utf-8"/&amp;gt;&amp;lt;title&amp;gt;Sorry...&amp;lt;/title&amp;gt;&amp;lt;style&amp;gt; body { font-family: verdana, arial, sans-serif; background-color: #fff; color: #000; }&amp;lt;/style&amp;gt;&amp;lt;/head&amp;gt;&amp;lt;body&amp;gt;&amp;lt;div&amp;gt;&amp;lt;table&amp;gt;&amp;lt;tr&amp;gt;&amp;lt;td&amp;gt;&amp;lt;b&amp;gt;&amp;lt;font face=times color=#0039b6 size=10&amp;gt;G&amp;lt;/font&amp;gt;&amp;lt;font face=times color=#c41200 size=10&amp;gt;o&amp;lt;/font&amp;gt;&amp;lt;font face=times color=#f3c518 size=10&amp;gt;o&amp;lt;/font&amp;gt;&amp;lt;font face=times color=#0039b6 size=10&amp;gt;g&amp;lt;/font&amp;gt;&amp;lt;font face=times color=#30a72f size=10&amp;gt;l&amp;lt;/font&amp;gt;&amp;lt;font face=times color=#c41200 size=10&amp;gt;e&amp;lt;/font&amp;gt;&amp;lt;/b&amp;gt;&amp;lt;/td&amp;gt;&amp;lt;td style="text-align: left; vertical-align: bottom; padding-bottom: 15px; width: 50%"&amp;gt;&amp;lt;div style="border-bottom: 1px solid #dfdfdf;"&amp;gt;Sorry...&amp;lt;/div&amp;gt;&amp;lt;/td&amp;gt;&amp;lt;/tr&amp;gt;&amp;lt;/table&amp;gt;&amp;lt;/div&amp;gt;&amp;lt;div style="margin-left: 4em;"&amp;gt;&amp;lt;h1&amp;gt;We're sorry...&amp;lt;/h1&amp;gt;&amp;lt;p&amp;gt;... but your computer or network may be sending automated queries. To protect our users, we can't process your request right now.&amp;lt;/p&amp;gt;&amp;lt;/div&amp;gt;&amp;lt;div style="margin-left: 4em;"&amp;gt;See &amp;lt;a href="https://support.google.com/websearch/answer/86640"&amp;gt;Google Help&amp;lt;/a&amp;gt; for more information.&amp;lt;br/&amp;gt;&amp;lt;br/&amp;gt;&amp;lt;/div&amp;gt;&amp;lt;div style="text-align: center; border-top: 1px solid #dfdfdf;"&amp;gt;&amp;amp;copy; 2013 Google - &amp;lt;a href="https://www.google.com"&amp;gt;Google Home&amp;lt;/a&amp;gt;&amp;lt;/div&amp;gt;&amp;lt;/body&amp;gt;&amp;lt;/html&amp;gt;&lt;/location&gt;&lt;submission_date&gt;99201106281200000000222000&lt;/submission_date&gt;&lt;number&gt;6&lt;/number&gt;&lt;institution&gt;Department of Biological Sciences, Columbia University, New York, NY 10027, USA.&lt;/institution&gt;&lt;subtype&gt;400&lt;/subtype&gt;&lt;endpage&gt;866&lt;/endpage&gt;&lt;bundle&gt;&lt;publication&gt;&lt;title&gt;Molecular cell&lt;/title&gt;&lt;type&gt;-100&lt;/type&gt;&lt;subtype&gt;-100&lt;/subtype&gt;&lt;uuid&gt;E1BCC988-5F54-46FB-8350-46F95B6BA024&lt;/uuid&gt;&lt;/publication&gt;&lt;/bundle&gt;&lt;authors&gt;&lt;author&gt;&lt;lastName&gt;Giammartino&lt;/lastName&gt;&lt;nonDroppingParticle&gt;Di&lt;/nonDroppingParticle&gt;&lt;firstName&gt;Dafne&lt;/firstName&gt;&lt;middleNames&gt;Campigli&lt;/middleNames&gt;&lt;/author&gt;&lt;author&gt;&lt;firstName&gt;Kensei&lt;/firstName&gt;&lt;lastName&gt;Nishida&lt;/lastName&gt;&lt;/author&gt;&lt;author&gt;&lt;firstName&gt;James&lt;/firstName&gt;&lt;middleNames&gt;L&lt;/middleNames&gt;&lt;lastName&gt;Manley&lt;/lastName&gt;&lt;/author&gt;&lt;/authors&gt;&lt;/publication&gt;&lt;publication&gt;&lt;uuid&gt;DE1A3CE6-62ED-49F0-BD9D-20A3785ECF19&lt;/uuid&gt;&lt;volume&gt;138&lt;/volume&gt;&lt;accepted_date&gt;99200906091200000000222000&lt;/accepted_date&gt;&lt;doi&gt;10.1016/j.cell.2009.06.016&lt;/doi&gt;&lt;startpage&gt;673&lt;/startpage&gt;&lt;revision_date&gt;99200904211200000000222000&lt;/revision_date&gt;&lt;publication_date&gt;99200908211200000000222000&lt;/publication_date&gt;&lt;url&gt;http://linkinghub.elsevier.com/retrieve/pii/S0092867409007168&lt;/url&gt;&lt;type&gt;400&lt;/type&gt;&lt;title&gt;Widespread shortening of 3'UTRs by alternative cleavage and polyadenylation activates oncogenes in cancer cells.&lt;/title&gt;&lt;location&gt;&amp;lt;html&amp;gt;&amp;lt;head&amp;gt;&amp;lt;meta http-equiv="content-type" content="text/html; charset=utf-8"/&amp;gt;&amp;lt;title&amp;gt;Sorry...&amp;lt;/title&amp;gt;&amp;lt;style&amp;gt; body { font-family: verdana, arial, sans-serif; background-color: #fff; color: #000; }&amp;lt;/style&amp;gt;&amp;lt;/head&amp;gt;&amp;lt;body&amp;gt;&amp;lt;div&amp;gt;&amp;lt;table&amp;gt;&amp;lt;tr&amp;gt;&amp;lt;td&amp;gt;&amp;lt;b&amp;gt;&amp;lt;font face=times color=#0039b6 size=10&amp;gt;G&amp;lt;/font&amp;gt;&amp;lt;font face=times color=#c41200 size=10&amp;gt;o&amp;lt;/font&amp;gt;&amp;lt;font face=times color=#f3c518 size=10&amp;gt;o&amp;lt;/font&amp;gt;&amp;lt;font face=times color=#0039b6 size=10&amp;gt;g&amp;lt;/font&amp;gt;&amp;lt;font face=times color=#30a72f size=10&amp;gt;l&amp;lt;/font&amp;gt;&amp;lt;font face=times color=#c41200 size=10&amp;gt;e&amp;lt;/font&amp;gt;&amp;lt;/b&amp;gt;&amp;lt;/td&amp;gt;&amp;lt;td style="text-align: left; vertical-align: bottom; padding-bottom: 15px; width: 50%"&amp;gt;&amp;lt;div style="border-bottom: 1px solid #dfdfdf;"&amp;gt;Sorry...&amp;lt;/div&amp;gt;&amp;lt;/td&amp;gt;&amp;lt;/tr&amp;gt;&amp;lt;/table&amp;gt;&amp;lt;/div&amp;gt;&amp;lt;div style="margin-left: 4em;"&amp;gt;&amp;lt;h1&amp;gt;We're sorry...&amp;lt;/h1&amp;gt;&amp;lt;p&amp;gt;... but your computer or network may be sending automated queries. To protect our users, we can't process your request right now.&amp;lt;/p&amp;gt;&amp;lt;/div&amp;gt;&amp;lt;div style="margin-left: 4em;"&amp;gt;See &amp;lt;a href="https://support.google.com/websearch/answer/86640"&amp;gt;Google Help&amp;lt;/a&amp;gt; for more information.&amp;lt;br/&amp;gt;&amp;lt;br/&amp;gt;&amp;lt;/div&amp;gt;&amp;lt;div style="text-align: center; border-top: 1px solid #dfdfdf;"&amp;gt;&amp;amp;copy; 2013 Google - &amp;lt;a href="https://www.google.com"&amp;gt;Google Home&amp;lt;/a&amp;gt;&amp;lt;/div&amp;gt;&amp;lt;/body&amp;gt;&amp;lt;/html&amp;gt;&lt;/location&gt;&lt;submission_date&gt;99200901121200000000222000&lt;/submission_date&gt;&lt;number&gt;4&lt;/number&gt;&lt;institution&gt;Howard Hughes Medical Institute, USA. mayrc@mskcc.org&lt;/institution&gt;&lt;subtype&gt;400&lt;/subtype&gt;&lt;endpage&gt;684&lt;/endpage&gt;&lt;bundle&gt;&lt;publication&gt;&lt;publisher&gt;Elsevier&lt;/publisher&gt;&lt;title&gt;Cell&lt;/title&gt;&lt;type&gt;-100&lt;/type&gt;&lt;subtype&gt;-100&lt;/subtype&gt;&lt;uuid&gt;878621D1-229F-47C4-900C-949B5773C8B4&lt;/uuid&gt;&lt;/publication&gt;&lt;/bundle&gt;&lt;authors&gt;&lt;author&gt;&lt;firstName&gt;Christine&lt;/firstName&gt;&lt;lastName&gt;Mayr&lt;/lastName&gt;&lt;/author&gt;&lt;author&gt;&lt;firstName&gt;David&lt;/firstName&gt;&lt;middleNames&gt;P&lt;/middleNames&gt;&lt;lastName&gt;Bartel&lt;/lastName&gt;&lt;/author&gt;&lt;/authors&gt;&lt;/publication&gt;&lt;publication&gt;&lt;uuid&gt;005C1196-14F3-4F10-A49A-DE6522B9378E&lt;/uuid&gt;&lt;volume&gt;108&lt;/volume&gt;&lt;doi&gt;10.1073/pnas.1019732108&lt;/doi&gt;&lt;startpage&gt;12533&lt;/startpage&gt;&lt;publication_date&gt;99201107261200000000222000&lt;/publication_date&gt;&lt;url&gt;http://eutils.ncbi.nlm.nih.gov/entrez/eutils/elink.fcgi?dbfrom=pubmed&amp;amp;id=21746925&amp;amp;retmode=ref&amp;amp;cmd=prlinks&lt;/url&gt;&lt;type&gt;400&lt;/type&gt;&lt;title&gt;Genome-wide landscape of polyadenylation in Arabidopsis provides evidence for extensive alternative polyadenylation.&lt;/title&gt;&lt;location&gt;200,9,39.5103500,-84.7346880&lt;/location&gt;&lt;institution&gt;Department of Botany, Miami University, Oxford, OH 45056, USA.&lt;/institution&gt;&lt;number&gt;30&lt;/number&gt;&lt;subtype&gt;400&lt;/subtype&gt;&lt;endpage&gt;12538&lt;/endpage&gt;&lt;bundle&gt;&lt;publication&gt;&lt;publisher&gt;National Acad Sciences&lt;/publisher&gt;&lt;url&gt;http://www.pnas.org/&lt;/url&gt;&lt;title&gt;Proceedings of the National Academy of Sciences&lt;/title&gt;&lt;type&gt;-100&lt;/type&gt;&lt;subtype&gt;-100&lt;/subtype&gt;&lt;uuid&gt;29FF6098-AFAE-49F8-A71A-4AA95588C374&lt;/uuid&gt;&lt;/publication&gt;&lt;/bundle&gt;&lt;authors&gt;&lt;author&gt;&lt;firstName&gt;Xiaohui&lt;/firstName&gt;&lt;lastName&gt;Wu&lt;/lastName&gt;&lt;/author&gt;&lt;author&gt;&lt;firstName&gt;Man&lt;/firstName&gt;&lt;lastName&gt;Liu&lt;/lastName&gt;&lt;/author&gt;&lt;author&gt;&lt;firstName&gt;Bruce&lt;/firstName&gt;&lt;lastName&gt;Downie&lt;/lastName&gt;&lt;/author&gt;&lt;author&gt;&lt;firstName&gt;Chun&lt;/firstName&gt;&lt;lastName&gt;Liang&lt;/lastName&gt;&lt;/author&gt;&lt;author&gt;&lt;firstName&gt;Guoli&lt;/firstName&gt;&lt;lastName&gt;Ji&lt;/lastName&gt;&lt;/author&gt;&lt;author&gt;&lt;firstName&gt;Qingshun&lt;/firstName&gt;&lt;middleNames&gt;Q&lt;/middleNames&gt;&lt;lastName&gt;Li&lt;/lastName&gt;&lt;/author&gt;&lt;author&gt;&lt;firstName&gt;Arthur&lt;/firstName&gt;&lt;middleNames&gt;G&lt;/middleNames&gt;&lt;lastName&gt;Hunt&lt;/lastName&gt;&lt;/author&gt;&lt;/authors&gt;&lt;/publication&gt;&lt;publication&gt;&lt;volume&gt;18&lt;/volume&gt;&lt;publication_date&gt;99201203001200000000220000&lt;/publication_date&gt;&lt;number&gt;3&lt;/number&gt;&lt;doi&gt;10.1261/rna.029306.111&lt;/doi&gt;&lt;uuid&gt;F75A35E5-519D-4830-A379-3539407381F7&lt;/uuid&gt;&lt;subtype&gt;400&lt;/subtype&gt;&lt;type&gt;400&lt;/type&gt;&lt;url&gt;http://rnajournal.cshlp.org/cgi/doi/10.1261/rna.029306.111&lt;/url&gt;&lt;bundle&gt;&lt;publication&gt;&lt;publisher&gt;Cold Spring Harbor Lab&lt;/publisher&gt;&lt;title&gt;RNA (New York, N.Y.)&lt;/title&gt;&lt;type&gt;-100&lt;/type&gt;&lt;subtype&gt;-100&lt;/subtype&gt;&lt;uuid&gt;5D02A048-A812-4C82-A5D8-9E726BDD71D9&lt;/uuid&gt;&lt;/publication&gt;&lt;/bundle&gt;&lt;authors&gt;&lt;author&gt;&lt;firstName&gt;Yun&lt;/firstName&gt;&lt;middleNames&gt;S&lt;/middleNames&gt;&lt;lastName&gt;Choi&lt;/lastName&gt;&lt;/author&gt;&lt;author&gt;&lt;firstName&gt;Weronika&lt;/firstName&gt;&lt;lastName&gt;Patena&lt;/lastName&gt;&lt;/author&gt;&lt;author&gt;&lt;firstName&gt;Andrew&lt;/firstName&gt;&lt;middleNames&gt;D&lt;/middleNames&gt;&lt;lastName&gt;Leavitt&lt;/lastName&gt;&lt;/author&gt;&lt;author&gt;&lt;firstName&gt;Michael&lt;/firstName&gt;&lt;middleNames&gt;T&lt;/middleNames&gt;&lt;lastName&gt;McManus&lt;/lastName&gt;&lt;/author&gt;&lt;/authors&gt;&lt;/publication&gt;&lt;/publications&gt;&lt;cites&gt;&lt;/cites&gt;&lt;/citation&gt;</w:instrText>
       </w:r>
       <w:r>
         <w:rPr>
@@ -743,37 +744,355 @@
         <w:rPr>
           <w:noProof w:val="0"/>
         </w:rPr>
+        <w:t>[1-6]</w:t>
+      </w:r>
+      <w:r>
+        <w:rPr>
+          <w:noProof w:val="0"/>
+        </w:rPr>
+        <w:fldChar w:fldCharType="end"/>
+      </w:r>
+      <w:r>
+        <w:rPr>
+          <w:noProof w:val="0"/>
+        </w:rPr>
+        <w:t xml:space="preserve">.  But </w:t>
+      </w:r>
+      <w:r>
+        <w:rPr>
+          <w:noProof w:val="0"/>
+        </w:rPr>
+        <w:t>conducting studies on</w:t>
+      </w:r>
+      <w:r>
+        <w:rPr>
+          <w:noProof w:val="0"/>
+        </w:rPr>
+        <w:t xml:space="preserve"> their exact role in the regulation process </w:t>
+      </w:r>
+      <w:r>
+        <w:rPr>
+          <w:noProof w:val="0"/>
+        </w:rPr>
+        <w:t>is complicated by</w:t>
+      </w:r>
+      <w:r>
+        <w:rPr>
+          <w:noProof w:val="0"/>
+        </w:rPr>
+        <w:t xml:space="preserve"> the </w:t>
+      </w:r>
+      <w:r>
+        <w:rPr>
+          <w:noProof w:val="0"/>
+        </w:rPr>
+        <w:t>challenge of</w:t>
+      </w:r>
+      <w:r>
+        <w:rPr>
+          <w:noProof w:val="0"/>
+        </w:rPr>
+        <w:t xml:space="preserve"> collecting precise information on the presence and characteristics of polyadenylated (poly(A)) tails in transcriptom</w:t>
+      </w:r>
+      <w:r>
+        <w:rPr>
+          <w:noProof w:val="0"/>
+        </w:rPr>
+        <w:t>e</w:t>
+      </w:r>
+      <w:r>
+        <w:rPr>
+          <w:noProof w:val="0"/>
+        </w:rPr>
+        <w:t xml:space="preserve"> data.  While finding a significantly long stretch of adenine bases in a sequence transcript is not difficult, the challenge deepens when you try to account for sequence modifications that could obscure the tail sequence (e.g. base-call errors, the effect of processes such as RNA editing, or sequencing artifacts).  Tools such as SeqClean </w:t>
+      </w:r>
+      <w:r>
+        <w:rPr>
+          <w:noProof w:val="0"/>
+        </w:rPr>
+        <w:fldChar w:fldCharType="begin"/>
+      </w:r>
+      <w:r>
+        <w:rPr>
+          <w:noProof w:val="0"/>
+        </w:rPr>
+        <w:instrText xml:space="preserve"> ADDIN PAPERS2_CITATIONS &lt;citation&gt;&lt;uuid&gt;3081A6B2-C0B6-4C8A-9532-98924C89CC34&lt;/uuid&gt;&lt;priority&gt;0&lt;/priority&gt;&lt;publications&gt;&lt;publication&gt;&lt;title&gt;DFCI Gene Indices Software Tool&lt;/title&gt;&lt;type&gt;400&lt;/type&gt;&lt;subtype&gt;403&lt;/subtype&gt;&lt;uuid&gt;13068C25-2E8B-4E85-BD4C-360FD54C5622&lt;/uuid&gt;&lt;/publication&gt;&lt;/publications&gt;&lt;cites&gt;&lt;/cites&gt;&lt;/citation&gt;</w:instrText>
+      </w:r>
+      <w:r>
+        <w:rPr>
+          <w:noProof w:val="0"/>
+        </w:rPr>
+        <w:fldChar w:fldCharType="separate"/>
+      </w:r>
+      <w:r>
+        <w:rPr>
+          <w:noProof w:val="0"/>
+        </w:rPr>
+        <w:t>[7]</w:t>
+      </w:r>
+      <w:r>
+        <w:rPr>
+          <w:noProof w:val="0"/>
+        </w:rPr>
+        <w:fldChar w:fldCharType="end"/>
+      </w:r>
+      <w:r>
+        <w:rPr>
+          <w:noProof w:val="0"/>
+        </w:rPr>
+        <w:t xml:space="preserve">, TrimEst </w:t>
+      </w:r>
+      <w:r>
+        <w:rPr>
+          <w:noProof w:val="0"/>
+        </w:rPr>
+        <w:fldChar w:fldCharType="begin"/>
+      </w:r>
+      <w:r>
+        <w:rPr>
+          <w:noProof w:val="0"/>
+        </w:rPr>
+        <w:instrText xml:space="preserve"> ADDIN PAPERS2_CITATIONS &lt;citation&gt;&lt;uuid&gt;F782D47C-C52D-442D-B0AF-6B387C78B20B&lt;/uuid&gt;&lt;priority&gt;0&lt;/priority&gt;&lt;publications&gt;&lt;publication&gt;&lt;volume&gt;16&lt;/volume&gt;&lt;publication_date&gt;99200006001200000000220000&lt;/publication_date&gt;&lt;number&gt;6&lt;/number&gt;&lt;institution&gt;The Sanger Centre, Wellcome Trust Genome Campus, Hinxton, Cambridge, UK CB10 1SA.&lt;/institution&gt;&lt;startpage&gt;276&lt;/startpage&gt;&lt;title&gt;EMBOSS: the European Molecular Biology Open Software Suite.&lt;/title&gt;&lt;uuid&gt;B4A8ACAC-7795-47A8-9C7B-56408911CBB2&lt;/uuid&gt;&lt;subtype&gt;400&lt;/subtype&gt;&lt;endpage&gt;277&lt;/endpage&gt;&lt;type&gt;400&lt;/type&gt;&lt;url&gt;http://eutils.ncbi.nlm.nih.gov/entrez/eutils/elink.fcgi?dbfrom=pubmed&amp;amp;id=10827456&amp;amp;retmode=ref&amp;amp;cmd=prlinks&lt;/url&gt;&lt;bundle&gt;&lt;publication&gt;&lt;url&gt;http://www.cell.com/trends/genetics/&lt;/url&gt;&lt;title&gt;Trends in genetics : TIG&lt;/title&gt;&lt;type&gt;-100&lt;/type&gt;&lt;subtype&gt;-100&lt;/subtype&gt;&lt;uuid&gt;90B9A025-259A-437B-86DB-74B64E24675F&lt;/uuid&gt;&lt;/publication&gt;&lt;/bundle&gt;&lt;authors&gt;&lt;author&gt;&lt;firstName&gt;P&lt;/firstName&gt;&lt;lastName&gt;Rice&lt;/lastName&gt;&lt;/author&gt;&lt;author&gt;&lt;firstName&gt;I&lt;/firstName&gt;&lt;lastName&gt;Longden&lt;/lastName&gt;&lt;/author&gt;&lt;author&gt;&lt;firstName&gt;A&lt;/firstName&gt;&lt;lastName&gt;Bleasby&lt;/lastName&gt;&lt;/author&gt;&lt;/authors&gt;&lt;/publication&gt;&lt;/publications&gt;&lt;cites&gt;&lt;/cites&gt;&lt;/citation&gt;</w:instrText>
+      </w:r>
+      <w:r>
+        <w:rPr>
+          <w:noProof w:val="0"/>
+        </w:rPr>
+        <w:fldChar w:fldCharType="separate"/>
+      </w:r>
+      <w:r>
+        <w:rPr>
+          <w:noProof w:val="0"/>
+        </w:rPr>
+        <w:t>[8]</w:t>
+      </w:r>
+      <w:r>
+        <w:rPr>
+          <w:noProof w:val="0"/>
+        </w:rPr>
+        <w:fldChar w:fldCharType="end"/>
+      </w:r>
+      <w:r>
+        <w:rPr>
+          <w:noProof w:val="0"/>
+        </w:rPr>
+        <w:t xml:space="preserve">, or SeqTrim </w:t>
+      </w:r>
+      <w:r>
+        <w:rPr>
+          <w:noProof w:val="0"/>
+        </w:rPr>
+        <w:fldChar w:fldCharType="begin"/>
+      </w:r>
+      <w:r>
+        <w:rPr>
+          <w:noProof w:val="0"/>
+        </w:rPr>
+        <w:instrText xml:space="preserve"> ADDIN PAPERS2_CITATIONS &lt;citation&gt;&lt;uuid&gt;27949CBF-5B71-458D-BE55-A0623CF812B7&lt;/uuid&gt;&lt;priority&gt;0&lt;/priority&gt;&lt;publications&gt;&lt;publication&gt;&lt;volume&gt;11&lt;/volume&gt;&lt;publication_date&gt;99201000001200000000200000&lt;/publication_date&gt;&lt;number&gt;1&lt;/number&gt;&lt;doi&gt;10.1186/1471-2105-11-38&lt;/doi&gt;&lt;startpage&gt;38&lt;/startpage&gt;&lt;title&gt;SeqTrim: a high-throughput pipeline for preprocessing any type of sequence reads&lt;/title&gt;&lt;uuid&gt;2C1C26E7-FAFC-49FA-89EA-303EC44B059B&lt;/uuid&gt;&lt;subtype&gt;400&lt;/subtype&gt;&lt;type&gt;400&lt;/type&gt;&lt;url&gt;http://www.biomedcentral.com/1471-2105/11/38&lt;/url&gt;&lt;bundle&gt;&lt;publication&gt;&lt;publisher&gt;BioMed Central Ltd&lt;/publisher&gt;&lt;title&gt;BMC bioinformatics&lt;/title&gt;&lt;type&gt;-100&lt;/type&gt;&lt;subtype&gt;-100&lt;/subtype&gt;&lt;uuid&gt;7B9B5D5A-7A68-478D-9DE8-B20F430160D0&lt;/uuid&gt;&lt;/publication&gt;&lt;/bundle&gt;&lt;authors&gt;&lt;author&gt;&lt;firstName&gt;Juan&lt;/firstName&gt;&lt;lastName&gt;Falgueras&lt;/lastName&gt;&lt;/author&gt;&lt;author&gt;&lt;firstName&gt;Antonio&lt;/firstName&gt;&lt;middleNames&gt;J&lt;/middleNames&gt;&lt;lastName&gt;Lara&lt;/lastName&gt;&lt;/author&gt;&lt;author&gt;&lt;firstName&gt;Noé&lt;/firstName&gt;&lt;lastName&gt;Fernández-Pozo&lt;/lastName&gt;&lt;/author&gt;&lt;author&gt;&lt;firstName&gt;Francisco&lt;/firstName&gt;&lt;middleNames&gt;R&lt;/middleNames&gt;&lt;lastName&gt;Cantón&lt;/lastName&gt;&lt;/author&gt;&lt;author&gt;&lt;firstName&gt;Guillermo&lt;/firstName&gt;&lt;lastName&gt;Pérez-Trabado&lt;/lastName&gt;&lt;/author&gt;&lt;author&gt;&lt;firstName&gt;M&lt;/firstName&gt;&lt;middleNames&gt;Gonzalo&lt;/middleNames&gt;&lt;lastName&gt;Claros&lt;/lastName&gt;&lt;/author&gt;&lt;/authors&gt;&lt;/publication&gt;&lt;/publications&gt;&lt;cites&gt;&lt;/cites&gt;&lt;/citation&gt;</w:instrText>
+      </w:r>
+      <w:r>
+        <w:rPr>
+          <w:noProof w:val="0"/>
+        </w:rPr>
+        <w:fldChar w:fldCharType="separate"/>
+      </w:r>
+      <w:r>
+        <w:rPr>
+          <w:noProof w:val="0"/>
+        </w:rPr>
+        <w:t>[9]</w:t>
+      </w:r>
+      <w:r>
+        <w:rPr>
+          <w:noProof w:val="0"/>
+        </w:rPr>
+        <w:fldChar w:fldCharType="end"/>
+      </w:r>
+      <w:r>
+        <w:rPr>
+          <w:noProof w:val="0"/>
+        </w:rPr>
+        <w:t xml:space="preserve"> are able to effectively remove poly(A) tails via truncation, but cannot recover the detai</w:t>
+      </w:r>
+      <w:r>
+        <w:rPr>
+          <w:noProof w:val="0"/>
+        </w:rPr>
+        <w:t xml:space="preserve">led information needed </w:t>
+      </w:r>
+      <w:r>
+        <w:rPr>
+          <w:noProof w:val="0"/>
+        </w:rPr>
+        <w:t>when</w:t>
+      </w:r>
+      <w:r>
+        <w:rPr>
+          <w:noProof w:val="0"/>
+        </w:rPr>
+        <w:t xml:space="preserve"> studying issues related to length variation</w:t>
+      </w:r>
+      <w:r>
+        <w:rPr>
+          <w:noProof w:val="0"/>
+        </w:rPr>
+        <w:t xml:space="preserve">.   </w:t>
+      </w:r>
+      <w:r>
+        <w:rPr>
+          <w:noProof w:val="0"/>
+        </w:rPr>
+        <w:t>Thus</w:t>
+      </w:r>
+      <w:r>
+        <w:rPr>
+          <w:noProof w:val="0"/>
+        </w:rPr>
+        <w:t xml:space="preserve"> </w:t>
+      </w:r>
+      <w:r>
+        <w:rPr>
+          <w:noProof w:val="0"/>
+        </w:rPr>
+        <w:t xml:space="preserve">a tool is </w:t>
+      </w:r>
+      <w:r>
+        <w:rPr>
+          <w:noProof w:val="0"/>
+        </w:rPr>
+        <w:lastRenderedPageBreak/>
+        <w:t>require</w:t>
+      </w:r>
+      <w:r>
+        <w:rPr>
+          <w:noProof w:val="0"/>
+        </w:rPr>
+        <w:t>d</w:t>
+      </w:r>
+      <w:r>
+        <w:rPr>
+          <w:noProof w:val="0"/>
+        </w:rPr>
+        <w:t xml:space="preserve"> that is able to identify poly(A) tail boundaries and length, and is robust to disruptions in the homopolymer sequence. </w:t>
+      </w:r>
+    </w:p>
+    <w:p>
+      <w:pPr>
+        <w:ind w:firstLine="360"/>
+        <w:rPr>
+          <w:noProof w:val="0"/>
+          <w:szCs w:val="18"/>
+        </w:rPr>
+      </w:pPr>
+      <w:r>
+        <w:rPr>
+          <w:noProof w:val="0"/>
+          <w:szCs w:val="18"/>
+        </w:rPr>
+        <w:t xml:space="preserve">Polyadenylation is a post-transcriptional process in which the 3’-end of a pre-mRNA is cleaved and replaced with a poly(A) tail to form a mature mRNA.  Specifically, the polyadenylation protein complex binds to poly(A) signals, </w:t>
+      </w:r>
+      <w:r>
+        <w:rPr>
+          <w:noProof w:val="0"/>
+          <w:szCs w:val="18"/>
+        </w:rPr>
+        <w:t xml:space="preserve">then </w:t>
+      </w:r>
+      <w:r>
+        <w:rPr>
+          <w:noProof w:val="0"/>
+          <w:szCs w:val="18"/>
+        </w:rPr>
+        <w:t xml:space="preserve">cleaves the sequence at a </w:t>
+      </w:r>
+      <w:r>
+        <w:rPr>
+          <w:i/>
+          <w:noProof w:val="0"/>
+          <w:szCs w:val="18"/>
+        </w:rPr>
+        <w:t>poly(A) site</w:t>
+      </w:r>
+      <w:r>
+        <w:rPr>
+          <w:noProof w:val="0"/>
+          <w:szCs w:val="18"/>
+        </w:rPr>
+        <w:t xml:space="preserve">, and </w:t>
+      </w:r>
+      <w:r>
+        <w:rPr>
+          <w:noProof w:val="0"/>
+          <w:szCs w:val="18"/>
+        </w:rPr>
+        <w:t xml:space="preserve">finally </w:t>
+      </w:r>
+      <w:r>
+        <w:rPr>
+          <w:noProof w:val="0"/>
+          <w:szCs w:val="18"/>
+        </w:rPr>
+        <w:t xml:space="preserve">collaborates with the poly(A) polymerase to perform non-templated adenine addition a few bases downstream of the appropriate poly(A) signals </w:t>
+      </w:r>
+      <w:r>
+        <w:rPr>
+          <w:noProof w:val="0"/>
+          <w:szCs w:val="18"/>
+        </w:rPr>
+        <w:fldChar w:fldCharType="begin"/>
+      </w:r>
+      <w:r>
+        <w:rPr>
+          <w:noProof w:val="0"/>
+          <w:szCs w:val="18"/>
+        </w:rPr>
+        <w:instrText xml:space="preserve"> ADDIN PAPERS2_CITATIONS &lt;citation&gt;&lt;uuid&gt;81B89154-538A-4154-A09D-562A13554153&lt;/uuid&gt;&lt;priority&gt;0&lt;/priority&gt;&lt;publications&gt;&lt;publication&gt;&lt;uuid&gt;05E52548-3922-40D1-A1BC-4E97A913712F&lt;/uuid&gt;&lt;volume&gt;25&lt;/volume&gt;&lt;doi&gt;10.1101/gad.17268411&lt;/doi&gt;&lt;startpage&gt;1770&lt;/startpage&gt;&lt;publication_date&gt;99201109011200000000222000&lt;/publication_date&gt;&lt;url&gt;http://genesdev.cshlp.org/cgi/doi/10.1101/gad.17268411&lt;/url&gt;&lt;type&gt;400&lt;/type&gt;&lt;title&gt;Ending the message: poly(A) signals then and now.&lt;/title&gt;&lt;publisher&gt;Cold Spring Harbor Lab&lt;/publisher&gt;&lt;location&gt;&amp;lt;html&amp;gt;&amp;lt;head&amp;gt;&amp;lt;meta http-equiv="content-type" content="text/html; charset=utf-8"/&amp;gt;&amp;lt;title&amp;gt;Sorry...&amp;lt;/title&amp;gt;&amp;lt;style&amp;gt; body { font-family: verdana, arial, sans-serif; background-color: #fff; color: #000; }&amp;lt;/style&amp;gt;&amp;lt;/head&amp;gt;&amp;lt;body&amp;gt;&amp;lt;div&amp;gt;&amp;lt;table&amp;gt;&amp;lt;tr&amp;gt;&amp;lt;td&amp;gt;&amp;lt;b&amp;gt;&amp;lt;font face=times color=#0039b6 size=10&amp;gt;G&amp;lt;/font&amp;gt;&amp;lt;font face=times color=#c41200 size=10&amp;gt;o&amp;lt;/font&amp;gt;&amp;lt;font face=times color=#f3c518 size=10&amp;gt;o&amp;lt;/font&amp;gt;&amp;lt;font face=times color=#0039b6 size=10&amp;gt;g&amp;lt;/font&amp;gt;&amp;lt;font face=times color=#30a72f size=10&amp;gt;l&amp;lt;/font&amp;gt;&amp;lt;font face=times color=#c41200 size=10&amp;gt;e&amp;lt;/font&amp;gt;&amp;lt;/b&amp;gt;&amp;lt;/td&amp;gt;&amp;lt;td style="text-align: left; vertical-align: bottom; padding-bottom: 15px; width: 50%"&amp;gt;&amp;lt;div style="border-bottom: 1px solid #dfdfdf;"&amp;gt;Sorry...&amp;lt;/div&amp;gt;&amp;lt;/td&amp;gt;&amp;lt;/tr&amp;gt;&amp;lt;/table&amp;gt;&amp;lt;/div&amp;gt;&amp;lt;div style="margin-left: 4em;"&amp;gt;&amp;lt;h1&amp;gt;We're sorry...&amp;lt;/h1&amp;gt;&amp;lt;p&amp;gt;... but your computer or network may be sending automated queries. To protect our users, we can't process your request right now.&amp;lt;/p&amp;gt;&amp;lt;/div&amp;gt;&amp;lt;div style="margin-left: 4em;"&amp;gt;See &amp;lt;a href="https://support.google.com/websearch/answer/86640"&amp;gt;Google Help&amp;lt;/a&amp;gt; for more information.&amp;lt;br/&amp;gt;&amp;lt;br/&amp;gt;&amp;lt;/div&amp;gt;&amp;lt;div style="text-align: center; border-top: 1px solid #dfdfdf;"&amp;gt;&amp;amp;copy; 2013 Google - &amp;lt;a href="https://www.google.com"&amp;gt;Google Home&amp;lt;/a&amp;gt;&amp;lt;/div&amp;gt;&amp;lt;/body&amp;gt;&amp;lt;/html&amp;gt;&lt;/location&gt;&lt;institution&gt;Sir William Dunn School of Pathology, University of Oxford, Oxford OX1 3RE, United Kingdom. nicholas.proudfoot@path.ox.ac.uk&lt;/institution&gt;&lt;number&gt;17&lt;/number&gt;&lt;subtype&gt;400&lt;/subtype&gt;&lt;endpage&gt;1782&lt;/endpage&gt;&lt;bundle&gt;&lt;publication&gt;&lt;publisher&gt;Cold Spring Harbor Lab&lt;/publisher&gt;&lt;url&gt;http://genesdev.cshlp.org/&lt;/url&gt;&lt;title&gt;Genes &amp;amp; Development&lt;/title&gt;&lt;type&gt;-100&lt;/type&gt;&lt;subtype&gt;-100&lt;/subtype&gt;&lt;uuid&gt;C616FA86-4C50-4C2F-98FA-7240C35954CF&lt;/uuid&gt;&lt;/publication&gt;&lt;/bundle&gt;&lt;authors&gt;&lt;author&gt;&lt;firstName&gt;Nick&lt;/firstName&gt;&lt;middleNames&gt;J&lt;/middleNames&gt;&lt;lastName&gt;Proudfoot&lt;/lastName&gt;&lt;/author&gt;&lt;/authors&gt;&lt;/publication&gt;&lt;/publications&gt;&lt;cites&gt;&lt;/cites&gt;&lt;/citation&gt;</w:instrText>
+      </w:r>
+      <w:r>
+        <w:rPr>
+          <w:noProof w:val="0"/>
+          <w:szCs w:val="18"/>
+        </w:rPr>
+        <w:fldChar w:fldCharType="separate"/>
+      </w:r>
+      <w:r>
+        <w:rPr>
+          <w:noProof w:val="0"/>
+        </w:rPr>
         <w:t>[1]</w:t>
       </w:r>
       <w:r>
         <w:rPr>
           <w:noProof w:val="0"/>
+          <w:szCs w:val="18"/>
         </w:rPr>
         <w:fldChar w:fldCharType="end"/>
       </w:r>
-      <w:commentRangeEnd w:id="1"/>
-      <w:r>
-        <w:rPr>
-          <w:rStyle w:val="CommentReference"/>
-          <w:noProof w:val="0"/>
-        </w:rPr>
-        <w:commentReference w:id="1"/>
-      </w:r>
-      <w:r>
-        <w:rPr>
-          <w:noProof w:val="0"/>
+      <w:r>
+        <w:rPr>
+          <w:noProof w:val="0"/>
+          <w:szCs w:val="18"/>
+        </w:rPr>
+        <w:t xml:space="preserve">.  The poly(A) tail at the 3’ end of the mRNA is the hallmark of mRNA maturation, and also serves as a regulatory signal that is critical for mRNA nucleus-to-cytoplasm transportation, mRNA stability, and protein translation </w:t>
+      </w:r>
+      <w:r>
+        <w:rPr>
+          <w:noProof w:val="0"/>
+          <w:szCs w:val="18"/>
         </w:rPr>
         <w:fldChar w:fldCharType="begin"/>
       </w:r>
       <w:r>
         <w:rPr>
           <w:noProof w:val="0"/>
-        </w:rPr>
-        <w:instrText xml:space="preserve"> ADDIN PAPERS2_CITATIONS &lt;citation&gt;&lt;uuid&gt;6CFF66C9-CE36-41D7-B111-6B10FA5CF766&lt;/uuid&gt;&lt;priority&gt;1&lt;/priority&gt;&lt;publications&gt;&lt;publication&gt;&lt;volume&gt;2&lt;/volume&gt;&lt;publication_date&gt;99201011091200000000222000&lt;/publication_date&gt;&lt;number&gt;3&lt;/number&gt;&lt;doi&gt;10.1002/wrna.59&lt;/doi&gt;&lt;startpage&gt;445&lt;/startpage&gt;&lt;title&gt;Alternative polyadenylation and gene expression regulation in plants&lt;/title&gt;&lt;uuid&gt;C5CDD5BC-D115-4093-AEF0-F47A14B25E36&lt;/uuid&gt;&lt;subtype&gt;400&lt;/subtype&gt;&lt;endpage&gt;458&lt;/endpage&gt;&lt;type&gt;400&lt;/type&gt;&lt;url&gt;http://doi.wiley.com/10.1002/wrna.59&lt;/url&gt;&lt;bundle&gt;&lt;publication&gt;&lt;title&gt;Wiley Interdisciplinary Reviews: RNA&lt;/title&gt;&lt;type&gt;-100&lt;/type&gt;&lt;subtype&gt;-100&lt;/subtype&gt;&lt;uuid&gt;D0BCA1D1-44C8-4C43-BA1A-9F778764BB23&lt;/uuid&gt;&lt;/publication&gt;&lt;/bundle&gt;&lt;authors&gt;&lt;author&gt;&lt;firstName&gt;Denghui&lt;/firstName&gt;&lt;lastName&gt;Xing&lt;/lastName&gt;&lt;/author&gt;&lt;author&gt;&lt;firstName&gt;Qingshun&lt;/firstName&gt;&lt;middleNames&gt;Quinn&lt;/middleNames&gt;&lt;lastName&gt;Li&lt;/lastName&gt;&lt;/author&gt;&lt;/authors&gt;&lt;/publication&gt;&lt;publication&gt;&lt;uuid&gt;B580DBF1-24F9-4B78-9DBE-48236DBE9C41&lt;/uuid&gt;&lt;volume&gt;43&lt;/volume&gt;&lt;accepted_date&gt;99201108091200000000222000&lt;/accepted_date&gt;&lt;doi&gt;10.1016/j.molcel.2011.08.017&lt;/doi&gt;&lt;startpage&gt;853&lt;/startpage&gt;&lt;revision_date&gt;99201108021200000000222000&lt;/revision_date&gt;&lt;publication_date&gt;99201109161200000000222000&lt;/publication_date&gt;&lt;url&gt;http://linkinghub.elsevier.com/retrieve/pii/S1097276511006356&lt;/url&gt;&lt;type&gt;400&lt;/type&gt;&lt;title&gt;Mechanisms and consequences of alternative polyadenylation.&lt;/title&gt;&lt;location&gt;&amp;lt;html&amp;gt;&amp;lt;head&amp;gt;&amp;lt;meta http-equiv="content-type" content="text/html; charset=utf-8"/&amp;gt;&amp;lt;title&amp;gt;Sorry...&amp;lt;/title&amp;gt;&amp;lt;style&amp;gt; body { font-family: verdana, arial, sans-serif; background-color: #fff; color: #000; }&amp;lt;/style&amp;gt;&amp;lt;/head&amp;gt;&amp;lt;body&amp;gt;&amp;lt;div&amp;gt;&amp;lt;table&amp;gt;&amp;lt;tr&amp;gt;&amp;lt;td&amp;gt;&amp;lt;b&amp;gt;&amp;lt;font face=times color=#0039b6 size=10&amp;gt;G&amp;lt;/font&amp;gt;&amp;lt;font face=times color=#c41200 size=10&amp;gt;o&amp;lt;/font&amp;gt;&amp;lt;font face=times color=#f3c518 size=10&amp;gt;o&amp;lt;/font&amp;gt;&amp;lt;font face=times color=#0039b6 size=10&amp;gt;g&amp;lt;/font&amp;gt;&amp;lt;font face=times color=#30a72f size=10&amp;gt;l&amp;lt;/font&amp;gt;&amp;lt;font face=times color=#c41200 size=10&amp;gt;e&amp;lt;/font&amp;gt;&amp;lt;/b&amp;gt;&amp;lt;/td&amp;gt;&amp;lt;td style="text-align: left; vertical-align: bottom; padding-bottom: 15px; width: 50%"&amp;gt;&amp;lt;div style="border-bottom: 1px solid #dfdfdf;"&amp;gt;Sorry...&amp;lt;/div&amp;gt;&amp;lt;/td&amp;gt;&amp;lt;/tr&amp;gt;&amp;lt;/table&amp;gt;&amp;lt;/div&amp;gt;&amp;lt;div style="margin-left: 4em;"&amp;gt;&amp;lt;h1&amp;gt;We're sorry...&amp;lt;/h1&amp;gt;&amp;lt;p&amp;gt;... but your computer or network may be sending automated queries. To protect our users, we can't process your request right now.&amp;lt;/p&amp;gt;&amp;lt;/div&amp;gt;&amp;lt;div style="margin-left: 4em;"&amp;gt;See &amp;lt;a href="https://support.google.com/websearch/answer/86640"&amp;gt;Google Help&amp;lt;/a&amp;gt; for more information.&amp;lt;br/&amp;gt;&amp;lt;br/&amp;gt;&amp;lt;/div&amp;gt;&amp;lt;div style="text-align: center; border-top: 1px solid #dfdfdf;"&amp;gt;&amp;amp;copy; 2013 Google - &amp;lt;a href="https://www.google.com"&amp;gt;Google Home&amp;lt;/a&amp;gt;&amp;lt;/div&amp;gt;&amp;lt;/body&amp;gt;&amp;lt;/html&amp;gt;&lt;/location&gt;&lt;submission_date&gt;99201106281200000000222000&lt;/submission_date&gt;&lt;number&gt;6&lt;/number&gt;&lt;institution&gt;Department of Biological Sciences, Columbia University, New York, NY 10027, USA.&lt;/institution&gt;&lt;subtype&gt;400&lt;/subtype&gt;&lt;endpage&gt;866&lt;/endpage&gt;&lt;bundle&gt;&lt;publication&gt;&lt;title&gt;Molecular cell&lt;/title&gt;&lt;type&gt;-100&lt;/type&gt;&lt;subtype&gt;-100&lt;/subtype&gt;&lt;uuid&gt;E1BCC988-5F54-46FB-8350-46F95B6BA024&lt;/uuid&gt;&lt;/publication&gt;&lt;/bundle&gt;&lt;authors&gt;&lt;author&gt;&lt;lastName&gt;Giammartino&lt;/lastName&gt;&lt;nonDroppingParticle&gt;Di&lt;/nonDroppingParticle&gt;&lt;firstName&gt;Dafne&lt;/firstName&gt;&lt;middleNames&gt;Campigli&lt;/middleNames&gt;&lt;/author&gt;&lt;author&gt;&lt;firstName&gt;Kensei&lt;/firstName&gt;&lt;lastName&gt;Nishida&lt;/lastName&gt;&lt;/author&gt;&lt;author&gt;&lt;firstName&gt;James&lt;/firstName&gt;&lt;middleNames&gt;L&lt;/middleNames&gt;&lt;lastName&gt;Manley&lt;/lastName&gt;&lt;/author&gt;&lt;/authors&gt;&lt;/publication&gt;&lt;publication&gt;&lt;uuid&gt;DE1A3CE6-62ED-49F0-BD9D-20A3785ECF19&lt;/uuid&gt;&lt;volume&gt;138&lt;/volume&gt;&lt;accepted_date&gt;99200906091200000000222000&lt;/accepted_date&gt;&lt;doi&gt;10.1016/j.cell.2009.06.016&lt;/doi&gt;&lt;startpage&gt;673&lt;/startpage&gt;&lt;revision_date&gt;99200904211200000000222000&lt;/revision_date&gt;&lt;publication_date&gt;99200908211200000000222000&lt;/publication_date&gt;&lt;url&gt;http://linkinghub.elsevier.com/retrieve/pii/S0092867409007168&lt;/url&gt;&lt;type&gt;400&lt;/type&gt;&lt;title&gt;Widespread shortening of 3'UTRs by alternative cleavage and polyadenylation activates oncogenes in cancer cells.&lt;/title&gt;&lt;location&gt;&amp;lt;html&amp;gt;&amp;lt;head&amp;gt;&amp;lt;meta http-equiv="content-type" content="text/html; charset=utf-8"/&amp;gt;&amp;lt;title&amp;gt;Sorry...&amp;lt;/title&amp;gt;&amp;lt;style&amp;gt; body { font-family: verdana, arial, sans-serif; background-color: #fff; color: #000; }&amp;lt;/style&amp;gt;&amp;lt;/head&amp;gt;&amp;lt;body&amp;gt;&amp;lt;div&amp;gt;&amp;lt;table&amp;gt;&amp;lt;tr&amp;gt;&amp;lt;td&amp;gt;&amp;lt;b&amp;gt;&amp;lt;font face=times color=#0039b6 size=10&amp;gt;G&amp;lt;/font&amp;gt;&amp;lt;font face=times color=#c41200 size=10&amp;gt;o&amp;lt;/font&amp;gt;&amp;lt;font face=times color=#f3c518 size=10&amp;gt;o&amp;lt;/font&amp;gt;&amp;lt;font face=times color=#0039b6 size=10&amp;gt;g&amp;lt;/font&amp;gt;&amp;lt;font face=times color=#30a72f size=10&amp;gt;l&amp;lt;/font&amp;gt;&amp;lt;font face=times color=#c41200 size=10&amp;gt;e&amp;lt;/font&amp;gt;&amp;lt;/b&amp;gt;&amp;lt;/td&amp;gt;&amp;lt;td style="text-align: left; vertical-align: bottom; padding-bottom: 15px; width: 50%"&amp;gt;&amp;lt;div style="border-bottom: 1px solid #dfdfdf;"&amp;gt;Sorry...&amp;lt;/div&amp;gt;&amp;lt;/td&amp;gt;&amp;lt;/tr&amp;gt;&amp;lt;/table&amp;gt;&amp;lt;/div&amp;gt;&amp;lt;div style="margin-left: 4em;"&amp;gt;&amp;lt;h1&amp;gt;We're sorry...&amp;lt;/h1&amp;gt;&amp;lt;p&amp;gt;... but your computer or network may be sending automated queries. To protect our users, we can't process your request right now.&amp;lt;/p&amp;gt;&amp;lt;/div&amp;gt;&amp;lt;div style="margin-left: 4em;"&amp;gt;See &amp;lt;a href="https://support.google.com/websearch/answer/86640"&amp;gt;Google Help&amp;lt;/a&amp;gt; for more information.&amp;lt;br/&amp;gt;&amp;lt;br/&amp;gt;&amp;lt;/div&amp;gt;&amp;lt;div style="text-align: center; border-top: 1px solid #dfdfdf;"&amp;gt;&amp;amp;copy; 2013 Google - &amp;lt;a href="https://www.google.com"&amp;gt;Google Home&amp;lt;/a&amp;gt;&amp;lt;/div&amp;gt;&amp;lt;/body&amp;gt;&amp;lt;/html&amp;gt;&lt;/location&gt;&lt;submission_date&gt;99200901121200000000222000&lt;/submission_date&gt;&lt;number&gt;4&lt;/number&gt;&lt;institution&gt;Howard Hughes Medical Institute, USA. mayrc@mskcc.org&lt;/institution&gt;&lt;subtype&gt;400&lt;/subtype&gt;&lt;endpage&gt;684&lt;/endpage&gt;&lt;bundle&gt;&lt;publication&gt;&lt;publisher&gt;Elsevier&lt;/publisher&gt;&lt;title&gt;Cell&lt;/title&gt;&lt;type&gt;-100&lt;/type&gt;&lt;subtype&gt;-100&lt;/subtype&gt;&lt;uuid&gt;878621D1-229F-47C4-900C-949B5773C8B4&lt;/uuid&gt;&lt;/publication&gt;&lt;/bundle&gt;&lt;authors&gt;&lt;author&gt;&lt;firstName&gt;Christine&lt;/firstName&gt;&lt;lastName&gt;Mayr&lt;/lastName&gt;&lt;/author&gt;&lt;author&gt;&lt;firstName&gt;David&lt;/firstName&gt;&lt;middleNames&gt;P&lt;/middleNames&gt;&lt;lastName&gt;Bartel&lt;/lastName&gt;&lt;/author&gt;&lt;/authors&gt;&lt;/publication&gt;&lt;publication&gt;&lt;uuid&gt;005C1196-14F3-4F10-A49A-DE6522B9378E&lt;/uuid&gt;&lt;volume&gt;108&lt;/volume&gt;&lt;doi&gt;10.1073/pnas.1019732108&lt;/doi&gt;&lt;startpage&gt;12533&lt;/startpage&gt;&lt;publication_date&gt;99201107261200000000222000&lt;/publication_date&gt;&lt;url&gt;http://eutils.ncbi.nlm.nih.gov/entrez/eutils/elink.fcgi?dbfrom=pubmed&amp;amp;id=21746925&amp;amp;retmode=ref&amp;amp;cmd=prlinks&lt;/url&gt;&lt;type&gt;400&lt;/type&gt;&lt;title&gt;Genome-wide landscape of polyadenylation in Arabidopsis provides evidence for extensive alternative polyadenylation.&lt;/title&gt;&lt;location&gt;200,9,39.5103500,-84.7346880&lt;/location&gt;&lt;institution&gt;Department of Botany, Miami University, Oxford, OH 45056, USA.&lt;/institution&gt;&lt;number&gt;30&lt;/number&gt;&lt;subtype&gt;400&lt;/subtype&gt;&lt;endpage&gt;12538&lt;/endpage&gt;&lt;bundle&gt;&lt;publication&gt;&lt;publisher&gt;National Acad Sciences&lt;/publisher&gt;&lt;url&gt;http://www.pnas.org/&lt;/url&gt;&lt;title&gt;Proceedings of the National Academy of Sciences&lt;/title&gt;&lt;type&gt;-100&lt;/type&gt;&lt;subtype&gt;-100&lt;/subtype&gt;&lt;uuid&gt;29FF6098-AFAE-49F8-A71A-4AA95588C374&lt;/uuid&gt;&lt;/publication&gt;&lt;/bundle&gt;&lt;authors&gt;&lt;author&gt;&lt;firstName&gt;Xiaohui&lt;/firstName&gt;&lt;lastName&gt;Wu&lt;/lastName&gt;&lt;/author&gt;&lt;author&gt;&lt;firstName&gt;Man&lt;/firstName&gt;&lt;lastName&gt;Liu&lt;/lastName&gt;&lt;/author&gt;&lt;author&gt;&lt;firstName&gt;Bruce&lt;/firstName&gt;&lt;lastName&gt;Downie&lt;/lastName&gt;&lt;/author&gt;&lt;author&gt;&lt;firstName&gt;Chun&lt;/firstName&gt;&lt;lastName&gt;Liang&lt;/lastName&gt;&lt;/author&gt;&lt;author&gt;&lt;firstName&gt;Guoli&lt;/firstName&gt;&lt;lastName&gt;Ji&lt;/lastName&gt;&lt;/author&gt;&lt;author&gt;&lt;firstName&gt;Qingshun&lt;/firstName&gt;&lt;middleNames&gt;Q&lt;/middleNames&gt;&lt;lastName&gt;Li&lt;/lastName&gt;&lt;/author&gt;&lt;author&gt;&lt;firstName&gt;Arthur&lt;/firstName&gt;&lt;middleNames&gt;G&lt;/middleNames&gt;&lt;lastName&gt;Hunt&lt;/lastName&gt;&lt;/author&gt;&lt;/authors&gt;&lt;/publication&gt;&lt;publication&gt;&lt;volume&gt;18&lt;/volume&gt;&lt;publication_date&gt;99201203001200000000220000&lt;/publication_date&gt;&lt;number&gt;3&lt;/number&gt;&lt;doi&gt;10.1261/rna.029306.111&lt;/doi&gt;&lt;uuid&gt;F75A35E5-519D-4830-A379-3539407381F7&lt;/uuid&gt;&lt;subtype&gt;400&lt;/subtype&gt;&lt;type&gt;400&lt;/type&gt;&lt;url&gt;http://rnajournal.cshlp.org/cgi/doi/10.1261/rna.029306.111&lt;/url&gt;&lt;bundle&gt;&lt;publication&gt;&lt;publisher&gt;Cold Spring Harbor Lab&lt;/publisher&gt;&lt;title&gt;RNA (New York, N.Y.)&lt;/title&gt;&lt;type&gt;-100&lt;/type&gt;&lt;subtype&gt;-100&lt;/subtype&gt;&lt;uuid&gt;5D02A048-A812-4C82-A5D8-9E726BDD71D9&lt;/uuid&gt;&lt;/publication&gt;&lt;/bundle&gt;&lt;authors&gt;&lt;author&gt;&lt;firstName&gt;Yun&lt;/firstName&gt;&lt;middleNames&gt;S&lt;/middleNames&gt;&lt;lastName&gt;Choi&lt;/lastName&gt;&lt;/author&gt;&lt;author&gt;&lt;firstName&gt;Weronika&lt;/firstName&gt;&lt;lastName&gt;Patena&lt;/lastName&gt;&lt;/author&gt;&lt;author&gt;&lt;firstName&gt;Andrew&lt;/firstName&gt;&lt;middleNames&gt;D&lt;/middleNames&gt;&lt;lastName&gt;Leavitt&lt;/lastName&gt;&lt;/author&gt;&lt;author&gt;&lt;firstName&gt;Michael&lt;/firstName&gt;&lt;middleNames&gt;T&lt;/middleNames&gt;&lt;lastName&gt;McManus&lt;/lastName&gt;&lt;/author&gt;&lt;/authors&gt;&lt;/publication&gt;&lt;/publications&gt;&lt;cites&gt;&lt;/cites&gt;&lt;/citation&gt;</w:instrText>
-      </w:r>
-      <w:r>
-        <w:rPr>
-          <w:noProof w:val="0"/>
+          <w:szCs w:val="18"/>
+        </w:rPr>
+        <w:instrText xml:space="preserve"> ADDIN PAPERS2_CITATIONS &lt;citation&gt;&lt;uuid&gt;0CCA0FF8-710E-4DE2-9559-0470232E17EB&lt;/uuid&gt;&lt;priority&gt;6&lt;/priority&gt;&lt;publications&gt;&lt;publication&gt;&lt;uuid&gt;05E52548-3922-40D1-A1BC-4E97A913712F&lt;/uuid&gt;&lt;volume&gt;25&lt;/volume&gt;&lt;doi&gt;10.1101/gad.17268411&lt;/doi&gt;&lt;startpage&gt;1770&lt;/startpage&gt;&lt;publication_date&gt;99201109011200000000222000&lt;/publication_date&gt;&lt;url&gt;http://genesdev.cshlp.org/cgi/doi/10.1101/gad.17268411&lt;/url&gt;&lt;type&gt;400&lt;/type&gt;&lt;title&gt;Ending the message: poly(A) signals then and now.&lt;/title&gt;&lt;publisher&gt;Cold Spring Harbor Lab&lt;/publisher&gt;&lt;location&gt;&amp;lt;html&amp;gt;&amp;lt;head&amp;gt;&amp;lt;meta http-equiv="content-type" content="text/html; charset=utf-8"/&amp;gt;&amp;lt;title&amp;gt;Sorry...&amp;lt;/title&amp;gt;&amp;lt;style&amp;gt; body { font-family: verdana, arial, sans-serif; background-color: #fff; color: #000; }&amp;lt;/style&amp;gt;&amp;lt;/head&amp;gt;&amp;lt;body&amp;gt;&amp;lt;div&amp;gt;&amp;lt;table&amp;gt;&amp;lt;tr&amp;gt;&amp;lt;td&amp;gt;&amp;lt;b&amp;gt;&amp;lt;font face=times color=#0039b6 size=10&amp;gt;G&amp;lt;/font&amp;gt;&amp;lt;font face=times color=#c41200 size=10&amp;gt;o&amp;lt;/font&amp;gt;&amp;lt;font face=times color=#f3c518 size=10&amp;gt;o&amp;lt;/font&amp;gt;&amp;lt;font face=times color=#0039b6 size=10&amp;gt;g&amp;lt;/font&amp;gt;&amp;lt;font face=times color=#30a72f size=10&amp;gt;l&amp;lt;/font&amp;gt;&amp;lt;font face=times color=#c41200 size=10&amp;gt;e&amp;lt;/font&amp;gt;&amp;lt;/b&amp;gt;&amp;lt;/td&amp;gt;&amp;lt;td style="text-align: left; vertical-align: bottom; padding-bottom: 15px; width: 50%"&amp;gt;&amp;lt;div style="border-bottom: 1px solid #dfdfdf;"&amp;gt;Sorry...&amp;lt;/div&amp;gt;&amp;lt;/td&amp;gt;&amp;lt;/tr&amp;gt;&amp;lt;/table&amp;gt;&amp;lt;/div&amp;gt;&amp;lt;div style="margin-left: 4em;"&amp;gt;&amp;lt;h1&amp;gt;We're sorry...&amp;lt;/h1&amp;gt;&amp;lt;p&amp;gt;... but your computer or network may be sending automated queries. To protect our users, we can't process your request right now.&amp;lt;/p&amp;gt;&amp;lt;/div&amp;gt;&amp;lt;div style="margin-left: 4em;"&amp;gt;See &amp;lt;a href="https://support.google.com/websearch/answer/86640"&amp;gt;Google Help&amp;lt;/a&amp;gt; for more information.&amp;lt;br/&amp;gt;&amp;lt;br/&amp;gt;&amp;lt;/div&amp;gt;&amp;lt;div style="text-align: center; border-top: 1px solid #dfdfdf;"&amp;gt;&amp;amp;copy; 2013 Google - &amp;lt;a href="https://www.google.com"&amp;gt;Google Home&amp;lt;/a&amp;gt;&amp;lt;/div&amp;gt;&amp;lt;/body&amp;gt;&amp;lt;/html&amp;gt;&lt;/location&gt;&lt;institution&gt;Sir William Dunn School of Pathology, University of Oxford, Oxford OX1 3RE, United Kingdom. nicholas.proudfoot@path.ox.ac.uk&lt;/institution&gt;&lt;number&gt;17&lt;/number&gt;&lt;subtype&gt;400&lt;/subtype&gt;&lt;endpage&gt;1782&lt;/endpage&gt;&lt;bundle&gt;&lt;publication&gt;&lt;publisher&gt;Cold Spring Harbor Lab&lt;/publisher&gt;&lt;url&gt;http://genesdev.cshlp.org/&lt;/url&gt;&lt;title&gt;Genes &amp;amp; Development&lt;/title&gt;&lt;type&gt;-100&lt;/type&gt;&lt;subtype&gt;-100&lt;/subtype&gt;&lt;uuid&gt;C616FA86-4C50-4C2F-98FA-7240C35954CF&lt;/uuid&gt;&lt;/publication&gt;&lt;/bundle&gt;&lt;authors&gt;&lt;author&gt;&lt;firstName&gt;Nick&lt;/firstName&gt;&lt;middleNames&gt;J&lt;/middleNames&gt;&lt;lastName&gt;Proudfoot&lt;/lastName&gt;&lt;/author&gt;&lt;/authors&gt;&lt;/publication&gt;&lt;publication&gt;&lt;volume&gt;2&lt;/volume&gt;&lt;publication_date&gt;99201011091200000000222000&lt;/publication_date&gt;&lt;number&gt;3&lt;/number&gt;&lt;doi&gt;10.1002/wrna.59&lt;/doi&gt;&lt;startpage&gt;445&lt;/startpage&gt;&lt;title&gt;Alternative polyadenylation and gene expression regulation in plants&lt;/title&gt;&lt;uuid&gt;C5CDD5BC-D115-4093-AEF0-F47A14B25E36&lt;/uuid&gt;&lt;subtype&gt;400&lt;/subtype&gt;&lt;endpage&gt;458&lt;/endpage&gt;&lt;type&gt;400&lt;/type&gt;&lt;url&gt;http://doi.wiley.com/10.1002/wrna.59&lt;/url&gt;&lt;bundle&gt;&lt;publication&gt;&lt;title&gt;Wiley Interdisciplinary Reviews: RNA&lt;/title&gt;&lt;type&gt;-100&lt;/type&gt;&lt;subtype&gt;-100&lt;/subtype&gt;&lt;uuid&gt;D0BCA1D1-44C8-4C43-BA1A-9F778764BB23&lt;/uuid&gt;&lt;/publication&gt;&lt;/bundle&gt;&lt;authors&gt;&lt;author&gt;&lt;firstName&gt;Denghui&lt;/firstName&gt;&lt;lastName&gt;Xing&lt;/lastName&gt;&lt;/author&gt;&lt;author&gt;&lt;firstName&gt;Qingshun&lt;/firstName&gt;&lt;middleNames&gt;Quinn&lt;/middleNames&gt;&lt;lastName&gt;Li&lt;/lastName&gt;&lt;/author&gt;&lt;/authors&gt;&lt;/publication&gt;&lt;/publications&gt;&lt;cites&gt;&lt;/cites&gt;&lt;/citation&gt;</w:instrText>
+      </w:r>
+      <w:r>
+        <w:rPr>
+          <w:noProof w:val="0"/>
+          <w:szCs w:val="18"/>
         </w:rPr>
         <w:fldChar w:fldCharType="separate"/>
       </w:r>
@@ -781,83 +1100,55 @@
         <w:rPr>
           <w:noProof w:val="0"/>
         </w:rPr>
-        <w:t>[2-6]</w:t>
-      </w:r>
-      <w:r>
-        <w:rPr>
-          <w:noProof w:val="0"/>
+        <w:t>[1,2]</w:t>
+      </w:r>
+      <w:r>
+        <w:rPr>
+          <w:noProof w:val="0"/>
+          <w:szCs w:val="18"/>
         </w:rPr>
         <w:fldChar w:fldCharType="end"/>
       </w:r>
       <w:r>
         <w:rPr>
           <w:noProof w:val="0"/>
-        </w:rPr>
-        <w:t xml:space="preserve">.  But </w:t>
-      </w:r>
-      <w:r>
-        <w:rPr>
-          <w:noProof w:val="0"/>
-        </w:rPr>
-        <w:t>conducting studies on</w:t>
-      </w:r>
-      <w:r>
-        <w:rPr>
-          <w:noProof w:val="0"/>
-        </w:rPr>
-        <w:t xml:space="preserve"> their exact role in the regulation process </w:t>
-      </w:r>
-      <w:r>
-        <w:rPr>
-          <w:noProof w:val="0"/>
-        </w:rPr>
-        <w:t>is complicated by</w:t>
-      </w:r>
-      <w:r>
-        <w:rPr>
-          <w:noProof w:val="0"/>
-        </w:rPr>
-        <w:t xml:space="preserve"> the </w:t>
-      </w:r>
-      <w:r>
-        <w:rPr>
-          <w:noProof w:val="0"/>
-        </w:rPr>
-        <w:t>challenge of</w:t>
-      </w:r>
-      <w:r>
-        <w:rPr>
-          <w:noProof w:val="0"/>
-        </w:rPr>
-        <w:t xml:space="preserve"> collecting precise information on the presence and characteristics of polyadenylated (poly(A)) tails in transcriptom</w:t>
-      </w:r>
-      <w:r>
-        <w:rPr>
-          <w:noProof w:val="0"/>
-        </w:rPr>
-        <w:t>e</w:t>
-      </w:r>
-      <w:r>
-        <w:rPr>
-          <w:noProof w:val="0"/>
-        </w:rPr>
-        <w:t xml:space="preserve"> data.  While finding a significantly long stretch of adenine bases in a sequence transcript is not difficult, the challenge deepens when you try to account for sequence modifications that could obscure the tail sequence (e.g. base-call errors, the effect of processes such as RNA editing, or sequencing artifacts).  Tools such as SeqClean </w:t>
-      </w:r>
-      <w:r>
-        <w:rPr>
-          <w:noProof w:val="0"/>
+          <w:szCs w:val="18"/>
+        </w:rPr>
+        <w:t xml:space="preserve">.  Recent research suggests that many eukaryotic genes employ </w:t>
+      </w:r>
+      <w:r>
+        <w:rPr>
+          <w:i/>
+          <w:noProof w:val="0"/>
+          <w:szCs w:val="18"/>
+        </w:rPr>
+        <w:t xml:space="preserve">alternative polyadenylation </w:t>
+      </w:r>
+      <w:r>
+        <w:rPr>
+          <w:noProof w:val="0"/>
+          <w:szCs w:val="18"/>
+        </w:rPr>
+        <w:t xml:space="preserve">(APA), in which multiple distinctive poly(A) sites are utilized to create different transcript isoforms from the same gene </w:t>
+      </w:r>
+      <w:r>
+        <w:rPr>
+          <w:noProof w:val="0"/>
+          <w:szCs w:val="18"/>
         </w:rPr>
         <w:fldChar w:fldCharType="begin"/>
       </w:r>
       <w:r>
         <w:rPr>
           <w:noProof w:val="0"/>
-        </w:rPr>
-        <w:instrText xml:space="preserve"> ADDIN PAPERS2_CITATIONS &lt;citation&gt;&lt;uuid&gt;41AF724D-2BED-4DF6-B58A-FF27EE6FEEE8&lt;/uuid&gt;&lt;priority&gt;0&lt;/priority&gt;&lt;publications&gt;&lt;publication&gt;&lt;title&gt;DFCI Gene Indices Software Tool&lt;/title&gt;&lt;type&gt;400&lt;/type&gt;&lt;subtype&gt;403&lt;/subtype&gt;&lt;uuid&gt;13068C25-2E8B-4E85-BD4C-360FD54C5622&lt;/uuid&gt;&lt;/publication&gt;&lt;/publications&gt;&lt;cites&gt;&lt;/cites&gt;&lt;/citation&gt;</w:instrText>
-      </w:r>
-      <w:r>
-        <w:rPr>
-          <w:noProof w:val="0"/>
+          <w:szCs w:val="18"/>
+        </w:rPr>
+        <w:instrText xml:space="preserve"> ADDIN PAPERS2_CITATIONS &lt;citation&gt;&lt;uuid&gt;CF8A61DD-4B86-4192-B98A-8C056E8CC75F&lt;/uuid&gt;&lt;priority&gt;7&lt;/priority&gt;&lt;publications&gt;&lt;publication&gt;&lt;uuid&gt;05E52548-3922-40D1-A1BC-4E97A913712F&lt;/uuid&gt;&lt;volume&gt;25&lt;/volume&gt;&lt;doi&gt;10.1101/gad.17268411&lt;/doi&gt;&lt;startpage&gt;1770&lt;/startpage&gt;&lt;publication_date&gt;99201109011200000000222000&lt;/publication_date&gt;&lt;url&gt;http://genesdev.cshlp.org/cgi/doi/10.1101/gad.17268411&lt;/url&gt;&lt;type&gt;400&lt;/type&gt;&lt;title&gt;Ending the message: poly(A) signals then and now.&lt;/title&gt;&lt;publisher&gt;Cold Spring Harbor Lab&lt;/publisher&gt;&lt;location&gt;&amp;lt;html&amp;gt;&amp;lt;head&amp;gt;&amp;lt;meta http-equiv="content-type" content="text/html; charset=utf-8"/&amp;gt;&amp;lt;title&amp;gt;Sorry...&amp;lt;/title&amp;gt;&amp;lt;style&amp;gt; body { font-family: verdana, arial, sans-serif; background-color: #fff; color: #000; }&amp;lt;/style&amp;gt;&amp;lt;/head&amp;gt;&amp;lt;body&amp;gt;&amp;lt;div&amp;gt;&amp;lt;table&amp;gt;&amp;lt;tr&amp;gt;&amp;lt;td&amp;gt;&amp;lt;b&amp;gt;&amp;lt;font face=times color=#0039b6 size=10&amp;gt;G&amp;lt;/font&amp;gt;&amp;lt;font face=times color=#c41200 size=10&amp;gt;o&amp;lt;/font&amp;gt;&amp;lt;font face=times color=#f3c518 size=10&amp;gt;o&amp;lt;/font&amp;gt;&amp;lt;font face=times color=#0039b6 size=10&amp;gt;g&amp;lt;/font&amp;gt;&amp;lt;font face=times color=#30a72f size=10&amp;gt;l&amp;lt;/font&amp;gt;&amp;lt;font face=times color=#c41200 size=10&amp;gt;e&amp;lt;/font&amp;gt;&amp;lt;/b&amp;gt;&amp;lt;/td&amp;gt;&amp;lt;td style="text-align: left; vertical-align: bottom; padding-bottom: 15px; width: 50%"&amp;gt;&amp;lt;div style="border-bottom: 1px solid #dfdfdf;"&amp;gt;Sorry...&amp;lt;/div&amp;gt;&amp;lt;/td&amp;gt;&amp;lt;/tr&amp;gt;&amp;lt;/table&amp;gt;&amp;lt;/div&amp;gt;&amp;lt;div style="margin-left: 4em;"&amp;gt;&amp;lt;h1&amp;gt;We're sorry...&amp;lt;/h1&amp;gt;&amp;lt;p&amp;gt;... but your computer or network may be sending automated queries. To protect our users, we can't process your request right now.&amp;lt;/p&amp;gt;&amp;lt;/div&amp;gt;&amp;lt;div style="margin-left: 4em;"&amp;gt;See &amp;lt;a href="https://support.google.com/websearch/answer/86640"&amp;gt;Google Help&amp;lt;/a&amp;gt; for more information.&amp;lt;br/&amp;gt;&amp;lt;br/&amp;gt;&amp;lt;/div&amp;gt;&amp;lt;div style="text-align: center; border-top: 1px solid #dfdfdf;"&amp;gt;&amp;amp;copy; 2013 Google - &amp;lt;a href="https://www.google.com"&amp;gt;Google Home&amp;lt;/a&amp;gt;&amp;lt;/div&amp;gt;&amp;lt;/body&amp;gt;&amp;lt;/html&amp;gt;&lt;/location&gt;&lt;institution&gt;Sir William Dunn School of Pathology, University of Oxford, Oxford OX1 3RE, United Kingdom. nicholas.proudfoot@path.ox.ac.uk&lt;/institution&gt;&lt;number&gt;17&lt;/number&gt;&lt;subtype&gt;400&lt;/subtype&gt;&lt;endpage&gt;1782&lt;/endpage&gt;&lt;bundle&gt;&lt;publication&gt;&lt;publisher&gt;Cold Spring Harbor Lab&lt;/publisher&gt;&lt;url&gt;http://genesdev.cshlp.org/&lt;/url&gt;&lt;title&gt;Genes &amp;amp; Development&lt;/title&gt;&lt;type&gt;-100&lt;/type&gt;&lt;subtype&gt;-100&lt;/subtype&gt;&lt;uuid&gt;C616FA86-4C50-4C2F-98FA-7240C35954CF&lt;/uuid&gt;&lt;/publication&gt;&lt;/bundle&gt;&lt;authors&gt;&lt;author&gt;&lt;firstName&gt;Nick&lt;/firstName&gt;&lt;middleNames&gt;J&lt;/middleNames&gt;&lt;lastName&gt;Proudfoot&lt;/lastName&gt;&lt;/author&gt;&lt;/authors&gt;&lt;/publication&gt;&lt;publication&gt;&lt;volume&gt;2&lt;/volume&gt;&lt;publication_date&gt;99201011091200000000222000&lt;/publication_date&gt;&lt;number&gt;3&lt;/number&gt;&lt;doi&gt;10.1002/wrna.59&lt;/doi&gt;&lt;startpage&gt;445&lt;/startpage&gt;&lt;title&gt;Alternative polyadenylation and gene expression regulation in plants&lt;/title&gt;&lt;uuid&gt;C5CDD5BC-D115-4093-AEF0-F47A14B25E36&lt;/uuid&gt;&lt;subtype&gt;400&lt;/subtype&gt;&lt;endpage&gt;458&lt;/endpage&gt;&lt;type&gt;400&lt;/type&gt;&lt;url&gt;http://doi.wiley.com/10.1002/wrna.59&lt;/url&gt;&lt;bundle&gt;&lt;publication&gt;&lt;title&gt;Wiley Interdisciplinary Reviews: RNA&lt;/title&gt;&lt;type&gt;-100&lt;/type&gt;&lt;subtype&gt;-100&lt;/subtype&gt;&lt;uuid&gt;D0BCA1D1-44C8-4C43-BA1A-9F778764BB23&lt;/uuid&gt;&lt;/publication&gt;&lt;/bundle&gt;&lt;authors&gt;&lt;author&gt;&lt;firstName&gt;Denghui&lt;/firstName&gt;&lt;lastName&gt;Xing&lt;/lastName&gt;&lt;/author&gt;&lt;author&gt;&lt;firstName&gt;Qingshun&lt;/firstName&gt;&lt;middleNames&gt;Quinn&lt;/middleNames&gt;&lt;lastName&gt;Li&lt;/lastName&gt;&lt;/author&gt;&lt;/authors&gt;&lt;/publication&gt;&lt;publication&gt;&lt;uuid&gt;B580DBF1-24F9-4B78-9DBE-48236DBE9C41&lt;/uuid&gt;&lt;volume&gt;43&lt;/volume&gt;&lt;accepted_date&gt;99201108091200000000222000&lt;/accepted_date&gt;&lt;doi&gt;10.1016/j.molcel.2011.08.017&lt;/doi&gt;&lt;startpage&gt;853&lt;/startpage&gt;&lt;revision_date&gt;99201108021200000000222000&lt;/revision_date&gt;&lt;publication_date&gt;99201109161200000000222000&lt;/publication_date&gt;&lt;url&gt;http://linkinghub.elsevier.com/retrieve/pii/S1097276511006356&lt;/url&gt;&lt;type&gt;400&lt;/type&gt;&lt;title&gt;Mechanisms and consequences of alternative polyadenylation.&lt;/title&gt;&lt;location&gt;&amp;lt;html&amp;gt;&amp;lt;head&amp;gt;&amp;lt;meta http-equiv="content-type" content="text/html; charset=utf-8"/&amp;gt;&amp;lt;title&amp;gt;Sorry...&amp;lt;/title&amp;gt;&amp;lt;style&amp;gt; body { font-family: verdana, arial, sans-serif; background-color: #fff; color: #000; }&amp;lt;/style&amp;gt;&amp;lt;/head&amp;gt;&amp;lt;body&amp;gt;&amp;lt;div&amp;gt;&amp;lt;table&amp;gt;&amp;lt;tr&amp;gt;&amp;lt;td&amp;gt;&amp;lt;b&amp;gt;&amp;lt;font face=times color=#0039b6 size=10&amp;gt;G&amp;lt;/font&amp;gt;&amp;lt;font face=times color=#c41200 size=10&amp;gt;o&amp;lt;/font&amp;gt;&amp;lt;font face=times color=#f3c518 size=10&amp;gt;o&amp;lt;/font&amp;gt;&amp;lt;font face=times color=#0039b6 size=10&amp;gt;g&amp;lt;/font&amp;gt;&amp;lt;font face=times color=#30a72f size=10&amp;gt;l&amp;lt;/font&amp;gt;&amp;lt;font face=times color=#c41200 size=10&amp;gt;e&amp;lt;/font&amp;gt;&amp;lt;/b&amp;gt;&amp;lt;/td&amp;gt;&amp;lt;td style="text-align: left; vertical-align: bottom; padding-bottom: 15px; width: 50%"&amp;gt;&amp;lt;div style="border-bottom: 1px solid #dfdfdf;"&amp;gt;Sorry...&amp;lt;/div&amp;gt;&amp;lt;/td&amp;gt;&amp;lt;/tr&amp;gt;&amp;lt;/table&amp;gt;&amp;lt;/div&amp;gt;&amp;lt;div style="margin-left: 4em;"&amp;gt;&amp;lt;h1&amp;gt;We're sorry...&amp;lt;/h1&amp;gt;&amp;lt;p&amp;gt;... but your computer or network may be sending automated queries. To protect our users, we can't process your request right now.&amp;lt;/p&amp;gt;&amp;lt;/div&amp;gt;&amp;lt;div style="margin-left: 4em;"&amp;gt;See &amp;lt;a href="https://support.google.com/websearch/answer/86640"&amp;gt;Google Help&amp;lt;/a&amp;gt; for more information.&amp;lt;br/&amp;gt;&amp;lt;br/&amp;gt;&amp;lt;/div&amp;gt;&amp;lt;div style="text-align: center; border-top: 1px solid #dfdfdf;"&amp;gt;&amp;amp;copy; 2013 Google - &amp;lt;a href="https://www.google.com"&amp;gt;Google Home&amp;lt;/a&amp;gt;&amp;lt;/div&amp;gt;&amp;lt;/body&amp;gt;&amp;lt;/html&amp;gt;&lt;/location&gt;&lt;submission_date&gt;99201106281200000000222000&lt;/submission_date&gt;&lt;number&gt;6&lt;/number&gt;&lt;institution&gt;Department of Biological Sciences, Columbia University, New York, NY 10027, USA.&lt;/institution&gt;&lt;subtype&gt;400&lt;/subtype&gt;&lt;endpage&gt;866&lt;/endpage&gt;&lt;bundle&gt;&lt;publication&gt;&lt;title&gt;Molecular cell&lt;/title&gt;&lt;type&gt;-100&lt;/type&gt;&lt;subtype&gt;-100&lt;/subtype&gt;&lt;uuid&gt;E1BCC988-5F54-46FB-8350-46F95B6BA024&lt;/uuid&gt;&lt;/publication&gt;&lt;/bundle&gt;&lt;authors&gt;&lt;author&gt;&lt;lastName&gt;Giammartino&lt;/lastName&gt;&lt;nonDroppingParticle&gt;Di&lt;/nonDroppingParticle&gt;&lt;firstName&gt;Dafne&lt;/firstName&gt;&lt;middleNames&gt;Campigli&lt;/middleNames&gt;&lt;/author&gt;&lt;author&gt;&lt;firstName&gt;Kensei&lt;/firstName&gt;&lt;lastName&gt;Nishida&lt;/lastName&gt;&lt;/author&gt;&lt;author&gt;&lt;firstName&gt;James&lt;/firstName&gt;&lt;middleNames&gt;L&lt;/middleNames&gt;&lt;lastName&gt;Manley&lt;/lastName&gt;&lt;/author&gt;&lt;/authors&gt;&lt;/publication&gt;&lt;/publications&gt;&lt;cites&gt;&lt;/cites&gt;&lt;/citation&gt;</w:instrText>
+      </w:r>
+      <w:r>
+        <w:rPr>
+          <w:noProof w:val="0"/>
+          <w:szCs w:val="18"/>
         </w:rPr>
         <w:fldChar w:fldCharType="separate"/>
       </w:r>
@@ -865,35 +1156,54 @@
         <w:rPr>
           <w:noProof w:val="0"/>
         </w:rPr>
-        <w:t>[7]</w:t>
-      </w:r>
-      <w:r>
-        <w:rPr>
-          <w:noProof w:val="0"/>
+        <w:t>[1-3]</w:t>
+      </w:r>
+      <w:r>
+        <w:rPr>
+          <w:noProof w:val="0"/>
+          <w:szCs w:val="18"/>
         </w:rPr>
         <w:fldChar w:fldCharType="end"/>
       </w:r>
       <w:r>
         <w:rPr>
           <w:noProof w:val="0"/>
-        </w:rPr>
-        <w:t xml:space="preserve">, TrimEst </w:t>
-      </w:r>
-      <w:r>
-        <w:rPr>
-          <w:noProof w:val="0"/>
+          <w:szCs w:val="18"/>
+        </w:rPr>
+        <w:t xml:space="preserve">.   It is clear that APA is an </w:t>
+      </w:r>
+      <w:r>
+        <w:rPr>
+          <w:noProof w:val="0"/>
+          <w:szCs w:val="18"/>
+        </w:rPr>
+        <w:t>important regulator in eukaryotic</w:t>
+      </w:r>
+      <w:r>
+        <w:rPr>
+          <w:noProof w:val="0"/>
+          <w:szCs w:val="18"/>
+        </w:rPr>
+        <w:t xml:space="preserve"> gene expression and regulation. For example, 3’-UTR shortening by APA appears to be highly active in cancer cells</w:t>
+      </w:r>
+      <w:r>
+        <w:rPr>
+          <w:noProof w:val="0"/>
+          <w:szCs w:val="18"/>
         </w:rPr>
         <w:fldChar w:fldCharType="begin"/>
       </w:r>
       <w:r>
         <w:rPr>
           <w:noProof w:val="0"/>
-        </w:rPr>
-        <w:instrText xml:space="preserve"> ADDIN PAPERS2_CITATIONS &lt;citation&gt;&lt;uuid&gt;741FB3E9-941F-44E9-9778-B2B33E5703A8&lt;/uuid&gt;&lt;priority&gt;0&lt;/priority&gt;&lt;publications&gt;&lt;publication&gt;&lt;volume&gt;16&lt;/volume&gt;&lt;publication_date&gt;99200006001200000000220000&lt;/publication_date&gt;&lt;number&gt;6&lt;/number&gt;&lt;institution&gt;The Sanger Centre, Wellcome Trust Genome Campus, Hinxton, Cambridge, UK CB10 1SA.&lt;/institution&gt;&lt;startpage&gt;276&lt;/startpage&gt;&lt;title&gt;EMBOSS: the European Molecular Biology Open Software Suite.&lt;/title&gt;&lt;uuid&gt;B4A8ACAC-7795-47A8-9C7B-56408911CBB2&lt;/uuid&gt;&lt;subtype&gt;400&lt;/subtype&gt;&lt;endpage&gt;277&lt;/endpage&gt;&lt;type&gt;400&lt;/type&gt;&lt;url&gt;http://eutils.ncbi.nlm.nih.gov/entrez/eutils/elink.fcgi?dbfrom=pubmed&amp;amp;id=10827456&amp;amp;retmode=ref&amp;amp;cmd=prlinks&lt;/url&gt;&lt;bundle&gt;&lt;publication&gt;&lt;url&gt;http://www.cell.com/trends/genetics/&lt;/url&gt;&lt;title&gt;Trends in genetics : TIG&lt;/title&gt;&lt;type&gt;-100&lt;/type&gt;&lt;subtype&gt;-100&lt;/subtype&gt;&lt;uuid&gt;90B9A025-259A-437B-86DB-74B64E24675F&lt;/uuid&gt;&lt;/publication&gt;&lt;/bundle&gt;&lt;authors&gt;&lt;author&gt;&lt;firstName&gt;P&lt;/firstName&gt;&lt;lastName&gt;Rice&lt;/lastName&gt;&lt;/author&gt;&lt;author&gt;&lt;firstName&gt;I&lt;/firstName&gt;&lt;lastName&gt;Longden&lt;/lastName&gt;&lt;/author&gt;&lt;author&gt;&lt;firstName&gt;A&lt;/firstName&gt;&lt;lastName&gt;Bleasby&lt;/lastName&gt;&lt;/author&gt;&lt;/authors&gt;&lt;/publication&gt;&lt;/publications&gt;&lt;cites&gt;&lt;/cites&gt;&lt;/citation&gt;</w:instrText>
-      </w:r>
-      <w:r>
-        <w:rPr>
-          <w:noProof w:val="0"/>
+          <w:szCs w:val="18"/>
+        </w:rPr>
+        <w:instrText xml:space="preserve"> ADDIN PAPERS2_CITATIONS &lt;citation&gt;&lt;uuid&gt;BC5CE13C-CEF3-4134-AEB8-0BF516FBF6F1&lt;/uuid&gt;&lt;priority&gt;0&lt;/priority&gt;&lt;publications&gt;&lt;publication&gt;&lt;uuid&gt;DE1A3CE6-62ED-49F0-BD9D-20A3785ECF19&lt;/uuid&gt;&lt;volume&gt;138&lt;/volume&gt;&lt;accepted_date&gt;99200906091200000000222000&lt;/accepted_date&gt;&lt;doi&gt;10.1016/j.cell.2009.06.016&lt;/doi&gt;&lt;startpage&gt;673&lt;/startpage&gt;&lt;revision_date&gt;99200904211200000000222000&lt;/revision_date&gt;&lt;publication_date&gt;99200908211200000000222000&lt;/publication_date&gt;&lt;url&gt;http://linkinghub.elsevier.com/retrieve/pii/S0092867409007168&lt;/url&gt;&lt;type&gt;400&lt;/type&gt;&lt;title&gt;Widespread shortening of 3'UTRs by alternative cleavage and polyadenylation activates oncogenes in cancer cells.&lt;/title&gt;&lt;location&gt;&amp;lt;html&amp;gt;&amp;lt;head&amp;gt;&amp;lt;meta http-equiv="content-type" content="text/html; charset=utf-8"/&amp;gt;&amp;lt;title&amp;gt;Sorry...&amp;lt;/title&amp;gt;&amp;lt;style&amp;gt; body { font-family: verdana, arial, sans-serif; background-color: #fff; color: #000; }&amp;lt;/style&amp;gt;&amp;lt;/head&amp;gt;&amp;lt;body&amp;gt;&amp;lt;div&amp;gt;&amp;lt;table&amp;gt;&amp;lt;tr&amp;gt;&amp;lt;td&amp;gt;&amp;lt;b&amp;gt;&amp;lt;font face=times color=#0039b6 size=10&amp;gt;G&amp;lt;/font&amp;gt;&amp;lt;font face=times color=#c41200 size=10&amp;gt;o&amp;lt;/font&amp;gt;&amp;lt;font face=times color=#f3c518 size=10&amp;gt;o&amp;lt;/font&amp;gt;&amp;lt;font face=times color=#0039b6 size=10&amp;gt;g&amp;lt;/font&amp;gt;&amp;lt;font face=times color=#30a72f size=10&amp;gt;l&amp;lt;/font&amp;gt;&amp;lt;font face=times color=#c41200 size=10&amp;gt;e&amp;lt;/font&amp;gt;&amp;lt;/b&amp;gt;&amp;lt;/td&amp;gt;&amp;lt;td style="text-align: left; vertical-align: bottom; padding-bottom: 15px; width: 50%"&amp;gt;&amp;lt;div style="border-bottom: 1px solid #dfdfdf;"&amp;gt;Sorry...&amp;lt;/div&amp;gt;&amp;lt;/td&amp;gt;&amp;lt;/tr&amp;gt;&amp;lt;/table&amp;gt;&amp;lt;/div&amp;gt;&amp;lt;div style="margin-left: 4em;"&amp;gt;&amp;lt;h1&amp;gt;We're sorry...&amp;lt;/h1&amp;gt;&amp;lt;p&amp;gt;... but your computer or network may be sending automated queries. To protect our users, we can't process your request right now.&amp;lt;/p&amp;gt;&amp;lt;/div&amp;gt;&amp;lt;div style="margin-left: 4em;"&amp;gt;See &amp;lt;a href="https://support.google.com/websearch/answer/86640"&amp;gt;Google Help&amp;lt;/a&amp;gt; for more information.&amp;lt;br/&amp;gt;&amp;lt;br/&amp;gt;&amp;lt;/div&amp;gt;&amp;lt;div style="text-align: center; border-top: 1px solid #dfdfdf;"&amp;gt;&amp;amp;copy; 2013 Google - &amp;lt;a href="https://www.google.com"&amp;gt;Google Home&amp;lt;/a&amp;gt;&amp;lt;/div&amp;gt;&amp;lt;/body&amp;gt;&amp;lt;/html&amp;gt;&lt;/location&gt;&lt;submission_date&gt;99200901121200000000222000&lt;/submission_date&gt;&lt;number&gt;4&lt;/number&gt;&lt;institution&gt;Howard Hughes Medical Institute, USA. mayrc@mskcc.org&lt;/institution&gt;&lt;subtype&gt;400&lt;/subtype&gt;&lt;endpage&gt;684&lt;/endpage&gt;&lt;bundle&gt;&lt;publication&gt;&lt;publisher&gt;Elsevier&lt;/publisher&gt;&lt;title&gt;Cell&lt;/title&gt;&lt;type&gt;-100&lt;/type&gt;&lt;subtype&gt;-100&lt;/subtype&gt;&lt;uuid&gt;878621D1-229F-47C4-900C-949B5773C8B4&lt;/uuid&gt;&lt;/publication&gt;&lt;/bundle&gt;&lt;authors&gt;&lt;author&gt;&lt;firstName&gt;Christine&lt;/firstName&gt;&lt;lastName&gt;Mayr&lt;/lastName&gt;&lt;/author&gt;&lt;author&gt;&lt;firstName&gt;David&lt;/firstName&gt;&lt;middleNames&gt;P&lt;/middleNames&gt;&lt;lastName&gt;Bartel&lt;/lastName&gt;&lt;/author&gt;&lt;/authors&gt;&lt;/publication&gt;&lt;/publications&gt;&lt;cites&gt;&lt;/cites&gt;&lt;/citation&gt;</w:instrText>
+      </w:r>
+      <w:r>
+        <w:rPr>
+          <w:noProof w:val="0"/>
+          <w:szCs w:val="18"/>
         </w:rPr>
         <w:fldChar w:fldCharType="separate"/>
       </w:r>
@@ -901,35 +1211,54 @@
         <w:rPr>
           <w:noProof w:val="0"/>
         </w:rPr>
-        <w:t>[8]</w:t>
-      </w:r>
-      <w:r>
-        <w:rPr>
-          <w:noProof w:val="0"/>
+        <w:t>[4]</w:t>
+      </w:r>
+      <w:r>
+        <w:rPr>
+          <w:noProof w:val="0"/>
+          <w:szCs w:val="18"/>
         </w:rPr>
         <w:fldChar w:fldCharType="end"/>
       </w:r>
       <w:r>
         <w:rPr>
           <w:noProof w:val="0"/>
-        </w:rPr>
-        <w:t xml:space="preserve">, or SeqTrim </w:t>
-      </w:r>
-      <w:r>
-        <w:rPr>
-          <w:noProof w:val="0"/>
+          <w:szCs w:val="18"/>
+        </w:rPr>
+        <w:t>.  To increase our understanding of the underlying molecular and biological mechanisms governing polyadenylation and other relevant processes,  RNA-seq data is</w:t>
+      </w:r>
+      <w:r>
+        <w:rPr>
+          <w:noProof w:val="0"/>
+          <w:szCs w:val="18"/>
+        </w:rPr>
+        <w:t xml:space="preserve"> continually being generated to aid in annotating</w:t>
+      </w:r>
+      <w:r>
+        <w:rPr>
+          <w:noProof w:val="0"/>
+          <w:szCs w:val="18"/>
+        </w:rPr>
+        <w:t xml:space="preserve"> the junctions of the 3’-UTR and the poly(A) tail </w:t>
+      </w:r>
+      <w:r>
+        <w:rPr>
+          <w:noProof w:val="0"/>
+          <w:szCs w:val="18"/>
         </w:rPr>
         <w:fldChar w:fldCharType="begin"/>
       </w:r>
       <w:r>
         <w:rPr>
           <w:noProof w:val="0"/>
-        </w:rPr>
-        <w:instrText xml:space="preserve"> ADDIN PAPERS2_CITATIONS &lt;citation&gt;&lt;uuid&gt;171BBB23-7A19-41ED-89D5-59D6A1578EF3&lt;/uuid&gt;&lt;priority&gt;0&lt;/priority&gt;&lt;publications&gt;&lt;publication&gt;&lt;volume&gt;11&lt;/volume&gt;&lt;publication_date&gt;99201000001200000000200000&lt;/publication_date&gt;&lt;number&gt;1&lt;/number&gt;&lt;doi&gt;10.1186/1471-2105-11-38&lt;/doi&gt;&lt;startpage&gt;38&lt;/startpage&gt;&lt;title&gt;SeqTrim: a high-throughput pipeline for preprocessing any type of sequence reads&lt;/title&gt;&lt;uuid&gt;2C1C26E7-FAFC-49FA-89EA-303EC44B059B&lt;/uuid&gt;&lt;subtype&gt;400&lt;/subtype&gt;&lt;type&gt;400&lt;/type&gt;&lt;url&gt;http://www.biomedcentral.com/1471-2105/11/38&lt;/url&gt;&lt;bundle&gt;&lt;publication&gt;&lt;publisher&gt;BioMed Central Ltd&lt;/publisher&gt;&lt;title&gt;BMC bioinformatics&lt;/title&gt;&lt;type&gt;-100&lt;/type&gt;&lt;subtype&gt;-100&lt;/subtype&gt;&lt;uuid&gt;7B9B5D5A-7A68-478D-9DE8-B20F430160D0&lt;/uuid&gt;&lt;/publication&gt;&lt;/bundle&gt;&lt;authors&gt;&lt;author&gt;&lt;firstName&gt;Juan&lt;/firstName&gt;&lt;lastName&gt;Falgueras&lt;/lastName&gt;&lt;/author&gt;&lt;author&gt;&lt;firstName&gt;Antonio&lt;/firstName&gt;&lt;middleNames&gt;J&lt;/middleNames&gt;&lt;lastName&gt;Lara&lt;/lastName&gt;&lt;/author&gt;&lt;author&gt;&lt;firstName&gt;Noé&lt;/firstName&gt;&lt;lastName&gt;Fernández-Pozo&lt;/lastName&gt;&lt;/author&gt;&lt;author&gt;&lt;firstName&gt;Francisco&lt;/firstName&gt;&lt;middleNames&gt;R&lt;/middleNames&gt;&lt;lastName&gt;Cantón&lt;/lastName&gt;&lt;/author&gt;&lt;author&gt;&lt;firstName&gt;Guillermo&lt;/firstName&gt;&lt;lastName&gt;Pérez-Trabado&lt;/lastName&gt;&lt;/author&gt;&lt;author&gt;&lt;firstName&gt;M&lt;/firstName&gt;&lt;middleNames&gt;Gonzalo&lt;/middleNames&gt;&lt;lastName&gt;Claros&lt;/lastName&gt;&lt;/author&gt;&lt;/authors&gt;&lt;/publication&gt;&lt;/publications&gt;&lt;cites&gt;&lt;/cites&gt;&lt;/citation&gt;</w:instrText>
-      </w:r>
-      <w:r>
-        <w:rPr>
-          <w:noProof w:val="0"/>
+          <w:szCs w:val="18"/>
+        </w:rPr>
+        <w:instrText xml:space="preserve"> ADDIN PAPERS2_CITATIONS &lt;citation&gt;&lt;uuid&gt;2058D453-6C59-4D7D-AE4B-92A6A281C1A8&lt;/uuid&gt;&lt;priority&gt;9&lt;/priority&gt;&lt;publications&gt;&lt;publication&gt;&lt;uuid&gt;005C1196-14F3-4F10-A49A-DE6522B9378E&lt;/uuid&gt;&lt;volume&gt;108&lt;/volume&gt;&lt;doi&gt;10.1073/pnas.1019732108&lt;/doi&gt;&lt;startpage&gt;12533&lt;/startpage&gt;&lt;publication_date&gt;99201107261200000000222000&lt;/publication_date&gt;&lt;url&gt;http://eutils.ncbi.nlm.nih.gov/entrez/eutils/elink.fcgi?dbfrom=pubmed&amp;amp;id=21746925&amp;amp;retmode=ref&amp;amp;cmd=prlinks&lt;/url&gt;&lt;type&gt;400&lt;/type&gt;&lt;title&gt;Genome-wide landscape of polyadenylation in Arabidopsis provides evidence for extensive alternative polyadenylation.&lt;/title&gt;&lt;location&gt;200,9,39.5103500,-84.7346880&lt;/location&gt;&lt;institution&gt;Department of Botany, Miami University, Oxford, OH 45056, USA.&lt;/institution&gt;&lt;number&gt;30&lt;/number&gt;&lt;subtype&gt;400&lt;/subtype&gt;&lt;endpage&gt;12538&lt;/endpage&gt;&lt;bundle&gt;&lt;publication&gt;&lt;publisher&gt;National Acad Sciences&lt;/publisher&gt;&lt;url&gt;http://www.pnas.org/&lt;/url&gt;&lt;title&gt;Proceedings of the National Academy of Sciences&lt;/title&gt;&lt;type&gt;-100&lt;/type&gt;&lt;subtype&gt;-100&lt;/subtype&gt;&lt;uuid&gt;29FF6098-AFAE-49F8-A71A-4AA95588C374&lt;/uuid&gt;&lt;/publication&gt;&lt;/bundle&gt;&lt;authors&gt;&lt;author&gt;&lt;firstName&gt;Xiaohui&lt;/firstName&gt;&lt;lastName&gt;Wu&lt;/lastName&gt;&lt;/author&gt;&lt;author&gt;&lt;firstName&gt;Man&lt;/firstName&gt;&lt;lastName&gt;Liu&lt;/lastName&gt;&lt;/author&gt;&lt;author&gt;&lt;firstName&gt;Bruce&lt;/firstName&gt;&lt;lastName&gt;Downie&lt;/lastName&gt;&lt;/author&gt;&lt;author&gt;&lt;firstName&gt;Chun&lt;/firstName&gt;&lt;lastName&gt;Liang&lt;/lastName&gt;&lt;/author&gt;&lt;author&gt;&lt;firstName&gt;Guoli&lt;/firstName&gt;&lt;lastName&gt;Ji&lt;/lastName&gt;&lt;/author&gt;&lt;author&gt;&lt;firstName&gt;Qingshun&lt;/firstName&gt;&lt;middleNames&gt;Q&lt;/middleNames&gt;&lt;lastName&gt;Li&lt;/lastName&gt;&lt;/author&gt;&lt;author&gt;&lt;firstName&gt;Arthur&lt;/firstName&gt;&lt;middleNames&gt;G&lt;/middleNames&gt;&lt;lastName&gt;Hunt&lt;/lastName&gt;&lt;/author&gt;&lt;/authors&gt;&lt;/publication&gt;&lt;publication&gt;&lt;volume&gt;143&lt;/volume&gt;&lt;publication_date&gt;99201012001200000000220000&lt;/publication_date&gt;&lt;number&gt;6&lt;/number&gt;&lt;doi&gt;10.1016/j.cell.2010.11.020&lt;/doi&gt;&lt;startpage&gt;1018&lt;/startpage&gt;&lt;title&gt;Comprehensive Polyadenylation Site Maps in Yeast and Human Reveal Pervasive Alternative Polyadenylation&lt;/title&gt;&lt;uuid&gt;65D1F3B8-D0BE-4F26-B40F-F4C43C7332F5&lt;/uuid&gt;&lt;subtype&gt;400&lt;/subtype&gt;&lt;endpage&gt;1029&lt;/endpage&gt;&lt;type&gt;400&lt;/type&gt;&lt;url&gt;http://linkinghub.elsevier.com/retrieve/pii/S0092867410013000&lt;/url&gt;&lt;bundle&gt;&lt;publication&gt;&lt;publisher&gt;Elsevier&lt;/publisher&gt;&lt;title&gt;Cell&lt;/title&gt;&lt;type&gt;-100&lt;/type&gt;&lt;subtype&gt;-100&lt;/subtype&gt;&lt;uuid&gt;878621D1-229F-47C4-900C-949B5773C8B4&lt;/uuid&gt;&lt;/publication&gt;&lt;/bundle&gt;&lt;authors&gt;&lt;author&gt;&lt;firstName&gt;Fatih&lt;/firstName&gt;&lt;lastName&gt;Ozsolak&lt;/lastName&gt;&lt;/author&gt;&lt;author&gt;&lt;firstName&gt;Philipp&lt;/firstName&gt;&lt;lastName&gt;Kapranov&lt;/lastName&gt;&lt;/author&gt;&lt;author&gt;&lt;firstName&gt;Sylvain&lt;/firstName&gt;&lt;lastName&gt;Foissac&lt;/lastName&gt;&lt;/author&gt;&lt;author&gt;&lt;firstName&gt;Sang&lt;/firstName&gt;&lt;middleNames&gt;Woo&lt;/middleNames&gt;&lt;lastName&gt;Kim&lt;/lastName&gt;&lt;/author&gt;&lt;author&gt;&lt;firstName&gt;Elane&lt;/firstName&gt;&lt;lastName&gt;Fishilevich&lt;/lastName&gt;&lt;/author&gt;&lt;author&gt;&lt;firstName&gt;A&lt;/firstName&gt;&lt;middleNames&gt;Paula&lt;/middleNames&gt;&lt;lastName&gt;Monaghan&lt;/lastName&gt;&lt;/author&gt;&lt;author&gt;&lt;firstName&gt;Bino&lt;/firstName&gt;&lt;lastName&gt;John&lt;/lastName&gt;&lt;/author&gt;&lt;author&gt;&lt;firstName&gt;Patrice&lt;/firstName&gt;&lt;middleNames&gt;M&lt;/middleNames&gt;&lt;lastName&gt;Milos&lt;/lastName&gt;&lt;/author&gt;&lt;/authors&gt;&lt;/publication&gt;&lt;/publications&gt;&lt;cites&gt;&lt;/cites&gt;&lt;/citation&gt;</w:instrText>
+      </w:r>
+      <w:r>
+        <w:rPr>
+          <w:noProof w:val="0"/>
+          <w:szCs w:val="18"/>
         </w:rPr>
         <w:fldChar w:fldCharType="separate"/>
       </w:r>
@@ -937,145 +1266,35 @@
         <w:rPr>
           <w:noProof w:val="0"/>
         </w:rPr>
-        <w:t>[9]</w:t>
-      </w:r>
-      <w:r>
-        <w:rPr>
-          <w:noProof w:val="0"/>
+        <w:t>[5,10]</w:t>
+      </w:r>
+      <w:r>
+        <w:rPr>
+          <w:noProof w:val="0"/>
+          <w:szCs w:val="18"/>
         </w:rPr>
         <w:fldChar w:fldCharType="end"/>
       </w:r>
       <w:r>
         <w:rPr>
           <w:noProof w:val="0"/>
-        </w:rPr>
-        <w:t xml:space="preserve"> are able to effectively remove poly(A) tails via truncation, but cannot recover the detai</w:t>
-      </w:r>
-      <w:r>
-        <w:rPr>
-          <w:noProof w:val="0"/>
-        </w:rPr>
-        <w:t xml:space="preserve">led information needed </w:t>
-      </w:r>
-      <w:r>
-        <w:rPr>
-          <w:noProof w:val="0"/>
-        </w:rPr>
-        <w:t>when</w:t>
-      </w:r>
-      <w:r>
-        <w:rPr>
-          <w:noProof w:val="0"/>
-        </w:rPr>
-        <w:t xml:space="preserve"> studying issues related to length </w:t>
-      </w:r>
-      <w:r>
-        <w:rPr>
-          <w:noProof w:val="0"/>
-        </w:rPr>
-        <w:lastRenderedPageBreak/>
-        <w:t>variation</w:t>
-      </w:r>
-      <w:r>
-        <w:rPr>
-          <w:noProof w:val="0"/>
-        </w:rPr>
-        <w:t xml:space="preserve">.   </w:t>
-      </w:r>
-      <w:r>
-        <w:rPr>
-          <w:noProof w:val="0"/>
-        </w:rPr>
-        <w:t>Thus</w:t>
-      </w:r>
-      <w:r>
-        <w:rPr>
-          <w:noProof w:val="0"/>
-        </w:rPr>
-        <w:t xml:space="preserve"> </w:t>
-      </w:r>
-      <w:r>
-        <w:rPr>
-          <w:noProof w:val="0"/>
-        </w:rPr>
-        <w:t xml:space="preserve">a tool is </w:t>
-      </w:r>
-      <w:r>
-        <w:rPr>
-          <w:noProof w:val="0"/>
-        </w:rPr>
-        <w:t>require</w:t>
-      </w:r>
-      <w:r>
-        <w:rPr>
-          <w:noProof w:val="0"/>
-        </w:rPr>
-        <w:t>d</w:t>
-      </w:r>
-      <w:r>
-        <w:rPr>
-          <w:noProof w:val="0"/>
-        </w:rPr>
-        <w:t xml:space="preserve"> that is able to identify poly(A) tail boundaries and length, and is robust to disruptions in the homopolymer sequence. </w:t>
-      </w:r>
-    </w:p>
-    <w:p>
-      <w:pPr>
-        <w:ind w:firstLine="360"/>
-        <w:rPr>
-          <w:noProof w:val="0"/>
-          <w:szCs w:val="18"/>
-        </w:rPr>
-      </w:pPr>
-      <w:r>
-        <w:rPr>
-          <w:noProof w:val="0"/>
-          <w:szCs w:val="18"/>
-        </w:rPr>
-        <w:t xml:space="preserve">Polyadenylation is a post-transcriptional process in which the 3’-end of a pre-mRNA is cleaved and replaced with a poly(A) tail to form a mature mRNA.  Specifically, the polyadenylation protein complex binds to poly(A) signals, </w:t>
-      </w:r>
-      <w:r>
-        <w:rPr>
-          <w:noProof w:val="0"/>
-          <w:szCs w:val="18"/>
-        </w:rPr>
-        <w:t xml:space="preserve">then </w:t>
-      </w:r>
-      <w:r>
-        <w:rPr>
-          <w:noProof w:val="0"/>
-          <w:szCs w:val="18"/>
-        </w:rPr>
-        <w:t xml:space="preserve">cleaves the sequence at a </w:t>
-      </w:r>
-      <w:r>
-        <w:rPr>
-          <w:i/>
-          <w:noProof w:val="0"/>
-          <w:szCs w:val="18"/>
-        </w:rPr>
-        <w:t>poly(A) site</w:t>
-      </w:r>
-      <w:r>
-        <w:rPr>
-          <w:noProof w:val="0"/>
-          <w:szCs w:val="18"/>
-        </w:rPr>
-        <w:t xml:space="preserve">, and </w:t>
-      </w:r>
-      <w:r>
-        <w:rPr>
-          <w:noProof w:val="0"/>
-          <w:szCs w:val="18"/>
-        </w:rPr>
-        <w:t xml:space="preserve">finally </w:t>
-      </w:r>
-      <w:r>
-        <w:rPr>
-          <w:noProof w:val="0"/>
-          <w:szCs w:val="18"/>
-        </w:rPr>
-        <w:t xml:space="preserve">collaborates with the poly(A) polymerase to perform non-templated adenine addition a few bases downstream of the appropriate poly(A) signals </w:t>
+          <w:szCs w:val="18"/>
+        </w:rPr>
+        <w:t xml:space="preserve">. Moreover, 3’-end tagging (i.e., addition of non-templated U or C/U-rich tags) </w:t>
+      </w:r>
+      <w:r>
+        <w:rPr>
+          <w:noProof w:val="0"/>
+          <w:szCs w:val="18"/>
+        </w:rPr>
+        <w:t>and</w:t>
+      </w:r>
+      <w:r>
+        <w:rPr>
+          <w:noProof w:val="0"/>
+          <w:szCs w:val="18"/>
+        </w:rPr>
+        <w:t xml:space="preserve"> 3’-oligouridylation (i.e., poly(U) tails) have been shown to affect mRNA degradation and are common in many eukaryotic species</w:t>
       </w:r>
       <w:r>
         <w:rPr>
@@ -1089,7 +1308,7 @@
           <w:noProof w:val="0"/>
           <w:szCs w:val="18"/>
         </w:rPr>
-        <w:instrText xml:space="preserve"> ADDIN PAPERS2_CITATIONS &lt;citation&gt;&lt;uuid&gt;3D2C1CD0-C98F-4CBB-9F42-6497E6962FEC&lt;/uuid&gt;&lt;priority&gt;0&lt;/priority&gt;&lt;publications&gt;&lt;publication&gt;&lt;uuid&gt;05E52548-3922-40D1-A1BC-4E97A913712F&lt;/uuid&gt;&lt;volume&gt;25&lt;/volume&gt;&lt;doi&gt;10.1101/gad.17268411&lt;/doi&gt;&lt;startpage&gt;1770&lt;/startpage&gt;&lt;publication_date&gt;99201109011200000000222000&lt;/publication_date&gt;&lt;url&gt;http://genesdev.cshlp.org/cgi/doi/10.1101/gad.17268411&lt;/url&gt;&lt;type&gt;400&lt;/type&gt;&lt;title&gt;Ending the message: poly(A) signals then and now.&lt;/title&gt;&lt;publisher&gt;Cold Spring Harbor Lab&lt;/publisher&gt;&lt;location&gt;&amp;lt;html&amp;gt;&amp;lt;head&amp;gt;&amp;lt;meta http-equiv="content-type" content="text/html; charset=utf-8"/&amp;gt;&amp;lt;title&amp;gt;Sorry...&amp;lt;/title&amp;gt;&amp;lt;style&amp;gt; body { font-family: verdana, arial, sans-serif; background-color: #fff; color: #000; }&amp;lt;/style&amp;gt;&amp;lt;/head&amp;gt;&amp;lt;body&amp;gt;&amp;lt;div&amp;gt;&amp;lt;table&amp;gt;&amp;lt;tr&amp;gt;&amp;lt;td&amp;gt;&amp;lt;b&amp;gt;&amp;lt;font face=times color=#0039b6 size=10&amp;gt;G&amp;lt;/font&amp;gt;&amp;lt;font face=times color=#c41200 size=10&amp;gt;o&amp;lt;/font&amp;gt;&amp;lt;font face=times color=#f3c518 size=10&amp;gt;o&amp;lt;/font&amp;gt;&amp;lt;font face=times color=#0039b6 size=10&amp;gt;g&amp;lt;/font&amp;gt;&amp;lt;font face=times color=#30a72f size=10&amp;gt;l&amp;lt;/font&amp;gt;&amp;lt;font face=times color=#c41200 size=10&amp;gt;e&amp;lt;/font&amp;gt;&amp;lt;/b&amp;gt;&amp;lt;/td&amp;gt;&amp;lt;td style="text-align: left; vertical-align: bottom; padding-bottom: 15px; width: 50%"&amp;gt;&amp;lt;div style="border-bottom: 1px solid #dfdfdf;"&amp;gt;Sorry...&amp;lt;/div&amp;gt;&amp;lt;/td&amp;gt;&amp;lt;/tr&amp;gt;&amp;lt;/table&amp;gt;&amp;lt;/div&amp;gt;&amp;lt;div style="margin-left: 4em;"&amp;gt;&amp;lt;h1&amp;gt;We're sorry...&amp;lt;/h1&amp;gt;&amp;lt;p&amp;gt;... but your computer or network may be sending automated queries. To protect our users, we can't process your request right now.&amp;lt;/p&amp;gt;&amp;lt;/div&amp;gt;&amp;lt;div style="margin-left: 4em;"&amp;gt;See &amp;lt;a href="https://support.google.com/websearch/answer/86640"&amp;gt;Google Help&amp;lt;/a&amp;gt; for more information.&amp;lt;br/&amp;gt;&amp;lt;br/&amp;gt;&amp;lt;/div&amp;gt;&amp;lt;div style="text-align: center; border-top: 1px solid #dfdfdf;"&amp;gt;&amp;amp;copy; 2013 Google - &amp;lt;a href="https://www.google.com"&amp;gt;Google Home&amp;lt;/a&amp;gt;&amp;lt;/div&amp;gt;&amp;lt;/body&amp;gt;&amp;lt;/html&amp;gt;&lt;/location&gt;&lt;institution&gt;Sir William Dunn School of Pathology, University of Oxford, Oxford OX1 3RE, United Kingdom. nicholas.proudfoot@path.ox.ac.uk&lt;/institution&gt;&lt;number&gt;17&lt;/number&gt;&lt;subtype&gt;400&lt;/subtype&gt;&lt;endpage&gt;1782&lt;/endpage&gt;&lt;bundle&gt;&lt;publication&gt;&lt;publisher&gt;Cold Spring Harbor Lab&lt;/publisher&gt;&lt;url&gt;http://genesdev.cshlp.org/&lt;/url&gt;&lt;title&gt;Genes &amp;amp; Development&lt;/title&gt;&lt;type&gt;-100&lt;/type&gt;&lt;subtype&gt;-100&lt;/subtype&gt;&lt;uuid&gt;C616FA86-4C50-4C2F-98FA-7240C35954CF&lt;/uuid&gt;&lt;/publication&gt;&lt;/bundle&gt;&lt;authors&gt;&lt;author&gt;&lt;firstName&gt;Nick&lt;/firstName&gt;&lt;middleNames&gt;J&lt;/middleNames&gt;&lt;lastName&gt;Proudfoot&lt;/lastName&gt;&lt;/author&gt;&lt;/authors&gt;&lt;/publication&gt;&lt;/publications&gt;&lt;cites&gt;&lt;/cites&gt;&lt;/citation&gt;</w:instrText>
+        <w:instrText xml:space="preserve"> ADDIN PAPERS2_CITATIONS &lt;citation&gt;&lt;uuid&gt;1CCA6E91-2424-4C30-B082-60728B6CC98A&lt;/uuid&gt;&lt;priority&gt;10&lt;/priority&gt;&lt;publications&gt;&lt;publication&gt;&lt;volume&gt;18&lt;/volume&gt;&lt;publication_date&gt;99201203001200000000220000&lt;/publication_date&gt;&lt;number&gt;3&lt;/number&gt;&lt;doi&gt;10.1261/rna.029306.111&lt;/doi&gt;&lt;uuid&gt;F75A35E5-519D-4830-A379-3539407381F7&lt;/uuid&gt;&lt;subtype&gt;400&lt;/subtype&gt;&lt;type&gt;400&lt;/type&gt;&lt;url&gt;http://rnajournal.cshlp.org/cgi/doi/10.1261/rna.029306.111&lt;/url&gt;&lt;bundle&gt;&lt;publication&gt;&lt;publisher&gt;Cold Spring Harbor Lab&lt;/publisher&gt;&lt;title&gt;RNA (New York, N.Y.)&lt;/title&gt;&lt;type&gt;-100&lt;/type&gt;&lt;subtype&gt;-100&lt;/subtype&gt;&lt;uuid&gt;5D02A048-A812-4C82-A5D8-9E726BDD71D9&lt;/uuid&gt;&lt;/publication&gt;&lt;/bundle&gt;&lt;authors&gt;&lt;author&gt;&lt;firstName&gt;Yun&lt;/firstName&gt;&lt;middleNames&gt;S&lt;/middleNames&gt;&lt;lastName&gt;Choi&lt;/lastName&gt;&lt;/author&gt;&lt;author&gt;&lt;firstName&gt;Weronika&lt;/firstName&gt;&lt;lastName&gt;Patena&lt;/lastName&gt;&lt;/author&gt;&lt;author&gt;&lt;firstName&gt;Andrew&lt;/firstName&gt;&lt;middleNames&gt;D&lt;/middleNames&gt;&lt;lastName&gt;Leavitt&lt;/lastName&gt;&lt;/author&gt;&lt;author&gt;&lt;firstName&gt;Michael&lt;/firstName&gt;&lt;middleNames&gt;T&lt;/middleNames&gt;&lt;lastName&gt;McManus&lt;/lastName&gt;&lt;/author&gt;&lt;/authors&gt;&lt;/publication&gt;&lt;publication&gt;&lt;volume&gt;16&lt;/volume&gt;&lt;publication_date&gt;99200006001200000000220000&lt;/publication_date&gt;&lt;number&gt;6&lt;/number&gt;&lt;institution&gt;The Sanger Centre, Wellcome Trust Genome Campus, Hinxton, Cambridge, UK CB10 1SA.&lt;/institution&gt;&lt;startpage&gt;276&lt;/startpage&gt;&lt;title&gt;EMBOSS: the European Molecular Biology Open Software Suite.&lt;/title&gt;&lt;uuid&gt;B4A8ACAC-7795-47A8-9C7B-56408911CBB2&lt;/uuid&gt;&lt;subtype&gt;400&lt;/subtype&gt;&lt;endpage&gt;277&lt;/endpage&gt;&lt;type&gt;400&lt;/type&gt;&lt;url&gt;http://eutils.ncbi.nlm.nih.gov/entrez/eutils/elink.fcgi?dbfrom=pubmed&amp;amp;id=10827456&amp;amp;retmode=ref&amp;amp;cmd=prlinks&lt;/url&gt;&lt;bundle&gt;&lt;publication&gt;&lt;url&gt;http://www.cell.com/trends/genetics/&lt;/url&gt;&lt;title&gt;Trends in genetics : TIG&lt;/title&gt;&lt;type&gt;-100&lt;/type&gt;&lt;subtype&gt;-100&lt;/subtype&gt;&lt;uuid&gt;90B9A025-259A-437B-86DB-74B64E24675F&lt;/uuid&gt;&lt;/publication&gt;&lt;/bundle&gt;&lt;authors&gt;&lt;author&gt;&lt;firstName&gt;P&lt;/firstName&gt;&lt;lastName&gt;Rice&lt;/lastName&gt;&lt;/author&gt;&lt;author&gt;&lt;firstName&gt;I&lt;/firstName&gt;&lt;lastName&gt;Longden&lt;/lastName&gt;&lt;/author&gt;&lt;author&gt;&lt;firstName&gt;A&lt;/firstName&gt;&lt;lastName&gt;Bleasby&lt;/lastName&gt;&lt;/author&gt;&lt;/authors&gt;&lt;/publication&gt;&lt;/publications&gt;&lt;cites&gt;&lt;/cites&gt;&lt;/citation&gt;</w:instrText>
       </w:r>
       <w:r>
         <w:rPr>
@@ -1102,7 +1321,7 @@
         <w:rPr>
           <w:noProof w:val="0"/>
         </w:rPr>
-        <w:t>[1]</w:t>
+        <w:t>[6,8]</w:t>
       </w:r>
       <w:r>
         <w:rPr>
@@ -1116,7 +1335,7 @@
           <w:noProof w:val="0"/>
           <w:szCs w:val="18"/>
         </w:rPr>
-        <w:t xml:space="preserve">.  The poly(A) tail at the 3’ end of the mRNA is the hallmark of mRNA maturation, and also serves as a regulatory signal that is critical for mRNA nucleus-to-cytoplasm transportation, mRNA stability, and protein translation </w:t>
+        <w:t xml:space="preserve">.  Studies have also shown that the length of the poly(A) tail has a direct effect on mRNA stability, and mRNAs with short poly(A) tails can be stored in cytoplasm and reactivated later for translation by a re-polyadenylation process that elongates the tail lengths </w:t>
       </w:r>
       <w:r>
         <w:rPr>
@@ -1130,269 +1349,7 @@
           <w:noProof w:val="0"/>
           <w:szCs w:val="18"/>
         </w:rPr>
-        <w:instrText xml:space="preserve"> ADDIN PAPERS2_CITATIONS &lt;citation&gt;&lt;uuid&gt;66095E50-3978-4837-A672-E3D573771B84&lt;/uuid&gt;&lt;priority&gt;6&lt;/priority&gt;&lt;publications&gt;&lt;publication&gt;&lt;uuid&gt;05E52548-3922-40D1-A1BC-4E97A913712F&lt;/uuid&gt;&lt;volume&gt;25&lt;/volume&gt;&lt;doi&gt;10.1101/gad.17268411&lt;/doi&gt;&lt;startpage&gt;1770&lt;/startpage&gt;&lt;publication_date&gt;99201109011200000000222000&lt;/publication_date&gt;&lt;url&gt;http://genesdev.cshlp.org/cgi/doi/10.1101/gad.17268411&lt;/url&gt;&lt;type&gt;400&lt;/type&gt;&lt;title&gt;Ending the message: poly(A) signals then and now.&lt;/title&gt;&lt;publisher&gt;Cold Spring Harbor Lab&lt;/publisher&gt;&lt;location&gt;&amp;lt;html&amp;gt;&amp;lt;head&amp;gt;&amp;lt;meta http-equiv="content-type" content="text/html; charset=utf-8"/&amp;gt;&amp;lt;title&amp;gt;Sorry...&amp;lt;/title&amp;gt;&amp;lt;style&amp;gt; body { font-family: verdana, arial, sans-serif; background-color: #fff; color: #000; }&amp;lt;/style&amp;gt;&amp;lt;/head&amp;gt;&amp;lt;body&amp;gt;&amp;lt;div&amp;gt;&amp;lt;table&amp;gt;&amp;lt;tr&amp;gt;&amp;lt;td&amp;gt;&amp;lt;b&amp;gt;&amp;lt;font face=times color=#0039b6 size=10&amp;gt;G&amp;lt;/font&amp;gt;&amp;lt;font face=times color=#c41200 size=10&amp;gt;o&amp;lt;/font&amp;gt;&amp;lt;font face=times color=#f3c518 size=10&amp;gt;o&amp;lt;/font&amp;gt;&amp;lt;font face=times color=#0039b6 size=10&amp;gt;g&amp;lt;/font&amp;gt;&amp;lt;font face=times color=#30a72f size=10&amp;gt;l&amp;lt;/font&amp;gt;&amp;lt;font face=times color=#c41200 size=10&amp;gt;e&amp;lt;/font&amp;gt;&amp;lt;/b&amp;gt;&amp;lt;/td&amp;gt;&amp;lt;td style="text-align: left; vertical-align: bottom; padding-bottom: 15px; width: 50%"&amp;gt;&amp;lt;div style="border-bottom: 1px solid #dfdfdf;"&amp;gt;Sorry...&amp;lt;/div&amp;gt;&amp;lt;/td&amp;gt;&amp;lt;/tr&amp;gt;&amp;lt;/table&amp;gt;&amp;lt;/div&amp;gt;&amp;lt;div style="margin-left: 4em;"&amp;gt;&amp;lt;h1&amp;gt;We're sorry...&amp;lt;/h1&amp;gt;&amp;lt;p&amp;gt;... but your computer or network may be sending automated queries. To protect our users, we can't process your request right now.&amp;lt;/p&amp;gt;&amp;lt;/div&amp;gt;&amp;lt;div style="margin-left: 4em;"&amp;gt;See &amp;lt;a href="https://support.google.com/websearch/answer/86640"&amp;gt;Google Help&amp;lt;/a&amp;gt; for more information.&amp;lt;br/&amp;gt;&amp;lt;br/&amp;gt;&amp;lt;/div&amp;gt;&amp;lt;div style="text-align: center; border-top: 1px solid #dfdfdf;"&amp;gt;&amp;amp;copy; 2013 Google - &amp;lt;a href="https://www.google.com"&amp;gt;Google Home&amp;lt;/a&amp;gt;&amp;lt;/div&amp;gt;&amp;lt;/body&amp;gt;&amp;lt;/html&amp;gt;&lt;/location&gt;&lt;institution&gt;Sir William Dunn School of Pathology, University of Oxford, Oxford OX1 3RE, United Kingdom. nicholas.proudfoot@path.ox.ac.uk&lt;/institution&gt;&lt;number&gt;17&lt;/number&gt;&lt;subtype&gt;400&lt;/subtype&gt;&lt;endpage&gt;1782&lt;/endpage&gt;&lt;bundle&gt;&lt;publication&gt;&lt;publisher&gt;Cold Spring Harbor Lab&lt;/publisher&gt;&lt;url&gt;http://genesdev.cshlp.org/&lt;/url&gt;&lt;title&gt;Genes &amp;amp; Development&lt;/title&gt;&lt;type&gt;-100&lt;/type&gt;&lt;subtype&gt;-100&lt;/subtype&gt;&lt;uuid&gt;C616FA86-4C50-4C2F-98FA-7240C35954CF&lt;/uuid&gt;&lt;/publication&gt;&lt;/bundle&gt;&lt;authors&gt;&lt;author&gt;&lt;firstName&gt;Nick&lt;/firstName&gt;&lt;middleNames&gt;J&lt;/middleNames&gt;&lt;lastName&gt;Proudfoot&lt;/lastName&gt;&lt;/author&gt;&lt;/authors&gt;&lt;/publication&gt;&lt;publication&gt;&lt;volume&gt;2&lt;/volume&gt;&lt;publication_date&gt;99201011091200000000222000&lt;/publication_date&gt;&lt;number&gt;3&lt;/number&gt;&lt;doi&gt;10.1002/wrna.59&lt;/doi&gt;&lt;startpage&gt;445&lt;/startpage&gt;&lt;title&gt;Alternative polyadenylation and gene expression regulation in plants&lt;/title&gt;&lt;uuid&gt;C5CDD5BC-D115-4093-AEF0-F47A14B25E36&lt;/uuid&gt;&lt;subtype&gt;400&lt;/subtype&gt;&lt;endpage&gt;458&lt;/endpage&gt;&lt;type&gt;400&lt;/type&gt;&lt;url&gt;http://doi.wiley.com/10.1002/wrna.59&lt;/url&gt;&lt;bundle&gt;&lt;publication&gt;&lt;title&gt;Wiley Interdisciplinary Reviews: RNA&lt;/title&gt;&lt;type&gt;-100&lt;/type&gt;&lt;subtype&gt;-100&lt;/subtype&gt;&lt;uuid&gt;D0BCA1D1-44C8-4C43-BA1A-9F778764BB23&lt;/uuid&gt;&lt;/publication&gt;&lt;/bundle&gt;&lt;authors&gt;&lt;author&gt;&lt;firstName&gt;Denghui&lt;/firstName&gt;&lt;lastName&gt;Xing&lt;/lastName&gt;&lt;/author&gt;&lt;author&gt;&lt;firstName&gt;Qingshun&lt;/firstName&gt;&lt;middleNames&gt;Quinn&lt;/middleNames&gt;&lt;lastName&gt;Li&lt;/lastName&gt;&lt;/author&gt;&lt;/authors&gt;&lt;/publication&gt;&lt;/publications&gt;&lt;cites&gt;&lt;/cites&gt;&lt;/citation&gt;</w:instrText>
-      </w:r>
-      <w:r>
-        <w:rPr>
-          <w:noProof w:val="0"/>
-          <w:szCs w:val="18"/>
-        </w:rPr>
-        <w:fldChar w:fldCharType="separate"/>
-      </w:r>
-      <w:r>
-        <w:rPr>
-          <w:noProof w:val="0"/>
-        </w:rPr>
-        <w:t>[1,2]</w:t>
-      </w:r>
-      <w:r>
-        <w:rPr>
-          <w:noProof w:val="0"/>
-          <w:szCs w:val="18"/>
-        </w:rPr>
-        <w:fldChar w:fldCharType="end"/>
-      </w:r>
-      <w:r>
-        <w:rPr>
-          <w:noProof w:val="0"/>
-          <w:szCs w:val="18"/>
-        </w:rPr>
-        <w:t xml:space="preserve">.  Recent research suggests that many eukaryotic genes employ </w:t>
-      </w:r>
-      <w:r>
-        <w:rPr>
-          <w:i/>
-          <w:noProof w:val="0"/>
-          <w:szCs w:val="18"/>
-        </w:rPr>
-        <w:t xml:space="preserve">alternative polyadenylation </w:t>
-      </w:r>
-      <w:r>
-        <w:rPr>
-          <w:noProof w:val="0"/>
-          <w:szCs w:val="18"/>
-        </w:rPr>
-        <w:t xml:space="preserve">(APA), in which multiple distinctive poly(A) sites are utilized to create different transcript isoforms from the same gene </w:t>
-      </w:r>
-      <w:r>
-        <w:rPr>
-          <w:noProof w:val="0"/>
-          <w:szCs w:val="18"/>
-        </w:rPr>
-        <w:fldChar w:fldCharType="begin"/>
-      </w:r>
-      <w:r>
-        <w:rPr>
-          <w:noProof w:val="0"/>
-          <w:szCs w:val="18"/>
-        </w:rPr>
-        <w:instrText xml:space="preserve"> ADDIN PAPERS2_CITATIONS &lt;citation&gt;&lt;uuid&gt;4C6B62D6-D39D-44F7-AF4C-56C73D29DBCD&lt;/uuid&gt;&lt;priority&gt;7&lt;/priority&gt;&lt;publications&gt;&lt;publication&gt;&lt;uuid&gt;05E52548-3922-40D1-A1BC-4E97A913712F&lt;/uuid&gt;&lt;volume&gt;25&lt;/volume&gt;&lt;doi&gt;10.1101/gad.17268411&lt;/doi&gt;&lt;startpage&gt;1770&lt;/startpage&gt;&lt;publication_date&gt;99201109011200000000222000&lt;/publication_date&gt;&lt;url&gt;http://genesdev.cshlp.org/cgi/doi/10.1101/gad.17268411&lt;/url&gt;&lt;type&gt;400&lt;/type&gt;&lt;title&gt;Ending the message: poly(A) signals then and now.&lt;/title&gt;&lt;publisher&gt;Cold Spring Harbor Lab&lt;/publisher&gt;&lt;location&gt;&amp;lt;html&amp;gt;&amp;lt;head&amp;gt;&amp;lt;meta http-equiv="content-type" content="text/html; charset=utf-8"/&amp;gt;&amp;lt;title&amp;gt;Sorry...&amp;lt;/title&amp;gt;&amp;lt;style&amp;gt; body { font-family: verdana, arial, sans-serif; background-color: #fff; color: #000; }&amp;lt;/style&amp;gt;&amp;lt;/head&amp;gt;&amp;lt;body&amp;gt;&amp;lt;div&amp;gt;&amp;lt;table&amp;gt;&amp;lt;tr&amp;gt;&amp;lt;td&amp;gt;&amp;lt;b&amp;gt;&amp;lt;font face=times color=#0039b6 size=10&amp;gt;G&amp;lt;/font&amp;gt;&amp;lt;font face=times color=#c41200 size=10&amp;gt;o&amp;lt;/font&amp;gt;&amp;lt;font face=times color=#f3c518 size=10&amp;gt;o&amp;lt;/font&amp;gt;&amp;lt;font face=times color=#0039b6 size=10&amp;gt;g&amp;lt;/font&amp;gt;&amp;lt;font face=times color=#30a72f size=10&amp;gt;l&amp;lt;/font&amp;gt;&amp;lt;font face=times color=#c41200 size=10&amp;gt;e&amp;lt;/font&amp;gt;&amp;lt;/b&amp;gt;&amp;lt;/td&amp;gt;&amp;lt;td style="text-align: left; vertical-align: bottom; padding-bottom: 15px; width: 50%"&amp;gt;&amp;lt;div style="border-bottom: 1px solid #dfdfdf;"&amp;gt;Sorry...&amp;lt;/div&amp;gt;&amp;lt;/td&amp;gt;&amp;lt;/tr&amp;gt;&amp;lt;/table&amp;gt;&amp;lt;/div&amp;gt;&amp;lt;div style="margin-left: 4em;"&amp;gt;&amp;lt;h1&amp;gt;We're sorry...&amp;lt;/h1&amp;gt;&amp;lt;p&amp;gt;... but your computer or network may be sending automated queries. To protect our users, we can't process your request right now.&amp;lt;/p&amp;gt;&amp;lt;/div&amp;gt;&amp;lt;div style="margin-left: 4em;"&amp;gt;See &amp;lt;a href="https://support.google.com/websearch/answer/86640"&amp;gt;Google Help&amp;lt;/a&amp;gt; for more information.&amp;lt;br/&amp;gt;&amp;lt;br/&amp;gt;&amp;lt;/div&amp;gt;&amp;lt;div style="text-align: center; border-top: 1px solid #dfdfdf;"&amp;gt;&amp;amp;copy; 2013 Google - &amp;lt;a href="https://www.google.com"&amp;gt;Google Home&amp;lt;/a&amp;gt;&amp;lt;/div&amp;gt;&amp;lt;/body&amp;gt;&amp;lt;/html&amp;gt;&lt;/location&gt;&lt;institution&gt;Sir William Dunn School of Pathology, University of Oxford, Oxford OX1 3RE, United Kingdom. nicholas.proudfoot@path.ox.ac.uk&lt;/institution&gt;&lt;number&gt;17&lt;/number&gt;&lt;subtype&gt;400&lt;/subtype&gt;&lt;endpage&gt;1782&lt;/endpage&gt;&lt;bundle&gt;&lt;publication&gt;&lt;publisher&gt;Cold Spring Harbor Lab&lt;/publisher&gt;&lt;url&gt;http://genesdev.cshlp.org/&lt;/url&gt;&lt;title&gt;Genes &amp;amp; Development&lt;/title&gt;&lt;type&gt;-100&lt;/type&gt;&lt;subtype&gt;-100&lt;/subtype&gt;&lt;uuid&gt;C616FA86-4C50-4C2F-98FA-7240C35954CF&lt;/uuid&gt;&lt;/publication&gt;&lt;/bundle&gt;&lt;authors&gt;&lt;author&gt;&lt;firstName&gt;Nick&lt;/firstName&gt;&lt;middleNames&gt;J&lt;/middleNames&gt;&lt;lastName&gt;Proudfoot&lt;/lastName&gt;&lt;/author&gt;&lt;/authors&gt;&lt;/publication&gt;&lt;publication&gt;&lt;volume&gt;2&lt;/volume&gt;&lt;publication_date&gt;99201011091200000000222000&lt;/publication_date&gt;&lt;number&gt;3&lt;/number&gt;&lt;doi&gt;10.1002/wrna.59&lt;/doi&gt;&lt;startpage&gt;445&lt;/startpage&gt;&lt;title&gt;Alternative polyadenylation and gene expression regulation in plants&lt;/title&gt;&lt;uuid&gt;C5CDD5BC-D115-4093-AEF0-F47A14B25E36&lt;/uuid&gt;&lt;subtype&gt;400&lt;/subtype&gt;&lt;endpage&gt;458&lt;/endpage&gt;&lt;type&gt;400&lt;/type&gt;&lt;url&gt;http://doi.wiley.com/10.1002/wrna.59&lt;/url&gt;&lt;bundle&gt;&lt;publication&gt;&lt;title&gt;Wiley Interdisciplinary Reviews: RNA&lt;/title&gt;&lt;type&gt;-100&lt;/type&gt;&lt;subtype&gt;-100&lt;/subtype&gt;&lt;uuid&gt;D0BCA1D1-44C8-4C43-BA1A-9F778764BB23&lt;/uuid&gt;&lt;/publication&gt;&lt;/bundle&gt;&lt;authors&gt;&lt;author&gt;&lt;firstName&gt;Denghui&lt;/firstName&gt;&lt;lastName&gt;Xing&lt;/lastName&gt;&lt;/author&gt;&lt;author&gt;&lt;firstName&gt;Qingshun&lt;/firstName&gt;&lt;middleNames&gt;Quinn&lt;/middleNames&gt;&lt;lastName&gt;Li&lt;/lastName&gt;&lt;/author&gt;&lt;/authors&gt;&lt;/publication&gt;&lt;publication&gt;&lt;uuid&gt;B580DBF1-24F9-4B78-9DBE-48236DBE9C41&lt;/uuid&gt;&lt;volume&gt;43&lt;/volume&gt;&lt;accepted_date&gt;99201108091200000000222000&lt;/accepted_date&gt;&lt;doi&gt;10.1016/j.molcel.2011.08.017&lt;/doi&gt;&lt;startpage&gt;853&lt;/startpage&gt;&lt;revision_date&gt;99201108021200000000222000&lt;/revision_date&gt;&lt;publication_date&gt;99201109161200000000222000&lt;/publication_date&gt;&lt;url&gt;http://linkinghub.elsevier.com/retrieve/pii/S1097276511006356&lt;/url&gt;&lt;type&gt;400&lt;/type&gt;&lt;title&gt;Mechanisms and consequences of alternative polyadenylation.&lt;/title&gt;&lt;location&gt;&amp;lt;html&amp;gt;&amp;lt;head&amp;gt;&amp;lt;meta http-equiv="content-type" content="text/html; charset=utf-8"/&amp;gt;&amp;lt;title&amp;gt;Sorry...&amp;lt;/title&amp;gt;&amp;lt;style&amp;gt; body { font-family: verdana, arial, sans-serif; background-color: #fff; color: #000; }&amp;lt;/style&amp;gt;&amp;lt;/head&amp;gt;&amp;lt;body&amp;gt;&amp;lt;div&amp;gt;&amp;lt;table&amp;gt;&amp;lt;tr&amp;gt;&amp;lt;td&amp;gt;&amp;lt;b&amp;gt;&amp;lt;font face=times color=#0039b6 size=10&amp;gt;G&amp;lt;/font&amp;gt;&amp;lt;font face=times color=#c41200 size=10&amp;gt;o&amp;lt;/font&amp;gt;&amp;lt;font face=times color=#f3c518 size=10&amp;gt;o&amp;lt;/font&amp;gt;&amp;lt;font face=times color=#0039b6 size=10&amp;gt;g&amp;lt;/font&amp;gt;&amp;lt;font face=times color=#30a72f size=10&amp;gt;l&amp;lt;/font&amp;gt;&amp;lt;font face=times color=#c41200 size=10&amp;gt;e&amp;lt;/font&amp;gt;&amp;lt;/b&amp;gt;&amp;lt;/td&amp;gt;&amp;lt;td style="text-align: left; vertical-align: bottom; padding-bottom: 15px; width: 50%"&amp;gt;&amp;lt;div style="border-bottom: 1px solid #dfdfdf;"&amp;gt;Sorry...&amp;lt;/div&amp;gt;&amp;lt;/td&amp;gt;&amp;lt;/tr&amp;gt;&amp;lt;/table&amp;gt;&amp;lt;/div&amp;gt;&amp;lt;div style="margin-left: 4em;"&amp;gt;&amp;lt;h1&amp;gt;We're sorry...&amp;lt;/h1&amp;gt;&amp;lt;p&amp;gt;... but your computer or network may be sending automated queries. To protect our users, we can't process your request right now.&amp;lt;/p&amp;gt;&amp;lt;/div&amp;gt;&amp;lt;div style="margin-left: 4em;"&amp;gt;See &amp;lt;a href="https://support.google.com/websearch/answer/86640"&amp;gt;Google Help&amp;lt;/a&amp;gt; for more information.&amp;lt;br/&amp;gt;&amp;lt;br/&amp;gt;&amp;lt;/div&amp;gt;&amp;lt;div style="text-align: center; border-top: 1px solid #dfdfdf;"&amp;gt;&amp;amp;copy; 2013 Google - &amp;lt;a href="https://www.google.com"&amp;gt;Google Home&amp;lt;/a&amp;gt;&amp;lt;/div&amp;gt;&amp;lt;/body&amp;gt;&amp;lt;/html&amp;gt;&lt;/location&gt;&lt;submission_date&gt;99201106281200000000222000&lt;/submission_date&gt;&lt;number&gt;6&lt;/number&gt;&lt;institution&gt;Department of Biological Sciences, Columbia University, New York, NY 10027, USA.&lt;/institution&gt;&lt;subtype&gt;400&lt;/subtype&gt;&lt;endpage&gt;866&lt;/endpage&gt;&lt;bundle&gt;&lt;publication&gt;&lt;title&gt;Molecular cell&lt;/title&gt;&lt;type&gt;-100&lt;/type&gt;&lt;subtype&gt;-100&lt;/subtype&gt;&lt;uuid&gt;E1BCC988-5F54-46FB-8350-46F95B6BA024&lt;/uuid&gt;&lt;/publication&gt;&lt;/bundle&gt;&lt;authors&gt;&lt;author&gt;&lt;lastName&gt;Giammartino&lt;/lastName&gt;&lt;nonDroppingParticle&gt;Di&lt;/nonDroppingParticle&gt;&lt;firstName&gt;Dafne&lt;/firstName&gt;&lt;middleNames&gt;Campigli&lt;/middleNames&gt;&lt;/author&gt;&lt;author&gt;&lt;firstName&gt;Kensei&lt;/firstName&gt;&lt;lastName&gt;Nishida&lt;/lastName&gt;&lt;/author&gt;&lt;author&gt;&lt;firstName&gt;James&lt;/firstName&gt;&lt;middleNames&gt;L&lt;/middleNames&gt;&lt;lastName&gt;Manley&lt;/lastName&gt;&lt;/author&gt;&lt;/authors&gt;&lt;/publication&gt;&lt;/publications&gt;&lt;cites&gt;&lt;/cites&gt;&lt;/citation&gt;</w:instrText>
-      </w:r>
-      <w:r>
-        <w:rPr>
-          <w:noProof w:val="0"/>
-          <w:szCs w:val="18"/>
-        </w:rPr>
-        <w:fldChar w:fldCharType="separate"/>
-      </w:r>
-      <w:r>
-        <w:rPr>
-          <w:noProof w:val="0"/>
-        </w:rPr>
-        <w:t>[1-3]</w:t>
-      </w:r>
-      <w:r>
-        <w:rPr>
-          <w:noProof w:val="0"/>
-          <w:szCs w:val="18"/>
-        </w:rPr>
-        <w:fldChar w:fldCharType="end"/>
-      </w:r>
-      <w:r>
-        <w:rPr>
-          <w:noProof w:val="0"/>
-          <w:szCs w:val="18"/>
-        </w:rPr>
-        <w:t xml:space="preserve">.   It is clear that APA is an </w:t>
-      </w:r>
-      <w:r>
-        <w:rPr>
-          <w:noProof w:val="0"/>
-          <w:szCs w:val="18"/>
-        </w:rPr>
-        <w:t>important regulator in eukaryotic</w:t>
-      </w:r>
-      <w:r>
-        <w:rPr>
-          <w:noProof w:val="0"/>
-          <w:szCs w:val="18"/>
-        </w:rPr>
-        <w:t xml:space="preserve"> gene expression and regulation. For example, 3’-UTR shortening by APA appears to be highly active in cancer cells</w:t>
-      </w:r>
-      <w:r>
-        <w:rPr>
-          <w:noProof w:val="0"/>
-          <w:szCs w:val="18"/>
-        </w:rPr>
-        <w:fldChar w:fldCharType="begin"/>
-      </w:r>
-      <w:r>
-        <w:rPr>
-          <w:noProof w:val="0"/>
-          <w:szCs w:val="18"/>
-        </w:rPr>
-        <w:instrText xml:space="preserve"> ADDIN PAPERS2_CITATIONS &lt;citation&gt;&lt;uuid&gt;84A590B9-93A4-479F-8A9F-C1E0EEBDF8CD&lt;/uuid&gt;&lt;priority&gt;0&lt;/priority&gt;&lt;publications&gt;&lt;publication&gt;&lt;uuid&gt;DE1A3CE6-62ED-49F0-BD9D-20A3785ECF19&lt;/uuid&gt;&lt;volume&gt;138&lt;/volume&gt;&lt;accepted_date&gt;99200906091200000000222000&lt;/accepted_date&gt;&lt;doi&gt;10.1016/j.cell.2009.06.016&lt;/doi&gt;&lt;startpage&gt;673&lt;/startpage&gt;&lt;revision_date&gt;99200904211200000000222000&lt;/revision_date&gt;&lt;publication_date&gt;99200908211200000000222000&lt;/publication_date&gt;&lt;url&gt;http://linkinghub.elsevier.com/retrieve/pii/S0092867409007168&lt;/url&gt;&lt;type&gt;400&lt;/type&gt;&lt;title&gt;Widespread shortening of 3'UTRs by alternative cleavage and polyadenylation activates oncogenes in cancer cells.&lt;/title&gt;&lt;location&gt;&amp;lt;html&amp;gt;&amp;lt;head&amp;gt;&amp;lt;meta http-equiv="content-type" content="text/html; charset=utf-8"/&amp;gt;&amp;lt;title&amp;gt;Sorry...&amp;lt;/title&amp;gt;&amp;lt;style&amp;gt; body { font-family: verdana, arial, sans-serif; background-color: #fff; color: #000; }&amp;lt;/style&amp;gt;&amp;lt;/head&amp;gt;&amp;lt;body&amp;gt;&amp;lt;div&amp;gt;&amp;lt;table&amp;gt;&amp;lt;tr&amp;gt;&amp;lt;td&amp;gt;&amp;lt;b&amp;gt;&amp;lt;font face=times color=#0039b6 size=10&amp;gt;G&amp;lt;/font&amp;gt;&amp;lt;font face=times color=#c41200 size=10&amp;gt;o&amp;lt;/font&amp;gt;&amp;lt;font face=times color=#f3c518 size=10&amp;gt;o&amp;lt;/font&amp;gt;&amp;lt;font face=times color=#0039b6 size=10&amp;gt;g&amp;lt;/font&amp;gt;&amp;lt;font face=times color=#30a72f size=10&amp;gt;l&amp;lt;/font&amp;gt;&amp;lt;font face=times color=#c41200 size=10&amp;gt;e&amp;lt;/font&amp;gt;&amp;lt;/b&amp;gt;&amp;lt;/td&amp;gt;&amp;lt;td style="text-align: left; vertical-align: bottom; padding-bottom: 15px; width: 50%"&amp;gt;&amp;lt;div style="border-bottom: 1px solid #dfdfdf;"&amp;gt;Sorry...&amp;lt;/div&amp;gt;&amp;lt;/td&amp;gt;&amp;lt;/tr&amp;gt;&amp;lt;/table&amp;gt;&amp;lt;/div&amp;gt;&amp;lt;div style="margin-left: 4em;"&amp;gt;&amp;lt;h1&amp;gt;We're sorry...&amp;lt;/h1&amp;gt;&amp;lt;p&amp;gt;... but your computer or network may be sending automated queries. To protect our users, we can't process your request right now.&amp;lt;/p&amp;gt;&amp;lt;/div&amp;gt;&amp;lt;div style="margin-left: 4em;"&amp;gt;See &amp;lt;a href="https://support.google.com/websearch/answer/86640"&amp;gt;Google Help&amp;lt;/a&amp;gt; for more information.&amp;lt;br/&amp;gt;&amp;lt;br/&amp;gt;&amp;lt;/div&amp;gt;&amp;lt;div style="text-align: center; border-top: 1px solid #dfdfdf;"&amp;gt;&amp;amp;copy; 2013 Google - &amp;lt;a href="https://www.google.com"&amp;gt;Google Home&amp;lt;/a&amp;gt;&amp;lt;/div&amp;gt;&amp;lt;/body&amp;gt;&amp;lt;/html&amp;gt;&lt;/location&gt;&lt;submission_date&gt;99200901121200000000222000&lt;/submission_date&gt;&lt;number&gt;4&lt;/number&gt;&lt;institution&gt;Howard Hughes Medical Institute, USA. mayrc@mskcc.org&lt;/institution&gt;&lt;subtype&gt;400&lt;/subtype&gt;&lt;endpage&gt;684&lt;/endpage&gt;&lt;bundle&gt;&lt;publication&gt;&lt;publisher&gt;Elsevier&lt;/publisher&gt;&lt;title&gt;Cell&lt;/title&gt;&lt;type&gt;-100&lt;/type&gt;&lt;subtype&gt;-100&lt;/subtype&gt;&lt;uuid&gt;878621D1-229F-47C4-900C-949B5773C8B4&lt;/uuid&gt;&lt;/publication&gt;&lt;/bundle&gt;&lt;authors&gt;&lt;author&gt;&lt;firstName&gt;Christine&lt;/firstName&gt;&lt;lastName&gt;Mayr&lt;/lastName&gt;&lt;/author&gt;&lt;author&gt;&lt;firstName&gt;David&lt;/firstName&gt;&lt;middleNames&gt;P&lt;/middleNames&gt;&lt;lastName&gt;Bartel&lt;/lastName&gt;&lt;/author&gt;&lt;/authors&gt;&lt;/publication&gt;&lt;/publications&gt;&lt;cites&gt;&lt;/cites&gt;&lt;/citation&gt;</w:instrText>
-      </w:r>
-      <w:r>
-        <w:rPr>
-          <w:noProof w:val="0"/>
-          <w:szCs w:val="18"/>
-        </w:rPr>
-        <w:fldChar w:fldCharType="separate"/>
-      </w:r>
-      <w:r>
-        <w:rPr>
-          <w:noProof w:val="0"/>
-        </w:rPr>
-        <w:t>[4]</w:t>
-      </w:r>
-      <w:r>
-        <w:rPr>
-          <w:noProof w:val="0"/>
-          <w:szCs w:val="18"/>
-        </w:rPr>
-        <w:fldChar w:fldCharType="end"/>
-      </w:r>
-      <w:r>
-        <w:rPr>
-          <w:noProof w:val="0"/>
-          <w:szCs w:val="18"/>
-        </w:rPr>
-        <w:t>.  To increase our understanding of the underlying molecular and biological mechanisms governing polyadenylation and other relevant processes,  RNA-seq data is</w:t>
-      </w:r>
-      <w:r>
-        <w:rPr>
-          <w:noProof w:val="0"/>
-          <w:szCs w:val="18"/>
-        </w:rPr>
-        <w:t xml:space="preserve"> continually being generated to aid in annotating</w:t>
-      </w:r>
-      <w:r>
-        <w:rPr>
-          <w:noProof w:val="0"/>
-          <w:szCs w:val="18"/>
-        </w:rPr>
-        <w:t xml:space="preserve"> the junctions of the 3’-UTR and the poly(A) tail </w:t>
-      </w:r>
-      <w:r>
-        <w:rPr>
-          <w:noProof w:val="0"/>
-          <w:szCs w:val="18"/>
-        </w:rPr>
-        <w:fldChar w:fldCharType="begin"/>
-      </w:r>
-      <w:r>
-        <w:rPr>
-          <w:noProof w:val="0"/>
-          <w:szCs w:val="18"/>
-        </w:rPr>
-        <w:instrText xml:space="preserve"> ADDIN PAPERS2_CITATIONS &lt;citation&gt;&lt;uuid&gt;A2961866-A38F-4B86-826D-07ED69DAEAC4&lt;/uuid&gt;&lt;priority&gt;9&lt;/priority&gt;&lt;publications&gt;&lt;publication&gt;&lt;uuid&gt;005C1196-14F3-4F10-A49A-DE6522B9378E&lt;/uuid&gt;&lt;volume&gt;108&lt;/volume&gt;&lt;doi&gt;10.1073/pnas.1019732108&lt;/doi&gt;&lt;startpage&gt;12533&lt;/startpage&gt;&lt;publication_date&gt;99201107261200000000222000&lt;/publication_date&gt;&lt;url&gt;http://eutils.ncbi.nlm.nih.gov/entrez/eutils/elink.fcgi?dbfrom=pubmed&amp;amp;id=21746925&amp;amp;retmode=ref&amp;amp;cmd=prlinks&lt;/url&gt;&lt;type&gt;400&lt;/type&gt;&lt;title&gt;Genome-wide landscape of polyadenylation in Arabidopsis provides evidence for extensive alternative polyadenylation.&lt;/title&gt;&lt;location&gt;200,9,39.5103500,-84.7346880&lt;/location&gt;&lt;institution&gt;Department of Botany, Miami University, Oxford, OH 45056, USA.&lt;/institution&gt;&lt;number&gt;30&lt;/number&gt;&lt;subtype&gt;400&lt;/subtype&gt;&lt;endpage&gt;12538&lt;/endpage&gt;&lt;bundle&gt;&lt;publication&gt;&lt;publisher&gt;National Acad Sciences&lt;/publisher&gt;&lt;url&gt;http://www.pnas.org/&lt;/url&gt;&lt;title&gt;Proceedings of the National Academy of Sciences&lt;/title&gt;&lt;type&gt;-100&lt;/type&gt;&lt;subtype&gt;-100&lt;/subtype&gt;&lt;uuid&gt;29FF6098-AFAE-49F8-A71A-4AA95588C374&lt;/uuid&gt;&lt;/publication&gt;&lt;/bundle&gt;&lt;authors&gt;&lt;author&gt;&lt;firstName&gt;Xiaohui&lt;/firstName&gt;&lt;lastName&gt;Wu&lt;/lastName&gt;&lt;/author&gt;&lt;author&gt;&lt;firstName&gt;Man&lt;/firstName&gt;&lt;lastName&gt;Liu&lt;/lastName&gt;&lt;/author&gt;&lt;author&gt;&lt;firstName&gt;Bruce&lt;/firstName&gt;&lt;lastName&gt;Downie&lt;/lastName&gt;&lt;/author&gt;&lt;author&gt;&lt;firstName&gt;Chun&lt;/firstName&gt;&lt;lastName&gt;Liang&lt;/lastName&gt;&lt;/author&gt;&lt;author&gt;&lt;firstName&gt;Guoli&lt;/firstName&gt;&lt;lastName&gt;Ji&lt;/lastName&gt;&lt;/author&gt;&lt;author&gt;&lt;firstName&gt;Qingshun&lt;/firstName&gt;&lt;middleNames&gt;Q&lt;/middleNames&gt;&lt;lastName&gt;Li&lt;/lastName&gt;&lt;/author&gt;&lt;author&gt;&lt;firstName&gt;Arthur&lt;/firstName&gt;&lt;middleNames&gt;G&lt;/middleNames&gt;&lt;lastName&gt;Hunt&lt;/lastName&gt;&lt;/author&gt;&lt;/authors&gt;&lt;/publication&gt;&lt;publication&gt;&lt;volume&gt;143&lt;/volume&gt;&lt;publication_date&gt;99201012001200000000220000&lt;/publication_date&gt;&lt;number&gt;6&lt;/number&gt;&lt;doi&gt;10.1016/j.cell.2010.11.020&lt;/doi&gt;&lt;startpage&gt;1018&lt;/startpage&gt;&lt;title&gt;Comprehensive Polyadenylation Site Maps in Yeast and Human Reveal Pervasive Alternative Polyadenylation&lt;/title&gt;&lt;uuid&gt;65D1F3B8-D0BE-4F26-B40F-F4C43C7332F5&lt;/uuid&gt;&lt;subtype&gt;400&lt;/subtype&gt;&lt;endpage&gt;1029&lt;/endpage&gt;&lt;type&gt;400&lt;/type&gt;&lt;url&gt;http://linkinghub.elsevier.com/retrieve/pii/S0092867410013000&lt;/url&gt;&lt;bundle&gt;&lt;publication&gt;&lt;publisher&gt;Elsevier&lt;/publisher&gt;&lt;title&gt;Cell&lt;/title&gt;&lt;type&gt;-100&lt;/type&gt;&lt;subtype&gt;-100&lt;/subtype&gt;&lt;uuid&gt;878621D1-229F-47C4-900C-949B5773C8B4&lt;/uuid&gt;&lt;/publication&gt;&lt;/bundle&gt;&lt;authors&gt;&lt;author&gt;&lt;firstName&gt;Fatih&lt;/firstName&gt;&lt;lastName&gt;Ozsolak&lt;/lastName&gt;&lt;/author&gt;&lt;author&gt;&lt;firstName&gt;Philipp&lt;/firstName&gt;&lt;lastName&gt;Kapranov&lt;/lastName&gt;&lt;/author&gt;&lt;author&gt;&lt;firstName&gt;Sylvain&lt;/firstName&gt;&lt;lastName&gt;Foissac&lt;/lastName&gt;&lt;/author&gt;&lt;author&gt;&lt;firstName&gt;Sang&lt;/firstName&gt;&lt;middleNames&gt;Woo&lt;/middleNames&gt;&lt;lastName&gt;Kim&lt;/lastName&gt;&lt;/author&gt;&lt;author&gt;&lt;firstName&gt;Elane&lt;/firstName&gt;&lt;lastName&gt;Fishilevich&lt;/lastName&gt;&lt;/author&gt;&lt;author&gt;&lt;firstName&gt;A&lt;/firstName&gt;&lt;middleNames&gt;Paula&lt;/middleNames&gt;&lt;lastName&gt;Monaghan&lt;/lastName&gt;&lt;/author&gt;&lt;author&gt;&lt;firstName&gt;Bino&lt;/firstName&gt;&lt;lastName&gt;John&lt;/lastName&gt;&lt;/author&gt;&lt;author&gt;&lt;firstName&gt;Patrice&lt;/firstName&gt;&lt;middleNames&gt;M&lt;/middleNames&gt;&lt;lastName&gt;Milos&lt;/lastName&gt;&lt;/author&gt;&lt;/authors&gt;&lt;/publication&gt;&lt;/publications&gt;&lt;cites&gt;&lt;/cites&gt;&lt;/citation&gt;</w:instrText>
-      </w:r>
-      <w:r>
-        <w:rPr>
-          <w:noProof w:val="0"/>
-          <w:szCs w:val="18"/>
-        </w:rPr>
-        <w:fldChar w:fldCharType="separate"/>
-      </w:r>
-      <w:r>
-        <w:rPr>
-          <w:noProof w:val="0"/>
-        </w:rPr>
-        <w:t>[5,10]</w:t>
-      </w:r>
-      <w:r>
-        <w:rPr>
-          <w:noProof w:val="0"/>
-          <w:szCs w:val="18"/>
-        </w:rPr>
-        <w:fldChar w:fldCharType="end"/>
-      </w:r>
-      <w:r>
-        <w:rPr>
-          <w:noProof w:val="0"/>
-          <w:szCs w:val="18"/>
-        </w:rPr>
-        <w:t xml:space="preserve">. Moreover, 3’-end tagging (i.e., addition of non-templated U or C/U-rich tags) </w:t>
-      </w:r>
-      <w:r>
-        <w:rPr>
-          <w:noProof w:val="0"/>
-          <w:szCs w:val="18"/>
-        </w:rPr>
-        <w:t>and</w:t>
-      </w:r>
-      <w:r>
-        <w:rPr>
-          <w:noProof w:val="0"/>
-          <w:szCs w:val="18"/>
-        </w:rPr>
-        <w:t xml:space="preserve"> 3’-oligouridylation (i.e., poly(U) tails) have been shown to affect mRNA degradation and are common in many eukaryotic species</w:t>
-      </w:r>
-      <w:r>
-        <w:rPr>
-          <w:noProof w:val="0"/>
-          <w:szCs w:val="18"/>
-        </w:rPr>
-        <w:fldChar w:fldCharType="begin"/>
-      </w:r>
-      <w:r>
-        <w:rPr>
-          <w:noProof w:val="0"/>
-          <w:szCs w:val="18"/>
-        </w:rPr>
-        <w:instrText xml:space="preserve"> ADDIN PAPERS2_CITATIONS &lt;citation&gt;&lt;uuid&gt;E8100B7B-60D2-4A4D-8ABC-A7FC4C71A2ED&lt;/uuid&gt;&lt;priority&gt;10&lt;/priority&gt;&lt;publications&gt;&lt;publication&gt;&lt;volume&gt;18&lt;/volume&gt;&lt;publication_date&gt;99201203001200000000220000&lt;/publication_date&gt;&lt;number&gt;3&lt;/number&gt;&lt;doi&gt;10.1261/rna.029306.111&lt;/doi&gt;&lt;uuid&gt;F75A35E5-519D-4830-A379-3539407381F7&lt;/uuid&gt;&lt;subtype&gt;400&lt;/subtype&gt;&lt;type&gt;400&lt;/type&gt;&lt;url&gt;http://rnajournal.cshlp.org/cgi/doi/10.1261/rna.029306.111&lt;/url&gt;&lt;bundle&gt;&lt;publication&gt;&lt;publisher&gt;Cold Spring Harbor Lab&lt;/publisher&gt;&lt;title&gt;RNA (New York, N.Y.)&lt;/title&gt;&lt;type&gt;-100&lt;/type&gt;&lt;subtype&gt;-100&lt;/subtype&gt;&lt;uuid&gt;5D02A048-A812-4C82-A5D8-9E726BDD71D9&lt;/uuid&gt;&lt;/publication&gt;&lt;/bundle&gt;&lt;authors&gt;&lt;author&gt;&lt;firstName&gt;Yun&lt;/firstName&gt;&lt;middleNames&gt;S&lt;/middleNames&gt;&lt;lastName&gt;Choi&lt;/lastName&gt;&lt;/author&gt;&lt;author&gt;&lt;firstName&gt;Weronika&lt;/firstName&gt;&lt;lastName&gt;Patena&lt;/lastName&gt;&lt;/author&gt;&lt;author&gt;&lt;firstName&gt;Andrew&lt;/firstName&gt;&lt;middleNames&gt;D&lt;/middleNames&gt;&lt;lastName&gt;Leavitt&lt;/lastName&gt;&lt;/author&gt;&lt;author&gt;&lt;firstName&gt;Michael&lt;/firstName&gt;&lt;middleNames&gt;T&lt;/middleNames&gt;&lt;lastName&gt;McManus&lt;/lastName&gt;&lt;/author&gt;&lt;/authors&gt;&lt;/publication&gt;&lt;publication&gt;&lt;volume&gt;16&lt;/volume&gt;&lt;publication_date&gt;99200006001200000000220000&lt;/publication_date&gt;&lt;number&gt;6&lt;/number&gt;&lt;institution&gt;The Sanger Centre, Wellcome Trust Genome Campus, Hinxton, Cambridge, UK CB10 1SA.&lt;/institution&gt;&lt;startpage&gt;276&lt;/startpage&gt;&lt;title&gt;EMBOSS: the European Molecular Biology Open Software Suite.&lt;/title&gt;&lt;uuid&gt;B4A8ACAC-7795-47A8-9C7B-56408911CBB2&lt;/uuid&gt;&lt;subtype&gt;400&lt;/subtype&gt;&lt;endpage&gt;277&lt;/endpage&gt;&lt;type&gt;400&lt;/type&gt;&lt;url&gt;http://eutils.ncbi.nlm.nih.gov/entrez/eutils/elink.fcgi?dbfrom=pubmed&amp;amp;id=10827456&amp;amp;retmode=ref&amp;amp;cmd=prlinks&lt;/url&gt;&lt;bundle&gt;&lt;publication&gt;&lt;url&gt;http://www.cell.com/trends/genetics/&lt;/url&gt;&lt;title&gt;Trends in genetics : TIG&lt;/title&gt;&lt;type&gt;-100&lt;/type&gt;&lt;subtype&gt;-100&lt;/subtype&gt;&lt;uuid&gt;90B9A025-259A-437B-86DB-74B64E24675F&lt;/uuid&gt;&lt;/publication&gt;&lt;/bundle&gt;&lt;authors&gt;&lt;author&gt;&lt;firstName&gt;P&lt;/firstName&gt;&lt;lastName&gt;Rice&lt;/lastName&gt;&lt;/author&gt;&lt;author&gt;&lt;firstName&gt;I&lt;/firstName&gt;&lt;lastName&gt;Longden&lt;/lastName&gt;&lt;/author&gt;&lt;author&gt;&lt;firstName&gt;A&lt;/firstName&gt;&lt;lastName&gt;Bleasby&lt;/lastName&gt;&lt;/author&gt;&lt;/authors&gt;&lt;/publication&gt;&lt;/publications&gt;&lt;cites&gt;&lt;/cites&gt;&lt;/citation&gt;</w:instrText>
-      </w:r>
-      <w:r>
-        <w:rPr>
-          <w:noProof w:val="0"/>
-          <w:szCs w:val="18"/>
-        </w:rPr>
-        <w:fldChar w:fldCharType="separate"/>
-      </w:r>
-      <w:r>
-        <w:rPr>
-          <w:noProof w:val="0"/>
-        </w:rPr>
-        <w:t>[6,8]</w:t>
-      </w:r>
-      <w:r>
-        <w:rPr>
-          <w:noProof w:val="0"/>
-          <w:szCs w:val="18"/>
-        </w:rPr>
-        <w:fldChar w:fldCharType="end"/>
-      </w:r>
-      <w:r>
-        <w:rPr>
-          <w:noProof w:val="0"/>
-          <w:szCs w:val="18"/>
-        </w:rPr>
-        <w:t xml:space="preserve">.  Studies have also shown that the length of the poly(A) tail has a direct effect on mRNA stability, and mRNAs with short poly(A) tails can be stored in cytoplasm and reactivated later for translation by a re-polyadenylation process that elongates the tail lengths </w:t>
-      </w:r>
-      <w:r>
-        <w:rPr>
-          <w:noProof w:val="0"/>
-          <w:szCs w:val="18"/>
-        </w:rPr>
-        <w:fldChar w:fldCharType="begin"/>
-      </w:r>
-      <w:r>
-        <w:rPr>
-          <w:noProof w:val="0"/>
-          <w:szCs w:val="18"/>
-        </w:rPr>
-        <w:instrText xml:space="preserve"> ADDIN PAPERS2_CITATIONS &lt;citation&gt;&lt;uuid&gt;6A62BC48-5765-4374-AA0A-9ECCD4F85C3E&lt;/uuid&gt;&lt;priority&gt;11&lt;/priority&gt;&lt;publications&gt;&lt;publication&gt;&lt;uuid&gt;372EDE3C-CEF6-4519-B1D4-A7D3F4E13C24&lt;/uuid&gt;&lt;volume&gt;107&lt;/volume&gt;&lt;accepted_date&gt;99200508171200000000222000&lt;/accepted_date&gt;&lt;doi&gt;10.1016/j.ijfoodmicro.2005.08.028&lt;/doi&gt;&lt;startpage&gt;171&lt;/startpage&gt;&lt;revision_date&gt;99200507131200000000222000&lt;/revision_date&gt;&lt;publication_date&gt;99200603151200000000222000&lt;/publication_date&gt;&lt;url&gt;http://linkinghub.elsevier.com/retrieve/pii/S0168160505004897&lt;/url&gt;&lt;type&gt;400&lt;/type&gt;&lt;title&gt;Novel extraction strategy of ribosomal RNA and genomic DNA from cheese for PCR-based investigations.&lt;/title&gt;&lt;location&gt;&amp;lt;html&amp;gt;&amp;lt;head&amp;gt;&amp;lt;meta http-equiv="content-type" content="text/html; charset=utf-8"/&amp;gt;&amp;lt;title&amp;gt;Sorry...&amp;lt;/title&amp;gt;&amp;lt;style&amp;gt; body { font-family: verdana, arial, sans-serif; background-color: #fff; color: #000; }&amp;lt;/style&amp;gt;&amp;lt;/head&amp;gt;&amp;lt;body&amp;gt;&amp;lt;div&amp;gt;&amp;lt;table&amp;gt;&amp;lt;tr&amp;gt;&amp;lt;td&amp;gt;&amp;lt;b&amp;gt;&amp;lt;font face=times color=#0039b6 size=10&amp;gt;G&amp;lt;/font&amp;gt;&amp;lt;font face=times color=#c41200 size=10&amp;gt;o&amp;lt;/font&amp;gt;&amp;lt;font face=times color=#f3c518 size=10&amp;gt;o&amp;lt;/font&amp;gt;&amp;lt;font face=times color=#0039b6 size=10&amp;gt;g&amp;lt;/font&amp;gt;&amp;lt;font face=times color=#30a72f size=10&amp;gt;l&amp;lt;/font&amp;gt;&amp;lt;font face=times color=#c41200 size=10&amp;gt;e&amp;lt;/font&amp;gt;&amp;lt;/b&amp;gt;&amp;lt;/td&amp;gt;&amp;lt;td style="text-align: left; vertical-align: bottom; padding-bottom: 15px; width: 50%"&amp;gt;&amp;lt;div style="border-bottom: 1px solid #dfdfdf;"&amp;gt;Sorry...&amp;lt;/div&amp;gt;&amp;lt;/td&amp;gt;&amp;lt;/tr&amp;gt;&amp;lt;/table&amp;gt;&amp;lt;/div&amp;gt;&amp;lt;div style="margin-left: 4em;"&amp;gt;&amp;lt;h1&amp;gt;We're sorry...&amp;lt;/h1&amp;gt;&amp;lt;p&amp;gt;... but your computer or network may be sending automated queries. To protect our users, we can't process your request right now.&amp;lt;/p&amp;gt;&amp;lt;/div&amp;gt;&amp;lt;div style="margin-left: 4em;"&amp;gt;See &amp;lt;a href="https://support.google.com/websearch/answer/86640"&amp;gt;Google Help&amp;lt;/a&amp;gt; for more information.&amp;lt;br/&amp;gt;&amp;lt;br/&amp;gt;&amp;lt;/div&amp;gt;&amp;lt;div style="text-align: center; border-top: 1px solid #dfdfdf;"&amp;gt;&amp;amp;copy; 2013 Google - &amp;lt;a href="https://www.google.com"&amp;gt;Google Home&amp;lt;/a&amp;gt;&amp;lt;/div&amp;gt;&amp;lt;/body&amp;gt;&amp;lt;/html&amp;gt;&lt;/location&gt;&lt;submission_date&gt;99200407291200000000222000&lt;/submission_date&gt;&lt;number&gt;2&lt;/number&gt;&lt;institution&gt;UMR INRA/INA P-G Génie et Microbiologie des Procédés Alimentaires, INRA, 78850 Thiverval-Grignon, France.&lt;/institution&gt;&lt;subtype&gt;400&lt;/subtype&gt;&lt;endpage&gt;179&lt;/endpage&gt;&lt;bundle&gt;&lt;publication&gt;&lt;title&gt;International journal of food microbiology&lt;/title&gt;&lt;type&gt;-100&lt;/type&gt;&lt;subtype&gt;-100&lt;/subtype&gt;&lt;uuid&gt;628049A6-0428-4211-9072-7AEDE16397E7&lt;/uuid&gt;&lt;/publication&gt;&lt;/bundle&gt;&lt;authors&gt;&lt;author&gt;&lt;firstName&gt;Catherine&lt;/firstName&gt;&lt;lastName&gt;Bonaïti&lt;/lastName&gt;&lt;/author&gt;&lt;author&gt;&lt;firstName&gt;Sandrine&lt;/firstName&gt;&lt;lastName&gt;Parayre&lt;/lastName&gt;&lt;/author&gt;&lt;author&gt;&lt;firstName&gt;Françoise&lt;/firstName&gt;&lt;lastName&gt;Irlinger&lt;/lastName&gt;&lt;/author&gt;&lt;/authors&gt;&lt;/publication&gt;&lt;publication&gt;&lt;volume&gt;2&lt;/volume&gt;&lt;publication_date&gt;99200107001200000000220000&lt;/publication_date&gt;&lt;number&gt;7&lt;/number&gt;&lt;doi&gt;10.1038/35080081&lt;/doi&gt;&lt;startpage&gt;521&lt;/startpage&gt;&lt;uuid&gt;F0741178-A235-44C4-9FA6-8B52C37AEA99&lt;/uuid&gt;&lt;subtype&gt;400&lt;/subtype&gt;&lt;type&gt;400&lt;/type&gt;&lt;url&gt;http://www.nature.com/doifinder/10.1038/35080081&lt;/url&gt;&lt;bundle&gt;&lt;publication&gt;&lt;title&gt;Nature reviews. Molecular cell biology&lt;/title&gt;&lt;type&gt;-100&lt;/type&gt;&lt;subtype&gt;-100&lt;/subtype&gt;&lt;uuid&gt;A3A2D192-F2F5-4021-AFFC-E725015860AD&lt;/uuid&gt;&lt;/publication&gt;&lt;/bundle&gt;&lt;authors&gt;&lt;author&gt;&lt;firstName&gt;R&lt;/firstName&gt;&lt;lastName&gt;Mendez&lt;/lastName&gt;&lt;/author&gt;&lt;author&gt;&lt;firstName&gt;J&lt;/firstName&gt;&lt;middleNames&gt;D&lt;/middleNames&gt;&lt;lastName&gt;Richter&lt;/lastName&gt;&lt;/author&gt;&lt;/authors&gt;&lt;/publication&gt;&lt;/publications&gt;&lt;cites&gt;&lt;/cites&gt;&lt;/citation&gt;</w:instrText>
+        <w:instrText xml:space="preserve"> ADDIN PAPERS2_CITATIONS &lt;citation&gt;&lt;uuid&gt;18411270-5EF1-4ADA-9C5B-1986B6CBADC0&lt;/uuid&gt;&lt;priority&gt;11&lt;/priority&gt;&lt;publications&gt;&lt;publication&gt;&lt;uuid&gt;372EDE3C-CEF6-4519-B1D4-A7D3F4E13C24&lt;/uuid&gt;&lt;volume&gt;107&lt;/volume&gt;&lt;accepted_date&gt;99200508171200000000222000&lt;/accepted_date&gt;&lt;doi&gt;10.1016/j.ijfoodmicro.2005.08.028&lt;/doi&gt;&lt;startpage&gt;171&lt;/startpage&gt;&lt;revision_date&gt;99200507131200000000222000&lt;/revision_date&gt;&lt;publication_date&gt;99200603151200000000222000&lt;/publication_date&gt;&lt;url&gt;http://linkinghub.elsevier.com/retrieve/pii/S0168160505004897&lt;/url&gt;&lt;type&gt;400&lt;/type&gt;&lt;title&gt;Novel extraction strategy of ribosomal RNA and genomic DNA from cheese for PCR-based investigations.&lt;/title&gt;&lt;location&gt;&amp;lt;html&amp;gt;&amp;lt;head&amp;gt;&amp;lt;meta http-equiv="content-type" content="text/html; charset=utf-8"/&amp;gt;&amp;lt;title&amp;gt;Sorry...&amp;lt;/title&amp;gt;&amp;lt;style&amp;gt; body { font-family: verdana, arial, sans-serif; background-color: #fff; color: #000; }&amp;lt;/style&amp;gt;&amp;lt;/head&amp;gt;&amp;lt;body&amp;gt;&amp;lt;div&amp;gt;&amp;lt;table&amp;gt;&amp;lt;tr&amp;gt;&amp;lt;td&amp;gt;&amp;lt;b&amp;gt;&amp;lt;font face=times color=#0039b6 size=10&amp;gt;G&amp;lt;/font&amp;gt;&amp;lt;font face=times color=#c41200 size=10&amp;gt;o&amp;lt;/font&amp;gt;&amp;lt;font face=times color=#f3c518 size=10&amp;gt;o&amp;lt;/font&amp;gt;&amp;lt;font face=times color=#0039b6 size=10&amp;gt;g&amp;lt;/font&amp;gt;&amp;lt;font face=times color=#30a72f size=10&amp;gt;l&amp;lt;/font&amp;gt;&amp;lt;font face=times color=#c41200 size=10&amp;gt;e&amp;lt;/font&amp;gt;&amp;lt;/b&amp;gt;&amp;lt;/td&amp;gt;&amp;lt;td style="text-align: left; vertical-align: bottom; padding-bottom: 15px; width: 50%"&amp;gt;&amp;lt;div style="border-bottom: 1px solid #dfdfdf;"&amp;gt;Sorry...&amp;lt;/div&amp;gt;&amp;lt;/td&amp;gt;&amp;lt;/tr&amp;gt;&amp;lt;/table&amp;gt;&amp;lt;/div&amp;gt;&amp;lt;div style="margin-left: 4em;"&amp;gt;&amp;lt;h1&amp;gt;We're sorry...&amp;lt;/h1&amp;gt;&amp;lt;p&amp;gt;... but your computer or network may be sending automated queries. To protect our users, we can't process your request right now.&amp;lt;/p&amp;gt;&amp;lt;/div&amp;gt;&amp;lt;div style="margin-left: 4em;"&amp;gt;See &amp;lt;a href="https://support.google.com/websearch/answer/86640"&amp;gt;Google Help&amp;lt;/a&amp;gt; for more information.&amp;lt;br/&amp;gt;&amp;lt;br/&amp;gt;&amp;lt;/div&amp;gt;&amp;lt;div style="text-align: center; border-top: 1px solid #dfdfdf;"&amp;gt;&amp;amp;copy; 2013 Google - &amp;lt;a href="https://www.google.com"&amp;gt;Google Home&amp;lt;/a&amp;gt;&amp;lt;/div&amp;gt;&amp;lt;/body&amp;gt;&amp;lt;/html&amp;gt;&lt;/location&gt;&lt;submission_date&gt;99200407291200000000222000&lt;/submission_date&gt;&lt;number&gt;2&lt;/number&gt;&lt;institution&gt;UMR INRA/INA P-G Génie et Microbiologie des Procédés Alimentaires, INRA, 78850 Thiverval-Grignon, France.&lt;/institution&gt;&lt;subtype&gt;400&lt;/subtype&gt;&lt;endpage&gt;179&lt;/endpage&gt;&lt;bundle&gt;&lt;publication&gt;&lt;title&gt;International journal of food microbiology&lt;/title&gt;&lt;type&gt;-100&lt;/type&gt;&lt;subtype&gt;-100&lt;/subtype&gt;&lt;uuid&gt;628049A6-0428-4211-9072-7AEDE16397E7&lt;/uuid&gt;&lt;/publication&gt;&lt;/bundle&gt;&lt;authors&gt;&lt;author&gt;&lt;firstName&gt;Catherine&lt;/firstName&gt;&lt;lastName&gt;Bonaïti&lt;/lastName&gt;&lt;/author&gt;&lt;author&gt;&lt;firstName&gt;Sandrine&lt;/firstName&gt;&lt;lastName&gt;Parayre&lt;/lastName&gt;&lt;/author&gt;&lt;author&gt;&lt;firstName&gt;Françoise&lt;/firstName&gt;&lt;lastName&gt;Irlinger&lt;/lastName&gt;&lt;/author&gt;&lt;/authors&gt;&lt;/publication&gt;&lt;publication&gt;&lt;volume&gt;2&lt;/volume&gt;&lt;publication_date&gt;99200107001200000000220000&lt;/publication_date&gt;&lt;number&gt;7&lt;/number&gt;&lt;doi&gt;10.1038/35080081&lt;/doi&gt;&lt;startpage&gt;521&lt;/startpage&gt;&lt;uuid&gt;F0741178-A235-44C4-9FA6-8B52C37AEA99&lt;/uuid&gt;&lt;subtype&gt;400&lt;/subtype&gt;&lt;type&gt;400&lt;/type&gt;&lt;url&gt;http://www.nature.com/doifinder/10.1038/35080081&lt;/url&gt;&lt;bundle&gt;&lt;publication&gt;&lt;title&gt;Nature reviews. Molecular cell biology&lt;/title&gt;&lt;type&gt;-100&lt;/type&gt;&lt;subtype&gt;-100&lt;/subtype&gt;&lt;uuid&gt;A3A2D192-F2F5-4021-AFFC-E725015860AD&lt;/uuid&gt;&lt;/publication&gt;&lt;/bundle&gt;&lt;authors&gt;&lt;author&gt;&lt;firstName&gt;R&lt;/firstName&gt;&lt;lastName&gt;Mendez&lt;/lastName&gt;&lt;/author&gt;&lt;author&gt;&lt;firstName&gt;J&lt;/firstName&gt;&lt;middleNames&gt;D&lt;/middleNames&gt;&lt;lastName&gt;Richter&lt;/lastName&gt;&lt;/author&gt;&lt;/authors&gt;&lt;/publication&gt;&lt;/publications&gt;&lt;cites&gt;&lt;/cites&gt;&lt;/citation&gt;</w:instrText>
       </w:r>
       <w:r>
         <w:rPr>
@@ -1547,7 +1504,7 @@
         <w:rPr>
           <w:sz w:val="24"/>
         </w:rPr>
-        <w:instrText xml:space="preserve"> ADDIN PAPERS2_CITATIONS &lt;citation&gt;&lt;uuid&gt;85D70273-DBEA-449C-BDE5-A6B237F90375&lt;/uuid&gt;&lt;priority&gt;12&lt;/priority&gt;&lt;publications&gt;&lt;publication&gt;&lt;volume&gt;20&lt;/volume&gt;&lt;publication_date&gt;99200103151200000000222000&lt;/publication_date&gt;&lt;number&gt;6&lt;/number&gt;&lt;doi&gt;10.1093/emboj/20.6.1405&lt;/doi&gt;&lt;institution&gt;Center for RNA Molecular Biology, Department of Molecular Biology and Microbiology, Case Western Reserve University School of Medicine, 10900 Euclid Avenue, Cleveland, OH 44106, USA.&lt;/institution&gt;&lt;startpage&gt;1405&lt;/startpage&gt;&lt;uuid&gt;D54467A9-5A50-4C26-97E1-CA5108AEA3AD&lt;/uuid&gt;&lt;subtype&gt;400&lt;/subtype&gt;&lt;endpage&gt;1414&lt;/endpage&gt;&lt;type&gt;400&lt;/type&gt;&lt;url&gt;http://emboj.embopress.org/cgi/doi/10.1093/emboj/20.6.1405&lt;/url&gt;&lt;bundle&gt;&lt;publication&gt;&lt;title&gt;The EMBO journal&lt;/title&gt;&lt;type&gt;-100&lt;/type&gt;&lt;subtype&gt;-100&lt;/subtype&gt;&lt;uuid&gt;7F2F8B87-BA47-4CD7-BF41-057E1C6398FD&lt;/uuid&gt;&lt;/publication&gt;&lt;/bundle&gt;&lt;authors&gt;&lt;author&gt;&lt;firstName&gt;Y&lt;/firstName&gt;&lt;middleNames&gt;W&lt;/middleNames&gt;&lt;lastName&gt;Cheng&lt;/lastName&gt;&lt;/author&gt;&lt;author&gt;&lt;firstName&gt;L&lt;/firstName&gt;&lt;middleNames&gt;M&lt;/middleNames&gt;&lt;lastName&gt;Visomirski-Robic&lt;/lastName&gt;&lt;/author&gt;&lt;author&gt;&lt;firstName&gt;J&lt;/firstName&gt;&lt;middleNames&gt;M&lt;/middleNames&gt;&lt;lastName&gt;Gott&lt;/lastName&gt;&lt;/author&gt;&lt;/authors&gt;&lt;/publication&gt;&lt;publication&gt;&lt;volume&gt;10&lt;/volume&gt;&lt;publication_date&gt;99200411011200000000222000&lt;/publication_date&gt;&lt;number&gt;11&lt;/number&gt;&lt;doi&gt;10.1261/rna.7610404&lt;/doi&gt;&lt;startpage&gt;1695&lt;/startpage&gt;&lt;title&gt;Nontemplated nucleotide addition prior to polyadenylation: A comparison of Arabidopsis cDNA and genomic sequences&lt;/title&gt;&lt;uuid&gt;933D3F0E-D584-41FC-BB43-5B8C436AEAD5&lt;/uuid&gt;&lt;subtype&gt;400&lt;/subtype&gt;&lt;endpage&gt;1697&lt;/endpage&gt;&lt;type&gt;400&lt;/type&gt;&lt;url&gt;http://www.rnajournal.org/cgi/doi/10.1261/rna.7610404&lt;/url&gt;&lt;bundle&gt;&lt;publication&gt;&lt;publisher&gt;Cold Spring Harbor Lab&lt;/publisher&gt;&lt;title&gt;RNA (New York, N.Y.)&lt;/title&gt;&lt;type&gt;-100&lt;/type&gt;&lt;subtype&gt;-100&lt;/subtype&gt;&lt;uuid&gt;5D02A048-A812-4C82-A5D8-9E726BDD71D9&lt;/uuid&gt;&lt;/publication&gt;&lt;/bundle&gt;&lt;authors&gt;&lt;author&gt;&lt;firstName&gt;Y&lt;/firstName&gt;&lt;lastName&gt;JIN&lt;/lastName&gt;&lt;/author&gt;&lt;/authors&gt;&lt;/publication&gt;&lt;/publications&gt;&lt;cites&gt;&lt;/cites&gt;&lt;/citation&gt;</w:instrText>
+        <w:instrText xml:space="preserve"> ADDIN PAPERS2_CITATIONS &lt;citation&gt;&lt;uuid&gt;8A8B8E2C-3DCC-496B-BDDB-3D15AAD3AD27&lt;/uuid&gt;&lt;priority&gt;12&lt;/priority&gt;&lt;publications&gt;&lt;publication&gt;&lt;volume&gt;20&lt;/volume&gt;&lt;publication_date&gt;99200103151200000000222000&lt;/publication_date&gt;&lt;number&gt;6&lt;/number&gt;&lt;doi&gt;10.1093/emboj/20.6.1405&lt;/doi&gt;&lt;institution&gt;Center for RNA Molecular Biology, Department of Molecular Biology and Microbiology, Case Western Reserve University School of Medicine, 10900 Euclid Avenue, Cleveland, OH 44106, USA.&lt;/institution&gt;&lt;startpage&gt;1405&lt;/startpage&gt;&lt;uuid&gt;D54467A9-5A50-4C26-97E1-CA5108AEA3AD&lt;/uuid&gt;&lt;subtype&gt;400&lt;/subtype&gt;&lt;endpage&gt;1414&lt;/endpage&gt;&lt;type&gt;400&lt;/type&gt;&lt;url&gt;http://emboj.embopress.org/cgi/doi/10.1093/emboj/20.6.1405&lt;/url&gt;&lt;bundle&gt;&lt;publication&gt;&lt;title&gt;The EMBO journal&lt;/title&gt;&lt;type&gt;-100&lt;/type&gt;&lt;subtype&gt;-100&lt;/subtype&gt;&lt;uuid&gt;7F2F8B87-BA47-4CD7-BF41-057E1C6398FD&lt;/uuid&gt;&lt;/publication&gt;&lt;/bundle&gt;&lt;authors&gt;&lt;author&gt;&lt;firstName&gt;Y&lt;/firstName&gt;&lt;middleNames&gt;W&lt;/middleNames&gt;&lt;lastName&gt;Cheng&lt;/lastName&gt;&lt;/author&gt;&lt;author&gt;&lt;firstName&gt;L&lt;/firstName&gt;&lt;middleNames&gt;M&lt;/middleNames&gt;&lt;lastName&gt;Visomirski-Robic&lt;/lastName&gt;&lt;/author&gt;&lt;author&gt;&lt;firstName&gt;J&lt;/firstName&gt;&lt;middleNames&gt;M&lt;/middleNames&gt;&lt;lastName&gt;Gott&lt;/lastName&gt;&lt;/author&gt;&lt;/authors&gt;&lt;/publication&gt;&lt;publication&gt;&lt;volume&gt;10&lt;/volume&gt;&lt;publication_date&gt;99200411011200000000222000&lt;/publication_date&gt;&lt;number&gt;11&lt;/number&gt;&lt;doi&gt;10.1261/rna.7610404&lt;/doi&gt;&lt;startpage&gt;1695&lt;/startpage&gt;&lt;title&gt;Nontemplated nucleotide addition prior to polyadenylation: A comparison of Arabidopsis cDNA and genomic sequences&lt;/title&gt;&lt;uuid&gt;933D3F0E-D584-41FC-BB43-5B8C436AEAD5&lt;/uuid&gt;&lt;subtype&gt;400&lt;/subtype&gt;&lt;endpage&gt;1697&lt;/endpage&gt;&lt;type&gt;400&lt;/type&gt;&lt;url&gt;http://www.rnajournal.org/cgi/doi/10.1261/rna.7610404&lt;/url&gt;&lt;bundle&gt;&lt;publication&gt;&lt;publisher&gt;Cold Spring Harbor Lab&lt;/publisher&gt;&lt;title&gt;RNA (New York, N.Y.)&lt;/title&gt;&lt;type&gt;-100&lt;/type&gt;&lt;subtype&gt;-100&lt;/subtype&gt;&lt;uuid&gt;5D02A048-A812-4C82-A5D8-9E726BDD71D9&lt;/uuid&gt;&lt;/publication&gt;&lt;/bundle&gt;&lt;authors&gt;&lt;author&gt;&lt;firstName&gt;Y&lt;/firstName&gt;&lt;lastName&gt;JIN&lt;/lastName&gt;&lt;/author&gt;&lt;/authors&gt;&lt;/publication&gt;&lt;/publications&gt;&lt;cites&gt;&lt;/cites&gt;&lt;/citation&gt;</w:instrText>
       </w:r>
       <w:r>
         <w:rPr>
@@ -1629,7 +1586,7 @@
         <w:rPr>
           <w:sz w:val="24"/>
         </w:rPr>
-        <w:instrText xml:space="preserve"> ADDIN PAPERS2_CITATIONS &lt;citation&gt;&lt;uuid&gt;7BB36E97-FDC5-4996-A5AC-12C97902DB18&lt;/uuid&gt;&lt;priority&gt;0&lt;/priority&gt;&lt;publications&gt;&lt;publication&gt;&lt;title&gt;DFCI Gene Indices Software Tool&lt;/title&gt;&lt;type&gt;400&lt;/type&gt;&lt;subtype&gt;403&lt;/subtype&gt;&lt;uuid&gt;13068C25-2E8B-4E85-BD4C-360FD54C5622&lt;/uuid&gt;&lt;/publication&gt;&lt;/publications&gt;&lt;cites&gt;&lt;/cites&gt;&lt;/citation&gt;</w:instrText>
+        <w:instrText xml:space="preserve"> ADDIN PAPERS2_CITATIONS &lt;citation&gt;&lt;uuid&gt;A107DDD4-E312-430D-8958-0C74FFBCBCCB&lt;/uuid&gt;&lt;priority&gt;0&lt;/priority&gt;&lt;publications&gt;&lt;publication&gt;&lt;title&gt;DFCI Gene Indices Software Tool&lt;/title&gt;&lt;type&gt;400&lt;/type&gt;&lt;subtype&gt;403&lt;/subtype&gt;&lt;uuid&gt;13068C25-2E8B-4E85-BD4C-360FD54C5622&lt;/uuid&gt;&lt;/publication&gt;&lt;/publications&gt;&lt;cites&gt;&lt;/cites&gt;&lt;/citation&gt;</w:instrText>
       </w:r>
       <w:r>
         <w:rPr>
@@ -1662,7 +1619,7 @@
         <w:rPr>
           <w:sz w:val="24"/>
         </w:rPr>
-        <w:instrText xml:space="preserve"> ADDIN PAPERS2_CITATIONS &lt;citation&gt;&lt;uuid&gt;806757E2-1B5E-4C17-86F9-C23227E4C297&lt;/uuid&gt;&lt;priority&gt;0&lt;/priority&gt;&lt;publications&gt;&lt;publication&gt;&lt;volume&gt;16&lt;/volume&gt;&lt;publication_date&gt;99200006001200000000220000&lt;/publication_date&gt;&lt;number&gt;6&lt;/number&gt;&lt;institution&gt;The Sanger Centre, Wellcome Trust Genome Campus, Hinxton, Cambridge, UK CB10 1SA.&lt;/institution&gt;&lt;startpage&gt;276&lt;/startpage&gt;&lt;title&gt;EMBOSS: the European Molecular Biology Open Software Suite.&lt;/title&gt;&lt;uuid&gt;B4A8ACAC-7795-47A8-9C7B-56408911CBB2&lt;/uuid&gt;&lt;subtype&gt;400&lt;/subtype&gt;&lt;endpage&gt;277&lt;/endpage&gt;&lt;type&gt;400&lt;/type&gt;&lt;url&gt;http://eutils.ncbi.nlm.nih.gov/entrez/eutils/elink.fcgi?dbfrom=pubmed&amp;amp;id=10827456&amp;amp;retmode=ref&amp;amp;cmd=prlinks&lt;/url&gt;&lt;bundle&gt;&lt;publication&gt;&lt;url&gt;http://www.cell.com/trends/genetics/&lt;/url&gt;&lt;title&gt;Trends in genetics : TIG&lt;/title&gt;&lt;type&gt;-100&lt;/type&gt;&lt;subtype&gt;-100&lt;/subtype&gt;&lt;uuid&gt;90B9A025-259A-437B-86DB-74B64E24675F&lt;/uuid&gt;&lt;/publication&gt;&lt;/bundle&gt;&lt;authors&gt;&lt;author&gt;&lt;firstName&gt;P&lt;/firstName&gt;&lt;lastName&gt;Rice&lt;/lastName&gt;&lt;/author&gt;&lt;author&gt;&lt;firstName&gt;I&lt;/firstName&gt;&lt;lastName&gt;Longden&lt;/lastName&gt;&lt;/author&gt;&lt;author&gt;&lt;firstName&gt;A&lt;/firstName&gt;&lt;lastName&gt;Bleasby&lt;/lastName&gt;&lt;/author&gt;&lt;/authors&gt;&lt;/publication&gt;&lt;/publications&gt;&lt;cites&gt;&lt;/cites&gt;&lt;/citation&gt;</w:instrText>
+        <w:instrText xml:space="preserve"> ADDIN PAPERS2_CITATIONS &lt;citation&gt;&lt;uuid&gt;66A6D8A0-8777-4BEC-B808-60BDE233165C&lt;/uuid&gt;&lt;priority&gt;0&lt;/priority&gt;&lt;publications&gt;&lt;publication&gt;&lt;volume&gt;16&lt;/volume&gt;&lt;publication_date&gt;99200006001200000000220000&lt;/publication_date&gt;&lt;number&gt;6&lt;/number&gt;&lt;institution&gt;The Sanger Centre, Wellcome Trust Genome Campus, Hinxton, Cambridge, UK CB10 1SA.&lt;/institution&gt;&lt;startpage&gt;276&lt;/startpage&gt;&lt;title&gt;EMBOSS: the European Molecular Biology Open Software Suite.&lt;/title&gt;&lt;uuid&gt;B4A8ACAC-7795-47A8-9C7B-56408911CBB2&lt;/uuid&gt;&lt;subtype&gt;400&lt;/subtype&gt;&lt;endpage&gt;277&lt;/endpage&gt;&lt;type&gt;400&lt;/type&gt;&lt;url&gt;http://eutils.ncbi.nlm.nih.gov/entrez/eutils/elink.fcgi?dbfrom=pubmed&amp;amp;id=10827456&amp;amp;retmode=ref&amp;amp;cmd=prlinks&lt;/url&gt;&lt;bundle&gt;&lt;publication&gt;&lt;url&gt;http://www.cell.com/trends/genetics/&lt;/url&gt;&lt;title&gt;Trends in genetics : TIG&lt;/title&gt;&lt;type&gt;-100&lt;/type&gt;&lt;subtype&gt;-100&lt;/subtype&gt;&lt;uuid&gt;90B9A025-259A-437B-86DB-74B64E24675F&lt;/uuid&gt;&lt;/publication&gt;&lt;/bundle&gt;&lt;authors&gt;&lt;author&gt;&lt;firstName&gt;P&lt;/firstName&gt;&lt;lastName&gt;Rice&lt;/lastName&gt;&lt;/author&gt;&lt;author&gt;&lt;firstName&gt;I&lt;/firstName&gt;&lt;lastName&gt;Longden&lt;/lastName&gt;&lt;/author&gt;&lt;author&gt;&lt;firstName&gt;A&lt;/firstName&gt;&lt;lastName&gt;Bleasby&lt;/lastName&gt;&lt;/author&gt;&lt;/authors&gt;&lt;/publication&gt;&lt;/publications&gt;&lt;cites&gt;&lt;/cites&gt;&lt;/citation&gt;</w:instrText>
       </w:r>
       <w:r>
         <w:rPr>
@@ -1707,7 +1664,7 @@
         <w:rPr>
           <w:sz w:val="24"/>
         </w:rPr>
-        <w:instrText xml:space="preserve"> ADDIN PAPERS2_CITATIONS &lt;citation&gt;&lt;uuid&gt;D3117BEF-C5B2-40AB-853A-299F0B545F85&lt;/uuid&gt;&lt;priority&gt;0&lt;/priority&gt;&lt;publications&gt;&lt;publication&gt;&lt;volume&gt;11&lt;/volume&gt;&lt;publication_date&gt;99201000001200000000200000&lt;/publication_date&gt;&lt;number&gt;1&lt;/number&gt;&lt;doi&gt;10.1186/1471-2105-11-38&lt;/doi&gt;&lt;startpage&gt;38&lt;/startpage&gt;&lt;title&gt;SeqTrim: a high-throughput pipeline for preprocessing any type of sequence reads&lt;/title&gt;&lt;uuid&gt;2C1C26E7-FAFC-49FA-89EA-303EC44B059B&lt;/uuid&gt;&lt;subtype&gt;400&lt;/subtype&gt;&lt;type&gt;400&lt;/type&gt;&lt;url&gt;http://www.biomedcentral.com/1471-2105/11/38&lt;/url&gt;&lt;bundle&gt;&lt;publication&gt;&lt;publisher&gt;BioMed Central Ltd&lt;/publisher&gt;&lt;title&gt;BMC bioinformatics&lt;/title&gt;&lt;type&gt;-100&lt;/type&gt;&lt;subtype&gt;-100&lt;/subtype&gt;&lt;uuid&gt;7B9B5D5A-7A68-478D-9DE8-B20F430160D0&lt;/uuid&gt;&lt;/publication&gt;&lt;/bundle&gt;&lt;authors&gt;&lt;author&gt;&lt;firstName&gt;Juan&lt;/firstName&gt;&lt;lastName&gt;Falgueras&lt;/lastName&gt;&lt;/author&gt;&lt;author&gt;&lt;firstName&gt;Antonio&lt;/firstName&gt;&lt;middleNames&gt;J&lt;/middleNames&gt;&lt;lastName&gt;Lara&lt;/lastName&gt;&lt;/author&gt;&lt;author&gt;&lt;firstName&gt;Noé&lt;/firstName&gt;&lt;lastName&gt;Fernández-Pozo&lt;/lastName&gt;&lt;/author&gt;&lt;author&gt;&lt;firstName&gt;Francisco&lt;/firstName&gt;&lt;middleNames&gt;R&lt;/middleNames&gt;&lt;lastName&gt;Cantón&lt;/lastName&gt;&lt;/author&gt;&lt;author&gt;&lt;firstName&gt;Guillermo&lt;/firstName&gt;&lt;lastName&gt;Pérez-Trabado&lt;/lastName&gt;&lt;/author&gt;&lt;author&gt;&lt;firstName&gt;M&lt;/firstName&gt;&lt;middleNames&gt;Gonzalo&lt;/middleNames&gt;&lt;lastName&gt;Claros&lt;/lastName&gt;&lt;/author&gt;&lt;/authors&gt;&lt;/publication&gt;&lt;/publications&gt;&lt;cites&gt;&lt;/cites&gt;&lt;/citation&gt;</w:instrText>
+        <w:instrText xml:space="preserve"> ADDIN PAPERS2_CITATIONS &lt;citation&gt;&lt;uuid&gt;64CBE472-88E2-42F0-8CE8-667AF2BCA96F&lt;/uuid&gt;&lt;priority&gt;0&lt;/priority&gt;&lt;publications&gt;&lt;publication&gt;&lt;volume&gt;11&lt;/volume&gt;&lt;publication_date&gt;99201000001200000000200000&lt;/publication_date&gt;&lt;number&gt;1&lt;/number&gt;&lt;doi&gt;10.1186/1471-2105-11-38&lt;/doi&gt;&lt;startpage&gt;38&lt;/startpage&gt;&lt;title&gt;SeqTrim: a high-throughput pipeline for preprocessing any type of sequence reads&lt;/title&gt;&lt;uuid&gt;2C1C26E7-FAFC-49FA-89EA-303EC44B059B&lt;/uuid&gt;&lt;subtype&gt;400&lt;/subtype&gt;&lt;type&gt;400&lt;/type&gt;&lt;url&gt;http://www.biomedcentral.com/1471-2105/11/38&lt;/url&gt;&lt;bundle&gt;&lt;publication&gt;&lt;publisher&gt;BioMed Central Ltd&lt;/publisher&gt;&lt;title&gt;BMC bioinformatics&lt;/title&gt;&lt;type&gt;-100&lt;/type&gt;&lt;subtype&gt;-100&lt;/subtype&gt;&lt;uuid&gt;7B9B5D5A-7A68-478D-9DE8-B20F430160D0&lt;/uuid&gt;&lt;/publication&gt;&lt;/bundle&gt;&lt;authors&gt;&lt;author&gt;&lt;firstName&gt;Juan&lt;/firstName&gt;&lt;lastName&gt;Falgueras&lt;/lastName&gt;&lt;/author&gt;&lt;author&gt;&lt;firstName&gt;Antonio&lt;/firstName&gt;&lt;middleNames&gt;J&lt;/middleNames&gt;&lt;lastName&gt;Lara&lt;/lastName&gt;&lt;/author&gt;&lt;author&gt;&lt;firstName&gt;Noé&lt;/firstName&gt;&lt;lastName&gt;Fernández-Pozo&lt;/lastName&gt;&lt;/author&gt;&lt;author&gt;&lt;firstName&gt;Francisco&lt;/firstName&gt;&lt;middleNames&gt;R&lt;/middleNames&gt;&lt;lastName&gt;Cantón&lt;/lastName&gt;&lt;/author&gt;&lt;author&gt;&lt;firstName&gt;Guillermo&lt;/firstName&gt;&lt;lastName&gt;Pérez-Trabado&lt;/lastName&gt;&lt;/author&gt;&lt;author&gt;&lt;firstName&gt;M&lt;/firstName&gt;&lt;middleNames&gt;Gonzalo&lt;/middleNames&gt;&lt;lastName&gt;Claros&lt;/lastName&gt;&lt;/author&gt;&lt;/authors&gt;&lt;/publication&gt;&lt;/publications&gt;&lt;cites&gt;&lt;/cites&gt;&lt;/citation&gt;</w:instrText>
       </w:r>
       <w:r>
         <w:rPr>
@@ -2075,7 +2032,7 @@
         <w:rPr>
           <w:noProof w:val="0"/>
         </w:rPr>
-        <w:instrText xml:space="preserve"> ADDIN PAPERS2_CITATIONS &lt;citation&gt;&lt;uuid&gt;29F75F12-4720-42A7-8685-49E9FBAFCBAA&lt;/uuid&gt;&lt;priority&gt;0&lt;/priority&gt;&lt;publications&gt;&lt;publication&gt;&lt;publication_date&gt;99199804231200000000222000&lt;/publication_date&gt;&lt;subtitle&gt;Probabilistic Models of Proteins and Nucleic Acids&lt;/subtitle&gt;&lt;title&gt;Biological Sequence Analysis&lt;/title&gt;&lt;uuid&gt;F7B110F6-59A6-43E3-ADB9-0AA4BFD814A7&lt;/uuid&gt;&lt;subtype&gt;0&lt;/subtype&gt;&lt;publisher&gt;Cambridge University Press&lt;/publisher&gt;&lt;type&gt;0&lt;/type&gt;&lt;url&gt;http://books.google.com/books?id=HUUhAwAAQBAJ&amp;amp;printsec=frontcover&amp;amp;dq=Durbin+Biological+Sequence+Analysis+Probabilistic+Models+of+Proteins+and+Nucleic+Acids&amp;amp;hl=&amp;amp;cd=2&amp;amp;source=gbs_api&lt;/url&gt;&lt;authors&gt;&lt;author&gt;&lt;firstName&gt;Richard&lt;/firstName&gt;&lt;lastName&gt;Durbin&lt;/lastName&gt;&lt;/author&gt;&lt;author&gt;&lt;firstName&gt;Sean&lt;/firstName&gt;&lt;middleNames&gt;R&lt;/middleNames&gt;&lt;lastName&gt;Eddy&lt;/lastName&gt;&lt;/author&gt;&lt;author&gt;&lt;firstName&gt;Anders&lt;/firstName&gt;&lt;lastName&gt;Krogh&lt;/lastName&gt;&lt;/author&gt;&lt;author&gt;&lt;firstName&gt;Graeme&lt;/firstName&gt;&lt;lastName&gt;Mitchison&lt;/lastName&gt;&lt;/author&gt;&lt;/authors&gt;&lt;/publication&gt;&lt;/publications&gt;&lt;cites&gt;&lt;/cites&gt;&lt;/citation&gt;</w:instrText>
+        <w:instrText xml:space="preserve"> ADDIN PAPERS2_CITATIONS &lt;citation&gt;&lt;uuid&gt;FABDD8EC-2BCA-4376-B6FA-E7189356E28F&lt;/uuid&gt;&lt;priority&gt;0&lt;/priority&gt;&lt;publications&gt;&lt;publication&gt;&lt;publication_date&gt;99199804231200000000222000&lt;/publication_date&gt;&lt;subtitle&gt;Probabilistic Models of Proteins and Nucleic Acids&lt;/subtitle&gt;&lt;title&gt;Biological Sequence Analysis&lt;/title&gt;&lt;uuid&gt;F7B110F6-59A6-43E3-ADB9-0AA4BFD814A7&lt;/uuid&gt;&lt;subtype&gt;0&lt;/subtype&gt;&lt;publisher&gt;Cambridge University Press&lt;/publisher&gt;&lt;type&gt;0&lt;/type&gt;&lt;url&gt;http://books.google.com/books?id=HUUhAwAAQBAJ&amp;amp;printsec=frontcover&amp;amp;dq=Durbin+Biological+Sequence+Analysis+Probabilistic+Models+of+Proteins+and+Nucleic+Acids&amp;amp;hl=&amp;amp;cd=2&amp;amp;source=gbs_api&lt;/url&gt;&lt;authors&gt;&lt;author&gt;&lt;firstName&gt;Richard&lt;/firstName&gt;&lt;lastName&gt;Durbin&lt;/lastName&gt;&lt;/author&gt;&lt;author&gt;&lt;firstName&gt;Sean&lt;/firstName&gt;&lt;middleNames&gt;R&lt;/middleNames&gt;&lt;lastName&gt;Eddy&lt;/lastName&gt;&lt;/author&gt;&lt;author&gt;&lt;firstName&gt;Anders&lt;/firstName&gt;&lt;lastName&gt;Krogh&lt;/lastName&gt;&lt;/author&gt;&lt;author&gt;&lt;firstName&gt;Graeme&lt;/firstName&gt;&lt;lastName&gt;Mitchison&lt;/lastName&gt;&lt;/author&gt;&lt;/authors&gt;&lt;/publication&gt;&lt;/publications&gt;&lt;cites&gt;&lt;/cites&gt;&lt;/citation&gt;</w:instrText>
       </w:r>
       <w:r>
         <w:rPr>
@@ -2124,7 +2081,7 @@
         <w:rPr>
           <w:noProof w:val="0"/>
         </w:rPr>
-        <w:instrText xml:space="preserve"> ADDIN PAPERS2_CITATIONS &lt;citation&gt;&lt;uuid&gt;0E30756E-A109-4F36-9DB8-C81FED0053D2&lt;/uuid&gt;&lt;priority&gt;0&lt;/priority&gt;&lt;publications&gt;&lt;publication&gt;&lt;uuid&gt;AD8C4069-BE2C-4F4E-8903-5A88B0259676&lt;/uuid&gt;&lt;volume&gt;3&lt;/volume&gt;&lt;doi&gt;10.1109/MASSP.1986.1165342&lt;/doi&gt;&lt;startpage&gt;4&lt;/startpage&gt;&lt;publication_date&gt;99198601011200000000222000&lt;/publication_date&gt;&lt;url&gt;http://ieeexplore.ieee.org/lpdocs/epic03/wrapper.htm?arnumber=1165342&lt;/url&gt;&lt;type&gt;400&lt;/type&gt;&lt;title&gt;An introduction to hidden Markov models&lt;/title&gt;&lt;publisher&gt;IEEE&lt;/publisher&gt;&lt;number&gt;1&lt;/number&gt;&lt;subtype&gt;400&lt;/subtype&gt;&lt;endpage&gt;16&lt;/endpage&gt;&lt;bundle&gt;&lt;publication&gt;&lt;publisher&gt;IEEE&lt;/publisher&gt;&lt;title&gt;ASSP Magazine, IEEE&lt;/title&gt;&lt;type&gt;-100&lt;/type&gt;&lt;subtype&gt;-100&lt;/subtype&gt;&lt;uuid&gt;74F08750-2FBE-41BB-A98F-AEF0BBE1EB19&lt;/uuid&gt;&lt;/publication&gt;&lt;/bundle&gt;&lt;authors&gt;&lt;author&gt;&lt;firstName&gt;L&lt;/firstName&gt;&lt;lastName&gt;Rabiner&lt;/lastName&gt;&lt;/author&gt;&lt;author&gt;&lt;firstName&gt;B&lt;/firstName&gt;&lt;middleNames&gt;H&lt;/middleNames&gt;&lt;lastName&gt;Juang&lt;/lastName&gt;&lt;/author&gt;&lt;/authors&gt;&lt;/publication&gt;&lt;/publications&gt;&lt;cites&gt;&lt;/cites&gt;&lt;/citation&gt;</w:instrText>
+        <w:instrText xml:space="preserve"> ADDIN PAPERS2_CITATIONS &lt;citation&gt;&lt;uuid&gt;08996A11-1FFE-47DA-AA0A-9FFB97B8994C&lt;/uuid&gt;&lt;priority&gt;0&lt;/priority&gt;&lt;publications&gt;&lt;publication&gt;&lt;uuid&gt;AD8C4069-BE2C-4F4E-8903-5A88B0259676&lt;/uuid&gt;&lt;volume&gt;3&lt;/volume&gt;&lt;doi&gt;10.1109/MASSP.1986.1165342&lt;/doi&gt;&lt;startpage&gt;4&lt;/startpage&gt;&lt;publication_date&gt;99198601011200000000222000&lt;/publication_date&gt;&lt;url&gt;http://ieeexplore.ieee.org/lpdocs/epic03/wrapper.htm?arnumber=1165342&lt;/url&gt;&lt;type&gt;400&lt;/type&gt;&lt;title&gt;An introduction to hidden Markov models&lt;/title&gt;&lt;publisher&gt;IEEE&lt;/publisher&gt;&lt;number&gt;1&lt;/number&gt;&lt;subtype&gt;400&lt;/subtype&gt;&lt;endpage&gt;16&lt;/endpage&gt;&lt;bundle&gt;&lt;publication&gt;&lt;publisher&gt;IEEE&lt;/publisher&gt;&lt;title&gt;ASSP Magazine, IEEE&lt;/title&gt;&lt;type&gt;-100&lt;/type&gt;&lt;subtype&gt;-100&lt;/subtype&gt;&lt;uuid&gt;74F08750-2FBE-41BB-A98F-AEF0BBE1EB19&lt;/uuid&gt;&lt;/publication&gt;&lt;/bundle&gt;&lt;authors&gt;&lt;author&gt;&lt;firstName&gt;L&lt;/firstName&gt;&lt;lastName&gt;Rabiner&lt;/lastName&gt;&lt;/author&gt;&lt;author&gt;&lt;firstName&gt;B&lt;/firstName&gt;&lt;middleNames&gt;H&lt;/middleNames&gt;&lt;lastName&gt;Juang&lt;/lastName&gt;&lt;/author&gt;&lt;/authors&gt;&lt;/publication&gt;&lt;/publications&gt;&lt;cites&gt;&lt;/cites&gt;&lt;/citation&gt;</w:instrText>
       </w:r>
       <w:r>
         <w:rPr>
@@ -2172,7 +2129,7 @@
         <w:rPr>
           <w:noProof w:val="0"/>
         </w:rPr>
-        <w:instrText xml:space="preserve"> ADDIN PAPERS2_CITATIONS &lt;citation&gt;&lt;uuid&gt;0669895C-53BE-479C-AD05-B385F9B3E6B3&lt;/uuid&gt;&lt;priority&gt;0&lt;/priority&gt;&lt;publications&gt;&lt;publication&gt;&lt;publication_date&gt;99199804231200000000222000&lt;/publication_date&gt;&lt;subtitle&gt;Probabilistic Models of Proteins and Nucleic Acids&lt;/subtitle&gt;&lt;title&gt;Biological Sequence Analysis&lt;/title&gt;&lt;uuid&gt;F7B110F6-59A6-43E3-ADB9-0AA4BFD814A7&lt;/uuid&gt;&lt;subtype&gt;0&lt;/subtype&gt;&lt;publisher&gt;Cambridge University Press&lt;/publisher&gt;&lt;type&gt;0&lt;/type&gt;&lt;url&gt;http://books.google.com/books?id=HUUhAwAAQBAJ&amp;amp;printsec=frontcover&amp;amp;dq=Durbin+Biological+Sequence+Analysis+Probabilistic+Models+of+Proteins+and+Nucleic+Acids&amp;amp;hl=&amp;amp;cd=2&amp;amp;source=gbs_api&lt;/url&gt;&lt;authors&gt;&lt;author&gt;&lt;firstName&gt;Richard&lt;/firstName&gt;&lt;lastName&gt;Durbin&lt;/lastName&gt;&lt;/author&gt;&lt;author&gt;&lt;firstName&gt;Sean&lt;/firstName&gt;&lt;middleNames&gt;R&lt;/middleNames&gt;&lt;lastName&gt;Eddy&lt;/lastName&gt;&lt;/author&gt;&lt;author&gt;&lt;firstName&gt;Anders&lt;/firstName&gt;&lt;lastName&gt;Krogh&lt;/lastName&gt;&lt;/author&gt;&lt;author&gt;&lt;firstName&gt;Graeme&lt;/firstName&gt;&lt;lastName&gt;Mitchison&lt;/lastName&gt;&lt;/author&gt;&lt;/authors&gt;&lt;/publication&gt;&lt;/publications&gt;&lt;cites&gt;&lt;/cites&gt;&lt;/citation&gt;</w:instrText>
+        <w:instrText xml:space="preserve"> ADDIN PAPERS2_CITATIONS &lt;citation&gt;&lt;uuid&gt;B5789703-8D64-4302-812E-F3D02A2B0F74&lt;/uuid&gt;&lt;priority&gt;0&lt;/priority&gt;&lt;publications&gt;&lt;publication&gt;&lt;publication_date&gt;99199804231200000000222000&lt;/publication_date&gt;&lt;subtitle&gt;Probabilistic Models of Proteins and Nucleic Acids&lt;/subtitle&gt;&lt;title&gt;Biological Sequence Analysis&lt;/title&gt;&lt;uuid&gt;F7B110F6-59A6-43E3-ADB9-0AA4BFD814A7&lt;/uuid&gt;&lt;subtype&gt;0&lt;/subtype&gt;&lt;publisher&gt;Cambridge University Press&lt;/publisher&gt;&lt;type&gt;0&lt;/type&gt;&lt;url&gt;http://books.google.com/books?id=HUUhAwAAQBAJ&amp;amp;printsec=frontcover&amp;amp;dq=Durbin+Biological+Sequence+Analysis+Probabilistic+Models+of+Proteins+and+Nucleic+Acids&amp;amp;hl=&amp;amp;cd=2&amp;amp;source=gbs_api&lt;/url&gt;&lt;authors&gt;&lt;author&gt;&lt;firstName&gt;Richard&lt;/firstName&gt;&lt;lastName&gt;Durbin&lt;/lastName&gt;&lt;/author&gt;&lt;author&gt;&lt;firstName&gt;Sean&lt;/firstName&gt;&lt;middleNames&gt;R&lt;/middleNames&gt;&lt;lastName&gt;Eddy&lt;/lastName&gt;&lt;/author&gt;&lt;author&gt;&lt;firstName&gt;Anders&lt;/firstName&gt;&lt;lastName&gt;Krogh&lt;/lastName&gt;&lt;/author&gt;&lt;author&gt;&lt;firstName&gt;Graeme&lt;/firstName&gt;&lt;lastName&gt;Mitchison&lt;/lastName&gt;&lt;/author&gt;&lt;/authors&gt;&lt;/publication&gt;&lt;/publications&gt;&lt;cites&gt;&lt;/cites&gt;&lt;/citation&gt;</w:instrText>
       </w:r>
       <w:r>
         <w:rPr>
@@ -2253,7 +2210,7 @@
         <w:rPr>
           <w:noProof w:val="0"/>
         </w:rPr>
-        <w:instrText xml:space="preserve"> ADDIN PAPERS2_CITATIONS &lt;citation&gt;&lt;uuid&gt;F601D818-FD1C-4C06-B1E3-81578D5F34BA&lt;/uuid&gt;&lt;priority&gt;0&lt;/priority&gt;&lt;publications&gt;&lt;publication&gt;&lt;publication_date&gt;99199804231200000000222000&lt;/publication_date&gt;&lt;subtitle&gt;Probabilistic Models of Proteins and Nucleic Acids&lt;/subtitle&gt;&lt;title&gt;Biological Sequence Analysis&lt;/title&gt;&lt;uuid&gt;F7B110F6-59A6-43E3-ADB9-0AA4BFD814A7&lt;/uuid&gt;&lt;subtype&gt;0&lt;/subtype&gt;&lt;publisher&gt;Cambridge University Press&lt;/publisher&gt;&lt;type&gt;0&lt;/type&gt;&lt;url&gt;http://books.google.com/books?id=HUUhAwAAQBAJ&amp;amp;printsec=frontcover&amp;amp;dq=Durbin+Biological+Sequence+Analysis+Probabilistic+Models+of+Proteins+and+Nucleic+Acids&amp;amp;hl=&amp;amp;cd=2&amp;amp;source=gbs_api&lt;/url&gt;&lt;authors&gt;&lt;author&gt;&lt;firstName&gt;Richard&lt;/firstName&gt;&lt;lastName&gt;Durbin&lt;/lastName&gt;&lt;/author&gt;&lt;author&gt;&lt;firstName&gt;Sean&lt;/firstName&gt;&lt;middleNames&gt;R&lt;/middleNames&gt;&lt;lastName&gt;Eddy&lt;/lastName&gt;&lt;/author&gt;&lt;author&gt;&lt;firstName&gt;Anders&lt;/firstName&gt;&lt;lastName&gt;Krogh&lt;/lastName&gt;&lt;/author&gt;&lt;author&gt;&lt;firstName&gt;Graeme&lt;/firstName&gt;&lt;lastName&gt;Mitchison&lt;/lastName&gt;&lt;/author&gt;&lt;/authors&gt;&lt;/publication&gt;&lt;/publications&gt;&lt;cites&gt;&lt;/cites&gt;&lt;/citation&gt;</w:instrText>
+        <w:instrText xml:space="preserve"> ADDIN PAPERS2_CITATIONS &lt;citation&gt;&lt;uuid&gt;538CFC8E-89E4-42E8-A396-1AC96CDB0137&lt;/uuid&gt;&lt;priority&gt;0&lt;/priority&gt;&lt;publications&gt;&lt;publication&gt;&lt;publication_date&gt;99199804231200000000222000&lt;/publication_date&gt;&lt;subtitle&gt;Probabilistic Models of Proteins and Nucleic Acids&lt;/subtitle&gt;&lt;title&gt;Biological Sequence Analysis&lt;/title&gt;&lt;uuid&gt;F7B110F6-59A6-43E3-ADB9-0AA4BFD814A7&lt;/uuid&gt;&lt;subtype&gt;0&lt;/subtype&gt;&lt;publisher&gt;Cambridge University Press&lt;/publisher&gt;&lt;type&gt;0&lt;/type&gt;&lt;url&gt;http://books.google.com/books?id=HUUhAwAAQBAJ&amp;amp;printsec=frontcover&amp;amp;dq=Durbin+Biological+Sequence+Analysis+Probabilistic+Models+of+Proteins+and+Nucleic+Acids&amp;amp;hl=&amp;amp;cd=2&amp;amp;source=gbs_api&lt;/url&gt;&lt;authors&gt;&lt;author&gt;&lt;firstName&gt;Richard&lt;/firstName&gt;&lt;lastName&gt;Durbin&lt;/lastName&gt;&lt;/author&gt;&lt;author&gt;&lt;firstName&gt;Sean&lt;/firstName&gt;&lt;middleNames&gt;R&lt;/middleNames&gt;&lt;lastName&gt;Eddy&lt;/lastName&gt;&lt;/author&gt;&lt;author&gt;&lt;firstName&gt;Anders&lt;/firstName&gt;&lt;lastName&gt;Krogh&lt;/lastName&gt;&lt;/author&gt;&lt;author&gt;&lt;firstName&gt;Graeme&lt;/firstName&gt;&lt;lastName&gt;Mitchison&lt;/lastName&gt;&lt;/author&gt;&lt;/authors&gt;&lt;/publication&gt;&lt;/publications&gt;&lt;cites&gt;&lt;/cites&gt;&lt;/citation&gt;</w:instrText>
       </w:r>
       <w:r>
         <w:rPr>
@@ -2313,14 +2270,7 @@
         <w:rPr>
           <w:noProof w:val="0"/>
         </w:rPr>
-        <w:t xml:space="preserve"> the decomposition of a fragment.  In the alignment of the fragment each base will be assigned to either: the poly(A) state (thus indicating it is a member of a poly(A) tail); a background state (thus indicating it is </w:t>
-      </w:r>
-      <w:r>
-        <w:rPr>
-          <w:noProof w:val="0"/>
-        </w:rPr>
-        <w:lastRenderedPageBreak/>
-        <w:t xml:space="preserve">not); or one of the intermediate A states.  These middle states serve as tail boundary bases, which we require to be error free. Increasing the number of such states can increase the precision of boundary identification, at the cost of sensitivity as base-call errors become more likely to appear within the </w:t>
+        <w:t xml:space="preserve"> the decomposition of a fragment.  In the alignment of the fragment each base will be assigned to either: the poly(A) state (thus indicating it is a member of a poly(A) tail); a background state (thus indicating it is not); or one of the intermediate A states.  These middle states serve as tail boundary bases, which we require to be error free. Increasing the number of such states can increase the precision of boundary identification, at the cost of sensitivity as base-call errors become more likely to appear within the </w:t>
       </w:r>
       <w:r>
         <w:rPr>
@@ -2646,14 +2596,7 @@
         <w:rPr>
           <w:noProof w:val="0"/>
         </w:rPr>
-        <w:t xml:space="preserve"> transition probabilities (the probability of moving between the homopolymer and background regions in the fragments), and emission probabilities (the base distribution for each </w:t>
-      </w:r>
-      <w:r>
-        <w:rPr>
-          <w:noProof w:val="0"/>
-        </w:rPr>
-        <w:lastRenderedPageBreak/>
-        <w:t xml:space="preserve">fragment type).  Note that the probabilities involving the end-segment states (the “A” states) are fixed: each of these states must transition to the next state with a probability of 1.  In </w:t>
+        <w:t xml:space="preserve"> transition probabilities (the probability of moving between the homopolymer and background regions in the fragments), and emission probabilities (the base distribution for each fragment type).  Note that the probabilities involving the end-segment states (the “A” states) are fixed: each of these states must transition to the next state with a probability of 1.  In </w:t>
       </w:r>
       <w:r>
         <w:rPr>
@@ -2986,7 +2929,6 @@
         <w:rPr>
           <w:noProof w:val="0"/>
         </w:rPr>
-        <w:lastRenderedPageBreak/>
         <w:t xml:space="preserve">Following this, estimates can be further refined using the Baum-Welch algorithm </w:t>
       </w:r>
       <w:r>
@@ -2999,7 +2941,7 @@
         <w:rPr>
           <w:noProof w:val="0"/>
         </w:rPr>
-        <w:instrText xml:space="preserve"> ADDIN PAPERS2_CITATIONS &lt;citation&gt;&lt;uuid&gt;20E8982A-43E6-4C2A-A164-40F0B703F750&lt;/uuid&gt;&lt;priority&gt;0&lt;/priority&gt;&lt;publications&gt;&lt;publication&gt;&lt;publication_date&gt;99199804231200000000222000&lt;/publication_date&gt;&lt;subtitle&gt;Probabilistic Models of Proteins and Nucleic Acids&lt;/subtitle&gt;&lt;title&gt;Biological Sequence Analysis&lt;/title&gt;&lt;uuid&gt;F7B110F6-59A6-43E3-ADB9-0AA4BFD814A7&lt;/uuid&gt;&lt;subtype&gt;0&lt;/subtype&gt;&lt;publisher&gt;Cambridge University Press&lt;/publisher&gt;&lt;type&gt;0&lt;/type&gt;&lt;url&gt;http://books.google.com/books?id=HUUhAwAAQBAJ&amp;amp;printsec=frontcover&amp;amp;dq=Durbin+Biological+Sequence+Analysis+Probabilistic+Models+of+Proteins+and+Nucleic+Acids&amp;amp;hl=&amp;amp;cd=2&amp;amp;source=gbs_api&lt;/url&gt;&lt;authors&gt;&lt;author&gt;&lt;firstName&gt;Richard&lt;/firstName&gt;&lt;lastName&gt;Durbin&lt;/lastName&gt;&lt;/author&gt;&lt;author&gt;&lt;firstName&gt;Sean&lt;/firstName&gt;&lt;middleNames&gt;R&lt;/middleNames&gt;&lt;lastName&gt;Eddy&lt;/lastName&gt;&lt;/author&gt;&lt;author&gt;&lt;firstName&gt;Anders&lt;/firstName&gt;&lt;lastName&gt;Krogh&lt;/lastName&gt;&lt;/author&gt;&lt;author&gt;&lt;firstName&gt;Graeme&lt;/firstName&gt;&lt;lastName&gt;Mitchison&lt;/lastName&gt;&lt;/author&gt;&lt;/authors&gt;&lt;/publication&gt;&lt;/publications&gt;&lt;cites&gt;&lt;/cites&gt;&lt;/citation&gt;</w:instrText>
+        <w:instrText xml:space="preserve"> ADDIN PAPERS2_CITATIONS &lt;citation&gt;&lt;uuid&gt;28342049-F6D0-4F1E-8BBA-EB9F10AFF533&lt;/uuid&gt;&lt;priority&gt;0&lt;/priority&gt;&lt;publications&gt;&lt;publication&gt;&lt;publication_date&gt;99199804231200000000222000&lt;/publication_date&gt;&lt;subtitle&gt;Probabilistic Models of Proteins and Nucleic Acids&lt;/subtitle&gt;&lt;title&gt;Biological Sequence Analysis&lt;/title&gt;&lt;uuid&gt;F7B110F6-59A6-43E3-ADB9-0AA4BFD814A7&lt;/uuid&gt;&lt;subtype&gt;0&lt;/subtype&gt;&lt;publisher&gt;Cambridge University Press&lt;/publisher&gt;&lt;type&gt;0&lt;/type&gt;&lt;url&gt;http://books.google.com/books?id=HUUhAwAAQBAJ&amp;amp;printsec=frontcover&amp;amp;dq=Durbin+Biological+Sequence+Analysis+Probabilistic+Models+of+Proteins+and+Nucleic+Acids&amp;amp;hl=&amp;amp;cd=2&amp;amp;source=gbs_api&lt;/url&gt;&lt;authors&gt;&lt;author&gt;&lt;firstName&gt;Richard&lt;/firstName&gt;&lt;lastName&gt;Durbin&lt;/lastName&gt;&lt;/author&gt;&lt;author&gt;&lt;firstName&gt;Sean&lt;/firstName&gt;&lt;middleNames&gt;R&lt;/middleNames&gt;&lt;lastName&gt;Eddy&lt;/lastName&gt;&lt;/author&gt;&lt;author&gt;&lt;firstName&gt;Anders&lt;/firstName&gt;&lt;lastName&gt;Krogh&lt;/lastName&gt;&lt;/author&gt;&lt;author&gt;&lt;firstName&gt;Graeme&lt;/firstName&gt;&lt;lastName&gt;Mitchison&lt;/lastName&gt;&lt;/author&gt;&lt;/authors&gt;&lt;/publication&gt;&lt;/publications&gt;&lt;cites&gt;&lt;/cites&gt;&lt;/citation&gt;</w:instrText>
       </w:r>
       <w:r>
         <w:rPr>
@@ -3164,7 +3106,7 @@
         <w:rPr>
           <w:noProof w:val="0"/>
         </w:rPr>
-        <w:instrText xml:space="preserve"> ADDIN PAPERS2_CITATIONS &lt;citation&gt;&lt;uuid&gt;5BC175B9-D694-4E02-A8B2-6EA727A2CDE7&lt;/uuid&gt;&lt;priority&gt;0&lt;/priority&gt;&lt;publications&gt;&lt;publication&gt;&lt;publication_date&gt;99199804231200000000222000&lt;/publication_date&gt;&lt;subtitle&gt;Probabilistic Models of Proteins and Nucleic Acids&lt;/subtitle&gt;&lt;title&gt;Biological Sequence Analysis&lt;/title&gt;&lt;uuid&gt;F7B110F6-59A6-43E3-ADB9-0AA4BFD814A7&lt;/uuid&gt;&lt;subtype&gt;0&lt;/subtype&gt;&lt;publisher&gt;Cambridge University Press&lt;/publisher&gt;&lt;type&gt;0&lt;/type&gt;&lt;url&gt;http://books.google.com/books?id=HUUhAwAAQBAJ&amp;amp;printsec=frontcover&amp;amp;dq=Durbin+Biological+Sequence+Analysis+Probabilistic+Models+of+Proteins+and+Nucleic+Acids&amp;amp;hl=&amp;amp;cd=2&amp;amp;source=gbs_api&lt;/url&gt;&lt;authors&gt;&lt;author&gt;&lt;firstName&gt;Richard&lt;/firstName&gt;&lt;lastName&gt;Durbin&lt;/lastName&gt;&lt;/author&gt;&lt;author&gt;&lt;firstName&gt;Sean&lt;/firstName&gt;&lt;middleNames&gt;R&lt;/middleNames&gt;&lt;lastName&gt;Eddy&lt;/lastName&gt;&lt;/author&gt;&lt;author&gt;&lt;firstName&gt;Anders&lt;/firstName&gt;&lt;lastName&gt;Krogh&lt;/lastName&gt;&lt;/author&gt;&lt;author&gt;&lt;firstName&gt;Graeme&lt;/firstName&gt;&lt;lastName&gt;Mitchison&lt;/lastName&gt;&lt;/author&gt;&lt;/authors&gt;&lt;/publication&gt;&lt;/publications&gt;&lt;cites&gt;&lt;/cites&gt;&lt;/citation&gt;</w:instrText>
+        <w:instrText xml:space="preserve"> ADDIN PAPERS2_CITATIONS &lt;citation&gt;&lt;uuid&gt;AFCBE3EB-6745-4D05-A7B4-242543EB719F&lt;/uuid&gt;&lt;priority&gt;0&lt;/priority&gt;&lt;publications&gt;&lt;publication&gt;&lt;publication_date&gt;99199804231200000000222000&lt;/publication_date&gt;&lt;subtitle&gt;Probabilistic Models of Proteins and Nucleic Acids&lt;/subtitle&gt;&lt;title&gt;Biological Sequence Analysis&lt;/title&gt;&lt;uuid&gt;F7B110F6-59A6-43E3-ADB9-0AA4BFD814A7&lt;/uuid&gt;&lt;subtype&gt;0&lt;/subtype&gt;&lt;publisher&gt;Cambridge University Press&lt;/publisher&gt;&lt;type&gt;0&lt;/type&gt;&lt;url&gt;http://books.google.com/books?id=HUUhAwAAQBAJ&amp;amp;printsec=frontcover&amp;amp;dq=Durbin+Biological+Sequence+Analysis+Probabilistic+Models+of+Proteins+and+Nucleic+Acids&amp;amp;hl=&amp;amp;cd=2&amp;amp;source=gbs_api&lt;/url&gt;&lt;authors&gt;&lt;author&gt;&lt;firstName&gt;Richard&lt;/firstName&gt;&lt;lastName&gt;Durbin&lt;/lastName&gt;&lt;/author&gt;&lt;author&gt;&lt;firstName&gt;Sean&lt;/firstName&gt;&lt;middleNames&gt;R&lt;/middleNames&gt;&lt;lastName&gt;Eddy&lt;/lastName&gt;&lt;/author&gt;&lt;author&gt;&lt;firstName&gt;Anders&lt;/firstName&gt;&lt;lastName&gt;Krogh&lt;/lastName&gt;&lt;/author&gt;&lt;author&gt;&lt;firstName&gt;Graeme&lt;/firstName&gt;&lt;lastName&gt;Mitchison&lt;/lastName&gt;&lt;/author&gt;&lt;/authors&gt;&lt;/publication&gt;&lt;/publications&gt;&lt;cites&gt;&lt;/cites&gt;&lt;/citation&gt;</w:instrText>
       </w:r>
       <w:r>
         <w:rPr>
@@ -3544,14 +3486,7 @@
         <w:rPr>
           <w:noProof w:val="0"/>
         </w:rPr>
-        <w:t xml:space="preserve"> sequence </w:t>
-      </w:r>
-      <w:r>
-        <w:rPr>
-          <w:noProof w:val="0"/>
-        </w:rPr>
-        <w:lastRenderedPageBreak/>
-        <w:t>characteristics that might have an effect on the performance of the tool.  We can then introduce simulated base-call error at a controlled rate, providing large datasets with known tail locations on which to test and compare different tools.</w:t>
+        <w:t xml:space="preserve"> sequence characteristics that might have an effect on the performance of the tool.  We can then introduce simulated base-call error at a controlled rate, providing large datasets with known tail locations on which to test and compare different tools.</w:t>
       </w:r>
       <w:r>
         <w:rPr>
@@ -3569,7 +3504,7 @@
         <w:rPr>
           <w:noProof w:val="0"/>
         </w:rPr>
-        <w:instrText xml:space="preserve"> ADDIN PAPERS2_CITATIONS &lt;citation&gt;&lt;uuid&gt;6E6935D0-DFBF-4A9E-A495-DA0F2E7F0CBF&lt;/uuid&gt;&lt;priority&gt;22&lt;/priority&gt;&lt;publications&gt;&lt;publication&gt;&lt;uuid&gt;A803849C-FC6F-47FF-8271-3266EC8206A4&lt;/uuid&gt;&lt;volume&gt;508&lt;/volume&gt;&lt;accepted_date&gt;99201312231200000000222000&lt;/accepted_date&gt;&lt;doi&gt;10.1038/nature13007&lt;/doi&gt;&lt;startpage&gt;66&lt;/startpage&gt;&lt;publication_date&gt;99201404031200000000222000&lt;/publication_date&gt;&lt;url&gt;http://www.nature.com/doifinder/10.1038/nature13007&lt;/url&gt;&lt;type&gt;400&lt;/type&gt;&lt;title&gt;Poly(A)-tail profiling reveals an embryonic switch in translational control.&lt;/title&gt;&lt;submission_date&gt;99201307251200000000222000&lt;/submission_date&gt;&lt;number&gt;7494&lt;/number&gt;&lt;institution&gt;1] Howard Hughes Medical Institute, Massachusetts Institute of Technology, Cambridge, Massachusetts 02139, USA [2] Whitehead Institute for Biomedical Research, 9 Cambridge Center, Cambridge, Massachusetts 02142, USA [3] Department of Biology, Massachusetts Institute of Technology, Cambridge, Massachusetts 02139, USA [4] Harvard-MIT Division of Health Sciences and Technology, Cambridge, Massachusetts 02139, USA [5].&lt;/institution&gt;&lt;subtype&gt;400&lt;/subtype&gt;&lt;endpage&gt;71&lt;/endpage&gt;&lt;bundle&gt;&lt;publication&gt;&lt;title&gt;Nature&lt;/title&gt;&lt;type&gt;-100&lt;/type&gt;&lt;subtype&gt;-100&lt;/subtype&gt;&lt;uuid&gt;40C032BC-0F0D-418E-93CE-ED1F50F6F784&lt;/uuid&gt;&lt;/publication&gt;&lt;/bundle&gt;&lt;authors&gt;&lt;author&gt;&lt;firstName&gt;Alexander&lt;/firstName&gt;&lt;middleNames&gt;O&lt;/middleNames&gt;&lt;lastName&gt;Subtelny&lt;/lastName&gt;&lt;/author&gt;&lt;author&gt;&lt;firstName&gt;Stephen&lt;/firstName&gt;&lt;middleNames&gt;W&lt;/middleNames&gt;&lt;lastName&gt;Eichhorn&lt;/lastName&gt;&lt;/author&gt;&lt;author&gt;&lt;firstName&gt;Grace&lt;/firstName&gt;&lt;middleNames&gt;R&lt;/middleNames&gt;&lt;lastName&gt;Chen&lt;/lastName&gt;&lt;/author&gt;&lt;author&gt;&lt;firstName&gt;Hazel&lt;/firstName&gt;&lt;lastName&gt;Sive&lt;/lastName&gt;&lt;/author&gt;&lt;author&gt;&lt;firstName&gt;David&lt;/firstName&gt;&lt;middleNames&gt;P&lt;/middleNames&gt;&lt;lastName&gt;Bartel&lt;/lastName&gt;&lt;/author&gt;&lt;/authors&gt;&lt;/publication&gt;&lt;publication&gt;&lt;uuid&gt;4C04531B-DDDE-4ABD-B0F7-A2DAFC70C5B8&lt;/uuid&gt;&lt;volume&gt;53&lt;/volume&gt;&lt;accepted_date&gt;99201402031200000000222000&lt;/accepted_date&gt;&lt;doi&gt;10.1016/j.molcel.2014.02.007&lt;/doi&gt;&lt;startpage&gt;1044&lt;/startpage&gt;&lt;revision_date&gt;99201312231200000000222000&lt;/revision_date&gt;&lt;publication_date&gt;99201403201200000000222000&lt;/publication_date&gt;&lt;url&gt;http://linkinghub.elsevier.com/retrieve/pii/S109727651400121X&lt;/url&gt;&lt;type&gt;400&lt;/type&gt;&lt;title&gt;TAIL-seq: genome-wide determination of poly(A) tail length and 3' end modifications.&lt;/title&gt;&lt;submission_date&gt;99201311191200000000222000&lt;/submission_date&gt;&lt;number&gt;6&lt;/number&gt;&lt;institution&gt;Center for RNA Research, Institute for Basic Science, Seoul 151-742, Korea; School of Biological Sciences, Seoul National University, Seoul 151-742, Korea.&lt;/institution&gt;&lt;subtype&gt;400&lt;/subtype&gt;&lt;endpage&gt;1052&lt;/endpage&gt;&lt;bundle&gt;&lt;publication&gt;&lt;title&gt;Molecular cell&lt;/title&gt;&lt;type&gt;-100&lt;/type&gt;&lt;subtype&gt;-100&lt;/subtype&gt;&lt;uuid&gt;E1BCC988-5F54-46FB-8350-46F95B6BA024&lt;/uuid&gt;&lt;/publication&gt;&lt;/bundle&gt;&lt;authors&gt;&lt;author&gt;&lt;firstName&gt;Hyeshik&lt;/firstName&gt;&lt;lastName&gt;Chang&lt;/lastName&gt;&lt;/author&gt;&lt;author&gt;&lt;firstName&gt;Jaechul&lt;/firstName&gt;&lt;lastName&gt;Lim&lt;/lastName&gt;&lt;/author&gt;&lt;author&gt;&lt;firstName&gt;Minju&lt;/firstName&gt;&lt;lastName&gt;Ha&lt;/lastName&gt;&lt;/author&gt;&lt;author&gt;&lt;firstName&gt;V&lt;/firstName&gt;&lt;middleNames&gt;Narry&lt;/middleNames&gt;&lt;lastName&gt;Kim&lt;/lastName&gt;&lt;/author&gt;&lt;/authors&gt;&lt;/publication&gt;&lt;/publications&gt;&lt;cites&gt;&lt;/cites&gt;&lt;/citation&gt;</w:instrText>
+        <w:instrText xml:space="preserve"> ADDIN PAPERS2_CITATIONS &lt;citation&gt;&lt;uuid&gt;311D891C-2424-44D8-9049-F34E62AD24C3&lt;/uuid&gt;&lt;priority&gt;22&lt;/priority&gt;&lt;publications&gt;&lt;publication&gt;&lt;uuid&gt;A803849C-FC6F-47FF-8271-3266EC8206A4&lt;/uuid&gt;&lt;volume&gt;508&lt;/volume&gt;&lt;accepted_date&gt;99201312231200000000222000&lt;/accepted_date&gt;&lt;doi&gt;10.1038/nature13007&lt;/doi&gt;&lt;startpage&gt;66&lt;/startpage&gt;&lt;publication_date&gt;99201404031200000000222000&lt;/publication_date&gt;&lt;url&gt;http://www.nature.com/doifinder/10.1038/nature13007&lt;/url&gt;&lt;type&gt;400&lt;/type&gt;&lt;title&gt;Poly(A)-tail profiling reveals an embryonic switch in translational control.&lt;/title&gt;&lt;submission_date&gt;99201307251200000000222000&lt;/submission_date&gt;&lt;number&gt;7494&lt;/number&gt;&lt;institution&gt;1] Howard Hughes Medical Institute, Massachusetts Institute of Technology, Cambridge, Massachusetts 02139, USA [2] Whitehead Institute for Biomedical Research, 9 Cambridge Center, Cambridge, Massachusetts 02142, USA [3] Department of Biology, Massachusetts Institute of Technology, Cambridge, Massachusetts 02139, USA [4] Harvard-MIT Division of Health Sciences and Technology, Cambridge, Massachusetts 02139, USA [5].&lt;/institution&gt;&lt;subtype&gt;400&lt;/subtype&gt;&lt;endpage&gt;71&lt;/endpage&gt;&lt;bundle&gt;&lt;publication&gt;&lt;title&gt;Nature&lt;/title&gt;&lt;type&gt;-100&lt;/type&gt;&lt;subtype&gt;-100&lt;/subtype&gt;&lt;uuid&gt;40C032BC-0F0D-418E-93CE-ED1F50F6F784&lt;/uuid&gt;&lt;/publication&gt;&lt;/bundle&gt;&lt;authors&gt;&lt;author&gt;&lt;firstName&gt;Alexander&lt;/firstName&gt;&lt;middleNames&gt;O&lt;/middleNames&gt;&lt;lastName&gt;Subtelny&lt;/lastName&gt;&lt;/author&gt;&lt;author&gt;&lt;firstName&gt;Stephen&lt;/firstName&gt;&lt;middleNames&gt;W&lt;/middleNames&gt;&lt;lastName&gt;Eichhorn&lt;/lastName&gt;&lt;/author&gt;&lt;author&gt;&lt;firstName&gt;Grace&lt;/firstName&gt;&lt;middleNames&gt;R&lt;/middleNames&gt;&lt;lastName&gt;Chen&lt;/lastName&gt;&lt;/author&gt;&lt;author&gt;&lt;firstName&gt;Hazel&lt;/firstName&gt;&lt;lastName&gt;Sive&lt;/lastName&gt;&lt;/author&gt;&lt;author&gt;&lt;firstName&gt;David&lt;/firstName&gt;&lt;middleNames&gt;P&lt;/middleNames&gt;&lt;lastName&gt;Bartel&lt;/lastName&gt;&lt;/author&gt;&lt;/authors&gt;&lt;/publication&gt;&lt;publication&gt;&lt;uuid&gt;4C04531B-DDDE-4ABD-B0F7-A2DAFC70C5B8&lt;/uuid&gt;&lt;volume&gt;53&lt;/volume&gt;&lt;accepted_date&gt;99201402031200000000222000&lt;/accepted_date&gt;&lt;doi&gt;10.1016/j.molcel.2014.02.007&lt;/doi&gt;&lt;startpage&gt;1044&lt;/startpage&gt;&lt;revision_date&gt;99201312231200000000222000&lt;/revision_date&gt;&lt;publication_date&gt;99201403201200000000222000&lt;/publication_date&gt;&lt;url&gt;http://linkinghub.elsevier.com/retrieve/pii/S109727651400121X&lt;/url&gt;&lt;type&gt;400&lt;/type&gt;&lt;title&gt;TAIL-seq: genome-wide determination of poly(A) tail length and 3' end modifications.&lt;/title&gt;&lt;submission_date&gt;99201311191200000000222000&lt;/submission_date&gt;&lt;number&gt;6&lt;/number&gt;&lt;institution&gt;Center for RNA Research, Institute for Basic Science, Seoul 151-742, Korea; School of Biological Sciences, Seoul National University, Seoul 151-742, Korea.&lt;/institution&gt;&lt;subtype&gt;400&lt;/subtype&gt;&lt;endpage&gt;1052&lt;/endpage&gt;&lt;bundle&gt;&lt;publication&gt;&lt;title&gt;Molecular cell&lt;/title&gt;&lt;type&gt;-100&lt;/type&gt;&lt;subtype&gt;-100&lt;/subtype&gt;&lt;uuid&gt;E1BCC988-5F54-46FB-8350-46F95B6BA024&lt;/uuid&gt;&lt;/publication&gt;&lt;/bundle&gt;&lt;authors&gt;&lt;author&gt;&lt;firstName&gt;Hyeshik&lt;/firstName&gt;&lt;lastName&gt;Chang&lt;/lastName&gt;&lt;/author&gt;&lt;author&gt;&lt;firstName&gt;Jaechul&lt;/firstName&gt;&lt;lastName&gt;Lim&lt;/lastName&gt;&lt;/author&gt;&lt;author&gt;&lt;firstName&gt;Minju&lt;/firstName&gt;&lt;lastName&gt;Ha&lt;/lastName&gt;&lt;/author&gt;&lt;author&gt;&lt;firstName&gt;V&lt;/firstName&gt;&lt;middleNames&gt;Narry&lt;/middleNames&gt;&lt;lastName&gt;Kim&lt;/lastName&gt;&lt;/author&gt;&lt;/authors&gt;&lt;/publication&gt;&lt;/publications&gt;&lt;cites&gt;&lt;/cites&gt;&lt;/citation&gt;</w:instrText>
       </w:r>
       <w:r>
         <w:rPr>
@@ -4217,14 +4152,7 @@
         <w:rPr>
           <w:noProof w:val="0"/>
         </w:rPr>
-        <w:t xml:space="preserve">,  and </w:t>
-      </w:r>
-      <w:r>
-        <w:rPr>
-          <w:noProof w:val="0"/>
-        </w:rPr>
-        <w:lastRenderedPageBreak/>
-        <w:t>with those values we find</w:t>
+        <w:t>,  and with those values we find</w:t>
       </w:r>
       <w:r>
         <w:rPr>
@@ -4573,7 +4501,7 @@
         <w:rPr>
           <w:noProof w:val="0"/>
         </w:rPr>
-        <w:instrText xml:space="preserve"> ADDIN PAPERS2_CITATIONS &lt;citation&gt;&lt;uuid&gt;9630E01B-0416-4246-B575-8191D43AFDDF&lt;/uuid&gt;&lt;priority&gt;0&lt;/priority&gt;&lt;publications&gt;&lt;publication&gt;&lt;title&gt;DFCI Gene Indices Software Tool&lt;/title&gt;&lt;type&gt;400&lt;/type&gt;&lt;subtype&gt;403&lt;/subtype&gt;&lt;uuid&gt;13068C25-2E8B-4E85-BD4C-360FD54C5622&lt;/uuid&gt;&lt;/publication&gt;&lt;/publications&gt;&lt;cites&gt;&lt;/cites&gt;&lt;/citation&gt;</w:instrText>
+        <w:instrText xml:space="preserve"> ADDIN PAPERS2_CITATIONS &lt;citation&gt;&lt;uuid&gt;A616E434-207D-4388-B4AA-AF509A484F78&lt;/uuid&gt;&lt;priority&gt;0&lt;/priority&gt;&lt;publications&gt;&lt;publication&gt;&lt;title&gt;DFCI Gene Indices Software Tool&lt;/title&gt;&lt;type&gt;400&lt;/type&gt;&lt;subtype&gt;403&lt;/subtype&gt;&lt;uuid&gt;13068C25-2E8B-4E85-BD4C-360FD54C5622&lt;/uuid&gt;&lt;/publication&gt;&lt;/publications&gt;&lt;cites&gt;&lt;/cites&gt;&lt;/citation&gt;</w:instrText>
       </w:r>
       <w:r>
         <w:rPr>
@@ -4609,7 +4537,7 @@
         <w:rPr>
           <w:noProof w:val="0"/>
         </w:rPr>
-        <w:instrText xml:space="preserve"> ADDIN PAPERS2_CITATIONS &lt;citation&gt;&lt;uuid&gt;E13043B6-2AB0-4969-B2BB-2F8299DEF844&lt;/uuid&gt;&lt;priority&gt;0&lt;/priority&gt;&lt;publications&gt;&lt;publication&gt;&lt;volume&gt;16&lt;/volume&gt;&lt;publication_date&gt;99200006001200000000220000&lt;/publication_date&gt;&lt;number&gt;6&lt;/number&gt;&lt;institution&gt;The Sanger Centre, Wellcome Trust Genome Campus, Hinxton, Cambridge, UK CB10 1SA.&lt;/institution&gt;&lt;startpage&gt;276&lt;/startpage&gt;&lt;title&gt;EMBOSS: the European Molecular Biology Open Software Suite.&lt;/title&gt;&lt;uuid&gt;B4A8ACAC-7795-47A8-9C7B-56408911CBB2&lt;/uuid&gt;&lt;subtype&gt;400&lt;/subtype&gt;&lt;endpage&gt;277&lt;/endpage&gt;&lt;type&gt;400&lt;/type&gt;&lt;url&gt;http://eutils.ncbi.nlm.nih.gov/entrez/eutils/elink.fcgi?dbfrom=pubmed&amp;amp;id=10827456&amp;amp;retmode=ref&amp;amp;cmd=prlinks&lt;/url&gt;&lt;bundle&gt;&lt;publication&gt;&lt;url&gt;http://www.cell.com/trends/genetics/&lt;/url&gt;&lt;title&gt;Trends in genetics : TIG&lt;/title&gt;&lt;type&gt;-100&lt;/type&gt;&lt;subtype&gt;-100&lt;/subtype&gt;&lt;uuid&gt;90B9A025-259A-437B-86DB-74B64E24675F&lt;/uuid&gt;&lt;/publication&gt;&lt;/bundle&gt;&lt;authors&gt;&lt;author&gt;&lt;firstName&gt;P&lt;/firstName&gt;&lt;lastName&gt;Rice&lt;/lastName&gt;&lt;/author&gt;&lt;author&gt;&lt;firstName&gt;I&lt;/firstName&gt;&lt;lastName&gt;Longden&lt;/lastName&gt;&lt;/author&gt;&lt;author&gt;&lt;firstName&gt;A&lt;/firstName&gt;&lt;lastName&gt;Bleasby&lt;/lastName&gt;&lt;/author&gt;&lt;/authors&gt;&lt;/publication&gt;&lt;/publications&gt;&lt;cites&gt;&lt;/cites&gt;&lt;/citation&gt;</w:instrText>
+        <w:instrText xml:space="preserve"> ADDIN PAPERS2_CITATIONS &lt;citation&gt;&lt;uuid&gt;D72C0CA4-16A3-4DCC-9937-F00CE4283790&lt;/uuid&gt;&lt;priority&gt;0&lt;/priority&gt;&lt;publications&gt;&lt;publication&gt;&lt;volume&gt;16&lt;/volume&gt;&lt;publication_date&gt;99200006001200000000220000&lt;/publication_date&gt;&lt;number&gt;6&lt;/number&gt;&lt;institution&gt;The Sanger Centre, Wellcome Trust Genome Campus, Hinxton, Cambridge, UK CB10 1SA.&lt;/institution&gt;&lt;startpage&gt;276&lt;/startpage&gt;&lt;title&gt;EMBOSS: the European Molecular Biology Open Software Suite.&lt;/title&gt;&lt;uuid&gt;B4A8ACAC-7795-47A8-9C7B-56408911CBB2&lt;/uuid&gt;&lt;subtype&gt;400&lt;/subtype&gt;&lt;endpage&gt;277&lt;/endpage&gt;&lt;type&gt;400&lt;/type&gt;&lt;url&gt;http://eutils.ncbi.nlm.nih.gov/entrez/eutils/elink.fcgi?dbfrom=pubmed&amp;amp;id=10827456&amp;amp;retmode=ref&amp;amp;cmd=prlinks&lt;/url&gt;&lt;bundle&gt;&lt;publication&gt;&lt;url&gt;http://www.cell.com/trends/genetics/&lt;/url&gt;&lt;title&gt;Trends in genetics : TIG&lt;/title&gt;&lt;type&gt;-100&lt;/type&gt;&lt;subtype&gt;-100&lt;/subtype&gt;&lt;uuid&gt;90B9A025-259A-437B-86DB-74B64E24675F&lt;/uuid&gt;&lt;/publication&gt;&lt;/bundle&gt;&lt;authors&gt;&lt;author&gt;&lt;firstName&gt;P&lt;/firstName&gt;&lt;lastName&gt;Rice&lt;/lastName&gt;&lt;/author&gt;&lt;author&gt;&lt;firstName&gt;I&lt;/firstName&gt;&lt;lastName&gt;Longden&lt;/lastName&gt;&lt;/author&gt;&lt;author&gt;&lt;firstName&gt;A&lt;/firstName&gt;&lt;lastName&gt;Bleasby&lt;/lastName&gt;&lt;/author&gt;&lt;/authors&gt;&lt;/publication&gt;&lt;/publications&gt;&lt;cites&gt;&lt;/cites&gt;&lt;/citation&gt;</w:instrText>
       </w:r>
       <w:r>
         <w:rPr>
@@ -4645,7 +4573,7 @@
         <w:rPr>
           <w:noProof w:val="0"/>
         </w:rPr>
-        <w:instrText xml:space="preserve"> ADDIN PAPERS2_CITATIONS &lt;citation&gt;&lt;uuid&gt;DD8931F8-7A39-479A-AB87-583717B33152&lt;/uuid&gt;&lt;priority&gt;0&lt;/priority&gt;&lt;publications&gt;&lt;publication&gt;&lt;volume&gt;11&lt;/volume&gt;&lt;publication_date&gt;99201000001200000000200000&lt;/publication_date&gt;&lt;number&gt;1&lt;/number&gt;&lt;doi&gt;10.1186/1471-2105-11-38&lt;/doi&gt;&lt;startpage&gt;38&lt;/startpage&gt;&lt;title&gt;SeqTrim: a high-throughput pipeline for preprocessing any type of sequence reads&lt;/title&gt;&lt;uuid&gt;2C1C26E7-FAFC-49FA-89EA-303EC44B059B&lt;/uuid&gt;&lt;subtype&gt;400&lt;/subtype&gt;&lt;type&gt;400&lt;/type&gt;&lt;url&gt;http://www.biomedcentral.com/1471-2105/11/38&lt;/url&gt;&lt;bundle&gt;&lt;publication&gt;&lt;publisher&gt;BioMed Central Ltd&lt;/publisher&gt;&lt;title&gt;BMC bioinformatics&lt;/title&gt;&lt;type&gt;-100&lt;/type&gt;&lt;subtype&gt;-100&lt;/subtype&gt;&lt;uuid&gt;7B9B5D5A-7A68-478D-9DE8-B20F430160D0&lt;/uuid&gt;&lt;/publication&gt;&lt;/bundle&gt;&lt;authors&gt;&lt;author&gt;&lt;firstName&gt;Juan&lt;/firstName&gt;&lt;lastName&gt;Falgueras&lt;/lastName&gt;&lt;/author&gt;&lt;author&gt;&lt;firstName&gt;Antonio&lt;/firstName&gt;&lt;middleNames&gt;J&lt;/middleNames&gt;&lt;lastName&gt;Lara&lt;/lastName&gt;&lt;/author&gt;&lt;author&gt;&lt;firstName&gt;Noé&lt;/firstName&gt;&lt;lastName&gt;Fernández-Pozo&lt;/lastName&gt;&lt;/author&gt;&lt;author&gt;&lt;firstName&gt;Francisco&lt;/firstName&gt;&lt;middleNames&gt;R&lt;/middleNames&gt;&lt;lastName&gt;Cantón&lt;/lastName&gt;&lt;/author&gt;&lt;author&gt;&lt;firstName&gt;Guillermo&lt;/firstName&gt;&lt;lastName&gt;Pérez-Trabado&lt;/lastName&gt;&lt;/author&gt;&lt;author&gt;&lt;firstName&gt;M&lt;/firstName&gt;&lt;middleNames&gt;Gonzalo&lt;/middleNames&gt;&lt;lastName&gt;Claros&lt;/lastName&gt;&lt;/author&gt;&lt;/authors&gt;&lt;/publication&gt;&lt;/publications&gt;&lt;cites&gt;&lt;/cites&gt;&lt;/citation&gt;</w:instrText>
+        <w:instrText xml:space="preserve"> ADDIN PAPERS2_CITATIONS &lt;citation&gt;&lt;uuid&gt;EFBAD206-98AF-4BDA-926D-6AEE62E55781&lt;/uuid&gt;&lt;priority&gt;0&lt;/priority&gt;&lt;publications&gt;&lt;publication&gt;&lt;volume&gt;11&lt;/volume&gt;&lt;publication_date&gt;99201000001200000000200000&lt;/publication_date&gt;&lt;number&gt;1&lt;/number&gt;&lt;doi&gt;10.1186/1471-2105-11-38&lt;/doi&gt;&lt;startpage&gt;38&lt;/startpage&gt;&lt;title&gt;SeqTrim: a high-throughput pipeline for preprocessing any type of sequence reads&lt;/title&gt;&lt;uuid&gt;2C1C26E7-FAFC-49FA-89EA-303EC44B059B&lt;/uuid&gt;&lt;subtype&gt;400&lt;/subtype&gt;&lt;type&gt;400&lt;/type&gt;&lt;url&gt;http://www.biomedcentral.com/1471-2105/11/38&lt;/url&gt;&lt;bundle&gt;&lt;publication&gt;&lt;publisher&gt;BioMed Central Ltd&lt;/publisher&gt;&lt;title&gt;BMC bioinformatics&lt;/title&gt;&lt;type&gt;-100&lt;/type&gt;&lt;subtype&gt;-100&lt;/subtype&gt;&lt;uuid&gt;7B9B5D5A-7A68-478D-9DE8-B20F430160D0&lt;/uuid&gt;&lt;/publication&gt;&lt;/bundle&gt;&lt;authors&gt;&lt;author&gt;&lt;firstName&gt;Juan&lt;/firstName&gt;&lt;lastName&gt;Falgueras&lt;/lastName&gt;&lt;/author&gt;&lt;author&gt;&lt;firstName&gt;Antonio&lt;/firstName&gt;&lt;middleNames&gt;J&lt;/middleNames&gt;&lt;lastName&gt;Lara&lt;/lastName&gt;&lt;/author&gt;&lt;author&gt;&lt;firstName&gt;Noé&lt;/firstName&gt;&lt;lastName&gt;Fernández-Pozo&lt;/lastName&gt;&lt;/author&gt;&lt;author&gt;&lt;firstName&gt;Francisco&lt;/firstName&gt;&lt;middleNames&gt;R&lt;/middleNames&gt;&lt;lastName&gt;Cantón&lt;/lastName&gt;&lt;/author&gt;&lt;author&gt;&lt;firstName&gt;Guillermo&lt;/firstName&gt;&lt;lastName&gt;Pérez-Trabado&lt;/lastName&gt;&lt;/author&gt;&lt;author&gt;&lt;firstName&gt;M&lt;/firstName&gt;&lt;middleNames&gt;Gonzalo&lt;/middleNames&gt;&lt;lastName&gt;Claros&lt;/lastName&gt;&lt;/author&gt;&lt;/authors&gt;&lt;/publication&gt;&lt;/publications&gt;&lt;cites&gt;&lt;/cites&gt;&lt;/citation&gt;</w:instrText>
       </w:r>
       <w:r>
         <w:rPr>
@@ -4711,7 +4639,7 @@
         <w:rPr>
           <w:noProof w:val="0"/>
         </w:rPr>
-        <w:instrText xml:space="preserve"> ADDIN PAPERS2_CITATIONS &lt;citation&gt;&lt;uuid&gt;46014060-1044-41C7-91E0-7905DC7B0A9B&lt;/uuid&gt;&lt;priority&gt;0&lt;/priority&gt;&lt;publications&gt;&lt;publication&gt;&lt;title&gt;DFCI Gene Indices Software Tool&lt;/title&gt;&lt;type&gt;400&lt;/type&gt;&lt;subtype&gt;403&lt;/subtype&gt;&lt;uuid&gt;13068C25-2E8B-4E85-BD4C-360FD54C5622&lt;/uuid&gt;&lt;/publication&gt;&lt;/publications&gt;&lt;cites&gt;&lt;/cites&gt;&lt;/citation&gt;</w:instrText>
+        <w:instrText xml:space="preserve"> ADDIN PAPERS2_CITATIONS &lt;citation&gt;&lt;uuid&gt;5716A266-7A51-4D95-BA6B-A9E29777BDDC&lt;/uuid&gt;&lt;priority&gt;0&lt;/priority&gt;&lt;publications&gt;&lt;publication&gt;&lt;title&gt;DFCI Gene Indices Software Tool&lt;/title&gt;&lt;type&gt;400&lt;/type&gt;&lt;subtype&gt;403&lt;/subtype&gt;&lt;uuid&gt;13068C25-2E8B-4E85-BD4C-360FD54C5622&lt;/uuid&gt;&lt;/publication&gt;&lt;/publications&gt;&lt;cites&gt;&lt;/cites&gt;&lt;/citation&gt;</w:instrText>
       </w:r>
       <w:r>
         <w:rPr>
@@ -4747,7 +4675,7 @@
         <w:rPr>
           <w:noProof w:val="0"/>
         </w:rPr>
-        <w:instrText xml:space="preserve"> ADDIN PAPERS2_CITATIONS &lt;citation&gt;&lt;uuid&gt;11D56AA3-53D5-471B-8FA7-26E8A55AE3C4&lt;/uuid&gt;&lt;priority&gt;0&lt;/priority&gt;&lt;publications&gt;&lt;publication&gt;&lt;volume&gt;16&lt;/volume&gt;&lt;publication_date&gt;99200006001200000000220000&lt;/publication_date&gt;&lt;number&gt;6&lt;/number&gt;&lt;institution&gt;The Sanger Centre, Wellcome Trust Genome Campus, Hinxton, Cambridge, UK CB10 1SA.&lt;/institution&gt;&lt;startpage&gt;276&lt;/startpage&gt;&lt;title&gt;EMBOSS: the European Molecular Biology Open Software Suite.&lt;/title&gt;&lt;uuid&gt;B4A8ACAC-7795-47A8-9C7B-56408911CBB2&lt;/uuid&gt;&lt;subtype&gt;400&lt;/subtype&gt;&lt;endpage&gt;277&lt;/endpage&gt;&lt;type&gt;400&lt;/type&gt;&lt;url&gt;http://eutils.ncbi.nlm.nih.gov/entrez/eutils/elink.fcgi?dbfrom=pubmed&amp;amp;id=10827456&amp;amp;retmode=ref&amp;amp;cmd=prlinks&lt;/url&gt;&lt;bundle&gt;&lt;publication&gt;&lt;url&gt;http://www.cell.com/trends/genetics/&lt;/url&gt;&lt;title&gt;Trends in genetics : TIG&lt;/title&gt;&lt;type&gt;-100&lt;/type&gt;&lt;subtype&gt;-100&lt;/subtype&gt;&lt;uuid&gt;90B9A025-259A-437B-86DB-74B64E24675F&lt;/uuid&gt;&lt;/publication&gt;&lt;/bundle&gt;&lt;authors&gt;&lt;author&gt;&lt;firstName&gt;P&lt;/firstName&gt;&lt;lastName&gt;Rice&lt;/lastName&gt;&lt;/author&gt;&lt;author&gt;&lt;firstName&gt;I&lt;/firstName&gt;&lt;lastName&gt;Longden&lt;/lastName&gt;&lt;/author&gt;&lt;author&gt;&lt;firstName&gt;A&lt;/firstName&gt;&lt;lastName&gt;Bleasby&lt;/lastName&gt;&lt;/author&gt;&lt;/authors&gt;&lt;/publication&gt;&lt;/publications&gt;&lt;cites&gt;&lt;/cites&gt;&lt;/citation&gt;</w:instrText>
+        <w:instrText xml:space="preserve"> ADDIN PAPERS2_CITATIONS &lt;citation&gt;&lt;uuid&gt;7D6A09FA-9199-4CD4-A80B-9C2CEAFA531F&lt;/uuid&gt;&lt;priority&gt;0&lt;/priority&gt;&lt;publications&gt;&lt;publication&gt;&lt;volume&gt;16&lt;/volume&gt;&lt;publication_date&gt;99200006001200000000220000&lt;/publication_date&gt;&lt;number&gt;6&lt;/number&gt;&lt;institution&gt;The Sanger Centre, Wellcome Trust Genome Campus, Hinxton, Cambridge, UK CB10 1SA.&lt;/institution&gt;&lt;startpage&gt;276&lt;/startpage&gt;&lt;title&gt;EMBOSS: the European Molecular Biology Open Software Suite.&lt;/title&gt;&lt;uuid&gt;B4A8ACAC-7795-47A8-9C7B-56408911CBB2&lt;/uuid&gt;&lt;subtype&gt;400&lt;/subtype&gt;&lt;endpage&gt;277&lt;/endpage&gt;&lt;type&gt;400&lt;/type&gt;&lt;url&gt;http://eutils.ncbi.nlm.nih.gov/entrez/eutils/elink.fcgi?dbfrom=pubmed&amp;amp;id=10827456&amp;amp;retmode=ref&amp;amp;cmd=prlinks&lt;/url&gt;&lt;bundle&gt;&lt;publication&gt;&lt;url&gt;http://www.cell.com/trends/genetics/&lt;/url&gt;&lt;title&gt;Trends in genetics : TIG&lt;/title&gt;&lt;type&gt;-100&lt;/type&gt;&lt;subtype&gt;-100&lt;/subtype&gt;&lt;uuid&gt;90B9A025-259A-437B-86DB-74B64E24675F&lt;/uuid&gt;&lt;/publication&gt;&lt;/bundle&gt;&lt;authors&gt;&lt;author&gt;&lt;firstName&gt;P&lt;/firstName&gt;&lt;lastName&gt;Rice&lt;/lastName&gt;&lt;/author&gt;&lt;author&gt;&lt;firstName&gt;I&lt;/firstName&gt;&lt;lastName&gt;Longden&lt;/lastName&gt;&lt;/author&gt;&lt;author&gt;&lt;firstName&gt;A&lt;/firstName&gt;&lt;lastName&gt;Bleasby&lt;/lastName&gt;&lt;/author&gt;&lt;/authors&gt;&lt;/publication&gt;&lt;/publications&gt;&lt;cites&gt;&lt;/cites&gt;&lt;/citation&gt;</w:instrText>
       </w:r>
       <w:r>
         <w:rPr>
@@ -4771,14 +4699,7 @@
         <w:rPr>
           <w:noProof w:val="0"/>
         </w:rPr>
-        <w:t xml:space="preserve"> over the six different semi-</w:t>
-      </w:r>
-      <w:r>
-        <w:rPr>
-          <w:noProof w:val="0"/>
-        </w:rPr>
-        <w:lastRenderedPageBreak/>
-        <w:t xml:space="preserve">synthetic data sets (described in Methods).  For each simulation we </w:t>
+        <w:t xml:space="preserve"> over the six different semi-synthetic data sets (described in Methods).  For each simulation we </w:t>
       </w:r>
       <w:r>
         <w:rPr>
@@ -5005,14 +4926,7 @@
         <w:rPr>
           <w:noProof w:val="0"/>
         </w:rPr>
-        <w:t xml:space="preserve">(b) we plot sensitivity as a function of tail </w:t>
-      </w:r>
-      <w:r>
-        <w:rPr>
-          <w:noProof w:val="0"/>
-        </w:rPr>
-        <w:lastRenderedPageBreak/>
-        <w:t xml:space="preserve">length for fixed adapter segment length.  Once again, while SCOPE++ can handle any such values, TrimPoly suffers in the presence of adapter segments longer than 250 bp – falling to a sensitivity of less than 0.4.  In </w:t>
+        <w:t xml:space="preserve">(b) we plot sensitivity as a function of tail length for fixed adapter segment length.  Once again, while SCOPE++ can handle any such values, TrimPoly suffers in the presence of adapter segments longer than 250 bp – falling to a sensitivity of less than 0.4.  In </w:t>
       </w:r>
       <w:r>
         <w:rPr>
@@ -5279,14 +5193,7 @@
         <w:rPr>
           <w:sz w:val="24"/>
         </w:rPr>
-        <w:t xml:space="preserve">, with code to be distributed as open source.  SCOPE++ was implemented in </w:t>
-      </w:r>
-      <w:r>
-        <w:rPr>
-          <w:sz w:val="24"/>
-        </w:rPr>
-        <w:lastRenderedPageBreak/>
-        <w:t xml:space="preserve">C++11, and has been tested using the gnu g++ compiler (v. 4.6) on both OS X and Ubuntu Linux.  </w:t>
+        <w:t xml:space="preserve">, with code to be distributed as open source.  SCOPE++ was implemented in C++11, and has been tested using the gnu g++ compiler (v. 4.6) on both OS X and Ubuntu Linux.  </w:t>
       </w:r>
     </w:p>
     <w:p>
@@ -5559,15 +5466,7 @@
           <w:rFonts w:eastAsiaTheme="minorHAnsi"/>
           <w:noProof w:val="0"/>
         </w:rPr>
-        <w:t xml:space="preserve">JM designed, developed and implemented most of the software algorithms.  PA conducted human validation on the tests.  NF created found the optimal parameters of the software. JK coordinated this project and conducted all of the simulation tests and performed a statistical analysis on the results.  LC coordinated this project and </w:t>
-      </w:r>
-      <w:r>
-        <w:rPr>
-          <w:rFonts w:eastAsiaTheme="minorHAnsi"/>
-          <w:noProof w:val="0"/>
-        </w:rPr>
-        <w:lastRenderedPageBreak/>
-        <w:t>conducted human validation on the results.  All authors read and approved the final manuscript.</w:t>
+        <w:t>JM designed, developed and implemented most of the software algorithms.  PA conducted human validation on the tests.  NF created found the optimal parameters of the software. JK coordinated this project and conducted all of the simulation tests and performed a statistical analysis on the results.  LC coordinated this project and conducted human validation on the results.  All authors read and approved the final manuscript.</w:t>
       </w:r>
       <w:r>
         <w:rPr>
@@ -5673,7 +5572,6 @@
         <w:rPr>
           <w:noProof w:val="0"/>
         </w:rPr>
-        <w:lastRenderedPageBreak/>
         <w:t>Figures</w:t>
       </w:r>
     </w:p>
@@ -5883,7 +5781,6 @@
       </w:pPr>
       <w:bookmarkStart w:id="2" w:name="_Ref230927869"/>
       <w:r>
-        <w:lastRenderedPageBreak/>
         <w:t xml:space="preserve">Figure </w:t>
       </w:r>
       <w:bookmarkEnd w:id="2"/>
@@ -6075,6 +5972,7 @@
       </w:pPr>
       <w:r>
         <w:rPr>
+          <w:noProof/>
           <w:sz w:val="36"/>
         </w:rPr>
         <w:drawing>
@@ -6162,7 +6060,7 @@
         <w:rPr>
           <w:b w:val="0"/>
         </w:rPr>
-        <w:instrText xml:space="preserve"> ADDIN PAPERS2_CITATIONS &lt;citation&gt;&lt;uuid&gt;9F7D6BD3-E3AF-482D-8596-A508AAE0DEB6&lt;/uuid&gt;&lt;priority&gt;0&lt;/priority&gt;&lt;publications&gt;&lt;publication&gt;&lt;title&gt;Triticum Aestivum&lt;/title&gt;&lt;type&gt;400&lt;/type&gt;&lt;subtype&gt;403&lt;/subtype&gt;&lt;uuid&gt;B6A4A763-0922-4E21-A848-39A79788459F&lt;/uuid&gt;&lt;/publication&gt;&lt;/publications&gt;&lt;cites&gt;&lt;/cites&gt;&lt;/citation&gt;</w:instrText>
+        <w:instrText xml:space="preserve"> ADDIN PAPERS2_CITATIONS &lt;citation&gt;&lt;uuid&gt;8824081B-81A7-4EC0-91D9-EB7F2E0E74CC&lt;/uuid&gt;&lt;priority&gt;0&lt;/priority&gt;&lt;publications&gt;&lt;publication&gt;&lt;title&gt;Triticum Aestivum&lt;/title&gt;&lt;type&gt;400&lt;/type&gt;&lt;subtype&gt;403&lt;/subtype&gt;&lt;uuid&gt;B6A4A763-0922-4E21-A848-39A79788459F&lt;/uuid&gt;&lt;/publication&gt;&lt;/publications&gt;&lt;cites&gt;&lt;/cites&gt;&lt;/citation&gt;</w:instrText>
       </w:r>
       <w:r>
         <w:rPr>
@@ -6252,7 +6150,6 @@
           <w:sz w:val="20"/>
           <w:szCs w:val="20"/>
         </w:rPr>
-        <w:lastRenderedPageBreak/>
         <w:t>Table 1:</w:t>
       </w:r>
       <w:r>
@@ -6277,7 +6174,7 @@
           <w:sz w:val="20"/>
           <w:szCs w:val="20"/>
         </w:rPr>
-        <w:instrText xml:space="preserve"> ADDIN PAPERS2_CITATIONS &lt;citation&gt;&lt;uuid&gt;506080F2-16B2-42D9-BD1C-873C593F027A&lt;/uuid&gt;&lt;priority&gt;0&lt;/priority&gt;&lt;publications&gt;&lt;publication&gt;&lt;title&gt;DFCI Gene Indices Software Tool&lt;/title&gt;&lt;type&gt;400&lt;/type&gt;&lt;subtype&gt;403&lt;/subtype&gt;&lt;uuid&gt;13068C25-2E8B-4E85-BD4C-360FD54C5622&lt;/uuid&gt;&lt;/publication&gt;&lt;/publications&gt;&lt;cites&gt;&lt;/cites&gt;&lt;/citation&gt;</w:instrText>
+        <w:instrText xml:space="preserve"> ADDIN PAPERS2_CITATIONS &lt;citation&gt;&lt;uuid&gt;61B16B67-5606-4C3E-8FFC-659C61C007DB&lt;/uuid&gt;&lt;priority&gt;0&lt;/priority&gt;&lt;publications&gt;&lt;publication&gt;&lt;title&gt;DFCI Gene Indices Software Tool&lt;/title&gt;&lt;type&gt;400&lt;/type&gt;&lt;subtype&gt;403&lt;/subtype&gt;&lt;uuid&gt;13068C25-2E8B-4E85-BD4C-360FD54C5622&lt;/uuid&gt;&lt;/publication&gt;&lt;/publications&gt;&lt;cites&gt;&lt;/cites&gt;&lt;/citation&gt;</w:instrText>
       </w:r>
       <w:r>
         <w:rPr>
@@ -6325,7 +6222,7 @@
           <w:sz w:val="20"/>
           <w:szCs w:val="20"/>
         </w:rPr>
-        <w:instrText xml:space="preserve"> ADDIN PAPERS2_CITATIONS &lt;citation&gt;&lt;uuid&gt;604DF6E5-2A57-4FFA-827E-3394144897F9&lt;/uuid&gt;&lt;priority&gt;0&lt;/priority&gt;&lt;publications&gt;&lt;publication&gt;&lt;volume&gt;16&lt;/volume&gt;&lt;publication_date&gt;99200006001200000000220000&lt;/publication_date&gt;&lt;number&gt;6&lt;/number&gt;&lt;institution&gt;The Sanger Centre, Wellcome Trust Genome Campus, Hinxton, Cambridge, UK CB10 1SA.&lt;/institution&gt;&lt;startpage&gt;276&lt;/startpage&gt;&lt;title&gt;EMBOSS: the European Molecular Biology Open Software Suite.&lt;/title&gt;&lt;uuid&gt;B4A8ACAC-7795-47A8-9C7B-56408911CBB2&lt;/uuid&gt;&lt;subtype&gt;400&lt;/subtype&gt;&lt;endpage&gt;277&lt;/endpage&gt;&lt;type&gt;400&lt;/type&gt;&lt;url&gt;http://eutils.ncbi.nlm.nih.gov/entrez/eutils/elink.fcgi?dbfrom=pubmed&amp;amp;id=10827456&amp;amp;retmode=ref&amp;amp;cmd=prlinks&lt;/url&gt;&lt;bundle&gt;&lt;publication&gt;&lt;url&gt;http://www.cell.com/trends/genetics/&lt;/url&gt;&lt;title&gt;Trends in genetics : TIG&lt;/title&gt;&lt;type&gt;-100&lt;/type&gt;&lt;subtype&gt;-100&lt;/subtype&gt;&lt;uuid&gt;90B9A025-259A-437B-86DB-74B64E24675F&lt;/uuid&gt;&lt;/publication&gt;&lt;/bundle&gt;&lt;authors&gt;&lt;author&gt;&lt;firstName&gt;P&lt;/firstName&gt;&lt;lastName&gt;Rice&lt;/lastName&gt;&lt;/author&gt;&lt;author&gt;&lt;firstName&gt;I&lt;/firstName&gt;&lt;lastName&gt;Longden&lt;/lastName&gt;&lt;/author&gt;&lt;author&gt;&lt;firstName&gt;A&lt;/firstName&gt;&lt;lastName&gt;Bleasby&lt;/lastName&gt;&lt;/author&gt;&lt;/authors&gt;&lt;/publication&gt;&lt;/publications&gt;&lt;cites&gt;&lt;/cites&gt;&lt;/citation&gt;</w:instrText>
+        <w:instrText xml:space="preserve"> ADDIN PAPERS2_CITATIONS &lt;citation&gt;&lt;uuid&gt;CC083851-17AC-466E-B065-77585111A365&lt;/uuid&gt;&lt;priority&gt;0&lt;/priority&gt;&lt;publications&gt;&lt;publication&gt;&lt;volume&gt;16&lt;/volume&gt;&lt;publication_date&gt;99200006001200000000220000&lt;/publication_date&gt;&lt;number&gt;6&lt;/number&gt;&lt;institution&gt;The Sanger Centre, Wellcome Trust Genome Campus, Hinxton, Cambridge, UK CB10 1SA.&lt;/institution&gt;&lt;startpage&gt;276&lt;/startpage&gt;&lt;title&gt;EMBOSS: the European Molecular Biology Open Software Suite.&lt;/title&gt;&lt;uuid&gt;B4A8ACAC-7795-47A8-9C7B-56408911CBB2&lt;/uuid&gt;&lt;subtype&gt;400&lt;/subtype&gt;&lt;endpage&gt;277&lt;/endpage&gt;&lt;type&gt;400&lt;/type&gt;&lt;url&gt;http://eutils.ncbi.nlm.nih.gov/entrez/eutils/elink.fcgi?dbfrom=pubmed&amp;amp;id=10827456&amp;amp;retmode=ref&amp;amp;cmd=prlinks&lt;/url&gt;&lt;bundle&gt;&lt;publication&gt;&lt;url&gt;http://www.cell.com/trends/genetics/&lt;/url&gt;&lt;title&gt;Trends in genetics : TIG&lt;/title&gt;&lt;type&gt;-100&lt;/type&gt;&lt;subtype&gt;-100&lt;/subtype&gt;&lt;uuid&gt;90B9A025-259A-437B-86DB-74B64E24675F&lt;/uuid&gt;&lt;/publication&gt;&lt;/bundle&gt;&lt;authors&gt;&lt;author&gt;&lt;firstName&gt;P&lt;/firstName&gt;&lt;lastName&gt;Rice&lt;/lastName&gt;&lt;/author&gt;&lt;author&gt;&lt;firstName&gt;I&lt;/firstName&gt;&lt;lastName&gt;Longden&lt;/lastName&gt;&lt;/author&gt;&lt;author&gt;&lt;firstName&gt;A&lt;/firstName&gt;&lt;lastName&gt;Bleasby&lt;/lastName&gt;&lt;/author&gt;&lt;/authors&gt;&lt;/publication&gt;&lt;/publications&gt;&lt;cites&gt;&lt;/cites&gt;&lt;/citation&gt;</w:instrText>
       </w:r>
       <w:r>
         <w:rPr>
@@ -6373,7 +6270,7 @@
           <w:sz w:val="20"/>
           <w:szCs w:val="20"/>
         </w:rPr>
-        <w:instrText xml:space="preserve"> ADDIN PAPERS2_CITATIONS &lt;citation&gt;&lt;uuid&gt;DCDB1B86-0AE6-4B90-9885-C349F156DD01&lt;/uuid&gt;&lt;priority&gt;0&lt;/priority&gt;&lt;publications&gt;&lt;publication&gt;&lt;volume&gt;11&lt;/volume&gt;&lt;publication_date&gt;99201000001200000000200000&lt;/publication_date&gt;&lt;number&gt;1&lt;/number&gt;&lt;doi&gt;10.1186/1471-2105-11-38&lt;/doi&gt;&lt;startpage&gt;38&lt;/startpage&gt;&lt;title&gt;SeqTrim: a high-throughput pipeline for preprocessing any type of sequence reads&lt;/title&gt;&lt;uuid&gt;2C1C26E7-FAFC-49FA-89EA-303EC44B059B&lt;/uuid&gt;&lt;subtype&gt;400&lt;/subtype&gt;&lt;type&gt;400&lt;/type&gt;&lt;url&gt;http://www.biomedcentral.com/1471-2105/11/38&lt;/url&gt;&lt;bundle&gt;&lt;publication&gt;&lt;publisher&gt;BioMed Central Ltd&lt;/publisher&gt;&lt;title&gt;BMC bioinformatics&lt;/title&gt;&lt;type&gt;-100&lt;/type&gt;&lt;subtype&gt;-100&lt;/subtype&gt;&lt;uuid&gt;7B9B5D5A-7A68-478D-9DE8-B20F430160D0&lt;/uuid&gt;&lt;/publication&gt;&lt;/bundle&gt;&lt;authors&gt;&lt;author&gt;&lt;firstName&gt;Juan&lt;/firstName&gt;&lt;lastName&gt;Falgueras&lt;/lastName&gt;&lt;/author&gt;&lt;author&gt;&lt;firstName&gt;Antonio&lt;/firstName&gt;&lt;middleNames&gt;J&lt;/middleNames&gt;&lt;lastName&gt;Lara&lt;/lastName&gt;&lt;/author&gt;&lt;author&gt;&lt;firstName&gt;Noé&lt;/firstName&gt;&lt;lastName&gt;Fernández-Pozo&lt;/lastName&gt;&lt;/author&gt;&lt;author&gt;&lt;firstName&gt;Francisco&lt;/firstName&gt;&lt;middleNames&gt;R&lt;/middleNames&gt;&lt;lastName&gt;Cantón&lt;/lastName&gt;&lt;/author&gt;&lt;author&gt;&lt;firstName&gt;Guillermo&lt;/firstName&gt;&lt;lastName&gt;Pérez-Trabado&lt;/lastName&gt;&lt;/author&gt;&lt;author&gt;&lt;firstName&gt;M&lt;/firstName&gt;&lt;middleNames&gt;Gonzalo&lt;/middleNames&gt;&lt;lastName&gt;Claros&lt;/lastName&gt;&lt;/author&gt;&lt;/authors&gt;&lt;/publication&gt;&lt;/publications&gt;&lt;cites&gt;&lt;/cites&gt;&lt;/citation&gt;</w:instrText>
+        <w:instrText xml:space="preserve"> ADDIN PAPERS2_CITATIONS &lt;citation&gt;&lt;uuid&gt;7570F9EB-4CCA-4C13-BD28-507AAF962A7C&lt;/uuid&gt;&lt;priority&gt;0&lt;/priority&gt;&lt;publications&gt;&lt;publication&gt;&lt;volume&gt;11&lt;/volume&gt;&lt;publication_date&gt;99201000001200000000200000&lt;/publication_date&gt;&lt;number&gt;1&lt;/number&gt;&lt;doi&gt;10.1186/1471-2105-11-38&lt;/doi&gt;&lt;startpage&gt;38&lt;/startpage&gt;&lt;title&gt;SeqTrim: a high-throughput pipeline for preprocessing any type of sequence reads&lt;/title&gt;&lt;uuid&gt;2C1C26E7-FAFC-49FA-89EA-303EC44B059B&lt;/uuid&gt;&lt;subtype&gt;400&lt;/subtype&gt;&lt;type&gt;400&lt;/type&gt;&lt;url&gt;http://www.biomedcentral.com/1471-2105/11/38&lt;/url&gt;&lt;bundle&gt;&lt;publication&gt;&lt;publisher&gt;BioMed Central Ltd&lt;/publisher&gt;&lt;title&gt;BMC bioinformatics&lt;/title&gt;&lt;type&gt;-100&lt;/type&gt;&lt;subtype&gt;-100&lt;/subtype&gt;&lt;uuid&gt;7B9B5D5A-7A68-478D-9DE8-B20F430160D0&lt;/uuid&gt;&lt;/publication&gt;&lt;/bundle&gt;&lt;authors&gt;&lt;author&gt;&lt;firstName&gt;Juan&lt;/firstName&gt;&lt;lastName&gt;Falgueras&lt;/lastName&gt;&lt;/author&gt;&lt;author&gt;&lt;firstName&gt;Antonio&lt;/firstName&gt;&lt;middleNames&gt;J&lt;/middleNames&gt;&lt;lastName&gt;Lara&lt;/lastName&gt;&lt;/author&gt;&lt;author&gt;&lt;firstName&gt;Noé&lt;/firstName&gt;&lt;lastName&gt;Fernández-Pozo&lt;/lastName&gt;&lt;/author&gt;&lt;author&gt;&lt;firstName&gt;Francisco&lt;/firstName&gt;&lt;middleNames&gt;R&lt;/middleNames&gt;&lt;lastName&gt;Cantón&lt;/lastName&gt;&lt;/author&gt;&lt;author&gt;&lt;firstName&gt;Guillermo&lt;/firstName&gt;&lt;lastName&gt;Pérez-Trabado&lt;/lastName&gt;&lt;/author&gt;&lt;author&gt;&lt;firstName&gt;M&lt;/firstName&gt;&lt;middleNames&gt;Gonzalo&lt;/middleNames&gt;&lt;lastName&gt;Claros&lt;/lastName&gt;&lt;/author&gt;&lt;/authors&gt;&lt;/publication&gt;&lt;/publications&gt;&lt;cites&gt;&lt;/cites&gt;&lt;/citation&gt;</w:instrText>
       </w:r>
       <w:r>
         <w:rPr>
@@ -6415,9 +6312,6 @@
         </w:rPr>
       </w:pPr>
       <w:r>
-        <w:rPr>
-          <w:noProof w:val="0"/>
-        </w:rPr>
         <w:drawing>
           <wp:inline distT="0" distB="0" distL="0" distR="0" wp14:anchorId="14018405" wp14:editId="19328198">
             <wp:extent cx="5853396" cy="3572539"/>
@@ -6526,7 +6420,6 @@
         </w:rPr>
       </w:pPr>
       <w:r>
-        <w:lastRenderedPageBreak/>
         <w:t xml:space="preserve">Table </w:t>
       </w:r>
       <w:bookmarkEnd w:id="5"/>
@@ -6549,7 +6442,7 @@
         <w:rPr>
           <w:b w:val="0"/>
         </w:rPr>
-        <w:instrText xml:space="preserve"> ADDIN PAPERS2_CITATIONS &lt;citation&gt;&lt;uuid&gt;5DC69273-2C0B-40D6-9989-B826C9163224&lt;/uuid&gt;&lt;priority&gt;0&lt;/priority&gt;&lt;publications&gt;&lt;publication&gt;&lt;title&gt;SCOPE++: Github Repository&lt;/title&gt;&lt;type&gt;400&lt;/type&gt;&lt;subtype&gt;403&lt;/subtype&gt;&lt;uuid&gt;60AB52CA-19F3-4E8B-AB08-B96920F80D03&lt;/uuid&gt;&lt;/publication&gt;&lt;/publications&gt;&lt;cites&gt;&lt;/cites&gt;&lt;/citation&gt;</w:instrText>
+        <w:instrText xml:space="preserve"> ADDIN PAPERS2_CITATIONS &lt;citation&gt;&lt;uuid&gt;FD51366C-7977-4EE1-A494-F7BF5FB036D7&lt;/uuid&gt;&lt;priority&gt;0&lt;/priority&gt;&lt;publications&gt;&lt;publication&gt;&lt;title&gt;SCOPE++: Github Repository&lt;/title&gt;&lt;type&gt;400&lt;/type&gt;&lt;subtype&gt;403&lt;/subtype&gt;&lt;uuid&gt;60AB52CA-19F3-4E8B-AB08-B96920F80D03&lt;/uuid&gt;&lt;/publication&gt;&lt;/publications&gt;&lt;cites&gt;&lt;/cites&gt;&lt;/citation&gt;</w:instrText>
       </w:r>
       <w:r>
         <w:rPr>
@@ -7386,8 +7279,6 @@
           <w:noProof w:val="0"/>
         </w:rPr>
       </w:pPr>
-      <w:bookmarkStart w:id="6" w:name="_GoBack"/>
-      <w:bookmarkEnd w:id="6"/>
     </w:p>
     <w:p>
       <w:pPr>
@@ -7766,21 +7657,7 @@
           <w:noProof w:val="0"/>
         </w:rPr>
         <w:tab/>
-        <w:t xml:space="preserve">R. Mendez, J.D. Richter, </w:t>
-      </w:r>
-      <w:proofErr w:type="gramStart"/>
-      <w:r>
-        <w:rPr>
-          <w:noProof w:val="0"/>
-        </w:rPr>
-        <w:t>Translational</w:t>
-      </w:r>
-      <w:proofErr w:type="gramEnd"/>
-      <w:r>
-        <w:rPr>
-          <w:noProof w:val="0"/>
-        </w:rPr>
-        <w:t xml:space="preserve"> control by CPEB: a means to the end, Nat. Rev. Mol. Cell Biol. 2 (2001) 521.</w:t>
+        <w:t>R. Mendez, J.D. Richter, Translational control by CPEB: a means to the end, Nat. Rev. Mol. Cell Biol. 2 (2001) 521.</w:t>
       </w:r>
     </w:p>
     <w:p>
@@ -7954,21 +7831,7 @@
           <w:noProof w:val="0"/>
         </w:rPr>
         <w:tab/>
-        <w:t xml:space="preserve">H. Chang, J. Lim, M. Ha, V.N. Kim, </w:t>
-      </w:r>
-      <w:proofErr w:type="gramStart"/>
-      <w:r>
-        <w:rPr>
-          <w:noProof w:val="0"/>
-        </w:rPr>
-        <w:t>TAIL</w:t>
-      </w:r>
-      <w:proofErr w:type="gramEnd"/>
-      <w:r>
-        <w:rPr>
-          <w:noProof w:val="0"/>
-        </w:rPr>
-        <w:t>-seq: genome-wide determination of poly(A) tail length and 3' end modifications, Mol. Cell. 53 (2014) 1044–1052.</w:t>
+        <w:t>H. Chang, J. Lim, M. Ha, V.N. Kim, TAIL-seq: genome-wide determination of poly(A) tail length and 3' end modifications, Mol. Cell. 53 (2014) 1044–1052.</w:t>
       </w:r>
     </w:p>
     <w:p>
@@ -8068,22 +7931,6 @@
       </w:r>
       <w:r>
         <w:t>I’m not sure if this is entirely accurate …</w:t>
-      </w:r>
-    </w:p>
-  </w:comment>
-  <w:comment w:id="1" w:author="Morton" w:date="2014-06-13T13:16:00Z" w:initials="M">
-    <w:p>
-      <w:pPr>
-        <w:pStyle w:val="CommentText"/>
-      </w:pPr>
-      <w:r>
-        <w:rPr>
-          <w:rStyle w:val="CommentReference"/>
-        </w:rPr>
-        <w:annotationRef/>
-      </w:r>
-      <w:r>
-        <w:t>This citations are a bit weird.  For the final draft, we’ll want to change this</w:t>
       </w:r>
     </w:p>
   </w:comment>
@@ -8135,7 +7982,7 @@
       <w:fldChar w:fldCharType="separate"/>
     </w:r>
     <w:r>
-      <w:t>2</w:t>
+      <w:t>3</w:t>
     </w:r>
     <w:r>
       <w:fldChar w:fldCharType="end"/>

</xml_diff>

<commit_message>
Commiting draft of Genomcis.docx.
</commit_message>
<xml_diff>
--- a/manuscript/Genomics.docx
+++ b/manuscript/Genomics.docx
@@ -720,8 +720,6 @@
         </w:rPr>
         <w:t xml:space="preserve"> </w:t>
       </w:r>
-      <w:bookmarkStart w:id="1" w:name="_GoBack"/>
-      <w:bookmarkEnd w:id="1"/>
       <w:r>
         <w:rPr>
           <w:noProof w:val="0"/>
@@ -2291,6 +2289,7 @@
         <w:rPr>
           <w:noProof w:val="0"/>
         </w:rPr>
+        <w:lastRenderedPageBreak/>
         <w:t xml:space="preserve">The topology of the HMM is fairly simple, but requires the fragment conform to a </w:t>
       </w:r>
       <w:r>
@@ -2698,7 +2697,14 @@
         <w:rPr>
           <w:noProof w:val="0"/>
         </w:rPr>
-        <w:t>determining the approximate location of the poly(A) tails</w:t>
+        <w:t xml:space="preserve">determining the </w:t>
+      </w:r>
+      <w:r>
+        <w:rPr>
+          <w:noProof w:val="0"/>
+        </w:rPr>
+        <w:lastRenderedPageBreak/>
+        <w:t>approximate location of the poly(A) tails</w:t>
       </w:r>
       <w:r>
         <w:rPr>
@@ -3058,6 +3064,7 @@
         <w:rPr>
           <w:noProof w:val="0"/>
         </w:rPr>
+        <w:lastRenderedPageBreak/>
         <w:t>Once we have HMM parameter estimates</w:t>
       </w:r>
       <w:r>
@@ -3307,15 +3314,6 @@
         </w:rPr>
         <w:t>linear in the size of the sequence fragment.</w:t>
       </w:r>
-    </w:p>
-    <w:p>
-      <w:pPr>
-        <w:ind w:firstLine="720"/>
-        <w:jc w:val="both"/>
-        <w:rPr>
-          <w:noProof w:val="0"/>
-        </w:rPr>
-      </w:pPr>
     </w:p>
     <w:p>
       <w:pPr>
@@ -3592,6 +3590,7 @@
         <w:rPr>
           <w:noProof w:val="0"/>
         </w:rPr>
+        <w:lastRenderedPageBreak/>
         <w:t xml:space="preserve">Results </w:t>
       </w:r>
     </w:p>
@@ -3642,7 +3641,31 @@
         <w:rPr>
           <w:noProof w:val="0"/>
         </w:rPr>
-        <w:t>, and its precision in identifying tail boundaries</w:t>
+        <w:t xml:space="preserve">, and its </w:t>
+      </w:r>
+      <w:r>
+        <w:rPr>
+          <w:noProof w:val="0"/>
+        </w:rPr>
+        <w:t>ability</w:t>
+      </w:r>
+      <w:r>
+        <w:rPr>
+          <w:noProof w:val="0"/>
+        </w:rPr>
+        <w:t xml:space="preserve"> </w:t>
+      </w:r>
+      <w:r>
+        <w:rPr>
+          <w:noProof w:val="0"/>
+        </w:rPr>
+        <w:t>to find the</w:t>
+      </w:r>
+      <w:r>
+        <w:rPr>
+          <w:noProof w:val="0"/>
+        </w:rPr>
+        <w:t xml:space="preserve"> tail boundaries</w:t>
       </w:r>
       <w:r>
         <w:rPr>
@@ -3660,31 +3683,49 @@
         <w:rPr>
           <w:noProof w:val="0"/>
         </w:rPr>
-        <w:t>While we looked at the specificity</w:t>
-      </w:r>
-      <w:r>
-        <w:rPr>
-          <w:noProof w:val="0"/>
-        </w:rPr>
-        <w:t xml:space="preserve"> of SCOPE++ and other </w:t>
-      </w:r>
-      <w:r>
-        <w:rPr>
-          <w:noProof w:val="0"/>
-        </w:rPr>
-        <w:t>tool</w:t>
-      </w:r>
-      <w:r>
-        <w:rPr>
-          <w:noProof w:val="0"/>
-        </w:rPr>
-        <w:t>s in our initial analysis</w:t>
-      </w:r>
-      <w:r>
-        <w:rPr>
-          <w:noProof w:val="0"/>
-        </w:rPr>
-        <w:t>, we found them to be all near perfect; avoiding false-positives is not a difficult task for any tool,</w:t>
+        <w:t>(When</w:t>
+      </w:r>
+      <w:r>
+        <w:rPr>
+          <w:noProof w:val="0"/>
+        </w:rPr>
+        <w:t xml:space="preserve"> we </w:t>
+      </w:r>
+      <w:r>
+        <w:rPr>
+          <w:noProof w:val="0"/>
+        </w:rPr>
+        <w:t>examined</w:t>
+      </w:r>
+      <w:r>
+        <w:rPr>
+          <w:noProof w:val="0"/>
+        </w:rPr>
+        <w:t xml:space="preserve"> specificity</w:t>
+      </w:r>
+      <w:r>
+        <w:rPr>
+          <w:noProof w:val="0"/>
+        </w:rPr>
+        <w:t xml:space="preserve"> in our initial analysis</w:t>
+      </w:r>
+      <w:r>
+        <w:rPr>
+          <w:noProof w:val="0"/>
+        </w:rPr>
+        <w:t xml:space="preserve">, we found </w:t>
+      </w:r>
+      <w:r>
+        <w:rPr>
+          <w:noProof w:val="0"/>
+        </w:rPr>
+        <w:t>it to be near perfect for all tools</w:t>
+      </w:r>
+      <w:r>
+        <w:rPr>
+          <w:noProof w:val="0"/>
+        </w:rPr>
+        <w:t>; avoiding false-positives is not a difficult task for any tool,</w:t>
       </w:r>
       <w:r>
         <w:rPr>
@@ -3696,12 +3737,24 @@
         <w:rPr>
           <w:noProof w:val="0"/>
         </w:rPr>
+        <w:t>)</w:t>
+      </w:r>
+      <w:r>
+        <w:rPr>
+          <w:noProof w:val="0"/>
+        </w:rPr>
         <w:t xml:space="preserve">  </w:t>
       </w:r>
       <w:r>
         <w:rPr>
           <w:noProof w:val="0"/>
         </w:rPr>
+        <w:t xml:space="preserve">We assessed sensitivity with the standard formula (the ration of true positives to actual positives).  </w:t>
+      </w:r>
+      <w:r>
+        <w:rPr>
+          <w:noProof w:val="0"/>
+        </w:rPr>
         <w:t>To assess a tool’s precision, we measure</w:t>
       </w:r>
       <w:r>
@@ -3720,7 +3773,7 @@
         <w:rPr>
           <w:noProof w:val="0"/>
         </w:rPr>
-        <w:t>the</w:t>
+        <w:t>three</w:t>
       </w:r>
       <w:r>
         <w:rPr>
@@ -3765,31 +3818,49 @@
         <w:rPr>
           <w:noProof w:val="0"/>
         </w:rPr>
-        <w:t xml:space="preserve">.  The first is the fraction of tails with </w:t>
-      </w:r>
-      <w:r>
-        <w:rPr>
-          <w:noProof w:val="0"/>
-        </w:rPr>
-        <w:t>correctly identified end points.  The second looks at the average directed distance from the estimated endpoint to the actual input then the endpoint is correct.   T</w:t>
-      </w:r>
-      <w:r>
-        <w:rPr>
-          <w:noProof w:val="0"/>
-        </w:rPr>
-        <w:t xml:space="preserve">he </w:t>
-      </w:r>
-      <w:r>
-        <w:rPr>
-          <w:noProof w:val="0"/>
-        </w:rPr>
-        <w:t>third</w:t>
-      </w:r>
-      <w:r>
-        <w:rPr>
-          <w:noProof w:val="0"/>
-        </w:rPr>
-        <w:t xml:space="preserve"> is computed by looking at the square of </w:t>
+        <w:t xml:space="preserve">.  </w:t>
+      </w:r>
+      <w:r>
+        <w:rPr>
+          <w:noProof w:val="0"/>
+        </w:rPr>
+        <w:t>% correct is the</w:t>
+      </w:r>
+      <w:r>
+        <w:rPr>
+          <w:noProof w:val="0"/>
+        </w:rPr>
+        <w:t xml:space="preserve"> fraction of tails with </w:t>
+      </w:r>
+      <w:r>
+        <w:rPr>
+          <w:noProof w:val="0"/>
+        </w:rPr>
+        <w:t xml:space="preserve">correctly identified end points.  </w:t>
+      </w:r>
+      <w:r>
+        <w:rPr>
+          <w:noProof w:val="0"/>
+        </w:rPr>
+        <w:t>Average trim error is</w:t>
+      </w:r>
+      <w:r>
+        <w:rPr>
+          <w:noProof w:val="0"/>
+        </w:rPr>
+        <w:t xml:space="preserve"> </w:t>
+      </w:r>
+      <w:r>
+        <w:rPr>
+          <w:noProof w:val="0"/>
+        </w:rPr>
+        <w:t xml:space="preserve">the distance between estimated and actual boundaries (with positive values indicating the estimation is past the actual), averaged over all incorrect sequence.  Sum of squares error is the average of the </w:t>
+      </w:r>
+      <w:r>
+        <w:rPr>
+          <w:noProof w:val="0"/>
+        </w:rPr>
+        <w:t xml:space="preserve">square of </w:t>
       </w:r>
       <w:r>
         <w:rPr>
@@ -3807,7 +3878,7 @@
         <w:rPr>
           <w:noProof w:val="0"/>
         </w:rPr>
-        <w:t xml:space="preserve">.  The last is important because </w:t>
+        <w:t xml:space="preserve">.  The last reflects the fact that </w:t>
       </w:r>
       <w:r>
         <w:rPr>
@@ -3827,25 +3898,67 @@
         <w:rPr>
           <w:noProof w:val="0"/>
         </w:rPr>
-        <w:t>At is reasonable to ask whether the complexity of an HMM approach is warranted given the apparently simple nature of the problem, so w</w:t>
-      </w:r>
-      <w:r>
-        <w:rPr>
-          <w:noProof w:val="0"/>
-        </w:rPr>
-        <w:t xml:space="preserve">e start by </w:t>
-      </w:r>
-      <w:r>
-        <w:rPr>
-          <w:noProof w:val="0"/>
-        </w:rPr>
-        <w:t xml:space="preserve">testing SCOPE++ against </w:t>
-      </w:r>
-      <w:r>
-        <w:rPr>
-          <w:noProof w:val="0"/>
-        </w:rPr>
-        <w:t>a basic string search.  Using our semi-synthetic dataset</w:t>
+        <w:t>First we test whether</w:t>
+      </w:r>
+      <w:r>
+        <w:rPr>
+          <w:noProof w:val="0"/>
+        </w:rPr>
+        <w:t xml:space="preserve"> the complexity of an HMM approach is warranted </w:t>
+      </w:r>
+      <w:r>
+        <w:rPr>
+          <w:noProof w:val="0"/>
+        </w:rPr>
+        <w:t>(</w:t>
+      </w:r>
+      <w:r>
+        <w:rPr>
+          <w:noProof w:val="0"/>
+        </w:rPr>
+        <w:t>given the apparently simple nature of the problem</w:t>
+      </w:r>
+      <w:r>
+        <w:rPr>
+          <w:noProof w:val="0"/>
+        </w:rPr>
+        <w:t xml:space="preserve">) </w:t>
+      </w:r>
+      <w:r>
+        <w:rPr>
+          <w:noProof w:val="0"/>
+        </w:rPr>
+        <w:t xml:space="preserve">by </w:t>
+      </w:r>
+      <w:r>
+        <w:rPr>
+          <w:noProof w:val="0"/>
+        </w:rPr>
+        <w:t>comparing</w:t>
+      </w:r>
+      <w:r>
+        <w:rPr>
+          <w:noProof w:val="0"/>
+        </w:rPr>
+        <w:t xml:space="preserve"> SCOPE++ against </w:t>
+      </w:r>
+      <w:r>
+        <w:rPr>
+          <w:noProof w:val="0"/>
+        </w:rPr>
+        <w:t>a basic string search</w:t>
+      </w:r>
+      <w:r>
+        <w:rPr>
+          <w:noProof w:val="0"/>
+        </w:rPr>
+        <w:t xml:space="preserve"> algorithm</w:t>
+      </w:r>
+      <w:r>
+        <w:rPr>
+          <w:noProof w:val="0"/>
+        </w:rPr>
+        <w:t>.  Using our semi-synthetic dataset</w:t>
       </w:r>
       <w:r>
         <w:rPr>
@@ -3857,7 +3970,19 @@
         <w:rPr>
           <w:noProof w:val="0"/>
         </w:rPr>
-        <w:t xml:space="preserve">, we compare against am </w:t>
+        <w:t>, we compare a</w:t>
+      </w:r>
+      <w:r>
+        <w:rPr>
+          <w:noProof w:val="0"/>
+        </w:rPr>
+        <w:t>gainst an</w:t>
+      </w:r>
+      <w:r>
+        <w:rPr>
+          <w:noProof w:val="0"/>
+        </w:rPr>
+        <w:t xml:space="preserve"> </w:t>
       </w:r>
       <w:r>
         <w:rPr>
@@ -3906,7 +4031,19 @@
         <w:rPr>
           <w:noProof w:val="0"/>
         </w:rPr>
-        <w:t xml:space="preserve"> that that: (1) </w:t>
+        <w:t xml:space="preserve"> </w:t>
+      </w:r>
+      <w:r>
+        <w:rPr>
+          <w:noProof w:val="0"/>
+        </w:rPr>
+        <w:t>such</w:t>
+      </w:r>
+      <w:r>
+        <w:rPr>
+          <w:noProof w:val="0"/>
+        </w:rPr>
+        <w:t xml:space="preserve"> that: (1) </w:t>
       </w:r>
       <w:r>
         <w:rPr>
@@ -4236,7 +4373,20 @@
         <w:rPr>
           <w:noProof w:val="0"/>
         </w:rPr>
-        <w:t xml:space="preserve"> With a 0% errors rate (i.e. perfect tails), the simple tool is able to correctly identify boundaries less than 25% of the time, and over-extends the boundaries by an average of 8 bases; under these conditions SCOPE++ returns perfect results.  Bumping the error rate improves the simple tail results slightly (as more errors in the </w:t>
+        <w:t xml:space="preserve"> With a 0% base-call</w:t>
+      </w:r>
+      <w:r>
+        <w:rPr>
+          <w:noProof w:val="0"/>
+        </w:rPr>
+        <w:t xml:space="preserve"> rate (i.e. </w:t>
+      </w:r>
+      <w:r>
+        <w:rPr>
+          <w:noProof w:val="0"/>
+        </w:rPr>
+        <w:lastRenderedPageBreak/>
+        <w:t xml:space="preserve">perfect tails), the simple tool is able to correctly identify boundaries less than 25% of the time, and over-extends the boundaries by an average of 8 bases; under these conditions SCOPE++ returns perfect results.  Bumping the error rate improves the simple tail results slightly (as more errors in the </w:t>
       </w:r>
       <w:r>
         <w:rPr>
@@ -4248,7 +4398,19 @@
         <w:rPr>
           <w:noProof w:val="0"/>
         </w:rPr>
-        <w:t xml:space="preserve">ut even at a 5% error rate the tool can only identify 34% of the boundaries correctly, and over-extends by an average of 4.5 bases.  SCOPE++ </w:t>
+        <w:t xml:space="preserve">ut even at a 5% error rate the tool can only identify 34% of the boundaries correctly, and </w:t>
+      </w:r>
+      <w:r>
+        <w:rPr>
+          <w:noProof w:val="0"/>
+        </w:rPr>
+        <w:t xml:space="preserve">it </w:t>
+      </w:r>
+      <w:r>
+        <w:rPr>
+          <w:noProof w:val="0"/>
+        </w:rPr>
+        <w:t xml:space="preserve">over-extends by an average of 4.5 bases.  SCOPE++ </w:t>
       </w:r>
       <w:r>
         <w:rPr>
@@ -4298,7 +4460,13 @@
         <w:rPr>
           <w:noProof w:val="0"/>
         </w:rPr>
-        <w:t xml:space="preserve">Our second experiment </w:t>
+        <w:t>Next we test</w:t>
+      </w:r>
+      <w:r>
+        <w:rPr>
+          <w:noProof w:val="0"/>
+        </w:rPr>
+        <w:t xml:space="preserve"> whether the HMM </w:t>
       </w:r>
       <w:r>
         <w:rPr>
@@ -4310,13 +4478,7 @@
         <w:rPr>
           <w:noProof w:val="0"/>
         </w:rPr>
-        <w:t xml:space="preserve"> to determine whether the complexity of the HMM </w:t>
-      </w:r>
-      <w:r>
-        <w:rPr>
-          <w:noProof w:val="0"/>
-        </w:rPr>
-        <w:t>is</w:t>
+        <w:t xml:space="preserve"> an</w:t>
       </w:r>
       <w:r>
         <w:rPr>
@@ -4328,7 +4490,13 @@
         <w:rPr>
           <w:noProof w:val="0"/>
         </w:rPr>
-        <w:t>appropriate structural match for the biological phenomenon</w:t>
+        <w:t>appropriate str</w:t>
+      </w:r>
+      <w:r>
+        <w:rPr>
+          <w:noProof w:val="0"/>
+        </w:rPr>
+        <w:t>uctural match for the biologically-dictated structure of the sequences</w:t>
       </w:r>
       <w:r>
         <w:rPr>
@@ -4371,7 +4539,19 @@
         <w:rPr>
           <w:noProof w:val="0"/>
         </w:rPr>
-        <w:t xml:space="preserve">, thus requiring each tail start and end with 2 As) against a basic two state HMM (containing a “poly(A)” sate and a “non-poly(A)” state). Using the same </w:t>
+        <w:t>, thus requiring each tail start and end with 2 As) against a basic two stat</w:t>
+      </w:r>
+      <w:r>
+        <w:rPr>
+          <w:noProof w:val="0"/>
+        </w:rPr>
+        <w:t>e HMM (containing a “poly(A)” stat</w:t>
+      </w:r>
+      <w:r>
+        <w:rPr>
+          <w:noProof w:val="0"/>
+        </w:rPr>
+        <w:t xml:space="preserve">e and a “non-poly(A)” state). Using the same </w:t>
       </w:r>
       <w:r>
         <w:rPr>
@@ -4389,33 +4569,49 @@
         <w:rPr>
           <w:noProof w:val="0"/>
         </w:rPr>
-        <w:t xml:space="preserve"> for the simplified HMM, the tool tends to assign all bases to the non-poly(A) state.</w:t>
-      </w:r>
-      <w:r>
-        <w:rPr>
-          <w:noProof w:val="0"/>
-        </w:rPr>
-        <w:t xml:space="preserve">  He simplified HMM  is able to identify only about 10% of the fragments having tails (as opposed to SCOPE++’s 100%), even when dealing with perfect tails: while tail identification is simple, it is not that simple.  We conclude from this both that the complexity of our model is in some way describing the appropriate </w:t>
-      </w:r>
-      <w:proofErr w:type="gramStart"/>
-      <w:r>
-        <w:rPr>
-          <w:noProof w:val="0"/>
-        </w:rPr>
-        <w:t>biologically-dictated</w:t>
-      </w:r>
-      <w:proofErr w:type="gramEnd"/>
-      <w:r>
-        <w:rPr>
-          <w:noProof w:val="0"/>
-        </w:rPr>
-        <w:t xml:space="preserve"> sequence structure – at l</w:t>
-      </w:r>
-      <w:r>
-        <w:rPr>
-          <w:noProof w:val="0"/>
-        </w:rPr>
-        <w:t>east beyond what the trivial HMM.</w:t>
+        <w:t xml:space="preserve"> for the simplified HMM</w:t>
+      </w:r>
+      <w:r>
+        <w:rPr>
+          <w:noProof w:val="0"/>
+        </w:rPr>
+        <w:t xml:space="preserve"> that we use for SCOPE (see Methods)</w:t>
+      </w:r>
+      <w:r>
+        <w:rPr>
+          <w:noProof w:val="0"/>
+        </w:rPr>
+        <w:t>, the tool tends to assign all bases to the non-poly(A) state.</w:t>
+      </w:r>
+      <w:r>
+        <w:rPr>
+          <w:noProof w:val="0"/>
+        </w:rPr>
+        <w:t xml:space="preserve">  Th</w:t>
+      </w:r>
+      <w:r>
+        <w:rPr>
+          <w:noProof w:val="0"/>
+        </w:rPr>
+        <w:t>e simplified HMM  is able to identify only about 10% of the fragments having tails (as opposed to SCOPE++’s 100%), even when dealing with perfect tails: while tail identification is simple, it is not that simple.  We conclude from this that the complexity of our model is in some way describing the appropriate biologically-dictated sequence structure – at l</w:t>
+      </w:r>
+      <w:r>
+        <w:rPr>
+          <w:noProof w:val="0"/>
+        </w:rPr>
+        <w:t>east beyond what the trivial HMM</w:t>
+      </w:r>
+      <w:r>
+        <w:rPr>
+          <w:noProof w:val="0"/>
+        </w:rPr>
+        <w:t xml:space="preserve"> can describe</w:t>
+      </w:r>
+      <w:r>
+        <w:rPr>
+          <w:noProof w:val="0"/>
+        </w:rPr>
+        <w:t>.</w:t>
       </w:r>
     </w:p>
     <w:p>
@@ -4435,13 +4631,19 @@
         <w:rPr>
           <w:noProof w:val="0"/>
         </w:rPr>
-        <w:t xml:space="preserve">idea behind the general approach, </w:t>
-      </w:r>
-      <w:r>
-        <w:rPr>
-          <w:noProof w:val="0"/>
-        </w:rPr>
-        <w:t xml:space="preserve">, we now move to a </w:t>
+        <w:t>id</w:t>
+      </w:r>
+      <w:r>
+        <w:rPr>
+          <w:noProof w:val="0"/>
+        </w:rPr>
+        <w:t>ea behind the general approach,</w:t>
+      </w:r>
+      <w:r>
+        <w:rPr>
+          <w:noProof w:val="0"/>
+        </w:rPr>
+        <w:t xml:space="preserve"> we now move to a </w:t>
       </w:r>
       <w:r>
         <w:rPr>
@@ -4453,12 +4655,6 @@
         <w:rPr>
           <w:noProof w:val="0"/>
         </w:rPr>
-        <w:t xml:space="preserve">to </w:t>
-      </w:r>
-      <w:r>
-        <w:rPr>
-          <w:noProof w:val="0"/>
-        </w:rPr>
         <w:t xml:space="preserve">against existing </w:t>
       </w:r>
       <w:r>
@@ -4663,7 +4859,14 @@
         <w:rPr>
           <w:noProof w:val="0"/>
         </w:rPr>
-        <w:t xml:space="preserve">, and TrimEST </w:t>
+        <w:t xml:space="preserve">, </w:t>
+      </w:r>
+      <w:r>
+        <w:rPr>
+          <w:noProof w:val="0"/>
+        </w:rPr>
+        <w:lastRenderedPageBreak/>
+        <w:t xml:space="preserve">and TrimEST </w:t>
       </w:r>
       <w:r>
         <w:rPr>
@@ -4747,7 +4950,19 @@
         <w:rPr>
           <w:noProof w:val="0"/>
         </w:rPr>
-        <w:t xml:space="preserve"> each sequence we randomly generated 200 simulated sequences by stochastically introducing error into the poly(A) tail, as well as 200 sequences without tails by random</w:t>
+        <w:t xml:space="preserve"> each sequence we randomly generated 200 simulated sequences by stochastically introducing error into the poly(A) tail, as well as 200 sequences without tails </w:t>
+      </w:r>
+      <w:r>
+        <w:rPr>
+          <w:noProof w:val="0"/>
+        </w:rPr>
+        <w:t xml:space="preserve">(formed </w:t>
+      </w:r>
+      <w:r>
+        <w:rPr>
+          <w:noProof w:val="0"/>
+        </w:rPr>
+        <w:t>by random</w:t>
       </w:r>
       <w:r>
         <w:rPr>
@@ -4765,13 +4980,49 @@
         <w:rPr>
           <w:noProof w:val="0"/>
         </w:rPr>
+        <w:t>)</w:t>
+      </w:r>
+      <w:r>
+        <w:rPr>
+          <w:noProof w:val="0"/>
+        </w:rPr>
         <w:t>. Altogether, this gives us</w:t>
       </w:r>
       <w:r>
         <w:rPr>
           <w:noProof w:val="0"/>
         </w:rPr>
-        <w:t xml:space="preserve">  10,000 tail-containing fragments derived directly from actual fragments and 10,000 tail-omitted fragments based on similar base distributions.  On these results we </w:t>
+        <w:t xml:space="preserve"> </w:t>
+      </w:r>
+      <w:r>
+        <w:rPr>
+          <w:noProof w:val="0"/>
+        </w:rPr>
+        <w:t xml:space="preserve">10,000 tail-containing </w:t>
+      </w:r>
+      <w:r>
+        <w:rPr>
+          <w:noProof w:val="0"/>
+        </w:rPr>
+        <w:t xml:space="preserve">simulated </w:t>
+      </w:r>
+      <w:r>
+        <w:rPr>
+          <w:noProof w:val="0"/>
+        </w:rPr>
+        <w:t xml:space="preserve">fragments derived directly from actual fragments and 10,000 tail-omitted fragments based on similar base distributions.  </w:t>
+      </w:r>
+      <w:r>
+        <w:rPr>
+          <w:noProof w:val="0"/>
+        </w:rPr>
+        <w:t>Using this set,</w:t>
+      </w:r>
+      <w:r>
+        <w:rPr>
+          <w:noProof w:val="0"/>
+        </w:rPr>
+        <w:t xml:space="preserve"> </w:t>
       </w:r>
       <w:r>
         <w:rPr>
@@ -4822,19 +5073,31 @@
         <w:rPr>
           <w:noProof w:val="0"/>
         </w:rPr>
-        <w:t xml:space="preserve"> the correct boundaries a significantly higher number of tails (</w:t>
-      </w:r>
-      <w:r>
-        <w:rPr>
-          <w:noProof w:val="0"/>
-        </w:rPr>
-        <w:t>using the 3% simulated error rate, SCOPE++ correctly identified an average of 77% of the sequence boundaries as averaged</w:t>
-      </w:r>
-      <w:r>
-        <w:rPr>
-          <w:noProof w:val="0"/>
-        </w:rPr>
-        <w:t>, as opposed to 28% of for TrimPoly), and has a significantly smaller average sum-of-squares error rate.  In short, SCOPE++ is considerably more precise.</w:t>
+        <w:t xml:space="preserve"> the correct boundaries</w:t>
+      </w:r>
+      <w:r>
+        <w:rPr>
+          <w:noProof w:val="0"/>
+        </w:rPr>
+        <w:t>,</w:t>
+      </w:r>
+      <w:r>
+        <w:rPr>
+          <w:noProof w:val="0"/>
+        </w:rPr>
+        <w:t xml:space="preserve"> a significantly higher number of tails (</w:t>
+      </w:r>
+      <w:r>
+        <w:rPr>
+          <w:noProof w:val="0"/>
+        </w:rPr>
+        <w:t>using the 3% simulated error rate, SCOPE++ correctly identified 77% of the sequence boundaries</w:t>
+      </w:r>
+      <w:r>
+        <w:rPr>
+          <w:noProof w:val="0"/>
+        </w:rPr>
+        <w:t>, as opposed to 28% for TrimPoly), and has a significantly smaller average sum-of-squares error rate.  In short, SCOPE++ is considerably more precise.</w:t>
       </w:r>
     </w:p>
     <w:p>
@@ -4860,7 +5123,43 @@
         <w:rPr>
           <w:noProof w:val="0"/>
         </w:rPr>
-        <w:t xml:space="preserve"> at the performance of SCOPE++ and TrimPoly as a function of both tail length and the length of adjacent sequencing adapter sequence (a portion of the fragment added </w:t>
+        <w:t xml:space="preserve"> at the performance</w:t>
+      </w:r>
+      <w:r>
+        <w:rPr>
+          <w:noProof w:val="0"/>
+        </w:rPr>
+        <w:t xml:space="preserve">s of SCOPE++ and TrimPoly as </w:t>
+      </w:r>
+      <w:r>
+        <w:rPr>
+          <w:noProof w:val="0"/>
+        </w:rPr>
+        <w:t>function</w:t>
+      </w:r>
+      <w:r>
+        <w:rPr>
+          <w:noProof w:val="0"/>
+        </w:rPr>
+        <w:t>s</w:t>
+      </w:r>
+      <w:r>
+        <w:rPr>
+          <w:noProof w:val="0"/>
+        </w:rPr>
+        <w:t xml:space="preserve"> of both tail length and th</w:t>
+      </w:r>
+      <w:r>
+        <w:rPr>
+          <w:noProof w:val="0"/>
+        </w:rPr>
+        <w:t>e length of adjacent sequencing-</w:t>
+      </w:r>
+      <w:r>
+        <w:rPr>
+          <w:noProof w:val="0"/>
+        </w:rPr>
+        <w:t xml:space="preserve">adapter sequence (a portion of the fragment added </w:t>
       </w:r>
       <w:r>
         <w:rPr>
@@ -4890,7 +5189,19 @@
         <w:rPr>
           <w:noProof w:val="0"/>
         </w:rPr>
-        <w:t>SCOPE++ is completely robust to such interference.  By augmenting the length of tails or adjacent sequencing adapters fragments of real data in simulation, we can examine the effects of tail length and adapter len</w:t>
+        <w:t>SCOPE++ is completely robust to such interference.  By augmenting the length of tails or</w:t>
+      </w:r>
+      <w:r>
+        <w:rPr>
+          <w:noProof w:val="0"/>
+        </w:rPr>
+        <w:t xml:space="preserve"> adjacent sequencing-adapter</w:t>
+      </w:r>
+      <w:r>
+        <w:rPr>
+          <w:noProof w:val="0"/>
+        </w:rPr>
+        <w:t xml:space="preserve"> fragments of real data in simulation, we can examine the effects of tail length and adapter len</w:t>
       </w:r>
       <w:r>
         <w:rPr>
@@ -4902,19 +5213,26 @@
         <w:rPr>
           <w:noProof w:val="0"/>
         </w:rPr>
-        <w:t>(a)).  We observe</w:t>
-      </w:r>
-      <w:r>
-        <w:rPr>
-          <w:noProof w:val="0"/>
-        </w:rPr>
-        <w:t>d</w:t>
-      </w:r>
-      <w:r>
-        <w:rPr>
-          <w:noProof w:val="0"/>
-        </w:rPr>
-        <w:t xml:space="preserve"> a significant decrease in the sensitivity of TrimPoly as the adapter length grows beyond the length of the tail – a factor having no effect on the significance of SCOPE+</w:t>
+        <w:t xml:space="preserve">(a)).  We observe a significant decrease in the sensitivity of TrimPoly as the adapter length grows beyond the length of the tail – a factor having no effect on the </w:t>
+      </w:r>
+      <w:r>
+        <w:rPr>
+          <w:noProof w:val="0"/>
+        </w:rPr>
+        <w:t>sensitivity</w:t>
+      </w:r>
+      <w:r>
+        <w:rPr>
+          <w:noProof w:val="0"/>
+        </w:rPr>
+        <w:t xml:space="preserve"> </w:t>
+      </w:r>
+      <w:r>
+        <w:rPr>
+          <w:noProof w:val="0"/>
+        </w:rPr>
+        <w:lastRenderedPageBreak/>
+        <w:t>of SCOPE+</w:t>
       </w:r>
       <w:r>
         <w:rPr>
@@ -5052,7 +5370,19 @@
         <w:rPr>
           <w:noProof w:val="0"/>
         </w:rPr>
-        <w:t xml:space="preserve"> consistent with the simulation: as the tails shift deeper into the fragment, the relative ability of TrimPoly to identify them diminishes significantly.  </w:t>
+        <w:t xml:space="preserve"> consistent with the simulation: as the tails shift deeper into the fragment, the relative ability of TrimPoly to identify </w:t>
+      </w:r>
+      <w:r>
+        <w:rPr>
+          <w:noProof w:val="0"/>
+        </w:rPr>
+        <w:t>those tails</w:t>
+      </w:r>
+      <w:r>
+        <w:rPr>
+          <w:noProof w:val="0"/>
+        </w:rPr>
+        <w:t xml:space="preserve"> diminishes significantly.  </w:t>
       </w:r>
     </w:p>
     <w:p>
@@ -5100,20 +5430,31 @@
         <w:rPr>
           <w:noProof w:val="0"/>
         </w:rPr>
-        <w:t xml:space="preserve">s]. The Arabidopsis data set was developed using poly(T) tag sequencing </w:t>
-      </w:r>
-      <w:r>
-        <w:rPr>
-          <w:noProof w:val="0"/>
-          <w:highlight w:val="yellow"/>
-        </w:rPr>
-        <w:t>and it was estimated that around 60% of the reads contained poly(T) tails</w:t>
-      </w:r>
-      <w:r>
-        <w:rPr>
-          <w:noProof w:val="0"/>
-        </w:rPr>
-        <w:t xml:space="preserve">.  Our tool discovered that 59.6% of all of the reads contained poly(T) tails, which </w:t>
+        <w:t>s]</w:t>
+      </w:r>
+      <w:r>
+        <w:rPr>
+          <w:noProof w:val="0"/>
+        </w:rPr>
+        <w:t>, set to find poly(T) tails</w:t>
+      </w:r>
+      <w:r>
+        <w:rPr>
+          <w:noProof w:val="0"/>
+        </w:rPr>
+        <w:t xml:space="preserve">. The Arabidopsis data set was developed using poly(T) tag </w:t>
+      </w:r>
+      <w:r>
+        <w:rPr>
+          <w:noProof w:val="0"/>
+        </w:rPr>
+        <w:t>sequencing and it was estimated that around 60% of the reads contained poly(T) tails.  Our tool discovered that</w:t>
+      </w:r>
+      <w:r>
+        <w:rPr>
+          <w:noProof w:val="0"/>
+        </w:rPr>
+        <w:t xml:space="preserve"> 59.6% of all of the reads contained poly(T) tails, which </w:t>
       </w:r>
       <w:r>
         <w:rPr>
@@ -5125,7 +5466,13 @@
         <w:rPr>
           <w:noProof w:val="0"/>
         </w:rPr>
-        <w:t xml:space="preserve"> very close to the initial estimate.  A quick search for sequences containing short homopolymers returns only 126 clear false negatives, all of which were present in low quality regions and probably would have been trashed anyway.</w:t>
+        <w:t xml:space="preserve"> very close to </w:t>
+      </w:r>
+      <w:r>
+        <w:rPr>
+          <w:noProof w:val="0"/>
+        </w:rPr>
+        <w:t>the initial estimate.  A quick search for sequences containing short homopolymers returns only 126 clear false negatives, all of which were present in low quality regions and probably would have been trashed anyway.</w:t>
       </w:r>
     </w:p>
     <w:p>
@@ -5133,9 +5480,10 @@
         <w:pStyle w:val="Heading1"/>
         <w:spacing w:before="0" w:after="0"/>
         <w:rPr>
-          <w:noProof w:val="0"/>
-          <w:sz w:val="22"/>
-          <w:szCs w:val="20"/>
+          <w:rFonts w:ascii="Times New Roman" w:hAnsi="Times New Roman" w:cs="Times New Roman"/>
+          <w:noProof w:val="0"/>
+          <w:sz w:val="24"/>
+          <w:szCs w:val="24"/>
         </w:rPr>
       </w:pPr>
     </w:p>
@@ -5144,16 +5492,18 @@
         <w:pStyle w:val="Heading1"/>
         <w:spacing w:before="0" w:after="0"/>
         <w:rPr>
-          <w:noProof w:val="0"/>
-          <w:sz w:val="22"/>
-          <w:szCs w:val="20"/>
-        </w:rPr>
-      </w:pPr>
-      <w:r>
-        <w:rPr>
-          <w:noProof w:val="0"/>
-          <w:sz w:val="22"/>
-          <w:szCs w:val="20"/>
+          <w:rFonts w:ascii="Times New Roman" w:hAnsi="Times New Roman" w:cs="Times New Roman"/>
+          <w:noProof w:val="0"/>
+          <w:sz w:val="24"/>
+          <w:szCs w:val="24"/>
+        </w:rPr>
+      </w:pPr>
+      <w:r>
+        <w:rPr>
+          <w:rFonts w:ascii="Times New Roman" w:hAnsi="Times New Roman" w:cs="Times New Roman"/>
+          <w:noProof w:val="0"/>
+          <w:sz w:val="24"/>
+          <w:szCs w:val="24"/>
         </w:rPr>
         <w:t>Availability and Requirements</w:t>
       </w:r>
@@ -5171,11 +5521,13 @@
         <w:spacing w:line="480" w:lineRule="auto"/>
         <w:ind w:firstLine="720"/>
         <w:rPr>
-          <w:sz w:val="24"/>
-        </w:rPr>
-      </w:pPr>
-      <w:r>
-        <w:rPr>
+          <w:rFonts w:ascii="Times New Roman" w:hAnsi="Times New Roman"/>
+          <w:sz w:val="24"/>
+        </w:rPr>
+      </w:pPr>
+      <w:r>
+        <w:rPr>
+          <w:rFonts w:ascii="Times New Roman" w:hAnsi="Times New Roman"/>
           <w:sz w:val="24"/>
         </w:rPr>
         <w:t xml:space="preserve">Our software can be found at </w:t>
@@ -5184,6 +5536,7 @@
         <w:r>
           <w:rPr>
             <w:rStyle w:val="Hyperlink"/>
+            <w:rFonts w:ascii="Times New Roman" w:hAnsi="Times New Roman"/>
             <w:sz w:val="24"/>
           </w:rPr>
           <w:t>https://github.com/mortonjt/SCOPE</w:t>
@@ -5191,6 +5544,7 @@
       </w:hyperlink>
       <w:r>
         <w:rPr>
+          <w:rFonts w:ascii="Times New Roman" w:hAnsi="Times New Roman"/>
           <w:sz w:val="24"/>
         </w:rPr>
         <w:t xml:space="preserve">, with code to be distributed as open source.  SCOPE++ was implemented in C++11, and has been tested using the gnu g++ compiler (v. 4.6) on both OS X and Ubuntu Linux.  </w:t>
@@ -5200,13 +5554,20 @@
       <w:pPr>
         <w:pStyle w:val="Heading1"/>
         <w:rPr>
-          <w:noProof w:val="0"/>
-        </w:rPr>
-      </w:pPr>
-      <w:r>
-        <w:rPr>
-          <w:noProof w:val="0"/>
-        </w:rPr>
+          <w:rFonts w:ascii="Times New Roman" w:hAnsi="Times New Roman" w:cs="Times New Roman"/>
+          <w:noProof w:val="0"/>
+          <w:sz w:val="24"/>
+          <w:szCs w:val="24"/>
+        </w:rPr>
+      </w:pPr>
+      <w:r>
+        <w:rPr>
+          <w:rFonts w:ascii="Times New Roman" w:hAnsi="Times New Roman" w:cs="Times New Roman"/>
+          <w:noProof w:val="0"/>
+          <w:sz w:val="24"/>
+          <w:szCs w:val="24"/>
+        </w:rPr>
+        <w:lastRenderedPageBreak/>
         <w:t>Conclusions</w:t>
       </w:r>
     </w:p>
@@ -5215,118 +5576,101 @@
         <w:ind w:firstLine="720"/>
         <w:rPr>
           <w:noProof w:val="0"/>
-          <w:szCs w:val="18"/>
-        </w:rPr>
-      </w:pPr>
-      <w:r>
-        <w:rPr>
-          <w:noProof w:val="0"/>
-          <w:szCs w:val="18"/>
+        </w:rPr>
+      </w:pPr>
+      <w:r>
+        <w:rPr>
+          <w:noProof w:val="0"/>
         </w:rPr>
         <w:t xml:space="preserve">Here we have presented SCOPE++, a novel approach for identifying </w:t>
       </w:r>
       <w:r>
         <w:rPr>
           <w:noProof w:val="0"/>
-          <w:szCs w:val="18"/>
         </w:rPr>
         <w:t xml:space="preserve">imperfect </w:t>
       </w:r>
       <w:r>
         <w:rPr>
           <w:noProof w:val="0"/>
-          <w:szCs w:val="18"/>
         </w:rPr>
         <w:t>homopolymers</w:t>
       </w:r>
       <w:r>
         <w:rPr>
           <w:noProof w:val="0"/>
-          <w:szCs w:val="18"/>
         </w:rPr>
         <w:t xml:space="preserve"> when end-point </w:t>
       </w:r>
       <w:r>
         <w:rPr>
           <w:noProof w:val="0"/>
-          <w:szCs w:val="18"/>
         </w:rPr>
         <w:t>precision</w:t>
       </w:r>
       <w:r>
         <w:rPr>
           <w:noProof w:val="0"/>
-          <w:szCs w:val="18"/>
         </w:rPr>
         <w:t xml:space="preserve"> is important</w:t>
       </w:r>
       <w:r>
         <w:rPr>
           <w:noProof w:val="0"/>
-          <w:szCs w:val="18"/>
         </w:rPr>
         <w:t xml:space="preserve">. </w:t>
       </w:r>
       <w:r>
         <w:rPr>
           <w:noProof w:val="0"/>
-          <w:szCs w:val="18"/>
         </w:rPr>
         <w:t xml:space="preserve">We have compared SCOPE++ to </w:t>
       </w:r>
       <w:r>
         <w:rPr>
           <w:noProof w:val="0"/>
-          <w:szCs w:val="18"/>
         </w:rPr>
         <w:t>simpler</w:t>
       </w:r>
       <w:r>
         <w:rPr>
           <w:noProof w:val="0"/>
-          <w:szCs w:val="18"/>
         </w:rPr>
         <w:t xml:space="preserve"> tools, and in doing so established the necessity of a more complex approach to what </w:t>
       </w:r>
       <w:r>
         <w:rPr>
           <w:noProof w:val="0"/>
-          <w:szCs w:val="18"/>
         </w:rPr>
         <w:t>initially</w:t>
       </w:r>
       <w:r>
         <w:rPr>
           <w:noProof w:val="0"/>
-          <w:szCs w:val="18"/>
         </w:rPr>
         <w:t xml:space="preserve"> seems like a simple problem. </w:t>
       </w:r>
       <w:r>
         <w:rPr>
           <w:noProof w:val="0"/>
-          <w:szCs w:val="18"/>
         </w:rPr>
         <w:t>Unlikely other tools, SCOPE++ is able to identify both end boundaries of a tail</w:t>
       </w:r>
       <w:r>
         <w:rPr>
           <w:noProof w:val="0"/>
-          <w:szCs w:val="18"/>
         </w:rPr>
         <w:t xml:space="preserve"> (as opposed to simple trimming</w:t>
       </w:r>
       <w:r>
         <w:rPr>
           <w:noProof w:val="0"/>
-          <w:szCs w:val="18"/>
         </w:rPr>
         <w:t>) and is able to train on data-specific model parameters.  Our tests have shown that the tool</w:t>
       </w:r>
       <w:r>
         <w:rPr>
           <w:noProof w:val="0"/>
-          <w:szCs w:val="18"/>
         </w:rPr>
         <w:t xml:space="preserve"> performs on par with existing poly(A) trimming tools in terms of speed, while showing considerably more accuracy in terms of identifying end-point boundaries and predicting tails buried further away from the fragment ends. </w:t>
       </w:r>
@@ -5342,9 +5686,15 @@
       <w:r>
         <w:rPr>
           <w:noProof w:val="0"/>
-          <w:szCs w:val="18"/>
-        </w:rPr>
-        <w:t xml:space="preserve">The success of SCOPE++ also indicates some potential for generalizing the approach to </w:t>
+        </w:rPr>
+        <w:t>The success of SCOPE</w:t>
+      </w:r>
+      <w:r>
+        <w:rPr>
+          <w:noProof w:val="0"/>
+          <w:szCs w:val="18"/>
+        </w:rPr>
+        <w:t xml:space="preserve">++ also indicates some potential for generalizing the approach to </w:t>
       </w:r>
       <w:r>
         <w:rPr>
@@ -5365,7 +5715,7 @@
           <w:noProof w:val="0"/>
           <w:szCs w:val="18"/>
         </w:rPr>
-        <w:t>edification</w:t>
+        <w:t>identification</w:t>
       </w:r>
       <w:r>
         <w:rPr>
@@ -5428,7 +5778,49 @@
           <w:noProof w:val="0"/>
           <w:szCs w:val="18"/>
         </w:rPr>
-        <w:t xml:space="preserve"> time consuming and appear to be over-kill for this sort of problems, in these cases where we can keep the complexity of the model fairly low and the state space small, the same principles might work to keep the runtime within reason. </w:t>
+        <w:t xml:space="preserve"> time consuming and appear to be over</w:t>
+      </w:r>
+      <w:r>
+        <w:rPr>
+          <w:noProof w:val="0"/>
+          <w:szCs w:val="18"/>
+        </w:rPr>
+        <w:t>-kill for this sort of problems</w:t>
+      </w:r>
+      <w:r>
+        <w:rPr>
+          <w:noProof w:val="0"/>
+          <w:szCs w:val="18"/>
+        </w:rPr>
+        <w:t xml:space="preserve"> in these cases where we can keep the complexity of the model fairly low and the </w:t>
+      </w:r>
+      <w:r>
+        <w:rPr>
+          <w:noProof w:val="0"/>
+          <w:szCs w:val="18"/>
+        </w:rPr>
+        <w:t xml:space="preserve">number of </w:t>
+      </w:r>
+      <w:r>
+        <w:rPr>
+          <w:noProof w:val="0"/>
+          <w:szCs w:val="18"/>
+        </w:rPr>
+        <w:t>state</w:t>
+      </w:r>
+      <w:r>
+        <w:rPr>
+          <w:noProof w:val="0"/>
+          <w:szCs w:val="18"/>
+        </w:rPr>
+        <w:t>s</w:t>
+      </w:r>
+      <w:r>
+        <w:rPr>
+          <w:noProof w:val="0"/>
+          <w:szCs w:val="18"/>
+        </w:rPr>
+        <w:t xml:space="preserve"> small, the same principles might work to keep the runtime within reason. </w:t>
       </w:r>
     </w:p>
     <w:p>
@@ -5466,7 +5858,56 @@
           <w:rFonts w:eastAsiaTheme="minorHAnsi"/>
           <w:noProof w:val="0"/>
         </w:rPr>
-        <w:t>JM designed, developed and implemented most of the software algorithms.  PA conducted human validation on the tests.  NF created found the optimal parameters of the software. JK coordinated this project and conducted all of the simulation tests and performed a statistical analysis on the results.  LC coordinated this project and conducted human validation on the results.  All authors read and approved the final manuscript.</w:t>
+        <w:t xml:space="preserve">JM designed, developed and implemented most of the software algorithms.  PA conducted human validation on the tests.  NF </w:t>
+      </w:r>
+      <w:r>
+        <w:rPr>
+          <w:rFonts w:eastAsiaTheme="minorHAnsi"/>
+          <w:noProof w:val="0"/>
+        </w:rPr>
+        <w:t>developed software for finding</w:t>
+      </w:r>
+      <w:r>
+        <w:rPr>
+          <w:rFonts w:eastAsiaTheme="minorHAnsi"/>
+          <w:noProof w:val="0"/>
+        </w:rPr>
+        <w:t xml:space="preserve"> the optimal parameters of the softw</w:t>
+      </w:r>
+      <w:r>
+        <w:rPr>
+          <w:rFonts w:eastAsiaTheme="minorHAnsi"/>
+          <w:noProof w:val="0"/>
+        </w:rPr>
+        <w:t xml:space="preserve">are. JK contributed to the </w:t>
+      </w:r>
+      <w:r>
+        <w:rPr>
+          <w:rFonts w:eastAsiaTheme="minorHAnsi"/>
+          <w:noProof w:val="0"/>
+        </w:rPr>
+        <w:t>algorithm design</w:t>
+      </w:r>
+      <w:r>
+        <w:rPr>
+          <w:rFonts w:eastAsiaTheme="minorHAnsi"/>
+          <w:noProof w:val="0"/>
+        </w:rPr>
+        <w:t xml:space="preserve"> and conducted all of the simulation tests and performed a statistical analysis </w:t>
+      </w:r>
+      <w:r>
+        <w:rPr>
+          <w:rFonts w:eastAsiaTheme="minorHAnsi"/>
+          <w:noProof w:val="0"/>
+        </w:rPr>
+        <w:t>of</w:t>
+      </w:r>
+      <w:r>
+        <w:rPr>
+          <w:rFonts w:eastAsiaTheme="minorHAnsi"/>
+          <w:noProof w:val="0"/>
+        </w:rPr>
+        <w:t xml:space="preserve"> the results.  LC coordinated this project and conducted human validation on the results.  All authors read and approved the final manuscript.</w:t>
       </w:r>
       <w:r>
         <w:rPr>
@@ -5572,6 +6013,7 @@
         <w:rPr>
           <w:noProof w:val="0"/>
         </w:rPr>
+        <w:lastRenderedPageBreak/>
         <w:t>Figures</w:t>
       </w:r>
     </w:p>
@@ -5674,7 +6116,21 @@
           <w:b w:val="0"/>
           <w:szCs w:val="16"/>
         </w:rPr>
-        <w:t xml:space="preserve">The number of A states between the background and poly(A) states can be varied depending on user priorities, with a larger number of states leading to more precise boundary identification but loss of overall </w:t>
+        <w:t xml:space="preserve">The number of A states between the background and poly(A) states can </w:t>
+      </w:r>
+      <w:r>
+        <w:rPr>
+          <w:b w:val="0"/>
+          <w:szCs w:val="16"/>
+        </w:rPr>
+        <w:t>vary</w:t>
+      </w:r>
+      <w:r>
+        <w:rPr>
+          <w:b w:val="0"/>
+          <w:szCs w:val="16"/>
+        </w:rPr>
+        <w:t xml:space="preserve"> depending on user priorities, with a larger number of states leading to more precise boundary identification but loss of overall </w:t>
       </w:r>
       <w:r>
         <w:rPr>
@@ -5705,7 +6161,19 @@
         <w:rPr>
           <w:b w:val="0"/>
         </w:rPr>
-        <w:t xml:space="preserve"> of the upstream tail boundary),  interior tail bases (further than at least </w:t>
+        <w:t xml:space="preserve"> of the upstr</w:t>
+      </w:r>
+      <w:r>
+        <w:rPr>
+          <w:b w:val="0"/>
+        </w:rPr>
+        <w:t xml:space="preserve">eam tail boundary), </w:t>
+      </w:r>
+      <w:r>
+        <w:rPr>
+          <w:b w:val="0"/>
+        </w:rPr>
+        <w:t xml:space="preserve">interior tail bases (further than at least </w:t>
       </w:r>
       <w:r>
         <w:rPr>
@@ -5779,11 +6247,11 @@
         <w:keepNext/>
         <w:ind w:left="720"/>
       </w:pPr>
-      <w:bookmarkStart w:id="2" w:name="_Ref230927869"/>
+      <w:bookmarkStart w:id="1" w:name="_Ref230927869"/>
       <w:r>
         <w:t xml:space="preserve">Figure </w:t>
       </w:r>
-      <w:bookmarkEnd w:id="2"/>
+      <w:bookmarkEnd w:id="1"/>
       <w:r>
         <w:t>2</w:t>
       </w:r>
@@ -5833,6 +6301,24 @@
           <w:noProof w:val="0"/>
         </w:rPr>
       </w:pPr>
+    </w:p>
+    <w:p>
+      <w:pPr>
+        <w:keepNext/>
+        <w:rPr>
+          <w:noProof w:val="0"/>
+        </w:rPr>
+      </w:pPr>
+    </w:p>
+    <w:p>
+      <w:pPr>
+        <w:keepNext/>
+        <w:rPr>
+          <w:noProof w:val="0"/>
+        </w:rPr>
+      </w:pPr>
+      <w:bookmarkStart w:id="2" w:name="_GoBack"/>
+      <w:bookmarkEnd w:id="2"/>
     </w:p>
     <w:p>
       <w:pPr>
@@ -5975,6 +6461,7 @@
           <w:noProof/>
           <w:sz w:val="36"/>
         </w:rPr>
+        <w:lastRenderedPageBreak/>
         <w:drawing>
           <wp:inline distT="0" distB="0" distL="0" distR="0" wp14:anchorId="7E59AAC8" wp14:editId="50F9A37B">
             <wp:extent cx="6400800" cy="2667000"/>
@@ -6150,6 +6637,7 @@
           <w:sz w:val="20"/>
           <w:szCs w:val="20"/>
         </w:rPr>
+        <w:lastRenderedPageBreak/>
         <w:t>Table 1:</w:t>
       </w:r>
       <w:r>
@@ -6420,6 +6908,7 @@
         </w:rPr>
       </w:pPr>
       <w:r>
+        <w:lastRenderedPageBreak/>
         <w:t xml:space="preserve">Table </w:t>
       </w:r>
       <w:bookmarkEnd w:id="5"/>
@@ -7541,7 +8030,14 @@
           <w:noProof w:val="0"/>
         </w:rPr>
         <w:tab/>
-        <w:t>P. Rice, I. Longden, A. Bleasby, EMBOSS: the European Molecular Biology Open Software Suite, Trends Genet. 16 (2000) 276–277.</w:t>
+        <w:t xml:space="preserve">P. Rice, I. Longden, A. Bleasby, EMBOSS: the European Molecular Biology </w:t>
+      </w:r>
+      <w:r>
+        <w:rPr>
+          <w:noProof w:val="0"/>
+        </w:rPr>
+        <w:lastRenderedPageBreak/>
+        <w:t>Open Software Suite, Trends Genet. 16 (2000) 276–277.</w:t>
       </w:r>
     </w:p>
     <w:p>
@@ -7982,7 +8478,7 @@
       <w:fldChar w:fldCharType="separate"/>
     </w:r>
     <w:r>
-      <w:t>3</w:t>
+      <w:t>15</w:t>
     </w:r>
     <w:r>
       <w:fldChar w:fldCharType="end"/>

</xml_diff>

<commit_message>
Corrected spelling mistakes and added in new figures into manuscript
</commit_message>
<xml_diff>
--- a/manuscript/Genomics.docx
+++ b/manuscript/Genomics.docx
@@ -1,13 +1,21 @@
 
 <file path=word/document.xml><?xml version="1.0" encoding="utf-8"?>
-<w:document xmlns:wpc="http://schemas.microsoft.com/office/word/2010/wordprocessingCanvas" xmlns:mo="http://schemas.microsoft.com/office/mac/office/2008/main" xmlns:mc="http://schemas.openxmlformats.org/markup-compatibility/2006" xmlns:mv="urn:schemas-microsoft-com:mac:vml" xmlns:o="urn:schemas-microsoft-com:office:office" xmlns:r="http://schemas.openxmlformats.org/officeDocument/2006/relationships" xmlns:m="http://schemas.openxmlformats.org/officeDocument/2006/math" xmlns:v="urn:schemas-microsoft-com:vml" xmlns:wp14="http://schemas.microsoft.com/office/word/2010/wordprocessingDrawing" xmlns:wp="http://schemas.openxmlformats.org/drawingml/2006/wordprocessingDrawing" xmlns:w10="urn:schemas-microsoft-com:office:word" xmlns:w="http://schemas.openxmlformats.org/wordprocessingml/2006/main" xmlns:w14="http://schemas.microsoft.com/office/word/2010/wordml" xmlns:wpg="http://schemas.microsoft.com/office/word/2010/wordprocessingGroup" xmlns:wpi="http://schemas.microsoft.com/office/word/2010/wordprocessingInk" xmlns:wne="http://schemas.microsoft.com/office/word/2006/wordml" xmlns:wps="http://schemas.microsoft.com/office/word/2010/wordprocessingShape" mc:Ignorable="w14 wp14">
+<w:document xmlns:wpc="http://schemas.microsoft.com/office/word/2010/wordprocessingCanvas" xmlns:mc="http://schemas.openxmlformats.org/markup-compatibility/2006" xmlns:o="urn:schemas-microsoft-com:office:office" xmlns:r="http://schemas.openxmlformats.org/officeDocument/2006/relationships" xmlns:m="http://schemas.openxmlformats.org/officeDocument/2006/math" xmlns:v="urn:schemas-microsoft-com:vml" xmlns:wp14="http://schemas.microsoft.com/office/word/2010/wordprocessingDrawing" xmlns:wp="http://schemas.openxmlformats.org/drawingml/2006/wordprocessingDrawing" xmlns:w10="urn:schemas-microsoft-com:office:word" xmlns:w="http://schemas.openxmlformats.org/wordprocessingml/2006/main" xmlns:w14="http://schemas.microsoft.com/office/word/2010/wordml" xmlns:wpg="http://schemas.microsoft.com/office/word/2010/wordprocessingGroup" xmlns:wpi="http://schemas.microsoft.com/office/word/2010/wordprocessingInk" xmlns:wne="http://schemas.microsoft.com/office/word/2006/wordml" xmlns:wps="http://schemas.microsoft.com/office/word/2010/wordprocessingShape" mc:Ignorable="w14 wp14">
   <w:body>
     <w:p>
       <w:pPr>
         <w:pStyle w:val="Articletitle"/>
       </w:pPr>
       <w:r>
-        <w:t>SCOPE++: Sequence Classification Of homoPolymer Emissions</w:t>
+        <w:t xml:space="preserve">SCOPE++: Sequence Classification Of </w:t>
+      </w:r>
+      <w:proofErr w:type="spellStart"/>
+      <w:r>
+        <w:t>homoPolymer</w:t>
+      </w:r>
+      <w:proofErr w:type="spellEnd"/>
+      <w:r>
+        <w:t xml:space="preserve"> Emissions</w:t>
       </w:r>
     </w:p>
     <w:p>
@@ -83,12 +91,22 @@
           <w:sz w:val="24"/>
           <w:vertAlign w:val="superscript"/>
         </w:rPr>
-        <w:t>1,2</w:t>
-      </w:r>
-      <w:r>
-        <w:rPr>
+        <w:t>1</w:t>
+      </w:r>
+      <w:proofErr w:type="gramStart"/>
+      <w:r>
+        <w:rPr>
+          <w:b/>
+          <w:sz w:val="24"/>
           <w:vertAlign w:val="superscript"/>
         </w:rPr>
+        <w:t>,2</w:t>
+      </w:r>
+      <w:proofErr w:type="gramEnd"/>
+      <w:r>
+        <w:rPr>
+          <w:vertAlign w:val="superscript"/>
+        </w:rPr>
         <w:t xml:space="preserve"> §</w:t>
       </w:r>
       <w:r>
@@ -124,6 +142,7 @@
       <w:pPr>
         <w:pStyle w:val="Affilation"/>
       </w:pPr>
+      <w:proofErr w:type="gramStart"/>
       <w:r>
         <w:rPr>
           <w:vertAlign w:val="superscript"/>
@@ -169,6 +188,7 @@
       <w:r>
         <w:t>Statistics, Miami University, Oxford, Ohio, USA.</w:t>
       </w:r>
+      <w:proofErr w:type="gramEnd"/>
     </w:p>
     <w:p>
       <w:pPr>
@@ -410,7 +430,39 @@
           <w:sz w:val="24"/>
           <w:szCs w:val="24"/>
         </w:rPr>
-        <w:t xml:space="preserve">mRNA polyadenylation, the addition of a poly(A) tail to the 3’-end of pre-mRNA, is a process critical to gene expression and regulation in eukaryotes.  To understand the molecular mechanisms governing polyadenylation and other relevant biological processes, it is important to identify these poly(A) tails accurately in transcriptome sequencing data </w:t>
+        <w:t xml:space="preserve">mRNA polyadenylation, the addition of a </w:t>
+      </w:r>
+      <w:proofErr w:type="gramStart"/>
+      <w:r>
+        <w:rPr>
+          <w:sz w:val="24"/>
+          <w:szCs w:val="24"/>
+        </w:rPr>
+        <w:t>poly(</w:t>
+      </w:r>
+      <w:proofErr w:type="gramEnd"/>
+      <w:r>
+        <w:rPr>
+          <w:sz w:val="24"/>
+          <w:szCs w:val="24"/>
+        </w:rPr>
+        <w:t xml:space="preserve">A) tail to the 3’-end of pre-mRNA, is a process critical to gene expression and regulation in eukaryotes.  To understand the molecular mechanisms governing polyadenylation and other relevant biological processes, it is important to identify these </w:t>
+      </w:r>
+      <w:proofErr w:type="gramStart"/>
+      <w:r>
+        <w:rPr>
+          <w:sz w:val="24"/>
+          <w:szCs w:val="24"/>
+        </w:rPr>
+        <w:t>poly(</w:t>
+      </w:r>
+      <w:proofErr w:type="gramEnd"/>
+      <w:r>
+        <w:rPr>
+          <w:sz w:val="24"/>
+          <w:szCs w:val="24"/>
+        </w:rPr>
+        <w:t xml:space="preserve">A) tails accurately in transcriptome sequencing data </w:t>
       </w:r>
       <w:commentRangeStart w:id="0"/>
       <w:r>
@@ -453,13 +505,29 @@
           <w:sz w:val="24"/>
           <w:szCs w:val="24"/>
         </w:rPr>
-        <w:t>y identify these poly(A) tail end-points</w:t>
-      </w:r>
+        <w:t xml:space="preserve">y identify these </w:t>
+      </w:r>
+      <w:proofErr w:type="gramStart"/>
       <w:r>
         <w:rPr>
           <w:sz w:val="24"/>
           <w:szCs w:val="24"/>
         </w:rPr>
+        <w:t>poly(</w:t>
+      </w:r>
+      <w:proofErr w:type="gramEnd"/>
+      <w:r>
+        <w:rPr>
+          <w:sz w:val="24"/>
+          <w:szCs w:val="24"/>
+        </w:rPr>
+        <w:t>A) tail end-points</w:t>
+      </w:r>
+      <w:r>
+        <w:rPr>
+          <w:sz w:val="24"/>
+          <w:szCs w:val="24"/>
+        </w:rPr>
         <w:t xml:space="preserve">. </w:t>
       </w:r>
       <w:r>
@@ -474,7 +542,23 @@
           <w:sz w:val="24"/>
           <w:szCs w:val="24"/>
         </w:rPr>
-        <w:t xml:space="preserve">ll existing tools that we are aware of focus exclusively on the trimming of poly(A) tails, failing to provide the detailed information needed for studying the polyadenylation process. </w:t>
+        <w:t xml:space="preserve">ll existing tools that we are aware of focus exclusively on the trimming of </w:t>
+      </w:r>
+      <w:proofErr w:type="gramStart"/>
+      <w:r>
+        <w:rPr>
+          <w:sz w:val="24"/>
+          <w:szCs w:val="24"/>
+        </w:rPr>
+        <w:t>poly(</w:t>
+      </w:r>
+      <w:proofErr w:type="gramEnd"/>
+      <w:r>
+        <w:rPr>
+          <w:sz w:val="24"/>
+          <w:szCs w:val="24"/>
+        </w:rPr>
+        <w:t xml:space="preserve">A) tails, failing to provide the detailed information needed for studying the polyadenylation process. </w:t>
       </w:r>
     </w:p>
     <w:p>
@@ -538,12 +622,21 @@
         </w:rPr>
         <w:t xml:space="preserve"> have created SCOPE++, a tool for finding the precise border of </w:t>
       </w:r>
+      <w:proofErr w:type="gramStart"/>
       <w:r>
         <w:rPr>
           <w:sz w:val="24"/>
           <w:szCs w:val="24"/>
         </w:rPr>
-        <w:t xml:space="preserve">poly(A) tails and other </w:t>
+        <w:t>poly(</w:t>
+      </w:r>
+      <w:proofErr w:type="gramEnd"/>
+      <w:r>
+        <w:rPr>
+          <w:sz w:val="24"/>
+          <w:szCs w:val="24"/>
+        </w:rPr>
+        <w:t xml:space="preserve">A) tails and other </w:t>
       </w:r>
       <w:r>
         <w:rPr>
@@ -617,13 +710,29 @@
           <w:sz w:val="24"/>
           <w:szCs w:val="24"/>
         </w:rPr>
-        <w:t xml:space="preserve"> demonstrate that our tool can precisely identify poly(A) tails with near perfect accuracy at </w:t>
-      </w:r>
+        <w:t xml:space="preserve"> demonstrate that our tool can precisely identify </w:t>
+      </w:r>
+      <w:proofErr w:type="gramStart"/>
       <w:r>
         <w:rPr>
           <w:sz w:val="24"/>
           <w:szCs w:val="24"/>
         </w:rPr>
+        <w:t>poly(</w:t>
+      </w:r>
+      <w:proofErr w:type="gramEnd"/>
+      <w:r>
+        <w:rPr>
+          <w:sz w:val="24"/>
+          <w:szCs w:val="24"/>
+        </w:rPr>
+        <w:t xml:space="preserve">A) tails with near perfect accuracy at </w:t>
+      </w:r>
+      <w:r>
+        <w:rPr>
+          <w:sz w:val="24"/>
+          <w:szCs w:val="24"/>
+        </w:rPr>
         <w:t>the</w:t>
       </w:r>
       <w:r>
@@ -790,7 +899,21 @@
         <w:rPr>
           <w:noProof w:val="0"/>
         </w:rPr>
-        <w:t xml:space="preserve"> collecting precise information on the presence and characteristics of polyadenylated (poly(A)) tails in transcriptom</w:t>
+        <w:t xml:space="preserve"> collecting precise information on the presence and characteristics of polyadenylated (</w:t>
+      </w:r>
+      <w:proofErr w:type="gramStart"/>
+      <w:r>
+        <w:rPr>
+          <w:noProof w:val="0"/>
+        </w:rPr>
+        <w:t>poly(</w:t>
+      </w:r>
+      <w:proofErr w:type="gramEnd"/>
+      <w:r>
+        <w:rPr>
+          <w:noProof w:val="0"/>
+        </w:rPr>
+        <w:t>A)) tails in transcriptom</w:t>
       </w:r>
       <w:r>
         <w:rPr>
@@ -971,7 +1094,21 @@
         <w:rPr>
           <w:noProof w:val="0"/>
         </w:rPr>
-        <w:t xml:space="preserve"> that is able to identify poly(A) tail boundaries and length, and is robust to disruptions in the homopolymer sequence. </w:t>
+        <w:t xml:space="preserve"> that is able to identify </w:t>
+      </w:r>
+      <w:proofErr w:type="gramStart"/>
+      <w:r>
+        <w:rPr>
+          <w:noProof w:val="0"/>
+        </w:rPr>
+        <w:t>poly(</w:t>
+      </w:r>
+      <w:proofErr w:type="gramEnd"/>
+      <w:r>
+        <w:rPr>
+          <w:noProof w:val="0"/>
+        </w:rPr>
+        <w:t xml:space="preserve">A) tail boundaries and length, and is robust to disruptions in the homopolymer sequence. </w:t>
       </w:r>
     </w:p>
     <w:p>
@@ -987,7 +1124,23 @@
           <w:noProof w:val="0"/>
           <w:szCs w:val="18"/>
         </w:rPr>
-        <w:t xml:space="preserve">Polyadenylation is a post-transcriptional process in which the 3’-end of a pre-mRNA is cleaved and replaced with a poly(A) tail to form a mature mRNA.  Specifically, the polyadenylation protein complex binds to poly(A) signals, </w:t>
+        <w:t xml:space="preserve">Polyadenylation is a post-transcriptional process in which the 3’-end of a pre-mRNA is cleaved and replaced with a </w:t>
+      </w:r>
+      <w:proofErr w:type="gramStart"/>
+      <w:r>
+        <w:rPr>
+          <w:noProof w:val="0"/>
+          <w:szCs w:val="18"/>
+        </w:rPr>
+        <w:t>poly(</w:t>
+      </w:r>
+      <w:proofErr w:type="gramEnd"/>
+      <w:r>
+        <w:rPr>
+          <w:noProof w:val="0"/>
+          <w:szCs w:val="18"/>
+        </w:rPr>
+        <w:t xml:space="preserve">A) tail to form a mature mRNA.  Specifically, the polyadenylation protein complex binds to poly(A) signals, </w:t>
       </w:r>
       <w:r>
         <w:rPr>
@@ -1223,7 +1376,23 @@
           <w:noProof w:val="0"/>
           <w:szCs w:val="18"/>
         </w:rPr>
-        <w:t>.  To increase our understanding of the underlying molecular and biological mechanisms governing polyadenylation and other relevant processes,  RNA-seq data is</w:t>
+        <w:t>.  To increase our understanding of the underlying molecular and biological mechanisms governing polyadenylation and other relevant processes,  RNA-</w:t>
+      </w:r>
+      <w:proofErr w:type="spellStart"/>
+      <w:r>
+        <w:rPr>
+          <w:noProof w:val="0"/>
+          <w:szCs w:val="18"/>
+        </w:rPr>
+        <w:t>seq</w:t>
+      </w:r>
+      <w:proofErr w:type="spellEnd"/>
+      <w:r>
+        <w:rPr>
+          <w:noProof w:val="0"/>
+          <w:szCs w:val="18"/>
+        </w:rPr>
+        <w:t xml:space="preserve"> data is</w:t>
       </w:r>
       <w:r>
         <w:rPr>
@@ -1777,7 +1946,23 @@
           <w:sz w:val="24"/>
           <w:szCs w:val="18"/>
         </w:rPr>
-        <w:t xml:space="preserve"> the boundaries and length of poly(A) tails and other homopolymers in sequence reads</w:t>
+        <w:t xml:space="preserve"> the boundaries and length of </w:t>
+      </w:r>
+      <w:proofErr w:type="gramStart"/>
+      <w:r>
+        <w:rPr>
+          <w:sz w:val="24"/>
+          <w:szCs w:val="18"/>
+        </w:rPr>
+        <w:t>poly(</w:t>
+      </w:r>
+      <w:proofErr w:type="gramEnd"/>
+      <w:r>
+        <w:rPr>
+          <w:sz w:val="24"/>
+          <w:szCs w:val="18"/>
+        </w:rPr>
+        <w:t>A) tails and other homopolymers in sequence reads</w:t>
       </w:r>
       <w:r>
         <w:rPr>
@@ -1889,7 +2074,23 @@
           <w:sz w:val="24"/>
           <w:szCs w:val="18"/>
         </w:rPr>
-        <w:t xml:space="preserve"> in regulating gene expression.  In particular, our tool is designed to accurately detect poly(A) tails of lower purity, where tail boundaries will be difficult to identify using conventional algorithms. </w:t>
+        <w:t xml:space="preserve"> in regulating gene expression.  In particular, our tool is designed to accurately detect </w:t>
+      </w:r>
+      <w:proofErr w:type="gramStart"/>
+      <w:r>
+        <w:rPr>
+          <w:sz w:val="24"/>
+          <w:szCs w:val="18"/>
+        </w:rPr>
+        <w:t>poly(</w:t>
+      </w:r>
+      <w:proofErr w:type="gramEnd"/>
+      <w:r>
+        <w:rPr>
+          <w:sz w:val="24"/>
+          <w:szCs w:val="18"/>
+        </w:rPr>
+        <w:t xml:space="preserve">A) tails of lower purity, where tail boundaries will be difficult to identify using conventional algorithms. </w:t>
       </w:r>
     </w:p>
     <w:p>
@@ -1927,7 +2128,21 @@
           <w:noProof w:val="0"/>
         </w:rPr>
         <w:lastRenderedPageBreak/>
-        <w:t>SCOPE++ identifies poly(A) tails through the alignment of sequence reads to a predefined Hidden Markov Model</w:t>
+        <w:t xml:space="preserve">SCOPE++ identifies </w:t>
+      </w:r>
+      <w:proofErr w:type="gramStart"/>
+      <w:r>
+        <w:rPr>
+          <w:noProof w:val="0"/>
+        </w:rPr>
+        <w:t>poly(</w:t>
+      </w:r>
+      <w:proofErr w:type="gramEnd"/>
+      <w:r>
+        <w:rPr>
+          <w:noProof w:val="0"/>
+        </w:rPr>
+        <w:t>A) tails through the alignment of sequence reads to a predefined Hidden Markov Model</w:t>
       </w:r>
       <w:r>
         <w:rPr>
@@ -2056,6 +2271,7 @@
         </w:rPr>
         <w:t xml:space="preserve">, with a more technical review in </w:t>
       </w:r>
+      <w:proofErr w:type="spellStart"/>
       <w:r>
         <w:rPr>
           <w:i/>
@@ -2063,6 +2279,7 @@
         </w:rPr>
         <w:t>Rabiner</w:t>
       </w:r>
+      <w:proofErr w:type="spellEnd"/>
       <w:r>
         <w:rPr>
           <w:noProof w:val="0"/>
@@ -2109,7 +2326,21 @@
         <w:rPr>
           <w:noProof w:val="0"/>
         </w:rPr>
-        <w:t>.  Employing sliding windows to initialize HMM parameter values tailored to the dataset, SCOPE++ utilizes the Viterbi algorithm to approximate the most likely position of a poly(A) tail within any given fragment.</w:t>
+        <w:t xml:space="preserve">.  Employing sliding windows to initialize HMM parameter values tailored to the dataset, SCOPE++ utilizes the Viterbi algorithm to approximate the most likely position of a </w:t>
+      </w:r>
+      <w:proofErr w:type="gramStart"/>
+      <w:r>
+        <w:rPr>
+          <w:noProof w:val="0"/>
+        </w:rPr>
+        <w:t>poly(</w:t>
+      </w:r>
+      <w:proofErr w:type="gramEnd"/>
+      <w:r>
+        <w:rPr>
+          <w:noProof w:val="0"/>
+        </w:rPr>
+        <w:t>A) tail within any given fragment.</w:t>
       </w:r>
       <w:r>
         <w:rPr>
@@ -2244,7 +2475,35 @@
         <w:rPr>
           <w:noProof w:val="0"/>
         </w:rPr>
-        <w:t>, allowing for the identification of both perfect and imperfect poly(A) tails in raw sequence reads. Using sliding windows along a random sampling of the input as training data for initial parameter values (optionally coupled with Baum-Welch training for HMM parameter optimization), SCOPE++ utilizes the Viterbi algorithm to approximate the most likely position of a poly(A) tail within any given fragment. In  Figure 1</w:t>
+        <w:t xml:space="preserve">, allowing for the identification of both perfect and imperfect poly(A) tails in raw sequence reads. Using sliding windows along a random sampling of the input as training data for initial parameter values (optionally coupled with Baum-Welch training for HMM parameter optimization), SCOPE++ utilizes the Viterbi algorithm to approximate the most likely position of a </w:t>
+      </w:r>
+      <w:proofErr w:type="gramStart"/>
+      <w:r>
+        <w:rPr>
+          <w:noProof w:val="0"/>
+        </w:rPr>
+        <w:t>poly(</w:t>
+      </w:r>
+      <w:proofErr w:type="gramEnd"/>
+      <w:r>
+        <w:rPr>
+          <w:noProof w:val="0"/>
+        </w:rPr>
+        <w:t xml:space="preserve">A) tail within any given fragment. </w:t>
+      </w:r>
+      <w:proofErr w:type="gramStart"/>
+      <w:r>
+        <w:rPr>
+          <w:noProof w:val="0"/>
+        </w:rPr>
+        <w:t>In  Figure</w:t>
+      </w:r>
+      <w:proofErr w:type="gramEnd"/>
+      <w:r>
+        <w:rPr>
+          <w:noProof w:val="0"/>
+        </w:rPr>
+        <w:t xml:space="preserve"> 1</w:t>
       </w:r>
       <w:r>
         <w:rPr>
@@ -2268,7 +2527,21 @@
         <w:rPr>
           <w:noProof w:val="0"/>
         </w:rPr>
-        <w:t xml:space="preserve"> the decomposition of a fragment.  In the alignment of the fragment each base will be assigned to either: the poly(A) state (thus indicating it is a member of a poly(A) tail); a background state (thus indicating it is not); or one of the intermediate A states.  These middle states serve as tail boundary bases, which we require to be error free. Increasing the number of such states can increase the precision of boundary identification, at the cost of sensitivity as base-call errors become more likely to appear within the </w:t>
+        <w:t xml:space="preserve"> the decomposition of a fragment.  In the alignment of the fragment each base will be assigned to either: the </w:t>
+      </w:r>
+      <w:proofErr w:type="gramStart"/>
+      <w:r>
+        <w:rPr>
+          <w:noProof w:val="0"/>
+        </w:rPr>
+        <w:t>poly(</w:t>
+      </w:r>
+      <w:proofErr w:type="gramEnd"/>
+      <w:r>
+        <w:rPr>
+          <w:noProof w:val="0"/>
+        </w:rPr>
+        <w:t xml:space="preserve">A) state (thus indicating it is a member of a poly(A) tail); a background state (thus indicating it is not); or one of the intermediate A states.  These middle states serve as tail boundary bases, which we require to be error free. Increasing the number of such states can increase the precision of boundary identification, at the cost of sensitivity as base-call errors become more likely to appear within the </w:t>
       </w:r>
       <w:r>
         <w:rPr>
@@ -2352,7 +2625,21 @@
         <w:rPr>
           <w:noProof w:val="0"/>
         </w:rPr>
-        <w:t xml:space="preserve">), and the tolerance of non-adenine tail bases will be dictated by probabilities assigned in the poly(A) state. There is the possibility of a non-tail adenine sitting by chance close to the tail and being thus included in the tail.  However, there is virtually no way to distinguish such an </w:t>
+        <w:t xml:space="preserve">), and the tolerance of non-adenine tail bases will be dictated by probabilities assigned in the </w:t>
+      </w:r>
+      <w:proofErr w:type="gramStart"/>
+      <w:r>
+        <w:rPr>
+          <w:noProof w:val="0"/>
+        </w:rPr>
+        <w:t>poly(</w:t>
+      </w:r>
+      <w:proofErr w:type="gramEnd"/>
+      <w:r>
+        <w:rPr>
+          <w:noProof w:val="0"/>
+        </w:rPr>
+        <w:t xml:space="preserve">A) state. There is the possibility of a non-tail adenine sitting by chance close to the tail and being thus included in the tail.  However, there is virtually no way to distinguish such an </w:t>
       </w:r>
       <w:r>
         <w:rPr>
@@ -2388,7 +2675,21 @@
         <w:rPr>
           <w:noProof w:val="0"/>
         </w:rPr>
-        <w:t xml:space="preserve"> (or even establish whether or not that A should be outside the tail without wet-lab conformation), hence any tool </w:t>
+        <w:t xml:space="preserve"> (or even establish whether or not that A should be outside the tail without wet-lab conformation)</w:t>
+      </w:r>
+      <w:proofErr w:type="gramStart"/>
+      <w:r>
+        <w:rPr>
+          <w:noProof w:val="0"/>
+        </w:rPr>
+        <w:t>,</w:t>
+      </w:r>
+      <w:proofErr w:type="gramEnd"/>
+      <w:r>
+        <w:rPr>
+          <w:noProof w:val="0"/>
+        </w:rPr>
+        <w:t xml:space="preserve"> hence any tool </w:t>
       </w:r>
       <w:r>
         <w:rPr>
@@ -2424,7 +2725,13 @@
         <w:rPr>
           <w:noProof w:val="0"/>
         </w:rPr>
-        <w:t xml:space="preserve">wo homolopolymers sitting in close </w:t>
+        <w:t>wo homo</w:t>
+      </w:r>
+      <w:r>
+        <w:rPr>
+          <w:noProof w:val="0"/>
+        </w:rPr>
+        <w:t xml:space="preserve">polymers sitting in close </w:t>
       </w:r>
       <w:r>
         <w:rPr>
@@ -2520,7 +2827,15 @@
         <w:rPr>
           <w:noProof w:val="0"/>
         </w:rPr>
-        <w:t xml:space="preserve"> of two homolopolymers actually </w:t>
+        <w:t xml:space="preserve"> of two homo</w:t>
+      </w:r>
+      <w:bookmarkStart w:id="1" w:name="_GoBack"/>
+      <w:bookmarkEnd w:id="1"/>
+      <w:r>
+        <w:rPr>
+          <w:noProof w:val="0"/>
+        </w:rPr>
+        <w:t xml:space="preserve">polymers actually </w:t>
       </w:r>
       <w:r>
         <w:rPr>
@@ -2704,7 +3019,21 @@
           <w:noProof w:val="0"/>
         </w:rPr>
         <w:lastRenderedPageBreak/>
-        <w:t>approximate location of the poly(A) tails</w:t>
+        <w:t xml:space="preserve">approximate location of the </w:t>
+      </w:r>
+      <w:proofErr w:type="gramStart"/>
+      <w:r>
+        <w:rPr>
+          <w:noProof w:val="0"/>
+        </w:rPr>
+        <w:t>poly(</w:t>
+      </w:r>
+      <w:proofErr w:type="gramEnd"/>
+      <w:r>
+        <w:rPr>
+          <w:noProof w:val="0"/>
+        </w:rPr>
+        <w:t>A) tails</w:t>
       </w:r>
       <w:r>
         <w:rPr>
@@ -2779,6 +3108,7 @@
         </w:rPr>
         <w:t xml:space="preserve">a window </w:t>
       </w:r>
+      <w:proofErr w:type="spellStart"/>
       <w:r>
         <w:rPr>
           <w:i/>
@@ -2795,6 +3125,7 @@
         </w:rPr>
         <w:t>Center</w:t>
       </w:r>
+      <w:proofErr w:type="spellEnd"/>
       <w:r>
         <w:rPr>
           <w:noProof w:val="0"/>
@@ -2830,7 +3161,21 @@
         <w:rPr>
           <w:noProof w:val="0"/>
         </w:rPr>
-        <w:t xml:space="preserve"> this as a potential subsequence of a poly(A) tail.  </w:t>
+        <w:t xml:space="preserve"> this as a potential subsequence of a </w:t>
+      </w:r>
+      <w:proofErr w:type="gramStart"/>
+      <w:r>
+        <w:rPr>
+          <w:noProof w:val="0"/>
+        </w:rPr>
+        <w:t>poly(</w:t>
+      </w:r>
+      <w:proofErr w:type="gramEnd"/>
+      <w:r>
+        <w:rPr>
+          <w:noProof w:val="0"/>
+        </w:rPr>
+        <w:t xml:space="preserve">A) tail.  </w:t>
       </w:r>
       <w:r>
         <w:rPr>
@@ -2838,6 +3183,7 @@
         </w:rPr>
         <w:t xml:space="preserve">We then find the first window to the left, </w:t>
       </w:r>
+      <w:proofErr w:type="spellStart"/>
       <w:r>
         <w:rPr>
           <w:i/>
@@ -2853,12 +3199,14 @@
         </w:rPr>
         <w:t>Left</w:t>
       </w:r>
+      <w:proofErr w:type="spellEnd"/>
       <w:r>
         <w:rPr>
           <w:noProof w:val="0"/>
         </w:rPr>
         <w:t xml:space="preserve">, whose score is equal to the threshold value, and identify a </w:t>
       </w:r>
+      <w:proofErr w:type="spellStart"/>
       <w:r>
         <w:rPr>
           <w:i/>
@@ -2874,11 +3222,40 @@
         </w:rPr>
         <w:t>Right</w:t>
       </w:r>
-      <w:r>
-        <w:rPr>
-          <w:noProof w:val="0"/>
-        </w:rPr>
-        <w:t xml:space="preserve"> in a symmetric fashion.  Finally, we merge together all windows to form one contiguous sequence representing a hypothetical poly(A) tail to be use for parameter training (as illus</w:t>
+      <w:proofErr w:type="spellEnd"/>
+      <w:r>
+        <w:rPr>
+          <w:noProof w:val="0"/>
+        </w:rPr>
+        <w:t xml:space="preserve"> in a symmetric fashion.  Finally, we merge together all windows to form one contiguous sequence representing a hypothetical </w:t>
+      </w:r>
+      <w:proofErr w:type="gramStart"/>
+      <w:r>
+        <w:rPr>
+          <w:noProof w:val="0"/>
+        </w:rPr>
+        <w:t>poly(</w:t>
+      </w:r>
+      <w:proofErr w:type="gramEnd"/>
+      <w:r>
+        <w:rPr>
+          <w:noProof w:val="0"/>
+        </w:rPr>
+        <w:t xml:space="preserve">A) tail to be </w:t>
+      </w:r>
+      <w:proofErr w:type="spellStart"/>
+      <w:r>
+        <w:rPr>
+          <w:noProof w:val="0"/>
+        </w:rPr>
+        <w:t>use</w:t>
+      </w:r>
+      <w:proofErr w:type="spellEnd"/>
+      <w:r>
+        <w:rPr>
+          <w:noProof w:val="0"/>
+        </w:rPr>
+        <w:t xml:space="preserve"> for parameter training (as illus</w:t>
       </w:r>
       <w:r>
         <w:rPr>
@@ -2896,7 +3273,21 @@
         <w:rPr>
           <w:noProof w:val="0"/>
         </w:rPr>
-        <w:t>(We note that this method intentionally tends towards the over-estimation of the actual boundaries, allowing us to compensate for the presence of base-call errors at the ends of the poly(A) tail.)  From these putative sets we can then estimate</w:t>
+        <w:t xml:space="preserve">(We note that this method intentionally tends towards the over-estimation of the actual boundaries, allowing us to compensate for the presence of base-call errors at the ends of the </w:t>
+      </w:r>
+      <w:proofErr w:type="gramStart"/>
+      <w:r>
+        <w:rPr>
+          <w:noProof w:val="0"/>
+        </w:rPr>
+        <w:t>poly(</w:t>
+      </w:r>
+      <w:proofErr w:type="gramEnd"/>
+      <w:r>
+        <w:rPr>
+          <w:noProof w:val="0"/>
+        </w:rPr>
+        <w:t>A) tail.)  From these putative sets we can then estimate</w:t>
       </w:r>
       <w:r>
         <w:rPr>
@@ -3187,17 +3578,26 @@
         </w:rPr>
         <w:t xml:space="preserve">Specifically: while the Viterbi algorithm generally takes </w:t>
       </w:r>
+      <w:proofErr w:type="gramStart"/>
       <w:r>
         <w:rPr>
           <w:i/>
           <w:noProof w:val="0"/>
         </w:rPr>
-        <w:t>O(mn</w:t>
-      </w:r>
+        <w:t>O(</w:t>
+      </w:r>
+      <w:proofErr w:type="gramEnd"/>
       <w:r>
         <w:rPr>
           <w:i/>
           <w:noProof w:val="0"/>
+        </w:rPr>
+        <w:t>mn</w:t>
+      </w:r>
+      <w:r>
+        <w:rPr>
+          <w:i/>
+          <w:noProof w:val="0"/>
           <w:vertAlign w:val="superscript"/>
         </w:rPr>
         <w:t>2</w:t>
@@ -3258,7 +3658,23 @@
           <w:i/>
           <w:noProof w:val="0"/>
         </w:rPr>
-        <w:t>O(mn)</w:t>
+        <w:t>O(</w:t>
+      </w:r>
+      <w:proofErr w:type="spellStart"/>
+      <w:r>
+        <w:rPr>
+          <w:i/>
+          <w:noProof w:val="0"/>
+        </w:rPr>
+        <w:t>mn</w:t>
+      </w:r>
+      <w:proofErr w:type="spellEnd"/>
+      <w:r>
+        <w:rPr>
+          <w:i/>
+          <w:noProof w:val="0"/>
+        </w:rPr>
+        <w:t>)</w:t>
       </w:r>
       <w:r>
         <w:rPr>
@@ -3635,7 +4051,21 @@
         <w:rPr>
           <w:noProof w:val="0"/>
         </w:rPr>
-        <w:t>fy poly(A) tails (sensitivity)</w:t>
+        <w:t xml:space="preserve">fy </w:t>
+      </w:r>
+      <w:proofErr w:type="gramStart"/>
+      <w:r>
+        <w:rPr>
+          <w:noProof w:val="0"/>
+        </w:rPr>
+        <w:t>poly(</w:t>
+      </w:r>
+      <w:proofErr w:type="gramEnd"/>
+      <w:r>
+        <w:rPr>
+          <w:noProof w:val="0"/>
+        </w:rPr>
+        <w:t>A) tails (sensitivity)</w:t>
       </w:r>
       <w:r>
         <w:rPr>
@@ -4056,7 +4486,14 @@
         <w:rPr>
           <w:noProof w:val="0"/>
         </w:rPr>
-        <w:t xml:space="preserve"> is no shorter than a fixed value </w:t>
+        <w:t xml:space="preserve"> is no shorter </w:t>
+      </w:r>
+      <w:proofErr w:type="gramStart"/>
+      <w:r>
+        <w:rPr>
+          <w:noProof w:val="0"/>
+        </w:rPr>
+        <w:t xml:space="preserve">than a fixed value </w:t>
       </w:r>
       <w:r>
         <w:rPr>
@@ -4093,7 +4530,14 @@
         <w:rPr>
           <w:noProof w:val="0"/>
         </w:rPr>
-        <w:t>tion of non-</w:t>
+        <w:t>tion of non</w:t>
+      </w:r>
+      <w:proofErr w:type="gramEnd"/>
+      <w:r>
+        <w:rPr>
+          <w:noProof w:val="0"/>
+        </w:rPr>
+        <w:t>-</w:t>
       </w:r>
       <w:r>
         <w:rPr>
@@ -4197,7 +4641,21 @@
         <w:rPr>
           <w:noProof w:val="0"/>
         </w:rPr>
-        <w:t xml:space="preserve"> of poly(A) tails, it cannot match SCOPE++ in </w:t>
+        <w:t xml:space="preserve"> of </w:t>
+      </w:r>
+      <w:proofErr w:type="gramStart"/>
+      <w:r>
+        <w:rPr>
+          <w:noProof w:val="0"/>
+        </w:rPr>
+        <w:t>poly(</w:t>
+      </w:r>
+      <w:proofErr w:type="gramEnd"/>
+      <w:r>
+        <w:rPr>
+          <w:noProof w:val="0"/>
+        </w:rPr>
+        <w:t xml:space="preserve">A) tails, it cannot match SCOPE++ in </w:t>
       </w:r>
       <w:r>
         <w:rPr>
@@ -4392,7 +4850,21 @@
         <w:rPr>
           <w:noProof w:val="0"/>
         </w:rPr>
-        <w:t>tail prevents over-extension). B</w:t>
+        <w:t xml:space="preserve">tail </w:t>
+      </w:r>
+      <w:proofErr w:type="gramStart"/>
+      <w:r>
+        <w:rPr>
+          <w:noProof w:val="0"/>
+        </w:rPr>
+        <w:t>prevents</w:t>
+      </w:r>
+      <w:proofErr w:type="gramEnd"/>
+      <w:r>
+        <w:rPr>
+          <w:noProof w:val="0"/>
+        </w:rPr>
+        <w:t xml:space="preserve"> over-extension). B</w:t>
       </w:r>
       <w:r>
         <w:rPr>
@@ -4545,7 +5017,21 @@
         <w:rPr>
           <w:noProof w:val="0"/>
         </w:rPr>
-        <w:t>e HMM (containing a “poly(A)” stat</w:t>
+        <w:t>e HMM (containing a “</w:t>
+      </w:r>
+      <w:proofErr w:type="gramStart"/>
+      <w:r>
+        <w:rPr>
+          <w:noProof w:val="0"/>
+        </w:rPr>
+        <w:t>poly(</w:t>
+      </w:r>
+      <w:proofErr w:type="gramEnd"/>
+      <w:r>
+        <w:rPr>
+          <w:noProof w:val="0"/>
+        </w:rPr>
+        <w:t>A)” stat</w:t>
       </w:r>
       <w:r>
         <w:rPr>
@@ -4581,7 +5067,21 @@
         <w:rPr>
           <w:noProof w:val="0"/>
         </w:rPr>
-        <w:t>, the tool tends to assign all bases to the non-poly(A) state.</w:t>
+        <w:t>, the tool tends to assign all bases to the non-</w:t>
+      </w:r>
+      <w:proofErr w:type="gramStart"/>
+      <w:r>
+        <w:rPr>
+          <w:noProof w:val="0"/>
+        </w:rPr>
+        <w:t>poly(</w:t>
+      </w:r>
+      <w:proofErr w:type="gramEnd"/>
+      <w:r>
+        <w:rPr>
+          <w:noProof w:val="0"/>
+        </w:rPr>
+        <w:t>A) state.</w:t>
       </w:r>
       <w:r>
         <w:rPr>
@@ -4593,7 +5093,21 @@
         <w:rPr>
           <w:noProof w:val="0"/>
         </w:rPr>
-        <w:t>e simplified HMM  is able to identify only about 10% of the fragments having tails (as opposed to SCOPE++’s 100%), even when dealing with perfect tails: while tail identification is simple, it is not that simple.  We conclude from this that the complexity of our model is in some way describing the appropriate biologically-dictated sequence structure – at l</w:t>
+        <w:t xml:space="preserve">e simplified </w:t>
+      </w:r>
+      <w:proofErr w:type="gramStart"/>
+      <w:r>
+        <w:rPr>
+          <w:noProof w:val="0"/>
+        </w:rPr>
+        <w:t>HMM  is</w:t>
+      </w:r>
+      <w:proofErr w:type="gramEnd"/>
+      <w:r>
+        <w:rPr>
+          <w:noProof w:val="0"/>
+        </w:rPr>
+        <w:t xml:space="preserve"> able to identify only about 10% of the fragments having tails (as opposed to SCOPE++’s 100%), even when dealing with perfect tails: while tail identification is simple, it is not that simple.  We conclude from this that the complexity of our model is in some way describing the appropriate biologically-dictated sequence structure – at l</w:t>
       </w:r>
       <w:r>
         <w:rPr>
@@ -5177,7 +5691,35 @@
         <w:rPr>
           <w:noProof w:val="0"/>
         </w:rPr>
-        <w:t xml:space="preserve"> the tail as an artifact of the sequencing process).  We find that, while TrimPoly performs better for identifying very short poly(A) tails (&lt; 20 bp), it is highly sensitive to the length of any ad</w:t>
+        <w:t xml:space="preserve"> the tail as an artifact of the sequencing process).  We find that, while TrimPoly performs better for identifying very short </w:t>
+      </w:r>
+      <w:proofErr w:type="gramStart"/>
+      <w:r>
+        <w:rPr>
+          <w:noProof w:val="0"/>
+        </w:rPr>
+        <w:t>poly(</w:t>
+      </w:r>
+      <w:proofErr w:type="gramEnd"/>
+      <w:r>
+        <w:rPr>
+          <w:noProof w:val="0"/>
+        </w:rPr>
+        <w:t xml:space="preserve">A) tails (&lt; 20 </w:t>
+      </w:r>
+      <w:proofErr w:type="spellStart"/>
+      <w:r>
+        <w:rPr>
+          <w:noProof w:val="0"/>
+        </w:rPr>
+        <w:t>bp</w:t>
+      </w:r>
+      <w:proofErr w:type="spellEnd"/>
+      <w:r>
+        <w:rPr>
+          <w:noProof w:val="0"/>
+        </w:rPr>
+        <w:t>), it is highly sensitive to the length of any ad</w:t>
       </w:r>
       <w:r>
         <w:rPr>
@@ -5244,7 +5786,21 @@
         <w:rPr>
           <w:noProof w:val="0"/>
         </w:rPr>
-        <w:t xml:space="preserve">(b) we plot sensitivity as a function of tail length for fixed adapter segment length.  Once again, while SCOPE++ can handle any such values, TrimPoly suffers in the presence of adapter segments longer than 250 bp – falling to a sensitivity of less than 0.4.  In </w:t>
+        <w:t xml:space="preserve">(b) we plot sensitivity as a function of tail length for fixed adapter segment length.  Once again, while SCOPE++ can handle any such values, TrimPoly suffers in the presence of adapter segments longer than 250 </w:t>
+      </w:r>
+      <w:proofErr w:type="spellStart"/>
+      <w:r>
+        <w:rPr>
+          <w:noProof w:val="0"/>
+        </w:rPr>
+        <w:t>bp</w:t>
+      </w:r>
+      <w:proofErr w:type="spellEnd"/>
+      <w:r>
+        <w:rPr>
+          <w:noProof w:val="0"/>
+        </w:rPr>
+        <w:t xml:space="preserve"> – falling to a sensitivity of less than 0.4.  In </w:t>
       </w:r>
       <w:r>
         <w:rPr>
@@ -5436,13 +5992,41 @@
         <w:rPr>
           <w:noProof w:val="0"/>
         </w:rPr>
-        <w:t>, set to find poly(T) tails</w:t>
-      </w:r>
-      <w:r>
-        <w:rPr>
-          <w:noProof w:val="0"/>
-        </w:rPr>
-        <w:t xml:space="preserve">. The Arabidopsis data set was developed using poly(T) tag </w:t>
+        <w:t xml:space="preserve">, set to find </w:t>
+      </w:r>
+      <w:proofErr w:type="gramStart"/>
+      <w:r>
+        <w:rPr>
+          <w:noProof w:val="0"/>
+        </w:rPr>
+        <w:t>poly(</w:t>
+      </w:r>
+      <w:proofErr w:type="gramEnd"/>
+      <w:r>
+        <w:rPr>
+          <w:noProof w:val="0"/>
+        </w:rPr>
+        <w:t>T) tails</w:t>
+      </w:r>
+      <w:r>
+        <w:rPr>
+          <w:noProof w:val="0"/>
+        </w:rPr>
+        <w:t xml:space="preserve">. The Arabidopsis data set was developed using </w:t>
+      </w:r>
+      <w:proofErr w:type="gramStart"/>
+      <w:r>
+        <w:rPr>
+          <w:noProof w:val="0"/>
+        </w:rPr>
+        <w:t>poly(</w:t>
+      </w:r>
+      <w:proofErr w:type="gramEnd"/>
+      <w:r>
+        <w:rPr>
+          <w:noProof w:val="0"/>
+        </w:rPr>
+        <w:t xml:space="preserve">T) tag </w:t>
       </w:r>
       <w:r>
         <w:rPr>
@@ -5454,7 +6038,21 @@
         <w:rPr>
           <w:noProof w:val="0"/>
         </w:rPr>
-        <w:t xml:space="preserve"> 59.6% of all of the reads contained poly(T) tails, which </w:t>
+        <w:t xml:space="preserve"> 59.6% of all of the reads contained </w:t>
+      </w:r>
+      <w:proofErr w:type="gramStart"/>
+      <w:r>
+        <w:rPr>
+          <w:noProof w:val="0"/>
+        </w:rPr>
+        <w:t>poly(</w:t>
+      </w:r>
+      <w:proofErr w:type="gramEnd"/>
+      <w:r>
+        <w:rPr>
+          <w:noProof w:val="0"/>
+        </w:rPr>
+        <w:t xml:space="preserve">T) tails, which </w:t>
       </w:r>
       <w:r>
         <w:rPr>
@@ -5672,7 +6270,21 @@
         <w:rPr>
           <w:noProof w:val="0"/>
         </w:rPr>
-        <w:t xml:space="preserve"> performs on par with existing poly(A) trimming tools in terms of speed, while showing considerably more accuracy in terms of identifying end-point boundaries and predicting tails buried further away from the fragment ends. </w:t>
+        <w:t xml:space="preserve"> performs on par with existing </w:t>
+      </w:r>
+      <w:proofErr w:type="gramStart"/>
+      <w:r>
+        <w:rPr>
+          <w:noProof w:val="0"/>
+        </w:rPr>
+        <w:t>poly(</w:t>
+      </w:r>
+      <w:proofErr w:type="gramEnd"/>
+      <w:r>
+        <w:rPr>
+          <w:noProof w:val="0"/>
+        </w:rPr>
+        <w:t xml:space="preserve">A) trimming tools in terms of speed, while showing considerably more accuracy in terms of identifying end-point boundaries and predicting tails buried further away from the fragment ends. </w:t>
       </w:r>
     </w:p>
     <w:p>
@@ -5858,7 +6470,23 @@
           <w:rFonts w:eastAsiaTheme="minorHAnsi"/>
           <w:noProof w:val="0"/>
         </w:rPr>
-        <w:t xml:space="preserve">JM designed, developed and implemented most of the software algorithms.  PA conducted human validation on the tests.  NF </w:t>
+        <w:t xml:space="preserve">JM </w:t>
+      </w:r>
+      <w:proofErr w:type="gramStart"/>
+      <w:r>
+        <w:rPr>
+          <w:rFonts w:eastAsiaTheme="minorHAnsi"/>
+          <w:noProof w:val="0"/>
+        </w:rPr>
+        <w:t>designed,</w:t>
+      </w:r>
+      <w:proofErr w:type="gramEnd"/>
+      <w:r>
+        <w:rPr>
+          <w:rFonts w:eastAsiaTheme="minorHAnsi"/>
+          <w:noProof w:val="0"/>
+        </w:rPr>
+        <w:t xml:space="preserve"> developed and implemented most of the software algorithms.  PA conducted human validation on the tests.  NF </w:t>
       </w:r>
       <w:r>
         <w:rPr>
@@ -5953,8 +6581,17 @@
           <w:noProof w:val="0"/>
           <w:szCs w:val="18"/>
         </w:rPr>
-        <w:t>Funding: This project was funded partially by the National Science Foundation (No. O953215 to JK) and the NIH-AREA (1R15GM94732-1 A1 to CL).</w:t>
-      </w:r>
+        <w:t xml:space="preserve">Funding: This project was funded partially by the National Science Foundation (No. </w:t>
+      </w:r>
+      <w:proofErr w:type="gramStart"/>
+      <w:r>
+        <w:rPr>
+          <w:noProof w:val="0"/>
+          <w:szCs w:val="18"/>
+        </w:rPr>
+        <w:t>O953215 to JK) and the NIH-AREA (1R15GM94732-1 A1 to CL).</w:t>
+      </w:r>
+      <w:proofErr w:type="gramEnd"/>
     </w:p>
     <w:p>
       <w:pPr>
@@ -6074,14 +6711,27 @@
       <w:r>
         <w:t xml:space="preserve">Figure </w:t>
       </w:r>
-      <w:fldSimple w:instr=" SEQ Figure \* ARABIC ">
-        <w:r>
-          <w:rPr>
-            <w:noProof/>
-          </w:rPr>
-          <w:t>1</w:t>
-        </w:r>
-      </w:fldSimple>
+      <w:r>
+        <w:fldChar w:fldCharType="begin"/>
+      </w:r>
+      <w:r>
+        <w:instrText xml:space="preserve"> SEQ Figure \* ARABIC </w:instrText>
+      </w:r>
+      <w:r>
+        <w:fldChar w:fldCharType="separate"/>
+      </w:r>
+      <w:r>
+        <w:rPr>
+          <w:noProof/>
+        </w:rPr>
+        <w:t>1</w:t>
+      </w:r>
+      <w:r>
+        <w:rPr>
+          <w:noProof/>
+        </w:rPr>
+        <w:fldChar w:fldCharType="end"/>
+      </w:r>
       <w:r>
         <w:t>:</w:t>
       </w:r>
@@ -6116,7 +6766,23 @@
           <w:b w:val="0"/>
           <w:szCs w:val="16"/>
         </w:rPr>
-        <w:t xml:space="preserve">The number of A states between the background and poly(A) states can </w:t>
+        <w:t xml:space="preserve">The number of A states between the background and </w:t>
+      </w:r>
+      <w:proofErr w:type="gramStart"/>
+      <w:r>
+        <w:rPr>
+          <w:b w:val="0"/>
+          <w:szCs w:val="16"/>
+        </w:rPr>
+        <w:t>poly(</w:t>
+      </w:r>
+      <w:proofErr w:type="gramEnd"/>
+      <w:r>
+        <w:rPr>
+          <w:b w:val="0"/>
+          <w:szCs w:val="16"/>
+        </w:rPr>
+        <w:t xml:space="preserve">A) states can </w:t>
       </w:r>
       <w:r>
         <w:rPr>
@@ -6247,11 +6913,11 @@
         <w:keepNext/>
         <w:ind w:left="720"/>
       </w:pPr>
-      <w:bookmarkStart w:id="1" w:name="_Ref230927869"/>
+      <w:bookmarkStart w:id="2" w:name="_Ref230927869"/>
       <w:r>
         <w:t xml:space="preserve">Figure </w:t>
       </w:r>
-      <w:bookmarkEnd w:id="1"/>
+      <w:bookmarkEnd w:id="2"/>
       <w:r>
         <w:t>2</w:t>
       </w:r>
@@ -6264,6 +6930,7 @@
         </w:rPr>
         <w:t xml:space="preserve">The sliding window scoring scheme used to provide an estimate of the HMM parameters.  (a) Illustration of score calculation.  (b) Finding </w:t>
       </w:r>
+      <w:proofErr w:type="spellStart"/>
       <w:r>
         <w:rPr>
           <w:b w:val="0"/>
@@ -6279,6 +6946,7 @@
         </w:rPr>
         <w:t>center</w:t>
       </w:r>
+      <w:proofErr w:type="spellEnd"/>
       <w:r>
         <w:rPr>
           <w:b w:val="0"/>
@@ -6317,8 +6985,6 @@
           <w:noProof w:val="0"/>
         </w:rPr>
       </w:pPr>
-      <w:bookmarkStart w:id="2" w:name="_GoBack"/>
-      <w:bookmarkEnd w:id="2"/>
     </w:p>
     <w:p>
       <w:pPr>
@@ -6535,7 +7201,35 @@
         <w:rPr>
           <w:b w:val="0"/>
         </w:rPr>
-        <w:t xml:space="preserve">Application of tools to the Triticum aestivum ERR125556 fragment set </w:t>
+        <w:t xml:space="preserve">Application of tools to the </w:t>
+      </w:r>
+      <w:proofErr w:type="spellStart"/>
+      <w:r>
+        <w:rPr>
+          <w:b w:val="0"/>
+        </w:rPr>
+        <w:t>Triticum</w:t>
+      </w:r>
+      <w:proofErr w:type="spellEnd"/>
+      <w:r>
+        <w:rPr>
+          <w:b w:val="0"/>
+        </w:rPr>
+        <w:t xml:space="preserve"> </w:t>
+      </w:r>
+      <w:proofErr w:type="spellStart"/>
+      <w:r>
+        <w:rPr>
+          <w:b w:val="0"/>
+        </w:rPr>
+        <w:t>aestivum</w:t>
+      </w:r>
+      <w:proofErr w:type="spellEnd"/>
+      <w:r>
+        <w:rPr>
+          <w:b w:val="0"/>
+        </w:rPr>
+        <w:t xml:space="preserve"> ERR125556 fragment set </w:t>
       </w:r>
       <w:r>
         <w:rPr>
@@ -6790,7 +7484,61 @@
           <w:sz w:val="20"/>
           <w:szCs w:val="20"/>
         </w:rPr>
-        <w:t xml:space="preserve"> was too slow for testing at the necessary scale.  Starting with a set of 500 human-annotated sequenced transcript fragments (Illumina-sequenced Arabidopsis, 454-sequences Chalamydomons, and Sanger-sequence Human [CITE: Conifergdb]), we remove all sequencing errors within the human identified poly(A) or poly(T) tails, then introduce simulated error into those tails to allow the testing of sensitivity and boundary condition at a controlled error rate.  For specificity we generate sequences using the base distribution of the non-tail segments of the sequences in the set.  Applying each tool to the set, we then have a reference solution that allows us to compute result qualities.</w:t>
+        <w:t xml:space="preserve"> was too slow for testing at the necessary scale.  Starting with a set of 500 human-annotated sequenced transcript fragments (</w:t>
+      </w:r>
+      <w:proofErr w:type="spellStart"/>
+      <w:r>
+        <w:rPr>
+          <w:noProof w:val="0"/>
+          <w:sz w:val="20"/>
+          <w:szCs w:val="20"/>
+        </w:rPr>
+        <w:t>Illumina</w:t>
+      </w:r>
+      <w:proofErr w:type="spellEnd"/>
+      <w:r>
+        <w:rPr>
+          <w:noProof w:val="0"/>
+          <w:sz w:val="20"/>
+          <w:szCs w:val="20"/>
+        </w:rPr>
+        <w:t xml:space="preserve">-sequenced Arabidopsis, 454-sequences </w:t>
+      </w:r>
+      <w:proofErr w:type="spellStart"/>
+      <w:r>
+        <w:rPr>
+          <w:noProof w:val="0"/>
+          <w:sz w:val="20"/>
+          <w:szCs w:val="20"/>
+        </w:rPr>
+        <w:t>Chalamydomons</w:t>
+      </w:r>
+      <w:proofErr w:type="spellEnd"/>
+      <w:r>
+        <w:rPr>
+          <w:noProof w:val="0"/>
+          <w:sz w:val="20"/>
+          <w:szCs w:val="20"/>
+        </w:rPr>
+        <w:t xml:space="preserve">, and Sanger-sequence Human [CITE: </w:t>
+      </w:r>
+      <w:proofErr w:type="spellStart"/>
+      <w:r>
+        <w:rPr>
+          <w:noProof w:val="0"/>
+          <w:sz w:val="20"/>
+          <w:szCs w:val="20"/>
+        </w:rPr>
+        <w:t>Conifergdb</w:t>
+      </w:r>
+      <w:proofErr w:type="spellEnd"/>
+      <w:r>
+        <w:rPr>
+          <w:noProof w:val="0"/>
+          <w:sz w:val="20"/>
+          <w:szCs w:val="20"/>
+        </w:rPr>
+        <w:t>]), we remove all sequencing errors within the human identified poly(A) or poly(T) tails, then introduce simulated error into those tails to allow the testing of sensitivity and boundary condition at a controlled error rate.  For specificity we generate sequences using the base distribution of the non-tail segments of the sequences in the set.  Applying each tool to the set, we then have a reference solution that allows us to compute result qualities.</w:t>
       </w:r>
     </w:p>
     <w:p>
@@ -6919,7 +7667,35 @@
         <w:rPr>
           <w:b w:val="0"/>
         </w:rPr>
-        <w:t xml:space="preserve">In SCOPE++ trim option, poly(A) tails and poly(T) tails can be simultaneously trimmed. The table below lists all possible arrangements of poly(A) and poly(T) tails within a single read and the frequencies in which they appear in the actual dataset </w:t>
+        <w:t xml:space="preserve">In SCOPE++ trim option, </w:t>
+      </w:r>
+      <w:proofErr w:type="gramStart"/>
+      <w:r>
+        <w:rPr>
+          <w:b w:val="0"/>
+        </w:rPr>
+        <w:t>poly(</w:t>
+      </w:r>
+      <w:proofErr w:type="gramEnd"/>
+      <w:r>
+        <w:rPr>
+          <w:b w:val="0"/>
+        </w:rPr>
+        <w:t xml:space="preserve">A) tails and poly(T) tails can be simultaneously trimmed. The table below lists all possible arrangements of </w:t>
+      </w:r>
+      <w:proofErr w:type="gramStart"/>
+      <w:r>
+        <w:rPr>
+          <w:b w:val="0"/>
+        </w:rPr>
+        <w:t>poly(</w:t>
+      </w:r>
+      <w:proofErr w:type="gramEnd"/>
+      <w:r>
+        <w:rPr>
+          <w:b w:val="0"/>
+        </w:rPr>
+        <w:t xml:space="preserve">A) and poly(T) tails within a single read and the frequencies in which they appear in the actual dataset </w:t>
       </w:r>
       <w:r>
         <w:rPr>
@@ -8413,7 +9189,7 @@
 </file>
 
 <file path=word/comments.xml><?xml version="1.0" encoding="utf-8"?>
-<w:comments xmlns:wpc="http://schemas.microsoft.com/office/word/2010/wordprocessingCanvas" xmlns:mo="http://schemas.microsoft.com/office/mac/office/2008/main" xmlns:mc="http://schemas.openxmlformats.org/markup-compatibility/2006" xmlns:mv="urn:schemas-microsoft-com:mac:vml" xmlns:o="urn:schemas-microsoft-com:office:office" xmlns:r="http://schemas.openxmlformats.org/officeDocument/2006/relationships" xmlns:m="http://schemas.openxmlformats.org/officeDocument/2006/math" xmlns:v="urn:schemas-microsoft-com:vml" xmlns:wp14="http://schemas.microsoft.com/office/word/2010/wordprocessingDrawing" xmlns:wp="http://schemas.openxmlformats.org/drawingml/2006/wordprocessingDrawing" xmlns:w10="urn:schemas-microsoft-com:office:word" xmlns:w="http://schemas.openxmlformats.org/wordprocessingml/2006/main" xmlns:w14="http://schemas.microsoft.com/office/word/2010/wordml" xmlns:wpg="http://schemas.microsoft.com/office/word/2010/wordprocessingGroup" xmlns:wpi="http://schemas.microsoft.com/office/word/2010/wordprocessingInk" xmlns:wne="http://schemas.microsoft.com/office/word/2006/wordml" xmlns:wps="http://schemas.microsoft.com/office/word/2010/wordprocessingShape" mc:Ignorable="w14 wp14">
+<w:comments xmlns:wpc="http://schemas.microsoft.com/office/word/2010/wordprocessingCanvas" xmlns:mc="http://schemas.openxmlformats.org/markup-compatibility/2006" xmlns:o="urn:schemas-microsoft-com:office:office" xmlns:r="http://schemas.openxmlformats.org/officeDocument/2006/relationships" xmlns:m="http://schemas.openxmlformats.org/officeDocument/2006/math" xmlns:v="urn:schemas-microsoft-com:vml" xmlns:wp14="http://schemas.microsoft.com/office/word/2010/wordprocessingDrawing" xmlns:wp="http://schemas.openxmlformats.org/drawingml/2006/wordprocessingDrawing" xmlns:w10="urn:schemas-microsoft-com:office:word" xmlns:w="http://schemas.openxmlformats.org/wordprocessingml/2006/main" xmlns:w14="http://schemas.microsoft.com/office/word/2010/wordml" xmlns:wpg="http://schemas.microsoft.com/office/word/2010/wordprocessingGroup" xmlns:wpi="http://schemas.microsoft.com/office/word/2010/wordprocessingInk" xmlns:wne="http://schemas.microsoft.com/office/word/2006/wordml" xmlns:wps="http://schemas.microsoft.com/office/word/2010/wordprocessingShape" mc:Ignorable="w14 wp14">
   <w:comment w:id="0" w:author="Morton" w:date="2014-06-13T13:16:00Z" w:initials="M">
     <w:p>
       <w:pPr>
@@ -8434,7 +9210,7 @@
 </file>
 
 <file path=word/endnotes.xml><?xml version="1.0" encoding="utf-8"?>
-<w:endnotes xmlns:wpc="http://schemas.microsoft.com/office/word/2010/wordprocessingCanvas" xmlns:mo="http://schemas.microsoft.com/office/mac/office/2008/main" xmlns:mc="http://schemas.openxmlformats.org/markup-compatibility/2006" xmlns:mv="urn:schemas-microsoft-com:mac:vml" xmlns:o="urn:schemas-microsoft-com:office:office" xmlns:r="http://schemas.openxmlformats.org/officeDocument/2006/relationships" xmlns:m="http://schemas.openxmlformats.org/officeDocument/2006/math" xmlns:v="urn:schemas-microsoft-com:vml" xmlns:wp14="http://schemas.microsoft.com/office/word/2010/wordprocessingDrawing" xmlns:wp="http://schemas.openxmlformats.org/drawingml/2006/wordprocessingDrawing" xmlns:w10="urn:schemas-microsoft-com:office:word" xmlns:w="http://schemas.openxmlformats.org/wordprocessingml/2006/main" xmlns:w14="http://schemas.microsoft.com/office/word/2010/wordml" xmlns:wpg="http://schemas.microsoft.com/office/word/2010/wordprocessingGroup" xmlns:wpi="http://schemas.microsoft.com/office/word/2010/wordprocessingInk" xmlns:wne="http://schemas.microsoft.com/office/word/2006/wordml" xmlns:wps="http://schemas.microsoft.com/office/word/2010/wordprocessingShape" mc:Ignorable="w14 wp14">
+<w:endnotes xmlns:wpc="http://schemas.microsoft.com/office/word/2010/wordprocessingCanvas" xmlns:mc="http://schemas.openxmlformats.org/markup-compatibility/2006" xmlns:o="urn:schemas-microsoft-com:office:office" xmlns:r="http://schemas.openxmlformats.org/officeDocument/2006/relationships" xmlns:m="http://schemas.openxmlformats.org/officeDocument/2006/math" xmlns:v="urn:schemas-microsoft-com:vml" xmlns:wp14="http://schemas.microsoft.com/office/word/2010/wordprocessingDrawing" xmlns:wp="http://schemas.openxmlformats.org/drawingml/2006/wordprocessingDrawing" xmlns:w10="urn:schemas-microsoft-com:office:word" xmlns:w="http://schemas.openxmlformats.org/wordprocessingml/2006/main" xmlns:w14="http://schemas.microsoft.com/office/word/2010/wordml" xmlns:wpg="http://schemas.microsoft.com/office/word/2010/wordprocessingGroup" xmlns:wpi="http://schemas.microsoft.com/office/word/2010/wordprocessingInk" xmlns:wne="http://schemas.microsoft.com/office/word/2006/wordml" xmlns:wps="http://schemas.microsoft.com/office/word/2010/wordprocessingShape" mc:Ignorable="w14 wp14">
   <w:endnote w:type="separator" w:id="-1">
     <w:p>
       <w:pPr>
@@ -8459,7 +9235,7 @@
 </file>
 
 <file path=word/footer1.xml><?xml version="1.0" encoding="utf-8"?>
-<w:ftr xmlns:wpc="http://schemas.microsoft.com/office/word/2010/wordprocessingCanvas" xmlns:mo="http://schemas.microsoft.com/office/mac/office/2008/main" xmlns:mc="http://schemas.openxmlformats.org/markup-compatibility/2006" xmlns:mv="urn:schemas-microsoft-com:mac:vml" xmlns:o="urn:schemas-microsoft-com:office:office" xmlns:r="http://schemas.openxmlformats.org/officeDocument/2006/relationships" xmlns:m="http://schemas.openxmlformats.org/officeDocument/2006/math" xmlns:v="urn:schemas-microsoft-com:vml" xmlns:wp14="http://schemas.microsoft.com/office/word/2010/wordprocessingDrawing" xmlns:wp="http://schemas.openxmlformats.org/drawingml/2006/wordprocessingDrawing" xmlns:w10="urn:schemas-microsoft-com:office:word" xmlns:w="http://schemas.openxmlformats.org/wordprocessingml/2006/main" xmlns:w14="http://schemas.microsoft.com/office/word/2010/wordml" xmlns:wpg="http://schemas.microsoft.com/office/word/2010/wordprocessingGroup" xmlns:wpi="http://schemas.microsoft.com/office/word/2010/wordprocessingInk" xmlns:wne="http://schemas.microsoft.com/office/word/2006/wordml" xmlns:wps="http://schemas.microsoft.com/office/word/2010/wordprocessingShape" mc:Ignorable="w14 wp14">
+<w:ftr xmlns:wpc="http://schemas.microsoft.com/office/word/2010/wordprocessingCanvas" xmlns:mc="http://schemas.openxmlformats.org/markup-compatibility/2006" xmlns:o="urn:schemas-microsoft-com:office:office" xmlns:r="http://schemas.openxmlformats.org/officeDocument/2006/relationships" xmlns:m="http://schemas.openxmlformats.org/officeDocument/2006/math" xmlns:v="urn:schemas-microsoft-com:vml" xmlns:wp14="http://schemas.microsoft.com/office/word/2010/wordprocessingDrawing" xmlns:wp="http://schemas.openxmlformats.org/drawingml/2006/wordprocessingDrawing" xmlns:w10="urn:schemas-microsoft-com:office:word" xmlns:w="http://schemas.openxmlformats.org/wordprocessingml/2006/main" xmlns:w14="http://schemas.microsoft.com/office/word/2010/wordml" xmlns:wpg="http://schemas.microsoft.com/office/word/2010/wordprocessingGroup" xmlns:wpi="http://schemas.microsoft.com/office/word/2010/wordprocessingInk" xmlns:wne="http://schemas.microsoft.com/office/word/2006/wordml" xmlns:wps="http://schemas.microsoft.com/office/word/2010/wordprocessingShape" mc:Ignorable="w14 wp14">
   <w:p>
     <w:pPr>
       <w:pStyle w:val="Footer"/>
@@ -8478,7 +9254,7 @@
       <w:fldChar w:fldCharType="separate"/>
     </w:r>
     <w:r>
-      <w:t>15</w:t>
+      <w:t>6</w:t>
     </w:r>
     <w:r>
       <w:fldChar w:fldCharType="end"/>
@@ -8491,7 +9267,7 @@
 </file>
 
 <file path=word/footnotes.xml><?xml version="1.0" encoding="utf-8"?>
-<w:footnotes xmlns:wpc="http://schemas.microsoft.com/office/word/2010/wordprocessingCanvas" xmlns:mo="http://schemas.microsoft.com/office/mac/office/2008/main" xmlns:mc="http://schemas.openxmlformats.org/markup-compatibility/2006" xmlns:mv="urn:schemas-microsoft-com:mac:vml" xmlns:o="urn:schemas-microsoft-com:office:office" xmlns:r="http://schemas.openxmlformats.org/officeDocument/2006/relationships" xmlns:m="http://schemas.openxmlformats.org/officeDocument/2006/math" xmlns:v="urn:schemas-microsoft-com:vml" xmlns:wp14="http://schemas.microsoft.com/office/word/2010/wordprocessingDrawing" xmlns:wp="http://schemas.openxmlformats.org/drawingml/2006/wordprocessingDrawing" xmlns:w10="urn:schemas-microsoft-com:office:word" xmlns:w="http://schemas.openxmlformats.org/wordprocessingml/2006/main" xmlns:w14="http://schemas.microsoft.com/office/word/2010/wordml" xmlns:wpg="http://schemas.microsoft.com/office/word/2010/wordprocessingGroup" xmlns:wpi="http://schemas.microsoft.com/office/word/2010/wordprocessingInk" xmlns:wne="http://schemas.microsoft.com/office/word/2006/wordml" xmlns:wps="http://schemas.microsoft.com/office/word/2010/wordprocessingShape" mc:Ignorable="w14 wp14">
+<w:footnotes xmlns:wpc="http://schemas.microsoft.com/office/word/2010/wordprocessingCanvas" xmlns:mc="http://schemas.openxmlformats.org/markup-compatibility/2006" xmlns:o="urn:schemas-microsoft-com:office:office" xmlns:r="http://schemas.openxmlformats.org/officeDocument/2006/relationships" xmlns:m="http://schemas.openxmlformats.org/officeDocument/2006/math" xmlns:v="urn:schemas-microsoft-com:vml" xmlns:wp14="http://schemas.microsoft.com/office/word/2010/wordprocessingDrawing" xmlns:wp="http://schemas.openxmlformats.org/drawingml/2006/wordprocessingDrawing" xmlns:w10="urn:schemas-microsoft-com:office:word" xmlns:w="http://schemas.openxmlformats.org/wordprocessingml/2006/main" xmlns:w14="http://schemas.microsoft.com/office/word/2010/wordml" xmlns:wpg="http://schemas.microsoft.com/office/word/2010/wordprocessingGroup" xmlns:wpi="http://schemas.microsoft.com/office/word/2010/wordprocessingInk" xmlns:wne="http://schemas.microsoft.com/office/word/2006/wordml" xmlns:wps="http://schemas.microsoft.com/office/word/2010/wordprocessingShape" mc:Ignorable="w14 wp14">
   <w:footnote w:type="separator" w:id="-1">
     <w:p>
       <w:pPr>
@@ -8516,7 +9292,7 @@
 </file>
 
 <file path=word/numbering.xml><?xml version="1.0" encoding="utf-8"?>
-<w:numbering xmlns:wpc="http://schemas.microsoft.com/office/word/2010/wordprocessingCanvas" xmlns:mo="http://schemas.microsoft.com/office/mac/office/2008/main" xmlns:mc="http://schemas.openxmlformats.org/markup-compatibility/2006" xmlns:mv="urn:schemas-microsoft-com:mac:vml" xmlns:o="urn:schemas-microsoft-com:office:office" xmlns:r="http://schemas.openxmlformats.org/officeDocument/2006/relationships" xmlns:m="http://schemas.openxmlformats.org/officeDocument/2006/math" xmlns:v="urn:schemas-microsoft-com:vml" xmlns:wp14="http://schemas.microsoft.com/office/word/2010/wordprocessingDrawing" xmlns:wp="http://schemas.openxmlformats.org/drawingml/2006/wordprocessingDrawing" xmlns:w10="urn:schemas-microsoft-com:office:word" xmlns:w="http://schemas.openxmlformats.org/wordprocessingml/2006/main" xmlns:w14="http://schemas.microsoft.com/office/word/2010/wordml" xmlns:wpg="http://schemas.microsoft.com/office/word/2010/wordprocessingGroup" xmlns:wpi="http://schemas.microsoft.com/office/word/2010/wordprocessingInk" xmlns:wne="http://schemas.microsoft.com/office/word/2006/wordml" xmlns:wps="http://schemas.microsoft.com/office/word/2010/wordprocessingShape" mc:Ignorable="w14 wp14">
+<w:numbering xmlns:wpc="http://schemas.microsoft.com/office/word/2010/wordprocessingCanvas" xmlns:mc="http://schemas.openxmlformats.org/markup-compatibility/2006" xmlns:o="urn:schemas-microsoft-com:office:office" xmlns:r="http://schemas.openxmlformats.org/officeDocument/2006/relationships" xmlns:m="http://schemas.openxmlformats.org/officeDocument/2006/math" xmlns:v="urn:schemas-microsoft-com:vml" xmlns:wp14="http://schemas.microsoft.com/office/word/2010/wordprocessingDrawing" xmlns:wp="http://schemas.openxmlformats.org/drawingml/2006/wordprocessingDrawing" xmlns:w10="urn:schemas-microsoft-com:office:word" xmlns:w="http://schemas.openxmlformats.org/wordprocessingml/2006/main" xmlns:w14="http://schemas.microsoft.com/office/word/2010/wordml" xmlns:wpg="http://schemas.microsoft.com/office/word/2010/wordprocessingGroup" xmlns:wpi="http://schemas.microsoft.com/office/word/2010/wordprocessingInk" xmlns:wne="http://schemas.microsoft.com/office/word/2006/wordml" xmlns:wps="http://schemas.microsoft.com/office/word/2010/wordprocessingShape" mc:Ignorable="w14 wp14">
   <w:abstractNum w:abstractNumId="0">
     <w:nsid w:val="33E21725"/>
     <w:multiLevelType w:val="hybridMultilevel"/>
@@ -8647,7 +9423,7 @@
     </w:rPrDefault>
     <w:pPrDefault/>
   </w:docDefaults>
-  <w:latentStyles w:defLockedState="0" w:defUIPriority="99" w:defSemiHidden="1" w:defUnhideWhenUsed="1" w:defQFormat="0" w:count="276">
+  <w:latentStyles w:defLockedState="0" w:defUIPriority="99" w:defSemiHidden="1" w:defUnhideWhenUsed="1" w:defQFormat="0" w:count="267">
     <w:lsdException w:name="Normal" w:semiHidden="0" w:uiPriority="0" w:unhideWhenUsed="0" w:qFormat="1"/>
     <w:lsdException w:name="heading 1" w:semiHidden="0" w:uiPriority="9" w:unhideWhenUsed="0" w:qFormat="1"/>
     <w:lsdException w:name="heading 2" w:semiHidden="0" w:uiPriority="9" w:unhideWhenUsed="0" w:qFormat="1"/>
@@ -9098,7 +9874,6 @@
       <w:szCs w:val="22"/>
     </w:rPr>
     <w:tblPr>
-      <w:tblInd w:w="0" w:type="dxa"/>
       <w:tblBorders>
         <w:top w:val="single" w:sz="4" w:space="0" w:color="auto"/>
         <w:left w:val="single" w:sz="4" w:space="0" w:color="auto"/>
@@ -9107,12 +9882,6 @@
         <w:insideH w:val="single" w:sz="4" w:space="0" w:color="auto"/>
         <w:insideV w:val="single" w:sz="4" w:space="0" w:color="auto"/>
       </w:tblBorders>
-      <w:tblCellMar>
-        <w:top w:w="0" w:type="dxa"/>
-        <w:left w:w="108" w:type="dxa"/>
-        <w:bottom w:w="0" w:type="dxa"/>
-        <w:right w:w="108" w:type="dxa"/>
-      </w:tblCellMar>
     </w:tblPr>
   </w:style>
   <w:style w:type="character" w:styleId="CommentReference">
@@ -9159,7 +9928,7 @@
 </file>
 
 <file path=word/stylesWithEffects.xml><?xml version="1.0" encoding="utf-8"?>
-<w:styles xmlns:wpc="http://schemas.microsoft.com/office/word/2010/wordprocessingCanvas" xmlns:mo="http://schemas.microsoft.com/office/mac/office/2008/main" xmlns:mc="http://schemas.openxmlformats.org/markup-compatibility/2006" xmlns:mv="urn:schemas-microsoft-com:mac:vml" xmlns:o="urn:schemas-microsoft-com:office:office" xmlns:r="http://schemas.openxmlformats.org/officeDocument/2006/relationships" xmlns:m="http://schemas.openxmlformats.org/officeDocument/2006/math" xmlns:v="urn:schemas-microsoft-com:vml" xmlns:wp14="http://schemas.microsoft.com/office/word/2010/wordprocessingDrawing" xmlns:wp="http://schemas.openxmlformats.org/drawingml/2006/wordprocessingDrawing" xmlns:w10="urn:schemas-microsoft-com:office:word" xmlns:w="http://schemas.openxmlformats.org/wordprocessingml/2006/main" xmlns:w14="http://schemas.microsoft.com/office/word/2010/wordml" xmlns:wpg="http://schemas.microsoft.com/office/word/2010/wordprocessingGroup" xmlns:wpi="http://schemas.microsoft.com/office/word/2010/wordprocessingInk" xmlns:wne="http://schemas.microsoft.com/office/word/2006/wordml" xmlns:wps="http://schemas.microsoft.com/office/word/2010/wordprocessingShape" mc:Ignorable="w14 wp14">
+<w:styles xmlns:wpc="http://schemas.microsoft.com/office/word/2010/wordprocessingCanvas" xmlns:mc="http://schemas.openxmlformats.org/markup-compatibility/2006" xmlns:o="urn:schemas-microsoft-com:office:office" xmlns:r="http://schemas.openxmlformats.org/officeDocument/2006/relationships" xmlns:m="http://schemas.openxmlformats.org/officeDocument/2006/math" xmlns:v="urn:schemas-microsoft-com:vml" xmlns:wp14="http://schemas.microsoft.com/office/word/2010/wordprocessingDrawing" xmlns:wp="http://schemas.openxmlformats.org/drawingml/2006/wordprocessingDrawing" xmlns:w10="urn:schemas-microsoft-com:office:word" xmlns:w="http://schemas.openxmlformats.org/wordprocessingml/2006/main" xmlns:w14="http://schemas.microsoft.com/office/word/2010/wordml" xmlns:wpg="http://schemas.microsoft.com/office/word/2010/wordprocessingGroup" xmlns:wpi="http://schemas.microsoft.com/office/word/2010/wordprocessingInk" xmlns:wne="http://schemas.microsoft.com/office/word/2006/wordml" xmlns:wps="http://schemas.microsoft.com/office/word/2010/wordprocessingShape" mc:Ignorable="w14 wp14">
   <w:docDefaults>
     <w:rPrDefault>
       <w:rPr>
@@ -9169,7 +9938,7 @@
     </w:rPrDefault>
     <w:pPrDefault/>
   </w:docDefaults>
-  <w:latentStyles w:defLockedState="0" w:defUIPriority="99" w:defSemiHidden="1" w:defUnhideWhenUsed="1" w:defQFormat="0" w:count="276">
+  <w:latentStyles w:defLockedState="0" w:defUIPriority="99" w:defSemiHidden="1" w:defUnhideWhenUsed="1" w:defQFormat="0" w:count="267">
     <w:lsdException w:name="Normal" w:semiHidden="0" w:uiPriority="0" w:unhideWhenUsed="0" w:qFormat="1"/>
     <w:lsdException w:name="heading 1" w:semiHidden="0" w:uiPriority="9" w:unhideWhenUsed="0" w:qFormat="1"/>
     <w:lsdException w:name="heading 2" w:semiHidden="0" w:uiPriority="9" w:unhideWhenUsed="0" w:qFormat="1"/>
@@ -9620,7 +10389,6 @@
       <w:szCs w:val="22"/>
     </w:rPr>
     <w:tblPr>
-      <w:tblInd w:w="0" w:type="dxa"/>
       <w:tblBorders>
         <w:top w:val="single" w:sz="4" w:space="0" w:color="auto"/>
         <w:left w:val="single" w:sz="4" w:space="0" w:color="auto"/>
@@ -9629,12 +10397,6 @@
         <w:insideH w:val="single" w:sz="4" w:space="0" w:color="auto"/>
         <w:insideV w:val="single" w:sz="4" w:space="0" w:color="auto"/>
       </w:tblBorders>
-      <w:tblCellMar>
-        <w:top w:w="0" w:type="dxa"/>
-        <w:left w:w="108" w:type="dxa"/>
-        <w:bottom w:w="0" w:type="dxa"/>
-        <w:right w:w="108" w:type="dxa"/>
-      </w:tblCellMar>
     </w:tblPr>
   </w:style>
   <w:style w:type="character" w:styleId="CommentReference">

</xml_diff>

<commit_message>
Added in citations in manuscript
</commit_message>
<xml_diff>
--- a/manuscript/Genomics.docx
+++ b/manuscript/Genomics.docx
@@ -24,6 +24,8 @@
           <w:noProof w:val="0"/>
         </w:rPr>
       </w:pPr>
+      <w:bookmarkStart w:id="0" w:name="_GoBack"/>
+      <w:bookmarkEnd w:id="0"/>
     </w:p>
     <w:p>
       <w:pPr>
@@ -464,7 +466,7 @@
         </w:rPr>
         <w:t xml:space="preserve">A) tails accurately in transcriptome sequencing data </w:t>
       </w:r>
-      <w:commentRangeStart w:id="0"/>
+      <w:commentRangeStart w:id="1"/>
       <w:r>
         <w:rPr>
           <w:sz w:val="24"/>
@@ -472,12 +474,12 @@
         </w:rPr>
         <w:t>and differentiate them from artificial adapter sequences added in the sequencing process</w:t>
       </w:r>
-      <w:commentRangeEnd w:id="0"/>
+      <w:commentRangeEnd w:id="1"/>
       <w:r>
         <w:rPr>
           <w:rStyle w:val="CommentReference"/>
         </w:rPr>
-        <w:commentReference w:id="0"/>
+        <w:commentReference w:id="1"/>
       </w:r>
       <w:r>
         <w:rPr>
@@ -2489,21 +2491,19 @@
         <w:rPr>
           <w:noProof w:val="0"/>
         </w:rPr>
-        <w:t xml:space="preserve">A) tail within any given fragment. </w:t>
-      </w:r>
-      <w:proofErr w:type="gramStart"/>
-      <w:r>
-        <w:rPr>
-          <w:noProof w:val="0"/>
-        </w:rPr>
-        <w:t>In  Figure</w:t>
-      </w:r>
-      <w:proofErr w:type="gramEnd"/>
-      <w:r>
-        <w:rPr>
-          <w:noProof w:val="0"/>
-        </w:rPr>
-        <w:t xml:space="preserve"> 1</w:t>
+        <w:t>A) tai</w:t>
+      </w:r>
+      <w:r>
+        <w:rPr>
+          <w:noProof w:val="0"/>
+        </w:rPr>
+        <w:t>l within any given fragment. In</w:t>
+      </w:r>
+      <w:r>
+        <w:rPr>
+          <w:noProof w:val="0"/>
+        </w:rPr>
+        <w:t xml:space="preserve"> Figure 1</w:t>
       </w:r>
       <w:r>
         <w:rPr>
@@ -2829,8 +2829,6 @@
         </w:rPr>
         <w:t xml:space="preserve"> of two homo</w:t>
       </w:r>
-      <w:bookmarkStart w:id="1" w:name="_GoBack"/>
-      <w:bookmarkEnd w:id="1"/>
       <w:r>
         <w:rPr>
           <w:noProof w:val="0"/>
@@ -3243,14 +3241,12 @@
         </w:rPr>
         <w:t xml:space="preserve">A) tail to be </w:t>
       </w:r>
-      <w:proofErr w:type="spellStart"/>
-      <w:r>
-        <w:rPr>
-          <w:noProof w:val="0"/>
-        </w:rPr>
-        <w:t>use</w:t>
-      </w:r>
-      <w:proofErr w:type="spellEnd"/>
+      <w:r>
+        <w:rPr>
+          <w:noProof w:val="0"/>
+        </w:rPr>
+        <w:t>used</w:t>
+      </w:r>
       <w:r>
         <w:rPr>
           <w:noProof w:val="0"/>
@@ -5830,7 +5826,19 @@
         <w:rPr>
           <w:noProof w:val="0"/>
         </w:rPr>
-        <w:t xml:space="preserve"> [CITE]</w:t>
+        <w:t xml:space="preserve"> [</w:t>
+      </w:r>
+      <w:r>
+        <w:rPr>
+          <w:noProof w:val="0"/>
+        </w:rPr>
+        <w:t>5</w:t>
+      </w:r>
+      <w:r>
+        <w:rPr>
+          <w:noProof w:val="0"/>
+        </w:rPr>
+        <w:t>]</w:t>
       </w:r>
       <w:r>
         <w:rPr>
@@ -5974,19 +5982,19 @@
         <w:rPr>
           <w:noProof w:val="0"/>
         </w:rPr>
-        <w:t>SCOPE++ was run against a 17 GB Arabidopsis dataset [CITE: Arabidops</w:t>
-      </w:r>
-      <w:r>
-        <w:rPr>
-          <w:noProof w:val="0"/>
-        </w:rPr>
-        <w:t>i</w:t>
-      </w:r>
-      <w:r>
-        <w:rPr>
-          <w:noProof w:val="0"/>
-        </w:rPr>
-        <w:t>s]</w:t>
+        <w:t>SCOPE++ was run against a 17 GB Arab</w:t>
+      </w:r>
+      <w:r>
+        <w:rPr>
+          <w:noProof w:val="0"/>
+        </w:rPr>
+        <w:t>idopsis dataset [5</w:t>
+      </w:r>
+      <w:r>
+        <w:rPr>
+          <w:noProof w:val="0"/>
+        </w:rPr>
+        <w:t>]</w:t>
       </w:r>
       <w:r>
         <w:rPr>
@@ -6621,6 +6629,66 @@
     </w:p>
     <w:p>
       <w:pPr>
+        <w:pStyle w:val="NormalWeb"/>
+        <w:shd w:val="clear" w:color="auto" w:fill="FFFFFF"/>
+        <w:spacing w:before="0" w:beforeAutospacing="0" w:after="0" w:afterAutospacing="0" w:line="240" w:lineRule="auto"/>
+        <w:textAlignment w:val="baseline"/>
+        <w:rPr>
+          <w:rFonts w:ascii="Times New Roman" w:eastAsia="Times New Roman" w:hAnsi="Times New Roman" w:cs="Times New Roman"/>
+          <w:noProof w:val="0"/>
+        </w:rPr>
+      </w:pPr>
+      <w:r>
+        <w:rPr>
+          <w:rFonts w:ascii="Times New Roman" w:eastAsia="Times New Roman" w:hAnsi="Times New Roman" w:cs="Times New Roman"/>
+          <w:b/>
+          <w:noProof w:val="0"/>
+        </w:rPr>
+        <w:t>Data deposition</w:t>
+      </w:r>
+      <w:r>
+        <w:rPr>
+          <w:rFonts w:ascii="Times New Roman" w:eastAsia="Times New Roman" w:hAnsi="Times New Roman" w:cs="Times New Roman"/>
+          <w:noProof w:val="0"/>
+        </w:rPr>
+        <w:t>: The sequence reported in this paper has been deposited in the National Center for Biotechnology Information Short Reads Archive (accession no</w:t>
+      </w:r>
+      <w:commentRangeStart w:id="2"/>
+      <w:r>
+        <w:rPr>
+          <w:rFonts w:ascii="Times New Roman" w:eastAsia="Times New Roman" w:hAnsi="Times New Roman" w:cs="Times New Roman"/>
+          <w:noProof w:val="0"/>
+        </w:rPr>
+        <w:t>. </w:t>
+      </w:r>
+      <w:hyperlink r:id="rId15" w:history="1">
+        <w:r>
+          <w:rPr>
+            <w:rFonts w:ascii="Times New Roman" w:eastAsia="Times New Roman" w:hAnsi="Times New Roman" w:cs="Times New Roman"/>
+            <w:noProof w:val="0"/>
+          </w:rPr>
+          <w:t>SRA028410</w:t>
+        </w:r>
+      </w:hyperlink>
+      <w:commentRangeEnd w:id="2"/>
+      <w:r>
+        <w:rPr>
+          <w:rStyle w:val="CommentReference"/>
+          <w:rFonts w:ascii="Times New Roman" w:eastAsia="Times New Roman" w:hAnsi="Times New Roman" w:cs="Times New Roman"/>
+          <w:noProof w:val="0"/>
+        </w:rPr>
+        <w:commentReference w:id="2"/>
+      </w:r>
+      <w:r>
+        <w:rPr>
+          <w:rFonts w:ascii="Times New Roman" w:eastAsia="Times New Roman" w:hAnsi="Times New Roman" w:cs="Times New Roman"/>
+          <w:noProof w:val="0"/>
+        </w:rPr>
+        <w:t>).</w:t>
+      </w:r>
+    </w:p>
+    <w:p>
+      <w:pPr>
         <w:spacing w:line="240" w:lineRule="auto"/>
         <w:rPr>
           <w:rFonts w:ascii="Arial" w:hAnsi="Arial" w:cs="Arial"/>
@@ -6662,43 +6730,104 @@
       </w:pPr>
     </w:p>
     <w:p>
-      <w:pPr>
-        <w:widowControl w:val="0"/>
-        <w:tabs>
-          <w:tab w:val="left" w:pos="560"/>
-          <w:tab w:val="left" w:pos="1120"/>
-          <w:tab w:val="left" w:pos="1680"/>
-          <w:tab w:val="left" w:pos="2240"/>
-          <w:tab w:val="left" w:pos="2800"/>
-          <w:tab w:val="left" w:pos="3360"/>
-          <w:tab w:val="left" w:pos="3920"/>
-          <w:tab w:val="left" w:pos="4480"/>
-          <w:tab w:val="left" w:pos="5040"/>
-          <w:tab w:val="left" w:pos="5600"/>
-          <w:tab w:val="left" w:pos="6160"/>
-          <w:tab w:val="left" w:pos="6720"/>
-        </w:tabs>
-        <w:autoSpaceDE w:val="0"/>
-        <w:autoSpaceDN w:val="0"/>
-        <w:adjustRightInd w:val="0"/>
-        <w:spacing w:after="240"/>
-        <w:rPr>
-          <w:noProof w:val="0"/>
-          <w:sz w:val="20"/>
-          <w:szCs w:val="14"/>
-          <w:lang w:eastAsia="zh-CN"/>
-        </w:rPr>
-      </w:pPr>
-    </w:p>
-    <w:p>
-      <w:pPr>
-        <w:keepNext/>
-        <w:ind w:firstLine="270"/>
-        <w:jc w:val="center"/>
-        <w:rPr>
-          <w:noProof w:val="0"/>
-        </w:rPr>
-      </w:pPr>
+      <w:r>
+        <w:drawing>
+          <wp:inline distT="0" distB="0" distL="0" distR="0" wp14:anchorId="41AEBC0A" wp14:editId="6770AA6A">
+            <wp:extent cx="1943100" cy="711571"/>
+            <wp:effectExtent l="0" t="0" r="0" b="0"/>
+            <wp:docPr id="2" name="Picture 2"/>
+            <wp:cNvGraphicFramePr>
+              <a:graphicFrameLocks xmlns:a="http://schemas.openxmlformats.org/drawingml/2006/main" noChangeAspect="1"/>
+            </wp:cNvGraphicFramePr>
+            <a:graphic xmlns:a="http://schemas.openxmlformats.org/drawingml/2006/main">
+              <a:graphicData uri="http://schemas.openxmlformats.org/drawingml/2006/picture">
+                <pic:pic xmlns:pic="http://schemas.openxmlformats.org/drawingml/2006/picture">
+                  <pic:nvPicPr>
+                    <pic:cNvPr id="0" name="hmm.png"/>
+                    <pic:cNvPicPr/>
+                  </pic:nvPicPr>
+                  <pic:blipFill>
+                    <a:blip r:embed="rId16">
+                      <a:extLst>
+                        <a:ext uri="{28A0092B-C50C-407E-A947-70E740481C1C}">
+                          <a14:useLocalDpi xmlns:a14="http://schemas.microsoft.com/office/drawing/2010/main" val="0"/>
+                        </a:ext>
+                      </a:extLst>
+                    </a:blip>
+                    <a:stretch>
+                      <a:fillRect/>
+                    </a:stretch>
+                  </pic:blipFill>
+                  <pic:spPr>
+                    <a:xfrm>
+                      <a:off x="0" y="0"/>
+                      <a:ext cx="1943100" cy="711571"/>
+                    </a:xfrm>
+                    <a:prstGeom prst="rect">
+                      <a:avLst/>
+                    </a:prstGeom>
+                  </pic:spPr>
+                </pic:pic>
+              </a:graphicData>
+            </a:graphic>
+          </wp:inline>
+        </w:drawing>
+      </w:r>
+      <w:r>
+        <w:drawing>
+          <wp:inline distT="0" distB="0" distL="0" distR="0" wp14:anchorId="68469C17" wp14:editId="77DF1AA9">
+            <wp:extent cx="3095625" cy="885825"/>
+            <wp:effectExtent l="0" t="0" r="9525" b="9525"/>
+            <wp:docPr id="4" name="Picture 4" descr="fragment"/>
+            <wp:cNvGraphicFramePr>
+              <a:graphicFrameLocks xmlns:a="http://schemas.openxmlformats.org/drawingml/2006/main" noChangeAspect="1"/>
+            </wp:cNvGraphicFramePr>
+            <a:graphic xmlns:a="http://schemas.openxmlformats.org/drawingml/2006/main">
+              <a:graphicData uri="http://schemas.openxmlformats.org/drawingml/2006/picture">
+                <pic:pic xmlns:pic="http://schemas.openxmlformats.org/drawingml/2006/picture">
+                  <pic:nvPicPr>
+                    <pic:cNvPr id="0" name="Picture 2" descr="fragment"/>
+                    <pic:cNvPicPr>
+                      <a:picLocks noChangeAspect="1" noChangeArrowheads="1"/>
+                    </pic:cNvPicPr>
+                  </pic:nvPicPr>
+                  <pic:blipFill>
+                    <a:blip r:embed="rId17">
+                      <a:extLst>
+                        <a:ext uri="{28A0092B-C50C-407E-A947-70E740481C1C}">
+                          <a14:useLocalDpi xmlns:a14="http://schemas.microsoft.com/office/drawing/2010/main" val="0"/>
+                        </a:ext>
+                      </a:extLst>
+                    </a:blip>
+                    <a:srcRect t="27003" b="27003"/>
+                    <a:stretch>
+                      <a:fillRect/>
+                    </a:stretch>
+                  </pic:blipFill>
+                  <pic:spPr bwMode="auto">
+                    <a:xfrm>
+                      <a:off x="0" y="0"/>
+                      <a:ext cx="3095625" cy="885825"/>
+                    </a:xfrm>
+                    <a:prstGeom prst="rect">
+                      <a:avLst/>
+                    </a:prstGeom>
+                    <a:noFill/>
+                    <a:ln>
+                      <a:noFill/>
+                    </a:ln>
+                  </pic:spPr>
+                </pic:pic>
+              </a:graphicData>
+            </a:graphic>
+          </wp:inline>
+        </w:drawing>
+      </w:r>
+    </w:p>
+    <w:p>
+      <w:r>
+        <w:t xml:space="preserve">                       (a)                                                                  (b)</w:t>
+      </w:r>
     </w:p>
     <w:p>
       <w:pPr>
@@ -6866,58 +6995,122 @@
     </w:p>
     <w:p>
       <w:pPr>
-        <w:rPr>
-          <w:noProof w:val="0"/>
-        </w:rPr>
-      </w:pPr>
-    </w:p>
-    <w:p>
-      <w:pPr>
-        <w:rPr>
-          <w:noProof w:val="0"/>
-        </w:rPr>
-      </w:pPr>
-    </w:p>
-    <w:p>
-      <w:pPr>
-        <w:widowControl w:val="0"/>
-        <w:tabs>
-          <w:tab w:val="left" w:pos="560"/>
-          <w:tab w:val="left" w:pos="1120"/>
-          <w:tab w:val="left" w:pos="1680"/>
-          <w:tab w:val="left" w:pos="2240"/>
-          <w:tab w:val="left" w:pos="2800"/>
-          <w:tab w:val="left" w:pos="3360"/>
-          <w:tab w:val="left" w:pos="3920"/>
-          <w:tab w:val="left" w:pos="4480"/>
-          <w:tab w:val="left" w:pos="5040"/>
-          <w:tab w:val="left" w:pos="5600"/>
-          <w:tab w:val="left" w:pos="6160"/>
-          <w:tab w:val="left" w:pos="6720"/>
-        </w:tabs>
-        <w:autoSpaceDE w:val="0"/>
-        <w:autoSpaceDN w:val="0"/>
-        <w:adjustRightInd w:val="0"/>
-        <w:spacing w:after="240"/>
-        <w:rPr>
-          <w:noProof w:val="0"/>
-          <w:sz w:val="20"/>
-          <w:szCs w:val="14"/>
-          <w:lang w:eastAsia="zh-CN"/>
-        </w:rPr>
-      </w:pPr>
-    </w:p>
+        <w:keepNext/>
+        <w:jc w:val="center"/>
+      </w:pPr>
+      <w:r>
+        <w:drawing>
+          <wp:inline distT="0" distB="0" distL="0" distR="0" wp14:anchorId="79F49FDA" wp14:editId="38A55C0A">
+            <wp:extent cx="2745211" cy="1161896"/>
+            <wp:effectExtent l="0" t="0" r="0" b="6985"/>
+            <wp:docPr id="6" name="Picture 6"/>
+            <wp:cNvGraphicFramePr>
+              <a:graphicFrameLocks xmlns:a="http://schemas.openxmlformats.org/drawingml/2006/main" noChangeAspect="1"/>
+            </wp:cNvGraphicFramePr>
+            <a:graphic xmlns:a="http://schemas.openxmlformats.org/drawingml/2006/main">
+              <a:graphicData uri="http://schemas.openxmlformats.org/drawingml/2006/picture">
+                <pic:pic xmlns:pic="http://schemas.openxmlformats.org/drawingml/2006/picture">
+                  <pic:nvPicPr>
+                    <pic:cNvPr id="0" name="Picture 12"/>
+                    <pic:cNvPicPr>
+                      <a:picLocks noChangeAspect="1" noChangeArrowheads="1"/>
+                    </pic:cNvPicPr>
+                  </pic:nvPicPr>
+                  <pic:blipFill>
+                    <a:blip r:embed="rId18">
+                      <a:extLst>
+                        <a:ext uri="{28A0092B-C50C-407E-A947-70E740481C1C}">
+                          <a14:useLocalDpi xmlns:a14="http://schemas.microsoft.com/office/drawing/2010/main" val="0"/>
+                        </a:ext>
+                      </a:extLst>
+                    </a:blip>
+                    <a:srcRect/>
+                    <a:stretch>
+                      <a:fillRect/>
+                    </a:stretch>
+                  </pic:blipFill>
+                  <pic:spPr bwMode="auto">
+                    <a:xfrm>
+                      <a:off x="0" y="0"/>
+                      <a:ext cx="2759977" cy="1168145"/>
+                    </a:xfrm>
+                    <a:prstGeom prst="rect">
+                      <a:avLst/>
+                    </a:prstGeom>
+                    <a:noFill/>
+                    <a:ln>
+                      <a:noFill/>
+                    </a:ln>
+                  </pic:spPr>
+                </pic:pic>
+              </a:graphicData>
+            </a:graphic>
+          </wp:inline>
+        </w:drawing>
+      </w:r>
+      <w:r>
+        <w:drawing>
+          <wp:inline distT="0" distB="0" distL="0" distR="0" wp14:anchorId="3AC8D069" wp14:editId="44F031BF">
+            <wp:extent cx="2251875" cy="1165908"/>
+            <wp:effectExtent l="0" t="0" r="0" b="0"/>
+            <wp:docPr id="1" name="Picture 1" descr="E:\Downloads\scope_window.png"/>
+            <wp:cNvGraphicFramePr>
+              <a:graphicFrameLocks xmlns:a="http://schemas.openxmlformats.org/drawingml/2006/main" noChangeAspect="1"/>
+            </wp:cNvGraphicFramePr>
+            <a:graphic xmlns:a="http://schemas.openxmlformats.org/drawingml/2006/main">
+              <a:graphicData uri="http://schemas.openxmlformats.org/drawingml/2006/picture">
+                <pic:pic xmlns:pic="http://schemas.openxmlformats.org/drawingml/2006/picture">
+                  <pic:nvPicPr>
+                    <pic:cNvPr id="0" name="Picture 1" descr="E:\Downloads\scope_window.png"/>
+                    <pic:cNvPicPr>
+                      <a:picLocks noChangeAspect="1" noChangeArrowheads="1"/>
+                    </pic:cNvPicPr>
+                  </pic:nvPicPr>
+                  <pic:blipFill>
+                    <a:blip r:embed="rId19">
+                      <a:extLst>
+                        <a:ext uri="{28A0092B-C50C-407E-A947-70E740481C1C}">
+                          <a14:useLocalDpi xmlns:a14="http://schemas.microsoft.com/office/drawing/2010/main" val="0"/>
+                        </a:ext>
+                      </a:extLst>
+                    </a:blip>
+                    <a:srcRect/>
+                    <a:stretch>
+                      <a:fillRect/>
+                    </a:stretch>
+                  </pic:blipFill>
+                  <pic:spPr bwMode="auto">
+                    <a:xfrm>
+                      <a:off x="0" y="0"/>
+                      <a:ext cx="2257156" cy="1168642"/>
+                    </a:xfrm>
+                    <a:prstGeom prst="rect">
+                      <a:avLst/>
+                    </a:prstGeom>
+                    <a:noFill/>
+                    <a:ln>
+                      <a:noFill/>
+                    </a:ln>
+                  </pic:spPr>
+                </pic:pic>
+              </a:graphicData>
+            </a:graphic>
+          </wp:inline>
+        </w:drawing>
+      </w:r>
+    </w:p>
+    <w:p/>
     <w:p>
       <w:pPr>
         <w:pStyle w:val="Caption"/>
         <w:keepNext/>
         <w:ind w:left="720"/>
       </w:pPr>
-      <w:bookmarkStart w:id="2" w:name="_Ref230927869"/>
+      <w:bookmarkStart w:id="3" w:name="_Ref230927869"/>
       <w:r>
         <w:t xml:space="preserve">Figure </w:t>
       </w:r>
-      <w:bookmarkEnd w:id="2"/>
+      <w:bookmarkEnd w:id="3"/>
       <w:r>
         <w:t>2</w:t>
       </w:r>
@@ -6963,28 +7156,56 @@
       </w:pPr>
     </w:p>
     <w:p>
-      <w:pPr>
-        <w:keepNext/>
-        <w:rPr>
-          <w:noProof w:val="0"/>
-        </w:rPr>
-      </w:pPr>
-    </w:p>
-    <w:p>
-      <w:pPr>
-        <w:keepNext/>
-        <w:rPr>
-          <w:noProof w:val="0"/>
-        </w:rPr>
-      </w:pPr>
-    </w:p>
-    <w:p>
-      <w:pPr>
-        <w:keepNext/>
-        <w:rPr>
-          <w:noProof w:val="0"/>
-        </w:rPr>
-      </w:pPr>
+      <w:r>
+        <w:drawing>
+          <wp:inline distT="0" distB="0" distL="0" distR="0" wp14:anchorId="555F81C5" wp14:editId="4C024625">
+            <wp:extent cx="5486400" cy="2286000"/>
+            <wp:effectExtent l="0" t="0" r="0" b="0"/>
+            <wp:docPr id="5" name="Picture 1"/>
+            <wp:cNvGraphicFramePr>
+              <a:graphicFrameLocks xmlns:a="http://schemas.openxmlformats.org/drawingml/2006/main" noChangeAspect="1"/>
+            </wp:cNvGraphicFramePr>
+            <a:graphic xmlns:a="http://schemas.openxmlformats.org/drawingml/2006/main">
+              <a:graphicData uri="http://schemas.openxmlformats.org/drawingml/2006/picture">
+                <pic:pic xmlns:pic="http://schemas.openxmlformats.org/drawingml/2006/picture">
+                  <pic:nvPicPr>
+                    <pic:cNvPr id="0" name="Picture 1"/>
+                    <pic:cNvPicPr>
+                      <a:picLocks noChangeAspect="1" noChangeArrowheads="1"/>
+                    </pic:cNvPicPr>
+                  </pic:nvPicPr>
+                  <pic:blipFill>
+                    <a:blip r:embed="rId20">
+                      <a:extLst>
+                        <a:ext uri="{28A0092B-C50C-407E-A947-70E740481C1C}">
+                          <a14:useLocalDpi xmlns:a14="http://schemas.microsoft.com/office/drawing/2010/main" val="0"/>
+                        </a:ext>
+                      </a:extLst>
+                    </a:blip>
+                    <a:srcRect/>
+                    <a:stretch>
+                      <a:fillRect/>
+                    </a:stretch>
+                  </pic:blipFill>
+                  <pic:spPr bwMode="auto">
+                    <a:xfrm>
+                      <a:off x="0" y="0"/>
+                      <a:ext cx="5486400" cy="2286000"/>
+                    </a:xfrm>
+                    <a:prstGeom prst="rect">
+                      <a:avLst/>
+                    </a:prstGeom>
+                    <a:noFill/>
+                    <a:ln>
+                      <a:noFill/>
+                    </a:ln>
+                  </pic:spPr>
+                </pic:pic>
+              </a:graphicData>
+            </a:graphic>
+          </wp:inline>
+        </w:drawing>
+      </w:r>
     </w:p>
     <w:p>
       <w:pPr>
@@ -6994,11 +7215,11 @@
           <w:b w:val="0"/>
         </w:rPr>
       </w:pPr>
-      <w:bookmarkStart w:id="3" w:name="_Ref230927906"/>
+      <w:bookmarkStart w:id="4" w:name="_Ref230927906"/>
       <w:r>
         <w:t xml:space="preserve">Figure </w:t>
       </w:r>
-      <w:bookmarkEnd w:id="3"/>
+      <w:bookmarkEnd w:id="4"/>
       <w:r>
         <w:t>3</w:t>
       </w:r>
@@ -7006,116 +7227,14 @@
         <w:rPr>
           <w:b w:val="0"/>
         </w:rPr>
-        <w:t xml:space="preserve">: (a) Plot of tool sensitivity as a function of the ratio of adapter segment length to tail length: while SCOPE++ is robust to this ratio, TrimPoly sensitivity deteriorates as the length of the adapter segment becomes longer than that of the tail. </w:t>
-      </w:r>
-    </w:p>
-    <w:p>
-      <w:pPr>
-        <w:widowControl w:val="0"/>
-        <w:tabs>
-          <w:tab w:val="left" w:pos="560"/>
-          <w:tab w:val="left" w:pos="1120"/>
-          <w:tab w:val="left" w:pos="1680"/>
-          <w:tab w:val="left" w:pos="2240"/>
-          <w:tab w:val="left" w:pos="2800"/>
-          <w:tab w:val="left" w:pos="3360"/>
-          <w:tab w:val="left" w:pos="3920"/>
-          <w:tab w:val="left" w:pos="4480"/>
-          <w:tab w:val="left" w:pos="5040"/>
-          <w:tab w:val="left" w:pos="5600"/>
-          <w:tab w:val="left" w:pos="6160"/>
-          <w:tab w:val="left" w:pos="6720"/>
-        </w:tabs>
-        <w:autoSpaceDE w:val="0"/>
-        <w:autoSpaceDN w:val="0"/>
-        <w:adjustRightInd w:val="0"/>
-        <w:spacing w:after="240"/>
-        <w:ind w:left="720"/>
-        <w:rPr>
-          <w:noProof w:val="0"/>
-        </w:rPr>
-      </w:pPr>
-    </w:p>
-    <w:p>
-      <w:pPr>
-        <w:widowControl w:val="0"/>
-        <w:tabs>
-          <w:tab w:val="left" w:pos="560"/>
-          <w:tab w:val="left" w:pos="1120"/>
-          <w:tab w:val="left" w:pos="1680"/>
-          <w:tab w:val="left" w:pos="2240"/>
-          <w:tab w:val="left" w:pos="2800"/>
-          <w:tab w:val="left" w:pos="3360"/>
-          <w:tab w:val="left" w:pos="3920"/>
-          <w:tab w:val="left" w:pos="4480"/>
-          <w:tab w:val="left" w:pos="5040"/>
-          <w:tab w:val="left" w:pos="5600"/>
-          <w:tab w:val="left" w:pos="6160"/>
-          <w:tab w:val="left" w:pos="6720"/>
-        </w:tabs>
-        <w:autoSpaceDE w:val="0"/>
-        <w:autoSpaceDN w:val="0"/>
-        <w:adjustRightInd w:val="0"/>
-        <w:spacing w:after="240"/>
-        <w:ind w:left="720"/>
-        <w:rPr>
-          <w:noProof w:val="0"/>
-        </w:rPr>
-      </w:pPr>
-    </w:p>
-    <w:p>
-      <w:pPr>
-        <w:widowControl w:val="0"/>
-        <w:tabs>
-          <w:tab w:val="left" w:pos="560"/>
-          <w:tab w:val="left" w:pos="1120"/>
-          <w:tab w:val="left" w:pos="1680"/>
-          <w:tab w:val="left" w:pos="2240"/>
-          <w:tab w:val="left" w:pos="2800"/>
-          <w:tab w:val="left" w:pos="3360"/>
-          <w:tab w:val="left" w:pos="3920"/>
-          <w:tab w:val="left" w:pos="4480"/>
-          <w:tab w:val="left" w:pos="5040"/>
-          <w:tab w:val="left" w:pos="5600"/>
-          <w:tab w:val="left" w:pos="6160"/>
-          <w:tab w:val="left" w:pos="6720"/>
-        </w:tabs>
-        <w:autoSpaceDE w:val="0"/>
-        <w:autoSpaceDN w:val="0"/>
-        <w:adjustRightInd w:val="0"/>
-        <w:spacing w:after="240"/>
-        <w:ind w:left="720"/>
-        <w:rPr>
-          <w:noProof w:val="0"/>
-        </w:rPr>
-      </w:pPr>
-    </w:p>
-    <w:p>
-      <w:pPr>
-        <w:widowControl w:val="0"/>
-        <w:tabs>
-          <w:tab w:val="left" w:pos="560"/>
-          <w:tab w:val="left" w:pos="1120"/>
-          <w:tab w:val="left" w:pos="1680"/>
-          <w:tab w:val="left" w:pos="2240"/>
-          <w:tab w:val="left" w:pos="2800"/>
-          <w:tab w:val="left" w:pos="3360"/>
-          <w:tab w:val="left" w:pos="3920"/>
-          <w:tab w:val="left" w:pos="4480"/>
-          <w:tab w:val="left" w:pos="5040"/>
-          <w:tab w:val="left" w:pos="5600"/>
-          <w:tab w:val="left" w:pos="6160"/>
-          <w:tab w:val="left" w:pos="6720"/>
-        </w:tabs>
-        <w:autoSpaceDE w:val="0"/>
-        <w:autoSpaceDN w:val="0"/>
-        <w:adjustRightInd w:val="0"/>
-        <w:spacing w:after="240"/>
-        <w:ind w:left="720"/>
-        <w:rPr>
-          <w:noProof w:val="0"/>
-        </w:rPr>
-      </w:pPr>
+        <w:t>: (a) Plot of tool sensitivity as a function of the ratio of adapter segment length to tail length: while SCOPE++ is robust to this ratio, TrimPoly sensitivity deteriorates as the length of the adapter segment become</w:t>
+      </w:r>
+      <w:r>
+        <w:rPr>
+          <w:b w:val="0"/>
+        </w:rPr>
+        <w:t>s longer than that of the tail.</w:t>
+      </w:r>
     </w:p>
     <w:p>
       <w:pPr>
@@ -7146,7 +7265,7 @@
                     </pic:cNvPicPr>
                   </pic:nvPicPr>
                   <pic:blipFill>
-                    <a:blip r:embed="rId15">
+                    <a:blip r:embed="rId21">
                       <a:extLst>
                         <a:ext uri="{28A0092B-C50C-407E-A947-70E740481C1C}">
                           <a14:useLocalDpi xmlns:a14="http://schemas.microsoft.com/office/drawing/2010/main" val="0"/>
@@ -7186,11 +7305,11 @@
           <w:sz w:val="36"/>
         </w:rPr>
       </w:pPr>
-      <w:bookmarkStart w:id="4" w:name="_Ref230927977"/>
+      <w:bookmarkStart w:id="5" w:name="_Ref230927977"/>
       <w:r>
         <w:t xml:space="preserve">Figure </w:t>
       </w:r>
-      <w:bookmarkEnd w:id="4"/>
+      <w:bookmarkEnd w:id="5"/>
       <w:r>
         <w:t>4</w:t>
       </w:r>
@@ -7520,18 +7639,16 @@
           <w:sz w:val="20"/>
           <w:szCs w:val="20"/>
         </w:rPr>
-        <w:t xml:space="preserve">, and Sanger-sequence Human [CITE: </w:t>
-      </w:r>
-      <w:proofErr w:type="spellStart"/>
+        <w:t>, and Sanger-sequence Human [</w:t>
+      </w:r>
       <w:r>
         <w:rPr>
           <w:noProof w:val="0"/>
           <w:sz w:val="20"/>
           <w:szCs w:val="20"/>
         </w:rPr>
-        <w:t>Conifergdb</w:t>
-      </w:r>
-      <w:proofErr w:type="spellEnd"/>
+        <w:t>21</w:t>
+      </w:r>
       <w:r>
         <w:rPr>
           <w:noProof w:val="0"/>
@@ -7566,7 +7683,7 @@
                     </pic:cNvPicPr>
                   </pic:nvPicPr>
                   <pic:blipFill>
-                    <a:blip r:embed="rId16">
+                    <a:blip r:embed="rId22">
                       <a:extLst>
                         <a:ext uri="{28A0092B-C50C-407E-A947-70E740481C1C}">
                           <a14:useLocalDpi xmlns:a14="http://schemas.microsoft.com/office/drawing/2010/main" val="0"/>
@@ -7604,7 +7721,7 @@
         <w:keepNext/>
         <w:ind w:left="810"/>
       </w:pPr>
-      <w:bookmarkStart w:id="5" w:name="_Ref229121257"/>
+      <w:bookmarkStart w:id="6" w:name="_Ref229121257"/>
     </w:p>
     <w:p>
       <w:pPr>
@@ -7659,7 +7776,7 @@
         <w:lastRenderedPageBreak/>
         <w:t xml:space="preserve">Table </w:t>
       </w:r>
-      <w:bookmarkEnd w:id="5"/>
+      <w:bookmarkEnd w:id="6"/>
       <w:r>
         <w:t xml:space="preserve">2: </w:t>
       </w:r>
@@ -8495,7 +8612,12 @@
     </w:tbl>
     <w:p>
       <w:pPr>
-        <w:rPr>
+        <w:pStyle w:val="NormalWeb"/>
+        <w:shd w:val="clear" w:color="auto" w:fill="FFFFFF"/>
+        <w:spacing w:before="0" w:beforeAutospacing="0" w:after="0" w:afterAutospacing="0" w:line="240" w:lineRule="auto"/>
+        <w:textAlignment w:val="baseline"/>
+        <w:rPr>
+          <w:rFonts w:ascii="Times New Roman" w:eastAsia="Times New Roman" w:hAnsi="Times New Roman" w:cs="Times New Roman"/>
           <w:noProof w:val="0"/>
           <w:u w:val="single"/>
         </w:rPr>
@@ -8503,59 +8625,14 @@
     </w:p>
     <w:p>
       <w:pPr>
-        <w:widowControl w:val="0"/>
-        <w:tabs>
-          <w:tab w:val="left" w:pos="560"/>
-          <w:tab w:val="left" w:pos="1120"/>
-          <w:tab w:val="left" w:pos="1680"/>
-          <w:tab w:val="left" w:pos="2240"/>
-          <w:tab w:val="left" w:pos="2800"/>
-          <w:tab w:val="left" w:pos="3360"/>
-          <w:tab w:val="left" w:pos="3920"/>
-          <w:tab w:val="left" w:pos="4480"/>
-          <w:tab w:val="left" w:pos="5040"/>
-          <w:tab w:val="left" w:pos="5600"/>
-          <w:tab w:val="left" w:pos="6160"/>
-          <w:tab w:val="left" w:pos="6720"/>
-        </w:tabs>
-        <w:autoSpaceDE w:val="0"/>
-        <w:autoSpaceDN w:val="0"/>
-        <w:adjustRightInd w:val="0"/>
-        <w:spacing w:after="240"/>
-        <w:ind w:left="720"/>
-        <w:rPr>
-          <w:noProof w:val="0"/>
-          <w:sz w:val="20"/>
-          <w:szCs w:val="14"/>
-          <w:lang w:eastAsia="zh-CN"/>
-        </w:rPr>
-      </w:pPr>
-    </w:p>
-    <w:p>
-      <w:pPr>
-        <w:rPr>
-          <w:noProof w:val="0"/>
-        </w:rPr>
-      </w:pPr>
-    </w:p>
-    <w:p>
-      <w:pPr>
-        <w:rPr>
-          <w:noProof w:val="0"/>
-        </w:rPr>
-      </w:pPr>
-    </w:p>
-    <w:p>
-      <w:pPr>
-        <w:rPr>
-          <w:noProof w:val="0"/>
-        </w:rPr>
-      </w:pPr>
-    </w:p>
-    <w:p>
-      <w:pPr>
-        <w:rPr>
-          <w:noProof w:val="0"/>
+        <w:pStyle w:val="NormalWeb"/>
+        <w:shd w:val="clear" w:color="auto" w:fill="FFFFFF"/>
+        <w:spacing w:before="0" w:beforeAutospacing="0" w:after="0" w:afterAutospacing="0" w:line="240" w:lineRule="auto"/>
+        <w:textAlignment w:val="baseline"/>
+        <w:rPr>
+          <w:rFonts w:ascii="Times New Roman" w:eastAsia="Times New Roman" w:hAnsi="Times New Roman" w:cs="Times New Roman"/>
+          <w:noProof w:val="0"/>
+          <w:u w:val="single"/>
         </w:rPr>
       </w:pPr>
     </w:p>
@@ -8603,7 +8680,35 @@
           <w:noProof w:val="0"/>
         </w:rPr>
         <w:tab/>
-        <w:t>N.J. Proudfoot, Ending the message: poly(A) signals then and now, Genes &amp; Development. 25 (2011) 1770–1782.</w:t>
+        <w:t xml:space="preserve">N.J. </w:t>
+      </w:r>
+      <w:proofErr w:type="spellStart"/>
+      <w:r>
+        <w:rPr>
+          <w:noProof w:val="0"/>
+        </w:rPr>
+        <w:t>Proudfoot</w:t>
+      </w:r>
+      <w:proofErr w:type="spellEnd"/>
+      <w:r>
+        <w:rPr>
+          <w:noProof w:val="0"/>
+        </w:rPr>
+        <w:t xml:space="preserve">, Ending the message: </w:t>
+      </w:r>
+      <w:proofErr w:type="gramStart"/>
+      <w:r>
+        <w:rPr>
+          <w:noProof w:val="0"/>
+        </w:rPr>
+        <w:t>poly(</w:t>
+      </w:r>
+      <w:proofErr w:type="gramEnd"/>
+      <w:r>
+        <w:rPr>
+          <w:noProof w:val="0"/>
+        </w:rPr>
+        <w:t>A) signals then and now, Genes &amp; Development. 25 (2011) 1770–1782.</w:t>
       </w:r>
     </w:p>
     <w:p>
@@ -8806,14 +8911,7 @@
           <w:noProof w:val="0"/>
         </w:rPr>
         <w:tab/>
-        <w:t xml:space="preserve">P. Rice, I. Longden, A. Bleasby, EMBOSS: the European Molecular Biology </w:t>
-      </w:r>
-      <w:r>
-        <w:rPr>
-          <w:noProof w:val="0"/>
-        </w:rPr>
-        <w:lastRenderedPageBreak/>
-        <w:t>Open Software Suite, Trends Genet. 16 (2000) 276–277.</w:t>
+        <w:t>P. Rice, I. Longden, A. Bleasby, EMBOSS: the European Molecular Biology Open Software Suite, Trends Genet. 16 (2000) 276–277.</w:t>
       </w:r>
     </w:p>
     <w:p>
@@ -8900,7 +8998,14 @@
           <w:noProof w:val="0"/>
         </w:rPr>
         <w:tab/>
-        <w:t>C. Bonaïti, S. Parayre, F. Irlinger, Novel extraction strategy of ribosomal RNA and genomic DNA from cheese for PCR-based investigations, Int. J. Food Microbiol. 107 (2006) 171–179.</w:t>
+        <w:t xml:space="preserve">C. Bonaïti, S. Parayre, F. Irlinger, Novel extraction strategy of ribosomal RNA and genomic DNA from cheese for PCR-based investigations, Int. J. </w:t>
+      </w:r>
+      <w:r>
+        <w:rPr>
+          <w:noProof w:val="0"/>
+        </w:rPr>
+        <w:lastRenderedPageBreak/>
+        <w:t>Food Microbiol. 107 (2006) 171–179.</w:t>
       </w:r>
     </w:p>
     <w:p>
@@ -9176,9 +9281,33 @@
         </w:rPr>
         <w:fldChar w:fldCharType="end"/>
       </w:r>
+      <w:commentRangeStart w:id="7"/>
+      <w:r>
+        <w:t>[21]       C</w:t>
+      </w:r>
+      <w:r>
+        <w:t>onifergdb</w:t>
+      </w:r>
+      <w:r>
+        <w:t xml:space="preserve">: </w:t>
+      </w:r>
+      <w:r>
+        <w:rPr>
+          <w:noProof w:val="0"/>
+        </w:rPr>
+        <w:t>http://bioinfolab.miamioh.edu/bioinfolab/index.php</w:t>
+      </w:r>
+      <w:commentRangeEnd w:id="7"/>
+      <w:r>
+        <w:rPr>
+          <w:rStyle w:val="CommentReference"/>
+          <w:noProof w:val="0"/>
+        </w:rPr>
+        <w:commentReference w:id="7"/>
+      </w:r>
     </w:p>
     <w:sectPr>
-      <w:footerReference w:type="default" r:id="rId17"/>
+      <w:footerReference w:type="default" r:id="rId23"/>
       <w:pgSz w:w="11906" w:h="16838"/>
       <w:pgMar w:top="1440" w:right="1800" w:bottom="1440" w:left="1800" w:header="708" w:footer="708" w:gutter="0"/>
       <w:cols w:space="708"/>
@@ -9190,7 +9319,7 @@
 
 <file path=word/comments.xml><?xml version="1.0" encoding="utf-8"?>
 <w:comments xmlns:wpc="http://schemas.microsoft.com/office/word/2010/wordprocessingCanvas" xmlns:mc="http://schemas.openxmlformats.org/markup-compatibility/2006" xmlns:o="urn:schemas-microsoft-com:office:office" xmlns:r="http://schemas.openxmlformats.org/officeDocument/2006/relationships" xmlns:m="http://schemas.openxmlformats.org/officeDocument/2006/math" xmlns:v="urn:schemas-microsoft-com:vml" xmlns:wp14="http://schemas.microsoft.com/office/word/2010/wordprocessingDrawing" xmlns:wp="http://schemas.openxmlformats.org/drawingml/2006/wordprocessingDrawing" xmlns:w10="urn:schemas-microsoft-com:office:word" xmlns:w="http://schemas.openxmlformats.org/wordprocessingml/2006/main" xmlns:w14="http://schemas.microsoft.com/office/word/2010/wordml" xmlns:wpg="http://schemas.microsoft.com/office/word/2010/wordprocessingGroup" xmlns:wpi="http://schemas.microsoft.com/office/word/2010/wordprocessingInk" xmlns:wne="http://schemas.microsoft.com/office/word/2006/wordml" xmlns:wps="http://schemas.microsoft.com/office/word/2010/wordprocessingShape" mc:Ignorable="w14 wp14">
-  <w:comment w:id="0" w:author="Morton" w:date="2014-06-13T13:16:00Z" w:initials="M">
+  <w:comment w:id="1" w:author="Morton" w:date="2014-06-13T13:16:00Z" w:initials="M">
     <w:p>
       <w:pPr>
         <w:pStyle w:val="CommentText"/>
@@ -9203,6 +9332,38 @@
       </w:r>
       <w:r>
         <w:t>I’m not sure if this is entirely accurate …</w:t>
+      </w:r>
+    </w:p>
+  </w:comment>
+  <w:comment w:id="2" w:author="Morton" w:date="2014-06-24T10:45:00Z" w:initials="M">
+    <w:p>
+      <w:pPr>
+        <w:pStyle w:val="CommentText"/>
+      </w:pPr>
+      <w:r>
+        <w:rPr>
+          <w:rStyle w:val="CommentReference"/>
+        </w:rPr>
+        <w:annotationRef/>
+      </w:r>
+      <w:r>
+        <w:t>Here is the SRA number.  However it is a dead link</w:t>
+      </w:r>
+    </w:p>
+  </w:comment>
+  <w:comment w:id="7" w:author="Morton" w:date="2014-06-24T10:51:00Z" w:initials="M">
+    <w:p>
+      <w:pPr>
+        <w:pStyle w:val="CommentText"/>
+      </w:pPr>
+      <w:r>
+        <w:rPr>
+          <w:rStyle w:val="CommentReference"/>
+        </w:rPr>
+        <w:annotationRef/>
+      </w:r>
+      <w:r>
+        <w:t>New Citation</w:t>
       </w:r>
     </w:p>
   </w:comment>
@@ -9254,7 +9415,7 @@
       <w:fldChar w:fldCharType="separate"/>
     </w:r>
     <w:r>
-      <w:t>6</w:t>
+      <w:t>1</w:t>
     </w:r>
     <w:r>
       <w:fldChar w:fldCharType="end"/>
@@ -9294,6 +9455,155 @@
 <file path=word/numbering.xml><?xml version="1.0" encoding="utf-8"?>
 <w:numbering xmlns:wpc="http://schemas.microsoft.com/office/word/2010/wordprocessingCanvas" xmlns:mc="http://schemas.openxmlformats.org/markup-compatibility/2006" xmlns:o="urn:schemas-microsoft-com:office:office" xmlns:r="http://schemas.openxmlformats.org/officeDocument/2006/relationships" xmlns:m="http://schemas.openxmlformats.org/officeDocument/2006/math" xmlns:v="urn:schemas-microsoft-com:vml" xmlns:wp14="http://schemas.microsoft.com/office/word/2010/wordprocessingDrawing" xmlns:wp="http://schemas.openxmlformats.org/drawingml/2006/wordprocessingDrawing" xmlns:w10="urn:schemas-microsoft-com:office:word" xmlns:w="http://schemas.openxmlformats.org/wordprocessingml/2006/main" xmlns:w14="http://schemas.microsoft.com/office/word/2010/wordml" xmlns:wpg="http://schemas.microsoft.com/office/word/2010/wordprocessingGroup" xmlns:wpi="http://schemas.microsoft.com/office/word/2010/wordprocessingInk" xmlns:wne="http://schemas.microsoft.com/office/word/2006/wordml" xmlns:wps="http://schemas.microsoft.com/office/word/2010/wordprocessingShape" mc:Ignorable="w14 wp14">
   <w:abstractNum w:abstractNumId="0">
+    <w:nsid w:val="14646805"/>
+    <w:multiLevelType w:val="multilevel"/>
+    <w:tmpl w:val="CB5E5120"/>
+    <w:lvl w:ilvl="0">
+      <w:start w:val="1"/>
+      <w:numFmt w:val="bullet"/>
+      <w:lvlText w:val=""/>
+      <w:lvlJc w:val="left"/>
+      <w:pPr>
+        <w:tabs>
+          <w:tab w:val="num" w:pos="720"/>
+        </w:tabs>
+        <w:ind w:left="720" w:hanging="360"/>
+      </w:pPr>
+      <w:rPr>
+        <w:rFonts w:ascii="Symbol" w:hAnsi="Symbol" w:hint="default"/>
+        <w:sz w:val="20"/>
+      </w:rPr>
+    </w:lvl>
+    <w:lvl w:ilvl="1" w:tentative="1">
+      <w:start w:val="1"/>
+      <w:numFmt w:val="bullet"/>
+      <w:lvlText w:val="o"/>
+      <w:lvlJc w:val="left"/>
+      <w:pPr>
+        <w:tabs>
+          <w:tab w:val="num" w:pos="1440"/>
+        </w:tabs>
+        <w:ind w:left="1440" w:hanging="360"/>
+      </w:pPr>
+      <w:rPr>
+        <w:rFonts w:ascii="Courier New" w:hAnsi="Courier New" w:hint="default"/>
+        <w:sz w:val="20"/>
+      </w:rPr>
+    </w:lvl>
+    <w:lvl w:ilvl="2" w:tentative="1">
+      <w:start w:val="1"/>
+      <w:numFmt w:val="bullet"/>
+      <w:lvlText w:val=""/>
+      <w:lvlJc w:val="left"/>
+      <w:pPr>
+        <w:tabs>
+          <w:tab w:val="num" w:pos="2160"/>
+        </w:tabs>
+        <w:ind w:left="2160" w:hanging="360"/>
+      </w:pPr>
+      <w:rPr>
+        <w:rFonts w:ascii="Wingdings" w:hAnsi="Wingdings" w:hint="default"/>
+        <w:sz w:val="20"/>
+      </w:rPr>
+    </w:lvl>
+    <w:lvl w:ilvl="3" w:tentative="1">
+      <w:start w:val="1"/>
+      <w:numFmt w:val="bullet"/>
+      <w:lvlText w:val=""/>
+      <w:lvlJc w:val="left"/>
+      <w:pPr>
+        <w:tabs>
+          <w:tab w:val="num" w:pos="2880"/>
+        </w:tabs>
+        <w:ind w:left="2880" w:hanging="360"/>
+      </w:pPr>
+      <w:rPr>
+        <w:rFonts w:ascii="Wingdings" w:hAnsi="Wingdings" w:hint="default"/>
+        <w:sz w:val="20"/>
+      </w:rPr>
+    </w:lvl>
+    <w:lvl w:ilvl="4" w:tentative="1">
+      <w:start w:val="1"/>
+      <w:numFmt w:val="bullet"/>
+      <w:lvlText w:val=""/>
+      <w:lvlJc w:val="left"/>
+      <w:pPr>
+        <w:tabs>
+          <w:tab w:val="num" w:pos="3600"/>
+        </w:tabs>
+        <w:ind w:left="3600" w:hanging="360"/>
+      </w:pPr>
+      <w:rPr>
+        <w:rFonts w:ascii="Wingdings" w:hAnsi="Wingdings" w:hint="default"/>
+        <w:sz w:val="20"/>
+      </w:rPr>
+    </w:lvl>
+    <w:lvl w:ilvl="5" w:tentative="1">
+      <w:start w:val="1"/>
+      <w:numFmt w:val="bullet"/>
+      <w:lvlText w:val=""/>
+      <w:lvlJc w:val="left"/>
+      <w:pPr>
+        <w:tabs>
+          <w:tab w:val="num" w:pos="4320"/>
+        </w:tabs>
+        <w:ind w:left="4320" w:hanging="360"/>
+      </w:pPr>
+      <w:rPr>
+        <w:rFonts w:ascii="Wingdings" w:hAnsi="Wingdings" w:hint="default"/>
+        <w:sz w:val="20"/>
+      </w:rPr>
+    </w:lvl>
+    <w:lvl w:ilvl="6" w:tentative="1">
+      <w:start w:val="1"/>
+      <w:numFmt w:val="bullet"/>
+      <w:lvlText w:val=""/>
+      <w:lvlJc w:val="left"/>
+      <w:pPr>
+        <w:tabs>
+          <w:tab w:val="num" w:pos="5040"/>
+        </w:tabs>
+        <w:ind w:left="5040" w:hanging="360"/>
+      </w:pPr>
+      <w:rPr>
+        <w:rFonts w:ascii="Wingdings" w:hAnsi="Wingdings" w:hint="default"/>
+        <w:sz w:val="20"/>
+      </w:rPr>
+    </w:lvl>
+    <w:lvl w:ilvl="7" w:tentative="1">
+      <w:start w:val="1"/>
+      <w:numFmt w:val="bullet"/>
+      <w:lvlText w:val=""/>
+      <w:lvlJc w:val="left"/>
+      <w:pPr>
+        <w:tabs>
+          <w:tab w:val="num" w:pos="5760"/>
+        </w:tabs>
+        <w:ind w:left="5760" w:hanging="360"/>
+      </w:pPr>
+      <w:rPr>
+        <w:rFonts w:ascii="Wingdings" w:hAnsi="Wingdings" w:hint="default"/>
+        <w:sz w:val="20"/>
+      </w:rPr>
+    </w:lvl>
+    <w:lvl w:ilvl="8" w:tentative="1">
+      <w:start w:val="1"/>
+      <w:numFmt w:val="bullet"/>
+      <w:lvlText w:val=""/>
+      <w:lvlJc w:val="left"/>
+      <w:pPr>
+        <w:tabs>
+          <w:tab w:val="num" w:pos="6480"/>
+        </w:tabs>
+        <w:ind w:left="6480" w:hanging="360"/>
+      </w:pPr>
+      <w:rPr>
+        <w:rFonts w:ascii="Wingdings" w:hAnsi="Wingdings" w:hint="default"/>
+        <w:sz w:val="20"/>
+      </w:rPr>
+    </w:lvl>
+  </w:abstractNum>
+  <w:abstractNum w:abstractNumId="1">
     <w:nsid w:val="33E21725"/>
     <w:multiLevelType w:val="hybridMultilevel"/>
     <w:tmpl w:val="43FED274"/>
@@ -9407,6 +9717,9 @@
     </w:lvl>
   </w:abstractNum>
   <w:num w:numId="1">
+    <w:abstractNumId w:val="1"/>
+  </w:num>
+  <w:num w:numId="2">
     <w:abstractNumId w:val="0"/>
   </w:num>
 </w:numbering>
@@ -9685,6 +9998,7 @@
   <w:style w:type="paragraph" w:styleId="NormalWeb">
     <w:name w:val="Normal (Web)"/>
     <w:basedOn w:val="Normal"/>
+    <w:uiPriority w:val="99"/>
     <w:semiHidden/>
     <w:pPr>
       <w:spacing w:before="100" w:beforeAutospacing="1" w:after="100" w:afterAutospacing="1"/>
@@ -9923,6 +10237,11 @@
       <w:bCs/>
       <w:noProof/>
     </w:rPr>
+  </w:style>
+  <w:style w:type="character" w:customStyle="1" w:styleId="apple-converted-space">
+    <w:name w:val="apple-converted-space"/>
+    <w:basedOn w:val="DefaultParagraphFont"/>
+    <w:rsid w:val="00185088"/>
   </w:style>
 </w:styles>
 </file>
@@ -10200,6 +10519,7 @@
   <w:style w:type="paragraph" w:styleId="NormalWeb">
     <w:name w:val="Normal (Web)"/>
     <w:basedOn w:val="Normal"/>
+    <w:uiPriority w:val="99"/>
     <w:semiHidden/>
     <w:pPr>
       <w:spacing w:before="100" w:beforeAutospacing="1" w:after="100" w:afterAutospacing="1"/>
@@ -10438,6 +10758,11 @@
       <w:bCs/>
       <w:noProof/>
     </w:rPr>
+  </w:style>
+  <w:style w:type="character" w:customStyle="1" w:styleId="apple-converted-space">
+    <w:name w:val="apple-converted-space"/>
+    <w:basedOn w:val="DefaultParagraphFont"/>
+    <w:rsid w:val="00185088"/>
   </w:style>
 </w:styles>
 </file>

</xml_diff>

<commit_message>
Adding in more revisions to manuscript
</commit_message>
<xml_diff>
--- a/manuscript/Genomics.docx
+++ b/manuscript/Genomics.docx
@@ -24,8 +24,6 @@
           <w:noProof w:val="0"/>
         </w:rPr>
       </w:pPr>
-      <w:bookmarkStart w:id="0" w:name="_GoBack"/>
-      <w:bookmarkEnd w:id="0"/>
     </w:p>
     <w:p>
       <w:pPr>
@@ -252,7 +250,7 @@
         </w:rPr>
         <w:t xml:space="preserve">JTM: </w:t>
       </w:r>
-      <w:hyperlink r:id="rId8" w:history="1">
+      <w:hyperlink r:id="rId9" w:history="1">
         <w:r>
           <w:rPr>
             <w:rStyle w:val="Hyperlink"/>
@@ -275,7 +273,7 @@
         </w:rPr>
         <w:t xml:space="preserve">PA: </w:t>
       </w:r>
-      <w:hyperlink r:id="rId9" w:history="1">
+      <w:hyperlink r:id="rId10" w:history="1">
         <w:r>
           <w:rPr>
             <w:rStyle w:val="Hyperlink"/>
@@ -304,7 +302,7 @@
         </w:rPr>
         <w:t xml:space="preserve">NF: </w:t>
       </w:r>
-      <w:hyperlink r:id="rId10" w:history="1">
+      <w:hyperlink r:id="rId11" w:history="1">
         <w:r>
           <w:rPr>
             <w:rStyle w:val="Hyperlink"/>
@@ -333,7 +331,7 @@
         </w:rPr>
         <w:t xml:space="preserve">CL: </w:t>
       </w:r>
-      <w:hyperlink r:id="rId11" w:history="1">
+      <w:hyperlink r:id="rId12" w:history="1">
         <w:r>
           <w:rPr>
             <w:rStyle w:val="Hyperlink"/>
@@ -362,7 +360,7 @@
         </w:rPr>
         <w:t xml:space="preserve">JEK: </w:t>
       </w:r>
-      <w:hyperlink r:id="rId12" w:history="1">
+      <w:hyperlink r:id="rId13" w:history="1">
         <w:r>
           <w:rPr>
             <w:rStyle w:val="Hyperlink"/>
@@ -466,7 +464,7 @@
         </w:rPr>
         <w:t xml:space="preserve">A) tails accurately in transcriptome sequencing data </w:t>
       </w:r>
-      <w:commentRangeStart w:id="1"/>
+      <w:commentRangeStart w:id="0"/>
       <w:r>
         <w:rPr>
           <w:sz w:val="24"/>
@@ -474,12 +472,12 @@
         </w:rPr>
         <w:t>and differentiate them from artificial adapter sequences added in the sequencing process</w:t>
       </w:r>
-      <w:commentRangeEnd w:id="1"/>
+      <w:commentRangeEnd w:id="0"/>
       <w:r>
         <w:rPr>
           <w:rStyle w:val="CommentReference"/>
         </w:rPr>
-        <w:commentReference w:id="1"/>
+        <w:commentReference w:id="0"/>
       </w:r>
       <w:r>
         <w:rPr>
@@ -802,7 +800,15 @@
           <w:noProof w:val="0"/>
           <w:szCs w:val="18"/>
         </w:rPr>
-        <w:t>polyadenylated tail length variability</w:t>
+        <w:t>poly(A)</w:t>
+      </w:r>
+      <w:r>
+        <w:rPr>
+          <w:i/>
+          <w:noProof w:val="0"/>
+          <w:szCs w:val="18"/>
+        </w:rPr>
+        <w:t xml:space="preserve"> tail length variability</w:t>
       </w:r>
       <w:r>
         <w:rPr>
@@ -901,7 +907,13 @@
         <w:rPr>
           <w:noProof w:val="0"/>
         </w:rPr>
-        <w:t xml:space="preserve"> collecting precise information on the presence and characteristics of polyadenylated (</w:t>
+        <w:t xml:space="preserve"> collecting precise information on the presence and characteris</w:t>
+      </w:r>
+      <w:r>
+        <w:rPr>
+          <w:noProof w:val="0"/>
+        </w:rPr>
+        <w:t xml:space="preserve">tics of </w:t>
       </w:r>
       <w:proofErr w:type="gramStart"/>
       <w:r>
@@ -915,7 +927,13 @@
         <w:rPr>
           <w:noProof w:val="0"/>
         </w:rPr>
-        <w:t>A)) tails in transcriptom</w:t>
+        <w:t>A)</w:t>
+      </w:r>
+      <w:r>
+        <w:rPr>
+          <w:noProof w:val="0"/>
+        </w:rPr>
+        <w:t xml:space="preserve"> tails in transcriptom</w:t>
       </w:r>
       <w:r>
         <w:rPr>
@@ -927,7 +945,37 @@
         <w:rPr>
           <w:noProof w:val="0"/>
         </w:rPr>
-        <w:t xml:space="preserve"> data.  While finding a significantly long stretch of adenine bases in a sequence transcript is not difficult, the challenge deepens when you try to account for sequence modifications that could obscure the tail sequence (e.g. base-call errors, the effect of processes such as RNA editing, or sequencing artifacts).  Tools such as SeqClean </w:t>
+        <w:t xml:space="preserve"> data.  While finding a significantly long stretch of adenine bases in a transcript </w:t>
+      </w:r>
+      <w:r>
+        <w:rPr>
+          <w:noProof w:val="0"/>
+        </w:rPr>
+        <w:t>sequence</w:t>
+      </w:r>
+      <w:r>
+        <w:rPr>
+          <w:noProof w:val="0"/>
+        </w:rPr>
+        <w:t xml:space="preserve"> </w:t>
+      </w:r>
+      <w:r>
+        <w:rPr>
+          <w:noProof w:val="0"/>
+        </w:rPr>
+        <w:t xml:space="preserve">is not difficult, the challenge deepens when you try to account for sequence modifications that could obscure the tail sequence </w:t>
+      </w:r>
+      <w:r>
+        <w:rPr>
+          <w:noProof w:val="0"/>
+        </w:rPr>
+        <w:t xml:space="preserve">purity </w:t>
+      </w:r>
+      <w:r>
+        <w:rPr>
+          <w:noProof w:val="0"/>
+        </w:rPr>
+        <w:t xml:space="preserve">(e.g. base-call errors, the effect of processes such as RNA editing, or sequencing artifacts).  Tools such as SeqClean </w:t>
       </w:r>
       <w:r>
         <w:rPr>
@@ -1282,7 +1330,21 @@
           <w:noProof w:val="0"/>
           <w:szCs w:val="18"/>
         </w:rPr>
-        <w:t xml:space="preserve">(APA), in which multiple distinctive poly(A) sites are utilized to create different transcript isoforms from the same gene </w:t>
+        <w:t>(APA), in which multiple distinctive poly(A) sites are utilized to create different transcript isoforms from the same gene</w:t>
+      </w:r>
+      <w:r>
+        <w:rPr>
+          <w:noProof w:val="0"/>
+          <w:szCs w:val="18"/>
+        </w:rPr>
+        <w:t>s</w:t>
+      </w:r>
+      <w:r>
+        <w:rPr>
+          <w:noProof w:val="0"/>
+          <w:szCs w:val="18"/>
+        </w:rPr>
+        <w:t xml:space="preserve"> </w:t>
       </w:r>
       <w:r>
         <w:rPr>
@@ -1344,6 +1406,13 @@
           <w:noProof w:val="0"/>
           <w:szCs w:val="18"/>
         </w:rPr>
+        <w:t xml:space="preserve"> </w:t>
+      </w:r>
+      <w:r>
+        <w:rPr>
+          <w:noProof w:val="0"/>
+          <w:szCs w:val="18"/>
+        </w:rPr>
         <w:fldChar w:fldCharType="begin"/>
       </w:r>
       <w:r>
@@ -1464,6 +1533,13 @@
           <w:szCs w:val="18"/>
         </w:rPr>
         <w:t xml:space="preserve"> 3’-oligouridylation (i.e., poly(U) tails) have been shown to affect mRNA degradation and are common in many eukaryotic species</w:t>
+      </w:r>
+      <w:r>
+        <w:rPr>
+          <w:noProof w:val="0"/>
+          <w:szCs w:val="18"/>
+        </w:rPr>
+        <w:t xml:space="preserve"> </w:t>
       </w:r>
       <w:r>
         <w:rPr>
@@ -1556,6 +1632,7 @@
         <w:jc w:val="left"/>
         <w:rPr>
           <w:sz w:val="24"/>
+          <w:szCs w:val="18"/>
         </w:rPr>
       </w:pPr>
       <w:r>
@@ -1660,51 +1737,63 @@
       <w:r>
         <w:rPr>
           <w:sz w:val="24"/>
+          <w:szCs w:val="18"/>
         </w:rPr>
         <w:t xml:space="preserve">addition </w:t>
       </w:r>
       <w:r>
         <w:rPr>
           <w:sz w:val="24"/>
+          <w:szCs w:val="18"/>
         </w:rPr>
         <w:fldChar w:fldCharType="begin"/>
       </w:r>
       <w:r>
         <w:rPr>
           <w:sz w:val="24"/>
+          <w:szCs w:val="18"/>
         </w:rPr>
         <w:instrText xml:space="preserve"> ADDIN PAPERS2_CITATIONS &lt;citation&gt;&lt;uuid&gt;8A8B8E2C-3DCC-496B-BDDB-3D15AAD3AD27&lt;/uuid&gt;&lt;priority&gt;12&lt;/priority&gt;&lt;publications&gt;&lt;publication&gt;&lt;volume&gt;20&lt;/volume&gt;&lt;publication_date&gt;99200103151200000000222000&lt;/publication_date&gt;&lt;number&gt;6&lt;/number&gt;&lt;doi&gt;10.1093/emboj/20.6.1405&lt;/doi&gt;&lt;institution&gt;Center for RNA Molecular Biology, Department of Molecular Biology and Microbiology, Case Western Reserve University School of Medicine, 10900 Euclid Avenue, Cleveland, OH 44106, USA.&lt;/institution&gt;&lt;startpage&gt;1405&lt;/startpage&gt;&lt;uuid&gt;D54467A9-5A50-4C26-97E1-CA5108AEA3AD&lt;/uuid&gt;&lt;subtype&gt;400&lt;/subtype&gt;&lt;endpage&gt;1414&lt;/endpage&gt;&lt;type&gt;400&lt;/type&gt;&lt;url&gt;http://emboj.embopress.org/cgi/doi/10.1093/emboj/20.6.1405&lt;/url&gt;&lt;bundle&gt;&lt;publication&gt;&lt;title&gt;The EMBO journal&lt;/title&gt;&lt;type&gt;-100&lt;/type&gt;&lt;subtype&gt;-100&lt;/subtype&gt;&lt;uuid&gt;7F2F8B87-BA47-4CD7-BF41-057E1C6398FD&lt;/uuid&gt;&lt;/publication&gt;&lt;/bundle&gt;&lt;authors&gt;&lt;author&gt;&lt;firstName&gt;Y&lt;/firstName&gt;&lt;middleNames&gt;W&lt;/middleNames&gt;&lt;lastName&gt;Cheng&lt;/lastName&gt;&lt;/author&gt;&lt;author&gt;&lt;firstName&gt;L&lt;/firstName&gt;&lt;middleNames&gt;M&lt;/middleNames&gt;&lt;lastName&gt;Visomirski-Robic&lt;/lastName&gt;&lt;/author&gt;&lt;author&gt;&lt;firstName&gt;J&lt;/firstName&gt;&lt;middleNames&gt;M&lt;/middleNames&gt;&lt;lastName&gt;Gott&lt;/lastName&gt;&lt;/author&gt;&lt;/authors&gt;&lt;/publication&gt;&lt;publication&gt;&lt;volume&gt;10&lt;/volume&gt;&lt;publication_date&gt;99200411011200000000222000&lt;/publication_date&gt;&lt;number&gt;11&lt;/number&gt;&lt;doi&gt;10.1261/rna.7610404&lt;/doi&gt;&lt;startpage&gt;1695&lt;/startpage&gt;&lt;title&gt;Nontemplated nucleotide addition prior to polyadenylation: A comparison of Arabidopsis cDNA and genomic sequences&lt;/title&gt;&lt;uuid&gt;933D3F0E-D584-41FC-BB43-5B8C436AEAD5&lt;/uuid&gt;&lt;subtype&gt;400&lt;/subtype&gt;&lt;endpage&gt;1697&lt;/endpage&gt;&lt;type&gt;400&lt;/type&gt;&lt;url&gt;http://www.rnajournal.org/cgi/doi/10.1261/rna.7610404&lt;/url&gt;&lt;bundle&gt;&lt;publication&gt;&lt;publisher&gt;Cold Spring Harbor Lab&lt;/publisher&gt;&lt;title&gt;RNA (New York, N.Y.)&lt;/title&gt;&lt;type&gt;-100&lt;/type&gt;&lt;subtype&gt;-100&lt;/subtype&gt;&lt;uuid&gt;5D02A048-A812-4C82-A5D8-9E726BDD71D9&lt;/uuid&gt;&lt;/publication&gt;&lt;/bundle&gt;&lt;authors&gt;&lt;author&gt;&lt;firstName&gt;Y&lt;/firstName&gt;&lt;lastName&gt;JIN&lt;/lastName&gt;&lt;/author&gt;&lt;/authors&gt;&lt;/publication&gt;&lt;/publications&gt;&lt;cites&gt;&lt;/cites&gt;&lt;/citation&gt;</w:instrText>
       </w:r>
       <w:r>
         <w:rPr>
           <w:sz w:val="24"/>
+          <w:szCs w:val="18"/>
         </w:rPr>
         <w:fldChar w:fldCharType="separate"/>
       </w:r>
       <w:r>
+        <w:rPr>
+          <w:sz w:val="24"/>
+          <w:szCs w:val="18"/>
+        </w:rPr>
         <w:t>[13,14]</w:t>
       </w:r>
       <w:r>
         <w:rPr>
           <w:sz w:val="24"/>
+          <w:szCs w:val="18"/>
         </w:rPr>
         <w:fldChar w:fldCharType="end"/>
       </w:r>
       <w:r>
         <w:rPr>
           <w:sz w:val="24"/>
+          <w:szCs w:val="18"/>
         </w:rPr>
         <w:t>)</w:t>
       </w:r>
       <w:r>
         <w:rPr>
           <w:sz w:val="24"/>
+          <w:szCs w:val="18"/>
         </w:rPr>
         <w:t>,</w:t>
       </w:r>
       <w:r>
         <w:rPr>
           <w:sz w:val="24"/>
+          <w:szCs w:val="18"/>
         </w:rPr>
         <w:t xml:space="preserve"> can disguise</w:t>
       </w:r>
@@ -1718,195 +1807,224 @@
       <w:r>
         <w:rPr>
           <w:sz w:val="24"/>
+          <w:szCs w:val="18"/>
         </w:rPr>
         <w:t xml:space="preserve">algorithms. </w:t>
       </w:r>
       <w:r>
         <w:rPr>
           <w:sz w:val="24"/>
+          <w:szCs w:val="18"/>
         </w:rPr>
         <w:t>Certain t</w:t>
       </w:r>
       <w:r>
         <w:rPr>
           <w:sz w:val="24"/>
+          <w:szCs w:val="18"/>
         </w:rPr>
         <w:t>ools</w:t>
       </w:r>
       <w:r>
         <w:rPr>
           <w:sz w:val="24"/>
+          <w:szCs w:val="18"/>
         </w:rPr>
         <w:t>,</w:t>
       </w:r>
       <w:r>
         <w:rPr>
           <w:sz w:val="24"/>
+          <w:szCs w:val="18"/>
         </w:rPr>
         <w:t xml:space="preserve"> such as SeqClean </w:t>
       </w:r>
       <w:r>
         <w:rPr>
           <w:sz w:val="24"/>
+          <w:szCs w:val="18"/>
         </w:rPr>
         <w:fldChar w:fldCharType="begin"/>
       </w:r>
       <w:r>
         <w:rPr>
           <w:sz w:val="24"/>
+          <w:szCs w:val="18"/>
         </w:rPr>
         <w:instrText xml:space="preserve"> ADDIN PAPERS2_CITATIONS &lt;citation&gt;&lt;uuid&gt;A107DDD4-E312-430D-8958-0C74FFBCBCCB&lt;/uuid&gt;&lt;priority&gt;0&lt;/priority&gt;&lt;publications&gt;&lt;publication&gt;&lt;title&gt;DFCI Gene Indices Software Tool&lt;/title&gt;&lt;type&gt;400&lt;/type&gt;&lt;subtype&gt;403&lt;/subtype&gt;&lt;uuid&gt;13068C25-2E8B-4E85-BD4C-360FD54C5622&lt;/uuid&gt;&lt;/publication&gt;&lt;/publications&gt;&lt;cites&gt;&lt;/cites&gt;&lt;/citation&gt;</w:instrText>
       </w:r>
       <w:r>
         <w:rPr>
           <w:sz w:val="24"/>
+          <w:szCs w:val="18"/>
         </w:rPr>
         <w:fldChar w:fldCharType="separate"/>
       </w:r>
       <w:r>
+        <w:rPr>
+          <w:sz w:val="24"/>
+          <w:szCs w:val="18"/>
+        </w:rPr>
         <w:t>[7]</w:t>
       </w:r>
       <w:r>
         <w:rPr>
           <w:sz w:val="24"/>
+          <w:szCs w:val="18"/>
         </w:rPr>
         <w:fldChar w:fldCharType="end"/>
       </w:r>
       <w:r>
         <w:rPr>
           <w:sz w:val="24"/>
+          <w:szCs w:val="18"/>
         </w:rPr>
         <w:t xml:space="preserve">, TrimEST </w:t>
       </w:r>
       <w:r>
         <w:rPr>
           <w:sz w:val="24"/>
+          <w:szCs w:val="18"/>
         </w:rPr>
         <w:fldChar w:fldCharType="begin"/>
       </w:r>
       <w:r>
         <w:rPr>
           <w:sz w:val="24"/>
+          <w:szCs w:val="18"/>
         </w:rPr>
         <w:instrText xml:space="preserve"> ADDIN PAPERS2_CITATIONS &lt;citation&gt;&lt;uuid&gt;66A6D8A0-8777-4BEC-B808-60BDE233165C&lt;/uuid&gt;&lt;priority&gt;0&lt;/priority&gt;&lt;publications&gt;&lt;publication&gt;&lt;volume&gt;16&lt;/volume&gt;&lt;publication_date&gt;99200006001200000000220000&lt;/publication_date&gt;&lt;number&gt;6&lt;/number&gt;&lt;institution&gt;The Sanger Centre, Wellcome Trust Genome Campus, Hinxton, Cambridge, UK CB10 1SA.&lt;/institution&gt;&lt;startpage&gt;276&lt;/startpage&gt;&lt;title&gt;EMBOSS: the European Molecular Biology Open Software Suite.&lt;/title&gt;&lt;uuid&gt;B4A8ACAC-7795-47A8-9C7B-56408911CBB2&lt;/uuid&gt;&lt;subtype&gt;400&lt;/subtype&gt;&lt;endpage&gt;277&lt;/endpage&gt;&lt;type&gt;400&lt;/type&gt;&lt;url&gt;http://eutils.ncbi.nlm.nih.gov/entrez/eutils/elink.fcgi?dbfrom=pubmed&amp;amp;id=10827456&amp;amp;retmode=ref&amp;amp;cmd=prlinks&lt;/url&gt;&lt;bundle&gt;&lt;publication&gt;&lt;url&gt;http://www.cell.com/trends/genetics/&lt;/url&gt;&lt;title&gt;Trends in genetics : TIG&lt;/title&gt;&lt;type&gt;-100&lt;/type&gt;&lt;subtype&gt;-100&lt;/subtype&gt;&lt;uuid&gt;90B9A025-259A-437B-86DB-74B64E24675F&lt;/uuid&gt;&lt;/publication&gt;&lt;/bundle&gt;&lt;authors&gt;&lt;author&gt;&lt;firstName&gt;P&lt;/firstName&gt;&lt;lastName&gt;Rice&lt;/lastName&gt;&lt;/author&gt;&lt;author&gt;&lt;firstName&gt;I&lt;/firstName&gt;&lt;lastName&gt;Longden&lt;/lastName&gt;&lt;/author&gt;&lt;author&gt;&lt;firstName&gt;A&lt;/firstName&gt;&lt;lastName&gt;Bleasby&lt;/lastName&gt;&lt;/author&gt;&lt;/authors&gt;&lt;/publication&gt;&lt;/publications&gt;&lt;cites&gt;&lt;/cites&gt;&lt;/citation&gt;</w:instrText>
       </w:r>
       <w:r>
         <w:rPr>
           <w:sz w:val="24"/>
+          <w:szCs w:val="18"/>
         </w:rPr>
         <w:fldChar w:fldCharType="separate"/>
       </w:r>
       <w:r>
+        <w:rPr>
+          <w:sz w:val="24"/>
+          <w:szCs w:val="18"/>
+        </w:rPr>
         <w:t>[8]</w:t>
       </w:r>
       <w:r>
         <w:rPr>
           <w:sz w:val="24"/>
+          <w:szCs w:val="18"/>
         </w:rPr>
         <w:fldChar w:fldCharType="end"/>
       </w:r>
       <w:r>
         <w:rPr>
           <w:sz w:val="24"/>
+          <w:szCs w:val="18"/>
         </w:rPr>
         <w:t xml:space="preserve">, </w:t>
       </w:r>
       <w:r>
         <w:rPr>
           <w:sz w:val="24"/>
+          <w:szCs w:val="18"/>
         </w:rPr>
         <w:t xml:space="preserve">and </w:t>
       </w:r>
       <w:r>
         <w:rPr>
           <w:sz w:val="24"/>
+          <w:szCs w:val="18"/>
         </w:rPr>
         <w:t xml:space="preserve">SeqTrim </w:t>
       </w:r>
       <w:r>
         <w:rPr>
           <w:sz w:val="24"/>
+          <w:szCs w:val="18"/>
         </w:rPr>
         <w:fldChar w:fldCharType="begin"/>
       </w:r>
       <w:r>
         <w:rPr>
           <w:sz w:val="24"/>
+          <w:szCs w:val="18"/>
         </w:rPr>
         <w:instrText xml:space="preserve"> ADDIN PAPERS2_CITATIONS &lt;citation&gt;&lt;uuid&gt;64CBE472-88E2-42F0-8CE8-667AF2BCA96F&lt;/uuid&gt;&lt;priority&gt;0&lt;/priority&gt;&lt;publications&gt;&lt;publication&gt;&lt;volume&gt;11&lt;/volume&gt;&lt;publication_date&gt;99201000001200000000200000&lt;/publication_date&gt;&lt;number&gt;1&lt;/number&gt;&lt;doi&gt;10.1186/1471-2105-11-38&lt;/doi&gt;&lt;startpage&gt;38&lt;/startpage&gt;&lt;title&gt;SeqTrim: a high-throughput pipeline for preprocessing any type of sequence reads&lt;/title&gt;&lt;uuid&gt;2C1C26E7-FAFC-49FA-89EA-303EC44B059B&lt;/uuid&gt;&lt;subtype&gt;400&lt;/subtype&gt;&lt;type&gt;400&lt;/type&gt;&lt;url&gt;http://www.biomedcentral.com/1471-2105/11/38&lt;/url&gt;&lt;bundle&gt;&lt;publication&gt;&lt;publisher&gt;BioMed Central Ltd&lt;/publisher&gt;&lt;title&gt;BMC bioinformatics&lt;/title&gt;&lt;type&gt;-100&lt;/type&gt;&lt;subtype&gt;-100&lt;/subtype&gt;&lt;uuid&gt;7B9B5D5A-7A68-478D-9DE8-B20F430160D0&lt;/uuid&gt;&lt;/publication&gt;&lt;/bundle&gt;&lt;authors&gt;&lt;author&gt;&lt;firstName&gt;Juan&lt;/firstName&gt;&lt;lastName&gt;Falgueras&lt;/lastName&gt;&lt;/author&gt;&lt;author&gt;&lt;firstName&gt;Antonio&lt;/firstName&gt;&lt;middleNames&gt;J&lt;/middleNames&gt;&lt;lastName&gt;Lara&lt;/lastName&gt;&lt;/author&gt;&lt;author&gt;&lt;firstName&gt;Noé&lt;/firstName&gt;&lt;lastName&gt;Fernández-Pozo&lt;/lastName&gt;&lt;/author&gt;&lt;author&gt;&lt;firstName&gt;Francisco&lt;/firstName&gt;&lt;middleNames&gt;R&lt;/middleNames&gt;&lt;lastName&gt;Cantón&lt;/lastName&gt;&lt;/author&gt;&lt;author&gt;&lt;firstName&gt;Guillermo&lt;/firstName&gt;&lt;lastName&gt;Pérez-Trabado&lt;/lastName&gt;&lt;/author&gt;&lt;author&gt;&lt;firstName&gt;M&lt;/firstName&gt;&lt;middleNames&gt;Gonzalo&lt;/middleNames&gt;&lt;lastName&gt;Claros&lt;/lastName&gt;&lt;/author&gt;&lt;/authors&gt;&lt;/publication&gt;&lt;/publications&gt;&lt;cites&gt;&lt;/cites&gt;&lt;/citation&gt;</w:instrText>
       </w:r>
       <w:r>
         <w:rPr>
           <w:sz w:val="24"/>
+          <w:szCs w:val="18"/>
         </w:rPr>
         <w:fldChar w:fldCharType="separate"/>
       </w:r>
       <w:r>
+        <w:rPr>
+          <w:sz w:val="24"/>
+          <w:szCs w:val="18"/>
+        </w:rPr>
         <w:t>[9]</w:t>
       </w:r>
       <w:r>
         <w:rPr>
           <w:sz w:val="24"/>
+          <w:szCs w:val="18"/>
         </w:rPr>
         <w:fldChar w:fldCharType="end"/>
       </w:r>
       <w:r>
         <w:rPr>
           <w:sz w:val="24"/>
+          <w:szCs w:val="18"/>
         </w:rPr>
         <w:t>,</w:t>
       </w:r>
       <w:r>
         <w:rPr>
           <w:sz w:val="24"/>
+          <w:szCs w:val="18"/>
         </w:rPr>
         <w:t xml:space="preserve"> are able </w:t>
       </w:r>
       <w:r>
         <w:rPr>
           <w:sz w:val="24"/>
+          <w:szCs w:val="18"/>
         </w:rPr>
         <w:t xml:space="preserve">to </w:t>
       </w:r>
       <w:r>
         <w:rPr>
           <w:sz w:val="24"/>
+          <w:szCs w:val="18"/>
         </w:rPr>
         <w:t>reliably remove such tails by identifying one end and truncating</w:t>
       </w:r>
       <w:r>
         <w:rPr>
           <w:sz w:val="24"/>
+          <w:szCs w:val="18"/>
         </w:rPr>
         <w:t xml:space="preserve"> it</w:t>
       </w:r>
       <w:r>
         <w:rPr>
           <w:sz w:val="24"/>
-        </w:rPr>
-        <w:t xml:space="preserve">, and are hence </w:t>
-      </w:r>
-      <w:r>
-        <w:rPr>
-          <w:sz w:val="24"/>
-        </w:rPr>
-        <w:t xml:space="preserve">are </w:t>
-      </w:r>
-      <w:r>
-        <w:rPr>
-          <w:sz w:val="24"/>
-        </w:rPr>
-        <w:t>useful for those interested in</w:t>
-      </w:r>
-      <w:r>
-        <w:rPr>
-          <w:sz w:val="24"/>
-        </w:rPr>
-        <w:t xml:space="preserve"> obfuscated coding sequence.  But they a</w:t>
-      </w:r>
-      <w:r>
-        <w:rPr>
-          <w:sz w:val="24"/>
+          <w:szCs w:val="18"/>
+        </w:rPr>
+        <w:t xml:space="preserve">. </w:t>
+      </w:r>
+      <w:r>
+        <w:rPr>
+          <w:sz w:val="24"/>
+          <w:szCs w:val="18"/>
+        </w:rPr>
+        <w:t xml:space="preserve"> But they a</w:t>
+      </w:r>
+      <w:r>
+        <w:rPr>
+          <w:sz w:val="24"/>
+          <w:szCs w:val="18"/>
         </w:rPr>
         <w:t>re not able to provide the inf</w:t>
       </w:r>
@@ -2036,33 +2154,28 @@
         </w:rPr>
         <w:t xml:space="preserve"> study </w:t>
       </w:r>
-      <w:r>
-        <w:rPr>
-          <w:sz w:val="24"/>
-          <w:szCs w:val="18"/>
-        </w:rPr>
-        <w:t xml:space="preserve">tail length, </w:t>
-      </w:r>
-      <w:r>
-        <w:rPr>
-          <w:sz w:val="24"/>
-          <w:szCs w:val="18"/>
-        </w:rPr>
-        <w:t>alternative expression</w:t>
-      </w:r>
-      <w:r>
-        <w:rPr>
-          <w:sz w:val="24"/>
-          <w:szCs w:val="18"/>
-        </w:rPr>
-        <w:t>,</w:t>
-      </w:r>
-      <w:r>
-        <w:rPr>
-          <w:sz w:val="24"/>
-          <w:szCs w:val="18"/>
-        </w:rPr>
-        <w:t xml:space="preserve"> and their role</w:t>
+      <w:proofErr w:type="gramStart"/>
+      <w:r>
+        <w:rPr>
+          <w:sz w:val="24"/>
+          <w:szCs w:val="18"/>
+        </w:rPr>
+        <w:t>poly(</w:t>
+      </w:r>
+      <w:proofErr w:type="gramEnd"/>
+      <w:r>
+        <w:rPr>
+          <w:sz w:val="24"/>
+          <w:szCs w:val="18"/>
+        </w:rPr>
+        <w:t xml:space="preserve">A) tail length and boundaries, </w:t>
+      </w:r>
+      <w:r>
+        <w:rPr>
+          <w:sz w:val="24"/>
+          <w:szCs w:val="18"/>
+        </w:rPr>
+        <w:t>and their role</w:t>
       </w:r>
       <w:r>
         <w:rPr>
@@ -2521,6 +2634,12 @@
         <w:rPr>
           <w:noProof w:val="0"/>
         </w:rPr>
+        <w:t xml:space="preserve">Figure </w:t>
+      </w:r>
+      <w:r>
+        <w:rPr>
+          <w:noProof w:val="0"/>
+        </w:rPr>
         <w:t>1(b)</w:t>
       </w:r>
       <w:r>
@@ -2639,7 +2758,19 @@
         <w:rPr>
           <w:noProof w:val="0"/>
         </w:rPr>
-        <w:t xml:space="preserve">A) state. There is the possibility of a non-tail adenine sitting by chance close to the tail and being thus included in the tail.  However, there is virtually no way to distinguish such an </w:t>
+        <w:t>A) state. There is the possibility of a non-tail adenine sitting by chance close to the tail and thus</w:t>
+      </w:r>
+      <w:r>
+        <w:rPr>
+          <w:noProof w:val="0"/>
+        </w:rPr>
+        <w:t xml:space="preserve"> being</w:t>
+      </w:r>
+      <w:r>
+        <w:rPr>
+          <w:noProof w:val="0"/>
+        </w:rPr>
+        <w:t xml:space="preserve"> included in the tail.  However, there is virtually no way to distinguish such an </w:t>
       </w:r>
       <w:r>
         <w:rPr>
@@ -3017,21 +3148,7 @@
           <w:noProof w:val="0"/>
         </w:rPr>
         <w:lastRenderedPageBreak/>
-        <w:t xml:space="preserve">approximate location of the </w:t>
-      </w:r>
-      <w:proofErr w:type="gramStart"/>
-      <w:r>
-        <w:rPr>
-          <w:noProof w:val="0"/>
-        </w:rPr>
-        <w:t>poly(</w:t>
-      </w:r>
-      <w:proofErr w:type="gramEnd"/>
-      <w:r>
-        <w:rPr>
-          <w:noProof w:val="0"/>
-        </w:rPr>
-        <w:t>A) tails</w:t>
+        <w:t>approximate location of the poly(A) tails</w:t>
       </w:r>
       <w:r>
         <w:rPr>
@@ -3043,6 +3160,12 @@
         <w:rPr>
           <w:noProof w:val="0"/>
         </w:rPr>
+        <w:t>.</w:t>
+      </w:r>
+      <w:r>
+        <w:rPr>
+          <w:noProof w:val="0"/>
+        </w:rPr>
         <w:t xml:space="preserve"> Specifically: we </w:t>
       </w:r>
       <w:r>
@@ -3068,7 +3191,19 @@
         <w:rPr>
           <w:noProof w:val="0"/>
         </w:rPr>
-        <w:t xml:space="preserve">to a random sampling of the input data. Each window is scored by calculating the difference in the number of adenine and non-adenine bases.  (Or thymine v. non-thymine: the tool is able to search for poly(T) tails as well, though for purposes of this discussion we will confine ourselves to discussing poly(A) searches.)  </w:t>
+        <w:t xml:space="preserve">to a random sampling of the input data. Each window is scored by calculating the difference in the number of adenine and non-adenine bases.  (Or thymine v. non-thymine: the tool is able to search for poly(T) tails as well, though for purposes of this discussion we will confine ourselves </w:t>
+      </w:r>
+      <w:r>
+        <w:rPr>
+          <w:noProof w:val="0"/>
+        </w:rPr>
+        <w:t>to discussing poly(A) searches.</w:t>
+      </w:r>
+      <w:r>
+        <w:rPr>
+          <w:noProof w:val="0"/>
+        </w:rPr>
+        <w:t xml:space="preserve">  </w:t>
       </w:r>
       <w:r>
         <w:rPr>
@@ -3269,7 +3404,13 @@
         <w:rPr>
           <w:noProof w:val="0"/>
         </w:rPr>
-        <w:t xml:space="preserve">(We note that this method intentionally tends towards the over-estimation of the actual boundaries, allowing us to compensate for the presence of base-call errors at the ends of the </w:t>
+        <w:t>We note that this method intentionally tends towards the over-estimation of the actual boundaries, allowing us to compensate for the presence of base-call errors a</w:t>
+      </w:r>
+      <w:r>
+        <w:rPr>
+          <w:noProof w:val="0"/>
+        </w:rPr>
+        <w:t xml:space="preserve">t the ends of the </w:t>
       </w:r>
       <w:proofErr w:type="gramStart"/>
       <w:r>
@@ -3283,7 +3424,13 @@
         <w:rPr>
           <w:noProof w:val="0"/>
         </w:rPr>
-        <w:t>A) tail.)  From these putative sets we can then estimate</w:t>
+        <w:t>A) tail.</w:t>
+      </w:r>
+      <w:r>
+        <w:rPr>
+          <w:noProof w:val="0"/>
+        </w:rPr>
+        <w:t xml:space="preserve">  From these putative sets we can then estimate</w:t>
       </w:r>
       <w:r>
         <w:rPr>
@@ -3295,7 +3442,19 @@
         <w:rPr>
           <w:noProof w:val="0"/>
         </w:rPr>
-        <w:t xml:space="preserve"> the HMM parameters: transition probabilities are based on mean tail length and the assumption that the length is </w:t>
+        <w:t xml:space="preserve"> the HMM parameters: transition probabilities a</w:t>
+      </w:r>
+      <w:r>
+        <w:rPr>
+          <w:noProof w:val="0"/>
+        </w:rPr>
+        <w:t>re based on mean tail length with</w:t>
+      </w:r>
+      <w:r>
+        <w:rPr>
+          <w:noProof w:val="0"/>
+        </w:rPr>
+        <w:t xml:space="preserve"> the assumption that the length is </w:t>
       </w:r>
       <w:r>
         <w:rPr>
@@ -3572,7 +3731,19 @@
         <w:rPr>
           <w:noProof w:val="0"/>
         </w:rPr>
-        <w:t xml:space="preserve">Specifically: while the Viterbi algorithm generally takes </w:t>
+        <w:t>Specifically</w:t>
+      </w:r>
+      <w:r>
+        <w:rPr>
+          <w:noProof w:val="0"/>
+        </w:rPr>
+        <w:t>,</w:t>
+      </w:r>
+      <w:r>
+        <w:rPr>
+          <w:noProof w:val="0"/>
+        </w:rPr>
+        <w:t xml:space="preserve"> while the Viterbi algorithm generally takes </w:t>
       </w:r>
       <w:proofErr w:type="gramStart"/>
       <w:r>
@@ -3724,7 +3895,13 @@
         <w:rPr>
           <w:noProof w:val="0"/>
         </w:rPr>
-        <w:t>linear in the size of the sequence fragment.</w:t>
+        <w:t>linear with respect to</w:t>
+      </w:r>
+      <w:r>
+        <w:rPr>
+          <w:noProof w:val="0"/>
+        </w:rPr>
+        <w:t xml:space="preserve"> the size of the sequence fragment.</w:t>
       </w:r>
     </w:p>
     <w:p>
@@ -3903,6 +4080,12 @@
           <w:noProof w:val="0"/>
         </w:rPr>
         <w:t xml:space="preserve">  There has been some work on experimentally identifying tails</w:t>
+      </w:r>
+      <w:r>
+        <w:rPr>
+          <w:noProof w:val="0"/>
+        </w:rPr>
+        <w:t xml:space="preserve"> </w:t>
       </w:r>
       <w:r>
         <w:rPr>
@@ -4109,7 +4292,7 @@
         <w:rPr>
           <w:noProof w:val="0"/>
         </w:rPr>
-        <w:t>(When</w:t>
+        <w:t>When</w:t>
       </w:r>
       <w:r>
         <w:rPr>
@@ -4163,901 +4346,968 @@
         <w:rPr>
           <w:noProof w:val="0"/>
         </w:rPr>
+        <w:t xml:space="preserve">  </w:t>
+      </w:r>
+      <w:r>
+        <w:rPr>
+          <w:noProof w:val="0"/>
+        </w:rPr>
+        <w:t xml:space="preserve">We assessed sensitivity with </w:t>
+      </w:r>
+      <w:r>
+        <w:rPr>
+          <w:noProof w:val="0"/>
+        </w:rPr>
+        <w:t>the standard formula, the ratio</w:t>
+      </w:r>
+      <w:r>
+        <w:rPr>
+          <w:noProof w:val="0"/>
+        </w:rPr>
+        <w:t xml:space="preserve"> of tru</w:t>
+      </w:r>
+      <w:r>
+        <w:rPr>
+          <w:noProof w:val="0"/>
+        </w:rPr>
+        <w:t>e positives to actual positives</w:t>
+      </w:r>
+      <w:r>
+        <w:rPr>
+          <w:noProof w:val="0"/>
+        </w:rPr>
+        <w:t xml:space="preserve">.  </w:t>
+      </w:r>
+      <w:r>
+        <w:rPr>
+          <w:noProof w:val="0"/>
+        </w:rPr>
+        <w:t>To assess a tool’s precision, we measure</w:t>
+      </w:r>
+      <w:r>
+        <w:rPr>
+          <w:noProof w:val="0"/>
+        </w:rPr>
+        <w:t>d</w:t>
+      </w:r>
+      <w:r>
+        <w:rPr>
+          <w:noProof w:val="0"/>
+        </w:rPr>
+        <w:t xml:space="preserve"> result quality in </w:t>
+      </w:r>
+      <w:r>
+        <w:rPr>
+          <w:noProof w:val="0"/>
+        </w:rPr>
+        <w:t>three</w:t>
+      </w:r>
+      <w:r>
+        <w:rPr>
+          <w:noProof w:val="0"/>
+        </w:rPr>
+        <w:t xml:space="preserve"> ways: </w:t>
+      </w:r>
+      <w:r>
+        <w:rPr>
+          <w:i/>
+          <w:noProof w:val="0"/>
+        </w:rPr>
+        <w:t>% correct</w:t>
+      </w:r>
+      <w:r>
+        <w:rPr>
+          <w:noProof w:val="0"/>
+        </w:rPr>
+        <w:t xml:space="preserve">, </w:t>
+      </w:r>
+      <w:r>
+        <w:rPr>
+          <w:i/>
+          <w:noProof w:val="0"/>
+        </w:rPr>
+        <w:t>average trim error</w:t>
+      </w:r>
+      <w:r>
+        <w:rPr>
+          <w:noProof w:val="0"/>
+        </w:rPr>
+        <w:t xml:space="preserve"> and </w:t>
+      </w:r>
+      <w:r>
+        <w:rPr>
+          <w:i/>
+          <w:noProof w:val="0"/>
+        </w:rPr>
+        <w:t>sum of squares error</w:t>
+      </w:r>
+      <w:r>
+        <w:rPr>
+          <w:noProof w:val="0"/>
+        </w:rPr>
+        <w:t xml:space="preserve">.  </w:t>
+      </w:r>
+      <w:r>
+        <w:rPr>
+          <w:i/>
+          <w:noProof w:val="0"/>
+        </w:rPr>
+        <w:t>% correct</w:t>
+      </w:r>
+      <w:r>
+        <w:rPr>
+          <w:noProof w:val="0"/>
+        </w:rPr>
+        <w:t xml:space="preserve"> is the</w:t>
+      </w:r>
+      <w:r>
+        <w:rPr>
+          <w:noProof w:val="0"/>
+        </w:rPr>
+        <w:t xml:space="preserve"> fraction of tails with </w:t>
+      </w:r>
+      <w:r>
+        <w:rPr>
+          <w:noProof w:val="0"/>
+        </w:rPr>
+        <w:t xml:space="preserve">correctly identified end points.  </w:t>
+      </w:r>
+      <w:r>
+        <w:rPr>
+          <w:i/>
+          <w:noProof w:val="0"/>
+        </w:rPr>
+        <w:t>Average trim error</w:t>
+      </w:r>
+      <w:r>
+        <w:rPr>
+          <w:noProof w:val="0"/>
+        </w:rPr>
+        <w:t xml:space="preserve"> is</w:t>
+      </w:r>
+      <w:r>
+        <w:rPr>
+          <w:noProof w:val="0"/>
+        </w:rPr>
+        <w:t xml:space="preserve"> </w:t>
+      </w:r>
+      <w:r>
+        <w:rPr>
+          <w:noProof w:val="0"/>
+        </w:rPr>
+        <w:t xml:space="preserve">the distance between estimated and actual boundaries (with positive values indicating the estimation is past the actual), averaged over all incorrect sequence.  </w:t>
+      </w:r>
+      <w:r>
+        <w:rPr>
+          <w:i/>
+          <w:noProof w:val="0"/>
+        </w:rPr>
+        <w:t>Sum of squares error</w:t>
+      </w:r>
+      <w:r>
+        <w:rPr>
+          <w:noProof w:val="0"/>
+        </w:rPr>
+        <w:t xml:space="preserve"> is the average of the </w:t>
+      </w:r>
+      <w:r>
+        <w:rPr>
+          <w:noProof w:val="0"/>
+        </w:rPr>
+        <w:t xml:space="preserve">square of </w:t>
+      </w:r>
+      <w:r>
+        <w:rPr>
+          <w:noProof w:val="0"/>
+        </w:rPr>
+        <w:t xml:space="preserve">trim </w:t>
+      </w:r>
+      <w:r>
+        <w:rPr>
+          <w:noProof w:val="0"/>
+        </w:rPr>
+        <w:t>error</w:t>
+      </w:r>
+      <w:r>
+        <w:rPr>
+          <w:noProof w:val="0"/>
+        </w:rPr>
+        <w:t xml:space="preserve">.  The last reflects the fact that </w:t>
+      </w:r>
+      <w:r>
+        <w:rPr>
+          <w:noProof w:val="0"/>
+        </w:rPr>
+        <w:t xml:space="preserve">the seriousness of boundary error increases super-linearly with the error (e.g. being off by four bases is more than twice as bad as being off by two bases), given the effect of such error on downstream analysis. </w:t>
+      </w:r>
+    </w:p>
+    <w:p>
+      <w:pPr>
+        <w:ind w:firstLine="720"/>
+        <w:rPr>
+          <w:noProof w:val="0"/>
+        </w:rPr>
+      </w:pPr>
+      <w:r>
+        <w:rPr>
+          <w:noProof w:val="0"/>
+        </w:rPr>
+        <w:t>First we test whether</w:t>
+      </w:r>
+      <w:r>
+        <w:rPr>
+          <w:noProof w:val="0"/>
+        </w:rPr>
+        <w:t xml:space="preserve"> the complexity of an HMM approach is warranted </w:t>
+      </w:r>
+      <w:r>
+        <w:rPr>
+          <w:noProof w:val="0"/>
+        </w:rPr>
+        <w:t>(</w:t>
+      </w:r>
+      <w:r>
+        <w:rPr>
+          <w:noProof w:val="0"/>
+        </w:rPr>
+        <w:t>given the apparently simple nature of the problem</w:t>
+      </w:r>
+      <w:r>
+        <w:rPr>
+          <w:noProof w:val="0"/>
+        </w:rPr>
+        <w:t xml:space="preserve">) </w:t>
+      </w:r>
+      <w:r>
+        <w:rPr>
+          <w:noProof w:val="0"/>
+        </w:rPr>
+        <w:t xml:space="preserve">by </w:t>
+      </w:r>
+      <w:r>
+        <w:rPr>
+          <w:noProof w:val="0"/>
+        </w:rPr>
+        <w:t>comparing</w:t>
+      </w:r>
+      <w:r>
+        <w:rPr>
+          <w:noProof w:val="0"/>
+        </w:rPr>
+        <w:t xml:space="preserve"> SCOPE++ against </w:t>
+      </w:r>
+      <w:r>
+        <w:rPr>
+          <w:noProof w:val="0"/>
+        </w:rPr>
+        <w:t>a basic string search</w:t>
+      </w:r>
+      <w:r>
+        <w:rPr>
+          <w:noProof w:val="0"/>
+        </w:rPr>
+        <w:t xml:space="preserve"> algorithm</w:t>
+      </w:r>
+      <w:r>
+        <w:rPr>
+          <w:noProof w:val="0"/>
+        </w:rPr>
+        <w:t>.  Using our semi-synthetic dataset</w:t>
+      </w:r>
+      <w:r>
+        <w:rPr>
+          <w:noProof w:val="0"/>
+        </w:rPr>
+        <w:t xml:space="preserve"> (see Methods)</w:t>
+      </w:r>
+      <w:r>
+        <w:rPr>
+          <w:noProof w:val="0"/>
+        </w:rPr>
+        <w:t>, we compare a</w:t>
+      </w:r>
+      <w:r>
+        <w:rPr>
+          <w:noProof w:val="0"/>
+        </w:rPr>
+        <w:t>gainst an</w:t>
+      </w:r>
+      <w:r>
+        <w:rPr>
+          <w:noProof w:val="0"/>
+        </w:rPr>
+        <w:t xml:space="preserve"> </w:t>
+      </w:r>
+      <w:r>
+        <w:rPr>
+          <w:noProof w:val="0"/>
+        </w:rPr>
+        <w:t>algorithm</w:t>
+      </w:r>
+      <w:r>
+        <w:rPr>
+          <w:noProof w:val="0"/>
+        </w:rPr>
+        <w:t xml:space="preserve"> that </w:t>
+      </w:r>
+      <w:r>
+        <w:rPr>
+          <w:noProof w:val="0"/>
+        </w:rPr>
+        <w:t>searches for</w:t>
+      </w:r>
+      <w:r>
+        <w:rPr>
+          <w:noProof w:val="0"/>
+        </w:rPr>
+        <w:t xml:space="preserve"> </w:t>
+      </w:r>
+      <w:r>
+        <w:rPr>
+          <w:noProof w:val="0"/>
+        </w:rPr>
+        <w:t>maximal</w:t>
+      </w:r>
+      <w:r>
+        <w:rPr>
+          <w:noProof w:val="0"/>
+        </w:rPr>
+        <w:t xml:space="preserve"> substrings </w:t>
+      </w:r>
+      <w:r>
+        <w:rPr>
+          <w:i/>
+          <w:noProof w:val="0"/>
+        </w:rPr>
+        <w:t>s</w:t>
+      </w:r>
+      <w:r>
+        <w:rPr>
+          <w:noProof w:val="0"/>
+        </w:rPr>
+        <w:t xml:space="preserve"> </w:t>
+      </w:r>
+      <w:r>
+        <w:rPr>
+          <w:noProof w:val="0"/>
+        </w:rPr>
+        <w:t>such</w:t>
+      </w:r>
+      <w:r>
+        <w:rPr>
+          <w:noProof w:val="0"/>
+        </w:rPr>
+        <w:t xml:space="preserve"> that: (1) </w:t>
+      </w:r>
+      <w:r>
+        <w:rPr>
+          <w:i/>
+          <w:noProof w:val="0"/>
+        </w:rPr>
+        <w:t>s</w:t>
+      </w:r>
+      <w:r>
+        <w:rPr>
+          <w:noProof w:val="0"/>
+        </w:rPr>
+        <w:t xml:space="preserve"> is no shorter </w:t>
+      </w:r>
+      <w:proofErr w:type="gramStart"/>
+      <w:r>
+        <w:rPr>
+          <w:noProof w:val="0"/>
+        </w:rPr>
+        <w:t xml:space="preserve">than a fixed value </w:t>
+      </w:r>
+      <w:r>
+        <w:rPr>
+          <w:i/>
+          <w:noProof w:val="0"/>
+        </w:rPr>
+        <w:t>m</w:t>
+      </w:r>
+      <w:r>
+        <w:rPr>
+          <w:noProof w:val="0"/>
+        </w:rPr>
+        <w:t xml:space="preserve">, and </w:t>
+      </w:r>
+      <w:r>
+        <w:rPr>
+          <w:noProof w:val="0"/>
+        </w:rPr>
+        <w:t xml:space="preserve">(2) </w:t>
+      </w:r>
+      <w:r>
+        <w:rPr>
+          <w:noProof w:val="0"/>
+        </w:rPr>
+        <w:t>the f</w:t>
+      </w:r>
+      <w:r>
+        <w:rPr>
+          <w:noProof w:val="0"/>
+        </w:rPr>
+        <w:t>rac</w:t>
+      </w:r>
+      <w:r>
+        <w:rPr>
+          <w:noProof w:val="0"/>
+        </w:rPr>
+        <w:t>tion of non</w:t>
+      </w:r>
+      <w:proofErr w:type="gramEnd"/>
+      <w:r>
+        <w:rPr>
+          <w:noProof w:val="0"/>
+        </w:rPr>
+        <w:t>-</w:t>
+      </w:r>
+      <w:r>
+        <w:rPr>
+          <w:noProof w:val="0"/>
+        </w:rPr>
+        <w:t>A</w:t>
+      </w:r>
+      <w:r>
+        <w:rPr>
+          <w:noProof w:val="0"/>
+        </w:rPr>
+        <w:t xml:space="preserve"> bases in </w:t>
+      </w:r>
+      <w:r>
+        <w:rPr>
+          <w:i/>
+          <w:noProof w:val="0"/>
+        </w:rPr>
+        <w:t>s</w:t>
+      </w:r>
+      <w:r>
+        <w:rPr>
+          <w:noProof w:val="0"/>
+        </w:rPr>
+        <w:t xml:space="preserve"> is no greater </w:t>
+      </w:r>
+      <w:r>
+        <w:rPr>
+          <w:noProof w:val="0"/>
+        </w:rPr>
+        <w:t>than</w:t>
+      </w:r>
+      <w:r>
+        <w:rPr>
+          <w:noProof w:val="0"/>
+        </w:rPr>
+        <w:t xml:space="preserve"> a fixed value </w:t>
+      </w:r>
+      <w:r>
+        <w:rPr>
+          <w:i/>
+          <w:noProof w:val="0"/>
+        </w:rPr>
+        <w:t>p</w:t>
+      </w:r>
+      <w:r>
+        <w:rPr>
+          <w:noProof w:val="0"/>
+        </w:rPr>
+        <w:t xml:space="preserve">. We find </w:t>
+      </w:r>
+      <w:r>
+        <w:rPr>
+          <w:noProof w:val="0"/>
+        </w:rPr>
+        <w:t xml:space="preserve">that while </w:t>
+      </w:r>
+      <w:r>
+        <w:rPr>
+          <w:noProof w:val="0"/>
+        </w:rPr>
+        <w:t>this</w:t>
+      </w:r>
+      <w:r>
+        <w:rPr>
+          <w:noProof w:val="0"/>
+        </w:rPr>
+        <w:t xml:space="preserve"> basic </w:t>
+      </w:r>
+      <w:r>
+        <w:rPr>
+          <w:noProof w:val="0"/>
+        </w:rPr>
+        <w:t>algorithm</w:t>
+      </w:r>
+      <w:r>
+        <w:rPr>
+          <w:noProof w:val="0"/>
+        </w:rPr>
+        <w:t xml:space="preserve"> can </w:t>
+      </w:r>
+      <w:r>
+        <w:rPr>
+          <w:noProof w:val="0"/>
+        </w:rPr>
+        <w:t>effectively</w:t>
+      </w:r>
+      <w:r>
+        <w:rPr>
+          <w:noProof w:val="0"/>
+        </w:rPr>
+        <w:t xml:space="preserve"> detect the </w:t>
+      </w:r>
+      <w:r>
+        <w:rPr>
+          <w:noProof w:val="0"/>
+        </w:rPr>
+        <w:t>presence</w:t>
+      </w:r>
+      <w:r>
+        <w:rPr>
+          <w:noProof w:val="0"/>
+        </w:rPr>
+        <w:t xml:space="preserve"> of </w:t>
+      </w:r>
+      <w:proofErr w:type="gramStart"/>
+      <w:r>
+        <w:rPr>
+          <w:noProof w:val="0"/>
+        </w:rPr>
+        <w:t>poly(</w:t>
+      </w:r>
+      <w:proofErr w:type="gramEnd"/>
+      <w:r>
+        <w:rPr>
+          <w:noProof w:val="0"/>
+        </w:rPr>
+        <w:t xml:space="preserve">A) tails, it cannot match SCOPE++ in </w:t>
+      </w:r>
+      <w:r>
+        <w:rPr>
+          <w:noProof w:val="0"/>
+        </w:rPr>
+        <w:t>b</w:t>
+      </w:r>
+      <w:r>
+        <w:rPr>
+          <w:noProof w:val="0"/>
+        </w:rPr>
+        <w:t>oundary detection accuracy.</w:t>
+      </w:r>
+      <w:r>
+        <w:rPr>
+          <w:noProof w:val="0"/>
+        </w:rPr>
+        <w:t xml:space="preserve"> </w:t>
+      </w:r>
+      <w:r>
+        <w:rPr>
+          <w:noProof w:val="0"/>
+        </w:rPr>
+        <w:t xml:space="preserve"> </w:t>
+      </w:r>
+      <w:r>
+        <w:rPr>
+          <w:noProof w:val="0"/>
+        </w:rPr>
+        <w:t xml:space="preserve">Experiments </w:t>
+      </w:r>
+      <w:r>
+        <w:rPr>
+          <w:noProof w:val="0"/>
+        </w:rPr>
+        <w:t>indicate</w:t>
+      </w:r>
+      <w:r>
+        <w:rPr>
+          <w:noProof w:val="0"/>
+        </w:rPr>
+        <w:t xml:space="preserve"> that a</w:t>
+      </w:r>
+      <w:r>
+        <w:rPr>
+          <w:noProof w:val="0"/>
+        </w:rPr>
+        <w:t>n</w:t>
+      </w:r>
+      <w:r>
+        <w:rPr>
+          <w:noProof w:val="0"/>
+        </w:rPr>
+        <w:t xml:space="preserve"> effective parameter assignment </w:t>
+      </w:r>
+      <w:r>
+        <w:rPr>
+          <w:noProof w:val="0"/>
+        </w:rPr>
+        <w:t>is</w:t>
+      </w:r>
+      <w:r>
+        <w:rPr>
+          <w:noProof w:val="0"/>
+        </w:rPr>
+        <w:t xml:space="preserve"> </w:t>
+      </w:r>
+      <w:r>
+        <w:rPr>
+          <w:i/>
+          <w:noProof w:val="0"/>
+        </w:rPr>
+        <w:t>m=10</w:t>
+      </w:r>
+      <w:r>
+        <w:rPr>
+          <w:noProof w:val="0"/>
+        </w:rPr>
+        <w:t xml:space="preserve"> and </w:t>
+      </w:r>
+      <w:r>
+        <w:rPr>
+          <w:i/>
+          <w:noProof w:val="0"/>
+        </w:rPr>
+        <w:t>p=0.15</w:t>
+      </w:r>
+      <w:r>
+        <w:rPr>
+          <w:noProof w:val="0"/>
+        </w:rPr>
+        <w:t>,  and with those values we find</w:t>
+      </w:r>
+      <w:r>
+        <w:rPr>
+          <w:noProof w:val="0"/>
+        </w:rPr>
+        <w:t xml:space="preserve"> both tools have</w:t>
+      </w:r>
+      <w:r>
+        <w:rPr>
+          <w:noProof w:val="0"/>
+        </w:rPr>
+        <w:t xml:space="preserve"> near-perfect </w:t>
+      </w:r>
+      <w:r>
+        <w:rPr>
+          <w:noProof w:val="0"/>
+        </w:rPr>
+        <w:t>sensitivity</w:t>
+      </w:r>
+      <w:r>
+        <w:rPr>
+          <w:noProof w:val="0"/>
+        </w:rPr>
+        <w:t xml:space="preserve"> </w:t>
+      </w:r>
+      <w:r>
+        <w:rPr>
+          <w:noProof w:val="0"/>
+        </w:rPr>
+        <w:t>(</w:t>
+      </w:r>
+      <w:r>
+        <w:rPr>
+          <w:noProof w:val="0"/>
+        </w:rPr>
+        <w:t xml:space="preserve">and </w:t>
+      </w:r>
+      <w:r>
+        <w:rPr>
+          <w:noProof w:val="0"/>
+        </w:rPr>
+        <w:t>specificity</w:t>
+      </w:r>
+      <w:r>
+        <w:rPr>
+          <w:noProof w:val="0"/>
+        </w:rPr>
         <w:t>)</w:t>
       </w:r>
       <w:r>
         <w:rPr>
           <w:noProof w:val="0"/>
         </w:rPr>
-        <w:t xml:space="preserve">  </w:t>
-      </w:r>
-      <w:r>
-        <w:rPr>
-          <w:noProof w:val="0"/>
-        </w:rPr>
-        <w:t xml:space="preserve">We assessed sensitivity with the standard formula (the ration of true positives to actual positives).  </w:t>
-      </w:r>
-      <w:r>
-        <w:rPr>
-          <w:noProof w:val="0"/>
-        </w:rPr>
-        <w:t>To assess a tool’s precision, we measure</w:t>
-      </w:r>
-      <w:r>
-        <w:rPr>
-          <w:noProof w:val="0"/>
-        </w:rPr>
-        <w:t>d</w:t>
-      </w:r>
-      <w:r>
-        <w:rPr>
-          <w:noProof w:val="0"/>
-        </w:rPr>
-        <w:t xml:space="preserve"> result quality in </w:t>
-      </w:r>
-      <w:r>
-        <w:rPr>
-          <w:noProof w:val="0"/>
-        </w:rPr>
-        <w:t>three</w:t>
-      </w:r>
-      <w:r>
-        <w:rPr>
-          <w:noProof w:val="0"/>
-        </w:rPr>
-        <w:t xml:space="preserve"> ways: </w:t>
+        <w:t xml:space="preserve"> for </w:t>
+      </w:r>
+      <w:r>
+        <w:rPr>
+          <w:noProof w:val="0"/>
+        </w:rPr>
+        <w:t xml:space="preserve">data </w:t>
+      </w:r>
+      <w:r>
+        <w:rPr>
+          <w:noProof w:val="0"/>
+        </w:rPr>
+        <w:t>subjected to a base-call error rate</w:t>
+      </w:r>
+      <w:r>
+        <w:rPr>
+          <w:noProof w:val="0"/>
+        </w:rPr>
+        <w:t xml:space="preserve"> ranging from 0 to 0.1 errors per base. </w:t>
+      </w:r>
+      <w:r>
+        <w:rPr>
+          <w:noProof w:val="0"/>
+        </w:rPr>
+        <w:t>But the simple algorithm suffers in boundary precision.</w:t>
+      </w:r>
+      <w:r>
+        <w:rPr>
+          <w:noProof w:val="0"/>
+        </w:rPr>
+        <w:t xml:space="preserve"> With a 0% base-call</w:t>
+      </w:r>
+      <w:r>
+        <w:rPr>
+          <w:noProof w:val="0"/>
+        </w:rPr>
+        <w:t xml:space="preserve"> rate (i.e. </w:t>
+      </w:r>
+      <w:r>
+        <w:rPr>
+          <w:noProof w:val="0"/>
+        </w:rPr>
+        <w:lastRenderedPageBreak/>
+        <w:t>perfect tails), the simple tool is able to correctly identify boundaries less than 25% of the time, and over-extends the boundaries by an average of 8 bases; under these conditions SCOPE++ returns perfect results.  Bumping the error rate improves th</w:t>
+      </w:r>
+      <w:r>
+        <w:rPr>
+          <w:noProof w:val="0"/>
+        </w:rPr>
+        <w:t xml:space="preserve">e simple tail results slightly, </w:t>
+      </w:r>
+      <w:r>
+        <w:rPr>
+          <w:noProof w:val="0"/>
+        </w:rPr>
+        <w:t xml:space="preserve">as more errors in the </w:t>
+      </w:r>
+      <w:r>
+        <w:rPr>
+          <w:noProof w:val="0"/>
+        </w:rPr>
+        <w:t xml:space="preserve">tail </w:t>
+      </w:r>
+      <w:r>
+        <w:rPr>
+          <w:noProof w:val="0"/>
+        </w:rPr>
+        <w:t>prevent over-extension</w:t>
+      </w:r>
+      <w:r>
+        <w:rPr>
+          <w:noProof w:val="0"/>
+        </w:rPr>
+        <w:t>. B</w:t>
+      </w:r>
+      <w:r>
+        <w:rPr>
+          <w:noProof w:val="0"/>
+        </w:rPr>
+        <w:t xml:space="preserve">ut even at a 5% error rate the tool can only identify 34% of the boundaries correctly, and </w:t>
+      </w:r>
+      <w:r>
+        <w:rPr>
+          <w:noProof w:val="0"/>
+        </w:rPr>
+        <w:t xml:space="preserve">it </w:t>
+      </w:r>
+      <w:r>
+        <w:rPr>
+          <w:noProof w:val="0"/>
+        </w:rPr>
+        <w:t xml:space="preserve">over-extends by an average of 4.5 bases.  SCOPE++ </w:t>
+      </w:r>
+      <w:r>
+        <w:rPr>
+          <w:noProof w:val="0"/>
+        </w:rPr>
+        <w:t>correctly</w:t>
+      </w:r>
+      <w:r>
+        <w:rPr>
+          <w:noProof w:val="0"/>
+        </w:rPr>
+        <w:t xml:space="preserve"> identifies end points 73% of the time, and those boundaries it misses are short by an </w:t>
+      </w:r>
+      <w:r>
+        <w:rPr>
+          <w:noProof w:val="0"/>
+        </w:rPr>
+        <w:t>average</w:t>
+      </w:r>
+      <w:r>
+        <w:rPr>
+          <w:noProof w:val="0"/>
+        </w:rPr>
+        <w:t xml:space="preserve"> of 0.6 bases.  In short: the simple algorithm is useful if we are merely interested in determining if a poly(A) tail is present, but the complexity of SCOPE++ is required if </w:t>
+      </w:r>
+      <w:r>
+        <w:rPr>
+          <w:noProof w:val="0"/>
+        </w:rPr>
+        <w:t>precision</w:t>
+      </w:r>
+      <w:r>
+        <w:rPr>
+          <w:noProof w:val="0"/>
+        </w:rPr>
+        <w:t xml:space="preserve"> is important.</w:t>
+      </w:r>
+    </w:p>
+    <w:p>
+      <w:pPr>
+        <w:ind w:firstLine="720"/>
+        <w:rPr>
+          <w:noProof w:val="0"/>
+        </w:rPr>
+      </w:pPr>
+      <w:r>
+        <w:rPr>
+          <w:noProof w:val="0"/>
+        </w:rPr>
+        <w:t>Next we test</w:t>
+      </w:r>
+      <w:r>
+        <w:rPr>
+          <w:noProof w:val="0"/>
+        </w:rPr>
+        <w:t xml:space="preserve"> whether the HMM </w:t>
+      </w:r>
+      <w:r>
+        <w:rPr>
+          <w:noProof w:val="0"/>
+        </w:rPr>
+        <w:t>is</w:t>
+      </w:r>
+      <w:r>
+        <w:rPr>
+          <w:noProof w:val="0"/>
+        </w:rPr>
+        <w:t xml:space="preserve"> an</w:t>
+      </w:r>
+      <w:r>
+        <w:rPr>
+          <w:noProof w:val="0"/>
+        </w:rPr>
+        <w:t xml:space="preserve"> </w:t>
+      </w:r>
+      <w:r>
+        <w:rPr>
+          <w:noProof w:val="0"/>
+        </w:rPr>
+        <w:t>appropriate str</w:t>
+      </w:r>
+      <w:r>
+        <w:rPr>
+          <w:noProof w:val="0"/>
+        </w:rPr>
+        <w:t>uctural match for the biologically-dictated structure of the sequences</w:t>
+      </w:r>
+      <w:r>
+        <w:rPr>
+          <w:noProof w:val="0"/>
+        </w:rPr>
+        <w:t xml:space="preserve">.  </w:t>
+      </w:r>
+      <w:r>
+        <w:rPr>
+          <w:noProof w:val="0"/>
+        </w:rPr>
+        <w:t>To test this w</w:t>
+      </w:r>
+      <w:r>
+        <w:rPr>
+          <w:noProof w:val="0"/>
+        </w:rPr>
+        <w:t xml:space="preserve">e </w:t>
+      </w:r>
+      <w:r>
+        <w:rPr>
+          <w:noProof w:val="0"/>
+        </w:rPr>
+        <w:t>compare</w:t>
+      </w:r>
+      <w:r>
+        <w:rPr>
+          <w:noProof w:val="0"/>
+        </w:rPr>
+        <w:t xml:space="preserve"> SCOPE++ as described (using </w:t>
       </w:r>
       <w:r>
         <w:rPr>
           <w:i/>
           <w:noProof w:val="0"/>
         </w:rPr>
-        <w:t>% correct</w:t>
-      </w:r>
-      <w:r>
-        <w:rPr>
-          <w:noProof w:val="0"/>
-        </w:rPr>
-        <w:t xml:space="preserve">, </w:t>
-      </w:r>
-      <w:r>
-        <w:rPr>
-          <w:i/>
-          <w:noProof w:val="0"/>
-        </w:rPr>
-        <w:t>average trim error</w:t>
-      </w:r>
-      <w:r>
-        <w:rPr>
-          <w:noProof w:val="0"/>
-        </w:rPr>
-        <w:t xml:space="preserve"> and </w:t>
-      </w:r>
-      <w:r>
-        <w:rPr>
-          <w:i/>
-          <w:noProof w:val="0"/>
-        </w:rPr>
-        <w:t>sum of squares error</w:t>
-      </w:r>
-      <w:r>
-        <w:rPr>
-          <w:noProof w:val="0"/>
-        </w:rPr>
-        <w:t xml:space="preserve">.  </w:t>
-      </w:r>
-      <w:r>
-        <w:rPr>
-          <w:noProof w:val="0"/>
-        </w:rPr>
-        <w:t>% correct is the</w:t>
-      </w:r>
-      <w:r>
-        <w:rPr>
-          <w:noProof w:val="0"/>
-        </w:rPr>
-        <w:t xml:space="preserve"> fraction of tails with </w:t>
-      </w:r>
-      <w:r>
-        <w:rPr>
-          <w:noProof w:val="0"/>
-        </w:rPr>
-        <w:t xml:space="preserve">correctly identified end points.  </w:t>
-      </w:r>
-      <w:r>
-        <w:rPr>
-          <w:noProof w:val="0"/>
-        </w:rPr>
-        <w:t>Average trim error is</w:t>
-      </w:r>
-      <w:r>
-        <w:rPr>
-          <w:noProof w:val="0"/>
-        </w:rPr>
-        <w:t xml:space="preserve"> </w:t>
-      </w:r>
-      <w:r>
-        <w:rPr>
-          <w:noProof w:val="0"/>
-        </w:rPr>
-        <w:t xml:space="preserve">the distance between estimated and actual boundaries (with positive values indicating the estimation is past the actual), averaged over all incorrect sequence.  Sum of squares error is the average of the </w:t>
-      </w:r>
-      <w:r>
-        <w:rPr>
-          <w:noProof w:val="0"/>
-        </w:rPr>
-        <w:t xml:space="preserve">square of </w:t>
-      </w:r>
-      <w:r>
-        <w:rPr>
-          <w:noProof w:val="0"/>
-        </w:rPr>
-        <w:t xml:space="preserve">trim </w:t>
-      </w:r>
-      <w:r>
-        <w:rPr>
-          <w:noProof w:val="0"/>
-        </w:rPr>
-        <w:t>error</w:t>
-      </w:r>
-      <w:r>
-        <w:rPr>
-          <w:noProof w:val="0"/>
-        </w:rPr>
-        <w:t xml:space="preserve">.  The last reflects the fact that </w:t>
-      </w:r>
-      <w:r>
-        <w:rPr>
-          <w:noProof w:val="0"/>
-        </w:rPr>
-        <w:t xml:space="preserve">the seriousness of boundary error increases super-linearly with the error (e.g. being off by four bases is more than twice as bad as being off by two bases), given the effect of such error on downstream analysis. </w:t>
-      </w:r>
-    </w:p>
-    <w:p>
-      <w:pPr>
-        <w:ind w:firstLine="720"/>
-        <w:rPr>
-          <w:noProof w:val="0"/>
-        </w:rPr>
-      </w:pPr>
-      <w:r>
-        <w:rPr>
-          <w:noProof w:val="0"/>
-        </w:rPr>
-        <w:t>First we test whether</w:t>
-      </w:r>
-      <w:r>
-        <w:rPr>
-          <w:noProof w:val="0"/>
-        </w:rPr>
-        <w:t xml:space="preserve"> the complexity of an HMM approach is warranted </w:t>
-      </w:r>
-      <w:r>
-        <w:rPr>
-          <w:noProof w:val="0"/>
-        </w:rPr>
-        <w:t>(</w:t>
-      </w:r>
-      <w:r>
-        <w:rPr>
-          <w:noProof w:val="0"/>
-        </w:rPr>
-        <w:t>given the apparently simple nature of the problem</w:t>
-      </w:r>
-      <w:r>
-        <w:rPr>
-          <w:noProof w:val="0"/>
-        </w:rPr>
-        <w:t xml:space="preserve">) </w:t>
-      </w:r>
-      <w:r>
-        <w:rPr>
-          <w:noProof w:val="0"/>
-        </w:rPr>
-        <w:t xml:space="preserve">by </w:t>
-      </w:r>
-      <w:r>
-        <w:rPr>
-          <w:noProof w:val="0"/>
-        </w:rPr>
-        <w:t>comparing</w:t>
-      </w:r>
-      <w:r>
-        <w:rPr>
-          <w:noProof w:val="0"/>
-        </w:rPr>
-        <w:t xml:space="preserve"> SCOPE++ against </w:t>
-      </w:r>
-      <w:r>
-        <w:rPr>
-          <w:noProof w:val="0"/>
-        </w:rPr>
-        <w:t>a basic string search</w:t>
-      </w:r>
-      <w:r>
-        <w:rPr>
-          <w:noProof w:val="0"/>
-        </w:rPr>
-        <w:t xml:space="preserve"> algorithm</w:t>
-      </w:r>
-      <w:r>
-        <w:rPr>
-          <w:noProof w:val="0"/>
-        </w:rPr>
-        <w:t>.  Using our semi-synthetic dataset</w:t>
+        <w:t>x=2</w:t>
+      </w:r>
+      <w:r>
+        <w:rPr>
+          <w:noProof w:val="0"/>
+        </w:rPr>
+        <w:t>, thus requiring each tail start and end with 2 As) against a basic two stat</w:t>
+      </w:r>
+      <w:r>
+        <w:rPr>
+          <w:noProof w:val="0"/>
+        </w:rPr>
+        <w:t>e HMM (containing a “</w:t>
+      </w:r>
+      <w:proofErr w:type="gramStart"/>
+      <w:r>
+        <w:rPr>
+          <w:noProof w:val="0"/>
+        </w:rPr>
+        <w:t>poly(</w:t>
+      </w:r>
+      <w:proofErr w:type="gramEnd"/>
+      <w:r>
+        <w:rPr>
+          <w:noProof w:val="0"/>
+        </w:rPr>
+        <w:t>A)” stat</w:t>
+      </w:r>
+      <w:r>
+        <w:rPr>
+          <w:noProof w:val="0"/>
+        </w:rPr>
+        <w:t xml:space="preserve">e and a “non-poly(A)” state). Using the same </w:t>
+      </w:r>
+      <w:r>
+        <w:rPr>
+          <w:noProof w:val="0"/>
+        </w:rPr>
+        <w:t xml:space="preserve">training </w:t>
+      </w:r>
+      <w:r>
+        <w:rPr>
+          <w:noProof w:val="0"/>
+        </w:rPr>
+        <w:t>procedure</w:t>
+      </w:r>
+      <w:r>
+        <w:rPr>
+          <w:noProof w:val="0"/>
+        </w:rPr>
+        <w:t xml:space="preserve"> for the simplified HMM</w:t>
+      </w:r>
+      <w:r>
+        <w:rPr>
+          <w:noProof w:val="0"/>
+        </w:rPr>
+        <w:t xml:space="preserve"> that we use for SCOPE</w:t>
+      </w:r>
+      <w:r>
+        <w:rPr>
+          <w:noProof w:val="0"/>
+        </w:rPr>
+        <w:t>++</w:t>
       </w:r>
       <w:r>
         <w:rPr>
           <w:noProof w:val="0"/>
         </w:rPr>
         <w:t xml:space="preserve"> (see Methods)</w:t>
-      </w:r>
-      <w:r>
-        <w:rPr>
-          <w:noProof w:val="0"/>
-        </w:rPr>
-        <w:t>, we compare a</w:t>
-      </w:r>
-      <w:r>
-        <w:rPr>
-          <w:noProof w:val="0"/>
-        </w:rPr>
-        <w:t>gainst an</w:t>
-      </w:r>
-      <w:r>
-        <w:rPr>
-          <w:noProof w:val="0"/>
-        </w:rPr>
-        <w:t xml:space="preserve"> </w:t>
-      </w:r>
-      <w:r>
-        <w:rPr>
-          <w:noProof w:val="0"/>
-        </w:rPr>
-        <w:t>algorithm</w:t>
-      </w:r>
-      <w:r>
-        <w:rPr>
-          <w:noProof w:val="0"/>
-        </w:rPr>
-        <w:t xml:space="preserve"> that </w:t>
-      </w:r>
-      <w:r>
-        <w:rPr>
-          <w:noProof w:val="0"/>
-        </w:rPr>
-        <w:t>searches for</w:t>
-      </w:r>
-      <w:r>
-        <w:rPr>
-          <w:noProof w:val="0"/>
-        </w:rPr>
-        <w:t xml:space="preserve"> </w:t>
-      </w:r>
-      <w:r>
-        <w:rPr>
-          <w:noProof w:val="0"/>
-        </w:rPr>
-        <w:t>maximal</w:t>
-      </w:r>
-      <w:r>
-        <w:rPr>
-          <w:noProof w:val="0"/>
-        </w:rPr>
-        <w:t xml:space="preserve"> substrings </w:t>
-      </w:r>
-      <w:r>
-        <w:rPr>
-          <w:i/>
-          <w:noProof w:val="0"/>
-        </w:rPr>
-        <w:t>s</w:t>
-      </w:r>
-      <w:r>
-        <w:rPr>
-          <w:noProof w:val="0"/>
-        </w:rPr>
-        <w:t xml:space="preserve"> </w:t>
-      </w:r>
-      <w:r>
-        <w:rPr>
-          <w:noProof w:val="0"/>
-        </w:rPr>
-        <w:t>such</w:t>
-      </w:r>
-      <w:r>
-        <w:rPr>
-          <w:noProof w:val="0"/>
-        </w:rPr>
-        <w:t xml:space="preserve"> that: (1) </w:t>
-      </w:r>
-      <w:r>
-        <w:rPr>
-          <w:i/>
-          <w:noProof w:val="0"/>
-        </w:rPr>
-        <w:t>s</w:t>
-      </w:r>
-      <w:r>
-        <w:rPr>
-          <w:noProof w:val="0"/>
-        </w:rPr>
-        <w:t xml:space="preserve"> is no shorter </w:t>
-      </w:r>
-      <w:proofErr w:type="gramStart"/>
-      <w:r>
-        <w:rPr>
-          <w:noProof w:val="0"/>
-        </w:rPr>
-        <w:t xml:space="preserve">than a fixed value </w:t>
-      </w:r>
-      <w:r>
-        <w:rPr>
-          <w:i/>
-          <w:noProof w:val="0"/>
-        </w:rPr>
-        <w:t>m</w:t>
-      </w:r>
-      <w:r>
-        <w:rPr>
-          <w:noProof w:val="0"/>
-        </w:rPr>
-        <w:t xml:space="preserve">, and </w:t>
-      </w:r>
-      <w:r>
-        <w:rPr>
-          <w:noProof w:val="0"/>
-        </w:rPr>
-        <w:t xml:space="preserve">(2) </w:t>
-      </w:r>
-      <w:r>
-        <w:rPr>
-          <w:noProof w:val="0"/>
-        </w:rPr>
-        <w:t>the f</w:t>
-      </w:r>
-      <w:r>
-        <w:rPr>
-          <w:noProof w:val="0"/>
-        </w:rPr>
-        <w:t>rac</w:t>
-      </w:r>
-      <w:r>
-        <w:rPr>
-          <w:noProof w:val="0"/>
-        </w:rPr>
-        <w:t>tion of non</w:t>
-      </w:r>
-      <w:proofErr w:type="gramEnd"/>
-      <w:r>
-        <w:rPr>
-          <w:noProof w:val="0"/>
-        </w:rPr>
-        <w:t>-</w:t>
-      </w:r>
-      <w:r>
-        <w:rPr>
-          <w:noProof w:val="0"/>
-        </w:rPr>
-        <w:t>A</w:t>
-      </w:r>
-      <w:r>
-        <w:rPr>
-          <w:noProof w:val="0"/>
-        </w:rPr>
-        <w:t xml:space="preserve"> bases in </w:t>
-      </w:r>
-      <w:r>
-        <w:rPr>
-          <w:i/>
-          <w:noProof w:val="0"/>
-        </w:rPr>
-        <w:t>s</w:t>
-      </w:r>
-      <w:r>
-        <w:rPr>
-          <w:noProof w:val="0"/>
-        </w:rPr>
-        <w:t xml:space="preserve"> is no greater </w:t>
-      </w:r>
-      <w:r>
-        <w:rPr>
-          <w:noProof w:val="0"/>
-        </w:rPr>
-        <w:t>than</w:t>
-      </w:r>
-      <w:r>
-        <w:rPr>
-          <w:noProof w:val="0"/>
-        </w:rPr>
-        <w:t xml:space="preserve"> a fixed value </w:t>
-      </w:r>
-      <w:r>
-        <w:rPr>
-          <w:i/>
-          <w:noProof w:val="0"/>
-        </w:rPr>
-        <w:t>p</w:t>
-      </w:r>
-      <w:r>
-        <w:rPr>
-          <w:noProof w:val="0"/>
-        </w:rPr>
-        <w:t xml:space="preserve">. We find </w:t>
-      </w:r>
-      <w:r>
-        <w:rPr>
-          <w:noProof w:val="0"/>
-        </w:rPr>
-        <w:t xml:space="preserve">that while </w:t>
-      </w:r>
-      <w:r>
-        <w:rPr>
-          <w:noProof w:val="0"/>
-        </w:rPr>
-        <w:t>this</w:t>
-      </w:r>
-      <w:r>
-        <w:rPr>
-          <w:noProof w:val="0"/>
-        </w:rPr>
-        <w:t xml:space="preserve"> basic </w:t>
-      </w:r>
-      <w:r>
-        <w:rPr>
-          <w:noProof w:val="0"/>
-        </w:rPr>
-        <w:t>algorithm</w:t>
-      </w:r>
-      <w:r>
-        <w:rPr>
-          <w:noProof w:val="0"/>
-        </w:rPr>
-        <w:t xml:space="preserve"> can </w:t>
-      </w:r>
-      <w:r>
-        <w:rPr>
-          <w:noProof w:val="0"/>
-        </w:rPr>
-        <w:t>effectively</w:t>
-      </w:r>
-      <w:r>
-        <w:rPr>
-          <w:noProof w:val="0"/>
-        </w:rPr>
-        <w:t xml:space="preserve"> detect the </w:t>
-      </w:r>
-      <w:r>
-        <w:rPr>
-          <w:noProof w:val="0"/>
-        </w:rPr>
-        <w:t>presence</w:t>
-      </w:r>
-      <w:r>
-        <w:rPr>
-          <w:noProof w:val="0"/>
-        </w:rPr>
-        <w:t xml:space="preserve"> of </w:t>
-      </w:r>
-      <w:proofErr w:type="gramStart"/>
-      <w:r>
-        <w:rPr>
-          <w:noProof w:val="0"/>
-        </w:rPr>
-        <w:t>poly(</w:t>
-      </w:r>
-      <w:proofErr w:type="gramEnd"/>
-      <w:r>
-        <w:rPr>
-          <w:noProof w:val="0"/>
-        </w:rPr>
-        <w:t xml:space="preserve">A) tails, it cannot match SCOPE++ in </w:t>
-      </w:r>
-      <w:r>
-        <w:rPr>
-          <w:noProof w:val="0"/>
-        </w:rPr>
-        <w:t>b</w:t>
-      </w:r>
-      <w:r>
-        <w:rPr>
-          <w:noProof w:val="0"/>
-        </w:rPr>
-        <w:t>oundary detection accuracy.</w:t>
-      </w:r>
-      <w:r>
-        <w:rPr>
-          <w:noProof w:val="0"/>
-        </w:rPr>
-        <w:t xml:space="preserve"> </w:t>
-      </w:r>
-      <w:r>
-        <w:rPr>
-          <w:noProof w:val="0"/>
-        </w:rPr>
-        <w:t xml:space="preserve"> </w:t>
-      </w:r>
-      <w:r>
-        <w:rPr>
-          <w:noProof w:val="0"/>
-        </w:rPr>
-        <w:t xml:space="preserve">Experiments </w:t>
-      </w:r>
-      <w:r>
-        <w:rPr>
-          <w:noProof w:val="0"/>
-        </w:rPr>
-        <w:t>indicate</w:t>
-      </w:r>
-      <w:r>
-        <w:rPr>
-          <w:noProof w:val="0"/>
-        </w:rPr>
-        <w:t xml:space="preserve"> that a</w:t>
-      </w:r>
-      <w:r>
-        <w:rPr>
-          <w:noProof w:val="0"/>
-        </w:rPr>
-        <w:t>n</w:t>
-      </w:r>
-      <w:r>
-        <w:rPr>
-          <w:noProof w:val="0"/>
-        </w:rPr>
-        <w:t xml:space="preserve"> effective parameter assignment </w:t>
-      </w:r>
-      <w:r>
-        <w:rPr>
-          <w:noProof w:val="0"/>
-        </w:rPr>
-        <w:t>is</w:t>
-      </w:r>
-      <w:r>
-        <w:rPr>
-          <w:noProof w:val="0"/>
-        </w:rPr>
-        <w:t xml:space="preserve"> </w:t>
-      </w:r>
-      <w:r>
-        <w:rPr>
-          <w:i/>
-          <w:noProof w:val="0"/>
-        </w:rPr>
-        <w:t>m=10</w:t>
-      </w:r>
-      <w:r>
-        <w:rPr>
-          <w:noProof w:val="0"/>
-        </w:rPr>
-        <w:t xml:space="preserve"> and </w:t>
-      </w:r>
-      <w:r>
-        <w:rPr>
-          <w:i/>
-          <w:noProof w:val="0"/>
-        </w:rPr>
-        <w:t>p=0.15</w:t>
-      </w:r>
-      <w:r>
-        <w:rPr>
-          <w:noProof w:val="0"/>
-        </w:rPr>
-        <w:t>,  and with those values we find</w:t>
-      </w:r>
-      <w:r>
-        <w:rPr>
-          <w:noProof w:val="0"/>
-        </w:rPr>
-        <w:t xml:space="preserve"> both tools have</w:t>
-      </w:r>
-      <w:r>
-        <w:rPr>
-          <w:noProof w:val="0"/>
-        </w:rPr>
-        <w:t xml:space="preserve"> near-perfect </w:t>
-      </w:r>
-      <w:r>
-        <w:rPr>
-          <w:noProof w:val="0"/>
-        </w:rPr>
-        <w:t>sensitivity</w:t>
-      </w:r>
-      <w:r>
-        <w:rPr>
-          <w:noProof w:val="0"/>
-        </w:rPr>
-        <w:t xml:space="preserve"> </w:t>
-      </w:r>
-      <w:r>
-        <w:rPr>
-          <w:noProof w:val="0"/>
-        </w:rPr>
-        <w:t>(</w:t>
-      </w:r>
-      <w:r>
-        <w:rPr>
-          <w:noProof w:val="0"/>
-        </w:rPr>
-        <w:t xml:space="preserve">and </w:t>
-      </w:r>
-      <w:r>
-        <w:rPr>
-          <w:noProof w:val="0"/>
-        </w:rPr>
-        <w:t>specificity</w:t>
-      </w:r>
-      <w:r>
-        <w:rPr>
-          <w:noProof w:val="0"/>
-        </w:rPr>
-        <w:t>)</w:t>
-      </w:r>
-      <w:r>
-        <w:rPr>
-          <w:noProof w:val="0"/>
-        </w:rPr>
-        <w:t xml:space="preserve"> for </w:t>
-      </w:r>
-      <w:r>
-        <w:rPr>
-          <w:noProof w:val="0"/>
-        </w:rPr>
-        <w:t xml:space="preserve">data </w:t>
-      </w:r>
-      <w:r>
-        <w:rPr>
-          <w:noProof w:val="0"/>
-        </w:rPr>
-        <w:t>subjected to a base-call error rate</w:t>
-      </w:r>
-      <w:r>
-        <w:rPr>
-          <w:noProof w:val="0"/>
-        </w:rPr>
-        <w:t xml:space="preserve"> ranging from 0 to 0.1 errors per base. </w:t>
-      </w:r>
-      <w:r>
-        <w:rPr>
-          <w:noProof w:val="0"/>
-        </w:rPr>
-        <w:t>But the simple algorithm suffers in boundary precision.</w:t>
-      </w:r>
-      <w:r>
-        <w:rPr>
-          <w:noProof w:val="0"/>
-        </w:rPr>
-        <w:t xml:space="preserve"> With a 0% base-call</w:t>
-      </w:r>
-      <w:r>
-        <w:rPr>
-          <w:noProof w:val="0"/>
-        </w:rPr>
-        <w:t xml:space="preserve"> rate (i.e. </w:t>
-      </w:r>
-      <w:r>
-        <w:rPr>
-          <w:noProof w:val="0"/>
-        </w:rPr>
-        <w:lastRenderedPageBreak/>
-        <w:t xml:space="preserve">perfect tails), the simple tool is able to correctly identify boundaries less than 25% of the time, and over-extends the boundaries by an average of 8 bases; under these conditions SCOPE++ returns perfect results.  Bumping the error rate improves the simple tail results slightly (as more errors in the </w:t>
-      </w:r>
-      <w:r>
-        <w:rPr>
-          <w:noProof w:val="0"/>
-        </w:rPr>
-        <w:t xml:space="preserve">tail </w:t>
-      </w:r>
-      <w:proofErr w:type="gramStart"/>
-      <w:r>
-        <w:rPr>
-          <w:noProof w:val="0"/>
-        </w:rPr>
-        <w:t>prevents</w:t>
-      </w:r>
-      <w:proofErr w:type="gramEnd"/>
-      <w:r>
-        <w:rPr>
-          <w:noProof w:val="0"/>
-        </w:rPr>
-        <w:t xml:space="preserve"> over-extension). B</w:t>
-      </w:r>
-      <w:r>
-        <w:rPr>
-          <w:noProof w:val="0"/>
-        </w:rPr>
-        <w:t xml:space="preserve">ut even at a 5% error rate the tool can only identify 34% of the boundaries correctly, and </w:t>
-      </w:r>
-      <w:r>
-        <w:rPr>
-          <w:noProof w:val="0"/>
-        </w:rPr>
-        <w:t xml:space="preserve">it </w:t>
-      </w:r>
-      <w:r>
-        <w:rPr>
-          <w:noProof w:val="0"/>
-        </w:rPr>
-        <w:t xml:space="preserve">over-extends by an average of 4.5 bases.  SCOPE++ </w:t>
-      </w:r>
-      <w:r>
-        <w:rPr>
-          <w:noProof w:val="0"/>
-        </w:rPr>
-        <w:t>correctly</w:t>
-      </w:r>
-      <w:r>
-        <w:rPr>
-          <w:noProof w:val="0"/>
-        </w:rPr>
-        <w:t xml:space="preserve"> identifies end points 73% of the time, and those boundaries it misses are short by an </w:t>
-      </w:r>
-      <w:r>
-        <w:rPr>
-          <w:noProof w:val="0"/>
-        </w:rPr>
-        <w:t>average</w:t>
-      </w:r>
-      <w:r>
-        <w:rPr>
-          <w:noProof w:val="0"/>
-        </w:rPr>
-        <w:t xml:space="preserve"> of 0.6 bases.  In short: the simple algorithm is useful if we are merely interested in determining if a poly(A) tail is present, but the complexity of SCOPE++ is required if </w:t>
-      </w:r>
-      <w:r>
-        <w:rPr>
-          <w:noProof w:val="0"/>
-        </w:rPr>
-        <w:t>precision</w:t>
-      </w:r>
-      <w:r>
-        <w:rPr>
-          <w:noProof w:val="0"/>
-        </w:rPr>
-        <w:t xml:space="preserve"> is important.</w:t>
-      </w:r>
-    </w:p>
-    <w:p>
-      <w:pPr>
-        <w:ind w:firstLine="720"/>
-        <w:rPr>
-          <w:noProof w:val="0"/>
-        </w:rPr>
-      </w:pPr>
-      <w:r>
-        <w:rPr>
-          <w:noProof w:val="0"/>
-        </w:rPr>
-        <w:t>Next we test</w:t>
-      </w:r>
-      <w:r>
-        <w:rPr>
-          <w:noProof w:val="0"/>
-        </w:rPr>
-        <w:t xml:space="preserve"> whether the HMM </w:t>
-      </w:r>
-      <w:r>
-        <w:rPr>
-          <w:noProof w:val="0"/>
-        </w:rPr>
-        <w:t>is</w:t>
-      </w:r>
-      <w:r>
-        <w:rPr>
-          <w:noProof w:val="0"/>
-        </w:rPr>
-        <w:t xml:space="preserve"> an</w:t>
-      </w:r>
-      <w:r>
-        <w:rPr>
-          <w:noProof w:val="0"/>
-        </w:rPr>
-        <w:t xml:space="preserve"> </w:t>
-      </w:r>
-      <w:r>
-        <w:rPr>
-          <w:noProof w:val="0"/>
-        </w:rPr>
-        <w:t>appropriate str</w:t>
-      </w:r>
-      <w:r>
-        <w:rPr>
-          <w:noProof w:val="0"/>
-        </w:rPr>
-        <w:t>uctural match for the biologically-dictated structure of the sequences</w:t>
-      </w:r>
-      <w:r>
-        <w:rPr>
-          <w:noProof w:val="0"/>
-        </w:rPr>
-        <w:t xml:space="preserve">.  </w:t>
-      </w:r>
-      <w:r>
-        <w:rPr>
-          <w:noProof w:val="0"/>
-        </w:rPr>
-        <w:t>To test this w</w:t>
-      </w:r>
-      <w:r>
-        <w:rPr>
-          <w:noProof w:val="0"/>
-        </w:rPr>
-        <w:t xml:space="preserve">e </w:t>
-      </w:r>
-      <w:r>
-        <w:rPr>
-          <w:noProof w:val="0"/>
-        </w:rPr>
-        <w:t>compare</w:t>
-      </w:r>
-      <w:r>
-        <w:rPr>
-          <w:noProof w:val="0"/>
-        </w:rPr>
-        <w:t xml:space="preserve"> SCOPE++ as described (using </w:t>
-      </w:r>
-      <w:r>
-        <w:rPr>
-          <w:i/>
-          <w:noProof w:val="0"/>
-        </w:rPr>
-        <w:t>x=2</w:t>
-      </w:r>
-      <w:r>
-        <w:rPr>
-          <w:noProof w:val="0"/>
-        </w:rPr>
-        <w:t>, thus requiring each tail start and end with 2 As) against a basic two stat</w:t>
-      </w:r>
-      <w:r>
-        <w:rPr>
-          <w:noProof w:val="0"/>
-        </w:rPr>
-        <w:t>e HMM (containing a “</w:t>
-      </w:r>
-      <w:proofErr w:type="gramStart"/>
-      <w:r>
-        <w:rPr>
-          <w:noProof w:val="0"/>
-        </w:rPr>
-        <w:t>poly(</w:t>
-      </w:r>
-      <w:proofErr w:type="gramEnd"/>
-      <w:r>
-        <w:rPr>
-          <w:noProof w:val="0"/>
-        </w:rPr>
-        <w:t>A)” stat</w:t>
-      </w:r>
-      <w:r>
-        <w:rPr>
-          <w:noProof w:val="0"/>
-        </w:rPr>
-        <w:t xml:space="preserve">e and a “non-poly(A)” state). Using the same </w:t>
-      </w:r>
-      <w:r>
-        <w:rPr>
-          <w:noProof w:val="0"/>
-        </w:rPr>
-        <w:t xml:space="preserve">training </w:t>
-      </w:r>
-      <w:r>
-        <w:rPr>
-          <w:noProof w:val="0"/>
-        </w:rPr>
-        <w:t>procedure</w:t>
-      </w:r>
-      <w:r>
-        <w:rPr>
-          <w:noProof w:val="0"/>
-        </w:rPr>
-        <w:t xml:space="preserve"> for the simplified HMM</w:t>
-      </w:r>
-      <w:r>
-        <w:rPr>
-          <w:noProof w:val="0"/>
-        </w:rPr>
-        <w:t xml:space="preserve"> that we use for SCOPE (see Methods)</w:t>
       </w:r>
       <w:r>
         <w:rPr>
@@ -6138,7 +6388,7 @@
         </w:rPr>
         <w:t xml:space="preserve">Our software can be found at </w:t>
       </w:r>
-      <w:hyperlink r:id="rId14" w:history="1">
+      <w:hyperlink r:id="rId15" w:history="1">
         <w:r>
           <w:rPr>
             <w:rStyle w:val="Hyperlink"/>
@@ -6478,6 +6728,20 @@
           <w:rFonts w:eastAsiaTheme="minorHAnsi"/>
           <w:noProof w:val="0"/>
         </w:rPr>
+        <w:t>JK and LC designed, coordinated and managed the whole project.</w:t>
+      </w:r>
+      <w:r>
+        <w:rPr>
+          <w:rFonts w:eastAsiaTheme="minorHAnsi"/>
+          <w:noProof w:val="0"/>
+        </w:rPr>
+        <w:t xml:space="preserve">  </w:t>
+      </w:r>
+      <w:r>
+        <w:rPr>
+          <w:rFonts w:eastAsiaTheme="minorHAnsi"/>
+          <w:noProof w:val="0"/>
+        </w:rPr>
         <w:t xml:space="preserve">JM </w:t>
       </w:r>
       <w:proofErr w:type="gramStart"/>
@@ -6543,7 +6807,45 @@
           <w:rFonts w:eastAsiaTheme="minorHAnsi"/>
           <w:noProof w:val="0"/>
         </w:rPr>
-        <w:t xml:space="preserve"> the results.  LC coordinated this project and conducted human validation on the results.  All authors read and approved the final manuscript.</w:t>
+        <w:t xml:space="preserve"> the results.  </w:t>
+      </w:r>
+      <w:r>
+        <w:rPr>
+          <w:rFonts w:eastAsiaTheme="minorHAnsi"/>
+          <w:noProof w:val="0"/>
+        </w:rPr>
+        <w:t xml:space="preserve">LC contributed to </w:t>
+      </w:r>
+      <w:r>
+        <w:rPr>
+          <w:rFonts w:eastAsiaTheme="minorHAnsi"/>
+          <w:noProof w:val="0"/>
+        </w:rPr>
+        <w:lastRenderedPageBreak/>
+        <w:t>software testing and</w:t>
+      </w:r>
+      <w:r>
+        <w:rPr>
+          <w:rFonts w:eastAsiaTheme="minorHAnsi"/>
+          <w:noProof w:val="0"/>
+        </w:rPr>
+        <w:t xml:space="preserve"> </w:t>
+      </w:r>
+      <w:r>
+        <w:rPr>
+          <w:rFonts w:eastAsiaTheme="minorHAnsi"/>
+          <w:noProof w:val="0"/>
+        </w:rPr>
+        <w:t>conducted human validation on t</w:t>
+      </w:r>
+      <w:bookmarkStart w:id="1" w:name="_GoBack"/>
+      <w:bookmarkEnd w:id="1"/>
+      <w:r>
+        <w:rPr>
+          <w:rFonts w:eastAsiaTheme="minorHAnsi"/>
+          <w:noProof w:val="0"/>
+        </w:rPr>
+        <w:t>he results.  All authors read and approved the final manuscript.</w:t>
       </w:r>
       <w:r>
         <w:rPr>
@@ -6661,7 +6963,7 @@
         </w:rPr>
         <w:t>. </w:t>
       </w:r>
-      <w:hyperlink r:id="rId15" w:history="1">
+      <w:hyperlink r:id="rId16" w:history="1">
         <w:r>
           <w:rPr>
             <w:rFonts w:ascii="Times New Roman" w:eastAsia="Times New Roman" w:hAnsi="Times New Roman" w:cs="Times New Roman"/>
@@ -6747,7 +7049,7 @@
                     <pic:cNvPicPr/>
                   </pic:nvPicPr>
                   <pic:blipFill>
-                    <a:blip r:embed="rId16">
+                    <a:blip r:embed="rId17">
                       <a:extLst>
                         <a:ext uri="{28A0092B-C50C-407E-A947-70E740481C1C}">
                           <a14:useLocalDpi xmlns:a14="http://schemas.microsoft.com/office/drawing/2010/main" val="0"/>
@@ -6792,7 +7094,7 @@
                     </pic:cNvPicPr>
                   </pic:nvPicPr>
                   <pic:blipFill>
-                    <a:blip r:embed="rId17">
+                    <a:blip r:embed="rId18">
                       <a:extLst>
                         <a:ext uri="{28A0092B-C50C-407E-A947-70E740481C1C}">
                           <a14:useLocalDpi xmlns:a14="http://schemas.microsoft.com/office/drawing/2010/main" val="0"/>
@@ -6840,27 +7142,14 @@
       <w:r>
         <w:t xml:space="preserve">Figure </w:t>
       </w:r>
-      <w:r>
-        <w:fldChar w:fldCharType="begin"/>
-      </w:r>
-      <w:r>
-        <w:instrText xml:space="preserve"> SEQ Figure \* ARABIC </w:instrText>
-      </w:r>
-      <w:r>
-        <w:fldChar w:fldCharType="separate"/>
-      </w:r>
-      <w:r>
-        <w:rPr>
-          <w:noProof/>
-        </w:rPr>
-        <w:t>1</w:t>
-      </w:r>
-      <w:r>
-        <w:rPr>
-          <w:noProof/>
-        </w:rPr>
-        <w:fldChar w:fldCharType="end"/>
-      </w:r>
+      <w:fldSimple w:instr=" SEQ Figure \* ARABIC ">
+        <w:r>
+          <w:rPr>
+            <w:noProof/>
+          </w:rPr>
+          <w:t>1</w:t>
+        </w:r>
+      </w:fldSimple>
       <w:r>
         <w:t>:</w:t>
       </w:r>
@@ -7017,7 +7306,7 @@
                     </pic:cNvPicPr>
                   </pic:nvPicPr>
                   <pic:blipFill>
-                    <a:blip r:embed="rId18">
+                    <a:blip r:embed="rId19">
                       <a:extLst>
                         <a:ext uri="{28A0092B-C50C-407E-A947-70E740481C1C}">
                           <a14:useLocalDpi xmlns:a14="http://schemas.microsoft.com/office/drawing/2010/main" val="0"/>
@@ -7067,7 +7356,7 @@
                     </pic:cNvPicPr>
                   </pic:nvPicPr>
                   <pic:blipFill>
-                    <a:blip r:embed="rId19">
+                    <a:blip r:embed="rId20">
                       <a:extLst>
                         <a:ext uri="{28A0092B-C50C-407E-A947-70E740481C1C}">
                           <a14:useLocalDpi xmlns:a14="http://schemas.microsoft.com/office/drawing/2010/main" val="0"/>
@@ -7175,7 +7464,7 @@
                     </pic:cNvPicPr>
                   </pic:nvPicPr>
                   <pic:blipFill>
-                    <a:blip r:embed="rId20">
+                    <a:blip r:embed="rId21">
                       <a:extLst>
                         <a:ext uri="{28A0092B-C50C-407E-A947-70E740481C1C}">
                           <a14:useLocalDpi xmlns:a14="http://schemas.microsoft.com/office/drawing/2010/main" val="0"/>
@@ -7265,7 +7554,7 @@
                     </pic:cNvPicPr>
                   </pic:nvPicPr>
                   <pic:blipFill>
-                    <a:blip r:embed="rId21">
+                    <a:blip r:embed="rId22">
                       <a:extLst>
                         <a:ext uri="{28A0092B-C50C-407E-A947-70E740481C1C}">
                           <a14:useLocalDpi xmlns:a14="http://schemas.microsoft.com/office/drawing/2010/main" val="0"/>
@@ -7683,7 +7972,7 @@
                     </pic:cNvPicPr>
                   </pic:nvPicPr>
                   <pic:blipFill>
-                    <a:blip r:embed="rId22">
+                    <a:blip r:embed="rId23">
                       <a:extLst>
                         <a:ext uri="{28A0092B-C50C-407E-A947-70E740481C1C}">
                           <a14:useLocalDpi xmlns:a14="http://schemas.microsoft.com/office/drawing/2010/main" val="0"/>
@@ -8680,35 +8969,7 @@
           <w:noProof w:val="0"/>
         </w:rPr>
         <w:tab/>
-        <w:t xml:space="preserve">N.J. </w:t>
-      </w:r>
-      <w:proofErr w:type="spellStart"/>
-      <w:r>
-        <w:rPr>
-          <w:noProof w:val="0"/>
-        </w:rPr>
-        <w:t>Proudfoot</w:t>
-      </w:r>
-      <w:proofErr w:type="spellEnd"/>
-      <w:r>
-        <w:rPr>
-          <w:noProof w:val="0"/>
-        </w:rPr>
-        <w:t xml:space="preserve">, Ending the message: </w:t>
-      </w:r>
-      <w:proofErr w:type="gramStart"/>
-      <w:r>
-        <w:rPr>
-          <w:noProof w:val="0"/>
-        </w:rPr>
-        <w:t>poly(</w:t>
-      </w:r>
-      <w:proofErr w:type="gramEnd"/>
-      <w:r>
-        <w:rPr>
-          <w:noProof w:val="0"/>
-        </w:rPr>
-        <w:t>A) signals then and now, Genes &amp; Development. 25 (2011) 1770–1782.</w:t>
+        <w:t>N.J. Proudfoot, Ending the message: poly(A) signals then and now, Genes &amp; Development. 25 (2011) 1770–1782.</w:t>
       </w:r>
     </w:p>
     <w:p>
@@ -9307,7 +9568,7 @@
       </w:r>
     </w:p>
     <w:sectPr>
-      <w:footerReference w:type="default" r:id="rId23"/>
+      <w:footerReference w:type="default" r:id="rId24"/>
       <w:pgSz w:w="11906" w:h="16838"/>
       <w:pgMar w:top="1440" w:right="1800" w:bottom="1440" w:left="1800" w:header="708" w:footer="708" w:gutter="0"/>
       <w:cols w:space="708"/>
@@ -9319,7 +9580,7 @@
 
 <file path=word/comments.xml><?xml version="1.0" encoding="utf-8"?>
 <w:comments xmlns:wpc="http://schemas.microsoft.com/office/word/2010/wordprocessingCanvas" xmlns:mc="http://schemas.openxmlformats.org/markup-compatibility/2006" xmlns:o="urn:schemas-microsoft-com:office:office" xmlns:r="http://schemas.openxmlformats.org/officeDocument/2006/relationships" xmlns:m="http://schemas.openxmlformats.org/officeDocument/2006/math" xmlns:v="urn:schemas-microsoft-com:vml" xmlns:wp14="http://schemas.microsoft.com/office/word/2010/wordprocessingDrawing" xmlns:wp="http://schemas.openxmlformats.org/drawingml/2006/wordprocessingDrawing" xmlns:w10="urn:schemas-microsoft-com:office:word" xmlns:w="http://schemas.openxmlformats.org/wordprocessingml/2006/main" xmlns:w14="http://schemas.microsoft.com/office/word/2010/wordml" xmlns:wpg="http://schemas.microsoft.com/office/word/2010/wordprocessingGroup" xmlns:wpi="http://schemas.microsoft.com/office/word/2010/wordprocessingInk" xmlns:wne="http://schemas.microsoft.com/office/word/2006/wordml" xmlns:wps="http://schemas.microsoft.com/office/word/2010/wordprocessingShape" mc:Ignorable="w14 wp14">
-  <w:comment w:id="1" w:author="Morton" w:date="2014-06-13T13:16:00Z" w:initials="M">
+  <w:comment w:id="0" w:author="Morton" w:date="2014-06-13T13:16:00Z" w:initials="M">
     <w:p>
       <w:pPr>
         <w:pStyle w:val="CommentText"/>
@@ -9415,7 +9676,7 @@
       <w:fldChar w:fldCharType="separate"/>
     </w:r>
     <w:r>
-      <w:t>1</w:t>
+      <w:t>13</w:t>
     </w:r>
     <w:r>
       <w:fldChar w:fldCharType="end"/>
@@ -11085,4 +11346,16 @@
   </a:objectDefaults>
   <a:extraClrSchemeLst/>
 </a:theme>
+</file>
+
+<file path=customXml/item1.xml><?xml version="1.0" encoding="utf-8"?>
+<b:Sources xmlns:b="http://schemas.openxmlformats.org/officeDocument/2006/bibliography" xmlns="http://schemas.openxmlformats.org/officeDocument/2006/bibliography" SelectedStyle="\APA.XSL" StyleName="APA"/>
+</file>
+
+<file path=customXml/itemProps1.xml><?xml version="1.0" encoding="utf-8"?>
+<ds:datastoreItem xmlns:ds="http://schemas.openxmlformats.org/officeDocument/2006/customXml" ds:itemID="{F3A35B27-7900-4CCA-B223-95B5C8AB16FA}">
+  <ds:schemaRefs>
+    <ds:schemaRef ds:uri="http://schemas.openxmlformats.org/officeDocument/2006/bibliography"/>
+  </ds:schemaRefs>
+</ds:datastoreItem>
 </file>
</xml_diff>

<commit_message>
Updating manuscript and response.
</commit_message>
<xml_diff>
--- a/manuscript/Genomics.docx
+++ b/manuscript/Genomics.docx
@@ -417,7 +417,21 @@
           <w:sz w:val="24"/>
           <w:szCs w:val="24"/>
         </w:rPr>
-        <w:t>While determining that a tail is present in a given transcript fragment, these obfuscations make the problem of boundary identification a challenge; c</w:t>
+        <w:t>While determining that a tail is present in a given transcript fragment</w:t>
+      </w:r>
+      <w:r>
+        <w:rPr>
+          <w:sz w:val="24"/>
+          <w:szCs w:val="24"/>
+        </w:rPr>
+        <w:t xml:space="preserve"> is straight-forward</w:t>
+      </w:r>
+      <w:r>
+        <w:rPr>
+          <w:sz w:val="24"/>
+          <w:szCs w:val="24"/>
+        </w:rPr>
+        <w:t>, these obfuscations make the problem of boundary identification a challenge; c</w:t>
       </w:r>
       <w:r>
         <w:rPr>
@@ -716,7 +730,7 @@
         <w:rPr>
           <w:noProof w:val="0"/>
         </w:rPr>
-        <w:instrText xml:space="preserve"> ADDIN PAPERS2_CITATIONS &lt;citation&gt;&lt;uuid&gt;61A518AE-05A4-476F-AD31-173AB500269A&lt;/uuid&gt;&lt;priority&gt;0&lt;/priority&gt;&lt;publications&gt;&lt;publication&gt;&lt;uuid&gt;05E52548-3922-40D1-A1BC-4E97A913712F&lt;/uuid&gt;&lt;volume&gt;25&lt;/volume&gt;&lt;doi&gt;10.1101/gad.17268411&lt;/doi&gt;&lt;startpage&gt;1770&lt;/startpage&gt;&lt;publication_date&gt;99201109011200000000222000&lt;/publication_date&gt;&lt;url&gt;http://genesdev.cshlp.org/cgi/doi/10.1101/gad.17268411&lt;/url&gt;&lt;type&gt;400&lt;/type&gt;&lt;title&gt;Ending the message: poly(A) signals then and now.&lt;/title&gt;&lt;publisher&gt;Cold Spring Harbor Lab&lt;/publisher&gt;&lt;location&gt;&amp;lt;html&amp;gt;&amp;lt;head&amp;gt;&amp;lt;meta http-equiv="content-type" content="text/html; charset=utf-8"/&amp;gt;&amp;lt;title&amp;gt;Sorry...&amp;lt;/title&amp;gt;&amp;lt;style&amp;gt; body { font-family: verdana, arial, sans-serif; background-color: #fff; color: #000; }&amp;lt;/style&amp;gt;&amp;lt;/head&amp;gt;&amp;lt;body&amp;gt;&amp;lt;div&amp;gt;&amp;lt;table&amp;gt;&amp;lt;tr&amp;gt;&amp;lt;td&amp;gt;&amp;lt;b&amp;gt;&amp;lt;font face=times color=#0039b6 size=10&amp;gt;G&amp;lt;/font&amp;gt;&amp;lt;font face=times color=#c41200 size=10&amp;gt;o&amp;lt;/font&amp;gt;&amp;lt;font face=times color=#f3c518 size=10&amp;gt;o&amp;lt;/font&amp;gt;&amp;lt;font face=times color=#0039b6 size=10&amp;gt;g&amp;lt;/font&amp;gt;&amp;lt;font face=times color=#30a72f size=10&amp;gt;l&amp;lt;/font&amp;gt;&amp;lt;font face=times color=#c41200 size=10&amp;gt;e&amp;lt;/font&amp;gt;&amp;lt;/b&amp;gt;&amp;lt;/td&amp;gt;&amp;lt;td style="text-align: left; vertical-align: bottom; padding-bottom: 15px; width: 50%"&amp;gt;&amp;lt;div style="border-bottom: 1px solid #dfdfdf;"&amp;gt;Sorry...&amp;lt;/div&amp;gt;&amp;lt;/td&amp;gt;&amp;lt;/tr&amp;gt;&amp;lt;/table&amp;gt;&amp;lt;/div&amp;gt;&amp;lt;div style="margin-left: 4em;"&amp;gt;&amp;lt;h1&amp;gt;We're sorry...&amp;lt;/h1&amp;gt;&amp;lt;p&amp;gt;... but your computer or network may be sending automated queries. To protect our users, we can't process your request right now.&amp;lt;/p&amp;gt;&amp;lt;/div&amp;gt;&amp;lt;div style="margin-left: 4em;"&amp;gt;See &amp;lt;a href="https://support.google.com/websearch/answer/86640"&amp;gt;Google Help&amp;lt;/a&amp;gt; for more information.&amp;lt;br/&amp;gt;&amp;lt;br/&amp;gt;&amp;lt;/div&amp;gt;&amp;lt;div style="text-align: center; border-top: 1px solid #dfdfdf;"&amp;gt;&amp;amp;copy; 2013 Google - &amp;lt;a href="https://www.google.com"&amp;gt;Google Home&amp;lt;/a&amp;gt;&amp;lt;/div&amp;gt;&amp;lt;/body&amp;gt;&amp;lt;/html&amp;gt;&lt;/location&gt;&lt;institution&gt;Sir William Dunn School of Pathology, University of Oxford, Oxford OX1 3RE, United Kingdom. nicholas.proudfoot@path.ox.ac.uk&lt;/institution&gt;&lt;number&gt;17&lt;/number&gt;&lt;subtype&gt;400&lt;/subtype&gt;&lt;endpage&gt;1782&lt;/endpage&gt;&lt;bundle&gt;&lt;publication&gt;&lt;publisher&gt;Cold Spring Harbor Lab&lt;/publisher&gt;&lt;url&gt;http://genesdev.cshlp.org/&lt;/url&gt;&lt;title&gt;Genes &amp;amp; Development&lt;/title&gt;&lt;type&gt;-100&lt;/type&gt;&lt;subtype&gt;-100&lt;/subtype&gt;&lt;uuid&gt;C616FA86-4C50-4C2F-98FA-7240C35954CF&lt;/uuid&gt;&lt;/publication&gt;&lt;/bundle&gt;&lt;authors&gt;&lt;author&gt;&lt;firstName&gt;Nick&lt;/firstName&gt;&lt;middleNames&gt;J&lt;/middleNames&gt;&lt;lastName&gt;Proudfoot&lt;/lastName&gt;&lt;/author&gt;&lt;/authors&gt;&lt;/publication&gt;&lt;publication&gt;&lt;volume&gt;2&lt;/volume&gt;&lt;publication_date&gt;99201011091200000000222000&lt;/publication_date&gt;&lt;number&gt;3&lt;/number&gt;&lt;doi&gt;10.1002/wrna.59&lt;/doi&gt;&lt;startpage&gt;445&lt;/startpage&gt;&lt;title&gt;Alternative polyadenylation and gene expression regulation in plants&lt;/title&gt;&lt;uuid&gt;C5CDD5BC-D115-4093-AEF0-F47A14B25E36&lt;/uuid&gt;&lt;subtype&gt;400&lt;/subtype&gt;&lt;endpage&gt;458&lt;/endpage&gt;&lt;type&gt;400&lt;/type&gt;&lt;url&gt;http://doi.wiley.com/10.1002/wrna.59&lt;/url&gt;&lt;bundle&gt;&lt;publication&gt;&lt;title&gt;Wiley Interdisciplinary Reviews: RNA&lt;/title&gt;&lt;type&gt;-100&lt;/type&gt;&lt;subtype&gt;-100&lt;/subtype&gt;&lt;uuid&gt;D0BCA1D1-44C8-4C43-BA1A-9F778764BB23&lt;/uuid&gt;&lt;/publication&gt;&lt;/bundle&gt;&lt;authors&gt;&lt;author&gt;&lt;firstName&gt;Denghui&lt;/firstName&gt;&lt;lastName&gt;Xing&lt;/lastName&gt;&lt;/author&gt;&lt;author&gt;&lt;firstName&gt;Qingshun&lt;/firstName&gt;&lt;middleNames&gt;Quinn&lt;/middleNames&gt;&lt;lastName&gt;Li&lt;/lastName&gt;&lt;/author&gt;&lt;/authors&gt;&lt;/publication&gt;&lt;publication&gt;&lt;uuid&gt;B580DBF1-24F9-4B78-9DBE-48236DBE9C41&lt;/uuid&gt;&lt;volume&gt;43&lt;/volume&gt;&lt;accepted_date&gt;99201108091200000000222000&lt;/accepted_date&gt;&lt;doi&gt;10.1016/j.molcel.2011.08.017&lt;/doi&gt;&lt;startpage&gt;853&lt;/startpage&gt;&lt;revision_date&gt;99201108021200000000222000&lt;/revision_date&gt;&lt;publication_date&gt;99201109161200000000222000&lt;/publication_date&gt;&lt;url&gt;http://linkinghub.elsevier.com/retrieve/pii/S1097276511006356&lt;/url&gt;&lt;type&gt;400&lt;/type&gt;&lt;title&gt;Mechanisms and consequences of alternative polyadenylation.&lt;/title&gt;&lt;location&gt;&amp;lt;html&amp;gt;&amp;lt;head&amp;gt;&amp;lt;meta http-equiv="content-type" content="text/html; charset=utf-8"/&amp;gt;&amp;lt;title&amp;gt;Sorry...&amp;lt;/title&amp;gt;&amp;lt;style&amp;gt; body { font-family: verdana, arial, sans-serif; background-color: #fff; color: #000; }&amp;lt;/style&amp;gt;&amp;lt;/head&amp;gt;&amp;lt;body&amp;gt;&amp;lt;div&amp;gt;&amp;lt;table&amp;gt;&amp;lt;tr&amp;gt;&amp;lt;td&amp;gt;&amp;lt;b&amp;gt;&amp;lt;font face=times color=#0039b6 size=10&amp;gt;G&amp;lt;/font&amp;gt;&amp;lt;font face=times color=#c41200 size=10&amp;gt;o&amp;lt;/font&amp;gt;&amp;lt;font face=times color=#f3c518 size=10&amp;gt;o&amp;lt;/font&amp;gt;&amp;lt;font face=times color=#0039b6 size=10&amp;gt;g&amp;lt;/font&amp;gt;&amp;lt;font face=times color=#30a72f size=10&amp;gt;l&amp;lt;/font&amp;gt;&amp;lt;font face=times color=#c41200 size=10&amp;gt;e&amp;lt;/font&amp;gt;&amp;lt;/b&amp;gt;&amp;lt;/td&amp;gt;&amp;lt;td style="text-align: left; vertical-align: bottom; padding-bottom: 15px; width: 50%"&amp;gt;&amp;lt;div style="border-bottom: 1px solid #dfdfdf;"&amp;gt;Sorry...&amp;lt;/div&amp;gt;&amp;lt;/td&amp;gt;&amp;lt;/tr&amp;gt;&amp;lt;/table&amp;gt;&amp;lt;/div&amp;gt;&amp;lt;div style="margin-left: 4em;"&amp;gt;&amp;lt;h1&amp;gt;We're sorry...&amp;lt;/h1&amp;gt;&amp;lt;p&amp;gt;... but your computer or network may be sending automated queries. To protect our users, we can't process your request right now.&amp;lt;/p&amp;gt;&amp;lt;/div&amp;gt;&amp;lt;div style="margin-left: 4em;"&amp;gt;See &amp;lt;a href="https://support.google.com/websearch/answer/86640"&amp;gt;Google Help&amp;lt;/a&amp;gt; for more information.&amp;lt;br/&amp;gt;&amp;lt;br/&amp;gt;&amp;lt;/div&amp;gt;&amp;lt;div style="text-align: center; border-top: 1px solid #dfdfdf;"&amp;gt;&amp;amp;copy; 2013 Google - &amp;lt;a href="https://www.google.com"&amp;gt;Google Home&amp;lt;/a&amp;gt;&amp;lt;/div&amp;gt;&amp;lt;/body&amp;gt;&amp;lt;/html&amp;gt;&lt;/location&gt;&lt;submission_date&gt;99201106281200000000222000&lt;/submission_date&gt;&lt;number&gt;6&lt;/number&gt;&lt;institution&gt;Department of Biological Sciences, Columbia University, New York, NY 10027, USA.&lt;/institution&gt;&lt;subtype&gt;400&lt;/subtype&gt;&lt;endpage&gt;866&lt;/endpage&gt;&lt;bundle&gt;&lt;publication&gt;&lt;title&gt;Molecular cell&lt;/title&gt;&lt;type&gt;-100&lt;/type&gt;&lt;subtype&gt;-100&lt;/subtype&gt;&lt;uuid&gt;E1BCC988-5F54-46FB-8350-46F95B6BA024&lt;/uuid&gt;&lt;/publication&gt;&lt;/bundle&gt;&lt;authors&gt;&lt;author&gt;&lt;lastName&gt;Giammartino&lt;/lastName&gt;&lt;nonDroppingParticle&gt;Di&lt;/nonDroppingParticle&gt;&lt;firstName&gt;Dafne&lt;/firstName&gt;&lt;middleNames&gt;Campigli&lt;/middleNames&gt;&lt;/author&gt;&lt;author&gt;&lt;firstName&gt;Kensei&lt;/firstName&gt;&lt;lastName&gt;Nishida&lt;/lastName&gt;&lt;/author&gt;&lt;author&gt;&lt;firstName&gt;James&lt;/firstName&gt;&lt;middleNames&gt;L&lt;/middleNames&gt;&lt;lastName&gt;Manley&lt;/lastName&gt;&lt;/author&gt;&lt;/authors&gt;&lt;/publication&gt;&lt;publication&gt;&lt;uuid&gt;DE1A3CE6-62ED-49F0-BD9D-20A3785ECF19&lt;/uuid&gt;&lt;volume&gt;138&lt;/volume&gt;&lt;accepted_date&gt;99200906091200000000222000&lt;/accepted_date&gt;&lt;doi&gt;10.1016/j.cell.2009.06.016&lt;/doi&gt;&lt;startpage&gt;673&lt;/startpage&gt;&lt;revision_date&gt;99200904211200000000222000&lt;/revision_date&gt;&lt;publication_date&gt;99200908211200000000222000&lt;/publication_date&gt;&lt;url&gt;http://linkinghub.elsevier.com/retrieve/pii/S0092867409007168&lt;/url&gt;&lt;type&gt;400&lt;/type&gt;&lt;title&gt;Widespread shortening of 3'UTRs by alternative cleavage and polyadenylation activates oncogenes in cancer cells.&lt;/title&gt;&lt;location&gt;&amp;lt;html&amp;gt;&amp;lt;head&amp;gt;&amp;lt;meta http-equiv="content-type" content="text/html; charset=utf-8"/&amp;gt;&amp;lt;title&amp;gt;Sorry...&amp;lt;/title&amp;gt;&amp;lt;style&amp;gt; body { font-family: verdana, arial, sans-serif; background-color: #fff; color: #000; }&amp;lt;/style&amp;gt;&amp;lt;/head&amp;gt;&amp;lt;body&amp;gt;&amp;lt;div&amp;gt;&amp;lt;table&amp;gt;&amp;lt;tr&amp;gt;&amp;lt;td&amp;gt;&amp;lt;b&amp;gt;&amp;lt;font face=times color=#0039b6 size=10&amp;gt;G&amp;lt;/font&amp;gt;&amp;lt;font face=times color=#c41200 size=10&amp;gt;o&amp;lt;/font&amp;gt;&amp;lt;font face=times color=#f3c518 size=10&amp;gt;o&amp;lt;/font&amp;gt;&amp;lt;font face=times color=#0039b6 size=10&amp;gt;g&amp;lt;/font&amp;gt;&amp;lt;font face=times color=#30a72f size=10&amp;gt;l&amp;lt;/font&amp;gt;&amp;lt;font face=times color=#c41200 size=10&amp;gt;e&amp;lt;/font&amp;gt;&amp;lt;/b&amp;gt;&amp;lt;/td&amp;gt;&amp;lt;td style="text-align: left; vertical-align: bottom; padding-bottom: 15px; width: 50%"&amp;gt;&amp;lt;div style="border-bottom: 1px solid #dfdfdf;"&amp;gt;Sorry...&amp;lt;/div&amp;gt;&amp;lt;/td&amp;gt;&amp;lt;/tr&amp;gt;&amp;lt;/table&amp;gt;&amp;lt;/div&amp;gt;&amp;lt;div style="margin-left: 4em;"&amp;gt;&amp;lt;h1&amp;gt;We're sorry...&amp;lt;/h1&amp;gt;&amp;lt;p&amp;gt;... but your computer or network may be sending automated queries. To protect our users, we can't process your request right now.&amp;lt;/p&amp;gt;&amp;lt;/div&amp;gt;&amp;lt;div style="margin-left: 4em;"&amp;gt;See &amp;lt;a href="https://support.google.com/websearch/answer/86640"&amp;gt;Google Help&amp;lt;/a&amp;gt; for more information.&amp;lt;br/&amp;gt;&amp;lt;br/&amp;gt;&amp;lt;/div&amp;gt;&amp;lt;div style="text-align: center; border-top: 1px solid #dfdfdf;"&amp;gt;&amp;amp;copy; 2013 Google - &amp;lt;a href="https://www.google.com"&amp;gt;Google Home&amp;lt;/a&amp;gt;&amp;lt;/div&amp;gt;&amp;lt;/body&amp;gt;&amp;lt;/html&amp;gt;&lt;/location&gt;&lt;submission_date&gt;99200901121200000000222000&lt;/submission_date&gt;&lt;number&gt;4&lt;/number&gt;&lt;institution&gt;Howard Hughes Medical Institute, USA. mayrc@mskcc.org&lt;/institution&gt;&lt;subtype&gt;400&lt;/subtype&gt;&lt;endpage&gt;684&lt;/endpage&gt;&lt;bundle&gt;&lt;publication&gt;&lt;publisher&gt;Elsevier&lt;/publisher&gt;&lt;title&gt;Cell&lt;/title&gt;&lt;type&gt;-100&lt;/type&gt;&lt;subtype&gt;-100&lt;/subtype&gt;&lt;uuid&gt;878621D1-229F-47C4-900C-949B5773C8B4&lt;/uuid&gt;&lt;/publication&gt;&lt;/bundle&gt;&lt;authors&gt;&lt;author&gt;&lt;firstName&gt;Christine&lt;/firstName&gt;&lt;lastName&gt;Mayr&lt;/lastName&gt;&lt;/author&gt;&lt;author&gt;&lt;firstName&gt;David&lt;/firstName&gt;&lt;middleNames&gt;P&lt;/middleNames&gt;&lt;lastName&gt;Bartel&lt;/lastName&gt;&lt;/author&gt;&lt;/authors&gt;&lt;/publication&gt;&lt;publication&gt;&lt;uuid&gt;005C1196-14F3-4F10-A49A-DE6522B9378E&lt;/uuid&gt;&lt;volume&gt;108&lt;/volume&gt;&lt;doi&gt;10.1073/pnas.1019732108&lt;/doi&gt;&lt;startpage&gt;12533&lt;/startpage&gt;&lt;publication_date&gt;99201107261200000000222000&lt;/publication_date&gt;&lt;url&gt;http://eutils.ncbi.nlm.nih.gov/entrez/eutils/elink.fcgi?dbfrom=pubmed&amp;amp;id=21746925&amp;amp;retmode=ref&amp;amp;cmd=prlinks&lt;/url&gt;&lt;type&gt;400&lt;/type&gt;&lt;title&gt;Genome-wide landscape of polyadenylation in Arabidopsis provides evidence for extensive alternative polyadenylation.&lt;/title&gt;&lt;location&gt;200,9,39.5103500,-84.7346880&lt;/location&gt;&lt;institution&gt;Department of Botany, Miami University, Oxford, OH 45056, USA.&lt;/institution&gt;&lt;number&gt;30&lt;/number&gt;&lt;subtype&gt;400&lt;/subtype&gt;&lt;endpage&gt;12538&lt;/endpage&gt;&lt;bundle&gt;&lt;publication&gt;&lt;publisher&gt;National Acad Sciences&lt;/publisher&gt;&lt;url&gt;http://www.pnas.org/&lt;/url&gt;&lt;title&gt;Proceedings of the National Academy of Sciences&lt;/title&gt;&lt;type&gt;-100&lt;/type&gt;&lt;subtype&gt;-100&lt;/subtype&gt;&lt;uuid&gt;29FF6098-AFAE-49F8-A71A-4AA95588C374&lt;/uuid&gt;&lt;/publication&gt;&lt;/bundle&gt;&lt;authors&gt;&lt;author&gt;&lt;firstName&gt;Xiaohui&lt;/firstName&gt;&lt;lastName&gt;Wu&lt;/lastName&gt;&lt;/author&gt;&lt;author&gt;&lt;firstName&gt;Man&lt;/firstName&gt;&lt;lastName&gt;Liu&lt;/lastName&gt;&lt;/author&gt;&lt;author&gt;&lt;firstName&gt;Bruce&lt;/firstName&gt;&lt;lastName&gt;Downie&lt;/lastName&gt;&lt;/author&gt;&lt;author&gt;&lt;firstName&gt;Chun&lt;/firstName&gt;&lt;lastName&gt;Liang&lt;/lastName&gt;&lt;/author&gt;&lt;author&gt;&lt;firstName&gt;Guoli&lt;/firstName&gt;&lt;lastName&gt;Ji&lt;/lastName&gt;&lt;/author&gt;&lt;author&gt;&lt;firstName&gt;Qingshun&lt;/firstName&gt;&lt;middleNames&gt;Q&lt;/middleNames&gt;&lt;lastName&gt;Li&lt;/lastName&gt;&lt;/author&gt;&lt;author&gt;&lt;firstName&gt;Arthur&lt;/firstName&gt;&lt;middleNames&gt;G&lt;/middleNames&gt;&lt;lastName&gt;Hunt&lt;/lastName&gt;&lt;/author&gt;&lt;/authors&gt;&lt;/publication&gt;&lt;publication&gt;&lt;volume&gt;18&lt;/volume&gt;&lt;publication_date&gt;99201203001200000000220000&lt;/publication_date&gt;&lt;number&gt;3&lt;/number&gt;&lt;doi&gt;10.1261/rna.029306.111&lt;/doi&gt;&lt;uuid&gt;F75A35E5-519D-4830-A379-3539407381F7&lt;/uuid&gt;&lt;subtype&gt;400&lt;/subtype&gt;&lt;type&gt;400&lt;/type&gt;&lt;url&gt;http://rnajournal.cshlp.org/cgi/doi/10.1261/rna.029306.111&lt;/url&gt;&lt;bundle&gt;&lt;publication&gt;&lt;publisher&gt;Cold Spring Harbor Lab&lt;/publisher&gt;&lt;title&gt;RNA (New York, N.Y.)&lt;/title&gt;&lt;type&gt;-100&lt;/type&gt;&lt;subtype&gt;-100&lt;/subtype&gt;&lt;uuid&gt;5D02A048-A812-4C82-A5D8-9E726BDD71D9&lt;/uuid&gt;&lt;/publication&gt;&lt;/bundle&gt;&lt;authors&gt;&lt;author&gt;&lt;firstName&gt;Yun&lt;/firstName&gt;&lt;middleNames&gt;S&lt;/middleNames&gt;&lt;lastName&gt;Choi&lt;/lastName&gt;&lt;/author&gt;&lt;author&gt;&lt;firstName&gt;Weronika&lt;/firstName&gt;&lt;lastName&gt;Patena&lt;/lastName&gt;&lt;/author&gt;&lt;author&gt;&lt;firstName&gt;Andrew&lt;/firstName&gt;&lt;middleNames&gt;D&lt;/middleNames&gt;&lt;lastName&gt;Leavitt&lt;/lastName&gt;&lt;/author&gt;&lt;author&gt;&lt;firstName&gt;Michael&lt;/firstName&gt;&lt;middleNames&gt;T&lt;/middleNames&gt;&lt;lastName&gt;McManus&lt;/lastName&gt;&lt;/author&gt;&lt;/authors&gt;&lt;/publication&gt;&lt;/publications&gt;&lt;cites&gt;&lt;/cites&gt;&lt;/citation&gt;</w:instrText>
+        <w:instrText xml:space="preserve"> ADDIN PAPERS2_CITATIONS &lt;citation&gt;&lt;uuid&gt;8A0EBBB3-5F7C-406B-BE01-B053BBB7ED5D&lt;/uuid&gt;&lt;priority&gt;0&lt;/priority&gt;&lt;publications&gt;&lt;publication&gt;&lt;uuid&gt;05E52548-3922-40D1-A1BC-4E97A913712F&lt;/uuid&gt;&lt;volume&gt;25&lt;/volume&gt;&lt;doi&gt;10.1101/gad.17268411&lt;/doi&gt;&lt;startpage&gt;1770&lt;/startpage&gt;&lt;publication_date&gt;99201109011200000000222000&lt;/publication_date&gt;&lt;url&gt;http://genesdev.cshlp.org/cgi/doi/10.1101/gad.17268411&lt;/url&gt;&lt;type&gt;400&lt;/type&gt;&lt;title&gt;Ending the message: poly(A) signals then and now.&lt;/title&gt;&lt;publisher&gt;Cold Spring Harbor Lab&lt;/publisher&gt;&lt;location&gt;&amp;lt;html&amp;gt;&amp;lt;head&amp;gt;&amp;lt;meta http-equiv="content-type" content="text/html; charset=utf-8"/&amp;gt;&amp;lt;title&amp;gt;Sorry...&amp;lt;/title&amp;gt;&amp;lt;style&amp;gt; body { font-family: verdana, arial, sans-serif; background-color: #fff; color: #000; }&amp;lt;/style&amp;gt;&amp;lt;/head&amp;gt;&amp;lt;body&amp;gt;&amp;lt;div&amp;gt;&amp;lt;table&amp;gt;&amp;lt;tr&amp;gt;&amp;lt;td&amp;gt;&amp;lt;b&amp;gt;&amp;lt;font face=times color=#0039b6 size=10&amp;gt;G&amp;lt;/font&amp;gt;&amp;lt;font face=times color=#c41200 size=10&amp;gt;o&amp;lt;/font&amp;gt;&amp;lt;font face=times color=#f3c518 size=10&amp;gt;o&amp;lt;/font&amp;gt;&amp;lt;font face=times color=#0039b6 size=10&amp;gt;g&amp;lt;/font&amp;gt;&amp;lt;font face=times color=#30a72f size=10&amp;gt;l&amp;lt;/font&amp;gt;&amp;lt;font face=times color=#c41200 size=10&amp;gt;e&amp;lt;/font&amp;gt;&amp;lt;/b&amp;gt;&amp;lt;/td&amp;gt;&amp;lt;td style="text-align: left; vertical-align: bottom; padding-bottom: 15px; width: 50%"&amp;gt;&amp;lt;div style="border-bottom: 1px solid #dfdfdf;"&amp;gt;Sorry...&amp;lt;/div&amp;gt;&amp;lt;/td&amp;gt;&amp;lt;/tr&amp;gt;&amp;lt;/table&amp;gt;&amp;lt;/div&amp;gt;&amp;lt;div style="margin-left: 4em;"&amp;gt;&amp;lt;h1&amp;gt;We're sorry...&amp;lt;/h1&amp;gt;&amp;lt;p&amp;gt;... but your computer or network may be sending automated queries. To protect our users, we can't process your request right now.&amp;lt;/p&amp;gt;&amp;lt;/div&amp;gt;&amp;lt;div style="margin-left: 4em;"&amp;gt;See &amp;lt;a href="https://support.google.com/websearch/answer/86640"&amp;gt;Google Help&amp;lt;/a&amp;gt; for more information.&amp;lt;br/&amp;gt;&amp;lt;br/&amp;gt;&amp;lt;/div&amp;gt;&amp;lt;div style="text-align: center; border-top: 1px solid #dfdfdf;"&amp;gt;&amp;amp;copy; 2013 Google - &amp;lt;a href="https://www.google.com"&amp;gt;Google Home&amp;lt;/a&amp;gt;&amp;lt;/div&amp;gt;&amp;lt;/body&amp;gt;&amp;lt;/html&amp;gt;&lt;/location&gt;&lt;institution&gt;Sir William Dunn School of Pathology, University of Oxford, Oxford OX1 3RE, United Kingdom. nicholas.proudfoot@path.ox.ac.uk&lt;/institution&gt;&lt;number&gt;17&lt;/number&gt;&lt;subtype&gt;400&lt;/subtype&gt;&lt;endpage&gt;1782&lt;/endpage&gt;&lt;bundle&gt;&lt;publication&gt;&lt;publisher&gt;Cold Spring Harbor Lab&lt;/publisher&gt;&lt;url&gt;http://genesdev.cshlp.org/&lt;/url&gt;&lt;title&gt;Genes &amp;amp; Development&lt;/title&gt;&lt;type&gt;-100&lt;/type&gt;&lt;subtype&gt;-100&lt;/subtype&gt;&lt;uuid&gt;C616FA86-4C50-4C2F-98FA-7240C35954CF&lt;/uuid&gt;&lt;/publication&gt;&lt;/bundle&gt;&lt;authors&gt;&lt;author&gt;&lt;firstName&gt;Nick&lt;/firstName&gt;&lt;middleNames&gt;J&lt;/middleNames&gt;&lt;lastName&gt;Proudfoot&lt;/lastName&gt;&lt;/author&gt;&lt;/authors&gt;&lt;/publication&gt;&lt;publication&gt;&lt;volume&gt;2&lt;/volume&gt;&lt;publication_date&gt;99201011091200000000222000&lt;/publication_date&gt;&lt;number&gt;3&lt;/number&gt;&lt;doi&gt;10.1002/wrna.59&lt;/doi&gt;&lt;startpage&gt;445&lt;/startpage&gt;&lt;title&gt;Alternative polyadenylation and gene expression regulation in plants&lt;/title&gt;&lt;uuid&gt;C5CDD5BC-D115-4093-AEF0-F47A14B25E36&lt;/uuid&gt;&lt;subtype&gt;400&lt;/subtype&gt;&lt;endpage&gt;458&lt;/endpage&gt;&lt;type&gt;400&lt;/type&gt;&lt;url&gt;http://doi.wiley.com/10.1002/wrna.59&lt;/url&gt;&lt;bundle&gt;&lt;publication&gt;&lt;title&gt;Wiley Interdisciplinary Reviews: RNA&lt;/title&gt;&lt;type&gt;-100&lt;/type&gt;&lt;subtype&gt;-100&lt;/subtype&gt;&lt;uuid&gt;D0BCA1D1-44C8-4C43-BA1A-9F778764BB23&lt;/uuid&gt;&lt;/publication&gt;&lt;/bundle&gt;&lt;authors&gt;&lt;author&gt;&lt;firstName&gt;Denghui&lt;/firstName&gt;&lt;lastName&gt;Xing&lt;/lastName&gt;&lt;/author&gt;&lt;author&gt;&lt;firstName&gt;Qingshun&lt;/firstName&gt;&lt;middleNames&gt;Quinn&lt;/middleNames&gt;&lt;lastName&gt;Li&lt;/lastName&gt;&lt;/author&gt;&lt;/authors&gt;&lt;/publication&gt;&lt;publication&gt;&lt;uuid&gt;B580DBF1-24F9-4B78-9DBE-48236DBE9C41&lt;/uuid&gt;&lt;volume&gt;43&lt;/volume&gt;&lt;accepted_date&gt;99201108091200000000222000&lt;/accepted_date&gt;&lt;doi&gt;10.1016/j.molcel.2011.08.017&lt;/doi&gt;&lt;startpage&gt;853&lt;/startpage&gt;&lt;revision_date&gt;99201108021200000000222000&lt;/revision_date&gt;&lt;publication_date&gt;99201109161200000000222000&lt;/publication_date&gt;&lt;url&gt;http://linkinghub.elsevier.com/retrieve/pii/S1097276511006356&lt;/url&gt;&lt;type&gt;400&lt;/type&gt;&lt;title&gt;Mechanisms and consequences of alternative polyadenylation.&lt;/title&gt;&lt;location&gt;&amp;lt;html&amp;gt;&amp;lt;head&amp;gt;&amp;lt;meta http-equiv="content-type" content="text/html; charset=utf-8"/&amp;gt;&amp;lt;title&amp;gt;Sorry...&amp;lt;/title&amp;gt;&amp;lt;style&amp;gt; body { font-family: verdana, arial, sans-serif; background-color: #fff; color: #000; }&amp;lt;/style&amp;gt;&amp;lt;/head&amp;gt;&amp;lt;body&amp;gt;&amp;lt;div&amp;gt;&amp;lt;table&amp;gt;&amp;lt;tr&amp;gt;&amp;lt;td&amp;gt;&amp;lt;b&amp;gt;&amp;lt;font face=times color=#0039b6 size=10&amp;gt;G&amp;lt;/font&amp;gt;&amp;lt;font face=times color=#c41200 size=10&amp;gt;o&amp;lt;/font&amp;gt;&amp;lt;font face=times color=#f3c518 size=10&amp;gt;o&amp;lt;/font&amp;gt;&amp;lt;font face=times color=#0039b6 size=10&amp;gt;g&amp;lt;/font&amp;gt;&amp;lt;font face=times color=#30a72f size=10&amp;gt;l&amp;lt;/font&amp;gt;&amp;lt;font face=times color=#c41200 size=10&amp;gt;e&amp;lt;/font&amp;gt;&amp;lt;/b&amp;gt;&amp;lt;/td&amp;gt;&amp;lt;td style="text-align: left; vertical-align: bottom; padding-bottom: 15px; width: 50%"&amp;gt;&amp;lt;div style="border-bottom: 1px solid #dfdfdf;"&amp;gt;Sorry...&amp;lt;/div&amp;gt;&amp;lt;/td&amp;gt;&amp;lt;/tr&amp;gt;&amp;lt;/table&amp;gt;&amp;lt;/div&amp;gt;&amp;lt;div style="margin-left: 4em;"&amp;gt;&amp;lt;h1&amp;gt;We're sorry...&amp;lt;/h1&amp;gt;&amp;lt;p&amp;gt;... but your computer or network may be sending automated queries. To protect our users, we can't process your request right now.&amp;lt;/p&amp;gt;&amp;lt;/div&amp;gt;&amp;lt;div style="margin-left: 4em;"&amp;gt;See &amp;lt;a href="https://support.google.com/websearch/answer/86640"&amp;gt;Google Help&amp;lt;/a&amp;gt; for more information.&amp;lt;br/&amp;gt;&amp;lt;br/&amp;gt;&amp;lt;/div&amp;gt;&amp;lt;div style="text-align: center; border-top: 1px solid #dfdfdf;"&amp;gt;&amp;amp;copy; 2013 Google - &amp;lt;a href="https://www.google.com"&amp;gt;Google Home&amp;lt;/a&amp;gt;&amp;lt;/div&amp;gt;&amp;lt;/body&amp;gt;&amp;lt;/html&amp;gt;&lt;/location&gt;&lt;submission_date&gt;99201106281200000000222000&lt;/submission_date&gt;&lt;number&gt;6&lt;/number&gt;&lt;institution&gt;Department of Biological Sciences, Columbia University, New York, NY 10027, USA.&lt;/institution&gt;&lt;subtype&gt;400&lt;/subtype&gt;&lt;endpage&gt;866&lt;/endpage&gt;&lt;bundle&gt;&lt;publication&gt;&lt;title&gt;Molecular cell&lt;/title&gt;&lt;type&gt;-100&lt;/type&gt;&lt;subtype&gt;-100&lt;/subtype&gt;&lt;uuid&gt;E1BCC988-5F54-46FB-8350-46F95B6BA024&lt;/uuid&gt;&lt;/publication&gt;&lt;/bundle&gt;&lt;authors&gt;&lt;author&gt;&lt;lastName&gt;Giammartino&lt;/lastName&gt;&lt;nonDroppingParticle&gt;Di&lt;/nonDroppingParticle&gt;&lt;firstName&gt;Dafne&lt;/firstName&gt;&lt;middleNames&gt;Campigli&lt;/middleNames&gt;&lt;/author&gt;&lt;author&gt;&lt;firstName&gt;Kensei&lt;/firstName&gt;&lt;lastName&gt;Nishida&lt;/lastName&gt;&lt;/author&gt;&lt;author&gt;&lt;firstName&gt;James&lt;/firstName&gt;&lt;middleNames&gt;L&lt;/middleNames&gt;&lt;lastName&gt;Manley&lt;/lastName&gt;&lt;/author&gt;&lt;/authors&gt;&lt;/publication&gt;&lt;publication&gt;&lt;uuid&gt;DE1A3CE6-62ED-49F0-BD9D-20A3785ECF19&lt;/uuid&gt;&lt;volume&gt;138&lt;/volume&gt;&lt;accepted_date&gt;99200906091200000000222000&lt;/accepted_date&gt;&lt;doi&gt;10.1016/j.cell.2009.06.016&lt;/doi&gt;&lt;startpage&gt;673&lt;/startpage&gt;&lt;revision_date&gt;99200904211200000000222000&lt;/revision_date&gt;&lt;publication_date&gt;99200908211200000000222000&lt;/publication_date&gt;&lt;url&gt;http://linkinghub.elsevier.com/retrieve/pii/S0092867409007168&lt;/url&gt;&lt;type&gt;400&lt;/type&gt;&lt;title&gt;Widespread shortening of 3'UTRs by alternative cleavage and polyadenylation activates oncogenes in cancer cells.&lt;/title&gt;&lt;location&gt;&amp;lt;html&amp;gt;&amp;lt;head&amp;gt;&amp;lt;meta http-equiv="content-type" content="text/html; charset=utf-8"/&amp;gt;&amp;lt;title&amp;gt;Sorry...&amp;lt;/title&amp;gt;&amp;lt;style&amp;gt; body { font-family: verdana, arial, sans-serif; background-color: #fff; color: #000; }&amp;lt;/style&amp;gt;&amp;lt;/head&amp;gt;&amp;lt;body&amp;gt;&amp;lt;div&amp;gt;&amp;lt;table&amp;gt;&amp;lt;tr&amp;gt;&amp;lt;td&amp;gt;&amp;lt;b&amp;gt;&amp;lt;font face=times color=#0039b6 size=10&amp;gt;G&amp;lt;/font&amp;gt;&amp;lt;font face=times color=#c41200 size=10&amp;gt;o&amp;lt;/font&amp;gt;&amp;lt;font face=times color=#f3c518 size=10&amp;gt;o&amp;lt;/font&amp;gt;&amp;lt;font face=times color=#0039b6 size=10&amp;gt;g&amp;lt;/font&amp;gt;&amp;lt;font face=times color=#30a72f size=10&amp;gt;l&amp;lt;/font&amp;gt;&amp;lt;font face=times color=#c41200 size=10&amp;gt;e&amp;lt;/font&amp;gt;&amp;lt;/b&amp;gt;&amp;lt;/td&amp;gt;&amp;lt;td style="text-align: left; vertical-align: bottom; padding-bottom: 15px; width: 50%"&amp;gt;&amp;lt;div style="border-bottom: 1px solid #dfdfdf;"&amp;gt;Sorry...&amp;lt;/div&amp;gt;&amp;lt;/td&amp;gt;&amp;lt;/tr&amp;gt;&amp;lt;/table&amp;gt;&amp;lt;/div&amp;gt;&amp;lt;div style="margin-left: 4em;"&amp;gt;&amp;lt;h1&amp;gt;We're sorry...&amp;lt;/h1&amp;gt;&amp;lt;p&amp;gt;... but your computer or network may be sending automated queries. To protect our users, we can't process your request right now.&amp;lt;/p&amp;gt;&amp;lt;/div&amp;gt;&amp;lt;div style="margin-left: 4em;"&amp;gt;See &amp;lt;a href="https://support.google.com/websearch/answer/86640"&amp;gt;Google Help&amp;lt;/a&amp;gt; for more information.&amp;lt;br/&amp;gt;&amp;lt;br/&amp;gt;&amp;lt;/div&amp;gt;&amp;lt;div style="text-align: center; border-top: 1px solid #dfdfdf;"&amp;gt;&amp;amp;copy; 2013 Google - &amp;lt;a href="https://www.google.com"&amp;gt;Google Home&amp;lt;/a&amp;gt;&amp;lt;/div&amp;gt;&amp;lt;/body&amp;gt;&amp;lt;/html&amp;gt;&lt;/location&gt;&lt;submission_date&gt;99200901121200000000222000&lt;/submission_date&gt;&lt;number&gt;4&lt;/number&gt;&lt;institution&gt;Howard Hughes Medical Institute, USA. mayrc@mskcc.org&lt;/institution&gt;&lt;subtype&gt;400&lt;/subtype&gt;&lt;endpage&gt;684&lt;/endpage&gt;&lt;bundle&gt;&lt;publication&gt;&lt;publisher&gt;Elsevier&lt;/publisher&gt;&lt;title&gt;Cell&lt;/title&gt;&lt;type&gt;-100&lt;/type&gt;&lt;subtype&gt;-100&lt;/subtype&gt;&lt;uuid&gt;878621D1-229F-47C4-900C-949B5773C8B4&lt;/uuid&gt;&lt;/publication&gt;&lt;/bundle&gt;&lt;authors&gt;&lt;author&gt;&lt;firstName&gt;Christine&lt;/firstName&gt;&lt;lastName&gt;Mayr&lt;/lastName&gt;&lt;/author&gt;&lt;author&gt;&lt;firstName&gt;David&lt;/firstName&gt;&lt;middleNames&gt;P&lt;/middleNames&gt;&lt;lastName&gt;Bartel&lt;/lastName&gt;&lt;/author&gt;&lt;/authors&gt;&lt;/publication&gt;&lt;publication&gt;&lt;uuid&gt;005C1196-14F3-4F10-A49A-DE6522B9378E&lt;/uuid&gt;&lt;volume&gt;108&lt;/volume&gt;&lt;doi&gt;10.1073/pnas.1019732108&lt;/doi&gt;&lt;startpage&gt;12533&lt;/startpage&gt;&lt;publication_date&gt;99201107261200000000222000&lt;/publication_date&gt;&lt;url&gt;http://eutils.ncbi.nlm.nih.gov/entrez/eutils/elink.fcgi?dbfrom=pubmed&amp;amp;id=21746925&amp;amp;retmode=ref&amp;amp;cmd=prlinks&lt;/url&gt;&lt;type&gt;400&lt;/type&gt;&lt;title&gt;Genome-wide landscape of polyadenylation in Arabidopsis provides evidence for extensive alternative polyadenylation.&lt;/title&gt;&lt;location&gt;200,9,39.5103500,-84.7346880&lt;/location&gt;&lt;institution&gt;Department of Botany, Miami University, Oxford, OH 45056, USA.&lt;/institution&gt;&lt;number&gt;30&lt;/number&gt;&lt;subtype&gt;400&lt;/subtype&gt;&lt;endpage&gt;12538&lt;/endpage&gt;&lt;bundle&gt;&lt;publication&gt;&lt;publisher&gt;National Acad Sciences&lt;/publisher&gt;&lt;url&gt;http://www.pnas.org/&lt;/url&gt;&lt;title&gt;Proceedings of the National Academy of Sciences&lt;/title&gt;&lt;type&gt;-100&lt;/type&gt;&lt;subtype&gt;-100&lt;/subtype&gt;&lt;uuid&gt;29FF6098-AFAE-49F8-A71A-4AA95588C374&lt;/uuid&gt;&lt;/publication&gt;&lt;/bundle&gt;&lt;authors&gt;&lt;author&gt;&lt;firstName&gt;Xiaohui&lt;/firstName&gt;&lt;lastName&gt;Wu&lt;/lastName&gt;&lt;/author&gt;&lt;author&gt;&lt;firstName&gt;Man&lt;/firstName&gt;&lt;lastName&gt;Liu&lt;/lastName&gt;&lt;/author&gt;&lt;author&gt;&lt;firstName&gt;Bruce&lt;/firstName&gt;&lt;lastName&gt;Downie&lt;/lastName&gt;&lt;/author&gt;&lt;author&gt;&lt;firstName&gt;Chun&lt;/firstName&gt;&lt;lastName&gt;Liang&lt;/lastName&gt;&lt;/author&gt;&lt;author&gt;&lt;firstName&gt;Guoli&lt;/firstName&gt;&lt;lastName&gt;Ji&lt;/lastName&gt;&lt;/author&gt;&lt;author&gt;&lt;firstName&gt;Qingshun&lt;/firstName&gt;&lt;middleNames&gt;Q&lt;/middleNames&gt;&lt;lastName&gt;Li&lt;/lastName&gt;&lt;/author&gt;&lt;author&gt;&lt;firstName&gt;Arthur&lt;/firstName&gt;&lt;middleNames&gt;G&lt;/middleNames&gt;&lt;lastName&gt;Hunt&lt;/lastName&gt;&lt;/author&gt;&lt;/authors&gt;&lt;/publication&gt;&lt;publication&gt;&lt;volume&gt;18&lt;/volume&gt;&lt;publication_date&gt;99201203001200000000220000&lt;/publication_date&gt;&lt;number&gt;3&lt;/number&gt;&lt;doi&gt;10.1261/rna.029306.111&lt;/doi&gt;&lt;uuid&gt;F75A35E5-519D-4830-A379-3539407381F7&lt;/uuid&gt;&lt;subtype&gt;400&lt;/subtype&gt;&lt;type&gt;400&lt;/type&gt;&lt;url&gt;http://rnajournal.cshlp.org/cgi/doi/10.1261/rna.029306.111&lt;/url&gt;&lt;bundle&gt;&lt;publication&gt;&lt;publisher&gt;Cold Spring Harbor Lab&lt;/publisher&gt;&lt;title&gt;RNA (New York, N.Y.)&lt;/title&gt;&lt;type&gt;-100&lt;/type&gt;&lt;subtype&gt;-100&lt;/subtype&gt;&lt;uuid&gt;5D02A048-A812-4C82-A5D8-9E726BDD71D9&lt;/uuid&gt;&lt;/publication&gt;&lt;/bundle&gt;&lt;authors&gt;&lt;author&gt;&lt;firstName&gt;Yun&lt;/firstName&gt;&lt;middleNames&gt;S&lt;/middleNames&gt;&lt;lastName&gt;Choi&lt;/lastName&gt;&lt;/author&gt;&lt;author&gt;&lt;firstName&gt;Weronika&lt;/firstName&gt;&lt;lastName&gt;Patena&lt;/lastName&gt;&lt;/author&gt;&lt;author&gt;&lt;firstName&gt;Andrew&lt;/firstName&gt;&lt;middleNames&gt;D&lt;/middleNames&gt;&lt;lastName&gt;Leavitt&lt;/lastName&gt;&lt;/author&gt;&lt;author&gt;&lt;firstName&gt;Michael&lt;/firstName&gt;&lt;middleNames&gt;T&lt;/middleNames&gt;&lt;lastName&gt;McManus&lt;/lastName&gt;&lt;/author&gt;&lt;/authors&gt;&lt;/publication&gt;&lt;/publications&gt;&lt;cites&gt;&lt;/cites&gt;&lt;/citation&gt;</w:instrText>
       </w:r>
       <w:r>
         <w:rPr>
@@ -728,7 +742,7 @@
         <w:rPr>
           <w:noProof w:val="0"/>
         </w:rPr>
-        <w:t>{Proudfoot:2011ke, Xing:2010cn, DiGiammartino:2011ez, Mayr:2009fd, Wu:2011eu, Choi:2012ip}</w:t>
+        <w:t>[1-6]</w:t>
       </w:r>
       <w:r>
         <w:rPr>
@@ -836,7 +850,7 @@
         <w:rPr>
           <w:noProof w:val="0"/>
         </w:rPr>
-        <w:instrText xml:space="preserve"> ADDIN PAPERS2_CITATIONS &lt;citation&gt;&lt;uuid&gt;E110F6CE-4FF0-4497-83F4-89CABF14C6D8&lt;/uuid&gt;&lt;priority&gt;0&lt;/priority&gt;&lt;publications&gt;&lt;publication&gt;&lt;title&gt;DFCI Gene Indices Software Tool&lt;/title&gt;&lt;type&gt;400&lt;/type&gt;&lt;subtype&gt;403&lt;/subtype&gt;&lt;uuid&gt;13068C25-2E8B-4E85-BD4C-360FD54C5622&lt;/uuid&gt;&lt;/publication&gt;&lt;/publications&gt;&lt;cites&gt;&lt;/cites&gt;&lt;/citation&gt;</w:instrText>
+        <w:instrText xml:space="preserve"> ADDIN PAPERS2_CITATIONS &lt;citation&gt;&lt;uuid&gt;A9E337FF-4959-4868-ACBC-18572985AD2A&lt;/uuid&gt;&lt;priority&gt;0&lt;/priority&gt;&lt;publications&gt;&lt;publication&gt;&lt;title&gt;DFCI Gene Indices Software Tool&lt;/title&gt;&lt;type&gt;400&lt;/type&gt;&lt;subtype&gt;403&lt;/subtype&gt;&lt;uuid&gt;13068C25-2E8B-4E85-BD4C-360FD54C5622&lt;/uuid&gt;&lt;/publication&gt;&lt;/publications&gt;&lt;cites&gt;&lt;/cites&gt;&lt;/citation&gt;</w:instrText>
       </w:r>
       <w:r>
         <w:rPr>
@@ -848,7 +862,7 @@
         <w:rPr>
           <w:noProof w:val="0"/>
         </w:rPr>
-        <w:t>{Anonymous:EwaMJS6L}</w:t>
+        <w:t>[7]</w:t>
       </w:r>
       <w:r>
         <w:rPr>
@@ -872,7 +886,7 @@
         <w:rPr>
           <w:noProof w:val="0"/>
         </w:rPr>
-        <w:instrText xml:space="preserve"> ADDIN PAPERS2_CITATIONS &lt;citation&gt;&lt;uuid&gt;2434CDCB-EDD9-4E6C-8798-7F30E2CF1926&lt;/uuid&gt;&lt;priority&gt;0&lt;/priority&gt;&lt;publications&gt;&lt;publication&gt;&lt;volume&gt;16&lt;/volume&gt;&lt;publication_date&gt;99200006001200000000220000&lt;/publication_date&gt;&lt;number&gt;6&lt;/number&gt;&lt;institution&gt;The Sanger Centre, Wellcome Trust Genome Campus, Hinxton, Cambridge, UK CB10 1SA.&lt;/institution&gt;&lt;startpage&gt;276&lt;/startpage&gt;&lt;title&gt;EMBOSS: the European Molecular Biology Open Software Suite.&lt;/title&gt;&lt;uuid&gt;B4A8ACAC-7795-47A8-9C7B-56408911CBB2&lt;/uuid&gt;&lt;subtype&gt;400&lt;/subtype&gt;&lt;endpage&gt;277&lt;/endpage&gt;&lt;type&gt;400&lt;/type&gt;&lt;url&gt;http://eutils.ncbi.nlm.nih.gov/entrez/eutils/elink.fcgi?dbfrom=pubmed&amp;amp;id=10827456&amp;amp;retmode=ref&amp;amp;cmd=prlinks&lt;/url&gt;&lt;bundle&gt;&lt;publication&gt;&lt;url&gt;http://www.cell.com/trends/genetics/&lt;/url&gt;&lt;title&gt;Trends in genetics : TIG&lt;/title&gt;&lt;type&gt;-100&lt;/type&gt;&lt;subtype&gt;-100&lt;/subtype&gt;&lt;uuid&gt;90B9A025-259A-437B-86DB-74B64E24675F&lt;/uuid&gt;&lt;/publication&gt;&lt;/bundle&gt;&lt;authors&gt;&lt;author&gt;&lt;firstName&gt;P&lt;/firstName&gt;&lt;lastName&gt;Rice&lt;/lastName&gt;&lt;/author&gt;&lt;author&gt;&lt;firstName&gt;I&lt;/firstName&gt;&lt;lastName&gt;Longden&lt;/lastName&gt;&lt;/author&gt;&lt;author&gt;&lt;firstName&gt;A&lt;/firstName&gt;&lt;lastName&gt;Bleasby&lt;/lastName&gt;&lt;/author&gt;&lt;/authors&gt;&lt;/publication&gt;&lt;/publications&gt;&lt;cites&gt;&lt;/cites&gt;&lt;/citation&gt;</w:instrText>
+        <w:instrText xml:space="preserve"> ADDIN PAPERS2_CITATIONS &lt;citation&gt;&lt;uuid&gt;B5544847-BD53-4AB6-935D-9BDAD50FEF2A&lt;/uuid&gt;&lt;priority&gt;0&lt;/priority&gt;&lt;publications&gt;&lt;publication&gt;&lt;volume&gt;16&lt;/volume&gt;&lt;publication_date&gt;99200006001200000000220000&lt;/publication_date&gt;&lt;number&gt;6&lt;/number&gt;&lt;institution&gt;The Sanger Centre, Wellcome Trust Genome Campus, Hinxton, Cambridge, UK CB10 1SA.&lt;/institution&gt;&lt;startpage&gt;276&lt;/startpage&gt;&lt;title&gt;EMBOSS: the European Molecular Biology Open Software Suite.&lt;/title&gt;&lt;uuid&gt;B4A8ACAC-7795-47A8-9C7B-56408911CBB2&lt;/uuid&gt;&lt;subtype&gt;400&lt;/subtype&gt;&lt;endpage&gt;277&lt;/endpage&gt;&lt;type&gt;400&lt;/type&gt;&lt;url&gt;http://eutils.ncbi.nlm.nih.gov/entrez/eutils/elink.fcgi?dbfrom=pubmed&amp;amp;id=10827456&amp;amp;retmode=ref&amp;amp;cmd=prlinks&lt;/url&gt;&lt;bundle&gt;&lt;publication&gt;&lt;url&gt;http://www.cell.com/trends/genetics/&lt;/url&gt;&lt;title&gt;Trends in genetics : TIG&lt;/title&gt;&lt;type&gt;-100&lt;/type&gt;&lt;subtype&gt;-100&lt;/subtype&gt;&lt;uuid&gt;90B9A025-259A-437B-86DB-74B64E24675F&lt;/uuid&gt;&lt;/publication&gt;&lt;/bundle&gt;&lt;authors&gt;&lt;author&gt;&lt;firstName&gt;P&lt;/firstName&gt;&lt;lastName&gt;Rice&lt;/lastName&gt;&lt;/author&gt;&lt;author&gt;&lt;firstName&gt;I&lt;/firstName&gt;&lt;lastName&gt;Longden&lt;/lastName&gt;&lt;/author&gt;&lt;author&gt;&lt;firstName&gt;A&lt;/firstName&gt;&lt;lastName&gt;Bleasby&lt;/lastName&gt;&lt;/author&gt;&lt;/authors&gt;&lt;/publication&gt;&lt;/publications&gt;&lt;cites&gt;&lt;/cites&gt;&lt;/citation&gt;</w:instrText>
       </w:r>
       <w:r>
         <w:rPr>
@@ -884,7 +898,7 @@
         <w:rPr>
           <w:noProof w:val="0"/>
         </w:rPr>
-        <w:t>{Rice:2000wr}</w:t>
+        <w:t>[8]</w:t>
       </w:r>
       <w:r>
         <w:rPr>
@@ -908,7 +922,7 @@
         <w:rPr>
           <w:noProof w:val="0"/>
         </w:rPr>
-        <w:instrText xml:space="preserve"> ADDIN PAPERS2_CITATIONS &lt;citation&gt;&lt;uuid&gt;0D29CC37-B425-4C42-9D2D-45726027CAD3&lt;/uuid&gt;&lt;priority&gt;0&lt;/priority&gt;&lt;publications&gt;&lt;publication&gt;&lt;volume&gt;11&lt;/volume&gt;&lt;publication_date&gt;99201000001200000000200000&lt;/publication_date&gt;&lt;number&gt;1&lt;/number&gt;&lt;doi&gt;10.1186/1471-2105-11-38&lt;/doi&gt;&lt;startpage&gt;38&lt;/startpage&gt;&lt;title&gt;SeqTrim: a high-throughput pipeline for preprocessing any type of sequence reads&lt;/title&gt;&lt;uuid&gt;2C1C26E7-FAFC-49FA-89EA-303EC44B059B&lt;/uuid&gt;&lt;subtype&gt;400&lt;/subtype&gt;&lt;type&gt;400&lt;/type&gt;&lt;url&gt;http://www.biomedcentral.com/1471-2105/11/38&lt;/url&gt;&lt;bundle&gt;&lt;publication&gt;&lt;publisher&gt;BioMed Central Ltd&lt;/publisher&gt;&lt;title&gt;BMC bioinformatics&lt;/title&gt;&lt;type&gt;-100&lt;/type&gt;&lt;subtype&gt;-100&lt;/subtype&gt;&lt;uuid&gt;7B9B5D5A-7A68-478D-9DE8-B20F430160D0&lt;/uuid&gt;&lt;/publication&gt;&lt;/bundle&gt;&lt;authors&gt;&lt;author&gt;&lt;firstName&gt;Juan&lt;/firstName&gt;&lt;lastName&gt;Falgueras&lt;/lastName&gt;&lt;/author&gt;&lt;author&gt;&lt;firstName&gt;Antonio&lt;/firstName&gt;&lt;middleNames&gt;J&lt;/middleNames&gt;&lt;lastName&gt;Lara&lt;/lastName&gt;&lt;/author&gt;&lt;author&gt;&lt;firstName&gt;Noé&lt;/firstName&gt;&lt;lastName&gt;Fernández-Pozo&lt;/lastName&gt;&lt;/author&gt;&lt;author&gt;&lt;firstName&gt;Francisco&lt;/firstName&gt;&lt;middleNames&gt;R&lt;/middleNames&gt;&lt;lastName&gt;Cantón&lt;/lastName&gt;&lt;/author&gt;&lt;author&gt;&lt;firstName&gt;Guillermo&lt;/firstName&gt;&lt;lastName&gt;Pérez-Trabado&lt;/lastName&gt;&lt;/author&gt;&lt;author&gt;&lt;firstName&gt;M&lt;/firstName&gt;&lt;middleNames&gt;Gonzalo&lt;/middleNames&gt;&lt;lastName&gt;Claros&lt;/lastName&gt;&lt;/author&gt;&lt;/authors&gt;&lt;/publication&gt;&lt;/publications&gt;&lt;cites&gt;&lt;/cites&gt;&lt;/citation&gt;</w:instrText>
+        <w:instrText xml:space="preserve"> ADDIN PAPERS2_CITATIONS &lt;citation&gt;&lt;uuid&gt;2161EF8F-DA9A-40F7-A9C5-025E1E4C1517&lt;/uuid&gt;&lt;priority&gt;0&lt;/priority&gt;&lt;publications&gt;&lt;publication&gt;&lt;volume&gt;11&lt;/volume&gt;&lt;publication_date&gt;99201000001200000000200000&lt;/publication_date&gt;&lt;number&gt;1&lt;/number&gt;&lt;doi&gt;10.1186/1471-2105-11-38&lt;/doi&gt;&lt;startpage&gt;38&lt;/startpage&gt;&lt;title&gt;SeqTrim: a high-throughput pipeline for preprocessing any type of sequence reads&lt;/title&gt;&lt;uuid&gt;2C1C26E7-FAFC-49FA-89EA-303EC44B059B&lt;/uuid&gt;&lt;subtype&gt;400&lt;/subtype&gt;&lt;type&gt;400&lt;/type&gt;&lt;url&gt;http://www.biomedcentral.com/1471-2105/11/38&lt;/url&gt;&lt;bundle&gt;&lt;publication&gt;&lt;publisher&gt;BioMed Central Ltd&lt;/publisher&gt;&lt;title&gt;BMC bioinformatics&lt;/title&gt;&lt;type&gt;-100&lt;/type&gt;&lt;subtype&gt;-100&lt;/subtype&gt;&lt;uuid&gt;7B9B5D5A-7A68-478D-9DE8-B20F430160D0&lt;/uuid&gt;&lt;/publication&gt;&lt;/bundle&gt;&lt;authors&gt;&lt;author&gt;&lt;firstName&gt;Juan&lt;/firstName&gt;&lt;lastName&gt;Falgueras&lt;/lastName&gt;&lt;/author&gt;&lt;author&gt;&lt;firstName&gt;Antonio&lt;/firstName&gt;&lt;middleNames&gt;J&lt;/middleNames&gt;&lt;lastName&gt;Lara&lt;/lastName&gt;&lt;/author&gt;&lt;author&gt;&lt;firstName&gt;Noé&lt;/firstName&gt;&lt;lastName&gt;Fernández-Pozo&lt;/lastName&gt;&lt;/author&gt;&lt;author&gt;&lt;firstName&gt;Francisco&lt;/firstName&gt;&lt;middleNames&gt;R&lt;/middleNames&gt;&lt;lastName&gt;Cantón&lt;/lastName&gt;&lt;/author&gt;&lt;author&gt;&lt;firstName&gt;Guillermo&lt;/firstName&gt;&lt;lastName&gt;Pérez-Trabado&lt;/lastName&gt;&lt;/author&gt;&lt;author&gt;&lt;firstName&gt;M&lt;/firstName&gt;&lt;middleNames&gt;Gonzalo&lt;/middleNames&gt;&lt;lastName&gt;Claros&lt;/lastName&gt;&lt;/author&gt;&lt;/authors&gt;&lt;/publication&gt;&lt;/publications&gt;&lt;cites&gt;&lt;/cites&gt;&lt;/citation&gt;</w:instrText>
       </w:r>
       <w:r>
         <w:rPr>
@@ -920,7 +934,7 @@
         <w:rPr>
           <w:noProof w:val="0"/>
         </w:rPr>
-        <w:t>{Falgueras:2010bf}</w:t>
+        <w:t>[9]</w:t>
       </w:r>
       <w:r>
         <w:rPr>
@@ -1072,7 +1086,7 @@
           <w:noProof w:val="0"/>
           <w:szCs w:val="18"/>
         </w:rPr>
-        <w:instrText xml:space="preserve"> ADDIN PAPERS2_CITATIONS &lt;citation&gt;&lt;uuid&gt;A25B1760-555B-4465-9EED-6A394812911B&lt;/uuid&gt;&lt;priority&gt;0&lt;/priority&gt;&lt;publications&gt;&lt;publication&gt;&lt;uuid&gt;05E52548-3922-40D1-A1BC-4E97A913712F&lt;/uuid&gt;&lt;volume&gt;25&lt;/volume&gt;&lt;doi&gt;10.1101/gad.17268411&lt;/doi&gt;&lt;startpage&gt;1770&lt;/startpage&gt;&lt;publication_date&gt;99201109011200000000222000&lt;/publication_date&gt;&lt;url&gt;http://genesdev.cshlp.org/cgi/doi/10.1101/gad.17268411&lt;/url&gt;&lt;type&gt;400&lt;/type&gt;&lt;title&gt;Ending the message: poly(A) signals then and now.&lt;/title&gt;&lt;publisher&gt;Cold Spring Harbor Lab&lt;/publisher&gt;&lt;location&gt;&amp;lt;html&amp;gt;&amp;lt;head&amp;gt;&amp;lt;meta http-equiv="content-type" content="text/html; charset=utf-8"/&amp;gt;&amp;lt;title&amp;gt;Sorry...&amp;lt;/title&amp;gt;&amp;lt;style&amp;gt; body { font-family: verdana, arial, sans-serif; background-color: #fff; color: #000; }&amp;lt;/style&amp;gt;&amp;lt;/head&amp;gt;&amp;lt;body&amp;gt;&amp;lt;div&amp;gt;&amp;lt;table&amp;gt;&amp;lt;tr&amp;gt;&amp;lt;td&amp;gt;&amp;lt;b&amp;gt;&amp;lt;font face=times color=#0039b6 size=10&amp;gt;G&amp;lt;/font&amp;gt;&amp;lt;font face=times color=#c41200 size=10&amp;gt;o&amp;lt;/font&amp;gt;&amp;lt;font face=times color=#f3c518 size=10&amp;gt;o&amp;lt;/font&amp;gt;&amp;lt;font face=times color=#0039b6 size=10&amp;gt;g&amp;lt;/font&amp;gt;&amp;lt;font face=times color=#30a72f size=10&amp;gt;l&amp;lt;/font&amp;gt;&amp;lt;font face=times color=#c41200 size=10&amp;gt;e&amp;lt;/font&amp;gt;&amp;lt;/b&amp;gt;&amp;lt;/td&amp;gt;&amp;lt;td style="text-align: left; vertical-align: bottom; padding-bottom: 15px; width: 50%"&amp;gt;&amp;lt;div style="border-bottom: 1px solid #dfdfdf;"&amp;gt;Sorry...&amp;lt;/div&amp;gt;&amp;lt;/td&amp;gt;&amp;lt;/tr&amp;gt;&amp;lt;/table&amp;gt;&amp;lt;/div&amp;gt;&amp;lt;div style="margin-left: 4em;"&amp;gt;&amp;lt;h1&amp;gt;We're sorry...&amp;lt;/h1&amp;gt;&amp;lt;p&amp;gt;... but your computer or network may be sending automated queries. To protect our users, we can't process your request right now.&amp;lt;/p&amp;gt;&amp;lt;/div&amp;gt;&amp;lt;div style="margin-left: 4em;"&amp;gt;See &amp;lt;a href="https://support.google.com/websearch/answer/86640"&amp;gt;Google Help&amp;lt;/a&amp;gt; for more information.&amp;lt;br/&amp;gt;&amp;lt;br/&amp;gt;&amp;lt;/div&amp;gt;&amp;lt;div style="text-align: center; border-top: 1px solid #dfdfdf;"&amp;gt;&amp;amp;copy; 2013 Google - &amp;lt;a href="https://www.google.com"&amp;gt;Google Home&amp;lt;/a&amp;gt;&amp;lt;/div&amp;gt;&amp;lt;/body&amp;gt;&amp;lt;/html&amp;gt;&lt;/location&gt;&lt;institution&gt;Sir William Dunn School of Pathology, University of Oxford, Oxford OX1 3RE, United Kingdom. nicholas.proudfoot@path.ox.ac.uk&lt;/institution&gt;&lt;number&gt;17&lt;/number&gt;&lt;subtype&gt;400&lt;/subtype&gt;&lt;endpage&gt;1782&lt;/endpage&gt;&lt;bundle&gt;&lt;publication&gt;&lt;publisher&gt;Cold Spring Harbor Lab&lt;/publisher&gt;&lt;url&gt;http://genesdev.cshlp.org/&lt;/url&gt;&lt;title&gt;Genes &amp;amp; Development&lt;/title&gt;&lt;type&gt;-100&lt;/type&gt;&lt;subtype&gt;-100&lt;/subtype&gt;&lt;uuid&gt;C616FA86-4C50-4C2F-98FA-7240C35954CF&lt;/uuid&gt;&lt;/publication&gt;&lt;/bundle&gt;&lt;authors&gt;&lt;author&gt;&lt;firstName&gt;Nick&lt;/firstName&gt;&lt;middleNames&gt;J&lt;/middleNames&gt;&lt;lastName&gt;Proudfoot&lt;/lastName&gt;&lt;/author&gt;&lt;/authors&gt;&lt;/publication&gt;&lt;/publications&gt;&lt;cites&gt;&lt;/cites&gt;&lt;/citation&gt;</w:instrText>
+        <w:instrText xml:space="preserve"> ADDIN PAPERS2_CITATIONS &lt;citation&gt;&lt;uuid&gt;7079B632-BB89-4836-9784-372025C30CB5&lt;/uuid&gt;&lt;priority&gt;0&lt;/priority&gt;&lt;publications&gt;&lt;publication&gt;&lt;uuid&gt;05E52548-3922-40D1-A1BC-4E97A913712F&lt;/uuid&gt;&lt;volume&gt;25&lt;/volume&gt;&lt;doi&gt;10.1101/gad.17268411&lt;/doi&gt;&lt;startpage&gt;1770&lt;/startpage&gt;&lt;publication_date&gt;99201109011200000000222000&lt;/publication_date&gt;&lt;url&gt;http://genesdev.cshlp.org/cgi/doi/10.1101/gad.17268411&lt;/url&gt;&lt;type&gt;400&lt;/type&gt;&lt;title&gt;Ending the message: poly(A) signals then and now.&lt;/title&gt;&lt;publisher&gt;Cold Spring Harbor Lab&lt;/publisher&gt;&lt;location&gt;&amp;lt;html&amp;gt;&amp;lt;head&amp;gt;&amp;lt;meta http-equiv="content-type" content="text/html; charset=utf-8"/&amp;gt;&amp;lt;title&amp;gt;Sorry...&amp;lt;/title&amp;gt;&amp;lt;style&amp;gt; body { font-family: verdana, arial, sans-serif; background-color: #fff; color: #000; }&amp;lt;/style&amp;gt;&amp;lt;/head&amp;gt;&amp;lt;body&amp;gt;&amp;lt;div&amp;gt;&amp;lt;table&amp;gt;&amp;lt;tr&amp;gt;&amp;lt;td&amp;gt;&amp;lt;b&amp;gt;&amp;lt;font face=times color=#0039b6 size=10&amp;gt;G&amp;lt;/font&amp;gt;&amp;lt;font face=times color=#c41200 size=10&amp;gt;o&amp;lt;/font&amp;gt;&amp;lt;font face=times color=#f3c518 size=10&amp;gt;o&amp;lt;/font&amp;gt;&amp;lt;font face=times color=#0039b6 size=10&amp;gt;g&amp;lt;/font&amp;gt;&amp;lt;font face=times color=#30a72f size=10&amp;gt;l&amp;lt;/font&amp;gt;&amp;lt;font face=times color=#c41200 size=10&amp;gt;e&amp;lt;/font&amp;gt;&amp;lt;/b&amp;gt;&amp;lt;/td&amp;gt;&amp;lt;td style="text-align: left; vertical-align: bottom; padding-bottom: 15px; width: 50%"&amp;gt;&amp;lt;div style="border-bottom: 1px solid #dfdfdf;"&amp;gt;Sorry...&amp;lt;/div&amp;gt;&amp;lt;/td&amp;gt;&amp;lt;/tr&amp;gt;&amp;lt;/table&amp;gt;&amp;lt;/div&amp;gt;&amp;lt;div style="margin-left: 4em;"&amp;gt;&amp;lt;h1&amp;gt;We're sorry...&amp;lt;/h1&amp;gt;&amp;lt;p&amp;gt;... but your computer or network may be sending automated queries. To protect our users, we can't process your request right now.&amp;lt;/p&amp;gt;&amp;lt;/div&amp;gt;&amp;lt;div style="margin-left: 4em;"&amp;gt;See &amp;lt;a href="https://support.google.com/websearch/answer/86640"&amp;gt;Google Help&amp;lt;/a&amp;gt; for more information.&amp;lt;br/&amp;gt;&amp;lt;br/&amp;gt;&amp;lt;/div&amp;gt;&amp;lt;div style="text-align: center; border-top: 1px solid #dfdfdf;"&amp;gt;&amp;amp;copy; 2013 Google - &amp;lt;a href="https://www.google.com"&amp;gt;Google Home&amp;lt;/a&amp;gt;&amp;lt;/div&amp;gt;&amp;lt;/body&amp;gt;&amp;lt;/html&amp;gt;&lt;/location&gt;&lt;institution&gt;Sir William Dunn School of Pathology, University of Oxford, Oxford OX1 3RE, United Kingdom. nicholas.proudfoot@path.ox.ac.uk&lt;/institution&gt;&lt;number&gt;17&lt;/number&gt;&lt;subtype&gt;400&lt;/subtype&gt;&lt;endpage&gt;1782&lt;/endpage&gt;&lt;bundle&gt;&lt;publication&gt;&lt;publisher&gt;Cold Spring Harbor Lab&lt;/publisher&gt;&lt;url&gt;http://genesdev.cshlp.org/&lt;/url&gt;&lt;title&gt;Genes &amp;amp; Development&lt;/title&gt;&lt;type&gt;-100&lt;/type&gt;&lt;subtype&gt;-100&lt;/subtype&gt;&lt;uuid&gt;C616FA86-4C50-4C2F-98FA-7240C35954CF&lt;/uuid&gt;&lt;/publication&gt;&lt;/bundle&gt;&lt;authors&gt;&lt;author&gt;&lt;firstName&gt;Nick&lt;/firstName&gt;&lt;middleNames&gt;J&lt;/middleNames&gt;&lt;lastName&gt;Proudfoot&lt;/lastName&gt;&lt;/author&gt;&lt;/authors&gt;&lt;/publication&gt;&lt;/publications&gt;&lt;cites&gt;&lt;/cites&gt;&lt;/citation&gt;</w:instrText>
       </w:r>
       <w:r>
         <w:rPr>
@@ -1085,7 +1099,7 @@
         <w:rPr>
           <w:noProof w:val="0"/>
         </w:rPr>
-        <w:t>{Proudfoot:2011ke}</w:t>
+        <w:t>[1]</w:t>
       </w:r>
       <w:r>
         <w:rPr>
@@ -1113,7 +1127,7 @@
           <w:noProof w:val="0"/>
           <w:szCs w:val="18"/>
         </w:rPr>
-        <w:instrText xml:space="preserve"> ADDIN PAPERS2_CITATIONS &lt;citation&gt;&lt;uuid&gt;351E977A-FA18-43BA-9871-44A4D42FE04A&lt;/uuid&gt;&lt;priority&gt;6&lt;/priority&gt;&lt;publications&gt;&lt;publication&gt;&lt;uuid&gt;05E52548-3922-40D1-A1BC-4E97A913712F&lt;/uuid&gt;&lt;volume&gt;25&lt;/volume&gt;&lt;doi&gt;10.1101/gad.17268411&lt;/doi&gt;&lt;startpage&gt;1770&lt;/startpage&gt;&lt;publication_date&gt;99201109011200000000222000&lt;/publication_date&gt;&lt;url&gt;http://genesdev.cshlp.org/cgi/doi/10.1101/gad.17268411&lt;/url&gt;&lt;type&gt;400&lt;/type&gt;&lt;title&gt;Ending the message: poly(A) signals then and now.&lt;/title&gt;&lt;publisher&gt;Cold Spring Harbor Lab&lt;/publisher&gt;&lt;location&gt;&amp;lt;html&amp;gt;&amp;lt;head&amp;gt;&amp;lt;meta http-equiv="content-type" content="text/html; charset=utf-8"/&amp;gt;&amp;lt;title&amp;gt;Sorry...&amp;lt;/title&amp;gt;&amp;lt;style&amp;gt; body { font-family: verdana, arial, sans-serif; background-color: #fff; color: #000; }&amp;lt;/style&amp;gt;&amp;lt;/head&amp;gt;&amp;lt;body&amp;gt;&amp;lt;div&amp;gt;&amp;lt;table&amp;gt;&amp;lt;tr&amp;gt;&amp;lt;td&amp;gt;&amp;lt;b&amp;gt;&amp;lt;font face=times color=#0039b6 size=10&amp;gt;G&amp;lt;/font&amp;gt;&amp;lt;font face=times color=#c41200 size=10&amp;gt;o&amp;lt;/font&amp;gt;&amp;lt;font face=times color=#f3c518 size=10&amp;gt;o&amp;lt;/font&amp;gt;&amp;lt;font face=times color=#0039b6 size=10&amp;gt;g&amp;lt;/font&amp;gt;&amp;lt;font face=times color=#30a72f size=10&amp;gt;l&amp;lt;/font&amp;gt;&amp;lt;font face=times color=#c41200 size=10&amp;gt;e&amp;lt;/font&amp;gt;&amp;lt;/b&amp;gt;&amp;lt;/td&amp;gt;&amp;lt;td style="text-align: left; vertical-align: bottom; padding-bottom: 15px; width: 50%"&amp;gt;&amp;lt;div style="border-bottom: 1px solid #dfdfdf;"&amp;gt;Sorry...&amp;lt;/div&amp;gt;&amp;lt;/td&amp;gt;&amp;lt;/tr&amp;gt;&amp;lt;/table&amp;gt;&amp;lt;/div&amp;gt;&amp;lt;div style="margin-left: 4em;"&amp;gt;&amp;lt;h1&amp;gt;We're sorry...&amp;lt;/h1&amp;gt;&amp;lt;p&amp;gt;... but your computer or network may be sending automated queries. To protect our users, we can't process your request right now.&amp;lt;/p&amp;gt;&amp;lt;/div&amp;gt;&amp;lt;div style="margin-left: 4em;"&amp;gt;See &amp;lt;a href="https://support.google.com/websearch/answer/86640"&amp;gt;Google Help&amp;lt;/a&amp;gt; for more information.&amp;lt;br/&amp;gt;&amp;lt;br/&amp;gt;&amp;lt;/div&amp;gt;&amp;lt;div style="text-align: center; border-top: 1px solid #dfdfdf;"&amp;gt;&amp;amp;copy; 2013 Google - &amp;lt;a href="https://www.google.com"&amp;gt;Google Home&amp;lt;/a&amp;gt;&amp;lt;/div&amp;gt;&amp;lt;/body&amp;gt;&amp;lt;/html&amp;gt;&lt;/location&gt;&lt;institution&gt;Sir William Dunn School of Pathology, University of Oxford, Oxford OX1 3RE, United Kingdom. nicholas.proudfoot@path.ox.ac.uk&lt;/institution&gt;&lt;number&gt;17&lt;/number&gt;&lt;subtype&gt;400&lt;/subtype&gt;&lt;endpage&gt;1782&lt;/endpage&gt;&lt;bundle&gt;&lt;publication&gt;&lt;publisher&gt;Cold Spring Harbor Lab&lt;/publisher&gt;&lt;url&gt;http://genesdev.cshlp.org/&lt;/url&gt;&lt;title&gt;Genes &amp;amp; Development&lt;/title&gt;&lt;type&gt;-100&lt;/type&gt;&lt;subtype&gt;-100&lt;/subtype&gt;&lt;uuid&gt;C616FA86-4C50-4C2F-98FA-7240C35954CF&lt;/uuid&gt;&lt;/publication&gt;&lt;/bundle&gt;&lt;authors&gt;&lt;author&gt;&lt;firstName&gt;Nick&lt;/firstName&gt;&lt;middleNames&gt;J&lt;/middleNames&gt;&lt;lastName&gt;Proudfoot&lt;/lastName&gt;&lt;/author&gt;&lt;/authors&gt;&lt;/publication&gt;&lt;publication&gt;&lt;volume&gt;2&lt;/volume&gt;&lt;publication_date&gt;99201011091200000000222000&lt;/publication_date&gt;&lt;number&gt;3&lt;/number&gt;&lt;doi&gt;10.1002/wrna.59&lt;/doi&gt;&lt;startpage&gt;445&lt;/startpage&gt;&lt;title&gt;Alternative polyadenylation and gene expression regulation in plants&lt;/title&gt;&lt;uuid&gt;C5CDD5BC-D115-4093-AEF0-F47A14B25E36&lt;/uuid&gt;&lt;subtype&gt;400&lt;/subtype&gt;&lt;endpage&gt;458&lt;/endpage&gt;&lt;type&gt;400&lt;/type&gt;&lt;url&gt;http://doi.wiley.com/10.1002/wrna.59&lt;/url&gt;&lt;bundle&gt;&lt;publication&gt;&lt;title&gt;Wiley Interdisciplinary Reviews: RNA&lt;/title&gt;&lt;type&gt;-100&lt;/type&gt;&lt;subtype&gt;-100&lt;/subtype&gt;&lt;uuid&gt;D0BCA1D1-44C8-4C43-BA1A-9F778764BB23&lt;/uuid&gt;&lt;/publication&gt;&lt;/bundle&gt;&lt;authors&gt;&lt;author&gt;&lt;firstName&gt;Denghui&lt;/firstName&gt;&lt;lastName&gt;Xing&lt;/lastName&gt;&lt;/author&gt;&lt;author&gt;&lt;firstName&gt;Qingshun&lt;/firstName&gt;&lt;middleNames&gt;Quinn&lt;/middleNames&gt;&lt;lastName&gt;Li&lt;/lastName&gt;&lt;/author&gt;&lt;/authors&gt;&lt;/publication&gt;&lt;/publications&gt;&lt;cites&gt;&lt;/cites&gt;&lt;/citation&gt;</w:instrText>
+        <w:instrText xml:space="preserve"> ADDIN PAPERS2_CITATIONS &lt;citation&gt;&lt;uuid&gt;7E4A2E1A-4ADE-420F-8537-CB76D90810B9&lt;/uuid&gt;&lt;priority&gt;6&lt;/priority&gt;&lt;publications&gt;&lt;publication&gt;&lt;uuid&gt;05E52548-3922-40D1-A1BC-4E97A913712F&lt;/uuid&gt;&lt;volume&gt;25&lt;/volume&gt;&lt;doi&gt;10.1101/gad.17268411&lt;/doi&gt;&lt;startpage&gt;1770&lt;/startpage&gt;&lt;publication_date&gt;99201109011200000000222000&lt;/publication_date&gt;&lt;url&gt;http://genesdev.cshlp.org/cgi/doi/10.1101/gad.17268411&lt;/url&gt;&lt;type&gt;400&lt;/type&gt;&lt;title&gt;Ending the message: poly(A) signals then and now.&lt;/title&gt;&lt;publisher&gt;Cold Spring Harbor Lab&lt;/publisher&gt;&lt;location&gt;&amp;lt;html&amp;gt;&amp;lt;head&amp;gt;&amp;lt;meta http-equiv="content-type" content="text/html; charset=utf-8"/&amp;gt;&amp;lt;title&amp;gt;Sorry...&amp;lt;/title&amp;gt;&amp;lt;style&amp;gt; body { font-family: verdana, arial, sans-serif; background-color: #fff; color: #000; }&amp;lt;/style&amp;gt;&amp;lt;/head&amp;gt;&amp;lt;body&amp;gt;&amp;lt;div&amp;gt;&amp;lt;table&amp;gt;&amp;lt;tr&amp;gt;&amp;lt;td&amp;gt;&amp;lt;b&amp;gt;&amp;lt;font face=times color=#0039b6 size=10&amp;gt;G&amp;lt;/font&amp;gt;&amp;lt;font face=times color=#c41200 size=10&amp;gt;o&amp;lt;/font&amp;gt;&amp;lt;font face=times color=#f3c518 size=10&amp;gt;o&amp;lt;/font&amp;gt;&amp;lt;font face=times color=#0039b6 size=10&amp;gt;g&amp;lt;/font&amp;gt;&amp;lt;font face=times color=#30a72f size=10&amp;gt;l&amp;lt;/font&amp;gt;&amp;lt;font face=times color=#c41200 size=10&amp;gt;e&amp;lt;/font&amp;gt;&amp;lt;/b&amp;gt;&amp;lt;/td&amp;gt;&amp;lt;td style="text-align: left; vertical-align: bottom; padding-bottom: 15px; width: 50%"&amp;gt;&amp;lt;div style="border-bottom: 1px solid #dfdfdf;"&amp;gt;Sorry...&amp;lt;/div&amp;gt;&amp;lt;/td&amp;gt;&amp;lt;/tr&amp;gt;&amp;lt;/table&amp;gt;&amp;lt;/div&amp;gt;&amp;lt;div style="margin-left: 4em;"&amp;gt;&amp;lt;h1&amp;gt;We're sorry...&amp;lt;/h1&amp;gt;&amp;lt;p&amp;gt;... but your computer or network may be sending automated queries. To protect our users, we can't process your request right now.&amp;lt;/p&amp;gt;&amp;lt;/div&amp;gt;&amp;lt;div style="margin-left: 4em;"&amp;gt;See &amp;lt;a href="https://support.google.com/websearch/answer/86640"&amp;gt;Google Help&amp;lt;/a&amp;gt; for more information.&amp;lt;br/&amp;gt;&amp;lt;br/&amp;gt;&amp;lt;/div&amp;gt;&amp;lt;div style="text-align: center; border-top: 1px solid #dfdfdf;"&amp;gt;&amp;amp;copy; 2013 Google - &amp;lt;a href="https://www.google.com"&amp;gt;Google Home&amp;lt;/a&amp;gt;&amp;lt;/div&amp;gt;&amp;lt;/body&amp;gt;&amp;lt;/html&amp;gt;&lt;/location&gt;&lt;institution&gt;Sir William Dunn School of Pathology, University of Oxford, Oxford OX1 3RE, United Kingdom. nicholas.proudfoot@path.ox.ac.uk&lt;/institution&gt;&lt;number&gt;17&lt;/number&gt;&lt;subtype&gt;400&lt;/subtype&gt;&lt;endpage&gt;1782&lt;/endpage&gt;&lt;bundle&gt;&lt;publication&gt;&lt;publisher&gt;Cold Spring Harbor Lab&lt;/publisher&gt;&lt;url&gt;http://genesdev.cshlp.org/&lt;/url&gt;&lt;title&gt;Genes &amp;amp; Development&lt;/title&gt;&lt;type&gt;-100&lt;/type&gt;&lt;subtype&gt;-100&lt;/subtype&gt;&lt;uuid&gt;C616FA86-4C50-4C2F-98FA-7240C35954CF&lt;/uuid&gt;&lt;/publication&gt;&lt;/bundle&gt;&lt;authors&gt;&lt;author&gt;&lt;firstName&gt;Nick&lt;/firstName&gt;&lt;middleNames&gt;J&lt;/middleNames&gt;&lt;lastName&gt;Proudfoot&lt;/lastName&gt;&lt;/author&gt;&lt;/authors&gt;&lt;/publication&gt;&lt;publication&gt;&lt;volume&gt;2&lt;/volume&gt;&lt;publication_date&gt;99201011091200000000222000&lt;/publication_date&gt;&lt;number&gt;3&lt;/number&gt;&lt;doi&gt;10.1002/wrna.59&lt;/doi&gt;&lt;startpage&gt;445&lt;/startpage&gt;&lt;title&gt;Alternative polyadenylation and gene expression regulation in plants&lt;/title&gt;&lt;uuid&gt;C5CDD5BC-D115-4093-AEF0-F47A14B25E36&lt;/uuid&gt;&lt;subtype&gt;400&lt;/subtype&gt;&lt;endpage&gt;458&lt;/endpage&gt;&lt;type&gt;400&lt;/type&gt;&lt;url&gt;http://doi.wiley.com/10.1002/wrna.59&lt;/url&gt;&lt;bundle&gt;&lt;publication&gt;&lt;title&gt;Wiley Interdisciplinary Reviews: RNA&lt;/title&gt;&lt;type&gt;-100&lt;/type&gt;&lt;subtype&gt;-100&lt;/subtype&gt;&lt;uuid&gt;D0BCA1D1-44C8-4C43-BA1A-9F778764BB23&lt;/uuid&gt;&lt;/publication&gt;&lt;/bundle&gt;&lt;authors&gt;&lt;author&gt;&lt;firstName&gt;Denghui&lt;/firstName&gt;&lt;lastName&gt;Xing&lt;/lastName&gt;&lt;/author&gt;&lt;author&gt;&lt;firstName&gt;Qingshun&lt;/firstName&gt;&lt;middleNames&gt;Quinn&lt;/middleNames&gt;&lt;lastName&gt;Li&lt;/lastName&gt;&lt;/author&gt;&lt;/authors&gt;&lt;/publication&gt;&lt;/publications&gt;&lt;cites&gt;&lt;/cites&gt;&lt;/citation&gt;</w:instrText>
       </w:r>
       <w:r>
         <w:rPr>
@@ -1126,7 +1140,7 @@
         <w:rPr>
           <w:noProof w:val="0"/>
         </w:rPr>
-        <w:t>{Proudfoot:2011ke, Xing:2010cn}</w:t>
+        <w:t>[1,2]</w:t>
       </w:r>
       <w:r>
         <w:rPr>
@@ -1183,7 +1197,7 @@
           <w:noProof w:val="0"/>
           <w:szCs w:val="18"/>
         </w:rPr>
-        <w:instrText xml:space="preserve"> ADDIN PAPERS2_CITATIONS &lt;citation&gt;&lt;uuid&gt;0CEE4921-EE23-4AEE-89CC-89A29BFF3631&lt;/uuid&gt;&lt;priority&gt;7&lt;/priority&gt;&lt;publications&gt;&lt;publication&gt;&lt;uuid&gt;05E52548-3922-40D1-A1BC-4E97A913712F&lt;/uuid&gt;&lt;volume&gt;25&lt;/volume&gt;&lt;doi&gt;10.1101/gad.17268411&lt;/doi&gt;&lt;startpage&gt;1770&lt;/startpage&gt;&lt;publication_date&gt;99201109011200000000222000&lt;/publication_date&gt;&lt;url&gt;http://genesdev.cshlp.org/cgi/doi/10.1101/gad.17268411&lt;/url&gt;&lt;type&gt;400&lt;/type&gt;&lt;title&gt;Ending the message: poly(A) signals then and now.&lt;/title&gt;&lt;publisher&gt;Cold Spring Harbor Lab&lt;/publisher&gt;&lt;location&gt;&amp;lt;html&amp;gt;&amp;lt;head&amp;gt;&amp;lt;meta http-equiv="content-type" content="text/html; charset=utf-8"/&amp;gt;&amp;lt;title&amp;gt;Sorry...&amp;lt;/title&amp;gt;&amp;lt;style&amp;gt; body { font-family: verdana, arial, sans-serif; background-color: #fff; color: #000; }&amp;lt;/style&amp;gt;&amp;lt;/head&amp;gt;&amp;lt;body&amp;gt;&amp;lt;div&amp;gt;&amp;lt;table&amp;gt;&amp;lt;tr&amp;gt;&amp;lt;td&amp;gt;&amp;lt;b&amp;gt;&amp;lt;font face=times color=#0039b6 size=10&amp;gt;G&amp;lt;/font&amp;gt;&amp;lt;font face=times color=#c41200 size=10&amp;gt;o&amp;lt;/font&amp;gt;&amp;lt;font face=times color=#f3c518 size=10&amp;gt;o&amp;lt;/font&amp;gt;&amp;lt;font face=times color=#0039b6 size=10&amp;gt;g&amp;lt;/font&amp;gt;&amp;lt;font face=times color=#30a72f size=10&amp;gt;l&amp;lt;/font&amp;gt;&amp;lt;font face=times color=#c41200 size=10&amp;gt;e&amp;lt;/font&amp;gt;&amp;lt;/b&amp;gt;&amp;lt;/td&amp;gt;&amp;lt;td style="text-align: left; vertical-align: bottom; padding-bottom: 15px; width: 50%"&amp;gt;&amp;lt;div style="border-bottom: 1px solid #dfdfdf;"&amp;gt;Sorry...&amp;lt;/div&amp;gt;&amp;lt;/td&amp;gt;&amp;lt;/tr&amp;gt;&amp;lt;/table&amp;gt;&amp;lt;/div&amp;gt;&amp;lt;div style="margin-left: 4em;"&amp;gt;&amp;lt;h1&amp;gt;We're sorry...&amp;lt;/h1&amp;gt;&amp;lt;p&amp;gt;... but your computer or network may be sending automated queries. To protect our users, we can't process your request right now.&amp;lt;/p&amp;gt;&amp;lt;/div&amp;gt;&amp;lt;div style="margin-left: 4em;"&amp;gt;See &amp;lt;a href="https://support.google.com/websearch/answer/86640"&amp;gt;Google Help&amp;lt;/a&amp;gt; for more information.&amp;lt;br/&amp;gt;&amp;lt;br/&amp;gt;&amp;lt;/div&amp;gt;&amp;lt;div style="text-align: center; border-top: 1px solid #dfdfdf;"&amp;gt;&amp;amp;copy; 2013 Google - &amp;lt;a href="https://www.google.com"&amp;gt;Google Home&amp;lt;/a&amp;gt;&amp;lt;/div&amp;gt;&amp;lt;/body&amp;gt;&amp;lt;/html&amp;gt;&lt;/location&gt;&lt;institution&gt;Sir William Dunn School of Pathology, University of Oxford, Oxford OX1 3RE, United Kingdom. nicholas.proudfoot@path.ox.ac.uk&lt;/institution&gt;&lt;number&gt;17&lt;/number&gt;&lt;subtype&gt;400&lt;/subtype&gt;&lt;endpage&gt;1782&lt;/endpage&gt;&lt;bundle&gt;&lt;publication&gt;&lt;publisher&gt;Cold Spring Harbor Lab&lt;/publisher&gt;&lt;url&gt;http://genesdev.cshlp.org/&lt;/url&gt;&lt;title&gt;Genes &amp;amp; Development&lt;/title&gt;&lt;type&gt;-100&lt;/type&gt;&lt;subtype&gt;-100&lt;/subtype&gt;&lt;uuid&gt;C616FA86-4C50-4C2F-98FA-7240C35954CF&lt;/uuid&gt;&lt;/publication&gt;&lt;/bundle&gt;&lt;authors&gt;&lt;author&gt;&lt;firstName&gt;Nick&lt;/firstName&gt;&lt;middleNames&gt;J&lt;/middleNames&gt;&lt;lastName&gt;Proudfoot&lt;/lastName&gt;&lt;/author&gt;&lt;/authors&gt;&lt;/publication&gt;&lt;publication&gt;&lt;volume&gt;2&lt;/volume&gt;&lt;publication_date&gt;99201011091200000000222000&lt;/publication_date&gt;&lt;number&gt;3&lt;/number&gt;&lt;doi&gt;10.1002/wrna.59&lt;/doi&gt;&lt;startpage&gt;445&lt;/startpage&gt;&lt;title&gt;Alternative polyadenylation and gene expression regulation in plants&lt;/title&gt;&lt;uuid&gt;C5CDD5BC-D115-4093-AEF0-F47A14B25E36&lt;/uuid&gt;&lt;subtype&gt;400&lt;/subtype&gt;&lt;endpage&gt;458&lt;/endpage&gt;&lt;type&gt;400&lt;/type&gt;&lt;url&gt;http://doi.wiley.com/10.1002/wrna.59&lt;/url&gt;&lt;bundle&gt;&lt;publication&gt;&lt;title&gt;Wiley Interdisciplinary Reviews: RNA&lt;/title&gt;&lt;type&gt;-100&lt;/type&gt;&lt;subtype&gt;-100&lt;/subtype&gt;&lt;uuid&gt;D0BCA1D1-44C8-4C43-BA1A-9F778764BB23&lt;/uuid&gt;&lt;/publication&gt;&lt;/bundle&gt;&lt;authors&gt;&lt;author&gt;&lt;firstName&gt;Denghui&lt;/firstName&gt;&lt;lastName&gt;Xing&lt;/lastName&gt;&lt;/author&gt;&lt;author&gt;&lt;firstName&gt;Qingshun&lt;/firstName&gt;&lt;middleNames&gt;Quinn&lt;/middleNames&gt;&lt;lastName&gt;Li&lt;/lastName&gt;&lt;/author&gt;&lt;/authors&gt;&lt;/publication&gt;&lt;publication&gt;&lt;uuid&gt;B580DBF1-24F9-4B78-9DBE-48236DBE9C41&lt;/uuid&gt;&lt;volume&gt;43&lt;/volume&gt;&lt;accepted_date&gt;99201108091200000000222000&lt;/accepted_date&gt;&lt;doi&gt;10.1016/j.molcel.2011.08.017&lt;/doi&gt;&lt;startpage&gt;853&lt;/startpage&gt;&lt;revision_date&gt;99201108021200000000222000&lt;/revision_date&gt;&lt;publication_date&gt;99201109161200000000222000&lt;/publication_date&gt;&lt;url&gt;http://linkinghub.elsevier.com/retrieve/pii/S1097276511006356&lt;/url&gt;&lt;type&gt;400&lt;/type&gt;&lt;title&gt;Mechanisms and consequences of alternative polyadenylation.&lt;/title&gt;&lt;location&gt;&amp;lt;html&amp;gt;&amp;lt;head&amp;gt;&amp;lt;meta http-equiv="content-type" content="text/html; charset=utf-8"/&amp;gt;&amp;lt;title&amp;gt;Sorry...&amp;lt;/title&amp;gt;&amp;lt;style&amp;gt; body { font-family: verdana, arial, sans-serif; background-color: #fff; color: #000; }&amp;lt;/style&amp;gt;&amp;lt;/head&amp;gt;&amp;lt;body&amp;gt;&amp;lt;div&amp;gt;&amp;lt;table&amp;gt;&amp;lt;tr&amp;gt;&amp;lt;td&amp;gt;&amp;lt;b&amp;gt;&amp;lt;font face=times color=#0039b6 size=10&amp;gt;G&amp;lt;/font&amp;gt;&amp;lt;font face=times color=#c41200 size=10&amp;gt;o&amp;lt;/font&amp;gt;&amp;lt;font face=times color=#f3c518 size=10&amp;gt;o&amp;lt;/font&amp;gt;&amp;lt;font face=times color=#0039b6 size=10&amp;gt;g&amp;lt;/font&amp;gt;&amp;lt;font face=times color=#30a72f size=10&amp;gt;l&amp;lt;/font&amp;gt;&amp;lt;font face=times color=#c41200 size=10&amp;gt;e&amp;lt;/font&amp;gt;&amp;lt;/b&amp;gt;&amp;lt;/td&amp;gt;&amp;lt;td style="text-align: left; vertical-align: bottom; padding-bottom: 15px; width: 50%"&amp;gt;&amp;lt;div style="border-bottom: 1px solid #dfdfdf;"&amp;gt;Sorry...&amp;lt;/div&amp;gt;&amp;lt;/td&amp;gt;&amp;lt;/tr&amp;gt;&amp;lt;/table&amp;gt;&amp;lt;/div&amp;gt;&amp;lt;div style="margin-left: 4em;"&amp;gt;&amp;lt;h1&amp;gt;We're sorry...&amp;lt;/h1&amp;gt;&amp;lt;p&amp;gt;... but your computer or network may be sending automated queries. To protect our users, we can't process your request right now.&amp;lt;/p&amp;gt;&amp;lt;/div&amp;gt;&amp;lt;div style="margin-left: 4em;"&amp;gt;See &amp;lt;a href="https://support.google.com/websearch/answer/86640"&amp;gt;Google Help&amp;lt;/a&amp;gt; for more information.&amp;lt;br/&amp;gt;&amp;lt;br/&amp;gt;&amp;lt;/div&amp;gt;&amp;lt;div style="text-align: center; border-top: 1px solid #dfdfdf;"&amp;gt;&amp;amp;copy; 2013 Google - &amp;lt;a href="https://www.google.com"&amp;gt;Google Home&amp;lt;/a&amp;gt;&amp;lt;/div&amp;gt;&amp;lt;/body&amp;gt;&amp;lt;/html&amp;gt;&lt;/location&gt;&lt;submission_date&gt;99201106281200000000222000&lt;/submission_date&gt;&lt;number&gt;6&lt;/number&gt;&lt;institution&gt;Department of Biological Sciences, Columbia University, New York, NY 10027, USA.&lt;/institution&gt;&lt;subtype&gt;400&lt;/subtype&gt;&lt;endpage&gt;866&lt;/endpage&gt;&lt;bundle&gt;&lt;publication&gt;&lt;title&gt;Molecular cell&lt;/title&gt;&lt;type&gt;-100&lt;/type&gt;&lt;subtype&gt;-100&lt;/subtype&gt;&lt;uuid&gt;E1BCC988-5F54-46FB-8350-46F95B6BA024&lt;/uuid&gt;&lt;/publication&gt;&lt;/bundle&gt;&lt;authors&gt;&lt;author&gt;&lt;lastName&gt;Giammartino&lt;/lastName&gt;&lt;nonDroppingParticle&gt;Di&lt;/nonDroppingParticle&gt;&lt;firstName&gt;Dafne&lt;/firstName&gt;&lt;middleNames&gt;Campigli&lt;/middleNames&gt;&lt;/author&gt;&lt;author&gt;&lt;firstName&gt;Kensei&lt;/firstName&gt;&lt;lastName&gt;Nishida&lt;/lastName&gt;&lt;/author&gt;&lt;author&gt;&lt;firstName&gt;James&lt;/firstName&gt;&lt;middleNames&gt;L&lt;/middleNames&gt;&lt;lastName&gt;Manley&lt;/lastName&gt;&lt;/author&gt;&lt;/authors&gt;&lt;/publication&gt;&lt;/publications&gt;&lt;cites&gt;&lt;/cites&gt;&lt;/citation&gt;</w:instrText>
+        <w:instrText xml:space="preserve"> ADDIN PAPERS2_CITATIONS &lt;citation&gt;&lt;uuid&gt;35662488-3C9E-4BCD-8057-A398FBBBB841&lt;/uuid&gt;&lt;priority&gt;7&lt;/priority&gt;&lt;publications&gt;&lt;publication&gt;&lt;uuid&gt;05E52548-3922-40D1-A1BC-4E97A913712F&lt;/uuid&gt;&lt;volume&gt;25&lt;/volume&gt;&lt;doi&gt;10.1101/gad.17268411&lt;/doi&gt;&lt;startpage&gt;1770&lt;/startpage&gt;&lt;publication_date&gt;99201109011200000000222000&lt;/publication_date&gt;&lt;url&gt;http://genesdev.cshlp.org/cgi/doi/10.1101/gad.17268411&lt;/url&gt;&lt;type&gt;400&lt;/type&gt;&lt;title&gt;Ending the message: poly(A) signals then and now.&lt;/title&gt;&lt;publisher&gt;Cold Spring Harbor Lab&lt;/publisher&gt;&lt;location&gt;&amp;lt;html&amp;gt;&amp;lt;head&amp;gt;&amp;lt;meta http-equiv="content-type" content="text/html; charset=utf-8"/&amp;gt;&amp;lt;title&amp;gt;Sorry...&amp;lt;/title&amp;gt;&amp;lt;style&amp;gt; body { font-family: verdana, arial, sans-serif; background-color: #fff; color: #000; }&amp;lt;/style&amp;gt;&amp;lt;/head&amp;gt;&amp;lt;body&amp;gt;&amp;lt;div&amp;gt;&amp;lt;table&amp;gt;&amp;lt;tr&amp;gt;&amp;lt;td&amp;gt;&amp;lt;b&amp;gt;&amp;lt;font face=times color=#0039b6 size=10&amp;gt;G&amp;lt;/font&amp;gt;&amp;lt;font face=times color=#c41200 size=10&amp;gt;o&amp;lt;/font&amp;gt;&amp;lt;font face=times color=#f3c518 size=10&amp;gt;o&amp;lt;/font&amp;gt;&amp;lt;font face=times color=#0039b6 size=10&amp;gt;g&amp;lt;/font&amp;gt;&amp;lt;font face=times color=#30a72f size=10&amp;gt;l&amp;lt;/font&amp;gt;&amp;lt;font face=times color=#c41200 size=10&amp;gt;e&amp;lt;/font&amp;gt;&amp;lt;/b&amp;gt;&amp;lt;/td&amp;gt;&amp;lt;td style="text-align: left; vertical-align: bottom; padding-bottom: 15px; width: 50%"&amp;gt;&amp;lt;div style="border-bottom: 1px solid #dfdfdf;"&amp;gt;Sorry...&amp;lt;/div&amp;gt;&amp;lt;/td&amp;gt;&amp;lt;/tr&amp;gt;&amp;lt;/table&amp;gt;&amp;lt;/div&amp;gt;&amp;lt;div style="margin-left: 4em;"&amp;gt;&amp;lt;h1&amp;gt;We're sorry...&amp;lt;/h1&amp;gt;&amp;lt;p&amp;gt;... but your computer or network may be sending automated queries. To protect our users, we can't process your request right now.&amp;lt;/p&amp;gt;&amp;lt;/div&amp;gt;&amp;lt;div style="margin-left: 4em;"&amp;gt;See &amp;lt;a href="https://support.google.com/websearch/answer/86640"&amp;gt;Google Help&amp;lt;/a&amp;gt; for more information.&amp;lt;br/&amp;gt;&amp;lt;br/&amp;gt;&amp;lt;/div&amp;gt;&amp;lt;div style="text-align: center; border-top: 1px solid #dfdfdf;"&amp;gt;&amp;amp;copy; 2013 Google - &amp;lt;a href="https://www.google.com"&amp;gt;Google Home&amp;lt;/a&amp;gt;&amp;lt;/div&amp;gt;&amp;lt;/body&amp;gt;&amp;lt;/html&amp;gt;&lt;/location&gt;&lt;institution&gt;Sir William Dunn School of Pathology, University of Oxford, Oxford OX1 3RE, United Kingdom. nicholas.proudfoot@path.ox.ac.uk&lt;/institution&gt;&lt;number&gt;17&lt;/number&gt;&lt;subtype&gt;400&lt;/subtype&gt;&lt;endpage&gt;1782&lt;/endpage&gt;&lt;bundle&gt;&lt;publication&gt;&lt;publisher&gt;Cold Spring Harbor Lab&lt;/publisher&gt;&lt;url&gt;http://genesdev.cshlp.org/&lt;/url&gt;&lt;title&gt;Genes &amp;amp; Development&lt;/title&gt;&lt;type&gt;-100&lt;/type&gt;&lt;subtype&gt;-100&lt;/subtype&gt;&lt;uuid&gt;C616FA86-4C50-4C2F-98FA-7240C35954CF&lt;/uuid&gt;&lt;/publication&gt;&lt;/bundle&gt;&lt;authors&gt;&lt;author&gt;&lt;firstName&gt;Nick&lt;/firstName&gt;&lt;middleNames&gt;J&lt;/middleNames&gt;&lt;lastName&gt;Proudfoot&lt;/lastName&gt;&lt;/author&gt;&lt;/authors&gt;&lt;/publication&gt;&lt;publication&gt;&lt;volume&gt;2&lt;/volume&gt;&lt;publication_date&gt;99201011091200000000222000&lt;/publication_date&gt;&lt;number&gt;3&lt;/number&gt;&lt;doi&gt;10.1002/wrna.59&lt;/doi&gt;&lt;startpage&gt;445&lt;/startpage&gt;&lt;title&gt;Alternative polyadenylation and gene expression regulation in plants&lt;/title&gt;&lt;uuid&gt;C5CDD5BC-D115-4093-AEF0-F47A14B25E36&lt;/uuid&gt;&lt;subtype&gt;400&lt;/subtype&gt;&lt;endpage&gt;458&lt;/endpage&gt;&lt;type&gt;400&lt;/type&gt;&lt;url&gt;http://doi.wiley.com/10.1002/wrna.59&lt;/url&gt;&lt;bundle&gt;&lt;publication&gt;&lt;title&gt;Wiley Interdisciplinary Reviews: RNA&lt;/title&gt;&lt;type&gt;-100&lt;/type&gt;&lt;subtype&gt;-100&lt;/subtype&gt;&lt;uuid&gt;D0BCA1D1-44C8-4C43-BA1A-9F778764BB23&lt;/uuid&gt;&lt;/publication&gt;&lt;/bundle&gt;&lt;authors&gt;&lt;author&gt;&lt;firstName&gt;Denghui&lt;/firstName&gt;&lt;lastName&gt;Xing&lt;/lastName&gt;&lt;/author&gt;&lt;author&gt;&lt;firstName&gt;Qingshun&lt;/firstName&gt;&lt;middleNames&gt;Quinn&lt;/middleNames&gt;&lt;lastName&gt;Li&lt;/lastName&gt;&lt;/author&gt;&lt;/authors&gt;&lt;/publication&gt;&lt;publication&gt;&lt;uuid&gt;B580DBF1-24F9-4B78-9DBE-48236DBE9C41&lt;/uuid&gt;&lt;volume&gt;43&lt;/volume&gt;&lt;accepted_date&gt;99201108091200000000222000&lt;/accepted_date&gt;&lt;doi&gt;10.1016/j.molcel.2011.08.017&lt;/doi&gt;&lt;startpage&gt;853&lt;/startpage&gt;&lt;revision_date&gt;99201108021200000000222000&lt;/revision_date&gt;&lt;publication_date&gt;99201109161200000000222000&lt;/publication_date&gt;&lt;url&gt;http://linkinghub.elsevier.com/retrieve/pii/S1097276511006356&lt;/url&gt;&lt;type&gt;400&lt;/type&gt;&lt;title&gt;Mechanisms and consequences of alternative polyadenylation.&lt;/title&gt;&lt;location&gt;&amp;lt;html&amp;gt;&amp;lt;head&amp;gt;&amp;lt;meta http-equiv="content-type" content="text/html; charset=utf-8"/&amp;gt;&amp;lt;title&amp;gt;Sorry...&amp;lt;/title&amp;gt;&amp;lt;style&amp;gt; body { font-family: verdana, arial, sans-serif; background-color: #fff; color: #000; }&amp;lt;/style&amp;gt;&amp;lt;/head&amp;gt;&amp;lt;body&amp;gt;&amp;lt;div&amp;gt;&amp;lt;table&amp;gt;&amp;lt;tr&amp;gt;&amp;lt;td&amp;gt;&amp;lt;b&amp;gt;&amp;lt;font face=times color=#0039b6 size=10&amp;gt;G&amp;lt;/font&amp;gt;&amp;lt;font face=times color=#c41200 size=10&amp;gt;o&amp;lt;/font&amp;gt;&amp;lt;font face=times color=#f3c518 size=10&amp;gt;o&amp;lt;/font&amp;gt;&amp;lt;font face=times color=#0039b6 size=10&amp;gt;g&amp;lt;/font&amp;gt;&amp;lt;font face=times color=#30a72f size=10&amp;gt;l&amp;lt;/font&amp;gt;&amp;lt;font face=times color=#c41200 size=10&amp;gt;e&amp;lt;/font&amp;gt;&amp;lt;/b&amp;gt;&amp;lt;/td&amp;gt;&amp;lt;td style="text-align: left; vertical-align: bottom; padding-bottom: 15px; width: 50%"&amp;gt;&amp;lt;div style="border-bottom: 1px solid #dfdfdf;"&amp;gt;Sorry...&amp;lt;/div&amp;gt;&amp;lt;/td&amp;gt;&amp;lt;/tr&amp;gt;&amp;lt;/table&amp;gt;&amp;lt;/div&amp;gt;&amp;lt;div style="margin-left: 4em;"&amp;gt;&amp;lt;h1&amp;gt;We're sorry...&amp;lt;/h1&amp;gt;&amp;lt;p&amp;gt;... but your computer or network may be sending automated queries. To protect our users, we can't process your request right now.&amp;lt;/p&amp;gt;&amp;lt;/div&amp;gt;&amp;lt;div style="margin-left: 4em;"&amp;gt;See &amp;lt;a href="https://support.google.com/websearch/answer/86640"&amp;gt;Google Help&amp;lt;/a&amp;gt; for more information.&amp;lt;br/&amp;gt;&amp;lt;br/&amp;gt;&amp;lt;/div&amp;gt;&amp;lt;div style="text-align: center; border-top: 1px solid #dfdfdf;"&amp;gt;&amp;amp;copy; 2013 Google - &amp;lt;a href="https://www.google.com"&amp;gt;Google Home&amp;lt;/a&amp;gt;&amp;lt;/div&amp;gt;&amp;lt;/body&amp;gt;&amp;lt;/html&amp;gt;&lt;/location&gt;&lt;submission_date&gt;99201106281200000000222000&lt;/submission_date&gt;&lt;number&gt;6&lt;/number&gt;&lt;institution&gt;Department of Biological Sciences, Columbia University, New York, NY 10027, USA.&lt;/institution&gt;&lt;subtype&gt;400&lt;/subtype&gt;&lt;endpage&gt;866&lt;/endpage&gt;&lt;bundle&gt;&lt;publication&gt;&lt;title&gt;Molecular cell&lt;/title&gt;&lt;type&gt;-100&lt;/type&gt;&lt;subtype&gt;-100&lt;/subtype&gt;&lt;uuid&gt;E1BCC988-5F54-46FB-8350-46F95B6BA024&lt;/uuid&gt;&lt;/publication&gt;&lt;/bundle&gt;&lt;authors&gt;&lt;author&gt;&lt;lastName&gt;Giammartino&lt;/lastName&gt;&lt;nonDroppingParticle&gt;Di&lt;/nonDroppingParticle&gt;&lt;firstName&gt;Dafne&lt;/firstName&gt;&lt;middleNames&gt;Campigli&lt;/middleNames&gt;&lt;/author&gt;&lt;author&gt;&lt;firstName&gt;Kensei&lt;/firstName&gt;&lt;lastName&gt;Nishida&lt;/lastName&gt;&lt;/author&gt;&lt;author&gt;&lt;firstName&gt;James&lt;/firstName&gt;&lt;middleNames&gt;L&lt;/middleNames&gt;&lt;lastName&gt;Manley&lt;/lastName&gt;&lt;/author&gt;&lt;/authors&gt;&lt;/publication&gt;&lt;/publications&gt;&lt;cites&gt;&lt;/cites&gt;&lt;/citation&gt;</w:instrText>
       </w:r>
       <w:r>
         <w:rPr>
@@ -1196,7 +1210,7 @@
         <w:rPr>
           <w:noProof w:val="0"/>
         </w:rPr>
-        <w:t>{Proudfoot:2011ke, Xing:2010cn, DiGiammartino:2011ez}</w:t>
+        <w:t>[1-3]</w:t>
       </w:r>
       <w:r>
         <w:rPr>
@@ -1245,7 +1259,7 @@
           <w:noProof w:val="0"/>
           <w:szCs w:val="18"/>
         </w:rPr>
-        <w:instrText xml:space="preserve"> ADDIN PAPERS2_CITATIONS &lt;citation&gt;&lt;uuid&gt;F622BB77-452F-4A32-9739-0D47F21C8AF1&lt;/uuid&gt;&lt;priority&gt;0&lt;/priority&gt;&lt;publications&gt;&lt;publication&gt;&lt;uuid&gt;DE1A3CE6-62ED-49F0-BD9D-20A3785ECF19&lt;/uuid&gt;&lt;volume&gt;138&lt;/volume&gt;&lt;accepted_date&gt;99200906091200000000222000&lt;/accepted_date&gt;&lt;doi&gt;10.1016/j.cell.2009.06.016&lt;/doi&gt;&lt;startpage&gt;673&lt;/startpage&gt;&lt;revision_date&gt;99200904211200000000222000&lt;/revision_date&gt;&lt;publication_date&gt;99200908211200000000222000&lt;/publication_date&gt;&lt;url&gt;http://linkinghub.elsevier.com/retrieve/pii/S0092867409007168&lt;/url&gt;&lt;type&gt;400&lt;/type&gt;&lt;title&gt;Widespread shortening of 3'UTRs by alternative cleavage and polyadenylation activates oncogenes in cancer cells.&lt;/title&gt;&lt;location&gt;&amp;lt;html&amp;gt;&amp;lt;head&amp;gt;&amp;lt;meta http-equiv="content-type" content="text/html; charset=utf-8"/&amp;gt;&amp;lt;title&amp;gt;Sorry...&amp;lt;/title&amp;gt;&amp;lt;style&amp;gt; body { font-family: verdana, arial, sans-serif; background-color: #fff; color: #000; }&amp;lt;/style&amp;gt;&amp;lt;/head&amp;gt;&amp;lt;body&amp;gt;&amp;lt;div&amp;gt;&amp;lt;table&amp;gt;&amp;lt;tr&amp;gt;&amp;lt;td&amp;gt;&amp;lt;b&amp;gt;&amp;lt;font face=times color=#0039b6 size=10&amp;gt;G&amp;lt;/font&amp;gt;&amp;lt;font face=times color=#c41200 size=10&amp;gt;o&amp;lt;/font&amp;gt;&amp;lt;font face=times color=#f3c518 size=10&amp;gt;o&amp;lt;/font&amp;gt;&amp;lt;font face=times color=#0039b6 size=10&amp;gt;g&amp;lt;/font&amp;gt;&amp;lt;font face=times color=#30a72f size=10&amp;gt;l&amp;lt;/font&amp;gt;&amp;lt;font face=times color=#c41200 size=10&amp;gt;e&amp;lt;/font&amp;gt;&amp;lt;/b&amp;gt;&amp;lt;/td&amp;gt;&amp;lt;td style="text-align: left; vertical-align: bottom; padding-bottom: 15px; width: 50%"&amp;gt;&amp;lt;div style="border-bottom: 1px solid #dfdfdf;"&amp;gt;Sorry...&amp;lt;/div&amp;gt;&amp;lt;/td&amp;gt;&amp;lt;/tr&amp;gt;&amp;lt;/table&amp;gt;&amp;lt;/div&amp;gt;&amp;lt;div style="margin-left: 4em;"&amp;gt;&amp;lt;h1&amp;gt;We're sorry...&amp;lt;/h1&amp;gt;&amp;lt;p&amp;gt;... but your computer or network may be sending automated queries. To protect our users, we can't process your request right now.&amp;lt;/p&amp;gt;&amp;lt;/div&amp;gt;&amp;lt;div style="margin-left: 4em;"&amp;gt;See &amp;lt;a href="https://support.google.com/websearch/answer/86640"&amp;gt;Google Help&amp;lt;/a&amp;gt; for more information.&amp;lt;br/&amp;gt;&amp;lt;br/&amp;gt;&amp;lt;/div&amp;gt;&amp;lt;div style="text-align: center; border-top: 1px solid #dfdfdf;"&amp;gt;&amp;amp;copy; 2013 Google - &amp;lt;a href="https://www.google.com"&amp;gt;Google Home&amp;lt;/a&amp;gt;&amp;lt;/div&amp;gt;&amp;lt;/body&amp;gt;&amp;lt;/html&amp;gt;&lt;/location&gt;&lt;submission_date&gt;99200901121200000000222000&lt;/submission_date&gt;&lt;number&gt;4&lt;/number&gt;&lt;institution&gt;Howard Hughes Medical Institute, USA. mayrc@mskcc.org&lt;/institution&gt;&lt;subtype&gt;400&lt;/subtype&gt;&lt;endpage&gt;684&lt;/endpage&gt;&lt;bundle&gt;&lt;publication&gt;&lt;publisher&gt;Elsevier&lt;/publisher&gt;&lt;title&gt;Cell&lt;/title&gt;&lt;type&gt;-100&lt;/type&gt;&lt;subtype&gt;-100&lt;/subtype&gt;&lt;uuid&gt;878621D1-229F-47C4-900C-949B5773C8B4&lt;/uuid&gt;&lt;/publication&gt;&lt;/bundle&gt;&lt;authors&gt;&lt;author&gt;&lt;firstName&gt;Christine&lt;/firstName&gt;&lt;lastName&gt;Mayr&lt;/lastName&gt;&lt;/author&gt;&lt;author&gt;&lt;firstName&gt;David&lt;/firstName&gt;&lt;middleNames&gt;P&lt;/middleNames&gt;&lt;lastName&gt;Bartel&lt;/lastName&gt;&lt;/author&gt;&lt;/authors&gt;&lt;/publication&gt;&lt;/publications&gt;&lt;cites&gt;&lt;/cites&gt;&lt;/citation&gt;</w:instrText>
+        <w:instrText xml:space="preserve"> ADDIN PAPERS2_CITATIONS &lt;citation&gt;&lt;uuid&gt;FF53E55B-49F5-42A1-8D74-2AC962067FFA&lt;/uuid&gt;&lt;priority&gt;0&lt;/priority&gt;&lt;publications&gt;&lt;publication&gt;&lt;uuid&gt;DE1A3CE6-62ED-49F0-BD9D-20A3785ECF19&lt;/uuid&gt;&lt;volume&gt;138&lt;/volume&gt;&lt;accepted_date&gt;99200906091200000000222000&lt;/accepted_date&gt;&lt;doi&gt;10.1016/j.cell.2009.06.016&lt;/doi&gt;&lt;startpage&gt;673&lt;/startpage&gt;&lt;revision_date&gt;99200904211200000000222000&lt;/revision_date&gt;&lt;publication_date&gt;99200908211200000000222000&lt;/publication_date&gt;&lt;url&gt;http://linkinghub.elsevier.com/retrieve/pii/S0092867409007168&lt;/url&gt;&lt;type&gt;400&lt;/type&gt;&lt;title&gt;Widespread shortening of 3'UTRs by alternative cleavage and polyadenylation activates oncogenes in cancer cells.&lt;/title&gt;&lt;location&gt;&amp;lt;html&amp;gt;&amp;lt;head&amp;gt;&amp;lt;meta http-equiv="content-type" content="text/html; charset=utf-8"/&amp;gt;&amp;lt;title&amp;gt;Sorry...&amp;lt;/title&amp;gt;&amp;lt;style&amp;gt; body { font-family: verdana, arial, sans-serif; background-color: #fff; color: #000; }&amp;lt;/style&amp;gt;&amp;lt;/head&amp;gt;&amp;lt;body&amp;gt;&amp;lt;div&amp;gt;&amp;lt;table&amp;gt;&amp;lt;tr&amp;gt;&amp;lt;td&amp;gt;&amp;lt;b&amp;gt;&amp;lt;font face=times color=#0039b6 size=10&amp;gt;G&amp;lt;/font&amp;gt;&amp;lt;font face=times color=#c41200 size=10&amp;gt;o&amp;lt;/font&amp;gt;&amp;lt;font face=times color=#f3c518 size=10&amp;gt;o&amp;lt;/font&amp;gt;&amp;lt;font face=times color=#0039b6 size=10&amp;gt;g&amp;lt;/font&amp;gt;&amp;lt;font face=times color=#30a72f size=10&amp;gt;l&amp;lt;/font&amp;gt;&amp;lt;font face=times color=#c41200 size=10&amp;gt;e&amp;lt;/font&amp;gt;&amp;lt;/b&amp;gt;&amp;lt;/td&amp;gt;&amp;lt;td style="text-align: left; vertical-align: bottom; padding-bottom: 15px; width: 50%"&amp;gt;&amp;lt;div style="border-bottom: 1px solid #dfdfdf;"&amp;gt;Sorry...&amp;lt;/div&amp;gt;&amp;lt;/td&amp;gt;&amp;lt;/tr&amp;gt;&amp;lt;/table&amp;gt;&amp;lt;/div&amp;gt;&amp;lt;div style="margin-left: 4em;"&amp;gt;&amp;lt;h1&amp;gt;We're sorry...&amp;lt;/h1&amp;gt;&amp;lt;p&amp;gt;... but your computer or network may be sending automated queries. To protect our users, we can't process your request right now.&amp;lt;/p&amp;gt;&amp;lt;/div&amp;gt;&amp;lt;div style="margin-left: 4em;"&amp;gt;See &amp;lt;a href="https://support.google.com/websearch/answer/86640"&amp;gt;Google Help&amp;lt;/a&amp;gt; for more information.&amp;lt;br/&amp;gt;&amp;lt;br/&amp;gt;&amp;lt;/div&amp;gt;&amp;lt;div style="text-align: center; border-top: 1px solid #dfdfdf;"&amp;gt;&amp;amp;copy; 2013 Google - &amp;lt;a href="https://www.google.com"&amp;gt;Google Home&amp;lt;/a&amp;gt;&amp;lt;/div&amp;gt;&amp;lt;/body&amp;gt;&amp;lt;/html&amp;gt;&lt;/location&gt;&lt;submission_date&gt;99200901121200000000222000&lt;/submission_date&gt;&lt;number&gt;4&lt;/number&gt;&lt;institution&gt;Howard Hughes Medical Institute, USA. mayrc@mskcc.org&lt;/institution&gt;&lt;subtype&gt;400&lt;/subtype&gt;&lt;endpage&gt;684&lt;/endpage&gt;&lt;bundle&gt;&lt;publication&gt;&lt;publisher&gt;Elsevier&lt;/publisher&gt;&lt;title&gt;Cell&lt;/title&gt;&lt;type&gt;-100&lt;/type&gt;&lt;subtype&gt;-100&lt;/subtype&gt;&lt;uuid&gt;878621D1-229F-47C4-900C-949B5773C8B4&lt;/uuid&gt;&lt;/publication&gt;&lt;/bundle&gt;&lt;authors&gt;&lt;author&gt;&lt;firstName&gt;Christine&lt;/firstName&gt;&lt;lastName&gt;Mayr&lt;/lastName&gt;&lt;/author&gt;&lt;author&gt;&lt;firstName&gt;David&lt;/firstName&gt;&lt;middleNames&gt;P&lt;/middleNames&gt;&lt;lastName&gt;Bartel&lt;/lastName&gt;&lt;/author&gt;&lt;/authors&gt;&lt;/publication&gt;&lt;/publications&gt;&lt;cites&gt;&lt;/cites&gt;&lt;/citation&gt;</w:instrText>
       </w:r>
       <w:r>
         <w:rPr>
@@ -1258,7 +1272,7 @@
         <w:rPr>
           <w:noProof w:val="0"/>
         </w:rPr>
-        <w:t>{Mayr:2009fd}</w:t>
+        <w:t>[4]</w:t>
       </w:r>
       <w:r>
         <w:rPr>
@@ -1300,7 +1314,7 @@
           <w:noProof w:val="0"/>
           <w:szCs w:val="18"/>
         </w:rPr>
-        <w:instrText xml:space="preserve"> ADDIN PAPERS2_CITATIONS &lt;citation&gt;&lt;uuid&gt;D65AE760-20BE-4350-9CF2-D173358C4ED6&lt;/uuid&gt;&lt;priority&gt;9&lt;/priority&gt;&lt;publications&gt;&lt;publication&gt;&lt;uuid&gt;005C1196-14F3-4F10-A49A-DE6522B9378E&lt;/uuid&gt;&lt;volume&gt;108&lt;/volume&gt;&lt;doi&gt;10.1073/pnas.1019732108&lt;/doi&gt;&lt;startpage&gt;12533&lt;/startpage&gt;&lt;publication_date&gt;99201107261200000000222000&lt;/publication_date&gt;&lt;url&gt;http://eutils.ncbi.nlm.nih.gov/entrez/eutils/elink.fcgi?dbfrom=pubmed&amp;amp;id=21746925&amp;amp;retmode=ref&amp;amp;cmd=prlinks&lt;/url&gt;&lt;type&gt;400&lt;/type&gt;&lt;title&gt;Genome-wide landscape of polyadenylation in Arabidopsis provides evidence for extensive alternative polyadenylation.&lt;/title&gt;&lt;location&gt;200,9,39.5103500,-84.7346880&lt;/location&gt;&lt;institution&gt;Department of Botany, Miami University, Oxford, OH 45056, USA.&lt;/institution&gt;&lt;number&gt;30&lt;/number&gt;&lt;subtype&gt;400&lt;/subtype&gt;&lt;endpage&gt;12538&lt;/endpage&gt;&lt;bundle&gt;&lt;publication&gt;&lt;publisher&gt;National Acad Sciences&lt;/publisher&gt;&lt;url&gt;http://www.pnas.org/&lt;/url&gt;&lt;title&gt;Proceedings of the National Academy of Sciences&lt;/title&gt;&lt;type&gt;-100&lt;/type&gt;&lt;subtype&gt;-100&lt;/subtype&gt;&lt;uuid&gt;29FF6098-AFAE-49F8-A71A-4AA95588C374&lt;/uuid&gt;&lt;/publication&gt;&lt;/bundle&gt;&lt;authors&gt;&lt;author&gt;&lt;firstName&gt;Xiaohui&lt;/firstName&gt;&lt;lastName&gt;Wu&lt;/lastName&gt;&lt;/author&gt;&lt;author&gt;&lt;firstName&gt;Man&lt;/firstName&gt;&lt;lastName&gt;Liu&lt;/lastName&gt;&lt;/author&gt;&lt;author&gt;&lt;firstName&gt;Bruce&lt;/firstName&gt;&lt;lastName&gt;Downie&lt;/lastName&gt;&lt;/author&gt;&lt;author&gt;&lt;firstName&gt;Chun&lt;/firstName&gt;&lt;lastName&gt;Liang&lt;/lastName&gt;&lt;/author&gt;&lt;author&gt;&lt;firstName&gt;Guoli&lt;/firstName&gt;&lt;lastName&gt;Ji&lt;/lastName&gt;&lt;/author&gt;&lt;author&gt;&lt;firstName&gt;Qingshun&lt;/firstName&gt;&lt;middleNames&gt;Q&lt;/middleNames&gt;&lt;lastName&gt;Li&lt;/lastName&gt;&lt;/author&gt;&lt;author&gt;&lt;firstName&gt;Arthur&lt;/firstName&gt;&lt;middleNames&gt;G&lt;/middleNames&gt;&lt;lastName&gt;Hunt&lt;/lastName&gt;&lt;/author&gt;&lt;/authors&gt;&lt;/publication&gt;&lt;publication&gt;&lt;volume&gt;143&lt;/volume&gt;&lt;publication_date&gt;99201012001200000000220000&lt;/publication_date&gt;&lt;number&gt;6&lt;/number&gt;&lt;doi&gt;10.1016/j.cell.2010.11.020&lt;/doi&gt;&lt;startpage&gt;1018&lt;/startpage&gt;&lt;title&gt;Comprehensive Polyadenylation Site Maps in Yeast and Human Reveal Pervasive Alternative Polyadenylation&lt;/title&gt;&lt;uuid&gt;65D1F3B8-D0BE-4F26-B40F-F4C43C7332F5&lt;/uuid&gt;&lt;subtype&gt;400&lt;/subtype&gt;&lt;endpage&gt;1029&lt;/endpage&gt;&lt;type&gt;400&lt;/type&gt;&lt;url&gt;http://linkinghub.elsevier.com/retrieve/pii/S0092867410013000&lt;/url&gt;&lt;bundle&gt;&lt;publication&gt;&lt;publisher&gt;Elsevier&lt;/publisher&gt;&lt;title&gt;Cell&lt;/title&gt;&lt;type&gt;-100&lt;/type&gt;&lt;subtype&gt;-100&lt;/subtype&gt;&lt;uuid&gt;878621D1-229F-47C4-900C-949B5773C8B4&lt;/uuid&gt;&lt;/publication&gt;&lt;/bundle&gt;&lt;authors&gt;&lt;author&gt;&lt;firstName&gt;Fatih&lt;/firstName&gt;&lt;lastName&gt;Ozsolak&lt;/lastName&gt;&lt;/author&gt;&lt;author&gt;&lt;firstName&gt;Philipp&lt;/firstName&gt;&lt;lastName&gt;Kapranov&lt;/lastName&gt;&lt;/author&gt;&lt;author&gt;&lt;firstName&gt;Sylvain&lt;/firstName&gt;&lt;lastName&gt;Foissac&lt;/lastName&gt;&lt;/author&gt;&lt;author&gt;&lt;firstName&gt;Sang&lt;/firstName&gt;&lt;middleNames&gt;Woo&lt;/middleNames&gt;&lt;lastName&gt;Kim&lt;/lastName&gt;&lt;/author&gt;&lt;author&gt;&lt;firstName&gt;Elane&lt;/firstName&gt;&lt;lastName&gt;Fishilevich&lt;/lastName&gt;&lt;/author&gt;&lt;author&gt;&lt;firstName&gt;A&lt;/firstName&gt;&lt;middleNames&gt;Paula&lt;/middleNames&gt;&lt;lastName&gt;Monaghan&lt;/lastName&gt;&lt;/author&gt;&lt;author&gt;&lt;firstName&gt;Bino&lt;/firstName&gt;&lt;lastName&gt;John&lt;/lastName&gt;&lt;/author&gt;&lt;author&gt;&lt;firstName&gt;Patrice&lt;/firstName&gt;&lt;middleNames&gt;M&lt;/middleNames&gt;&lt;lastName&gt;Milos&lt;/lastName&gt;&lt;/author&gt;&lt;/authors&gt;&lt;/publication&gt;&lt;/publications&gt;&lt;cites&gt;&lt;/cites&gt;&lt;/citation&gt;</w:instrText>
+        <w:instrText xml:space="preserve"> ADDIN PAPERS2_CITATIONS &lt;citation&gt;&lt;uuid&gt;DE7F64EF-8EE3-42D1-BE52-759A55B15DA5&lt;/uuid&gt;&lt;priority&gt;9&lt;/priority&gt;&lt;publications&gt;&lt;publication&gt;&lt;uuid&gt;005C1196-14F3-4F10-A49A-DE6522B9378E&lt;/uuid&gt;&lt;volume&gt;108&lt;/volume&gt;&lt;doi&gt;10.1073/pnas.1019732108&lt;/doi&gt;&lt;startpage&gt;12533&lt;/startpage&gt;&lt;publication_date&gt;99201107261200000000222000&lt;/publication_date&gt;&lt;url&gt;http://eutils.ncbi.nlm.nih.gov/entrez/eutils/elink.fcgi?dbfrom=pubmed&amp;amp;id=21746925&amp;amp;retmode=ref&amp;amp;cmd=prlinks&lt;/url&gt;&lt;type&gt;400&lt;/type&gt;&lt;title&gt;Genome-wide landscape of polyadenylation in Arabidopsis provides evidence for extensive alternative polyadenylation.&lt;/title&gt;&lt;location&gt;200,9,39.5103500,-84.7346880&lt;/location&gt;&lt;institution&gt;Department of Botany, Miami University, Oxford, OH 45056, USA.&lt;/institution&gt;&lt;number&gt;30&lt;/number&gt;&lt;subtype&gt;400&lt;/subtype&gt;&lt;endpage&gt;12538&lt;/endpage&gt;&lt;bundle&gt;&lt;publication&gt;&lt;publisher&gt;National Acad Sciences&lt;/publisher&gt;&lt;url&gt;http://www.pnas.org/&lt;/url&gt;&lt;title&gt;Proceedings of the National Academy of Sciences&lt;/title&gt;&lt;type&gt;-100&lt;/type&gt;&lt;subtype&gt;-100&lt;/subtype&gt;&lt;uuid&gt;29FF6098-AFAE-49F8-A71A-4AA95588C374&lt;/uuid&gt;&lt;/publication&gt;&lt;/bundle&gt;&lt;authors&gt;&lt;author&gt;&lt;firstName&gt;Xiaohui&lt;/firstName&gt;&lt;lastName&gt;Wu&lt;/lastName&gt;&lt;/author&gt;&lt;author&gt;&lt;firstName&gt;Man&lt;/firstName&gt;&lt;lastName&gt;Liu&lt;/lastName&gt;&lt;/author&gt;&lt;author&gt;&lt;firstName&gt;Bruce&lt;/firstName&gt;&lt;lastName&gt;Downie&lt;/lastName&gt;&lt;/author&gt;&lt;author&gt;&lt;firstName&gt;Chun&lt;/firstName&gt;&lt;lastName&gt;Liang&lt;/lastName&gt;&lt;/author&gt;&lt;author&gt;&lt;firstName&gt;Guoli&lt;/firstName&gt;&lt;lastName&gt;Ji&lt;/lastName&gt;&lt;/author&gt;&lt;author&gt;&lt;firstName&gt;Qingshun&lt;/firstName&gt;&lt;middleNames&gt;Q&lt;/middleNames&gt;&lt;lastName&gt;Li&lt;/lastName&gt;&lt;/author&gt;&lt;author&gt;&lt;firstName&gt;Arthur&lt;/firstName&gt;&lt;middleNames&gt;G&lt;/middleNames&gt;&lt;lastName&gt;Hunt&lt;/lastName&gt;&lt;/author&gt;&lt;/authors&gt;&lt;/publication&gt;&lt;publication&gt;&lt;volume&gt;143&lt;/volume&gt;&lt;publication_date&gt;99201012001200000000220000&lt;/publication_date&gt;&lt;number&gt;6&lt;/number&gt;&lt;doi&gt;10.1016/j.cell.2010.11.020&lt;/doi&gt;&lt;startpage&gt;1018&lt;/startpage&gt;&lt;title&gt;Comprehensive Polyadenylation Site Maps in Yeast and Human Reveal Pervasive Alternative Polyadenylation&lt;/title&gt;&lt;uuid&gt;65D1F3B8-D0BE-4F26-B40F-F4C43C7332F5&lt;/uuid&gt;&lt;subtype&gt;400&lt;/subtype&gt;&lt;endpage&gt;1029&lt;/endpage&gt;&lt;type&gt;400&lt;/type&gt;&lt;url&gt;http://linkinghub.elsevier.com/retrieve/pii/S0092867410013000&lt;/url&gt;&lt;bundle&gt;&lt;publication&gt;&lt;publisher&gt;Elsevier&lt;/publisher&gt;&lt;title&gt;Cell&lt;/title&gt;&lt;type&gt;-100&lt;/type&gt;&lt;subtype&gt;-100&lt;/subtype&gt;&lt;uuid&gt;878621D1-229F-47C4-900C-949B5773C8B4&lt;/uuid&gt;&lt;/publication&gt;&lt;/bundle&gt;&lt;authors&gt;&lt;author&gt;&lt;firstName&gt;Fatih&lt;/firstName&gt;&lt;lastName&gt;Ozsolak&lt;/lastName&gt;&lt;/author&gt;&lt;author&gt;&lt;firstName&gt;Philipp&lt;/firstName&gt;&lt;lastName&gt;Kapranov&lt;/lastName&gt;&lt;/author&gt;&lt;author&gt;&lt;firstName&gt;Sylvain&lt;/firstName&gt;&lt;lastName&gt;Foissac&lt;/lastName&gt;&lt;/author&gt;&lt;author&gt;&lt;firstName&gt;Sang&lt;/firstName&gt;&lt;middleNames&gt;Woo&lt;/middleNames&gt;&lt;lastName&gt;Kim&lt;/lastName&gt;&lt;/author&gt;&lt;author&gt;&lt;firstName&gt;Elane&lt;/firstName&gt;&lt;lastName&gt;Fishilevich&lt;/lastName&gt;&lt;/author&gt;&lt;author&gt;&lt;firstName&gt;A&lt;/firstName&gt;&lt;middleNames&gt;Paula&lt;/middleNames&gt;&lt;lastName&gt;Monaghan&lt;/lastName&gt;&lt;/author&gt;&lt;author&gt;&lt;firstName&gt;Bino&lt;/firstName&gt;&lt;lastName&gt;John&lt;/lastName&gt;&lt;/author&gt;&lt;author&gt;&lt;firstName&gt;Patrice&lt;/firstName&gt;&lt;middleNames&gt;M&lt;/middleNames&gt;&lt;lastName&gt;Milos&lt;/lastName&gt;&lt;/author&gt;&lt;/authors&gt;&lt;/publication&gt;&lt;/publications&gt;&lt;cites&gt;&lt;/cites&gt;&lt;/citation&gt;</w:instrText>
       </w:r>
       <w:r>
         <w:rPr>
@@ -1313,7 +1327,7 @@
         <w:rPr>
           <w:noProof w:val="0"/>
         </w:rPr>
-        <w:t>{Wu:2011eu, Ozsolak:2010jm}</w:t>
+        <w:t>[5,10]</w:t>
       </w:r>
       <w:r>
         <w:rPr>
@@ -1362,7 +1376,7 @@
           <w:noProof w:val="0"/>
           <w:szCs w:val="18"/>
         </w:rPr>
-        <w:instrText xml:space="preserve"> ADDIN PAPERS2_CITATIONS &lt;citation&gt;&lt;uuid&gt;71A60682-FE9B-444F-8FEF-06385FA7A523&lt;/uuid&gt;&lt;priority&gt;9&lt;/priority&gt;&lt;publications&gt;&lt;publication&gt;&lt;volume&gt;18&lt;/volume&gt;&lt;publication_date&gt;99201203001200000000220000&lt;/publication_date&gt;&lt;number&gt;3&lt;/number&gt;&lt;doi&gt;10.1261/rna.029306.111&lt;/doi&gt;&lt;uuid&gt;F75A35E5-519D-4830-A379-3539407381F7&lt;/uuid&gt;&lt;subtype&gt;400&lt;/subtype&gt;&lt;type&gt;400&lt;/type&gt;&lt;url&gt;http://rnajournal.cshlp.org/cgi/doi/10.1261/rna.029306.111&lt;/url&gt;&lt;bundle&gt;&lt;publication&gt;&lt;publisher&gt;Cold Spring Harbor Lab&lt;/publisher&gt;&lt;title&gt;RNA (New York, N.Y.)&lt;/title&gt;&lt;type&gt;-100&lt;/type&gt;&lt;subtype&gt;-100&lt;/subtype&gt;&lt;uuid&gt;5D02A048-A812-4C82-A5D8-9E726BDD71D9&lt;/uuid&gt;&lt;/publication&gt;&lt;/bundle&gt;&lt;authors&gt;&lt;author&gt;&lt;firstName&gt;Yun&lt;/firstName&gt;&lt;middleNames&gt;S&lt;/middleNames&gt;&lt;lastName&gt;Choi&lt;/lastName&gt;&lt;/author&gt;&lt;author&gt;&lt;firstName&gt;Weronika&lt;/firstName&gt;&lt;lastName&gt;Patena&lt;/lastName&gt;&lt;/author&gt;&lt;author&gt;&lt;firstName&gt;Andrew&lt;/firstName&gt;&lt;middleNames&gt;D&lt;/middleNames&gt;&lt;lastName&gt;Leavitt&lt;/lastName&gt;&lt;/author&gt;&lt;author&gt;&lt;firstName&gt;Michael&lt;/firstName&gt;&lt;middleNames&gt;T&lt;/middleNames&gt;&lt;lastName&gt;McManus&lt;/lastName&gt;&lt;/author&gt;&lt;/authors&gt;&lt;/publication&gt;&lt;publication&gt;&lt;uuid&gt;9E7DD82B-FF19-46CD-949E-E5AE199D3EE8&lt;/uuid&gt;&lt;volume&gt;40&lt;/volume&gt;&lt;doi&gt;10.1042/BST20120068&lt;/doi&gt;&lt;startpage&gt;810&lt;/startpage&gt;&lt;publication_date&gt;99201208001200000000220000&lt;/publication_date&gt;&lt;url&gt;http://www.biochemsoctrans.org/bst/040/bst0400810.htm&lt;/url&gt;&lt;type&gt;400&lt;/type&gt;&lt;title&gt;Cytoplasmic mRNA 3' tagging in eukaryotes: does it spell the end?&lt;/title&gt;&lt;publisher&gt;Portland Press Ltd.&lt;/publisher&gt;&lt;institution&gt;Institute of Integrative Biology, The University of Liverpool, Liverpool, UK. igorm97@liv.ac.uk&lt;/institution&gt;&lt;number&gt;4&lt;/number&gt;&lt;subtype&gt;400&lt;/subtype&gt;&lt;endpage&gt;814&lt;/endpage&gt;&lt;bundle&gt;&lt;publication&gt;&lt;title&gt;Biochemical Society transactions&lt;/title&gt;&lt;type&gt;-100&lt;/type&gt;&lt;subtype&gt;-100&lt;/subtype&gt;&lt;uuid&gt;E439C89C-E378-4F8F-A55F-F0DD72BB85C3&lt;/uuid&gt;&lt;/publication&gt;&lt;/bundle&gt;&lt;authors&gt;&lt;author&gt;&lt;firstName&gt;Igor&lt;/firstName&gt;&lt;middleNames&gt;Y&lt;/middleNames&gt;&lt;lastName&gt;Morozov&lt;/lastName&gt;&lt;/author&gt;&lt;author&gt;&lt;firstName&gt;Mark&lt;/firstName&gt;&lt;middleNames&gt;X&lt;/middleNames&gt;&lt;lastName&gt;Caddick&lt;/lastName&gt;&lt;/author&gt;&lt;/authors&gt;&lt;/publication&gt;&lt;/publications&gt;&lt;cites&gt;&lt;/cites&gt;&lt;/citation&gt;</w:instrText>
+        <w:instrText xml:space="preserve"> ADDIN PAPERS2_CITATIONS &lt;citation&gt;&lt;uuid&gt;6D7DB7F2-84D9-449B-B2F9-ED3AE7FD35A2&lt;/uuid&gt;&lt;priority&gt;9&lt;/priority&gt;&lt;publications&gt;&lt;publication&gt;&lt;volume&gt;18&lt;/volume&gt;&lt;publication_date&gt;99201203001200000000220000&lt;/publication_date&gt;&lt;number&gt;3&lt;/number&gt;&lt;doi&gt;10.1261/rna.029306.111&lt;/doi&gt;&lt;uuid&gt;F75A35E5-519D-4830-A379-3539407381F7&lt;/uuid&gt;&lt;subtype&gt;400&lt;/subtype&gt;&lt;type&gt;400&lt;/type&gt;&lt;url&gt;http://rnajournal.cshlp.org/cgi/doi/10.1261/rna.029306.111&lt;/url&gt;&lt;bundle&gt;&lt;publication&gt;&lt;publisher&gt;Cold Spring Harbor Lab&lt;/publisher&gt;&lt;title&gt;RNA (New York, N.Y.)&lt;/title&gt;&lt;type&gt;-100&lt;/type&gt;&lt;subtype&gt;-100&lt;/subtype&gt;&lt;uuid&gt;5D02A048-A812-4C82-A5D8-9E726BDD71D9&lt;/uuid&gt;&lt;/publication&gt;&lt;/bundle&gt;&lt;authors&gt;&lt;author&gt;&lt;firstName&gt;Yun&lt;/firstName&gt;&lt;middleNames&gt;S&lt;/middleNames&gt;&lt;lastName&gt;Choi&lt;/lastName&gt;&lt;/author&gt;&lt;author&gt;&lt;firstName&gt;Weronika&lt;/firstName&gt;&lt;lastName&gt;Patena&lt;/lastName&gt;&lt;/author&gt;&lt;author&gt;&lt;firstName&gt;Andrew&lt;/firstName&gt;&lt;middleNames&gt;D&lt;/middleNames&gt;&lt;lastName&gt;Leavitt&lt;/lastName&gt;&lt;/author&gt;&lt;author&gt;&lt;firstName&gt;Michael&lt;/firstName&gt;&lt;middleNames&gt;T&lt;/middleNames&gt;&lt;lastName&gt;McManus&lt;/lastName&gt;&lt;/author&gt;&lt;/authors&gt;&lt;/publication&gt;&lt;publication&gt;&lt;uuid&gt;9E7DD82B-FF19-46CD-949E-E5AE199D3EE8&lt;/uuid&gt;&lt;volume&gt;40&lt;/volume&gt;&lt;doi&gt;10.1042/BST20120068&lt;/doi&gt;&lt;startpage&gt;810&lt;/startpage&gt;&lt;publication_date&gt;99201208001200000000220000&lt;/publication_date&gt;&lt;url&gt;http://www.biochemsoctrans.org/bst/040/bst0400810.htm&lt;/url&gt;&lt;type&gt;400&lt;/type&gt;&lt;title&gt;Cytoplasmic mRNA 3' tagging in eukaryotes: does it spell the end?&lt;/title&gt;&lt;publisher&gt;Portland Press Ltd.&lt;/publisher&gt;&lt;institution&gt;Institute of Integrative Biology, The University of Liverpool, Liverpool, UK. igorm97@liv.ac.uk&lt;/institution&gt;&lt;number&gt;4&lt;/number&gt;&lt;subtype&gt;400&lt;/subtype&gt;&lt;endpage&gt;814&lt;/endpage&gt;&lt;bundle&gt;&lt;publication&gt;&lt;title&gt;Biochemical Society transactions&lt;/title&gt;&lt;type&gt;-100&lt;/type&gt;&lt;subtype&gt;-100&lt;/subtype&gt;&lt;uuid&gt;E439C89C-E378-4F8F-A55F-F0DD72BB85C3&lt;/uuid&gt;&lt;/publication&gt;&lt;/bundle&gt;&lt;authors&gt;&lt;author&gt;&lt;firstName&gt;Igor&lt;/firstName&gt;&lt;middleNames&gt;Y&lt;/middleNames&gt;&lt;lastName&gt;Morozov&lt;/lastName&gt;&lt;/author&gt;&lt;author&gt;&lt;firstName&gt;Mark&lt;/firstName&gt;&lt;middleNames&gt;X&lt;/middleNames&gt;&lt;lastName&gt;Caddick&lt;/lastName&gt;&lt;/author&gt;&lt;/authors&gt;&lt;/publication&gt;&lt;/publications&gt;&lt;cites&gt;&lt;/cites&gt;&lt;/citation&gt;</w:instrText>
       </w:r>
       <w:r>
         <w:rPr>
@@ -1375,7 +1389,7 @@
         <w:rPr>
           <w:noProof w:val="0"/>
         </w:rPr>
-        <w:t>{Choi:2012ip, Morozov:2012bf}</w:t>
+        <w:t>[6,11]</w:t>
       </w:r>
       <w:r>
         <w:rPr>
@@ -1389,7 +1403,21 @@
           <w:noProof w:val="0"/>
           <w:szCs w:val="18"/>
         </w:rPr>
-        <w:t xml:space="preserve">.  Studies have also shown </w:t>
+        <w:t xml:space="preserve">.  Studies have also </w:t>
+      </w:r>
+      <w:r>
+        <w:rPr>
+          <w:noProof w:val="0"/>
+          <w:szCs w:val="18"/>
+        </w:rPr>
+        <w:t>demonstrated</w:t>
+      </w:r>
+      <w:r>
+        <w:rPr>
+          <w:noProof w:val="0"/>
+          <w:szCs w:val="18"/>
+        </w:rPr>
+        <w:t xml:space="preserve"> </w:t>
       </w:r>
       <w:r>
         <w:rPr>
@@ -1397,7 +1425,21 @@
           <w:szCs w:val="18"/>
         </w:rPr>
         <w:lastRenderedPageBreak/>
-        <w:t xml:space="preserve">that the length of the poly(A) tail has a direct effect on mRNA stability, and mRNAs with short poly(A) tails can be stored in cytoplasm and reactivated later for translation by a re-polyadenylation process that elongates the tail lengths </w:t>
+        <w:t xml:space="preserve">that the length of the poly(A) tail has a direct effect on mRNA stability, and </w:t>
+      </w:r>
+      <w:r>
+        <w:rPr>
+          <w:noProof w:val="0"/>
+          <w:szCs w:val="18"/>
+        </w:rPr>
+        <w:t xml:space="preserve">that </w:t>
+      </w:r>
+      <w:r>
+        <w:rPr>
+          <w:noProof w:val="0"/>
+          <w:szCs w:val="18"/>
+        </w:rPr>
+        <w:t xml:space="preserve">mRNAs with short poly(A) tails can be stored in cytoplasm and reactivated later for translation by a re-polyadenylation process that elongates the tail lengths </w:t>
       </w:r>
       <w:r>
         <w:rPr>
@@ -1411,7 +1453,7 @@
           <w:noProof w:val="0"/>
           <w:szCs w:val="18"/>
         </w:rPr>
-        <w:instrText xml:space="preserve"> ADDIN PAPERS2_CITATIONS &lt;citation&gt;&lt;uuid&gt;D46ECC39-C8EA-4BDD-99BF-0B11C8C1101F&lt;/uuid&gt;&lt;priority&gt;11&lt;/priority&gt;&lt;publications&gt;&lt;publication&gt;&lt;uuid&gt;372EDE3C-CEF6-4519-B1D4-A7D3F4E13C24&lt;/uuid&gt;&lt;volume&gt;107&lt;/volume&gt;&lt;accepted_date&gt;99200508171200000000222000&lt;/accepted_date&gt;&lt;doi&gt;10.1016/j.ijfoodmicro.2005.08.028&lt;/doi&gt;&lt;startpage&gt;171&lt;/startpage&gt;&lt;revision_date&gt;99200507131200000000222000&lt;/revision_date&gt;&lt;publication_date&gt;99200603151200000000222000&lt;/publication_date&gt;&lt;url&gt;http://linkinghub.elsevier.com/retrieve/pii/S0168160505004897&lt;/url&gt;&lt;type&gt;400&lt;/type&gt;&lt;title&gt;Novel extraction strategy of ribosomal RNA and genomic DNA from cheese for PCR-based investigations.&lt;/title&gt;&lt;location&gt;&amp;lt;html&amp;gt;&amp;lt;head&amp;gt;&amp;lt;meta http-equiv="content-type" content="text/html; charset=utf-8"/&amp;gt;&amp;lt;title&amp;gt;Sorry...&amp;lt;/title&amp;gt;&amp;lt;style&amp;gt; body { font-family: verdana, arial, sans-serif; background-color: #fff; color: #000; }&amp;lt;/style&amp;gt;&amp;lt;/head&amp;gt;&amp;lt;body&amp;gt;&amp;lt;div&amp;gt;&amp;lt;table&amp;gt;&amp;lt;tr&amp;gt;&amp;lt;td&amp;gt;&amp;lt;b&amp;gt;&amp;lt;font face=times color=#0039b6 size=10&amp;gt;G&amp;lt;/font&amp;gt;&amp;lt;font face=times color=#c41200 size=10&amp;gt;o&amp;lt;/font&amp;gt;&amp;lt;font face=times color=#f3c518 size=10&amp;gt;o&amp;lt;/font&amp;gt;&amp;lt;font face=times color=#0039b6 size=10&amp;gt;g&amp;lt;/font&amp;gt;&amp;lt;font face=times color=#30a72f size=10&amp;gt;l&amp;lt;/font&amp;gt;&amp;lt;font face=times color=#c41200 size=10&amp;gt;e&amp;lt;/font&amp;gt;&amp;lt;/b&amp;gt;&amp;lt;/td&amp;gt;&amp;lt;td style="text-align: left; vertical-align: bottom; padding-bottom: 15px; width: 50%"&amp;gt;&amp;lt;div style="border-bottom: 1px solid #dfdfdf;"&amp;gt;Sorry...&amp;lt;/div&amp;gt;&amp;lt;/td&amp;gt;&amp;lt;/tr&amp;gt;&amp;lt;/table&amp;gt;&amp;lt;/div&amp;gt;&amp;lt;div style="margin-left: 4em;"&amp;gt;&amp;lt;h1&amp;gt;We're sorry...&amp;lt;/h1&amp;gt;&amp;lt;p&amp;gt;... but your computer or network may be sending automated queries. To protect our users, we can't process your request right now.&amp;lt;/p&amp;gt;&amp;lt;/div&amp;gt;&amp;lt;div style="margin-left: 4em;"&amp;gt;See &amp;lt;a href="https://support.google.com/websearch/answer/86640"&amp;gt;Google Help&amp;lt;/a&amp;gt; for more information.&amp;lt;br/&amp;gt;&amp;lt;br/&amp;gt;&amp;lt;/div&amp;gt;&amp;lt;div style="text-align: center; border-top: 1px solid #dfdfdf;"&amp;gt;&amp;amp;copy; 2013 Google - &amp;lt;a href="https://www.google.com"&amp;gt;Google Home&amp;lt;/a&amp;gt;&amp;lt;/div&amp;gt;&amp;lt;/body&amp;gt;&amp;lt;/html&amp;gt;&lt;/location&gt;&lt;submission_date&gt;99200407291200000000222000&lt;/submission_date&gt;&lt;number&gt;2&lt;/number&gt;&lt;institution&gt;UMR INRA/INA P-G Génie et Microbiologie des Procédés Alimentaires, INRA, 78850 Thiverval-Grignon, France.&lt;/institution&gt;&lt;subtype&gt;400&lt;/subtype&gt;&lt;endpage&gt;179&lt;/endpage&gt;&lt;bundle&gt;&lt;publication&gt;&lt;title&gt;International journal of food microbiology&lt;/title&gt;&lt;type&gt;-100&lt;/type&gt;&lt;subtype&gt;-100&lt;/subtype&gt;&lt;uuid&gt;628049A6-0428-4211-9072-7AEDE16397E7&lt;/uuid&gt;&lt;/publication&gt;&lt;/bundle&gt;&lt;authors&gt;&lt;author&gt;&lt;firstName&gt;Catherine&lt;/firstName&gt;&lt;lastName&gt;Bonaïti&lt;/lastName&gt;&lt;/author&gt;&lt;author&gt;&lt;firstName&gt;Sandrine&lt;/firstName&gt;&lt;lastName&gt;Parayre&lt;/lastName&gt;&lt;/author&gt;&lt;author&gt;&lt;firstName&gt;Françoise&lt;/firstName&gt;&lt;lastName&gt;Irlinger&lt;/lastName&gt;&lt;/author&gt;&lt;/authors&gt;&lt;/publication&gt;&lt;publication&gt;&lt;volume&gt;2&lt;/volume&gt;&lt;publication_date&gt;99200107001200000000220000&lt;/publication_date&gt;&lt;number&gt;7&lt;/number&gt;&lt;doi&gt;10.1038/35080081&lt;/doi&gt;&lt;startpage&gt;521&lt;/startpage&gt;&lt;uuid&gt;F0741178-A235-44C4-9FA6-8B52C37AEA99&lt;/uuid&gt;&lt;subtype&gt;400&lt;/subtype&gt;&lt;type&gt;400&lt;/type&gt;&lt;url&gt;http://www.nature.com/doifinder/10.1038/35080081&lt;/url&gt;&lt;bundle&gt;&lt;publication&gt;&lt;title&gt;Nature reviews. Molecular cell biology&lt;/title&gt;&lt;type&gt;-100&lt;/type&gt;&lt;subtype&gt;-100&lt;/subtype&gt;&lt;uuid&gt;A3A2D192-F2F5-4021-AFFC-E725015860AD&lt;/uuid&gt;&lt;/publication&gt;&lt;/bundle&gt;&lt;authors&gt;&lt;author&gt;&lt;firstName&gt;R&lt;/firstName&gt;&lt;lastName&gt;Mendez&lt;/lastName&gt;&lt;/author&gt;&lt;author&gt;&lt;firstName&gt;J&lt;/firstName&gt;&lt;middleNames&gt;D&lt;/middleNames&gt;&lt;lastName&gt;Richter&lt;/lastName&gt;&lt;/author&gt;&lt;/authors&gt;&lt;/publication&gt;&lt;/publications&gt;&lt;cites&gt;&lt;/cites&gt;&lt;/citation&gt;</w:instrText>
+        <w:instrText xml:space="preserve"> ADDIN PAPERS2_CITATIONS &lt;citation&gt;&lt;uuid&gt;5DE8136F-DC1B-41B3-85A7-86A289F905E5&lt;/uuid&gt;&lt;priority&gt;11&lt;/priority&gt;&lt;publications&gt;&lt;publication&gt;&lt;uuid&gt;372EDE3C-CEF6-4519-B1D4-A7D3F4E13C24&lt;/uuid&gt;&lt;volume&gt;107&lt;/volume&gt;&lt;accepted_date&gt;99200508171200000000222000&lt;/accepted_date&gt;&lt;doi&gt;10.1016/j.ijfoodmicro.2005.08.028&lt;/doi&gt;&lt;startpage&gt;171&lt;/startpage&gt;&lt;revision_date&gt;99200507131200000000222000&lt;/revision_date&gt;&lt;publication_date&gt;99200603151200000000222000&lt;/publication_date&gt;&lt;url&gt;http://linkinghub.elsevier.com/retrieve/pii/S0168160505004897&lt;/url&gt;&lt;type&gt;400&lt;/type&gt;&lt;title&gt;Novel extraction strategy of ribosomal RNA and genomic DNA from cheese for PCR-based investigations.&lt;/title&gt;&lt;location&gt;&amp;lt;html&amp;gt;&amp;lt;head&amp;gt;&amp;lt;meta http-equiv="content-type" content="text/html; charset=utf-8"/&amp;gt;&amp;lt;title&amp;gt;Sorry...&amp;lt;/title&amp;gt;&amp;lt;style&amp;gt; body { font-family: verdana, arial, sans-serif; background-color: #fff; color: #000; }&amp;lt;/style&amp;gt;&amp;lt;/head&amp;gt;&amp;lt;body&amp;gt;&amp;lt;div&amp;gt;&amp;lt;table&amp;gt;&amp;lt;tr&amp;gt;&amp;lt;td&amp;gt;&amp;lt;b&amp;gt;&amp;lt;font face=times color=#0039b6 size=10&amp;gt;G&amp;lt;/font&amp;gt;&amp;lt;font face=times color=#c41200 size=10&amp;gt;o&amp;lt;/font&amp;gt;&amp;lt;font face=times color=#f3c518 size=10&amp;gt;o&amp;lt;/font&amp;gt;&amp;lt;font face=times color=#0039b6 size=10&amp;gt;g&amp;lt;/font&amp;gt;&amp;lt;font face=times color=#30a72f size=10&amp;gt;l&amp;lt;/font&amp;gt;&amp;lt;font face=times color=#c41200 size=10&amp;gt;e&amp;lt;/font&amp;gt;&amp;lt;/b&amp;gt;&amp;lt;/td&amp;gt;&amp;lt;td style="text-align: left; vertical-align: bottom; padding-bottom: 15px; width: 50%"&amp;gt;&amp;lt;div style="border-bottom: 1px solid #dfdfdf;"&amp;gt;Sorry...&amp;lt;/div&amp;gt;&amp;lt;/td&amp;gt;&amp;lt;/tr&amp;gt;&amp;lt;/table&amp;gt;&amp;lt;/div&amp;gt;&amp;lt;div style="margin-left: 4em;"&amp;gt;&amp;lt;h1&amp;gt;We're sorry...&amp;lt;/h1&amp;gt;&amp;lt;p&amp;gt;... but your computer or network may be sending automated queries. To protect our users, we can't process your request right now.&amp;lt;/p&amp;gt;&amp;lt;/div&amp;gt;&amp;lt;div style="margin-left: 4em;"&amp;gt;See &amp;lt;a href="https://support.google.com/websearch/answer/86640"&amp;gt;Google Help&amp;lt;/a&amp;gt; for more information.&amp;lt;br/&amp;gt;&amp;lt;br/&amp;gt;&amp;lt;/div&amp;gt;&amp;lt;div style="text-align: center; border-top: 1px solid #dfdfdf;"&amp;gt;&amp;amp;copy; 2013 Google - &amp;lt;a href="https://www.google.com"&amp;gt;Google Home&amp;lt;/a&amp;gt;&amp;lt;/div&amp;gt;&amp;lt;/body&amp;gt;&amp;lt;/html&amp;gt;&lt;/location&gt;&lt;submission_date&gt;99200407291200000000222000&lt;/submission_date&gt;&lt;number&gt;2&lt;/number&gt;&lt;institution&gt;UMR INRA/INA P-G Génie et Microbiologie des Procédés Alimentaires, INRA, 78850 Thiverval-Grignon, France.&lt;/institution&gt;&lt;subtype&gt;400&lt;/subtype&gt;&lt;endpage&gt;179&lt;/endpage&gt;&lt;bundle&gt;&lt;publication&gt;&lt;title&gt;International journal of food microbiology&lt;/title&gt;&lt;type&gt;-100&lt;/type&gt;&lt;subtype&gt;-100&lt;/subtype&gt;&lt;uuid&gt;628049A6-0428-4211-9072-7AEDE16397E7&lt;/uuid&gt;&lt;/publication&gt;&lt;/bundle&gt;&lt;authors&gt;&lt;author&gt;&lt;firstName&gt;Catherine&lt;/firstName&gt;&lt;lastName&gt;Bonaïti&lt;/lastName&gt;&lt;/author&gt;&lt;author&gt;&lt;firstName&gt;Sandrine&lt;/firstName&gt;&lt;lastName&gt;Parayre&lt;/lastName&gt;&lt;/author&gt;&lt;author&gt;&lt;firstName&gt;Françoise&lt;/firstName&gt;&lt;lastName&gt;Irlinger&lt;/lastName&gt;&lt;/author&gt;&lt;/authors&gt;&lt;/publication&gt;&lt;publication&gt;&lt;volume&gt;2&lt;/volume&gt;&lt;publication_date&gt;99200107001200000000220000&lt;/publication_date&gt;&lt;number&gt;7&lt;/number&gt;&lt;doi&gt;10.1038/35080081&lt;/doi&gt;&lt;startpage&gt;521&lt;/startpage&gt;&lt;uuid&gt;F0741178-A235-44C4-9FA6-8B52C37AEA99&lt;/uuid&gt;&lt;subtype&gt;400&lt;/subtype&gt;&lt;type&gt;400&lt;/type&gt;&lt;url&gt;http://www.nature.com/doifinder/10.1038/35080081&lt;/url&gt;&lt;bundle&gt;&lt;publication&gt;&lt;title&gt;Nature reviews. Molecular cell biology&lt;/title&gt;&lt;type&gt;-100&lt;/type&gt;&lt;subtype&gt;-100&lt;/subtype&gt;&lt;uuid&gt;A3A2D192-F2F5-4021-AFFC-E725015860AD&lt;/uuid&gt;&lt;/publication&gt;&lt;/bundle&gt;&lt;authors&gt;&lt;author&gt;&lt;firstName&gt;R&lt;/firstName&gt;&lt;lastName&gt;Mendez&lt;/lastName&gt;&lt;/author&gt;&lt;author&gt;&lt;firstName&gt;J&lt;/firstName&gt;&lt;middleNames&gt;D&lt;/middleNames&gt;&lt;lastName&gt;Richter&lt;/lastName&gt;&lt;/author&gt;&lt;/authors&gt;&lt;/publication&gt;&lt;/publications&gt;&lt;cites&gt;&lt;/cites&gt;&lt;/citation&gt;</w:instrText>
       </w:r>
       <w:r>
         <w:rPr>
@@ -1424,7 +1466,7 @@
         <w:rPr>
           <w:noProof w:val="0"/>
         </w:rPr>
-        <w:t>{Bonaiti:2006ik, Mendez:2001ds}</w:t>
+        <w:t>[12,13]</w:t>
       </w:r>
       <w:r>
         <w:rPr>
@@ -1457,7 +1499,7 @@
           <w:sz w:val="24"/>
           <w:szCs w:val="18"/>
         </w:rPr>
-        <w:t>We would like to extract data on poly(A) tail characteristics from the aforementioned RNA-seq data that is now so plentiful.</w:t>
+        <w:t>We would like to extract data on poly(A) tail characteristics from the aforementioned RNA-seq data that is so plentiful.</w:t>
       </w:r>
       <w:r>
         <w:rPr>
@@ -1527,40 +1569,71 @@
           <w:sz w:val="24"/>
           <w:szCs w:val="18"/>
         </w:rPr>
-        <w:t>Such modifications, as well as those from</w:t>
-      </w:r>
-      <w:r>
-        <w:rPr>
-          <w:sz w:val="24"/>
-          <w:szCs w:val="18"/>
-        </w:rPr>
-        <w:t xml:space="preserve"> poorly understood biological processes (such as RNA editing and non-templated nucleotide </w:t>
-      </w:r>
-      <w:r>
-        <w:rPr>
-          <w:sz w:val="24"/>
-          <w:szCs w:val="18"/>
-        </w:rPr>
-        <w:t xml:space="preserve">addition </w:t>
-      </w:r>
-      <w:r>
-        <w:rPr>
-          <w:sz w:val="24"/>
-          <w:szCs w:val="18"/>
+        <w:t xml:space="preserve">Such </w:t>
+      </w:r>
+      <w:r>
+        <w:rPr>
+          <w:sz w:val="24"/>
+        </w:rPr>
+        <w:t xml:space="preserve">modifications, as well as </w:t>
+      </w:r>
+      <w:r>
+        <w:rPr>
+          <w:sz w:val="24"/>
+        </w:rPr>
+        <w:t>changes</w:t>
+      </w:r>
+      <w:r>
+        <w:rPr>
+          <w:sz w:val="24"/>
+        </w:rPr>
+        <w:t xml:space="preserve"> </w:t>
+      </w:r>
+      <w:r>
+        <w:rPr>
+          <w:sz w:val="24"/>
+        </w:rPr>
+        <w:t xml:space="preserve">resulting </w:t>
+      </w:r>
+      <w:r>
+        <w:rPr>
+          <w:sz w:val="24"/>
+        </w:rPr>
+        <w:t>from</w:t>
+      </w:r>
+      <w:r>
+        <w:rPr>
+          <w:sz w:val="24"/>
+        </w:rPr>
+        <w:t xml:space="preserve"> poorly understood biological processes (</w:t>
+      </w:r>
+      <w:r>
+        <w:rPr>
+          <w:sz w:val="24"/>
+        </w:rPr>
+        <w:t>e.g.</w:t>
+      </w:r>
+      <w:r>
+        <w:rPr>
+          <w:sz w:val="24"/>
+        </w:rPr>
+        <w:t xml:space="preserve"> RNA editing and non-templated nucleotide addition </w:t>
+      </w:r>
+      <w:r>
+        <w:rPr>
+          <w:sz w:val="24"/>
         </w:rPr>
         <w:fldChar w:fldCharType="begin"/>
       </w:r>
       <w:r>
         <w:rPr>
           <w:sz w:val="24"/>
-          <w:szCs w:val="18"/>
-        </w:rPr>
-        <w:instrText xml:space="preserve"> ADDIN PAPERS2_CITATIONS &lt;citation&gt;&lt;uuid&gt;C6285F1F-049B-4DEC-B771-A822F5B04DD5&lt;/uuid&gt;&lt;priority&gt;12&lt;/priority&gt;&lt;publications&gt;&lt;publication&gt;&lt;volume&gt;20&lt;/volume&gt;&lt;publication_date&gt;99200103151200000000222000&lt;/publication_date&gt;&lt;number&gt;6&lt;/number&gt;&lt;doi&gt;10.1093/emboj/20.6.1405&lt;/doi&gt;&lt;institution&gt;Center for RNA Molecular Biology, Department of Molecular Biology and Microbiology, Case Western Reserve University School of Medicine, 10900 Euclid Avenue, Cleveland, OH 44106, USA.&lt;/institution&gt;&lt;startpage&gt;1405&lt;/startpage&gt;&lt;uuid&gt;D54467A9-5A50-4C26-97E1-CA5108AEA3AD&lt;/uuid&gt;&lt;subtype&gt;400&lt;/subtype&gt;&lt;endpage&gt;1414&lt;/endpage&gt;&lt;type&gt;400&lt;/type&gt;&lt;url&gt;http://emboj.embopress.org/cgi/doi/10.1093/emboj/20.6.1405&lt;/url&gt;&lt;bundle&gt;&lt;publication&gt;&lt;title&gt;The EMBO journal&lt;/title&gt;&lt;type&gt;-100&lt;/type&gt;&lt;subtype&gt;-100&lt;/subtype&gt;&lt;uuid&gt;7F2F8B87-BA47-4CD7-BF41-057E1C6398FD&lt;/uuid&gt;&lt;/publication&gt;&lt;/bundle&gt;&lt;authors&gt;&lt;author&gt;&lt;firstName&gt;Y&lt;/firstName&gt;&lt;middleNames&gt;W&lt;/middleNames&gt;&lt;lastName&gt;Cheng&lt;/lastName&gt;&lt;/author&gt;&lt;author&gt;&lt;firstName&gt;L&lt;/firstName&gt;&lt;middleNames&gt;M&lt;/middleNames&gt;&lt;lastName&gt;Visomirski-Robic&lt;/lastName&gt;&lt;/author&gt;&lt;author&gt;&lt;firstName&gt;J&lt;/firstName&gt;&lt;middleNames&gt;M&lt;/middleNames&gt;&lt;lastName&gt;Gott&lt;/lastName&gt;&lt;/author&gt;&lt;/authors&gt;&lt;/publication&gt;&lt;publication&gt;&lt;volume&gt;10&lt;/volume&gt;&lt;publication_date&gt;99200411011200000000222000&lt;/publication_date&gt;&lt;number&gt;11&lt;/number&gt;&lt;doi&gt;10.1261/rna.7610404&lt;/doi&gt;&lt;startpage&gt;1695&lt;/startpage&gt;&lt;title&gt;Nontemplated nucleotide addition prior to polyadenylation: A comparison of Arabidopsis cDNA and genomic sequences&lt;/title&gt;&lt;uuid&gt;933D3F0E-D584-41FC-BB43-5B8C436AEAD5&lt;/uuid&gt;&lt;subtype&gt;400&lt;/subtype&gt;&lt;endpage&gt;1697&lt;/endpage&gt;&lt;type&gt;400&lt;/type&gt;&lt;url&gt;http://www.rnajournal.org/cgi/doi/10.1261/rna.7610404&lt;/url&gt;&lt;bundle&gt;&lt;publication&gt;&lt;publisher&gt;Cold Spring Harbor Lab&lt;/publisher&gt;&lt;title&gt;RNA (New York, N.Y.)&lt;/title&gt;&lt;type&gt;-100&lt;/type&gt;&lt;subtype&gt;-100&lt;/subtype&gt;&lt;uuid&gt;5D02A048-A812-4C82-A5D8-9E726BDD71D9&lt;/uuid&gt;&lt;/publication&gt;&lt;/bundle&gt;&lt;authors&gt;&lt;author&gt;&lt;firstName&gt;Y&lt;/firstName&gt;&lt;lastName&gt;JIN&lt;/lastName&gt;&lt;/author&gt;&lt;/authors&gt;&lt;/publication&gt;&lt;/publications&gt;&lt;cites&gt;&lt;/cites&gt;&lt;/citation&gt;</w:instrText>
-      </w:r>
-      <w:r>
-        <w:rPr>
-          <w:sz w:val="24"/>
-          <w:szCs w:val="18"/>
+        </w:rPr>
+        <w:instrText xml:space="preserve"> ADDIN PAPERS2_CITATIONS &lt;citation&gt;&lt;uuid&gt;2CF4DB96-FCA8-46B5-B028-8F34A3324142&lt;/uuid&gt;&lt;priority&gt;12&lt;/priority&gt;&lt;publications&gt;&lt;publication&gt;&lt;volume&gt;20&lt;/volume&gt;&lt;publication_date&gt;99200103151200000000222000&lt;/publication_date&gt;&lt;number&gt;6&lt;/number&gt;&lt;doi&gt;10.1093/emboj/20.6.1405&lt;/doi&gt;&lt;institution&gt;Center for RNA Molecular Biology, Department of Molecular Biology and Microbiology, Case Western Reserve University School of Medicine, 10900 Euclid Avenue, Cleveland, OH 44106, USA.&lt;/institution&gt;&lt;startpage&gt;1405&lt;/startpage&gt;&lt;uuid&gt;D54467A9-5A50-4C26-97E1-CA5108AEA3AD&lt;/uuid&gt;&lt;subtype&gt;400&lt;/subtype&gt;&lt;endpage&gt;1414&lt;/endpage&gt;&lt;type&gt;400&lt;/type&gt;&lt;url&gt;http://emboj.embopress.org/cgi/doi/10.1093/emboj/20.6.1405&lt;/url&gt;&lt;bundle&gt;&lt;publication&gt;&lt;title&gt;The EMBO journal&lt;/title&gt;&lt;type&gt;-100&lt;/type&gt;&lt;subtype&gt;-100&lt;/subtype&gt;&lt;uuid&gt;7F2F8B87-BA47-4CD7-BF41-057E1C6398FD&lt;/uuid&gt;&lt;/publication&gt;&lt;/bundle&gt;&lt;authors&gt;&lt;author&gt;&lt;firstName&gt;Y&lt;/firstName&gt;&lt;middleNames&gt;W&lt;/middleNames&gt;&lt;lastName&gt;Cheng&lt;/lastName&gt;&lt;/author&gt;&lt;author&gt;&lt;firstName&gt;L&lt;/firstName&gt;&lt;middleNames&gt;M&lt;/middleNames&gt;&lt;lastName&gt;Visomirski-Robic&lt;/lastName&gt;&lt;/author&gt;&lt;author&gt;&lt;firstName&gt;J&lt;/firstName&gt;&lt;middleNames&gt;M&lt;/middleNames&gt;&lt;lastName&gt;Gott&lt;/lastName&gt;&lt;/author&gt;&lt;/authors&gt;&lt;/publication&gt;&lt;publication&gt;&lt;volume&gt;10&lt;/volume&gt;&lt;publication_date&gt;99200411011200000000222000&lt;/publication_date&gt;&lt;number&gt;11&lt;/number&gt;&lt;doi&gt;10.1261/rna.7610404&lt;/doi&gt;&lt;startpage&gt;1695&lt;/startpage&gt;&lt;title&gt;Nontemplated nucleotide addition prior to polyadenylation: A comparison of Arabidopsis cDNA and genomic sequences&lt;/title&gt;&lt;uuid&gt;933D3F0E-D584-41FC-BB43-5B8C436AEAD5&lt;/uuid&gt;&lt;subtype&gt;400&lt;/subtype&gt;&lt;endpage&gt;1697&lt;/endpage&gt;&lt;type&gt;400&lt;/type&gt;&lt;url&gt;http://www.rnajournal.org/cgi/doi/10.1261/rna.7610404&lt;/url&gt;&lt;bundle&gt;&lt;publication&gt;&lt;publisher&gt;Cold Spring Harbor Lab&lt;/publisher&gt;&lt;title&gt;RNA (New York, N.Y.)&lt;/title&gt;&lt;type&gt;-100&lt;/type&gt;&lt;subtype&gt;-100&lt;/subtype&gt;&lt;uuid&gt;5D02A048-A812-4C82-A5D8-9E726BDD71D9&lt;/uuid&gt;&lt;/publication&gt;&lt;/bundle&gt;&lt;authors&gt;&lt;author&gt;&lt;firstName&gt;Y&lt;/firstName&gt;&lt;lastName&gt;JIN&lt;/lastName&gt;&lt;/author&gt;&lt;/authors&gt;&lt;/publication&gt;&lt;/publications&gt;&lt;cites&gt;&lt;/cites&gt;&lt;/citation&gt;</w:instrText>
+      </w:r>
+      <w:r>
+        <w:rPr>
+          <w:sz w:val="24"/>
         </w:rPr>
         <w:fldChar w:fldCharType="separate"/>
       </w:r>
@@ -1568,42 +1641,224 @@
         <w:rPr>
           <w:szCs w:val="18"/>
         </w:rPr>
-        <w:t>{Cheng:2001jl, JIN:2004ih}</w:t>
-      </w:r>
-      <w:r>
-        <w:rPr>
-          <w:sz w:val="24"/>
-          <w:szCs w:val="18"/>
+        <w:t>[14,15]</w:t>
+      </w:r>
+      <w:r>
+        <w:rPr>
+          <w:sz w:val="24"/>
         </w:rPr>
         <w:fldChar w:fldCharType="end"/>
       </w:r>
       <w:r>
         <w:rPr>
           <w:sz w:val="24"/>
-          <w:szCs w:val="18"/>
         </w:rPr>
         <w:t>)</w:t>
       </w:r>
       <w:r>
         <w:rPr>
           <w:sz w:val="24"/>
-          <w:szCs w:val="18"/>
         </w:rPr>
         <w:t>,</w:t>
       </w:r>
       <w:r>
         <w:rPr>
           <w:sz w:val="24"/>
-          <w:szCs w:val="18"/>
-        </w:rPr>
-        <w:t xml:space="preserve"> can disguise</w:t>
-      </w:r>
-      <w:r>
-        <w:rPr>
-          <w:sz w:val="24"/>
-          <w:szCs w:val="18"/>
-        </w:rPr>
-        <w:t xml:space="preserve"> the characteristic adenine sequence and result in impurity in the poly(A) tails</w:t>
+        </w:rPr>
+        <w:t xml:space="preserve"> can disguise the characteristic adenine sequence </w:t>
+      </w:r>
+      <w:r>
+        <w:rPr>
+          <w:sz w:val="24"/>
+        </w:rPr>
+        <w:t xml:space="preserve">and result in impurity in the poly(A) tails. </w:t>
+      </w:r>
+      <w:r>
+        <w:rPr>
+          <w:sz w:val="24"/>
+        </w:rPr>
+        <w:t>Certain t</w:t>
+      </w:r>
+      <w:r>
+        <w:rPr>
+          <w:sz w:val="24"/>
+        </w:rPr>
+        <w:t>ools</w:t>
+      </w:r>
+      <w:r>
+        <w:rPr>
+          <w:sz w:val="24"/>
+        </w:rPr>
+        <w:t>,</w:t>
+      </w:r>
+      <w:r>
+        <w:rPr>
+          <w:sz w:val="24"/>
+        </w:rPr>
+        <w:t xml:space="preserve"> such as SeqClean </w:t>
+      </w:r>
+      <w:r>
+        <w:rPr>
+          <w:sz w:val="24"/>
+        </w:rPr>
+        <w:fldChar w:fldCharType="begin"/>
+      </w:r>
+      <w:r>
+        <w:rPr>
+          <w:sz w:val="24"/>
+        </w:rPr>
+        <w:instrText xml:space="preserve"> ADDIN PAPERS2_CITATIONS &lt;citation&gt;&lt;uuid&gt;B23E55D8-E064-40C0-B97C-38F6EC349363&lt;/uuid&gt;&lt;priority&gt;0&lt;/priority&gt;&lt;publications&gt;&lt;publication&gt;&lt;title&gt;DFCI Gene Indices Software Tool&lt;/title&gt;&lt;type&gt;400&lt;/type&gt;&lt;subtype&gt;403&lt;/subtype&gt;&lt;uuid&gt;13068C25-2E8B-4E85-BD4C-360FD54C5622&lt;/uuid&gt;&lt;/publication&gt;&lt;/publications&gt;&lt;cites&gt;&lt;/cites&gt;&lt;/citation&gt;</w:instrText>
+      </w:r>
+      <w:r>
+        <w:rPr>
+          <w:sz w:val="24"/>
+        </w:rPr>
+        <w:fldChar w:fldCharType="separate"/>
+      </w:r>
+      <w:r>
+        <w:rPr>
+          <w:szCs w:val="18"/>
+        </w:rPr>
+        <w:t>[7]</w:t>
+      </w:r>
+      <w:r>
+        <w:rPr>
+          <w:sz w:val="24"/>
+        </w:rPr>
+        <w:fldChar w:fldCharType="end"/>
+      </w:r>
+      <w:r>
+        <w:rPr>
+          <w:sz w:val="24"/>
+        </w:rPr>
+        <w:t xml:space="preserve">, TrimEST </w:t>
+      </w:r>
+      <w:r>
+        <w:rPr>
+          <w:sz w:val="24"/>
+        </w:rPr>
+        <w:fldChar w:fldCharType="begin"/>
+      </w:r>
+      <w:r>
+        <w:rPr>
+          <w:sz w:val="24"/>
+        </w:rPr>
+        <w:instrText xml:space="preserve"> ADDIN PAPERS2_CITATIONS &lt;citation&gt;&lt;uuid&gt;FD32B8F1-0397-4D9C-A80F-892EECD61638&lt;/uuid&gt;&lt;priority&gt;0&lt;/priority&gt;&lt;publications&gt;&lt;publication&gt;&lt;volume&gt;16&lt;/volume&gt;&lt;publication_date&gt;99200006001200000000220000&lt;/publication_date&gt;&lt;number&gt;6&lt;/number&gt;&lt;institution&gt;The Sanger Centre, Wellcome Trust Genome Campus, Hinxton, Cambridge, UK CB10 1SA.&lt;/institution&gt;&lt;startpage&gt;276&lt;/startpage&gt;&lt;title&gt;EMBOSS: the European Molecular Biology Open Software Suite.&lt;/title&gt;&lt;uuid&gt;B4A8ACAC-7795-47A8-9C7B-56408911CBB2&lt;/uuid&gt;&lt;subtype&gt;400&lt;/subtype&gt;&lt;endpage&gt;277&lt;/endpage&gt;&lt;type&gt;400&lt;/type&gt;&lt;url&gt;http://eutils.ncbi.nlm.nih.gov/entrez/eutils/elink.fcgi?dbfrom=pubmed&amp;amp;id=10827456&amp;amp;retmode=ref&amp;amp;cmd=prlinks&lt;/url&gt;&lt;bundle&gt;&lt;publication&gt;&lt;url&gt;http://www.cell.com/trends/genetics/&lt;/url&gt;&lt;title&gt;Trends in genetics : TIG&lt;/title&gt;&lt;type&gt;-100&lt;/type&gt;&lt;subtype&gt;-100&lt;/subtype&gt;&lt;uuid&gt;90B9A025-259A-437B-86DB-74B64E24675F&lt;/uuid&gt;&lt;/publication&gt;&lt;/bundle&gt;&lt;authors&gt;&lt;author&gt;&lt;firstName&gt;P&lt;/firstName&gt;&lt;lastName&gt;Rice&lt;/lastName&gt;&lt;/author&gt;&lt;author&gt;&lt;firstName&gt;I&lt;/firstName&gt;&lt;lastName&gt;Longden&lt;/lastName&gt;&lt;/author&gt;&lt;author&gt;&lt;firstName&gt;A&lt;/firstName&gt;&lt;lastName&gt;Bleasby&lt;/lastName&gt;&lt;/author&gt;&lt;/authors&gt;&lt;/publication&gt;&lt;/publications&gt;&lt;cites&gt;&lt;/cites&gt;&lt;/citation&gt;</w:instrText>
+      </w:r>
+      <w:r>
+        <w:rPr>
+          <w:sz w:val="24"/>
+        </w:rPr>
+        <w:fldChar w:fldCharType="separate"/>
+      </w:r>
+      <w:r>
+        <w:rPr>
+          <w:szCs w:val="18"/>
+        </w:rPr>
+        <w:t>[8]</w:t>
+      </w:r>
+      <w:r>
+        <w:rPr>
+          <w:sz w:val="24"/>
+        </w:rPr>
+        <w:fldChar w:fldCharType="end"/>
+      </w:r>
+      <w:r>
+        <w:rPr>
+          <w:sz w:val="24"/>
+        </w:rPr>
+        <w:t xml:space="preserve">, </w:t>
+      </w:r>
+      <w:r>
+        <w:rPr>
+          <w:sz w:val="24"/>
+        </w:rPr>
+        <w:t xml:space="preserve">and </w:t>
+      </w:r>
+      <w:r>
+        <w:rPr>
+          <w:sz w:val="24"/>
+        </w:rPr>
+        <w:t xml:space="preserve">SeqTrim </w:t>
+      </w:r>
+      <w:r>
+        <w:rPr>
+          <w:sz w:val="24"/>
+        </w:rPr>
+        <w:fldChar w:fldCharType="begin"/>
+      </w:r>
+      <w:r>
+        <w:rPr>
+          <w:sz w:val="24"/>
+        </w:rPr>
+        <w:instrText xml:space="preserve"> ADDIN PAPERS2_CITATIONS &lt;citation&gt;&lt;uuid&gt;9BABDE3F-3CF1-4E90-BE1A-D4C30FDB60C7&lt;/uuid&gt;&lt;priority&gt;0&lt;/priority&gt;&lt;publications&gt;&lt;publication&gt;&lt;volume&gt;11&lt;/volume&gt;&lt;publication_date&gt;99201000001200000000200000&lt;/publication_date&gt;&lt;number&gt;1&lt;/number&gt;&lt;doi&gt;10.1186/1471-2105-11-38&lt;/doi&gt;&lt;startpage&gt;38&lt;/startpage&gt;&lt;title&gt;SeqTrim: a high-throughput pipeline for preprocessing any type of sequence reads&lt;/title&gt;&lt;uuid&gt;2C1C26E7-FAFC-49FA-89EA-303EC44B059B&lt;/uuid&gt;&lt;subtype&gt;400&lt;/subtype&gt;&lt;type&gt;400&lt;/type&gt;&lt;url&gt;http://www.biomedcentral.com/1471-2105/11/38&lt;/url&gt;&lt;bundle&gt;&lt;publication&gt;&lt;publisher&gt;BioMed Central Ltd&lt;/publisher&gt;&lt;title&gt;BMC bioinformatics&lt;/title&gt;&lt;type&gt;-100&lt;/type&gt;&lt;subtype&gt;-100&lt;/subtype&gt;&lt;uuid&gt;7B9B5D5A-7A68-478D-9DE8-B20F430160D0&lt;/uuid&gt;&lt;/publication&gt;&lt;/bundle&gt;&lt;authors&gt;&lt;author&gt;&lt;firstName&gt;Juan&lt;/firstName&gt;&lt;lastName&gt;Falgueras&lt;/lastName&gt;&lt;/author&gt;&lt;author&gt;&lt;firstName&gt;Antonio&lt;/firstName&gt;&lt;middleNames&gt;J&lt;/middleNames&gt;&lt;lastName&gt;Lara&lt;/lastName&gt;&lt;/author&gt;&lt;author&gt;&lt;firstName&gt;Noé&lt;/firstName&gt;&lt;lastName&gt;Fernández-Pozo&lt;/lastName&gt;&lt;/author&gt;&lt;author&gt;&lt;firstName&gt;Francisco&lt;/firstName&gt;&lt;middleNames&gt;R&lt;/middleNames&gt;&lt;lastName&gt;Cantón&lt;/lastName&gt;&lt;/author&gt;&lt;author&gt;&lt;firstName&gt;Guillermo&lt;/firstName&gt;&lt;lastName&gt;Pérez-Trabado&lt;/lastName&gt;&lt;/author&gt;&lt;author&gt;&lt;firstName&gt;M&lt;/firstName&gt;&lt;middleNames&gt;Gonzalo&lt;/middleNames&gt;&lt;lastName&gt;Claros&lt;/lastName&gt;&lt;/author&gt;&lt;/authors&gt;&lt;/publication&gt;&lt;/publications&gt;&lt;cites&gt;&lt;/cites&gt;&lt;/citation&gt;</w:instrText>
+      </w:r>
+      <w:r>
+        <w:rPr>
+          <w:sz w:val="24"/>
+        </w:rPr>
+        <w:fldChar w:fldCharType="separate"/>
+      </w:r>
+      <w:r>
+        <w:rPr>
+          <w:szCs w:val="18"/>
+        </w:rPr>
+        <w:t>[9]</w:t>
+      </w:r>
+      <w:r>
+        <w:rPr>
+          <w:sz w:val="24"/>
+        </w:rPr>
+        <w:fldChar w:fldCharType="end"/>
+      </w:r>
+      <w:r>
+        <w:rPr>
+          <w:sz w:val="24"/>
+        </w:rPr>
+        <w:t>,</w:t>
+      </w:r>
+      <w:r>
+        <w:rPr>
+          <w:sz w:val="24"/>
+        </w:rPr>
+        <w:t xml:space="preserve"> are able </w:t>
+      </w:r>
+      <w:r>
+        <w:rPr>
+          <w:sz w:val="24"/>
+        </w:rPr>
+        <w:t xml:space="preserve">to </w:t>
+      </w:r>
+      <w:r>
+        <w:rPr>
+          <w:sz w:val="24"/>
+        </w:rPr>
+        <w:t xml:space="preserve">reliably remove such tails by identifying one end </w:t>
+      </w:r>
+      <w:r>
+        <w:rPr>
+          <w:sz w:val="24"/>
+        </w:rPr>
+        <w:t>of the</w:t>
+      </w:r>
+      <w:r>
+        <w:rPr>
+          <w:sz w:val="24"/>
+        </w:rPr>
+        <w:t xml:space="preserve"> tail </w:t>
+      </w:r>
+      <w:r>
+        <w:rPr>
+          <w:sz w:val="24"/>
+        </w:rPr>
+        <w:t>and truncating</w:t>
+      </w:r>
+      <w:r>
+        <w:rPr>
+          <w:sz w:val="24"/>
+          <w:szCs w:val="18"/>
+        </w:rPr>
+        <w:t xml:space="preserve"> it</w:t>
       </w:r>
       <w:r>
         <w:rPr>
@@ -1617,209 +1872,28 @@
           <w:sz w:val="24"/>
           <w:szCs w:val="18"/>
         </w:rPr>
-        <w:t>Certain t</w:t>
-      </w:r>
-      <w:r>
-        <w:rPr>
-          <w:sz w:val="24"/>
-          <w:szCs w:val="18"/>
-        </w:rPr>
-        <w:t>ools</w:t>
-      </w:r>
-      <w:r>
-        <w:rPr>
-          <w:sz w:val="24"/>
-          <w:szCs w:val="18"/>
-        </w:rPr>
-        <w:t>,</w:t>
-      </w:r>
-      <w:r>
-        <w:rPr>
-          <w:sz w:val="24"/>
-          <w:szCs w:val="18"/>
-        </w:rPr>
-        <w:t xml:space="preserve"> such as SeqClean </w:t>
-      </w:r>
-      <w:r>
-        <w:rPr>
-          <w:sz w:val="24"/>
-          <w:szCs w:val="18"/>
-        </w:rPr>
-        <w:fldChar w:fldCharType="begin"/>
-      </w:r>
-      <w:r>
-        <w:rPr>
-          <w:sz w:val="24"/>
-          <w:szCs w:val="18"/>
-        </w:rPr>
-        <w:instrText xml:space="preserve"> ADDIN PAPERS2_CITATIONS &lt;citation&gt;&lt;uuid&gt;55064A5B-F0FE-4FDB-9967-74655993B1E8&lt;/uuid&gt;&lt;priority&gt;0&lt;/priority&gt;&lt;publications&gt;&lt;publication&gt;&lt;title&gt;DFCI Gene Indices Software Tool&lt;/title&gt;&lt;type&gt;400&lt;/type&gt;&lt;subtype&gt;403&lt;/subtype&gt;&lt;uuid&gt;13068C25-2E8B-4E85-BD4C-360FD54C5622&lt;/uuid&gt;&lt;/publication&gt;&lt;/publications&gt;&lt;cites&gt;&lt;/cites&gt;&lt;/citation&gt;</w:instrText>
-      </w:r>
-      <w:r>
-        <w:rPr>
-          <w:sz w:val="24"/>
-          <w:szCs w:val="18"/>
-        </w:rPr>
-        <w:fldChar w:fldCharType="separate"/>
-      </w:r>
-      <w:r>
-        <w:rPr>
-          <w:szCs w:val="18"/>
-        </w:rPr>
-        <w:t>{Anonymous:EwaMJS6L}</w:t>
-      </w:r>
-      <w:r>
-        <w:rPr>
-          <w:sz w:val="24"/>
-          <w:szCs w:val="18"/>
-        </w:rPr>
-        <w:fldChar w:fldCharType="end"/>
-      </w:r>
-      <w:r>
-        <w:rPr>
-          <w:sz w:val="24"/>
-          <w:szCs w:val="18"/>
-        </w:rPr>
-        <w:t xml:space="preserve">, TrimEST </w:t>
-      </w:r>
-      <w:r>
-        <w:rPr>
-          <w:sz w:val="24"/>
-          <w:szCs w:val="18"/>
-        </w:rPr>
-        <w:fldChar w:fldCharType="begin"/>
-      </w:r>
-      <w:r>
-        <w:rPr>
-          <w:sz w:val="24"/>
-          <w:szCs w:val="18"/>
-        </w:rPr>
-        <w:instrText xml:space="preserve"> ADDIN PAPERS2_CITATIONS &lt;citation&gt;&lt;uuid&gt;21F8B3A4-C9CB-48D4-9B19-2CF2D83AD04B&lt;/uuid&gt;&lt;priority&gt;0&lt;/priority&gt;&lt;publications&gt;&lt;publication&gt;&lt;volume&gt;16&lt;/volume&gt;&lt;publication_date&gt;99200006001200000000220000&lt;/publication_date&gt;&lt;number&gt;6&lt;/number&gt;&lt;institution&gt;The Sanger Centre, Wellcome Trust Genome Campus, Hinxton, Cambridge, UK CB10 1SA.&lt;/institution&gt;&lt;startpage&gt;276&lt;/startpage&gt;&lt;title&gt;EMBOSS: the European Molecular Biology Open Software Suite.&lt;/title&gt;&lt;uuid&gt;B4A8ACAC-7795-47A8-9C7B-56408911CBB2&lt;/uuid&gt;&lt;subtype&gt;400&lt;/subtype&gt;&lt;endpage&gt;277&lt;/endpage&gt;&lt;type&gt;400&lt;/type&gt;&lt;url&gt;http://eutils.ncbi.nlm.nih.gov/entrez/eutils/elink.fcgi?dbfrom=pubmed&amp;amp;id=10827456&amp;amp;retmode=ref&amp;amp;cmd=prlinks&lt;/url&gt;&lt;bundle&gt;&lt;publication&gt;&lt;url&gt;http://www.cell.com/trends/genetics/&lt;/url&gt;&lt;title&gt;Trends in genetics : TIG&lt;/title&gt;&lt;type&gt;-100&lt;/type&gt;&lt;subtype&gt;-100&lt;/subtype&gt;&lt;uuid&gt;90B9A025-259A-437B-86DB-74B64E24675F&lt;/uuid&gt;&lt;/publication&gt;&lt;/bundle&gt;&lt;authors&gt;&lt;author&gt;&lt;firstName&gt;P&lt;/firstName&gt;&lt;lastName&gt;Rice&lt;/lastName&gt;&lt;/author&gt;&lt;author&gt;&lt;firstName&gt;I&lt;/firstName&gt;&lt;lastName&gt;Longden&lt;/lastName&gt;&lt;/author&gt;&lt;author&gt;&lt;firstName&gt;A&lt;/firstName&gt;&lt;lastName&gt;Bleasby&lt;/lastName&gt;&lt;/author&gt;&lt;/authors&gt;&lt;/publication&gt;&lt;/publications&gt;&lt;cites&gt;&lt;/cites&gt;&lt;/citation&gt;</w:instrText>
-      </w:r>
-      <w:r>
-        <w:rPr>
-          <w:sz w:val="24"/>
-          <w:szCs w:val="18"/>
-        </w:rPr>
-        <w:fldChar w:fldCharType="separate"/>
-      </w:r>
-      <w:r>
-        <w:rPr>
-          <w:szCs w:val="18"/>
-        </w:rPr>
-        <w:t>{Rice:2000wr}</w:t>
-      </w:r>
-      <w:r>
-        <w:rPr>
-          <w:sz w:val="24"/>
-          <w:szCs w:val="18"/>
-        </w:rPr>
-        <w:fldChar w:fldCharType="end"/>
-      </w:r>
-      <w:r>
-        <w:rPr>
-          <w:sz w:val="24"/>
-          <w:szCs w:val="18"/>
-        </w:rPr>
-        <w:t xml:space="preserve">, </w:t>
-      </w:r>
-      <w:r>
-        <w:rPr>
-          <w:sz w:val="24"/>
-          <w:szCs w:val="18"/>
-        </w:rPr>
-        <w:t xml:space="preserve">and </w:t>
-      </w:r>
-      <w:r>
-        <w:rPr>
-          <w:sz w:val="24"/>
-          <w:szCs w:val="18"/>
-        </w:rPr>
-        <w:t xml:space="preserve">SeqTrim </w:t>
-      </w:r>
-      <w:r>
-        <w:rPr>
-          <w:sz w:val="24"/>
-          <w:szCs w:val="18"/>
-        </w:rPr>
-        <w:fldChar w:fldCharType="begin"/>
-      </w:r>
-      <w:r>
-        <w:rPr>
-          <w:sz w:val="24"/>
-          <w:szCs w:val="18"/>
-        </w:rPr>
-        <w:instrText xml:space="preserve"> ADDIN PAPERS2_CITATIONS &lt;citation&gt;&lt;uuid&gt;73230DA2-51AC-4124-A7BA-3D7DE70AC2F1&lt;/uuid&gt;&lt;priority&gt;0&lt;/priority&gt;&lt;publications&gt;&lt;publication&gt;&lt;volume&gt;11&lt;/volume&gt;&lt;publication_date&gt;99201000001200000000200000&lt;/publication_date&gt;&lt;number&gt;1&lt;/number&gt;&lt;doi&gt;10.1186/1471-2105-11-38&lt;/doi&gt;&lt;startpage&gt;38&lt;/startpage&gt;&lt;title&gt;SeqTrim: a high-throughput pipeline for preprocessing any type of sequence reads&lt;/title&gt;&lt;uuid&gt;2C1C26E7-FAFC-49FA-89EA-303EC44B059B&lt;/uuid&gt;&lt;subtype&gt;400&lt;/subtype&gt;&lt;type&gt;400&lt;/type&gt;&lt;url&gt;http://www.biomedcentral.com/1471-2105/11/38&lt;/url&gt;&lt;bundle&gt;&lt;publication&gt;&lt;publisher&gt;BioMed Central Ltd&lt;/publisher&gt;&lt;title&gt;BMC bioinformatics&lt;/title&gt;&lt;type&gt;-100&lt;/type&gt;&lt;subtype&gt;-100&lt;/subtype&gt;&lt;uuid&gt;7B9B5D5A-7A68-478D-9DE8-B20F430160D0&lt;/uuid&gt;&lt;/publication&gt;&lt;/bundle&gt;&lt;authors&gt;&lt;author&gt;&lt;firstName&gt;Juan&lt;/firstName&gt;&lt;lastName&gt;Falgueras&lt;/lastName&gt;&lt;/author&gt;&lt;author&gt;&lt;firstName&gt;Antonio&lt;/firstName&gt;&lt;middleNames&gt;J&lt;/middleNames&gt;&lt;lastName&gt;Lara&lt;/lastName&gt;&lt;/author&gt;&lt;author&gt;&lt;firstName&gt;Noé&lt;/firstName&gt;&lt;lastName&gt;Fernández-Pozo&lt;/lastName&gt;&lt;/author&gt;&lt;author&gt;&lt;firstName&gt;Francisco&lt;/firstName&gt;&lt;middleNames&gt;R&lt;/middleNames&gt;&lt;lastName&gt;Cantón&lt;/lastName&gt;&lt;/author&gt;&lt;author&gt;&lt;firstName&gt;Guillermo&lt;/firstName&gt;&lt;lastName&gt;Pérez-Trabado&lt;/lastName&gt;&lt;/author&gt;&lt;author&gt;&lt;firstName&gt;M&lt;/firstName&gt;&lt;middleNames&gt;Gonzalo&lt;/middleNames&gt;&lt;lastName&gt;Claros&lt;/lastName&gt;&lt;/author&gt;&lt;/authors&gt;&lt;/publication&gt;&lt;/publications&gt;&lt;cites&gt;&lt;/cites&gt;&lt;/citation&gt;</w:instrText>
-      </w:r>
-      <w:r>
-        <w:rPr>
-          <w:sz w:val="24"/>
-          <w:szCs w:val="18"/>
-        </w:rPr>
-        <w:fldChar w:fldCharType="separate"/>
-      </w:r>
-      <w:r>
-        <w:rPr>
-          <w:szCs w:val="18"/>
-        </w:rPr>
-        <w:t>{Falgueras:2010bf}</w:t>
-      </w:r>
-      <w:r>
-        <w:rPr>
-          <w:sz w:val="24"/>
-          <w:szCs w:val="18"/>
-        </w:rPr>
-        <w:fldChar w:fldCharType="end"/>
-      </w:r>
-      <w:r>
-        <w:rPr>
-          <w:sz w:val="24"/>
-          <w:szCs w:val="18"/>
-        </w:rPr>
-        <w:t>,</w:t>
-      </w:r>
-      <w:r>
-        <w:rPr>
-          <w:sz w:val="24"/>
-          <w:szCs w:val="18"/>
-        </w:rPr>
-        <w:t xml:space="preserve"> are able </w:t>
-      </w:r>
-      <w:r>
-        <w:rPr>
-          <w:sz w:val="24"/>
-          <w:szCs w:val="18"/>
-        </w:rPr>
-        <w:t xml:space="preserve">to </w:t>
-      </w:r>
-      <w:r>
-        <w:rPr>
-          <w:sz w:val="24"/>
-          <w:szCs w:val="18"/>
-        </w:rPr>
-        <w:t xml:space="preserve">reliably remove such tails by identifying one end </w:t>
-      </w:r>
-      <w:r>
-        <w:rPr>
-          <w:sz w:val="24"/>
-          <w:szCs w:val="18"/>
-        </w:rPr>
-        <w:t xml:space="preserve">of the tail </w:t>
-      </w:r>
-      <w:bookmarkStart w:id="0" w:name="_GoBack"/>
-      <w:bookmarkEnd w:id="0"/>
-      <w:r>
-        <w:rPr>
-          <w:sz w:val="24"/>
-          <w:szCs w:val="18"/>
-        </w:rPr>
-        <w:t>and truncating</w:t>
-      </w:r>
-      <w:r>
-        <w:rPr>
-          <w:sz w:val="24"/>
-          <w:szCs w:val="18"/>
-        </w:rPr>
-        <w:t xml:space="preserve"> it</w:t>
+        <w:t xml:space="preserve"> But they a</w:t>
+      </w:r>
+      <w:r>
+        <w:rPr>
+          <w:sz w:val="24"/>
+          <w:szCs w:val="18"/>
+        </w:rPr>
+        <w:t>re not able to provide the inf</w:t>
+      </w:r>
+      <w:r>
+        <w:rPr>
+          <w:sz w:val="24"/>
+          <w:szCs w:val="18"/>
+        </w:rPr>
+        <w:t>ormation needed to study the polyadenylation process itself</w:t>
+      </w:r>
+      <w:r>
+        <w:rPr>
+          <w:sz w:val="24"/>
+          <w:szCs w:val="18"/>
+        </w:rPr>
+        <w:t xml:space="preserve"> (e.g. length, or termination position)</w:t>
       </w:r>
       <w:r>
         <w:rPr>
@@ -1827,27 +1901,6 @@
           <w:szCs w:val="18"/>
         </w:rPr>
         <w:t xml:space="preserve">. </w:t>
-      </w:r>
-      <w:r>
-        <w:rPr>
-          <w:sz w:val="24"/>
-          <w:szCs w:val="18"/>
-        </w:rPr>
-        <w:t xml:space="preserve"> But they a</w:t>
-      </w:r>
-      <w:r>
-        <w:rPr>
-          <w:sz w:val="24"/>
-          <w:szCs w:val="18"/>
-        </w:rPr>
-        <w:t>re not able to provide the inf</w:t>
-      </w:r>
-      <w:r>
-        <w:rPr>
-          <w:sz w:val="24"/>
-          <w:szCs w:val="18"/>
-        </w:rPr>
-        <w:t xml:space="preserve">ormation needed to study the polyadenylation process itself. </w:t>
       </w:r>
     </w:p>
     <w:p>
@@ -1866,7 +1919,14 @@
           <w:sz w:val="24"/>
           <w:szCs w:val="18"/>
         </w:rPr>
-        <w:t xml:space="preserve">In this paper, we introduce SCOPE++, an open-source software tool employing a Hidden Markov Model approach for the precise identification </w:t>
+        <w:t>In this paper</w:t>
+      </w:r>
+      <w:r>
+        <w:rPr>
+          <w:sz w:val="24"/>
+          <w:szCs w:val="18"/>
+        </w:rPr>
+        <w:t xml:space="preserve"> we introduce SCOPE++, an open-source software tool employing a Hidden Markov Model approach for the precise identification </w:t>
       </w:r>
       <w:r>
         <w:rPr>
@@ -2150,7 +2210,7 @@
         <w:rPr>
           <w:noProof w:val="0"/>
         </w:rPr>
-        <w:instrText xml:space="preserve"> ADDIN PAPERS2_CITATIONS &lt;citation&gt;&lt;uuid&gt;896B0999-8EA2-4EAC-841C-BF423A765106&lt;/uuid&gt;&lt;priority&gt;0&lt;/priority&gt;&lt;publications&gt;&lt;publication&gt;&lt;publication_date&gt;99199804231200000000222000&lt;/publication_date&gt;&lt;subtitle&gt;Probabilistic Models of Proteins and Nucleic Acids&lt;/subtitle&gt;&lt;title&gt;Biological Sequence Analysis&lt;/title&gt;&lt;uuid&gt;F7B110F6-59A6-43E3-ADB9-0AA4BFD814A7&lt;/uuid&gt;&lt;subtype&gt;0&lt;/subtype&gt;&lt;publisher&gt;Cambridge University Press&lt;/publisher&gt;&lt;type&gt;0&lt;/type&gt;&lt;url&gt;http://books.google.com/books?id=HUUhAwAAQBAJ&amp;amp;printsec=frontcover&amp;amp;dq=Durbin+Biological+Sequence+Analysis+Probabilistic+Models+of+Proteins+and+Nucleic+Acids&amp;amp;hl=&amp;amp;cd=2&amp;amp;source=gbs_api&lt;/url&gt;&lt;authors&gt;&lt;author&gt;&lt;firstName&gt;Richard&lt;/firstName&gt;&lt;lastName&gt;Durbin&lt;/lastName&gt;&lt;/author&gt;&lt;author&gt;&lt;firstName&gt;Sean&lt;/firstName&gt;&lt;middleNames&gt;R&lt;/middleNames&gt;&lt;lastName&gt;Eddy&lt;/lastName&gt;&lt;/author&gt;&lt;author&gt;&lt;firstName&gt;Anders&lt;/firstName&gt;&lt;lastName&gt;Krogh&lt;/lastName&gt;&lt;/author&gt;&lt;author&gt;&lt;firstName&gt;Graeme&lt;/firstName&gt;&lt;lastName&gt;Mitchison&lt;/lastName&gt;&lt;/author&gt;&lt;/authors&gt;&lt;/publication&gt;&lt;/publications&gt;&lt;cites&gt;&lt;/cites&gt;&lt;/citation&gt;</w:instrText>
+        <w:instrText xml:space="preserve"> ADDIN PAPERS2_CITATIONS &lt;citation&gt;&lt;uuid&gt;08B0AB6E-75E3-441A-9806-22761AE6B627&lt;/uuid&gt;&lt;priority&gt;0&lt;/priority&gt;&lt;publications&gt;&lt;publication&gt;&lt;publication_date&gt;99199804231200000000222000&lt;/publication_date&gt;&lt;subtitle&gt;Probabilistic Models of Proteins and Nucleic Acids&lt;/subtitle&gt;&lt;title&gt;Biological Sequence Analysis&lt;/title&gt;&lt;uuid&gt;F7B110F6-59A6-43E3-ADB9-0AA4BFD814A7&lt;/uuid&gt;&lt;subtype&gt;0&lt;/subtype&gt;&lt;publisher&gt;Cambridge University Press&lt;/publisher&gt;&lt;type&gt;0&lt;/type&gt;&lt;url&gt;http://books.google.com/books?id=HUUhAwAAQBAJ&amp;amp;printsec=frontcover&amp;amp;dq=Durbin+Biological+Sequence+Analysis+Probabilistic+Models+of+Proteins+and+Nucleic+Acids&amp;amp;hl=&amp;amp;cd=2&amp;amp;source=gbs_api&lt;/url&gt;&lt;authors&gt;&lt;author&gt;&lt;firstName&gt;Richard&lt;/firstName&gt;&lt;lastName&gt;Durbin&lt;/lastName&gt;&lt;/author&gt;&lt;author&gt;&lt;firstName&gt;Sean&lt;/firstName&gt;&lt;middleNames&gt;R&lt;/middleNames&gt;&lt;lastName&gt;Eddy&lt;/lastName&gt;&lt;/author&gt;&lt;author&gt;&lt;firstName&gt;Anders&lt;/firstName&gt;&lt;lastName&gt;Krogh&lt;/lastName&gt;&lt;/author&gt;&lt;author&gt;&lt;firstName&gt;Graeme&lt;/firstName&gt;&lt;lastName&gt;Mitchison&lt;/lastName&gt;&lt;/author&gt;&lt;/authors&gt;&lt;/publication&gt;&lt;/publications&gt;&lt;cites&gt;&lt;/cites&gt;&lt;/citation&gt;</w:instrText>
       </w:r>
       <w:r>
         <w:rPr>
@@ -2162,7 +2222,7 @@
         <w:rPr>
           <w:noProof w:val="0"/>
         </w:rPr>
-        <w:t>{Durbin:1998wq}</w:t>
+        <w:t>[16]</w:t>
       </w:r>
       <w:r>
         <w:rPr>
@@ -2199,7 +2259,7 @@
         <w:rPr>
           <w:noProof w:val="0"/>
         </w:rPr>
-        <w:instrText xml:space="preserve"> ADDIN PAPERS2_CITATIONS &lt;citation&gt;&lt;uuid&gt;2FD3E855-6CAB-4FDE-B67B-00AB89CF143D&lt;/uuid&gt;&lt;priority&gt;0&lt;/priority&gt;&lt;publications&gt;&lt;publication&gt;&lt;uuid&gt;AD8C4069-BE2C-4F4E-8903-5A88B0259676&lt;/uuid&gt;&lt;volume&gt;3&lt;/volume&gt;&lt;doi&gt;10.1109/MASSP.1986.1165342&lt;/doi&gt;&lt;startpage&gt;4&lt;/startpage&gt;&lt;publication_date&gt;99198601011200000000222000&lt;/publication_date&gt;&lt;url&gt;http://ieeexplore.ieee.org/lpdocs/epic03/wrapper.htm?arnumber=1165342&lt;/url&gt;&lt;type&gt;400&lt;/type&gt;&lt;title&gt;An introduction to hidden Markov models&lt;/title&gt;&lt;publisher&gt;IEEE&lt;/publisher&gt;&lt;number&gt;1&lt;/number&gt;&lt;subtype&gt;400&lt;/subtype&gt;&lt;endpage&gt;16&lt;/endpage&gt;&lt;bundle&gt;&lt;publication&gt;&lt;publisher&gt;IEEE&lt;/publisher&gt;&lt;title&gt;ASSP Magazine, IEEE&lt;/title&gt;&lt;type&gt;-100&lt;/type&gt;&lt;subtype&gt;-100&lt;/subtype&gt;&lt;uuid&gt;74F08750-2FBE-41BB-A98F-AEF0BBE1EB19&lt;/uuid&gt;&lt;/publication&gt;&lt;/bundle&gt;&lt;authors&gt;&lt;author&gt;&lt;firstName&gt;L&lt;/firstName&gt;&lt;lastName&gt;Rabiner&lt;/lastName&gt;&lt;/author&gt;&lt;author&gt;&lt;firstName&gt;B&lt;/firstName&gt;&lt;middleNames&gt;H&lt;/middleNames&gt;&lt;lastName&gt;Juang&lt;/lastName&gt;&lt;/author&gt;&lt;/authors&gt;&lt;/publication&gt;&lt;/publications&gt;&lt;cites&gt;&lt;/cites&gt;&lt;/citation&gt;</w:instrText>
+        <w:instrText xml:space="preserve"> ADDIN PAPERS2_CITATIONS &lt;citation&gt;&lt;uuid&gt;C90C49FB-BC88-47A8-AEA6-4129448F2A14&lt;/uuid&gt;&lt;priority&gt;0&lt;/priority&gt;&lt;publications&gt;&lt;publication&gt;&lt;uuid&gt;AD8C4069-BE2C-4F4E-8903-5A88B0259676&lt;/uuid&gt;&lt;volume&gt;3&lt;/volume&gt;&lt;doi&gt;10.1109/MASSP.1986.1165342&lt;/doi&gt;&lt;startpage&gt;4&lt;/startpage&gt;&lt;publication_date&gt;99198601011200000000222000&lt;/publication_date&gt;&lt;url&gt;http://ieeexplore.ieee.org/lpdocs/epic03/wrapper.htm?arnumber=1165342&lt;/url&gt;&lt;type&gt;400&lt;/type&gt;&lt;title&gt;An introduction to hidden Markov models&lt;/title&gt;&lt;publisher&gt;IEEE&lt;/publisher&gt;&lt;number&gt;1&lt;/number&gt;&lt;subtype&gt;400&lt;/subtype&gt;&lt;endpage&gt;16&lt;/endpage&gt;&lt;bundle&gt;&lt;publication&gt;&lt;publisher&gt;IEEE&lt;/publisher&gt;&lt;title&gt;ASSP Magazine, IEEE&lt;/title&gt;&lt;type&gt;-100&lt;/type&gt;&lt;subtype&gt;-100&lt;/subtype&gt;&lt;uuid&gt;74F08750-2FBE-41BB-A98F-AEF0BBE1EB19&lt;/uuid&gt;&lt;/publication&gt;&lt;/bundle&gt;&lt;authors&gt;&lt;author&gt;&lt;firstName&gt;L&lt;/firstName&gt;&lt;lastName&gt;Rabiner&lt;/lastName&gt;&lt;/author&gt;&lt;author&gt;&lt;firstName&gt;B&lt;/firstName&gt;&lt;middleNames&gt;H&lt;/middleNames&gt;&lt;lastName&gt;Juang&lt;/lastName&gt;&lt;/author&gt;&lt;/authors&gt;&lt;/publication&gt;&lt;/publications&gt;&lt;cites&gt;&lt;/cites&gt;&lt;/citation&gt;</w:instrText>
       </w:r>
       <w:r>
         <w:rPr>
@@ -2211,7 +2271,7 @@
         <w:rPr>
           <w:noProof w:val="0"/>
         </w:rPr>
-        <w:t>{Rabiner:1986jk}</w:t>
+        <w:t>[17]</w:t>
       </w:r>
       <w:r>
         <w:rPr>
@@ -2247,7 +2307,7 @@
         <w:rPr>
           <w:noProof w:val="0"/>
         </w:rPr>
-        <w:instrText xml:space="preserve"> ADDIN PAPERS2_CITATIONS &lt;citation&gt;&lt;uuid&gt;C4A1E7BA-EA6B-4ADF-9F7C-1FAE32F3BF84&lt;/uuid&gt;&lt;priority&gt;0&lt;/priority&gt;&lt;publications&gt;&lt;publication&gt;&lt;publication_date&gt;99199804231200000000222000&lt;/publication_date&gt;&lt;subtitle&gt;Probabilistic Models of Proteins and Nucleic Acids&lt;/subtitle&gt;&lt;title&gt;Biological Sequence Analysis&lt;/title&gt;&lt;uuid&gt;F7B110F6-59A6-43E3-ADB9-0AA4BFD814A7&lt;/uuid&gt;&lt;subtype&gt;0&lt;/subtype&gt;&lt;publisher&gt;Cambridge University Press&lt;/publisher&gt;&lt;type&gt;0&lt;/type&gt;&lt;url&gt;http://books.google.com/books?id=HUUhAwAAQBAJ&amp;amp;printsec=frontcover&amp;amp;dq=Durbin+Biological+Sequence+Analysis+Probabilistic+Models+of+Proteins+and+Nucleic+Acids&amp;amp;hl=&amp;amp;cd=2&amp;amp;source=gbs_api&lt;/url&gt;&lt;authors&gt;&lt;author&gt;&lt;firstName&gt;Richard&lt;/firstName&gt;&lt;lastName&gt;Durbin&lt;/lastName&gt;&lt;/author&gt;&lt;author&gt;&lt;firstName&gt;Sean&lt;/firstName&gt;&lt;middleNames&gt;R&lt;/middleNames&gt;&lt;lastName&gt;Eddy&lt;/lastName&gt;&lt;/author&gt;&lt;author&gt;&lt;firstName&gt;Anders&lt;/firstName&gt;&lt;lastName&gt;Krogh&lt;/lastName&gt;&lt;/author&gt;&lt;author&gt;&lt;firstName&gt;Graeme&lt;/firstName&gt;&lt;lastName&gt;Mitchison&lt;/lastName&gt;&lt;/author&gt;&lt;/authors&gt;&lt;/publication&gt;&lt;/publications&gt;&lt;cites&gt;&lt;/cites&gt;&lt;/citation&gt;</w:instrText>
+        <w:instrText xml:space="preserve"> ADDIN PAPERS2_CITATIONS &lt;citation&gt;&lt;uuid&gt;04CCA603-C4AE-4BBC-8300-4BC87896C258&lt;/uuid&gt;&lt;priority&gt;0&lt;/priority&gt;&lt;publications&gt;&lt;publication&gt;&lt;publication_date&gt;99199804231200000000222000&lt;/publication_date&gt;&lt;subtitle&gt;Probabilistic Models of Proteins and Nucleic Acids&lt;/subtitle&gt;&lt;title&gt;Biological Sequence Analysis&lt;/title&gt;&lt;uuid&gt;F7B110F6-59A6-43E3-ADB9-0AA4BFD814A7&lt;/uuid&gt;&lt;subtype&gt;0&lt;/subtype&gt;&lt;publisher&gt;Cambridge University Press&lt;/publisher&gt;&lt;type&gt;0&lt;/type&gt;&lt;url&gt;http://books.google.com/books?id=HUUhAwAAQBAJ&amp;amp;printsec=frontcover&amp;amp;dq=Durbin+Biological+Sequence+Analysis+Probabilistic+Models+of+Proteins+and+Nucleic+Acids&amp;amp;hl=&amp;amp;cd=2&amp;amp;source=gbs_api&lt;/url&gt;&lt;authors&gt;&lt;author&gt;&lt;firstName&gt;Richard&lt;/firstName&gt;&lt;lastName&gt;Durbin&lt;/lastName&gt;&lt;/author&gt;&lt;author&gt;&lt;firstName&gt;Sean&lt;/firstName&gt;&lt;middleNames&gt;R&lt;/middleNames&gt;&lt;lastName&gt;Eddy&lt;/lastName&gt;&lt;/author&gt;&lt;author&gt;&lt;firstName&gt;Anders&lt;/firstName&gt;&lt;lastName&gt;Krogh&lt;/lastName&gt;&lt;/author&gt;&lt;author&gt;&lt;firstName&gt;Graeme&lt;/firstName&gt;&lt;lastName&gt;Mitchison&lt;/lastName&gt;&lt;/author&gt;&lt;/authors&gt;&lt;/publication&gt;&lt;/publications&gt;&lt;cites&gt;&lt;/cites&gt;&lt;/citation&gt;</w:instrText>
       </w:r>
       <w:r>
         <w:rPr>
@@ -2259,7 +2319,7 @@
         <w:rPr>
           <w:noProof w:val="0"/>
         </w:rPr>
-        <w:t>{Durbin:1998wq}</w:t>
+        <w:t>[16]</w:t>
       </w:r>
       <w:r>
         <w:rPr>
@@ -2272,6 +2332,18 @@
           <w:noProof w:val="0"/>
         </w:rPr>
         <w:t xml:space="preserve">  </w:t>
+      </w:r>
+      <w:r>
+        <w:rPr>
+          <w:noProof w:val="0"/>
+        </w:rPr>
+        <w:t>We also note that SCOPE++ can search for both poly(A) t</w:t>
+      </w:r>
+      <w:r>
+        <w:rPr>
+          <w:noProof w:val="0"/>
+        </w:rPr>
+        <w:t xml:space="preserve">ails and poly(T) tails, but as the poly(T) version is the mirror of the poly(A) version we will not discuss it further until Results. </w:t>
       </w:r>
     </w:p>
     <w:p>
@@ -2328,7 +2400,7 @@
         <w:rPr>
           <w:noProof w:val="0"/>
         </w:rPr>
-        <w:instrText xml:space="preserve"> ADDIN PAPERS2_CITATIONS &lt;citation&gt;&lt;uuid&gt;11D0131B-304E-4F38-8FC3-0BD8B06C0657&lt;/uuid&gt;&lt;priority&gt;0&lt;/priority&gt;&lt;publications&gt;&lt;publication&gt;&lt;publication_date&gt;99199804231200000000222000&lt;/publication_date&gt;&lt;subtitle&gt;Probabilistic Models of Proteins and Nucleic Acids&lt;/subtitle&gt;&lt;title&gt;Biological Sequence Analysis&lt;/title&gt;&lt;uuid&gt;F7B110F6-59A6-43E3-ADB9-0AA4BFD814A7&lt;/uuid&gt;&lt;subtype&gt;0&lt;/subtype&gt;&lt;publisher&gt;Cambridge University Press&lt;/publisher&gt;&lt;type&gt;0&lt;/type&gt;&lt;url&gt;http://books.google.com/books?id=HUUhAwAAQBAJ&amp;amp;printsec=frontcover&amp;amp;dq=Durbin+Biological+Sequence+Analysis+Probabilistic+Models+of+Proteins+and+Nucleic+Acids&amp;amp;hl=&amp;amp;cd=2&amp;amp;source=gbs_api&lt;/url&gt;&lt;authors&gt;&lt;author&gt;&lt;firstName&gt;Richard&lt;/firstName&gt;&lt;lastName&gt;Durbin&lt;/lastName&gt;&lt;/author&gt;&lt;author&gt;&lt;firstName&gt;Sean&lt;/firstName&gt;&lt;middleNames&gt;R&lt;/middleNames&gt;&lt;lastName&gt;Eddy&lt;/lastName&gt;&lt;/author&gt;&lt;author&gt;&lt;firstName&gt;Anders&lt;/firstName&gt;&lt;lastName&gt;Krogh&lt;/lastName&gt;&lt;/author&gt;&lt;author&gt;&lt;firstName&gt;Graeme&lt;/firstName&gt;&lt;lastName&gt;Mitchison&lt;/lastName&gt;&lt;/author&gt;&lt;/authors&gt;&lt;/publication&gt;&lt;/publications&gt;&lt;cites&gt;&lt;/cites&gt;&lt;/citation&gt;</w:instrText>
+        <w:instrText xml:space="preserve"> ADDIN PAPERS2_CITATIONS &lt;citation&gt;&lt;uuid&gt;33BEB94A-C76C-48B0-BDBA-5B51E7347ED7&lt;/uuid&gt;&lt;priority&gt;0&lt;/priority&gt;&lt;publications&gt;&lt;publication&gt;&lt;publication_date&gt;99199804231200000000222000&lt;/publication_date&gt;&lt;subtitle&gt;Probabilistic Models of Proteins and Nucleic Acids&lt;/subtitle&gt;&lt;title&gt;Biological Sequence Analysis&lt;/title&gt;&lt;uuid&gt;F7B110F6-59A6-43E3-ADB9-0AA4BFD814A7&lt;/uuid&gt;&lt;subtype&gt;0&lt;/subtype&gt;&lt;publisher&gt;Cambridge University Press&lt;/publisher&gt;&lt;type&gt;0&lt;/type&gt;&lt;url&gt;http://books.google.com/books?id=HUUhAwAAQBAJ&amp;amp;printsec=frontcover&amp;amp;dq=Durbin+Biological+Sequence+Analysis+Probabilistic+Models+of+Proteins+and+Nucleic+Acids&amp;amp;hl=&amp;amp;cd=2&amp;amp;source=gbs_api&lt;/url&gt;&lt;authors&gt;&lt;author&gt;&lt;firstName&gt;Richard&lt;/firstName&gt;&lt;lastName&gt;Durbin&lt;/lastName&gt;&lt;/author&gt;&lt;author&gt;&lt;firstName&gt;Sean&lt;/firstName&gt;&lt;middleNames&gt;R&lt;/middleNames&gt;&lt;lastName&gt;Eddy&lt;/lastName&gt;&lt;/author&gt;&lt;author&gt;&lt;firstName&gt;Anders&lt;/firstName&gt;&lt;lastName&gt;Krogh&lt;/lastName&gt;&lt;/author&gt;&lt;author&gt;&lt;firstName&gt;Graeme&lt;/firstName&gt;&lt;lastName&gt;Mitchison&lt;/lastName&gt;&lt;/author&gt;&lt;/authors&gt;&lt;/publication&gt;&lt;/publications&gt;&lt;cites&gt;&lt;/cites&gt;&lt;/citation&gt;</w:instrText>
       </w:r>
       <w:r>
         <w:rPr>
@@ -2340,7 +2412,7 @@
         <w:rPr>
           <w:noProof w:val="0"/>
         </w:rPr>
-        <w:t>{Durbin:1998wq}</w:t>
+        <w:t>[16]</w:t>
       </w:r>
       <w:r>
         <w:rPr>
@@ -2406,20 +2478,56 @@
         <w:rPr>
           <w:noProof w:val="0"/>
         </w:rPr>
-        <w:t xml:space="preserve"> the decomposition of a fragment.  In the alignment of the fragment each base will be assigned to either: the poly(A) state (thus indicating it is a member of a poly(A) tail); a background state (thus indicating it is not); or one of the intermediate A states.  These middle states serve as tail boundary bases, which we require to be error free. Increasing the number </w:t>
+        <w:t xml:space="preserve"> the decomposition of a fragment.  In the alignment of the fragment each base will be assigned to either: the poly(A) state (thus indicating it is a member of a poly(A) tail); a background state (thus indicating it is not); or one of the intermediate A states.  These middle states </w:t>
+      </w:r>
+      <w:r>
+        <w:rPr>
+          <w:noProof w:val="0"/>
+        </w:rPr>
+        <w:t>model bases on the</w:t>
+      </w:r>
+      <w:r>
+        <w:rPr>
+          <w:noProof w:val="0"/>
+        </w:rPr>
+        <w:t xml:space="preserve"> tail boundary, which we require to be error free. Increasing the number </w:t>
       </w:r>
       <w:r>
         <w:rPr>
           <w:noProof w:val="0"/>
         </w:rPr>
         <w:lastRenderedPageBreak/>
-        <w:t xml:space="preserve">of such states can increase the precision of boundary identification, at the cost of sensitivity as base-call errors become more likely to appear within the </w:t>
-      </w:r>
-      <w:r>
-        <w:rPr>
-          <w:noProof w:val="0"/>
-        </w:rPr>
-        <w:t>defined end region.  Experiments indicated that using four such states (split two and two) achieves a reasonable balance.</w:t>
+        <w:t xml:space="preserve">of such </w:t>
+      </w:r>
+      <w:r>
+        <w:rPr>
+          <w:noProof w:val="0"/>
+        </w:rPr>
+        <w:t>these boundary</w:t>
+      </w:r>
+      <w:r>
+        <w:rPr>
+          <w:noProof w:val="0"/>
+        </w:rPr>
+        <w:t xml:space="preserve"> can increase the precision of boundary identification, at the cost of sensitivity as base-call errors become more likely to appear within the </w:t>
+      </w:r>
+      <w:r>
+        <w:rPr>
+          <w:noProof w:val="0"/>
+        </w:rPr>
+        <w:t>defined en</w:t>
+      </w:r>
+      <w:r>
+        <w:rPr>
+          <w:noProof w:val="0"/>
+        </w:rPr>
+        <w:t>d region.  Experiments indicate</w:t>
+      </w:r>
+      <w:r>
+        <w:rPr>
+          <w:noProof w:val="0"/>
+        </w:rPr>
+        <w:t xml:space="preserve"> that using four such states (split two and two) achieves a reasonable balance.</w:t>
       </w:r>
     </w:p>
     <w:p>
@@ -2440,7 +2548,13 @@
         <w:rPr>
           <w:noProof w:val="0"/>
         </w:rPr>
-        <w:t>certain template form</w:t>
+        <w:t xml:space="preserve">template </w:t>
+      </w:r>
+      <w:r>
+        <w:rPr>
+          <w:noProof w:val="0"/>
+        </w:rPr>
+        <w:t>defined by the model</w:t>
       </w:r>
       <w:r>
         <w:rPr>
@@ -2496,7 +2610,19 @@
         <w:rPr>
           <w:noProof w:val="0"/>
         </w:rPr>
-        <w:t>), and the tolerance of non-adenine tail bases will be dictated by probabilities assigned in the poly(A) state. There is the possibility of a non-tail adenine sitting by chance close to the tail and thus</w:t>
+        <w:t xml:space="preserve">), and the tolerance of non-adenine tail bases will be dictated by probabilities assigned in the poly(A) state. There is the possibility of a non-tail adenine sitting by chance </w:t>
+      </w:r>
+      <w:r>
+        <w:rPr>
+          <w:noProof w:val="0"/>
+        </w:rPr>
+        <w:t>adjacent</w:t>
+      </w:r>
+      <w:r>
+        <w:rPr>
+          <w:noProof w:val="0"/>
+        </w:rPr>
+        <w:t xml:space="preserve"> to the tail and thus</w:t>
       </w:r>
       <w:r>
         <w:rPr>
@@ -2574,7 +2700,7 @@
         <w:rPr>
           <w:noProof w:val="0"/>
         </w:rPr>
-        <w:t>there actually an error) without wet-lab conformation</w:t>
+        <w:t>there actually an error)</w:t>
       </w:r>
       <w:r>
         <w:rPr>
@@ -2586,6 +2712,12 @@
         <w:rPr>
           <w:noProof w:val="0"/>
         </w:rPr>
+        <w:t xml:space="preserve">based on sequence analysis </w:t>
+      </w:r>
+      <w:r>
+        <w:rPr>
+          <w:noProof w:val="0"/>
+        </w:rPr>
         <w:t>will</w:t>
       </w:r>
       <w:r>
@@ -2610,7 +2742,7 @@
         <w:rPr>
           <w:noProof w:val="0"/>
         </w:rPr>
-        <w:t>T</w:t>
+        <w:t>Similarly, t</w:t>
       </w:r>
       <w:r>
         <w:rPr>
@@ -2634,7 +2766,19 @@
         <w:rPr>
           <w:noProof w:val="0"/>
         </w:rPr>
-        <w:t xml:space="preserve"> could be merged (with the </w:t>
+        <w:t xml:space="preserve"> could be </w:t>
+      </w:r>
+      <w:r>
+        <w:rPr>
+          <w:noProof w:val="0"/>
+        </w:rPr>
+        <w:t xml:space="preserve">incorrectly </w:t>
+      </w:r>
+      <w:r>
+        <w:rPr>
+          <w:noProof w:val="0"/>
+        </w:rPr>
+        <w:t xml:space="preserve">merged (with the </w:t>
       </w:r>
       <w:r>
         <w:rPr>
@@ -2787,7 +2931,31 @@
         <w:rPr>
           <w:noProof w:val="0"/>
         </w:rPr>
-        <w:t>Starting with this fixed topology and a set of fragments, we need</w:t>
+        <w:t xml:space="preserve">Starting with </w:t>
+      </w:r>
+      <w:r>
+        <w:rPr>
+          <w:noProof w:val="0"/>
+        </w:rPr>
+        <w:t>our</w:t>
+      </w:r>
+      <w:r>
+        <w:rPr>
+          <w:noProof w:val="0"/>
+        </w:rPr>
+        <w:t xml:space="preserve"> fixed </w:t>
+      </w:r>
+      <w:r>
+        <w:rPr>
+          <w:noProof w:val="0"/>
+        </w:rPr>
+        <w:t xml:space="preserve">HMM </w:t>
+      </w:r>
+      <w:r>
+        <w:rPr>
+          <w:noProof w:val="0"/>
+        </w:rPr>
+        <w:t>topology and a set of fragments, we need</w:t>
       </w:r>
       <w:r>
         <w:rPr>
@@ -2811,65 +2979,38 @@
         <w:rPr>
           <w:noProof w:val="0"/>
         </w:rPr>
-        <w:t xml:space="preserve"> transition probabilities (the probability of moving between the homopolymer and background regions in the fragments), and emission probabilities (the base distribution for each fragment type).  Note that the probabilities involving the end-segment states (the “A” states) are fixed: each of these states must transition to the next state with a </w:t>
+        <w:t xml:space="preserve"> transition probabilities (the probability </w:t>
+      </w:r>
+      <w:r>
+        <w:rPr>
+          <w:noProof w:val="0"/>
+        </w:rPr>
+        <w:t>of a given base being of one state given the proceeding base was of the other</w:t>
+      </w:r>
+      <w:r>
+        <w:rPr>
+          <w:noProof w:val="0"/>
+        </w:rPr>
+        <w:t xml:space="preserve">), and emission probabilities (the base distribution for each fragment type).  Note that the probabilities involving the end-segment states (the “A” </w:t>
       </w:r>
       <w:r>
         <w:rPr>
           <w:noProof w:val="0"/>
         </w:rPr>
         <w:lastRenderedPageBreak/>
-        <w:t xml:space="preserve">probability of 1.  In </w:t>
-      </w:r>
-      <w:r>
-        <w:rPr>
-          <w:noProof w:val="0"/>
-        </w:rPr>
-        <w:t>other words</w:t>
-      </w:r>
-      <w:r>
-        <w:rPr>
-          <w:noProof w:val="0"/>
-        </w:rPr>
-        <w:t xml:space="preserve">, we require that </w:t>
-      </w:r>
-      <w:r>
-        <w:rPr>
-          <w:i/>
-          <w:noProof w:val="0"/>
-        </w:rPr>
-        <w:t>x</w:t>
-      </w:r>
-      <w:r>
-        <w:rPr>
-          <w:noProof w:val="0"/>
-        </w:rPr>
-        <w:t xml:space="preserve"> bases at each end of the tail be adenine</w:t>
-      </w:r>
-      <w:r>
-        <w:rPr>
-          <w:b/>
-          <w:noProof w:val="0"/>
-        </w:rPr>
-        <w:t xml:space="preserve"> </w:t>
-      </w:r>
-      <w:r>
-        <w:rPr>
-          <w:noProof w:val="0"/>
-        </w:rPr>
-        <w:t xml:space="preserve">(using a user specified </w:t>
-      </w:r>
-      <w:r>
-        <w:rPr>
-          <w:i/>
-          <w:noProof w:val="0"/>
-        </w:rPr>
-        <w:t>x</w:t>
-      </w:r>
-      <w:r>
-        <w:rPr>
-          <w:noProof w:val="0"/>
-        </w:rPr>
-        <w:t xml:space="preserve"> with a default value of 2).    </w:t>
+        <w:t>states</w:t>
+      </w:r>
+      <w:r>
+        <w:rPr>
+          <w:noProof w:val="0"/>
+        </w:rPr>
+        <w:t xml:space="preserve"> in Figure 1</w:t>
+      </w:r>
+      <w:r>
+        <w:rPr>
+          <w:noProof w:val="0"/>
+        </w:rPr>
+        <w:t>) are fixed to ensure the assignment of sequential As to the sequence of states (as these are intended to model the ends of a tail without impurities).</w:t>
       </w:r>
     </w:p>
     <w:p>
@@ -2908,7 +3049,19 @@
         <w:rPr>
           <w:noProof w:val="0"/>
         </w:rPr>
-        <w:t>determining the approximate location of the poly(A) tails</w:t>
+        <w:t xml:space="preserve">determining the approximate location of </w:t>
+      </w:r>
+      <w:r>
+        <w:rPr>
+          <w:noProof w:val="0"/>
+        </w:rPr>
+        <w:t xml:space="preserve"> the </w:t>
+      </w:r>
+      <w:r>
+        <w:rPr>
+          <w:noProof w:val="0"/>
+        </w:rPr>
+        <w:t>poly(A) tails</w:t>
       </w:r>
       <w:r>
         <w:rPr>
@@ -2951,37 +3104,7 @@
         <w:rPr>
           <w:noProof w:val="0"/>
         </w:rPr>
-        <w:t xml:space="preserve">to a random sampling of the input data. Each window is scored by calculating the difference in the number of adenine and non-adenine bases.  (Or thymine v. non-thymine: the tool is able to search for poly(T) tails as well, though for </w:t>
-      </w:r>
-      <w:r>
-        <w:rPr>
-          <w:noProof w:val="0"/>
-        </w:rPr>
-        <w:t xml:space="preserve">the </w:t>
-      </w:r>
-      <w:r>
-        <w:rPr>
-          <w:noProof w:val="0"/>
-        </w:rPr>
-        <w:t xml:space="preserve">purpose of this discussion we will confine ourselves </w:t>
-      </w:r>
-      <w:r>
-        <w:rPr>
-          <w:noProof w:val="0"/>
-        </w:rPr>
-        <w:t>to discussing poly(A) searches.</w:t>
-      </w:r>
-      <w:r>
-        <w:rPr>
-          <w:noProof w:val="0"/>
-        </w:rPr>
-        <w:t>)</w:t>
-      </w:r>
-      <w:r>
-        <w:rPr>
-          <w:noProof w:val="0"/>
-        </w:rPr>
-        <w:t xml:space="preserve">  </w:t>
+        <w:t xml:space="preserve">to a random sampling of the input data. Each window is scored by calculating the difference in the number of adenine and non-adenine bases. </w:t>
       </w:r>
       <w:r>
         <w:rPr>
@@ -3130,7 +3253,74 @@
         <w:rPr>
           <w:noProof w:val="0"/>
         </w:rPr>
-        <w:t xml:space="preserve"> in a symmetric fashion.  Finally, we merge together all windows to form one contiguous sequence representing a hypothetical poly(A) tail to be </w:t>
+        <w:t xml:space="preserve"> in a symmetric fashion.  Finally, we merge together all windows</w:t>
+      </w:r>
+      <w:r>
+        <w:rPr>
+          <w:noProof w:val="0"/>
+        </w:rPr>
+        <w:t xml:space="preserve"> from </w:t>
+      </w:r>
+      <w:r>
+        <w:rPr>
+          <w:i/>
+          <w:noProof w:val="0"/>
+        </w:rPr>
+        <w:t>W</w:t>
+      </w:r>
+      <w:r>
+        <w:rPr>
+          <w:i/>
+          <w:noProof w:val="0"/>
+          <w:vertAlign w:val="subscript"/>
+        </w:rPr>
+        <w:t>Left</w:t>
+      </w:r>
+      <w:r>
+        <w:rPr>
+          <w:noProof w:val="0"/>
+          <w:vertAlign w:val="subscript"/>
+        </w:rPr>
+        <w:t xml:space="preserve"> </w:t>
+      </w:r>
+      <w:r>
+        <w:rPr>
+          <w:noProof w:val="0"/>
+        </w:rPr>
+        <w:t xml:space="preserve">to </w:t>
+      </w:r>
+      <w:r>
+        <w:rPr>
+          <w:i/>
+          <w:noProof w:val="0"/>
+        </w:rPr>
+        <w:t>W</w:t>
+      </w:r>
+      <w:r>
+        <w:rPr>
+          <w:i/>
+          <w:noProof w:val="0"/>
+          <w:vertAlign w:val="subscript"/>
+        </w:rPr>
+        <w:t>Right</w:t>
+      </w:r>
+      <w:r>
+        <w:rPr>
+          <w:noProof w:val="0"/>
+        </w:rPr>
+        <w:t xml:space="preserve"> to form one contiguous sequence representing a </w:t>
+      </w:r>
+      <w:r>
+        <w:rPr>
+          <w:noProof w:val="0"/>
+        </w:rPr>
+        <w:t>putative</w:t>
+      </w:r>
+      <w:r>
+        <w:rPr>
+          <w:noProof w:val="0"/>
+        </w:rPr>
+        <w:t xml:space="preserve"> poly(A) tail to be </w:t>
       </w:r>
       <w:r>
         <w:rPr>
@@ -3235,7 +3425,7 @@
         <w:rPr>
           <w:noProof w:val="0"/>
         </w:rPr>
-        <w:instrText xml:space="preserve"> ADDIN PAPERS2_CITATIONS &lt;citation&gt;&lt;uuid&gt;EE3BFCD3-E013-4646-A78A-164FF0CEA541&lt;/uuid&gt;&lt;priority&gt;0&lt;/priority&gt;&lt;publications&gt;&lt;publication&gt;&lt;publication_date&gt;99199804231200000000222000&lt;/publication_date&gt;&lt;subtitle&gt;Probabilistic Models of Proteins and Nucleic Acids&lt;/subtitle&gt;&lt;title&gt;Biological Sequence Analysis&lt;/title&gt;&lt;uuid&gt;F7B110F6-59A6-43E3-ADB9-0AA4BFD814A7&lt;/uuid&gt;&lt;subtype&gt;0&lt;/subtype&gt;&lt;publisher&gt;Cambridge University Press&lt;/publisher&gt;&lt;type&gt;0&lt;/type&gt;&lt;url&gt;http://books.google.com/books?id=HUUhAwAAQBAJ&amp;amp;printsec=frontcover&amp;amp;dq=Durbin+Biological+Sequence+Analysis+Probabilistic+Models+of+Proteins+and+Nucleic+Acids&amp;amp;hl=&amp;amp;cd=2&amp;amp;source=gbs_api&lt;/url&gt;&lt;authors&gt;&lt;author&gt;&lt;firstName&gt;Richard&lt;/firstName&gt;&lt;lastName&gt;Durbin&lt;/lastName&gt;&lt;/author&gt;&lt;author&gt;&lt;firstName&gt;Sean&lt;/firstName&gt;&lt;middleNames&gt;R&lt;/middleNames&gt;&lt;lastName&gt;Eddy&lt;/lastName&gt;&lt;/author&gt;&lt;author&gt;&lt;firstName&gt;Anders&lt;/firstName&gt;&lt;lastName&gt;Krogh&lt;/lastName&gt;&lt;/author&gt;&lt;author&gt;&lt;firstName&gt;Graeme&lt;/firstName&gt;&lt;lastName&gt;Mitchison&lt;/lastName&gt;&lt;/author&gt;&lt;/authors&gt;&lt;/publication&gt;&lt;/publications&gt;&lt;cites&gt;&lt;/cites&gt;&lt;/citation&gt;</w:instrText>
+        <w:instrText xml:space="preserve"> ADDIN PAPERS2_CITATIONS &lt;citation&gt;&lt;uuid&gt;67958B19-A27D-40F0-838C-5C18DF66772B&lt;/uuid&gt;&lt;priority&gt;0&lt;/priority&gt;&lt;publications&gt;&lt;publication&gt;&lt;publication_date&gt;99199804231200000000222000&lt;/publication_date&gt;&lt;subtitle&gt;Probabilistic Models of Proteins and Nucleic Acids&lt;/subtitle&gt;&lt;title&gt;Biological Sequence Analysis&lt;/title&gt;&lt;uuid&gt;F7B110F6-59A6-43E3-ADB9-0AA4BFD814A7&lt;/uuid&gt;&lt;subtype&gt;0&lt;/subtype&gt;&lt;publisher&gt;Cambridge University Press&lt;/publisher&gt;&lt;type&gt;0&lt;/type&gt;&lt;url&gt;http://books.google.com/books?id=HUUhAwAAQBAJ&amp;amp;printsec=frontcover&amp;amp;dq=Durbin+Biological+Sequence+Analysis+Probabilistic+Models+of+Proteins+and+Nucleic+Acids&amp;amp;hl=&amp;amp;cd=2&amp;amp;source=gbs_api&lt;/url&gt;&lt;authors&gt;&lt;author&gt;&lt;firstName&gt;Richard&lt;/firstName&gt;&lt;lastName&gt;Durbin&lt;/lastName&gt;&lt;/author&gt;&lt;author&gt;&lt;firstName&gt;Sean&lt;/firstName&gt;&lt;middleNames&gt;R&lt;/middleNames&gt;&lt;lastName&gt;Eddy&lt;/lastName&gt;&lt;/author&gt;&lt;author&gt;&lt;firstName&gt;Anders&lt;/firstName&gt;&lt;lastName&gt;Krogh&lt;/lastName&gt;&lt;/author&gt;&lt;author&gt;&lt;firstName&gt;Graeme&lt;/firstName&gt;&lt;lastName&gt;Mitchison&lt;/lastName&gt;&lt;/author&gt;&lt;/authors&gt;&lt;/publication&gt;&lt;/publications&gt;&lt;cites&gt;&lt;/cites&gt;&lt;/citation&gt;</w:instrText>
       </w:r>
       <w:r>
         <w:rPr>
@@ -3247,7 +3437,7 @@
         <w:rPr>
           <w:noProof w:val="0"/>
         </w:rPr>
-        <w:t>{Durbin:1998wq}</w:t>
+        <w:t>[16]</w:t>
       </w:r>
       <w:r>
         <w:rPr>
@@ -3271,20 +3461,20 @@
         <w:rPr>
           <w:noProof w:val="0"/>
         </w:rPr>
-        <w:t xml:space="preserve"> designed to optimally fit an HMM model to a given training dataset. In </w:t>
-      </w:r>
-      <w:r>
-        <w:rPr>
-          <w:noProof w:val="0"/>
-        </w:rPr>
-        <w:t xml:space="preserve">practice, we find that use of Baum-Welch increases runtime </w:t>
+        <w:t xml:space="preserve"> designed to optimally fit an HMM model to a </w:t>
       </w:r>
       <w:r>
         <w:rPr>
           <w:noProof w:val="0"/>
         </w:rPr>
         <w:lastRenderedPageBreak/>
-        <w:t>with a negligible improvement in results</w:t>
+        <w:t xml:space="preserve">given training dataset. In </w:t>
+      </w:r>
+      <w:r>
+        <w:rPr>
+          <w:noProof w:val="0"/>
+        </w:rPr>
+        <w:t>practice, we find that use of Baum-Welch increases runtime with a negligible improvement in results</w:t>
       </w:r>
       <w:r>
         <w:rPr>
@@ -3419,7 +3609,7 @@
         <w:rPr>
           <w:noProof w:val="0"/>
         </w:rPr>
-        <w:instrText xml:space="preserve"> ADDIN PAPERS2_CITATIONS &lt;citation&gt;&lt;uuid&gt;A4F6385C-EF97-49AF-875A-40DC80240ADC&lt;/uuid&gt;&lt;priority&gt;0&lt;/priority&gt;&lt;publications&gt;&lt;publication&gt;&lt;publication_date&gt;99199804231200000000222000&lt;/publication_date&gt;&lt;subtitle&gt;Probabilistic Models of Proteins and Nucleic Acids&lt;/subtitle&gt;&lt;title&gt;Biological Sequence Analysis&lt;/title&gt;&lt;uuid&gt;F7B110F6-59A6-43E3-ADB9-0AA4BFD814A7&lt;/uuid&gt;&lt;subtype&gt;0&lt;/subtype&gt;&lt;publisher&gt;Cambridge University Press&lt;/publisher&gt;&lt;type&gt;0&lt;/type&gt;&lt;url&gt;http://books.google.com/books?id=HUUhAwAAQBAJ&amp;amp;printsec=frontcover&amp;amp;dq=Durbin+Biological+Sequence+Analysis+Probabilistic+Models+of+Proteins+and+Nucleic+Acids&amp;amp;hl=&amp;amp;cd=2&amp;amp;source=gbs_api&lt;/url&gt;&lt;authors&gt;&lt;author&gt;&lt;firstName&gt;Richard&lt;/firstName&gt;&lt;lastName&gt;Durbin&lt;/lastName&gt;&lt;/author&gt;&lt;author&gt;&lt;firstName&gt;Sean&lt;/firstName&gt;&lt;middleNames&gt;R&lt;/middleNames&gt;&lt;lastName&gt;Eddy&lt;/lastName&gt;&lt;/author&gt;&lt;author&gt;&lt;firstName&gt;Anders&lt;/firstName&gt;&lt;lastName&gt;Krogh&lt;/lastName&gt;&lt;/author&gt;&lt;author&gt;&lt;firstName&gt;Graeme&lt;/firstName&gt;&lt;lastName&gt;Mitchison&lt;/lastName&gt;&lt;/author&gt;&lt;/authors&gt;&lt;/publication&gt;&lt;/publications&gt;&lt;cites&gt;&lt;/cites&gt;&lt;/citation&gt;</w:instrText>
+        <w:instrText xml:space="preserve"> ADDIN PAPERS2_CITATIONS &lt;citation&gt;&lt;uuid&gt;5A653C53-A567-4B22-963A-F41291085636&lt;/uuid&gt;&lt;priority&gt;0&lt;/priority&gt;&lt;publications&gt;&lt;publication&gt;&lt;publication_date&gt;99199804231200000000222000&lt;/publication_date&gt;&lt;subtitle&gt;Probabilistic Models of Proteins and Nucleic Acids&lt;/subtitle&gt;&lt;title&gt;Biological Sequence Analysis&lt;/title&gt;&lt;uuid&gt;F7B110F6-59A6-43E3-ADB9-0AA4BFD814A7&lt;/uuid&gt;&lt;subtype&gt;0&lt;/subtype&gt;&lt;publisher&gt;Cambridge University Press&lt;/publisher&gt;&lt;type&gt;0&lt;/type&gt;&lt;url&gt;http://books.google.com/books?id=HUUhAwAAQBAJ&amp;amp;printsec=frontcover&amp;amp;dq=Durbin+Biological+Sequence+Analysis+Probabilistic+Models+of+Proteins+and+Nucleic+Acids&amp;amp;hl=&amp;amp;cd=2&amp;amp;source=gbs_api&lt;/url&gt;&lt;authors&gt;&lt;author&gt;&lt;firstName&gt;Richard&lt;/firstName&gt;&lt;lastName&gt;Durbin&lt;/lastName&gt;&lt;/author&gt;&lt;author&gt;&lt;firstName&gt;Sean&lt;/firstName&gt;&lt;middleNames&gt;R&lt;/middleNames&gt;&lt;lastName&gt;Eddy&lt;/lastName&gt;&lt;/author&gt;&lt;author&gt;&lt;firstName&gt;Anders&lt;/firstName&gt;&lt;lastName&gt;Krogh&lt;/lastName&gt;&lt;/author&gt;&lt;author&gt;&lt;firstName&gt;Graeme&lt;/firstName&gt;&lt;lastName&gt;Mitchison&lt;/lastName&gt;&lt;/author&gt;&lt;/authors&gt;&lt;/publication&gt;&lt;/publications&gt;&lt;cites&gt;&lt;/cites&gt;&lt;/citation&gt;</w:instrText>
       </w:r>
       <w:r>
         <w:rPr>
@@ -3431,7 +3621,7 @@
         <w:rPr>
           <w:noProof w:val="0"/>
         </w:rPr>
-        <w:t>{Durbin:1998wq}</w:t>
+        <w:t>[16]</w:t>
       </w:r>
       <w:r>
         <w:rPr>
@@ -3607,363 +3797,372 @@
       <w:pPr>
         <w:jc w:val="both"/>
         <w:rPr>
-          <w:noProof w:val="0"/>
-        </w:rPr>
-      </w:pPr>
-      <w:r>
-        <w:rPr>
-          <w:noProof w:val="0"/>
-          <w:u w:val="single"/>
+          <w:b/>
+          <w:noProof w:val="0"/>
+        </w:rPr>
+      </w:pPr>
+      <w:r>
+        <w:rPr>
+          <w:b/>
+          <w:noProof w:val="0"/>
         </w:rPr>
         <w:t>Benchmark Sets</w:t>
-      </w:r>
-      <w:r>
-        <w:rPr>
-          <w:noProof w:val="0"/>
-          <w:u w:val="single"/>
-        </w:rPr>
-        <w:t>:</w:t>
-      </w:r>
-      <w:r>
-        <w:rPr>
-          <w:noProof w:val="0"/>
-        </w:rPr>
-        <w:t xml:space="preserve"> </w:t>
-      </w:r>
-      <w:r>
-        <w:rPr>
-          <w:noProof w:val="0"/>
-        </w:rPr>
-        <w:t>There is a lack of beachmark sets on which to test our tools; t</w:t>
-      </w:r>
-      <w:r>
-        <w:rPr>
-          <w:noProof w:val="0"/>
-        </w:rPr>
-        <w:t>here has been some work on experimentally identifying tails</w:t>
-      </w:r>
-      <w:r>
-        <w:rPr>
-          <w:noProof w:val="0"/>
-        </w:rPr>
-        <w:t xml:space="preserve"> </w:t>
-      </w:r>
-      <w:r>
-        <w:rPr>
-          <w:noProof w:val="0"/>
-        </w:rPr>
-        <w:fldChar w:fldCharType="begin"/>
-      </w:r>
-      <w:r>
-        <w:rPr>
-          <w:noProof w:val="0"/>
-        </w:rPr>
-        <w:instrText xml:space="preserve"> ADDIN PAPERS2_CITATIONS &lt;citation&gt;&lt;uuid&gt;CC893A67-DD5B-471A-BD92-2FEC48A32850&lt;/uuid&gt;&lt;priority&gt;22&lt;/priority&gt;&lt;publications&gt;&lt;publication&gt;&lt;uuid&gt;A803849C-FC6F-47FF-8271-3266EC8206A4&lt;/uuid&gt;&lt;volume&gt;508&lt;/volume&gt;&lt;accepted_date&gt;99201312231200000000222000&lt;/accepted_date&gt;&lt;doi&gt;10.1038/nature13007&lt;/doi&gt;&lt;startpage&gt;66&lt;/startpage&gt;&lt;publication_date&gt;99201404031200000000222000&lt;/publication_date&gt;&lt;url&gt;http://www.nature.com/doifinder/10.1038/nature13007&lt;/url&gt;&lt;type&gt;400&lt;/type&gt;&lt;title&gt;Poly(A)-tail profiling reveals an embryonic switch in translational control.&lt;/title&gt;&lt;submission_date&gt;99201307251200000000222000&lt;/submission_date&gt;&lt;number&gt;7494&lt;/number&gt;&lt;institution&gt;1] Howard Hughes Medical Institute, Massachusetts Institute of Technology, Cambridge, Massachusetts 02139, USA [2] Whitehead Institute for Biomedical Research, 9 Cambridge Center, Cambridge, Massachusetts 02142, USA [3] Department of Biology, Massachusetts Institute of Technology, Cambridge, Massachusetts 02139, USA [4] Harvard-MIT Division of Health Sciences and Technology, Cambridge, Massachusetts 02139, USA [5].&lt;/institution&gt;&lt;subtype&gt;400&lt;/subtype&gt;&lt;endpage&gt;71&lt;/endpage&gt;&lt;bundle&gt;&lt;publication&gt;&lt;title&gt;Nature&lt;/title&gt;&lt;type&gt;-100&lt;/type&gt;&lt;subtype&gt;-100&lt;/subtype&gt;&lt;uuid&gt;40C032BC-0F0D-418E-93CE-ED1F50F6F784&lt;/uuid&gt;&lt;/publication&gt;&lt;/bundle&gt;&lt;authors&gt;&lt;author&gt;&lt;firstName&gt;Alexander&lt;/firstName&gt;&lt;middleNames&gt;O&lt;/middleNames&gt;&lt;lastName&gt;Subtelny&lt;/lastName&gt;&lt;/author&gt;&lt;author&gt;&lt;firstName&gt;Stephen&lt;/firstName&gt;&lt;middleNames&gt;W&lt;/middleNames&gt;&lt;lastName&gt;Eichhorn&lt;/lastName&gt;&lt;/author&gt;&lt;author&gt;&lt;firstName&gt;Grace&lt;/firstName&gt;&lt;middleNames&gt;R&lt;/middleNames&gt;&lt;lastName&gt;Chen&lt;/lastName&gt;&lt;/author&gt;&lt;author&gt;&lt;firstName&gt;Hazel&lt;/firstName&gt;&lt;lastName&gt;Sive&lt;/lastName&gt;&lt;/author&gt;&lt;author&gt;&lt;firstName&gt;David&lt;/firstName&gt;&lt;middleNames&gt;P&lt;/middleNames&gt;&lt;lastName&gt;Bartel&lt;/lastName&gt;&lt;/author&gt;&lt;/authors&gt;&lt;/publication&gt;&lt;publication&gt;&lt;uuid&gt;4C04531B-DDDE-4ABD-B0F7-A2DAFC70C5B8&lt;/uuid&gt;&lt;volume&gt;53&lt;/volume&gt;&lt;accepted_date&gt;99201402031200000000222000&lt;/accepted_date&gt;&lt;doi&gt;10.1016/j.molcel.2014.02.007&lt;/doi&gt;&lt;startpage&gt;1044&lt;/startpage&gt;&lt;revision_date&gt;99201312231200000000222000&lt;/revision_date&gt;&lt;publication_date&gt;99201403201200000000222000&lt;/publication_date&gt;&lt;url&gt;http://linkinghub.elsevier.com/retrieve/pii/S109727651400121X&lt;/url&gt;&lt;type&gt;400&lt;/type&gt;&lt;title&gt;TAIL-seq: genome-wide determination of poly(A) tail length and 3' end modifications.&lt;/title&gt;&lt;submission_date&gt;99201311191200000000222000&lt;/submission_date&gt;&lt;number&gt;6&lt;/number&gt;&lt;institution&gt;Center for RNA Research, Institute for Basic Science, Seoul 151-742, Korea; School of Biological Sciences, Seoul National University, Seoul 151-742, Korea.&lt;/institution&gt;&lt;subtype&gt;400&lt;/subtype&gt;&lt;endpage&gt;1052&lt;/endpage&gt;&lt;bundle&gt;&lt;publication&gt;&lt;title&gt;Molecular cell&lt;/title&gt;&lt;type&gt;-100&lt;/type&gt;&lt;subtype&gt;-100&lt;/subtype&gt;&lt;uuid&gt;E1BCC988-5F54-46FB-8350-46F95B6BA024&lt;/uuid&gt;&lt;/publication&gt;&lt;/bundle&gt;&lt;authors&gt;&lt;author&gt;&lt;firstName&gt;Hyeshik&lt;/firstName&gt;&lt;lastName&gt;Chang&lt;/lastName&gt;&lt;/author&gt;&lt;author&gt;&lt;firstName&gt;Jaechul&lt;/firstName&gt;&lt;lastName&gt;Lim&lt;/lastName&gt;&lt;/author&gt;&lt;author&gt;&lt;firstName&gt;Minju&lt;/firstName&gt;&lt;lastName&gt;Ha&lt;/lastName&gt;&lt;/author&gt;&lt;author&gt;&lt;firstName&gt;V&lt;/firstName&gt;&lt;middleNames&gt;Narry&lt;/middleNames&gt;&lt;lastName&gt;Kim&lt;/lastName&gt;&lt;/author&gt;&lt;/authors&gt;&lt;/publication&gt;&lt;/publications&gt;&lt;cites&gt;&lt;/cites&gt;&lt;/citation&gt;</w:instrText>
-      </w:r>
-      <w:r>
-        <w:rPr>
-          <w:noProof w:val="0"/>
-        </w:rPr>
-        <w:fldChar w:fldCharType="separate"/>
-      </w:r>
-      <w:r>
-        <w:rPr>
-          <w:noProof w:val="0"/>
-        </w:rPr>
-        <w:t>{Subtelny:2014id, Chang:2014dh}</w:t>
-      </w:r>
-      <w:r>
-        <w:rPr>
-          <w:noProof w:val="0"/>
-        </w:rPr>
-        <w:fldChar w:fldCharType="end"/>
-      </w:r>
-      <w:r>
-        <w:rPr>
-          <w:noProof w:val="0"/>
-        </w:rPr>
-        <w:t>,  but the informati</w:t>
-      </w:r>
-      <w:r>
-        <w:rPr>
-          <w:noProof w:val="0"/>
-        </w:rPr>
-        <w:t>o</w:t>
-      </w:r>
-      <w:r>
-        <w:rPr>
-          <w:noProof w:val="0"/>
-        </w:rPr>
-        <w:t>n produced by the studies describe</w:t>
-      </w:r>
-      <w:r>
-        <w:rPr>
-          <w:noProof w:val="0"/>
-        </w:rPr>
-        <w:t>s</w:t>
-      </w:r>
-      <w:r>
-        <w:rPr>
-          <w:noProof w:val="0"/>
-        </w:rPr>
-        <w:t xml:space="preserve"> tail length </w:t>
-      </w:r>
-      <w:r>
-        <w:rPr>
-          <w:i/>
-          <w:noProof w:val="0"/>
-        </w:rPr>
-        <w:t>distribution</w:t>
-      </w:r>
-      <w:r>
-        <w:rPr>
-          <w:noProof w:val="0"/>
-        </w:rPr>
-        <w:t xml:space="preserve">, not the </w:t>
-      </w:r>
-      <w:r>
-        <w:rPr>
-          <w:noProof w:val="0"/>
-        </w:rPr>
-        <w:t>individual</w:t>
-      </w:r>
-      <w:r>
-        <w:rPr>
-          <w:noProof w:val="0"/>
-        </w:rPr>
-        <w:t xml:space="preserve"> tail positions </w:t>
-      </w:r>
-      <w:r>
-        <w:rPr>
-          <w:noProof w:val="0"/>
-        </w:rPr>
-        <w:t>needed for testing</w:t>
-      </w:r>
-      <w:r>
-        <w:rPr>
-          <w:noProof w:val="0"/>
-        </w:rPr>
-        <w:t>.</w:t>
-      </w:r>
-      <w:r>
-        <w:rPr>
-          <w:noProof w:val="0"/>
-        </w:rPr>
-        <w:t xml:space="preserve">  Hence </w:t>
-      </w:r>
-      <w:r>
-        <w:rPr>
-          <w:noProof w:val="0"/>
-        </w:rPr>
-        <w:t>we have developed</w:t>
-      </w:r>
-      <w:r>
-        <w:rPr>
-          <w:noProof w:val="0"/>
-        </w:rPr>
-        <w:t xml:space="preserve"> </w:t>
-      </w:r>
-      <w:r>
-        <w:rPr>
-          <w:noProof w:val="0"/>
-        </w:rPr>
-        <w:t>a “semi-synthetic” benchmark set: namely, we have taken a set of real sequen</w:t>
-      </w:r>
-      <w:r>
-        <w:rPr>
-          <w:noProof w:val="0"/>
-        </w:rPr>
-        <w:t>ces with human-identif</w:t>
-      </w:r>
-      <w:r>
-        <w:rPr>
-          <w:noProof w:val="0"/>
-        </w:rPr>
-        <w:t>ied tails and</w:t>
-      </w:r>
-      <w:r>
-        <w:rPr>
-          <w:noProof w:val="0"/>
-        </w:rPr>
-        <w:t xml:space="preserve"> artific</w:t>
-      </w:r>
-      <w:r>
-        <w:rPr>
-          <w:noProof w:val="0"/>
-        </w:rPr>
-        <w:t>i</w:t>
-      </w:r>
-      <w:r>
-        <w:rPr>
-          <w:noProof w:val="0"/>
-        </w:rPr>
-        <w:t xml:space="preserve">ally </w:t>
-      </w:r>
-      <w:r>
-        <w:rPr>
-          <w:noProof w:val="0"/>
-        </w:rPr>
-        <w:t>cleaned</w:t>
-      </w:r>
-      <w:r>
-        <w:rPr>
-          <w:noProof w:val="0"/>
-        </w:rPr>
-        <w:t xml:space="preserve"> the tails of all impurities</w:t>
-      </w:r>
-      <w:r>
-        <w:rPr>
-          <w:noProof w:val="0"/>
-        </w:rPr>
-        <w:t xml:space="preserve"> (that is: </w:t>
-      </w:r>
-      <w:r>
-        <w:rPr>
-          <w:noProof w:val="0"/>
-        </w:rPr>
-        <w:t xml:space="preserve">we </w:t>
-      </w:r>
-      <w:r>
-        <w:rPr>
-          <w:noProof w:val="0"/>
-        </w:rPr>
-        <w:t>conver</w:t>
-      </w:r>
-      <w:r>
-        <w:rPr>
-          <w:noProof w:val="0"/>
-        </w:rPr>
-        <w:t>t</w:t>
-      </w:r>
-      <w:r>
-        <w:rPr>
-          <w:noProof w:val="0"/>
-        </w:rPr>
-        <w:t xml:space="preserve"> all non-adenine bases to adenine).  The result </w:t>
-      </w:r>
-      <w:r>
-        <w:rPr>
-          <w:noProof w:val="0"/>
-        </w:rPr>
-        <w:t>is a</w:t>
-      </w:r>
-      <w:r>
-        <w:rPr>
-          <w:noProof w:val="0"/>
-        </w:rPr>
-        <w:t xml:space="preserve"> </w:t>
-      </w:r>
-      <w:r>
-        <w:rPr>
-          <w:noProof w:val="0"/>
-        </w:rPr>
-        <w:t xml:space="preserve">set of </w:t>
-      </w:r>
-      <w:r>
-        <w:rPr>
-          <w:noProof w:val="0"/>
-        </w:rPr>
-        <w:t>synthetic sequence</w:t>
-      </w:r>
-      <w:r>
-        <w:rPr>
-          <w:noProof w:val="0"/>
-        </w:rPr>
-        <w:t>s</w:t>
-      </w:r>
-      <w:r>
-        <w:rPr>
-          <w:noProof w:val="0"/>
-        </w:rPr>
-        <w:t xml:space="preserve"> with characteristics highly correlated to real data.  While the human annotation is subject </w:t>
-      </w:r>
-      <w:r>
-        <w:rPr>
-          <w:noProof w:val="0"/>
-        </w:rPr>
-        <w:t>to</w:t>
-      </w:r>
-      <w:r>
-        <w:rPr>
-          <w:noProof w:val="0"/>
-        </w:rPr>
-        <w:t xml:space="preserve"> </w:t>
-      </w:r>
-      <w:r>
-        <w:rPr>
-          <w:noProof w:val="0"/>
-        </w:rPr>
-        <w:t xml:space="preserve">human error, by cleaning them of impurities we have essentially turned the human-identified tails into </w:t>
-      </w:r>
-      <w:r>
-        <w:rPr>
-          <w:noProof w:val="0"/>
-        </w:rPr>
-        <w:t>simulated</w:t>
-      </w:r>
-      <w:r>
-        <w:rPr>
-          <w:noProof w:val="0"/>
-        </w:rPr>
-        <w:t xml:space="preserve"> tails that</w:t>
-      </w:r>
-      <w:r>
-        <w:rPr>
-          <w:noProof w:val="0"/>
-        </w:rPr>
-        <w:t xml:space="preserve"> we would expect a tool to identify</w:t>
-      </w:r>
-      <w:r>
-        <w:rPr>
-          <w:noProof w:val="0"/>
-        </w:rPr>
-        <w:t>.  The non-tail portions of our synthetic fragments are direct copies of actual biological sequence</w:t>
-      </w:r>
-      <w:r>
-        <w:rPr>
-          <w:noProof w:val="0"/>
-        </w:rPr>
-        <w:t>s</w:t>
-      </w:r>
-      <w:r>
-        <w:rPr>
-          <w:noProof w:val="0"/>
-        </w:rPr>
-        <w:t xml:space="preserve">, hence </w:t>
-      </w:r>
-      <w:r>
-        <w:rPr>
-          <w:noProof w:val="0"/>
-        </w:rPr>
-        <w:t>contain</w:t>
-      </w:r>
-      <w:r>
-        <w:rPr>
-          <w:noProof w:val="0"/>
-        </w:rPr>
-        <w:t>ing</w:t>
-      </w:r>
-      <w:r>
-        <w:rPr>
-          <w:noProof w:val="0"/>
-        </w:rPr>
-        <w:t xml:space="preserve"> within them any</w:t>
-      </w:r>
-      <w:r>
-        <w:rPr>
-          <w:noProof w:val="0"/>
-        </w:rPr>
-        <w:t xml:space="preserve"> sequence characteristics that might have an effect on the performance of the tool.  We can then introduce simulated base-call error at a controlled rate, providing large datasets with known tail locations on which to test and compare different tools.</w:t>
-      </w:r>
-      <w:r>
-        <w:rPr>
-          <w:noProof w:val="0"/>
-        </w:rPr>
-        <w:t xml:space="preserve">  </w:t>
       </w:r>
     </w:p>
     <w:p>
       <w:pPr>
+        <w:jc w:val="both"/>
+        <w:rPr>
+          <w:noProof w:val="0"/>
+        </w:rPr>
+      </w:pPr>
+      <w:r>
+        <w:rPr>
+          <w:noProof w:val="0"/>
+        </w:rPr>
+        <w:t>There is a lack of beachmark sets on which to test our tools; t</w:t>
+      </w:r>
+      <w:r>
+        <w:rPr>
+          <w:noProof w:val="0"/>
+        </w:rPr>
+        <w:t>here has been some work on experimentally identifying tails</w:t>
+      </w:r>
+      <w:r>
+        <w:rPr>
+          <w:noProof w:val="0"/>
+        </w:rPr>
+        <w:t xml:space="preserve"> </w:t>
+      </w:r>
+      <w:r>
+        <w:rPr>
+          <w:noProof w:val="0"/>
+        </w:rPr>
+        <w:fldChar w:fldCharType="begin"/>
+      </w:r>
+      <w:r>
+        <w:rPr>
+          <w:noProof w:val="0"/>
+        </w:rPr>
+        <w:instrText xml:space="preserve"> ADDIN PAPERS2_CITATIONS &lt;citation&gt;&lt;uuid&gt;AAAC06FD-59D9-478A-BEA2-76F20F68549A&lt;/uuid&gt;&lt;priority&gt;22&lt;/priority&gt;&lt;publications&gt;&lt;publication&gt;&lt;uuid&gt;A803849C-FC6F-47FF-8271-3266EC8206A4&lt;/uuid&gt;&lt;volume&gt;508&lt;/volume&gt;&lt;accepted_date&gt;99201312231200000000222000&lt;/accepted_date&gt;&lt;doi&gt;10.1038/nature13007&lt;/doi&gt;&lt;startpage&gt;66&lt;/startpage&gt;&lt;publication_date&gt;99201404031200000000222000&lt;/publication_date&gt;&lt;url&gt;http://www.nature.com/doifinder/10.1038/nature13007&lt;/url&gt;&lt;type&gt;400&lt;/type&gt;&lt;title&gt;Poly(A)-tail profiling reveals an embryonic switch in translational control.&lt;/title&gt;&lt;submission_date&gt;99201307251200000000222000&lt;/submission_date&gt;&lt;number&gt;7494&lt;/number&gt;&lt;institution&gt;1] Howard Hughes Medical Institute, Massachusetts Institute of Technology, Cambridge, Massachusetts 02139, USA [2] Whitehead Institute for Biomedical Research, 9 Cambridge Center, Cambridge, Massachusetts 02142, USA [3] Department of Biology, Massachusetts Institute of Technology, Cambridge, Massachusetts 02139, USA [4] Harvard-MIT Division of Health Sciences and Technology, Cambridge, Massachusetts 02139, USA [5].&lt;/institution&gt;&lt;subtype&gt;400&lt;/subtype&gt;&lt;endpage&gt;71&lt;/endpage&gt;&lt;bundle&gt;&lt;publication&gt;&lt;title&gt;Nature&lt;/title&gt;&lt;type&gt;-100&lt;/type&gt;&lt;subtype&gt;-100&lt;/subtype&gt;&lt;uuid&gt;40C032BC-0F0D-418E-93CE-ED1F50F6F784&lt;/uuid&gt;&lt;/publication&gt;&lt;/bundle&gt;&lt;authors&gt;&lt;author&gt;&lt;firstName&gt;Alexander&lt;/firstName&gt;&lt;middleNames&gt;O&lt;/middleNames&gt;&lt;lastName&gt;Subtelny&lt;/lastName&gt;&lt;/author&gt;&lt;author&gt;&lt;firstName&gt;Stephen&lt;/firstName&gt;&lt;middleNames&gt;W&lt;/middleNames&gt;&lt;lastName&gt;Eichhorn&lt;/lastName&gt;&lt;/author&gt;&lt;author&gt;&lt;firstName&gt;Grace&lt;/firstName&gt;&lt;middleNames&gt;R&lt;/middleNames&gt;&lt;lastName&gt;Chen&lt;/lastName&gt;&lt;/author&gt;&lt;author&gt;&lt;firstName&gt;Hazel&lt;/firstName&gt;&lt;lastName&gt;Sive&lt;/lastName&gt;&lt;/author&gt;&lt;author&gt;&lt;firstName&gt;David&lt;/firstName&gt;&lt;middleNames&gt;P&lt;/middleNames&gt;&lt;lastName&gt;Bartel&lt;/lastName&gt;&lt;/author&gt;&lt;/authors&gt;&lt;/publication&gt;&lt;publication&gt;&lt;uuid&gt;4C04531B-DDDE-4ABD-B0F7-A2DAFC70C5B8&lt;/uuid&gt;&lt;volume&gt;53&lt;/volume&gt;&lt;accepted_date&gt;99201402031200000000222000&lt;/accepted_date&gt;&lt;doi&gt;10.1016/j.molcel.2014.02.007&lt;/doi&gt;&lt;startpage&gt;1044&lt;/startpage&gt;&lt;revision_date&gt;99201312231200000000222000&lt;/revision_date&gt;&lt;publication_date&gt;99201403201200000000222000&lt;/publication_date&gt;&lt;url&gt;http://linkinghub.elsevier.com/retrieve/pii/S109727651400121X&lt;/url&gt;&lt;type&gt;400&lt;/type&gt;&lt;title&gt;TAIL-seq: genome-wide determination of poly(A) tail length and 3' end modifications.&lt;/title&gt;&lt;submission_date&gt;99201311191200000000222000&lt;/submission_date&gt;&lt;number&gt;6&lt;/number&gt;&lt;institution&gt;Center for RNA Research, Institute for Basic Science, Seoul 151-742, Korea; School of Biological Sciences, Seoul National University, Seoul 151-742, Korea.&lt;/institution&gt;&lt;subtype&gt;400&lt;/subtype&gt;&lt;endpage&gt;1052&lt;/endpage&gt;&lt;bundle&gt;&lt;publication&gt;&lt;title&gt;Molecular cell&lt;/title&gt;&lt;type&gt;-100&lt;/type&gt;&lt;subtype&gt;-100&lt;/subtype&gt;&lt;uuid&gt;E1BCC988-5F54-46FB-8350-46F95B6BA024&lt;/uuid&gt;&lt;/publication&gt;&lt;/bundle&gt;&lt;authors&gt;&lt;author&gt;&lt;firstName&gt;Hyeshik&lt;/firstName&gt;&lt;lastName&gt;Chang&lt;/lastName&gt;&lt;/author&gt;&lt;author&gt;&lt;firstName&gt;Jaechul&lt;/firstName&gt;&lt;lastName&gt;Lim&lt;/lastName&gt;&lt;/author&gt;&lt;author&gt;&lt;firstName&gt;Minju&lt;/firstName&gt;&lt;lastName&gt;Ha&lt;/lastName&gt;&lt;/author&gt;&lt;author&gt;&lt;firstName&gt;V&lt;/firstName&gt;&lt;middleNames&gt;Narry&lt;/middleNames&gt;&lt;lastName&gt;Kim&lt;/lastName&gt;&lt;/author&gt;&lt;/authors&gt;&lt;/publication&gt;&lt;/publications&gt;&lt;cites&gt;&lt;/cites&gt;&lt;/citation&gt;</w:instrText>
+      </w:r>
+      <w:r>
+        <w:rPr>
+          <w:noProof w:val="0"/>
+        </w:rPr>
+        <w:fldChar w:fldCharType="separate"/>
+      </w:r>
+      <w:r>
+        <w:rPr>
+          <w:noProof w:val="0"/>
+        </w:rPr>
+        <w:t>[18,19]</w:t>
+      </w:r>
+      <w:r>
+        <w:rPr>
+          <w:noProof w:val="0"/>
+        </w:rPr>
+        <w:fldChar w:fldCharType="end"/>
+      </w:r>
+      <w:r>
+        <w:rPr>
+          <w:noProof w:val="0"/>
+        </w:rPr>
+        <w:t>,  but the informati</w:t>
+      </w:r>
+      <w:r>
+        <w:rPr>
+          <w:noProof w:val="0"/>
+        </w:rPr>
+        <w:t>o</w:t>
+      </w:r>
+      <w:r>
+        <w:rPr>
+          <w:noProof w:val="0"/>
+        </w:rPr>
+        <w:t xml:space="preserve">n produced by these wet-lab experiments </w:t>
+      </w:r>
+      <w:r>
+        <w:rPr>
+          <w:noProof w:val="0"/>
+        </w:rPr>
+        <w:t>describe</w:t>
+      </w:r>
+      <w:r>
+        <w:rPr>
+          <w:noProof w:val="0"/>
+        </w:rPr>
+        <w:t>s</w:t>
+      </w:r>
+      <w:r>
+        <w:rPr>
+          <w:noProof w:val="0"/>
+        </w:rPr>
+        <w:t xml:space="preserve"> tail length </w:t>
+      </w:r>
+      <w:r>
+        <w:rPr>
+          <w:i/>
+          <w:noProof w:val="0"/>
+        </w:rPr>
+        <w:t>distribution</w:t>
+      </w:r>
+      <w:r>
+        <w:rPr>
+          <w:noProof w:val="0"/>
+        </w:rPr>
+        <w:t xml:space="preserve">, not the </w:t>
+      </w:r>
+      <w:r>
+        <w:rPr>
+          <w:noProof w:val="0"/>
+        </w:rPr>
+        <w:t>individual</w:t>
+      </w:r>
+      <w:r>
+        <w:rPr>
+          <w:noProof w:val="0"/>
+        </w:rPr>
+        <w:t xml:space="preserve"> tail positions </w:t>
+      </w:r>
+      <w:r>
+        <w:rPr>
+          <w:noProof w:val="0"/>
+        </w:rPr>
+        <w:t>needed for testing</w:t>
+      </w:r>
+      <w:r>
+        <w:rPr>
+          <w:noProof w:val="0"/>
+        </w:rPr>
+        <w:t>.</w:t>
+      </w:r>
+      <w:r>
+        <w:rPr>
+          <w:noProof w:val="0"/>
+        </w:rPr>
+        <w:t xml:space="preserve">  Hence </w:t>
+      </w:r>
+      <w:r>
+        <w:rPr>
+          <w:noProof w:val="0"/>
+        </w:rPr>
+        <w:t>we have developed</w:t>
+      </w:r>
+      <w:r>
+        <w:rPr>
+          <w:noProof w:val="0"/>
+        </w:rPr>
+        <w:t xml:space="preserve"> </w:t>
+      </w:r>
+      <w:r>
+        <w:rPr>
+          <w:noProof w:val="0"/>
+        </w:rPr>
+        <w:t>a “semi-synthetic” benchmark set: namely, we have taken a set of real sequen</w:t>
+      </w:r>
+      <w:r>
+        <w:rPr>
+          <w:noProof w:val="0"/>
+        </w:rPr>
+        <w:t>ces with human-identif</w:t>
+      </w:r>
+      <w:r>
+        <w:rPr>
+          <w:noProof w:val="0"/>
+        </w:rPr>
+        <w:t>ied tails and</w:t>
+      </w:r>
+      <w:r>
+        <w:rPr>
+          <w:noProof w:val="0"/>
+        </w:rPr>
+        <w:t xml:space="preserve"> artific</w:t>
+      </w:r>
+      <w:r>
+        <w:rPr>
+          <w:noProof w:val="0"/>
+        </w:rPr>
+        <w:t>i</w:t>
+      </w:r>
+      <w:r>
+        <w:rPr>
+          <w:noProof w:val="0"/>
+        </w:rPr>
+        <w:t xml:space="preserve">ally </w:t>
+      </w:r>
+      <w:r>
+        <w:rPr>
+          <w:noProof w:val="0"/>
+        </w:rPr>
+        <w:t>cleaned</w:t>
+      </w:r>
+      <w:r>
+        <w:rPr>
+          <w:noProof w:val="0"/>
+        </w:rPr>
+        <w:t xml:space="preserve"> the tails of all impurities</w:t>
+      </w:r>
+      <w:r>
+        <w:rPr>
+          <w:noProof w:val="0"/>
+        </w:rPr>
+        <w:t xml:space="preserve"> (that is: </w:t>
+      </w:r>
+      <w:r>
+        <w:rPr>
+          <w:noProof w:val="0"/>
+        </w:rPr>
+        <w:t xml:space="preserve">we </w:t>
+      </w:r>
+      <w:r>
+        <w:rPr>
+          <w:noProof w:val="0"/>
+        </w:rPr>
+        <w:t>conver</w:t>
+      </w:r>
+      <w:r>
+        <w:rPr>
+          <w:noProof w:val="0"/>
+        </w:rPr>
+        <w:t>t</w:t>
+      </w:r>
+      <w:r>
+        <w:rPr>
+          <w:noProof w:val="0"/>
+        </w:rPr>
+        <w:t xml:space="preserve"> all non-adenine bases to adenine).  The result </w:t>
+      </w:r>
+      <w:r>
+        <w:rPr>
+          <w:noProof w:val="0"/>
+        </w:rPr>
+        <w:t>is a</w:t>
+      </w:r>
+      <w:r>
+        <w:rPr>
+          <w:noProof w:val="0"/>
+        </w:rPr>
+        <w:t xml:space="preserve"> </w:t>
+      </w:r>
+      <w:r>
+        <w:rPr>
+          <w:noProof w:val="0"/>
+        </w:rPr>
+        <w:t xml:space="preserve">set of </w:t>
+      </w:r>
+      <w:r>
+        <w:rPr>
+          <w:noProof w:val="0"/>
+        </w:rPr>
+        <w:t>synthetic sequence</w:t>
+      </w:r>
+      <w:r>
+        <w:rPr>
+          <w:noProof w:val="0"/>
+        </w:rPr>
+        <w:t>s</w:t>
+      </w:r>
+      <w:r>
+        <w:rPr>
+          <w:noProof w:val="0"/>
+        </w:rPr>
+        <w:t xml:space="preserve"> with characteristics highly correlated to real data.  While the human annotation is subject </w:t>
+      </w:r>
+      <w:r>
+        <w:rPr>
+          <w:noProof w:val="0"/>
+        </w:rPr>
+        <w:t>to</w:t>
+      </w:r>
+      <w:r>
+        <w:rPr>
+          <w:noProof w:val="0"/>
+        </w:rPr>
+        <w:t xml:space="preserve"> </w:t>
+      </w:r>
+      <w:r>
+        <w:rPr>
+          <w:noProof w:val="0"/>
+        </w:rPr>
+        <w:t xml:space="preserve">human error, by cleaning them of impurities we have essentially turned the human-identified tails into </w:t>
+      </w:r>
+      <w:r>
+        <w:rPr>
+          <w:noProof w:val="0"/>
+        </w:rPr>
+        <w:t>simulated</w:t>
+      </w:r>
+      <w:r>
+        <w:rPr>
+          <w:noProof w:val="0"/>
+        </w:rPr>
+        <w:t xml:space="preserve"> tails that</w:t>
+      </w:r>
+      <w:r>
+        <w:rPr>
+          <w:noProof w:val="0"/>
+        </w:rPr>
+        <w:t xml:space="preserve"> we would expect a tool to identify</w:t>
+      </w:r>
+      <w:r>
+        <w:rPr>
+          <w:noProof w:val="0"/>
+        </w:rPr>
+        <w:t>.  The non-tail portions of our synthetic fragments are direct copies of actual biological sequence</w:t>
+      </w:r>
+      <w:r>
+        <w:rPr>
+          <w:noProof w:val="0"/>
+        </w:rPr>
+        <w:t>s</w:t>
+      </w:r>
+      <w:r>
+        <w:rPr>
+          <w:noProof w:val="0"/>
+        </w:rPr>
+        <w:t xml:space="preserve">, hence </w:t>
+      </w:r>
+      <w:r>
+        <w:rPr>
+          <w:noProof w:val="0"/>
+        </w:rPr>
+        <w:t>contain</w:t>
+      </w:r>
+      <w:r>
+        <w:rPr>
+          <w:noProof w:val="0"/>
+        </w:rPr>
+        <w:t>ing</w:t>
+      </w:r>
+      <w:r>
+        <w:rPr>
+          <w:noProof w:val="0"/>
+        </w:rPr>
+        <w:t xml:space="preserve"> within them </w:t>
+      </w:r>
+      <w:r>
+        <w:rPr>
+          <w:noProof w:val="0"/>
+        </w:rPr>
+        <w:t xml:space="preserve">sequence characteristics that might effect the performance of the tool.  We can then </w:t>
+      </w:r>
+      <w:r>
+        <w:rPr>
+          <w:noProof w:val="0"/>
+        </w:rPr>
+        <w:lastRenderedPageBreak/>
+        <w:t>introduce simulated base-call error at a controlled rate, providing large datasets with known tail locations on which to test and compare different tools.</w:t>
+      </w:r>
+      <w:r>
+        <w:rPr>
+          <w:noProof w:val="0"/>
+        </w:rPr>
+        <w:t xml:space="preserve">  </w:t>
+      </w:r>
+    </w:p>
+    <w:p>
+      <w:pPr>
         <w:pStyle w:val="Heading1"/>
         <w:ind w:left="720" w:hanging="720"/>
         <w:rPr>
@@ -4006,7 +4205,7 @@
         <w:rPr>
           <w:noProof w:val="0"/>
         </w:rPr>
-        <w:t>two</w:t>
+        <w:t>three</w:t>
       </w:r>
       <w:r>
         <w:rPr>
@@ -4024,7 +4223,19 @@
         <w:rPr>
           <w:noProof w:val="0"/>
         </w:rPr>
-        <w:t xml:space="preserve">, and its </w:t>
+        <w:t xml:space="preserve">, </w:t>
+      </w:r>
+      <w:r>
+        <w:rPr>
+          <w:noProof w:val="0"/>
+        </w:rPr>
+        <w:t xml:space="preserve">its ability to avoid incorrect identification of tails (specificity), </w:t>
+      </w:r>
+      <w:r>
+        <w:rPr>
+          <w:noProof w:val="0"/>
+        </w:rPr>
+        <w:t xml:space="preserve">and its </w:t>
       </w:r>
       <w:r>
         <w:rPr>
@@ -4066,54 +4277,6 @@
         <w:rPr>
           <w:noProof w:val="0"/>
         </w:rPr>
-        <w:t>(S</w:t>
-      </w:r>
-      <w:r>
-        <w:rPr>
-          <w:noProof w:val="0"/>
-        </w:rPr>
-        <w:t>pecificity</w:t>
-      </w:r>
-      <w:r>
-        <w:rPr>
-          <w:noProof w:val="0"/>
-        </w:rPr>
-        <w:t xml:space="preserve"> is not addressed, as all tools concerned are new perfect in avoiding false positive – </w:t>
-      </w:r>
-      <w:r>
-        <w:rPr>
-          <w:noProof w:val="0"/>
-        </w:rPr>
-        <w:t>not a difficult task for any tool,</w:t>
-      </w:r>
-      <w:r>
-        <w:rPr>
-          <w:noProof w:val="0"/>
-        </w:rPr>
-        <w:t xml:space="preserve"> and not worth discussion here</w:t>
-      </w:r>
-      <w:r>
-        <w:rPr>
-          <w:noProof w:val="0"/>
-        </w:rPr>
-        <w:t>)</w:t>
-      </w:r>
-      <w:r>
-        <w:rPr>
-          <w:noProof w:val="0"/>
-        </w:rPr>
-        <w:t>.</w:t>
-      </w:r>
-      <w:r>
-        <w:rPr>
-          <w:noProof w:val="0"/>
-        </w:rPr>
-        <w:t xml:space="preserve">  </w:t>
-      </w:r>
-      <w:r>
-        <w:rPr>
-          <w:noProof w:val="0"/>
-        </w:rPr>
         <w:t>We assess</w:t>
       </w:r>
       <w:r>
@@ -4182,20 +4345,28 @@
           <w:i/>
           <w:noProof w:val="0"/>
         </w:rPr>
-        <w:t>average trim error</w:t>
-      </w:r>
-      <w:r>
-        <w:rPr>
-          <w:noProof w:val="0"/>
-        </w:rPr>
-        <w:t xml:space="preserve"> and </w:t>
+        <w:t xml:space="preserve">average </w:t>
       </w:r>
       <w:r>
         <w:rPr>
           <w:i/>
           <w:noProof w:val="0"/>
         </w:rPr>
-        <w:t>sum of squares error</w:t>
+        <w:t xml:space="preserve">sum of squares </w:t>
+      </w:r>
+      <w:r>
+        <w:rPr>
+          <w:i/>
+          <w:noProof w:val="0"/>
+        </w:rPr>
+        <w:t xml:space="preserve">trim </w:t>
+      </w:r>
+      <w:r>
+        <w:rPr>
+          <w:i/>
+          <w:noProof w:val="0"/>
+        </w:rPr>
+        <w:t>error</w:t>
       </w:r>
       <w:r>
         <w:rPr>
@@ -4226,14 +4397,21 @@
         <w:rPr>
           <w:noProof w:val="0"/>
         </w:rPr>
-        <w:t xml:space="preserve">correctly identified end points.  </w:t>
+        <w:t xml:space="preserve">correctly identified end points. </w:t>
       </w:r>
       <w:r>
         <w:rPr>
           <w:i/>
           <w:noProof w:val="0"/>
         </w:rPr>
-        <w:t>Average trim error</w:t>
+        <w:t>T</w:t>
+      </w:r>
+      <w:r>
+        <w:rPr>
+          <w:i/>
+          <w:noProof w:val="0"/>
+        </w:rPr>
+        <w:t>rim error</w:t>
       </w:r>
       <w:r>
         <w:rPr>
@@ -4251,38 +4429,53 @@
         <w:rPr>
           <w:noProof w:val="0"/>
         </w:rPr>
-        <w:t xml:space="preserve">the distance between estimated and actual boundaries (with positive values indicating the estimation is </w:t>
-      </w:r>
-      <w:r>
-        <w:rPr>
-          <w:noProof w:val="0"/>
-        </w:rPr>
-        <w:t xml:space="preserve">extended </w:t>
-      </w:r>
-      <w:r>
-        <w:rPr>
-          <w:noProof w:val="0"/>
-        </w:rPr>
-        <w:t>past the actual</w:t>
-      </w:r>
-      <w:r>
-        <w:rPr>
-          <w:noProof w:val="0"/>
-        </w:rPr>
-        <w:t xml:space="preserve"> boundary – including bases it should not be</w:t>
-      </w:r>
-      <w:r>
-        <w:rPr>
-          <w:noProof w:val="0"/>
-        </w:rPr>
-        <w:t xml:space="preserve">), averaged over all incorrect sequence.  </w:t>
+        <w:t xml:space="preserve">the </w:t>
+      </w:r>
+      <w:r>
+        <w:rPr>
+          <w:noProof w:val="0"/>
+        </w:rPr>
+        <w:t xml:space="preserve">signed </w:t>
+      </w:r>
+      <w:r>
+        <w:rPr>
+          <w:noProof w:val="0"/>
+        </w:rPr>
+        <w:t xml:space="preserve">distance between estimated and actual boundaries.  </w:t>
+      </w:r>
+      <w:r>
+        <w:rPr>
+          <w:noProof w:val="0"/>
+        </w:rPr>
+        <w:t xml:space="preserve">Average </w:t>
       </w:r>
       <w:r>
         <w:rPr>
           <w:i/>
           <w:noProof w:val="0"/>
         </w:rPr>
-        <w:t>Sum of squares error</w:t>
+        <w:t>s</w:t>
+      </w:r>
+      <w:r>
+        <w:rPr>
+          <w:i/>
+          <w:noProof w:val="0"/>
+        </w:rPr>
+        <w:t xml:space="preserve">um of squares </w:t>
+      </w:r>
+      <w:r>
+        <w:rPr>
+          <w:i/>
+          <w:noProof w:val="0"/>
+        </w:rPr>
+        <w:t xml:space="preserve">time </w:t>
+      </w:r>
+      <w:r>
+        <w:rPr>
+          <w:i/>
+          <w:noProof w:val="0"/>
+        </w:rPr>
+        <w:t>error</w:t>
       </w:r>
       <w:r>
         <w:rPr>
@@ -4300,6 +4493,12 @@
         <w:rPr>
           <w:noProof w:val="0"/>
         </w:rPr>
+        <w:t xml:space="preserve">the </w:t>
+      </w:r>
+      <w:r>
+        <w:rPr>
+          <w:noProof w:val="0"/>
+        </w:rPr>
         <w:t xml:space="preserve">trim </w:t>
       </w:r>
       <w:r>
@@ -4312,7 +4511,55 @@
         <w:rPr>
           <w:noProof w:val="0"/>
         </w:rPr>
-        <w:t xml:space="preserve">.  The last reflects the fact that </w:t>
+        <w:t>s over all sequences</w:t>
+      </w:r>
+      <w:r>
+        <w:rPr>
+          <w:noProof w:val="0"/>
+        </w:rPr>
+        <w:t xml:space="preserve">.  </w:t>
+      </w:r>
+      <w:r>
+        <w:rPr>
+          <w:noProof w:val="0"/>
+        </w:rPr>
+        <w:t>We the</w:t>
+      </w:r>
+      <w:r>
+        <w:rPr>
+          <w:noProof w:val="0"/>
+        </w:rPr>
+        <w:t xml:space="preserve"> last</w:t>
+      </w:r>
+      <w:r>
+        <w:rPr>
+          <w:noProof w:val="0"/>
+        </w:rPr>
+        <w:t xml:space="preserve">, as opposed to straight </w:t>
+      </w:r>
+      <w:r>
+        <w:rPr>
+          <w:noProof w:val="0"/>
+        </w:rPr>
+        <w:t>trim error</w:t>
+      </w:r>
+      <w:r>
+        <w:rPr>
+          <w:noProof w:val="0"/>
+        </w:rPr>
+        <w:t>,</w:t>
+      </w:r>
+      <w:r>
+        <w:rPr>
+          <w:noProof w:val="0"/>
+        </w:rPr>
+        <w:t xml:space="preserve"> as it</w:t>
+      </w:r>
+      <w:r>
+        <w:rPr>
+          <w:noProof w:val="0"/>
+        </w:rPr>
+        <w:t xml:space="preserve"> reflects the fact that </w:t>
       </w:r>
       <w:r>
         <w:rPr>
@@ -4966,7 +5213,21 @@
         <w:rPr>
           <w:noProof w:val="0"/>
         </w:rPr>
-        <w:t>uctural match for the biologically-dictated structure of the sequences</w:t>
+        <w:t xml:space="preserve">uctural match for the </w:t>
+      </w:r>
+      <w:proofErr w:type="gramStart"/>
+      <w:r>
+        <w:rPr>
+          <w:noProof w:val="0"/>
+        </w:rPr>
+        <w:t>biologically-dictated</w:t>
+      </w:r>
+      <w:proofErr w:type="gramEnd"/>
+      <w:r>
+        <w:rPr>
+          <w:noProof w:val="0"/>
+        </w:rPr>
+        <w:t xml:space="preserve"> structure of the sequences</w:t>
       </w:r>
       <w:r>
         <w:rPr>
@@ -5075,7 +5336,21 @@
         <w:rPr>
           <w:noProof w:val="0"/>
         </w:rPr>
-        <w:t>e simplified HMM is able to identify only about 10% of the fragments having tails (as opposed to SCOPE++’s 100%), even when dealing with perfect tails: while tail identification is simple, it is not that simple.  We conclude from this that the complexity of our model is in some way describing the appropriate biologically-dictated sequence structure – at l</w:t>
+        <w:t xml:space="preserve">e simplified HMM is able to identify only about 10% of the fragments having tails (as opposed to SCOPE++’s 100%), even when dealing with perfect tails: while tail identification is simple, it is not that simple.  We conclude from this that the complexity of our model is in some way describing the appropriate </w:t>
+      </w:r>
+      <w:proofErr w:type="gramStart"/>
+      <w:r>
+        <w:rPr>
+          <w:noProof w:val="0"/>
+        </w:rPr>
+        <w:t>biologically-dictated</w:t>
+      </w:r>
+      <w:proofErr w:type="gramEnd"/>
+      <w:r>
+        <w:rPr>
+          <w:noProof w:val="0"/>
+        </w:rPr>
+        <w:t xml:space="preserve"> sequence structure – at l</w:t>
       </w:r>
       <w:r>
         <w:rPr>
@@ -5180,7 +5455,7 @@
         <w:rPr>
           <w:noProof w:val="0"/>
         </w:rPr>
-        <w:instrText xml:space="preserve"> ADDIN PAPERS2_CITATIONS &lt;citation&gt;&lt;uuid&gt;4FAC76FC-748F-451E-AB17-C34949DE38BF&lt;/uuid&gt;&lt;priority&gt;0&lt;/priority&gt;&lt;publications&gt;&lt;publication&gt;&lt;title&gt;DFCI Gene Indices Software Tool&lt;/title&gt;&lt;type&gt;400&lt;/type&gt;&lt;subtype&gt;403&lt;/subtype&gt;&lt;uuid&gt;13068C25-2E8B-4E85-BD4C-360FD54C5622&lt;/uuid&gt;&lt;/publication&gt;&lt;/publications&gt;&lt;cites&gt;&lt;/cites&gt;&lt;/citation&gt;</w:instrText>
+        <w:instrText xml:space="preserve"> ADDIN PAPERS2_CITATIONS &lt;citation&gt;&lt;uuid&gt;401AD702-9382-4F54-9F73-33774DB0DAEE&lt;/uuid&gt;&lt;priority&gt;0&lt;/priority&gt;&lt;publications&gt;&lt;publication&gt;&lt;title&gt;DFCI Gene Indices Software Tool&lt;/title&gt;&lt;type&gt;400&lt;/type&gt;&lt;subtype&gt;403&lt;/subtype&gt;&lt;uuid&gt;13068C25-2E8B-4E85-BD4C-360FD54C5622&lt;/uuid&gt;&lt;/publication&gt;&lt;/publications&gt;&lt;cites&gt;&lt;/cites&gt;&lt;/citation&gt;</w:instrText>
       </w:r>
       <w:r>
         <w:rPr>
@@ -5192,7 +5467,7 @@
         <w:rPr>
           <w:noProof w:val="0"/>
         </w:rPr>
-        <w:t>{Anonymous:EwaMJS6L}</w:t>
+        <w:t>[7]</w:t>
       </w:r>
       <w:r>
         <w:rPr>
@@ -5216,7 +5491,7 @@
         <w:rPr>
           <w:noProof w:val="0"/>
         </w:rPr>
-        <w:instrText xml:space="preserve"> ADDIN PAPERS2_CITATIONS &lt;citation&gt;&lt;uuid&gt;0886A6EE-8568-46AF-BCF7-AAEA744C945B&lt;/uuid&gt;&lt;priority&gt;0&lt;/priority&gt;&lt;publications&gt;&lt;publication&gt;&lt;volume&gt;16&lt;/volume&gt;&lt;publication_date&gt;99200006001200000000220000&lt;/publication_date&gt;&lt;number&gt;6&lt;/number&gt;&lt;institution&gt;The Sanger Centre, Wellcome Trust Genome Campus, Hinxton, Cambridge, UK CB10 1SA.&lt;/institution&gt;&lt;startpage&gt;276&lt;/startpage&gt;&lt;title&gt;EMBOSS: the European Molecular Biology Open Software Suite.&lt;/title&gt;&lt;uuid&gt;B4A8ACAC-7795-47A8-9C7B-56408911CBB2&lt;/uuid&gt;&lt;subtype&gt;400&lt;/subtype&gt;&lt;endpage&gt;277&lt;/endpage&gt;&lt;type&gt;400&lt;/type&gt;&lt;url&gt;http://eutils.ncbi.nlm.nih.gov/entrez/eutils/elink.fcgi?dbfrom=pubmed&amp;amp;id=10827456&amp;amp;retmode=ref&amp;amp;cmd=prlinks&lt;/url&gt;&lt;bundle&gt;&lt;publication&gt;&lt;url&gt;http://www.cell.com/trends/genetics/&lt;/url&gt;&lt;title&gt;Trends in genetics : TIG&lt;/title&gt;&lt;type&gt;-100&lt;/type&gt;&lt;subtype&gt;-100&lt;/subtype&gt;&lt;uuid&gt;90B9A025-259A-437B-86DB-74B64E24675F&lt;/uuid&gt;&lt;/publication&gt;&lt;/bundle&gt;&lt;authors&gt;&lt;author&gt;&lt;firstName&gt;P&lt;/firstName&gt;&lt;lastName&gt;Rice&lt;/lastName&gt;&lt;/author&gt;&lt;author&gt;&lt;firstName&gt;I&lt;/firstName&gt;&lt;lastName&gt;Longden&lt;/lastName&gt;&lt;/author&gt;&lt;author&gt;&lt;firstName&gt;A&lt;/firstName&gt;&lt;lastName&gt;Bleasby&lt;/lastName&gt;&lt;/author&gt;&lt;/authors&gt;&lt;/publication&gt;&lt;/publications&gt;&lt;cites&gt;&lt;/cites&gt;&lt;/citation&gt;</w:instrText>
+        <w:instrText xml:space="preserve"> ADDIN PAPERS2_CITATIONS &lt;citation&gt;&lt;uuid&gt;B188B6DB-973F-4638-BADA-F03715A2E42B&lt;/uuid&gt;&lt;priority&gt;0&lt;/priority&gt;&lt;publications&gt;&lt;publication&gt;&lt;volume&gt;16&lt;/volume&gt;&lt;publication_date&gt;99200006001200000000220000&lt;/publication_date&gt;&lt;number&gt;6&lt;/number&gt;&lt;institution&gt;The Sanger Centre, Wellcome Trust Genome Campus, Hinxton, Cambridge, UK CB10 1SA.&lt;/institution&gt;&lt;startpage&gt;276&lt;/startpage&gt;&lt;title&gt;EMBOSS: the European Molecular Biology Open Software Suite.&lt;/title&gt;&lt;uuid&gt;B4A8ACAC-7795-47A8-9C7B-56408911CBB2&lt;/uuid&gt;&lt;subtype&gt;400&lt;/subtype&gt;&lt;endpage&gt;277&lt;/endpage&gt;&lt;type&gt;400&lt;/type&gt;&lt;url&gt;http://eutils.ncbi.nlm.nih.gov/entrez/eutils/elink.fcgi?dbfrom=pubmed&amp;amp;id=10827456&amp;amp;retmode=ref&amp;amp;cmd=prlinks&lt;/url&gt;&lt;bundle&gt;&lt;publication&gt;&lt;url&gt;http://www.cell.com/trends/genetics/&lt;/url&gt;&lt;title&gt;Trends in genetics : TIG&lt;/title&gt;&lt;type&gt;-100&lt;/type&gt;&lt;subtype&gt;-100&lt;/subtype&gt;&lt;uuid&gt;90B9A025-259A-437B-86DB-74B64E24675F&lt;/uuid&gt;&lt;/publication&gt;&lt;/bundle&gt;&lt;authors&gt;&lt;author&gt;&lt;firstName&gt;P&lt;/firstName&gt;&lt;lastName&gt;Rice&lt;/lastName&gt;&lt;/author&gt;&lt;author&gt;&lt;firstName&gt;I&lt;/firstName&gt;&lt;lastName&gt;Longden&lt;/lastName&gt;&lt;/author&gt;&lt;author&gt;&lt;firstName&gt;A&lt;/firstName&gt;&lt;lastName&gt;Bleasby&lt;/lastName&gt;&lt;/author&gt;&lt;/authors&gt;&lt;/publication&gt;&lt;/publications&gt;&lt;cites&gt;&lt;/cites&gt;&lt;/citation&gt;</w:instrText>
       </w:r>
       <w:r>
         <w:rPr>
@@ -5228,7 +5503,7 @@
         <w:rPr>
           <w:noProof w:val="0"/>
         </w:rPr>
-        <w:t>{Rice:2000wr}</w:t>
+        <w:t>[8]</w:t>
       </w:r>
       <w:r>
         <w:rPr>
@@ -5252,7 +5527,7 @@
         <w:rPr>
           <w:noProof w:val="0"/>
         </w:rPr>
-        <w:instrText xml:space="preserve"> ADDIN PAPERS2_CITATIONS &lt;citation&gt;&lt;uuid&gt;9C8DF4E9-8E2A-4D43-83A3-86CEEEDCBEE2&lt;/uuid&gt;&lt;priority&gt;0&lt;/priority&gt;&lt;publications&gt;&lt;publication&gt;&lt;volume&gt;11&lt;/volume&gt;&lt;publication_date&gt;99201000001200000000200000&lt;/publication_date&gt;&lt;number&gt;1&lt;/number&gt;&lt;doi&gt;10.1186/1471-2105-11-38&lt;/doi&gt;&lt;startpage&gt;38&lt;/startpage&gt;&lt;title&gt;SeqTrim: a high-throughput pipeline for preprocessing any type of sequence reads&lt;/title&gt;&lt;uuid&gt;2C1C26E7-FAFC-49FA-89EA-303EC44B059B&lt;/uuid&gt;&lt;subtype&gt;400&lt;/subtype&gt;&lt;type&gt;400&lt;/type&gt;&lt;url&gt;http://www.biomedcentral.com/1471-2105/11/38&lt;/url&gt;&lt;bundle&gt;&lt;publication&gt;&lt;publisher&gt;BioMed Central Ltd&lt;/publisher&gt;&lt;title&gt;BMC bioinformatics&lt;/title&gt;&lt;type&gt;-100&lt;/type&gt;&lt;subtype&gt;-100&lt;/subtype&gt;&lt;uuid&gt;7B9B5D5A-7A68-478D-9DE8-B20F430160D0&lt;/uuid&gt;&lt;/publication&gt;&lt;/bundle&gt;&lt;authors&gt;&lt;author&gt;&lt;firstName&gt;Juan&lt;/firstName&gt;&lt;lastName&gt;Falgueras&lt;/lastName&gt;&lt;/author&gt;&lt;author&gt;&lt;firstName&gt;Antonio&lt;/firstName&gt;&lt;middleNames&gt;J&lt;/middleNames&gt;&lt;lastName&gt;Lara&lt;/lastName&gt;&lt;/author&gt;&lt;author&gt;&lt;firstName&gt;Noé&lt;/firstName&gt;&lt;lastName&gt;Fernández-Pozo&lt;/lastName&gt;&lt;/author&gt;&lt;author&gt;&lt;firstName&gt;Francisco&lt;/firstName&gt;&lt;middleNames&gt;R&lt;/middleNames&gt;&lt;lastName&gt;Cantón&lt;/lastName&gt;&lt;/author&gt;&lt;author&gt;&lt;firstName&gt;Guillermo&lt;/firstName&gt;&lt;lastName&gt;Pérez-Trabado&lt;/lastName&gt;&lt;/author&gt;&lt;author&gt;&lt;firstName&gt;M&lt;/firstName&gt;&lt;middleNames&gt;Gonzalo&lt;/middleNames&gt;&lt;lastName&gt;Claros&lt;/lastName&gt;&lt;/author&gt;&lt;/authors&gt;&lt;/publication&gt;&lt;/publications&gt;&lt;cites&gt;&lt;/cites&gt;&lt;/citation&gt;</w:instrText>
+        <w:instrText xml:space="preserve"> ADDIN PAPERS2_CITATIONS &lt;citation&gt;&lt;uuid&gt;427874D6-0984-45D5-9DFD-2793BA8868FD&lt;/uuid&gt;&lt;priority&gt;0&lt;/priority&gt;&lt;publications&gt;&lt;publication&gt;&lt;volume&gt;11&lt;/volume&gt;&lt;publication_date&gt;99201000001200000000200000&lt;/publication_date&gt;&lt;number&gt;1&lt;/number&gt;&lt;doi&gt;10.1186/1471-2105-11-38&lt;/doi&gt;&lt;startpage&gt;38&lt;/startpage&gt;&lt;title&gt;SeqTrim: a high-throughput pipeline for preprocessing any type of sequence reads&lt;/title&gt;&lt;uuid&gt;2C1C26E7-FAFC-49FA-89EA-303EC44B059B&lt;/uuid&gt;&lt;subtype&gt;400&lt;/subtype&gt;&lt;type&gt;400&lt;/type&gt;&lt;url&gt;http://www.biomedcentral.com/1471-2105/11/38&lt;/url&gt;&lt;bundle&gt;&lt;publication&gt;&lt;publisher&gt;BioMed Central Ltd&lt;/publisher&gt;&lt;title&gt;BMC bioinformatics&lt;/title&gt;&lt;type&gt;-100&lt;/type&gt;&lt;subtype&gt;-100&lt;/subtype&gt;&lt;uuid&gt;7B9B5D5A-7A68-478D-9DE8-B20F430160D0&lt;/uuid&gt;&lt;/publication&gt;&lt;/bundle&gt;&lt;authors&gt;&lt;author&gt;&lt;firstName&gt;Juan&lt;/firstName&gt;&lt;lastName&gt;Falgueras&lt;/lastName&gt;&lt;/author&gt;&lt;author&gt;&lt;firstName&gt;Antonio&lt;/firstName&gt;&lt;middleNames&gt;J&lt;/middleNames&gt;&lt;lastName&gt;Lara&lt;/lastName&gt;&lt;/author&gt;&lt;author&gt;&lt;firstName&gt;Noé&lt;/firstName&gt;&lt;lastName&gt;Fernández-Pozo&lt;/lastName&gt;&lt;/author&gt;&lt;author&gt;&lt;firstName&gt;Francisco&lt;/firstName&gt;&lt;middleNames&gt;R&lt;/middleNames&gt;&lt;lastName&gt;Cantón&lt;/lastName&gt;&lt;/author&gt;&lt;author&gt;&lt;firstName&gt;Guillermo&lt;/firstName&gt;&lt;lastName&gt;Pérez-Trabado&lt;/lastName&gt;&lt;/author&gt;&lt;author&gt;&lt;firstName&gt;M&lt;/firstName&gt;&lt;middleNames&gt;Gonzalo&lt;/middleNames&gt;&lt;lastName&gt;Claros&lt;/lastName&gt;&lt;/author&gt;&lt;/authors&gt;&lt;/publication&gt;&lt;/publications&gt;&lt;cites&gt;&lt;/cites&gt;&lt;/citation&gt;</w:instrText>
       </w:r>
       <w:r>
         <w:rPr>
@@ -5264,7 +5539,7 @@
         <w:rPr>
           <w:noProof w:val="0"/>
         </w:rPr>
-        <w:t>{Falgueras:2010bf}</w:t>
+        <w:t>[9]</w:t>
       </w:r>
       <w:r>
         <w:rPr>
@@ -5318,7 +5593,7 @@
         <w:rPr>
           <w:noProof w:val="0"/>
         </w:rPr>
-        <w:instrText xml:space="preserve"> ADDIN PAPERS2_CITATIONS &lt;citation&gt;&lt;uuid&gt;05BF1565-050E-447A-BDDB-FF8847010503&lt;/uuid&gt;&lt;priority&gt;0&lt;/priority&gt;&lt;publications&gt;&lt;publication&gt;&lt;title&gt;DFCI Gene Indices Software Tool&lt;/title&gt;&lt;type&gt;400&lt;/type&gt;&lt;subtype&gt;403&lt;/subtype&gt;&lt;uuid&gt;13068C25-2E8B-4E85-BD4C-360FD54C5622&lt;/uuid&gt;&lt;/publication&gt;&lt;/publications&gt;&lt;cites&gt;&lt;/cites&gt;&lt;/citation&gt;</w:instrText>
+        <w:instrText xml:space="preserve"> ADDIN PAPERS2_CITATIONS &lt;citation&gt;&lt;uuid&gt;D605C201-562B-49F5-A0BE-BAE3CA20042F&lt;/uuid&gt;&lt;priority&gt;0&lt;/priority&gt;&lt;publications&gt;&lt;publication&gt;&lt;title&gt;DFCI Gene Indices Software Tool&lt;/title&gt;&lt;type&gt;400&lt;/type&gt;&lt;subtype&gt;403&lt;/subtype&gt;&lt;uuid&gt;13068C25-2E8B-4E85-BD4C-360FD54C5622&lt;/uuid&gt;&lt;/publication&gt;&lt;/publications&gt;&lt;cites&gt;&lt;/cites&gt;&lt;/citation&gt;</w:instrText>
       </w:r>
       <w:r>
         <w:rPr>
@@ -5330,7 +5605,7 @@
         <w:rPr>
           <w:noProof w:val="0"/>
         </w:rPr>
-        <w:t>{Anonymous:EwaMJS6L}</w:t>
+        <w:t>[7]</w:t>
       </w:r>
       <w:r>
         <w:rPr>
@@ -5354,7 +5629,7 @@
         <w:rPr>
           <w:noProof w:val="0"/>
         </w:rPr>
-        <w:instrText xml:space="preserve"> ADDIN PAPERS2_CITATIONS &lt;citation&gt;&lt;uuid&gt;4DFC1549-7AD2-4CC4-8126-4BDAA06DC701&lt;/uuid&gt;&lt;priority&gt;0&lt;/priority&gt;&lt;publications&gt;&lt;publication&gt;&lt;volume&gt;16&lt;/volume&gt;&lt;publication_date&gt;99200006001200000000220000&lt;/publication_date&gt;&lt;number&gt;6&lt;/number&gt;&lt;institution&gt;The Sanger Centre, Wellcome Trust Genome Campus, Hinxton, Cambridge, UK CB10 1SA.&lt;/institution&gt;&lt;startpage&gt;276&lt;/startpage&gt;&lt;title&gt;EMBOSS: the European Molecular Biology Open Software Suite.&lt;/title&gt;&lt;uuid&gt;B4A8ACAC-7795-47A8-9C7B-56408911CBB2&lt;/uuid&gt;&lt;subtype&gt;400&lt;/subtype&gt;&lt;endpage&gt;277&lt;/endpage&gt;&lt;type&gt;400&lt;/type&gt;&lt;url&gt;http://eutils.ncbi.nlm.nih.gov/entrez/eutils/elink.fcgi?dbfrom=pubmed&amp;amp;id=10827456&amp;amp;retmode=ref&amp;amp;cmd=prlinks&lt;/url&gt;&lt;bundle&gt;&lt;publication&gt;&lt;url&gt;http://www.cell.com/trends/genetics/&lt;/url&gt;&lt;title&gt;Trends in genetics : TIG&lt;/title&gt;&lt;type&gt;-100&lt;/type&gt;&lt;subtype&gt;-100&lt;/subtype&gt;&lt;uuid&gt;90B9A025-259A-437B-86DB-74B64E24675F&lt;/uuid&gt;&lt;/publication&gt;&lt;/bundle&gt;&lt;authors&gt;&lt;author&gt;&lt;firstName&gt;P&lt;/firstName&gt;&lt;lastName&gt;Rice&lt;/lastName&gt;&lt;/author&gt;&lt;author&gt;&lt;firstName&gt;I&lt;/firstName&gt;&lt;lastName&gt;Longden&lt;/lastName&gt;&lt;/author&gt;&lt;author&gt;&lt;firstName&gt;A&lt;/firstName&gt;&lt;lastName&gt;Bleasby&lt;/lastName&gt;&lt;/author&gt;&lt;/authors&gt;&lt;/publication&gt;&lt;/publications&gt;&lt;cites&gt;&lt;/cites&gt;&lt;/citation&gt;</w:instrText>
+        <w:instrText xml:space="preserve"> ADDIN PAPERS2_CITATIONS &lt;citation&gt;&lt;uuid&gt;044B89A3-2B68-4195-A1C1-8B1DEC910A2B&lt;/uuid&gt;&lt;priority&gt;0&lt;/priority&gt;&lt;publications&gt;&lt;publication&gt;&lt;volume&gt;16&lt;/volume&gt;&lt;publication_date&gt;99200006001200000000220000&lt;/publication_date&gt;&lt;number&gt;6&lt;/number&gt;&lt;institution&gt;The Sanger Centre, Wellcome Trust Genome Campus, Hinxton, Cambridge, UK CB10 1SA.&lt;/institution&gt;&lt;startpage&gt;276&lt;/startpage&gt;&lt;title&gt;EMBOSS: the European Molecular Biology Open Software Suite.&lt;/title&gt;&lt;uuid&gt;B4A8ACAC-7795-47A8-9C7B-56408911CBB2&lt;/uuid&gt;&lt;subtype&gt;400&lt;/subtype&gt;&lt;endpage&gt;277&lt;/endpage&gt;&lt;type&gt;400&lt;/type&gt;&lt;url&gt;http://eutils.ncbi.nlm.nih.gov/entrez/eutils/elink.fcgi?dbfrom=pubmed&amp;amp;id=10827456&amp;amp;retmode=ref&amp;amp;cmd=prlinks&lt;/url&gt;&lt;bundle&gt;&lt;publication&gt;&lt;url&gt;http://www.cell.com/trends/genetics/&lt;/url&gt;&lt;title&gt;Trends in genetics : TIG&lt;/title&gt;&lt;type&gt;-100&lt;/type&gt;&lt;subtype&gt;-100&lt;/subtype&gt;&lt;uuid&gt;90B9A025-259A-437B-86DB-74B64E24675F&lt;/uuid&gt;&lt;/publication&gt;&lt;/bundle&gt;&lt;authors&gt;&lt;author&gt;&lt;firstName&gt;P&lt;/firstName&gt;&lt;lastName&gt;Rice&lt;/lastName&gt;&lt;/author&gt;&lt;author&gt;&lt;firstName&gt;I&lt;/firstName&gt;&lt;lastName&gt;Longden&lt;/lastName&gt;&lt;/author&gt;&lt;author&gt;&lt;firstName&gt;A&lt;/firstName&gt;&lt;lastName&gt;Bleasby&lt;/lastName&gt;&lt;/author&gt;&lt;/authors&gt;&lt;/publication&gt;&lt;/publications&gt;&lt;cites&gt;&lt;/cites&gt;&lt;/citation&gt;</w:instrText>
       </w:r>
       <w:r>
         <w:rPr>
@@ -5366,7 +5641,7 @@
         <w:rPr>
           <w:noProof w:val="0"/>
         </w:rPr>
-        <w:t>{Rice:2000wr}</w:t>
+        <w:t>[8]</w:t>
       </w:r>
       <w:r>
         <w:rPr>
@@ -5804,19 +6079,19 @@
         <w:rPr>
           <w:noProof w:val="0"/>
         </w:rPr>
-        <w:t xml:space="preserve"> the number of fragments identified as containing a tail and an </w:t>
-      </w:r>
-      <w:r>
-        <w:rPr>
-          <w:noProof w:val="0"/>
-        </w:rPr>
-        <w:t>adapter</w:t>
-      </w:r>
-      <w:r>
-        <w:rPr>
-          <w:noProof w:val="0"/>
-        </w:rPr>
-        <w:t xml:space="preserve"> of length ≥ m (with adapter lengths for TrimPoly identified sequences determined by an ad-hoc post processing scan), while in </w:t>
+        <w:t xml:space="preserve"> the number of fragments identified as containing a tail </w:t>
+      </w:r>
+      <w:r>
+        <w:rPr>
+          <w:noProof w:val="0"/>
+        </w:rPr>
+        <w:t>as a function of adapter length</w:t>
+      </w:r>
+      <w:r>
+        <w:rPr>
+          <w:noProof w:val="0"/>
+        </w:rPr>
+        <w:t xml:space="preserve"> (with adapter lengths for TrimPoly identified sequences determined by an ad-hoc post processing scan), while in </w:t>
       </w:r>
       <w:r>
         <w:rPr>
@@ -5929,7 +6204,7 @@
         <w:rPr>
           <w:noProof w:val="0"/>
         </w:rPr>
-        <w:instrText xml:space="preserve"> ADDIN PAPERS2_CITATIONS &lt;citation&gt;&lt;uuid&gt;6F021F61-284A-4618-93C5-8C4B7202F51C&lt;/uuid&gt;&lt;priority&gt;0&lt;/priority&gt;&lt;publications&gt;&lt;publication&gt;&lt;uuid&gt;005C1196-14F3-4F10-A49A-DE6522B9378E&lt;/uuid&gt;&lt;volume&gt;108&lt;/volume&gt;&lt;doi&gt;10.1073/pnas.1019732108&lt;/doi&gt;&lt;startpage&gt;12533&lt;/startpage&gt;&lt;publication_date&gt;99201107261200000000222000&lt;/publication_date&gt;&lt;url&gt;http://eutils.ncbi.nlm.nih.gov/entrez/eutils/elink.fcgi?dbfrom=pubmed&amp;amp;id=21746925&amp;amp;retmode=ref&amp;amp;cmd=prlinks&lt;/url&gt;&lt;type&gt;400&lt;/type&gt;&lt;title&gt;Genome-wide landscape of polyadenylation in Arabidopsis provides evidence for extensive alternative polyadenylation.&lt;/title&gt;&lt;location&gt;200,9,39.5103500,-84.7346880&lt;/location&gt;&lt;institution&gt;Department of Botany, Miami University, Oxford, OH 45056, USA.&lt;/institution&gt;&lt;number&gt;30&lt;/number&gt;&lt;subtype&gt;400&lt;/subtype&gt;&lt;endpage&gt;12538&lt;/endpage&gt;&lt;bundle&gt;&lt;publication&gt;&lt;publisher&gt;National Acad Sciences&lt;/publisher&gt;&lt;url&gt;http://www.pnas.org/&lt;/url&gt;&lt;title&gt;Proceedings of the National Academy of Sciences&lt;/title&gt;&lt;type&gt;-100&lt;/type&gt;&lt;subtype&gt;-100&lt;/subtype&gt;&lt;uuid&gt;29FF6098-AFAE-49F8-A71A-4AA95588C374&lt;/uuid&gt;&lt;/publication&gt;&lt;/bundle&gt;&lt;authors&gt;&lt;author&gt;&lt;firstName&gt;Xiaohui&lt;/firstName&gt;&lt;lastName&gt;Wu&lt;/lastName&gt;&lt;/author&gt;&lt;author&gt;&lt;firstName&gt;Man&lt;/firstName&gt;&lt;lastName&gt;Liu&lt;/lastName&gt;&lt;/author&gt;&lt;author&gt;&lt;firstName&gt;Bruce&lt;/firstName&gt;&lt;lastName&gt;Downie&lt;/lastName&gt;&lt;/author&gt;&lt;author&gt;&lt;firstName&gt;Chun&lt;/firstName&gt;&lt;lastName&gt;Liang&lt;/lastName&gt;&lt;/author&gt;&lt;author&gt;&lt;firstName&gt;Guoli&lt;/firstName&gt;&lt;lastName&gt;Ji&lt;/lastName&gt;&lt;/author&gt;&lt;author&gt;&lt;firstName&gt;Qingshun&lt;/firstName&gt;&lt;middleNames&gt;Q&lt;/middleNames&gt;&lt;lastName&gt;Li&lt;/lastName&gt;&lt;/author&gt;&lt;author&gt;&lt;firstName&gt;Arthur&lt;/firstName&gt;&lt;middleNames&gt;G&lt;/middleNames&gt;&lt;lastName&gt;Hunt&lt;/lastName&gt;&lt;/author&gt;&lt;/authors&gt;&lt;/publication&gt;&lt;/publications&gt;&lt;cites&gt;&lt;/cites&gt;&lt;/citation&gt;</w:instrText>
+        <w:instrText xml:space="preserve"> ADDIN PAPERS2_CITATIONS &lt;citation&gt;&lt;uuid&gt;FF851052-7D5F-404C-BA73-55578A6DF22C&lt;/uuid&gt;&lt;priority&gt;0&lt;/priority&gt;&lt;publications&gt;&lt;publication&gt;&lt;uuid&gt;005C1196-14F3-4F10-A49A-DE6522B9378E&lt;/uuid&gt;&lt;volume&gt;108&lt;/volume&gt;&lt;doi&gt;10.1073/pnas.1019732108&lt;/doi&gt;&lt;startpage&gt;12533&lt;/startpage&gt;&lt;publication_date&gt;99201107261200000000222000&lt;/publication_date&gt;&lt;url&gt;http://eutils.ncbi.nlm.nih.gov/entrez/eutils/elink.fcgi?dbfrom=pubmed&amp;amp;id=21746925&amp;amp;retmode=ref&amp;amp;cmd=prlinks&lt;/url&gt;&lt;type&gt;400&lt;/type&gt;&lt;title&gt;Genome-wide landscape of polyadenylation in Arabidopsis provides evidence for extensive alternative polyadenylation.&lt;/title&gt;&lt;location&gt;200,9,39.5103500,-84.7346880&lt;/location&gt;&lt;institution&gt;Department of Botany, Miami University, Oxford, OH 45056, USA.&lt;/institution&gt;&lt;number&gt;30&lt;/number&gt;&lt;subtype&gt;400&lt;/subtype&gt;&lt;endpage&gt;12538&lt;/endpage&gt;&lt;bundle&gt;&lt;publication&gt;&lt;publisher&gt;National Acad Sciences&lt;/publisher&gt;&lt;url&gt;http://www.pnas.org/&lt;/url&gt;&lt;title&gt;Proceedings of the National Academy of Sciences&lt;/title&gt;&lt;type&gt;-100&lt;/type&gt;&lt;subtype&gt;-100&lt;/subtype&gt;&lt;uuid&gt;29FF6098-AFAE-49F8-A71A-4AA95588C374&lt;/uuid&gt;&lt;/publication&gt;&lt;/bundle&gt;&lt;authors&gt;&lt;author&gt;&lt;firstName&gt;Xiaohui&lt;/firstName&gt;&lt;lastName&gt;Wu&lt;/lastName&gt;&lt;/author&gt;&lt;author&gt;&lt;firstName&gt;Man&lt;/firstName&gt;&lt;lastName&gt;Liu&lt;/lastName&gt;&lt;/author&gt;&lt;author&gt;&lt;firstName&gt;Bruce&lt;/firstName&gt;&lt;lastName&gt;Downie&lt;/lastName&gt;&lt;/author&gt;&lt;author&gt;&lt;firstName&gt;Chun&lt;/firstName&gt;&lt;lastName&gt;Liang&lt;/lastName&gt;&lt;/author&gt;&lt;author&gt;&lt;firstName&gt;Guoli&lt;/firstName&gt;&lt;lastName&gt;Ji&lt;/lastName&gt;&lt;/author&gt;&lt;author&gt;&lt;firstName&gt;Qingshun&lt;/firstName&gt;&lt;middleNames&gt;Q&lt;/middleNames&gt;&lt;lastName&gt;Li&lt;/lastName&gt;&lt;/author&gt;&lt;author&gt;&lt;firstName&gt;Arthur&lt;/firstName&gt;&lt;middleNames&gt;G&lt;/middleNames&gt;&lt;lastName&gt;Hunt&lt;/lastName&gt;&lt;/author&gt;&lt;/authors&gt;&lt;/publication&gt;&lt;/publications&gt;&lt;cites&gt;&lt;/cites&gt;&lt;/citation&gt;</w:instrText>
       </w:r>
       <w:r>
         <w:rPr>
@@ -5941,7 +6216,7 @@
         <w:rPr>
           <w:noProof w:val="0"/>
         </w:rPr>
-        <w:t>{Wu:2011eu}</w:t>
+        <w:t>[5]</w:t>
       </w:r>
       <w:r>
         <w:rPr>
@@ -5965,19 +6240,7 @@
         <w:rPr>
           <w:noProof w:val="0"/>
         </w:rPr>
-        <w:t xml:space="preserve"> of the set</w:t>
-      </w:r>
-      <w:r>
-        <w:rPr>
-          <w:noProof w:val="0"/>
-        </w:rPr>
-        <w:t xml:space="preserve"> </w:t>
-      </w:r>
-      <w:r>
-        <w:rPr>
-          <w:noProof w:val="0"/>
-        </w:rPr>
-        <w:t xml:space="preserve">dataset </w:t>
+        <w:t xml:space="preserve"> of the dataset </w:t>
       </w:r>
       <w:r>
         <w:rPr>
@@ -6061,25 +6324,7 @@
             <w:b w:val="0"/>
             <w:sz w:val="24"/>
           </w:rPr>
-          <w:t>https://github.com/mortonjt/SC</w:t>
-        </w:r>
-        <w:r>
-          <w:rPr>
-            <w:rStyle w:val="Hyperlink"/>
-            <w:rFonts w:ascii="Times New Roman" w:hAnsi="Times New Roman"/>
-            <w:b w:val="0"/>
-            <w:sz w:val="24"/>
-          </w:rPr>
-          <w:t>O</w:t>
-        </w:r>
-        <w:r>
-          <w:rPr>
-            <w:rStyle w:val="Hyperlink"/>
-            <w:rFonts w:ascii="Times New Roman" w:hAnsi="Times New Roman"/>
-            <w:b w:val="0"/>
-            <w:sz w:val="24"/>
-          </w:rPr>
-          <w:t>PE</w:t>
+          <w:t>https://github.com/mortonjt/SCOPE</w:t>
         </w:r>
       </w:hyperlink>
       <w:r>
@@ -6088,7 +6333,23 @@
           <w:b w:val="0"/>
           <w:sz w:val="24"/>
         </w:rPr>
-        <w:t>, with code to be distributed as open source.  SCOPE++ was implemented in C++11, and has been tested using the gnu g++ compiler (v. 4.6) on both OS X and Ubuntu Linux</w:t>
+        <w:t>, with code to be distributed as open source.  SCOPE++ was implemented in C++11, and has been tested us</w:t>
+      </w:r>
+      <w:r>
+        <w:rPr>
+          <w:rFonts w:ascii="Times New Roman" w:hAnsi="Times New Roman"/>
+          <w:b w:val="0"/>
+          <w:sz w:val="24"/>
+        </w:rPr>
+        <w:t>ing the gnu g++ compiler (v. 4.7</w:t>
+      </w:r>
+      <w:r>
+        <w:rPr>
+          <w:rFonts w:ascii="Times New Roman" w:hAnsi="Times New Roman"/>
+          <w:b w:val="0"/>
+          <w:sz w:val="24"/>
+        </w:rPr>
+        <w:t>) on both OS X and Ubuntu Linux</w:t>
       </w:r>
       <w:r>
         <w:rPr>
@@ -6188,7 +6449,19 @@
         <w:rPr>
           <w:noProof w:val="0"/>
         </w:rPr>
-        <w:t xml:space="preserve">addressing a seemly simple problem with a complex approach. </w:t>
+        <w:t xml:space="preserve">addressing </w:t>
+      </w:r>
+      <w:r>
+        <w:rPr>
+          <w:noProof w:val="0"/>
+        </w:rPr>
+        <w:t>a seemly simple problem with a more sophisticated solution than seems natural</w:t>
+      </w:r>
+      <w:r>
+        <w:rPr>
+          <w:noProof w:val="0"/>
+        </w:rPr>
+        <w:t xml:space="preserve">. </w:t>
       </w:r>
       <w:r>
         <w:rPr>
@@ -6444,7 +6717,21 @@
           <w:noProof w:val="0"/>
           <w:szCs w:val="18"/>
         </w:rPr>
-        <w:t xml:space="preserve">might work to keep the runtime within reason. </w:t>
+        <w:t xml:space="preserve">might work </w:t>
+      </w:r>
+      <w:r>
+        <w:rPr>
+          <w:noProof w:val="0"/>
+          <w:szCs w:val="18"/>
+        </w:rPr>
+        <w:t>while keeping</w:t>
+      </w:r>
+      <w:r>
+        <w:rPr>
+          <w:noProof w:val="0"/>
+          <w:szCs w:val="18"/>
+        </w:rPr>
+        <w:t xml:space="preserve"> the runtime within reason. </w:t>
       </w:r>
     </w:p>
     <w:p>
@@ -6682,7 +6969,7 @@
         </w:rPr>
         <w:t>: The sequence reported in this paper has been deposited in the National Center for Biotechnology Information Short Reads Archive (accession no</w:t>
       </w:r>
-      <w:commentRangeStart w:id="1"/>
+      <w:commentRangeStart w:id="0"/>
       <w:r>
         <w:rPr>
           <w:rFonts w:ascii="Times New Roman" w:eastAsia="Times New Roman" w:hAnsi="Times New Roman" w:cs="Times New Roman"/>
@@ -6699,14 +6986,14 @@
           <w:t>SRA028410</w:t>
         </w:r>
       </w:hyperlink>
-      <w:commentRangeEnd w:id="1"/>
+      <w:commentRangeEnd w:id="0"/>
       <w:r>
         <w:rPr>
           <w:rStyle w:val="CommentReference"/>
           <w:rFonts w:ascii="Times New Roman" w:eastAsia="Times New Roman" w:hAnsi="Times New Roman" w:cs="Times New Roman"/>
           <w:noProof w:val="0"/>
         </w:rPr>
-        <w:commentReference w:id="1"/>
+        <w:commentReference w:id="0"/>
       </w:r>
       <w:r>
         <w:rPr>
@@ -7106,11 +7393,11 @@
         <w:keepNext/>
         <w:ind w:left="720"/>
       </w:pPr>
-      <w:bookmarkStart w:id="2" w:name="_Ref230927869"/>
+      <w:bookmarkStart w:id="1" w:name="_Ref230927869"/>
       <w:r>
         <w:t xml:space="preserve">Figure </w:t>
       </w:r>
-      <w:bookmarkEnd w:id="2"/>
+      <w:bookmarkEnd w:id="1"/>
       <w:r>
         <w:t>2</w:t>
       </w:r>
@@ -7213,11 +7500,11 @@
           <w:b w:val="0"/>
         </w:rPr>
       </w:pPr>
-      <w:bookmarkStart w:id="3" w:name="_Ref230927906"/>
+      <w:bookmarkStart w:id="2" w:name="_Ref230927906"/>
       <w:r>
         <w:t xml:space="preserve">Figure </w:t>
       </w:r>
-      <w:bookmarkEnd w:id="3"/>
+      <w:bookmarkEnd w:id="2"/>
       <w:r>
         <w:t>3</w:t>
       </w:r>
@@ -7303,11 +7590,11 @@
           <w:sz w:val="36"/>
         </w:rPr>
       </w:pPr>
-      <w:bookmarkStart w:id="4" w:name="_Ref230927977"/>
+      <w:bookmarkStart w:id="3" w:name="_Ref230927977"/>
       <w:r>
         <w:t xml:space="preserve">Figure </w:t>
       </w:r>
-      <w:bookmarkEnd w:id="4"/>
+      <w:bookmarkEnd w:id="3"/>
       <w:r>
         <w:t>4</w:t>
       </w:r>
@@ -7330,7 +7617,7 @@
         <w:rPr>
           <w:b w:val="0"/>
         </w:rPr>
-        <w:instrText xml:space="preserve"> ADDIN PAPERS2_CITATIONS &lt;citation&gt;&lt;uuid&gt;D6E3BA7D-E8A3-40C3-A375-D3976C61A9AF&lt;/uuid&gt;&lt;priority&gt;0&lt;/priority&gt;&lt;publications&gt;&lt;publication&gt;&lt;type&gt;400&lt;/type&gt;&lt;institution&gt;http://www.ncbi.nlm.nih.gov/sra/?term=ERR125556&lt;/institution&gt;&lt;title&gt;GenBank: ERX101738 (Triticum aestivum)&lt;/title&gt;&lt;url&gt;http://www.ncbi.nlm.nih.gov/sra/?term=ERR125556&lt;/url&gt;&lt;subtype&gt;403&lt;/subtype&gt;&lt;uuid&gt;8FA96295-A1EB-4FA5-B7A5-7CE0D3C1562B&lt;/uuid&gt;&lt;/publication&gt;&lt;/publications&gt;&lt;cites&gt;&lt;/cites&gt;&lt;/citation&gt;</w:instrText>
+        <w:instrText xml:space="preserve"> ADDIN PAPERS2_CITATIONS &lt;citation&gt;&lt;uuid&gt;A40B0EC8-5A60-4673-BFED-676BA89AFAF3&lt;/uuid&gt;&lt;priority&gt;0&lt;/priority&gt;&lt;publications&gt;&lt;publication&gt;&lt;subtitle&gt;Triticum aestivum&lt;/subtitle&gt;&lt;institution&gt;&lt;/institution&gt;&lt;title&gt;GENBANK SRA: ERX101738 (Triticum aestivum)&lt;/title&gt;&lt;uuid&gt;8FA96295-A1EB-4FA5-B7A5-7CE0D3C1562B&lt;/uuid&gt;&lt;subtype&gt;403&lt;/subtype&gt;&lt;type&gt;400&lt;/type&gt;&lt;url&gt;http://www.ncbi.nlm.nih.gov/sra/?term=ERR125556&lt;/url&gt;&lt;bundle&gt;&lt;publication&gt;&lt;url&gt;httpwww.ncbi.nlm.nih.govsratermERR&lt;/url&gt;&lt;title&gt;www.ncbi.nlm.nih.gov/sra/term=ERX101738&lt;/title&gt;&lt;type&gt;-300&lt;/type&gt;&lt;subtype&gt;-300&lt;/subtype&gt;&lt;uuid&gt;A97CDD1A-C760-4AA1-A767-BBE085797699&lt;/uuid&gt;&lt;/publication&gt;&lt;/bundle&gt;&lt;authors&gt;&lt;author&gt;&lt;lastName&gt;GenBank&lt;/lastName&gt;&lt;/author&gt;&lt;/authors&gt;&lt;/publication&gt;&lt;/publications&gt;&lt;cites&gt;&lt;/cites&gt;&lt;/citation&gt;</w:instrText>
       </w:r>
       <w:r>
         <w:rPr>
@@ -7339,7 +7626,7 @@
         <w:fldChar w:fldCharType="separate"/>
       </w:r>
       <w:r>
-        <w:t>{Anonymous:j6lilaHr}</w:t>
+        <w:t>[20]</w:t>
       </w:r>
       <w:r>
         <w:rPr>
@@ -7451,7 +7738,7 @@
           <w:sz w:val="20"/>
           <w:szCs w:val="20"/>
         </w:rPr>
-        <w:instrText xml:space="preserve"> ADDIN PAPERS2_CITATIONS &lt;citation&gt;&lt;uuid&gt;10E35B84-064E-42C7-AA09-2613541EB154&lt;/uuid&gt;&lt;priority&gt;0&lt;/priority&gt;&lt;publications&gt;&lt;publication&gt;&lt;title&gt;DFCI Gene Indices Software Tool&lt;/title&gt;&lt;type&gt;400&lt;/type&gt;&lt;subtype&gt;403&lt;/subtype&gt;&lt;uuid&gt;13068C25-2E8B-4E85-BD4C-360FD54C5622&lt;/uuid&gt;&lt;/publication&gt;&lt;/publications&gt;&lt;cites&gt;&lt;/cites&gt;&lt;/citation&gt;</w:instrText>
+        <w:instrText xml:space="preserve"> ADDIN PAPERS2_CITATIONS &lt;citation&gt;&lt;uuid&gt;2CAC46A6-452C-4B13-B205-3FA1B5F17D05&lt;/uuid&gt;&lt;priority&gt;0&lt;/priority&gt;&lt;publications&gt;&lt;publication&gt;&lt;title&gt;DFCI Gene Indices Software Tool&lt;/title&gt;&lt;type&gt;400&lt;/type&gt;&lt;subtype&gt;403&lt;/subtype&gt;&lt;uuid&gt;13068C25-2E8B-4E85-BD4C-360FD54C5622&lt;/uuid&gt;&lt;/publication&gt;&lt;/publications&gt;&lt;cites&gt;&lt;/cites&gt;&lt;/citation&gt;</w:instrText>
       </w:r>
       <w:r>
         <w:rPr>
@@ -7467,7 +7754,7 @@
           <w:sz w:val="20"/>
           <w:szCs w:val="20"/>
         </w:rPr>
-        <w:t>{Anonymous:EwaMJS6L}</w:t>
+        <w:t>[7]</w:t>
       </w:r>
       <w:r>
         <w:rPr>
@@ -7499,7 +7786,7 @@
           <w:sz w:val="20"/>
           <w:szCs w:val="20"/>
         </w:rPr>
-        <w:instrText xml:space="preserve"> ADDIN PAPERS2_CITATIONS &lt;citation&gt;&lt;uuid&gt;AD4677CB-B8B9-469B-97A6-A153DBB12F25&lt;/uuid&gt;&lt;priority&gt;0&lt;/priority&gt;&lt;publications&gt;&lt;publication&gt;&lt;volume&gt;16&lt;/volume&gt;&lt;publication_date&gt;99200006001200000000220000&lt;/publication_date&gt;&lt;number&gt;6&lt;/number&gt;&lt;institution&gt;The Sanger Centre, Wellcome Trust Genome Campus, Hinxton, Cambridge, UK CB10 1SA.&lt;/institution&gt;&lt;startpage&gt;276&lt;/startpage&gt;&lt;title&gt;EMBOSS: the European Molecular Biology Open Software Suite.&lt;/title&gt;&lt;uuid&gt;B4A8ACAC-7795-47A8-9C7B-56408911CBB2&lt;/uuid&gt;&lt;subtype&gt;400&lt;/subtype&gt;&lt;endpage&gt;277&lt;/endpage&gt;&lt;type&gt;400&lt;/type&gt;&lt;url&gt;http://eutils.ncbi.nlm.nih.gov/entrez/eutils/elink.fcgi?dbfrom=pubmed&amp;amp;id=10827456&amp;amp;retmode=ref&amp;amp;cmd=prlinks&lt;/url&gt;&lt;bundle&gt;&lt;publication&gt;&lt;url&gt;http://www.cell.com/trends/genetics/&lt;/url&gt;&lt;title&gt;Trends in genetics : TIG&lt;/title&gt;&lt;type&gt;-100&lt;/type&gt;&lt;subtype&gt;-100&lt;/subtype&gt;&lt;uuid&gt;90B9A025-259A-437B-86DB-74B64E24675F&lt;/uuid&gt;&lt;/publication&gt;&lt;/bundle&gt;&lt;authors&gt;&lt;author&gt;&lt;firstName&gt;P&lt;/firstName&gt;&lt;lastName&gt;Rice&lt;/lastName&gt;&lt;/author&gt;&lt;author&gt;&lt;firstName&gt;I&lt;/firstName&gt;&lt;lastName&gt;Longden&lt;/lastName&gt;&lt;/author&gt;&lt;author&gt;&lt;firstName&gt;A&lt;/firstName&gt;&lt;lastName&gt;Bleasby&lt;/lastName&gt;&lt;/author&gt;&lt;/authors&gt;&lt;/publication&gt;&lt;/publications&gt;&lt;cites&gt;&lt;/cites&gt;&lt;/citation&gt;</w:instrText>
+        <w:instrText xml:space="preserve"> ADDIN PAPERS2_CITATIONS &lt;citation&gt;&lt;uuid&gt;86175A62-F772-4AF8-96E8-E896F4BFBF90&lt;/uuid&gt;&lt;priority&gt;0&lt;/priority&gt;&lt;publications&gt;&lt;publication&gt;&lt;volume&gt;16&lt;/volume&gt;&lt;publication_date&gt;99200006001200000000220000&lt;/publication_date&gt;&lt;number&gt;6&lt;/number&gt;&lt;institution&gt;The Sanger Centre, Wellcome Trust Genome Campus, Hinxton, Cambridge, UK CB10 1SA.&lt;/institution&gt;&lt;startpage&gt;276&lt;/startpage&gt;&lt;title&gt;EMBOSS: the European Molecular Biology Open Software Suite.&lt;/title&gt;&lt;uuid&gt;B4A8ACAC-7795-47A8-9C7B-56408911CBB2&lt;/uuid&gt;&lt;subtype&gt;400&lt;/subtype&gt;&lt;endpage&gt;277&lt;/endpage&gt;&lt;type&gt;400&lt;/type&gt;&lt;url&gt;http://eutils.ncbi.nlm.nih.gov/entrez/eutils/elink.fcgi?dbfrom=pubmed&amp;amp;id=10827456&amp;amp;retmode=ref&amp;amp;cmd=prlinks&lt;/url&gt;&lt;bundle&gt;&lt;publication&gt;&lt;url&gt;http://www.cell.com/trends/genetics/&lt;/url&gt;&lt;title&gt;Trends in genetics : TIG&lt;/title&gt;&lt;type&gt;-100&lt;/type&gt;&lt;subtype&gt;-100&lt;/subtype&gt;&lt;uuid&gt;90B9A025-259A-437B-86DB-74B64E24675F&lt;/uuid&gt;&lt;/publication&gt;&lt;/bundle&gt;&lt;authors&gt;&lt;author&gt;&lt;firstName&gt;P&lt;/firstName&gt;&lt;lastName&gt;Rice&lt;/lastName&gt;&lt;/author&gt;&lt;author&gt;&lt;firstName&gt;I&lt;/firstName&gt;&lt;lastName&gt;Longden&lt;/lastName&gt;&lt;/author&gt;&lt;author&gt;&lt;firstName&gt;A&lt;/firstName&gt;&lt;lastName&gt;Bleasby&lt;/lastName&gt;&lt;/author&gt;&lt;/authors&gt;&lt;/publication&gt;&lt;/publications&gt;&lt;cites&gt;&lt;/cites&gt;&lt;/citation&gt;</w:instrText>
       </w:r>
       <w:r>
         <w:rPr>
@@ -7515,7 +7802,7 @@
           <w:sz w:val="20"/>
           <w:szCs w:val="20"/>
         </w:rPr>
-        <w:t>{Rice:2000wr}</w:t>
+        <w:t>[8]</w:t>
       </w:r>
       <w:r>
         <w:rPr>
@@ -7547,7 +7834,7 @@
           <w:sz w:val="20"/>
           <w:szCs w:val="20"/>
         </w:rPr>
-        <w:instrText xml:space="preserve"> ADDIN PAPERS2_CITATIONS &lt;citation&gt;&lt;uuid&gt;E2B99A47-4CDB-4133-9BD5-551959027C0D&lt;/uuid&gt;&lt;priority&gt;0&lt;/priority&gt;&lt;publications&gt;&lt;publication&gt;&lt;volume&gt;11&lt;/volume&gt;&lt;publication_date&gt;99201000001200000000200000&lt;/publication_date&gt;&lt;number&gt;1&lt;/number&gt;&lt;doi&gt;10.1186/1471-2105-11-38&lt;/doi&gt;&lt;startpage&gt;38&lt;/startpage&gt;&lt;title&gt;SeqTrim: a high-throughput pipeline for preprocessing any type of sequence reads&lt;/title&gt;&lt;uuid&gt;2C1C26E7-FAFC-49FA-89EA-303EC44B059B&lt;/uuid&gt;&lt;subtype&gt;400&lt;/subtype&gt;&lt;type&gt;400&lt;/type&gt;&lt;url&gt;http://www.biomedcentral.com/1471-2105/11/38&lt;/url&gt;&lt;bundle&gt;&lt;publication&gt;&lt;publisher&gt;BioMed Central Ltd&lt;/publisher&gt;&lt;title&gt;BMC bioinformatics&lt;/title&gt;&lt;type&gt;-100&lt;/type&gt;&lt;subtype&gt;-100&lt;/subtype&gt;&lt;uuid&gt;7B9B5D5A-7A68-478D-9DE8-B20F430160D0&lt;/uuid&gt;&lt;/publication&gt;&lt;/bundle&gt;&lt;authors&gt;&lt;author&gt;&lt;firstName&gt;Juan&lt;/firstName&gt;&lt;lastName&gt;Falgueras&lt;/lastName&gt;&lt;/author&gt;&lt;author&gt;&lt;firstName&gt;Antonio&lt;/firstName&gt;&lt;middleNames&gt;J&lt;/middleNames&gt;&lt;lastName&gt;Lara&lt;/lastName&gt;&lt;/author&gt;&lt;author&gt;&lt;firstName&gt;Noé&lt;/firstName&gt;&lt;lastName&gt;Fernández-Pozo&lt;/lastName&gt;&lt;/author&gt;&lt;author&gt;&lt;firstName&gt;Francisco&lt;/firstName&gt;&lt;middleNames&gt;R&lt;/middleNames&gt;&lt;lastName&gt;Cantón&lt;/lastName&gt;&lt;/author&gt;&lt;author&gt;&lt;firstName&gt;Guillermo&lt;/firstName&gt;&lt;lastName&gt;Pérez-Trabado&lt;/lastName&gt;&lt;/author&gt;&lt;author&gt;&lt;firstName&gt;M&lt;/firstName&gt;&lt;middleNames&gt;Gonzalo&lt;/middleNames&gt;&lt;lastName&gt;Claros&lt;/lastName&gt;&lt;/author&gt;&lt;/authors&gt;&lt;/publication&gt;&lt;/publications&gt;&lt;cites&gt;&lt;/cites&gt;&lt;/citation&gt;</w:instrText>
+        <w:instrText xml:space="preserve"> ADDIN PAPERS2_CITATIONS &lt;citation&gt;&lt;uuid&gt;CD036DB3-E235-430B-B8C6-EA8373BFEF8F&lt;/uuid&gt;&lt;priority&gt;0&lt;/priority&gt;&lt;publications&gt;&lt;publication&gt;&lt;volume&gt;11&lt;/volume&gt;&lt;publication_date&gt;99201000001200000000200000&lt;/publication_date&gt;&lt;number&gt;1&lt;/number&gt;&lt;doi&gt;10.1186/1471-2105-11-38&lt;/doi&gt;&lt;startpage&gt;38&lt;/startpage&gt;&lt;title&gt;SeqTrim: a high-throughput pipeline for preprocessing any type of sequence reads&lt;/title&gt;&lt;uuid&gt;2C1C26E7-FAFC-49FA-89EA-303EC44B059B&lt;/uuid&gt;&lt;subtype&gt;400&lt;/subtype&gt;&lt;type&gt;400&lt;/type&gt;&lt;url&gt;http://www.biomedcentral.com/1471-2105/11/38&lt;/url&gt;&lt;bundle&gt;&lt;publication&gt;&lt;publisher&gt;BioMed Central Ltd&lt;/publisher&gt;&lt;title&gt;BMC bioinformatics&lt;/title&gt;&lt;type&gt;-100&lt;/type&gt;&lt;subtype&gt;-100&lt;/subtype&gt;&lt;uuid&gt;7B9B5D5A-7A68-478D-9DE8-B20F430160D0&lt;/uuid&gt;&lt;/publication&gt;&lt;/bundle&gt;&lt;authors&gt;&lt;author&gt;&lt;firstName&gt;Juan&lt;/firstName&gt;&lt;lastName&gt;Falgueras&lt;/lastName&gt;&lt;/author&gt;&lt;author&gt;&lt;firstName&gt;Antonio&lt;/firstName&gt;&lt;middleNames&gt;J&lt;/middleNames&gt;&lt;lastName&gt;Lara&lt;/lastName&gt;&lt;/author&gt;&lt;author&gt;&lt;firstName&gt;Noé&lt;/firstName&gt;&lt;lastName&gt;Fernández-Pozo&lt;/lastName&gt;&lt;/author&gt;&lt;author&gt;&lt;firstName&gt;Francisco&lt;/firstName&gt;&lt;middleNames&gt;R&lt;/middleNames&gt;&lt;lastName&gt;Cantón&lt;/lastName&gt;&lt;/author&gt;&lt;author&gt;&lt;firstName&gt;Guillermo&lt;/firstName&gt;&lt;lastName&gt;Pérez-Trabado&lt;/lastName&gt;&lt;/author&gt;&lt;author&gt;&lt;firstName&gt;M&lt;/firstName&gt;&lt;middleNames&gt;Gonzalo&lt;/middleNames&gt;&lt;lastName&gt;Claros&lt;/lastName&gt;&lt;/author&gt;&lt;/authors&gt;&lt;/publication&gt;&lt;/publications&gt;&lt;cites&gt;&lt;/cites&gt;&lt;/citation&gt;</w:instrText>
       </w:r>
       <w:r>
         <w:rPr>
@@ -7563,7 +7850,7 @@
           <w:sz w:val="20"/>
           <w:szCs w:val="20"/>
         </w:rPr>
-        <w:t>{Falgueras:2010bf}</w:t>
+        <w:t>[9]</w:t>
       </w:r>
       <w:r>
         <w:rPr>
@@ -7579,7 +7866,7 @@
           <w:sz w:val="20"/>
           <w:szCs w:val="20"/>
         </w:rPr>
-        <w:t xml:space="preserve"> was too slow for testing at the necessary scale.  Starting with a set of 500 human-annotated sequenced transcript fragments (Illumina-sequenced Arabidopsis, 454-sequences Chalamydomons, and Sanger-sequence Human [</w:t>
+        <w:t xml:space="preserve"> was too slow for testing at the necessary scale.  Starting with a set of 500 human-annotated sequenced transcript fragments (Illumina-sequenced Arabidopsis, 454-sequences Chalamydom</w:t>
       </w:r>
       <w:r>
         <w:rPr>
@@ -7587,7 +7874,7 @@
           <w:sz w:val="20"/>
           <w:szCs w:val="20"/>
         </w:rPr>
-        <w:t>21</w:t>
+        <w:t xml:space="preserve">ons, and Sanger-sequence Human </w:t>
       </w:r>
       <w:r>
         <w:rPr>
@@ -7595,7 +7882,47 @@
           <w:sz w:val="20"/>
           <w:szCs w:val="20"/>
         </w:rPr>
-        <w:t>]), we remove all sequencing errors within the human identified poly(A) or poly(T) tails, then introduce simulated error</w:t>
+        <w:fldChar w:fldCharType="begin"/>
+      </w:r>
+      <w:r>
+        <w:rPr>
+          <w:noProof w:val="0"/>
+          <w:sz w:val="20"/>
+          <w:szCs w:val="20"/>
+        </w:rPr>
+        <w:instrText xml:space="preserve"> ADDIN PAPERS2_CITATIONS &lt;citation&gt;&lt;uuid&gt;C7E3BD21-7CC9-497E-805B-7E94543E0638&lt;/uuid&gt;&lt;priority&gt;0&lt;/priority&gt;&lt;publications&gt;&lt;publication&gt;&lt;institution&gt;Miami University&lt;/institution&gt;&lt;title&gt;Miami University Bioinfo Lab&lt;/title&gt;&lt;type&gt;400&lt;/type&gt;&lt;subtype&gt;403&lt;/subtype&gt;&lt;uuid&gt;B94B5C56-A1AD-4BA2-B01A-5AF077C947AC&lt;/uuid&gt;&lt;bundle&gt;&lt;publication&gt;&lt;title&gt;bioinfolab.miamioh.edu&lt;/title&gt;&lt;type&gt;-300&lt;/type&gt;&lt;subtype&gt;-300&lt;/subtype&gt;&lt;uuid&gt;92271470-B580-42E3-8610-5397591E9324&lt;/uuid&gt;&lt;/publication&gt;&lt;/bundle&gt;&lt;authors&gt;&lt;author&gt;&lt;firstName&gt;Chun&lt;/firstName&gt;&lt;lastName&gt;Liang&lt;/lastName&gt;&lt;/author&gt;&lt;/authors&gt;&lt;/publication&gt;&lt;/publications&gt;&lt;cites&gt;&lt;/cites&gt;&lt;/citation&gt;</w:instrText>
+      </w:r>
+      <w:r>
+        <w:rPr>
+          <w:noProof w:val="0"/>
+          <w:sz w:val="20"/>
+          <w:szCs w:val="20"/>
+        </w:rPr>
+        <w:fldChar w:fldCharType="separate"/>
+      </w:r>
+      <w:r>
+        <w:rPr>
+          <w:noProof w:val="0"/>
+          <w:sz w:val="20"/>
+          <w:szCs w:val="20"/>
+        </w:rPr>
+        <w:t>[21]</w:t>
+      </w:r>
+      <w:r>
+        <w:rPr>
+          <w:noProof w:val="0"/>
+          <w:sz w:val="20"/>
+          <w:szCs w:val="20"/>
+        </w:rPr>
+        <w:fldChar w:fldCharType="end"/>
+      </w:r>
+      <w:r>
+        <w:rPr>
+          <w:noProof w:val="0"/>
+          <w:sz w:val="20"/>
+          <w:szCs w:val="20"/>
+        </w:rPr>
+        <w:t>), we remove all sequencing errors within the human identified poly(A) or poly(T) tails, then introduce simulated error</w:t>
       </w:r>
       <w:r>
         <w:rPr>
@@ -7709,7 +8036,7 @@
         <w:keepNext/>
         <w:ind w:left="810"/>
       </w:pPr>
-      <w:bookmarkStart w:id="5" w:name="_Ref229121257"/>
+      <w:bookmarkStart w:id="4" w:name="_Ref229121257"/>
     </w:p>
     <w:p>
       <w:pPr>
@@ -7764,7 +8091,7 @@
         <w:lastRenderedPageBreak/>
         <w:t xml:space="preserve">Table </w:t>
       </w:r>
-      <w:bookmarkEnd w:id="5"/>
+      <w:bookmarkEnd w:id="4"/>
       <w:r>
         <w:t xml:space="preserve">2: </w:t>
       </w:r>
@@ -7778,40 +8105,7 @@
         <w:rPr>
           <w:b w:val="0"/>
         </w:rPr>
-        <w:t xml:space="preserve">SCOPE++ trim option, poly(A) tails and poly(T) tails can be simultaneously trimmed. The table below lists all possible arrangements of poly(A) and poly(T) tails within a single read and the frequencies in which they appear in the actual dataset </w:t>
-      </w:r>
-      <w:r>
-        <w:rPr>
-          <w:b w:val="0"/>
-        </w:rPr>
-        <w:fldChar w:fldCharType="begin"/>
-      </w:r>
-      <w:r>
-        <w:rPr>
-          <w:b w:val="0"/>
-        </w:rPr>
-        <w:instrText xml:space="preserve"> ADDIN PAPERS2_CITATIONS &lt;citation&gt;&lt;uuid&gt;A72843E3-A233-4278-8E47-199BBCE3CF98&lt;/uuid&gt;&lt;priority&gt;0&lt;/priority&gt;&lt;publications&gt;&lt;publication&gt;&lt;title&gt;SCOPE++: Github Repository&lt;/title&gt;&lt;type&gt;400&lt;/type&gt;&lt;subtype&gt;403&lt;/subtype&gt;&lt;uuid&gt;60AB52CA-19F3-4E8B-AB08-B96920F80D03&lt;/uuid&gt;&lt;/publication&gt;&lt;/publications&gt;&lt;cites&gt;&lt;/cites&gt;&lt;/citation&gt;</w:instrText>
-      </w:r>
-      <w:r>
-        <w:rPr>
-          <w:b w:val="0"/>
-        </w:rPr>
-        <w:fldChar w:fldCharType="separate"/>
-      </w:r>
-      <w:r>
-        <w:t>{Anonymous:YKtSyhnz}</w:t>
-      </w:r>
-      <w:r>
-        <w:rPr>
-          <w:b w:val="0"/>
-        </w:rPr>
-        <w:fldChar w:fldCharType="end"/>
-      </w:r>
-      <w:r>
-        <w:rPr>
-          <w:b w:val="0"/>
-        </w:rPr>
-        <w:t>.</w:t>
+        <w:t>SCOPE++ trim option, poly(A) tails and poly(T) tails can be simultaneously trimmed. The table below lists all possible arrangements of poly(A) and poly(T) tails within a single read and the frequencies in which they appear in the actual dataset.</w:t>
       </w:r>
     </w:p>
     <w:p>
@@ -8626,13 +8920,14 @@
         <w:rPr>
           <w:noProof w:val="0"/>
         </w:rPr>
-        <w:t>{papers2_bibliography}</w:t>
-      </w:r>
-      <w:r>
-        <w:rPr>
-          <w:noProof w:val="0"/>
-        </w:rPr>
-        <w:fldChar w:fldCharType="end"/>
+        <w:t>[1]</w:t>
+      </w:r>
+      <w:r>
+        <w:rPr>
+          <w:noProof w:val="0"/>
+        </w:rPr>
+        <w:tab/>
+        <w:t>N.J. Proudfoot, Ending the message: poly(A) signals then and now, Genes &amp; Development. 25 (2011) 1770–1782. doi:10.1101/gad.17268411.</w:t>
       </w:r>
     </w:p>
     <w:p>
@@ -8650,6 +8945,19 @@
           <w:noProof w:val="0"/>
         </w:rPr>
       </w:pPr>
+      <w:r>
+        <w:rPr>
+          <w:noProof w:val="0"/>
+        </w:rPr>
+        <w:t>[2]</w:t>
+      </w:r>
+      <w:r>
+        <w:rPr>
+          <w:noProof w:val="0"/>
+        </w:rPr>
+        <w:tab/>
+        <w:t>D. Xing, Q.Q. Li, Alternative polyadenylation and gene expression regulation in plants, WIREs RNA. 2 (2010) 445–458. doi:10.1002/wrna.59.</w:t>
+      </w:r>
     </w:p>
     <w:p>
       <w:pPr>
@@ -8666,6 +8974,19 @@
           <w:noProof w:val="0"/>
         </w:rPr>
       </w:pPr>
+      <w:r>
+        <w:rPr>
+          <w:noProof w:val="0"/>
+        </w:rPr>
+        <w:t>[3]</w:t>
+      </w:r>
+      <w:r>
+        <w:rPr>
+          <w:noProof w:val="0"/>
+        </w:rPr>
+        <w:tab/>
+        <w:t>D.C. Di Giammartino, K. Nishida, J.L. Manley, Mechanisms and consequences of alternative polyadenylation, Mol. Cell. 43 (2011) 853–866. doi:10.1016/j.molcel.2011.08.017.</w:t>
+      </w:r>
     </w:p>
     <w:p>
       <w:pPr>
@@ -8682,6 +9003,19 @@
           <w:noProof w:val="0"/>
         </w:rPr>
       </w:pPr>
+      <w:r>
+        <w:rPr>
+          <w:noProof w:val="0"/>
+        </w:rPr>
+        <w:t>[4]</w:t>
+      </w:r>
+      <w:r>
+        <w:rPr>
+          <w:noProof w:val="0"/>
+        </w:rPr>
+        <w:tab/>
+        <w:t>C. Mayr, D.P. Bartel, Widespread shortening of 3'UTRs by alternative cleavage and polyadenylation activates oncogenes in cancer cells, Cell. 138 (2009) 673–684. doi:10.1016/j.cell.2009.06.016.</w:t>
+      </w:r>
     </w:p>
     <w:p>
       <w:pPr>
@@ -8694,10 +9028,22 @@
         <w:adjustRightInd w:val="0"/>
         <w:spacing w:line="240" w:lineRule="auto"/>
         <w:ind w:left="800" w:hanging="800"/>
-      </w:pPr>
-      <w:commentRangeStart w:id="6"/>
-      <w:r>
-        <w:t xml:space="preserve">[21]       </w:t>
+        <w:rPr>
+          <w:noProof w:val="0"/>
+        </w:rPr>
+      </w:pPr>
+      <w:r>
+        <w:rPr>
+          <w:noProof w:val="0"/>
+        </w:rPr>
+        <w:t>[5]</w:t>
+      </w:r>
+      <w:r>
+        <w:rPr>
+          <w:noProof w:val="0"/>
+        </w:rPr>
+        <w:tab/>
+        <w:t>X. Wu, M. Liu, B. Downie, C. Liang, G. Ji, Q.Q. Li, et al., Genome-wide landscape of polyadenylation in Arabidopsis provides evidence for extensive alternative polyadenylation, Proceedings of the National Academy of Sciences. 108 (2011) 12533–12538. doi:10.1073/pnas.1019732108.</w:t>
       </w:r>
     </w:p>
     <w:p>
@@ -8711,7 +9057,23 @@
         <w:adjustRightInd w:val="0"/>
         <w:spacing w:line="240" w:lineRule="auto"/>
         <w:ind w:left="800" w:hanging="800"/>
-      </w:pPr>
+        <w:rPr>
+          <w:noProof w:val="0"/>
+        </w:rPr>
+      </w:pPr>
+      <w:r>
+        <w:rPr>
+          <w:noProof w:val="0"/>
+        </w:rPr>
+        <w:t>[6]</w:t>
+      </w:r>
+      <w:r>
+        <w:rPr>
+          <w:noProof w:val="0"/>
+        </w:rPr>
+        <w:tab/>
+        <w:t>Y.S. Choi, W. Patena, A.D. Leavitt, M.T. McManus, Rna. 18 (2012). doi:10.1261/rna.029306.111.</w:t>
+      </w:r>
     </w:p>
     <w:p>
       <w:pPr>
@@ -8729,28 +9091,525 @@
         </w:rPr>
       </w:pPr>
       <w:r>
-        <w:t>C</w:t>
-      </w:r>
-      <w:r>
-        <w:t>onifergdb</w:t>
-      </w:r>
-      <w:r>
-        <w:t xml:space="preserve">: </w:t>
-      </w:r>
-      <w:r>
-        <w:rPr>
-          <w:noProof w:val="0"/>
-        </w:rPr>
-        <w:t>http://bioinfolab.miamioh.edu/bioinfolab/index.php</w:t>
-      </w:r>
-      <w:commentRangeEnd w:id="6"/>
-      <w:r>
-        <w:rPr>
-          <w:rStyle w:val="CommentReference"/>
-          <w:noProof w:val="0"/>
-        </w:rPr>
-        <w:commentReference w:id="6"/>
-      </w:r>
+        <w:rPr>
+          <w:noProof w:val="0"/>
+        </w:rPr>
+        <w:t>[7]</w:t>
+      </w:r>
+      <w:r>
+        <w:rPr>
+          <w:noProof w:val="0"/>
+        </w:rPr>
+        <w:tab/>
+        <w:t>DFCI Gene Indices Software Tool, (n.d.).</w:t>
+      </w:r>
+    </w:p>
+    <w:p>
+      <w:pPr>
+        <w:widowControl w:val="0"/>
+        <w:tabs>
+          <w:tab w:val="left" w:pos="800"/>
+        </w:tabs>
+        <w:autoSpaceDE w:val="0"/>
+        <w:autoSpaceDN w:val="0"/>
+        <w:adjustRightInd w:val="0"/>
+        <w:spacing w:line="240" w:lineRule="auto"/>
+        <w:ind w:left="800" w:hanging="800"/>
+        <w:rPr>
+          <w:noProof w:val="0"/>
+        </w:rPr>
+      </w:pPr>
+      <w:r>
+        <w:rPr>
+          <w:noProof w:val="0"/>
+        </w:rPr>
+        <w:t>[8]</w:t>
+      </w:r>
+      <w:r>
+        <w:rPr>
+          <w:noProof w:val="0"/>
+        </w:rPr>
+        <w:tab/>
+        <w:t>P. Rice, I. Longden, A. Bleasby, EMBOSS: the European Molecular Biology Open Software Suite, Trends Genet. 16 (2000) 276–277.</w:t>
+      </w:r>
+    </w:p>
+    <w:p>
+      <w:pPr>
+        <w:widowControl w:val="0"/>
+        <w:tabs>
+          <w:tab w:val="left" w:pos="800"/>
+        </w:tabs>
+        <w:autoSpaceDE w:val="0"/>
+        <w:autoSpaceDN w:val="0"/>
+        <w:adjustRightInd w:val="0"/>
+        <w:spacing w:line="240" w:lineRule="auto"/>
+        <w:ind w:left="800" w:hanging="800"/>
+        <w:rPr>
+          <w:noProof w:val="0"/>
+        </w:rPr>
+      </w:pPr>
+      <w:r>
+        <w:rPr>
+          <w:noProof w:val="0"/>
+        </w:rPr>
+        <w:t>[9]</w:t>
+      </w:r>
+      <w:r>
+        <w:rPr>
+          <w:noProof w:val="0"/>
+        </w:rPr>
+        <w:tab/>
+        <w:t>J. Falgueras, A.J. Lara, N. Fernández-Pozo, F.R. Cantón, G. Pérez-Trabado, M.G. Claros, SeqTrim: a high-throughput pipeline for preprocessing any type of sequence reads, BMC Bioinformatics. 11 (2010) 38. doi:10.1186/1471-2105-11-38.</w:t>
+      </w:r>
+    </w:p>
+    <w:p>
+      <w:pPr>
+        <w:widowControl w:val="0"/>
+        <w:tabs>
+          <w:tab w:val="left" w:pos="800"/>
+        </w:tabs>
+        <w:autoSpaceDE w:val="0"/>
+        <w:autoSpaceDN w:val="0"/>
+        <w:adjustRightInd w:val="0"/>
+        <w:spacing w:line="240" w:lineRule="auto"/>
+        <w:ind w:left="800" w:hanging="800"/>
+        <w:rPr>
+          <w:noProof w:val="0"/>
+        </w:rPr>
+      </w:pPr>
+      <w:r>
+        <w:rPr>
+          <w:noProof w:val="0"/>
+        </w:rPr>
+        <w:t>[10]</w:t>
+      </w:r>
+      <w:r>
+        <w:rPr>
+          <w:noProof w:val="0"/>
+        </w:rPr>
+        <w:tab/>
+        <w:t>F. Ozsolak, P. Kapranov, S. Foissac, S.W. Kim, E. Fishilevich, A.P. Monaghan, et al., Comprehensive Polyadenylation Site Maps in Yeast and Human Reveal Pervasive Alternative Polyadenylation, Cell. 143 (2010) 1018–1029. doi:10.1016/j.cell.2010.11.020.</w:t>
+      </w:r>
+    </w:p>
+    <w:p>
+      <w:pPr>
+        <w:widowControl w:val="0"/>
+        <w:tabs>
+          <w:tab w:val="left" w:pos="800"/>
+        </w:tabs>
+        <w:autoSpaceDE w:val="0"/>
+        <w:autoSpaceDN w:val="0"/>
+        <w:adjustRightInd w:val="0"/>
+        <w:spacing w:line="240" w:lineRule="auto"/>
+        <w:ind w:left="800" w:hanging="800"/>
+        <w:rPr>
+          <w:noProof w:val="0"/>
+        </w:rPr>
+      </w:pPr>
+      <w:r>
+        <w:rPr>
+          <w:noProof w:val="0"/>
+        </w:rPr>
+        <w:t>[11]</w:t>
+      </w:r>
+      <w:r>
+        <w:rPr>
+          <w:noProof w:val="0"/>
+        </w:rPr>
+        <w:tab/>
+        <w:t xml:space="preserve">I.Y. Morozov, M.X. Caddick, </w:t>
+      </w:r>
+      <w:proofErr w:type="gramStart"/>
+      <w:r>
+        <w:rPr>
+          <w:noProof w:val="0"/>
+        </w:rPr>
+        <w:t>Cytoplasmic</w:t>
+      </w:r>
+      <w:proofErr w:type="gramEnd"/>
+      <w:r>
+        <w:rPr>
+          <w:noProof w:val="0"/>
+        </w:rPr>
+        <w:t xml:space="preserve"> mRNA 3' tagging in eukaryotes: does it spell the end? Biochem. Soc. Trans. 40 (2012) 810–814. doi:10.1042/BST20120068.</w:t>
+      </w:r>
+    </w:p>
+    <w:p>
+      <w:pPr>
+        <w:widowControl w:val="0"/>
+        <w:tabs>
+          <w:tab w:val="left" w:pos="800"/>
+        </w:tabs>
+        <w:autoSpaceDE w:val="0"/>
+        <w:autoSpaceDN w:val="0"/>
+        <w:adjustRightInd w:val="0"/>
+        <w:spacing w:line="240" w:lineRule="auto"/>
+        <w:ind w:left="800" w:hanging="800"/>
+        <w:rPr>
+          <w:noProof w:val="0"/>
+        </w:rPr>
+      </w:pPr>
+      <w:r>
+        <w:rPr>
+          <w:noProof w:val="0"/>
+        </w:rPr>
+        <w:t>[12]</w:t>
+      </w:r>
+      <w:r>
+        <w:rPr>
+          <w:noProof w:val="0"/>
+        </w:rPr>
+        <w:tab/>
+        <w:t>C. Bonaïti, S. Parayre, F. Irlinger, Novel extraction strategy of ribosomal RNA and genomic DNA from cheese for PCR-based investigations, Int. J. Food Microbiol. 107 (2006) 171–179. doi:10.1016/j.ijfoodmicro.2005.08.028.</w:t>
+      </w:r>
+    </w:p>
+    <w:p>
+      <w:pPr>
+        <w:widowControl w:val="0"/>
+        <w:tabs>
+          <w:tab w:val="left" w:pos="800"/>
+        </w:tabs>
+        <w:autoSpaceDE w:val="0"/>
+        <w:autoSpaceDN w:val="0"/>
+        <w:adjustRightInd w:val="0"/>
+        <w:spacing w:line="240" w:lineRule="auto"/>
+        <w:ind w:left="800" w:hanging="800"/>
+        <w:rPr>
+          <w:noProof w:val="0"/>
+        </w:rPr>
+      </w:pPr>
+      <w:r>
+        <w:rPr>
+          <w:noProof w:val="0"/>
+        </w:rPr>
+        <w:t>[13]</w:t>
+      </w:r>
+      <w:r>
+        <w:rPr>
+          <w:noProof w:val="0"/>
+        </w:rPr>
+        <w:tab/>
+        <w:t xml:space="preserve">R. Mendez, J.D. Richter, </w:t>
+      </w:r>
+      <w:proofErr w:type="gramStart"/>
+      <w:r>
+        <w:rPr>
+          <w:noProof w:val="0"/>
+        </w:rPr>
+        <w:t>Translational</w:t>
+      </w:r>
+      <w:proofErr w:type="gramEnd"/>
+      <w:r>
+        <w:rPr>
+          <w:noProof w:val="0"/>
+        </w:rPr>
+        <w:t xml:space="preserve"> control by CPEB: a means to the end, Nat. Rev. Mol. Cell Biol. 2 (2001) 521. doi:10.1038/35080081.</w:t>
+      </w:r>
+    </w:p>
+    <w:p>
+      <w:pPr>
+        <w:widowControl w:val="0"/>
+        <w:tabs>
+          <w:tab w:val="left" w:pos="800"/>
+        </w:tabs>
+        <w:autoSpaceDE w:val="0"/>
+        <w:autoSpaceDN w:val="0"/>
+        <w:adjustRightInd w:val="0"/>
+        <w:spacing w:line="240" w:lineRule="auto"/>
+        <w:ind w:left="800" w:hanging="800"/>
+        <w:rPr>
+          <w:noProof w:val="0"/>
+        </w:rPr>
+      </w:pPr>
+      <w:r>
+        <w:rPr>
+          <w:noProof w:val="0"/>
+        </w:rPr>
+        <w:t>[14]</w:t>
+      </w:r>
+      <w:r>
+        <w:rPr>
+          <w:noProof w:val="0"/>
+        </w:rPr>
+        <w:tab/>
+        <w:t>Y.W. Cheng, L.M. Visomirski-Robic, J.M. Gott, Non-templated addition of nucleotides to the 3' end of nascent RNA during RNA editing in Physarum, Embo J. 20 (2001) 1405–1414. doi:10.1093/emboj/20.6.1405.</w:t>
+      </w:r>
+    </w:p>
+    <w:p>
+      <w:pPr>
+        <w:widowControl w:val="0"/>
+        <w:tabs>
+          <w:tab w:val="left" w:pos="800"/>
+        </w:tabs>
+        <w:autoSpaceDE w:val="0"/>
+        <w:autoSpaceDN w:val="0"/>
+        <w:adjustRightInd w:val="0"/>
+        <w:spacing w:line="240" w:lineRule="auto"/>
+        <w:ind w:left="800" w:hanging="800"/>
+        <w:rPr>
+          <w:noProof w:val="0"/>
+        </w:rPr>
+      </w:pPr>
+      <w:r>
+        <w:rPr>
+          <w:noProof w:val="0"/>
+        </w:rPr>
+        <w:t>[15]</w:t>
+      </w:r>
+      <w:r>
+        <w:rPr>
+          <w:noProof w:val="0"/>
+        </w:rPr>
+        <w:tab/>
+        <w:t>Y. JIN, Nontemplated nucleotide addition prior to polyadenylation: A comparison of Arabidopsis cDNA and genomic sequences, Rna. 10 (2004) 1695–1697. doi:10.1261/rna.7610404.</w:t>
+      </w:r>
+    </w:p>
+    <w:p>
+      <w:pPr>
+        <w:widowControl w:val="0"/>
+        <w:tabs>
+          <w:tab w:val="left" w:pos="800"/>
+        </w:tabs>
+        <w:autoSpaceDE w:val="0"/>
+        <w:autoSpaceDN w:val="0"/>
+        <w:adjustRightInd w:val="0"/>
+        <w:spacing w:line="240" w:lineRule="auto"/>
+        <w:ind w:left="800" w:hanging="800"/>
+        <w:rPr>
+          <w:noProof w:val="0"/>
+        </w:rPr>
+      </w:pPr>
+      <w:r>
+        <w:rPr>
+          <w:noProof w:val="0"/>
+        </w:rPr>
+        <w:t>[16]</w:t>
+      </w:r>
+      <w:r>
+        <w:rPr>
+          <w:noProof w:val="0"/>
+        </w:rPr>
+        <w:tab/>
+        <w:t>R. Durbin, S.R. Eddy, A. Krogh, G. Mitchison, Biological Sequence Analysis, Cambridge University Press, 1998.</w:t>
+      </w:r>
+    </w:p>
+    <w:p>
+      <w:pPr>
+        <w:widowControl w:val="0"/>
+        <w:tabs>
+          <w:tab w:val="left" w:pos="800"/>
+        </w:tabs>
+        <w:autoSpaceDE w:val="0"/>
+        <w:autoSpaceDN w:val="0"/>
+        <w:adjustRightInd w:val="0"/>
+        <w:spacing w:line="240" w:lineRule="auto"/>
+        <w:ind w:left="800" w:hanging="800"/>
+        <w:rPr>
+          <w:noProof w:val="0"/>
+        </w:rPr>
+      </w:pPr>
+      <w:r>
+        <w:rPr>
+          <w:noProof w:val="0"/>
+        </w:rPr>
+        <w:t>[17]</w:t>
+      </w:r>
+      <w:r>
+        <w:rPr>
+          <w:noProof w:val="0"/>
+        </w:rPr>
+        <w:tab/>
+        <w:t>L. Rabiner, B.H. Juang, An introduction to hidden Markov models, ASSP Magazine, IEEE. 3 (1986) 4–16. doi:10.1109/MASSP.1986.1165342.</w:t>
+      </w:r>
+    </w:p>
+    <w:p>
+      <w:pPr>
+        <w:widowControl w:val="0"/>
+        <w:tabs>
+          <w:tab w:val="left" w:pos="800"/>
+        </w:tabs>
+        <w:autoSpaceDE w:val="0"/>
+        <w:autoSpaceDN w:val="0"/>
+        <w:adjustRightInd w:val="0"/>
+        <w:spacing w:line="240" w:lineRule="auto"/>
+        <w:ind w:left="800" w:hanging="800"/>
+        <w:rPr>
+          <w:noProof w:val="0"/>
+        </w:rPr>
+      </w:pPr>
+      <w:r>
+        <w:rPr>
+          <w:noProof w:val="0"/>
+        </w:rPr>
+        <w:t>[18]</w:t>
+      </w:r>
+      <w:r>
+        <w:rPr>
+          <w:noProof w:val="0"/>
+        </w:rPr>
+        <w:tab/>
+        <w:t>A.O. Subtelny, S.W. Eichhorn, G.R. Chen, H. Sive, D.P. Bartel, Poly(A)-tail profiling reveals an embryonic switch in translational control, Nature. 508 (2014) 66–71. doi:10.1038/nature13007.</w:t>
+      </w:r>
+    </w:p>
+    <w:p>
+      <w:pPr>
+        <w:widowControl w:val="0"/>
+        <w:tabs>
+          <w:tab w:val="left" w:pos="800"/>
+        </w:tabs>
+        <w:autoSpaceDE w:val="0"/>
+        <w:autoSpaceDN w:val="0"/>
+        <w:adjustRightInd w:val="0"/>
+        <w:spacing w:line="240" w:lineRule="auto"/>
+        <w:ind w:left="800" w:hanging="800"/>
+        <w:rPr>
+          <w:noProof w:val="0"/>
+        </w:rPr>
+      </w:pPr>
+      <w:r>
+        <w:rPr>
+          <w:noProof w:val="0"/>
+        </w:rPr>
+        <w:t>[19]</w:t>
+      </w:r>
+      <w:r>
+        <w:rPr>
+          <w:noProof w:val="0"/>
+        </w:rPr>
+        <w:tab/>
+        <w:t xml:space="preserve">H. Chang, J. Lim, M. Ha, V.N. Kim, </w:t>
+      </w:r>
+      <w:proofErr w:type="gramStart"/>
+      <w:r>
+        <w:rPr>
+          <w:noProof w:val="0"/>
+        </w:rPr>
+        <w:t>TAIL</w:t>
+      </w:r>
+      <w:proofErr w:type="gramEnd"/>
+      <w:r>
+        <w:rPr>
+          <w:noProof w:val="0"/>
+        </w:rPr>
+        <w:t>-seq: genome-wide determination of poly(A) tail length and 3' end modifications, Mol. Cell. 53 (2014) 1044–1052. doi:10.1016/j.molcel.2014.02.007.</w:t>
+      </w:r>
+    </w:p>
+    <w:p>
+      <w:pPr>
+        <w:widowControl w:val="0"/>
+        <w:tabs>
+          <w:tab w:val="left" w:pos="800"/>
+        </w:tabs>
+        <w:autoSpaceDE w:val="0"/>
+        <w:autoSpaceDN w:val="0"/>
+        <w:adjustRightInd w:val="0"/>
+        <w:spacing w:line="240" w:lineRule="auto"/>
+        <w:ind w:left="800" w:hanging="800"/>
+        <w:rPr>
+          <w:noProof w:val="0"/>
+        </w:rPr>
+      </w:pPr>
+      <w:r>
+        <w:rPr>
+          <w:noProof w:val="0"/>
+        </w:rPr>
+        <w:t>[20]</w:t>
+      </w:r>
+      <w:r>
+        <w:rPr>
+          <w:noProof w:val="0"/>
+        </w:rPr>
+        <w:tab/>
+        <w:t>GenBank, GENBAN</w:t>
+      </w:r>
+      <w:bookmarkStart w:id="5" w:name="_GoBack"/>
+      <w:bookmarkEnd w:id="5"/>
+      <w:r>
+        <w:rPr>
+          <w:noProof w:val="0"/>
+        </w:rPr>
+        <w:t>K SRA: ERX101738 (Triticum aestivum), Www.Ncbi.Nlm.Nih.Gov/Sra/Term=ERX101738. (n.d.).</w:t>
+      </w:r>
+    </w:p>
+    <w:p>
+      <w:pPr>
+        <w:widowControl w:val="0"/>
+        <w:tabs>
+          <w:tab w:val="left" w:pos="800"/>
+        </w:tabs>
+        <w:autoSpaceDE w:val="0"/>
+        <w:autoSpaceDN w:val="0"/>
+        <w:adjustRightInd w:val="0"/>
+        <w:spacing w:line="240" w:lineRule="auto"/>
+        <w:ind w:left="800" w:hanging="800"/>
+        <w:rPr>
+          <w:noProof w:val="0"/>
+        </w:rPr>
+      </w:pPr>
+      <w:r>
+        <w:rPr>
+          <w:noProof w:val="0"/>
+        </w:rPr>
+        <w:t>[21]</w:t>
+      </w:r>
+      <w:r>
+        <w:rPr>
+          <w:noProof w:val="0"/>
+        </w:rPr>
+        <w:tab/>
+        <w:t>C. Liang, Miami University Bioinfo Lab, Bioinfolab.Miamioh.Edu. (n.d.).</w:t>
+      </w:r>
+    </w:p>
+    <w:p>
+      <w:pPr>
+        <w:widowControl w:val="0"/>
+        <w:tabs>
+          <w:tab w:val="left" w:pos="800"/>
+        </w:tabs>
+        <w:autoSpaceDE w:val="0"/>
+        <w:autoSpaceDN w:val="0"/>
+        <w:adjustRightInd w:val="0"/>
+        <w:spacing w:line="240" w:lineRule="auto"/>
+        <w:ind w:left="800" w:hanging="800"/>
+        <w:rPr>
+          <w:noProof w:val="0"/>
+        </w:rPr>
+      </w:pPr>
+      <w:r>
+        <w:rPr>
+          <w:noProof w:val="0"/>
+        </w:rPr>
+        <w:fldChar w:fldCharType="end"/>
+      </w:r>
+    </w:p>
+    <w:p>
+      <w:pPr>
+        <w:widowControl w:val="0"/>
+        <w:tabs>
+          <w:tab w:val="left" w:pos="800"/>
+        </w:tabs>
+        <w:autoSpaceDE w:val="0"/>
+        <w:autoSpaceDN w:val="0"/>
+        <w:adjustRightInd w:val="0"/>
+        <w:spacing w:line="240" w:lineRule="auto"/>
+        <w:ind w:left="800" w:hanging="800"/>
+      </w:pPr>
+    </w:p>
+    <w:p>
+      <w:pPr>
+        <w:widowControl w:val="0"/>
+        <w:tabs>
+          <w:tab w:val="left" w:pos="800"/>
+        </w:tabs>
+        <w:autoSpaceDE w:val="0"/>
+        <w:autoSpaceDN w:val="0"/>
+        <w:adjustRightInd w:val="0"/>
+        <w:spacing w:line="240" w:lineRule="auto"/>
+        <w:ind w:left="800" w:hanging="800"/>
+        <w:rPr>
+          <w:noProof w:val="0"/>
+        </w:rPr>
+      </w:pPr>
     </w:p>
     <w:sectPr>
       <w:footerReference w:type="default" r:id="rId24"/>
@@ -8765,7 +9624,7 @@
 
 <file path=word/comments.xml><?xml version="1.0" encoding="utf-8"?>
 <w:comments xmlns:wpc="http://schemas.microsoft.com/office/word/2010/wordprocessingCanvas" xmlns:mo="http://schemas.microsoft.com/office/mac/office/2008/main" xmlns:mc="http://schemas.openxmlformats.org/markup-compatibility/2006" xmlns:mv="urn:schemas-microsoft-com:mac:vml" xmlns:o="urn:schemas-microsoft-com:office:office" xmlns:r="http://schemas.openxmlformats.org/officeDocument/2006/relationships" xmlns:m="http://schemas.openxmlformats.org/officeDocument/2006/math" xmlns:v="urn:schemas-microsoft-com:vml" xmlns:wp14="http://schemas.microsoft.com/office/word/2010/wordprocessingDrawing" xmlns:wp="http://schemas.openxmlformats.org/drawingml/2006/wordprocessingDrawing" xmlns:w10="urn:schemas-microsoft-com:office:word" xmlns:w="http://schemas.openxmlformats.org/wordprocessingml/2006/main" xmlns:w14="http://schemas.microsoft.com/office/word/2010/wordml" xmlns:wpg="http://schemas.microsoft.com/office/word/2010/wordprocessingGroup" xmlns:wpi="http://schemas.microsoft.com/office/word/2010/wordprocessingInk" xmlns:wne="http://schemas.microsoft.com/office/word/2006/wordml" xmlns:wps="http://schemas.microsoft.com/office/word/2010/wordprocessingShape" mc:Ignorable="w14 wp14">
-  <w:comment w:id="1" w:author="Morton" w:date="2014-06-24T10:45:00Z" w:initials="M">
+  <w:comment w:id="0" w:author="Morton" w:date="2014-06-24T10:45:00Z" w:initials="M">
     <w:p>
       <w:pPr>
         <w:pStyle w:val="CommentText"/>
@@ -8778,22 +9637,6 @@
       </w:r>
       <w:r>
         <w:t>Here is the SRA number.  However it is a dead link</w:t>
-      </w:r>
-    </w:p>
-  </w:comment>
-  <w:comment w:id="6" w:author="Morton" w:date="2014-06-24T10:51:00Z" w:initials="M">
-    <w:p>
-      <w:pPr>
-        <w:pStyle w:val="CommentText"/>
-      </w:pPr>
-      <w:r>
-        <w:rPr>
-          <w:rStyle w:val="CommentReference"/>
-        </w:rPr>
-        <w:annotationRef/>
-      </w:r>
-      <w:r>
-        <w:t>New Citation</w:t>
       </w:r>
     </w:p>
   </w:comment>
@@ -8845,7 +9688,7 @@
       <w:fldChar w:fldCharType="separate"/>
     </w:r>
     <w:r>
-      <w:t>4</w:t>
+      <w:t>19</w:t>
     </w:r>
     <w:r>
       <w:fldChar w:fldCharType="end"/>
@@ -10560,7 +11403,7 @@
 </file>
 
 <file path=customXml/itemProps1.xml><?xml version="1.0" encoding="utf-8"?>
-<ds:datastoreItem xmlns:ds="http://schemas.openxmlformats.org/officeDocument/2006/customXml" ds:itemID="{542D7FDC-F012-FA46-B8C2-07C49317CF78}">
+<ds:datastoreItem xmlns:ds="http://schemas.openxmlformats.org/officeDocument/2006/customXml" ds:itemID="{03692D08-B4B3-9048-9284-FF3111B8647E}">
   <ds:schemaRefs>
     <ds:schemaRef ds:uri="http://schemas.openxmlformats.org/officeDocument/2006/bibliography"/>
   </ds:schemaRefs>

</xml_diff>